<commit_message>
Config for Sonic Visualizer so only important informations are shown
</commit_message>
<xml_diff>
--- a/Unterlagen/Masterarbeit.docx
+++ b/Unterlagen/Masterarbeit.docx
@@ -1476,165 +1476,187 @@
       </w:pPr>
       <w:bookmarkStart w:id="0" w:name="_Toc26184355"/>
       <w:r>
+        <w:t>Abstract</w:t>
+      </w:r>
+      <w:bookmarkEnd w:id="0"/>
+    </w:p>
+    <w:p>
+      <w:pPr>
+        <w:pStyle w:val="berschrift1"/>
+      </w:pPr>
+      <w:bookmarkStart w:id="1" w:name="_Toc26184356"/>
+      <w:r>
+        <w:t>Danksagung</w:t>
+      </w:r>
+      <w:bookmarkEnd w:id="1"/>
+    </w:p>
+    <w:p>
+      <w:pPr>
+        <w:pStyle w:val="berschrift1"/>
+      </w:pPr>
+      <w:bookmarkStart w:id="2" w:name="_Toc26184357"/>
+      <w:r>
+        <w:t>1.</w:t>
+      </w:r>
+      <w:r>
+        <w:t xml:space="preserve"> </w:t>
+      </w:r>
+      <w:r>
+        <w:t>Einleitung</w:t>
+      </w:r>
+      <w:bookmarkEnd w:id="2"/>
+    </w:p>
+    <w:p>
+      <w:pPr>
+        <w:pStyle w:val="berschrift1"/>
+      </w:pPr>
+      <w:bookmarkStart w:id="3" w:name="_Toc26184358"/>
+      <w:r>
+        <w:t>2</w:t>
+      </w:r>
+      <w:r>
+        <w:t>. Arten von Pattern</w:t>
+      </w:r>
+      <w:bookmarkEnd w:id="3"/>
+    </w:p>
+    <w:p>
+      <w:pPr>
+        <w:pStyle w:val="berschrift1"/>
+      </w:pPr>
+      <w:r>
+        <w:t xml:space="preserve">3. Der </w:t>
+      </w:r>
+      <w:proofErr w:type="spellStart"/>
+      <w:r>
+        <w:t>Biquad</w:t>
+      </w:r>
+      <w:proofErr w:type="spellEnd"/>
+      <w:r>
+        <w:t>-Filter</w:t>
+      </w:r>
+    </w:p>
+    <w:p/>
+    <w:p>
+      <w:pPr>
+        <w:pStyle w:val="berschrift1"/>
+      </w:pPr>
+      <w:bookmarkStart w:id="4" w:name="_Toc26184359"/>
+      <w:r>
         <w:lastRenderedPageBreak/>
-        <w:t>Abstract</w:t>
-      </w:r>
-      <w:bookmarkEnd w:id="0"/>
+        <w:t>3. Die Fourier Transformat</w:t>
+      </w:r>
+      <w:bookmarkStart w:id="5" w:name="_GoBack"/>
+      <w:bookmarkEnd w:id="5"/>
+      <w:r>
+        <w:t>ion</w:t>
+      </w:r>
+      <w:bookmarkEnd w:id="4"/>
     </w:p>
     <w:p>
       <w:pPr>
         <w:pStyle w:val="berschrift1"/>
       </w:pPr>
-      <w:bookmarkStart w:id="1" w:name="_Toc26184356"/>
-      <w:r>
-        <w:t>Danksagung</w:t>
-      </w:r>
-      <w:bookmarkEnd w:id="1"/>
-    </w:p>
+      <w:bookmarkStart w:id="6" w:name="_Toc26184360"/>
+      <w:r>
+        <w:t>4. Die Spektralanalyse</w:t>
+      </w:r>
+      <w:bookmarkEnd w:id="6"/>
+    </w:p>
+    <w:p/>
     <w:p>
       <w:pPr>
         <w:pStyle w:val="berschrift1"/>
       </w:pPr>
-      <w:bookmarkStart w:id="2" w:name="_Toc26184357"/>
+      <w:bookmarkStart w:id="7" w:name="_Toc26184361"/>
+      <w:r>
+        <w:t>5</w:t>
+      </w:r>
+      <w:r>
+        <w:t xml:space="preserve">. </w:t>
+      </w:r>
+      <w:r>
+        <w:t>Pattern Erkennung mithilfe der Fourier Transformation</w:t>
+      </w:r>
+      <w:bookmarkEnd w:id="7"/>
+    </w:p>
+    <w:p>
+      <w:pPr>
+        <w:pStyle w:val="berschrift1"/>
+      </w:pPr>
+      <w:bookmarkStart w:id="8" w:name="_Toc26184362"/>
+      <w:r>
+        <w:t>6</w:t>
+      </w:r>
+      <w:r>
+        <w:t xml:space="preserve">. </w:t>
+      </w:r>
+      <w:r>
+        <w:t xml:space="preserve">Pattern Erkennung mithilfe </w:t>
+      </w:r>
+      <w:r>
+        <w:t>von</w:t>
+      </w:r>
+      <w:r>
+        <w:t xml:space="preserve"> Rhythmus</w:t>
+      </w:r>
+      <w:r>
+        <w:t xml:space="preserve"> und Melodie</w:t>
+      </w:r>
+      <w:bookmarkEnd w:id="8"/>
+    </w:p>
+    <w:p>
+      <w:pPr>
+        <w:pStyle w:val="berschrift1"/>
+      </w:pPr>
+      <w:bookmarkStart w:id="9" w:name="_Toc26184363"/>
+      <w:r>
+        <w:t>6</w:t>
+      </w:r>
+      <w:r>
+        <w:t>.1. String basierte Pattern suche</w:t>
+      </w:r>
+      <w:bookmarkEnd w:id="9"/>
+      <w:r>
+        <w:t xml:space="preserve"> </w:t>
+      </w:r>
+    </w:p>
+    <w:p>
+      <w:pPr>
+        <w:pStyle w:val="berschrift1"/>
+      </w:pPr>
+      <w:bookmarkStart w:id="10" w:name="_Toc26184364"/>
+      <w:r>
+        <w:t>6</w:t>
+      </w:r>
+      <w:r>
+        <w:t>.2. Geometrische Pattern suche</w:t>
+      </w:r>
+      <w:bookmarkEnd w:id="10"/>
+    </w:p>
+    <w:p>
+      <w:pPr>
+        <w:pStyle w:val="berschrift1"/>
+      </w:pPr>
+      <w:bookmarkStart w:id="11" w:name="_Toc26184365"/>
+      <w:r>
+        <w:t>6</w:t>
+      </w:r>
+      <w:r>
+        <w:t>.</w:t>
+      </w:r>
+      <w:r>
+        <w:t>2</w:t>
+      </w:r>
+      <w:r>
+        <w:t>.</w:t>
+      </w:r>
       <w:r>
         <w:t>1.</w:t>
       </w:r>
       <w:r>
-        <w:t xml:space="preserve"> </w:t>
-      </w:r>
-      <w:r>
-        <w:t>Einleitung</w:t>
-      </w:r>
-      <w:bookmarkEnd w:id="2"/>
-    </w:p>
-    <w:p>
-      <w:pPr>
-        <w:pStyle w:val="berschrift1"/>
-      </w:pPr>
-      <w:bookmarkStart w:id="3" w:name="_Toc26184358"/>
-      <w:r>
-        <w:t>2</w:t>
-      </w:r>
-      <w:r>
-        <w:t>. Arten von Pattern</w:t>
-      </w:r>
-      <w:bookmarkEnd w:id="3"/>
-    </w:p>
-    <w:p>
-      <w:pPr>
-        <w:pStyle w:val="berschrift1"/>
-      </w:pPr>
-      <w:bookmarkStart w:id="4" w:name="_Toc26184359"/>
-      <w:r>
-        <w:t>3. Die Fourier Transformation</w:t>
-      </w:r>
-      <w:bookmarkEnd w:id="4"/>
-    </w:p>
-    <w:p>
-      <w:pPr>
-        <w:pStyle w:val="berschrift1"/>
-      </w:pPr>
-      <w:bookmarkStart w:id="5" w:name="_Toc26184360"/>
-      <w:r>
-        <w:t>4. Die Spektralanalyse</w:t>
-      </w:r>
-      <w:bookmarkEnd w:id="5"/>
-    </w:p>
-    <w:p/>
-    <w:p>
-      <w:pPr>
-        <w:pStyle w:val="berschrift1"/>
-      </w:pPr>
-      <w:bookmarkStart w:id="6" w:name="_Toc26184361"/>
-      <w:r>
-        <w:t>5</w:t>
-      </w:r>
-      <w:r>
-        <w:t xml:space="preserve">. </w:t>
-      </w:r>
-      <w:r>
-        <w:t>Pattern Erkennung mithilfe der Fourier Transformation</w:t>
-      </w:r>
-      <w:bookmarkEnd w:id="6"/>
-    </w:p>
-    <w:p>
-      <w:pPr>
-        <w:pStyle w:val="berschrift1"/>
-      </w:pPr>
-      <w:bookmarkStart w:id="7" w:name="_Toc26184362"/>
-      <w:r>
-        <w:t>6</w:t>
-      </w:r>
-      <w:r>
-        <w:t xml:space="preserve">. </w:t>
-      </w:r>
-      <w:r>
-        <w:t xml:space="preserve">Pattern Erkennung mithilfe </w:t>
-      </w:r>
-      <w:r>
-        <w:t>von</w:t>
-      </w:r>
-      <w:r>
-        <w:t xml:space="preserve"> Rhythmus</w:t>
-      </w:r>
-      <w:r>
-        <w:t xml:space="preserve"> und Melodie</w:t>
-      </w:r>
-      <w:bookmarkEnd w:id="7"/>
-    </w:p>
-    <w:p>
-      <w:pPr>
-        <w:pStyle w:val="berschrift1"/>
-      </w:pPr>
-      <w:bookmarkStart w:id="8" w:name="_Toc26184363"/>
-      <w:r>
-        <w:t>6</w:t>
-      </w:r>
-      <w:r>
-        <w:t>.1. String basierte Pattern suche</w:t>
-      </w:r>
-      <w:bookmarkEnd w:id="8"/>
-      <w:r>
-        <w:t xml:space="preserve"> </w:t>
-      </w:r>
-    </w:p>
-    <w:p>
-      <w:pPr>
-        <w:pStyle w:val="berschrift1"/>
-      </w:pPr>
-      <w:bookmarkStart w:id="9" w:name="_Toc26184364"/>
-      <w:r>
-        <w:t>6</w:t>
-      </w:r>
-      <w:r>
-        <w:t>.2. Geometrische Pattern suche</w:t>
-      </w:r>
-      <w:bookmarkEnd w:id="9"/>
-    </w:p>
-    <w:p>
-      <w:pPr>
-        <w:pStyle w:val="berschrift1"/>
-      </w:pPr>
-      <w:bookmarkStart w:id="10" w:name="_Toc26184365"/>
-      <w:r>
-        <w:t>6</w:t>
-      </w:r>
-      <w:r>
-        <w:t>.</w:t>
-      </w:r>
-      <w:r>
-        <w:t>2</w:t>
-      </w:r>
-      <w:r>
-        <w:t>.</w:t>
-      </w:r>
-      <w:r>
-        <w:t>1.</w:t>
-      </w:r>
-      <w:r>
         <w:t xml:space="preserve"> Fünf-Dimensionales Punkt Set</w:t>
       </w:r>
-      <w:bookmarkEnd w:id="10"/>
+      <w:bookmarkEnd w:id="11"/>
     </w:p>
     <w:p>
       <w:r>
@@ -1681,53 +1703,53 @@
       <w:pPr>
         <w:pStyle w:val="berschrift1"/>
       </w:pPr>
-      <w:bookmarkStart w:id="11" w:name="_Toc26184366"/>
+      <w:bookmarkStart w:id="12" w:name="_Toc26184366"/>
       <w:r>
         <w:t>6</w:t>
       </w:r>
       <w:r>
         <w:t>.2.1.1. SIA</w:t>
       </w:r>
-      <w:bookmarkEnd w:id="11"/>
+      <w:bookmarkEnd w:id="12"/>
     </w:p>
     <w:p>
       <w:pPr>
         <w:pStyle w:val="berschrift1"/>
       </w:pPr>
-      <w:bookmarkStart w:id="12" w:name="_Toc26184367"/>
+      <w:bookmarkStart w:id="13" w:name="_Toc26184367"/>
       <w:r>
         <w:t>6</w:t>
       </w:r>
       <w:r>
         <w:t>.2.1.2. SIATEC</w:t>
       </w:r>
-      <w:bookmarkEnd w:id="12"/>
+      <w:bookmarkEnd w:id="13"/>
     </w:p>
     <w:p>
       <w:pPr>
         <w:pStyle w:val="berschrift1"/>
       </w:pPr>
-      <w:bookmarkStart w:id="13" w:name="_Toc26184368"/>
+      <w:bookmarkStart w:id="14" w:name="_Toc26184368"/>
       <w:r>
         <w:t>6</w:t>
       </w:r>
       <w:r>
         <w:t>.2.1.3. COSIATEC</w:t>
       </w:r>
-      <w:bookmarkEnd w:id="13"/>
+      <w:bookmarkEnd w:id="14"/>
     </w:p>
     <w:p>
       <w:pPr>
         <w:pStyle w:val="berschrift1"/>
       </w:pPr>
-      <w:bookmarkStart w:id="14" w:name="_Toc26184369"/>
+      <w:bookmarkStart w:id="15" w:name="_Toc26184369"/>
       <w:r>
         <w:t>6</w:t>
       </w:r>
       <w:r>
         <w:t>.3. Pattern Erkennung mithilfe von Matrizen</w:t>
       </w:r>
-      <w:bookmarkEnd w:id="14"/>
+      <w:bookmarkEnd w:id="15"/>
     </w:p>
     <w:p/>
     <w:p>
@@ -1782,6 +1804,7 @@
     </w:p>
     <w:p>
       <w:r>
+        <w:lastRenderedPageBreak/>
         <w:t>Arten von Pattern (Seite 98)</w:t>
       </w:r>
     </w:p>
@@ -1870,7 +1893,7 @@
       <w:pPr>
         <w:pStyle w:val="berschrift1"/>
       </w:pPr>
-      <w:bookmarkStart w:id="15" w:name="_Toc26184370"/>
+      <w:bookmarkStart w:id="16" w:name="_Toc26184370"/>
       <w:r>
         <w:t>7</w:t>
       </w:r>
@@ -1880,7 +1903,7 @@
       <w:r>
         <w:t>Pattern Erkennung mithilfe von Neuronalen Netzen</w:t>
       </w:r>
-      <w:bookmarkEnd w:id="15"/>
+      <w:bookmarkEnd w:id="16"/>
     </w:p>
     <w:p>
       <w:r>
@@ -1994,8 +2017,177 @@
         <w:rPr>
           <w:lang w:eastAsia="de-DE"/>
         </w:rPr>
+        <w:t>Zu aller erst müssen auf das gewünschte Musikstück verschiedene Filter</w:t>
+      </w:r>
+      <w:r>
+        <w:rPr>
+          <w:lang w:eastAsia="de-DE"/>
+        </w:rPr>
+        <w:t xml:space="preserve"> </w:t>
+      </w:r>
+      <w:r>
+        <w:rPr>
+          <w:lang w:eastAsia="de-DE"/>
+        </w:rPr>
+        <w:t>gelegt werden. Die benötigten Filter sind ein Low-Pass-Filter, ein</w:t>
+      </w:r>
+      <w:r>
+        <w:rPr>
+          <w:lang w:eastAsia="de-DE"/>
+        </w:rPr>
+        <w:t xml:space="preserve"> </w:t>
+      </w:r>
+      <w:r>
+        <w:rPr>
+          <w:lang w:eastAsia="de-DE"/>
+        </w:rPr>
+        <w:t>Band-Pass-Filter und ein High-Pass-Filter. Als nächstes werden die</w:t>
+      </w:r>
+      <w:r>
+        <w:rPr>
+          <w:lang w:eastAsia="de-DE"/>
+        </w:rPr>
+        <w:t xml:space="preserve"> </w:t>
+      </w:r>
+      <w:proofErr w:type="spellStart"/>
+      <w:r>
+        <w:rPr>
+          <w:lang w:eastAsia="de-DE"/>
+        </w:rPr>
+        <w:t>Patternstreams</w:t>
+      </w:r>
+      <w:proofErr w:type="spellEnd"/>
+      <w:r>
+        <w:rPr>
+          <w:lang w:eastAsia="de-DE"/>
+        </w:rPr>
+        <w:t xml:space="preserve"> der Beats per </w:t>
+      </w:r>
+      <w:proofErr w:type="spellStart"/>
+      <w:r>
+        <w:rPr>
+          <w:lang w:eastAsia="de-DE"/>
+        </w:rPr>
+        <w:t>minute</w:t>
+      </w:r>
+      <w:proofErr w:type="spellEnd"/>
+      <w:r>
+        <w:rPr>
+          <w:lang w:eastAsia="de-DE"/>
+        </w:rPr>
+        <w:t xml:space="preserve"> (BPM) und des </w:t>
+      </w:r>
+      <w:proofErr w:type="gramStart"/>
+      <w:r>
+        <w:rPr>
+          <w:lang w:eastAsia="de-DE"/>
+        </w:rPr>
+        <w:t>Rhythmus  des</w:t>
+      </w:r>
+      <w:proofErr w:type="gramEnd"/>
+      <w:r>
+        <w:rPr>
+          <w:lang w:eastAsia="de-DE"/>
+        </w:rPr>
+        <w:t xml:space="preserve"> </w:t>
+      </w:r>
+      <w:r>
+        <w:rPr>
+          <w:lang w:eastAsia="de-DE"/>
+        </w:rPr>
+        <w:t xml:space="preserve">Musikstücks extrahiert. Danach werden die </w:t>
+      </w:r>
+      <w:proofErr w:type="spellStart"/>
+      <w:r>
+        <w:rPr>
+          <w:lang w:eastAsia="de-DE"/>
+        </w:rPr>
+        <w:t>Spektrumbilder</w:t>
+      </w:r>
+      <w:proofErr w:type="spellEnd"/>
+      <w:r>
+        <w:rPr>
+          <w:lang w:eastAsia="de-DE"/>
+        </w:rPr>
+        <w:t xml:space="preserve"> des Low- und</w:t>
+      </w:r>
+      <w:r>
+        <w:rPr>
+          <w:lang w:eastAsia="de-DE"/>
+        </w:rPr>
+        <w:t xml:space="preserve"> </w:t>
+      </w:r>
+      <w:r>
+        <w:rPr>
+          <w:lang w:eastAsia="de-DE"/>
+        </w:rPr>
+        <w:t xml:space="preserve">High-Pass-Filter und die </w:t>
+      </w:r>
+      <w:proofErr w:type="spellStart"/>
+      <w:r>
+        <w:rPr>
+          <w:lang w:eastAsia="de-DE"/>
+        </w:rPr>
+        <w:t>Patternstreams</w:t>
+      </w:r>
+      <w:proofErr w:type="spellEnd"/>
+      <w:r>
+        <w:rPr>
+          <w:lang w:eastAsia="de-DE"/>
+        </w:rPr>
+        <w:t xml:space="preserve"> der BPM und des Rhythmus an ein</w:t>
+      </w:r>
+      <w:r>
+        <w:rPr>
+          <w:lang w:eastAsia="de-DE"/>
+        </w:rPr>
+        <w:t xml:space="preserve"> </w:t>
+      </w:r>
+      <w:r>
+        <w:rPr>
+          <w:lang w:eastAsia="de-DE"/>
+        </w:rPr>
+        <w:t xml:space="preserve">neuronales Netz gegeben, um </w:t>
+      </w:r>
+      <w:proofErr w:type="gramStart"/>
+      <w:r>
+        <w:rPr>
+          <w:lang w:eastAsia="de-DE"/>
+        </w:rPr>
+        <w:t>die Pattern</w:t>
+      </w:r>
+      <w:proofErr w:type="gramEnd"/>
+      <w:r>
+        <w:rPr>
+          <w:lang w:eastAsia="de-DE"/>
+        </w:rPr>
+        <w:t xml:space="preserve"> des Basses, der Drum und der Clap</w:t>
+      </w:r>
+      <w:r>
+        <w:rPr>
+          <w:lang w:eastAsia="de-DE"/>
+        </w:rPr>
+        <w:t xml:space="preserve"> </w:t>
+      </w:r>
+      <w:r>
+        <w:rPr>
+          <w:lang w:eastAsia="de-DE"/>
+        </w:rPr>
+        <w:t>zu erkennen.</w:t>
+      </w:r>
+    </w:p>
+    <w:p>
+      <w:pPr>
+        <w:rPr>
+          <w:lang w:eastAsia="de-DE"/>
+        </w:rPr>
+      </w:pPr>
+      <w:r>
+        <w:rPr>
+          <w:lang w:eastAsia="de-DE"/>
+        </w:rPr>
         <w:lastRenderedPageBreak/>
-        <w:t>Zu aller erst müssen auf das gewünschte Musikstück verschiedene Filter</w:t>
+        <w:t>Der darauffolgende Schritt besteht darin, dass die Audiodatei des</w:t>
       </w:r>
       <w:r>
         <w:rPr>
@@ -2007,8 +2199,16 @@
         <w:rPr>
           <w:lang w:eastAsia="de-DE"/>
         </w:rPr>
-        <w:t>gelegt werden. Die benötigten Filter sind ein Low-Pass-Filter, ein</w:t>
-      </w:r>
+        <w:t>Band-Pass-Filters so manipuliert wird, sodass die Konvertierung der .</w:t>
+      </w:r>
+      <w:proofErr w:type="spellStart"/>
+      <w:r>
+        <w:rPr>
+          <w:lang w:eastAsia="de-DE"/>
+        </w:rPr>
+        <w:t>wav</w:t>
+      </w:r>
+      <w:proofErr w:type="spellEnd"/>
       <w:r>
         <w:rPr>
           <w:lang w:eastAsia="de-DE"/>
@@ -2019,192 +2219,7 @@
         <w:rPr>
           <w:lang w:eastAsia="de-DE"/>
         </w:rPr>
-        <w:t>Band-Pass-Filter und ein High-Pass-Filter. Als nächstes werden die</w:t>
-      </w:r>
-      <w:r>
-        <w:rPr>
-          <w:lang w:eastAsia="de-DE"/>
-        </w:rPr>
-        <w:t xml:space="preserve"> </w:t>
-      </w:r>
-      <w:proofErr w:type="spellStart"/>
-      <w:r>
-        <w:rPr>
-          <w:lang w:eastAsia="de-DE"/>
-        </w:rPr>
-        <w:t>Patternstreams</w:t>
-      </w:r>
-      <w:proofErr w:type="spellEnd"/>
-      <w:r>
-        <w:rPr>
-          <w:lang w:eastAsia="de-DE"/>
-        </w:rPr>
-        <w:t xml:space="preserve"> der Beats per </w:t>
-      </w:r>
-      <w:proofErr w:type="spellStart"/>
-      <w:r>
-        <w:rPr>
-          <w:lang w:eastAsia="de-DE"/>
-        </w:rPr>
-        <w:t>minute</w:t>
-      </w:r>
-      <w:proofErr w:type="spellEnd"/>
-      <w:r>
-        <w:rPr>
-          <w:lang w:eastAsia="de-DE"/>
-        </w:rPr>
-        <w:t xml:space="preserve"> (BPM) und des </w:t>
-      </w:r>
-      <w:proofErr w:type="gramStart"/>
-      <w:r>
-        <w:rPr>
-          <w:lang w:eastAsia="de-DE"/>
-        </w:rPr>
-        <w:t>Rhythmus  des</w:t>
-      </w:r>
-      <w:proofErr w:type="gramEnd"/>
-      <w:r>
-        <w:rPr>
-          <w:lang w:eastAsia="de-DE"/>
-        </w:rPr>
-        <w:t xml:space="preserve"> </w:t>
-      </w:r>
-      <w:r>
-        <w:rPr>
-          <w:lang w:eastAsia="de-DE"/>
-        </w:rPr>
-        <w:t xml:space="preserve">Musikstücks extrahiert. Danach werden die </w:t>
-      </w:r>
-      <w:proofErr w:type="spellStart"/>
-      <w:r>
-        <w:rPr>
-          <w:lang w:eastAsia="de-DE"/>
-        </w:rPr>
-        <w:t>Spektrumbilder</w:t>
-      </w:r>
-      <w:proofErr w:type="spellEnd"/>
-      <w:r>
-        <w:rPr>
-          <w:lang w:eastAsia="de-DE"/>
-        </w:rPr>
-        <w:t xml:space="preserve"> des Low- und</w:t>
-      </w:r>
-      <w:r>
-        <w:rPr>
-          <w:lang w:eastAsia="de-DE"/>
-        </w:rPr>
-        <w:t xml:space="preserve"> </w:t>
-      </w:r>
-      <w:r>
-        <w:rPr>
-          <w:lang w:eastAsia="de-DE"/>
-        </w:rPr>
-        <w:t xml:space="preserve">High-Pass-Filter und die </w:t>
-      </w:r>
-      <w:proofErr w:type="spellStart"/>
-      <w:r>
-        <w:rPr>
-          <w:lang w:eastAsia="de-DE"/>
-        </w:rPr>
-        <w:t>Patternstreams</w:t>
-      </w:r>
-      <w:proofErr w:type="spellEnd"/>
-      <w:r>
-        <w:rPr>
-          <w:lang w:eastAsia="de-DE"/>
-        </w:rPr>
-        <w:t xml:space="preserve"> der BPM und des Rhythmus an ein</w:t>
-      </w:r>
-      <w:r>
-        <w:rPr>
-          <w:lang w:eastAsia="de-DE"/>
-        </w:rPr>
-        <w:t xml:space="preserve"> </w:t>
-      </w:r>
-      <w:r>
-        <w:rPr>
-          <w:lang w:eastAsia="de-DE"/>
-        </w:rPr>
-        <w:t xml:space="preserve">neuronales Netz gegeben, um </w:t>
-      </w:r>
-      <w:proofErr w:type="gramStart"/>
-      <w:r>
-        <w:rPr>
-          <w:lang w:eastAsia="de-DE"/>
-        </w:rPr>
-        <w:t>die Pattern</w:t>
-      </w:r>
-      <w:proofErr w:type="gramEnd"/>
-      <w:r>
-        <w:rPr>
-          <w:lang w:eastAsia="de-DE"/>
-        </w:rPr>
-        <w:t xml:space="preserve"> des Basses, der Drum und der Clap</w:t>
-      </w:r>
-      <w:r>
-        <w:rPr>
-          <w:lang w:eastAsia="de-DE"/>
-        </w:rPr>
-        <w:t xml:space="preserve"> </w:t>
-      </w:r>
-      <w:r>
-        <w:rPr>
-          <w:lang w:eastAsia="de-DE"/>
-        </w:rPr>
-        <w:t>zu erkennen.</w:t>
-      </w:r>
-    </w:p>
-    <w:p>
-      <w:pPr>
-        <w:rPr>
-          <w:lang w:eastAsia="de-DE"/>
-        </w:rPr>
-      </w:pPr>
-      <w:r>
-        <w:rPr>
-          <w:lang w:eastAsia="de-DE"/>
-        </w:rPr>
-        <w:t>Der darauffolgende Schritt besteht darin, dass die Audiodatei des</w:t>
-      </w:r>
-      <w:r>
-        <w:rPr>
-          <w:lang w:eastAsia="de-DE"/>
-        </w:rPr>
-        <w:t xml:space="preserve"> </w:t>
-      </w:r>
-      <w:r>
-        <w:rPr>
-          <w:lang w:eastAsia="de-DE"/>
-        </w:rPr>
-        <w:t>Band-Pass-Filters so manipuliert wird, sodass die Konvertierung der .</w:t>
-      </w:r>
-      <w:proofErr w:type="spellStart"/>
-      <w:r>
-        <w:rPr>
-          <w:lang w:eastAsia="de-DE"/>
-        </w:rPr>
-        <w:t>wav</w:t>
-      </w:r>
-      <w:proofErr w:type="spellEnd"/>
-      <w:r>
-        <w:rPr>
-          <w:lang w:eastAsia="de-DE"/>
-        </w:rPr>
-        <w:t xml:space="preserve"> </w:t>
-      </w:r>
-      <w:r>
-        <w:rPr>
-          <w:lang w:eastAsia="de-DE"/>
-        </w:rPr>
-        <w:t>Datei in ein MIDI-File möglich ist. Wenn dies gesch</w:t>
-      </w:r>
-      <w:bookmarkStart w:id="16" w:name="_GoBack"/>
-      <w:bookmarkEnd w:id="16"/>
-      <w:r>
-        <w:rPr>
-          <w:lang w:eastAsia="de-DE"/>
-        </w:rPr>
-        <w:t>ehen ist werden die im</w:t>
+        <w:t>Datei in ein MIDI-File möglich ist. Wenn dies geschehen ist werden die im</w:t>
       </w:r>
       <w:r>
         <w:rPr>
@@ -3794,7 +3809,7 @@
 </file>
 
 <file path=customXml/itemProps1.xml><?xml version="1.0" encoding="utf-8"?>
-<ds:datastoreItem xmlns:ds="http://schemas.openxmlformats.org/officeDocument/2006/customXml" ds:itemID="{1215BFA2-9B65-4072-8314-C4744AD8FE4C}">
+<ds:datastoreItem xmlns:ds="http://schemas.openxmlformats.org/officeDocument/2006/customXml" ds:itemID="{07067604-4C7C-4C53-AA89-2E108108BB02}">
   <ds:schemaRefs>
     <ds:schemaRef ds:uri="http://schemas.openxmlformats.org/officeDocument/2006/bibliography"/>
   </ds:schemaRefs>

</xml_diff>

<commit_message>
Worked on Thesis 3. Fourieranalyse
</commit_message>
<xml_diff>
--- a/Unterlagen/Masterarbeit.docx
+++ b/Unterlagen/Masterarbeit.docx
@@ -1543,19 +1543,278 @@
       <w:bookmarkStart w:id="4" w:name="_Toc26184359"/>
       <w:r>
         <w:lastRenderedPageBreak/>
-        <w:t>3. Die Fourier Transformat</w:t>
+        <w:t>3. Die Fourier</w:t>
+      </w:r>
+      <w:bookmarkEnd w:id="4"/>
+      <w:r>
+        <w:t>-Analyse</w:t>
+      </w:r>
+    </w:p>
+    <w:p>
+      <w:r>
+        <w:t xml:space="preserve">Für jedes </w:t>
+      </w:r>
+      <w:r>
+        <w:t>wissenschaftliche</w:t>
+      </w:r>
+      <w:r>
+        <w:t xml:space="preserve"> Feld, welches mit </w:t>
+      </w:r>
+      <w:r>
+        <w:t xml:space="preserve">zum Beispiel </w:t>
+      </w:r>
+      <w:r>
+        <w:t>mechanischen Schwingungen</w:t>
+      </w:r>
+      <w:r>
+        <w:t>, elektrischen Schwingungen oder auch mit der Bildverarbeitung</w:t>
+      </w:r>
+      <w:r>
+        <w:t xml:space="preserve"> in Berührung kommt, ist die Fourier-Analyse ein wichtige</w:t>
+      </w:r>
+      <w:r>
+        <w:t>s</w:t>
+      </w:r>
+      <w:r>
+        <w:t xml:space="preserve"> </w:t>
+      </w:r>
+      <w:r>
+        <w:t>Werkzeug</w:t>
+      </w:r>
+      <w:r>
+        <w:t xml:space="preserve">. Diese beruht auf der </w:t>
+      </w:r>
+      <w:r>
+        <w:t xml:space="preserve">Grundaussage </w:t>
+      </w:r>
+      <w:r>
+        <w:t>von Jean Baptiste Joseph Fourier</w:t>
+      </w:r>
+      <w:r>
+        <w:t xml:space="preserve">s </w:t>
+      </w:r>
+      <w:r>
+        <w:t>Forschung</w:t>
+      </w:r>
+      <w:r>
+        <w:t xml:space="preserve"> aus dem Jahre 1822 welche besagt, dass jede Schwingung mithilfe von unendlich vielen Sinus- und </w:t>
+      </w:r>
+      <w:r>
+        <w:t>K</w:t>
+      </w:r>
+      <w:r>
+        <w:t>osinus-Schwingungen zusammengesetzt werden kann.</w:t>
+      </w:r>
+      <w:sdt>
+        <w:sdtPr>
+          <w:id w:val="149334102"/>
+          <w:citation/>
+        </w:sdtPr>
+        <w:sdtContent>
+          <w:r>
+            <w:fldChar w:fldCharType="begin"/>
+          </w:r>
+          <w:r>
+            <w:instrText xml:space="preserve"> CITATION Hei12 \l 1031 </w:instrText>
+          </w:r>
+          <w:r>
+            <w:fldChar w:fldCharType="separate"/>
+          </w:r>
+          <w:r>
+            <w:rPr>
+              <w:noProof/>
+            </w:rPr>
+            <w:t xml:space="preserve"> (Strick, 2012)</w:t>
+          </w:r>
+          <w:r>
+            <w:fldChar w:fldCharType="end"/>
+          </w:r>
+        </w:sdtContent>
+      </w:sdt>
+    </w:p>
+    <w:p>
+      <w:r>
+        <w:t>Somit kann auch jede periodische Schwingung wieder in ihre Einzelteile zerlegt werden. Dieser Vorgang wird Fourier-Analyse genannt.</w:t>
+      </w:r>
+      <w:r>
+        <w:t xml:space="preserve"> </w:t>
+      </w:r>
+      <w:r>
+        <w:t>Dabei gibt es, je nach Eigenschaft der Funktion, vier versch</w:t>
+      </w:r>
+      <w:r>
+        <w:t>iedene Fouriertransformationen.</w:t>
+      </w:r>
+    </w:p>
+    <w:p>
+      <w:pPr>
+        <w:pStyle w:val="Listenabsatz"/>
+        <w:numPr>
+          <w:ilvl w:val="0"/>
+          <w:numId w:val="5"/>
+        </w:numPr>
+        <w:ind w:left="357" w:hanging="357"/>
+      </w:pPr>
+      <w:proofErr w:type="spellStart"/>
+      <w:r>
+        <w:t>Fourierreihe</w:t>
+      </w:r>
+      <w:proofErr w:type="spellEnd"/>
+    </w:p>
+    <w:p>
+      <w:pPr>
+        <w:pStyle w:val="Listenabsatz"/>
+        <w:numPr>
+          <w:ilvl w:val="0"/>
+          <w:numId w:val="5"/>
+        </w:numPr>
+        <w:ind w:left="357" w:hanging="357"/>
+      </w:pPr>
+      <w:r>
+        <w:t>Kontinuierliche Fouriertransformation</w:t>
+      </w:r>
+    </w:p>
+    <w:p>
+      <w:pPr>
+        <w:pStyle w:val="Listenabsatz"/>
+        <w:numPr>
+          <w:ilvl w:val="0"/>
+          <w:numId w:val="5"/>
+        </w:numPr>
+        <w:ind w:left="357" w:hanging="357"/>
+      </w:pPr>
+      <w:r>
+        <w:t>Diskrete Fouriertransformation</w:t>
+      </w:r>
+      <w:r>
+        <w:t xml:space="preserve"> (DFT)</w:t>
+      </w:r>
+    </w:p>
+    <w:p>
+      <w:pPr>
+        <w:pStyle w:val="Listenabsatz"/>
+        <w:numPr>
+          <w:ilvl w:val="0"/>
+          <w:numId w:val="5"/>
+        </w:numPr>
+        <w:ind w:left="357" w:hanging="357"/>
+      </w:pPr>
+      <w:r>
+        <w:t>Fouriertransformation für zeitdisktrete Signale</w:t>
+      </w:r>
+      <w:r>
+        <w:t xml:space="preserve"> (DTFT)</w:t>
+      </w:r>
+      <w:r>
+        <w:t xml:space="preserve"> </w:t>
+      </w:r>
+    </w:p>
+    <w:p>
+      <w:r>
+        <w:t>Für die Signalverarbeitung wird lediglich die DFT verwendet, da dies die einzige Transformation ist</w:t>
+      </w:r>
+      <w:r>
+        <w:t>,</w:t>
+      </w:r>
+      <w:r>
+        <w:t xml:space="preserve"> die von e</w:t>
       </w:r>
       <w:bookmarkStart w:id="5" w:name="_GoBack"/>
       <w:bookmarkEnd w:id="5"/>
       <w:r>
-        <w:t>ion</w:t>
-      </w:r>
-      <w:bookmarkEnd w:id="4"/>
+        <w:t>inem Computer ausgeführt werden kann</w:t>
+      </w:r>
+      <w:r>
+        <w:t>,</w:t>
+      </w:r>
+      <w:r>
+        <w:t xml:space="preserve"> weil die DFT diskrete Werte und eine endliche Länge besitzt </w:t>
+      </w:r>
+      <w:sdt>
+        <w:sdtPr>
+          <w:id w:val="-606811312"/>
+          <w:citation/>
+        </w:sdtPr>
+        <w:sdtContent>
+          <w:r>
+            <w:fldChar w:fldCharType="begin"/>
+          </w:r>
+          <w:r>
+            <w:instrText xml:space="preserve"> CITATION Smi97 \l 1031 </w:instrText>
+          </w:r>
+          <w:r>
+            <w:fldChar w:fldCharType="separate"/>
+          </w:r>
+          <w:r>
+            <w:rPr>
+              <w:noProof/>
+            </w:rPr>
+            <w:t>(Smith, 1997)</w:t>
+          </w:r>
+          <w:r>
+            <w:fldChar w:fldCharType="end"/>
+          </w:r>
+        </w:sdtContent>
+      </w:sdt>
+      <w:r>
+        <w:t xml:space="preserve">. </w:t>
+      </w:r>
     </w:p>
     <w:p>
       <w:pPr>
         <w:pStyle w:val="berschrift1"/>
       </w:pPr>
+      <w:r>
+        <w:t>3.1. Die diskrete Fouriertransformation</w:t>
+      </w:r>
+    </w:p>
+    <w:p>
+      <w:r>
+        <w:t xml:space="preserve">Wie im vorherigen Kapitel schon beschrieben, ist die diskrete Fouriertransformation die einzige Transformation, welche vom Computer berechnet werden kann. </w:t>
+      </w:r>
+      <w:r>
+        <w:rPr>
+          <w:color w:val="FF0000"/>
+        </w:rPr>
+        <w:t>Hier dann Quelle wie DFT geht weiter</w:t>
+      </w:r>
+      <w:r>
+        <w:t xml:space="preserve"> </w:t>
+      </w:r>
+      <w:r>
+        <w:t xml:space="preserve">Jedoch kann es dabei zu zwei Problemen kommen. Zum einen </w:t>
+      </w:r>
+      <w:proofErr w:type="spellStart"/>
+      <w:r>
+        <w:rPr>
+          <w:i/>
+          <w:iCs/>
+        </w:rPr>
+        <w:t>leakage</w:t>
+      </w:r>
+      <w:proofErr w:type="spellEnd"/>
+      <w:r>
+        <w:t xml:space="preserve"> und zum anderen </w:t>
+      </w:r>
+      <w:proofErr w:type="spellStart"/>
+      <w:r>
+        <w:rPr>
+          <w:i/>
+          <w:iCs/>
+        </w:rPr>
+        <w:t>aliasing</w:t>
+      </w:r>
+      <w:proofErr w:type="spellEnd"/>
+      <w:r>
+        <w:t xml:space="preserve">. </w:t>
+      </w:r>
+    </w:p>
+    <w:p/>
+    <w:p/>
+    <w:p>
+      <w:pPr>
+        <w:pStyle w:val="berschrift1"/>
+      </w:pPr>
       <w:bookmarkStart w:id="6" w:name="_Toc26184360"/>
       <w:r>
         <w:t>4. Die Spektralanalyse</w:t>
@@ -1569,6 +1828,7 @@
       </w:pPr>
       <w:bookmarkStart w:id="7" w:name="_Toc26184361"/>
       <w:r>
+        <w:lastRenderedPageBreak/>
         <w:t>5</w:t>
       </w:r>
       <w:r>
@@ -1804,26 +2064,26 @@
     </w:p>
     <w:p>
       <w:r>
+        <w:t>Arten von Pattern (Seite 98)</w:t>
+      </w:r>
+    </w:p>
+    <w:p>
+      <w:r>
+        <w:t xml:space="preserve">Methode: Melody </w:t>
+      </w:r>
+      <w:proofErr w:type="spellStart"/>
+      <w:r>
+        <w:t>extraction</w:t>
+      </w:r>
+      <w:proofErr w:type="spellEnd"/>
+      <w:r>
+        <w:t xml:space="preserve"> (nimmt an das Melodie in der höchsten Note enthalten ist)</w:t>
+      </w:r>
+    </w:p>
+    <w:p>
+      <w:proofErr w:type="spellStart"/>
+      <w:r>
         <w:lastRenderedPageBreak/>
-        <w:t>Arten von Pattern (Seite 98)</w:t>
-      </w:r>
-    </w:p>
-    <w:p>
-      <w:r>
-        <w:t xml:space="preserve">Methode: Melody </w:t>
-      </w:r>
-      <w:proofErr w:type="spellStart"/>
-      <w:r>
-        <w:t>extraction</w:t>
-      </w:r>
-      <w:proofErr w:type="spellEnd"/>
-      <w:r>
-        <w:t xml:space="preserve"> (nimmt an das Melodie in der höchsten Note enthalten ist)</w:t>
-      </w:r>
-    </w:p>
-    <w:p>
-      <w:proofErr w:type="spellStart"/>
-      <w:r>
         <w:t>Stringbasierte</w:t>
       </w:r>
       <w:proofErr w:type="spellEnd"/>
@@ -2186,9 +2446,156 @@
         <w:rPr>
           <w:lang w:eastAsia="de-DE"/>
         </w:rPr>
+        <w:t>Der darauffolgende Schritt besteht darin, dass die Audiodatei des</w:t>
+      </w:r>
+      <w:r>
+        <w:rPr>
+          <w:lang w:eastAsia="de-DE"/>
+        </w:rPr>
+        <w:t xml:space="preserve"> </w:t>
+      </w:r>
+      <w:r>
+        <w:rPr>
+          <w:lang w:eastAsia="de-DE"/>
+        </w:rPr>
+        <w:t>Band-Pass-Filters so manipuliert wird, sodass die Konvertierung der .</w:t>
+      </w:r>
+      <w:proofErr w:type="spellStart"/>
+      <w:r>
+        <w:rPr>
+          <w:lang w:eastAsia="de-DE"/>
+        </w:rPr>
+        <w:t>wav</w:t>
+      </w:r>
+      <w:proofErr w:type="spellEnd"/>
+      <w:r>
+        <w:rPr>
+          <w:lang w:eastAsia="de-DE"/>
+        </w:rPr>
+        <w:t xml:space="preserve"> </w:t>
+      </w:r>
+      <w:r>
+        <w:rPr>
+          <w:lang w:eastAsia="de-DE"/>
+        </w:rPr>
+        <w:t>Datei in ein MIDI-File möglich ist. Wenn dies geschehen ist werden die im</w:t>
+      </w:r>
+      <w:r>
+        <w:rPr>
+          <w:lang w:eastAsia="de-DE"/>
+        </w:rPr>
+        <w:t xml:space="preserve"> </w:t>
+      </w:r>
+      <w:r>
+        <w:rPr>
+          <w:lang w:eastAsia="de-DE"/>
+        </w:rPr>
+        <w:t xml:space="preserve">Kapitel </w:t>
+      </w:r>
+      <w:r>
+        <w:rPr>
+          <w:color w:val="FF0000"/>
+          <w:lang w:eastAsia="de-DE"/>
+        </w:rPr>
+        <w:t>[am Schluss aktualisieren]</w:t>
+      </w:r>
+      <w:r>
+        <w:rPr>
+          <w:lang w:eastAsia="de-DE"/>
+        </w:rPr>
+        <w:t xml:space="preserve"> verschiedene Algorithmen zur Pattern</w:t>
+      </w:r>
+      <w:r>
+        <w:rPr>
+          <w:lang w:eastAsia="de-DE"/>
+        </w:rPr>
+        <w:t xml:space="preserve"> </w:t>
+      </w:r>
+      <w:r>
+        <w:rPr>
+          <w:lang w:eastAsia="de-DE"/>
+        </w:rPr>
+        <w:t>Erkennung implementiert und bewertet.</w:t>
+      </w:r>
+    </w:p>
+    <w:p>
+      <w:pPr>
+        <w:rPr>
+          <w:lang w:eastAsia="de-DE"/>
+        </w:rPr>
+      </w:pPr>
+      <w:r>
+        <w:rPr>
+          <w:lang w:eastAsia="de-DE"/>
+        </w:rPr>
         <w:lastRenderedPageBreak/>
-        <w:t>Der darauffolgende Schritt besteht darin, dass die Audiodatei des</w:t>
-      </w:r>
+        <w:t xml:space="preserve">Zum Schluss müssen </w:t>
+      </w:r>
+      <w:proofErr w:type="gramStart"/>
+      <w:r>
+        <w:rPr>
+          <w:lang w:eastAsia="de-DE"/>
+        </w:rPr>
+        <w:t>die erkannten Pattern</w:t>
+      </w:r>
+      <w:proofErr w:type="gramEnd"/>
+      <w:r>
+        <w:rPr>
+          <w:lang w:eastAsia="de-DE"/>
+        </w:rPr>
+        <w:t xml:space="preserve"> angezeigt werden.</w:t>
+      </w:r>
+    </w:p>
+    <w:p>
+      <w:pPr>
+        <w:pStyle w:val="berschrift1"/>
+        <w:rPr>
+          <w:rFonts w:eastAsia="Times New Roman"/>
+          <w:lang w:eastAsia="de-DE"/>
+        </w:rPr>
+      </w:pPr>
+      <w:r>
+        <w:rPr>
+          <w:rFonts w:eastAsia="Times New Roman"/>
+          <w:lang w:eastAsia="de-DE"/>
+        </w:rPr>
+        <w:t>8.1. Realisierung des Low-/Band-/High-Pass-Filter</w:t>
+      </w:r>
+    </w:p>
+    <w:p>
+      <w:pPr>
+        <w:rPr>
+          <w:lang w:eastAsia="de-DE"/>
+        </w:rPr>
+      </w:pPr>
+      <w:r>
+        <w:rPr>
+          <w:lang w:eastAsia="de-DE"/>
+        </w:rPr>
+        <w:t xml:space="preserve">Für die Umsetzung der drei </w:t>
+      </w:r>
+      <w:proofErr w:type="gramStart"/>
+      <w:r>
+        <w:rPr>
+          <w:lang w:eastAsia="de-DE"/>
+        </w:rPr>
+        <w:t>Filter wird</w:t>
+      </w:r>
+      <w:proofErr w:type="gramEnd"/>
+      <w:r>
+        <w:rPr>
+          <w:lang w:eastAsia="de-DE"/>
+        </w:rPr>
+        <w:t xml:space="preserve"> das aus der </w:t>
+      </w:r>
+      <w:proofErr w:type="spellStart"/>
+      <w:r>
+        <w:rPr>
+          <w:lang w:eastAsia="de-DE"/>
+        </w:rPr>
+        <w:t>Pythonbibliothek</w:t>
+      </w:r>
+      <w:proofErr w:type="spellEnd"/>
       <w:r>
         <w:rPr>
           <w:lang w:eastAsia="de-DE"/>
@@ -2199,13 +2606,27 @@
         <w:rPr>
           <w:lang w:eastAsia="de-DE"/>
         </w:rPr>
-        <w:t>Band-Pass-Filters so manipuliert wird, sodass die Konvertierung der .</w:t>
+        <w:t xml:space="preserve">stammende Packet </w:t>
       </w:r>
       <w:proofErr w:type="spellStart"/>
       <w:r>
         <w:rPr>
           <w:lang w:eastAsia="de-DE"/>
         </w:rPr>
+        <w:t>aubio</w:t>
+      </w:r>
+      <w:proofErr w:type="spellEnd"/>
+      <w:r>
+        <w:rPr>
+          <w:lang w:eastAsia="de-DE"/>
+        </w:rPr>
+        <w:t xml:space="preserve"> verwendet. Dieses ist zum einlesen der .</w:t>
+      </w:r>
+      <w:proofErr w:type="spellStart"/>
+      <w:r>
+        <w:rPr>
+          <w:lang w:eastAsia="de-DE"/>
+        </w:rPr>
         <w:t>wav</w:t>
       </w:r>
       <w:proofErr w:type="spellEnd"/>
@@ -2219,7 +2640,7 @@
         <w:rPr>
           <w:lang w:eastAsia="de-DE"/>
         </w:rPr>
-        <w:t>Datei in ein MIDI-File möglich ist. Wenn dies geschehen ist werden die im</w:t>
+        <w:t>zuständig. Da es in diesem Packet keine Funktionen für einen</w:t>
       </w:r>
       <w:r>
         <w:rPr>
@@ -2231,20 +2652,7 @@
         <w:rPr>
           <w:lang w:eastAsia="de-DE"/>
         </w:rPr>
-        <w:t xml:space="preserve">Kapitel </w:t>
-      </w:r>
-      <w:r>
-        <w:rPr>
-          <w:color w:val="FF0000"/>
-          <w:lang w:eastAsia="de-DE"/>
-        </w:rPr>
-        <w:t>[am Schluss aktualisieren]</w:t>
-      </w:r>
-      <w:r>
-        <w:rPr>
-          <w:lang w:eastAsia="de-DE"/>
-        </w:rPr>
-        <w:t xml:space="preserve"> verschiedene Algorithmen zur Pattern</w:t>
+        <w:t>Low-/Band-/High-Pass-Filter gibt, muss für dessen Umsetzung ein</w:t>
       </w:r>
       <w:r>
         <w:rPr>
@@ -2252,200 +2660,136 @@
         </w:rPr>
         <w:t xml:space="preserve"> </w:t>
       </w:r>
-      <w:r>
-        <w:rPr>
-          <w:lang w:eastAsia="de-DE"/>
-        </w:rPr>
-        <w:t>Erkennung implementiert und bewertet.</w:t>
-      </w:r>
-    </w:p>
-    <w:p>
-      <w:pPr>
-        <w:rPr>
-          <w:lang w:eastAsia="de-DE"/>
-        </w:rPr>
-      </w:pPr>
-      <w:r>
-        <w:rPr>
-          <w:lang w:eastAsia="de-DE"/>
-        </w:rPr>
-        <w:t xml:space="preserve">Zum Schluss müssen </w:t>
-      </w:r>
-      <w:proofErr w:type="gramStart"/>
-      <w:r>
-        <w:rPr>
-          <w:lang w:eastAsia="de-DE"/>
-        </w:rPr>
-        <w:t>die erkannten Pattern</w:t>
-      </w:r>
-      <w:proofErr w:type="gramEnd"/>
-      <w:r>
-        <w:rPr>
-          <w:lang w:eastAsia="de-DE"/>
-        </w:rPr>
-        <w:t xml:space="preserve"> angezeigt werden.</w:t>
-      </w:r>
-    </w:p>
+      <w:proofErr w:type="spellStart"/>
+      <w:r>
+        <w:rPr>
+          <w:lang w:eastAsia="de-DE"/>
+        </w:rPr>
+        <w:t>Biquad</w:t>
+      </w:r>
+      <w:proofErr w:type="spellEnd"/>
+      <w:r>
+        <w:rPr>
+          <w:lang w:eastAsia="de-DE"/>
+        </w:rPr>
+        <w:t>-Filter benutzt werden.</w:t>
+      </w:r>
+    </w:p>
+    <w:p/>
     <w:p>
       <w:pPr>
         <w:pStyle w:val="berschrift1"/>
-        <w:rPr>
-          <w:rFonts w:eastAsia="Times New Roman"/>
-          <w:lang w:eastAsia="de-DE"/>
-        </w:rPr>
-      </w:pPr>
-      <w:r>
-        <w:rPr>
-          <w:rFonts w:eastAsia="Times New Roman"/>
-          <w:lang w:eastAsia="de-DE"/>
-        </w:rPr>
-        <w:t>8.1. Realisierung des Low-/Band-/High-Pass-Filter</w:t>
-      </w:r>
-    </w:p>
-    <w:p>
-      <w:pPr>
-        <w:rPr>
-          <w:lang w:eastAsia="de-DE"/>
-        </w:rPr>
-      </w:pPr>
-      <w:r>
-        <w:rPr>
-          <w:lang w:eastAsia="de-DE"/>
-        </w:rPr>
-        <w:t xml:space="preserve">Für die Umsetzung der drei </w:t>
-      </w:r>
-      <w:proofErr w:type="gramStart"/>
-      <w:r>
-        <w:rPr>
-          <w:lang w:eastAsia="de-DE"/>
-        </w:rPr>
-        <w:t>Filter wird</w:t>
-      </w:r>
-      <w:proofErr w:type="gramEnd"/>
-      <w:r>
-        <w:rPr>
-          <w:lang w:eastAsia="de-DE"/>
-        </w:rPr>
-        <w:t xml:space="preserve"> das aus der </w:t>
-      </w:r>
-      <w:proofErr w:type="spellStart"/>
-      <w:r>
-        <w:rPr>
-          <w:lang w:eastAsia="de-DE"/>
-        </w:rPr>
-        <w:t>Pythonbibliothek</w:t>
-      </w:r>
-      <w:proofErr w:type="spellEnd"/>
-      <w:r>
-        <w:rPr>
-          <w:lang w:eastAsia="de-DE"/>
-        </w:rPr>
-        <w:t xml:space="preserve"> </w:t>
-      </w:r>
-      <w:r>
-        <w:rPr>
-          <w:lang w:eastAsia="de-DE"/>
-        </w:rPr>
-        <w:t xml:space="preserve">stammende Packet </w:t>
-      </w:r>
-      <w:proofErr w:type="spellStart"/>
-      <w:r>
-        <w:rPr>
-          <w:lang w:eastAsia="de-DE"/>
-        </w:rPr>
-        <w:t>aubio</w:t>
-      </w:r>
-      <w:proofErr w:type="spellEnd"/>
-      <w:r>
-        <w:rPr>
-          <w:lang w:eastAsia="de-DE"/>
-        </w:rPr>
-        <w:t xml:space="preserve"> verwendet. Dieses ist zum einlesen der .</w:t>
-      </w:r>
-      <w:proofErr w:type="spellStart"/>
-      <w:r>
-        <w:rPr>
-          <w:lang w:eastAsia="de-DE"/>
-        </w:rPr>
-        <w:t>wav</w:t>
-      </w:r>
-      <w:proofErr w:type="spellEnd"/>
-      <w:r>
-        <w:rPr>
-          <w:lang w:eastAsia="de-DE"/>
-        </w:rPr>
-        <w:t xml:space="preserve"> </w:t>
-      </w:r>
-      <w:r>
-        <w:rPr>
-          <w:lang w:eastAsia="de-DE"/>
-        </w:rPr>
-        <w:t>zuständig. Da es in diesem Packet keine Funktionen für einen</w:t>
-      </w:r>
-      <w:r>
-        <w:rPr>
-          <w:lang w:eastAsia="de-DE"/>
-        </w:rPr>
-        <w:t xml:space="preserve"> </w:t>
-      </w:r>
-      <w:r>
-        <w:rPr>
-          <w:lang w:eastAsia="de-DE"/>
-        </w:rPr>
-        <w:t>Low-/Band-/High-Pass-Filter gibt, muss für dessen Umsetzung ein</w:t>
-      </w:r>
-      <w:r>
-        <w:rPr>
-          <w:lang w:eastAsia="de-DE"/>
-        </w:rPr>
-        <w:t xml:space="preserve"> </w:t>
-      </w:r>
-      <w:proofErr w:type="spellStart"/>
-      <w:r>
-        <w:rPr>
-          <w:lang w:eastAsia="de-DE"/>
-        </w:rPr>
-        <w:t>Biquad</w:t>
-      </w:r>
-      <w:proofErr w:type="spellEnd"/>
-      <w:r>
-        <w:rPr>
-          <w:lang w:eastAsia="de-DE"/>
-        </w:rPr>
-        <w:t>-Filter benutzt werden.</w:t>
-      </w:r>
-    </w:p>
+      </w:pPr>
+      <w:bookmarkStart w:id="17" w:name="_Toc26184371"/>
+      <w:r>
+        <w:t>Abbildungsverzeichnis</w:t>
+      </w:r>
+      <w:bookmarkEnd w:id="17"/>
+    </w:p>
+    <w:p>
+      <w:pPr>
+        <w:pStyle w:val="berschrift1"/>
+      </w:pPr>
+      <w:bookmarkStart w:id="18" w:name="_Toc26184372"/>
+      <w:r>
+        <w:t>Tabellenverzeichnis</w:t>
+      </w:r>
+      <w:bookmarkEnd w:id="18"/>
+    </w:p>
+    <w:p>
+      <w:pPr>
+        <w:pStyle w:val="berschrift1"/>
+      </w:pPr>
+      <w:bookmarkStart w:id="19" w:name="_Toc26184373"/>
+      <w:r>
+        <w:t>Quellenverzeichnis</w:t>
+      </w:r>
+      <w:bookmarkEnd w:id="19"/>
+    </w:p>
+    <w:sdt>
+      <w:sdtPr>
+        <w:id w:val="1437338057"/>
+        <w:docPartObj>
+          <w:docPartGallery w:val="Bibliographies"/>
+          <w:docPartUnique/>
+        </w:docPartObj>
+      </w:sdtPr>
+      <w:sdtEndPr>
+        <w:rPr>
+          <w:rFonts w:eastAsiaTheme="minorHAnsi" w:cstheme="minorBidi"/>
+          <w:sz w:val="22"/>
+          <w:szCs w:val="22"/>
+        </w:rPr>
+      </w:sdtEndPr>
+      <w:sdtContent>
+        <w:p>
+          <w:pPr>
+            <w:pStyle w:val="berschrift1"/>
+          </w:pPr>
+          <w:r>
+            <w:t>Literaturverzeichnis</w:t>
+          </w:r>
+        </w:p>
+        <w:sdt>
+          <w:sdtPr>
+            <w:id w:val="111145805"/>
+            <w:bibliography/>
+          </w:sdtPr>
+          <w:sdtContent>
+            <w:p>
+              <w:pPr>
+                <w:pStyle w:val="Literaturverzeichnis"/>
+                <w:ind w:left="720" w:hanging="720"/>
+                <w:rPr>
+                  <w:noProof/>
+                  <w:sz w:val="24"/>
+                  <w:szCs w:val="24"/>
+                </w:rPr>
+              </w:pPr>
+              <w:r>
+                <w:fldChar w:fldCharType="begin"/>
+              </w:r>
+              <w:r>
+                <w:instrText>BIBLIOGRAPHY</w:instrText>
+              </w:r>
+              <w:r>
+                <w:fldChar w:fldCharType="separate"/>
+              </w:r>
+              <w:r>
+                <w:rPr>
+                  <w:noProof/>
+                </w:rPr>
+                <w:t xml:space="preserve">Strick, H. K. (1. Juli 2012). </w:t>
+              </w:r>
+              <w:r>
+                <w:rPr>
+                  <w:i/>
+                  <w:iCs/>
+                  <w:noProof/>
+                </w:rPr>
+                <w:t>Spektrum</w:t>
+              </w:r>
+              <w:r>
+                <w:rPr>
+                  <w:noProof/>
+                </w:rPr>
+                <w:t>. Abgerufen am 18. Dezember 2019 von Joseph Fourier (1768–1830): https://www.spektrum.de/wissen/joseph-fourier-1768-1830/1156113</w:t>
+              </w:r>
+            </w:p>
+            <w:p>
+              <w:r>
+                <w:rPr>
+                  <w:b/>
+                  <w:bCs/>
+                </w:rPr>
+                <w:fldChar w:fldCharType="end"/>
+              </w:r>
+            </w:p>
+          </w:sdtContent>
+        </w:sdt>
+      </w:sdtContent>
+    </w:sdt>
     <w:p/>
-    <w:p>
-      <w:pPr>
-        <w:pStyle w:val="berschrift1"/>
-      </w:pPr>
-      <w:bookmarkStart w:id="17" w:name="_Toc26184371"/>
-      <w:r>
-        <w:t>Abbildungsverzeichnis</w:t>
-      </w:r>
-      <w:bookmarkEnd w:id="17"/>
-    </w:p>
-    <w:p>
-      <w:pPr>
-        <w:pStyle w:val="berschrift1"/>
-      </w:pPr>
-      <w:bookmarkStart w:id="18" w:name="_Toc26184372"/>
-      <w:r>
-        <w:t>Tabellenverzeichnis</w:t>
-      </w:r>
-      <w:bookmarkEnd w:id="18"/>
-    </w:p>
-    <w:p>
-      <w:pPr>
-        <w:pStyle w:val="berschrift1"/>
-      </w:pPr>
-      <w:bookmarkStart w:id="19" w:name="_Toc26184373"/>
-      <w:r>
-        <w:t>Quellenverzeichnis</w:t>
-      </w:r>
-      <w:bookmarkEnd w:id="19"/>
-    </w:p>
     <w:p>
       <w:pPr>
         <w:pStyle w:val="berschrift1"/>
@@ -2518,13 +2862,12 @@
 <w:ftr xmlns:wpc="http://schemas.microsoft.com/office/word/2010/wordprocessingCanvas" xmlns:cx="http://schemas.microsoft.com/office/drawing/2014/chartex" xmlns:cx1="http://schemas.microsoft.com/office/drawing/2015/9/8/chartex" xmlns:cx2="http://schemas.microsoft.com/office/drawing/2015/10/21/chartex" xmlns:cx3="http://schemas.microsoft.com/office/drawing/2016/5/9/chartex" xmlns:cx4="http://schemas.microsoft.com/office/drawing/2016/5/10/chartex" xmlns:cx5="http://schemas.microsoft.com/office/drawing/2016/5/11/chartex" xmlns:cx6="http://schemas.microsoft.com/office/drawing/2016/5/12/chartex" xmlns:cx7="http://schemas.microsoft.com/office/drawing/2016/5/13/chartex" xmlns:cx8="http://schemas.microsoft.com/office/drawing/2016/5/14/chartex" xmlns:mc="http://schemas.openxmlformats.org/markup-compatibility/2006" xmlns:aink="http://schemas.microsoft.com/office/drawing/2016/ink" xmlns:am3d="http://schemas.microsoft.com/office/drawing/2017/model3d" xmlns:o="urn:schemas-microsoft-com:office:office" xmlns:r="http://schemas.openxmlformats.org/officeDocument/2006/relationships" xmlns:m="http://schemas.openxmlformats.org/officeDocument/2006/math" xmlns:v="urn:schemas-microsoft-com:vml" xmlns:wp14="http://schemas.microsoft.com/office/word/2010/wordprocessingDrawing" xmlns:wp="http://schemas.openxmlformats.org/drawingml/2006/wordprocessingDrawing" xmlns:w10="urn:schemas-microsoft-com:office:word" xmlns:w="http://schemas.openxmlformats.org/wordprocessingml/2006/main" xmlns:w14="http://schemas.microsoft.com/office/word/2010/wordml" xmlns:w15="http://schemas.microsoft.com/office/word/2012/wordml" xmlns:w16cid="http://schemas.microsoft.com/office/word/2016/wordml/cid" xmlns:w16se="http://schemas.microsoft.com/office/word/2015/wordml/symex" xmlns:wpg="http://schemas.microsoft.com/office/word/2010/wordprocessingGroup" xmlns:wpi="http://schemas.microsoft.com/office/word/2010/wordprocessingInk" xmlns:wne="http://schemas.microsoft.com/office/word/2006/wordml" xmlns:wps="http://schemas.microsoft.com/office/word/2010/wordprocessingShape" mc:Ignorable="w14 w15 w16se w16cid wp14">
   <w:sdt>
     <w:sdtPr>
-      <w:id w:val="1217853991"/>
+      <w:id w:val="1683777243"/>
       <w:docPartObj>
         <w:docPartGallery w:val="Page Numbers (Bottom of Page)"/>
         <w:docPartUnique/>
       </w:docPartObj>
     </w:sdtPr>
-    <w:sdtEndPr/>
     <w:sdtContent>
       <w:p>
         <w:pPr>
@@ -2541,9 +2884,6 @@
           <w:fldChar w:fldCharType="separate"/>
         </w:r>
         <w:r>
-          <w:rPr>
-            <w:noProof/>
-          </w:rPr>
           <w:t>2</w:t>
         </w:r>
         <w:r>
@@ -2677,6 +3017,232 @@
     </w:lvl>
   </w:abstractNum>
   <w:abstractNum w:abstractNumId="1" w15:restartNumberingAfterBreak="0">
+    <w:nsid w:val="36D01509"/>
+    <w:multiLevelType w:val="hybridMultilevel"/>
+    <w:tmpl w:val="79D091A4"/>
+    <w:lvl w:ilvl="0" w:tplc="BEAA27A6">
+      <w:start w:val="3"/>
+      <w:numFmt w:val="bullet"/>
+      <w:lvlText w:val="-"/>
+      <w:lvlJc w:val="left"/>
+      <w:pPr>
+        <w:ind w:left="720" w:hanging="360"/>
+      </w:pPr>
+      <w:rPr>
+        <w:rFonts w:ascii="Source Sans Pro" w:eastAsiaTheme="minorHAnsi" w:hAnsi="Source Sans Pro" w:cstheme="minorBidi" w:hint="default"/>
+      </w:rPr>
+    </w:lvl>
+    <w:lvl w:ilvl="1" w:tplc="04070003" w:tentative="1">
+      <w:start w:val="1"/>
+      <w:numFmt w:val="bullet"/>
+      <w:lvlText w:val="o"/>
+      <w:lvlJc w:val="left"/>
+      <w:pPr>
+        <w:ind w:left="1440" w:hanging="360"/>
+      </w:pPr>
+      <w:rPr>
+        <w:rFonts w:ascii="Courier New" w:hAnsi="Courier New" w:cs="Courier New" w:hint="default"/>
+      </w:rPr>
+    </w:lvl>
+    <w:lvl w:ilvl="2" w:tplc="04070005" w:tentative="1">
+      <w:start w:val="1"/>
+      <w:numFmt w:val="bullet"/>
+      <w:lvlText w:val=""/>
+      <w:lvlJc w:val="left"/>
+      <w:pPr>
+        <w:ind w:left="2160" w:hanging="360"/>
+      </w:pPr>
+      <w:rPr>
+        <w:rFonts w:ascii="Wingdings" w:hAnsi="Wingdings" w:hint="default"/>
+      </w:rPr>
+    </w:lvl>
+    <w:lvl w:ilvl="3" w:tplc="04070001" w:tentative="1">
+      <w:start w:val="1"/>
+      <w:numFmt w:val="bullet"/>
+      <w:lvlText w:val=""/>
+      <w:lvlJc w:val="left"/>
+      <w:pPr>
+        <w:ind w:left="2880" w:hanging="360"/>
+      </w:pPr>
+      <w:rPr>
+        <w:rFonts w:ascii="Symbol" w:hAnsi="Symbol" w:hint="default"/>
+      </w:rPr>
+    </w:lvl>
+    <w:lvl w:ilvl="4" w:tplc="04070003" w:tentative="1">
+      <w:start w:val="1"/>
+      <w:numFmt w:val="bullet"/>
+      <w:lvlText w:val="o"/>
+      <w:lvlJc w:val="left"/>
+      <w:pPr>
+        <w:ind w:left="3600" w:hanging="360"/>
+      </w:pPr>
+      <w:rPr>
+        <w:rFonts w:ascii="Courier New" w:hAnsi="Courier New" w:cs="Courier New" w:hint="default"/>
+      </w:rPr>
+    </w:lvl>
+    <w:lvl w:ilvl="5" w:tplc="04070005" w:tentative="1">
+      <w:start w:val="1"/>
+      <w:numFmt w:val="bullet"/>
+      <w:lvlText w:val=""/>
+      <w:lvlJc w:val="left"/>
+      <w:pPr>
+        <w:ind w:left="4320" w:hanging="360"/>
+      </w:pPr>
+      <w:rPr>
+        <w:rFonts w:ascii="Wingdings" w:hAnsi="Wingdings" w:hint="default"/>
+      </w:rPr>
+    </w:lvl>
+    <w:lvl w:ilvl="6" w:tplc="04070001" w:tentative="1">
+      <w:start w:val="1"/>
+      <w:numFmt w:val="bullet"/>
+      <w:lvlText w:val=""/>
+      <w:lvlJc w:val="left"/>
+      <w:pPr>
+        <w:ind w:left="5040" w:hanging="360"/>
+      </w:pPr>
+      <w:rPr>
+        <w:rFonts w:ascii="Symbol" w:hAnsi="Symbol" w:hint="default"/>
+      </w:rPr>
+    </w:lvl>
+    <w:lvl w:ilvl="7" w:tplc="04070003" w:tentative="1">
+      <w:start w:val="1"/>
+      <w:numFmt w:val="bullet"/>
+      <w:lvlText w:val="o"/>
+      <w:lvlJc w:val="left"/>
+      <w:pPr>
+        <w:ind w:left="5760" w:hanging="360"/>
+      </w:pPr>
+      <w:rPr>
+        <w:rFonts w:ascii="Courier New" w:hAnsi="Courier New" w:cs="Courier New" w:hint="default"/>
+      </w:rPr>
+    </w:lvl>
+    <w:lvl w:ilvl="8" w:tplc="04070005" w:tentative="1">
+      <w:start w:val="1"/>
+      <w:numFmt w:val="bullet"/>
+      <w:lvlText w:val=""/>
+      <w:lvlJc w:val="left"/>
+      <w:pPr>
+        <w:ind w:left="6480" w:hanging="360"/>
+      </w:pPr>
+      <w:rPr>
+        <w:rFonts w:ascii="Wingdings" w:hAnsi="Wingdings" w:hint="default"/>
+      </w:rPr>
+    </w:lvl>
+  </w:abstractNum>
+  <w:abstractNum w:abstractNumId="2" w15:restartNumberingAfterBreak="0">
+    <w:nsid w:val="5EFA764E"/>
+    <w:multiLevelType w:val="hybridMultilevel"/>
+    <w:tmpl w:val="5418B820"/>
+    <w:lvl w:ilvl="0" w:tplc="BEAA27A6">
+      <w:start w:val="3"/>
+      <w:numFmt w:val="bullet"/>
+      <w:lvlText w:val="-"/>
+      <w:lvlJc w:val="left"/>
+      <w:pPr>
+        <w:ind w:left="720" w:hanging="360"/>
+      </w:pPr>
+      <w:rPr>
+        <w:rFonts w:ascii="Source Sans Pro" w:eastAsiaTheme="minorHAnsi" w:hAnsi="Source Sans Pro" w:cstheme="minorBidi" w:hint="default"/>
+      </w:rPr>
+    </w:lvl>
+    <w:lvl w:ilvl="1" w:tplc="04070003" w:tentative="1">
+      <w:start w:val="1"/>
+      <w:numFmt w:val="bullet"/>
+      <w:lvlText w:val="o"/>
+      <w:lvlJc w:val="left"/>
+      <w:pPr>
+        <w:ind w:left="1440" w:hanging="360"/>
+      </w:pPr>
+      <w:rPr>
+        <w:rFonts w:ascii="Courier New" w:hAnsi="Courier New" w:cs="Courier New" w:hint="default"/>
+      </w:rPr>
+    </w:lvl>
+    <w:lvl w:ilvl="2" w:tplc="04070005" w:tentative="1">
+      <w:start w:val="1"/>
+      <w:numFmt w:val="bullet"/>
+      <w:lvlText w:val=""/>
+      <w:lvlJc w:val="left"/>
+      <w:pPr>
+        <w:ind w:left="2160" w:hanging="360"/>
+      </w:pPr>
+      <w:rPr>
+        <w:rFonts w:ascii="Wingdings" w:hAnsi="Wingdings" w:hint="default"/>
+      </w:rPr>
+    </w:lvl>
+    <w:lvl w:ilvl="3" w:tplc="04070001" w:tentative="1">
+      <w:start w:val="1"/>
+      <w:numFmt w:val="bullet"/>
+      <w:lvlText w:val=""/>
+      <w:lvlJc w:val="left"/>
+      <w:pPr>
+        <w:ind w:left="2880" w:hanging="360"/>
+      </w:pPr>
+      <w:rPr>
+        <w:rFonts w:ascii="Symbol" w:hAnsi="Symbol" w:hint="default"/>
+      </w:rPr>
+    </w:lvl>
+    <w:lvl w:ilvl="4" w:tplc="04070003" w:tentative="1">
+      <w:start w:val="1"/>
+      <w:numFmt w:val="bullet"/>
+      <w:lvlText w:val="o"/>
+      <w:lvlJc w:val="left"/>
+      <w:pPr>
+        <w:ind w:left="3600" w:hanging="360"/>
+      </w:pPr>
+      <w:rPr>
+        <w:rFonts w:ascii="Courier New" w:hAnsi="Courier New" w:cs="Courier New" w:hint="default"/>
+      </w:rPr>
+    </w:lvl>
+    <w:lvl w:ilvl="5" w:tplc="04070005" w:tentative="1">
+      <w:start w:val="1"/>
+      <w:numFmt w:val="bullet"/>
+      <w:lvlText w:val=""/>
+      <w:lvlJc w:val="left"/>
+      <w:pPr>
+        <w:ind w:left="4320" w:hanging="360"/>
+      </w:pPr>
+      <w:rPr>
+        <w:rFonts w:ascii="Wingdings" w:hAnsi="Wingdings" w:hint="default"/>
+      </w:rPr>
+    </w:lvl>
+    <w:lvl w:ilvl="6" w:tplc="04070001" w:tentative="1">
+      <w:start w:val="1"/>
+      <w:numFmt w:val="bullet"/>
+      <w:lvlText w:val=""/>
+      <w:lvlJc w:val="left"/>
+      <w:pPr>
+        <w:ind w:left="5040" w:hanging="360"/>
+      </w:pPr>
+      <w:rPr>
+        <w:rFonts w:ascii="Symbol" w:hAnsi="Symbol" w:hint="default"/>
+      </w:rPr>
+    </w:lvl>
+    <w:lvl w:ilvl="7" w:tplc="04070003" w:tentative="1">
+      <w:start w:val="1"/>
+      <w:numFmt w:val="bullet"/>
+      <w:lvlText w:val="o"/>
+      <w:lvlJc w:val="left"/>
+      <w:pPr>
+        <w:ind w:left="5760" w:hanging="360"/>
+      </w:pPr>
+      <w:rPr>
+        <w:rFonts w:ascii="Courier New" w:hAnsi="Courier New" w:cs="Courier New" w:hint="default"/>
+      </w:rPr>
+    </w:lvl>
+    <w:lvl w:ilvl="8" w:tplc="04070005" w:tentative="1">
+      <w:start w:val="1"/>
+      <w:numFmt w:val="bullet"/>
+      <w:lvlText w:val=""/>
+      <w:lvlJc w:val="left"/>
+      <w:pPr>
+        <w:ind w:left="6480" w:hanging="360"/>
+      </w:pPr>
+      <w:rPr>
+        <w:rFonts w:ascii="Wingdings" w:hAnsi="Wingdings" w:hint="default"/>
+      </w:rPr>
+    </w:lvl>
+  </w:abstractNum>
+  <w:abstractNum w:abstractNumId="3" w15:restartNumberingAfterBreak="0">
     <w:nsid w:val="736E2198"/>
     <w:multiLevelType w:val="hybridMultilevel"/>
     <w:tmpl w:val="67E435CE"/>
@@ -2765,7 +3331,7 @@
       </w:pPr>
     </w:lvl>
   </w:abstractNum>
-  <w:abstractNum w:abstractNumId="2" w15:restartNumberingAfterBreak="0">
+  <w:abstractNum w:abstractNumId="4" w15:restartNumberingAfterBreak="0">
     <w:nsid w:val="75FF1599"/>
     <w:multiLevelType w:val="hybridMultilevel"/>
     <w:tmpl w:val="243A30FA"/>
@@ -2858,10 +3424,16 @@
     <w:abstractNumId w:val="0"/>
   </w:num>
   <w:num w:numId="2">
-    <w:abstractNumId w:val="1"/>
+    <w:abstractNumId w:val="3"/>
   </w:num>
   <w:num w:numId="3">
+    <w:abstractNumId w:val="4"/>
+  </w:num>
+  <w:num w:numId="4">
     <w:abstractNumId w:val="2"/>
+  </w:num>
+  <w:num w:numId="5">
+    <w:abstractNumId w:val="1"/>
   </w:num>
 </w:numbering>
 </file>
@@ -3031,8 +3603,11 @@
     <w:lsdException w:name="Table 3D effects 3" w:semiHidden="1" w:unhideWhenUsed="1"/>
     <w:lsdException w:name="Table Contemporary" w:semiHidden="1" w:unhideWhenUsed="1"/>
     <w:lsdException w:name="Table Elegant" w:semiHidden="1" w:unhideWhenUsed="1"/>
+    <w:lsdException w:name="Table Professional" w:semiHidden="1" w:unhideWhenUsed="1"/>
     <w:lsdException w:name="Table Subtle 1" w:semiHidden="1" w:unhideWhenUsed="1"/>
     <w:lsdException w:name="Table Subtle 2" w:semiHidden="1" w:unhideWhenUsed="1"/>
+    <w:lsdException w:name="Table Web 1" w:semiHidden="1" w:unhideWhenUsed="1"/>
+    <w:lsdException w:name="Table Web 2" w:semiHidden="1" w:unhideWhenUsed="1"/>
     <w:lsdException w:name="Table Web 3" w:semiHidden="1" w:unhideWhenUsed="1"/>
     <w:lsdException w:name="Balloon Text" w:semiHidden="1" w:unhideWhenUsed="1"/>
     <w:lsdException w:name="Table Grid" w:uiPriority="39"/>
@@ -3278,11 +3853,11 @@
     <w:link w:val="berschrift1Zchn"/>
     <w:uiPriority w:val="9"/>
     <w:qFormat/>
-    <w:rsid w:val="00A81EA6"/>
+    <w:rsid w:val="00C009F3"/>
     <w:pPr>
       <w:keepNext/>
       <w:keepLines/>
-      <w:spacing w:before="240" w:after="0"/>
+      <w:spacing w:before="240" w:after="120"/>
       <w:outlineLvl w:val="0"/>
     </w:pPr>
     <w:rPr>
@@ -3392,7 +3967,7 @@
     <w:basedOn w:val="Absatz-Standardschriftart"/>
     <w:link w:val="berschrift1"/>
     <w:uiPriority w:val="9"/>
-    <w:rsid w:val="00A81EA6"/>
+    <w:rsid w:val="00C009F3"/>
     <w:rPr>
       <w:rFonts w:ascii="Source Sans Pro" w:eastAsiaTheme="majorEastAsia" w:hAnsi="Source Sans Pro" w:cstheme="majorBidi"/>
       <w:sz w:val="32"/>
@@ -3539,6 +4114,25 @@
       <w:szCs w:val="20"/>
       <w:lang w:eastAsia="de-DE"/>
     </w:rPr>
+  </w:style>
+  <w:style w:type="paragraph" w:styleId="Literaturverzeichnis">
+    <w:name w:val="Bibliography"/>
+    <w:basedOn w:val="Standard"/>
+    <w:next w:val="Standard"/>
+    <w:uiPriority w:val="37"/>
+    <w:unhideWhenUsed/>
+    <w:rsid w:val="009B76D7"/>
+  </w:style>
+  <w:style w:type="paragraph" w:styleId="Listenabsatz">
+    <w:name w:val="List Paragraph"/>
+    <w:basedOn w:val="Standard"/>
+    <w:uiPriority w:val="34"/>
+    <w:qFormat/>
+    <w:rsid w:val="00446672"/>
+    <w:pPr>
+      <w:ind w:left="720"/>
+      <w:contextualSpacing/>
+    </w:pPr>
   </w:style>
 </w:styles>
 </file>
@@ -3805,11 +4399,60 @@
 </file>
 
 <file path=customXml/item1.xml><?xml version="1.0" encoding="utf-8"?>
-<b:Sources xmlns:b="http://schemas.openxmlformats.org/officeDocument/2006/bibliography" xmlns="http://schemas.openxmlformats.org/officeDocument/2006/bibliography" SelectedStyle="\APASixthEditionOfficeOnline.xsl" StyleName="APA" Version="6"/>
+<b:Sources xmlns:b="http://schemas.openxmlformats.org/officeDocument/2006/bibliography" xmlns="http://schemas.openxmlformats.org/officeDocument/2006/bibliography" SelectedStyle="\APASixthEditionOfficeOnline.xsl" StyleName="APA" Version="6">
+  <b:Source>
+    <b:Tag>Hei12</b:Tag>
+    <b:SourceType>InternetSite</b:SourceType>
+    <b:Guid>{DAE3B1DE-8093-40D8-8BCD-6A97FBCEBA8C}</b:Guid>
+    <b:Title>Spektrum</b:Title>
+    <b:Year>2012</b:Year>
+    <b:InternetSiteTitle>Joseph Fourier (1768–1830)</b:InternetSiteTitle>
+    <b:Month>Juli</b:Month>
+    <b:Day>1</b:Day>
+    <b:URL>https://www.spektrum.de/wissen/joseph-fourier-1768-1830/1156113</b:URL>
+    <b:Author>
+      <b:Author>
+        <b:NameList>
+          <b:Person>
+            <b:Last>Strick</b:Last>
+            <b:First>Heinz</b:First>
+            <b:Middle>Klaus</b:Middle>
+          </b:Person>
+        </b:NameList>
+      </b:Author>
+    </b:Author>
+    <b:YearAccessed>2019</b:YearAccessed>
+    <b:MonthAccessed>Dezember</b:MonthAccessed>
+    <b:DayAccessed>18</b:DayAccessed>
+    <b:RefOrder>1</b:RefOrder>
+  </b:Source>
+  <b:Source>
+    <b:Tag>Smi97</b:Tag>
+    <b:SourceType>Book</b:SourceType>
+    <b:Guid>{CF74B759-7FBC-482D-B279-6E26BD4C2E81}</b:Guid>
+    <b:Author>
+      <b:Author>
+        <b:NameList>
+          <b:Person>
+            <b:Last>Smith</b:Last>
+            <b:First>Steven</b:First>
+            <b:Middle>W.</b:Middle>
+          </b:Person>
+        </b:NameList>
+      </b:Author>
+    </b:Author>
+    <b:Title>The Scientist &amp; Engineer's Guide to Digital Signal Processing</b:Title>
+    <b:Year>1997</b:Year>
+    <b:City>USA</b:City>
+    <b:Publisher>California Technical Pub</b:Publisher>
+    <b:StateProvince>Kalifornien</b:StateProvince>
+    <b:RefOrder>2</b:RefOrder>
+  </b:Source>
+</b:Sources>
 </file>
 
 <file path=customXml/itemProps1.xml><?xml version="1.0" encoding="utf-8"?>
-<ds:datastoreItem xmlns:ds="http://schemas.openxmlformats.org/officeDocument/2006/customXml" ds:itemID="{07067604-4C7C-4C53-AA89-2E108108BB02}">
+<ds:datastoreItem xmlns:ds="http://schemas.openxmlformats.org/officeDocument/2006/customXml" ds:itemID="{E7E24A64-3F83-433A-84A3-90138B3B985D}">
   <ds:schemaRefs>
     <ds:schemaRef ds:uri="http://schemas.openxmlformats.org/officeDocument/2006/bibliography"/>
   </ds:schemaRefs>

</xml_diff>

<commit_message>
Worked on Thesis 3. Fourieranalyse Finished calculation
</commit_message>
<xml_diff>
--- a/Unterlagen/Masterarbeit.docx
+++ b/Unterlagen/Masterarbeit.docx
@@ -1591,10 +1591,7 @@
         <w:t>von Jean Baptiste Joseph Fourier</w:t>
       </w:r>
       <w:r>
-        <w:t xml:space="preserve">s </w:t>
-      </w:r>
-      <w:r>
-        <w:t>Forschung</w:t>
+        <w:t>s Forschung</w:t>
       </w:r>
       <w:r>
         <w:t xml:space="preserve"> aus dem Jahre 1822 welche besagt, dass jede Schwingung mithilfe von unendlich vielen Sinus- und </w:t>
@@ -1610,12 +1607,13 @@
           <w:id w:val="149334102"/>
           <w:citation/>
         </w:sdtPr>
+        <w:sdtEndPr/>
         <w:sdtContent>
           <w:r>
             <w:fldChar w:fldCharType="begin"/>
           </w:r>
           <w:r>
-            <w:instrText xml:space="preserve"> CITATION Hei12 \l 1031 </w:instrText>
+            <w:instrText xml:space="preserve">CITATION Hei12 \l 1031 </w:instrText>
           </w:r>
           <w:r>
             <w:fldChar w:fldCharType="separate"/>
@@ -1711,30 +1709,74 @@
     </w:p>
     <w:p>
       <w:r>
-        <w:t>Für die Signalverarbeitung wird lediglich die DFT verwendet, da dies die einzige Transformation ist</w:t>
+        <w:t xml:space="preserve">Für die Signalverarbeitung </w:t>
+      </w:r>
+      <w:r>
+        <w:t>werden</w:t>
+      </w:r>
+      <w:r>
+        <w:t xml:space="preserve"> lediglich die DFT</w:t>
+      </w:r>
+      <w:r>
+        <w:t xml:space="preserve"> oder die DTFT</w:t>
+      </w:r>
+      <w:r>
+        <w:t xml:space="preserve"> verwendet, da dies</w:t>
+      </w:r>
+      <w:r>
+        <w:t>e</w:t>
+      </w:r>
+      <w:r>
+        <w:t xml:space="preserve"> die einzige</w:t>
+      </w:r>
+      <w:r>
+        <w:t>n</w:t>
+      </w:r>
+      <w:r>
+        <w:t xml:space="preserve"> Transformation</w:t>
+      </w:r>
+      <w:r>
+        <w:t>en</w:t>
+      </w:r>
+      <w:r>
+        <w:t xml:space="preserve"> </w:t>
+      </w:r>
+      <w:r>
+        <w:t>sind</w:t>
       </w:r>
       <w:r>
         <w:t>,</w:t>
       </w:r>
       <w:r>
-        <w:t xml:space="preserve"> die von e</w:t>
-      </w:r>
-      <w:bookmarkStart w:id="5" w:name="_GoBack"/>
-      <w:bookmarkEnd w:id="5"/>
-      <w:r>
-        <w:t>inem Computer ausgeführt werden kann</w:t>
+        <w:t xml:space="preserve"> die von einem Computer ausgeführt werden </w:t>
+      </w:r>
+      <w:r>
+        <w:t>können</w:t>
       </w:r>
       <w:r>
         <w:t>,</w:t>
       </w:r>
       <w:r>
-        <w:t xml:space="preserve"> weil die DFT diskrete Werte und eine endliche Länge besitzt </w:t>
+        <w:t xml:space="preserve"> weil die DFT</w:t>
+      </w:r>
+      <w:r>
+        <w:t>/DTFT</w:t>
+      </w:r>
+      <w:r>
+        <w:t xml:space="preserve"> diskrete Werte und eine endliche Länge besitz</w:t>
+      </w:r>
+      <w:r>
+        <w:t>en</w:t>
+      </w:r>
+      <w:r>
+        <w:t xml:space="preserve"> </w:t>
       </w:r>
       <w:sdt>
         <w:sdtPr>
           <w:id w:val="-606811312"/>
           <w:citation/>
         </w:sdtPr>
+        <w:sdtEndPr/>
         <w:sdtContent>
           <w:r>
             <w:fldChar w:fldCharType="begin"/>
@@ -1773,35 +1815,1794 @@
         <w:t xml:space="preserve">Wie im vorherigen Kapitel schon beschrieben, ist die diskrete Fouriertransformation die einzige Transformation, welche vom Computer berechnet werden kann. </w:t>
       </w:r>
       <w:r>
-        <w:rPr>
-          <w:color w:val="FF0000"/>
-        </w:rPr>
-        <w:t>Hier dann Quelle wie DFT geht weiter</w:t>
-      </w:r>
-      <w:r>
-        <w:t xml:space="preserve"> </w:t>
-      </w:r>
-      <w:r>
-        <w:t xml:space="preserve">Jedoch kann es dabei zu zwei Problemen kommen. Zum einen </w:t>
-      </w:r>
-      <w:proofErr w:type="spellStart"/>
+        <w:t>Um aber die diskrete und endliche Funktion der DFT zu verstehen, wird an dieser Stelle aufgezeigt wie sich die Formeln der DFT und der kontinuierlichen Fouriertransformation (CTFT) unterscheiden.</w:t>
+      </w:r>
+    </w:p>
+    <w:p>
+      <w:pPr>
+        <w:keepNext/>
+      </w:pPr>
+      <m:oMathPara>
+        <m:oMath>
+          <m:r>
+            <w:rPr>
+              <w:rFonts w:ascii="Cambria Math" w:hAnsi="Cambria Math"/>
+            </w:rPr>
+            <m:t>X</m:t>
+          </m:r>
+          <m:d>
+            <m:dPr>
+              <m:ctrlPr>
+                <w:rPr>
+                  <w:rFonts w:ascii="Cambria Math" w:hAnsi="Cambria Math"/>
+                  <w:i/>
+                </w:rPr>
+              </m:ctrlPr>
+            </m:dPr>
+            <m:e>
+              <m:r>
+                <w:rPr>
+                  <w:rFonts w:ascii="Cambria Math" w:hAnsi="Cambria Math"/>
+                </w:rPr>
+                <m:t>F</m:t>
+              </m:r>
+            </m:e>
+          </m:d>
+          <m:r>
+            <w:rPr>
+              <w:rFonts w:ascii="Cambria Math" w:hAnsi="Cambria Math"/>
+            </w:rPr>
+            <m:t>=</m:t>
+          </m:r>
+          <m:nary>
+            <m:naryPr>
+              <m:limLoc m:val="subSup"/>
+              <m:ctrlPr>
+                <w:rPr>
+                  <w:rFonts w:ascii="Cambria Math" w:hAnsi="Cambria Math"/>
+                  <w:i/>
+                </w:rPr>
+              </m:ctrlPr>
+            </m:naryPr>
+            <m:sub>
+              <m:r>
+                <w:rPr>
+                  <w:rFonts w:ascii="Cambria Math" w:hAnsi="Cambria Math"/>
+                </w:rPr>
+                <m:t>-∞</m:t>
+              </m:r>
+            </m:sub>
+            <m:sup>
+              <m:r>
+                <w:rPr>
+                  <w:rFonts w:ascii="Cambria Math" w:hAnsi="Cambria Math"/>
+                </w:rPr>
+                <m:t>∞</m:t>
+              </m:r>
+            </m:sup>
+            <m:e>
+              <m:r>
+                <w:rPr>
+                  <w:rFonts w:ascii="Cambria Math" w:hAnsi="Cambria Math"/>
+                </w:rPr>
+                <m:t>x</m:t>
+              </m:r>
+              <m:d>
+                <m:dPr>
+                  <m:ctrlPr>
+                    <w:rPr>
+                      <w:rFonts w:ascii="Cambria Math" w:hAnsi="Cambria Math"/>
+                      <w:i/>
+                    </w:rPr>
+                  </m:ctrlPr>
+                </m:dPr>
+                <m:e>
+                  <m:r>
+                    <w:rPr>
+                      <w:rFonts w:ascii="Cambria Math" w:hAnsi="Cambria Math"/>
+                    </w:rPr>
+                    <m:t>t</m:t>
+                  </m:r>
+                </m:e>
+              </m:d>
+              <m:r>
+                <w:rPr>
+                  <w:rFonts w:ascii="Cambria Math" w:hAnsi="Cambria Math"/>
+                </w:rPr>
+                <m:t>*</m:t>
+              </m:r>
+              <m:sSup>
+                <m:sSupPr>
+                  <m:ctrlPr>
+                    <w:rPr>
+                      <w:rFonts w:ascii="Cambria Math" w:hAnsi="Cambria Math"/>
+                      <w:i/>
+                    </w:rPr>
+                  </m:ctrlPr>
+                </m:sSupPr>
+                <m:e>
+                  <m:r>
+                    <w:rPr>
+                      <w:rFonts w:ascii="Cambria Math" w:hAnsi="Cambria Math"/>
+                    </w:rPr>
+                    <m:t>e</m:t>
+                  </m:r>
+                </m:e>
+                <m:sup>
+                  <m:r>
+                    <w:rPr>
+                      <w:rFonts w:ascii="Cambria Math" w:hAnsi="Cambria Math"/>
+                    </w:rPr>
+                    <m:t>-i2πFt</m:t>
+                  </m:r>
+                </m:sup>
+              </m:sSup>
+              <m:r>
+                <w:rPr>
+                  <w:rFonts w:ascii="Cambria Math" w:hAnsi="Cambria Math"/>
+                </w:rPr>
+                <m:t>dt</m:t>
+              </m:r>
+            </m:e>
+          </m:nary>
+        </m:oMath>
+      </m:oMathPara>
+    </w:p>
+    <w:p>
+      <w:pPr>
+        <w:pStyle w:val="Beschriftung"/>
+        <w:ind w:left="2124"/>
+      </w:pPr>
+      <w:r>
+        <w:t xml:space="preserve">      Formel </w:t>
+      </w:r>
+      <w:fldSimple w:instr=" SEQ Formel \* ARABIC ">
+        <w:r>
+          <w:rPr>
+            <w:noProof/>
+          </w:rPr>
+          <w:t>1</w:t>
+        </w:r>
+      </w:fldSimple>
+      <w:r>
+        <w:t>: Formel der CTFT</w:t>
+      </w:r>
+      <w:sdt>
+        <w:sdtPr>
+          <w:id w:val="1801256355"/>
+          <w:citation/>
+        </w:sdtPr>
+        <w:sdtContent>
+          <w:r>
+            <w:fldChar w:fldCharType="begin"/>
+          </w:r>
+          <w:r>
+            <w:instrText xml:space="preserve">CITATION Wei15 \l 1031 </w:instrText>
+          </w:r>
+          <w:r>
+            <w:fldChar w:fldCharType="separate"/>
+          </w:r>
+          <w:r>
+            <w:rPr>
+              <w:noProof/>
+            </w:rPr>
+            <w:t xml:space="preserve"> (Weisstein, Discrete Fourier Transform, 2015)</w:t>
+          </w:r>
+          <w:r>
+            <w:fldChar w:fldCharType="end"/>
+          </w:r>
+        </w:sdtContent>
+      </w:sdt>
+    </w:p>
+    <w:p>
+      <w:pPr>
+        <w:keepNext/>
+      </w:pPr>
+      <m:oMathPara>
+        <m:oMath>
+          <m:sSub>
+            <m:sSubPr>
+              <m:ctrlPr>
+                <w:rPr>
+                  <w:rFonts w:ascii="Cambria Math" w:hAnsi="Cambria Math"/>
+                  <w:i/>
+                </w:rPr>
+              </m:ctrlPr>
+            </m:sSubPr>
+            <m:e>
+              <m:r>
+                <w:rPr>
+                  <w:rFonts w:ascii="Cambria Math" w:hAnsi="Cambria Math"/>
+                </w:rPr>
+                <m:t>X</m:t>
+              </m:r>
+            </m:e>
+            <m:sub>
+              <m:r>
+                <w:rPr>
+                  <w:rFonts w:ascii="Cambria Math" w:hAnsi="Cambria Math"/>
+                </w:rPr>
+                <m:t>k</m:t>
+              </m:r>
+            </m:sub>
+          </m:sSub>
+          <m:r>
+            <w:rPr>
+              <w:rFonts w:ascii="Cambria Math" w:hAnsi="Cambria Math"/>
+            </w:rPr>
+            <m:t>=</m:t>
+          </m:r>
+          <m:nary>
+            <m:naryPr>
+              <m:chr m:val="∑"/>
+              <m:limLoc m:val="undOvr"/>
+              <m:ctrlPr>
+                <w:rPr>
+                  <w:rFonts w:ascii="Cambria Math" w:hAnsi="Cambria Math"/>
+                  <w:i/>
+                </w:rPr>
+              </m:ctrlPr>
+            </m:naryPr>
+            <m:sub>
+              <m:r>
+                <w:rPr>
+                  <w:rFonts w:ascii="Cambria Math" w:hAnsi="Cambria Math"/>
+                </w:rPr>
+                <m:t>n=0</m:t>
+              </m:r>
+            </m:sub>
+            <m:sup>
+              <m:r>
+                <w:rPr>
+                  <w:rFonts w:ascii="Cambria Math" w:hAnsi="Cambria Math"/>
+                </w:rPr>
+                <m:t>N-1</m:t>
+              </m:r>
+            </m:sup>
+            <m:e>
+              <m:sSub>
+                <m:sSubPr>
+                  <m:ctrlPr>
+                    <w:rPr>
+                      <w:rFonts w:ascii="Cambria Math" w:hAnsi="Cambria Math"/>
+                      <w:i/>
+                    </w:rPr>
+                  </m:ctrlPr>
+                </m:sSubPr>
+                <m:e>
+                  <m:r>
+                    <w:rPr>
+                      <w:rFonts w:ascii="Cambria Math" w:hAnsi="Cambria Math"/>
+                    </w:rPr>
+                    <m:t>x</m:t>
+                  </m:r>
+                </m:e>
+                <m:sub>
+                  <m:r>
+                    <w:rPr>
+                      <w:rFonts w:ascii="Cambria Math" w:hAnsi="Cambria Math"/>
+                    </w:rPr>
+                    <m:t>n</m:t>
+                  </m:r>
+                </m:sub>
+              </m:sSub>
+              <m:r>
+                <w:rPr>
+                  <w:rFonts w:ascii="Cambria Math" w:hAnsi="Cambria Math"/>
+                </w:rPr>
+                <m:t>*</m:t>
+              </m:r>
+              <m:sSup>
+                <m:sSupPr>
+                  <m:ctrlPr>
+                    <w:rPr>
+                      <w:rFonts w:ascii="Cambria Math" w:hAnsi="Cambria Math"/>
+                      <w:i/>
+                    </w:rPr>
+                  </m:ctrlPr>
+                </m:sSupPr>
+                <m:e>
+                  <m:r>
+                    <w:rPr>
+                      <w:rFonts w:ascii="Cambria Math" w:hAnsi="Cambria Math"/>
+                    </w:rPr>
+                    <m:t>e</m:t>
+                  </m:r>
+                </m:e>
+                <m:sup>
+                  <m:r>
+                    <w:rPr>
+                      <w:rFonts w:ascii="Cambria Math" w:hAnsi="Cambria Math"/>
+                    </w:rPr>
+                    <m:t>-</m:t>
+                  </m:r>
+                  <m:f>
+                    <m:fPr>
+                      <m:ctrlPr>
+                        <w:rPr>
+                          <w:rFonts w:ascii="Cambria Math" w:hAnsi="Cambria Math"/>
+                          <w:i/>
+                        </w:rPr>
+                      </m:ctrlPr>
+                    </m:fPr>
+                    <m:num>
+                      <m:r>
+                        <w:rPr>
+                          <w:rFonts w:ascii="Cambria Math" w:hAnsi="Cambria Math"/>
+                        </w:rPr>
+                        <m:t>i2πkn</m:t>
+                      </m:r>
+                    </m:num>
+                    <m:den>
+                      <m:r>
+                        <w:rPr>
+                          <w:rFonts w:ascii="Cambria Math" w:hAnsi="Cambria Math"/>
+                        </w:rPr>
+                        <m:t>N</m:t>
+                      </m:r>
+                    </m:den>
+                  </m:f>
+                </m:sup>
+              </m:sSup>
+            </m:e>
+          </m:nary>
+        </m:oMath>
+      </m:oMathPara>
+    </w:p>
+    <w:p>
+      <w:pPr>
+        <w:pStyle w:val="Beschriftung"/>
+        <w:ind w:left="1416" w:firstLine="708"/>
+      </w:pPr>
+      <w:r>
+        <w:t xml:space="preserve">     Formel </w:t>
+      </w:r>
+      <w:fldSimple w:instr=" SEQ Formel \* ARABIC ">
+        <w:r>
+          <w:rPr>
+            <w:noProof/>
+          </w:rPr>
+          <w:t>2</w:t>
+        </w:r>
+      </w:fldSimple>
+      <w:r>
+        <w:t>: Formel der DFT</w:t>
+      </w:r>
+      <w:sdt>
+        <w:sdtPr>
+          <w:id w:val="16506382"/>
+          <w:citation/>
+        </w:sdtPr>
+        <w:sdtContent>
+          <w:r>
+            <w:fldChar w:fldCharType="begin"/>
+          </w:r>
+          <w:r>
+            <w:instrText xml:space="preserve">CITATION Wei15 \l 1031 </w:instrText>
+          </w:r>
+          <w:r>
+            <w:fldChar w:fldCharType="separate"/>
+          </w:r>
+          <w:r>
+            <w:rPr>
+              <w:noProof/>
+            </w:rPr>
+            <w:t xml:space="preserve"> (Weisstein, Discrete Fourier Transform, 2015)</w:t>
+          </w:r>
+          <w:r>
+            <w:fldChar w:fldCharType="end"/>
+          </w:r>
+        </w:sdtContent>
+      </w:sdt>
+    </w:p>
+    <w:p>
+      <w:r>
+        <w:t xml:space="preserve">In Formel 2 ist N die Anzahl der Samples und </w:t>
+      </w:r>
       <w:r>
         <w:rPr>
           <w:i/>
           <w:iCs/>
         </w:rPr>
-        <w:t>leakage</w:t>
-      </w:r>
-      <w:proofErr w:type="spellEnd"/>
-      <w:r>
-        <w:t xml:space="preserve"> und zum anderen </w:t>
-      </w:r>
-      <w:proofErr w:type="spellStart"/>
+        <w:t>k</w:t>
+      </w:r>
+      <w:r>
+        <w:t xml:space="preserve"> das </w:t>
+      </w:r>
       <w:r>
         <w:rPr>
           <w:i/>
           <w:iCs/>
         </w:rPr>
+        <w:t>k</w:t>
+      </w:r>
+      <w:r>
+        <w:t>-</w:t>
+      </w:r>
+      <w:proofErr w:type="spellStart"/>
+      <w:r>
+        <w:t>te</w:t>
+      </w:r>
+      <w:proofErr w:type="spellEnd"/>
+      <w:r>
+        <w:t xml:space="preserve"> Sample Bin.</w:t>
+      </w:r>
+    </w:p>
+    <w:p>
+      <w:pPr>
+        <w:rPr>
+          <w:rFonts w:eastAsiaTheme="minorEastAsia"/>
+        </w:rPr>
+      </w:pPr>
+      <w:r>
+        <w:t>Der Unterschied der beiden Formel liegt bei</w:t>
+      </w:r>
+      <w:r>
+        <w:t xml:space="preserve"> dem</w:t>
+      </w:r>
+      <w:r>
+        <w:t xml:space="preserve"> </w:t>
+      </w:r>
+      <w:r>
+        <w:t xml:space="preserve">Tausch des </w:t>
+      </w:r>
+      <w:r>
+        <w:t>Integral</w:t>
+      </w:r>
+      <w:r>
+        <w:t>s</w:t>
+      </w:r>
+      <w:r>
+        <w:t xml:space="preserve"> </w:t>
+      </w:r>
+      <w:r>
+        <w:t xml:space="preserve">durch die Summe </w:t>
+      </w:r>
+      <w:r>
+        <w:t xml:space="preserve">und bei dem Exponenten der e-Funktion. </w:t>
+      </w:r>
+      <w:r>
+        <w:t xml:space="preserve">Das Integral in der DFT entfällt und wurde durch ein Sigma ersetzt, da die DFT mit konkreten Zahlenwerten </w:t>
+      </w:r>
+      <w:r>
+        <w:lastRenderedPageBreak/>
+        <w:t>rechnet und nicht mit Flächen.</w:t>
+      </w:r>
+      <w:r>
+        <w:t xml:space="preserve"> Die Exponenten unterscheiden sich darin, dass die Frequenz</w:t>
+      </w:r>
+      <w:r>
+        <w:t xml:space="preserve"> </w:t>
+      </w:r>
+      <w:r>
+        <w:rPr>
+          <w:i/>
+          <w:iCs/>
+        </w:rPr>
+        <w:t>F</w:t>
+      </w:r>
+      <w:r>
+        <w:t xml:space="preserve"> aus der CTFT mit </w:t>
+      </w:r>
+      <m:oMath>
+        <m:f>
+          <m:fPr>
+            <m:type m:val="lin"/>
+            <m:ctrlPr>
+              <w:rPr>
+                <w:rFonts w:ascii="Cambria Math" w:hAnsi="Cambria Math"/>
+                <w:i/>
+              </w:rPr>
+            </m:ctrlPr>
+          </m:fPr>
+          <m:num>
+            <m:r>
+              <w:rPr>
+                <w:rFonts w:ascii="Cambria Math" w:hAnsi="Cambria Math"/>
+              </w:rPr>
+              <m:t>k</m:t>
+            </m:r>
+          </m:num>
+          <m:den>
+            <m:r>
+              <w:rPr>
+                <w:rFonts w:ascii="Cambria Math" w:hAnsi="Cambria Math"/>
+              </w:rPr>
+              <m:t>N</m:t>
+            </m:r>
+          </m:den>
+        </m:f>
+      </m:oMath>
+      <w:r>
+        <w:rPr>
+          <w:rFonts w:eastAsiaTheme="minorEastAsia"/>
+        </w:rPr>
+        <w:t xml:space="preserve"> substituiert wurde. Aus der DFT ist </w:t>
+      </w:r>
+      <w:r>
+        <w:rPr>
+          <w:rFonts w:eastAsiaTheme="minorEastAsia"/>
+          <w:i/>
+          <w:iCs/>
+        </w:rPr>
+        <w:t>n</w:t>
+      </w:r>
+      <w:r>
+        <w:rPr>
+          <w:rFonts w:eastAsiaTheme="minorEastAsia"/>
+        </w:rPr>
+        <w:t xml:space="preserve"> gleichzusetzten mit</w:t>
+      </w:r>
+      <w:r>
+        <w:rPr>
+          <w:rFonts w:eastAsiaTheme="minorEastAsia"/>
+        </w:rPr>
+        <w:t xml:space="preserve"> dem </w:t>
+      </w:r>
+      <w:r>
+        <w:rPr>
+          <w:rFonts w:eastAsiaTheme="minorEastAsia"/>
+        </w:rPr>
+        <w:t>aus der CTFT</w:t>
+      </w:r>
+      <w:r>
+        <w:rPr>
+          <w:rFonts w:eastAsiaTheme="minorEastAsia"/>
+        </w:rPr>
+        <w:t xml:space="preserve"> stammende </w:t>
+      </w:r>
+      <w:r>
+        <w:rPr>
+          <w:rFonts w:eastAsiaTheme="minorEastAsia"/>
+          <w:i/>
+          <w:iCs/>
+        </w:rPr>
+        <w:t>t</w:t>
+      </w:r>
+      <w:r>
+        <w:rPr>
+          <w:rFonts w:eastAsiaTheme="minorEastAsia"/>
+        </w:rPr>
+        <w:t xml:space="preserve"> </w:t>
+      </w:r>
+      <w:sdt>
+        <w:sdtPr>
+          <w:rPr>
+            <w:rFonts w:eastAsiaTheme="minorEastAsia"/>
+          </w:rPr>
+          <w:id w:val="-1880081787"/>
+          <w:citation/>
+        </w:sdtPr>
+        <w:sdtContent>
+          <w:r>
+            <w:rPr>
+              <w:rFonts w:eastAsiaTheme="minorEastAsia"/>
+            </w:rPr>
+            <w:fldChar w:fldCharType="begin"/>
+          </w:r>
+          <w:r>
+            <w:rPr>
+              <w:rFonts w:eastAsiaTheme="minorEastAsia"/>
+            </w:rPr>
+            <w:instrText xml:space="preserve">CITATION Wei15 \l 1031 </w:instrText>
+          </w:r>
+          <w:r>
+            <w:rPr>
+              <w:rFonts w:eastAsiaTheme="minorEastAsia"/>
+            </w:rPr>
+            <w:fldChar w:fldCharType="separate"/>
+          </w:r>
+          <w:r>
+            <w:rPr>
+              <w:rFonts w:eastAsiaTheme="minorEastAsia"/>
+              <w:noProof/>
+            </w:rPr>
+            <w:t>(Weisstein, Discrete Fourier Transform, 2015)</w:t>
+          </w:r>
+          <w:r>
+            <w:rPr>
+              <w:rFonts w:eastAsiaTheme="minorEastAsia"/>
+            </w:rPr>
+            <w:fldChar w:fldCharType="end"/>
+          </w:r>
+        </w:sdtContent>
+      </w:sdt>
+      <w:r>
+        <w:rPr>
+          <w:rFonts w:eastAsiaTheme="minorEastAsia"/>
+        </w:rPr>
+        <w:t xml:space="preserve">. </w:t>
+      </w:r>
+      <w:r>
+        <w:rPr>
+          <w:rFonts w:eastAsiaTheme="minorEastAsia"/>
+        </w:rPr>
+        <w:t xml:space="preserve">Die DFT-Formel kann noch vereinfacht werden indem </w:t>
+      </w:r>
+      <m:oMath>
+        <m:f>
+          <m:fPr>
+            <m:ctrlPr>
+              <w:rPr>
+                <w:rFonts w:ascii="Cambria Math" w:eastAsiaTheme="minorEastAsia" w:hAnsi="Cambria Math"/>
+                <w:i/>
+              </w:rPr>
+            </m:ctrlPr>
+          </m:fPr>
+          <m:num>
+            <m:r>
+              <w:rPr>
+                <w:rFonts w:ascii="Cambria Math" w:eastAsiaTheme="minorEastAsia" w:hAnsi="Cambria Math"/>
+              </w:rPr>
+              <m:t>2πkn</m:t>
+            </m:r>
+          </m:num>
+          <m:den>
+            <m:r>
+              <w:rPr>
+                <w:rFonts w:ascii="Cambria Math" w:eastAsiaTheme="minorEastAsia" w:hAnsi="Cambria Math"/>
+              </w:rPr>
+              <m:t>N</m:t>
+            </m:r>
+          </m:den>
+        </m:f>
+      </m:oMath>
+      <w:r>
+        <w:rPr>
+          <w:rFonts w:eastAsiaTheme="minorEastAsia"/>
+        </w:rPr>
+        <w:t xml:space="preserve"> mit </w:t>
+      </w:r>
+      <m:oMath>
+        <m:sSub>
+          <m:sSubPr>
+            <m:ctrlPr>
+              <w:rPr>
+                <w:rFonts w:ascii="Cambria Math" w:eastAsiaTheme="minorEastAsia" w:hAnsi="Cambria Math"/>
+                <w:i/>
+              </w:rPr>
+            </m:ctrlPr>
+          </m:sSubPr>
+          <m:e>
+            <m:r>
+              <w:rPr>
+                <w:rFonts w:ascii="Cambria Math" w:eastAsiaTheme="minorEastAsia" w:hAnsi="Cambria Math"/>
+              </w:rPr>
+              <m:t>b</m:t>
+            </m:r>
+          </m:e>
+          <m:sub>
+            <m:r>
+              <w:rPr>
+                <w:rFonts w:ascii="Cambria Math" w:eastAsiaTheme="minorEastAsia" w:hAnsi="Cambria Math"/>
+              </w:rPr>
+              <m:t>n</m:t>
+            </m:r>
+          </m:sub>
+        </m:sSub>
+      </m:oMath>
+      <w:r>
+        <w:rPr>
+          <w:rFonts w:eastAsiaTheme="minorEastAsia"/>
+        </w:rPr>
+        <w:t xml:space="preserve"> und die e-Funktion durch die </w:t>
+      </w:r>
+      <w:r>
+        <w:rPr>
+          <w:rFonts w:eastAsiaTheme="minorEastAsia"/>
+          <w:i/>
+          <w:iCs/>
+        </w:rPr>
+        <w:t>Eulersche Identität</w:t>
+      </w:r>
+      <w:r>
+        <w:rPr>
+          <w:rFonts w:eastAsiaTheme="minorEastAsia"/>
+          <w:i/>
+          <w:iCs/>
+        </w:rPr>
+        <w:t xml:space="preserve"> </w:t>
+      </w:r>
+      <w:r>
+        <w:rPr>
+          <w:rFonts w:eastAsiaTheme="minorEastAsia"/>
+        </w:rPr>
+        <w:t>substituiert wird. Dadurch erhält man folgende Formel.</w:t>
+      </w:r>
+      <w:sdt>
+        <w:sdtPr>
+          <w:rPr>
+            <w:rFonts w:eastAsiaTheme="minorEastAsia"/>
+          </w:rPr>
+          <w:id w:val="800882601"/>
+          <w:citation/>
+        </w:sdtPr>
+        <w:sdtContent>
+          <w:r>
+            <w:rPr>
+              <w:rFonts w:eastAsiaTheme="minorEastAsia"/>
+            </w:rPr>
+            <w:fldChar w:fldCharType="begin"/>
+          </w:r>
+          <w:r>
+            <w:rPr>
+              <w:rFonts w:eastAsiaTheme="minorEastAsia"/>
+            </w:rPr>
+            <w:instrText xml:space="preserve">CITATION Tho18 \l 1031 </w:instrText>
+          </w:r>
+          <w:r>
+            <w:rPr>
+              <w:rFonts w:eastAsiaTheme="minorEastAsia"/>
+            </w:rPr>
+            <w:fldChar w:fldCharType="separate"/>
+          </w:r>
+          <w:r>
+            <w:rPr>
+              <w:rFonts w:eastAsiaTheme="minorEastAsia"/>
+              <w:noProof/>
+            </w:rPr>
+            <w:t xml:space="preserve"> </w:t>
+          </w:r>
+          <w:r>
+            <w:rPr>
+              <w:rFonts w:eastAsiaTheme="minorEastAsia"/>
+              <w:noProof/>
+            </w:rPr>
+            <w:t>(Thormählen, 2018)</w:t>
+          </w:r>
+          <w:r>
+            <w:rPr>
+              <w:rFonts w:eastAsiaTheme="minorEastAsia"/>
+            </w:rPr>
+            <w:fldChar w:fldCharType="end"/>
+          </w:r>
+        </w:sdtContent>
+      </w:sdt>
+    </w:p>
+    <w:p>
+      <w:pPr>
+        <w:keepNext/>
+      </w:pPr>
+      <m:oMathPara>
+        <m:oMath>
+          <m:sSub>
+            <m:sSubPr>
+              <m:ctrlPr>
+                <w:rPr>
+                  <w:rFonts w:ascii="Cambria Math" w:hAnsi="Cambria Math"/>
+                  <w:i/>
+                </w:rPr>
+              </m:ctrlPr>
+            </m:sSubPr>
+            <m:e>
+              <m:r>
+                <w:rPr>
+                  <w:rFonts w:ascii="Cambria Math" w:hAnsi="Cambria Math"/>
+                </w:rPr>
+                <m:t>X</m:t>
+              </m:r>
+            </m:e>
+            <m:sub>
+              <m:r>
+                <w:rPr>
+                  <w:rFonts w:ascii="Cambria Math" w:hAnsi="Cambria Math"/>
+                </w:rPr>
+                <m:t>k=</m:t>
+              </m:r>
+              <m:sSub>
+                <m:sSubPr>
+                  <m:ctrlPr>
+                    <w:rPr>
+                      <w:rFonts w:ascii="Cambria Math" w:hAnsi="Cambria Math"/>
+                      <w:i/>
+                    </w:rPr>
+                  </m:ctrlPr>
+                </m:sSubPr>
+                <m:e>
+                  <m:r>
+                    <w:rPr>
+                      <w:rFonts w:ascii="Cambria Math" w:hAnsi="Cambria Math"/>
+                    </w:rPr>
+                    <m:t>x</m:t>
+                  </m:r>
+                </m:e>
+                <m:sub>
+                  <m:r>
+                    <w:rPr>
+                      <w:rFonts w:ascii="Cambria Math" w:hAnsi="Cambria Math"/>
+                    </w:rPr>
+                    <m:t>0</m:t>
+                  </m:r>
+                </m:sub>
+              </m:sSub>
+              <m:d>
+                <m:dPr>
+                  <m:ctrlPr>
+                    <w:rPr>
+                      <w:rFonts w:ascii="Cambria Math" w:hAnsi="Cambria Math"/>
+                      <w:i/>
+                    </w:rPr>
+                  </m:ctrlPr>
+                </m:dPr>
+                <m:e>
+                  <m:func>
+                    <m:funcPr>
+                      <m:ctrlPr>
+                        <w:rPr>
+                          <w:rFonts w:ascii="Cambria Math" w:hAnsi="Cambria Math"/>
+                        </w:rPr>
+                      </m:ctrlPr>
+                    </m:funcPr>
+                    <m:fName>
+                      <m:r>
+                        <m:rPr>
+                          <m:sty m:val="p"/>
+                        </m:rPr>
+                        <w:rPr>
+                          <w:rFonts w:ascii="Cambria Math" w:hAnsi="Cambria Math"/>
+                        </w:rPr>
+                        <m:t>cos</m:t>
+                      </m:r>
+                      <m:ctrlPr>
+                        <w:rPr>
+                          <w:rFonts w:ascii="Cambria Math" w:hAnsi="Cambria Math"/>
+                          <w:i/>
+                        </w:rPr>
+                      </m:ctrlPr>
+                    </m:fName>
+                    <m:e>
+                      <m:d>
+                        <m:dPr>
+                          <m:ctrlPr>
+                            <w:rPr>
+                              <w:rFonts w:ascii="Cambria Math" w:hAnsi="Cambria Math"/>
+                              <w:i/>
+                            </w:rPr>
+                          </m:ctrlPr>
+                        </m:dPr>
+                        <m:e>
+                          <m:r>
+                            <w:rPr>
+                              <w:rFonts w:ascii="Cambria Math" w:hAnsi="Cambria Math"/>
+                            </w:rPr>
+                            <m:t>-</m:t>
+                          </m:r>
+                          <m:sSub>
+                            <m:sSubPr>
+                              <m:ctrlPr>
+                                <w:rPr>
+                                  <w:rFonts w:ascii="Cambria Math" w:hAnsi="Cambria Math"/>
+                                  <w:i/>
+                                </w:rPr>
+                              </m:ctrlPr>
+                            </m:sSubPr>
+                            <m:e>
+                              <m:r>
+                                <w:rPr>
+                                  <w:rFonts w:ascii="Cambria Math" w:hAnsi="Cambria Math"/>
+                                </w:rPr>
+                                <m:t>b</m:t>
+                              </m:r>
+                            </m:e>
+                            <m:sub>
+                              <m:r>
+                                <w:rPr>
+                                  <w:rFonts w:ascii="Cambria Math" w:hAnsi="Cambria Math"/>
+                                </w:rPr>
+                                <m:t>0</m:t>
+                              </m:r>
+                            </m:sub>
+                          </m:sSub>
+                        </m:e>
+                      </m:d>
+                    </m:e>
+                  </m:func>
+                  <m:r>
+                    <w:rPr>
+                      <w:rFonts w:ascii="Cambria Math" w:hAnsi="Cambria Math"/>
+                    </w:rPr>
+                    <m:t>+isin</m:t>
+                  </m:r>
+                  <m:d>
+                    <m:dPr>
+                      <m:ctrlPr>
+                        <w:rPr>
+                          <w:rFonts w:ascii="Cambria Math" w:hAnsi="Cambria Math"/>
+                          <w:i/>
+                        </w:rPr>
+                      </m:ctrlPr>
+                    </m:dPr>
+                    <m:e>
+                      <m:sSub>
+                        <m:sSubPr>
+                          <m:ctrlPr>
+                            <w:rPr>
+                              <w:rFonts w:ascii="Cambria Math" w:hAnsi="Cambria Math"/>
+                              <w:i/>
+                            </w:rPr>
+                          </m:ctrlPr>
+                        </m:sSubPr>
+                        <m:e>
+                          <m:r>
+                            <w:rPr>
+                              <w:rFonts w:ascii="Cambria Math" w:hAnsi="Cambria Math"/>
+                            </w:rPr>
+                            <m:t>-b</m:t>
+                          </m:r>
+                        </m:e>
+                        <m:sub>
+                          <m:r>
+                            <w:rPr>
+                              <w:rFonts w:ascii="Cambria Math" w:hAnsi="Cambria Math"/>
+                            </w:rPr>
+                            <m:t>0</m:t>
+                          </m:r>
+                        </m:sub>
+                      </m:sSub>
+                    </m:e>
+                  </m:d>
+                </m:e>
+              </m:d>
+              <m:r>
+                <w:rPr>
+                  <w:rFonts w:ascii="Cambria Math" w:hAnsi="Cambria Math"/>
+                </w:rPr>
+                <m:t>+</m:t>
+              </m:r>
+              <m:sSub>
+                <m:sSubPr>
+                  <m:ctrlPr>
+                    <w:rPr>
+                      <w:rFonts w:ascii="Cambria Math" w:hAnsi="Cambria Math"/>
+                      <w:i/>
+                    </w:rPr>
+                  </m:ctrlPr>
+                </m:sSubPr>
+                <m:e>
+                  <m:r>
+                    <w:rPr>
+                      <w:rFonts w:ascii="Cambria Math" w:hAnsi="Cambria Math"/>
+                    </w:rPr>
+                    <m:t>x</m:t>
+                  </m:r>
+                </m:e>
+                <m:sub>
+                  <m:r>
+                    <w:rPr>
+                      <w:rFonts w:ascii="Cambria Math" w:hAnsi="Cambria Math"/>
+                    </w:rPr>
+                    <m:t>1</m:t>
+                  </m:r>
+                </m:sub>
+              </m:sSub>
+              <m:d>
+                <m:dPr>
+                  <m:ctrlPr>
+                    <w:rPr>
+                      <w:rFonts w:ascii="Cambria Math" w:hAnsi="Cambria Math"/>
+                      <w:i/>
+                    </w:rPr>
+                  </m:ctrlPr>
+                </m:dPr>
+                <m:e>
+                  <m:func>
+                    <m:funcPr>
+                      <m:ctrlPr>
+                        <w:rPr>
+                          <w:rFonts w:ascii="Cambria Math" w:hAnsi="Cambria Math"/>
+                        </w:rPr>
+                      </m:ctrlPr>
+                    </m:funcPr>
+                    <m:fName>
+                      <m:r>
+                        <m:rPr>
+                          <m:sty m:val="p"/>
+                        </m:rPr>
+                        <w:rPr>
+                          <w:rFonts w:ascii="Cambria Math" w:hAnsi="Cambria Math"/>
+                        </w:rPr>
+                        <m:t>cos</m:t>
+                      </m:r>
+                      <m:ctrlPr>
+                        <w:rPr>
+                          <w:rFonts w:ascii="Cambria Math" w:hAnsi="Cambria Math"/>
+                          <w:i/>
+                        </w:rPr>
+                      </m:ctrlPr>
+                    </m:fName>
+                    <m:e>
+                      <m:d>
+                        <m:dPr>
+                          <m:ctrlPr>
+                            <w:rPr>
+                              <w:rFonts w:ascii="Cambria Math" w:hAnsi="Cambria Math"/>
+                              <w:i/>
+                            </w:rPr>
+                          </m:ctrlPr>
+                        </m:dPr>
+                        <m:e>
+                          <m:sSub>
+                            <m:sSubPr>
+                              <m:ctrlPr>
+                                <w:rPr>
+                                  <w:rFonts w:ascii="Cambria Math" w:hAnsi="Cambria Math"/>
+                                  <w:i/>
+                                </w:rPr>
+                              </m:ctrlPr>
+                            </m:sSubPr>
+                            <m:e>
+                              <m:r>
+                                <w:rPr>
+                                  <w:rFonts w:ascii="Cambria Math" w:hAnsi="Cambria Math"/>
+                                </w:rPr>
+                                <m:t>-b</m:t>
+                              </m:r>
+                            </m:e>
+                            <m:sub>
+                              <m:r>
+                                <w:rPr>
+                                  <w:rFonts w:ascii="Cambria Math" w:hAnsi="Cambria Math"/>
+                                </w:rPr>
+                                <m:t>1</m:t>
+                              </m:r>
+                            </m:sub>
+                          </m:sSub>
+                        </m:e>
+                      </m:d>
+                    </m:e>
+                  </m:func>
+                  <m:r>
+                    <w:rPr>
+                      <w:rFonts w:ascii="Cambria Math" w:hAnsi="Cambria Math"/>
+                    </w:rPr>
+                    <m:t>+isin</m:t>
+                  </m:r>
+                  <m:d>
+                    <m:dPr>
+                      <m:ctrlPr>
+                        <w:rPr>
+                          <w:rFonts w:ascii="Cambria Math" w:hAnsi="Cambria Math"/>
+                          <w:i/>
+                        </w:rPr>
+                      </m:ctrlPr>
+                    </m:dPr>
+                    <m:e>
+                      <m:sSub>
+                        <m:sSubPr>
+                          <m:ctrlPr>
+                            <w:rPr>
+                              <w:rFonts w:ascii="Cambria Math" w:hAnsi="Cambria Math"/>
+                              <w:i/>
+                            </w:rPr>
+                          </m:ctrlPr>
+                        </m:sSubPr>
+                        <m:e>
+                          <m:r>
+                            <w:rPr>
+                              <w:rFonts w:ascii="Cambria Math" w:hAnsi="Cambria Math"/>
+                            </w:rPr>
+                            <m:t>-b</m:t>
+                          </m:r>
+                        </m:e>
+                        <m:sub>
+                          <m:r>
+                            <w:rPr>
+                              <w:rFonts w:ascii="Cambria Math" w:hAnsi="Cambria Math"/>
+                            </w:rPr>
+                            <m:t>1</m:t>
+                          </m:r>
+                        </m:sub>
+                      </m:sSub>
+                    </m:e>
+                  </m:d>
+                </m:e>
+              </m:d>
+              <m:r>
+                <w:rPr>
+                  <w:rFonts w:ascii="Cambria Math" w:hAnsi="Cambria Math"/>
+                </w:rPr>
+                <m:t>+…+</m:t>
+              </m:r>
+              <m:sSub>
+                <m:sSubPr>
+                  <m:ctrlPr>
+                    <w:rPr>
+                      <w:rFonts w:ascii="Cambria Math" w:hAnsi="Cambria Math"/>
+                      <w:i/>
+                    </w:rPr>
+                  </m:ctrlPr>
+                </m:sSubPr>
+                <m:e>
+                  <m:r>
+                    <w:rPr>
+                      <w:rFonts w:ascii="Cambria Math" w:hAnsi="Cambria Math"/>
+                    </w:rPr>
+                    <m:t>x</m:t>
+                  </m:r>
+                </m:e>
+                <m:sub>
+                  <m:r>
+                    <w:rPr>
+                      <w:rFonts w:ascii="Cambria Math" w:hAnsi="Cambria Math"/>
+                    </w:rPr>
+                    <m:t>n</m:t>
+                  </m:r>
+                </m:sub>
+              </m:sSub>
+              <m:r>
+                <w:rPr>
+                  <w:rFonts w:ascii="Cambria Math" w:hAnsi="Cambria Math"/>
+                </w:rPr>
+                <m:t>(</m:t>
+              </m:r>
+              <m:func>
+                <m:funcPr>
+                  <m:ctrlPr>
+                    <w:rPr>
+                      <w:rFonts w:ascii="Cambria Math" w:hAnsi="Cambria Math"/>
+                    </w:rPr>
+                  </m:ctrlPr>
+                </m:funcPr>
+                <m:fName>
+                  <m:r>
+                    <m:rPr>
+                      <m:sty m:val="p"/>
+                    </m:rPr>
+                    <w:rPr>
+                      <w:rFonts w:ascii="Cambria Math" w:hAnsi="Cambria Math"/>
+                    </w:rPr>
+                    <m:t>cos</m:t>
+                  </m:r>
+                  <m:ctrlPr>
+                    <w:rPr>
+                      <w:rFonts w:ascii="Cambria Math" w:hAnsi="Cambria Math"/>
+                      <w:i/>
+                    </w:rPr>
+                  </m:ctrlPr>
+                </m:fName>
+                <m:e>
+                  <m:d>
+                    <m:dPr>
+                      <m:ctrlPr>
+                        <w:rPr>
+                          <w:rFonts w:ascii="Cambria Math" w:hAnsi="Cambria Math"/>
+                          <w:i/>
+                        </w:rPr>
+                      </m:ctrlPr>
+                    </m:dPr>
+                    <m:e>
+                      <m:sSub>
+                        <m:sSubPr>
+                          <m:ctrlPr>
+                            <w:rPr>
+                              <w:rFonts w:ascii="Cambria Math" w:hAnsi="Cambria Math"/>
+                              <w:i/>
+                            </w:rPr>
+                          </m:ctrlPr>
+                        </m:sSubPr>
+                        <m:e>
+                          <m:r>
+                            <w:rPr>
+                              <w:rFonts w:ascii="Cambria Math" w:hAnsi="Cambria Math"/>
+                            </w:rPr>
+                            <m:t>-b</m:t>
+                          </m:r>
+                        </m:e>
+                        <m:sub>
+                          <m:r>
+                            <w:rPr>
+                              <w:rFonts w:ascii="Cambria Math" w:hAnsi="Cambria Math"/>
+                            </w:rPr>
+                            <m:t>n</m:t>
+                          </m:r>
+                        </m:sub>
+                      </m:sSub>
+                    </m:e>
+                  </m:d>
+                </m:e>
+              </m:func>
+              <m:r>
+                <w:rPr>
+                  <w:rFonts w:ascii="Cambria Math" w:hAnsi="Cambria Math"/>
+                </w:rPr>
+                <m:t>+isin(</m:t>
+              </m:r>
+              <m:sSub>
+                <m:sSubPr>
+                  <m:ctrlPr>
+                    <w:rPr>
+                      <w:rFonts w:ascii="Cambria Math" w:hAnsi="Cambria Math"/>
+                      <w:i/>
+                    </w:rPr>
+                  </m:ctrlPr>
+                </m:sSubPr>
+                <m:e>
+                  <m:r>
+                    <w:rPr>
+                      <w:rFonts w:ascii="Cambria Math" w:hAnsi="Cambria Math"/>
+                    </w:rPr>
+                    <m:t>-b</m:t>
+                  </m:r>
+                </m:e>
+                <m:sub>
+                  <m:r>
+                    <w:rPr>
+                      <w:rFonts w:ascii="Cambria Math" w:hAnsi="Cambria Math"/>
+                    </w:rPr>
+                    <m:t>n</m:t>
+                  </m:r>
+                </m:sub>
+              </m:sSub>
+              <m:r>
+                <w:rPr>
+                  <w:rFonts w:ascii="Cambria Math" w:hAnsi="Cambria Math"/>
+                </w:rPr>
+                <m:t>))</m:t>
+              </m:r>
+            </m:sub>
+          </m:sSub>
+        </m:oMath>
+      </m:oMathPara>
+    </w:p>
+    <w:p>
+      <w:pPr>
+        <w:pStyle w:val="Beschriftung"/>
+      </w:pPr>
+      <w:r>
+        <w:t xml:space="preserve">              Formel </w:t>
+      </w:r>
+      <w:fldSimple w:instr=" SEQ Formel \* ARABIC ">
+        <w:r>
+          <w:rPr>
+            <w:noProof/>
+          </w:rPr>
+          <w:t>3</w:t>
+        </w:r>
+      </w:fldSimple>
+      <w:r>
+        <w:t>: Umformulierte DFT-Formel</w:t>
+      </w:r>
+    </w:p>
+    <w:p>
+      <w:r>
+        <w:t xml:space="preserve">Somit müssen </w:t>
+      </w:r>
+      <w:r>
+        <w:t xml:space="preserve">für die </w:t>
+      </w:r>
+      <w:r>
+        <w:rPr>
+          <w:i/>
+          <w:iCs/>
+        </w:rPr>
+        <w:t>x</w:t>
+      </w:r>
+      <w:r>
+        <w:t xml:space="preserve"> nur noch </w:t>
+      </w:r>
+      <w:r>
+        <w:t xml:space="preserve">die einzelnen Samplewerte </w:t>
+      </w:r>
+      <w:r>
+        <w:t xml:space="preserve">eingetragen </w:t>
+      </w:r>
+      <w:r>
+        <w:t xml:space="preserve">und </w:t>
+      </w:r>
+      <w:r>
+        <w:t xml:space="preserve">die Formel </w:t>
+      </w:r>
+      <w:r>
+        <w:t xml:space="preserve">ausgerechnet werden. Das Ergebnis aus dieser Formel besteht aus einem Real- und einen Imaginär Anteil. </w:t>
+      </w:r>
+      <w:proofErr w:type="gramStart"/>
+      <w:r>
+        <w:t>Die Real</w:t>
+      </w:r>
+      <w:proofErr w:type="gramEnd"/>
+      <w:r>
+        <w:t xml:space="preserve"> und Imaginären Anteile können dann in ein Koordinatensystem eingetragen werden</w:t>
+      </w:r>
+      <w:r>
+        <w:t xml:space="preserve">, wobei der Realanteil die x-Achse und der </w:t>
+      </w:r>
+      <w:proofErr w:type="spellStart"/>
+      <w:r>
+        <w:t>Imaginäranteil</w:t>
+      </w:r>
+      <w:proofErr w:type="spellEnd"/>
+      <w:r>
+        <w:t xml:space="preserve"> die y-Achse ist</w:t>
+      </w:r>
+      <w:r>
+        <w:t xml:space="preserve">. </w:t>
+      </w:r>
+      <w:r>
+        <w:t>Der Winkel des eingetragenen Punkt zur x-Achse beschreibt die Phasenverschiebung der Schwingung und d</w:t>
+      </w:r>
+      <w:r>
+        <w:t xml:space="preserve">ie Entfernung des eingetragenen Punktes zum Koordinatenursprung beschreibt die Amplitude der </w:t>
+      </w:r>
+      <m:oMath>
+        <m:sSub>
+          <m:sSubPr>
+            <m:ctrlPr>
+              <w:rPr>
+                <w:rFonts w:ascii="Cambria Math" w:hAnsi="Cambria Math"/>
+                <w:i/>
+              </w:rPr>
+            </m:ctrlPr>
+          </m:sSubPr>
+          <m:e>
+            <m:r>
+              <w:rPr>
+                <w:rFonts w:ascii="Cambria Math" w:hAnsi="Cambria Math"/>
+              </w:rPr>
+              <m:t>X</m:t>
+            </m:r>
+          </m:e>
+          <m:sub>
+            <m:r>
+              <w:rPr>
+                <w:rFonts w:ascii="Cambria Math" w:hAnsi="Cambria Math"/>
+              </w:rPr>
+              <m:t>k</m:t>
+            </m:r>
+          </m:sub>
+        </m:sSub>
+      </m:oMath>
+      <w:r>
+        <w:rPr>
+          <w:rFonts w:eastAsiaTheme="minorEastAsia"/>
+        </w:rPr>
+        <w:t>-</w:t>
+      </w:r>
+      <w:proofErr w:type="spellStart"/>
+      <w:r>
+        <w:rPr>
+          <w:rFonts w:eastAsiaTheme="minorEastAsia"/>
+        </w:rPr>
+        <w:t>ten</w:t>
+      </w:r>
+      <w:proofErr w:type="spellEnd"/>
+      <w:r>
+        <w:rPr>
+          <w:rFonts w:eastAsiaTheme="minorEastAsia"/>
+        </w:rPr>
+        <w:t xml:space="preserve"> </w:t>
+      </w:r>
+      <w:r>
+        <w:t>Schwingung</w:t>
+      </w:r>
+      <w:r>
+        <w:t>.</w:t>
+      </w:r>
+    </w:p>
+    <w:p>
+      <w:pPr>
+        <w:keepNext/>
+      </w:pPr>
+      <m:oMathPara>
+        <m:oMath>
+          <m:r>
+            <m:rPr>
+              <m:sty m:val="p"/>
+            </m:rPr>
+            <w:rPr>
+              <w:rFonts w:ascii="Cambria Math" w:hAnsi="Cambria Math"/>
+            </w:rPr>
+            <m:t>Amp=</m:t>
+          </m:r>
+          <m:rad>
+            <m:radPr>
+              <m:degHide m:val="1"/>
+              <m:ctrlPr>
+                <w:rPr>
+                  <w:rFonts w:ascii="Cambria Math" w:hAnsi="Cambria Math"/>
+                  <w:iCs/>
+                </w:rPr>
+              </m:ctrlPr>
+            </m:radPr>
+            <m:deg/>
+            <m:e>
+              <m:sSubSup>
+                <m:sSubSupPr>
+                  <m:ctrlPr>
+                    <w:rPr>
+                      <w:rFonts w:ascii="Cambria Math" w:hAnsi="Cambria Math"/>
+                      <w:i/>
+                      <w:iCs/>
+                    </w:rPr>
+                  </m:ctrlPr>
+                </m:sSubSupPr>
+                <m:e>
+                  <m:r>
+                    <w:rPr>
+                      <w:rFonts w:ascii="Cambria Math" w:hAnsi="Cambria Math"/>
+                    </w:rPr>
+                    <m:t>Re</m:t>
+                  </m:r>
+                </m:e>
+                <m:sub>
+                  <m:r>
+                    <w:rPr>
+                      <w:rFonts w:ascii="Cambria Math" w:hAnsi="Cambria Math"/>
+                    </w:rPr>
+                    <m:t>k</m:t>
+                  </m:r>
+                </m:sub>
+                <m:sup>
+                  <m:r>
+                    <w:rPr>
+                      <w:rFonts w:ascii="Cambria Math" w:hAnsi="Cambria Math"/>
+                    </w:rPr>
+                    <m:t>2</m:t>
+                  </m:r>
+                </m:sup>
+              </m:sSubSup>
+              <m:r>
+                <w:rPr>
+                  <w:rFonts w:ascii="Cambria Math" w:hAnsi="Cambria Math"/>
+                </w:rPr>
+                <m:t>+</m:t>
+              </m:r>
+              <m:sSubSup>
+                <m:sSubSupPr>
+                  <m:ctrlPr>
+                    <w:rPr>
+                      <w:rFonts w:ascii="Cambria Math" w:hAnsi="Cambria Math"/>
+                      <w:i/>
+                      <w:iCs/>
+                    </w:rPr>
+                  </m:ctrlPr>
+                </m:sSubSupPr>
+                <m:e>
+                  <m:r>
+                    <w:rPr>
+                      <w:rFonts w:ascii="Cambria Math" w:hAnsi="Cambria Math"/>
+                    </w:rPr>
+                    <m:t>Im</m:t>
+                  </m:r>
+                </m:e>
+                <m:sub>
+                  <m:r>
+                    <w:rPr>
+                      <w:rFonts w:ascii="Cambria Math" w:hAnsi="Cambria Math"/>
+                    </w:rPr>
+                    <m:t>k</m:t>
+                  </m:r>
+                </m:sub>
+                <m:sup>
+                  <m:r>
+                    <w:rPr>
+                      <w:rFonts w:ascii="Cambria Math" w:hAnsi="Cambria Math"/>
+                    </w:rPr>
+                    <m:t>2</m:t>
+                  </m:r>
+                </m:sup>
+              </m:sSubSup>
+            </m:e>
+          </m:rad>
+        </m:oMath>
+      </m:oMathPara>
+    </w:p>
+    <w:p>
+      <w:pPr>
+        <w:pStyle w:val="Beschriftung"/>
+        <w:ind w:left="2124"/>
+      </w:pPr>
+      <w:r>
+        <w:t xml:space="preserve">                 Formel </w:t>
+      </w:r>
+      <w:fldSimple w:instr=" SEQ Formel \* ARABIC ">
+        <w:r>
+          <w:rPr>
+            <w:noProof/>
+          </w:rPr>
+          <w:t>4</w:t>
+        </w:r>
+      </w:fldSimple>
+      <w:r>
+        <w:t>: Berechnung des Betrages eines Vektors</w:t>
+      </w:r>
+    </w:p>
+    <w:p>
+      <w:r>
+        <w:t xml:space="preserve">Welche Frequenz die </w:t>
+      </w:r>
+      <m:oMath>
+        <m:sSub>
+          <m:sSubPr>
+            <m:ctrlPr>
+              <w:rPr>
+                <w:rFonts w:ascii="Cambria Math" w:hAnsi="Cambria Math"/>
+                <w:i/>
+              </w:rPr>
+            </m:ctrlPr>
+          </m:sSubPr>
+          <m:e>
+            <m:r>
+              <w:rPr>
+                <w:rFonts w:ascii="Cambria Math" w:hAnsi="Cambria Math"/>
+              </w:rPr>
+              <m:t>X</m:t>
+            </m:r>
+          </m:e>
+          <m:sub>
+            <m:r>
+              <w:rPr>
+                <w:rFonts w:ascii="Cambria Math" w:hAnsi="Cambria Math"/>
+              </w:rPr>
+              <m:t>k</m:t>
+            </m:r>
+          </m:sub>
+        </m:sSub>
+      </m:oMath>
+      <w:r>
+        <w:t xml:space="preserve">-te Schwingung hat hängt von der Abtastfrequenz und der Abtastpunkte ab. Die Frequenz des Punktes berechnet sich durch </w:t>
+      </w:r>
+      <m:oMath>
+        <m:f>
+          <m:fPr>
+            <m:type m:val="lin"/>
+            <m:ctrlPr>
+              <w:rPr>
+                <w:rFonts w:ascii="Cambria Math" w:hAnsi="Cambria Math"/>
+                <w:i/>
+              </w:rPr>
+            </m:ctrlPr>
+          </m:fPr>
+          <m:num>
+            <m:r>
+              <w:rPr>
+                <w:rFonts w:ascii="Cambria Math" w:hAnsi="Cambria Math"/>
+              </w:rPr>
+              <m:t>Abtastfrequenz</m:t>
+            </m:r>
+          </m:num>
+          <m:den>
+            <m:r>
+              <w:rPr>
+                <w:rFonts w:ascii="Cambria Math" w:hAnsi="Cambria Math"/>
+              </w:rPr>
+              <m:t>Abtastpunkte</m:t>
+            </m:r>
+          </m:den>
+        </m:f>
+      </m:oMath>
+      <w:r>
+        <w:rPr>
+          <w:rFonts w:eastAsiaTheme="minorEastAsia"/>
+        </w:rPr>
+        <w:t>.</w:t>
+      </w:r>
+      <w:sdt>
+        <w:sdtPr>
+          <w:rPr>
+            <w:rFonts w:eastAsiaTheme="minorEastAsia"/>
+          </w:rPr>
+          <w:id w:val="-1810005089"/>
+          <w:citation/>
+        </w:sdtPr>
+        <w:sdtContent>
+          <w:r>
+            <w:rPr>
+              <w:rFonts w:eastAsiaTheme="minorEastAsia"/>
+            </w:rPr>
+            <w:fldChar w:fldCharType="begin"/>
+          </w:r>
+          <w:r>
+            <w:rPr>
+              <w:rFonts w:eastAsiaTheme="minorEastAsia"/>
+            </w:rPr>
+            <w:instrText xml:space="preserve">CITATION Her10 \l 1031 </w:instrText>
+          </w:r>
+          <w:r>
+            <w:rPr>
+              <w:rFonts w:eastAsiaTheme="minorEastAsia"/>
+            </w:rPr>
+            <w:fldChar w:fldCharType="separate"/>
+          </w:r>
+          <w:r>
+            <w:rPr>
+              <w:rFonts w:eastAsiaTheme="minorEastAsia"/>
+              <w:noProof/>
+            </w:rPr>
+            <w:t xml:space="preserve"> </w:t>
+          </w:r>
+          <w:r>
+            <w:rPr>
+              <w:rFonts w:eastAsiaTheme="minorEastAsia"/>
+              <w:noProof/>
+            </w:rPr>
+            <w:t>(Hermann, 2010)</w:t>
+          </w:r>
+          <w:r>
+            <w:rPr>
+              <w:rFonts w:eastAsiaTheme="minorEastAsia"/>
+            </w:rPr>
+            <w:fldChar w:fldCharType="end"/>
+          </w:r>
+        </w:sdtContent>
+      </w:sdt>
+    </w:p>
+    <w:p>
+      <w:r>
+        <w:t xml:space="preserve">Bevor Formel 4 benutzt werden </w:t>
+      </w:r>
+      <w:r>
+        <w:t>kann,</w:t>
+      </w:r>
+      <w:r>
+        <w:t xml:space="preserve"> um die Amplitude zu berechnen, müssen alle Samplewerte </w:t>
+      </w:r>
+      <w:r>
+        <w:t>deren Index</w:t>
+      </w:r>
+      <w:r>
+        <w:t xml:space="preserve"> ≥ Anzahl Samples/2 sind gelöscht werden. Dieser Wert wird das </w:t>
+      </w:r>
+      <w:proofErr w:type="spellStart"/>
+      <w:r>
+        <w:t>N</w:t>
+      </w:r>
+      <w:r>
+        <w:t>y</w:t>
+      </w:r>
+      <w:r>
+        <w:t>quist</w:t>
+      </w:r>
+      <w:proofErr w:type="spellEnd"/>
+      <w:r>
+        <w:t xml:space="preserve">-Limit genannt. Es besagt das alle Ergebnisse über diesem Limit gelöscht werden und die Ergebnisse </w:t>
+      </w:r>
+      <w:r>
+        <w:t>der Samples</w:t>
+      </w:r>
+      <w:r>
+        <w:t>,</w:t>
+      </w:r>
+      <w:r>
+        <w:t xml:space="preserve"> die unter dem </w:t>
+      </w:r>
+      <w:proofErr w:type="spellStart"/>
+      <w:r>
+        <w:t>N</w:t>
+      </w:r>
+      <w:r>
+        <w:t>y</w:t>
+      </w:r>
+      <w:r>
+        <w:t>quist</w:t>
+      </w:r>
+      <w:proofErr w:type="spellEnd"/>
+      <w:r>
+        <w:t>-Limit liegen</w:t>
+      </w:r>
+      <w:r>
+        <w:t>,</w:t>
+      </w:r>
+      <w:r>
+        <w:t xml:space="preserve"> verdoppelt werden</w:t>
+      </w:r>
+      <w:sdt>
+        <w:sdtPr>
+          <w:id w:val="282936415"/>
+          <w:citation/>
+        </w:sdtPr>
+        <w:sdtContent>
+          <w:r>
+            <w:fldChar w:fldCharType="begin"/>
+          </w:r>
+          <w:r>
+            <w:instrText xml:space="preserve">CITATION Wei05 \t  \l 1031 </w:instrText>
+          </w:r>
+          <w:r>
+            <w:fldChar w:fldCharType="separate"/>
+          </w:r>
+          <w:r>
+            <w:rPr>
+              <w:noProof/>
+            </w:rPr>
+            <w:t xml:space="preserve"> (Weisstein, 2005)</w:t>
+          </w:r>
+          <w:r>
+            <w:fldChar w:fldCharType="end"/>
+          </w:r>
+        </w:sdtContent>
+      </w:sdt>
+      <w:r>
+        <w:t xml:space="preserve">. </w:t>
+      </w:r>
+      <w:r>
+        <w:t xml:space="preserve">Zuletzt müssen die jetzigen </w:t>
+      </w:r>
+      <w:r>
+        <w:t>Resultate</w:t>
+      </w:r>
+      <w:r>
+        <w:t xml:space="preserve"> durch </w:t>
+      </w:r>
+      <w:r>
+        <w:t xml:space="preserve">die Anzahl der Samples </w:t>
+      </w:r>
+      <w:r>
+        <w:rPr>
+          <w:i/>
+          <w:iCs/>
+        </w:rPr>
+        <w:t>N</w:t>
+      </w:r>
+      <w:r>
+        <w:t xml:space="preserve"> geteilt werden.</w:t>
+      </w:r>
+      <w:sdt>
+        <w:sdtPr>
+          <w:id w:val="252014634"/>
+          <w:citation/>
+        </w:sdtPr>
+        <w:sdtContent>
+          <w:r>
+            <w:fldChar w:fldCharType="begin"/>
+          </w:r>
+          <w:r>
+            <w:instrText xml:space="preserve">CITATION Her10 \l 1031 </w:instrText>
+          </w:r>
+          <w:r>
+            <w:fldChar w:fldCharType="separate"/>
+          </w:r>
+          <w:r>
+            <w:rPr>
+              <w:noProof/>
+            </w:rPr>
+            <w:t xml:space="preserve"> (Hermann, 2010)</w:t>
+          </w:r>
+          <w:r>
+            <w:fldChar w:fldCharType="end"/>
+          </w:r>
+        </w:sdtContent>
+      </w:sdt>
+    </w:p>
+    <w:p>
+      <w:r>
+        <w:rPr>
+          <w:color w:val="FF0000"/>
+        </w:rPr>
+        <w:t>Hier dann</w:t>
+      </w:r>
+      <w:r>
+        <w:rPr>
+          <w:color w:val="FF0000"/>
+        </w:rPr>
+        <w:t xml:space="preserve"> weiter</w:t>
+      </w:r>
+      <w:r>
+        <w:rPr>
+          <w:color w:val="FF0000"/>
+        </w:rPr>
+        <w:t xml:space="preserve"> </w:t>
+      </w:r>
+      <w:r>
+        <w:t xml:space="preserve">Jedoch kann es dabei zu zwei Problemen kommen. Zum einen </w:t>
+      </w:r>
+      <w:proofErr w:type="spellStart"/>
+      <w:r>
+        <w:rPr>
+          <w:i/>
+          <w:iCs/>
+        </w:rPr>
+        <w:t>leakage</w:t>
+      </w:r>
+      <w:proofErr w:type="spellEnd"/>
+      <w:r>
+        <w:t xml:space="preserve"> und zum anderen </w:t>
+      </w:r>
+      <w:proofErr w:type="spellStart"/>
+      <w:r>
+        <w:rPr>
+          <w:i/>
+          <w:iCs/>
+        </w:rPr>
         <w:t>aliasing</w:t>
       </w:r>
       <w:proofErr w:type="spellEnd"/>
@@ -1815,18 +3616,18 @@
       <w:pPr>
         <w:pStyle w:val="berschrift1"/>
       </w:pPr>
-      <w:bookmarkStart w:id="6" w:name="_Toc26184360"/>
+      <w:bookmarkStart w:id="5" w:name="_Toc26184360"/>
       <w:r>
         <w:t>4. Die Spektralanalyse</w:t>
       </w:r>
-      <w:bookmarkEnd w:id="6"/>
+      <w:bookmarkEnd w:id="5"/>
     </w:p>
     <w:p/>
     <w:p>
       <w:pPr>
         <w:pStyle w:val="berschrift1"/>
       </w:pPr>
-      <w:bookmarkStart w:id="7" w:name="_Toc26184361"/>
+      <w:bookmarkStart w:id="6" w:name="_Toc26184361"/>
       <w:r>
         <w:lastRenderedPageBreak/>
         <w:t>5</w:t>
@@ -1837,86 +3638,86 @@
       <w:r>
         <w:t>Pattern Erkennung mithilfe der Fourier Transformation</w:t>
       </w:r>
+      <w:bookmarkEnd w:id="6"/>
+    </w:p>
+    <w:p>
+      <w:pPr>
+        <w:pStyle w:val="berschrift1"/>
+      </w:pPr>
+      <w:bookmarkStart w:id="7" w:name="_Toc26184362"/>
+      <w:r>
+        <w:t>6</w:t>
+      </w:r>
+      <w:r>
+        <w:t xml:space="preserve">. </w:t>
+      </w:r>
+      <w:r>
+        <w:t xml:space="preserve">Pattern Erkennung mithilfe </w:t>
+      </w:r>
+      <w:r>
+        <w:t>von</w:t>
+      </w:r>
+      <w:r>
+        <w:t xml:space="preserve"> Rhythmus</w:t>
+      </w:r>
+      <w:r>
+        <w:t xml:space="preserve"> und Melodie</w:t>
+      </w:r>
       <w:bookmarkEnd w:id="7"/>
     </w:p>
     <w:p>
       <w:pPr>
         <w:pStyle w:val="berschrift1"/>
       </w:pPr>
-      <w:bookmarkStart w:id="8" w:name="_Toc26184362"/>
+      <w:bookmarkStart w:id="8" w:name="_Toc26184363"/>
       <w:r>
         <w:t>6</w:t>
       </w:r>
       <w:r>
-        <w:t xml:space="preserve">. </w:t>
-      </w:r>
-      <w:r>
-        <w:t xml:space="preserve">Pattern Erkennung mithilfe </w:t>
-      </w:r>
-      <w:r>
-        <w:t>von</w:t>
-      </w:r>
-      <w:r>
-        <w:t xml:space="preserve"> Rhythmus</w:t>
-      </w:r>
-      <w:r>
-        <w:t xml:space="preserve"> und Melodie</w:t>
+        <w:t>.1. String basierte Pattern suche</w:t>
       </w:r>
       <w:bookmarkEnd w:id="8"/>
+      <w:r>
+        <w:t xml:space="preserve"> </w:t>
+      </w:r>
     </w:p>
     <w:p>
       <w:pPr>
         <w:pStyle w:val="berschrift1"/>
       </w:pPr>
-      <w:bookmarkStart w:id="9" w:name="_Toc26184363"/>
+      <w:bookmarkStart w:id="9" w:name="_Toc26184364"/>
       <w:r>
         <w:t>6</w:t>
       </w:r>
       <w:r>
-        <w:t>.1. String basierte Pattern suche</w:t>
+        <w:t>.2. Geometrische Pattern suche</w:t>
       </w:r>
       <w:bookmarkEnd w:id="9"/>
-      <w:r>
-        <w:t xml:space="preserve"> </w:t>
-      </w:r>
     </w:p>
     <w:p>
       <w:pPr>
         <w:pStyle w:val="berschrift1"/>
       </w:pPr>
-      <w:bookmarkStart w:id="10" w:name="_Toc26184364"/>
+      <w:bookmarkStart w:id="10" w:name="_Toc26184365"/>
       <w:r>
         <w:t>6</w:t>
       </w:r>
       <w:r>
-        <w:t>.2. Geometrische Pattern suche</w:t>
+        <w:t>.</w:t>
+      </w:r>
+      <w:r>
+        <w:t>2</w:t>
+      </w:r>
+      <w:r>
+        <w:t>.</w:t>
+      </w:r>
+      <w:r>
+        <w:t>1.</w:t>
+      </w:r>
+      <w:r>
+        <w:t xml:space="preserve"> Fünf-Dimensionales Punkt Set</w:t>
       </w:r>
       <w:bookmarkEnd w:id="10"/>
-    </w:p>
-    <w:p>
-      <w:pPr>
-        <w:pStyle w:val="berschrift1"/>
-      </w:pPr>
-      <w:bookmarkStart w:id="11" w:name="_Toc26184365"/>
-      <w:r>
-        <w:t>6</w:t>
-      </w:r>
-      <w:r>
-        <w:t>.</w:t>
-      </w:r>
-      <w:r>
-        <w:t>2</w:t>
-      </w:r>
-      <w:r>
-        <w:t>.</w:t>
-      </w:r>
-      <w:r>
-        <w:t>1.</w:t>
-      </w:r>
-      <w:r>
-        <w:t xml:space="preserve"> Fünf-Dimensionales Punkt Set</w:t>
-      </w:r>
-      <w:bookmarkEnd w:id="11"/>
     </w:p>
     <w:p>
       <w:r>
@@ -1963,25 +3764,38 @@
       <w:pPr>
         <w:pStyle w:val="berschrift1"/>
       </w:pPr>
-      <w:bookmarkStart w:id="12" w:name="_Toc26184366"/>
+      <w:bookmarkStart w:id="11" w:name="_Toc26184366"/>
       <w:r>
         <w:t>6</w:t>
       </w:r>
       <w:r>
         <w:t>.2.1.1. SIA</w:t>
       </w:r>
+      <w:bookmarkEnd w:id="11"/>
+    </w:p>
+    <w:p>
+      <w:pPr>
+        <w:pStyle w:val="berschrift1"/>
+      </w:pPr>
+      <w:bookmarkStart w:id="12" w:name="_Toc26184367"/>
+      <w:r>
+        <w:t>6</w:t>
+      </w:r>
+      <w:r>
+        <w:t>.2.1.2. SIATEC</w:t>
+      </w:r>
       <w:bookmarkEnd w:id="12"/>
     </w:p>
     <w:p>
       <w:pPr>
         <w:pStyle w:val="berschrift1"/>
       </w:pPr>
-      <w:bookmarkStart w:id="13" w:name="_Toc26184367"/>
+      <w:bookmarkStart w:id="13" w:name="_Toc26184368"/>
       <w:r>
         <w:t>6</w:t>
       </w:r>
       <w:r>
-        <w:t>.2.1.2. SIATEC</w:t>
+        <w:t>.2.1.3. COSIATEC</w:t>
       </w:r>
       <w:bookmarkEnd w:id="13"/>
     </w:p>
@@ -1989,27 +3803,14 @@
       <w:pPr>
         <w:pStyle w:val="berschrift1"/>
       </w:pPr>
-      <w:bookmarkStart w:id="14" w:name="_Toc26184368"/>
+      <w:bookmarkStart w:id="14" w:name="_Toc26184369"/>
       <w:r>
         <w:t>6</w:t>
       </w:r>
       <w:r>
-        <w:t>.2.1.3. COSIATEC</w:t>
+        <w:t>.3. Pattern Erkennung mithilfe von Matrizen</w:t>
       </w:r>
       <w:bookmarkEnd w:id="14"/>
-    </w:p>
-    <w:p>
-      <w:pPr>
-        <w:pStyle w:val="berschrift1"/>
-      </w:pPr>
-      <w:bookmarkStart w:id="15" w:name="_Toc26184369"/>
-      <w:r>
-        <w:t>6</w:t>
-      </w:r>
-      <w:r>
-        <w:t>.3. Pattern Erkennung mithilfe von Matrizen</w:t>
-      </w:r>
-      <w:bookmarkEnd w:id="15"/>
     </w:p>
     <w:p/>
     <w:p>
@@ -2153,7 +3954,7 @@
       <w:pPr>
         <w:pStyle w:val="berschrift1"/>
       </w:pPr>
-      <w:bookmarkStart w:id="16" w:name="_Toc26184370"/>
+      <w:bookmarkStart w:id="15" w:name="_Toc26184370"/>
       <w:r>
         <w:t>7</w:t>
       </w:r>
@@ -2163,7 +3964,7 @@
       <w:r>
         <w:t>Pattern Erkennung mithilfe von Neuronalen Netzen</w:t>
       </w:r>
-      <w:bookmarkEnd w:id="16"/>
+      <w:bookmarkEnd w:id="15"/>
     </w:p>
     <w:p>
       <w:r>
@@ -2680,47 +4481,46 @@
       <w:pPr>
         <w:pStyle w:val="berschrift1"/>
       </w:pPr>
-      <w:bookmarkStart w:id="17" w:name="_Toc26184371"/>
+      <w:bookmarkStart w:id="16" w:name="_Toc26184371"/>
       <w:r>
         <w:t>Abbildungsverzeichnis</w:t>
       </w:r>
+      <w:bookmarkEnd w:id="16"/>
+    </w:p>
+    <w:p>
+      <w:pPr>
+        <w:pStyle w:val="berschrift1"/>
+      </w:pPr>
+      <w:bookmarkStart w:id="17" w:name="_Toc26184372"/>
+      <w:r>
+        <w:t>Tabellenverzeichnis</w:t>
+      </w:r>
       <w:bookmarkEnd w:id="17"/>
     </w:p>
     <w:p>
       <w:pPr>
         <w:pStyle w:val="berschrift1"/>
       </w:pPr>
-      <w:bookmarkStart w:id="18" w:name="_Toc26184372"/>
-      <w:r>
-        <w:t>Tabellenverzeichnis</w:t>
+      <w:bookmarkStart w:id="18" w:name="_Toc26184373"/>
+      <w:r>
+        <w:t>Quellenverzeichnis</w:t>
       </w:r>
       <w:bookmarkEnd w:id="18"/>
-    </w:p>
-    <w:p>
-      <w:pPr>
-        <w:pStyle w:val="berschrift1"/>
-      </w:pPr>
-      <w:bookmarkStart w:id="19" w:name="_Toc26184373"/>
-      <w:r>
-        <w:t>Quellenverzeichnis</w:t>
-      </w:r>
-      <w:bookmarkEnd w:id="19"/>
     </w:p>
     <w:sdt>
       <w:sdtPr>
+        <w:rPr>
+          <w:rFonts w:eastAsiaTheme="minorHAnsi" w:cstheme="minorBidi"/>
+          <w:sz w:val="22"/>
+          <w:szCs w:val="22"/>
+        </w:rPr>
         <w:id w:val="1437338057"/>
         <w:docPartObj>
           <w:docPartGallery w:val="Bibliographies"/>
           <w:docPartUnique/>
         </w:docPartObj>
       </w:sdtPr>
-      <w:sdtEndPr>
-        <w:rPr>
-          <w:rFonts w:eastAsiaTheme="minorHAnsi" w:cstheme="minorBidi"/>
-          <w:sz w:val="22"/>
-          <w:szCs w:val="22"/>
-        </w:rPr>
-      </w:sdtEndPr>
+      <w:sdtEndPr/>
       <w:sdtContent>
         <w:p>
           <w:pPr>
@@ -2729,12 +4529,15 @@
           <w:r>
             <w:t>Literaturverzeichnis</w:t>
           </w:r>
+          <w:bookmarkStart w:id="19" w:name="_GoBack"/>
+          <w:bookmarkEnd w:id="19"/>
         </w:p>
         <w:sdt>
           <w:sdtPr>
             <w:id w:val="111145805"/>
             <w:bibliography/>
           </w:sdtPr>
+          <w:sdtEndPr/>
           <w:sdtContent>
             <w:p>
               <w:pPr>
@@ -2759,6 +4562,64 @@
                 <w:rPr>
                   <w:noProof/>
                 </w:rPr>
+                <w:t xml:space="preserve">Hermann, P. D. (2010). </w:t>
+              </w:r>
+              <w:r>
+                <w:rPr>
+                  <w:i/>
+                  <w:iCs/>
+                  <w:noProof/>
+                </w:rPr>
+                <w:t>Die Disktrete Fouriertransformation (DFT)</w:t>
+              </w:r>
+              <w:r>
+                <w:rPr>
+                  <w:noProof/>
+                </w:rPr>
+                <w:t>. Abgerufen am 19. Dezember 2019 von Technische Universität Wien: https://ti.tuwien.ac.at/cps/teaching/courses/dspv/files/DFT-FFT.pdf</w:t>
+              </w:r>
+            </w:p>
+            <w:p>
+              <w:pPr>
+                <w:pStyle w:val="Literaturverzeichnis"/>
+                <w:ind w:left="720" w:hanging="720"/>
+                <w:rPr>
+                  <w:noProof/>
+                </w:rPr>
+              </w:pPr>
+              <w:r>
+                <w:rPr>
+                  <w:noProof/>
+                </w:rPr>
+                <w:t xml:space="preserve">Smith, S. W. (1997). </w:t>
+              </w:r>
+              <w:r>
+                <w:rPr>
+                  <w:i/>
+                  <w:iCs/>
+                  <w:noProof/>
+                </w:rPr>
+                <w:t>The Scientist &amp; Engineer's Guide to Digital Signal Processing.</w:t>
+              </w:r>
+              <w:r>
+                <w:rPr>
+                  <w:noProof/>
+                </w:rPr>
+                <w:t xml:space="preserve"> USA, Kalifornien: California Technical Pub.</w:t>
+              </w:r>
+            </w:p>
+            <w:p>
+              <w:pPr>
+                <w:pStyle w:val="Literaturverzeichnis"/>
+                <w:ind w:left="720" w:hanging="720"/>
+                <w:rPr>
+                  <w:noProof/>
+                </w:rPr>
+              </w:pPr>
+              <w:r>
+                <w:rPr>
+                  <w:noProof/>
+                </w:rPr>
                 <w:t xml:space="preserve">Strick, H. K. (1. Juli 2012). </w:t>
               </w:r>
               <w:r>
@@ -2767,13 +4628,100 @@
                   <w:iCs/>
                   <w:noProof/>
                 </w:rPr>
-                <w:t>Spektrum</w:t>
+                <w:t>Joseph Fourier (1768–1830)</w:t>
               </w:r>
               <w:r>
                 <w:rPr>
                   <w:noProof/>
                 </w:rPr>
-                <w:t>. Abgerufen am 18. Dezember 2019 von Joseph Fourier (1768–1830): https://www.spektrum.de/wissen/joseph-fourier-1768-1830/1156113</w:t>
+                <w:t>. Abgerufen am 18. Dezember 2019 von Spektrum: https://www.spektrum.de/wissen/joseph-fourier-1768-1830/1156113</w:t>
+              </w:r>
+            </w:p>
+            <w:p>
+              <w:pPr>
+                <w:pStyle w:val="Literaturverzeichnis"/>
+                <w:ind w:left="720" w:hanging="720"/>
+                <w:rPr>
+                  <w:noProof/>
+                </w:rPr>
+              </w:pPr>
+              <w:r>
+                <w:rPr>
+                  <w:noProof/>
+                </w:rPr>
+                <w:t xml:space="preserve">Thormählen, P. D. (23. April 2018). </w:t>
+              </w:r>
+              <w:r>
+                <w:rPr>
+                  <w:i/>
+                  <w:iCs/>
+                  <w:noProof/>
+                </w:rPr>
+                <w:t>Multimediale Signalverarbeitung Frequenztransformation</w:t>
+              </w:r>
+              <w:r>
+                <w:rPr>
+                  <w:noProof/>
+                </w:rPr>
+                <w:t>. Abgerufen am 19. Dezember 2019 von Philipps Universität Marburg: https://www.mathematik.uni-marburg.de/~thormae/lectures/mmk/mmk_3_2_ger_web.html#1</w:t>
+              </w:r>
+            </w:p>
+            <w:p>
+              <w:pPr>
+                <w:pStyle w:val="Literaturverzeichnis"/>
+                <w:ind w:left="720" w:hanging="720"/>
+                <w:rPr>
+                  <w:noProof/>
+                </w:rPr>
+              </w:pPr>
+              <w:r>
+                <w:rPr>
+                  <w:noProof/>
+                </w:rPr>
+                <w:t xml:space="preserve">Weisstein, E. W. (15. April 2005). </w:t>
+              </w:r>
+              <w:r>
+                <w:rPr>
+                  <w:i/>
+                  <w:iCs/>
+                  <w:noProof/>
+                </w:rPr>
+                <w:t>Nyquist Frequency</w:t>
+              </w:r>
+              <w:r>
+                <w:rPr>
+                  <w:noProof/>
+                </w:rPr>
+                <w:t>. Abgerufen am 19. Dezember 2019 von Wolfram Math World: view-source:http://mathworld.wolfram.com/NyquistFrequency.html</w:t>
+              </w:r>
+            </w:p>
+            <w:p>
+              <w:pPr>
+                <w:pStyle w:val="Literaturverzeichnis"/>
+                <w:ind w:left="720" w:hanging="720"/>
+                <w:rPr>
+                  <w:noProof/>
+                </w:rPr>
+              </w:pPr>
+              <w:r>
+                <w:rPr>
+                  <w:noProof/>
+                </w:rPr>
+                <w:t xml:space="preserve">Weisstein, E. W. (2. Februar 2015). </w:t>
+              </w:r>
+              <w:r>
+                <w:rPr>
+                  <w:i/>
+                  <w:iCs/>
+                  <w:noProof/>
+                </w:rPr>
+                <w:t>Discrete Fourier Transform</w:t>
+              </w:r>
+              <w:r>
+                <w:rPr>
+                  <w:noProof/>
+                </w:rPr>
+                <w:t>. Abgerufen am 19. Dezember 2019 von Wolfram Math World: http://mathworld.wolfram.com/DiscreteFourierTransform.html</w:t>
               </w:r>
             </w:p>
             <w:p>
@@ -2796,6 +4744,7 @@
       </w:pPr>
       <w:bookmarkStart w:id="20" w:name="_Toc26184374"/>
       <w:r>
+        <w:lastRenderedPageBreak/>
         <w:t>Eidesstattliche Erklärung</w:t>
       </w:r>
       <w:bookmarkEnd w:id="20"/>
@@ -2868,6 +4817,7 @@
         <w:docPartUnique/>
       </w:docPartObj>
     </w:sdtPr>
+    <w:sdtEndPr/>
     <w:sdtContent>
       <w:p>
         <w:pPr>
@@ -4134,6 +6084,36 @@
       <w:contextualSpacing/>
     </w:pPr>
   </w:style>
+  <w:style w:type="character" w:styleId="Platzhaltertext">
+    <w:name w:val="Placeholder Text"/>
+    <w:basedOn w:val="Absatz-Standardschriftart"/>
+    <w:uiPriority w:val="99"/>
+    <w:semiHidden/>
+    <w:rsid w:val="002D6921"/>
+    <w:rPr>
+      <w:color w:val="808080"/>
+    </w:rPr>
+  </w:style>
+  <w:style w:type="paragraph" w:styleId="Beschriftung">
+    <w:name w:val="caption"/>
+    <w:basedOn w:val="Standard"/>
+    <w:next w:val="Standard"/>
+    <w:uiPriority w:val="35"/>
+    <w:semiHidden/>
+    <w:unhideWhenUsed/>
+    <w:qFormat/>
+    <w:rsid w:val="00750D56"/>
+    <w:pPr>
+      <w:spacing w:after="200"/>
+    </w:pPr>
+    <w:rPr>
+      <w:i/>
+      <w:iCs/>
+      <w:color w:val="44546A" w:themeColor="text2"/>
+      <w:sz w:val="18"/>
+      <w:szCs w:val="18"/>
+    </w:rPr>
+  </w:style>
 </w:styles>
 </file>
 
@@ -4401,32 +6381,6 @@
 <file path=customXml/item1.xml><?xml version="1.0" encoding="utf-8"?>
 <b:Sources xmlns:b="http://schemas.openxmlformats.org/officeDocument/2006/bibliography" xmlns="http://schemas.openxmlformats.org/officeDocument/2006/bibliography" SelectedStyle="\APASixthEditionOfficeOnline.xsl" StyleName="APA" Version="6">
   <b:Source>
-    <b:Tag>Hei12</b:Tag>
-    <b:SourceType>InternetSite</b:SourceType>
-    <b:Guid>{DAE3B1DE-8093-40D8-8BCD-6A97FBCEBA8C}</b:Guid>
-    <b:Title>Spektrum</b:Title>
-    <b:Year>2012</b:Year>
-    <b:InternetSiteTitle>Joseph Fourier (1768–1830)</b:InternetSiteTitle>
-    <b:Month>Juli</b:Month>
-    <b:Day>1</b:Day>
-    <b:URL>https://www.spektrum.de/wissen/joseph-fourier-1768-1830/1156113</b:URL>
-    <b:Author>
-      <b:Author>
-        <b:NameList>
-          <b:Person>
-            <b:Last>Strick</b:Last>
-            <b:First>Heinz</b:First>
-            <b:Middle>Klaus</b:Middle>
-          </b:Person>
-        </b:NameList>
-      </b:Author>
-    </b:Author>
-    <b:YearAccessed>2019</b:YearAccessed>
-    <b:MonthAccessed>Dezember</b:MonthAccessed>
-    <b:DayAccessed>18</b:DayAccessed>
-    <b:RefOrder>1</b:RefOrder>
-  </b:Source>
-  <b:Source>
     <b:Tag>Smi97</b:Tag>
     <b:SourceType>Book</b:SourceType>
     <b:Guid>{CF74B759-7FBC-482D-B279-6E26BD4C2E81}</b:Guid>
@@ -4448,11 +6402,139 @@
     <b:StateProvince>Kalifornien</b:StateProvince>
     <b:RefOrder>2</b:RefOrder>
   </b:Source>
+  <b:Source>
+    <b:Tag>Her10</b:Tag>
+    <b:SourceType>InternetSite</b:SourceType>
+    <b:Guid>{ED6C51FF-E76A-413D-8FAA-2783ADA3262F}</b:Guid>
+    <b:Author>
+      <b:Author>
+        <b:NameList>
+          <b:Person>
+            <b:Last>Hermann</b:Last>
+            <b:First>Prof.</b:First>
+            <b:Middle>Dr.phil. Dr.h.c. Kopetz</b:Middle>
+          </b:Person>
+        </b:NameList>
+      </b:Author>
+    </b:Author>
+    <b:InternetSiteTitle>Technische Universität Wien</b:InternetSiteTitle>
+    <b:Year>2010</b:Year>
+    <b:URL>https://ti.tuwien.ac.at/cps/teaching/courses/dspv/files/DFT-FFT.pdf</b:URL>
+    <b:YearAccessed>2019</b:YearAccessed>
+    <b:MonthAccessed>Dezember</b:MonthAccessed>
+    <b:DayAccessed>19</b:DayAccessed>
+    <b:Title>Die Disktrete Fouriertransformation (DFT)</b:Title>
+    <b:RefOrder>5</b:RefOrder>
+  </b:Source>
+  <b:Source>
+    <b:Tag>Hei12</b:Tag>
+    <b:SourceType>InternetSite</b:SourceType>
+    <b:Guid>{7A6619AD-B7EE-4CDC-9ACF-F106B563302C}</b:Guid>
+    <b:Title>Joseph Fourier (1768–1830)</b:Title>
+    <b:Year>2012</b:Year>
+    <b:InternetSiteTitle>Spektrum</b:InternetSiteTitle>
+    <b:Month>Juli</b:Month>
+    <b:Day>1</b:Day>
+    <b:URL>https://www.spektrum.de/wissen/joseph-fourier-1768-1830/1156113</b:URL>
+    <b:Author>
+      <b:Author>
+        <b:NameList>
+          <b:Person>
+            <b:Last>Strick</b:Last>
+            <b:First>Heinz</b:First>
+            <b:Middle>Klaus</b:Middle>
+          </b:Person>
+        </b:NameList>
+      </b:Author>
+    </b:Author>
+    <b:YearAccessed>2019</b:YearAccessed>
+    <b:MonthAccessed>Dezember</b:MonthAccessed>
+    <b:DayAccessed>18</b:DayAccessed>
+    <b:RefOrder>1</b:RefOrder>
+  </b:Source>
+  <b:Source>
+    <b:Tag>Tho18</b:Tag>
+    <b:SourceType>InternetSite</b:SourceType>
+    <b:Guid>{54FF9218-F831-4F98-8226-B865AF515C95}</b:Guid>
+    <b:Author>
+      <b:Author>
+        <b:NameList>
+          <b:Person>
+            <b:Last>Thormählen</b:Last>
+            <b:First>Prof.</b:First>
+            <b:Middle>Dr. Thorsten</b:Middle>
+          </b:Person>
+        </b:NameList>
+      </b:Author>
+    </b:Author>
+    <b:Title>Multimediale Signalverarbeitung Frequenztransformation</b:Title>
+    <b:InternetSiteTitle>Philipps Universität Marburg</b:InternetSiteTitle>
+    <b:Year>2018</b:Year>
+    <b:Month>April</b:Month>
+    <b:Day>23</b:Day>
+    <b:URL>https://www.mathematik.uni-marburg.de/~thormae/lectures/mmk/mmk_3_2_ger_web.html#1</b:URL>
+    <b:YearAccessed>2019</b:YearAccessed>
+    <b:MonthAccessed>Dezember</b:MonthAccessed>
+    <b:DayAccessed>19</b:DayAccessed>
+    <b:RefOrder>4</b:RefOrder>
+  </b:Source>
+  <b:Source>
+    <b:Tag>Wei05</b:Tag>
+    <b:SourceType>InternetSite</b:SourceType>
+    <b:Guid>{FA0B8A3B-28BC-4BA0-9DF5-DEFE13D361AC}</b:Guid>
+    <b:Author>
+      <b:Author>
+        <b:NameList>
+          <b:Person>
+            <b:Last>Weisstein</b:Last>
+            <b:First>Eric</b:First>
+            <b:Middle>W.</b:Middle>
+          </b:Person>
+        </b:NameList>
+      </b:Author>
+    </b:Author>
+    <b:Title>Nyquist Frequency</b:Title>
+    <b:InternetSiteTitle>Wolfram Math World</b:InternetSiteTitle>
+    <b:Year>2005</b:Year>
+    <b:Month>April</b:Month>
+    <b:Day>15</b:Day>
+    <b:URL>view-source:http://mathworld.wolfram.com/NyquistFrequency.html</b:URL>
+    <b:YearAccessed>2019</b:YearAccessed>
+    <b:MonthAccessed>Dezember</b:MonthAccessed>
+    <b:DayAccessed>19</b:DayAccessed>
+    <b:RefOrder>6</b:RefOrder>
+  </b:Source>
+  <b:Source>
+    <b:Tag>Wei15</b:Tag>
+    <b:SourceType>InternetSite</b:SourceType>
+    <b:Guid>{55EAE68A-4317-4E02-A4B2-46A15EC5821C}</b:Guid>
+    <b:Author>
+      <b:Author>
+        <b:NameList>
+          <b:Person>
+            <b:Last>Weisstein</b:Last>
+            <b:First>Eric</b:First>
+            <b:Middle>W.</b:Middle>
+          </b:Person>
+        </b:NameList>
+      </b:Author>
+    </b:Author>
+    <b:Title>Discrete Fourier Transform</b:Title>
+    <b:InternetSiteTitle>Wolfram Math World</b:InternetSiteTitle>
+    <b:Year>2015</b:Year>
+    <b:Month>Februar</b:Month>
+    <b:Day>2</b:Day>
+    <b:URL>http://mathworld.wolfram.com/DiscreteFourierTransform.html</b:URL>
+    <b:YearAccessed>2019</b:YearAccessed>
+    <b:MonthAccessed>Dezember</b:MonthAccessed>
+    <b:DayAccessed>19</b:DayAccessed>
+    <b:RefOrder>3</b:RefOrder>
+  </b:Source>
 </b:Sources>
 </file>
 
 <file path=customXml/itemProps1.xml><?xml version="1.0" encoding="utf-8"?>
-<ds:datastoreItem xmlns:ds="http://schemas.openxmlformats.org/officeDocument/2006/customXml" ds:itemID="{E7E24A64-3F83-433A-84A3-90138B3B985D}">
+<ds:datastoreItem xmlns:ds="http://schemas.openxmlformats.org/officeDocument/2006/customXml" ds:itemID="{11F2E259-D5D1-414E-AABE-F2D96B3824D6}">
   <ds:schemaRefs>
     <ds:schemaRef ds:uri="http://schemas.openxmlformats.org/officeDocument/2006/bibliography"/>
   </ds:schemaRefs>

</xml_diff>

<commit_message>
Worked on Thesis 3. Fourieranalyse almost Finished
</commit_message>
<xml_diff>
--- a/Unterlagen/Masterarbeit.docx
+++ b/Unterlagen/Masterarbeit.docx
@@ -71,7 +71,7 @@
             </w:rPr>
             <w:fldChar w:fldCharType="separate"/>
           </w:r>
-          <w:hyperlink w:anchor="_Toc26184355" w:history="1">
+          <w:hyperlink w:anchor="_Toc28706874" w:history="1">
             <w:r>
               <w:rPr>
                 <w:rStyle w:val="Hyperlink"/>
@@ -98,7 +98,7 @@
                 <w:noProof/>
                 <w:webHidden/>
               </w:rPr>
-              <w:instrText xml:space="preserve"> PAGEREF _Toc26184355 \h </w:instrText>
+              <w:instrText xml:space="preserve"> PAGEREF _Toc28706874 \h </w:instrText>
             </w:r>
             <w:r>
               <w:rPr>
@@ -141,7 +141,7 @@
               <w:lang w:eastAsia="de-DE"/>
             </w:rPr>
           </w:pPr>
-          <w:hyperlink w:anchor="_Toc26184356" w:history="1">
+          <w:hyperlink w:anchor="_Toc28706875" w:history="1">
             <w:r>
               <w:rPr>
                 <w:rStyle w:val="Hyperlink"/>
@@ -168,7 +168,7 @@
                 <w:noProof/>
                 <w:webHidden/>
               </w:rPr>
-              <w:instrText xml:space="preserve"> PAGEREF _Toc26184356 \h </w:instrText>
+              <w:instrText xml:space="preserve"> PAGEREF _Toc28706875 \h </w:instrText>
             </w:r>
             <w:r>
               <w:rPr>
@@ -211,7 +211,7 @@
               <w:lang w:eastAsia="de-DE"/>
             </w:rPr>
           </w:pPr>
-          <w:hyperlink w:anchor="_Toc26184357" w:history="1">
+          <w:hyperlink w:anchor="_Toc28706876" w:history="1">
             <w:r>
               <w:rPr>
                 <w:rStyle w:val="Hyperlink"/>
@@ -238,7 +238,7 @@
                 <w:noProof/>
                 <w:webHidden/>
               </w:rPr>
-              <w:instrText xml:space="preserve"> PAGEREF _Toc26184357 \h </w:instrText>
+              <w:instrText xml:space="preserve"> PAGEREF _Toc28706876 \h </w:instrText>
             </w:r>
             <w:r>
               <w:rPr>
@@ -281,7 +281,7 @@
               <w:lang w:eastAsia="de-DE"/>
             </w:rPr>
           </w:pPr>
-          <w:hyperlink w:anchor="_Toc26184358" w:history="1">
+          <w:hyperlink w:anchor="_Toc28706877" w:history="1">
             <w:r>
               <w:rPr>
                 <w:rStyle w:val="Hyperlink"/>
@@ -308,7 +308,7 @@
                 <w:noProof/>
                 <w:webHidden/>
               </w:rPr>
-              <w:instrText xml:space="preserve"> PAGEREF _Toc26184358 \h </w:instrText>
+              <w:instrText xml:space="preserve"> PAGEREF _Toc28706877 \h </w:instrText>
             </w:r>
             <w:r>
               <w:rPr>
@@ -351,14 +351,16 @@
               <w:lang w:eastAsia="de-DE"/>
             </w:rPr>
           </w:pPr>
-          <w:hyperlink w:anchor="_Toc26184359" w:history="1">
+          <w:hyperlink w:anchor="_Toc28706878" w:history="1">
             <w:r>
               <w:rPr>
                 <w:rStyle w:val="Hyperlink"/>
                 <w:noProof/>
               </w:rPr>
-              <w:t>3. Die Fourier Transformation</w:t>
-            </w:r>
+              <w:t>3. Der Biquad-Filter</w:t>
+            </w:r>
+            <w:bookmarkStart w:id="0" w:name="_GoBack"/>
+            <w:bookmarkEnd w:id="0"/>
             <w:r>
               <w:rPr>
                 <w:noProof/>
@@ -378,7 +380,7 @@
                 <w:noProof/>
                 <w:webHidden/>
               </w:rPr>
-              <w:instrText xml:space="preserve"> PAGEREF _Toc26184359 \h </w:instrText>
+              <w:instrText xml:space="preserve"> PAGEREF _Toc28706878 \h </w:instrText>
             </w:r>
             <w:r>
               <w:rPr>
@@ -421,13 +423,13 @@
               <w:lang w:eastAsia="de-DE"/>
             </w:rPr>
           </w:pPr>
-          <w:hyperlink w:anchor="_Toc26184360" w:history="1">
+          <w:hyperlink w:anchor="_Toc28706879" w:history="1">
             <w:r>
               <w:rPr>
                 <w:rStyle w:val="Hyperlink"/>
                 <w:noProof/>
               </w:rPr>
-              <w:t>4. Die Spektralanalyse</w:t>
+              <w:t>3. Die Fourier-Analyse</w:t>
             </w:r>
             <w:r>
               <w:rPr>
@@ -448,7 +450,7 @@
                 <w:noProof/>
                 <w:webHidden/>
               </w:rPr>
-              <w:instrText xml:space="preserve"> PAGEREF _Toc26184360 \h </w:instrText>
+              <w:instrText xml:space="preserve"> PAGEREF _Toc28706879 \h </w:instrText>
             </w:r>
             <w:r>
               <w:rPr>
@@ -491,13 +493,13 @@
               <w:lang w:eastAsia="de-DE"/>
             </w:rPr>
           </w:pPr>
-          <w:hyperlink w:anchor="_Toc26184361" w:history="1">
+          <w:hyperlink w:anchor="_Toc28706880" w:history="1">
             <w:r>
               <w:rPr>
                 <w:rStyle w:val="Hyperlink"/>
                 <w:noProof/>
               </w:rPr>
-              <w:t>5. Pattern Erkennung mithilfe der Fourier Transformation</w:t>
+              <w:t>3.1. Die diskrete Fouriertransformation</w:t>
             </w:r>
             <w:r>
               <w:rPr>
@@ -518,7 +520,7 @@
                 <w:noProof/>
                 <w:webHidden/>
               </w:rPr>
-              <w:instrText xml:space="preserve"> PAGEREF _Toc26184361 \h </w:instrText>
+              <w:instrText xml:space="preserve"> PAGEREF _Toc28706880 \h </w:instrText>
             </w:r>
             <w:r>
               <w:rPr>
@@ -561,13 +563,13 @@
               <w:lang w:eastAsia="de-DE"/>
             </w:rPr>
           </w:pPr>
-          <w:hyperlink w:anchor="_Toc26184362" w:history="1">
+          <w:hyperlink w:anchor="_Toc28706881" w:history="1">
             <w:r>
               <w:rPr>
                 <w:rStyle w:val="Hyperlink"/>
                 <w:noProof/>
               </w:rPr>
-              <w:t>6. Pattern Erkennung mithilfe von Rhythmus und Melodie</w:t>
+              <w:t>4. Die Spektralanalyse</w:t>
             </w:r>
             <w:r>
               <w:rPr>
@@ -588,7 +590,7 @@
                 <w:noProof/>
                 <w:webHidden/>
               </w:rPr>
-              <w:instrText xml:space="preserve"> PAGEREF _Toc26184362 \h </w:instrText>
+              <w:instrText xml:space="preserve"> PAGEREF _Toc28706881 \h </w:instrText>
             </w:r>
             <w:r>
               <w:rPr>
@@ -608,7 +610,7 @@
                 <w:noProof/>
                 <w:webHidden/>
               </w:rPr>
-              <w:t>3</w:t>
+              <w:t>5</w:t>
             </w:r>
             <w:r>
               <w:rPr>
@@ -631,13 +633,13 @@
               <w:lang w:eastAsia="de-DE"/>
             </w:rPr>
           </w:pPr>
-          <w:hyperlink w:anchor="_Toc26184363" w:history="1">
+          <w:hyperlink w:anchor="_Toc28706882" w:history="1">
             <w:r>
               <w:rPr>
                 <w:rStyle w:val="Hyperlink"/>
                 <w:noProof/>
               </w:rPr>
-              <w:t>6.1. String basierte Pattern suche</w:t>
+              <w:t>5. Pattern Erkennung mithilfe der Fourier Transformation</w:t>
             </w:r>
             <w:r>
               <w:rPr>
@@ -658,7 +660,7 @@
                 <w:noProof/>
                 <w:webHidden/>
               </w:rPr>
-              <w:instrText xml:space="preserve"> PAGEREF _Toc26184363 \h </w:instrText>
+              <w:instrText xml:space="preserve"> PAGEREF _Toc28706882 \h </w:instrText>
             </w:r>
             <w:r>
               <w:rPr>
@@ -678,7 +680,7 @@
                 <w:noProof/>
                 <w:webHidden/>
               </w:rPr>
-              <w:t>3</w:t>
+              <w:t>6</w:t>
             </w:r>
             <w:r>
               <w:rPr>
@@ -701,13 +703,13 @@
               <w:lang w:eastAsia="de-DE"/>
             </w:rPr>
           </w:pPr>
-          <w:hyperlink w:anchor="_Toc26184364" w:history="1">
+          <w:hyperlink w:anchor="_Toc28706883" w:history="1">
             <w:r>
               <w:rPr>
                 <w:rStyle w:val="Hyperlink"/>
                 <w:noProof/>
               </w:rPr>
-              <w:t>6.2. Geometrische Pattern suche</w:t>
+              <w:t>6. Pattern Erkennung mithilfe von Rhythmus und Melodie</w:t>
             </w:r>
             <w:r>
               <w:rPr>
@@ -728,7 +730,7 @@
                 <w:noProof/>
                 <w:webHidden/>
               </w:rPr>
-              <w:instrText xml:space="preserve"> PAGEREF _Toc26184364 \h </w:instrText>
+              <w:instrText xml:space="preserve"> PAGEREF _Toc28706883 \h </w:instrText>
             </w:r>
             <w:r>
               <w:rPr>
@@ -748,7 +750,7 @@
                 <w:noProof/>
                 <w:webHidden/>
               </w:rPr>
-              <w:t>3</w:t>
+              <w:t>6</w:t>
             </w:r>
             <w:r>
               <w:rPr>
@@ -771,13 +773,13 @@
               <w:lang w:eastAsia="de-DE"/>
             </w:rPr>
           </w:pPr>
-          <w:hyperlink w:anchor="_Toc26184365" w:history="1">
+          <w:hyperlink w:anchor="_Toc28706884" w:history="1">
             <w:r>
               <w:rPr>
                 <w:rStyle w:val="Hyperlink"/>
                 <w:noProof/>
               </w:rPr>
-              <w:t>6.2.1. Fünf-Dimensionales Punkt Set</w:t>
+              <w:t>6.1. String basierte Pattern suche</w:t>
             </w:r>
             <w:r>
               <w:rPr>
@@ -798,7 +800,7 @@
                 <w:noProof/>
                 <w:webHidden/>
               </w:rPr>
-              <w:instrText xml:space="preserve"> PAGEREF _Toc26184365 \h </w:instrText>
+              <w:instrText xml:space="preserve"> PAGEREF _Toc28706884 \h </w:instrText>
             </w:r>
             <w:r>
               <w:rPr>
@@ -818,7 +820,7 @@
                 <w:noProof/>
                 <w:webHidden/>
               </w:rPr>
-              <w:t>3</w:t>
+              <w:t>6</w:t>
             </w:r>
             <w:r>
               <w:rPr>
@@ -841,13 +843,13 @@
               <w:lang w:eastAsia="de-DE"/>
             </w:rPr>
           </w:pPr>
-          <w:hyperlink w:anchor="_Toc26184366" w:history="1">
+          <w:hyperlink w:anchor="_Toc28706885" w:history="1">
             <w:r>
               <w:rPr>
                 <w:rStyle w:val="Hyperlink"/>
                 <w:noProof/>
               </w:rPr>
-              <w:t>6.2.1.1. SIA</w:t>
+              <w:t>6.2. Geometrische Pattern suche</w:t>
             </w:r>
             <w:r>
               <w:rPr>
@@ -868,7 +870,7 @@
                 <w:noProof/>
                 <w:webHidden/>
               </w:rPr>
-              <w:instrText xml:space="preserve"> PAGEREF _Toc26184366 \h </w:instrText>
+              <w:instrText xml:space="preserve"> PAGEREF _Toc28706885 \h </w:instrText>
             </w:r>
             <w:r>
               <w:rPr>
@@ -888,7 +890,7 @@
                 <w:noProof/>
                 <w:webHidden/>
               </w:rPr>
-              <w:t>3</w:t>
+              <w:t>6</w:t>
             </w:r>
             <w:r>
               <w:rPr>
@@ -911,13 +913,13 @@
               <w:lang w:eastAsia="de-DE"/>
             </w:rPr>
           </w:pPr>
-          <w:hyperlink w:anchor="_Toc26184367" w:history="1">
+          <w:hyperlink w:anchor="_Toc28706886" w:history="1">
             <w:r>
               <w:rPr>
                 <w:rStyle w:val="Hyperlink"/>
                 <w:noProof/>
               </w:rPr>
-              <w:t>6.2.1.2. SIATEC</w:t>
+              <w:t>6.2.1. Fünf-Dimensionales Punkt Set</w:t>
             </w:r>
             <w:r>
               <w:rPr>
@@ -938,7 +940,7 @@
                 <w:noProof/>
                 <w:webHidden/>
               </w:rPr>
-              <w:instrText xml:space="preserve"> PAGEREF _Toc26184367 \h </w:instrText>
+              <w:instrText xml:space="preserve"> PAGEREF _Toc28706886 \h </w:instrText>
             </w:r>
             <w:r>
               <w:rPr>
@@ -958,7 +960,7 @@
                 <w:noProof/>
                 <w:webHidden/>
               </w:rPr>
-              <w:t>3</w:t>
+              <w:t>6</w:t>
             </w:r>
             <w:r>
               <w:rPr>
@@ -981,13 +983,13 @@
               <w:lang w:eastAsia="de-DE"/>
             </w:rPr>
           </w:pPr>
-          <w:hyperlink w:anchor="_Toc26184368" w:history="1">
+          <w:hyperlink w:anchor="_Toc28706887" w:history="1">
             <w:r>
               <w:rPr>
                 <w:rStyle w:val="Hyperlink"/>
                 <w:noProof/>
               </w:rPr>
-              <w:t>6.2.1.3. COSIATEC</w:t>
+              <w:t>6.2.1.1. SIA</w:t>
             </w:r>
             <w:r>
               <w:rPr>
@@ -1008,7 +1010,7 @@
                 <w:noProof/>
                 <w:webHidden/>
               </w:rPr>
-              <w:instrText xml:space="preserve"> PAGEREF _Toc26184368 \h </w:instrText>
+              <w:instrText xml:space="preserve"> PAGEREF _Toc28706887 \h </w:instrText>
             </w:r>
             <w:r>
               <w:rPr>
@@ -1028,7 +1030,7 @@
                 <w:noProof/>
                 <w:webHidden/>
               </w:rPr>
-              <w:t>3</w:t>
+              <w:t>6</w:t>
             </w:r>
             <w:r>
               <w:rPr>
@@ -1051,13 +1053,13 @@
               <w:lang w:eastAsia="de-DE"/>
             </w:rPr>
           </w:pPr>
-          <w:hyperlink w:anchor="_Toc26184369" w:history="1">
+          <w:hyperlink w:anchor="_Toc28706888" w:history="1">
             <w:r>
               <w:rPr>
                 <w:rStyle w:val="Hyperlink"/>
                 <w:noProof/>
               </w:rPr>
-              <w:t>6.3. Pattern Erkennung mithilfe von Matrizen</w:t>
+              <w:t>6.2.1.2. SIATEC</w:t>
             </w:r>
             <w:r>
               <w:rPr>
@@ -1078,7 +1080,7 @@
                 <w:noProof/>
                 <w:webHidden/>
               </w:rPr>
-              <w:instrText xml:space="preserve"> PAGEREF _Toc26184369 \h </w:instrText>
+              <w:instrText xml:space="preserve"> PAGEREF _Toc28706888 \h </w:instrText>
             </w:r>
             <w:r>
               <w:rPr>
@@ -1098,7 +1100,7 @@
                 <w:noProof/>
                 <w:webHidden/>
               </w:rPr>
-              <w:t>3</w:t>
+              <w:t>6</w:t>
             </w:r>
             <w:r>
               <w:rPr>
@@ -1121,13 +1123,13 @@
               <w:lang w:eastAsia="de-DE"/>
             </w:rPr>
           </w:pPr>
-          <w:hyperlink w:anchor="_Toc26184370" w:history="1">
+          <w:hyperlink w:anchor="_Toc28706889" w:history="1">
             <w:r>
               <w:rPr>
                 <w:rStyle w:val="Hyperlink"/>
                 <w:noProof/>
               </w:rPr>
-              <w:t>7. Pattern Erkennung mithilfe von Neuronalen Netzen</w:t>
+              <w:t>6.2.1.3. COSIATEC</w:t>
             </w:r>
             <w:r>
               <w:rPr>
@@ -1148,7 +1150,7 @@
                 <w:noProof/>
                 <w:webHidden/>
               </w:rPr>
-              <w:instrText xml:space="preserve"> PAGEREF _Toc26184370 \h </w:instrText>
+              <w:instrText xml:space="preserve"> PAGEREF _Toc28706889 \h </w:instrText>
             </w:r>
             <w:r>
               <w:rPr>
@@ -1168,7 +1170,7 @@
                 <w:noProof/>
                 <w:webHidden/>
               </w:rPr>
-              <w:t>4</w:t>
+              <w:t>6</w:t>
             </w:r>
             <w:r>
               <w:rPr>
@@ -1191,13 +1193,13 @@
               <w:lang w:eastAsia="de-DE"/>
             </w:rPr>
           </w:pPr>
-          <w:hyperlink w:anchor="_Toc26184371" w:history="1">
+          <w:hyperlink w:anchor="_Toc28706890" w:history="1">
             <w:r>
               <w:rPr>
                 <w:rStyle w:val="Hyperlink"/>
                 <w:noProof/>
               </w:rPr>
-              <w:t>Abbildungsverzeichnis</w:t>
+              <w:t>6.3. Pattern Erkennung mithilfe von Matrizen</w:t>
             </w:r>
             <w:r>
               <w:rPr>
@@ -1218,7 +1220,7 @@
                 <w:noProof/>
                 <w:webHidden/>
               </w:rPr>
-              <w:instrText xml:space="preserve"> PAGEREF _Toc26184371 \h </w:instrText>
+              <w:instrText xml:space="preserve"> PAGEREF _Toc28706890 \h </w:instrText>
             </w:r>
             <w:r>
               <w:rPr>
@@ -1238,7 +1240,7 @@
                 <w:noProof/>
                 <w:webHidden/>
               </w:rPr>
-              <w:t>5</w:t>
+              <w:t>6</w:t>
             </w:r>
             <w:r>
               <w:rPr>
@@ -1261,13 +1263,13 @@
               <w:lang w:eastAsia="de-DE"/>
             </w:rPr>
           </w:pPr>
-          <w:hyperlink w:anchor="_Toc26184372" w:history="1">
+          <w:hyperlink w:anchor="_Toc28706891" w:history="1">
             <w:r>
               <w:rPr>
                 <w:rStyle w:val="Hyperlink"/>
                 <w:noProof/>
               </w:rPr>
-              <w:t>Tabellenverzeichnis</w:t>
+              <w:t>7. Pattern Erkennung mithilfe von Neuronalen Netzen</w:t>
             </w:r>
             <w:r>
               <w:rPr>
@@ -1288,7 +1290,7 @@
                 <w:noProof/>
                 <w:webHidden/>
               </w:rPr>
-              <w:instrText xml:space="preserve"> PAGEREF _Toc26184372 \h </w:instrText>
+              <w:instrText xml:space="preserve"> PAGEREF _Toc28706891 \h </w:instrText>
             </w:r>
             <w:r>
               <w:rPr>
@@ -1308,7 +1310,7 @@
                 <w:noProof/>
                 <w:webHidden/>
               </w:rPr>
-              <w:t>5</w:t>
+              <w:t>7</w:t>
             </w:r>
             <w:r>
               <w:rPr>
@@ -1331,13 +1333,15 @@
               <w:lang w:eastAsia="de-DE"/>
             </w:rPr>
           </w:pPr>
-          <w:hyperlink w:anchor="_Toc26184373" w:history="1">
+          <w:hyperlink w:anchor="_Toc28706892" w:history="1">
             <w:r>
               <w:rPr>
                 <w:rStyle w:val="Hyperlink"/>
-                <w:noProof/>
-              </w:rPr>
-              <w:t>Quellenverzeichnis</w:t>
+                <w:rFonts w:eastAsia="Times New Roman"/>
+                <w:noProof/>
+                <w:lang w:eastAsia="de-DE"/>
+              </w:rPr>
+              <w:t>8. Realisierung der Pattern Erkennung</w:t>
             </w:r>
             <w:r>
               <w:rPr>
@@ -1358,7 +1362,7 @@
                 <w:noProof/>
                 <w:webHidden/>
               </w:rPr>
-              <w:instrText xml:space="preserve"> PAGEREF _Toc26184373 \h </w:instrText>
+              <w:instrText xml:space="preserve"> PAGEREF _Toc28706892 \h </w:instrText>
             </w:r>
             <w:r>
               <w:rPr>
@@ -1378,7 +1382,7 @@
                 <w:noProof/>
                 <w:webHidden/>
               </w:rPr>
-              <w:t>5</w:t>
+              <w:t>7</w:t>
             </w:r>
             <w:r>
               <w:rPr>
@@ -1401,10 +1405,292 @@
               <w:lang w:eastAsia="de-DE"/>
             </w:rPr>
           </w:pPr>
-          <w:hyperlink w:anchor="_Toc26184374" w:history="1">
+          <w:hyperlink w:anchor="_Toc28706893" w:history="1">
             <w:r>
               <w:rPr>
                 <w:rStyle w:val="Hyperlink"/>
+                <w:rFonts w:eastAsia="Times New Roman"/>
+                <w:noProof/>
+                <w:lang w:eastAsia="de-DE"/>
+              </w:rPr>
+              <w:t>8.1. Realisierung des Low-/Band-/High-Pass-Filter</w:t>
+            </w:r>
+            <w:r>
+              <w:rPr>
+                <w:noProof/>
+                <w:webHidden/>
+              </w:rPr>
+              <w:tab/>
+            </w:r>
+            <w:r>
+              <w:rPr>
+                <w:noProof/>
+                <w:webHidden/>
+              </w:rPr>
+              <w:fldChar w:fldCharType="begin"/>
+            </w:r>
+            <w:r>
+              <w:rPr>
+                <w:noProof/>
+                <w:webHidden/>
+              </w:rPr>
+              <w:instrText xml:space="preserve"> PAGEREF _Toc28706893 \h </w:instrText>
+            </w:r>
+            <w:r>
+              <w:rPr>
+                <w:noProof/>
+                <w:webHidden/>
+              </w:rPr>
+            </w:r>
+            <w:r>
+              <w:rPr>
+                <w:noProof/>
+                <w:webHidden/>
+              </w:rPr>
+              <w:fldChar w:fldCharType="separate"/>
+            </w:r>
+            <w:r>
+              <w:rPr>
+                <w:noProof/>
+                <w:webHidden/>
+              </w:rPr>
+              <w:t>8</w:t>
+            </w:r>
+            <w:r>
+              <w:rPr>
+                <w:noProof/>
+                <w:webHidden/>
+              </w:rPr>
+              <w:fldChar w:fldCharType="end"/>
+            </w:r>
+          </w:hyperlink>
+        </w:p>
+        <w:p>
+          <w:pPr>
+            <w:pStyle w:val="Verzeichnis1"/>
+            <w:tabs>
+              <w:tab w:val="right" w:leader="dot" w:pos="7360"/>
+            </w:tabs>
+            <w:rPr>
+              <w:rFonts w:asciiTheme="minorHAnsi" w:eastAsiaTheme="minorEastAsia" w:hAnsiTheme="minorHAnsi"/>
+              <w:noProof/>
+              <w:lang w:eastAsia="de-DE"/>
+            </w:rPr>
+          </w:pPr>
+          <w:hyperlink w:anchor="_Toc28706894" w:history="1">
+            <w:r>
+              <w:rPr>
+                <w:rStyle w:val="Hyperlink"/>
+                <w:noProof/>
+              </w:rPr>
+              <w:t>Abbildungsverzeichnis</w:t>
+            </w:r>
+            <w:r>
+              <w:rPr>
+                <w:noProof/>
+                <w:webHidden/>
+              </w:rPr>
+              <w:tab/>
+            </w:r>
+            <w:r>
+              <w:rPr>
+                <w:noProof/>
+                <w:webHidden/>
+              </w:rPr>
+              <w:fldChar w:fldCharType="begin"/>
+            </w:r>
+            <w:r>
+              <w:rPr>
+                <w:noProof/>
+                <w:webHidden/>
+              </w:rPr>
+              <w:instrText xml:space="preserve"> PAGEREF _Toc28706894 \h </w:instrText>
+            </w:r>
+            <w:r>
+              <w:rPr>
+                <w:noProof/>
+                <w:webHidden/>
+              </w:rPr>
+            </w:r>
+            <w:r>
+              <w:rPr>
+                <w:noProof/>
+                <w:webHidden/>
+              </w:rPr>
+              <w:fldChar w:fldCharType="separate"/>
+            </w:r>
+            <w:r>
+              <w:rPr>
+                <w:noProof/>
+                <w:webHidden/>
+              </w:rPr>
+              <w:t>8</w:t>
+            </w:r>
+            <w:r>
+              <w:rPr>
+                <w:noProof/>
+                <w:webHidden/>
+              </w:rPr>
+              <w:fldChar w:fldCharType="end"/>
+            </w:r>
+          </w:hyperlink>
+        </w:p>
+        <w:p>
+          <w:pPr>
+            <w:pStyle w:val="Verzeichnis1"/>
+            <w:tabs>
+              <w:tab w:val="right" w:leader="dot" w:pos="7360"/>
+            </w:tabs>
+            <w:rPr>
+              <w:rFonts w:asciiTheme="minorHAnsi" w:eastAsiaTheme="minorEastAsia" w:hAnsiTheme="minorHAnsi"/>
+              <w:noProof/>
+              <w:lang w:eastAsia="de-DE"/>
+            </w:rPr>
+          </w:pPr>
+          <w:hyperlink w:anchor="_Toc28706895" w:history="1">
+            <w:r>
+              <w:rPr>
+                <w:rStyle w:val="Hyperlink"/>
+                <w:noProof/>
+              </w:rPr>
+              <w:t>Tabellenverzeichnis</w:t>
+            </w:r>
+            <w:r>
+              <w:rPr>
+                <w:noProof/>
+                <w:webHidden/>
+              </w:rPr>
+              <w:tab/>
+            </w:r>
+            <w:r>
+              <w:rPr>
+                <w:noProof/>
+                <w:webHidden/>
+              </w:rPr>
+              <w:fldChar w:fldCharType="begin"/>
+            </w:r>
+            <w:r>
+              <w:rPr>
+                <w:noProof/>
+                <w:webHidden/>
+              </w:rPr>
+              <w:instrText xml:space="preserve"> PAGEREF _Toc28706895 \h </w:instrText>
+            </w:r>
+            <w:r>
+              <w:rPr>
+                <w:noProof/>
+                <w:webHidden/>
+              </w:rPr>
+            </w:r>
+            <w:r>
+              <w:rPr>
+                <w:noProof/>
+                <w:webHidden/>
+              </w:rPr>
+              <w:fldChar w:fldCharType="separate"/>
+            </w:r>
+            <w:r>
+              <w:rPr>
+                <w:noProof/>
+                <w:webHidden/>
+              </w:rPr>
+              <w:t>8</w:t>
+            </w:r>
+            <w:r>
+              <w:rPr>
+                <w:noProof/>
+                <w:webHidden/>
+              </w:rPr>
+              <w:fldChar w:fldCharType="end"/>
+            </w:r>
+          </w:hyperlink>
+        </w:p>
+        <w:p>
+          <w:pPr>
+            <w:pStyle w:val="Verzeichnis1"/>
+            <w:tabs>
+              <w:tab w:val="right" w:leader="dot" w:pos="7360"/>
+            </w:tabs>
+            <w:rPr>
+              <w:rFonts w:asciiTheme="minorHAnsi" w:eastAsiaTheme="minorEastAsia" w:hAnsiTheme="minorHAnsi"/>
+              <w:noProof/>
+              <w:lang w:eastAsia="de-DE"/>
+            </w:rPr>
+          </w:pPr>
+          <w:hyperlink w:anchor="_Toc28706896" w:history="1">
+            <w:r>
+              <w:rPr>
+                <w:rStyle w:val="Hyperlink"/>
+                <w:noProof/>
+              </w:rPr>
+              <w:t>Literaturverzeichnis</w:t>
+            </w:r>
+            <w:r>
+              <w:rPr>
+                <w:noProof/>
+                <w:webHidden/>
+              </w:rPr>
+              <w:tab/>
+            </w:r>
+            <w:r>
+              <w:rPr>
+                <w:noProof/>
+                <w:webHidden/>
+              </w:rPr>
+              <w:fldChar w:fldCharType="begin"/>
+            </w:r>
+            <w:r>
+              <w:rPr>
+                <w:noProof/>
+                <w:webHidden/>
+              </w:rPr>
+              <w:instrText xml:space="preserve"> PAGEREF _Toc28706896 \h </w:instrText>
+            </w:r>
+            <w:r>
+              <w:rPr>
+                <w:noProof/>
+                <w:webHidden/>
+              </w:rPr>
+            </w:r>
+            <w:r>
+              <w:rPr>
+                <w:noProof/>
+                <w:webHidden/>
+              </w:rPr>
+              <w:fldChar w:fldCharType="separate"/>
+            </w:r>
+            <w:r>
+              <w:rPr>
+                <w:noProof/>
+                <w:webHidden/>
+              </w:rPr>
+              <w:t>8</w:t>
+            </w:r>
+            <w:r>
+              <w:rPr>
+                <w:noProof/>
+                <w:webHidden/>
+              </w:rPr>
+              <w:fldChar w:fldCharType="end"/>
+            </w:r>
+          </w:hyperlink>
+        </w:p>
+        <w:p>
+          <w:pPr>
+            <w:pStyle w:val="Verzeichnis1"/>
+            <w:tabs>
+              <w:tab w:val="right" w:leader="dot" w:pos="7360"/>
+            </w:tabs>
+            <w:rPr>
+              <w:rFonts w:asciiTheme="minorHAnsi" w:eastAsiaTheme="minorEastAsia" w:hAnsiTheme="minorHAnsi"/>
+              <w:noProof/>
+              <w:lang w:eastAsia="de-DE"/>
+            </w:rPr>
+          </w:pPr>
+          <w:hyperlink w:anchor="_Toc28706897" w:history="1">
+            <w:r>
+              <w:rPr>
+                <w:rStyle w:val="Hyperlink"/>
                 <w:noProof/>
               </w:rPr>
               <w:t>Eidesstattliche Erklärung</w:t>
@@ -1428,7 +1714,7 @@
                 <w:noProof/>
                 <w:webHidden/>
               </w:rPr>
-              <w:instrText xml:space="preserve"> PAGEREF _Toc26184374 \h </w:instrText>
+              <w:instrText xml:space="preserve"> PAGEREF _Toc28706897 \h </w:instrText>
             </w:r>
             <w:r>
               <w:rPr>
@@ -1448,7 +1734,7 @@
                 <w:noProof/>
                 <w:webHidden/>
               </w:rPr>
-              <w:t>5</w:t>
+              <w:t>9</w:t>
             </w:r>
             <w:r>
               <w:rPr>
@@ -1474,27 +1760,28 @@
       <w:pPr>
         <w:pStyle w:val="berschrift1"/>
       </w:pPr>
-      <w:bookmarkStart w:id="0" w:name="_Toc26184355"/>
-      <w:r>
+      <w:bookmarkStart w:id="1" w:name="_Toc28706874"/>
+      <w:r>
+        <w:lastRenderedPageBreak/>
         <w:t>Abstract</w:t>
       </w:r>
-      <w:bookmarkEnd w:id="0"/>
+      <w:bookmarkEnd w:id="1"/>
     </w:p>
     <w:p>
       <w:pPr>
         <w:pStyle w:val="berschrift1"/>
       </w:pPr>
-      <w:bookmarkStart w:id="1" w:name="_Toc26184356"/>
+      <w:bookmarkStart w:id="2" w:name="_Toc28706875"/>
       <w:r>
         <w:t>Danksagung</w:t>
       </w:r>
-      <w:bookmarkEnd w:id="1"/>
+      <w:bookmarkEnd w:id="2"/>
     </w:p>
     <w:p>
       <w:pPr>
         <w:pStyle w:val="berschrift1"/>
       </w:pPr>
-      <w:bookmarkStart w:id="2" w:name="_Toc26184357"/>
+      <w:bookmarkStart w:id="3" w:name="_Toc28706876"/>
       <w:r>
         <w:t>1.</w:t>
       </w:r>
@@ -1504,25 +1791,26 @@
       <w:r>
         <w:t>Einleitung</w:t>
       </w:r>
-      <w:bookmarkEnd w:id="2"/>
+      <w:bookmarkEnd w:id="3"/>
     </w:p>
     <w:p>
       <w:pPr>
         <w:pStyle w:val="berschrift1"/>
       </w:pPr>
-      <w:bookmarkStart w:id="3" w:name="_Toc26184358"/>
+      <w:bookmarkStart w:id="4" w:name="_Toc28706877"/>
       <w:r>
         <w:t>2</w:t>
       </w:r>
       <w:r>
         <w:t>. Arten von Pattern</w:t>
       </w:r>
-      <w:bookmarkEnd w:id="3"/>
+      <w:bookmarkEnd w:id="4"/>
     </w:p>
     <w:p>
       <w:pPr>
         <w:pStyle w:val="berschrift1"/>
       </w:pPr>
+      <w:bookmarkStart w:id="5" w:name="_Toc28706878"/>
       <w:r>
         <w:t xml:space="preserve">3. Der </w:t>
       </w:r>
@@ -1534,21 +1822,21 @@
       <w:r>
         <w:t>-Filter</w:t>
       </w:r>
+      <w:bookmarkEnd w:id="5"/>
     </w:p>
     <w:p/>
     <w:p>
       <w:pPr>
         <w:pStyle w:val="berschrift1"/>
       </w:pPr>
-      <w:bookmarkStart w:id="4" w:name="_Toc26184359"/>
-      <w:r>
-        <w:lastRenderedPageBreak/>
+      <w:bookmarkStart w:id="6" w:name="_Toc28706879"/>
+      <w:r>
         <w:t>3. Die Fourier</w:t>
       </w:r>
-      <w:bookmarkEnd w:id="4"/>
       <w:r>
         <w:t>-Analyse</w:t>
       </w:r>
+      <w:bookmarkEnd w:id="6"/>
     </w:p>
     <w:p>
       <w:r>
@@ -1607,7 +1895,6 @@
           <w:id w:val="149334102"/>
           <w:citation/>
         </w:sdtPr>
-        <w:sdtEndPr/>
         <w:sdtContent>
           <w:r>
             <w:fldChar w:fldCharType="begin"/>
@@ -1641,7 +1928,13 @@
         <w:t>Dabei gibt es, je nach Eigenschaft der Funktion, vier versch</w:t>
       </w:r>
       <w:r>
-        <w:t>iedene Fouriertransformationen.</w:t>
+        <w:t xml:space="preserve">iedene </w:t>
+      </w:r>
+      <w:r>
+        <w:t xml:space="preserve">Arten der </w:t>
+      </w:r>
+      <w:r>
+        <w:t>Fouriertransformation.</w:t>
       </w:r>
     </w:p>
     <w:p>
@@ -1709,7 +2002,7 @@
     </w:p>
     <w:p>
       <w:r>
-        <w:t xml:space="preserve">Für die Signalverarbeitung </w:t>
+        <w:t xml:space="preserve">In dieser Arbeit </w:t>
       </w:r>
       <w:r>
         <w:t>werden</w:t>
@@ -1721,7 +2014,13 @@
         <w:t xml:space="preserve"> oder die DTFT</w:t>
       </w:r>
       <w:r>
-        <w:t xml:space="preserve"> verwendet, da dies</w:t>
+        <w:t xml:space="preserve"> </w:t>
+      </w:r>
+      <w:r>
+        <w:t>betrachtet</w:t>
+      </w:r>
+      <w:r>
+        <w:t>, da dies</w:t>
       </w:r>
       <w:r>
         <w:t>e</w:t>
@@ -1776,7 +2075,6 @@
           <w:id w:val="-606811312"/>
           <w:citation/>
         </w:sdtPr>
-        <w:sdtEndPr/>
         <w:sdtContent>
           <w:r>
             <w:fldChar w:fldCharType="begin"/>
@@ -1806,9 +2104,11 @@
       <w:pPr>
         <w:pStyle w:val="berschrift1"/>
       </w:pPr>
+      <w:bookmarkStart w:id="7" w:name="_Toc28706880"/>
       <w:r>
         <w:t>3.1. Die diskrete Fouriertransformation</w:t>
       </w:r>
+      <w:bookmarkEnd w:id="7"/>
     </w:p>
     <w:p>
       <w:r>
@@ -1828,6 +2128,7 @@
             <w:rPr>
               <w:rFonts w:ascii="Cambria Math" w:hAnsi="Cambria Math"/>
             </w:rPr>
+            <w:lastRenderedPageBreak/>
             <m:t>X</m:t>
           </m:r>
           <m:d>
@@ -1954,7 +2255,13 @@
         <w:ind w:left="2124"/>
       </w:pPr>
       <w:r>
-        <w:t xml:space="preserve">      Formel </w:t>
+        <w:t xml:space="preserve">   </w:t>
+      </w:r>
+      <w:r>
+        <w:t xml:space="preserve">  </w:t>
+      </w:r>
+      <w:r>
+        <w:t xml:space="preserve">Formel </w:t>
       </w:r>
       <w:fldSimple w:instr=" SEQ Formel \* ARABIC ">
         <w:r>
@@ -2262,11 +2569,7 @@
         <w:t xml:space="preserve">und bei dem Exponenten der e-Funktion. </w:t>
       </w:r>
       <w:r>
-        <w:t xml:space="preserve">Das Integral in der DFT entfällt und wurde durch ein Sigma ersetzt, da die DFT mit konkreten Zahlenwerten </w:t>
-      </w:r>
-      <w:r>
-        <w:lastRenderedPageBreak/>
-        <w:t>rechnet und nicht mit Flächen.</w:t>
+        <w:t>Das Integral in der DFT entfällt und wurde durch ein Sigma ersetzt, da die DFT mit konkreten Zahlenwerten rechnet und nicht mit Flächen.</w:t>
       </w:r>
       <w:r>
         <w:t xml:space="preserve"> Die Exponenten unterscheiden sich darin, dass die Frequenz</w:t>
@@ -2384,7 +2687,7 @@
             <w:rPr>
               <w:rFonts w:eastAsiaTheme="minorEastAsia"/>
             </w:rPr>
-            <w:instrText xml:space="preserve">CITATION Wei15 \l 1031 </w:instrText>
+            <w:instrText xml:space="preserve">CITATION Wei15 \t  \l 1031 </w:instrText>
           </w:r>
           <w:r>
             <w:rPr>
@@ -2397,7 +2700,7 @@
               <w:rFonts w:eastAsiaTheme="minorEastAsia"/>
               <w:noProof/>
             </w:rPr>
-            <w:t>(Weisstein, Discrete Fourier Transform, 2015)</w:t>
+            <w:t>(Weisstein, 2015)</w:t>
           </w:r>
           <w:r>
             <w:rPr>
@@ -3112,7 +3415,10 @@
       </w:r>
       <w:proofErr w:type="spellEnd"/>
       <w:r>
-        <w:t xml:space="preserve"> die y-Achse ist</w:t>
+        <w:t xml:space="preserve"> die y-Achse </w:t>
+      </w:r>
+      <w:r>
+        <w:t>darstellt</w:t>
       </w:r>
       <w:r>
         <w:t xml:space="preserve">. </w:t>
@@ -3454,7 +3760,11 @@
       </w:r>
       <w:proofErr w:type="spellEnd"/>
       <w:r>
-        <w:t xml:space="preserve">-Limit genannt. Es besagt das alle Ergebnisse über diesem Limit gelöscht werden und die Ergebnisse </w:t>
+        <w:t xml:space="preserve">-Limit genannt. Es besagt das alle Ergebnisse über diesem </w:t>
+      </w:r>
+      <w:r>
+        <w:lastRenderedPageBreak/>
+        <w:t xml:space="preserve">Limit gelöscht werden und die Ergebnisse </w:t>
       </w:r>
       <w:r>
         <w:t>der Samples</w:t>
@@ -3565,25 +3875,10 @@
     </w:p>
     <w:p>
       <w:r>
-        <w:rPr>
-          <w:color w:val="FF0000"/>
-        </w:rPr>
-        <w:t>Hier dann</w:t>
-      </w:r>
-      <w:r>
-        <w:rPr>
-          <w:color w:val="FF0000"/>
-        </w:rPr>
-        <w:t xml:space="preserve"> weiter</w:t>
-      </w:r>
-      <w:r>
-        <w:rPr>
-          <w:color w:val="FF0000"/>
-        </w:rPr>
-        <w:t xml:space="preserve"> </w:t>
-      </w:r>
-      <w:r>
-        <w:t xml:space="preserve">Jedoch kann es dabei zu zwei Problemen kommen. Zum einen </w:t>
+        <w:t xml:space="preserve">Bei der DFT können jedoch zwei Fehler geschehen. </w:t>
+      </w:r>
+      <w:r>
+        <w:t xml:space="preserve">Zum einen </w:t>
       </w:r>
       <w:proofErr w:type="spellStart"/>
       <w:r>
@@ -3609,25 +3904,199 @@
       <w:r>
         <w:t xml:space="preserve">. </w:t>
       </w:r>
+      <w:proofErr w:type="spellStart"/>
+      <w:r>
+        <w:t>Leakage</w:t>
+      </w:r>
+      <w:proofErr w:type="spellEnd"/>
+      <w:r>
+        <w:t xml:space="preserve"> tritt auf, wenn die Schwingung in dem betrachteten Zeitabschnitt nicht perfekt periodisch ist.</w:t>
+      </w:r>
+    </w:p>
+    <w:p>
+      <w:pPr>
+        <w:rPr>
+          <w:color w:val="FF0000"/>
+        </w:rPr>
+      </w:pPr>
+      <w:r>
+        <w:rPr>
+          <w:color w:val="FF0000"/>
+        </w:rPr>
+        <w:t xml:space="preserve">Bild einfügen einer nicht perfekten </w:t>
+      </w:r>
+      <w:proofErr w:type="spellStart"/>
+      <w:r>
+        <w:rPr>
+          <w:color w:val="FF0000"/>
+        </w:rPr>
+        <w:t>Schwingung+Leakage</w:t>
+      </w:r>
+      <w:proofErr w:type="spellEnd"/>
+      <w:r>
+        <w:rPr>
+          <w:color w:val="FF0000"/>
+        </w:rPr>
+        <w:t xml:space="preserve"> Effekt</w:t>
+      </w:r>
+    </w:p>
+    <w:p>
+      <w:r>
+        <w:t xml:space="preserve">Wie in der vorgestellten Abbildung zu sehen, </w:t>
+      </w:r>
+      <w:r>
+        <w:t xml:space="preserve">sind in dem Zeitfenster mehrere Sprungstellen zu sehen. Die Sprungstellen befinden sich an den Rändern des ausgeschnittenen Ursprungsignals. Durch die daraus resultierenden Sprungstellen im Signalverlauf, kommt es zu einer „Verschmierung“ des Spektrums. Der </w:t>
+      </w:r>
+      <w:proofErr w:type="spellStart"/>
+      <w:r>
+        <w:rPr>
+          <w:i/>
+          <w:iCs/>
+        </w:rPr>
+        <w:t>leakage</w:t>
+      </w:r>
+      <w:proofErr w:type="spellEnd"/>
+      <w:r>
+        <w:t xml:space="preserve">-Effekt kann mit </w:t>
+      </w:r>
+      <w:proofErr w:type="spellStart"/>
+      <w:r>
+        <w:t>Fenstfunktionen</w:t>
+      </w:r>
+      <w:proofErr w:type="spellEnd"/>
+      <w:r>
+        <w:t xml:space="preserve"> abgeschwächt werden. Diese Funktionen schwächen die Ränder des Ursprungsignals so ab, dass diese gegen Null gehen. Dadurch werden bei einem wiederholen des Signals nur noch möglichst kleine Sprünge im Kurvenverlauf vorkommen</w:t>
+      </w:r>
+      <w:sdt>
+        <w:sdtPr>
+          <w:id w:val="-1694992318"/>
+          <w:citation/>
+        </w:sdtPr>
+        <w:sdtContent>
+          <w:r>
+            <w:fldChar w:fldCharType="begin"/>
+          </w:r>
+          <w:r>
+            <w:instrText xml:space="preserve"> CITATION Rob17 \l 1031 </w:instrText>
+          </w:r>
+          <w:r>
+            <w:fldChar w:fldCharType="separate"/>
+          </w:r>
+          <w:r>
+            <w:rPr>
+              <w:noProof/>
+            </w:rPr>
+            <w:t xml:space="preserve"> (Roberts, 2017)</w:t>
+          </w:r>
+          <w:r>
+            <w:fldChar w:fldCharType="end"/>
+          </w:r>
+        </w:sdtContent>
+      </w:sdt>
+      <w:r>
+        <w:t xml:space="preserve">. Einige Fensterfunktionen sind unter anderem </w:t>
+      </w:r>
+      <w:proofErr w:type="spellStart"/>
+      <w:r>
+        <w:t>Barlett</w:t>
+      </w:r>
+      <w:proofErr w:type="spellEnd"/>
+      <w:r>
+        <w:t>-, Gauß- oder die Hemming-</w:t>
+      </w:r>
+      <w:proofErr w:type="spellStart"/>
+      <w:r>
+        <w:t>Festerfunktion</w:t>
+      </w:r>
+      <w:proofErr w:type="spellEnd"/>
+      <w:sdt>
+        <w:sdtPr>
+          <w:id w:val="711082536"/>
+          <w:citation/>
+        </w:sdtPr>
+        <w:sdtContent>
+          <w:r>
+            <w:fldChar w:fldCharType="begin"/>
+          </w:r>
+          <w:r>
+            <w:instrText xml:space="preserve">CITATION Wei151 \t  \l 1031 </w:instrText>
+          </w:r>
+          <w:r>
+            <w:fldChar w:fldCharType="separate"/>
+          </w:r>
+          <w:r>
+            <w:rPr>
+              <w:noProof/>
+            </w:rPr>
+            <w:t xml:space="preserve"> (Weisstein, 2015)</w:t>
+          </w:r>
+          <w:r>
+            <w:fldChar w:fldCharType="end"/>
+          </w:r>
+        </w:sdtContent>
+      </w:sdt>
+      <w:r>
+        <w:t>.</w:t>
+      </w:r>
+    </w:p>
+    <w:p>
+      <w:r>
+        <w:rPr>
+          <w:i/>
+          <w:iCs/>
+        </w:rPr>
+        <w:t>Aliasing</w:t>
+      </w:r>
+      <w:r>
+        <w:t xml:space="preserve"> triff auf, wenn die Samplerate zu gering für hohe Frequenzen ist. Um Aliasing zu verhindern muss die Samplerate angehoben werden oder das Signal muss vorgefiltert werden, um die zu hohen Frequenzteile zu minimieren</w:t>
+      </w:r>
+      <w:sdt>
+        <w:sdtPr>
+          <w:id w:val="253555575"/>
+          <w:citation/>
+        </w:sdtPr>
+        <w:sdtContent>
+          <w:r>
+            <w:fldChar w:fldCharType="begin"/>
+          </w:r>
+          <w:r>
+            <w:instrText xml:space="preserve"> CITATION Rob17 \l 1031 </w:instrText>
+          </w:r>
+          <w:r>
+            <w:fldChar w:fldCharType="separate"/>
+          </w:r>
+          <w:r>
+            <w:rPr>
+              <w:noProof/>
+            </w:rPr>
+            <w:t xml:space="preserve"> (Roberts, 2017)</w:t>
+          </w:r>
+          <w:r>
+            <w:fldChar w:fldCharType="end"/>
+          </w:r>
+        </w:sdtContent>
+      </w:sdt>
+      <w:r>
+        <w:t>.</w:t>
+      </w:r>
     </w:p>
     <w:p/>
+    <w:p>
+      <w:pPr>
+        <w:pStyle w:val="berschrift1"/>
+      </w:pPr>
+      <w:bookmarkStart w:id="8" w:name="_Toc28706881"/>
+      <w:r>
+        <w:t>4. Die Spektralanalyse</w:t>
+      </w:r>
+      <w:bookmarkEnd w:id="8"/>
+    </w:p>
     <w:p/>
     <w:p>
       <w:pPr>
         <w:pStyle w:val="berschrift1"/>
       </w:pPr>
-      <w:bookmarkStart w:id="5" w:name="_Toc26184360"/>
-      <w:r>
-        <w:t>4. Die Spektralanalyse</w:t>
-      </w:r>
-      <w:bookmarkEnd w:id="5"/>
-    </w:p>
-    <w:p/>
-    <w:p>
-      <w:pPr>
-        <w:pStyle w:val="berschrift1"/>
-      </w:pPr>
-      <w:bookmarkStart w:id="6" w:name="_Toc26184361"/>
+      <w:bookmarkStart w:id="9" w:name="_Toc28706882"/>
       <w:r>
         <w:lastRenderedPageBreak/>
         <w:t>5</w:t>
@@ -3638,13 +4107,13 @@
       <w:r>
         <w:t>Pattern Erkennung mithilfe der Fourier Transformation</w:t>
       </w:r>
-      <w:bookmarkEnd w:id="6"/>
+      <w:bookmarkEnd w:id="9"/>
     </w:p>
     <w:p>
       <w:pPr>
         <w:pStyle w:val="berschrift1"/>
       </w:pPr>
-      <w:bookmarkStart w:id="7" w:name="_Toc26184362"/>
+      <w:bookmarkStart w:id="10" w:name="_Toc28706883"/>
       <w:r>
         <w:t>6</w:t>
       </w:r>
@@ -3663,20 +4132,20 @@
       <w:r>
         <w:t xml:space="preserve"> und Melodie</w:t>
       </w:r>
-      <w:bookmarkEnd w:id="7"/>
+      <w:bookmarkEnd w:id="10"/>
     </w:p>
     <w:p>
       <w:pPr>
         <w:pStyle w:val="berschrift1"/>
       </w:pPr>
-      <w:bookmarkStart w:id="8" w:name="_Toc26184363"/>
+      <w:bookmarkStart w:id="11" w:name="_Toc28706884"/>
       <w:r>
         <w:t>6</w:t>
       </w:r>
       <w:r>
         <w:t>.1. String basierte Pattern suche</w:t>
       </w:r>
-      <w:bookmarkEnd w:id="8"/>
+      <w:bookmarkEnd w:id="11"/>
       <w:r>
         <w:t xml:space="preserve"> </w:t>
       </w:r>
@@ -3685,20 +4154,20 @@
       <w:pPr>
         <w:pStyle w:val="berschrift1"/>
       </w:pPr>
-      <w:bookmarkStart w:id="9" w:name="_Toc26184364"/>
+      <w:bookmarkStart w:id="12" w:name="_Toc28706885"/>
       <w:r>
         <w:t>6</w:t>
       </w:r>
       <w:r>
         <w:t>.2. Geometrische Pattern suche</w:t>
       </w:r>
-      <w:bookmarkEnd w:id="9"/>
+      <w:bookmarkEnd w:id="12"/>
     </w:p>
     <w:p>
       <w:pPr>
         <w:pStyle w:val="berschrift1"/>
       </w:pPr>
-      <w:bookmarkStart w:id="10" w:name="_Toc26184365"/>
+      <w:bookmarkStart w:id="13" w:name="_Toc28706886"/>
       <w:r>
         <w:t>6</w:t>
       </w:r>
@@ -3717,7 +4186,7 @@
       <w:r>
         <w:t xml:space="preserve"> Fünf-Dimensionales Punkt Set</w:t>
       </w:r>
-      <w:bookmarkEnd w:id="10"/>
+      <w:bookmarkEnd w:id="13"/>
     </w:p>
     <w:p>
       <w:r>
@@ -3764,53 +4233,53 @@
       <w:pPr>
         <w:pStyle w:val="berschrift1"/>
       </w:pPr>
-      <w:bookmarkStart w:id="11" w:name="_Toc26184366"/>
+      <w:bookmarkStart w:id="14" w:name="_Toc28706887"/>
       <w:r>
         <w:t>6</w:t>
       </w:r>
       <w:r>
         <w:t>.2.1.1. SIA</w:t>
       </w:r>
-      <w:bookmarkEnd w:id="11"/>
+      <w:bookmarkEnd w:id="14"/>
     </w:p>
     <w:p>
       <w:pPr>
         <w:pStyle w:val="berschrift1"/>
       </w:pPr>
-      <w:bookmarkStart w:id="12" w:name="_Toc26184367"/>
+      <w:bookmarkStart w:id="15" w:name="_Toc28706888"/>
       <w:r>
         <w:t>6</w:t>
       </w:r>
       <w:r>
         <w:t>.2.1.2. SIATEC</w:t>
       </w:r>
-      <w:bookmarkEnd w:id="12"/>
+      <w:bookmarkEnd w:id="15"/>
     </w:p>
     <w:p>
       <w:pPr>
         <w:pStyle w:val="berschrift1"/>
       </w:pPr>
-      <w:bookmarkStart w:id="13" w:name="_Toc26184368"/>
+      <w:bookmarkStart w:id="16" w:name="_Toc28706889"/>
       <w:r>
         <w:t>6</w:t>
       </w:r>
       <w:r>
         <w:t>.2.1.3. COSIATEC</w:t>
       </w:r>
-      <w:bookmarkEnd w:id="13"/>
+      <w:bookmarkEnd w:id="16"/>
     </w:p>
     <w:p>
       <w:pPr>
         <w:pStyle w:val="berschrift1"/>
       </w:pPr>
-      <w:bookmarkStart w:id="14" w:name="_Toc26184369"/>
+      <w:bookmarkStart w:id="17" w:name="_Toc28706890"/>
       <w:r>
         <w:t>6</w:t>
       </w:r>
       <w:r>
         <w:t>.3. Pattern Erkennung mithilfe von Matrizen</w:t>
       </w:r>
-      <w:bookmarkEnd w:id="14"/>
+      <w:bookmarkEnd w:id="17"/>
     </w:p>
     <w:p/>
     <w:p>
@@ -3954,7 +4423,7 @@
       <w:pPr>
         <w:pStyle w:val="berschrift1"/>
       </w:pPr>
-      <w:bookmarkStart w:id="15" w:name="_Toc26184370"/>
+      <w:bookmarkStart w:id="18" w:name="_Toc28706891"/>
       <w:r>
         <w:t>7</w:t>
       </w:r>
@@ -3964,7 +4433,7 @@
       <w:r>
         <w:t>Pattern Erkennung mithilfe von Neuronalen Netzen</w:t>
       </w:r>
-      <w:bookmarkEnd w:id="15"/>
+      <w:bookmarkEnd w:id="18"/>
     </w:p>
     <w:p>
       <w:r>
@@ -4011,6 +4480,7 @@
           <w:lang w:eastAsia="de-DE"/>
         </w:rPr>
       </w:pPr>
+      <w:bookmarkStart w:id="19" w:name="_Toc28706892"/>
       <w:r>
         <w:rPr>
           <w:rFonts w:eastAsia="Times New Roman"/>
@@ -4018,6 +4488,7 @@
         </w:rPr>
         <w:t>8. Realisierung der Pattern Erkennung</w:t>
       </w:r>
+      <w:bookmarkEnd w:id="19"/>
     </w:p>
     <w:p>
       <w:pPr>
@@ -4355,6 +4826,7 @@
           <w:lang w:eastAsia="de-DE"/>
         </w:rPr>
       </w:pPr>
+      <w:bookmarkStart w:id="20" w:name="_Toc28706893"/>
       <w:r>
         <w:rPr>
           <w:rFonts w:eastAsia="Times New Roman"/>
@@ -4362,6 +4834,7 @@
         </w:rPr>
         <w:t>8.1. Realisierung des Low-/Band-/High-Pass-Filter</w:t>
       </w:r>
+      <w:bookmarkEnd w:id="20"/>
     </w:p>
     <w:p>
       <w:pPr>
@@ -4481,32 +4954,23 @@
       <w:pPr>
         <w:pStyle w:val="berschrift1"/>
       </w:pPr>
-      <w:bookmarkStart w:id="16" w:name="_Toc26184371"/>
+      <w:bookmarkStart w:id="21" w:name="_Toc28706894"/>
       <w:r>
         <w:t>Abbildungsverzeichnis</w:t>
       </w:r>
-      <w:bookmarkEnd w:id="16"/>
+      <w:bookmarkEnd w:id="21"/>
     </w:p>
     <w:p>
       <w:pPr>
         <w:pStyle w:val="berschrift1"/>
       </w:pPr>
-      <w:bookmarkStart w:id="17" w:name="_Toc26184372"/>
+      <w:bookmarkStart w:id="22" w:name="_Toc28706895"/>
       <w:r>
         <w:t>Tabellenverzeichnis</w:t>
       </w:r>
-      <w:bookmarkEnd w:id="17"/>
-    </w:p>
-    <w:p>
-      <w:pPr>
-        <w:pStyle w:val="berschrift1"/>
-      </w:pPr>
-      <w:bookmarkStart w:id="18" w:name="_Toc26184373"/>
-      <w:r>
-        <w:t>Quellenverzeichnis</w:t>
-      </w:r>
-      <w:bookmarkEnd w:id="18"/>
-    </w:p>
+      <w:bookmarkEnd w:id="22"/>
+    </w:p>
+    <w:bookmarkStart w:id="23" w:name="_Toc28706896" w:displacedByCustomXml="next"/>
     <w:sdt>
       <w:sdtPr>
         <w:rPr>
@@ -4520,7 +4984,6 @@
           <w:docPartUnique/>
         </w:docPartObj>
       </w:sdtPr>
-      <w:sdtEndPr/>
       <w:sdtContent>
         <w:p>
           <w:pPr>
@@ -4529,15 +4992,13 @@
           <w:r>
             <w:t>Literaturverzeichnis</w:t>
           </w:r>
-          <w:bookmarkStart w:id="19" w:name="_GoBack"/>
-          <w:bookmarkEnd w:id="19"/>
+          <w:bookmarkEnd w:id="23"/>
         </w:p>
         <w:sdt>
           <w:sdtPr>
             <w:id w:val="111145805"/>
             <w:bibliography/>
           </w:sdtPr>
-          <w:sdtEndPr/>
           <w:sdtContent>
             <w:p>
               <w:pPr>
@@ -4577,6 +5038,35 @@
                   <w:noProof/>
                 </w:rPr>
                 <w:t>. Abgerufen am 19. Dezember 2019 von Technische Universität Wien: https://ti.tuwien.ac.at/cps/teaching/courses/dspv/files/DFT-FFT.pdf</w:t>
+              </w:r>
+            </w:p>
+            <w:p>
+              <w:pPr>
+                <w:pStyle w:val="Literaturverzeichnis"/>
+                <w:ind w:left="720" w:hanging="720"/>
+                <w:rPr>
+                  <w:noProof/>
+                </w:rPr>
+              </w:pPr>
+              <w:r>
+                <w:rPr>
+                  <w:noProof/>
+                </w:rPr>
+                <w:t xml:space="preserve">Roberts, P. S. (2017). </w:t>
+              </w:r>
+              <w:r>
+                <w:rPr>
+                  <w:i/>
+                  <w:iCs/>
+                  <w:noProof/>
+                </w:rPr>
+                <w:t>University of Oxford.</w:t>
+              </w:r>
+              <w:r>
+                <w:rPr>
+                  <w:noProof/>
+                </w:rPr>
+                <w:t xml:space="preserve"> Abgerufen am 31. Dezember 2019 von Lecture 7 - The Discrete Fourier: http://www.robots.ox.ac.uk/~sjrob/Teaching/SP/l7.pdf</w:t>
               </w:r>
             </w:p>
             <w:p>
@@ -4715,6 +5205,36 @@
                   <w:iCs/>
                   <w:noProof/>
                 </w:rPr>
+                <w:t>Apodization Function</w:t>
+              </w:r>
+              <w:r>
+                <w:rPr>
+                  <w:noProof/>
+                </w:rPr>
+                <w:t>. Abgerufen am 31. Dezember 2019 von Wolfram Math World: http://mathworld.wolfram.com/ApodizationFunction.html</w:t>
+              </w:r>
+            </w:p>
+            <w:p>
+              <w:pPr>
+                <w:pStyle w:val="Literaturverzeichnis"/>
+                <w:ind w:left="720" w:hanging="720"/>
+                <w:rPr>
+                  <w:noProof/>
+                </w:rPr>
+              </w:pPr>
+              <w:r>
+                <w:rPr>
+                  <w:noProof/>
+                </w:rPr>
+                <w:lastRenderedPageBreak/>
+                <w:t xml:space="preserve">Weisstein, E. W. (2. Februar 2015). </w:t>
+              </w:r>
+              <w:r>
+                <w:rPr>
+                  <w:i/>
+                  <w:iCs/>
+                  <w:noProof/>
+                </w:rPr>
                 <w:t>Discrete Fourier Transform</w:t>
               </w:r>
               <w:r>
@@ -4742,12 +5262,11 @@
       <w:pPr>
         <w:pStyle w:val="berschrift1"/>
       </w:pPr>
-      <w:bookmarkStart w:id="20" w:name="_Toc26184374"/>
-      <w:r>
-        <w:lastRenderedPageBreak/>
+      <w:bookmarkStart w:id="24" w:name="_Toc28706897"/>
+      <w:r>
         <w:t>Eidesstattliche Erklärung</w:t>
       </w:r>
-      <w:bookmarkEnd w:id="20"/>
+      <w:bookmarkEnd w:id="24"/>
     </w:p>
     <w:p>
       <w:r>
@@ -4817,7 +5336,6 @@
         <w:docPartUnique/>
       </w:docPartObj>
     </w:sdtPr>
-    <w:sdtEndPr/>
     <w:sdtContent>
       <w:p>
         <w:pPr>
@@ -6530,11 +7048,61 @@
     <b:DayAccessed>19</b:DayAccessed>
     <b:RefOrder>3</b:RefOrder>
   </b:Source>
+  <b:Source>
+    <b:Tag>Rob17</b:Tag>
+    <b:SourceType>DocumentFromInternetSite</b:SourceType>
+    <b:Guid>{8E0D2B49-C362-4F30-9DBC-EFD9F6F50038}</b:Guid>
+    <b:Author>
+      <b:Author>
+        <b:NameList>
+          <b:Person>
+            <b:Last>Roberts</b:Last>
+            <b:First>Prof.</b:First>
+            <b:Middle>Stephen</b:Middle>
+          </b:Person>
+        </b:NameList>
+      </b:Author>
+    </b:Author>
+    <b:Title>University of Oxford</b:Title>
+    <b:InternetSiteTitle>Lecture 7 - The Discrete Fourier</b:InternetSiteTitle>
+    <b:Year>2017</b:Year>
+    <b:URL>http://www.robots.ox.ac.uk/~sjrob/Teaching/SP/l7.pdf</b:URL>
+    <b:YearAccessed>2019</b:YearAccessed>
+    <b:MonthAccessed>Dezember</b:MonthAccessed>
+    <b:DayAccessed>31</b:DayAccessed>
+    <b:RefOrder>7</b:RefOrder>
+  </b:Source>
+  <b:Source>
+    <b:Tag>Wei151</b:Tag>
+    <b:SourceType>InternetSite</b:SourceType>
+    <b:Guid>{74BE6F95-86A4-476D-9430-D88DFE81F5E8}</b:Guid>
+    <b:Author>
+      <b:Author>
+        <b:NameList>
+          <b:Person>
+            <b:Last>Weisstein</b:Last>
+            <b:First>Eric</b:First>
+            <b:Middle>W.</b:Middle>
+          </b:Person>
+        </b:NameList>
+      </b:Author>
+    </b:Author>
+    <b:Title>Apodization Function</b:Title>
+    <b:InternetSiteTitle>Wolfram Math World</b:InternetSiteTitle>
+    <b:Year>2015</b:Year>
+    <b:Month>Februar</b:Month>
+    <b:Day>2</b:Day>
+    <b:URL>http://mathworld.wolfram.com/ApodizationFunction.html</b:URL>
+    <b:YearAccessed>2019</b:YearAccessed>
+    <b:MonthAccessed>Dezember</b:MonthAccessed>
+    <b:DayAccessed>31</b:DayAccessed>
+    <b:RefOrder>8</b:RefOrder>
+  </b:Source>
 </b:Sources>
 </file>
 
 <file path=customXml/itemProps1.xml><?xml version="1.0" encoding="utf-8"?>
-<ds:datastoreItem xmlns:ds="http://schemas.openxmlformats.org/officeDocument/2006/customXml" ds:itemID="{11F2E259-D5D1-414E-AABE-F2D96B3824D6}">
+<ds:datastoreItem xmlns:ds="http://schemas.openxmlformats.org/officeDocument/2006/customXml" ds:itemID="{4A0D3A5A-6559-49B3-8F55-3B180E3437CF}">
   <ds:schemaRefs>
     <ds:schemaRef ds:uri="http://schemas.openxmlformats.org/officeDocument/2006/bibliography"/>
   </ds:schemaRefs>

</xml_diff>

<commit_message>
Finished Fouriertransformation Maybe Finished Spektralanalyse
</commit_message>
<xml_diff>
--- a/Unterlagen/Masterarbeit.docx
+++ b/Unterlagen/Masterarbeit.docx
@@ -359,8 +359,6 @@
               </w:rPr>
               <w:t>3. Der Biquad-Filter</w:t>
             </w:r>
-            <w:bookmarkStart w:id="0" w:name="_GoBack"/>
-            <w:bookmarkEnd w:id="0"/>
             <w:r>
               <w:rPr>
                 <w:noProof/>
@@ -610,7 +608,7 @@
                 <w:noProof/>
                 <w:webHidden/>
               </w:rPr>
-              <w:t>5</w:t>
+              <w:t>6</w:t>
             </w:r>
             <w:r>
               <w:rPr>
@@ -680,7 +678,7 @@
                 <w:noProof/>
                 <w:webHidden/>
               </w:rPr>
-              <w:t>6</w:t>
+              <w:t>7</w:t>
             </w:r>
             <w:r>
               <w:rPr>
@@ -750,7 +748,7 @@
                 <w:noProof/>
                 <w:webHidden/>
               </w:rPr>
-              <w:t>6</w:t>
+              <w:t>7</w:t>
             </w:r>
             <w:r>
               <w:rPr>
@@ -820,7 +818,7 @@
                 <w:noProof/>
                 <w:webHidden/>
               </w:rPr>
-              <w:t>6</w:t>
+              <w:t>7</w:t>
             </w:r>
             <w:r>
               <w:rPr>
@@ -890,7 +888,7 @@
                 <w:noProof/>
                 <w:webHidden/>
               </w:rPr>
-              <w:t>6</w:t>
+              <w:t>7</w:t>
             </w:r>
             <w:r>
               <w:rPr>
@@ -960,7 +958,7 @@
                 <w:noProof/>
                 <w:webHidden/>
               </w:rPr>
-              <w:t>6</w:t>
+              <w:t>7</w:t>
             </w:r>
             <w:r>
               <w:rPr>
@@ -1030,7 +1028,7 @@
                 <w:noProof/>
                 <w:webHidden/>
               </w:rPr>
-              <w:t>6</w:t>
+              <w:t>7</w:t>
             </w:r>
             <w:r>
               <w:rPr>
@@ -1100,7 +1098,7 @@
                 <w:noProof/>
                 <w:webHidden/>
               </w:rPr>
-              <w:t>6</w:t>
+              <w:t>7</w:t>
             </w:r>
             <w:r>
               <w:rPr>
@@ -1170,7 +1168,7 @@
                 <w:noProof/>
                 <w:webHidden/>
               </w:rPr>
-              <w:t>6</w:t>
+              <w:t>7</w:t>
             </w:r>
             <w:r>
               <w:rPr>
@@ -1240,7 +1238,7 @@
                 <w:noProof/>
                 <w:webHidden/>
               </w:rPr>
-              <w:t>6</w:t>
+              <w:t>7</w:t>
             </w:r>
             <w:r>
               <w:rPr>
@@ -1310,7 +1308,7 @@
                 <w:noProof/>
                 <w:webHidden/>
               </w:rPr>
-              <w:t>7</w:t>
+              <w:t>8</w:t>
             </w:r>
             <w:r>
               <w:rPr>
@@ -1382,7 +1380,7 @@
                 <w:noProof/>
                 <w:webHidden/>
               </w:rPr>
-              <w:t>7</w:t>
+              <w:t>8</w:t>
             </w:r>
             <w:r>
               <w:rPr>
@@ -1454,7 +1452,7 @@
                 <w:noProof/>
                 <w:webHidden/>
               </w:rPr>
-              <w:t>8</w:t>
+              <w:t>9</w:t>
             </w:r>
             <w:r>
               <w:rPr>
@@ -1524,7 +1522,7 @@
                 <w:noProof/>
                 <w:webHidden/>
               </w:rPr>
-              <w:t>8</w:t>
+              <w:t>9</w:t>
             </w:r>
             <w:r>
               <w:rPr>
@@ -1594,7 +1592,7 @@
                 <w:noProof/>
                 <w:webHidden/>
               </w:rPr>
-              <w:t>8</w:t>
+              <w:t>9</w:t>
             </w:r>
             <w:r>
               <w:rPr>
@@ -1664,7 +1662,7 @@
                 <w:noProof/>
                 <w:webHidden/>
               </w:rPr>
-              <w:t>8</w:t>
+              <w:t>9</w:t>
             </w:r>
             <w:r>
               <w:rPr>
@@ -1734,7 +1732,7 @@
                 <w:noProof/>
                 <w:webHidden/>
               </w:rPr>
-              <w:t>9</w:t>
+              <w:t>10</w:t>
             </w:r>
             <w:r>
               <w:rPr>
@@ -1760,20 +1758,36 @@
       <w:pPr>
         <w:pStyle w:val="berschrift1"/>
       </w:pPr>
-      <w:bookmarkStart w:id="1" w:name="_Toc28706874"/>
+      <w:bookmarkStart w:id="0" w:name="_Toc28706874"/>
       <w:r>
         <w:lastRenderedPageBreak/>
         <w:t>Abstract</w:t>
       </w:r>
+      <w:bookmarkEnd w:id="0"/>
+    </w:p>
+    <w:p>
+      <w:pPr>
+        <w:pStyle w:val="berschrift1"/>
+      </w:pPr>
+      <w:bookmarkStart w:id="1" w:name="_Toc28706875"/>
+      <w:r>
+        <w:t>Danksagung</w:t>
+      </w:r>
       <w:bookmarkEnd w:id="1"/>
     </w:p>
     <w:p>
       <w:pPr>
         <w:pStyle w:val="berschrift1"/>
       </w:pPr>
-      <w:bookmarkStart w:id="2" w:name="_Toc28706875"/>
-      <w:r>
-        <w:t>Danksagung</w:t>
+      <w:bookmarkStart w:id="2" w:name="_Toc28706876"/>
+      <w:r>
+        <w:t>1.</w:t>
+      </w:r>
+      <w:r>
+        <w:t xml:space="preserve"> </w:t>
+      </w:r>
+      <w:r>
+        <w:t>Einleitung</w:t>
       </w:r>
       <w:bookmarkEnd w:id="2"/>
     </w:p>
@@ -1781,62 +1795,28 @@
       <w:pPr>
         <w:pStyle w:val="berschrift1"/>
       </w:pPr>
-      <w:bookmarkStart w:id="3" w:name="_Toc28706876"/>
-      <w:r>
-        <w:t>1.</w:t>
-      </w:r>
-      <w:r>
-        <w:t xml:space="preserve"> </w:t>
-      </w:r>
-      <w:r>
-        <w:t>Einleitung</w:t>
+      <w:bookmarkStart w:id="3" w:name="_Toc28706877"/>
+      <w:r>
+        <w:t>2</w:t>
+      </w:r>
+      <w:r>
+        <w:t>. Arten von Pattern</w:t>
       </w:r>
       <w:bookmarkEnd w:id="3"/>
     </w:p>
+    <w:p/>
     <w:p>
       <w:pPr>
         <w:pStyle w:val="berschrift1"/>
       </w:pPr>
-      <w:bookmarkStart w:id="4" w:name="_Toc28706877"/>
-      <w:r>
-        <w:t>2</w:t>
-      </w:r>
-      <w:r>
-        <w:t>. Arten von Pattern</w:t>
+      <w:bookmarkStart w:id="4" w:name="_Toc28706879"/>
+      <w:r>
+        <w:t>3. Die Fourier</w:t>
+      </w:r>
+      <w:r>
+        <w:t>-Analyse</w:t>
       </w:r>
       <w:bookmarkEnd w:id="4"/>
-    </w:p>
-    <w:p>
-      <w:pPr>
-        <w:pStyle w:val="berschrift1"/>
-      </w:pPr>
-      <w:bookmarkStart w:id="5" w:name="_Toc28706878"/>
-      <w:r>
-        <w:t xml:space="preserve">3. Der </w:t>
-      </w:r>
-      <w:proofErr w:type="spellStart"/>
-      <w:r>
-        <w:t>Biquad</w:t>
-      </w:r>
-      <w:proofErr w:type="spellEnd"/>
-      <w:r>
-        <w:t>-Filter</w:t>
-      </w:r>
-      <w:bookmarkEnd w:id="5"/>
-    </w:p>
-    <w:p/>
-    <w:p>
-      <w:pPr>
-        <w:pStyle w:val="berschrift1"/>
-      </w:pPr>
-      <w:bookmarkStart w:id="6" w:name="_Toc28706879"/>
-      <w:r>
-        <w:t>3. Die Fourier</w:t>
-      </w:r>
-      <w:r>
-        <w:t>-Analyse</w:t>
-      </w:r>
-      <w:bookmarkEnd w:id="6"/>
     </w:p>
     <w:p>
       <w:r>
@@ -1895,6 +1875,7 @@
           <w:id w:val="149334102"/>
           <w:citation/>
         </w:sdtPr>
+        <w:sdtEndPr/>
         <w:sdtContent>
           <w:r>
             <w:fldChar w:fldCharType="begin"/>
@@ -2075,6 +2056,7 @@
           <w:id w:val="-606811312"/>
           <w:citation/>
         </w:sdtPr>
+        <w:sdtEndPr/>
         <w:sdtContent>
           <w:r>
             <w:fldChar w:fldCharType="begin"/>
@@ -2104,11 +2086,11 @@
       <w:pPr>
         <w:pStyle w:val="berschrift1"/>
       </w:pPr>
-      <w:bookmarkStart w:id="7" w:name="_Toc28706880"/>
+      <w:bookmarkStart w:id="5" w:name="_Toc28706880"/>
       <w:r>
         <w:t>3.1. Die diskrete Fouriertransformation</w:t>
       </w:r>
-      <w:bookmarkEnd w:id="7"/>
+      <w:bookmarkEnd w:id="5"/>
     </w:p>
     <w:p>
       <w:r>
@@ -2263,14 +2245,27 @@
       <w:r>
         <w:t xml:space="preserve">Formel </w:t>
       </w:r>
-      <w:fldSimple w:instr=" SEQ Formel \* ARABIC ">
-        <w:r>
-          <w:rPr>
-            <w:noProof/>
-          </w:rPr>
-          <w:t>1</w:t>
-        </w:r>
-      </w:fldSimple>
+      <w:r>
+        <w:fldChar w:fldCharType="begin"/>
+      </w:r>
+      <w:r>
+        <w:instrText xml:space="preserve"> SEQ Formel \* ARABIC </w:instrText>
+      </w:r>
+      <w:r>
+        <w:fldChar w:fldCharType="separate"/>
+      </w:r>
+      <w:r>
+        <w:rPr>
+          <w:noProof/>
+        </w:rPr>
+        <w:t>1</w:t>
+      </w:r>
+      <w:r>
+        <w:rPr>
+          <w:noProof/>
+        </w:rPr>
+        <w:fldChar w:fldCharType="end"/>
+      </w:r>
       <w:r>
         <w:t>: Formel der CTFT</w:t>
       </w:r>
@@ -2279,6 +2274,7 @@
           <w:id w:val="1801256355"/>
           <w:citation/>
         </w:sdtPr>
+        <w:sdtEndPr/>
         <w:sdtContent>
           <w:r>
             <w:fldChar w:fldCharType="begin"/>
@@ -2464,14 +2460,27 @@
       <w:r>
         <w:t xml:space="preserve">     Formel </w:t>
       </w:r>
-      <w:fldSimple w:instr=" SEQ Formel \* ARABIC ">
-        <w:r>
-          <w:rPr>
-            <w:noProof/>
-          </w:rPr>
-          <w:t>2</w:t>
-        </w:r>
-      </w:fldSimple>
+      <w:r>
+        <w:fldChar w:fldCharType="begin"/>
+      </w:r>
+      <w:r>
+        <w:instrText xml:space="preserve"> SEQ Formel \* ARABIC </w:instrText>
+      </w:r>
+      <w:r>
+        <w:fldChar w:fldCharType="separate"/>
+      </w:r>
+      <w:r>
+        <w:rPr>
+          <w:noProof/>
+        </w:rPr>
+        <w:t>2</w:t>
+      </w:r>
+      <w:r>
+        <w:rPr>
+          <w:noProof/>
+        </w:rPr>
+        <w:fldChar w:fldCharType="end"/>
+      </w:r>
       <w:r>
         <w:t>: Formel der DFT</w:t>
       </w:r>
@@ -2480,6 +2489,7 @@
           <w:id w:val="16506382"/>
           <w:citation/>
         </w:sdtPr>
+        <w:sdtEndPr/>
         <w:sdtContent>
           <w:r>
             <w:fldChar w:fldCharType="begin"/>
@@ -2676,6 +2686,7 @@
           <w:id w:val="-1880081787"/>
           <w:citation/>
         </w:sdtPr>
+        <w:sdtEndPr/>
         <w:sdtContent>
           <w:r>
             <w:rPr>
@@ -2788,13 +2799,25 @@
         <w:rPr>
           <w:rFonts w:eastAsiaTheme="minorEastAsia"/>
         </w:rPr>
-        <w:t xml:space="preserve"> und die e-Funktion durch die </w:t>
+        <w:t xml:space="preserve"> und die </w:t>
       </w:r>
       <w:r>
         <w:rPr>
           <w:rFonts w:eastAsiaTheme="minorEastAsia"/>
           <w:i/>
           <w:iCs/>
+        </w:rPr>
+        <w:t>e</w:t>
+      </w:r>
+      <w:r>
+        <w:rPr>
+          <w:rFonts w:eastAsiaTheme="minorEastAsia"/>
+        </w:rPr>
+        <w:t xml:space="preserve">-Funktion durch die </w:t>
+      </w:r>
+      <w:r>
+        <w:rPr>
+          <w:rFonts w:eastAsiaTheme="minorEastAsia"/>
         </w:rPr>
         <w:t>Eulersche Identität</w:t>
       </w:r>
@@ -2820,6 +2843,7 @@
           <w:id w:val="800882601"/>
           <w:citation/>
         </w:sdtPr>
+        <w:sdtEndPr/>
         <w:sdtContent>
           <w:r>
             <w:rPr>
@@ -3354,14 +3378,27 @@
       <w:r>
         <w:t xml:space="preserve">              Formel </w:t>
       </w:r>
-      <w:fldSimple w:instr=" SEQ Formel \* ARABIC ">
-        <w:r>
-          <w:rPr>
-            <w:noProof/>
-          </w:rPr>
-          <w:t>3</w:t>
-        </w:r>
-      </w:fldSimple>
+      <w:r>
+        <w:fldChar w:fldCharType="begin"/>
+      </w:r>
+      <w:r>
+        <w:instrText xml:space="preserve"> SEQ Formel \* ARABIC </w:instrText>
+      </w:r>
+      <w:r>
+        <w:fldChar w:fldCharType="separate"/>
+      </w:r>
+      <w:r>
+        <w:rPr>
+          <w:noProof/>
+        </w:rPr>
+        <w:t>3</w:t>
+      </w:r>
+      <w:r>
+        <w:rPr>
+          <w:noProof/>
+        </w:rPr>
+        <w:fldChar w:fldCharType="end"/>
+      </w:r>
       <w:r>
         <w:t>: Umformulierte DFT-Formel</w:t>
       </w:r>
@@ -3396,26 +3433,36 @@
         <w:t xml:space="preserve">die Formel </w:t>
       </w:r>
       <w:r>
-        <w:t xml:space="preserve">ausgerechnet werden. Das Ergebnis aus dieser Formel besteht aus einem Real- und einen Imaginär Anteil. </w:t>
+        <w:t xml:space="preserve">ausgerechnet werden. Das Ergebnis aus dieser Formel besteht aus einem Real- und einen Imaginär Anteil. Die </w:t>
       </w:r>
       <w:proofErr w:type="gramStart"/>
       <w:r>
-        <w:t>Die Real</w:t>
+        <w:t>Real</w:t>
+      </w:r>
+      <w:r>
+        <w:t>-</w:t>
+      </w:r>
+      <w:r>
+        <w:t xml:space="preserve"> und Imaginären</w:t>
       </w:r>
       <w:proofErr w:type="gramEnd"/>
       <w:r>
-        <w:t xml:space="preserve"> und Imaginären Anteile können dann in ein Koordinatensystem eingetragen werden</w:t>
-      </w:r>
-      <w:r>
-        <w:t xml:space="preserve">, wobei der Realanteil die x-Achse und der </w:t>
-      </w:r>
-      <w:proofErr w:type="spellStart"/>
-      <w:r>
-        <w:t>Imaginäranteil</w:t>
-      </w:r>
-      <w:proofErr w:type="spellEnd"/>
-      <w:r>
-        <w:t xml:space="preserve"> die y-Achse </w:t>
+        <w:t xml:space="preserve"> Anteile können dann in ein Koordinatensystem eingetragen werden</w:t>
+      </w:r>
+      <w:r>
+        <w:t xml:space="preserve">, wobei der Realteil die x-Achse und der </w:t>
+      </w:r>
+      <w:r>
+        <w:t>i</w:t>
+      </w:r>
+      <w:r>
+        <w:t>maginär</w:t>
+      </w:r>
+      <w:r>
+        <w:t>e A</w:t>
+      </w:r>
+      <w:r>
+        <w:t xml:space="preserve">nteil die y-Achse </w:t>
       </w:r>
       <w:r>
         <w:t>darstellt</w:t>
@@ -3424,7 +3471,13 @@
         <w:t xml:space="preserve">. </w:t>
       </w:r>
       <w:r>
-        <w:t>Der Winkel des eingetragenen Punkt zur x-Achse beschreibt die Phasenverschiebung der Schwingung und d</w:t>
+        <w:t xml:space="preserve">Der Winkel des eingetragenen Punkt zur </w:t>
+      </w:r>
+      <w:r>
+        <w:t xml:space="preserve">positiven </w:t>
+      </w:r>
+      <w:r>
+        <w:t>x-Achse beschreibt die Phasenverschiebung der Schwingung und d</w:t>
       </w:r>
       <w:r>
         <w:t xml:space="preserve">ie Entfernung des eingetragenen Punktes zum Koordinatenursprung beschreibt die Amplitude der </w:t>
@@ -3600,14 +3653,27 @@
       <w:r>
         <w:t xml:space="preserve">                 Formel </w:t>
       </w:r>
-      <w:fldSimple w:instr=" SEQ Formel \* ARABIC ">
-        <w:r>
-          <w:rPr>
-            <w:noProof/>
-          </w:rPr>
-          <w:t>4</w:t>
-        </w:r>
-      </w:fldSimple>
+      <w:r>
+        <w:fldChar w:fldCharType="begin"/>
+      </w:r>
+      <w:r>
+        <w:instrText xml:space="preserve"> SEQ Formel \* ARABIC </w:instrText>
+      </w:r>
+      <w:r>
+        <w:fldChar w:fldCharType="separate"/>
+      </w:r>
+      <w:r>
+        <w:rPr>
+          <w:noProof/>
+        </w:rPr>
+        <w:t>4</w:t>
+      </w:r>
+      <w:r>
+        <w:rPr>
+          <w:noProof/>
+        </w:rPr>
+        <w:fldChar w:fldCharType="end"/>
+      </w:r>
       <w:r>
         <w:t>: Berechnung des Betrages eines Vektors</w:t>
       </w:r>
@@ -3690,6 +3756,7 @@
           <w:id w:val="-1810005089"/>
           <w:citation/>
         </w:sdtPr>
+        <w:sdtEndPr/>
         <w:sdtContent>
           <w:r>
             <w:rPr>
@@ -3800,6 +3867,7 @@
           <w:id w:val="282936415"/>
           <w:citation/>
         </w:sdtPr>
+        <w:sdtEndPr/>
         <w:sdtContent>
           <w:r>
             <w:fldChar w:fldCharType="begin"/>
@@ -3851,6 +3919,7 @@
           <w:id w:val="252014634"/>
           <w:citation/>
         </w:sdtPr>
+        <w:sdtEndPr/>
         <w:sdtContent>
           <w:r>
             <w:fldChar w:fldCharType="begin"/>
@@ -3886,77 +3955,188 @@
           <w:i/>
           <w:iCs/>
         </w:rPr>
-        <w:t>leakage</w:t>
-      </w:r>
-      <w:proofErr w:type="spellEnd"/>
-      <w:r>
-        <w:t xml:space="preserve"> und zum anderen </w:t>
-      </w:r>
-      <w:proofErr w:type="spellStart"/>
+        <w:t>L</w:t>
+      </w:r>
       <w:r>
         <w:rPr>
           <w:i/>
           <w:iCs/>
         </w:rPr>
-        <w:t>aliasing</w:t>
+        <w:t>eakage</w:t>
       </w:r>
       <w:proofErr w:type="spellEnd"/>
       <w:r>
-        <w:t xml:space="preserve">. </w:t>
-      </w:r>
-      <w:proofErr w:type="spellStart"/>
-      <w:r>
-        <w:t>Leakage</w:t>
-      </w:r>
-      <w:proofErr w:type="spellEnd"/>
-      <w:r>
-        <w:t xml:space="preserve"> tritt auf, wenn die Schwingung in dem betrachteten Zeitabschnitt nicht perfekt periodisch ist.</w:t>
-      </w:r>
-    </w:p>
-    <w:p>
-      <w:pPr>
-        <w:rPr>
-          <w:color w:val="FF0000"/>
-        </w:rPr>
-      </w:pPr>
-      <w:r>
-        <w:rPr>
-          <w:color w:val="FF0000"/>
-        </w:rPr>
-        <w:t xml:space="preserve">Bild einfügen einer nicht perfekten </w:t>
-      </w:r>
-      <w:proofErr w:type="spellStart"/>
-      <w:r>
-        <w:rPr>
-          <w:color w:val="FF0000"/>
-        </w:rPr>
-        <w:t>Schwingung+Leakage</w:t>
-      </w:r>
-      <w:proofErr w:type="spellEnd"/>
-      <w:r>
-        <w:rPr>
-          <w:color w:val="FF0000"/>
-        </w:rPr>
-        <w:t xml:space="preserve"> Effekt</w:t>
-      </w:r>
-    </w:p>
-    <w:p>
-      <w:r>
-        <w:t xml:space="preserve">Wie in der vorgestellten Abbildung zu sehen, </w:t>
-      </w:r>
-      <w:r>
-        <w:t xml:space="preserve">sind in dem Zeitfenster mehrere Sprungstellen zu sehen. Die Sprungstellen befinden sich an den Rändern des ausgeschnittenen Ursprungsignals. Durch die daraus resultierenden Sprungstellen im Signalverlauf, kommt es zu einer „Verschmierung“ des Spektrums. Der </w:t>
-      </w:r>
-      <w:proofErr w:type="spellStart"/>
+        <w:t xml:space="preserve"> und zum anderen </w:t>
+      </w:r>
       <w:r>
         <w:rPr>
           <w:i/>
           <w:iCs/>
         </w:rPr>
-        <w:t>leakage</w:t>
+        <w:t>A</w:t>
+      </w:r>
+      <w:r>
+        <w:rPr>
+          <w:i/>
+          <w:iCs/>
+        </w:rPr>
+        <w:t>liasing</w:t>
+      </w:r>
+      <w:r>
+        <w:t xml:space="preserve">. </w:t>
+      </w:r>
+      <w:proofErr w:type="spellStart"/>
+      <w:r>
+        <w:t>Leakage</w:t>
       </w:r>
       <w:proofErr w:type="spellEnd"/>
       <w:r>
+        <w:t xml:space="preserve"> tritt auf, wenn die Schwingung in dem betrachteten Zeitabschnitt nicht perfekt periodisch ist.</w:t>
+      </w:r>
+    </w:p>
+    <w:p>
+      <w:pPr>
+        <w:keepNext/>
+      </w:pPr>
+      <w:r>
+        <w:rPr>
+          <w:noProof/>
+          <w:color w:val="FF0000"/>
+        </w:rPr>
+        <w:drawing>
+          <wp:inline distT="0" distB="0" distL="0" distR="0">
+            <wp:extent cx="4679950" cy="2247900"/>
+            <wp:effectExtent l="0" t="0" r="6350" b="0"/>
+            <wp:docPr id="1" name="Grafik 1" descr="Ein Bild, das Text, Karte enthält.&#10;&#10;Automatisch generierte Beschreibung"/>
+            <wp:cNvGraphicFramePr>
+              <a:graphicFrameLocks xmlns:a="http://schemas.openxmlformats.org/drawingml/2006/main" noChangeAspect="1"/>
+            </wp:cNvGraphicFramePr>
+            <a:graphic xmlns:a="http://schemas.openxmlformats.org/drawingml/2006/main">
+              <a:graphicData uri="http://schemas.openxmlformats.org/drawingml/2006/picture">
+                <pic:pic xmlns:pic="http://schemas.openxmlformats.org/drawingml/2006/picture">
+                  <pic:nvPicPr>
+                    <pic:cNvPr id="1" name="leakageEffekt.png"/>
+                    <pic:cNvPicPr/>
+                  </pic:nvPicPr>
+                  <pic:blipFill>
+                    <a:blip r:embed="rId8">
+                      <a:extLst>
+                        <a:ext uri="{28A0092B-C50C-407E-A947-70E740481C1C}">
+                          <a14:useLocalDpi xmlns:a14="http://schemas.microsoft.com/office/drawing/2010/main" val="0"/>
+                        </a:ext>
+                      </a:extLst>
+                    </a:blip>
+                    <a:stretch>
+                      <a:fillRect/>
+                    </a:stretch>
+                  </pic:blipFill>
+                  <pic:spPr>
+                    <a:xfrm>
+                      <a:off x="0" y="0"/>
+                      <a:ext cx="4679950" cy="2247900"/>
+                    </a:xfrm>
+                    <a:prstGeom prst="rect">
+                      <a:avLst/>
+                    </a:prstGeom>
+                  </pic:spPr>
+                </pic:pic>
+              </a:graphicData>
+            </a:graphic>
+          </wp:inline>
+        </w:drawing>
+      </w:r>
+    </w:p>
+    <w:p>
+      <w:pPr>
+        <w:pStyle w:val="Beschriftung"/>
+        <w:rPr>
+          <w:color w:val="FF0000"/>
+        </w:rPr>
+      </w:pPr>
+      <w:r>
+        <w:t xml:space="preserve">Abbildung </w:t>
+      </w:r>
+      <w:fldSimple w:instr=" SEQ Abbildung \* ARABIC ">
+        <w:r>
+          <w:rPr>
+            <w:noProof/>
+          </w:rPr>
+          <w:t>1</w:t>
+        </w:r>
+      </w:fldSimple>
+      <w:r>
+        <w:t xml:space="preserve">: Aufzeigen des </w:t>
+      </w:r>
+      <w:proofErr w:type="spellStart"/>
+      <w:r>
+        <w:t>Leakage</w:t>
+      </w:r>
+      <w:proofErr w:type="spellEnd"/>
+      <w:r>
+        <w:t>-Effektes mit einer Funktion von 2 Hz (oben) und 2.5 Hz (unten)</w:t>
+      </w:r>
+    </w:p>
+    <w:p>
+      <w:r>
+        <w:t xml:space="preserve">Wie in der vorgestellten Abbildung zu sehen, </w:t>
+      </w:r>
+      <w:r>
+        <w:t>ist</w:t>
+      </w:r>
+      <w:r>
+        <w:t xml:space="preserve"> in dem Zeitfenster </w:t>
+      </w:r>
+      <w:r>
+        <w:t>eine</w:t>
+      </w:r>
+      <w:r>
+        <w:t xml:space="preserve"> Sprungstelle zu sehen. Die Sprungstelle befinde</w:t>
+      </w:r>
+      <w:r>
+        <w:t>t</w:t>
+      </w:r>
+      <w:r>
+        <w:t xml:space="preserve"> sich an den Rändern des Ursprungsignals. Durch </w:t>
+      </w:r>
+      <w:r>
+        <w:t>den</w:t>
+      </w:r>
+      <w:r>
+        <w:t xml:space="preserve"> daraus resultierenden </w:t>
+      </w:r>
+      <w:r>
+        <w:t>ungleichmäßigen Kurvenverlauf</w:t>
+      </w:r>
+      <w:r>
+        <w:t xml:space="preserve"> kommt es zu einer „</w:t>
+      </w:r>
+      <w:r>
+        <w:rPr>
+          <w:i/>
+          <w:iCs/>
+        </w:rPr>
+        <w:t>Verschmierung</w:t>
+      </w:r>
+      <w:r>
+        <w:t xml:space="preserve">“ des Spektrums. Der </w:t>
+      </w:r>
+      <w:proofErr w:type="spellStart"/>
+      <w:r>
+        <w:rPr>
+          <w:i/>
+          <w:iCs/>
+        </w:rPr>
+        <w:t>L</w:t>
+      </w:r>
+      <w:r>
+        <w:rPr>
+          <w:i/>
+          <w:iCs/>
+        </w:rPr>
+        <w:t>eakage</w:t>
+      </w:r>
+      <w:proofErr w:type="spellEnd"/>
+      <w:r>
         <w:t xml:space="preserve">-Effekt kann mit </w:t>
       </w:r>
       <w:proofErr w:type="spellStart"/>
@@ -3965,13 +4145,43 @@
       </w:r>
       <w:proofErr w:type="spellEnd"/>
       <w:r>
-        <w:t xml:space="preserve"> abgeschwächt werden. Diese Funktionen schwächen die Ränder des Ursprungsignals so ab, dass diese gegen Null gehen. Dadurch werden bei einem wiederholen des Signals nur noch möglichst kleine Sprünge im Kurvenverlauf vorkommen</w:t>
+        <w:t xml:space="preserve"> abgeschwächt werden. </w:t>
+      </w:r>
+      <w:r>
+        <w:t xml:space="preserve">Wie in </w:t>
+      </w:r>
+      <w:r>
+        <w:rPr>
+          <w:b/>
+          <w:bCs/>
+          <w:color w:val="FF0000"/>
+        </w:rPr>
+        <w:t>Abbildung 2</w:t>
+      </w:r>
+      <w:r>
+        <w:t xml:space="preserve"> zu sehen ist</w:t>
+      </w:r>
+      <w:r>
+        <w:t>,</w:t>
+      </w:r>
+      <w:r>
+        <w:t xml:space="preserve"> </w:t>
+      </w:r>
+      <w:r>
+        <w:t xml:space="preserve">schwächen </w:t>
+      </w:r>
+      <w:r>
+        <w:t xml:space="preserve">diese Funktionen </w:t>
+      </w:r>
+      <w:r>
+        <w:t>die Ränder des Ursprungsignals so ab, dass diese gegen Null gehen. Dadurch werden bei einem wiederholen des Signals nur noch möglichst kleine Sprünge im Kurvenverlauf vorkommen</w:t>
       </w:r>
       <w:sdt>
         <w:sdtPr>
           <w:id w:val="-1694992318"/>
           <w:citation/>
         </w:sdtPr>
+        <w:sdtEndPr/>
         <w:sdtContent>
           <w:r>
             <w:fldChar w:fldCharType="begin"/>
@@ -4002,7 +4212,13 @@
       </w:r>
       <w:proofErr w:type="spellEnd"/>
       <w:r>
-        <w:t>-, Gauß- oder die Hemming-</w:t>
+        <w:t>-, Gauß- oder die H</w:t>
+      </w:r>
+      <w:r>
+        <w:t>ann</w:t>
+      </w:r>
+      <w:r>
+        <w:t>ing-</w:t>
       </w:r>
       <w:proofErr w:type="spellStart"/>
       <w:r>
@@ -4014,6 +4230,7 @@
           <w:id w:val="711082536"/>
           <w:citation/>
         </w:sdtPr>
+        <w:sdtEndPr/>
         <w:sdtContent>
           <w:r>
             <w:fldChar w:fldCharType="begin"/>
@@ -4040,21 +4257,99 @@
       </w:r>
     </w:p>
     <w:p>
+      <w:pPr>
+        <w:keepNext/>
+      </w:pPr>
+      <w:r>
+        <w:rPr>
+          <w:noProof/>
+        </w:rPr>
+        <w:drawing>
+          <wp:inline distT="0" distB="0" distL="0" distR="0">
+            <wp:extent cx="4679950" cy="1638300"/>
+            <wp:effectExtent l="0" t="0" r="6350" b="0"/>
+            <wp:docPr id="2" name="Grafik 2" descr="Ein Bild, das Himmel enthält.&#10;&#10;Automatisch generierte Beschreibung"/>
+            <wp:cNvGraphicFramePr>
+              <a:graphicFrameLocks xmlns:a="http://schemas.openxmlformats.org/drawingml/2006/main" noChangeAspect="1"/>
+            </wp:cNvGraphicFramePr>
+            <a:graphic xmlns:a="http://schemas.openxmlformats.org/drawingml/2006/main">
+              <a:graphicData uri="http://schemas.openxmlformats.org/drawingml/2006/picture">
+                <pic:pic xmlns:pic="http://schemas.openxmlformats.org/drawingml/2006/picture">
+                  <pic:nvPicPr>
+                    <pic:cNvPr id="2" name="AnwendungFensterfunktion.png"/>
+                    <pic:cNvPicPr/>
+                  </pic:nvPicPr>
+                  <pic:blipFill>
+                    <a:blip r:embed="rId9" cstate="print">
+                      <a:extLst>
+                        <a:ext uri="{28A0092B-C50C-407E-A947-70E740481C1C}">
+                          <a14:useLocalDpi xmlns:a14="http://schemas.microsoft.com/office/drawing/2010/main" val="0"/>
+                        </a:ext>
+                      </a:extLst>
+                    </a:blip>
+                    <a:stretch>
+                      <a:fillRect/>
+                    </a:stretch>
+                  </pic:blipFill>
+                  <pic:spPr>
+                    <a:xfrm>
+                      <a:off x="0" y="0"/>
+                      <a:ext cx="4679950" cy="1638300"/>
+                    </a:xfrm>
+                    <a:prstGeom prst="rect">
+                      <a:avLst/>
+                    </a:prstGeom>
+                  </pic:spPr>
+                </pic:pic>
+              </a:graphicData>
+            </a:graphic>
+          </wp:inline>
+        </w:drawing>
+      </w:r>
+    </w:p>
+    <w:p>
+      <w:pPr>
+        <w:pStyle w:val="Beschriftung"/>
+      </w:pPr>
+      <w:r>
+        <w:t xml:space="preserve">Abbildung </w:t>
+      </w:r>
+      <w:fldSimple w:instr=" SEQ Abbildung \* ARABIC ">
+        <w:r>
+          <w:rPr>
+            <w:noProof/>
+          </w:rPr>
+          <w:t>2</w:t>
+        </w:r>
+      </w:fldSimple>
+      <w:r>
+        <w:t>: Anwenden der Hanning-Fensterfunktion auf eine Schwingung von 2.5 Hz</w:t>
+      </w:r>
+    </w:p>
+    <w:p>
       <w:r>
         <w:rPr>
           <w:i/>
           <w:iCs/>
         </w:rPr>
+        <w:lastRenderedPageBreak/>
         <w:t>Aliasing</w:t>
       </w:r>
       <w:r>
-        <w:t xml:space="preserve"> triff auf, wenn die Samplerate zu gering für hohe Frequenzen ist. Um Aliasing zu verhindern muss die Samplerate angehoben werden oder das Signal muss vorgefiltert werden, um die zu hohen Frequenzteile zu minimieren</w:t>
+        <w:t xml:space="preserve"> tri</w:t>
+      </w:r>
+      <w:r>
+        <w:t>tt</w:t>
+      </w:r>
+      <w:r>
+        <w:t xml:space="preserve"> auf, wenn die Samplerate zu gering für hohe Frequenzen ist. Um Aliasing zu verhindern muss die Samplerate angehoben werden oder das Signal muss vorgefiltert werden, um die zu hohen Frequenzteile zu minimieren</w:t>
       </w:r>
       <w:sdt>
         <w:sdtPr>
           <w:id w:val="253555575"/>
           <w:citation/>
         </w:sdtPr>
+        <w:sdtEndPr/>
         <w:sdtContent>
           <w:r>
             <w:fldChar w:fldCharType="begin"/>
@@ -4080,23 +4375,260 @@
         <w:t>.</w:t>
       </w:r>
     </w:p>
-    <w:p/>
     <w:p>
       <w:pPr>
         <w:pStyle w:val="berschrift1"/>
       </w:pPr>
-      <w:bookmarkStart w:id="8" w:name="_Toc28706881"/>
+      <w:bookmarkStart w:id="6" w:name="_Toc28706881"/>
       <w:r>
         <w:t>4. Die Spektralanalyse</w:t>
       </w:r>
-      <w:bookmarkEnd w:id="8"/>
-    </w:p>
-    <w:p/>
+      <w:bookmarkEnd w:id="6"/>
+    </w:p>
+    <w:p>
+      <w:r>
+        <w:t xml:space="preserve">Die Spektralanalyse eines Musikstücks besteht aus vielen einzelnen Fouriertransformationen, die über den gesamten Verlauf </w:t>
+      </w:r>
+      <w:r>
+        <w:t xml:space="preserve">des Stücks </w:t>
+      </w:r>
+      <w:r>
+        <w:t xml:space="preserve">durchgeführt werden. Dabei hängt die Länge der einzelnen Fouriertransformationen und die Auflösung der Frequenzen von </w:t>
+      </w:r>
+      <w:r>
+        <w:t>der Größe des betrachteten Fensters ab</w:t>
+      </w:r>
+      <w:r>
+        <w:t>.</w:t>
+      </w:r>
+      <w:r>
+        <w:t xml:space="preserve"> </w:t>
+      </w:r>
+      <w:r>
+        <w:t xml:space="preserve">Bei einer Samplerate von 44100 Samples pro Sekunde, was eine Standartgröße bei Musik </w:t>
+      </w:r>
+      <w:r>
+        <w:t xml:space="preserve">auf CDs </w:t>
+      </w:r>
+      <w:r>
+        <w:t>angesehen werden kann</w:t>
+      </w:r>
+      <w:sdt>
+        <w:sdtPr>
+          <w:id w:val="-725526123"/>
+          <w:citation/>
+        </w:sdtPr>
+        <w:sdtContent>
+          <w:r>
+            <w:fldChar w:fldCharType="begin"/>
+          </w:r>
+          <w:r>
+            <w:instrText xml:space="preserve"> CITATION Teu19 \l 1031 </w:instrText>
+          </w:r>
+          <w:r>
+            <w:fldChar w:fldCharType="separate"/>
+          </w:r>
+          <w:r>
+            <w:rPr>
+              <w:noProof/>
+            </w:rPr>
+            <w:t xml:space="preserve"> (Teufel, 2019)</w:t>
+          </w:r>
+          <w:r>
+            <w:fldChar w:fldCharType="end"/>
+          </w:r>
+        </w:sdtContent>
+      </w:sdt>
+      <w:r>
+        <w:t>, bedeutet dass das der Abstand zwischen 2 Samples Rund 22,67 µs beträgt</w:t>
+      </w:r>
+      <w:r>
+        <w:t xml:space="preserve">. </w:t>
+      </w:r>
+      <w:r>
+        <w:t>Daraus lässt sich wiederum Schlussfolgern das bei einer Fenstergröße von 32 Samples die zeitliche Genauigkeit</w:t>
+      </w:r>
+      <w:r>
+        <w:t xml:space="preserve">, durch die Fenstergröße von 0,7 </w:t>
+      </w:r>
+      <w:proofErr w:type="spellStart"/>
+      <w:r>
+        <w:t>ms</w:t>
+      </w:r>
+      <w:proofErr w:type="spellEnd"/>
+      <w:r>
+        <w:t>,</w:t>
+      </w:r>
+      <w:r>
+        <w:t xml:space="preserve"> im Mittelpunkt steht aber die Frequenz vernachlässigt wird. Die Vernachlässigung beruht auf dem in Punkt 3.1 beschrieben </w:t>
+      </w:r>
+      <w:proofErr w:type="spellStart"/>
+      <w:r>
+        <w:t>Nyquist</w:t>
+      </w:r>
+      <w:proofErr w:type="spellEnd"/>
+      <w:r>
+        <w:t>-Limit, wodurch der Frequenzbereich in 15 gleichgroße Bereiche geteilt wird</w:t>
+      </w:r>
+      <w:r>
+        <w:t xml:space="preserve">. Bei 44100 Samples pro Sekunde und der daraus resultierenden maximalen Frequenz </w:t>
+      </w:r>
+      <w:r>
+        <w:t xml:space="preserve">von 22050 Hz Besitz jeder Bereich 1470 Frequenzen, was für eine Erkennung von Pattern unbrauchbar ist wie </w:t>
+      </w:r>
+      <w:r>
+        <w:rPr>
+          <w:b/>
+          <w:bCs/>
+          <w:color w:val="FF0000"/>
+        </w:rPr>
+        <w:t>Abbildung 3</w:t>
+      </w:r>
+      <w:r>
+        <w:t xml:space="preserve"> aufzeigt. </w:t>
+      </w:r>
+    </w:p>
+    <w:p>
+      <w:r>
+        <w:t>Ist jedoch das Fenster groß, gibt es eine feine Unterteilung der Frequenz aber eine ungenaue zeitliche Genauigkeit. Analog zu dem obigen Rechenbeispiel aber mit einer Fenstergröße von 32768 Bins</w:t>
+      </w:r>
+      <w:r>
+        <w:t xml:space="preserve"> bedeutet dies, dass das Fenster circa 0,74 Sekunden groß ist und jeder Frequenzbereich ein Delta von, rein Rechnerisch, 1,345 Hz hat.</w:t>
+      </w:r>
+      <w:r>
+        <w:t xml:space="preserve"> </w:t>
+      </w:r>
+      <w:r>
+        <w:t>Um die großen Zeitintervalle auszugleichen können Bereiche auch überlappt werden. Dadurch wird das Spektralbild, je nach Überlappungsgrad, genauer.</w:t>
+      </w:r>
+      <w:sdt>
+        <w:sdtPr>
+          <w:id w:val="1888226036"/>
+          <w:citation/>
+        </w:sdtPr>
+        <w:sdtContent>
+          <w:r>
+            <w:fldChar w:fldCharType="begin"/>
+          </w:r>
+          <w:r>
+            <w:instrText xml:space="preserve"> CITATION Can10 \l 1031 </w:instrText>
+          </w:r>
+          <w:r>
+            <w:fldChar w:fldCharType="separate"/>
+          </w:r>
+          <w:r>
+            <w:rPr>
+              <w:noProof/>
+            </w:rPr>
+            <w:t xml:space="preserve"> (Cannam, Landone , &amp; Sandler, 2010)</w:t>
+          </w:r>
+          <w:r>
+            <w:fldChar w:fldCharType="end"/>
+          </w:r>
+        </w:sdtContent>
+      </w:sdt>
+    </w:p>
+    <w:p>
+      <w:pPr>
+        <w:keepNext/>
+      </w:pPr>
+      <w:r>
+        <w:rPr>
+          <w:noProof/>
+        </w:rPr>
+        <w:drawing>
+          <wp:inline distT="0" distB="0" distL="0" distR="0">
+            <wp:extent cx="4679950" cy="1572567"/>
+            <wp:effectExtent l="0" t="0" r="6350" b="8890"/>
+            <wp:docPr id="3" name="Grafik 3"/>
+            <wp:cNvGraphicFramePr>
+              <a:graphicFrameLocks xmlns:a="http://schemas.openxmlformats.org/drawingml/2006/main" noChangeAspect="1"/>
+            </wp:cNvGraphicFramePr>
+            <a:graphic xmlns:a="http://schemas.openxmlformats.org/drawingml/2006/main">
+              <a:graphicData uri="http://schemas.openxmlformats.org/drawingml/2006/picture">
+                <pic:pic xmlns:pic="http://schemas.openxmlformats.org/drawingml/2006/picture">
+                  <pic:nvPicPr>
+                    <pic:cNvPr id="3" name="Zusammen.PNG"/>
+                    <pic:cNvPicPr/>
+                  </pic:nvPicPr>
+                  <pic:blipFill>
+                    <a:blip r:embed="rId10" cstate="print">
+                      <a:extLst>
+                        <a:ext uri="{28A0092B-C50C-407E-A947-70E740481C1C}">
+                          <a14:useLocalDpi xmlns:a14="http://schemas.microsoft.com/office/drawing/2010/main" val="0"/>
+                        </a:ext>
+                      </a:extLst>
+                    </a:blip>
+                    <a:stretch>
+                      <a:fillRect/>
+                    </a:stretch>
+                  </pic:blipFill>
+                  <pic:spPr>
+                    <a:xfrm>
+                      <a:off x="0" y="0"/>
+                      <a:ext cx="4693633" cy="1577165"/>
+                    </a:xfrm>
+                    <a:prstGeom prst="rect">
+                      <a:avLst/>
+                    </a:prstGeom>
+                  </pic:spPr>
+                </pic:pic>
+              </a:graphicData>
+            </a:graphic>
+          </wp:inline>
+        </w:drawing>
+      </w:r>
+    </w:p>
+    <w:p>
+      <w:pPr>
+        <w:pStyle w:val="Beschriftung"/>
+        <w:jc w:val="left"/>
+      </w:pPr>
+      <w:r>
+        <w:t xml:space="preserve">Abbildung </w:t>
+      </w:r>
+      <w:fldSimple w:instr=" SEQ Abbildung \* ARABIC ">
+        <w:r>
+          <w:rPr>
+            <w:noProof/>
+          </w:rPr>
+          <w:t>3</w:t>
+        </w:r>
+      </w:fldSimple>
+      <w:r>
+        <w:t>: a) Spektrum mit 32 Bins berechnet</w:t>
+      </w:r>
+      <w:r>
+        <w:br/>
+      </w:r>
+      <w:r>
+        <w:tab/>
+        <w:t xml:space="preserve">       b) Spektrum mit 32768 Bins berechnet</w:t>
+      </w:r>
+      <w:r>
+        <w:t xml:space="preserve"> (herangezoomt)</w:t>
+      </w:r>
+      <w:r>
+        <w:tab/>
+      </w:r>
+    </w:p>
+    <w:p>
+      <w:pPr>
+        <w:tabs>
+          <w:tab w:val="left" w:pos="3180"/>
+        </w:tabs>
+      </w:pPr>
+      <w:r>
+        <w:tab/>
+      </w:r>
+      <w:bookmarkStart w:id="7" w:name="_GoBack"/>
+      <w:bookmarkEnd w:id="7"/>
+    </w:p>
     <w:p>
       <w:pPr>
         <w:pStyle w:val="berschrift1"/>
       </w:pPr>
-      <w:bookmarkStart w:id="9" w:name="_Toc28706882"/>
+      <w:bookmarkStart w:id="8" w:name="_Toc28706882"/>
       <w:r>
         <w:lastRenderedPageBreak/>
         <w:t>5</w:t>
@@ -4107,88 +4639,88 @@
       <w:r>
         <w:t>Pattern Erkennung mithilfe der Fourier Transformation</w:t>
       </w:r>
+      <w:bookmarkEnd w:id="8"/>
+    </w:p>
+    <w:p>
+      <w:pPr>
+        <w:pStyle w:val="berschrift1"/>
+      </w:pPr>
+      <w:bookmarkStart w:id="9" w:name="_Toc28706883"/>
+      <w:r>
+        <w:t>6</w:t>
+      </w:r>
+      <w:r>
+        <w:t xml:space="preserve">. </w:t>
+      </w:r>
+      <w:r>
+        <w:t xml:space="preserve">Pattern Erkennung mithilfe </w:t>
+      </w:r>
+      <w:r>
+        <w:t>von</w:t>
+      </w:r>
+      <w:r>
+        <w:t xml:space="preserve"> Rhythmus</w:t>
+      </w:r>
+      <w:r>
+        <w:t xml:space="preserve"> und Melodie</w:t>
+      </w:r>
       <w:bookmarkEnd w:id="9"/>
     </w:p>
     <w:p>
       <w:pPr>
         <w:pStyle w:val="berschrift1"/>
       </w:pPr>
-      <w:bookmarkStart w:id="10" w:name="_Toc28706883"/>
+      <w:bookmarkStart w:id="10" w:name="_Toc28706884"/>
       <w:r>
         <w:t>6</w:t>
       </w:r>
       <w:r>
-        <w:t xml:space="preserve">. </w:t>
-      </w:r>
-      <w:r>
-        <w:t xml:space="preserve">Pattern Erkennung mithilfe </w:t>
-      </w:r>
-      <w:r>
-        <w:t>von</w:t>
-      </w:r>
-      <w:r>
-        <w:t xml:space="preserve"> Rhythmus</w:t>
-      </w:r>
-      <w:r>
-        <w:t xml:space="preserve"> und Melodie</w:t>
+        <w:t>.1. String basierte Pattern suche</w:t>
       </w:r>
       <w:bookmarkEnd w:id="10"/>
+      <w:r>
+        <w:t xml:space="preserve"> </w:t>
+      </w:r>
     </w:p>
     <w:p>
       <w:pPr>
         <w:pStyle w:val="berschrift1"/>
       </w:pPr>
-      <w:bookmarkStart w:id="11" w:name="_Toc28706884"/>
+      <w:bookmarkStart w:id="11" w:name="_Toc28706885"/>
       <w:r>
         <w:t>6</w:t>
       </w:r>
       <w:r>
-        <w:t>.1. String basierte Pattern suche</w:t>
+        <w:t>.2. Geometrische Pattern suche</w:t>
       </w:r>
       <w:bookmarkEnd w:id="11"/>
-      <w:r>
-        <w:t xml:space="preserve"> </w:t>
-      </w:r>
     </w:p>
     <w:p>
       <w:pPr>
         <w:pStyle w:val="berschrift1"/>
       </w:pPr>
-      <w:bookmarkStart w:id="12" w:name="_Toc28706885"/>
+      <w:bookmarkStart w:id="12" w:name="_Toc28706886"/>
       <w:r>
         <w:t>6</w:t>
       </w:r>
       <w:r>
-        <w:t>.2. Geometrische Pattern suche</w:t>
+        <w:t>.</w:t>
+      </w:r>
+      <w:r>
+        <w:t>2</w:t>
+      </w:r>
+      <w:r>
+        <w:t>.</w:t>
+      </w:r>
+      <w:r>
+        <w:t>1.</w:t>
+      </w:r>
+      <w:r>
+        <w:t xml:space="preserve"> Fünf-Dimensionales Punkt Set</w:t>
       </w:r>
       <w:bookmarkEnd w:id="12"/>
     </w:p>
     <w:p>
-      <w:pPr>
-        <w:pStyle w:val="berschrift1"/>
-      </w:pPr>
-      <w:bookmarkStart w:id="13" w:name="_Toc28706886"/>
-      <w:r>
-        <w:t>6</w:t>
-      </w:r>
-      <w:r>
-        <w:t>.</w:t>
-      </w:r>
-      <w:r>
-        <w:t>2</w:t>
-      </w:r>
-      <w:r>
-        <w:t>.</w:t>
-      </w:r>
-      <w:r>
-        <w:t>1.</w:t>
-      </w:r>
-      <w:r>
-        <w:t xml:space="preserve"> Fünf-Dimensionales Punkt Set</w:t>
-      </w:r>
-      <w:bookmarkEnd w:id="13"/>
-    </w:p>
-    <w:p>
       <w:r>
         <w:t>(</w:t>
       </w:r>
@@ -4198,7 +4730,7 @@
       <w:r>
         <w:t xml:space="preserve">Zweidimensional Aufbereiten </w:t>
       </w:r>
-      <w:hyperlink r:id="rId8" w:history="1">
+      <w:hyperlink r:id="rId11" w:history="1">
         <w:r>
           <w:rPr>
             <w:rStyle w:val="Hyperlink"/>
@@ -4233,25 +4765,38 @@
       <w:pPr>
         <w:pStyle w:val="berschrift1"/>
       </w:pPr>
-      <w:bookmarkStart w:id="14" w:name="_Toc28706887"/>
+      <w:bookmarkStart w:id="13" w:name="_Toc28706887"/>
       <w:r>
         <w:t>6</w:t>
       </w:r>
       <w:r>
         <w:t>.2.1.1. SIA</w:t>
       </w:r>
+      <w:bookmarkEnd w:id="13"/>
+    </w:p>
+    <w:p>
+      <w:pPr>
+        <w:pStyle w:val="berschrift1"/>
+      </w:pPr>
+      <w:bookmarkStart w:id="14" w:name="_Toc28706888"/>
+      <w:r>
+        <w:t>6</w:t>
+      </w:r>
+      <w:r>
+        <w:t>.2.1.2. SIATEC</w:t>
+      </w:r>
       <w:bookmarkEnd w:id="14"/>
     </w:p>
     <w:p>
       <w:pPr>
         <w:pStyle w:val="berschrift1"/>
       </w:pPr>
-      <w:bookmarkStart w:id="15" w:name="_Toc28706888"/>
+      <w:bookmarkStart w:id="15" w:name="_Toc28706889"/>
       <w:r>
         <w:t>6</w:t>
       </w:r>
       <w:r>
-        <w:t>.2.1.2. SIATEC</w:t>
+        <w:t>.2.1.3. COSIATEC</w:t>
       </w:r>
       <w:bookmarkEnd w:id="15"/>
     </w:p>
@@ -4259,31 +4804,18 @@
       <w:pPr>
         <w:pStyle w:val="berschrift1"/>
       </w:pPr>
-      <w:bookmarkStart w:id="16" w:name="_Toc28706889"/>
+      <w:bookmarkStart w:id="16" w:name="_Toc28706890"/>
       <w:r>
         <w:t>6</w:t>
       </w:r>
       <w:r>
-        <w:t>.2.1.3. COSIATEC</w:t>
+        <w:t>.3. Pattern Erkennung mithilfe von Matrizen</w:t>
       </w:r>
       <w:bookmarkEnd w:id="16"/>
     </w:p>
-    <w:p>
-      <w:pPr>
-        <w:pStyle w:val="berschrift1"/>
-      </w:pPr>
-      <w:bookmarkStart w:id="17" w:name="_Toc28706890"/>
-      <w:r>
-        <w:t>6</w:t>
-      </w:r>
-      <w:r>
-        <w:t>.3. Pattern Erkennung mithilfe von Matrizen</w:t>
-      </w:r>
-      <w:bookmarkEnd w:id="17"/>
-    </w:p>
     <w:p/>
     <w:p>
-      <w:hyperlink r:id="rId9" w:history="1">
+      <w:hyperlink r:id="rId12" w:history="1">
         <w:r>
           <w:rPr>
             <w:rStyle w:val="Hyperlink"/>
@@ -4362,7 +4894,7 @@
       </w:r>
     </w:p>
     <w:p>
-      <w:hyperlink r:id="rId10" w:history="1">
+      <w:hyperlink r:id="rId13" w:history="1">
         <w:r>
           <w:rPr>
             <w:rStyle w:val="Hyperlink"/>
@@ -4383,7 +4915,7 @@
     </w:p>
     <w:p/>
     <w:p>
-      <w:hyperlink r:id="rId11" w:history="1">
+      <w:hyperlink r:id="rId14" w:history="1">
         <w:r>
           <w:rPr>
             <w:rStyle w:val="Hyperlink"/>
@@ -4423,7 +4955,7 @@
       <w:pPr>
         <w:pStyle w:val="berschrift1"/>
       </w:pPr>
-      <w:bookmarkStart w:id="18" w:name="_Toc28706891"/>
+      <w:bookmarkStart w:id="17" w:name="_Toc28706891"/>
       <w:r>
         <w:t>7</w:t>
       </w:r>
@@ -4433,33 +4965,25 @@
       <w:r>
         <w:t>Pattern Erkennung mithilfe von Neuronalen Netzen</w:t>
       </w:r>
-      <w:bookmarkEnd w:id="18"/>
-    </w:p>
-    <w:p>
-      <w:r>
-        <w:t>Noten erforderlich</w:t>
-      </w:r>
-      <w:r>
-        <w:t xml:space="preserve"> -&gt; wenn dies nicht gegeben dann mp3 in MIDI und MIDI in Noten umformen</w:t>
-      </w:r>
-      <w:r>
-        <w:t xml:space="preserve"> -&gt; MIDI-Spuren einzeln eingeben, damit keine Interinstrumentaren Fehler auftreten</w:t>
-      </w:r>
-    </w:p>
-    <w:p>
-      <w:r>
-        <w:t xml:space="preserve">Einkürzen sodass nur </w:t>
-      </w:r>
-      <w:r>
-        <w:t>P</w:t>
-      </w:r>
-      <w:r>
-        <w:t>unkte angezeigt werden</w:t>
-      </w:r>
+      <w:bookmarkEnd w:id="17"/>
     </w:p>
     <w:p>
       <w:r>
         <w:t>Mit Bildoperation aus Computergrafik bearbeiten</w:t>
+      </w:r>
+      <w:r>
+        <w:t xml:space="preserve"> &lt;- </w:t>
+      </w:r>
+      <w:proofErr w:type="spellStart"/>
+      <w:r>
+        <w:t>vllt</w:t>
+      </w:r>
+      <w:proofErr w:type="spellEnd"/>
+      <w:r>
+        <w:t xml:space="preserve"> nicht nötig da Einstellungen im Sonic Visualizer </w:t>
+      </w:r>
+      <w:r>
+        <w:t>die obsolet machen</w:t>
       </w:r>
     </w:p>
     <w:p>
@@ -4480,7 +5004,7 @@
           <w:lang w:eastAsia="de-DE"/>
         </w:rPr>
       </w:pPr>
-      <w:bookmarkStart w:id="19" w:name="_Toc28706892"/>
+      <w:bookmarkStart w:id="18" w:name="_Toc28706892"/>
       <w:r>
         <w:rPr>
           <w:rFonts w:eastAsia="Times New Roman"/>
@@ -4488,7 +5012,7 @@
         </w:rPr>
         <w:t>8. Realisierung der Pattern Erkennung</w:t>
       </w:r>
-      <w:bookmarkEnd w:id="19"/>
+      <w:bookmarkEnd w:id="18"/>
     </w:p>
     <w:p>
       <w:pPr>
@@ -4800,7 +5324,6 @@
         <w:rPr>
           <w:lang w:eastAsia="de-DE"/>
         </w:rPr>
-        <w:lastRenderedPageBreak/>
         <w:t xml:space="preserve">Zum Schluss müssen </w:t>
       </w:r>
       <w:proofErr w:type="gramStart"/>
@@ -4826,151 +5349,152 @@
           <w:lang w:eastAsia="de-DE"/>
         </w:rPr>
       </w:pPr>
-      <w:bookmarkStart w:id="20" w:name="_Toc28706893"/>
+      <w:bookmarkStart w:id="19" w:name="_Toc28706893"/>
       <w:r>
         <w:rPr>
           <w:rFonts w:eastAsia="Times New Roman"/>
           <w:lang w:eastAsia="de-DE"/>
         </w:rPr>
+        <w:lastRenderedPageBreak/>
         <w:t>8.1. Realisierung des Low-/Band-/High-Pass-Filter</w:t>
       </w:r>
+      <w:bookmarkEnd w:id="19"/>
+    </w:p>
+    <w:p>
+      <w:pPr>
+        <w:rPr>
+          <w:lang w:eastAsia="de-DE"/>
+        </w:rPr>
+      </w:pPr>
+      <w:r>
+        <w:rPr>
+          <w:lang w:eastAsia="de-DE"/>
+        </w:rPr>
+        <w:t xml:space="preserve">Für die Umsetzung der drei </w:t>
+      </w:r>
+      <w:proofErr w:type="gramStart"/>
+      <w:r>
+        <w:rPr>
+          <w:lang w:eastAsia="de-DE"/>
+        </w:rPr>
+        <w:t>Filter wird</w:t>
+      </w:r>
+      <w:proofErr w:type="gramEnd"/>
+      <w:r>
+        <w:rPr>
+          <w:lang w:eastAsia="de-DE"/>
+        </w:rPr>
+        <w:t xml:space="preserve"> das aus der </w:t>
+      </w:r>
+      <w:proofErr w:type="spellStart"/>
+      <w:r>
+        <w:rPr>
+          <w:lang w:eastAsia="de-DE"/>
+        </w:rPr>
+        <w:t>Pythonbibliothek</w:t>
+      </w:r>
+      <w:proofErr w:type="spellEnd"/>
+      <w:r>
+        <w:rPr>
+          <w:lang w:eastAsia="de-DE"/>
+        </w:rPr>
+        <w:t xml:space="preserve"> </w:t>
+      </w:r>
+      <w:r>
+        <w:rPr>
+          <w:lang w:eastAsia="de-DE"/>
+        </w:rPr>
+        <w:t xml:space="preserve">stammende Packet </w:t>
+      </w:r>
+      <w:proofErr w:type="spellStart"/>
+      <w:r>
+        <w:rPr>
+          <w:lang w:eastAsia="de-DE"/>
+        </w:rPr>
+        <w:t>aubio</w:t>
+      </w:r>
+      <w:proofErr w:type="spellEnd"/>
+      <w:r>
+        <w:rPr>
+          <w:lang w:eastAsia="de-DE"/>
+        </w:rPr>
+        <w:t xml:space="preserve"> verwendet. Dieses ist zum einlesen der .</w:t>
+      </w:r>
+      <w:proofErr w:type="spellStart"/>
+      <w:r>
+        <w:rPr>
+          <w:lang w:eastAsia="de-DE"/>
+        </w:rPr>
+        <w:t>wav</w:t>
+      </w:r>
+      <w:proofErr w:type="spellEnd"/>
+      <w:r>
+        <w:rPr>
+          <w:lang w:eastAsia="de-DE"/>
+        </w:rPr>
+        <w:t xml:space="preserve"> </w:t>
+      </w:r>
+      <w:r>
+        <w:rPr>
+          <w:lang w:eastAsia="de-DE"/>
+        </w:rPr>
+        <w:t>zuständig. Da es in diesem Packet keine Funktionen für einen</w:t>
+      </w:r>
+      <w:r>
+        <w:rPr>
+          <w:lang w:eastAsia="de-DE"/>
+        </w:rPr>
+        <w:t xml:space="preserve"> </w:t>
+      </w:r>
+      <w:r>
+        <w:rPr>
+          <w:lang w:eastAsia="de-DE"/>
+        </w:rPr>
+        <w:t>Low-/Band-/High-Pass-Filter gibt, muss für dessen Umsetzung ein</w:t>
+      </w:r>
+      <w:r>
+        <w:rPr>
+          <w:lang w:eastAsia="de-DE"/>
+        </w:rPr>
+        <w:t xml:space="preserve"> </w:t>
+      </w:r>
+      <w:proofErr w:type="spellStart"/>
+      <w:r>
+        <w:rPr>
+          <w:lang w:eastAsia="de-DE"/>
+        </w:rPr>
+        <w:t>Biquad</w:t>
+      </w:r>
+      <w:proofErr w:type="spellEnd"/>
+      <w:r>
+        <w:rPr>
+          <w:lang w:eastAsia="de-DE"/>
+        </w:rPr>
+        <w:t>-Filter benutzt werden.</w:t>
+      </w:r>
+    </w:p>
+    <w:p/>
+    <w:p>
+      <w:pPr>
+        <w:pStyle w:val="berschrift1"/>
+      </w:pPr>
+      <w:bookmarkStart w:id="20" w:name="_Toc28706894"/>
+      <w:r>
+        <w:t>Abbildungsverzeichnis</w:t>
+      </w:r>
       <w:bookmarkEnd w:id="20"/>
     </w:p>
     <w:p>
       <w:pPr>
-        <w:rPr>
-          <w:lang w:eastAsia="de-DE"/>
-        </w:rPr>
-      </w:pPr>
-      <w:r>
-        <w:rPr>
-          <w:lang w:eastAsia="de-DE"/>
-        </w:rPr>
-        <w:t xml:space="preserve">Für die Umsetzung der drei </w:t>
-      </w:r>
-      <w:proofErr w:type="gramStart"/>
-      <w:r>
-        <w:rPr>
-          <w:lang w:eastAsia="de-DE"/>
-        </w:rPr>
-        <w:t>Filter wird</w:t>
-      </w:r>
-      <w:proofErr w:type="gramEnd"/>
-      <w:r>
-        <w:rPr>
-          <w:lang w:eastAsia="de-DE"/>
-        </w:rPr>
-        <w:t xml:space="preserve"> das aus der </w:t>
-      </w:r>
-      <w:proofErr w:type="spellStart"/>
-      <w:r>
-        <w:rPr>
-          <w:lang w:eastAsia="de-DE"/>
-        </w:rPr>
-        <w:t>Pythonbibliothek</w:t>
-      </w:r>
-      <w:proofErr w:type="spellEnd"/>
-      <w:r>
-        <w:rPr>
-          <w:lang w:eastAsia="de-DE"/>
-        </w:rPr>
-        <w:t xml:space="preserve"> </w:t>
-      </w:r>
-      <w:r>
-        <w:rPr>
-          <w:lang w:eastAsia="de-DE"/>
-        </w:rPr>
-        <w:t xml:space="preserve">stammende Packet </w:t>
-      </w:r>
-      <w:proofErr w:type="spellStart"/>
-      <w:r>
-        <w:rPr>
-          <w:lang w:eastAsia="de-DE"/>
-        </w:rPr>
-        <w:t>aubio</w:t>
-      </w:r>
-      <w:proofErr w:type="spellEnd"/>
-      <w:r>
-        <w:rPr>
-          <w:lang w:eastAsia="de-DE"/>
-        </w:rPr>
-        <w:t xml:space="preserve"> verwendet. Dieses ist zum einlesen der .</w:t>
-      </w:r>
-      <w:proofErr w:type="spellStart"/>
-      <w:r>
-        <w:rPr>
-          <w:lang w:eastAsia="de-DE"/>
-        </w:rPr>
-        <w:t>wav</w:t>
-      </w:r>
-      <w:proofErr w:type="spellEnd"/>
-      <w:r>
-        <w:rPr>
-          <w:lang w:eastAsia="de-DE"/>
-        </w:rPr>
-        <w:t xml:space="preserve"> </w:t>
-      </w:r>
-      <w:r>
-        <w:rPr>
-          <w:lang w:eastAsia="de-DE"/>
-        </w:rPr>
-        <w:t>zuständig. Da es in diesem Packet keine Funktionen für einen</w:t>
-      </w:r>
-      <w:r>
-        <w:rPr>
-          <w:lang w:eastAsia="de-DE"/>
-        </w:rPr>
-        <w:t xml:space="preserve"> </w:t>
-      </w:r>
-      <w:r>
-        <w:rPr>
-          <w:lang w:eastAsia="de-DE"/>
-        </w:rPr>
-        <w:t>Low-/Band-/High-Pass-Filter gibt, muss für dessen Umsetzung ein</w:t>
-      </w:r>
-      <w:r>
-        <w:rPr>
-          <w:lang w:eastAsia="de-DE"/>
-        </w:rPr>
-        <w:t xml:space="preserve"> </w:t>
-      </w:r>
-      <w:proofErr w:type="spellStart"/>
-      <w:r>
-        <w:rPr>
-          <w:lang w:eastAsia="de-DE"/>
-        </w:rPr>
-        <w:t>Biquad</w:t>
-      </w:r>
-      <w:proofErr w:type="spellEnd"/>
-      <w:r>
-        <w:rPr>
-          <w:lang w:eastAsia="de-DE"/>
-        </w:rPr>
-        <w:t>-Filter benutzt werden.</w:t>
-      </w:r>
-    </w:p>
-    <w:p/>
-    <w:p>
-      <w:pPr>
         <w:pStyle w:val="berschrift1"/>
       </w:pPr>
-      <w:bookmarkStart w:id="21" w:name="_Toc28706894"/>
-      <w:r>
-        <w:t>Abbildungsverzeichnis</w:t>
+      <w:bookmarkStart w:id="21" w:name="_Toc28706895"/>
+      <w:r>
+        <w:t>Tabellenverzeichnis</w:t>
       </w:r>
       <w:bookmarkEnd w:id="21"/>
     </w:p>
-    <w:p>
-      <w:pPr>
-        <w:pStyle w:val="berschrift1"/>
-      </w:pPr>
-      <w:bookmarkStart w:id="22" w:name="_Toc28706895"/>
-      <w:r>
-        <w:t>Tabellenverzeichnis</w:t>
-      </w:r>
-      <w:bookmarkEnd w:id="22"/>
-    </w:p>
-    <w:bookmarkStart w:id="23" w:name="_Toc28706896" w:displacedByCustomXml="next"/>
+    <w:bookmarkStart w:id="22" w:name="_Toc28706896" w:displacedByCustomXml="next"/>
     <w:sdt>
       <w:sdtPr>
         <w:rPr>
@@ -4984,6 +5508,7 @@
           <w:docPartUnique/>
         </w:docPartObj>
       </w:sdtPr>
+      <w:sdtEndPr/>
       <w:sdtContent>
         <w:p>
           <w:pPr>
@@ -4992,13 +5517,14 @@
           <w:r>
             <w:t>Literaturverzeichnis</w:t>
           </w:r>
-          <w:bookmarkEnd w:id="23"/>
+          <w:bookmarkEnd w:id="22"/>
         </w:p>
         <w:sdt>
           <w:sdtPr>
             <w:id w:val="111145805"/>
             <w:bibliography/>
           </w:sdtPr>
+          <w:sdtEndPr/>
           <w:sdtContent>
             <w:p>
               <w:pPr>
@@ -5019,6 +5545,35 @@
               <w:r>
                 <w:fldChar w:fldCharType="separate"/>
               </w:r>
+              <w:r>
+                <w:rPr>
+                  <w:noProof/>
+                </w:rPr>
+                <w:t xml:space="preserve">Cannam, C., Landone , C., &amp; Sandler, M. (2010). </w:t>
+              </w:r>
+              <w:r>
+                <w:rPr>
+                  <w:i/>
+                  <w:iCs/>
+                  <w:noProof/>
+                </w:rPr>
+                <w:t>A Brief Reference</w:t>
+              </w:r>
+              <w:r>
+                <w:rPr>
+                  <w:noProof/>
+                </w:rPr>
+                <w:t>. Abgerufen am 2. Januar 2020 von Sonic Visualiser: https://www.sonicvisualiser.org/doc/reference/1.3/en/</w:t>
+              </w:r>
+            </w:p>
+            <w:p>
+              <w:pPr>
+                <w:pStyle w:val="Literaturverzeichnis"/>
+                <w:ind w:left="720" w:hanging="720"/>
+                <w:rPr>
+                  <w:noProof/>
+                </w:rPr>
+              </w:pPr>
               <w:r>
                 <w:rPr>
                   <w:noProof/>
@@ -5139,6 +5694,35 @@
                 <w:rPr>
                   <w:noProof/>
                 </w:rPr>
+                <w:t xml:space="preserve">Teufel. (9. Juli 2019). </w:t>
+              </w:r>
+              <w:r>
+                <w:rPr>
+                  <w:i/>
+                  <w:iCs/>
+                  <w:noProof/>
+                </w:rPr>
+                <w:t>Die Abtastrate – Tastend nach dem besten Sound</w:t>
+              </w:r>
+              <w:r>
+                <w:rPr>
+                  <w:noProof/>
+                </w:rPr>
+                <w:t>. Abgerufen am 2. Januar 2020 von Teufel: https://blog.teufel.de/abtastrate/#chapter2</w:t>
+              </w:r>
+            </w:p>
+            <w:p>
+              <w:pPr>
+                <w:pStyle w:val="Literaturverzeichnis"/>
+                <w:ind w:left="720" w:hanging="720"/>
+                <w:rPr>
+                  <w:noProof/>
+                </w:rPr>
+              </w:pPr>
+              <w:r>
+                <w:rPr>
+                  <w:noProof/>
+                </w:rPr>
                 <w:t xml:space="preserve">Thormählen, P. D. (23. April 2018). </w:t>
               </w:r>
               <w:r>
@@ -5197,6 +5781,7 @@
                 <w:rPr>
                   <w:noProof/>
                 </w:rPr>
+                <w:lastRenderedPageBreak/>
                 <w:t xml:space="preserve">Weisstein, E. W. (2. Februar 2015). </w:t>
               </w:r>
               <w:r>
@@ -5226,7 +5811,6 @@
                 <w:rPr>
                   <w:noProof/>
                 </w:rPr>
-                <w:lastRenderedPageBreak/>
                 <w:t xml:space="preserve">Weisstein, E. W. (2. Februar 2015). </w:t>
               </w:r>
               <w:r>
@@ -5262,11 +5846,11 @@
       <w:pPr>
         <w:pStyle w:val="berschrift1"/>
       </w:pPr>
-      <w:bookmarkStart w:id="24" w:name="_Toc28706897"/>
+      <w:bookmarkStart w:id="23" w:name="_Toc28706897"/>
       <w:r>
         <w:t>Eidesstattliche Erklärung</w:t>
       </w:r>
-      <w:bookmarkEnd w:id="24"/>
+      <w:bookmarkEnd w:id="23"/>
     </w:p>
     <w:p>
       <w:r>
@@ -5291,7 +5875,7 @@
     </w:p>
     <w:p/>
     <w:sectPr>
-      <w:footerReference w:type="default" r:id="rId12"/>
+      <w:footerReference w:type="default" r:id="rId15"/>
       <w:pgSz w:w="11906" w:h="16838"/>
       <w:pgMar w:top="2268" w:right="2268" w:bottom="2268" w:left="2268" w:header="709" w:footer="709" w:gutter="0"/>
       <w:cols w:space="708"/>
@@ -5336,6 +5920,7 @@
         <w:docPartUnique/>
       </w:docPartObj>
     </w:sdtPr>
+    <w:sdtEndPr/>
     <w:sdtContent>
       <w:p>
         <w:pPr>
@@ -6617,7 +7202,6 @@
     <w:basedOn w:val="Standard"/>
     <w:next w:val="Standard"/>
     <w:uiPriority w:val="35"/>
-    <w:semiHidden/>
     <w:unhideWhenUsed/>
     <w:qFormat/>
     <w:rsid w:val="00750D56"/>
@@ -7098,11 +7682,62 @@
     <b:DayAccessed>31</b:DayAccessed>
     <b:RefOrder>8</b:RefOrder>
   </b:Source>
+  <b:Source>
+    <b:Tag>Can10</b:Tag>
+    <b:SourceType>InternetSite</b:SourceType>
+    <b:Guid>{576532E0-A5F8-40E3-9620-CAAB091ED38C}</b:Guid>
+    <b:Title>A Brief Reference</b:Title>
+    <b:InternetSiteTitle>Sonic Visualiser</b:InternetSiteTitle>
+    <b:Year>2010</b:Year>
+    <b:URL>https://www.sonicvisualiser.org/doc/reference/1.3/en/</b:URL>
+    <b:Author>
+      <b:Author>
+        <b:NameList>
+          <b:Person>
+            <b:Last>Cannam</b:Last>
+            <b:First>Chris</b:First>
+          </b:Person>
+          <b:Person>
+            <b:Last>Landone </b:Last>
+            <b:First>Christian</b:First>
+          </b:Person>
+          <b:Person>
+            <b:Last>Sandler</b:Last>
+            <b:First>Mark</b:First>
+          </b:Person>
+        </b:NameList>
+      </b:Author>
+    </b:Author>
+    <b:YearAccessed>2020</b:YearAccessed>
+    <b:MonthAccessed>Januar</b:MonthAccessed>
+    <b:DayAccessed>2</b:DayAccessed>
+    <b:RefOrder>10</b:RefOrder>
+  </b:Source>
+  <b:Source>
+    <b:Tag>Teu19</b:Tag>
+    <b:SourceType>InternetSite</b:SourceType>
+    <b:Guid>{AB35CA89-D771-4A66-A527-6BB5C26EE66D}</b:Guid>
+    <b:Author>
+      <b:Author>
+        <b:Corporate>Teufel</b:Corporate>
+      </b:Author>
+    </b:Author>
+    <b:Title>Die Abtastrate – Tastend nach dem besten Sound</b:Title>
+    <b:InternetSiteTitle>Teufel</b:InternetSiteTitle>
+    <b:Year>2019</b:Year>
+    <b:Month>Juli</b:Month>
+    <b:Day>9</b:Day>
+    <b:URL>https://blog.teufel.de/abtastrate/#chapter2</b:URL>
+    <b:YearAccessed>2020</b:YearAccessed>
+    <b:MonthAccessed>Januar</b:MonthAccessed>
+    <b:DayAccessed>2</b:DayAccessed>
+    <b:RefOrder>9</b:RefOrder>
+  </b:Source>
 </b:Sources>
 </file>
 
 <file path=customXml/itemProps1.xml><?xml version="1.0" encoding="utf-8"?>
-<ds:datastoreItem xmlns:ds="http://schemas.openxmlformats.org/officeDocument/2006/customXml" ds:itemID="{4A0D3A5A-6559-49B3-8F55-3B180E3437CF}">
+<ds:datastoreItem xmlns:ds="http://schemas.openxmlformats.org/officeDocument/2006/customXml" ds:itemID="{42C53FA5-3F4B-4731-B658-588A009AE8DD}">
   <ds:schemaRefs>
     <ds:schemaRef ds:uri="http://schemas.openxmlformats.org/officeDocument/2006/bibliography"/>
   </ds:schemaRefs>

</xml_diff>

<commit_message>
Added 5. Künstliche Neuronale Netze
</commit_message>
<xml_diff>
--- a/Unterlagen/Masterarbeit.docx
+++ b/Unterlagen/Masterarbeit.docx
@@ -37,6 +37,8 @@
           <w:r>
             <w:t>Inhaltsverzeichnis</w:t>
           </w:r>
+          <w:bookmarkStart w:id="0" w:name="_GoBack"/>
+          <w:bookmarkEnd w:id="0"/>
         </w:p>
         <w:p>
           <w:pPr>
@@ -71,7 +73,7 @@
             </w:rPr>
             <w:fldChar w:fldCharType="separate"/>
           </w:r>
-          <w:hyperlink w:anchor="_Toc28706874" w:history="1">
+          <w:hyperlink w:anchor="_Toc28870154" w:history="1">
             <w:r>
               <w:rPr>
                 <w:rStyle w:val="Hyperlink"/>
@@ -98,7 +100,7 @@
                 <w:noProof/>
                 <w:webHidden/>
               </w:rPr>
-              <w:instrText xml:space="preserve"> PAGEREF _Toc28706874 \h </w:instrText>
+              <w:instrText xml:space="preserve"> PAGEREF _Toc28870154 \h </w:instrText>
             </w:r>
             <w:r>
               <w:rPr>
@@ -141,7 +143,7 @@
               <w:lang w:eastAsia="de-DE"/>
             </w:rPr>
           </w:pPr>
-          <w:hyperlink w:anchor="_Toc28706875" w:history="1">
+          <w:hyperlink w:anchor="_Toc28870155" w:history="1">
             <w:r>
               <w:rPr>
                 <w:rStyle w:val="Hyperlink"/>
@@ -168,7 +170,7 @@
                 <w:noProof/>
                 <w:webHidden/>
               </w:rPr>
-              <w:instrText xml:space="preserve"> PAGEREF _Toc28706875 \h </w:instrText>
+              <w:instrText xml:space="preserve"> PAGEREF _Toc28870155 \h </w:instrText>
             </w:r>
             <w:r>
               <w:rPr>
@@ -211,7 +213,7 @@
               <w:lang w:eastAsia="de-DE"/>
             </w:rPr>
           </w:pPr>
-          <w:hyperlink w:anchor="_Toc28706876" w:history="1">
+          <w:hyperlink w:anchor="_Toc28870156" w:history="1">
             <w:r>
               <w:rPr>
                 <w:rStyle w:val="Hyperlink"/>
@@ -238,7 +240,7 @@
                 <w:noProof/>
                 <w:webHidden/>
               </w:rPr>
-              <w:instrText xml:space="preserve"> PAGEREF _Toc28706876 \h </w:instrText>
+              <w:instrText xml:space="preserve"> PAGEREF _Toc28870156 \h </w:instrText>
             </w:r>
             <w:r>
               <w:rPr>
@@ -281,7 +283,7 @@
               <w:lang w:eastAsia="de-DE"/>
             </w:rPr>
           </w:pPr>
-          <w:hyperlink w:anchor="_Toc28706877" w:history="1">
+          <w:hyperlink w:anchor="_Toc28870157" w:history="1">
             <w:r>
               <w:rPr>
                 <w:rStyle w:val="Hyperlink"/>
@@ -308,7 +310,7 @@
                 <w:noProof/>
                 <w:webHidden/>
               </w:rPr>
-              <w:instrText xml:space="preserve"> PAGEREF _Toc28706877 \h </w:instrText>
+              <w:instrText xml:space="preserve"> PAGEREF _Toc28870157 \h </w:instrText>
             </w:r>
             <w:r>
               <w:rPr>
@@ -351,13 +353,13 @@
               <w:lang w:eastAsia="de-DE"/>
             </w:rPr>
           </w:pPr>
-          <w:hyperlink w:anchor="_Toc28706878" w:history="1">
+          <w:hyperlink w:anchor="_Toc28870158" w:history="1">
             <w:r>
               <w:rPr>
                 <w:rStyle w:val="Hyperlink"/>
                 <w:noProof/>
               </w:rPr>
-              <w:t>3. Der Biquad-Filter</w:t>
+              <w:t>3. Die Fourier-Analyse</w:t>
             </w:r>
             <w:r>
               <w:rPr>
@@ -378,7 +380,7 @@
                 <w:noProof/>
                 <w:webHidden/>
               </w:rPr>
-              <w:instrText xml:space="preserve"> PAGEREF _Toc28706878 \h </w:instrText>
+              <w:instrText xml:space="preserve"> PAGEREF _Toc28870158 \h </w:instrText>
             </w:r>
             <w:r>
               <w:rPr>
@@ -421,13 +423,13 @@
               <w:lang w:eastAsia="de-DE"/>
             </w:rPr>
           </w:pPr>
-          <w:hyperlink w:anchor="_Toc28706879" w:history="1">
+          <w:hyperlink w:anchor="_Toc28870159" w:history="1">
             <w:r>
               <w:rPr>
                 <w:rStyle w:val="Hyperlink"/>
                 <w:noProof/>
               </w:rPr>
-              <w:t>3. Die Fourier-Analyse</w:t>
+              <w:t>3.1. Die diskrete Fouriertransformation</w:t>
             </w:r>
             <w:r>
               <w:rPr>
@@ -448,7 +450,7 @@
                 <w:noProof/>
                 <w:webHidden/>
               </w:rPr>
-              <w:instrText xml:space="preserve"> PAGEREF _Toc28706879 \h </w:instrText>
+              <w:instrText xml:space="preserve"> PAGEREF _Toc28870159 \h </w:instrText>
             </w:r>
             <w:r>
               <w:rPr>
@@ -491,13 +493,13 @@
               <w:lang w:eastAsia="de-DE"/>
             </w:rPr>
           </w:pPr>
-          <w:hyperlink w:anchor="_Toc28706880" w:history="1">
+          <w:hyperlink w:anchor="_Toc28870160" w:history="1">
             <w:r>
               <w:rPr>
                 <w:rStyle w:val="Hyperlink"/>
                 <w:noProof/>
               </w:rPr>
-              <w:t>3.1. Die diskrete Fouriertransformation</w:t>
+              <w:t>4. Die Spektralanalyse</w:t>
             </w:r>
             <w:r>
               <w:rPr>
@@ -518,7 +520,7 @@
                 <w:noProof/>
                 <w:webHidden/>
               </w:rPr>
-              <w:instrText xml:space="preserve"> PAGEREF _Toc28706880 \h </w:instrText>
+              <w:instrText xml:space="preserve"> PAGEREF _Toc28870160 \h </w:instrText>
             </w:r>
             <w:r>
               <w:rPr>
@@ -538,7 +540,7 @@
                 <w:noProof/>
                 <w:webHidden/>
               </w:rPr>
-              <w:t>3</w:t>
+              <w:t>6</w:t>
             </w:r>
             <w:r>
               <w:rPr>
@@ -561,13 +563,13 @@
               <w:lang w:eastAsia="de-DE"/>
             </w:rPr>
           </w:pPr>
-          <w:hyperlink w:anchor="_Toc28706881" w:history="1">
+          <w:hyperlink w:anchor="_Toc28870161" w:history="1">
             <w:r>
               <w:rPr>
                 <w:rStyle w:val="Hyperlink"/>
                 <w:noProof/>
               </w:rPr>
-              <w:t>4. Die Spektralanalyse</w:t>
+              <w:t>5. Künstliche Neuronale Netze</w:t>
             </w:r>
             <w:r>
               <w:rPr>
@@ -588,7 +590,7 @@
                 <w:noProof/>
                 <w:webHidden/>
               </w:rPr>
-              <w:instrText xml:space="preserve"> PAGEREF _Toc28706881 \h </w:instrText>
+              <w:instrText xml:space="preserve"> PAGEREF _Toc28870161 \h </w:instrText>
             </w:r>
             <w:r>
               <w:rPr>
@@ -608,7 +610,7 @@
                 <w:noProof/>
                 <w:webHidden/>
               </w:rPr>
-              <w:t>6</w:t>
+              <w:t>7</w:t>
             </w:r>
             <w:r>
               <w:rPr>
@@ -631,7 +633,7 @@
               <w:lang w:eastAsia="de-DE"/>
             </w:rPr>
           </w:pPr>
-          <w:hyperlink w:anchor="_Toc28706882" w:history="1">
+          <w:hyperlink w:anchor="_Toc28870162" w:history="1">
             <w:r>
               <w:rPr>
                 <w:rStyle w:val="Hyperlink"/>
@@ -658,7 +660,7 @@
                 <w:noProof/>
                 <w:webHidden/>
               </w:rPr>
-              <w:instrText xml:space="preserve"> PAGEREF _Toc28706882 \h </w:instrText>
+              <w:instrText xml:space="preserve"> PAGEREF _Toc28870162 \h </w:instrText>
             </w:r>
             <w:r>
               <w:rPr>
@@ -701,7 +703,7 @@
               <w:lang w:eastAsia="de-DE"/>
             </w:rPr>
           </w:pPr>
-          <w:hyperlink w:anchor="_Toc28706883" w:history="1">
+          <w:hyperlink w:anchor="_Toc28870163" w:history="1">
             <w:r>
               <w:rPr>
                 <w:rStyle w:val="Hyperlink"/>
@@ -728,7 +730,7 @@
                 <w:noProof/>
                 <w:webHidden/>
               </w:rPr>
-              <w:instrText xml:space="preserve"> PAGEREF _Toc28706883 \h </w:instrText>
+              <w:instrText xml:space="preserve"> PAGEREF _Toc28870163 \h </w:instrText>
             </w:r>
             <w:r>
               <w:rPr>
@@ -771,7 +773,7 @@
               <w:lang w:eastAsia="de-DE"/>
             </w:rPr>
           </w:pPr>
-          <w:hyperlink w:anchor="_Toc28706884" w:history="1">
+          <w:hyperlink w:anchor="_Toc28870164" w:history="1">
             <w:r>
               <w:rPr>
                 <w:rStyle w:val="Hyperlink"/>
@@ -798,7 +800,7 @@
                 <w:noProof/>
                 <w:webHidden/>
               </w:rPr>
-              <w:instrText xml:space="preserve"> PAGEREF _Toc28706884 \h </w:instrText>
+              <w:instrText xml:space="preserve"> PAGEREF _Toc28870164 \h </w:instrText>
             </w:r>
             <w:r>
               <w:rPr>
@@ -841,7 +843,7 @@
               <w:lang w:eastAsia="de-DE"/>
             </w:rPr>
           </w:pPr>
-          <w:hyperlink w:anchor="_Toc28706885" w:history="1">
+          <w:hyperlink w:anchor="_Toc28870165" w:history="1">
             <w:r>
               <w:rPr>
                 <w:rStyle w:val="Hyperlink"/>
@@ -868,7 +870,7 @@
                 <w:noProof/>
                 <w:webHidden/>
               </w:rPr>
-              <w:instrText xml:space="preserve"> PAGEREF _Toc28706885 \h </w:instrText>
+              <w:instrText xml:space="preserve"> PAGEREF _Toc28870165 \h </w:instrText>
             </w:r>
             <w:r>
               <w:rPr>
@@ -911,7 +913,7 @@
               <w:lang w:eastAsia="de-DE"/>
             </w:rPr>
           </w:pPr>
-          <w:hyperlink w:anchor="_Toc28706886" w:history="1">
+          <w:hyperlink w:anchor="_Toc28870166" w:history="1">
             <w:r>
               <w:rPr>
                 <w:rStyle w:val="Hyperlink"/>
@@ -938,7 +940,7 @@
                 <w:noProof/>
                 <w:webHidden/>
               </w:rPr>
-              <w:instrText xml:space="preserve"> PAGEREF _Toc28706886 \h </w:instrText>
+              <w:instrText xml:space="preserve"> PAGEREF _Toc28870166 \h </w:instrText>
             </w:r>
             <w:r>
               <w:rPr>
@@ -981,7 +983,7 @@
               <w:lang w:eastAsia="de-DE"/>
             </w:rPr>
           </w:pPr>
-          <w:hyperlink w:anchor="_Toc28706887" w:history="1">
+          <w:hyperlink w:anchor="_Toc28870167" w:history="1">
             <w:r>
               <w:rPr>
                 <w:rStyle w:val="Hyperlink"/>
@@ -1008,7 +1010,7 @@
                 <w:noProof/>
                 <w:webHidden/>
               </w:rPr>
-              <w:instrText xml:space="preserve"> PAGEREF _Toc28706887 \h </w:instrText>
+              <w:instrText xml:space="preserve"> PAGEREF _Toc28870167 \h </w:instrText>
             </w:r>
             <w:r>
               <w:rPr>
@@ -1051,7 +1053,7 @@
               <w:lang w:eastAsia="de-DE"/>
             </w:rPr>
           </w:pPr>
-          <w:hyperlink w:anchor="_Toc28706888" w:history="1">
+          <w:hyperlink w:anchor="_Toc28870168" w:history="1">
             <w:r>
               <w:rPr>
                 <w:rStyle w:val="Hyperlink"/>
@@ -1078,7 +1080,7 @@
                 <w:noProof/>
                 <w:webHidden/>
               </w:rPr>
-              <w:instrText xml:space="preserve"> PAGEREF _Toc28706888 \h </w:instrText>
+              <w:instrText xml:space="preserve"> PAGEREF _Toc28870168 \h </w:instrText>
             </w:r>
             <w:r>
               <w:rPr>
@@ -1121,7 +1123,7 @@
               <w:lang w:eastAsia="de-DE"/>
             </w:rPr>
           </w:pPr>
-          <w:hyperlink w:anchor="_Toc28706889" w:history="1">
+          <w:hyperlink w:anchor="_Toc28870169" w:history="1">
             <w:r>
               <w:rPr>
                 <w:rStyle w:val="Hyperlink"/>
@@ -1148,7 +1150,7 @@
                 <w:noProof/>
                 <w:webHidden/>
               </w:rPr>
-              <w:instrText xml:space="preserve"> PAGEREF _Toc28706889 \h </w:instrText>
+              <w:instrText xml:space="preserve"> PAGEREF _Toc28870169 \h </w:instrText>
             </w:r>
             <w:r>
               <w:rPr>
@@ -1191,7 +1193,7 @@
               <w:lang w:eastAsia="de-DE"/>
             </w:rPr>
           </w:pPr>
-          <w:hyperlink w:anchor="_Toc28706890" w:history="1">
+          <w:hyperlink w:anchor="_Toc28870170" w:history="1">
             <w:r>
               <w:rPr>
                 <w:rStyle w:val="Hyperlink"/>
@@ -1218,7 +1220,7 @@
                 <w:noProof/>
                 <w:webHidden/>
               </w:rPr>
-              <w:instrText xml:space="preserve"> PAGEREF _Toc28706890 \h </w:instrText>
+              <w:instrText xml:space="preserve"> PAGEREF _Toc28870170 \h </w:instrText>
             </w:r>
             <w:r>
               <w:rPr>
@@ -1261,7 +1263,7 @@
               <w:lang w:eastAsia="de-DE"/>
             </w:rPr>
           </w:pPr>
-          <w:hyperlink w:anchor="_Toc28706891" w:history="1">
+          <w:hyperlink w:anchor="_Toc28870171" w:history="1">
             <w:r>
               <w:rPr>
                 <w:rStyle w:val="Hyperlink"/>
@@ -1288,7 +1290,7 @@
                 <w:noProof/>
                 <w:webHidden/>
               </w:rPr>
-              <w:instrText xml:space="preserve"> PAGEREF _Toc28706891 \h </w:instrText>
+              <w:instrText xml:space="preserve"> PAGEREF _Toc28870171 \h </w:instrText>
             </w:r>
             <w:r>
               <w:rPr>
@@ -1331,7 +1333,7 @@
               <w:lang w:eastAsia="de-DE"/>
             </w:rPr>
           </w:pPr>
-          <w:hyperlink w:anchor="_Toc28706892" w:history="1">
+          <w:hyperlink w:anchor="_Toc28870172" w:history="1">
             <w:r>
               <w:rPr>
                 <w:rStyle w:val="Hyperlink"/>
@@ -1360,7 +1362,7 @@
                 <w:noProof/>
                 <w:webHidden/>
               </w:rPr>
-              <w:instrText xml:space="preserve"> PAGEREF _Toc28706892 \h </w:instrText>
+              <w:instrText xml:space="preserve"> PAGEREF _Toc28870172 \h </w:instrText>
             </w:r>
             <w:r>
               <w:rPr>
@@ -1403,7 +1405,7 @@
               <w:lang w:eastAsia="de-DE"/>
             </w:rPr>
           </w:pPr>
-          <w:hyperlink w:anchor="_Toc28706893" w:history="1">
+          <w:hyperlink w:anchor="_Toc28870173" w:history="1">
             <w:r>
               <w:rPr>
                 <w:rStyle w:val="Hyperlink"/>
@@ -1432,7 +1434,7 @@
                 <w:noProof/>
                 <w:webHidden/>
               </w:rPr>
-              <w:instrText xml:space="preserve"> PAGEREF _Toc28706893 \h </w:instrText>
+              <w:instrText xml:space="preserve"> PAGEREF _Toc28870173 \h </w:instrText>
             </w:r>
             <w:r>
               <w:rPr>
@@ -1475,7 +1477,7 @@
               <w:lang w:eastAsia="de-DE"/>
             </w:rPr>
           </w:pPr>
-          <w:hyperlink w:anchor="_Toc28706894" w:history="1">
+          <w:hyperlink w:anchor="_Toc28870174" w:history="1">
             <w:r>
               <w:rPr>
                 <w:rStyle w:val="Hyperlink"/>
@@ -1502,7 +1504,7 @@
                 <w:noProof/>
                 <w:webHidden/>
               </w:rPr>
-              <w:instrText xml:space="preserve"> PAGEREF _Toc28706894 \h </w:instrText>
+              <w:instrText xml:space="preserve"> PAGEREF _Toc28870174 \h </w:instrText>
             </w:r>
             <w:r>
               <w:rPr>
@@ -1545,7 +1547,7 @@
               <w:lang w:eastAsia="de-DE"/>
             </w:rPr>
           </w:pPr>
-          <w:hyperlink w:anchor="_Toc28706895" w:history="1">
+          <w:hyperlink w:anchor="_Toc28870175" w:history="1">
             <w:r>
               <w:rPr>
                 <w:rStyle w:val="Hyperlink"/>
@@ -1572,7 +1574,7 @@
                 <w:noProof/>
                 <w:webHidden/>
               </w:rPr>
-              <w:instrText xml:space="preserve"> PAGEREF _Toc28706895 \h </w:instrText>
+              <w:instrText xml:space="preserve"> PAGEREF _Toc28870175 \h </w:instrText>
             </w:r>
             <w:r>
               <w:rPr>
@@ -1615,7 +1617,7 @@
               <w:lang w:eastAsia="de-DE"/>
             </w:rPr>
           </w:pPr>
-          <w:hyperlink w:anchor="_Toc28706896" w:history="1">
+          <w:hyperlink w:anchor="_Toc28870176" w:history="1">
             <w:r>
               <w:rPr>
                 <w:rStyle w:val="Hyperlink"/>
@@ -1642,7 +1644,7 @@
                 <w:noProof/>
                 <w:webHidden/>
               </w:rPr>
-              <w:instrText xml:space="preserve"> PAGEREF _Toc28706896 \h </w:instrText>
+              <w:instrText xml:space="preserve"> PAGEREF _Toc28870176 \h </w:instrText>
             </w:r>
             <w:r>
               <w:rPr>
@@ -1685,7 +1687,7 @@
               <w:lang w:eastAsia="de-DE"/>
             </w:rPr>
           </w:pPr>
-          <w:hyperlink w:anchor="_Toc28706897" w:history="1">
+          <w:hyperlink w:anchor="_Toc28870177" w:history="1">
             <w:r>
               <w:rPr>
                 <w:rStyle w:val="Hyperlink"/>
@@ -1712,7 +1714,7 @@
                 <w:noProof/>
                 <w:webHidden/>
               </w:rPr>
-              <w:instrText xml:space="preserve"> PAGEREF _Toc28706897 \h </w:instrText>
+              <w:instrText xml:space="preserve"> PAGEREF _Toc28870177 \h </w:instrText>
             </w:r>
             <w:r>
               <w:rPr>
@@ -1758,28 +1760,28 @@
       <w:pPr>
         <w:pStyle w:val="berschrift1"/>
       </w:pPr>
-      <w:bookmarkStart w:id="0" w:name="_Toc28706874"/>
+      <w:bookmarkStart w:id="1" w:name="_Toc28870154"/>
       <w:r>
         <w:lastRenderedPageBreak/>
         <w:t>Abstract</w:t>
       </w:r>
-      <w:bookmarkEnd w:id="0"/>
+      <w:bookmarkEnd w:id="1"/>
     </w:p>
     <w:p>
       <w:pPr>
         <w:pStyle w:val="berschrift1"/>
       </w:pPr>
-      <w:bookmarkStart w:id="1" w:name="_Toc28706875"/>
+      <w:bookmarkStart w:id="2" w:name="_Toc28870155"/>
       <w:r>
         <w:t>Danksagung</w:t>
       </w:r>
-      <w:bookmarkEnd w:id="1"/>
+      <w:bookmarkEnd w:id="2"/>
     </w:p>
     <w:p>
       <w:pPr>
         <w:pStyle w:val="berschrift1"/>
       </w:pPr>
-      <w:bookmarkStart w:id="2" w:name="_Toc28706876"/>
+      <w:bookmarkStart w:id="3" w:name="_Toc28870156"/>
       <w:r>
         <w:t>1.</w:t>
       </w:r>
@@ -1789,34 +1791,34 @@
       <w:r>
         <w:t>Einleitung</w:t>
       </w:r>
-      <w:bookmarkEnd w:id="2"/>
+      <w:bookmarkEnd w:id="3"/>
     </w:p>
     <w:p>
       <w:pPr>
         <w:pStyle w:val="berschrift1"/>
       </w:pPr>
-      <w:bookmarkStart w:id="3" w:name="_Toc28706877"/>
+      <w:bookmarkStart w:id="4" w:name="_Toc28870157"/>
       <w:r>
         <w:t>2</w:t>
       </w:r>
       <w:r>
         <w:t>. Arten von Pattern</w:t>
       </w:r>
-      <w:bookmarkEnd w:id="3"/>
+      <w:bookmarkEnd w:id="4"/>
     </w:p>
     <w:p/>
     <w:p>
       <w:pPr>
         <w:pStyle w:val="berschrift1"/>
       </w:pPr>
-      <w:bookmarkStart w:id="4" w:name="_Toc28706879"/>
+      <w:bookmarkStart w:id="5" w:name="_Toc28870158"/>
       <w:r>
         <w:t>3. Die Fourier</w:t>
       </w:r>
       <w:r>
         <w:t>-Analyse</w:t>
       </w:r>
-      <w:bookmarkEnd w:id="4"/>
+      <w:bookmarkEnd w:id="5"/>
     </w:p>
     <w:p>
       <w:r>
@@ -2086,11 +2088,11 @@
       <w:pPr>
         <w:pStyle w:val="berschrift1"/>
       </w:pPr>
-      <w:bookmarkStart w:id="5" w:name="_Toc28706880"/>
+      <w:bookmarkStart w:id="6" w:name="_Toc28870159"/>
       <w:r>
         <w:t>3.1. Die diskrete Fouriertransformation</w:t>
       </w:r>
-      <w:bookmarkEnd w:id="5"/>
+      <w:bookmarkEnd w:id="6"/>
     </w:p>
     <w:p>
       <w:r>
@@ -4379,11 +4381,11 @@
       <w:pPr>
         <w:pStyle w:val="berschrift1"/>
       </w:pPr>
-      <w:bookmarkStart w:id="6" w:name="_Toc28706881"/>
+      <w:bookmarkStart w:id="7" w:name="_Toc28870160"/>
       <w:r>
         <w:t>4. Die Spektralanalyse</w:t>
       </w:r>
-      <w:bookmarkEnd w:id="6"/>
+      <w:bookmarkEnd w:id="7"/>
     </w:p>
     <w:p>
       <w:r>
@@ -4621,16 +4623,25 @@
       <w:r>
         <w:tab/>
       </w:r>
-      <w:bookmarkStart w:id="7" w:name="_GoBack"/>
-      <w:bookmarkEnd w:id="7"/>
     </w:p>
     <w:p>
       <w:pPr>
         <w:pStyle w:val="berschrift1"/>
       </w:pPr>
-      <w:bookmarkStart w:id="8" w:name="_Toc28706882"/>
+      <w:bookmarkStart w:id="8" w:name="_Toc28870161"/>
       <w:r>
         <w:lastRenderedPageBreak/>
+        <w:t>5. Künstliche Neuronale Netze</w:t>
+      </w:r>
+      <w:bookmarkEnd w:id="8"/>
+    </w:p>
+    <w:p/>
+    <w:p>
+      <w:pPr>
+        <w:pStyle w:val="berschrift1"/>
+      </w:pPr>
+      <w:bookmarkStart w:id="9" w:name="_Toc28870162"/>
+      <w:r>
         <w:t>5</w:t>
       </w:r>
       <w:r>
@@ -4639,13 +4650,13 @@
       <w:r>
         <w:t>Pattern Erkennung mithilfe der Fourier Transformation</w:t>
       </w:r>
-      <w:bookmarkEnd w:id="8"/>
+      <w:bookmarkEnd w:id="9"/>
     </w:p>
     <w:p>
       <w:pPr>
         <w:pStyle w:val="berschrift1"/>
       </w:pPr>
-      <w:bookmarkStart w:id="9" w:name="_Toc28706883"/>
+      <w:bookmarkStart w:id="10" w:name="_Toc28870163"/>
       <w:r>
         <w:t>6</w:t>
       </w:r>
@@ -4664,20 +4675,20 @@
       <w:r>
         <w:t xml:space="preserve"> und Melodie</w:t>
       </w:r>
-      <w:bookmarkEnd w:id="9"/>
+      <w:bookmarkEnd w:id="10"/>
     </w:p>
     <w:p>
       <w:pPr>
         <w:pStyle w:val="berschrift1"/>
       </w:pPr>
-      <w:bookmarkStart w:id="10" w:name="_Toc28706884"/>
+      <w:bookmarkStart w:id="11" w:name="_Toc28870164"/>
       <w:r>
         <w:t>6</w:t>
       </w:r>
       <w:r>
         <w:t>.1. String basierte Pattern suche</w:t>
       </w:r>
-      <w:bookmarkEnd w:id="10"/>
+      <w:bookmarkEnd w:id="11"/>
       <w:r>
         <w:t xml:space="preserve"> </w:t>
       </w:r>
@@ -4686,20 +4697,20 @@
       <w:pPr>
         <w:pStyle w:val="berschrift1"/>
       </w:pPr>
-      <w:bookmarkStart w:id="11" w:name="_Toc28706885"/>
+      <w:bookmarkStart w:id="12" w:name="_Toc28870165"/>
       <w:r>
         <w:t>6</w:t>
       </w:r>
       <w:r>
         <w:t>.2. Geometrische Pattern suche</w:t>
       </w:r>
-      <w:bookmarkEnd w:id="11"/>
+      <w:bookmarkEnd w:id="12"/>
     </w:p>
     <w:p>
       <w:pPr>
         <w:pStyle w:val="berschrift1"/>
       </w:pPr>
-      <w:bookmarkStart w:id="12" w:name="_Toc28706886"/>
+      <w:bookmarkStart w:id="13" w:name="_Toc28870166"/>
       <w:r>
         <w:t>6</w:t>
       </w:r>
@@ -4718,7 +4729,7 @@
       <w:r>
         <w:t xml:space="preserve"> Fünf-Dimensionales Punkt Set</w:t>
       </w:r>
-      <w:bookmarkEnd w:id="12"/>
+      <w:bookmarkEnd w:id="13"/>
     </w:p>
     <w:p>
       <w:r>
@@ -4765,53 +4776,53 @@
       <w:pPr>
         <w:pStyle w:val="berschrift1"/>
       </w:pPr>
-      <w:bookmarkStart w:id="13" w:name="_Toc28706887"/>
+      <w:bookmarkStart w:id="14" w:name="_Toc28870167"/>
       <w:r>
         <w:t>6</w:t>
       </w:r>
       <w:r>
         <w:t>.2.1.1. SIA</w:t>
       </w:r>
-      <w:bookmarkEnd w:id="13"/>
+      <w:bookmarkEnd w:id="14"/>
     </w:p>
     <w:p>
       <w:pPr>
         <w:pStyle w:val="berschrift1"/>
       </w:pPr>
-      <w:bookmarkStart w:id="14" w:name="_Toc28706888"/>
+      <w:bookmarkStart w:id="15" w:name="_Toc28870168"/>
       <w:r>
         <w:t>6</w:t>
       </w:r>
       <w:r>
         <w:t>.2.1.2. SIATEC</w:t>
       </w:r>
-      <w:bookmarkEnd w:id="14"/>
+      <w:bookmarkEnd w:id="15"/>
     </w:p>
     <w:p>
       <w:pPr>
         <w:pStyle w:val="berschrift1"/>
       </w:pPr>
-      <w:bookmarkStart w:id="15" w:name="_Toc28706889"/>
+      <w:bookmarkStart w:id="16" w:name="_Toc28870169"/>
       <w:r>
         <w:t>6</w:t>
       </w:r>
       <w:r>
         <w:t>.2.1.3. COSIATEC</w:t>
       </w:r>
-      <w:bookmarkEnd w:id="15"/>
+      <w:bookmarkEnd w:id="16"/>
     </w:p>
     <w:p>
       <w:pPr>
         <w:pStyle w:val="berschrift1"/>
       </w:pPr>
-      <w:bookmarkStart w:id="16" w:name="_Toc28706890"/>
+      <w:bookmarkStart w:id="17" w:name="_Toc28870170"/>
       <w:r>
         <w:t>6</w:t>
       </w:r>
       <w:r>
         <w:t>.3. Pattern Erkennung mithilfe von Matrizen</w:t>
       </w:r>
-      <w:bookmarkEnd w:id="16"/>
+      <w:bookmarkEnd w:id="17"/>
     </w:p>
     <w:p/>
     <w:p>
@@ -4871,6 +4882,7 @@
     </w:p>
     <w:p>
       <w:r>
+        <w:lastRenderedPageBreak/>
         <w:t xml:space="preserve">Methode: Melody </w:t>
       </w:r>
       <w:proofErr w:type="spellStart"/>
@@ -4885,7 +4897,6 @@
     <w:p>
       <w:proofErr w:type="spellStart"/>
       <w:r>
-        <w:lastRenderedPageBreak/>
         <w:t>Stringbasierte</w:t>
       </w:r>
       <w:proofErr w:type="spellEnd"/>
@@ -4955,7 +4966,7 @@
       <w:pPr>
         <w:pStyle w:val="berschrift1"/>
       </w:pPr>
-      <w:bookmarkStart w:id="17" w:name="_Toc28706891"/>
+      <w:bookmarkStart w:id="18" w:name="_Toc28870171"/>
       <w:r>
         <w:t>7</w:t>
       </w:r>
@@ -4965,7 +4976,7 @@
       <w:r>
         <w:t>Pattern Erkennung mithilfe von Neuronalen Netzen</w:t>
       </w:r>
-      <w:bookmarkEnd w:id="17"/>
+      <w:bookmarkEnd w:id="18"/>
     </w:p>
     <w:p>
       <w:r>
@@ -5004,7 +5015,7 @@
           <w:lang w:eastAsia="de-DE"/>
         </w:rPr>
       </w:pPr>
-      <w:bookmarkStart w:id="18" w:name="_Toc28706892"/>
+      <w:bookmarkStart w:id="19" w:name="_Toc28870172"/>
       <w:r>
         <w:rPr>
           <w:rFonts w:eastAsia="Times New Roman"/>
@@ -5012,7 +5023,7 @@
         </w:rPr>
         <w:t>8. Realisierung der Pattern Erkennung</w:t>
       </w:r>
-      <w:bookmarkEnd w:id="18"/>
+      <w:bookmarkEnd w:id="19"/>
     </w:p>
     <w:p>
       <w:pPr>
@@ -5349,7 +5360,7 @@
           <w:lang w:eastAsia="de-DE"/>
         </w:rPr>
       </w:pPr>
-      <w:bookmarkStart w:id="19" w:name="_Toc28706893"/>
+      <w:bookmarkStart w:id="20" w:name="_Toc28870173"/>
       <w:r>
         <w:rPr>
           <w:rFonts w:eastAsia="Times New Roman"/>
@@ -5358,7 +5369,7 @@
         <w:lastRenderedPageBreak/>
         <w:t>8.1. Realisierung des Low-/Band-/High-Pass-Filter</w:t>
       </w:r>
-      <w:bookmarkEnd w:id="19"/>
+      <w:bookmarkEnd w:id="20"/>
     </w:p>
     <w:p>
       <w:pPr>
@@ -5478,23 +5489,23 @@
       <w:pPr>
         <w:pStyle w:val="berschrift1"/>
       </w:pPr>
-      <w:bookmarkStart w:id="20" w:name="_Toc28706894"/>
+      <w:bookmarkStart w:id="21" w:name="_Toc28870174"/>
       <w:r>
         <w:t>Abbildungsverzeichnis</w:t>
       </w:r>
-      <w:bookmarkEnd w:id="20"/>
+      <w:bookmarkEnd w:id="21"/>
     </w:p>
     <w:p>
       <w:pPr>
         <w:pStyle w:val="berschrift1"/>
       </w:pPr>
-      <w:bookmarkStart w:id="21" w:name="_Toc28706895"/>
+      <w:bookmarkStart w:id="22" w:name="_Toc28870175"/>
       <w:r>
         <w:t>Tabellenverzeichnis</w:t>
       </w:r>
-      <w:bookmarkEnd w:id="21"/>
-    </w:p>
-    <w:bookmarkStart w:id="22" w:name="_Toc28706896" w:displacedByCustomXml="next"/>
+      <w:bookmarkEnd w:id="22"/>
+    </w:p>
+    <w:bookmarkStart w:id="23" w:name="_Toc28870176" w:displacedByCustomXml="next"/>
     <w:sdt>
       <w:sdtPr>
         <w:rPr>
@@ -5517,7 +5528,7 @@
           <w:r>
             <w:t>Literaturverzeichnis</w:t>
           </w:r>
-          <w:bookmarkEnd w:id="22"/>
+          <w:bookmarkEnd w:id="23"/>
         </w:p>
         <w:sdt>
           <w:sdtPr>
@@ -5846,11 +5857,11 @@
       <w:pPr>
         <w:pStyle w:val="berschrift1"/>
       </w:pPr>
-      <w:bookmarkStart w:id="23" w:name="_Toc28706897"/>
+      <w:bookmarkStart w:id="24" w:name="_Toc28870177"/>
       <w:r>
         <w:t>Eidesstattliche Erklärung</w:t>
       </w:r>
-      <w:bookmarkEnd w:id="23"/>
+      <w:bookmarkEnd w:id="24"/>
     </w:p>
     <w:p>
       <w:r>
@@ -7216,6 +7227,36 @@
       <w:szCs w:val="18"/>
     </w:rPr>
   </w:style>
+  <w:style w:type="paragraph" w:styleId="Sprechblasentext">
+    <w:name w:val="Balloon Text"/>
+    <w:basedOn w:val="Standard"/>
+    <w:link w:val="SprechblasentextZchn"/>
+    <w:uiPriority w:val="99"/>
+    <w:semiHidden/>
+    <w:unhideWhenUsed/>
+    <w:rsid w:val="009C1A0C"/>
+    <w:pPr>
+      <w:spacing w:after="0"/>
+    </w:pPr>
+    <w:rPr>
+      <w:rFonts w:ascii="Segoe UI" w:hAnsi="Segoe UI" w:cs="Segoe UI"/>
+      <w:sz w:val="18"/>
+      <w:szCs w:val="18"/>
+    </w:rPr>
+  </w:style>
+  <w:style w:type="character" w:customStyle="1" w:styleId="SprechblasentextZchn">
+    <w:name w:val="Sprechblasentext Zchn"/>
+    <w:basedOn w:val="Absatz-Standardschriftart"/>
+    <w:link w:val="Sprechblasentext"/>
+    <w:uiPriority w:val="99"/>
+    <w:semiHidden/>
+    <w:rsid w:val="009C1A0C"/>
+    <w:rPr>
+      <w:rFonts w:ascii="Segoe UI" w:hAnsi="Segoe UI" w:cs="Segoe UI"/>
+      <w:sz w:val="18"/>
+      <w:szCs w:val="18"/>
+    </w:rPr>
+  </w:style>
 </w:styles>
 </file>
 
@@ -7737,7 +7778,7 @@
 </file>
 
 <file path=customXml/itemProps1.xml><?xml version="1.0" encoding="utf-8"?>
-<ds:datastoreItem xmlns:ds="http://schemas.openxmlformats.org/officeDocument/2006/customXml" ds:itemID="{42C53FA5-3F4B-4731-B658-588A009AE8DD}">
+<ds:datastoreItem xmlns:ds="http://schemas.openxmlformats.org/officeDocument/2006/customXml" ds:itemID="{C3E4C3BF-EEA2-4057-94C6-5CFF66482157}">
   <ds:schemaRefs>
     <ds:schemaRef ds:uri="http://schemas.openxmlformats.org/officeDocument/2006/bibliography"/>
   </ds:schemaRefs>

</xml_diff>

<commit_message>
Worked 5. Künstliche Neuronale Netze
</commit_message>
<xml_diff>
--- a/Unterlagen/Masterarbeit.docx
+++ b/Unterlagen/Masterarbeit.docx
@@ -37,8 +37,6 @@
           <w:r>
             <w:t>Inhaltsverzeichnis</w:t>
           </w:r>
-          <w:bookmarkStart w:id="0" w:name="_GoBack"/>
-          <w:bookmarkEnd w:id="0"/>
         </w:p>
         <w:p>
           <w:pPr>
@@ -73,7 +71,7 @@
             </w:rPr>
             <w:fldChar w:fldCharType="separate"/>
           </w:r>
-          <w:hyperlink w:anchor="_Toc28870154" w:history="1">
+          <w:hyperlink w:anchor="_Toc29289706" w:history="1">
             <w:r>
               <w:rPr>
                 <w:rStyle w:val="Hyperlink"/>
@@ -100,7 +98,7 @@
                 <w:noProof/>
                 <w:webHidden/>
               </w:rPr>
-              <w:instrText xml:space="preserve"> PAGEREF _Toc28870154 \h </w:instrText>
+              <w:instrText xml:space="preserve"> PAGEREF _Toc29289706 \h </w:instrText>
             </w:r>
             <w:r>
               <w:rPr>
@@ -143,7 +141,7 @@
               <w:lang w:eastAsia="de-DE"/>
             </w:rPr>
           </w:pPr>
-          <w:hyperlink w:anchor="_Toc28870155" w:history="1">
+          <w:hyperlink w:anchor="_Toc29289707" w:history="1">
             <w:r>
               <w:rPr>
                 <w:rStyle w:val="Hyperlink"/>
@@ -170,7 +168,7 @@
                 <w:noProof/>
                 <w:webHidden/>
               </w:rPr>
-              <w:instrText xml:space="preserve"> PAGEREF _Toc28870155 \h </w:instrText>
+              <w:instrText xml:space="preserve"> PAGEREF _Toc29289707 \h </w:instrText>
             </w:r>
             <w:r>
               <w:rPr>
@@ -213,7 +211,7 @@
               <w:lang w:eastAsia="de-DE"/>
             </w:rPr>
           </w:pPr>
-          <w:hyperlink w:anchor="_Toc28870156" w:history="1">
+          <w:hyperlink w:anchor="_Toc29289708" w:history="1">
             <w:r>
               <w:rPr>
                 <w:rStyle w:val="Hyperlink"/>
@@ -240,7 +238,7 @@
                 <w:noProof/>
                 <w:webHidden/>
               </w:rPr>
-              <w:instrText xml:space="preserve"> PAGEREF _Toc28870156 \h </w:instrText>
+              <w:instrText xml:space="preserve"> PAGEREF _Toc29289708 \h </w:instrText>
             </w:r>
             <w:r>
               <w:rPr>
@@ -283,7 +281,7 @@
               <w:lang w:eastAsia="de-DE"/>
             </w:rPr>
           </w:pPr>
-          <w:hyperlink w:anchor="_Toc28870157" w:history="1">
+          <w:hyperlink w:anchor="_Toc29289709" w:history="1">
             <w:r>
               <w:rPr>
                 <w:rStyle w:val="Hyperlink"/>
@@ -310,7 +308,7 @@
                 <w:noProof/>
                 <w:webHidden/>
               </w:rPr>
-              <w:instrText xml:space="preserve"> PAGEREF _Toc28870157 \h </w:instrText>
+              <w:instrText xml:space="preserve"> PAGEREF _Toc29289709 \h </w:instrText>
             </w:r>
             <w:r>
               <w:rPr>
@@ -353,7 +351,7 @@
               <w:lang w:eastAsia="de-DE"/>
             </w:rPr>
           </w:pPr>
-          <w:hyperlink w:anchor="_Toc28870158" w:history="1">
+          <w:hyperlink w:anchor="_Toc29289710" w:history="1">
             <w:r>
               <w:rPr>
                 <w:rStyle w:val="Hyperlink"/>
@@ -380,7 +378,7 @@
                 <w:noProof/>
                 <w:webHidden/>
               </w:rPr>
-              <w:instrText xml:space="preserve"> PAGEREF _Toc28870158 \h </w:instrText>
+              <w:instrText xml:space="preserve"> PAGEREF _Toc29289710 \h </w:instrText>
             </w:r>
             <w:r>
               <w:rPr>
@@ -423,7 +421,7 @@
               <w:lang w:eastAsia="de-DE"/>
             </w:rPr>
           </w:pPr>
-          <w:hyperlink w:anchor="_Toc28870159" w:history="1">
+          <w:hyperlink w:anchor="_Toc29289711" w:history="1">
             <w:r>
               <w:rPr>
                 <w:rStyle w:val="Hyperlink"/>
@@ -450,7 +448,7 @@
                 <w:noProof/>
                 <w:webHidden/>
               </w:rPr>
-              <w:instrText xml:space="preserve"> PAGEREF _Toc28870159 \h </w:instrText>
+              <w:instrText xml:space="preserve"> PAGEREF _Toc29289711 \h </w:instrText>
             </w:r>
             <w:r>
               <w:rPr>
@@ -493,7 +491,7 @@
               <w:lang w:eastAsia="de-DE"/>
             </w:rPr>
           </w:pPr>
-          <w:hyperlink w:anchor="_Toc28870160" w:history="1">
+          <w:hyperlink w:anchor="_Toc29289712" w:history="1">
             <w:r>
               <w:rPr>
                 <w:rStyle w:val="Hyperlink"/>
@@ -520,7 +518,7 @@
                 <w:noProof/>
                 <w:webHidden/>
               </w:rPr>
-              <w:instrText xml:space="preserve"> PAGEREF _Toc28870160 \h </w:instrText>
+              <w:instrText xml:space="preserve"> PAGEREF _Toc29289712 \h </w:instrText>
             </w:r>
             <w:r>
               <w:rPr>
@@ -563,7 +561,7 @@
               <w:lang w:eastAsia="de-DE"/>
             </w:rPr>
           </w:pPr>
-          <w:hyperlink w:anchor="_Toc28870161" w:history="1">
+          <w:hyperlink w:anchor="_Toc29289713" w:history="1">
             <w:r>
               <w:rPr>
                 <w:rStyle w:val="Hyperlink"/>
@@ -590,7 +588,7 @@
                 <w:noProof/>
                 <w:webHidden/>
               </w:rPr>
-              <w:instrText xml:space="preserve"> PAGEREF _Toc28870161 \h </w:instrText>
+              <w:instrText xml:space="preserve"> PAGEREF _Toc29289713 \h </w:instrText>
             </w:r>
             <w:r>
               <w:rPr>
@@ -633,13 +631,13 @@
               <w:lang w:eastAsia="de-DE"/>
             </w:rPr>
           </w:pPr>
-          <w:hyperlink w:anchor="_Toc28870162" w:history="1">
+          <w:hyperlink w:anchor="_Toc29289714" w:history="1">
             <w:r>
               <w:rPr>
                 <w:rStyle w:val="Hyperlink"/>
                 <w:noProof/>
               </w:rPr>
-              <w:t>5. Pattern Erkennung mithilfe der Fourier Transformation</w:t>
+              <w:t>5.1. Convolutional Neural Network (CNN)</w:t>
             </w:r>
             <w:r>
               <w:rPr>
@@ -660,7 +658,7 @@
                 <w:noProof/>
                 <w:webHidden/>
               </w:rPr>
-              <w:instrText xml:space="preserve"> PAGEREF _Toc28870162 \h </w:instrText>
+              <w:instrText xml:space="preserve"> PAGEREF _Toc29289714 \h </w:instrText>
             </w:r>
             <w:r>
               <w:rPr>
@@ -703,13 +701,13 @@
               <w:lang w:eastAsia="de-DE"/>
             </w:rPr>
           </w:pPr>
-          <w:hyperlink w:anchor="_Toc28870163" w:history="1">
+          <w:hyperlink w:anchor="_Toc29289715" w:history="1">
             <w:r>
               <w:rPr>
                 <w:rStyle w:val="Hyperlink"/>
                 <w:noProof/>
               </w:rPr>
-              <w:t>6. Pattern Erkennung mithilfe von Rhythmus und Melodie</w:t>
+              <w:t>5.1.1. Aufbau</w:t>
             </w:r>
             <w:r>
               <w:rPr>
@@ -730,7 +728,7 @@
                 <w:noProof/>
                 <w:webHidden/>
               </w:rPr>
-              <w:instrText xml:space="preserve"> PAGEREF _Toc28870163 \h </w:instrText>
+              <w:instrText xml:space="preserve"> PAGEREF _Toc29289715 \h </w:instrText>
             </w:r>
             <w:r>
               <w:rPr>
@@ -773,13 +771,13 @@
               <w:lang w:eastAsia="de-DE"/>
             </w:rPr>
           </w:pPr>
-          <w:hyperlink w:anchor="_Toc28870164" w:history="1">
+          <w:hyperlink w:anchor="_Toc29289716" w:history="1">
             <w:r>
               <w:rPr>
                 <w:rStyle w:val="Hyperlink"/>
                 <w:noProof/>
               </w:rPr>
-              <w:t>6.1. String basierte Pattern suche</w:t>
+              <w:t>5.1.1.1. Convolutional Schicht</w:t>
             </w:r>
             <w:r>
               <w:rPr>
@@ -800,7 +798,7 @@
                 <w:noProof/>
                 <w:webHidden/>
               </w:rPr>
-              <w:instrText xml:space="preserve"> PAGEREF _Toc28870164 \h </w:instrText>
+              <w:instrText xml:space="preserve"> PAGEREF _Toc29289716 \h </w:instrText>
             </w:r>
             <w:r>
               <w:rPr>
@@ -843,13 +841,13 @@
               <w:lang w:eastAsia="de-DE"/>
             </w:rPr>
           </w:pPr>
-          <w:hyperlink w:anchor="_Toc28870165" w:history="1">
+          <w:hyperlink w:anchor="_Toc29289717" w:history="1">
             <w:r>
               <w:rPr>
                 <w:rStyle w:val="Hyperlink"/>
                 <w:noProof/>
               </w:rPr>
-              <w:t>6.2. Geometrische Pattern suche</w:t>
+              <w:t>5.1.1.2. Pooling Schicht</w:t>
             </w:r>
             <w:r>
               <w:rPr>
@@ -870,7 +868,7 @@
                 <w:noProof/>
                 <w:webHidden/>
               </w:rPr>
-              <w:instrText xml:space="preserve"> PAGEREF _Toc28870165 \h </w:instrText>
+              <w:instrText xml:space="preserve"> PAGEREF _Toc29289717 \h </w:instrText>
             </w:r>
             <w:r>
               <w:rPr>
@@ -913,13 +911,13 @@
               <w:lang w:eastAsia="de-DE"/>
             </w:rPr>
           </w:pPr>
-          <w:hyperlink w:anchor="_Toc28870166" w:history="1">
+          <w:hyperlink w:anchor="_Toc29289718" w:history="1">
             <w:r>
               <w:rPr>
                 <w:rStyle w:val="Hyperlink"/>
                 <w:noProof/>
               </w:rPr>
-              <w:t>6.2.1. Fünf-Dimensionales Punkt Set</w:t>
+              <w:t>5.1.1.3. Vollständig Vermaschtes Netzwerk</w:t>
             </w:r>
             <w:r>
               <w:rPr>
@@ -940,7 +938,7 @@
                 <w:noProof/>
                 <w:webHidden/>
               </w:rPr>
-              <w:instrText xml:space="preserve"> PAGEREF _Toc28870166 \h </w:instrText>
+              <w:instrText xml:space="preserve"> PAGEREF _Toc29289718 \h </w:instrText>
             </w:r>
             <w:r>
               <w:rPr>
@@ -983,13 +981,13 @@
               <w:lang w:eastAsia="de-DE"/>
             </w:rPr>
           </w:pPr>
-          <w:hyperlink w:anchor="_Toc28870167" w:history="1">
+          <w:hyperlink w:anchor="_Toc29289719" w:history="1">
             <w:r>
               <w:rPr>
                 <w:rStyle w:val="Hyperlink"/>
                 <w:noProof/>
               </w:rPr>
-              <w:t>6.2.1.1. SIA</w:t>
+              <w:t>5.1.2. Aktivierungsfunktionen</w:t>
             </w:r>
             <w:r>
               <w:rPr>
@@ -1010,7 +1008,7 @@
                 <w:noProof/>
                 <w:webHidden/>
               </w:rPr>
-              <w:instrText xml:space="preserve"> PAGEREF _Toc28870167 \h </w:instrText>
+              <w:instrText xml:space="preserve"> PAGEREF _Toc29289719 \h </w:instrText>
             </w:r>
             <w:r>
               <w:rPr>
@@ -1053,13 +1051,13 @@
               <w:lang w:eastAsia="de-DE"/>
             </w:rPr>
           </w:pPr>
-          <w:hyperlink w:anchor="_Toc28870168" w:history="1">
+          <w:hyperlink w:anchor="_Toc29289720" w:history="1">
             <w:r>
               <w:rPr>
                 <w:rStyle w:val="Hyperlink"/>
                 <w:noProof/>
               </w:rPr>
-              <w:t>6.2.1.2. SIATEC</w:t>
+              <w:t>5.1.2.1. Backpropagation</w:t>
             </w:r>
             <w:r>
               <w:rPr>
@@ -1080,7 +1078,7 @@
                 <w:noProof/>
                 <w:webHidden/>
               </w:rPr>
-              <w:instrText xml:space="preserve"> PAGEREF _Toc28870168 \h </w:instrText>
+              <w:instrText xml:space="preserve"> PAGEREF _Toc29289720 \h </w:instrText>
             </w:r>
             <w:r>
               <w:rPr>
@@ -1123,13 +1121,13 @@
               <w:lang w:eastAsia="de-DE"/>
             </w:rPr>
           </w:pPr>
-          <w:hyperlink w:anchor="_Toc28870169" w:history="1">
+          <w:hyperlink w:anchor="_Toc29289721" w:history="1">
             <w:r>
               <w:rPr>
                 <w:rStyle w:val="Hyperlink"/>
                 <w:noProof/>
               </w:rPr>
-              <w:t>6.2.1.3. COSIATEC</w:t>
+              <w:t>5.1.2.2. ReLU Funktion</w:t>
             </w:r>
             <w:r>
               <w:rPr>
@@ -1150,7 +1148,7 @@
                 <w:noProof/>
                 <w:webHidden/>
               </w:rPr>
-              <w:instrText xml:space="preserve"> PAGEREF _Toc28870169 \h </w:instrText>
+              <w:instrText xml:space="preserve"> PAGEREF _Toc29289721 \h </w:instrText>
             </w:r>
             <w:r>
               <w:rPr>
@@ -1193,13 +1191,13 @@
               <w:lang w:eastAsia="de-DE"/>
             </w:rPr>
           </w:pPr>
-          <w:hyperlink w:anchor="_Toc28870170" w:history="1">
+          <w:hyperlink w:anchor="_Toc29289722" w:history="1">
             <w:r>
               <w:rPr>
                 <w:rStyle w:val="Hyperlink"/>
                 <w:noProof/>
               </w:rPr>
-              <w:t>6.3. Pattern Erkennung mithilfe von Matrizen</w:t>
+              <w:t>5. Pattern Erkennung mithilfe der Fourier Transformation</w:t>
             </w:r>
             <w:r>
               <w:rPr>
@@ -1220,7 +1218,7 @@
                 <w:noProof/>
                 <w:webHidden/>
               </w:rPr>
-              <w:instrText xml:space="preserve"> PAGEREF _Toc28870170 \h </w:instrText>
+              <w:instrText xml:space="preserve"> PAGEREF _Toc29289722 \h </w:instrText>
             </w:r>
             <w:r>
               <w:rPr>
@@ -1263,13 +1261,13 @@
               <w:lang w:eastAsia="de-DE"/>
             </w:rPr>
           </w:pPr>
-          <w:hyperlink w:anchor="_Toc28870171" w:history="1">
+          <w:hyperlink w:anchor="_Toc29289723" w:history="1">
             <w:r>
               <w:rPr>
                 <w:rStyle w:val="Hyperlink"/>
                 <w:noProof/>
               </w:rPr>
-              <w:t>7. Pattern Erkennung mithilfe von Neuronalen Netzen</w:t>
+              <w:t>6. Pattern Erkennung mithilfe von Rhythmus und Melodie</w:t>
             </w:r>
             <w:r>
               <w:rPr>
@@ -1290,7 +1288,7 @@
                 <w:noProof/>
                 <w:webHidden/>
               </w:rPr>
-              <w:instrText xml:space="preserve"> PAGEREF _Toc28870171 \h </w:instrText>
+              <w:instrText xml:space="preserve"> PAGEREF _Toc29289723 \h </w:instrText>
             </w:r>
             <w:r>
               <w:rPr>
@@ -1310,7 +1308,7 @@
                 <w:noProof/>
                 <w:webHidden/>
               </w:rPr>
-              <w:t>8</w:t>
+              <w:t>7</w:t>
             </w:r>
             <w:r>
               <w:rPr>
@@ -1333,15 +1331,13 @@
               <w:lang w:eastAsia="de-DE"/>
             </w:rPr>
           </w:pPr>
-          <w:hyperlink w:anchor="_Toc28870172" w:history="1">
+          <w:hyperlink w:anchor="_Toc29289724" w:history="1">
             <w:r>
               <w:rPr>
                 <w:rStyle w:val="Hyperlink"/>
-                <w:rFonts w:eastAsia="Times New Roman"/>
-                <w:noProof/>
-                <w:lang w:eastAsia="de-DE"/>
-              </w:rPr>
-              <w:t>8. Realisierung der Pattern Erkennung</w:t>
+                <w:noProof/>
+              </w:rPr>
+              <w:t>6.1. String basierte Pattern suche</w:t>
             </w:r>
             <w:r>
               <w:rPr>
@@ -1362,7 +1358,7 @@
                 <w:noProof/>
                 <w:webHidden/>
               </w:rPr>
-              <w:instrText xml:space="preserve"> PAGEREF _Toc28870172 \h </w:instrText>
+              <w:instrText xml:space="preserve"> PAGEREF _Toc29289724 \h </w:instrText>
             </w:r>
             <w:r>
               <w:rPr>
@@ -1382,7 +1378,7 @@
                 <w:noProof/>
                 <w:webHidden/>
               </w:rPr>
-              <w:t>8</w:t>
+              <w:t>7</w:t>
             </w:r>
             <w:r>
               <w:rPr>
@@ -1405,15 +1401,13 @@
               <w:lang w:eastAsia="de-DE"/>
             </w:rPr>
           </w:pPr>
-          <w:hyperlink w:anchor="_Toc28870173" w:history="1">
+          <w:hyperlink w:anchor="_Toc29289725" w:history="1">
             <w:r>
               <w:rPr>
                 <w:rStyle w:val="Hyperlink"/>
-                <w:rFonts w:eastAsia="Times New Roman"/>
-                <w:noProof/>
-                <w:lang w:eastAsia="de-DE"/>
-              </w:rPr>
-              <w:t>8.1. Realisierung des Low-/Band-/High-Pass-Filter</w:t>
+                <w:noProof/>
+              </w:rPr>
+              <w:t>6.2. Geometrische Pattern suche</w:t>
             </w:r>
             <w:r>
               <w:rPr>
@@ -1434,7 +1428,7 @@
                 <w:noProof/>
                 <w:webHidden/>
               </w:rPr>
-              <w:instrText xml:space="preserve"> PAGEREF _Toc28870173 \h </w:instrText>
+              <w:instrText xml:space="preserve"> PAGEREF _Toc29289725 \h </w:instrText>
             </w:r>
             <w:r>
               <w:rPr>
@@ -1454,7 +1448,7 @@
                 <w:noProof/>
                 <w:webHidden/>
               </w:rPr>
-              <w:t>9</w:t>
+              <w:t>7</w:t>
             </w:r>
             <w:r>
               <w:rPr>
@@ -1477,13 +1471,13 @@
               <w:lang w:eastAsia="de-DE"/>
             </w:rPr>
           </w:pPr>
-          <w:hyperlink w:anchor="_Toc28870174" w:history="1">
+          <w:hyperlink w:anchor="_Toc29289726" w:history="1">
             <w:r>
               <w:rPr>
                 <w:rStyle w:val="Hyperlink"/>
                 <w:noProof/>
               </w:rPr>
-              <w:t>Abbildungsverzeichnis</w:t>
+              <w:t>6.2.1. Fünf-Dimensionales Punkt Set</w:t>
             </w:r>
             <w:r>
               <w:rPr>
@@ -1504,7 +1498,7 @@
                 <w:noProof/>
                 <w:webHidden/>
               </w:rPr>
-              <w:instrText xml:space="preserve"> PAGEREF _Toc28870174 \h </w:instrText>
+              <w:instrText xml:space="preserve"> PAGEREF _Toc29289726 \h </w:instrText>
             </w:r>
             <w:r>
               <w:rPr>
@@ -1524,7 +1518,7 @@
                 <w:noProof/>
                 <w:webHidden/>
               </w:rPr>
-              <w:t>9</w:t>
+              <w:t>7</w:t>
             </w:r>
             <w:r>
               <w:rPr>
@@ -1547,13 +1541,13 @@
               <w:lang w:eastAsia="de-DE"/>
             </w:rPr>
           </w:pPr>
-          <w:hyperlink w:anchor="_Toc28870175" w:history="1">
+          <w:hyperlink w:anchor="_Toc29289727" w:history="1">
             <w:r>
               <w:rPr>
                 <w:rStyle w:val="Hyperlink"/>
                 <w:noProof/>
               </w:rPr>
-              <w:t>Tabellenverzeichnis</w:t>
+              <w:t>6.2.1.1. SIA</w:t>
             </w:r>
             <w:r>
               <w:rPr>
@@ -1574,7 +1568,7 @@
                 <w:noProof/>
                 <w:webHidden/>
               </w:rPr>
-              <w:instrText xml:space="preserve"> PAGEREF _Toc28870175 \h </w:instrText>
+              <w:instrText xml:space="preserve"> PAGEREF _Toc29289727 \h </w:instrText>
             </w:r>
             <w:r>
               <w:rPr>
@@ -1594,7 +1588,7 @@
                 <w:noProof/>
                 <w:webHidden/>
               </w:rPr>
-              <w:t>9</w:t>
+              <w:t>8</w:t>
             </w:r>
             <w:r>
               <w:rPr>
@@ -1617,13 +1611,13 @@
               <w:lang w:eastAsia="de-DE"/>
             </w:rPr>
           </w:pPr>
-          <w:hyperlink w:anchor="_Toc28870176" w:history="1">
+          <w:hyperlink w:anchor="_Toc29289728" w:history="1">
             <w:r>
               <w:rPr>
                 <w:rStyle w:val="Hyperlink"/>
                 <w:noProof/>
               </w:rPr>
-              <w:t>Literaturverzeichnis</w:t>
+              <w:t>6.2.1.2. SIATEC</w:t>
             </w:r>
             <w:r>
               <w:rPr>
@@ -1644,7 +1638,7 @@
                 <w:noProof/>
                 <w:webHidden/>
               </w:rPr>
-              <w:instrText xml:space="preserve"> PAGEREF _Toc28870176 \h </w:instrText>
+              <w:instrText xml:space="preserve"> PAGEREF _Toc29289728 \h </w:instrText>
             </w:r>
             <w:r>
               <w:rPr>
@@ -1664,7 +1658,7 @@
                 <w:noProof/>
                 <w:webHidden/>
               </w:rPr>
-              <w:t>9</w:t>
+              <w:t>8</w:t>
             </w:r>
             <w:r>
               <w:rPr>
@@ -1687,12 +1681,576 @@
               <w:lang w:eastAsia="de-DE"/>
             </w:rPr>
           </w:pPr>
-          <w:hyperlink w:anchor="_Toc28870177" w:history="1">
+          <w:hyperlink w:anchor="_Toc29289729" w:history="1">
             <w:r>
               <w:rPr>
                 <w:rStyle w:val="Hyperlink"/>
                 <w:noProof/>
               </w:rPr>
+              <w:t>6.2.1.3. COSIATEC</w:t>
+            </w:r>
+            <w:r>
+              <w:rPr>
+                <w:noProof/>
+                <w:webHidden/>
+              </w:rPr>
+              <w:tab/>
+            </w:r>
+            <w:r>
+              <w:rPr>
+                <w:noProof/>
+                <w:webHidden/>
+              </w:rPr>
+              <w:fldChar w:fldCharType="begin"/>
+            </w:r>
+            <w:r>
+              <w:rPr>
+                <w:noProof/>
+                <w:webHidden/>
+              </w:rPr>
+              <w:instrText xml:space="preserve"> PAGEREF _Toc29289729 \h </w:instrText>
+            </w:r>
+            <w:r>
+              <w:rPr>
+                <w:noProof/>
+                <w:webHidden/>
+              </w:rPr>
+            </w:r>
+            <w:r>
+              <w:rPr>
+                <w:noProof/>
+                <w:webHidden/>
+              </w:rPr>
+              <w:fldChar w:fldCharType="separate"/>
+            </w:r>
+            <w:r>
+              <w:rPr>
+                <w:noProof/>
+                <w:webHidden/>
+              </w:rPr>
+              <w:t>8</w:t>
+            </w:r>
+            <w:r>
+              <w:rPr>
+                <w:noProof/>
+                <w:webHidden/>
+              </w:rPr>
+              <w:fldChar w:fldCharType="end"/>
+            </w:r>
+          </w:hyperlink>
+        </w:p>
+        <w:p>
+          <w:pPr>
+            <w:pStyle w:val="Verzeichnis1"/>
+            <w:tabs>
+              <w:tab w:val="right" w:leader="dot" w:pos="7360"/>
+            </w:tabs>
+            <w:rPr>
+              <w:rFonts w:asciiTheme="minorHAnsi" w:eastAsiaTheme="minorEastAsia" w:hAnsiTheme="minorHAnsi"/>
+              <w:noProof/>
+              <w:lang w:eastAsia="de-DE"/>
+            </w:rPr>
+          </w:pPr>
+          <w:hyperlink w:anchor="_Toc29289730" w:history="1">
+            <w:r>
+              <w:rPr>
+                <w:rStyle w:val="Hyperlink"/>
+                <w:noProof/>
+              </w:rPr>
+              <w:t>6.3. Pattern Erkennung mithilfe von Matrizen</w:t>
+            </w:r>
+            <w:r>
+              <w:rPr>
+                <w:noProof/>
+                <w:webHidden/>
+              </w:rPr>
+              <w:tab/>
+            </w:r>
+            <w:r>
+              <w:rPr>
+                <w:noProof/>
+                <w:webHidden/>
+              </w:rPr>
+              <w:fldChar w:fldCharType="begin"/>
+            </w:r>
+            <w:r>
+              <w:rPr>
+                <w:noProof/>
+                <w:webHidden/>
+              </w:rPr>
+              <w:instrText xml:space="preserve"> PAGEREF _Toc29289730 \h </w:instrText>
+            </w:r>
+            <w:r>
+              <w:rPr>
+                <w:noProof/>
+                <w:webHidden/>
+              </w:rPr>
+            </w:r>
+            <w:r>
+              <w:rPr>
+                <w:noProof/>
+                <w:webHidden/>
+              </w:rPr>
+              <w:fldChar w:fldCharType="separate"/>
+            </w:r>
+            <w:r>
+              <w:rPr>
+                <w:noProof/>
+                <w:webHidden/>
+              </w:rPr>
+              <w:t>8</w:t>
+            </w:r>
+            <w:r>
+              <w:rPr>
+                <w:noProof/>
+                <w:webHidden/>
+              </w:rPr>
+              <w:fldChar w:fldCharType="end"/>
+            </w:r>
+          </w:hyperlink>
+        </w:p>
+        <w:p>
+          <w:pPr>
+            <w:pStyle w:val="Verzeichnis1"/>
+            <w:tabs>
+              <w:tab w:val="right" w:leader="dot" w:pos="7360"/>
+            </w:tabs>
+            <w:rPr>
+              <w:rFonts w:asciiTheme="minorHAnsi" w:eastAsiaTheme="minorEastAsia" w:hAnsiTheme="minorHAnsi"/>
+              <w:noProof/>
+              <w:lang w:eastAsia="de-DE"/>
+            </w:rPr>
+          </w:pPr>
+          <w:hyperlink w:anchor="_Toc29289731" w:history="1">
+            <w:r>
+              <w:rPr>
+                <w:rStyle w:val="Hyperlink"/>
+                <w:noProof/>
+              </w:rPr>
+              <w:t>7. Pattern Erkennung mithilfe von Neuronalen Netzen</w:t>
+            </w:r>
+            <w:r>
+              <w:rPr>
+                <w:noProof/>
+                <w:webHidden/>
+              </w:rPr>
+              <w:tab/>
+            </w:r>
+            <w:r>
+              <w:rPr>
+                <w:noProof/>
+                <w:webHidden/>
+              </w:rPr>
+              <w:fldChar w:fldCharType="begin"/>
+            </w:r>
+            <w:r>
+              <w:rPr>
+                <w:noProof/>
+                <w:webHidden/>
+              </w:rPr>
+              <w:instrText xml:space="preserve"> PAGEREF _Toc29289731 \h </w:instrText>
+            </w:r>
+            <w:r>
+              <w:rPr>
+                <w:noProof/>
+                <w:webHidden/>
+              </w:rPr>
+            </w:r>
+            <w:r>
+              <w:rPr>
+                <w:noProof/>
+                <w:webHidden/>
+              </w:rPr>
+              <w:fldChar w:fldCharType="separate"/>
+            </w:r>
+            <w:r>
+              <w:rPr>
+                <w:noProof/>
+                <w:webHidden/>
+              </w:rPr>
+              <w:t>8</w:t>
+            </w:r>
+            <w:r>
+              <w:rPr>
+                <w:noProof/>
+                <w:webHidden/>
+              </w:rPr>
+              <w:fldChar w:fldCharType="end"/>
+            </w:r>
+          </w:hyperlink>
+        </w:p>
+        <w:p>
+          <w:pPr>
+            <w:pStyle w:val="Verzeichnis1"/>
+            <w:tabs>
+              <w:tab w:val="right" w:leader="dot" w:pos="7360"/>
+            </w:tabs>
+            <w:rPr>
+              <w:rFonts w:asciiTheme="minorHAnsi" w:eastAsiaTheme="minorEastAsia" w:hAnsiTheme="minorHAnsi"/>
+              <w:noProof/>
+              <w:lang w:eastAsia="de-DE"/>
+            </w:rPr>
+          </w:pPr>
+          <w:hyperlink w:anchor="_Toc29289732" w:history="1">
+            <w:r>
+              <w:rPr>
+                <w:rStyle w:val="Hyperlink"/>
+                <w:rFonts w:eastAsia="Times New Roman"/>
+                <w:noProof/>
+                <w:lang w:eastAsia="de-DE"/>
+              </w:rPr>
+              <w:t>8. Realisierung der Pattern Erkennung</w:t>
+            </w:r>
+            <w:r>
+              <w:rPr>
+                <w:noProof/>
+                <w:webHidden/>
+              </w:rPr>
+              <w:tab/>
+            </w:r>
+            <w:r>
+              <w:rPr>
+                <w:noProof/>
+                <w:webHidden/>
+              </w:rPr>
+              <w:fldChar w:fldCharType="begin"/>
+            </w:r>
+            <w:r>
+              <w:rPr>
+                <w:noProof/>
+                <w:webHidden/>
+              </w:rPr>
+              <w:instrText xml:space="preserve"> PAGEREF _Toc29289732 \h </w:instrText>
+            </w:r>
+            <w:r>
+              <w:rPr>
+                <w:noProof/>
+                <w:webHidden/>
+              </w:rPr>
+            </w:r>
+            <w:r>
+              <w:rPr>
+                <w:noProof/>
+                <w:webHidden/>
+              </w:rPr>
+              <w:fldChar w:fldCharType="separate"/>
+            </w:r>
+            <w:r>
+              <w:rPr>
+                <w:noProof/>
+                <w:webHidden/>
+              </w:rPr>
+              <w:t>9</w:t>
+            </w:r>
+            <w:r>
+              <w:rPr>
+                <w:noProof/>
+                <w:webHidden/>
+              </w:rPr>
+              <w:fldChar w:fldCharType="end"/>
+            </w:r>
+          </w:hyperlink>
+        </w:p>
+        <w:p>
+          <w:pPr>
+            <w:pStyle w:val="Verzeichnis1"/>
+            <w:tabs>
+              <w:tab w:val="right" w:leader="dot" w:pos="7360"/>
+            </w:tabs>
+            <w:rPr>
+              <w:rFonts w:asciiTheme="minorHAnsi" w:eastAsiaTheme="minorEastAsia" w:hAnsiTheme="minorHAnsi"/>
+              <w:noProof/>
+              <w:lang w:eastAsia="de-DE"/>
+            </w:rPr>
+          </w:pPr>
+          <w:hyperlink w:anchor="_Toc29289733" w:history="1">
+            <w:r>
+              <w:rPr>
+                <w:rStyle w:val="Hyperlink"/>
+                <w:rFonts w:eastAsia="Times New Roman"/>
+                <w:noProof/>
+                <w:lang w:eastAsia="de-DE"/>
+              </w:rPr>
+              <w:t>8.1. Realisierung des Low-/Band-/High-Pass-Filter</w:t>
+            </w:r>
+            <w:r>
+              <w:rPr>
+                <w:noProof/>
+                <w:webHidden/>
+              </w:rPr>
+              <w:tab/>
+            </w:r>
+            <w:r>
+              <w:rPr>
+                <w:noProof/>
+                <w:webHidden/>
+              </w:rPr>
+              <w:fldChar w:fldCharType="begin"/>
+            </w:r>
+            <w:r>
+              <w:rPr>
+                <w:noProof/>
+                <w:webHidden/>
+              </w:rPr>
+              <w:instrText xml:space="preserve"> PAGEREF _Toc29289733 \h </w:instrText>
+            </w:r>
+            <w:r>
+              <w:rPr>
+                <w:noProof/>
+                <w:webHidden/>
+              </w:rPr>
+            </w:r>
+            <w:r>
+              <w:rPr>
+                <w:noProof/>
+                <w:webHidden/>
+              </w:rPr>
+              <w:fldChar w:fldCharType="separate"/>
+            </w:r>
+            <w:r>
+              <w:rPr>
+                <w:noProof/>
+                <w:webHidden/>
+              </w:rPr>
+              <w:t>9</w:t>
+            </w:r>
+            <w:r>
+              <w:rPr>
+                <w:noProof/>
+                <w:webHidden/>
+              </w:rPr>
+              <w:fldChar w:fldCharType="end"/>
+            </w:r>
+          </w:hyperlink>
+        </w:p>
+        <w:p>
+          <w:pPr>
+            <w:pStyle w:val="Verzeichnis1"/>
+            <w:tabs>
+              <w:tab w:val="right" w:leader="dot" w:pos="7360"/>
+            </w:tabs>
+            <w:rPr>
+              <w:rFonts w:asciiTheme="minorHAnsi" w:eastAsiaTheme="minorEastAsia" w:hAnsiTheme="minorHAnsi"/>
+              <w:noProof/>
+              <w:lang w:eastAsia="de-DE"/>
+            </w:rPr>
+          </w:pPr>
+          <w:hyperlink w:anchor="_Toc29289734" w:history="1">
+            <w:r>
+              <w:rPr>
+                <w:rStyle w:val="Hyperlink"/>
+                <w:noProof/>
+              </w:rPr>
+              <w:t>Abbildungsverzeichnis</w:t>
+            </w:r>
+            <w:r>
+              <w:rPr>
+                <w:noProof/>
+                <w:webHidden/>
+              </w:rPr>
+              <w:tab/>
+            </w:r>
+            <w:r>
+              <w:rPr>
+                <w:noProof/>
+                <w:webHidden/>
+              </w:rPr>
+              <w:fldChar w:fldCharType="begin"/>
+            </w:r>
+            <w:r>
+              <w:rPr>
+                <w:noProof/>
+                <w:webHidden/>
+              </w:rPr>
+              <w:instrText xml:space="preserve"> PAGEREF _Toc29289734 \h </w:instrText>
+            </w:r>
+            <w:r>
+              <w:rPr>
+                <w:noProof/>
+                <w:webHidden/>
+              </w:rPr>
+            </w:r>
+            <w:r>
+              <w:rPr>
+                <w:noProof/>
+                <w:webHidden/>
+              </w:rPr>
+              <w:fldChar w:fldCharType="separate"/>
+            </w:r>
+            <w:r>
+              <w:rPr>
+                <w:noProof/>
+                <w:webHidden/>
+              </w:rPr>
+              <w:t>9</w:t>
+            </w:r>
+            <w:r>
+              <w:rPr>
+                <w:noProof/>
+                <w:webHidden/>
+              </w:rPr>
+              <w:fldChar w:fldCharType="end"/>
+            </w:r>
+          </w:hyperlink>
+        </w:p>
+        <w:p>
+          <w:pPr>
+            <w:pStyle w:val="Verzeichnis1"/>
+            <w:tabs>
+              <w:tab w:val="right" w:leader="dot" w:pos="7360"/>
+            </w:tabs>
+            <w:rPr>
+              <w:rFonts w:asciiTheme="minorHAnsi" w:eastAsiaTheme="minorEastAsia" w:hAnsiTheme="minorHAnsi"/>
+              <w:noProof/>
+              <w:lang w:eastAsia="de-DE"/>
+            </w:rPr>
+          </w:pPr>
+          <w:hyperlink w:anchor="_Toc29289735" w:history="1">
+            <w:r>
+              <w:rPr>
+                <w:rStyle w:val="Hyperlink"/>
+                <w:noProof/>
+              </w:rPr>
+              <w:t>Tabellenverzeichnis</w:t>
+            </w:r>
+            <w:r>
+              <w:rPr>
+                <w:noProof/>
+                <w:webHidden/>
+              </w:rPr>
+              <w:tab/>
+            </w:r>
+            <w:r>
+              <w:rPr>
+                <w:noProof/>
+                <w:webHidden/>
+              </w:rPr>
+              <w:fldChar w:fldCharType="begin"/>
+            </w:r>
+            <w:r>
+              <w:rPr>
+                <w:noProof/>
+                <w:webHidden/>
+              </w:rPr>
+              <w:instrText xml:space="preserve"> PAGEREF _Toc29289735 \h </w:instrText>
+            </w:r>
+            <w:r>
+              <w:rPr>
+                <w:noProof/>
+                <w:webHidden/>
+              </w:rPr>
+            </w:r>
+            <w:r>
+              <w:rPr>
+                <w:noProof/>
+                <w:webHidden/>
+              </w:rPr>
+              <w:fldChar w:fldCharType="separate"/>
+            </w:r>
+            <w:r>
+              <w:rPr>
+                <w:noProof/>
+                <w:webHidden/>
+              </w:rPr>
+              <w:t>9</w:t>
+            </w:r>
+            <w:r>
+              <w:rPr>
+                <w:noProof/>
+                <w:webHidden/>
+              </w:rPr>
+              <w:fldChar w:fldCharType="end"/>
+            </w:r>
+          </w:hyperlink>
+        </w:p>
+        <w:p>
+          <w:pPr>
+            <w:pStyle w:val="Verzeichnis1"/>
+            <w:tabs>
+              <w:tab w:val="right" w:leader="dot" w:pos="7360"/>
+            </w:tabs>
+            <w:rPr>
+              <w:rFonts w:asciiTheme="minorHAnsi" w:eastAsiaTheme="minorEastAsia" w:hAnsiTheme="minorHAnsi"/>
+              <w:noProof/>
+              <w:lang w:eastAsia="de-DE"/>
+            </w:rPr>
+          </w:pPr>
+          <w:hyperlink w:anchor="_Toc29289736" w:history="1">
+            <w:r>
+              <w:rPr>
+                <w:rStyle w:val="Hyperlink"/>
+                <w:noProof/>
+              </w:rPr>
+              <w:t>Literaturverzeichnis</w:t>
+            </w:r>
+            <w:r>
+              <w:rPr>
+                <w:noProof/>
+                <w:webHidden/>
+              </w:rPr>
+              <w:tab/>
+            </w:r>
+            <w:r>
+              <w:rPr>
+                <w:noProof/>
+                <w:webHidden/>
+              </w:rPr>
+              <w:fldChar w:fldCharType="begin"/>
+            </w:r>
+            <w:r>
+              <w:rPr>
+                <w:noProof/>
+                <w:webHidden/>
+              </w:rPr>
+              <w:instrText xml:space="preserve"> PAGEREF _Toc29289736 \h </w:instrText>
+            </w:r>
+            <w:r>
+              <w:rPr>
+                <w:noProof/>
+                <w:webHidden/>
+              </w:rPr>
+            </w:r>
+            <w:r>
+              <w:rPr>
+                <w:noProof/>
+                <w:webHidden/>
+              </w:rPr>
+              <w:fldChar w:fldCharType="separate"/>
+            </w:r>
+            <w:r>
+              <w:rPr>
+                <w:noProof/>
+                <w:webHidden/>
+              </w:rPr>
+              <w:t>9</w:t>
+            </w:r>
+            <w:r>
+              <w:rPr>
+                <w:noProof/>
+                <w:webHidden/>
+              </w:rPr>
+              <w:fldChar w:fldCharType="end"/>
+            </w:r>
+          </w:hyperlink>
+        </w:p>
+        <w:p>
+          <w:pPr>
+            <w:pStyle w:val="Verzeichnis1"/>
+            <w:tabs>
+              <w:tab w:val="right" w:leader="dot" w:pos="7360"/>
+            </w:tabs>
+            <w:rPr>
+              <w:rFonts w:asciiTheme="minorHAnsi" w:eastAsiaTheme="minorEastAsia" w:hAnsiTheme="minorHAnsi"/>
+              <w:noProof/>
+              <w:lang w:eastAsia="de-DE"/>
+            </w:rPr>
+          </w:pPr>
+          <w:hyperlink w:anchor="_Toc29289737" w:history="1">
+            <w:r>
+              <w:rPr>
+                <w:rStyle w:val="Hyperlink"/>
+                <w:noProof/>
+              </w:rPr>
               <w:t>Eidesstattliche Erklärung</w:t>
             </w:r>
             <w:r>
@@ -1714,7 +2272,7 @@
                 <w:noProof/>
                 <w:webHidden/>
               </w:rPr>
-              <w:instrText xml:space="preserve"> PAGEREF _Toc28870177 \h </w:instrText>
+              <w:instrText xml:space="preserve"> PAGEREF _Toc29289737 \h </w:instrText>
             </w:r>
             <w:r>
               <w:rPr>
@@ -1760,20 +2318,35 @@
       <w:pPr>
         <w:pStyle w:val="berschrift1"/>
       </w:pPr>
-      <w:bookmarkStart w:id="1" w:name="_Toc28870154"/>
-      <w:r>
-        <w:lastRenderedPageBreak/>
+      <w:bookmarkStart w:id="0" w:name="_Toc29289706"/>
+      <w:r>
         <w:t>Abstract</w:t>
       </w:r>
+      <w:bookmarkEnd w:id="0"/>
+    </w:p>
+    <w:p>
+      <w:pPr>
+        <w:pStyle w:val="berschrift1"/>
+      </w:pPr>
+      <w:bookmarkStart w:id="1" w:name="_Toc29289707"/>
+      <w:r>
+        <w:t>Danksagung</w:t>
+      </w:r>
       <w:bookmarkEnd w:id="1"/>
     </w:p>
     <w:p>
       <w:pPr>
         <w:pStyle w:val="berschrift1"/>
       </w:pPr>
-      <w:bookmarkStart w:id="2" w:name="_Toc28870155"/>
-      <w:r>
-        <w:t>Danksagung</w:t>
+      <w:bookmarkStart w:id="2" w:name="_Toc29289708"/>
+      <w:r>
+        <w:t>1.</w:t>
+      </w:r>
+      <w:r>
+        <w:t xml:space="preserve"> </w:t>
+      </w:r>
+      <w:r>
+        <w:t>Einleitung</w:t>
       </w:r>
       <w:bookmarkEnd w:id="2"/>
     </w:p>
@@ -1781,44 +2354,28 @@
       <w:pPr>
         <w:pStyle w:val="berschrift1"/>
       </w:pPr>
-      <w:bookmarkStart w:id="3" w:name="_Toc28870156"/>
-      <w:r>
-        <w:t>1.</w:t>
-      </w:r>
-      <w:r>
-        <w:t xml:space="preserve"> </w:t>
-      </w:r>
-      <w:r>
-        <w:t>Einleitung</w:t>
+      <w:bookmarkStart w:id="3" w:name="_Toc29289709"/>
+      <w:r>
+        <w:t>2</w:t>
+      </w:r>
+      <w:r>
+        <w:t>. Arten von Pattern</w:t>
       </w:r>
       <w:bookmarkEnd w:id="3"/>
     </w:p>
+    <w:p/>
     <w:p>
       <w:pPr>
         <w:pStyle w:val="berschrift1"/>
       </w:pPr>
-      <w:bookmarkStart w:id="4" w:name="_Toc28870157"/>
-      <w:r>
-        <w:t>2</w:t>
-      </w:r>
-      <w:r>
-        <w:t>. Arten von Pattern</w:t>
+      <w:bookmarkStart w:id="4" w:name="_Toc29289710"/>
+      <w:r>
+        <w:t>3. Die Fourier</w:t>
+      </w:r>
+      <w:r>
+        <w:t>-Analyse</w:t>
       </w:r>
       <w:bookmarkEnd w:id="4"/>
-    </w:p>
-    <w:p/>
-    <w:p>
-      <w:pPr>
-        <w:pStyle w:val="berschrift1"/>
-      </w:pPr>
-      <w:bookmarkStart w:id="5" w:name="_Toc28870158"/>
-      <w:r>
-        <w:t>3. Die Fourier</w:t>
-      </w:r>
-      <w:r>
-        <w:t>-Analyse</w:t>
-      </w:r>
-      <w:bookmarkEnd w:id="5"/>
     </w:p>
     <w:p>
       <w:r>
@@ -1877,7 +2434,6 @@
           <w:id w:val="149334102"/>
           <w:citation/>
         </w:sdtPr>
-        <w:sdtEndPr/>
         <w:sdtContent>
           <w:r>
             <w:fldChar w:fldCharType="begin"/>
@@ -2058,7 +2614,6 @@
           <w:id w:val="-606811312"/>
           <w:citation/>
         </w:sdtPr>
-        <w:sdtEndPr/>
         <w:sdtContent>
           <w:r>
             <w:fldChar w:fldCharType="begin"/>
@@ -2088,11 +2643,11 @@
       <w:pPr>
         <w:pStyle w:val="berschrift1"/>
       </w:pPr>
-      <w:bookmarkStart w:id="6" w:name="_Toc28870159"/>
+      <w:bookmarkStart w:id="5" w:name="_Toc29289711"/>
       <w:r>
         <w:t>3.1. Die diskrete Fouriertransformation</w:t>
       </w:r>
-      <w:bookmarkEnd w:id="6"/>
+      <w:bookmarkEnd w:id="5"/>
     </w:p>
     <w:p>
       <w:r>
@@ -2247,27 +2802,14 @@
       <w:r>
         <w:t xml:space="preserve">Formel </w:t>
       </w:r>
-      <w:r>
-        <w:fldChar w:fldCharType="begin"/>
-      </w:r>
-      <w:r>
-        <w:instrText xml:space="preserve"> SEQ Formel \* ARABIC </w:instrText>
-      </w:r>
-      <w:r>
-        <w:fldChar w:fldCharType="separate"/>
-      </w:r>
-      <w:r>
-        <w:rPr>
-          <w:noProof/>
-        </w:rPr>
-        <w:t>1</w:t>
-      </w:r>
-      <w:r>
-        <w:rPr>
-          <w:noProof/>
-        </w:rPr>
-        <w:fldChar w:fldCharType="end"/>
-      </w:r>
+      <w:fldSimple w:instr=" SEQ Formel \* ARABIC ">
+        <w:r>
+          <w:rPr>
+            <w:noProof/>
+          </w:rPr>
+          <w:t>1</w:t>
+        </w:r>
+      </w:fldSimple>
       <w:r>
         <w:t>: Formel der CTFT</w:t>
       </w:r>
@@ -2276,7 +2818,6 @@
           <w:id w:val="1801256355"/>
           <w:citation/>
         </w:sdtPr>
-        <w:sdtEndPr/>
         <w:sdtContent>
           <w:r>
             <w:fldChar w:fldCharType="begin"/>
@@ -2462,27 +3003,14 @@
       <w:r>
         <w:t xml:space="preserve">     Formel </w:t>
       </w:r>
-      <w:r>
-        <w:fldChar w:fldCharType="begin"/>
-      </w:r>
-      <w:r>
-        <w:instrText xml:space="preserve"> SEQ Formel \* ARABIC </w:instrText>
-      </w:r>
-      <w:r>
-        <w:fldChar w:fldCharType="separate"/>
-      </w:r>
-      <w:r>
-        <w:rPr>
-          <w:noProof/>
-        </w:rPr>
-        <w:t>2</w:t>
-      </w:r>
-      <w:r>
-        <w:rPr>
-          <w:noProof/>
-        </w:rPr>
-        <w:fldChar w:fldCharType="end"/>
-      </w:r>
+      <w:fldSimple w:instr=" SEQ Formel \* ARABIC ">
+        <w:r>
+          <w:rPr>
+            <w:noProof/>
+          </w:rPr>
+          <w:t>2</w:t>
+        </w:r>
+      </w:fldSimple>
       <w:r>
         <w:t>: Formel der DFT</w:t>
       </w:r>
@@ -2491,7 +3019,6 @@
           <w:id w:val="16506382"/>
           <w:citation/>
         </w:sdtPr>
-        <w:sdtEndPr/>
         <w:sdtContent>
           <w:r>
             <w:fldChar w:fldCharType="begin"/>
@@ -2688,7 +3215,6 @@
           <w:id w:val="-1880081787"/>
           <w:citation/>
         </w:sdtPr>
-        <w:sdtEndPr/>
         <w:sdtContent>
           <w:r>
             <w:rPr>
@@ -2845,7 +3371,6 @@
           <w:id w:val="800882601"/>
           <w:citation/>
         </w:sdtPr>
-        <w:sdtEndPr/>
         <w:sdtContent>
           <w:r>
             <w:rPr>
@@ -3380,27 +3905,14 @@
       <w:r>
         <w:t xml:space="preserve">              Formel </w:t>
       </w:r>
-      <w:r>
-        <w:fldChar w:fldCharType="begin"/>
-      </w:r>
-      <w:r>
-        <w:instrText xml:space="preserve"> SEQ Formel \* ARABIC </w:instrText>
-      </w:r>
-      <w:r>
-        <w:fldChar w:fldCharType="separate"/>
-      </w:r>
-      <w:r>
-        <w:rPr>
-          <w:noProof/>
-        </w:rPr>
-        <w:t>3</w:t>
-      </w:r>
-      <w:r>
-        <w:rPr>
-          <w:noProof/>
-        </w:rPr>
-        <w:fldChar w:fldCharType="end"/>
-      </w:r>
+      <w:fldSimple w:instr=" SEQ Formel \* ARABIC ">
+        <w:r>
+          <w:rPr>
+            <w:noProof/>
+          </w:rPr>
+          <w:t>3</w:t>
+        </w:r>
+      </w:fldSimple>
       <w:r>
         <w:t>: Umformulierte DFT-Formel</w:t>
       </w:r>
@@ -3655,27 +4167,14 @@
       <w:r>
         <w:t xml:space="preserve">                 Formel </w:t>
       </w:r>
-      <w:r>
-        <w:fldChar w:fldCharType="begin"/>
-      </w:r>
-      <w:r>
-        <w:instrText xml:space="preserve"> SEQ Formel \* ARABIC </w:instrText>
-      </w:r>
-      <w:r>
-        <w:fldChar w:fldCharType="separate"/>
-      </w:r>
-      <w:r>
-        <w:rPr>
-          <w:noProof/>
-        </w:rPr>
-        <w:t>4</w:t>
-      </w:r>
-      <w:r>
-        <w:rPr>
-          <w:noProof/>
-        </w:rPr>
-        <w:fldChar w:fldCharType="end"/>
-      </w:r>
+      <w:fldSimple w:instr=" SEQ Formel \* ARABIC ">
+        <w:r>
+          <w:rPr>
+            <w:noProof/>
+          </w:rPr>
+          <w:t>4</w:t>
+        </w:r>
+      </w:fldSimple>
       <w:r>
         <w:t>: Berechnung des Betrages eines Vektors</w:t>
       </w:r>
@@ -3758,7 +4257,6 @@
           <w:id w:val="-1810005089"/>
           <w:citation/>
         </w:sdtPr>
-        <w:sdtEndPr/>
         <w:sdtContent>
           <w:r>
             <w:rPr>
@@ -3869,7 +4367,6 @@
           <w:id w:val="282936415"/>
           <w:citation/>
         </w:sdtPr>
-        <w:sdtEndPr/>
         <w:sdtContent>
           <w:r>
             <w:fldChar w:fldCharType="begin"/>
@@ -3921,7 +4418,6 @@
           <w:id w:val="252014634"/>
           <w:citation/>
         </w:sdtPr>
-        <w:sdtEndPr/>
         <w:sdtContent>
           <w:r>
             <w:fldChar w:fldCharType="begin"/>
@@ -4183,7 +4679,6 @@
           <w:id w:val="-1694992318"/>
           <w:citation/>
         </w:sdtPr>
-        <w:sdtEndPr/>
         <w:sdtContent>
           <w:r>
             <w:fldChar w:fldCharType="begin"/>
@@ -4232,7 +4727,6 @@
           <w:id w:val="711082536"/>
           <w:citation/>
         </w:sdtPr>
-        <w:sdtEndPr/>
         <w:sdtContent>
           <w:r>
             <w:fldChar w:fldCharType="begin"/>
@@ -4351,7 +4845,6 @@
           <w:id w:val="253555575"/>
           <w:citation/>
         </w:sdtPr>
-        <w:sdtEndPr/>
         <w:sdtContent>
           <w:r>
             <w:fldChar w:fldCharType="begin"/>
@@ -4381,11 +4874,11 @@
       <w:pPr>
         <w:pStyle w:val="berschrift1"/>
       </w:pPr>
-      <w:bookmarkStart w:id="7" w:name="_Toc28870160"/>
+      <w:bookmarkStart w:id="6" w:name="_Toc29289712"/>
       <w:r>
         <w:t>4. Die Spektralanalyse</w:t>
       </w:r>
-      <w:bookmarkEnd w:id="7"/>
+      <w:bookmarkEnd w:id="6"/>
     </w:p>
     <w:p>
       <w:r>
@@ -4498,10 +4991,7 @@
         <w:t xml:space="preserve"> bedeutet dies, dass das Fenster circa 0,74 Sekunden groß ist und jeder Frequenzbereich ein Delta von, rein Rechnerisch, 1,345 Hz hat.</w:t>
       </w:r>
       <w:r>
-        <w:t xml:space="preserve"> </w:t>
-      </w:r>
-      <w:r>
-        <w:t>Um die großen Zeitintervalle auszugleichen können Bereiche auch überlappt werden. Dadurch wird das Spektralbild, je nach Überlappungsgrad, genauer.</w:t>
+        <w:t xml:space="preserve"> Um die großen Zeitintervalle auszugleichen können Bereiche auch überlappt werden. Dadurch wird das Spektralbild, je nach Überlappungsgrad, genauer.</w:t>
       </w:r>
       <w:sdt>
         <w:sdtPr>
@@ -4628,19 +5118,267 @@
       <w:pPr>
         <w:pStyle w:val="berschrift1"/>
       </w:pPr>
-      <w:bookmarkStart w:id="8" w:name="_Toc28870161"/>
+      <w:bookmarkStart w:id="7" w:name="_Toc29289713"/>
       <w:r>
         <w:lastRenderedPageBreak/>
-        <w:t>5. Künstliche Neuronale Netze</w:t>
+        <w:t xml:space="preserve">5. </w:t>
+      </w:r>
+      <w:bookmarkEnd w:id="7"/>
+      <w:proofErr w:type="spellStart"/>
+      <w:r>
+        <w:t>Convolutional</w:t>
+      </w:r>
+      <w:proofErr w:type="spellEnd"/>
+      <w:r>
+        <w:t xml:space="preserve"> </w:t>
+      </w:r>
+      <w:proofErr w:type="spellStart"/>
+      <w:r>
+        <w:t>Neural</w:t>
+      </w:r>
+      <w:proofErr w:type="spellEnd"/>
+      <w:r>
+        <w:t xml:space="preserve"> Network (CNN)</w:t>
+      </w:r>
+    </w:p>
+    <w:p>
+      <w:r>
+        <w:t xml:space="preserve">Um die Spektren, welche vergleichbar mit </w:t>
+      </w:r>
+      <w:r>
+        <w:rPr>
+          <w:b/>
+          <w:bCs/>
+          <w:color w:val="FF0000"/>
+        </w:rPr>
+        <w:t>Abbildung 3.b</w:t>
+      </w:r>
+      <w:r>
+        <w:rPr>
+          <w:b/>
+          <w:bCs/>
+          <w:color w:val="FF0000"/>
+        </w:rPr>
+        <w:t xml:space="preserve"> </w:t>
+      </w:r>
+      <w:r>
+        <w:t>sind,</w:t>
+      </w:r>
+      <w:r>
+        <w:t xml:space="preserve"> automatisch verarbeiten zu können werden neuronale Netze benötigt. </w:t>
+      </w:r>
+      <w:r>
+        <w:t xml:space="preserve"> Dafür wird ein CNN benutzt, da diese besser geeignet sind als andere Formen von neuronalen Netzwerken. Der wichtigste Vorteil ist die Genauigkeit</w:t>
+      </w:r>
+      <w:r>
+        <w:t>,</w:t>
+      </w:r>
+      <w:r>
+        <w:t xml:space="preserve"> mit der das Netzwerk die geforderte Klassifizierung vornimmt</w:t>
+      </w:r>
+      <w:r>
+        <w:t>. Dabei sind CNN’s seit mindestens 9 Jahren besser als andere Typen von neuronalen Netzen</w:t>
+      </w:r>
+      <w:r>
+        <w:t>.</w:t>
+      </w:r>
+      <w:sdt>
+        <w:sdtPr>
+          <w:id w:val="-1347174349"/>
+          <w:citation/>
+        </w:sdtPr>
+        <w:sdtContent>
+          <w:r>
+            <w:fldChar w:fldCharType="begin"/>
+          </w:r>
+          <w:r>
+            <w:instrText xml:space="preserve"> CITATION Ima17 \l 1031 </w:instrText>
+          </w:r>
+          <w:r>
+            <w:fldChar w:fldCharType="separate"/>
+          </w:r>
+          <w:r>
+            <w:rPr>
+              <w:noProof/>
+            </w:rPr>
+            <w:t xml:space="preserve"> (Imagenet, 2017)</w:t>
+          </w:r>
+          <w:r>
+            <w:fldChar w:fldCharType="end"/>
+          </w:r>
+        </w:sdtContent>
+      </w:sdt>
+    </w:p>
+    <w:p>
+      <w:r>
+        <w:t xml:space="preserve">Der zweite Vorteil ist die Effizienz. Durch die Pooling-Schichten der CNN’s wird der Rechenaufwand </w:t>
+      </w:r>
+      <w:r>
+        <w:t>verringert</w:t>
+      </w:r>
+      <w:r>
+        <w:t xml:space="preserve">, da </w:t>
+      </w:r>
+      <w:r>
+        <w:t xml:space="preserve">bei einem </w:t>
+      </w:r>
+      <w:proofErr w:type="spellStart"/>
+      <w:r>
+        <w:rPr>
+          <w:i/>
+          <w:iCs/>
+        </w:rPr>
+        <w:t>max</w:t>
+      </w:r>
+      <w:proofErr w:type="spellEnd"/>
+      <w:r>
+        <w:rPr>
+          <w:i/>
+          <w:iCs/>
+        </w:rPr>
+        <w:t>-Pooling</w:t>
+      </w:r>
+      <w:r>
+        <w:t xml:space="preserve"> nur der größte Wert aus einer vordefinierten </w:t>
+      </w:r>
+      <w:proofErr w:type="spellStart"/>
+      <w:r>
+        <w:rPr>
+          <w:i/>
+          <w:iCs/>
+        </w:rPr>
+        <w:t>m</w:t>
+      </w:r>
+      <w:r>
+        <w:rPr>
+          <w:i/>
+          <w:iCs/>
+        </w:rPr>
+        <w:t>xn</w:t>
+      </w:r>
+      <w:proofErr w:type="spellEnd"/>
+      <w:r>
+        <w:rPr>
+          <w:i/>
+          <w:iCs/>
+        </w:rPr>
+        <w:t xml:space="preserve"> </w:t>
+      </w:r>
+      <w:proofErr w:type="spellStart"/>
+      <w:r>
+        <w:rPr>
+          <w:i/>
+          <w:iCs/>
+        </w:rPr>
+        <w:t>Poolingmatrix</w:t>
+      </w:r>
+      <w:proofErr w:type="spellEnd"/>
+      <w:r>
+        <w:t xml:space="preserve"> übernommen wird.</w:t>
+      </w:r>
+      <w:bookmarkStart w:id="8" w:name="_Toc29289715"/>
+      <w:bookmarkStart w:id="9" w:name="_GoBack"/>
+      <w:bookmarkEnd w:id="9"/>
+    </w:p>
+    <w:p>
+      <w:pPr>
+        <w:pStyle w:val="berschrift1"/>
+      </w:pPr>
+      <w:r>
+        <w:lastRenderedPageBreak/>
+        <w:t>5.1. Aufbau</w:t>
       </w:r>
       <w:bookmarkEnd w:id="8"/>
     </w:p>
-    <w:p/>
     <w:p>
       <w:pPr>
         <w:pStyle w:val="berschrift1"/>
       </w:pPr>
-      <w:bookmarkStart w:id="9" w:name="_Toc28870162"/>
+      <w:bookmarkStart w:id="10" w:name="_Toc29289716"/>
+      <w:r>
+        <w:t xml:space="preserve">5.1.1. </w:t>
+      </w:r>
+      <w:proofErr w:type="spellStart"/>
+      <w:r>
+        <w:t>Convolutional</w:t>
+      </w:r>
+      <w:proofErr w:type="spellEnd"/>
+      <w:r>
+        <w:t xml:space="preserve"> Schicht</w:t>
+      </w:r>
+      <w:bookmarkEnd w:id="10"/>
+    </w:p>
+    <w:p>
+      <w:pPr>
+        <w:pStyle w:val="berschrift1"/>
+      </w:pPr>
+      <w:bookmarkStart w:id="11" w:name="_Toc29289717"/>
+      <w:r>
+        <w:t>5.1.2. Pooling Schicht</w:t>
+      </w:r>
+      <w:bookmarkEnd w:id="11"/>
+    </w:p>
+    <w:p>
+      <w:pPr>
+        <w:pStyle w:val="berschrift1"/>
+      </w:pPr>
+      <w:bookmarkStart w:id="12" w:name="_Toc29289718"/>
+      <w:r>
+        <w:t xml:space="preserve">5.1.3. </w:t>
+      </w:r>
+      <w:proofErr w:type="gramStart"/>
+      <w:r>
+        <w:t>Vollständig</w:t>
+      </w:r>
+      <w:proofErr w:type="gramEnd"/>
+      <w:r>
+        <w:t xml:space="preserve"> Vermaschtes Netzwerk</w:t>
+      </w:r>
+      <w:bookmarkEnd w:id="12"/>
+    </w:p>
+    <w:p>
+      <w:pPr>
+        <w:pStyle w:val="berschrift1"/>
+      </w:pPr>
+      <w:bookmarkStart w:id="13" w:name="_Toc29289719"/>
+      <w:r>
+        <w:t>5.2. Aktivierungsfunktionen</w:t>
+      </w:r>
+      <w:bookmarkEnd w:id="13"/>
+    </w:p>
+    <w:p>
+      <w:pPr>
+        <w:pStyle w:val="berschrift1"/>
+      </w:pPr>
+      <w:bookmarkStart w:id="14" w:name="_Toc29289720"/>
+      <w:r>
+        <w:t>5.2.1. Backpropagation</w:t>
+      </w:r>
+      <w:bookmarkEnd w:id="14"/>
+    </w:p>
+    <w:p>
+      <w:pPr>
+        <w:pStyle w:val="berschrift1"/>
+      </w:pPr>
+      <w:bookmarkStart w:id="15" w:name="_Toc29289721"/>
+      <w:r>
+        <w:t xml:space="preserve">5.2.2. </w:t>
+      </w:r>
+      <w:proofErr w:type="spellStart"/>
+      <w:r>
+        <w:t>ReLU</w:t>
+      </w:r>
+      <w:proofErr w:type="spellEnd"/>
+      <w:r>
+        <w:t xml:space="preserve"> Funktion</w:t>
+      </w:r>
+      <w:bookmarkEnd w:id="15"/>
+    </w:p>
+    <w:p>
+      <w:pPr>
+        <w:pStyle w:val="berschrift1"/>
+      </w:pPr>
+      <w:bookmarkStart w:id="16" w:name="_Toc29289722"/>
       <w:r>
         <w:t>5</w:t>
       </w:r>
@@ -4650,13 +5388,13 @@
       <w:r>
         <w:t>Pattern Erkennung mithilfe der Fourier Transformation</w:t>
       </w:r>
-      <w:bookmarkEnd w:id="9"/>
+      <w:bookmarkEnd w:id="16"/>
     </w:p>
     <w:p>
       <w:pPr>
         <w:pStyle w:val="berschrift1"/>
       </w:pPr>
-      <w:bookmarkStart w:id="10" w:name="_Toc28870163"/>
+      <w:bookmarkStart w:id="17" w:name="_Toc29289723"/>
       <w:r>
         <w:t>6</w:t>
       </w:r>
@@ -4675,20 +5413,20 @@
       <w:r>
         <w:t xml:space="preserve"> und Melodie</w:t>
       </w:r>
-      <w:bookmarkEnd w:id="10"/>
+      <w:bookmarkEnd w:id="17"/>
     </w:p>
     <w:p>
       <w:pPr>
         <w:pStyle w:val="berschrift1"/>
       </w:pPr>
-      <w:bookmarkStart w:id="11" w:name="_Toc28870164"/>
+      <w:bookmarkStart w:id="18" w:name="_Toc29289724"/>
       <w:r>
         <w:t>6</w:t>
       </w:r>
       <w:r>
         <w:t>.1. String basierte Pattern suche</w:t>
       </w:r>
-      <w:bookmarkEnd w:id="11"/>
+      <w:bookmarkEnd w:id="18"/>
       <w:r>
         <w:t xml:space="preserve"> </w:t>
       </w:r>
@@ -4697,20 +5435,20 @@
       <w:pPr>
         <w:pStyle w:val="berschrift1"/>
       </w:pPr>
-      <w:bookmarkStart w:id="12" w:name="_Toc28870165"/>
+      <w:bookmarkStart w:id="19" w:name="_Toc29289725"/>
       <w:r>
         <w:t>6</w:t>
       </w:r>
       <w:r>
         <w:t>.2. Geometrische Pattern suche</w:t>
       </w:r>
-      <w:bookmarkEnd w:id="12"/>
+      <w:bookmarkEnd w:id="19"/>
     </w:p>
     <w:p>
       <w:pPr>
         <w:pStyle w:val="berschrift1"/>
       </w:pPr>
-      <w:bookmarkStart w:id="13" w:name="_Toc28870166"/>
+      <w:bookmarkStart w:id="20" w:name="_Toc29289726"/>
       <w:r>
         <w:t>6</w:t>
       </w:r>
@@ -4729,7 +5467,7 @@
       <w:r>
         <w:t xml:space="preserve"> Fünf-Dimensionales Punkt Set</w:t>
       </w:r>
-      <w:bookmarkEnd w:id="13"/>
+      <w:bookmarkEnd w:id="20"/>
     </w:p>
     <w:p>
       <w:r>
@@ -4776,53 +5514,54 @@
       <w:pPr>
         <w:pStyle w:val="berschrift1"/>
       </w:pPr>
-      <w:bookmarkStart w:id="14" w:name="_Toc28870167"/>
-      <w:r>
+      <w:bookmarkStart w:id="21" w:name="_Toc29289727"/>
+      <w:r>
+        <w:lastRenderedPageBreak/>
         <w:t>6</w:t>
       </w:r>
       <w:r>
         <w:t>.2.1.1. SIA</w:t>
       </w:r>
-      <w:bookmarkEnd w:id="14"/>
+      <w:bookmarkEnd w:id="21"/>
     </w:p>
     <w:p>
       <w:pPr>
         <w:pStyle w:val="berschrift1"/>
       </w:pPr>
-      <w:bookmarkStart w:id="15" w:name="_Toc28870168"/>
+      <w:bookmarkStart w:id="22" w:name="_Toc29289728"/>
       <w:r>
         <w:t>6</w:t>
       </w:r>
       <w:r>
         <w:t>.2.1.2. SIATEC</w:t>
       </w:r>
-      <w:bookmarkEnd w:id="15"/>
+      <w:bookmarkEnd w:id="22"/>
     </w:p>
     <w:p>
       <w:pPr>
         <w:pStyle w:val="berschrift1"/>
       </w:pPr>
-      <w:bookmarkStart w:id="16" w:name="_Toc28870169"/>
+      <w:bookmarkStart w:id="23" w:name="_Toc29289729"/>
       <w:r>
         <w:t>6</w:t>
       </w:r>
       <w:r>
         <w:t>.2.1.3. COSIATEC</w:t>
       </w:r>
-      <w:bookmarkEnd w:id="16"/>
+      <w:bookmarkEnd w:id="23"/>
     </w:p>
     <w:p>
       <w:pPr>
         <w:pStyle w:val="berschrift1"/>
       </w:pPr>
-      <w:bookmarkStart w:id="17" w:name="_Toc28870170"/>
+      <w:bookmarkStart w:id="24" w:name="_Toc29289730"/>
       <w:r>
         <w:t>6</w:t>
       </w:r>
       <w:r>
         <w:t>.3. Pattern Erkennung mithilfe von Matrizen</w:t>
       </w:r>
-      <w:bookmarkEnd w:id="17"/>
+      <w:bookmarkEnd w:id="24"/>
     </w:p>
     <w:p/>
     <w:p>
@@ -4882,7 +5621,6 @@
     </w:p>
     <w:p>
       <w:r>
-        <w:lastRenderedPageBreak/>
         <w:t xml:space="preserve">Methode: Melody </w:t>
       </w:r>
       <w:proofErr w:type="spellStart"/>
@@ -4966,7 +5704,7 @@
       <w:pPr>
         <w:pStyle w:val="berschrift1"/>
       </w:pPr>
-      <w:bookmarkStart w:id="18" w:name="_Toc28870171"/>
+      <w:bookmarkStart w:id="25" w:name="_Toc29289731"/>
       <w:r>
         <w:t>7</w:t>
       </w:r>
@@ -4976,7 +5714,7 @@
       <w:r>
         <w:t>Pattern Erkennung mithilfe von Neuronalen Netzen</w:t>
       </w:r>
-      <w:bookmarkEnd w:id="18"/>
+      <w:bookmarkEnd w:id="25"/>
     </w:p>
     <w:p>
       <w:r>
@@ -5015,15 +5753,16 @@
           <w:lang w:eastAsia="de-DE"/>
         </w:rPr>
       </w:pPr>
-      <w:bookmarkStart w:id="19" w:name="_Toc28870172"/>
+      <w:bookmarkStart w:id="26" w:name="_Toc29289732"/>
       <w:r>
         <w:rPr>
           <w:rFonts w:eastAsia="Times New Roman"/>
           <w:lang w:eastAsia="de-DE"/>
         </w:rPr>
+        <w:lastRenderedPageBreak/>
         <w:t>8. Realisierung der Pattern Erkennung</w:t>
       </w:r>
-      <w:bookmarkEnd w:id="19"/>
+      <w:bookmarkEnd w:id="26"/>
     </w:p>
     <w:p>
       <w:pPr>
@@ -5360,16 +6099,15 @@
           <w:lang w:eastAsia="de-DE"/>
         </w:rPr>
       </w:pPr>
-      <w:bookmarkStart w:id="20" w:name="_Toc28870173"/>
+      <w:bookmarkStart w:id="27" w:name="_Toc29289733"/>
       <w:r>
         <w:rPr>
           <w:rFonts w:eastAsia="Times New Roman"/>
           <w:lang w:eastAsia="de-DE"/>
         </w:rPr>
-        <w:lastRenderedPageBreak/>
         <w:t>8.1. Realisierung des Low-/Band-/High-Pass-Filter</w:t>
       </w:r>
-      <w:bookmarkEnd w:id="20"/>
+      <w:bookmarkEnd w:id="27"/>
     </w:p>
     <w:p>
       <w:pPr>
@@ -5489,23 +6227,23 @@
       <w:pPr>
         <w:pStyle w:val="berschrift1"/>
       </w:pPr>
-      <w:bookmarkStart w:id="21" w:name="_Toc28870174"/>
+      <w:bookmarkStart w:id="28" w:name="_Toc29289734"/>
       <w:r>
         <w:t>Abbildungsverzeichnis</w:t>
       </w:r>
-      <w:bookmarkEnd w:id="21"/>
+      <w:bookmarkEnd w:id="28"/>
     </w:p>
     <w:p>
       <w:pPr>
         <w:pStyle w:val="berschrift1"/>
       </w:pPr>
-      <w:bookmarkStart w:id="22" w:name="_Toc28870175"/>
+      <w:bookmarkStart w:id="29" w:name="_Toc29289735"/>
       <w:r>
         <w:t>Tabellenverzeichnis</w:t>
       </w:r>
-      <w:bookmarkEnd w:id="22"/>
-    </w:p>
-    <w:bookmarkStart w:id="23" w:name="_Toc28870176" w:displacedByCustomXml="next"/>
+      <w:bookmarkEnd w:id="29"/>
+    </w:p>
+    <w:bookmarkStart w:id="30" w:name="_Toc29289736" w:displacedByCustomXml="next"/>
     <w:sdt>
       <w:sdtPr>
         <w:rPr>
@@ -5519,7 +6257,6 @@
           <w:docPartUnique/>
         </w:docPartObj>
       </w:sdtPr>
-      <w:sdtEndPr/>
       <w:sdtContent>
         <w:p>
           <w:pPr>
@@ -5528,14 +6265,13 @@
           <w:r>
             <w:t>Literaturverzeichnis</w:t>
           </w:r>
-          <w:bookmarkEnd w:id="23"/>
+          <w:bookmarkEnd w:id="30"/>
         </w:p>
         <w:sdt>
           <w:sdtPr>
             <w:id w:val="111145805"/>
             <w:bibliography/>
           </w:sdtPr>
-          <w:sdtEndPr/>
           <w:sdtContent>
             <w:p>
               <w:pPr>
@@ -5618,6 +6354,7 @@
                 <w:rPr>
                   <w:noProof/>
                 </w:rPr>
+                <w:lastRenderedPageBreak/>
                 <w:t xml:space="preserve">Roberts, P. S. (2017). </w:t>
               </w:r>
               <w:r>
@@ -5792,7 +6529,6 @@
                 <w:rPr>
                   <w:noProof/>
                 </w:rPr>
-                <w:lastRenderedPageBreak/>
                 <w:t xml:space="preserve">Weisstein, E. W. (2. Februar 2015). </w:t>
               </w:r>
               <w:r>
@@ -5857,11 +6593,11 @@
       <w:pPr>
         <w:pStyle w:val="berschrift1"/>
       </w:pPr>
-      <w:bookmarkStart w:id="24" w:name="_Toc28870177"/>
+      <w:bookmarkStart w:id="31" w:name="_Toc29289737"/>
       <w:r>
         <w:t>Eidesstattliche Erklärung</w:t>
       </w:r>
-      <w:bookmarkEnd w:id="24"/>
+      <w:bookmarkEnd w:id="31"/>
     </w:p>
     <w:p>
       <w:r>
@@ -5881,6 +6617,7 @@
     <w:p/>
     <w:p>
       <w:r>
+        <w:lastRenderedPageBreak/>
         <w:t xml:space="preserve">Leipzig, den </w:t>
       </w:r>
     </w:p>
@@ -5931,7 +6668,6 @@
         <w:docPartUnique/>
       </w:docPartObj>
     </w:sdtPr>
-    <w:sdtEndPr/>
     <w:sdtContent>
       <w:p>
         <w:pPr>
@@ -7774,11 +8510,31 @@
     <b:DayAccessed>2</b:DayAccessed>
     <b:RefOrder>9</b:RefOrder>
   </b:Source>
+  <b:Source>
+    <b:Tag>Ima17</b:Tag>
+    <b:SourceType>InternetSite</b:SourceType>
+    <b:Guid>{11CBE149-69AF-4BD2-A4B5-680892540CD1}</b:Guid>
+    <b:Author>
+      <b:Author>
+        <b:Corporate>Imagenet</b:Corporate>
+      </b:Author>
+    </b:Author>
+    <b:Title>Large Scale Visual Recognition Challenge 2017 (ILSVRC2017)</b:Title>
+    <b:InternetSiteTitle>Imagenet</b:InternetSiteTitle>
+    <b:Year>2017</b:Year>
+    <b:Month>July</b:Month>
+    <b:Day>26</b:Day>
+    <b:URL>http://image-net.org/challenges/LSVRC/2017/results</b:URL>
+    <b:YearAccessed>2020</b:YearAccessed>
+    <b:MonthAccessed>Januar</b:MonthAccessed>
+    <b:DayAccessed>7</b:DayAccessed>
+    <b:RefOrder>11</b:RefOrder>
+  </b:Source>
 </b:Sources>
 </file>
 
 <file path=customXml/itemProps1.xml><?xml version="1.0" encoding="utf-8"?>
-<ds:datastoreItem xmlns:ds="http://schemas.openxmlformats.org/officeDocument/2006/customXml" ds:itemID="{C3E4C3BF-EEA2-4057-94C6-5CFF66482157}">
+<ds:datastoreItem xmlns:ds="http://schemas.openxmlformats.org/officeDocument/2006/customXml" ds:itemID="{CC15B698-9063-436B-93CF-AD929632C659}">
   <ds:schemaRefs>
     <ds:schemaRef ds:uri="http://schemas.openxmlformats.org/officeDocument/2006/bibliography"/>
   </ds:schemaRefs>

</xml_diff>

<commit_message>
Worked on 5. Convolutional Neuronale Netze
</commit_message>
<xml_diff>
--- a/Unterlagen/Masterarbeit.docx
+++ b/Unterlagen/Masterarbeit.docx
@@ -5124,13 +5124,8 @@
         <w:t xml:space="preserve">5. </w:t>
       </w:r>
       <w:bookmarkEnd w:id="7"/>
-      <w:proofErr w:type="spellStart"/>
-      <w:r>
-        <w:t>Convolutional</w:t>
-      </w:r>
-      <w:proofErr w:type="spellEnd"/>
-      <w:r>
-        <w:t xml:space="preserve"> </w:t>
+      <w:r>
+        <w:t xml:space="preserve">Convolutional </w:t>
       </w:r>
       <w:proofErr w:type="spellStart"/>
       <w:r>
@@ -5177,7 +5172,19 @@
         <w:t xml:space="preserve"> mit der das Netzwerk die geforderte Klassifizierung vornimmt</w:t>
       </w:r>
       <w:r>
-        <w:t>. Dabei sind CNN’s seit mindestens 9 Jahren besser als andere Typen von neuronalen Netzen</w:t>
+        <w:t xml:space="preserve">. </w:t>
+      </w:r>
+      <w:r>
+        <w:t>In dem Bereich der Pattern Erkennung</w:t>
+      </w:r>
+      <w:r>
+        <w:t xml:space="preserve"> sind CNN’s seit </w:t>
+      </w:r>
+      <w:r>
+        <w:t>circa</w:t>
+      </w:r>
+      <w:r>
+        <w:t xml:space="preserve"> 9 Jahren besser als andere Typen von neuronalen Netzen</w:t>
       </w:r>
       <w:r>
         <w:t>.</w:t>
@@ -5277,6 +5284,126 @@
         <w:t xml:space="preserve"> übernommen wird.</w:t>
       </w:r>
       <w:bookmarkStart w:id="8" w:name="_Toc29289715"/>
+      <w:sdt>
+        <w:sdtPr>
+          <w:id w:val="689493429"/>
+          <w:citation/>
+        </w:sdtPr>
+        <w:sdtContent>
+          <w:r>
+            <w:fldChar w:fldCharType="begin"/>
+          </w:r>
+          <w:r>
+            <w:instrText xml:space="preserve"> CITATION Kar18 \l 1031 </w:instrText>
+          </w:r>
+          <w:r>
+            <w:fldChar w:fldCharType="separate"/>
+          </w:r>
+          <w:r>
+            <w:rPr>
+              <w:noProof/>
+            </w:rPr>
+            <w:t xml:space="preserve"> (Karpathy, 2018)</w:t>
+          </w:r>
+          <w:r>
+            <w:fldChar w:fldCharType="end"/>
+          </w:r>
+        </w:sdtContent>
+      </w:sdt>
+      <w:r>
+        <w:t xml:space="preserve"> </w:t>
+      </w:r>
+    </w:p>
+    <w:p>
+      <w:r>
+        <w:t>Die in diesem Kapitel vorgestellten Netze haben auch einen anderen Aufbau im Gegensatz zu anderen neuronalen Netzen (NN). Dabei haben NN mindestens 2 Schichten. Eine eindimensionale Input-Schicht und eine eindimensionale Ausgabe-Schicht. Optional können versteckte Schichten eingefügt werden und diese vollständig oder nur teilweise mit der Vorgängerschicht verbunden werden. Durch die Eindimensionalität der Input-Schicht können Daten nur als Vektor an das NN weitergegeben werden</w:t>
+      </w:r>
+      <w:r>
+        <w:t>, wodurch die Verarbeitung von Bildern nur noch eine eingeschränkte Effizienz aufweist</w:t>
+      </w:r>
+      <w:r>
+        <w:t>.</w:t>
+      </w:r>
+      <w:r>
+        <w:t xml:space="preserve"> </w:t>
+      </w:r>
+      <w:r>
+        <w:t>CNN’s haben den eben beschriebenen Aufbau</w:t>
+      </w:r>
+      <w:r>
+        <w:t xml:space="preserve"> und Nachteil nicht</w:t>
+      </w:r>
+      <w:r>
+        <w:t>. Sie besitzen eine</w:t>
+      </w:r>
+      <w:r>
+        <w:t xml:space="preserve"> bis zu dreidimensionale</w:t>
+      </w:r>
+      <w:r>
+        <w:t xml:space="preserve"> Input-Schicht</w:t>
+      </w:r>
+      <w:r>
+        <w:t xml:space="preserve">, womit RGB-Farbbilder Effizient an das Netz gegeben werden kann. </w:t>
+      </w:r>
+      <w:r>
+        <w:t>Die zweite Komponente der</w:t>
+      </w:r>
+      <w:r>
+        <w:t xml:space="preserve"> CNN’s </w:t>
+      </w:r>
+      <w:r>
+        <w:t xml:space="preserve">ist </w:t>
+      </w:r>
+      <w:r>
+        <w:t xml:space="preserve">eine </w:t>
+      </w:r>
+      <w:r>
+        <w:rPr>
+          <w:i/>
+          <w:iCs/>
+        </w:rPr>
+        <w:t>Convolutional</w:t>
+      </w:r>
+      <w:r>
+        <w:t xml:space="preserve"> Schicht, welche Matrizen über die Vorgängerschicht schiebt, um gewünschte Eigenschaften stärker hervor zu heben. </w:t>
+      </w:r>
+      <w:r>
+        <w:t xml:space="preserve">Komponente drei ist die </w:t>
+      </w:r>
+      <w:r>
+        <w:rPr>
+          <w:i/>
+          <w:iCs/>
+        </w:rPr>
+        <w:t>Pooling</w:t>
+      </w:r>
+      <w:r>
+        <w:t xml:space="preserve"> Schicht. Das Pooling bewirkt, dass gewisse Informationen, innerhalb einer </w:t>
+      </w:r>
+      <w:proofErr w:type="spellStart"/>
+      <w:r>
+        <w:t>mxn</w:t>
+      </w:r>
+      <w:proofErr w:type="spellEnd"/>
+      <w:r>
+        <w:t xml:space="preserve"> Matrix, verworfen werden. Der letzte Baustein ist ein voll Vermaschtes neuronales Netz. Das vollvermaschte Netz macht an dieser Stelle wieder Sinn, da die Bilder so bearbeitet wurden, dass das es nur noch relevante Informationen von den Vorgängerschichten bekommt.</w:t>
+      </w:r>
+    </w:p>
+    <w:p>
+      <w:r>
+        <w:t xml:space="preserve"> Die eben beschriebenen Bausteine müssen nicht in der vorgestellten Reihenfolge vorkommen. Es können mehrere Convolutional Schichten </w:t>
+      </w:r>
+      <w:r>
+        <w:t xml:space="preserve">realisiert werden bevor eine oder mehrere Pooling Schichten implementiert wurden. Diese Strukturen können sich dabei in ein und demselben Netz auch wiederholen. Die einzige Strukturen welche einen festen Platz in der Topologie des neuronalen Netzes besitzen ist die Input-Schicht, welche am Anfang sein muss, und das voll </w:t>
+      </w:r>
+      <w:proofErr w:type="spellStart"/>
+      <w:r>
+        <w:t>vermaschte</w:t>
+      </w:r>
+      <w:proofErr w:type="spellEnd"/>
+      <w:r>
+        <w:t xml:space="preserve"> neuronale Netz mit der dazugehörigen Output-Schicht, welches das letzte Segment des CNN’s darstellt. </w:t>
+      </w:r>
       <w:bookmarkStart w:id="9" w:name="_GoBack"/>
       <w:bookmarkEnd w:id="9"/>
     </w:p>
@@ -5286,9 +5413,12 @@
       </w:pPr>
       <w:r>
         <w:lastRenderedPageBreak/>
-        <w:t>5.1. Aufbau</w:t>
+        <w:t xml:space="preserve">5.1. </w:t>
       </w:r>
       <w:bookmarkEnd w:id="8"/>
+      <w:r>
+        <w:t>Funktionsweise der einzelnen Segmente</w:t>
+      </w:r>
     </w:p>
     <w:p>
       <w:pPr>
@@ -5296,15 +5426,7 @@
       </w:pPr>
       <w:bookmarkStart w:id="10" w:name="_Toc29289716"/>
       <w:r>
-        <w:t xml:space="preserve">5.1.1. </w:t>
-      </w:r>
-      <w:proofErr w:type="spellStart"/>
-      <w:r>
-        <w:t>Convolutional</w:t>
-      </w:r>
-      <w:proofErr w:type="spellEnd"/>
-      <w:r>
-        <w:t xml:space="preserve"> Schicht</w:t>
+        <w:t>5.1.1. Convolutional Schicht</w:t>
       </w:r>
       <w:bookmarkEnd w:id="10"/>
     </w:p>
@@ -6355,6 +6477,64 @@
                   <w:noProof/>
                 </w:rPr>
                 <w:lastRenderedPageBreak/>
+                <w:t xml:space="preserve">Imagenet. (26. July 2017). </w:t>
+              </w:r>
+              <w:r>
+                <w:rPr>
+                  <w:i/>
+                  <w:iCs/>
+                  <w:noProof/>
+                </w:rPr>
+                <w:t>Large Scale Visual Recognition Challenge 2017 (ILSVRC2017)</w:t>
+              </w:r>
+              <w:r>
+                <w:rPr>
+                  <w:noProof/>
+                </w:rPr>
+                <w:t>. Abgerufen am 7. Januar 2020 von Imagenet: http://image-net.org/challenges/LSVRC/2017/results</w:t>
+              </w:r>
+            </w:p>
+            <w:p>
+              <w:pPr>
+                <w:pStyle w:val="Literaturverzeichnis"/>
+                <w:ind w:left="720" w:hanging="720"/>
+                <w:rPr>
+                  <w:noProof/>
+                </w:rPr>
+              </w:pPr>
+              <w:r>
+                <w:rPr>
+                  <w:noProof/>
+                </w:rPr>
+                <w:t xml:space="preserve">Karpathy, D. A. (17. Oktober 2018). </w:t>
+              </w:r>
+              <w:r>
+                <w:rPr>
+                  <w:i/>
+                  <w:iCs/>
+                  <w:noProof/>
+                </w:rPr>
+                <w:t>CS231n Convolutional Neural Networks for Visual Recognition</w:t>
+              </w:r>
+              <w:r>
+                <w:rPr>
+                  <w:noProof/>
+                </w:rPr>
+                <w:t>. Abgerufen am 8. Januar 2020 von Github: http://cs231n.github.io/convolutional-networks/#add</w:t>
+              </w:r>
+            </w:p>
+            <w:p>
+              <w:pPr>
+                <w:pStyle w:val="Literaturverzeichnis"/>
+                <w:ind w:left="720" w:hanging="720"/>
+                <w:rPr>
+                  <w:noProof/>
+                </w:rPr>
+              </w:pPr>
+              <w:r>
+                <w:rPr>
+                  <w:noProof/>
+                </w:rPr>
                 <w:t xml:space="preserve">Roberts, P. S. (2017). </w:t>
               </w:r>
               <w:r>
@@ -6601,7 +6781,11 @@
     </w:p>
     <w:p>
       <w:r>
-        <w:t>Ich erkläre hiermit, dass ich diese Masterarbeit selbstständig ohne Hilfe Dritter und ohne Benutzung anderer als der angegebenen Quellen und Hilfsmittel verfasst habe. Alle den benutzten Quellen wörtlich oder sinngemäß entnommenen Stellen sind als solche einzeln kenntlich gemacht.</w:t>
+        <w:t xml:space="preserve">Ich erkläre hiermit, dass ich diese Masterarbeit selbstständig ohne Hilfe Dritter und ohne Benutzung anderer als der angegebenen Quellen und Hilfsmittel </w:t>
+      </w:r>
+      <w:r>
+        <w:lastRenderedPageBreak/>
+        <w:t>verfasst habe. Alle den benutzten Quellen wörtlich oder sinngemäß entnommenen Stellen sind als solche einzeln kenntlich gemacht.</w:t>
       </w:r>
     </w:p>
     <w:p>
@@ -6617,7 +6801,6 @@
     <w:p/>
     <w:p>
       <w:r>
-        <w:lastRenderedPageBreak/>
         <w:t xml:space="preserve">Leipzig, den </w:t>
       </w:r>
     </w:p>
@@ -8530,11 +8713,38 @@
     <b:DayAccessed>7</b:DayAccessed>
     <b:RefOrder>11</b:RefOrder>
   </b:Source>
+  <b:Source>
+    <b:Tag>Kar18</b:Tag>
+    <b:SourceType>InternetSite</b:SourceType>
+    <b:Guid>{AEF422DD-ED1F-469B-98CC-E0F87FC4963C}</b:Guid>
+    <b:Author>
+      <b:Author>
+        <b:NameList>
+          <b:Person>
+            <b:Last>Karpathy</b:Last>
+            <b:First>Dr.</b:First>
+            <b:Middle>Andrej</b:Middle>
+          </b:Person>
+        </b:NameList>
+      </b:Author>
+    </b:Author>
+    <b:Title>CS231n Convolutional Neural Networks for Visual Recognition</b:Title>
+    <b:InternetSiteTitle>Github</b:InternetSiteTitle>
+    <b:Year>2018</b:Year>
+    <b:Month>Oktober</b:Month>
+    <b:Day>17</b:Day>
+    <b:URL>http://cs231n.github.io/convolutional-networks/#add</b:URL>
+    <b:YearAccessed>2020</b:YearAccessed>
+    <b:MonthAccessed>Januar</b:MonthAccessed>
+    <b:DayAccessed>8</b:DayAccessed>
+    <b:Comments>Link zu Github History: https://github.com/cs231n/cs231n.github.io/blob/master/convolutional-networks.md</b:Comments>
+    <b:RefOrder>12</b:RefOrder>
+  </b:Source>
 </b:Sources>
 </file>
 
 <file path=customXml/itemProps1.xml><?xml version="1.0" encoding="utf-8"?>
-<ds:datastoreItem xmlns:ds="http://schemas.openxmlformats.org/officeDocument/2006/customXml" ds:itemID="{CC15B698-9063-436B-93CF-AD929632C659}">
+<ds:datastoreItem xmlns:ds="http://schemas.openxmlformats.org/officeDocument/2006/customXml" ds:itemID="{D8270BBD-0970-4984-A3C0-4BBA1DCFB08D}">
   <ds:schemaRefs>
     <ds:schemaRef ds:uri="http://schemas.openxmlformats.org/officeDocument/2006/bibliography"/>
   </ds:schemaRefs>

</xml_diff>

<commit_message>
Finished 5. Convolutional Neuronale Netze
</commit_message>
<xml_diff>
--- a/Unterlagen/Masterarbeit.docx
+++ b/Unterlagen/Masterarbeit.docx
@@ -3947,21 +3947,13 @@
         <w:t xml:space="preserve">die Formel </w:t>
       </w:r>
       <w:r>
-        <w:t xml:space="preserve">ausgerechnet werden. Das Ergebnis aus dieser Formel besteht aus einem Real- und einen Imaginär Anteil. Die </w:t>
-      </w:r>
-      <w:proofErr w:type="gramStart"/>
-      <w:r>
-        <w:t>Real</w:t>
+        <w:t>ausgerechnet werden. Das Ergebnis aus dieser Formel besteht aus einem Real- und einen Imaginär Anteil. Die Real</w:t>
       </w:r>
       <w:r>
         <w:t>-</w:t>
       </w:r>
       <w:r>
-        <w:t xml:space="preserve"> und Imaginären</w:t>
-      </w:r>
-      <w:proofErr w:type="gramEnd"/>
-      <w:r>
-        <w:t xml:space="preserve"> Anteile können dann in ein Koordinatensystem eingetragen werden</w:t>
+        <w:t xml:space="preserve"> und Imaginären Anteile können dann in ein Koordinatensystem eingetragen werden</w:t>
       </w:r>
       <w:r>
         <w:t xml:space="preserve">, wobei der Realteil die x-Achse und der </w:t>
@@ -5545,52 +5537,52 @@
       </w:r>
       <w:bookmarkEnd w:id="8"/>
       <w:r>
-        <w:t>Funktio</w:t>
-      </w:r>
-      <w:bookmarkStart w:id="9" w:name="_GoBack"/>
+        <w:t xml:space="preserve">Funktionsweise der einzelnen </w:t>
+      </w:r>
+      <w:r>
+        <w:t>Bestandteile</w:t>
+      </w:r>
+    </w:p>
+    <w:p>
+      <w:pPr>
+        <w:pStyle w:val="berschrift1"/>
+      </w:pPr>
+      <w:bookmarkStart w:id="9" w:name="_Toc29289716"/>
+      <w:r>
+        <w:t>5.1.1. Convolutional Schicht</w:t>
+      </w:r>
       <w:bookmarkEnd w:id="9"/>
-      <w:r>
-        <w:t xml:space="preserve">nsweise der einzelnen </w:t>
-      </w:r>
-      <w:r>
-        <w:t>Bestandteile</w:t>
-      </w:r>
-    </w:p>
+    </w:p>
+    <w:p/>
     <w:p>
       <w:pPr>
         <w:pStyle w:val="berschrift1"/>
       </w:pPr>
-      <w:bookmarkStart w:id="10" w:name="_Toc29289716"/>
-      <w:r>
-        <w:t>5.1.1. Convolutional Schicht</w:t>
+      <w:bookmarkStart w:id="10" w:name="_Toc29289717"/>
+      <w:r>
+        <w:t>5.1.2. Pooling Schicht</w:t>
       </w:r>
       <w:bookmarkEnd w:id="10"/>
     </w:p>
+    <w:p/>
     <w:p>
       <w:pPr>
         <w:pStyle w:val="berschrift1"/>
       </w:pPr>
-      <w:bookmarkStart w:id="11" w:name="_Toc29289717"/>
-      <w:r>
-        <w:t>5.1.2. Pooling Schicht</w:t>
+      <w:bookmarkStart w:id="11" w:name="_Toc29289718"/>
+      <w:r>
+        <w:t>5.1.3. Vollständig Vermaschtes Netzwerk</w:t>
       </w:r>
       <w:bookmarkEnd w:id="11"/>
     </w:p>
+    <w:p/>
     <w:p>
       <w:pPr>
         <w:pStyle w:val="berschrift1"/>
       </w:pPr>
-      <w:bookmarkStart w:id="12" w:name="_Toc29289718"/>
-      <w:r>
-        <w:t xml:space="preserve">5.1.3. </w:t>
-      </w:r>
-      <w:proofErr w:type="gramStart"/>
-      <w:r>
-        <w:t>Vollständig</w:t>
-      </w:r>
-      <w:proofErr w:type="gramEnd"/>
-      <w:r>
-        <w:t xml:space="preserve"> Vermaschtes Netzwerk</w:t>
+      <w:bookmarkStart w:id="12" w:name="_Toc29289719"/>
+      <w:r>
+        <w:t>5.2. Aktivierungsfunktionen</w:t>
       </w:r>
       <w:bookmarkEnd w:id="12"/>
     </w:p>
@@ -5598,161 +5590,178 @@
       <w:pPr>
         <w:pStyle w:val="berschrift1"/>
       </w:pPr>
-      <w:bookmarkStart w:id="13" w:name="_Toc29289719"/>
-      <w:r>
-        <w:t>5.2. Aktivierungsfunktionen</w:t>
+      <w:bookmarkStart w:id="13" w:name="_Toc29289720"/>
+      <w:r>
+        <w:t>5.2.1. Backpropagation</w:t>
       </w:r>
       <w:bookmarkEnd w:id="13"/>
     </w:p>
+    <w:p/>
     <w:p>
       <w:pPr>
         <w:pStyle w:val="berschrift1"/>
       </w:pPr>
-      <w:bookmarkStart w:id="14" w:name="_Toc29289720"/>
-      <w:r>
-        <w:t>5.2.1. Backpropagation</w:t>
+      <w:bookmarkStart w:id="14" w:name="_Toc29289721"/>
+      <w:r>
+        <w:t xml:space="preserve">5.2.2. </w:t>
+      </w:r>
+      <w:proofErr w:type="spellStart"/>
+      <w:r>
+        <w:t>ReLU</w:t>
+      </w:r>
+      <w:proofErr w:type="spellEnd"/>
+      <w:r>
+        <w:t xml:space="preserve"> Funktion</w:t>
       </w:r>
       <w:bookmarkEnd w:id="14"/>
     </w:p>
+    <w:p/>
     <w:p>
       <w:pPr>
         <w:pStyle w:val="berschrift1"/>
       </w:pPr>
-      <w:bookmarkStart w:id="15" w:name="_Toc29289721"/>
-      <w:r>
-        <w:t xml:space="preserve">5.2.2. </w:t>
-      </w:r>
-      <w:proofErr w:type="spellStart"/>
-      <w:r>
-        <w:t>ReLU</w:t>
-      </w:r>
-      <w:proofErr w:type="spellEnd"/>
-      <w:r>
-        <w:t xml:space="preserve"> Funktion</w:t>
-      </w:r>
-      <w:bookmarkEnd w:id="15"/>
-    </w:p>
-    <w:p>
-      <w:pPr>
-        <w:pStyle w:val="berschrift1"/>
-      </w:pPr>
       <w:r>
         <w:t>5.3. Segmentation Problem</w:t>
       </w:r>
     </w:p>
     <w:p>
-      <w:pPr>
-        <w:pStyle w:val="berschrift1"/>
-      </w:pPr>
-      <w:bookmarkStart w:id="16" w:name="_Toc29289722"/>
-      <w:r>
-        <w:t>5</w:t>
-      </w:r>
-      <w:r>
-        <w:t xml:space="preserve">. </w:t>
-      </w:r>
-      <w:r>
-        <w:t>Pattern Erkennung mithilfe der Fourier Transformation</w:t>
-      </w:r>
-      <w:bookmarkEnd w:id="16"/>
-    </w:p>
-    <w:p>
-      <w:pPr>
-        <w:pStyle w:val="berschrift1"/>
-      </w:pPr>
-      <w:bookmarkStart w:id="17" w:name="_Toc29289723"/>
-      <w:r>
-        <w:t>6</w:t>
-      </w:r>
-      <w:r>
-        <w:t xml:space="preserve">. </w:t>
-      </w:r>
-      <w:r>
-        <w:t xml:space="preserve">Pattern Erkennung mithilfe </w:t>
-      </w:r>
-      <w:r>
-        <w:t>von</w:t>
-      </w:r>
-      <w:r>
-        <w:t xml:space="preserve"> Rhythmus</w:t>
-      </w:r>
-      <w:r>
-        <w:t xml:space="preserve"> und Melodie</w:t>
-      </w:r>
-      <w:bookmarkEnd w:id="17"/>
-    </w:p>
-    <w:p>
-      <w:pPr>
-        <w:pStyle w:val="berschrift1"/>
-      </w:pPr>
-      <w:bookmarkStart w:id="18" w:name="_Toc29289724"/>
-      <w:r>
-        <w:t>6</w:t>
-      </w:r>
-      <w:r>
-        <w:t>.1. String basierte Pattern suche</w:t>
-      </w:r>
-      <w:bookmarkEnd w:id="18"/>
+      <w:r>
+        <w:t>Hier dann aus Link:</w:t>
+      </w:r>
       <w:r>
         <w:t xml:space="preserve"> </w:t>
-      </w:r>
-    </w:p>
-    <w:p>
-      <w:pPr>
-        <w:pStyle w:val="berschrift1"/>
-      </w:pPr>
-      <w:bookmarkStart w:id="19" w:name="_Toc29289725"/>
-      <w:r>
-        <w:t>6</w:t>
-      </w:r>
-      <w:r>
-        <w:t>.2. Geometrische Pattern suche</w:t>
-      </w:r>
-      <w:bookmarkEnd w:id="19"/>
-    </w:p>
-    <w:p>
-      <w:pPr>
-        <w:pStyle w:val="berschrift1"/>
-      </w:pPr>
-      <w:bookmarkStart w:id="20" w:name="_Toc29289726"/>
-      <w:r>
-        <w:t>6</w:t>
-      </w:r>
-      <w:r>
-        <w:t>.</w:t>
-      </w:r>
-      <w:r>
-        <w:t>2</w:t>
-      </w:r>
-      <w:r>
-        <w:t>.</w:t>
-      </w:r>
-      <w:r>
-        <w:t>1.</w:t>
-      </w:r>
-      <w:r>
-        <w:t xml:space="preserve"> Fünf-Dimensionales Punkt Set</w:t>
-      </w:r>
-      <w:bookmarkEnd w:id="20"/>
-    </w:p>
-    <w:p>
-      <w:r>
-        <w:t>(</w:t>
-      </w:r>
-      <w:r>
-        <w:t xml:space="preserve">Erst ab drittens Interessant!! </w:t>
-      </w:r>
-      <w:r>
-        <w:t xml:space="preserve">Zweidimensional Aufbereiten </w:t>
       </w:r>
       <w:hyperlink r:id="rId11" w:history="1">
         <w:r>
           <w:rPr>
             <w:rStyle w:val="Hyperlink"/>
           </w:rPr>
-          <w:t>http://drops.dagstuhl.de/opus/volltexte/2006/652/pdf/06171.MeredithDavid.Paper.652.pdf</w:t>
+          <w:t>https://stackoverflow.com/questions/42364513/how-to-locate-multiple-objects-in-the-same-image</w:t>
         </w:r>
       </w:hyperlink>
+      <w:bookmarkStart w:id="15" w:name="_GoBack"/>
+      <w:bookmarkEnd w:id="15"/>
+    </w:p>
+    <w:p>
+      <w:pPr>
+        <w:pStyle w:val="berschrift1"/>
+      </w:pPr>
+      <w:bookmarkStart w:id="16" w:name="_Toc29289722"/>
+      <w:r>
+        <w:t>5</w:t>
+      </w:r>
+      <w:r>
+        <w:t xml:space="preserve">. </w:t>
+      </w:r>
+      <w:r>
+        <w:t>Pattern Erkennung mithilfe der Fourier Transformation</w:t>
+      </w:r>
+      <w:bookmarkEnd w:id="16"/>
+    </w:p>
+    <w:p>
+      <w:pPr>
+        <w:pStyle w:val="berschrift1"/>
+      </w:pPr>
+      <w:bookmarkStart w:id="17" w:name="_Toc29289723"/>
+      <w:r>
+        <w:t>6</w:t>
+      </w:r>
+      <w:r>
+        <w:t xml:space="preserve">. </w:t>
+      </w:r>
+      <w:r>
+        <w:t xml:space="preserve">Pattern Erkennung mithilfe </w:t>
+      </w:r>
+      <w:r>
+        <w:t>von</w:t>
+      </w:r>
+      <w:r>
+        <w:t xml:space="preserve"> Rhythmus</w:t>
+      </w:r>
+      <w:r>
+        <w:t xml:space="preserve"> und Melodie</w:t>
+      </w:r>
+      <w:bookmarkEnd w:id="17"/>
+    </w:p>
+    <w:p>
+      <w:pPr>
+        <w:pStyle w:val="berschrift1"/>
+      </w:pPr>
+      <w:bookmarkStart w:id="18" w:name="_Toc29289724"/>
+      <w:r>
+        <w:t>6</w:t>
+      </w:r>
+      <w:r>
+        <w:t>.1. String basierte Pattern suche</w:t>
+      </w:r>
+      <w:bookmarkEnd w:id="18"/>
+      <w:r>
+        <w:t xml:space="preserve"> </w:t>
+      </w:r>
+    </w:p>
+    <w:p>
+      <w:pPr>
+        <w:pStyle w:val="berschrift1"/>
+      </w:pPr>
+      <w:bookmarkStart w:id="19" w:name="_Toc29289725"/>
+      <w:r>
+        <w:t>6</w:t>
+      </w:r>
+      <w:r>
+        <w:t>.2. Geometrische Pattern suche</w:t>
+      </w:r>
+      <w:bookmarkEnd w:id="19"/>
+    </w:p>
+    <w:p>
+      <w:pPr>
+        <w:pStyle w:val="berschrift1"/>
+      </w:pPr>
+      <w:bookmarkStart w:id="20" w:name="_Toc29289726"/>
+      <w:r>
+        <w:t>6</w:t>
+      </w:r>
+      <w:r>
+        <w:t>.</w:t>
+      </w:r>
+      <w:r>
+        <w:t>2</w:t>
+      </w:r>
+      <w:r>
+        <w:t>.</w:t>
+      </w:r>
+      <w:r>
+        <w:t>1.</w:t>
+      </w:r>
+      <w:r>
+        <w:t xml:space="preserve"> Fünf-Dimensionales Punkt Set</w:t>
+      </w:r>
+      <w:bookmarkEnd w:id="20"/>
+    </w:p>
+    <w:p>
+      <w:r>
+        <w:t>(</w:t>
+      </w:r>
+      <w:r>
+        <w:t xml:space="preserve">Erst ab drittens Interessant!! </w:t>
+      </w:r>
+      <w:r>
+        <w:t xml:space="preserve">Zweidimensional Aufbereiten </w:t>
+      </w:r>
+      <w:hyperlink r:id="rId12" w:history="1">
+        <w:r>
+          <w:rPr>
+            <w:rStyle w:val="Hyperlink"/>
+          </w:rPr>
+          <w:t>http://drops.dagstuhl.de/opus/volltexte/2006/652/pdf/06171.MeredithDavid.Pa</w:t>
+        </w:r>
+        <w:r>
+          <w:rPr>
+            <w:rStyle w:val="Hyperlink"/>
+          </w:rPr>
+          <w:lastRenderedPageBreak/>
+          <w:t>per.652.pdf</w:t>
+        </w:r>
+      </w:hyperlink>
       <w:r>
         <w:t xml:space="preserve"> Plus Quellen, Chromatische Scala für Musik(Wert 2 der Fünf Dimensionales </w:t>
       </w:r>
@@ -5782,7 +5791,6 @@
       </w:pPr>
       <w:bookmarkStart w:id="21" w:name="_Toc29289727"/>
       <w:r>
-        <w:lastRenderedPageBreak/>
         <w:t>6</w:t>
       </w:r>
       <w:r>
@@ -5829,9 +5837,8 @@
       </w:r>
       <w:bookmarkEnd w:id="24"/>
     </w:p>
-    <w:p/>
-    <w:p>
-      <w:hyperlink r:id="rId12" w:history="1">
+    <w:p>
+      <w:hyperlink r:id="rId13" w:history="1">
         <w:r>
           <w:rPr>
             <w:rStyle w:val="Hyperlink"/>
@@ -5909,7 +5916,7 @@
       </w:r>
     </w:p>
     <w:p>
-      <w:hyperlink r:id="rId13" w:history="1">
+      <w:hyperlink r:id="rId14" w:history="1">
         <w:r>
           <w:rPr>
             <w:rStyle w:val="Hyperlink"/>
@@ -5930,7 +5937,7 @@
     </w:p>
     <w:p/>
     <w:p>
-      <w:hyperlink r:id="rId14" w:history="1">
+      <w:hyperlink r:id="rId15" w:history="1">
         <w:r>
           <w:rPr>
             <w:rStyle w:val="Hyperlink"/>
@@ -6004,6 +6011,7 @@
     <w:p>
       <w:proofErr w:type="spellStart"/>
       <w:r>
+        <w:lastRenderedPageBreak/>
         <w:t>Motif</w:t>
       </w:r>
       <w:proofErr w:type="spellEnd"/>
@@ -6025,7 +6033,6 @@
           <w:rFonts w:eastAsia="Times New Roman"/>
           <w:lang w:eastAsia="de-DE"/>
         </w:rPr>
-        <w:lastRenderedPageBreak/>
         <w:t>8. Realisierung der Pattern Erkennung</w:t>
       </w:r>
       <w:bookmarkEnd w:id="26"/>
@@ -6147,41 +6154,59 @@
         <w:rPr>
           <w:lang w:eastAsia="de-DE"/>
         </w:rPr>
-        <w:t xml:space="preserve"> (BPM) und des </w:t>
-      </w:r>
-      <w:proofErr w:type="gramStart"/>
+        <w:t xml:space="preserve"> (BPM) und des Rhythmus  des</w:t>
+      </w:r>
       <w:r>
         <w:rPr>
           <w:lang w:eastAsia="de-DE"/>
         </w:rPr>
-        <w:t>Rhythmus  des</w:t>
-      </w:r>
-      <w:proofErr w:type="gramEnd"/>
+        <w:t xml:space="preserve"> </w:t>
+      </w:r>
       <w:r>
         <w:rPr>
           <w:lang w:eastAsia="de-DE"/>
         </w:rPr>
+        <w:t xml:space="preserve">Musikstücks extrahiert. Danach werden die </w:t>
+      </w:r>
+      <w:proofErr w:type="spellStart"/>
+      <w:r>
+        <w:rPr>
+          <w:lang w:eastAsia="de-DE"/>
+        </w:rPr>
+        <w:t>Spektrumbilder</w:t>
+      </w:r>
+      <w:proofErr w:type="spellEnd"/>
+      <w:r>
+        <w:rPr>
+          <w:lang w:eastAsia="de-DE"/>
+        </w:rPr>
+        <w:t xml:space="preserve"> des Low- und</w:t>
+      </w:r>
+      <w:r>
+        <w:rPr>
+          <w:lang w:eastAsia="de-DE"/>
+        </w:rPr>
         <w:t xml:space="preserve"> </w:t>
       </w:r>
       <w:r>
         <w:rPr>
           <w:lang w:eastAsia="de-DE"/>
         </w:rPr>
-        <w:t xml:space="preserve">Musikstücks extrahiert. Danach werden die </w:t>
+        <w:t xml:space="preserve">High-Pass-Filter und die </w:t>
       </w:r>
       <w:proofErr w:type="spellStart"/>
       <w:r>
         <w:rPr>
           <w:lang w:eastAsia="de-DE"/>
         </w:rPr>
-        <w:t>Spektrumbilder</w:t>
+        <w:t>Patternstreams</w:t>
       </w:r>
       <w:proofErr w:type="spellEnd"/>
       <w:r>
         <w:rPr>
           <w:lang w:eastAsia="de-DE"/>
         </w:rPr>
-        <w:t xml:space="preserve"> des Low- und</w:t>
+        <w:t xml:space="preserve"> der BPM und des Rhythmus an ein</w:t>
       </w:r>
       <w:r>
         <w:rPr>
@@ -6193,47 +6218,7 @@
         <w:rPr>
           <w:lang w:eastAsia="de-DE"/>
         </w:rPr>
-        <w:t xml:space="preserve">High-Pass-Filter und die </w:t>
-      </w:r>
-      <w:proofErr w:type="spellStart"/>
-      <w:r>
-        <w:rPr>
-          <w:lang w:eastAsia="de-DE"/>
-        </w:rPr>
-        <w:t>Patternstreams</w:t>
-      </w:r>
-      <w:proofErr w:type="spellEnd"/>
-      <w:r>
-        <w:rPr>
-          <w:lang w:eastAsia="de-DE"/>
-        </w:rPr>
-        <w:t xml:space="preserve"> der BPM und des Rhythmus an ein</w:t>
-      </w:r>
-      <w:r>
-        <w:rPr>
-          <w:lang w:eastAsia="de-DE"/>
-        </w:rPr>
-        <w:t xml:space="preserve"> </w:t>
-      </w:r>
-      <w:r>
-        <w:rPr>
-          <w:lang w:eastAsia="de-DE"/>
-        </w:rPr>
-        <w:t xml:space="preserve">neuronales Netz gegeben, um </w:t>
-      </w:r>
-      <w:proofErr w:type="gramStart"/>
-      <w:r>
-        <w:rPr>
-          <w:lang w:eastAsia="de-DE"/>
-        </w:rPr>
-        <w:t>die Pattern</w:t>
-      </w:r>
-      <w:proofErr w:type="gramEnd"/>
-      <w:r>
-        <w:rPr>
-          <w:lang w:eastAsia="de-DE"/>
-        </w:rPr>
-        <w:t xml:space="preserve"> des Basses, der Drum und der Clap</w:t>
+        <w:t>neuronales Netz gegeben, um die Pattern des Basses, der Drum und der Clap</w:t>
       </w:r>
       <w:r>
         <w:rPr>
@@ -6340,21 +6325,7 @@
         <w:rPr>
           <w:lang w:eastAsia="de-DE"/>
         </w:rPr>
-        <w:t xml:space="preserve">Zum Schluss müssen </w:t>
-      </w:r>
-      <w:proofErr w:type="gramStart"/>
-      <w:r>
-        <w:rPr>
-          <w:lang w:eastAsia="de-DE"/>
-        </w:rPr>
-        <w:t>die erkannten Pattern</w:t>
-      </w:r>
-      <w:proofErr w:type="gramEnd"/>
-      <w:r>
-        <w:rPr>
-          <w:lang w:eastAsia="de-DE"/>
-        </w:rPr>
-        <w:t xml:space="preserve"> angezeigt werden.</w:t>
+        <w:t>Zum Schluss müssen die erkannten Pattern angezeigt werden.</w:t>
       </w:r>
     </w:p>
     <w:p>
@@ -6385,21 +6356,7 @@
         <w:rPr>
           <w:lang w:eastAsia="de-DE"/>
         </w:rPr>
-        <w:t xml:space="preserve">Für die Umsetzung der drei </w:t>
-      </w:r>
-      <w:proofErr w:type="gramStart"/>
-      <w:r>
-        <w:rPr>
-          <w:lang w:eastAsia="de-DE"/>
-        </w:rPr>
-        <w:t>Filter wird</w:t>
-      </w:r>
-      <w:proofErr w:type="gramEnd"/>
-      <w:r>
-        <w:rPr>
-          <w:lang w:eastAsia="de-DE"/>
-        </w:rPr>
-        <w:t xml:space="preserve"> das aus der </w:t>
+        <w:t xml:space="preserve">Für die Umsetzung der drei Filter wird das aus der </w:t>
       </w:r>
       <w:proofErr w:type="spellStart"/>
       <w:r>
@@ -6591,6 +6548,7 @@
                 <w:rPr>
                   <w:noProof/>
                 </w:rPr>
+                <w:lastRenderedPageBreak/>
                 <w:t xml:space="preserve">Hermann, P. D. (2010). </w:t>
               </w:r>
               <w:r>
@@ -6620,7 +6578,6 @@
                 <w:rPr>
                   <w:noProof/>
                 </w:rPr>
-                <w:lastRenderedPageBreak/>
                 <w:t xml:space="preserve">Imagenet. (26. July 2017). </w:t>
               </w:r>
               <w:r>
@@ -6919,17 +6876,14 @@
       </w:pPr>
       <w:bookmarkStart w:id="31" w:name="_Toc29289737"/>
       <w:r>
+        <w:lastRenderedPageBreak/>
         <w:t>Eidesstattliche Erklärung</w:t>
       </w:r>
       <w:bookmarkEnd w:id="31"/>
     </w:p>
     <w:p>
       <w:r>
-        <w:t xml:space="preserve">Ich erkläre hiermit, dass ich diese Masterarbeit selbstständig ohne Hilfe Dritter und ohne Benutzung anderer als der angegebenen Quellen und Hilfsmittel </w:t>
-      </w:r>
-      <w:r>
-        <w:lastRenderedPageBreak/>
-        <w:t>verfasst habe. Alle den benutzten Quellen wörtlich oder sinngemäß entnommenen Stellen sind als solche einzeln kenntlich gemacht.</w:t>
+        <w:t>Ich erkläre hiermit, dass ich diese Masterarbeit selbstständig ohne Hilfe Dritter und ohne Benutzung anderer als der angegebenen Quellen und Hilfsmittel verfasst habe. Alle den benutzten Quellen wörtlich oder sinngemäß entnommenen Stellen sind als solche einzeln kenntlich gemacht.</w:t>
       </w:r>
     </w:p>
     <w:p>
@@ -6950,7 +6904,7 @@
     </w:p>
     <w:p/>
     <w:sectPr>
-      <w:footerReference w:type="default" r:id="rId15"/>
+      <w:footerReference w:type="default" r:id="rId16"/>
       <w:pgSz w:w="11906" w:h="16838"/>
       <w:pgMar w:top="2268" w:right="2268" w:bottom="2268" w:left="2268" w:header="709" w:footer="709" w:gutter="0"/>
       <w:cols w:space="708"/>
@@ -8935,7 +8889,7 @@
 </file>
 
 <file path=customXml/itemProps1.xml><?xml version="1.0" encoding="utf-8"?>
-<ds:datastoreItem xmlns:ds="http://schemas.openxmlformats.org/officeDocument/2006/customXml" ds:itemID="{6B1ADAF0-15E0-4B34-91F6-C82EB98188C7}">
+<ds:datastoreItem xmlns:ds="http://schemas.openxmlformats.org/officeDocument/2006/customXml" ds:itemID="{7CEF5E9A-4A93-4357-A9AA-BB992C066C6E}">
   <ds:schemaRefs>
     <ds:schemaRef ds:uri="http://schemas.openxmlformats.org/officeDocument/2006/bibliography"/>
   </ds:schemaRefs>

</xml_diff>

<commit_message>
Started 5.1.1 Convolutional Schicht
</commit_message>
<xml_diff>
--- a/Unterlagen/Masterarbeit.docx
+++ b/Unterlagen/Masterarbeit.docx
@@ -2485,11 +2485,9 @@
         </w:numPr>
         <w:ind w:left="357" w:hanging="357"/>
       </w:pPr>
-      <w:proofErr w:type="spellStart"/>
       <w:r>
         <w:t>Fourierreihe</w:t>
       </w:r>
-      <w:proofErr w:type="spellEnd"/>
     </w:p>
     <w:p>
       <w:pPr>
@@ -3063,15 +3061,7 @@
         <w:t>k</w:t>
       </w:r>
       <w:r>
-        <w:t>-</w:t>
-      </w:r>
-      <w:proofErr w:type="spellStart"/>
-      <w:r>
-        <w:t>te</w:t>
-      </w:r>
-      <w:proofErr w:type="spellEnd"/>
-      <w:r>
-        <w:t xml:space="preserve"> Sample Bin.</w:t>
+        <w:t>-te Sample Bin.</w:t>
       </w:r>
     </w:p>
     <w:p>
@@ -4020,21 +4010,7 @@
         <w:rPr>
           <w:rFonts w:eastAsiaTheme="minorEastAsia"/>
         </w:rPr>
-        <w:t>-</w:t>
-      </w:r>
-      <w:proofErr w:type="spellStart"/>
-      <w:r>
-        <w:rPr>
-          <w:rFonts w:eastAsiaTheme="minorEastAsia"/>
-        </w:rPr>
-        <w:t>ten</w:t>
-      </w:r>
-      <w:proofErr w:type="spellEnd"/>
-      <w:r>
-        <w:rPr>
-          <w:rFonts w:eastAsiaTheme="minorEastAsia"/>
-        </w:rPr>
-        <w:t xml:space="preserve"> </w:t>
+        <w:t xml:space="preserve">-ten </w:t>
       </w:r>
       <w:r>
         <w:t>Schwingung</w:t>
@@ -4305,21 +4281,13 @@
         <w:t>deren Index</w:t>
       </w:r>
       <w:r>
-        <w:t xml:space="preserve"> ≥ Anzahl Samples/2 sind gelöscht werden. Dieser Wert wird das </w:t>
-      </w:r>
-      <w:proofErr w:type="spellStart"/>
-      <w:r>
-        <w:t>N</w:t>
+        <w:t xml:space="preserve"> ≥ Anzahl Samples/2 sind gelöscht werden. Dieser Wert wird das N</w:t>
       </w:r>
       <w:r>
         <w:t>y</w:t>
       </w:r>
       <w:r>
-        <w:t>quist</w:t>
-      </w:r>
-      <w:proofErr w:type="spellEnd"/>
-      <w:r>
-        <w:t xml:space="preserve">-Limit genannt. Es besagt das alle Ergebnisse über diesem </w:t>
+        <w:t xml:space="preserve">quist-Limit genannt. Es besagt das alle Ergebnisse über diesem </w:t>
       </w:r>
       <w:r>
         <w:lastRenderedPageBreak/>
@@ -4332,21 +4300,13 @@
         <w:t>,</w:t>
       </w:r>
       <w:r>
-        <w:t xml:space="preserve"> die unter dem </w:t>
-      </w:r>
-      <w:proofErr w:type="spellStart"/>
-      <w:r>
-        <w:t>N</w:t>
+        <w:t xml:space="preserve"> die unter dem N</w:t>
       </w:r>
       <w:r>
         <w:t>y</w:t>
       </w:r>
       <w:r>
-        <w:t>quist</w:t>
-      </w:r>
-      <w:proofErr w:type="spellEnd"/>
-      <w:r>
-        <w:t>-Limit liegen</w:t>
+        <w:t>quist-Limit liegen</w:t>
       </w:r>
       <w:r>
         <w:t>,</w:t>
@@ -4439,7 +4399,6 @@
       <w:r>
         <w:t xml:space="preserve">Zum einen </w:t>
       </w:r>
-      <w:proofErr w:type="spellStart"/>
       <w:r>
         <w:rPr>
           <w:i/>
@@ -4454,7 +4413,6 @@
         </w:rPr>
         <w:t>eakage</w:t>
       </w:r>
-      <w:proofErr w:type="spellEnd"/>
       <w:r>
         <w:t xml:space="preserve"> und zum anderen </w:t>
       </w:r>
@@ -4475,13 +4433,8 @@
       <w:r>
         <w:t xml:space="preserve">. </w:t>
       </w:r>
-      <w:proofErr w:type="spellStart"/>
-      <w:r>
-        <w:t>Leakage</w:t>
-      </w:r>
-      <w:proofErr w:type="spellEnd"/>
-      <w:r>
-        <w:t xml:space="preserve"> tritt auf, wenn die Schwingung in dem betrachteten Zeitabschnitt nicht perfekt periodisch ist.</w:t>
+      <w:r>
+        <w:t>Leakage tritt auf, wenn die Schwingung in dem betrachteten Zeitabschnitt nicht perfekt periodisch ist.</w:t>
       </w:r>
     </w:p>
     <w:p>
@@ -4555,15 +4508,7 @@
         </w:r>
       </w:fldSimple>
       <w:r>
-        <w:t xml:space="preserve">: Aufzeigen des </w:t>
-      </w:r>
-      <w:proofErr w:type="spellStart"/>
-      <w:r>
-        <w:t>Leakage</w:t>
-      </w:r>
-      <w:proofErr w:type="spellEnd"/>
-      <w:r>
-        <w:t>-Effektes mit einer Funktion von 2 Hz (oben) und 2.5 Hz (unten)</w:t>
+        <w:t>: Aufzeigen des Leakage-Effektes mit einer Funktion von 2 Hz (oben) und 2.5 Hz (unten)</w:t>
       </w:r>
     </w:p>
     <w:p>
@@ -4610,7 +4555,6 @@
       <w:r>
         <w:t xml:space="preserve">“ des Spektrums. Der </w:t>
       </w:r>
-      <w:proofErr w:type="spellStart"/>
       <w:r>
         <w:rPr>
           <w:i/>
@@ -4625,17 +4569,11 @@
         </w:rPr>
         <w:t>eakage</w:t>
       </w:r>
-      <w:proofErr w:type="spellEnd"/>
       <w:r>
         <w:t xml:space="preserve">-Effekt kann mit </w:t>
       </w:r>
-      <w:proofErr w:type="spellStart"/>
-      <w:r>
-        <w:t>Fenstfunktionen</w:t>
-      </w:r>
-      <w:proofErr w:type="spellEnd"/>
-      <w:r>
-        <w:t xml:space="preserve"> abgeschwächt werden. </w:t>
+      <w:r>
+        <w:t xml:space="preserve">Fenstfunktionen abgeschwächt werden. </w:t>
       </w:r>
       <w:r>
         <w:t xml:space="preserve">Wie in </w:t>
@@ -4693,27 +4631,14 @@
         </w:sdtContent>
       </w:sdt>
       <w:r>
-        <w:t xml:space="preserve">. Einige Fensterfunktionen sind unter anderem </w:t>
-      </w:r>
-      <w:proofErr w:type="spellStart"/>
-      <w:r>
-        <w:t>Barlett</w:t>
-      </w:r>
-      <w:proofErr w:type="spellEnd"/>
-      <w:r>
-        <w:t>-, Gauß- oder die H</w:t>
+        <w:t>. Einige Fensterfunktionen sind unter anderem Barlett-, Gauß- oder die H</w:t>
       </w:r>
       <w:r>
         <w:t>ann</w:t>
       </w:r>
       <w:r>
-        <w:t>ing-</w:t>
-      </w:r>
-      <w:proofErr w:type="spellStart"/>
-      <w:r>
-        <w:t>Festerfunktion</w:t>
-      </w:r>
-      <w:proofErr w:type="spellEnd"/>
+        <w:t>ing-Festerfunktion</w:t>
+      </w:r>
       <w:sdt>
         <w:sdtPr>
           <w:id w:val="711082536"/>
@@ -4936,24 +4861,11 @@
         <w:t>Daraus lässt sich wiederum Schlussfolgern das bei einer Fenstergröße von 32 Samples die zeitliche Genauigkeit</w:t>
       </w:r>
       <w:r>
-        <w:t xml:space="preserve">, durch die Fenstergröße von 0,7 </w:t>
-      </w:r>
-      <w:proofErr w:type="spellStart"/>
-      <w:r>
-        <w:t>ms</w:t>
-      </w:r>
-      <w:proofErr w:type="spellEnd"/>
-      <w:r>
-        <w:t>,</w:t>
-      </w:r>
-      <w:r>
-        <w:t xml:space="preserve"> im Mittelpunkt steht aber die Frequenz vernachlässigt wird. Die Vernachlässigung beruht auf dem in Punkt 3.1 beschrieben </w:t>
-      </w:r>
-      <w:proofErr w:type="spellStart"/>
-      <w:r>
-        <w:t>Nyquist</w:t>
-      </w:r>
-      <w:proofErr w:type="spellEnd"/>
+        <w:t>, durch die Fenstergröße von 0,7 ms,</w:t>
+      </w:r>
+      <w:r>
+        <w:t xml:space="preserve"> im Mittelpunkt steht aber die Frequenz vernachlässigt wird. Die Vernachlässigung beruht auf dem in Punkt 3.1 beschrieben Nyquist</w:t>
+      </w:r>
       <w:r>
         <w:t>-Limit, wodurch der Frequenzbereich in 15 gleichgroße Bereiche geteilt wird</w:t>
       </w:r>
@@ -5117,15 +5029,7 @@
       </w:r>
       <w:bookmarkEnd w:id="7"/>
       <w:r>
-        <w:t xml:space="preserve">Convolutional </w:t>
-      </w:r>
-      <w:proofErr w:type="spellStart"/>
-      <w:r>
-        <w:t>Neural</w:t>
-      </w:r>
-      <w:proofErr w:type="spellEnd"/>
-      <w:r>
-        <w:t xml:space="preserve"> Network (CNN)</w:t>
+        <w:t>Convolutional Neural Network (CNN)</w:t>
       </w:r>
     </w:p>
     <w:p>
@@ -5227,57 +5131,30 @@
       <w:r>
         <w:t xml:space="preserve">bei einem </w:t>
       </w:r>
-      <w:proofErr w:type="spellStart"/>
       <w:r>
         <w:rPr>
           <w:i/>
           <w:iCs/>
         </w:rPr>
-        <w:t>max</w:t>
-      </w:r>
-      <w:proofErr w:type="spellEnd"/>
+        <w:t>max-Pooling</w:t>
+      </w:r>
+      <w:r>
+        <w:t xml:space="preserve"> nur der größte Wert aus einer vordefinierten </w:t>
+      </w:r>
       <w:r>
         <w:rPr>
           <w:i/>
           <w:iCs/>
         </w:rPr>
-        <w:t>-Pooling</w:t>
-      </w:r>
-      <w:r>
-        <w:t xml:space="preserve"> nur der größte Wert aus einer vordefinierten </w:t>
-      </w:r>
-      <w:proofErr w:type="spellStart"/>
+        <w:t>m</w:t>
+      </w:r>
       <w:r>
         <w:rPr>
           <w:i/>
           <w:iCs/>
         </w:rPr>
-        <w:t>m</w:t>
-      </w:r>
-      <w:r>
-        <w:rPr>
-          <w:i/>
-          <w:iCs/>
-        </w:rPr>
-        <w:t>xn</w:t>
-      </w:r>
-      <w:proofErr w:type="spellEnd"/>
-      <w:r>
-        <w:rPr>
-          <w:i/>
-          <w:iCs/>
-        </w:rPr>
-        <w:t xml:space="preserve"> </w:t>
-      </w:r>
-      <w:proofErr w:type="spellStart"/>
-      <w:r>
-        <w:rPr>
-          <w:i/>
-          <w:iCs/>
-        </w:rPr>
-        <w:t>Poolingmatrix</w:t>
-      </w:r>
-      <w:proofErr w:type="spellEnd"/>
+        <w:t>xn Poolingmatrix</w:t>
+      </w:r>
       <w:r>
         <w:t xml:space="preserve"> übernommen wird.</w:t>
       </w:r>
@@ -5292,7 +5169,7 @@
             <w:fldChar w:fldCharType="begin"/>
           </w:r>
           <w:r>
-            <w:instrText xml:space="preserve"> CITATION Kar18 \l 1031 </w:instrText>
+            <w:instrText xml:space="preserve">CITATION Kar18 \l 1031 </w:instrText>
           </w:r>
           <w:r>
             <w:fldChar w:fldCharType="separate"/>
@@ -5397,7 +5274,7 @@
             <w:fldChar w:fldCharType="begin"/>
           </w:r>
           <w:r>
-            <w:instrText xml:space="preserve"> CITATION Kar18 \l 1031 </w:instrText>
+            <w:instrText xml:space="preserve">CITATION Kar18 \l 1031 </w:instrText>
           </w:r>
           <w:r>
             <w:fldChar w:fldCharType="separate"/>
@@ -5455,15 +5332,7 @@
         <w:t>Pooling</w:t>
       </w:r>
       <w:r>
-        <w:t xml:space="preserve"> Schicht. Das Pooling bewirkt, dass gewisse Informationen, innerhalb einer </w:t>
-      </w:r>
-      <w:proofErr w:type="spellStart"/>
-      <w:r>
-        <w:t>mxn</w:t>
-      </w:r>
-      <w:proofErr w:type="spellEnd"/>
-      <w:r>
-        <w:t xml:space="preserve"> Matrix, verworfen werden</w:t>
+        <w:t xml:space="preserve"> Schicht. Das Pooling bewirkt, dass gewisse Informationen, innerhalb einer mxn Matrix, verworfen werden</w:t>
       </w:r>
       <w:r>
         <w:t>. Dadurch wird die Anzahl der Pixel des Bildes verkleinert</w:t>
@@ -5553,67 +5422,335 @@
       </w:r>
       <w:bookmarkEnd w:id="9"/>
     </w:p>
+    <w:p>
+      <w:r>
+        <w:t xml:space="preserve">Die Convolutional Schicht ist der Hauptteil eines CNN. Bei der in dieser Schicht stadtfindende Faltung (engl. convolution), werden vom Ersteller gewünschten Merkmale extrahiert. </w:t>
+      </w:r>
+      <w:r>
+        <w:rPr>
+          <w:b/>
+          <w:bCs/>
+          <w:color w:val="FF0000"/>
+        </w:rPr>
+        <w:t xml:space="preserve">ToDo:  </w:t>
+      </w:r>
+      <w:r>
+        <w:rPr>
+          <w:b/>
+          <w:bCs/>
+          <w:color w:val="FF0000"/>
+        </w:rPr>
+        <w:t>In höheren Schichten Einzelne Merkmale in Tieferen Schichten was anderes</w:t>
+      </w:r>
+      <w:r>
+        <w:rPr>
+          <w:b/>
+          <w:bCs/>
+          <w:color w:val="FF0000"/>
+        </w:rPr>
+        <w:t xml:space="preserve"> + Bild mit möglichen Merkmalen</w:t>
+      </w:r>
+      <w:bookmarkStart w:id="10" w:name="_GoBack"/>
+      <w:bookmarkEnd w:id="10"/>
+      <w:r>
+        <w:rPr>
+          <w:b/>
+          <w:bCs/>
+          <w:color w:val="FF0000"/>
+        </w:rPr>
+        <w:t>.</w:t>
+      </w:r>
+      <w:r>
+        <w:t xml:space="preserve"> </w:t>
+      </w:r>
+      <w:r>
+        <w:t xml:space="preserve">Die Merkmale werden mit Hilfe von Filterkerneln extrahiert. Der Filterkernel wird auch Filtermatrix genannt, da der Filter in einem Matrixformat vorliegt. </w:t>
+      </w:r>
+      <w:r>
+        <w:t xml:space="preserve">Bei zweidimensionalen Datensätzen hat der Filter eine Größe von 2x2 Pixeln bis hin zur Größe des vorliegenden Bildes. Bei dreidimensionalen Datensätzen müssen die Filter </w:t>
+      </w:r>
+      <w:r>
+        <w:t>in der dritten Dimension nicht</w:t>
+      </w:r>
+      <w:r>
+        <w:t xml:space="preserve"> </w:t>
+      </w:r>
+      <w:r>
+        <w:t xml:space="preserve">&gt; 1 </w:t>
+      </w:r>
+      <w:r>
+        <w:t>sein.</w:t>
+      </w:r>
+      <w:sdt>
+        <w:sdtPr>
+          <w:id w:val="140163323"/>
+          <w:citation/>
+        </w:sdtPr>
+        <w:sdtContent>
+          <w:r>
+            <w:fldChar w:fldCharType="begin"/>
+          </w:r>
+          <w:r>
+            <w:instrText xml:space="preserve"> CITATION Bro19 \l 1031 </w:instrText>
+          </w:r>
+          <w:r>
+            <w:fldChar w:fldCharType="separate"/>
+          </w:r>
+          <w:r>
+            <w:rPr>
+              <w:noProof/>
+            </w:rPr>
+            <w:t xml:space="preserve"> (Brownlee, 2019)</w:t>
+          </w:r>
+          <w:r>
+            <w:fldChar w:fldCharType="end"/>
+          </w:r>
+        </w:sdtContent>
+      </w:sdt>
+      <w:r>
+        <w:t xml:space="preserve"> </w:t>
+      </w:r>
+      <w:r>
+        <w:t>Die Filtermatrix wird dabei über d</w:t>
+      </w:r>
+      <w:r>
+        <w:t>ie Pixelmatrix der vorherigen Schicht geschoben</w:t>
+      </w:r>
+      <w:r>
+        <w:t>. Die Schrittweite, mit der das Kernel über die Bildmatrix geschoben wird, kann vom Ersteller frei gewählt werden. Eine größere Schrittweite hat einen kleineren Rechenaufwand</w:t>
+      </w:r>
+      <w:r>
+        <w:t>, ein kleineres Bild nach Ausführung de</w:t>
+      </w:r>
+      <w:r>
+        <w:t>r</w:t>
+      </w:r>
+      <w:r>
+        <w:t xml:space="preserve"> </w:t>
+      </w:r>
+      <w:r>
+        <w:t>Faltung und einen</w:t>
+      </w:r>
+      <w:r>
+        <w:t xml:space="preserve"> eventuellen Informationsverlust zur Folge.</w:t>
+      </w:r>
+      <w:r>
+        <w:t xml:space="preserve"> </w:t>
+      </w:r>
+      <w:r>
+        <w:t>Bei dem schieben des Kernels wird</w:t>
+      </w:r>
+      <w:r>
+        <w:t xml:space="preserve"> eine pixelweise Multiplikation</w:t>
+      </w:r>
+      <w:r>
+        <w:t xml:space="preserve"> zwischen dem Pixel des Filters und dem dazugehörigen, vom Filter eingeschlossenen, Pixel der Bildermatrix</w:t>
+      </w:r>
+      <w:r>
+        <w:t xml:space="preserve"> durchgeführt und die Ergebnisse anschließend addiert</w:t>
+      </w:r>
+      <w:r>
+        <w:t>.</w:t>
+      </w:r>
+      <w:r>
+        <w:t xml:space="preserve"> Der ausgerechnete Wert wird in einer </w:t>
+      </w:r>
+      <w:r>
+        <w:rPr>
+          <w:i/>
+          <w:iCs/>
+        </w:rPr>
+        <w:t>Featuremap</w:t>
+      </w:r>
+      <w:r>
+        <w:t xml:space="preserve"> gespeichert.</w:t>
+      </w:r>
+      <w:r>
+        <w:t xml:space="preserve"> </w:t>
+      </w:r>
+      <w:r>
+        <w:t xml:space="preserve">Die Featuremap ist die Ausgabe der Durchführung eines Filters der Vorgängerschicht. </w:t>
+      </w:r>
+      <w:r>
+        <w:t>Pro Convolution Schicht, können mehrere Filter durchgeführt werden. Dadurch wird die folgende Schicht bis zu dreidimensional</w:t>
+      </w:r>
+      <w:r>
+        <w:t xml:space="preserve"> wie in folgender Abbildung </w:t>
+      </w:r>
+      <w:r>
+        <w:t>dargestellt</w:t>
+      </w:r>
+      <w:r>
+        <w:t>.</w:t>
+      </w:r>
+      <w:sdt>
+        <w:sdtPr>
+          <w:id w:val="1080487523"/>
+          <w:citation/>
+        </w:sdtPr>
+        <w:sdtContent>
+          <w:r>
+            <w:fldChar w:fldCharType="begin"/>
+          </w:r>
+          <w:r>
+            <w:instrText xml:space="preserve"> CITATION Kar18 \l 1031 </w:instrText>
+          </w:r>
+          <w:r>
+            <w:fldChar w:fldCharType="separate"/>
+          </w:r>
+          <w:r>
+            <w:rPr>
+              <w:noProof/>
+            </w:rPr>
+            <w:t xml:space="preserve"> (Karpathy, 2018)</w:t>
+          </w:r>
+          <w:r>
+            <w:fldChar w:fldCharType="end"/>
+          </w:r>
+        </w:sdtContent>
+      </w:sdt>
+      <w:r>
+        <w:t xml:space="preserve"> </w:t>
+      </w:r>
+    </w:p>
+    <w:p>
+      <w:r>
+        <w:t>(Text in Bild 32x32 Bild Anwendung von 10 FIltertn -&gt; 32x32x10)</w:t>
+      </w:r>
+    </w:p>
+    <w:p>
+      <w:r>
+        <w:t>Da ein Filter jedoch nicht in die Pixelmatrix passt</w:t>
+      </w:r>
+      <w:r>
+        <w:t>,</w:t>
+      </w:r>
+      <w:r>
+        <w:t xml:space="preserve"> wenn er an Pixel 1x1 oder an jeder beliebigen Stelle am Rand steht, existieren zwei Möglichkeiten diese Sonderfälle zu behandeln. </w:t>
+      </w:r>
+      <w:r>
+        <w:t xml:space="preserve">Die erste Option ist die Bildermatrix mit einem </w:t>
+      </w:r>
+      <w:r>
+        <w:rPr>
+          <w:i/>
+          <w:iCs/>
+        </w:rPr>
+        <w:t>zero-padding</w:t>
+      </w:r>
+      <w:r>
+        <w:t xml:space="preserve"> </w:t>
+      </w:r>
+      <w:r>
+        <w:t xml:space="preserve">so zu vergrößern, dass der Filter bei der Position 1x1 im Ausgangsbild anfangen kann. Die zweite Möglichkeit ist es nur valide Startpunkte für den Filter zu wählen. Bei einer </w:t>
+      </w:r>
+      <w:r>
+        <w:t>3</w:t>
+      </w:r>
+      <w:r>
+        <w:t>x</w:t>
+      </w:r>
+      <w:r>
+        <w:t>3</w:t>
+      </w:r>
+      <w:r>
+        <w:t xml:space="preserve"> Filtermatrix würde somit die erste Berechnung an Bildpunkt 2x2 anfangen, bei einem </w:t>
+      </w:r>
+      <w:r>
+        <w:t>5</w:t>
+      </w:r>
+      <w:r>
+        <w:t>x</w:t>
+      </w:r>
+      <w:r>
+        <w:t>5</w:t>
+      </w:r>
+      <w:r>
+        <w:t xml:space="preserve"> Bild an Position 3x3 usw.</w:t>
+      </w:r>
+      <w:r>
+        <w:t xml:space="preserve"> Wenn die zweite Option gewählt wird, verkleinert sich die Featuremap in Abhängigkeit der Größe des Filters.</w:t>
+      </w:r>
+      <w:sdt>
+        <w:sdtPr>
+          <w:id w:val="2145781759"/>
+          <w:citation/>
+        </w:sdtPr>
+        <w:sdtContent>
+          <w:r>
+            <w:fldChar w:fldCharType="begin"/>
+          </w:r>
+          <w:r>
+            <w:instrText xml:space="preserve"> CITATION Kar18 \l 1031 </w:instrText>
+          </w:r>
+          <w:r>
+            <w:fldChar w:fldCharType="separate"/>
+          </w:r>
+          <w:r>
+            <w:rPr>
+              <w:noProof/>
+            </w:rPr>
+            <w:t xml:space="preserve"> (Karpathy, 2018)</w:t>
+          </w:r>
+          <w:r>
+            <w:fldChar w:fldCharType="end"/>
+          </w:r>
+        </w:sdtContent>
+      </w:sdt>
+    </w:p>
+    <w:p>
+      <w:pPr>
+        <w:pStyle w:val="berschrift1"/>
+      </w:pPr>
+      <w:bookmarkStart w:id="11" w:name="_Toc29289717"/>
+      <w:r>
+        <w:t>5.1.2. Pooling Schicht</w:t>
+      </w:r>
+      <w:bookmarkEnd w:id="11"/>
+    </w:p>
     <w:p/>
     <w:p>
       <w:pPr>
         <w:pStyle w:val="berschrift1"/>
       </w:pPr>
-      <w:bookmarkStart w:id="10" w:name="_Toc29289717"/>
-      <w:r>
-        <w:t>5.1.2. Pooling Schicht</w:t>
-      </w:r>
-      <w:bookmarkEnd w:id="10"/>
+      <w:bookmarkStart w:id="12" w:name="_Toc29289718"/>
+      <w:r>
+        <w:t>5.1.3. Vollständig Vermaschtes Netzwerk</w:t>
+      </w:r>
+      <w:bookmarkEnd w:id="12"/>
     </w:p>
     <w:p/>
     <w:p>
       <w:pPr>
         <w:pStyle w:val="berschrift1"/>
       </w:pPr>
-      <w:bookmarkStart w:id="11" w:name="_Toc29289718"/>
-      <w:r>
-        <w:t>5.1.3. Vollständig Vermaschtes Netzwerk</w:t>
-      </w:r>
-      <w:bookmarkEnd w:id="11"/>
+      <w:bookmarkStart w:id="13" w:name="_Toc29289719"/>
+      <w:r>
+        <w:lastRenderedPageBreak/>
+        <w:t>5.2. Aktivierungsfunktionen</w:t>
+      </w:r>
+      <w:bookmarkEnd w:id="13"/>
+    </w:p>
+    <w:p>
+      <w:pPr>
+        <w:pStyle w:val="berschrift1"/>
+      </w:pPr>
+      <w:bookmarkStart w:id="14" w:name="_Toc29289720"/>
+      <w:r>
+        <w:t>5.2.1. Backpropagation</w:t>
+      </w:r>
+      <w:bookmarkEnd w:id="14"/>
     </w:p>
     <w:p/>
     <w:p>
       <w:pPr>
         <w:pStyle w:val="berschrift1"/>
       </w:pPr>
-      <w:bookmarkStart w:id="12" w:name="_Toc29289719"/>
-      <w:r>
-        <w:t>5.2. Aktivierungsfunktionen</w:t>
-      </w:r>
-      <w:bookmarkEnd w:id="12"/>
-    </w:p>
-    <w:p>
-      <w:pPr>
-        <w:pStyle w:val="berschrift1"/>
-      </w:pPr>
-      <w:bookmarkStart w:id="13" w:name="_Toc29289720"/>
-      <w:r>
-        <w:t>5.2.1. Backpropagation</w:t>
-      </w:r>
-      <w:bookmarkEnd w:id="13"/>
-    </w:p>
-    <w:p/>
-    <w:p>
-      <w:pPr>
-        <w:pStyle w:val="berschrift1"/>
-      </w:pPr>
-      <w:bookmarkStart w:id="14" w:name="_Toc29289721"/>
-      <w:r>
-        <w:t xml:space="preserve">5.2.2. </w:t>
-      </w:r>
-      <w:proofErr w:type="spellStart"/>
-      <w:r>
-        <w:t>ReLU</w:t>
-      </w:r>
-      <w:proofErr w:type="spellEnd"/>
-      <w:r>
-        <w:t xml:space="preserve"> Funktion</w:t>
-      </w:r>
-      <w:bookmarkEnd w:id="14"/>
+      <w:bookmarkStart w:id="15" w:name="_Toc29289721"/>
+      <w:r>
+        <w:t>5.2.2. ReLU Funktion</w:t>
+      </w:r>
+      <w:bookmarkEnd w:id="15"/>
     </w:p>
     <w:p/>
     <w:p>
@@ -5639,8 +5776,6 @@
           <w:t>https://stackoverflow.com/questions/42364513/how-to-locate-multiple-objects-in-the-same-image</w:t>
         </w:r>
       </w:hyperlink>
-      <w:bookmarkStart w:id="15" w:name="_GoBack"/>
-      <w:bookmarkEnd w:id="15"/>
     </w:p>
     <w:p>
       <w:pPr>
@@ -5752,24 +5887,12 @@
           <w:rPr>
             <w:rStyle w:val="Hyperlink"/>
           </w:rPr>
-          <w:t>http://drops.dagstuhl.de/opus/volltexte/2006/652/pdf/06171.MeredithDavid.Pa</w:t>
-        </w:r>
-        <w:r>
-          <w:rPr>
-            <w:rStyle w:val="Hyperlink"/>
-          </w:rPr>
-          <w:lastRenderedPageBreak/>
-          <w:t>per.652.pdf</w:t>
+          <w:t>http://drops.dagstuhl.de/opus/volltexte/2006/652/pdf/06171.MeredithDavid.Paper.652.pdf</w:t>
         </w:r>
       </w:hyperlink>
       <w:r>
-        <w:t xml:space="preserve"> Plus Quellen, Chromatische Scala für Musik(Wert 2 der Fünf Dimensionales </w:t>
-      </w:r>
-      <w:proofErr w:type="spellStart"/>
-      <w:r>
-        <w:t>Punktset</w:t>
-      </w:r>
-      <w:proofErr w:type="spellEnd"/>
+        <w:t xml:space="preserve"> Plus Quellen, Chromatische Scala für Musik(Wert 2 der Fünf Dimensionales Punktset</w:t>
+      </w:r>
       <w:r>
         <w:t>)</w:t>
       </w:r>
@@ -5791,6 +5914,7 @@
       </w:pPr>
       <w:bookmarkStart w:id="21" w:name="_Toc29289727"/>
       <w:r>
+        <w:lastRenderedPageBreak/>
         <w:t>6</w:t>
       </w:r>
       <w:r>
@@ -5863,23 +5987,7 @@
     </w:p>
     <w:p>
       <w:r>
-        <w:t xml:space="preserve">Pattern </w:t>
-      </w:r>
-      <w:proofErr w:type="spellStart"/>
-      <w:r>
-        <w:t>ranking</w:t>
-      </w:r>
-      <w:proofErr w:type="spellEnd"/>
-      <w:r>
-        <w:t xml:space="preserve"> </w:t>
-      </w:r>
-      <w:proofErr w:type="spellStart"/>
-      <w:r>
-        <w:t>function</w:t>
-      </w:r>
-      <w:proofErr w:type="spellEnd"/>
-      <w:r>
-        <w:t>?</w:t>
+        <w:t>Pattern ranking function?</w:t>
       </w:r>
     </w:p>
     <w:p>
@@ -5894,25 +6002,12 @@
     </w:p>
     <w:p>
       <w:r>
-        <w:t xml:space="preserve">Methode: Melody </w:t>
-      </w:r>
-      <w:proofErr w:type="spellStart"/>
-      <w:r>
-        <w:t>extraction</w:t>
-      </w:r>
-      <w:proofErr w:type="spellEnd"/>
-      <w:r>
-        <w:t xml:space="preserve"> (nimmt an das Melodie in der höchsten Note enthalten ist)</w:t>
-      </w:r>
-    </w:p>
-    <w:p>
-      <w:proofErr w:type="spellStart"/>
-      <w:r>
-        <w:t>Stringbasierte</w:t>
-      </w:r>
-      <w:proofErr w:type="spellEnd"/>
-      <w:r>
-        <w:t xml:space="preserve"> Erkennung und geometrische Erkennung (Seite 101 Quellen anschauen) und beides zusammen (102 oben)</w:t>
+        <w:t>Methode: Melody extraction (nimmt an das Melodie in der höchsten Note enthalten ist)</w:t>
+      </w:r>
+    </w:p>
+    <w:p>
+      <w:r>
+        <w:t>Stringbasierte Erkennung und geometrische Erkennung (Seite 101 Quellen anschauen) und beides zusammen (102 oben)</w:t>
       </w:r>
     </w:p>
     <w:p>
@@ -5926,13 +6021,8 @@
       </w:hyperlink>
     </w:p>
     <w:p>
-      <w:proofErr w:type="spellStart"/>
-      <w:r>
-        <w:t>correlative</w:t>
-      </w:r>
-      <w:proofErr w:type="spellEnd"/>
-      <w:r>
-        <w:t xml:space="preserve"> Matrix Verfahren</w:t>
+      <w:r>
+        <w:t>correlative Matrix Verfahren</w:t>
       </w:r>
     </w:p>
     <w:p/>
@@ -5951,23 +6041,7 @@
         <w:t xml:space="preserve">Baumstruktur </w:t>
       </w:r>
       <w:r>
-        <w:t>(</w:t>
-      </w:r>
-      <w:proofErr w:type="spellStart"/>
-      <w:r>
-        <w:t>suffix</w:t>
-      </w:r>
-      <w:proofErr w:type="spellEnd"/>
-      <w:r>
-        <w:t xml:space="preserve"> </w:t>
-      </w:r>
-      <w:proofErr w:type="spellStart"/>
-      <w:r>
-        <w:t>tree</w:t>
-      </w:r>
-      <w:proofErr w:type="spellEnd"/>
-      <w:r>
-        <w:t xml:space="preserve">) </w:t>
+        <w:t xml:space="preserve">(suffix tree) </w:t>
       </w:r>
       <w:r>
         <w:t>beim auswerten (auch schon in anderen Werken benutzt)</w:t>
@@ -5994,29 +6068,15 @@
         <w:t>Mit Bildoperation aus Computergrafik bearbeiten</w:t>
       </w:r>
       <w:r>
-        <w:t xml:space="preserve"> &lt;- </w:t>
-      </w:r>
-      <w:proofErr w:type="spellStart"/>
-      <w:r>
-        <w:t>vllt</w:t>
-      </w:r>
-      <w:proofErr w:type="spellEnd"/>
-      <w:r>
-        <w:t xml:space="preserve"> nicht nötig da Einstellungen im Sonic Visualizer </w:t>
+        <w:t xml:space="preserve"> &lt;- vllt nicht nötig da Einstellungen im Sonic Visualizer </w:t>
       </w:r>
       <w:r>
         <w:t>die obsolet machen</w:t>
       </w:r>
     </w:p>
     <w:p>
-      <w:proofErr w:type="spellStart"/>
-      <w:r>
-        <w:lastRenderedPageBreak/>
-        <w:t>Motif</w:t>
-      </w:r>
-      <w:proofErr w:type="spellEnd"/>
-      <w:r>
-        <w:t xml:space="preserve"> Viewer mal anschauen</w:t>
+      <w:r>
+        <w:t>Motif Viewer mal anschauen</w:t>
       </w:r>
     </w:p>
     <w:p>
@@ -6033,6 +6093,7 @@
           <w:rFonts w:eastAsia="Times New Roman"/>
           <w:lang w:eastAsia="de-DE"/>
         </w:rPr>
+        <w:lastRenderedPageBreak/>
         <w:t>8. Realisierung der Pattern Erkennung</w:t>
       </w:r>
       <w:bookmarkEnd w:id="26"/>
@@ -6128,143 +6189,85 @@
         </w:rPr>
         <w:t xml:space="preserve"> </w:t>
       </w:r>
-      <w:proofErr w:type="spellStart"/>
       <w:r>
         <w:rPr>
           <w:lang w:eastAsia="de-DE"/>
         </w:rPr>
-        <w:t>Patternstreams</w:t>
-      </w:r>
-      <w:proofErr w:type="spellEnd"/>
+        <w:t>Patternstreams der Beats per minute (BPM) und des Rhythmus  des</w:t>
+      </w:r>
       <w:r>
         <w:rPr>
           <w:lang w:eastAsia="de-DE"/>
         </w:rPr>
-        <w:t xml:space="preserve"> der Beats per </w:t>
-      </w:r>
-      <w:proofErr w:type="spellStart"/>
+        <w:t xml:space="preserve"> </w:t>
+      </w:r>
       <w:r>
         <w:rPr>
           <w:lang w:eastAsia="de-DE"/>
         </w:rPr>
-        <w:t>minute</w:t>
-      </w:r>
-      <w:proofErr w:type="spellEnd"/>
+        <w:t>Musikstücks extrahiert. Danach werden die Spektrumbilder des Low- und</w:t>
+      </w:r>
       <w:r>
         <w:rPr>
           <w:lang w:eastAsia="de-DE"/>
         </w:rPr>
-        <w:t xml:space="preserve"> (BPM) und des Rhythmus  des</w:t>
+        <w:t xml:space="preserve"> </w:t>
       </w:r>
       <w:r>
         <w:rPr>
           <w:lang w:eastAsia="de-DE"/>
         </w:rPr>
+        <w:t>High-Pass-Filter und die Patternstreams der BPM und des Rhythmus an ein</w:t>
+      </w:r>
+      <w:r>
+        <w:rPr>
+          <w:lang w:eastAsia="de-DE"/>
+        </w:rPr>
         <w:t xml:space="preserve"> </w:t>
       </w:r>
       <w:r>
         <w:rPr>
           <w:lang w:eastAsia="de-DE"/>
         </w:rPr>
-        <w:t xml:space="preserve">Musikstücks extrahiert. Danach werden die </w:t>
-      </w:r>
-      <w:proofErr w:type="spellStart"/>
+        <w:t>neuronales Netz gegeben, um die Pattern des Basses, der Drum und der Clap</w:t>
+      </w:r>
       <w:r>
         <w:rPr>
           <w:lang w:eastAsia="de-DE"/>
         </w:rPr>
-        <w:t>Spektrumbilder</w:t>
-      </w:r>
-      <w:proofErr w:type="spellEnd"/>
+        <w:t xml:space="preserve"> </w:t>
+      </w:r>
       <w:r>
         <w:rPr>
           <w:lang w:eastAsia="de-DE"/>
         </w:rPr>
-        <w:t xml:space="preserve"> des Low- und</w:t>
-      </w:r>
-      <w:r>
+        <w:t>zu erkennen.</w:t>
+      </w:r>
+    </w:p>
+    <w:p>
+      <w:pPr>
         <w:rPr>
           <w:lang w:eastAsia="de-DE"/>
         </w:rPr>
+      </w:pPr>
+      <w:r>
+        <w:rPr>
+          <w:lang w:eastAsia="de-DE"/>
+        </w:rPr>
+        <w:t>Der darauffolgende Schritt besteht darin, dass die Audiodatei des</w:t>
+      </w:r>
+      <w:r>
+        <w:rPr>
+          <w:lang w:eastAsia="de-DE"/>
+        </w:rPr>
         <w:t xml:space="preserve"> </w:t>
       </w:r>
       <w:r>
         <w:rPr>
           <w:lang w:eastAsia="de-DE"/>
         </w:rPr>
-        <w:t xml:space="preserve">High-Pass-Filter und die </w:t>
-      </w:r>
-      <w:proofErr w:type="spellStart"/>
-      <w:r>
-        <w:rPr>
-          <w:lang w:eastAsia="de-DE"/>
-        </w:rPr>
-        <w:t>Patternstreams</w:t>
-      </w:r>
-      <w:proofErr w:type="spellEnd"/>
-      <w:r>
-        <w:rPr>
-          <w:lang w:eastAsia="de-DE"/>
-        </w:rPr>
-        <w:t xml:space="preserve"> der BPM und des Rhythmus an ein</w:t>
-      </w:r>
-      <w:r>
-        <w:rPr>
-          <w:lang w:eastAsia="de-DE"/>
-        </w:rPr>
-        <w:t xml:space="preserve"> </w:t>
-      </w:r>
-      <w:r>
-        <w:rPr>
-          <w:lang w:eastAsia="de-DE"/>
-        </w:rPr>
-        <w:t>neuronales Netz gegeben, um die Pattern des Basses, der Drum und der Clap</w:t>
-      </w:r>
-      <w:r>
-        <w:rPr>
-          <w:lang w:eastAsia="de-DE"/>
-        </w:rPr>
-        <w:t xml:space="preserve"> </w:t>
-      </w:r>
-      <w:r>
-        <w:rPr>
-          <w:lang w:eastAsia="de-DE"/>
-        </w:rPr>
-        <w:t>zu erkennen.</w:t>
-      </w:r>
-    </w:p>
-    <w:p>
-      <w:pPr>
-        <w:rPr>
-          <w:lang w:eastAsia="de-DE"/>
-        </w:rPr>
-      </w:pPr>
-      <w:r>
-        <w:rPr>
-          <w:lang w:eastAsia="de-DE"/>
-        </w:rPr>
-        <w:t>Der darauffolgende Schritt besteht darin, dass die Audiodatei des</w:t>
-      </w:r>
-      <w:r>
-        <w:rPr>
-          <w:lang w:eastAsia="de-DE"/>
-        </w:rPr>
-        <w:t xml:space="preserve"> </w:t>
-      </w:r>
-      <w:r>
-        <w:rPr>
-          <w:lang w:eastAsia="de-DE"/>
-        </w:rPr>
-        <w:t>Band-Pass-Filters so manipuliert wird, sodass die Konvertierung der .</w:t>
-      </w:r>
-      <w:proofErr w:type="spellStart"/>
-      <w:r>
-        <w:rPr>
-          <w:lang w:eastAsia="de-DE"/>
-        </w:rPr>
-        <w:t>wav</w:t>
-      </w:r>
-      <w:proofErr w:type="spellEnd"/>
+        <w:t>Band-Pass-Filters so manipuliert wird, sodass die Konvertierung der .wav</w:t>
+      </w:r>
       <w:r>
         <w:rPr>
           <w:lang w:eastAsia="de-DE"/>
@@ -6356,93 +6359,55 @@
         <w:rPr>
           <w:lang w:eastAsia="de-DE"/>
         </w:rPr>
-        <w:t xml:space="preserve">Für die Umsetzung der drei Filter wird das aus der </w:t>
-      </w:r>
-      <w:proofErr w:type="spellStart"/>
+        <w:t>Für die Umsetzung der drei Filter wird das aus der Pythonbibliothek</w:t>
+      </w:r>
       <w:r>
         <w:rPr>
           <w:lang w:eastAsia="de-DE"/>
         </w:rPr>
-        <w:t>Pythonbibliothek</w:t>
-      </w:r>
-      <w:proofErr w:type="spellEnd"/>
+        <w:t xml:space="preserve"> </w:t>
+      </w:r>
       <w:r>
         <w:rPr>
           <w:lang w:eastAsia="de-DE"/>
         </w:rPr>
+        <w:t>stammende Packet aubio verwendet. Dieses ist zum einlesen der .wav</w:t>
+      </w:r>
+      <w:r>
+        <w:rPr>
+          <w:lang w:eastAsia="de-DE"/>
+        </w:rPr>
         <w:t xml:space="preserve"> </w:t>
       </w:r>
       <w:r>
         <w:rPr>
           <w:lang w:eastAsia="de-DE"/>
         </w:rPr>
-        <w:t xml:space="preserve">stammende Packet </w:t>
-      </w:r>
-      <w:proofErr w:type="spellStart"/>
+        <w:t>zuständig. Da es in diesem Packet keine Funktionen für einen</w:t>
+      </w:r>
       <w:r>
         <w:rPr>
           <w:lang w:eastAsia="de-DE"/>
         </w:rPr>
-        <w:t>aubio</w:t>
-      </w:r>
-      <w:proofErr w:type="spellEnd"/>
+        <w:t xml:space="preserve"> </w:t>
+      </w:r>
       <w:r>
         <w:rPr>
           <w:lang w:eastAsia="de-DE"/>
         </w:rPr>
-        <w:t xml:space="preserve"> verwendet. Dieses ist zum einlesen der .</w:t>
-      </w:r>
-      <w:proofErr w:type="spellStart"/>
+        <w:t>Low-/Band-/High-Pass-Filter gibt, muss für dessen Umsetzung ein</w:t>
+      </w:r>
       <w:r>
         <w:rPr>
           <w:lang w:eastAsia="de-DE"/>
         </w:rPr>
-        <w:t>wav</w:t>
-      </w:r>
-      <w:proofErr w:type="spellEnd"/>
+        <w:t xml:space="preserve"> </w:t>
+      </w:r>
       <w:r>
         <w:rPr>
           <w:lang w:eastAsia="de-DE"/>
         </w:rPr>
-        <w:t xml:space="preserve"> </w:t>
-      </w:r>
-      <w:r>
-        <w:rPr>
-          <w:lang w:eastAsia="de-DE"/>
-        </w:rPr>
-        <w:t>zuständig. Da es in diesem Packet keine Funktionen für einen</w:t>
-      </w:r>
-      <w:r>
-        <w:rPr>
-          <w:lang w:eastAsia="de-DE"/>
-        </w:rPr>
-        <w:t xml:space="preserve"> </w:t>
-      </w:r>
-      <w:r>
-        <w:rPr>
-          <w:lang w:eastAsia="de-DE"/>
-        </w:rPr>
-        <w:t>Low-/Band-/High-Pass-Filter gibt, muss für dessen Umsetzung ein</w:t>
-      </w:r>
-      <w:r>
-        <w:rPr>
-          <w:lang w:eastAsia="de-DE"/>
-        </w:rPr>
-        <w:t xml:space="preserve"> </w:t>
-      </w:r>
-      <w:proofErr w:type="spellStart"/>
-      <w:r>
-        <w:rPr>
-          <w:lang w:eastAsia="de-DE"/>
-        </w:rPr>
-        <w:t>Biquad</w:t>
-      </w:r>
-      <w:proofErr w:type="spellEnd"/>
-      <w:r>
-        <w:rPr>
-          <w:lang w:eastAsia="de-DE"/>
-        </w:rPr>
-        <w:t>-Filter benutzt werden.</w:t>
+        <w:t>Biquad-Filter benutzt werden.</w:t>
       </w:r>
     </w:p>
     <w:p/>
@@ -6548,7 +6513,6 @@
                 <w:rPr>
                   <w:noProof/>
                 </w:rPr>
-                <w:lastRenderedPageBreak/>
                 <w:t xml:space="preserve">Hermann, P. D. (2010). </w:t>
               </w:r>
               <w:r>
@@ -6578,6 +6542,7 @@
                 <w:rPr>
                   <w:noProof/>
                 </w:rPr>
+                <w:lastRenderedPageBreak/>
                 <w:t xml:space="preserve">Imagenet. (26. July 2017). </w:t>
               </w:r>
               <w:r>
@@ -6876,14 +6841,17 @@
       </w:pPr>
       <w:bookmarkStart w:id="31" w:name="_Toc29289737"/>
       <w:r>
+        <w:t>Eidesstattliche Erklärung</w:t>
+      </w:r>
+      <w:bookmarkEnd w:id="31"/>
+    </w:p>
+    <w:p>
+      <w:r>
+        <w:t xml:space="preserve">Ich erkläre hiermit, dass ich diese Masterarbeit selbstständig ohne Hilfe Dritter und ohne Benutzung anderer als der angegebenen Quellen und Hilfsmittel </w:t>
+      </w:r>
+      <w:r>
         <w:lastRenderedPageBreak/>
-        <w:t>Eidesstattliche Erklärung</w:t>
-      </w:r>
-      <w:bookmarkEnd w:id="31"/>
-    </w:p>
-    <w:p>
-      <w:r>
-        <w:t>Ich erkläre hiermit, dass ich diese Masterarbeit selbstständig ohne Hilfe Dritter und ohne Benutzung anderer als der angegebenen Quellen und Hilfsmittel verfasst habe. Alle den benutzten Quellen wörtlich oder sinngemäß entnommenen Stellen sind als solche einzeln kenntlich gemacht.</w:t>
+        <w:t>verfasst habe. Alle den benutzten Quellen wörtlich oder sinngemäß entnommenen Stellen sind als solche einzeln kenntlich gemacht.</w:t>
       </w:r>
     </w:p>
     <w:p>
@@ -8812,33 +8780,6 @@
     <b:RefOrder>11</b:RefOrder>
   </b:Source>
   <b:Source>
-    <b:Tag>Kar18</b:Tag>
-    <b:SourceType>InternetSite</b:SourceType>
-    <b:Guid>{AEF422DD-ED1F-469B-98CC-E0F87FC4963C}</b:Guid>
-    <b:Author>
-      <b:Author>
-        <b:NameList>
-          <b:Person>
-            <b:Last>Karpathy</b:Last>
-            <b:First>Dr.</b:First>
-            <b:Middle>Andrej</b:Middle>
-          </b:Person>
-        </b:NameList>
-      </b:Author>
-    </b:Author>
-    <b:Title>CS231n Convolutional Neural Networks for Visual Recognition</b:Title>
-    <b:InternetSiteTitle>Github</b:InternetSiteTitle>
-    <b:Year>2018</b:Year>
-    <b:Month>Oktober</b:Month>
-    <b:Day>17</b:Day>
-    <b:URL>http://cs231n.github.io/convolutional-networks/#add</b:URL>
-    <b:YearAccessed>2020</b:YearAccessed>
-    <b:MonthAccessed>Januar</b:MonthAccessed>
-    <b:DayAccessed>8</b:DayAccessed>
-    <b:Comments>Link zu Github History: https://github.com/cs231n/cs231n.github.io/blob/master/convolutional-networks.md</b:Comments>
-    <b:RefOrder>12</b:RefOrder>
-  </b:Source>
-  <b:Source>
     <b:Tag>Bec18</b:Tag>
     <b:SourceType>Book</b:SourceType>
     <b:Guid>{FA86FB00-325D-4331-904B-8D5B5735DC36}</b:Guid>
@@ -8885,11 +8826,64 @@
     <b:DayAccessed>8</b:DayAccessed>
     <b:RefOrder>14</b:RefOrder>
   </b:Source>
+  <b:Source>
+    <b:Tag>Bro19</b:Tag>
+    <b:SourceType>InternetSite</b:SourceType>
+    <b:Guid>{03CD08CC-786A-4773-A0E7-F9F6598DBF1E}</b:Guid>
+    <b:Author>
+      <b:Author>
+        <b:NameList>
+          <b:Person>
+            <b:Last>Brownlee</b:Last>
+            <b:First>Dr.</b:First>
+            <b:Middle>Jason</b:Middle>
+          </b:Person>
+        </b:NameList>
+      </b:Author>
+    </b:Author>
+    <b:Title>How Do Convolutional Layers Work in Deep Learning Neural Networks?</b:Title>
+    <b:InternetSiteTitle>Machine Learning Mastery</b:InternetSiteTitle>
+    <b:Year>2019</b:Year>
+    <b:Month>September</b:Month>
+    <b:Day>26</b:Day>
+    <b:URL>https://machinelearningmastery.com/convolutional-layers-for-deep-learning-neural-networks/</b:URL>
+    <b:YearAccessed>2020</b:YearAccessed>
+    <b:MonthAccessed>Januar</b:MonthAccessed>
+    <b:DayAccessed>16</b:DayAccessed>
+    <b:RefOrder>15</b:RefOrder>
+  </b:Source>
+  <b:Source>
+    <b:Tag>Kar18</b:Tag>
+    <b:SourceType>InternetSite</b:SourceType>
+    <b:Guid>{9CAD48E6-4311-4948-8D7C-1137C0858043}</b:Guid>
+    <b:Author>
+      <b:Author>
+        <b:NameList>
+          <b:Person>
+            <b:Last>Karpathy</b:Last>
+            <b:First>Dr.</b:First>
+            <b:Middle>Andrej</b:Middle>
+          </b:Person>
+        </b:NameList>
+      </b:Author>
+    </b:Author>
+    <b:Title>CS231n Convolutional Neural Networks for Visual Recognition</b:Title>
+    <b:InternetSiteTitle>Github</b:InternetSiteTitle>
+    <b:Year>2018</b:Year>
+    <b:Month>Oktober</b:Month>
+    <b:Day>17</b:Day>
+    <b:URL>http://cs231n.github.io/convolutional-networks/#add</b:URL>
+    <b:YearAccessed>2020</b:YearAccessed>
+    <b:MonthAccessed>Januar</b:MonthAccessed>
+    <b:DayAccessed>16</b:DayAccessed>
+    <b:Comments>Link zu Github History: https://github.com/cs231n/cs231n.github.io/blob/master/convolutional-networks.md</b:Comments>
+    <b:RefOrder>12</b:RefOrder>
+  </b:Source>
 </b:Sources>
 </file>
 
 <file path=customXml/itemProps1.xml><?xml version="1.0" encoding="utf-8"?>
-<ds:datastoreItem xmlns:ds="http://schemas.openxmlformats.org/officeDocument/2006/customXml" ds:itemID="{7CEF5E9A-4A93-4357-A9AA-BB992C066C6E}">
+<ds:datastoreItem xmlns:ds="http://schemas.openxmlformats.org/officeDocument/2006/customXml" ds:itemID="{BDCE8C6A-234C-4D74-938D-B119986323BC}">
   <ds:schemaRefs>
     <ds:schemaRef ds:uri="http://schemas.openxmlformats.org/officeDocument/2006/bibliography"/>
   </ds:schemaRefs>

</xml_diff>

<commit_message>
Worked on 5.1.1 Convolutional Schicht
</commit_message>
<xml_diff>
--- a/Unterlagen/Masterarbeit.docx
+++ b/Unterlagen/Masterarbeit.docx
@@ -71,7 +71,7 @@
             </w:rPr>
             <w:fldChar w:fldCharType="separate"/>
           </w:r>
-          <w:hyperlink w:anchor="_Toc29289706" w:history="1">
+          <w:hyperlink w:anchor="_Toc29543607" w:history="1">
             <w:r>
               <w:rPr>
                 <w:rStyle w:val="Hyperlink"/>
@@ -98,7 +98,7 @@
                 <w:noProof/>
                 <w:webHidden/>
               </w:rPr>
-              <w:instrText xml:space="preserve"> PAGEREF _Toc29289706 \h </w:instrText>
+              <w:instrText xml:space="preserve"> PAGEREF _Toc29543607 \h </w:instrText>
             </w:r>
             <w:r>
               <w:rPr>
@@ -141,7 +141,7 @@
               <w:lang w:eastAsia="de-DE"/>
             </w:rPr>
           </w:pPr>
-          <w:hyperlink w:anchor="_Toc29289707" w:history="1">
+          <w:hyperlink w:anchor="_Toc29543608" w:history="1">
             <w:r>
               <w:rPr>
                 <w:rStyle w:val="Hyperlink"/>
@@ -168,7 +168,7 @@
                 <w:noProof/>
                 <w:webHidden/>
               </w:rPr>
-              <w:instrText xml:space="preserve"> PAGEREF _Toc29289707 \h </w:instrText>
+              <w:instrText xml:space="preserve"> PAGEREF _Toc29543608 \h </w:instrText>
             </w:r>
             <w:r>
               <w:rPr>
@@ -211,7 +211,7 @@
               <w:lang w:eastAsia="de-DE"/>
             </w:rPr>
           </w:pPr>
-          <w:hyperlink w:anchor="_Toc29289708" w:history="1">
+          <w:hyperlink w:anchor="_Toc29543609" w:history="1">
             <w:r>
               <w:rPr>
                 <w:rStyle w:val="Hyperlink"/>
@@ -238,7 +238,7 @@
                 <w:noProof/>
                 <w:webHidden/>
               </w:rPr>
-              <w:instrText xml:space="preserve"> PAGEREF _Toc29289708 \h </w:instrText>
+              <w:instrText xml:space="preserve"> PAGEREF _Toc29543609 \h </w:instrText>
             </w:r>
             <w:r>
               <w:rPr>
@@ -281,7 +281,7 @@
               <w:lang w:eastAsia="de-DE"/>
             </w:rPr>
           </w:pPr>
-          <w:hyperlink w:anchor="_Toc29289709" w:history="1">
+          <w:hyperlink w:anchor="_Toc29543610" w:history="1">
             <w:r>
               <w:rPr>
                 <w:rStyle w:val="Hyperlink"/>
@@ -308,7 +308,7 @@
                 <w:noProof/>
                 <w:webHidden/>
               </w:rPr>
-              <w:instrText xml:space="preserve"> PAGEREF _Toc29289709 \h </w:instrText>
+              <w:instrText xml:space="preserve"> PAGEREF _Toc29543610 \h </w:instrText>
             </w:r>
             <w:r>
               <w:rPr>
@@ -351,7 +351,7 @@
               <w:lang w:eastAsia="de-DE"/>
             </w:rPr>
           </w:pPr>
-          <w:hyperlink w:anchor="_Toc29289710" w:history="1">
+          <w:hyperlink w:anchor="_Toc29543611" w:history="1">
             <w:r>
               <w:rPr>
                 <w:rStyle w:val="Hyperlink"/>
@@ -378,7 +378,7 @@
                 <w:noProof/>
                 <w:webHidden/>
               </w:rPr>
-              <w:instrText xml:space="preserve"> PAGEREF _Toc29289710 \h </w:instrText>
+              <w:instrText xml:space="preserve"> PAGEREF _Toc29543611 \h </w:instrText>
             </w:r>
             <w:r>
               <w:rPr>
@@ -421,7 +421,7 @@
               <w:lang w:eastAsia="de-DE"/>
             </w:rPr>
           </w:pPr>
-          <w:hyperlink w:anchor="_Toc29289711" w:history="1">
+          <w:hyperlink w:anchor="_Toc29543612" w:history="1">
             <w:r>
               <w:rPr>
                 <w:rStyle w:val="Hyperlink"/>
@@ -448,7 +448,7 @@
                 <w:noProof/>
                 <w:webHidden/>
               </w:rPr>
-              <w:instrText xml:space="preserve"> PAGEREF _Toc29289711 \h </w:instrText>
+              <w:instrText xml:space="preserve"> PAGEREF _Toc29543612 \h </w:instrText>
             </w:r>
             <w:r>
               <w:rPr>
@@ -491,7 +491,7 @@
               <w:lang w:eastAsia="de-DE"/>
             </w:rPr>
           </w:pPr>
-          <w:hyperlink w:anchor="_Toc29289712" w:history="1">
+          <w:hyperlink w:anchor="_Toc29543613" w:history="1">
             <w:r>
               <w:rPr>
                 <w:rStyle w:val="Hyperlink"/>
@@ -518,7 +518,7 @@
                 <w:noProof/>
                 <w:webHidden/>
               </w:rPr>
-              <w:instrText xml:space="preserve"> PAGEREF _Toc29289712 \h </w:instrText>
+              <w:instrText xml:space="preserve"> PAGEREF _Toc29543613 \h </w:instrText>
             </w:r>
             <w:r>
               <w:rPr>
@@ -561,13 +561,13 @@
               <w:lang w:eastAsia="de-DE"/>
             </w:rPr>
           </w:pPr>
-          <w:hyperlink w:anchor="_Toc29289713" w:history="1">
+          <w:hyperlink w:anchor="_Toc29543614" w:history="1">
             <w:r>
               <w:rPr>
                 <w:rStyle w:val="Hyperlink"/>
                 <w:noProof/>
               </w:rPr>
-              <w:t>5. Künstliche Neuronale Netze</w:t>
+              <w:t>5. Convolutional Neural Network (CNN)</w:t>
             </w:r>
             <w:r>
               <w:rPr>
@@ -588,7 +588,7 @@
                 <w:noProof/>
                 <w:webHidden/>
               </w:rPr>
-              <w:instrText xml:space="preserve"> PAGEREF _Toc29289713 \h </w:instrText>
+              <w:instrText xml:space="preserve"> PAGEREF _Toc29543614 \h </w:instrText>
             </w:r>
             <w:r>
               <w:rPr>
@@ -631,13 +631,13 @@
               <w:lang w:eastAsia="de-DE"/>
             </w:rPr>
           </w:pPr>
-          <w:hyperlink w:anchor="_Toc29289714" w:history="1">
+          <w:hyperlink w:anchor="_Toc29543615" w:history="1">
             <w:r>
               <w:rPr>
                 <w:rStyle w:val="Hyperlink"/>
                 <w:noProof/>
               </w:rPr>
-              <w:t>5.1. Convolutional Neural Network (CNN)</w:t>
+              <w:t>5.1. Funktionsweise der einzelnen Bestandteile</w:t>
             </w:r>
             <w:r>
               <w:rPr>
@@ -658,7 +658,7 @@
                 <w:noProof/>
                 <w:webHidden/>
               </w:rPr>
-              <w:instrText xml:space="preserve"> PAGEREF _Toc29289714 \h </w:instrText>
+              <w:instrText xml:space="preserve"> PAGEREF _Toc29543615 \h </w:instrText>
             </w:r>
             <w:r>
               <w:rPr>
@@ -678,7 +678,7 @@
                 <w:noProof/>
                 <w:webHidden/>
               </w:rPr>
-              <w:t>7</w:t>
+              <w:t>8</w:t>
             </w:r>
             <w:r>
               <w:rPr>
@@ -701,13 +701,13 @@
               <w:lang w:eastAsia="de-DE"/>
             </w:rPr>
           </w:pPr>
-          <w:hyperlink w:anchor="_Toc29289715" w:history="1">
+          <w:hyperlink w:anchor="_Toc29543616" w:history="1">
             <w:r>
               <w:rPr>
                 <w:rStyle w:val="Hyperlink"/>
                 <w:noProof/>
               </w:rPr>
-              <w:t>5.1.1. Aufbau</w:t>
+              <w:t>5.1.1. Convolutional Schicht</w:t>
             </w:r>
             <w:r>
               <w:rPr>
@@ -728,7 +728,7 @@
                 <w:noProof/>
                 <w:webHidden/>
               </w:rPr>
-              <w:instrText xml:space="preserve"> PAGEREF _Toc29289715 \h </w:instrText>
+              <w:instrText xml:space="preserve"> PAGEREF _Toc29543616 \h </w:instrText>
             </w:r>
             <w:r>
               <w:rPr>
@@ -748,7 +748,7 @@
                 <w:noProof/>
                 <w:webHidden/>
               </w:rPr>
-              <w:t>7</w:t>
+              <w:t>8</w:t>
             </w:r>
             <w:r>
               <w:rPr>
@@ -771,13 +771,13 @@
               <w:lang w:eastAsia="de-DE"/>
             </w:rPr>
           </w:pPr>
-          <w:hyperlink w:anchor="_Toc29289716" w:history="1">
+          <w:hyperlink w:anchor="_Toc29543617" w:history="1">
             <w:r>
               <w:rPr>
                 <w:rStyle w:val="Hyperlink"/>
                 <w:noProof/>
               </w:rPr>
-              <w:t>5.1.1.1. Convolutional Schicht</w:t>
+              <w:t>5.1.2. Pooling Schicht</w:t>
             </w:r>
             <w:r>
               <w:rPr>
@@ -798,7 +798,7 @@
                 <w:noProof/>
                 <w:webHidden/>
               </w:rPr>
-              <w:instrText xml:space="preserve"> PAGEREF _Toc29289716 \h </w:instrText>
+              <w:instrText xml:space="preserve"> PAGEREF _Toc29543617 \h </w:instrText>
             </w:r>
             <w:r>
               <w:rPr>
@@ -818,7 +818,7 @@
                 <w:noProof/>
                 <w:webHidden/>
               </w:rPr>
-              <w:t>7</w:t>
+              <w:t>8</w:t>
             </w:r>
             <w:r>
               <w:rPr>
@@ -841,13 +841,13 @@
               <w:lang w:eastAsia="de-DE"/>
             </w:rPr>
           </w:pPr>
-          <w:hyperlink w:anchor="_Toc29289717" w:history="1">
+          <w:hyperlink w:anchor="_Toc29543618" w:history="1">
             <w:r>
               <w:rPr>
                 <w:rStyle w:val="Hyperlink"/>
                 <w:noProof/>
               </w:rPr>
-              <w:t>5.1.1.2. Pooling Schicht</w:t>
+              <w:t>5.1.3. Vollständig Vermaschtes Netzwerk</w:t>
             </w:r>
             <w:r>
               <w:rPr>
@@ -868,7 +868,7 @@
                 <w:noProof/>
                 <w:webHidden/>
               </w:rPr>
-              <w:instrText xml:space="preserve"> PAGEREF _Toc29289717 \h </w:instrText>
+              <w:instrText xml:space="preserve"> PAGEREF _Toc29543618 \h </w:instrText>
             </w:r>
             <w:r>
               <w:rPr>
@@ -888,7 +888,7 @@
                 <w:noProof/>
                 <w:webHidden/>
               </w:rPr>
-              <w:t>7</w:t>
+              <w:t>8</w:t>
             </w:r>
             <w:r>
               <w:rPr>
@@ -911,13 +911,13 @@
               <w:lang w:eastAsia="de-DE"/>
             </w:rPr>
           </w:pPr>
-          <w:hyperlink w:anchor="_Toc29289718" w:history="1">
+          <w:hyperlink w:anchor="_Toc29543619" w:history="1">
             <w:r>
               <w:rPr>
                 <w:rStyle w:val="Hyperlink"/>
                 <w:noProof/>
               </w:rPr>
-              <w:t>5.1.1.3. Vollständig Vermaschtes Netzwerk</w:t>
+              <w:t>5.2. Aktivierungsfunktionen</w:t>
             </w:r>
             <w:r>
               <w:rPr>
@@ -938,7 +938,7 @@
                 <w:noProof/>
                 <w:webHidden/>
               </w:rPr>
-              <w:instrText xml:space="preserve"> PAGEREF _Toc29289718 \h </w:instrText>
+              <w:instrText xml:space="preserve"> PAGEREF _Toc29543619 \h </w:instrText>
             </w:r>
             <w:r>
               <w:rPr>
@@ -958,7 +958,7 @@
                 <w:noProof/>
                 <w:webHidden/>
               </w:rPr>
-              <w:t>7</w:t>
+              <w:t>9</w:t>
             </w:r>
             <w:r>
               <w:rPr>
@@ -981,13 +981,13 @@
               <w:lang w:eastAsia="de-DE"/>
             </w:rPr>
           </w:pPr>
-          <w:hyperlink w:anchor="_Toc29289719" w:history="1">
+          <w:hyperlink w:anchor="_Toc29543620" w:history="1">
             <w:r>
               <w:rPr>
                 <w:rStyle w:val="Hyperlink"/>
                 <w:noProof/>
               </w:rPr>
-              <w:t>5.1.2. Aktivierungsfunktionen</w:t>
+              <w:t>5.2.1. Backpropagation</w:t>
             </w:r>
             <w:r>
               <w:rPr>
@@ -1008,7 +1008,7 @@
                 <w:noProof/>
                 <w:webHidden/>
               </w:rPr>
-              <w:instrText xml:space="preserve"> PAGEREF _Toc29289719 \h </w:instrText>
+              <w:instrText xml:space="preserve"> PAGEREF _Toc29543620 \h </w:instrText>
             </w:r>
             <w:r>
               <w:rPr>
@@ -1028,7 +1028,7 @@
                 <w:noProof/>
                 <w:webHidden/>
               </w:rPr>
-              <w:t>7</w:t>
+              <w:t>9</w:t>
             </w:r>
             <w:r>
               <w:rPr>
@@ -1051,13 +1051,13 @@
               <w:lang w:eastAsia="de-DE"/>
             </w:rPr>
           </w:pPr>
-          <w:hyperlink w:anchor="_Toc29289720" w:history="1">
+          <w:hyperlink w:anchor="_Toc29543621" w:history="1">
             <w:r>
               <w:rPr>
                 <w:rStyle w:val="Hyperlink"/>
                 <w:noProof/>
               </w:rPr>
-              <w:t>5.1.2.1. Backpropagation</w:t>
+              <w:t>5.2.2. ReLU Funktion</w:t>
             </w:r>
             <w:r>
               <w:rPr>
@@ -1078,7 +1078,7 @@
                 <w:noProof/>
                 <w:webHidden/>
               </w:rPr>
-              <w:instrText xml:space="preserve"> PAGEREF _Toc29289720 \h </w:instrText>
+              <w:instrText xml:space="preserve"> PAGEREF _Toc29543621 \h </w:instrText>
             </w:r>
             <w:r>
               <w:rPr>
@@ -1098,7 +1098,7 @@
                 <w:noProof/>
                 <w:webHidden/>
               </w:rPr>
-              <w:t>7</w:t>
+              <w:t>9</w:t>
             </w:r>
             <w:r>
               <w:rPr>
@@ -1121,13 +1121,13 @@
               <w:lang w:eastAsia="de-DE"/>
             </w:rPr>
           </w:pPr>
-          <w:hyperlink w:anchor="_Toc29289721" w:history="1">
+          <w:hyperlink w:anchor="_Toc29543622" w:history="1">
             <w:r>
               <w:rPr>
                 <w:rStyle w:val="Hyperlink"/>
                 <w:noProof/>
               </w:rPr>
-              <w:t>5.1.2.2. ReLU Funktion</w:t>
+              <w:t>5.3. Segmentation Problem</w:t>
             </w:r>
             <w:r>
               <w:rPr>
@@ -1148,7 +1148,7 @@
                 <w:noProof/>
                 <w:webHidden/>
               </w:rPr>
-              <w:instrText xml:space="preserve"> PAGEREF _Toc29289721 \h </w:instrText>
+              <w:instrText xml:space="preserve"> PAGEREF _Toc29543622 \h </w:instrText>
             </w:r>
             <w:r>
               <w:rPr>
@@ -1168,7 +1168,7 @@
                 <w:noProof/>
                 <w:webHidden/>
               </w:rPr>
-              <w:t>7</w:t>
+              <w:t>9</w:t>
             </w:r>
             <w:r>
               <w:rPr>
@@ -1191,7 +1191,7 @@
               <w:lang w:eastAsia="de-DE"/>
             </w:rPr>
           </w:pPr>
-          <w:hyperlink w:anchor="_Toc29289722" w:history="1">
+          <w:hyperlink w:anchor="_Toc29543623" w:history="1">
             <w:r>
               <w:rPr>
                 <w:rStyle w:val="Hyperlink"/>
@@ -1218,7 +1218,7 @@
                 <w:noProof/>
                 <w:webHidden/>
               </w:rPr>
-              <w:instrText xml:space="preserve"> PAGEREF _Toc29289722 \h </w:instrText>
+              <w:instrText xml:space="preserve"> PAGEREF _Toc29543623 \h </w:instrText>
             </w:r>
             <w:r>
               <w:rPr>
@@ -1238,7 +1238,7 @@
                 <w:noProof/>
                 <w:webHidden/>
               </w:rPr>
-              <w:t>7</w:t>
+              <w:t>9</w:t>
             </w:r>
             <w:r>
               <w:rPr>
@@ -1261,7 +1261,7 @@
               <w:lang w:eastAsia="de-DE"/>
             </w:rPr>
           </w:pPr>
-          <w:hyperlink w:anchor="_Toc29289723" w:history="1">
+          <w:hyperlink w:anchor="_Toc29543624" w:history="1">
             <w:r>
               <w:rPr>
                 <w:rStyle w:val="Hyperlink"/>
@@ -1288,7 +1288,7 @@
                 <w:noProof/>
                 <w:webHidden/>
               </w:rPr>
-              <w:instrText xml:space="preserve"> PAGEREF _Toc29289723 \h </w:instrText>
+              <w:instrText xml:space="preserve"> PAGEREF _Toc29543624 \h </w:instrText>
             </w:r>
             <w:r>
               <w:rPr>
@@ -1308,7 +1308,7 @@
                 <w:noProof/>
                 <w:webHidden/>
               </w:rPr>
-              <w:t>7</w:t>
+              <w:t>9</w:t>
             </w:r>
             <w:r>
               <w:rPr>
@@ -1331,7 +1331,7 @@
               <w:lang w:eastAsia="de-DE"/>
             </w:rPr>
           </w:pPr>
-          <w:hyperlink w:anchor="_Toc29289724" w:history="1">
+          <w:hyperlink w:anchor="_Toc29543625" w:history="1">
             <w:r>
               <w:rPr>
                 <w:rStyle w:val="Hyperlink"/>
@@ -1358,7 +1358,7 @@
                 <w:noProof/>
                 <w:webHidden/>
               </w:rPr>
-              <w:instrText xml:space="preserve"> PAGEREF _Toc29289724 \h </w:instrText>
+              <w:instrText xml:space="preserve"> PAGEREF _Toc29543625 \h </w:instrText>
             </w:r>
             <w:r>
               <w:rPr>
@@ -1378,7 +1378,7 @@
                 <w:noProof/>
                 <w:webHidden/>
               </w:rPr>
-              <w:t>7</w:t>
+              <w:t>9</w:t>
             </w:r>
             <w:r>
               <w:rPr>
@@ -1401,7 +1401,7 @@
               <w:lang w:eastAsia="de-DE"/>
             </w:rPr>
           </w:pPr>
-          <w:hyperlink w:anchor="_Toc29289725" w:history="1">
+          <w:hyperlink w:anchor="_Toc29543626" w:history="1">
             <w:r>
               <w:rPr>
                 <w:rStyle w:val="Hyperlink"/>
@@ -1428,7 +1428,7 @@
                 <w:noProof/>
                 <w:webHidden/>
               </w:rPr>
-              <w:instrText xml:space="preserve"> PAGEREF _Toc29289725 \h </w:instrText>
+              <w:instrText xml:space="preserve"> PAGEREF _Toc29543626 \h </w:instrText>
             </w:r>
             <w:r>
               <w:rPr>
@@ -1448,7 +1448,7 @@
                 <w:noProof/>
                 <w:webHidden/>
               </w:rPr>
-              <w:t>7</w:t>
+              <w:t>9</w:t>
             </w:r>
             <w:r>
               <w:rPr>
@@ -1471,7 +1471,7 @@
               <w:lang w:eastAsia="de-DE"/>
             </w:rPr>
           </w:pPr>
-          <w:hyperlink w:anchor="_Toc29289726" w:history="1">
+          <w:hyperlink w:anchor="_Toc29543627" w:history="1">
             <w:r>
               <w:rPr>
                 <w:rStyle w:val="Hyperlink"/>
@@ -1498,7 +1498,7 @@
                 <w:noProof/>
                 <w:webHidden/>
               </w:rPr>
-              <w:instrText xml:space="preserve"> PAGEREF _Toc29289726 \h </w:instrText>
+              <w:instrText xml:space="preserve"> PAGEREF _Toc29543627 \h </w:instrText>
             </w:r>
             <w:r>
               <w:rPr>
@@ -1518,7 +1518,7 @@
                 <w:noProof/>
                 <w:webHidden/>
               </w:rPr>
-              <w:t>7</w:t>
+              <w:t>9</w:t>
             </w:r>
             <w:r>
               <w:rPr>
@@ -1541,7 +1541,7 @@
               <w:lang w:eastAsia="de-DE"/>
             </w:rPr>
           </w:pPr>
-          <w:hyperlink w:anchor="_Toc29289727" w:history="1">
+          <w:hyperlink w:anchor="_Toc29543628" w:history="1">
             <w:r>
               <w:rPr>
                 <w:rStyle w:val="Hyperlink"/>
@@ -1568,7 +1568,7 @@
                 <w:noProof/>
                 <w:webHidden/>
               </w:rPr>
-              <w:instrText xml:space="preserve"> PAGEREF _Toc29289727 \h </w:instrText>
+              <w:instrText xml:space="preserve"> PAGEREF _Toc29543628 \h </w:instrText>
             </w:r>
             <w:r>
               <w:rPr>
@@ -1588,7 +1588,7 @@
                 <w:noProof/>
                 <w:webHidden/>
               </w:rPr>
-              <w:t>8</w:t>
+              <w:t>10</w:t>
             </w:r>
             <w:r>
               <w:rPr>
@@ -1611,7 +1611,7 @@
               <w:lang w:eastAsia="de-DE"/>
             </w:rPr>
           </w:pPr>
-          <w:hyperlink w:anchor="_Toc29289728" w:history="1">
+          <w:hyperlink w:anchor="_Toc29543629" w:history="1">
             <w:r>
               <w:rPr>
                 <w:rStyle w:val="Hyperlink"/>
@@ -1638,7 +1638,7 @@
                 <w:noProof/>
                 <w:webHidden/>
               </w:rPr>
-              <w:instrText xml:space="preserve"> PAGEREF _Toc29289728 \h </w:instrText>
+              <w:instrText xml:space="preserve"> PAGEREF _Toc29543629 \h </w:instrText>
             </w:r>
             <w:r>
               <w:rPr>
@@ -1658,7 +1658,7 @@
                 <w:noProof/>
                 <w:webHidden/>
               </w:rPr>
-              <w:t>8</w:t>
+              <w:t>10</w:t>
             </w:r>
             <w:r>
               <w:rPr>
@@ -1681,7 +1681,7 @@
               <w:lang w:eastAsia="de-DE"/>
             </w:rPr>
           </w:pPr>
-          <w:hyperlink w:anchor="_Toc29289729" w:history="1">
+          <w:hyperlink w:anchor="_Toc29543630" w:history="1">
             <w:r>
               <w:rPr>
                 <w:rStyle w:val="Hyperlink"/>
@@ -1708,7 +1708,7 @@
                 <w:noProof/>
                 <w:webHidden/>
               </w:rPr>
-              <w:instrText xml:space="preserve"> PAGEREF _Toc29289729 \h </w:instrText>
+              <w:instrText xml:space="preserve"> PAGEREF _Toc29543630 \h </w:instrText>
             </w:r>
             <w:r>
               <w:rPr>
@@ -1728,7 +1728,7 @@
                 <w:noProof/>
                 <w:webHidden/>
               </w:rPr>
-              <w:t>8</w:t>
+              <w:t>10</w:t>
             </w:r>
             <w:r>
               <w:rPr>
@@ -1751,7 +1751,7 @@
               <w:lang w:eastAsia="de-DE"/>
             </w:rPr>
           </w:pPr>
-          <w:hyperlink w:anchor="_Toc29289730" w:history="1">
+          <w:hyperlink w:anchor="_Toc29543631" w:history="1">
             <w:r>
               <w:rPr>
                 <w:rStyle w:val="Hyperlink"/>
@@ -1778,7 +1778,7 @@
                 <w:noProof/>
                 <w:webHidden/>
               </w:rPr>
-              <w:instrText xml:space="preserve"> PAGEREF _Toc29289730 \h </w:instrText>
+              <w:instrText xml:space="preserve"> PAGEREF _Toc29543631 \h </w:instrText>
             </w:r>
             <w:r>
               <w:rPr>
@@ -1798,7 +1798,7 @@
                 <w:noProof/>
                 <w:webHidden/>
               </w:rPr>
-              <w:t>8</w:t>
+              <w:t>10</w:t>
             </w:r>
             <w:r>
               <w:rPr>
@@ -1821,7 +1821,7 @@
               <w:lang w:eastAsia="de-DE"/>
             </w:rPr>
           </w:pPr>
-          <w:hyperlink w:anchor="_Toc29289731" w:history="1">
+          <w:hyperlink w:anchor="_Toc29543632" w:history="1">
             <w:r>
               <w:rPr>
                 <w:rStyle w:val="Hyperlink"/>
@@ -1848,7 +1848,7 @@
                 <w:noProof/>
                 <w:webHidden/>
               </w:rPr>
-              <w:instrText xml:space="preserve"> PAGEREF _Toc29289731 \h </w:instrText>
+              <w:instrText xml:space="preserve"> PAGEREF _Toc29543632 \h </w:instrText>
             </w:r>
             <w:r>
               <w:rPr>
@@ -1868,7 +1868,7 @@
                 <w:noProof/>
                 <w:webHidden/>
               </w:rPr>
-              <w:t>8</w:t>
+              <w:t>10</w:t>
             </w:r>
             <w:r>
               <w:rPr>
@@ -1891,7 +1891,7 @@
               <w:lang w:eastAsia="de-DE"/>
             </w:rPr>
           </w:pPr>
-          <w:hyperlink w:anchor="_Toc29289732" w:history="1">
+          <w:hyperlink w:anchor="_Toc29543633" w:history="1">
             <w:r>
               <w:rPr>
                 <w:rStyle w:val="Hyperlink"/>
@@ -1920,7 +1920,7 @@
                 <w:noProof/>
                 <w:webHidden/>
               </w:rPr>
-              <w:instrText xml:space="preserve"> PAGEREF _Toc29289732 \h </w:instrText>
+              <w:instrText xml:space="preserve"> PAGEREF _Toc29543633 \h </w:instrText>
             </w:r>
             <w:r>
               <w:rPr>
@@ -1940,7 +1940,7 @@
                 <w:noProof/>
                 <w:webHidden/>
               </w:rPr>
-              <w:t>9</w:t>
+              <w:t>11</w:t>
             </w:r>
             <w:r>
               <w:rPr>
@@ -1963,7 +1963,7 @@
               <w:lang w:eastAsia="de-DE"/>
             </w:rPr>
           </w:pPr>
-          <w:hyperlink w:anchor="_Toc29289733" w:history="1">
+          <w:hyperlink w:anchor="_Toc29543634" w:history="1">
             <w:r>
               <w:rPr>
                 <w:rStyle w:val="Hyperlink"/>
@@ -1992,7 +1992,7 @@
                 <w:noProof/>
                 <w:webHidden/>
               </w:rPr>
-              <w:instrText xml:space="preserve"> PAGEREF _Toc29289733 \h </w:instrText>
+              <w:instrText xml:space="preserve"> PAGEREF _Toc29543634 \h </w:instrText>
             </w:r>
             <w:r>
               <w:rPr>
@@ -2012,7 +2012,7 @@
                 <w:noProof/>
                 <w:webHidden/>
               </w:rPr>
-              <w:t>9</w:t>
+              <w:t>11</w:t>
             </w:r>
             <w:r>
               <w:rPr>
@@ -2035,7 +2035,7 @@
               <w:lang w:eastAsia="de-DE"/>
             </w:rPr>
           </w:pPr>
-          <w:hyperlink w:anchor="_Toc29289734" w:history="1">
+          <w:hyperlink w:anchor="_Toc29543635" w:history="1">
             <w:r>
               <w:rPr>
                 <w:rStyle w:val="Hyperlink"/>
@@ -2062,7 +2062,7 @@
                 <w:noProof/>
                 <w:webHidden/>
               </w:rPr>
-              <w:instrText xml:space="preserve"> PAGEREF _Toc29289734 \h </w:instrText>
+              <w:instrText xml:space="preserve"> PAGEREF _Toc29543635 \h </w:instrText>
             </w:r>
             <w:r>
               <w:rPr>
@@ -2082,7 +2082,7 @@
                 <w:noProof/>
                 <w:webHidden/>
               </w:rPr>
-              <w:t>9</w:t>
+              <w:t>11</w:t>
             </w:r>
             <w:r>
               <w:rPr>
@@ -2105,7 +2105,7 @@
               <w:lang w:eastAsia="de-DE"/>
             </w:rPr>
           </w:pPr>
-          <w:hyperlink w:anchor="_Toc29289735" w:history="1">
+          <w:hyperlink w:anchor="_Toc29543636" w:history="1">
             <w:r>
               <w:rPr>
                 <w:rStyle w:val="Hyperlink"/>
@@ -2132,7 +2132,7 @@
                 <w:noProof/>
                 <w:webHidden/>
               </w:rPr>
-              <w:instrText xml:space="preserve"> PAGEREF _Toc29289735 \h </w:instrText>
+              <w:instrText xml:space="preserve"> PAGEREF _Toc29543636 \h </w:instrText>
             </w:r>
             <w:r>
               <w:rPr>
@@ -2152,7 +2152,7 @@
                 <w:noProof/>
                 <w:webHidden/>
               </w:rPr>
-              <w:t>9</w:t>
+              <w:t>11</w:t>
             </w:r>
             <w:r>
               <w:rPr>
@@ -2175,7 +2175,7 @@
               <w:lang w:eastAsia="de-DE"/>
             </w:rPr>
           </w:pPr>
-          <w:hyperlink w:anchor="_Toc29289736" w:history="1">
+          <w:hyperlink w:anchor="_Toc29543637" w:history="1">
             <w:r>
               <w:rPr>
                 <w:rStyle w:val="Hyperlink"/>
@@ -2202,7 +2202,7 @@
                 <w:noProof/>
                 <w:webHidden/>
               </w:rPr>
-              <w:instrText xml:space="preserve"> PAGEREF _Toc29289736 \h </w:instrText>
+              <w:instrText xml:space="preserve"> PAGEREF _Toc29543637 \h </w:instrText>
             </w:r>
             <w:r>
               <w:rPr>
@@ -2222,7 +2222,7 @@
                 <w:noProof/>
                 <w:webHidden/>
               </w:rPr>
-              <w:t>9</w:t>
+              <w:t>11</w:t>
             </w:r>
             <w:r>
               <w:rPr>
@@ -2245,7 +2245,7 @@
               <w:lang w:eastAsia="de-DE"/>
             </w:rPr>
           </w:pPr>
-          <w:hyperlink w:anchor="_Toc29289737" w:history="1">
+          <w:hyperlink w:anchor="_Toc29543638" w:history="1">
             <w:r>
               <w:rPr>
                 <w:rStyle w:val="Hyperlink"/>
@@ -2272,7 +2272,7 @@
                 <w:noProof/>
                 <w:webHidden/>
               </w:rPr>
-              <w:instrText xml:space="preserve"> PAGEREF _Toc29289737 \h </w:instrText>
+              <w:instrText xml:space="preserve"> PAGEREF _Toc29543638 \h </w:instrText>
             </w:r>
             <w:r>
               <w:rPr>
@@ -2292,7 +2292,7 @@
                 <w:noProof/>
                 <w:webHidden/>
               </w:rPr>
-              <w:t>10</w:t>
+              <w:t>13</w:t>
             </w:r>
             <w:r>
               <w:rPr>
@@ -2318,7 +2318,7 @@
       <w:pPr>
         <w:pStyle w:val="berschrift1"/>
       </w:pPr>
-      <w:bookmarkStart w:id="0" w:name="_Toc29289706"/>
+      <w:bookmarkStart w:id="0" w:name="_Toc29543607"/>
       <w:r>
         <w:t>Abstract</w:t>
       </w:r>
@@ -2328,7 +2328,7 @@
       <w:pPr>
         <w:pStyle w:val="berschrift1"/>
       </w:pPr>
-      <w:bookmarkStart w:id="1" w:name="_Toc29289707"/>
+      <w:bookmarkStart w:id="1" w:name="_Toc29543608"/>
       <w:r>
         <w:t>Danksagung</w:t>
       </w:r>
@@ -2338,7 +2338,7 @@
       <w:pPr>
         <w:pStyle w:val="berschrift1"/>
       </w:pPr>
-      <w:bookmarkStart w:id="2" w:name="_Toc29289708"/>
+      <w:bookmarkStart w:id="2" w:name="_Toc29543609"/>
       <w:r>
         <w:t>1.</w:t>
       </w:r>
@@ -2354,7 +2354,7 @@
       <w:pPr>
         <w:pStyle w:val="berschrift1"/>
       </w:pPr>
-      <w:bookmarkStart w:id="3" w:name="_Toc29289709"/>
+      <w:bookmarkStart w:id="3" w:name="_Toc29543610"/>
       <w:r>
         <w:t>2</w:t>
       </w:r>
@@ -2368,7 +2368,7 @@
       <w:pPr>
         <w:pStyle w:val="berschrift1"/>
       </w:pPr>
-      <w:bookmarkStart w:id="4" w:name="_Toc29289710"/>
+      <w:bookmarkStart w:id="4" w:name="_Toc29543611"/>
       <w:r>
         <w:t>3. Die Fourier</w:t>
       </w:r>
@@ -2641,7 +2641,7 @@
       <w:pPr>
         <w:pStyle w:val="berschrift1"/>
       </w:pPr>
-      <w:bookmarkStart w:id="5" w:name="_Toc29289711"/>
+      <w:bookmarkStart w:id="5" w:name="_Toc29543612"/>
       <w:r>
         <w:t>3.1. Die diskrete Fouriertransformation</w:t>
       </w:r>
@@ -4791,7 +4791,7 @@
       <w:pPr>
         <w:pStyle w:val="berschrift1"/>
       </w:pPr>
-      <w:bookmarkStart w:id="6" w:name="_Toc29289712"/>
+      <w:bookmarkStart w:id="6" w:name="_Toc29543613"/>
       <w:r>
         <w:t>4. Die Spektralanalyse</w:t>
       </w:r>
@@ -5022,15 +5022,15 @@
       <w:pPr>
         <w:pStyle w:val="berschrift1"/>
       </w:pPr>
-      <w:bookmarkStart w:id="7" w:name="_Toc29289713"/>
+      <w:bookmarkStart w:id="7" w:name="_Toc29543614"/>
       <w:r>
         <w:lastRenderedPageBreak/>
         <w:t xml:space="preserve">5. </w:t>
       </w:r>
+      <w:r>
+        <w:t>Convolutional Neural Network (CNN)</w:t>
+      </w:r>
       <w:bookmarkEnd w:id="7"/>
-      <w:r>
-        <w:t>Convolutional Neural Network (CNN)</w:t>
-      </w:r>
     </w:p>
     <w:p>
       <w:r>
@@ -5126,10 +5126,7 @@
         <w:t>verringert</w:t>
       </w:r>
       <w:r>
-        <w:t xml:space="preserve">, da </w:t>
-      </w:r>
-      <w:r>
-        <w:t xml:space="preserve">bei einem </w:t>
+        <w:t xml:space="preserve">. Die bekanntesten Pooling Verfahren sind das </w:t>
       </w:r>
       <w:r>
         <w:rPr>
@@ -5139,26 +5136,44 @@
         <w:t>max-Pooling</w:t>
       </w:r>
       <w:r>
-        <w:t xml:space="preserve"> nur der größte Wert aus einer vordefinierten </w:t>
+        <w:t xml:space="preserve"> und das </w:t>
       </w:r>
       <w:r>
         <w:rPr>
           <w:i/>
           <w:iCs/>
         </w:rPr>
-        <w:t>m</w:t>
+        <w:t>average-Pooling</w:t>
+      </w:r>
+      <w:r>
+        <w:t>.</w:t>
+      </w:r>
+      <w:r>
+        <w:t xml:space="preserve"> </w:t>
+      </w:r>
+      <w:r>
+        <w:t>Hierbei wird nur ein Wert aus einer vordefinierten</w:t>
+      </w:r>
+      <w:r>
+        <w:t xml:space="preserve"> </w:t>
       </w:r>
       <w:r>
         <w:rPr>
           <w:i/>
           <w:iCs/>
         </w:rPr>
+        <w:t>m</w:t>
+      </w:r>
+      <w:r>
+        <w:rPr>
+          <w:i/>
+          <w:iCs/>
+        </w:rPr>
         <w:t>xn Poolingmatrix</w:t>
       </w:r>
       <w:r>
-        <w:t xml:space="preserve"> übernommen wird.</w:t>
-      </w:r>
-      <w:bookmarkStart w:id="8" w:name="_Toc29289715"/>
+        <w:t xml:space="preserve"> übernomme.</w:t>
+      </w:r>
       <w:sdt>
         <w:sdtPr>
           <w:id w:val="689493429"/>
@@ -5191,7 +5206,25 @@
     </w:p>
     <w:p>
       <w:r>
-        <w:t xml:space="preserve">Die in diesem Kapitel vorgestellten Netze haben auch einen anderen Aufbau im Gegensatz zu anderen neuronalen Netzen (NN). Dabei haben NN mindestens 2 Schichten. Eine eindimensionale Input-Schicht und eine eindimensionale Ausgabe-Schicht. Optional können versteckte Schichten eingefügt werden und diese vollständig oder nur teilweise mit der </w:t>
+        <w:t xml:space="preserve">Die in diesem Kapitel vorgestellten Netze haben </w:t>
+      </w:r>
+      <w:r>
+        <w:t>ebenfalls</w:t>
+      </w:r>
+      <w:r>
+        <w:t xml:space="preserve"> einen anderen Aufbau im Gegensatz zu anderen neuronalen Netzen (NN). NN </w:t>
+      </w:r>
+      <w:r>
+        <w:t xml:space="preserve">besitzen </w:t>
+      </w:r>
+      <w:r>
+        <w:t xml:space="preserve">mindestens 2 Schichten. Eine eindimensionale </w:t>
+      </w:r>
+      <w:r>
+        <w:t>Eingabe</w:t>
+      </w:r>
+      <w:r>
+        <w:t xml:space="preserve">-Schicht und eine eindimensionale Ausgabe-Schicht. Optional können versteckte Schichten eingefügt werden und diese vollständig oder nur teilweise mit der </w:t>
       </w:r>
       <w:r>
         <w:t>Nachfolger</w:t>
@@ -5303,7 +5336,10 @@
         <w:t xml:space="preserve">ist </w:t>
       </w:r>
       <w:r>
-        <w:t xml:space="preserve">eine </w:t>
+        <w:t>die</w:t>
+      </w:r>
+      <w:r>
+        <w:t xml:space="preserve"> </w:t>
       </w:r>
       <w:r>
         <w:rPr>
@@ -5316,7 +5352,10 @@
         <w:t xml:space="preserve"> Schicht, welche Matrizen über die </w:t>
       </w:r>
       <w:r>
-        <w:t>momentane Schicht</w:t>
+        <w:t>Pixelmatrix der</w:t>
+      </w:r>
+      <w:r>
+        <w:t xml:space="preserve"> Schicht</w:t>
       </w:r>
       <w:r>
         <w:t xml:space="preserve"> schiebt, um gewünschte Eigenschaften stärker hervor zu heben. </w:t>
@@ -5341,7 +5380,10 @@
         <w:t xml:space="preserve">. Der letzte Baustein ist ein voll </w:t>
       </w:r>
       <w:r>
-        <w:t>Vermaschtes</w:t>
+        <w:t>v</w:t>
+      </w:r>
+      <w:r>
+        <w:t>ermaschtes</w:t>
       </w:r>
       <w:r>
         <w:t xml:space="preserve"> neuronales Netz. Das vollvermaschte Netz </w:t>
@@ -5381,7 +5423,13 @@
         <w:t xml:space="preserve"> Die eben beschriebenen Bausteine müssen nicht in der vorgestellten Reihenfolge vorkommen. Es können mehrere Convolutional Schichten </w:t>
       </w:r>
       <w:r>
-        <w:t>realisiert werden bevor eine oder mehrere Pooling Schichten implementiert wurden. Diese Strukturen können sich dabei in ein und demselben Netz auch wiederholen. Die einzige</w:t>
+        <w:t xml:space="preserve">realisiert werden bevor eine oder mehrere Pooling Schichten implementiert </w:t>
+      </w:r>
+      <w:r>
+        <w:t>werden</w:t>
+      </w:r>
+      <w:r>
+        <w:t>. Diese Strukturen können sich dabei in ein und demselben Netz auch wiederholen. Die einzige</w:t>
       </w:r>
       <w:r>
         <w:t>n</w:t>
@@ -5400,23 +5448,24 @@
       <w:pPr>
         <w:pStyle w:val="berschrift1"/>
       </w:pPr>
+      <w:bookmarkStart w:id="8" w:name="_Toc29543615"/>
       <w:r>
         <w:lastRenderedPageBreak/>
         <w:t xml:space="preserve">5.1. </w:t>
       </w:r>
+      <w:r>
+        <w:t xml:space="preserve">Funktionsweise der einzelnen </w:t>
+      </w:r>
+      <w:r>
+        <w:t>Bestandteile</w:t>
+      </w:r>
       <w:bookmarkEnd w:id="8"/>
-      <w:r>
-        <w:t xml:space="preserve">Funktionsweise der einzelnen </w:t>
-      </w:r>
-      <w:r>
-        <w:t>Bestandteile</w:t>
-      </w:r>
     </w:p>
     <w:p>
       <w:pPr>
         <w:pStyle w:val="berschrift1"/>
       </w:pPr>
-      <w:bookmarkStart w:id="9" w:name="_Toc29289716"/>
+      <w:bookmarkStart w:id="9" w:name="_Toc29543616"/>
       <w:r>
         <w:t>5.1.1. Convolutional Schicht</w:t>
       </w:r>
@@ -5432,7 +5481,7 @@
           <w:bCs/>
           <w:color w:val="FF0000"/>
         </w:rPr>
-        <w:t xml:space="preserve">ToDo:  </w:t>
+        <w:t>ToDo:  In höheren Schichten Einzelne Merkmale in Tieferen Schichten was anderes</w:t>
       </w:r>
       <w:r>
         <w:rPr>
@@ -5440,7 +5489,7 @@
           <w:bCs/>
           <w:color w:val="FF0000"/>
         </w:rPr>
-        <w:t>In höheren Schichten Einzelne Merkmale in Tieferen Schichten was anderes</w:t>
+        <w:t xml:space="preserve"> + Bild mit möglichen Merkmalen</w:t>
       </w:r>
       <w:r>
         <w:rPr>
@@ -5448,26 +5497,63 @@
           <w:bCs/>
           <w:color w:val="FF0000"/>
         </w:rPr>
-        <w:t xml:space="preserve"> + Bild mit möglichen Merkmalen</w:t>
+        <w:t>.</w:t>
+      </w:r>
+      <w:r>
+        <w:t xml:space="preserve"> </w:t>
+      </w:r>
+      <w:r>
+        <w:t xml:space="preserve">Die Merkmale werden mit Hilfe von Filterkerneln extrahiert. Der Filterkernel wird auch Filtermatrix genannt, da der Filter in einem Matrixformat vorliegt. </w:t>
+      </w:r>
+      <w:r>
+        <w:t xml:space="preserve">Bei zweidimensionalen Datensätzen </w:t>
+      </w:r>
+      <w:r>
+        <w:t>kann der</w:t>
+      </w:r>
+      <w:r>
+        <w:t xml:space="preserve"> Filter </w:t>
+      </w:r>
+      <w:r>
+        <w:t>eine Größe von</w:t>
+      </w:r>
+      <w:r>
+        <w:t xml:space="preserve"> </w:t>
+      </w:r>
+      <w:r>
+        <w:t>1</w:t>
+      </w:r>
+      <w:r>
+        <w:t>x</w:t>
+      </w:r>
+      <w:r>
+        <w:t>1</w:t>
+      </w:r>
+      <w:r>
+        <w:t xml:space="preserve"> bis hin zur Größe de</w:t>
+      </w:r>
+      <w:r>
+        <w:t>r</w:t>
+      </w:r>
+      <w:r>
+        <w:t xml:space="preserve"> vorliegenden </w:t>
+      </w:r>
+      <w:r>
+        <w:t>Matrix</w:t>
+      </w:r>
+      <w:r>
+        <w:t xml:space="preserve"> </w:t>
+      </w:r>
+      <w:r>
+        <w:t>besitzen</w:t>
+      </w:r>
+      <w:r>
+        <w:t xml:space="preserve">. Bei dreidimensionalen Datensätzen müssen </w:t>
       </w:r>
       <w:bookmarkStart w:id="10" w:name="_GoBack"/>
       <w:bookmarkEnd w:id="10"/>
       <w:r>
-        <w:rPr>
-          <w:b/>
-          <w:bCs/>
-          <w:color w:val="FF0000"/>
-        </w:rPr>
-        <w:t>.</w:t>
-      </w:r>
-      <w:r>
-        <w:t xml:space="preserve"> </w:t>
-      </w:r>
-      <w:r>
-        <w:t xml:space="preserve">Die Merkmale werden mit Hilfe von Filterkerneln extrahiert. Der Filterkernel wird auch Filtermatrix genannt, da der Filter in einem Matrixformat vorliegt. </w:t>
-      </w:r>
-      <w:r>
-        <w:t xml:space="preserve">Bei zweidimensionalen Datensätzen hat der Filter eine Größe von 2x2 Pixeln bis hin zur Größe des vorliegenden Bildes. Bei dreidimensionalen Datensätzen müssen die Filter </w:t>
+        <w:t xml:space="preserve">Filter </w:t>
       </w:r>
       <w:r>
         <w:t>in der dritten Dimension nicht</w:t>
@@ -5517,7 +5603,13 @@
         <w:t>ie Pixelmatrix der vorherigen Schicht geschoben</w:t>
       </w:r>
       <w:r>
-        <w:t>. Die Schrittweite, mit der das Kernel über die Bildmatrix geschoben wird, kann vom Ersteller frei gewählt werden. Eine größere Schrittweite hat einen kleineren Rechenaufwand</w:t>
+        <w:t xml:space="preserve">. </w:t>
+      </w:r>
+      <w:r>
+        <w:t>In welcher Schrittweite das Kernel über die Bildmatrix geschoben wird,</w:t>
+      </w:r>
+      <w:r>
+        <w:t xml:space="preserve"> kann vom Ersteller frei gewählt werden. Eine größere Schrittweite hat einen kleineren Rechenaufwand</w:t>
       </w:r>
       <w:r>
         <w:t>, ein kleineres Bild nach Ausführung de</w:t>
@@ -5547,7 +5639,19 @@
         <w:t xml:space="preserve"> zwischen dem Pixel des Filters und dem dazugehörigen, vom Filter eingeschlossenen, Pixel der Bildermatrix</w:t>
       </w:r>
       <w:r>
-        <w:t xml:space="preserve"> durchgeführt und die Ergebnisse anschließend addiert</w:t>
+        <w:t xml:space="preserve"> durchgeführt</w:t>
+      </w:r>
+      <w:r>
+        <w:t xml:space="preserve">. Die </w:t>
+      </w:r>
+      <w:r>
+        <w:t>Ergebnisse</w:t>
+      </w:r>
+      <w:r>
+        <w:t xml:space="preserve"> der Multiplikation zwischen Filter und Pixelwert werden</w:t>
+      </w:r>
+      <w:r>
+        <w:t xml:space="preserve"> anschließend addiert</w:t>
       </w:r>
       <w:r>
         <w:t>.</w:t>
@@ -5563,19 +5667,76 @@
         <w:t>Featuremap</w:t>
       </w:r>
       <w:r>
-        <w:t xml:space="preserve"> gespeichert.</w:t>
+        <w:t xml:space="preserve"> gespeichert</w:t>
+      </w:r>
+      <w:r>
+        <w:t xml:space="preserve">, welche </w:t>
+      </w:r>
+      <w:r>
+        <w:t xml:space="preserve">die Ausgabe </w:t>
+      </w:r>
+      <w:r>
+        <w:t xml:space="preserve">der errechneten Werte nach </w:t>
+      </w:r>
+      <w:r>
+        <w:t>der Durchführung eines Filters</w:t>
+      </w:r>
+      <w:r>
+        <w:t xml:space="preserve"> darstellt</w:t>
+      </w:r>
+      <w:r>
+        <w:t xml:space="preserve">. </w:t>
+      </w:r>
+      <w:r>
+        <w:t xml:space="preserve">Pro Convolution Schicht, können mehrere Filter </w:t>
+      </w:r>
+      <w:r>
+        <w:t>realisiert</w:t>
+      </w:r>
+      <w:r>
+        <w:t xml:space="preserve"> werden. </w:t>
+      </w:r>
+      <w:r>
+        <w:t>Bei der Realisierung</w:t>
       </w:r>
       <w:r>
         <w:t xml:space="preserve"> </w:t>
       </w:r>
       <w:r>
-        <w:t xml:space="preserve">Die Featuremap ist die Ausgabe der Durchführung eines Filters der Vorgängerschicht. </w:t>
-      </w:r>
-      <w:r>
-        <w:t>Pro Convolution Schicht, können mehrere Filter durchgeführt werden. Dadurch wird die folgende Schicht bis zu dreidimensional</w:t>
-      </w:r>
-      <w:r>
-        <w:t xml:space="preserve"> wie in folgender Abbildung </w:t>
+        <w:t xml:space="preserve">von mehreren Filtern </w:t>
+      </w:r>
+      <w:r>
+        <w:t xml:space="preserve">wird die </w:t>
+      </w:r>
+      <w:r>
+        <w:t xml:space="preserve">dritte Dimension der </w:t>
+      </w:r>
+      <w:r>
+        <w:t>folgende</w:t>
+      </w:r>
+      <w:r>
+        <w:t>n</w:t>
+      </w:r>
+      <w:r>
+        <w:t xml:space="preserve"> Schicht </w:t>
+      </w:r>
+      <w:r>
+        <w:t xml:space="preserve">so groß wie </w:t>
+      </w:r>
+      <w:r>
+        <w:t>die Anzahl der realisierten</w:t>
+      </w:r>
+      <w:r>
+        <w:t xml:space="preserve"> Filter</w:t>
+      </w:r>
+      <w:r>
+        <w:t>kernel</w:t>
+      </w:r>
+      <w:r>
+        <w:t>. Dieser Sachverhalt wird</w:t>
+      </w:r>
+      <w:r>
+        <w:t xml:space="preserve"> in folgender Abbildung </w:t>
       </w:r>
       <w:r>
         <w:t>dargestellt</w:t>
@@ -5620,13 +5781,25 @@
     </w:p>
     <w:p>
       <w:r>
-        <w:t>Da ein Filter jedoch nicht in die Pixelmatrix passt</w:t>
+        <w:t xml:space="preserve">Da </w:t>
+      </w:r>
+      <w:r>
+        <w:t>größere</w:t>
+      </w:r>
+      <w:r>
+        <w:t xml:space="preserve"> Filter jedoch nicht in die Pixelmatrix passt</w:t>
       </w:r>
       <w:r>
         <w:t>,</w:t>
       </w:r>
       <w:r>
-        <w:t xml:space="preserve"> wenn er an Pixel 1x1 oder an jeder beliebigen Stelle am Rand steht, existieren zwei Möglichkeiten diese Sonderfälle zu behandeln. </w:t>
+        <w:t xml:space="preserve"> wenn er an Pixel</w:t>
+      </w:r>
+      <w:r>
+        <w:t>position</w:t>
+      </w:r>
+      <w:r>
+        <w:t xml:space="preserve"> 1x1 oder an jeder beliebigen Stelle am Rand steht, existieren zwei Möglichkeiten diese Sonderfälle zu behandeln. </w:t>
       </w:r>
       <w:r>
         <w:t xml:space="preserve">Die erste Option ist die Bildermatrix mit einem </w:t>
@@ -5642,7 +5815,19 @@
         <w:t xml:space="preserve"> </w:t>
       </w:r>
       <w:r>
-        <w:t xml:space="preserve">so zu vergrößern, dass der Filter bei der Position 1x1 im Ausgangsbild anfangen kann. Die zweite Möglichkeit ist es nur valide Startpunkte für den Filter zu wählen. Bei einer </w:t>
+        <w:t xml:space="preserve">so zu vergrößern, dass der Filter </w:t>
+      </w:r>
+      <w:r>
+        <w:t xml:space="preserve">an </w:t>
+      </w:r>
+      <w:r>
+        <w:t>Position 1x1 im Ausgangsbild anfangen kann</w:t>
+      </w:r>
+      <w:r>
+        <w:t>, was bewirkt das die Matrix nach der Faltung dieselbe Größe wie davor aufweist</w:t>
+      </w:r>
+      <w:r>
+        <w:t xml:space="preserve">. Die zweite Möglichkeit ist es nur valide Startpunkte für den Filter zu wählen. Bei einer </w:t>
       </w:r>
       <w:r>
         <w:t>3</w:t>
@@ -5702,7 +5887,7 @@
       <w:pPr>
         <w:pStyle w:val="berschrift1"/>
       </w:pPr>
-      <w:bookmarkStart w:id="11" w:name="_Toc29289717"/>
+      <w:bookmarkStart w:id="11" w:name="_Toc29543617"/>
       <w:r>
         <w:t>5.1.2. Pooling Schicht</w:t>
       </w:r>
@@ -5713,8 +5898,9 @@
       <w:pPr>
         <w:pStyle w:val="berschrift1"/>
       </w:pPr>
-      <w:bookmarkStart w:id="12" w:name="_Toc29289718"/>
-      <w:r>
+      <w:bookmarkStart w:id="12" w:name="_Toc29543618"/>
+      <w:r>
+        <w:lastRenderedPageBreak/>
         <w:t>5.1.3. Vollständig Vermaschtes Netzwerk</w:t>
       </w:r>
       <w:bookmarkEnd w:id="12"/>
@@ -5724,9 +5910,8 @@
       <w:pPr>
         <w:pStyle w:val="berschrift1"/>
       </w:pPr>
-      <w:bookmarkStart w:id="13" w:name="_Toc29289719"/>
-      <w:r>
-        <w:lastRenderedPageBreak/>
+      <w:bookmarkStart w:id="13" w:name="_Toc29543619"/>
+      <w:r>
         <w:t>5.2. Aktivierungsfunktionen</w:t>
       </w:r>
       <w:bookmarkEnd w:id="13"/>
@@ -5735,7 +5920,7 @@
       <w:pPr>
         <w:pStyle w:val="berschrift1"/>
       </w:pPr>
-      <w:bookmarkStart w:id="14" w:name="_Toc29289720"/>
+      <w:bookmarkStart w:id="14" w:name="_Toc29543620"/>
       <w:r>
         <w:t>5.2.1. Backpropagation</w:t>
       </w:r>
@@ -5746,7 +5931,7 @@
       <w:pPr>
         <w:pStyle w:val="berschrift1"/>
       </w:pPr>
-      <w:bookmarkStart w:id="15" w:name="_Toc29289721"/>
+      <w:bookmarkStart w:id="15" w:name="_Toc29543621"/>
       <w:r>
         <w:t>5.2.2. ReLU Funktion</w:t>
       </w:r>
@@ -5757,9 +5942,11 @@
       <w:pPr>
         <w:pStyle w:val="berschrift1"/>
       </w:pPr>
+      <w:bookmarkStart w:id="16" w:name="_Toc29543622"/>
       <w:r>
         <w:t>5.3. Segmentation Problem</w:t>
       </w:r>
+      <w:bookmarkEnd w:id="16"/>
     </w:p>
     <w:p>
       <w:r>
@@ -5781,7 +5968,7 @@
       <w:pPr>
         <w:pStyle w:val="berschrift1"/>
       </w:pPr>
-      <w:bookmarkStart w:id="16" w:name="_Toc29289722"/>
+      <w:bookmarkStart w:id="17" w:name="_Toc29543623"/>
       <w:r>
         <w:t>5</w:t>
       </w:r>
@@ -5791,13 +5978,13 @@
       <w:r>
         <w:t>Pattern Erkennung mithilfe der Fourier Transformation</w:t>
       </w:r>
-      <w:bookmarkEnd w:id="16"/>
+      <w:bookmarkEnd w:id="17"/>
     </w:p>
     <w:p>
       <w:pPr>
         <w:pStyle w:val="berschrift1"/>
       </w:pPr>
-      <w:bookmarkStart w:id="17" w:name="_Toc29289723"/>
+      <w:bookmarkStart w:id="18" w:name="_Toc29543624"/>
       <w:r>
         <w:t>6</w:t>
       </w:r>
@@ -5816,20 +6003,20 @@
       <w:r>
         <w:t xml:space="preserve"> und Melodie</w:t>
       </w:r>
-      <w:bookmarkEnd w:id="17"/>
+      <w:bookmarkEnd w:id="18"/>
     </w:p>
     <w:p>
       <w:pPr>
         <w:pStyle w:val="berschrift1"/>
       </w:pPr>
-      <w:bookmarkStart w:id="18" w:name="_Toc29289724"/>
+      <w:bookmarkStart w:id="19" w:name="_Toc29543625"/>
       <w:r>
         <w:t>6</w:t>
       </w:r>
       <w:r>
         <w:t>.1. String basierte Pattern suche</w:t>
       </w:r>
-      <w:bookmarkEnd w:id="18"/>
+      <w:bookmarkEnd w:id="19"/>
       <w:r>
         <w:t xml:space="preserve"> </w:t>
       </w:r>
@@ -5838,20 +6025,20 @@
       <w:pPr>
         <w:pStyle w:val="berschrift1"/>
       </w:pPr>
-      <w:bookmarkStart w:id="19" w:name="_Toc29289725"/>
+      <w:bookmarkStart w:id="20" w:name="_Toc29543626"/>
       <w:r>
         <w:t>6</w:t>
       </w:r>
       <w:r>
         <w:t>.2. Geometrische Pattern suche</w:t>
       </w:r>
-      <w:bookmarkEnd w:id="19"/>
+      <w:bookmarkEnd w:id="20"/>
     </w:p>
     <w:p>
       <w:pPr>
         <w:pStyle w:val="berschrift1"/>
       </w:pPr>
-      <w:bookmarkStart w:id="20" w:name="_Toc29289726"/>
+      <w:bookmarkStart w:id="21" w:name="_Toc29543627"/>
       <w:r>
         <w:t>6</w:t>
       </w:r>
@@ -5870,7 +6057,7 @@
       <w:r>
         <w:t xml:space="preserve"> Fünf-Dimensionales Punkt Set</w:t>
       </w:r>
-      <w:bookmarkEnd w:id="20"/>
+      <w:bookmarkEnd w:id="21"/>
     </w:p>
     <w:p>
       <w:r>
@@ -5912,7 +6099,7 @@
       <w:pPr>
         <w:pStyle w:val="berschrift1"/>
       </w:pPr>
-      <w:bookmarkStart w:id="21" w:name="_Toc29289727"/>
+      <w:bookmarkStart w:id="22" w:name="_Toc29543628"/>
       <w:r>
         <w:lastRenderedPageBreak/>
         <w:t>6</w:t>
@@ -5920,46 +6107,46 @@
       <w:r>
         <w:t>.2.1.1. SIA</w:t>
       </w:r>
-      <w:bookmarkEnd w:id="21"/>
+      <w:bookmarkEnd w:id="22"/>
     </w:p>
     <w:p>
       <w:pPr>
         <w:pStyle w:val="berschrift1"/>
       </w:pPr>
-      <w:bookmarkStart w:id="22" w:name="_Toc29289728"/>
+      <w:bookmarkStart w:id="23" w:name="_Toc29543629"/>
       <w:r>
         <w:t>6</w:t>
       </w:r>
       <w:r>
         <w:t>.2.1.2. SIATEC</w:t>
       </w:r>
-      <w:bookmarkEnd w:id="22"/>
+      <w:bookmarkEnd w:id="23"/>
     </w:p>
     <w:p>
       <w:pPr>
         <w:pStyle w:val="berschrift1"/>
       </w:pPr>
-      <w:bookmarkStart w:id="23" w:name="_Toc29289729"/>
+      <w:bookmarkStart w:id="24" w:name="_Toc29543630"/>
       <w:r>
         <w:t>6</w:t>
       </w:r>
       <w:r>
         <w:t>.2.1.3. COSIATEC</w:t>
       </w:r>
-      <w:bookmarkEnd w:id="23"/>
+      <w:bookmarkEnd w:id="24"/>
     </w:p>
     <w:p>
       <w:pPr>
         <w:pStyle w:val="berschrift1"/>
       </w:pPr>
-      <w:bookmarkStart w:id="24" w:name="_Toc29289730"/>
+      <w:bookmarkStart w:id="25" w:name="_Toc29543631"/>
       <w:r>
         <w:t>6</w:t>
       </w:r>
       <w:r>
         <w:t>.3. Pattern Erkennung mithilfe von Matrizen</w:t>
       </w:r>
-      <w:bookmarkEnd w:id="24"/>
+      <w:bookmarkEnd w:id="25"/>
     </w:p>
     <w:p>
       <w:hyperlink r:id="rId13" w:history="1">
@@ -6051,7 +6238,7 @@
       <w:pPr>
         <w:pStyle w:val="berschrift1"/>
       </w:pPr>
-      <w:bookmarkStart w:id="25" w:name="_Toc29289731"/>
+      <w:bookmarkStart w:id="26" w:name="_Toc29543632"/>
       <w:r>
         <w:t>7</w:t>
       </w:r>
@@ -6061,7 +6248,7 @@
       <w:r>
         <w:t>Pattern Erkennung mithilfe von Neuronalen Netzen</w:t>
       </w:r>
-      <w:bookmarkEnd w:id="25"/>
+      <w:bookmarkEnd w:id="26"/>
     </w:p>
     <w:p>
       <w:r>
@@ -6087,7 +6274,7 @@
           <w:lang w:eastAsia="de-DE"/>
         </w:rPr>
       </w:pPr>
-      <w:bookmarkStart w:id="26" w:name="_Toc29289732"/>
+      <w:bookmarkStart w:id="27" w:name="_Toc29543633"/>
       <w:r>
         <w:rPr>
           <w:rFonts w:eastAsia="Times New Roman"/>
@@ -6096,7 +6283,7 @@
         <w:lastRenderedPageBreak/>
         <w:t>8. Realisierung der Pattern Erkennung</w:t>
       </w:r>
-      <w:bookmarkEnd w:id="26"/>
+      <w:bookmarkEnd w:id="27"/>
     </w:p>
     <w:p>
       <w:pPr>
@@ -6339,7 +6526,7 @@
           <w:lang w:eastAsia="de-DE"/>
         </w:rPr>
       </w:pPr>
-      <w:bookmarkStart w:id="27" w:name="_Toc29289733"/>
+      <w:bookmarkStart w:id="28" w:name="_Toc29543634"/>
       <w:r>
         <w:rPr>
           <w:rFonts w:eastAsia="Times New Roman"/>
@@ -6347,7 +6534,7 @@
         </w:rPr>
         <w:t>8.1. Realisierung des Low-/Band-/High-Pass-Filter</w:t>
       </w:r>
-      <w:bookmarkEnd w:id="27"/>
+      <w:bookmarkEnd w:id="28"/>
     </w:p>
     <w:p>
       <w:pPr>
@@ -6415,23 +6602,23 @@
       <w:pPr>
         <w:pStyle w:val="berschrift1"/>
       </w:pPr>
-      <w:bookmarkStart w:id="28" w:name="_Toc29289734"/>
+      <w:bookmarkStart w:id="29" w:name="_Toc29543635"/>
       <w:r>
         <w:t>Abbildungsverzeichnis</w:t>
       </w:r>
-      <w:bookmarkEnd w:id="28"/>
+      <w:bookmarkEnd w:id="29"/>
     </w:p>
     <w:p>
       <w:pPr>
         <w:pStyle w:val="berschrift1"/>
       </w:pPr>
-      <w:bookmarkStart w:id="29" w:name="_Toc29289735"/>
+      <w:bookmarkStart w:id="30" w:name="_Toc29543636"/>
       <w:r>
         <w:t>Tabellenverzeichnis</w:t>
       </w:r>
-      <w:bookmarkEnd w:id="29"/>
-    </w:p>
-    <w:bookmarkStart w:id="30" w:name="_Toc29289736" w:displacedByCustomXml="next"/>
+      <w:bookmarkEnd w:id="30"/>
+    </w:p>
+    <w:bookmarkStart w:id="31" w:name="_Toc29543637" w:displacedByCustomXml="next"/>
     <w:sdt>
       <w:sdtPr>
         <w:rPr>
@@ -6453,7 +6640,7 @@
           <w:r>
             <w:t>Literaturverzeichnis</w:t>
           </w:r>
-          <w:bookmarkEnd w:id="30"/>
+          <w:bookmarkEnd w:id="31"/>
         </w:p>
         <w:sdt>
           <w:sdtPr>
@@ -6484,6 +6671,65 @@
                 <w:rPr>
                   <w:noProof/>
                 </w:rPr>
+                <w:t xml:space="preserve">Beck, F., &amp; Rey, G. (2018). </w:t>
+              </w:r>
+              <w:r>
+                <w:rPr>
+                  <w:i/>
+                  <w:iCs/>
+                  <w:noProof/>
+                </w:rPr>
+                <w:t>Neuronale Netze: Eine Einführung in die Grundlagen, Anwendungen und Datenauswertung.</w:t>
+              </w:r>
+              <w:r>
+                <w:rPr>
+                  <w:noProof/>
+                </w:rPr>
+                <w:t xml:space="preserve"> Deutschland: hogrefe. Abgerufen am 8. Januar 2020 von Neuronale Netze: http://www.neuronalesnetz.de</w:t>
+              </w:r>
+            </w:p>
+            <w:p>
+              <w:pPr>
+                <w:pStyle w:val="Literaturverzeichnis"/>
+                <w:ind w:left="720" w:hanging="720"/>
+                <w:rPr>
+                  <w:noProof/>
+                </w:rPr>
+              </w:pPr>
+              <w:r>
+                <w:rPr>
+                  <w:noProof/>
+                </w:rPr>
+                <w:t xml:space="preserve">Brownlee, D. J. (26. September 2019). </w:t>
+              </w:r>
+              <w:r>
+                <w:rPr>
+                  <w:i/>
+                  <w:iCs/>
+                  <w:noProof/>
+                </w:rPr>
+                <w:t>How Do Convolutional Layers Work in Deep Learning Neural Networks?</w:t>
+              </w:r>
+              <w:r>
+                <w:rPr>
+                  <w:noProof/>
+                </w:rPr>
+                <w:t xml:space="preserve"> Abgerufen am 16. Januar 2020 von Machine Learning Mastery: https://machinelearningmastery.com/convolutional-layers-for-deep-learning-neural-networks/</w:t>
+              </w:r>
+            </w:p>
+            <w:p>
+              <w:pPr>
+                <w:pStyle w:val="Literaturverzeichnis"/>
+                <w:ind w:left="720" w:hanging="720"/>
+                <w:rPr>
+                  <w:noProof/>
+                </w:rPr>
+              </w:pPr>
+              <w:r>
+                <w:rPr>
+                  <w:noProof/>
+                </w:rPr>
+                <w:lastRenderedPageBreak/>
                 <w:t xml:space="preserve">Cannam, C., Landone , C., &amp; Sandler, M. (2010). </w:t>
               </w:r>
               <w:r>
@@ -6542,7 +6788,6 @@
                 <w:rPr>
                   <w:noProof/>
                 </w:rPr>
-                <w:lastRenderedPageBreak/>
                 <w:t xml:space="preserve">Imagenet. (26. July 2017). </w:t>
               </w:r>
               <w:r>
@@ -6586,7 +6831,36 @@
                 <w:rPr>
                   <w:noProof/>
                 </w:rPr>
-                <w:t>. Abgerufen am 8. Januar 2020 von Github: http://cs231n.github.io/convolutional-networks/#add</w:t>
+                <w:t>. Abgerufen am 16. Januar 2020 von Github: http://cs231n.github.io/convolutional-networks/#add</w:t>
+              </w:r>
+            </w:p>
+            <w:p>
+              <w:pPr>
+                <w:pStyle w:val="Literaturverzeichnis"/>
+                <w:ind w:left="720" w:hanging="720"/>
+                <w:rPr>
+                  <w:noProof/>
+                </w:rPr>
+              </w:pPr>
+              <w:r>
+                <w:rPr>
+                  <w:noProof/>
+                </w:rPr>
+                <w:t xml:space="preserve">Math Works. (kein Datum). </w:t>
+              </w:r>
+              <w:r>
+                <w:rPr>
+                  <w:i/>
+                  <w:iCs/>
+                  <w:noProof/>
+                </w:rPr>
+                <w:t>Convolutional Neural Network: Drei Dinge, die Sie wissen sollten</w:t>
+              </w:r>
+              <w:r>
+                <w:rPr>
+                  <w:noProof/>
+                </w:rPr>
+                <w:t>. Abgerufen am 8. Januar 2020 von Math Works: https://de.mathworks.com/solutions/deep-learning/convolutional-neural-network.html#howitworks</w:t>
               </w:r>
             </w:p>
             <w:p>
@@ -6804,6 +7078,7 @@
                 <w:rPr>
                   <w:noProof/>
                 </w:rPr>
+                <w:lastRenderedPageBreak/>
                 <w:t xml:space="preserve">Weisstein, E. W. (2. Februar 2015). </w:t>
               </w:r>
               <w:r>
@@ -6839,19 +7114,15 @@
       <w:pPr>
         <w:pStyle w:val="berschrift1"/>
       </w:pPr>
-      <w:bookmarkStart w:id="31" w:name="_Toc29289737"/>
+      <w:bookmarkStart w:id="32" w:name="_Toc29543638"/>
       <w:r>
         <w:t>Eidesstattliche Erklärung</w:t>
       </w:r>
-      <w:bookmarkEnd w:id="31"/>
-    </w:p>
-    <w:p>
-      <w:r>
-        <w:t xml:space="preserve">Ich erkläre hiermit, dass ich diese Masterarbeit selbstständig ohne Hilfe Dritter und ohne Benutzung anderer als der angegebenen Quellen und Hilfsmittel </w:t>
-      </w:r>
-      <w:r>
-        <w:lastRenderedPageBreak/>
-        <w:t>verfasst habe. Alle den benutzten Quellen wörtlich oder sinngemäß entnommenen Stellen sind als solche einzeln kenntlich gemacht.</w:t>
+      <w:bookmarkEnd w:id="32"/>
+    </w:p>
+    <w:p>
+      <w:r>
+        <w:t>Ich erkläre hiermit, dass ich diese Masterarbeit selbstständig ohne Hilfe Dritter und ohne Benutzung anderer als der angegebenen Quellen und Hilfsmittel verfasst habe. Alle den benutzten Quellen wörtlich oder sinngemäß entnommenen Stellen sind als solche einzeln kenntlich gemacht.</w:t>
       </w:r>
     </w:p>
     <w:p>
@@ -8883,7 +9154,7 @@
 </file>
 
 <file path=customXml/itemProps1.xml><?xml version="1.0" encoding="utf-8"?>
-<ds:datastoreItem xmlns:ds="http://schemas.openxmlformats.org/officeDocument/2006/customXml" ds:itemID="{BDCE8C6A-234C-4D74-938D-B119986323BC}">
+<ds:datastoreItem xmlns:ds="http://schemas.openxmlformats.org/officeDocument/2006/customXml" ds:itemID="{9D4B9347-73B1-441D-9B58-4AD1D7B49883}">
   <ds:schemaRefs>
     <ds:schemaRef ds:uri="http://schemas.openxmlformats.org/officeDocument/2006/bibliography"/>
   </ds:schemaRefs>

</xml_diff>

<commit_message>
Worked on 5.1.2 Pooling Schicht
</commit_message>
<xml_diff>
--- a/Unterlagen/Masterarbeit.docx
+++ b/Unterlagen/Masterarbeit.docx
@@ -2481,22 +2481,22 @@
         <w:pStyle w:val="Listenabsatz"/>
         <w:numPr>
           <w:ilvl w:val="0"/>
-          <w:numId w:val="5"/>
+          <w:numId w:val="7"/>
         </w:numPr>
-        <w:ind w:left="357" w:hanging="357"/>
-      </w:pPr>
+      </w:pPr>
+      <w:proofErr w:type="spellStart"/>
       <w:r>
         <w:t>Fourierreihe</w:t>
       </w:r>
+      <w:proofErr w:type="spellEnd"/>
     </w:p>
     <w:p>
       <w:pPr>
         <w:pStyle w:val="Listenabsatz"/>
         <w:numPr>
           <w:ilvl w:val="0"/>
-          <w:numId w:val="5"/>
+          <w:numId w:val="7"/>
         </w:numPr>
-        <w:ind w:left="357" w:hanging="357"/>
       </w:pPr>
       <w:r>
         <w:t>Kontinuierliche Fouriertransformation</w:t>
@@ -2507,9 +2507,8 @@
         <w:pStyle w:val="Listenabsatz"/>
         <w:numPr>
           <w:ilvl w:val="0"/>
-          <w:numId w:val="5"/>
+          <w:numId w:val="7"/>
         </w:numPr>
-        <w:ind w:left="357" w:hanging="357"/>
       </w:pPr>
       <w:r>
         <w:t>Diskrete Fouriertransformation</w:t>
@@ -2523,9 +2522,8 @@
         <w:pStyle w:val="Listenabsatz"/>
         <w:numPr>
           <w:ilvl w:val="0"/>
-          <w:numId w:val="5"/>
+          <w:numId w:val="7"/>
         </w:numPr>
-        <w:ind w:left="357" w:hanging="357"/>
       </w:pPr>
       <w:r>
         <w:t>Fouriertransformation für zeitdisktrete Signale</w:t>
@@ -3061,7 +3059,15 @@
         <w:t>k</w:t>
       </w:r>
       <w:r>
-        <w:t>-te Sample Bin.</w:t>
+        <w:t>-</w:t>
+      </w:r>
+      <w:proofErr w:type="spellStart"/>
+      <w:r>
+        <w:t>te</w:t>
+      </w:r>
+      <w:proofErr w:type="spellEnd"/>
+      <w:r>
+        <w:t xml:space="preserve"> Sample Bin.</w:t>
       </w:r>
     </w:p>
     <w:p>
@@ -4281,13 +4287,21 @@
         <w:t>deren Index</w:t>
       </w:r>
       <w:r>
-        <w:t xml:space="preserve"> ≥ Anzahl Samples/2 sind gelöscht werden. Dieser Wert wird das N</w:t>
+        <w:t xml:space="preserve"> ≥ Anzahl Samples/2 sind gelöscht werden. Dieser Wert wird das </w:t>
+      </w:r>
+      <w:proofErr w:type="spellStart"/>
+      <w:r>
+        <w:t>N</w:t>
       </w:r>
       <w:r>
         <w:t>y</w:t>
       </w:r>
       <w:r>
-        <w:t xml:space="preserve">quist-Limit genannt. Es besagt das alle Ergebnisse über diesem </w:t>
+        <w:t>quist</w:t>
+      </w:r>
+      <w:proofErr w:type="spellEnd"/>
+      <w:r>
+        <w:t xml:space="preserve">-Limit genannt. Es besagt das alle Ergebnisse über diesem </w:t>
       </w:r>
       <w:r>
         <w:lastRenderedPageBreak/>
@@ -4300,13 +4314,21 @@
         <w:t>,</w:t>
       </w:r>
       <w:r>
-        <w:t xml:space="preserve"> die unter dem N</w:t>
+        <w:t xml:space="preserve"> die unter dem </w:t>
+      </w:r>
+      <w:proofErr w:type="spellStart"/>
+      <w:r>
+        <w:t>N</w:t>
       </w:r>
       <w:r>
         <w:t>y</w:t>
       </w:r>
       <w:r>
-        <w:t>quist-Limit liegen</w:t>
+        <w:t>quist</w:t>
+      </w:r>
+      <w:proofErr w:type="spellEnd"/>
+      <w:r>
+        <w:t>-Limit liegen</w:t>
       </w:r>
       <w:r>
         <w:t>,</w:t>
@@ -4399,6 +4421,7 @@
       <w:r>
         <w:t xml:space="preserve">Zum einen </w:t>
       </w:r>
+      <w:proofErr w:type="spellStart"/>
       <w:r>
         <w:rPr>
           <w:i/>
@@ -4413,6 +4436,7 @@
         </w:rPr>
         <w:t>eakage</w:t>
       </w:r>
+      <w:proofErr w:type="spellEnd"/>
       <w:r>
         <w:t xml:space="preserve"> und zum anderen </w:t>
       </w:r>
@@ -4433,8 +4457,13 @@
       <w:r>
         <w:t xml:space="preserve">. </w:t>
       </w:r>
-      <w:r>
-        <w:t>Leakage tritt auf, wenn die Schwingung in dem betrachteten Zeitabschnitt nicht perfekt periodisch ist.</w:t>
+      <w:proofErr w:type="spellStart"/>
+      <w:r>
+        <w:t>Leakage</w:t>
+      </w:r>
+      <w:proofErr w:type="spellEnd"/>
+      <w:r>
+        <w:t xml:space="preserve"> tritt auf, wenn die Schwingung in dem betrachteten Zeitabschnitt nicht perfekt periodisch ist.</w:t>
       </w:r>
     </w:p>
     <w:p>
@@ -4508,7 +4537,15 @@
         </w:r>
       </w:fldSimple>
       <w:r>
-        <w:t>: Aufzeigen des Leakage-Effektes mit einer Funktion von 2 Hz (oben) und 2.5 Hz (unten)</w:t>
+        <w:t xml:space="preserve">: Aufzeigen des </w:t>
+      </w:r>
+      <w:proofErr w:type="spellStart"/>
+      <w:r>
+        <w:t>Leakage</w:t>
+      </w:r>
+      <w:proofErr w:type="spellEnd"/>
+      <w:r>
+        <w:t>-Effektes mit einer Funktion von 2 Hz (oben) und 2.5 Hz (unten)</w:t>
       </w:r>
     </w:p>
     <w:p>
@@ -4555,6 +4592,7 @@
       <w:r>
         <w:t xml:space="preserve">“ des Spektrums. Der </w:t>
       </w:r>
+      <w:proofErr w:type="spellStart"/>
       <w:r>
         <w:rPr>
           <w:i/>
@@ -4569,11 +4607,17 @@
         </w:rPr>
         <w:t>eakage</w:t>
       </w:r>
+      <w:proofErr w:type="spellEnd"/>
       <w:r>
         <w:t xml:space="preserve">-Effekt kann mit </w:t>
       </w:r>
-      <w:r>
-        <w:t xml:space="preserve">Fenstfunktionen abgeschwächt werden. </w:t>
+      <w:proofErr w:type="spellStart"/>
+      <w:r>
+        <w:t>Fenstfunktionen</w:t>
+      </w:r>
+      <w:proofErr w:type="spellEnd"/>
+      <w:r>
+        <w:t xml:space="preserve"> abgeschwächt werden. </w:t>
       </w:r>
       <w:r>
         <w:t xml:space="preserve">Wie in </w:t>
@@ -4631,14 +4675,27 @@
         </w:sdtContent>
       </w:sdt>
       <w:r>
-        <w:t>. Einige Fensterfunktionen sind unter anderem Barlett-, Gauß- oder die H</w:t>
+        <w:t xml:space="preserve">. Einige Fensterfunktionen sind unter anderem </w:t>
+      </w:r>
+      <w:proofErr w:type="spellStart"/>
+      <w:r>
+        <w:t>Barlett</w:t>
+      </w:r>
+      <w:proofErr w:type="spellEnd"/>
+      <w:r>
+        <w:t>-, Gauß- oder die H</w:t>
       </w:r>
       <w:r>
         <w:t>ann</w:t>
       </w:r>
       <w:r>
-        <w:t>ing-Festerfunktion</w:t>
-      </w:r>
+        <w:t>ing-</w:t>
+      </w:r>
+      <w:proofErr w:type="spellStart"/>
+      <w:r>
+        <w:t>Festerfunktion</w:t>
+      </w:r>
+      <w:proofErr w:type="spellEnd"/>
       <w:sdt>
         <w:sdtPr>
           <w:id w:val="711082536"/>
@@ -4861,11 +4918,24 @@
         <w:t>Daraus lässt sich wiederum Schlussfolgern das bei einer Fenstergröße von 32 Samples die zeitliche Genauigkeit</w:t>
       </w:r>
       <w:r>
-        <w:t>, durch die Fenstergröße von 0,7 ms,</w:t>
-      </w:r>
-      <w:r>
-        <w:t xml:space="preserve"> im Mittelpunkt steht aber die Frequenz vernachlässigt wird. Die Vernachlässigung beruht auf dem in Punkt 3.1 beschrieben Nyquist</w:t>
-      </w:r>
+        <w:t xml:space="preserve">, durch die Fenstergröße von 0,7 </w:t>
+      </w:r>
+      <w:proofErr w:type="spellStart"/>
+      <w:r>
+        <w:t>ms</w:t>
+      </w:r>
+      <w:proofErr w:type="spellEnd"/>
+      <w:r>
+        <w:t>,</w:t>
+      </w:r>
+      <w:r>
+        <w:t xml:space="preserve"> im Mittelpunkt steht aber die Frequenz vernachlässigt wird. Die Vernachlässigung beruht auf dem in Punkt 3.1 beschrieben </w:t>
+      </w:r>
+      <w:proofErr w:type="spellStart"/>
+      <w:r>
+        <w:t>Nyquist</w:t>
+      </w:r>
+      <w:proofErr w:type="spellEnd"/>
       <w:r>
         <w:t>-Limit, wodurch der Frequenzbereich in 15 gleichgroße Bereiche geteilt wird</w:t>
       </w:r>
@@ -5028,7 +5098,15 @@
         <w:t xml:space="preserve">5. </w:t>
       </w:r>
       <w:r>
-        <w:t>Convolutional Neural Network (CNN)</w:t>
+        <w:t xml:space="preserve">Convolutional </w:t>
+      </w:r>
+      <w:proofErr w:type="spellStart"/>
+      <w:r>
+        <w:t>Neural</w:t>
+      </w:r>
+      <w:proofErr w:type="spellEnd"/>
+      <w:r>
+        <w:t xml:space="preserve"> Network (CNN)</w:t>
       </w:r>
       <w:bookmarkEnd w:id="7"/>
     </w:p>
@@ -5128,51 +5206,95 @@
       <w:r>
         <w:t xml:space="preserve">. Die bekanntesten Pooling Verfahren sind das </w:t>
       </w:r>
+      <w:proofErr w:type="spellStart"/>
       <w:r>
         <w:rPr>
           <w:i/>
           <w:iCs/>
         </w:rPr>
-        <w:t>max-Pooling</w:t>
-      </w:r>
-      <w:r>
-        <w:t xml:space="preserve"> und das </w:t>
-      </w:r>
+        <w:t>max</w:t>
+      </w:r>
+      <w:proofErr w:type="spellEnd"/>
       <w:r>
         <w:rPr>
           <w:i/>
           <w:iCs/>
         </w:rPr>
-        <w:t>average-Pooling</w:t>
-      </w:r>
-      <w:r>
-        <w:t>.</w:t>
-      </w:r>
-      <w:r>
-        <w:t xml:space="preserve"> </w:t>
-      </w:r>
-      <w:r>
-        <w:t>Hierbei wird nur ein Wert aus einer vordefinierten</w:t>
-      </w:r>
-      <w:r>
-        <w:t xml:space="preserve"> </w:t>
-      </w:r>
+        <w:t>-Pooling</w:t>
+      </w:r>
+      <w:r>
+        <w:t xml:space="preserve"> und das </w:t>
+      </w:r>
+      <w:proofErr w:type="spellStart"/>
       <w:r>
         <w:rPr>
           <w:i/>
           <w:iCs/>
         </w:rPr>
-        <w:t>m</w:t>
-      </w:r>
+        <w:t>average</w:t>
+      </w:r>
+      <w:proofErr w:type="spellEnd"/>
       <w:r>
         <w:rPr>
           <w:i/>
           <w:iCs/>
         </w:rPr>
-        <w:t>xn Poolingmatrix</w:t>
-      </w:r>
-      <w:r>
-        <w:t xml:space="preserve"> übernomme.</w:t>
+        <w:t>-Pooling</w:t>
+      </w:r>
+      <w:r>
+        <w:t>.</w:t>
+      </w:r>
+      <w:r>
+        <w:t xml:space="preserve"> </w:t>
+      </w:r>
+      <w:r>
+        <w:t>Hierbei wird nur ein Wert aus einer vordefinierten</w:t>
+      </w:r>
+      <w:r>
+        <w:t xml:space="preserve"> </w:t>
+      </w:r>
+      <w:proofErr w:type="spellStart"/>
+      <w:r>
+        <w:rPr>
+          <w:i/>
+          <w:iCs/>
+        </w:rPr>
+        <w:t>m</w:t>
+      </w:r>
+      <w:r>
+        <w:rPr>
+          <w:i/>
+          <w:iCs/>
+        </w:rPr>
+        <w:t>xn</w:t>
+      </w:r>
+      <w:proofErr w:type="spellEnd"/>
+      <w:r>
+        <w:rPr>
+          <w:i/>
+          <w:iCs/>
+        </w:rPr>
+        <w:t xml:space="preserve"> </w:t>
+      </w:r>
+      <w:proofErr w:type="spellStart"/>
+      <w:r>
+        <w:rPr>
+          <w:i/>
+          <w:iCs/>
+        </w:rPr>
+        <w:t>Poolingmatrix</w:t>
+      </w:r>
+      <w:proofErr w:type="spellEnd"/>
+      <w:r>
+        <w:t xml:space="preserve"> </w:t>
+      </w:r>
+      <w:proofErr w:type="spellStart"/>
+      <w:r>
+        <w:t>übernomme</w:t>
+      </w:r>
+      <w:proofErr w:type="spellEnd"/>
+      <w:r>
+        <w:t>.</w:t>
       </w:r>
       <w:sdt>
         <w:sdtPr>
@@ -5371,7 +5493,15 @@
         <w:t>Pooling</w:t>
       </w:r>
       <w:r>
-        <w:t xml:space="preserve"> Schicht. Das Pooling bewirkt, dass gewisse Informationen, innerhalb einer mxn Matrix, verworfen werden</w:t>
+        <w:t xml:space="preserve"> Schicht. Das Pooling bewirkt, dass gewisse Informationen, innerhalb einer </w:t>
+      </w:r>
+      <w:proofErr w:type="spellStart"/>
+      <w:r>
+        <w:t>mxn</w:t>
+      </w:r>
+      <w:proofErr w:type="spellEnd"/>
+      <w:r>
+        <w:t xml:space="preserve"> Matrix, verworfen werden</w:t>
       </w:r>
       <w:r>
         <w:t>. Dadurch wird die Anzahl der Pixel des Bildes verkleinert</w:t>
@@ -5379,12 +5509,14 @@
       <w:r>
         <w:t xml:space="preserve">. Der letzte Baustein ist ein voll </w:t>
       </w:r>
+      <w:proofErr w:type="spellStart"/>
       <w:r>
         <w:t>v</w:t>
       </w:r>
       <w:r>
         <w:t>ermaschtes</w:t>
       </w:r>
+      <w:proofErr w:type="spellEnd"/>
       <w:r>
         <w:t xml:space="preserve"> neuronales Netz. Das vollvermaschte Netz </w:t>
       </w:r>
@@ -5473,23 +5605,33 @@
     </w:p>
     <w:p>
       <w:r>
-        <w:t xml:space="preserve">Die Convolutional Schicht ist der Hauptteil eines CNN. Bei der in dieser Schicht stadtfindende Faltung (engl. convolution), werden vom Ersteller gewünschten Merkmale extrahiert. </w:t>
-      </w:r>
+        <w:t xml:space="preserve">Die Convolutional Schicht ist der Hauptteil eines CNN. Bei der in dieser Schicht stadtfindende Faltung (engl. </w:t>
+      </w:r>
+      <w:proofErr w:type="spellStart"/>
+      <w:r>
+        <w:t>convolution</w:t>
+      </w:r>
+      <w:proofErr w:type="spellEnd"/>
+      <w:r>
+        <w:t xml:space="preserve">), werden vom Ersteller gewünschten Merkmale extrahiert. </w:t>
+      </w:r>
+      <w:proofErr w:type="spellStart"/>
       <w:r>
         <w:rPr>
           <w:b/>
           <w:bCs/>
           <w:color w:val="FF0000"/>
         </w:rPr>
-        <w:t>ToDo:  In höheren Schichten Einzelne Merkmale in Tieferen Schichten was anderes</w:t>
-      </w:r>
+        <w:t>ToDo</w:t>
+      </w:r>
+      <w:proofErr w:type="spellEnd"/>
       <w:r>
         <w:rPr>
           <w:b/>
           <w:bCs/>
           <w:color w:val="FF0000"/>
         </w:rPr>
-        <w:t xml:space="preserve"> + Bild mit möglichen Merkmalen</w:t>
+        <w:t>:  In höheren Schichten Einzelne Merkmale in Tieferen Schichten was anderes</w:t>
       </w:r>
       <w:r>
         <w:rPr>
@@ -5497,6 +5639,14 @@
           <w:bCs/>
           <w:color w:val="FF0000"/>
         </w:rPr>
+        <w:t xml:space="preserve"> + Bild mit möglichen Merkmalen</w:t>
+      </w:r>
+      <w:r>
+        <w:rPr>
+          <w:b/>
+          <w:bCs/>
+          <w:color w:val="FF0000"/>
+        </w:rPr>
         <w:t>.</w:t>
       </w:r>
       <w:r>
@@ -5548,12 +5698,7 @@
         <w:t>besitzen</w:t>
       </w:r>
       <w:r>
-        <w:t xml:space="preserve">. Bei dreidimensionalen Datensätzen müssen </w:t>
-      </w:r>
-      <w:bookmarkStart w:id="10" w:name="_GoBack"/>
-      <w:bookmarkEnd w:id="10"/>
-      <w:r>
-        <w:t xml:space="preserve">Filter </w:t>
+        <w:t xml:space="preserve">. Bei dreidimensionalen Datensätzen müssen Filter </w:t>
       </w:r>
       <w:r>
         <w:t>in der dritten Dimension nicht</w:t>
@@ -5659,6 +5804,7 @@
       <w:r>
         <w:t xml:space="preserve"> Der ausgerechnete Wert wird in einer </w:t>
       </w:r>
+      <w:proofErr w:type="spellStart"/>
       <w:r>
         <w:rPr>
           <w:i/>
@@ -5666,6 +5812,7 @@
         </w:rPr>
         <w:t>Featuremap</w:t>
       </w:r>
+      <w:proofErr w:type="spellEnd"/>
       <w:r>
         <w:t xml:space="preserve"> gespeichert</w:t>
       </w:r>
@@ -5776,7 +5923,15 @@
     </w:p>
     <w:p>
       <w:r>
-        <w:t>(Text in Bild 32x32 Bild Anwendung von 10 FIltertn -&gt; 32x32x10)</w:t>
+        <w:t xml:space="preserve">(Text in Bild 32x32 Bild Anwendung von 10 </w:t>
+      </w:r>
+      <w:proofErr w:type="spellStart"/>
+      <w:r>
+        <w:t>FIltertn</w:t>
+      </w:r>
+      <w:proofErr w:type="spellEnd"/>
+      <w:r>
+        <w:t xml:space="preserve"> -&gt; 32x32x10)</w:t>
       </w:r>
     </w:p>
     <w:p>
@@ -5809,8 +5964,17 @@
           <w:i/>
           <w:iCs/>
         </w:rPr>
-        <w:t>zero-padding</w:t>
-      </w:r>
+        <w:t>zero-</w:t>
+      </w:r>
+      <w:proofErr w:type="spellStart"/>
+      <w:r>
+        <w:rPr>
+          <w:i/>
+          <w:iCs/>
+        </w:rPr>
+        <w:t>padding</w:t>
+      </w:r>
+      <w:proofErr w:type="spellEnd"/>
       <w:r>
         <w:t xml:space="preserve"> </w:t>
       </w:r>
@@ -5854,7 +6018,15 @@
         <w:t xml:space="preserve"> Bild an Position 3x3 usw.</w:t>
       </w:r>
       <w:r>
-        <w:t xml:space="preserve"> Wenn die zweite Option gewählt wird, verkleinert sich die Featuremap in Abhängigkeit der Größe des Filters.</w:t>
+        <w:t xml:space="preserve"> Wenn die zweite Option gewählt wird, verkleinert sich die </w:t>
+      </w:r>
+      <w:proofErr w:type="spellStart"/>
+      <w:r>
+        <w:t>Featuremap</w:t>
+      </w:r>
+      <w:proofErr w:type="spellEnd"/>
+      <w:r>
+        <w:t xml:space="preserve"> in Abhängigkeit der Größe des Filters.</w:t>
       </w:r>
       <w:sdt>
         <w:sdtPr>
@@ -5887,53 +6059,312 @@
       <w:pPr>
         <w:pStyle w:val="berschrift1"/>
       </w:pPr>
-      <w:bookmarkStart w:id="11" w:name="_Toc29543617"/>
+      <w:bookmarkStart w:id="10" w:name="_Toc29543617"/>
       <w:r>
         <w:t>5.1.2. Pooling Schicht</w:t>
       </w:r>
+      <w:bookmarkEnd w:id="10"/>
+    </w:p>
+    <w:p>
+      <w:r>
+        <w:t xml:space="preserve">Die Pooling Schicht dient dazu, die eben errechneten </w:t>
+      </w:r>
+      <w:proofErr w:type="spellStart"/>
+      <w:r>
+        <w:t>Feature</w:t>
+      </w:r>
+      <w:r>
+        <w:t>m</w:t>
+      </w:r>
+      <w:r>
+        <w:t>aps</w:t>
+      </w:r>
+      <w:proofErr w:type="spellEnd"/>
+      <w:r>
+        <w:t xml:space="preserve"> zu verkleinern</w:t>
+      </w:r>
+      <w:r>
+        <w:t xml:space="preserve">. Durch eine Verkleinerung der </w:t>
+      </w:r>
+      <w:proofErr w:type="spellStart"/>
+      <w:r>
+        <w:t>Featuremap</w:t>
+      </w:r>
+      <w:proofErr w:type="spellEnd"/>
+      <w:r>
+        <w:t xml:space="preserve"> sinkt die Anzahl der zu </w:t>
+      </w:r>
+      <w:r>
+        <w:lastRenderedPageBreak/>
+        <w:t xml:space="preserve">lernenden Parameter und der Rechenaufwand. Dadurch wird auch ein </w:t>
+      </w:r>
+      <w:r>
+        <w:rPr>
+          <w:i/>
+          <w:iCs/>
+        </w:rPr>
+        <w:t>Overfitting</w:t>
+      </w:r>
+      <w:r>
+        <w:t xml:space="preserve"> des neuronalen Netzes vorgebeugt.</w:t>
+      </w:r>
+      <w:sdt>
+        <w:sdtPr>
+          <w:id w:val="1858309800"/>
+          <w:citation/>
+        </w:sdtPr>
+        <w:sdtContent>
+          <w:r>
+            <w:fldChar w:fldCharType="begin"/>
+          </w:r>
+          <w:r>
+            <w:instrText xml:space="preserve"> CITATION Kar18 \l 1031 </w:instrText>
+          </w:r>
+          <w:r>
+            <w:fldChar w:fldCharType="separate"/>
+          </w:r>
+          <w:r>
+            <w:rPr>
+              <w:noProof/>
+            </w:rPr>
+            <w:t xml:space="preserve"> (Karpathy, 2018)</w:t>
+          </w:r>
+          <w:r>
+            <w:fldChar w:fldCharType="end"/>
+          </w:r>
+        </w:sdtContent>
+      </w:sdt>
+    </w:p>
+    <w:p>
+      <w:r>
+        <w:t xml:space="preserve">Overfitting eines neuronalen Netzes bedeutet, dass das Netz gute Ergebnisse auf den Trainingsdaten erbringt, aber die Ergebnisse von neuen Klassifizierungen </w:t>
+      </w:r>
+      <w:r>
+        <w:t xml:space="preserve">eine </w:t>
+      </w:r>
+      <w:r>
+        <w:t xml:space="preserve">nicht ausreichende Genauigkeit </w:t>
+      </w:r>
+      <w:r>
+        <w:t>aufweisen.</w:t>
+      </w:r>
+      <w:sdt>
+        <w:sdtPr>
+          <w:id w:val="212015024"/>
+          <w:citation/>
+        </w:sdtPr>
+        <w:sdtContent>
+          <w:r>
+            <w:fldChar w:fldCharType="begin"/>
+          </w:r>
+          <w:r>
+            <w:instrText xml:space="preserve">CITATION Bro191 \t  \l 1031 </w:instrText>
+          </w:r>
+          <w:r>
+            <w:fldChar w:fldCharType="separate"/>
+          </w:r>
+          <w:r>
+            <w:rPr>
+              <w:noProof/>
+            </w:rPr>
+            <w:t xml:space="preserve"> (Brownlee, 2019)</w:t>
+          </w:r>
+          <w:r>
+            <w:fldChar w:fldCharType="end"/>
+          </w:r>
+        </w:sdtContent>
+      </w:sdt>
+    </w:p>
+    <w:p>
+      <w:r>
+        <w:t xml:space="preserve">In der Pooling Schicht, wird abermals die Größe der Matrix angegeben. Jedoch werden keine Zahlenwerte, wie bei der Faltung in Kapitel 5.1.1, für die einzelnen Positionen in der Matrix eingegeben. Es wird lediglich angegeben mit welcher Schrittweite der </w:t>
+      </w:r>
+      <w:proofErr w:type="spellStart"/>
+      <w:r>
+        <w:t>Poolingkernel</w:t>
+      </w:r>
+      <w:proofErr w:type="spellEnd"/>
+      <w:r>
+        <w:t xml:space="preserve"> über die </w:t>
+      </w:r>
+      <w:r>
+        <w:t>e</w:t>
+      </w:r>
+      <w:r>
+        <w:t xml:space="preserve">rrechneten </w:t>
+      </w:r>
+      <w:r>
+        <w:t xml:space="preserve">Ergebnisse der Convolution geschoben wird und mit welchem Verfahren das Kernel arbeitet. </w:t>
+      </w:r>
+      <w:r>
+        <w:t>Es existieren drei verschiedene Pooling Verfahren.</w:t>
+      </w:r>
+    </w:p>
+    <w:p>
+      <w:pPr>
+        <w:pStyle w:val="Listenabsatz"/>
+        <w:numPr>
+          <w:ilvl w:val="0"/>
+          <w:numId w:val="6"/>
+        </w:numPr>
+      </w:pPr>
+      <w:r>
+        <w:t>Average Pooling</w:t>
+      </w:r>
+    </w:p>
+    <w:p>
+      <w:pPr>
+        <w:pStyle w:val="Listenabsatz"/>
+        <w:numPr>
+          <w:ilvl w:val="0"/>
+          <w:numId w:val="6"/>
+        </w:numPr>
+      </w:pPr>
+      <w:r>
+        <w:t>Max Pooling</w:t>
+      </w:r>
+    </w:p>
+    <w:p>
+      <w:pPr>
+        <w:pStyle w:val="Listenabsatz"/>
+        <w:numPr>
+          <w:ilvl w:val="0"/>
+          <w:numId w:val="6"/>
+        </w:numPr>
+      </w:pPr>
+      <w:r>
+        <w:t>L2 Pooling</w:t>
+      </w:r>
+    </w:p>
+    <w:p>
+      <w:r>
+        <w:t>Average Pooling berechnet den Durchschnitt aller in der Matrixregion enthaltenen Zahlenwerten. Max Pooling nimmt sich nur den größten Zahlenwert und verwirft den Rest und L2 Pooling berechnet die Summe der Kernelregion</w:t>
+      </w:r>
+      <w:r>
+        <w:t xml:space="preserve"> und zieht zusätzlich daraus die Quadratwurzel.</w:t>
+      </w:r>
+      <w:sdt>
+        <w:sdtPr>
+          <w:id w:val="473953125"/>
+          <w:citation/>
+        </w:sdtPr>
+        <w:sdtContent>
+          <w:r>
+            <w:fldChar w:fldCharType="begin"/>
+          </w:r>
+          <w:r>
+            <w:instrText xml:space="preserve"> CITATION Nie15 \l 1031 </w:instrText>
+          </w:r>
+          <w:r>
+            <w:fldChar w:fldCharType="separate"/>
+          </w:r>
+          <w:r>
+            <w:rPr>
+              <w:noProof/>
+            </w:rPr>
+            <w:t xml:space="preserve"> (Nielsen, 2015)</w:t>
+          </w:r>
+          <w:r>
+            <w:fldChar w:fldCharType="end"/>
+          </w:r>
+        </w:sdtContent>
+      </w:sdt>
+    </w:p>
+    <w:p>
+      <w:r>
+        <w:t>Des Weiteren kann über das freie Festlegen der Schrittweite ein überlappendes Pooling erzeugt werden. Normalerweise wird die Schrittgröße der Matrixgröße angepasst, was bei einer 3x3 Matrix die Schrittweite drei bedeuten würde usw. Nimmt man aber die Schrittweite zwei, bei dem oben beschriebenen Beispiel, kommt es zu einer Überlappung der Pooling Matrizen</w:t>
+      </w:r>
+      <w:r>
+        <w:t>.</w:t>
+      </w:r>
+      <w:r>
+        <w:t xml:space="preserve"> Die Vorteile des Überlappenden Pooling, im Gegensatz zu dem regulären Pooling, sind ein kleinerer Informationsverlust nach dem Pooling, bessere Erkennungsraten bei gleichbleibenden Algorithmen und Struktur und der Overfitting-Effekt ist schwieriger zu erreichen. Die Nachteile des Überlappenden </w:t>
+      </w:r>
+      <w:proofErr w:type="spellStart"/>
+      <w:r>
+        <w:t>Poolings</w:t>
+      </w:r>
+      <w:proofErr w:type="spellEnd"/>
+      <w:r>
+        <w:t xml:space="preserve"> sind, dass die Größe der Feature Maps nicht so klein werden wie beim regulären Pooling. </w:t>
+      </w:r>
+      <w:sdt>
+        <w:sdtPr>
+          <w:id w:val="1976178026"/>
+          <w:citation/>
+        </w:sdtPr>
+        <w:sdtContent>
+          <w:r>
+            <w:fldChar w:fldCharType="begin"/>
+          </w:r>
+          <w:r>
+            <w:instrText xml:space="preserve"> CITATION Kri12 \l 1031 </w:instrText>
+          </w:r>
+          <w:r>
+            <w:fldChar w:fldCharType="separate"/>
+          </w:r>
+          <w:r>
+            <w:rPr>
+              <w:noProof/>
+            </w:rPr>
+            <w:t>(Krizhevsky, Sutskever, &amp; Geoffrey, 2012)</w:t>
+          </w:r>
+          <w:r>
+            <w:fldChar w:fldCharType="end"/>
+          </w:r>
+        </w:sdtContent>
+      </w:sdt>
+      <w:bookmarkStart w:id="11" w:name="_GoBack"/>
       <w:bookmarkEnd w:id="11"/>
     </w:p>
+    <w:p>
+      <w:pPr>
+        <w:pStyle w:val="berschrift1"/>
+      </w:pPr>
+      <w:bookmarkStart w:id="12" w:name="_Toc29543618"/>
+      <w:r>
+        <w:t>5.1.3. Vollständig Vermaschtes Netzwerk</w:t>
+      </w:r>
+      <w:bookmarkEnd w:id="12"/>
+    </w:p>
     <w:p/>
     <w:p>
       <w:pPr>
         <w:pStyle w:val="berschrift1"/>
       </w:pPr>
-      <w:bookmarkStart w:id="12" w:name="_Toc29543618"/>
+      <w:bookmarkStart w:id="13" w:name="_Toc29543619"/>
+      <w:r>
+        <w:t>5.2. Aktivierungsfunktionen</w:t>
+      </w:r>
+      <w:bookmarkEnd w:id="13"/>
+    </w:p>
+    <w:p>
+      <w:pPr>
+        <w:pStyle w:val="berschrift1"/>
+      </w:pPr>
+      <w:bookmarkStart w:id="14" w:name="_Toc29543620"/>
+      <w:r>
+        <w:t>5.2.1. Backpropagation</w:t>
+      </w:r>
+      <w:bookmarkEnd w:id="14"/>
+    </w:p>
+    <w:p/>
+    <w:p>
+      <w:pPr>
+        <w:pStyle w:val="berschrift1"/>
+      </w:pPr>
+      <w:bookmarkStart w:id="15" w:name="_Toc29543621"/>
       <w:r>
         <w:lastRenderedPageBreak/>
-        <w:t>5.1.3. Vollständig Vermaschtes Netzwerk</w:t>
-      </w:r>
-      <w:bookmarkEnd w:id="12"/>
-    </w:p>
-    <w:p/>
-    <w:p>
-      <w:pPr>
-        <w:pStyle w:val="berschrift1"/>
-      </w:pPr>
-      <w:bookmarkStart w:id="13" w:name="_Toc29543619"/>
-      <w:r>
-        <w:t>5.2. Aktivierungsfunktionen</w:t>
-      </w:r>
-      <w:bookmarkEnd w:id="13"/>
-    </w:p>
-    <w:p>
-      <w:pPr>
-        <w:pStyle w:val="berschrift1"/>
-      </w:pPr>
-      <w:bookmarkStart w:id="14" w:name="_Toc29543620"/>
-      <w:r>
-        <w:t>5.2.1. Backpropagation</w:t>
-      </w:r>
-      <w:bookmarkEnd w:id="14"/>
-    </w:p>
-    <w:p/>
-    <w:p>
-      <w:pPr>
-        <w:pStyle w:val="berschrift1"/>
-      </w:pPr>
-      <w:bookmarkStart w:id="15" w:name="_Toc29543621"/>
-      <w:r>
-        <w:t>5.2.2. ReLU Funktion</w:t>
+        <w:t xml:space="preserve">5.2.2. </w:t>
+      </w:r>
+      <w:proofErr w:type="spellStart"/>
+      <w:r>
+        <w:t>ReLU</w:t>
+      </w:r>
+      <w:proofErr w:type="spellEnd"/>
+      <w:r>
+        <w:t xml:space="preserve"> Funktion</w:t>
       </w:r>
       <w:bookmarkEnd w:id="15"/>
     </w:p>
@@ -6078,8 +6509,13 @@
         </w:r>
       </w:hyperlink>
       <w:r>
-        <w:t xml:space="preserve"> Plus Quellen, Chromatische Scala für Musik(Wert 2 der Fünf Dimensionales Punktset</w:t>
-      </w:r>
+        <w:t xml:space="preserve"> Plus Quellen, Chromatische Scala für Musik(Wert 2 der Fünf Dimensionales </w:t>
+      </w:r>
+      <w:proofErr w:type="spellStart"/>
+      <w:r>
+        <w:t>Punktset</w:t>
+      </w:r>
+      <w:proofErr w:type="spellEnd"/>
       <w:r>
         <w:t>)</w:t>
       </w:r>
@@ -6101,7 +6537,6 @@
       </w:pPr>
       <w:bookmarkStart w:id="22" w:name="_Toc29543628"/>
       <w:r>
-        <w:lastRenderedPageBreak/>
         <w:t>6</w:t>
       </w:r>
       <w:r>
@@ -6174,11 +6609,28 @@
     </w:p>
     <w:p>
       <w:r>
-        <w:t>Pattern ranking function?</w:t>
-      </w:r>
-    </w:p>
-    <w:p>
-      <w:r>
+        <w:t xml:space="preserve">Pattern </w:t>
+      </w:r>
+      <w:proofErr w:type="spellStart"/>
+      <w:r>
+        <w:t>ranking</w:t>
+      </w:r>
+      <w:proofErr w:type="spellEnd"/>
+      <w:r>
+        <w:t xml:space="preserve"> </w:t>
+      </w:r>
+      <w:proofErr w:type="spellStart"/>
+      <w:r>
+        <w:t>function</w:t>
+      </w:r>
+      <w:proofErr w:type="spellEnd"/>
+      <w:r>
+        <w:t>?</w:t>
+      </w:r>
+    </w:p>
+    <w:p>
+      <w:r>
+        <w:lastRenderedPageBreak/>
         <w:t>Ganze Musikstück muss nicht unbedingt ein Pattern sein es können auch „sinnlose“ Filler dabei sein</w:t>
       </w:r>
     </w:p>
@@ -6189,12 +6641,25 @@
     </w:p>
     <w:p>
       <w:r>
-        <w:t>Methode: Melody extraction (nimmt an das Melodie in der höchsten Note enthalten ist)</w:t>
-      </w:r>
-    </w:p>
-    <w:p>
-      <w:r>
-        <w:t>Stringbasierte Erkennung und geometrische Erkennung (Seite 101 Quellen anschauen) und beides zusammen (102 oben)</w:t>
+        <w:t xml:space="preserve">Methode: Melody </w:t>
+      </w:r>
+      <w:proofErr w:type="spellStart"/>
+      <w:r>
+        <w:t>extraction</w:t>
+      </w:r>
+      <w:proofErr w:type="spellEnd"/>
+      <w:r>
+        <w:t xml:space="preserve"> (nimmt an das Melodie in der höchsten Note enthalten ist)</w:t>
+      </w:r>
+    </w:p>
+    <w:p>
+      <w:proofErr w:type="spellStart"/>
+      <w:r>
+        <w:t>Stringbasierte</w:t>
+      </w:r>
+      <w:proofErr w:type="spellEnd"/>
+      <w:r>
+        <w:t xml:space="preserve"> Erkennung und geometrische Erkennung (Seite 101 Quellen anschauen) und beides zusammen (102 oben)</w:t>
       </w:r>
     </w:p>
     <w:p>
@@ -6208,8 +6673,13 @@
       </w:hyperlink>
     </w:p>
     <w:p>
-      <w:r>
-        <w:t>correlative Matrix Verfahren</w:t>
+      <w:proofErr w:type="spellStart"/>
+      <w:r>
+        <w:t>correlative</w:t>
+      </w:r>
+      <w:proofErr w:type="spellEnd"/>
+      <w:r>
+        <w:t xml:space="preserve"> Matrix Verfahren</w:t>
       </w:r>
     </w:p>
     <w:p/>
@@ -6228,7 +6698,23 @@
         <w:t xml:space="preserve">Baumstruktur </w:t>
       </w:r>
       <w:r>
-        <w:t xml:space="preserve">(suffix tree) </w:t>
+        <w:t>(</w:t>
+      </w:r>
+      <w:proofErr w:type="spellStart"/>
+      <w:r>
+        <w:t>suffix</w:t>
+      </w:r>
+      <w:proofErr w:type="spellEnd"/>
+      <w:r>
+        <w:t xml:space="preserve"> </w:t>
+      </w:r>
+      <w:proofErr w:type="spellStart"/>
+      <w:r>
+        <w:t>tree</w:t>
+      </w:r>
+      <w:proofErr w:type="spellEnd"/>
+      <w:r>
+        <w:t xml:space="preserve">) </w:t>
       </w:r>
       <w:r>
         <w:t>beim auswerten (auch schon in anderen Werken benutzt)</w:t>
@@ -6255,15 +6741,28 @@
         <w:t>Mit Bildoperation aus Computergrafik bearbeiten</w:t>
       </w:r>
       <w:r>
-        <w:t xml:space="preserve"> &lt;- vllt nicht nötig da Einstellungen im Sonic Visualizer </w:t>
+        <w:t xml:space="preserve"> &lt;- </w:t>
+      </w:r>
+      <w:proofErr w:type="spellStart"/>
+      <w:r>
+        <w:t>vllt</w:t>
+      </w:r>
+      <w:proofErr w:type="spellEnd"/>
+      <w:r>
+        <w:t xml:space="preserve"> nicht nötig da Einstellungen im Sonic Visualizer </w:t>
       </w:r>
       <w:r>
         <w:t>die obsolet machen</w:t>
       </w:r>
     </w:p>
     <w:p>
-      <w:r>
-        <w:t>Motif Viewer mal anschauen</w:t>
+      <w:proofErr w:type="spellStart"/>
+      <w:r>
+        <w:t>Motif</w:t>
+      </w:r>
+      <w:proofErr w:type="spellEnd"/>
+      <w:r>
+        <w:t xml:space="preserve"> Viewer mal anschauen</w:t>
       </w:r>
     </w:p>
     <w:p>
@@ -6280,192 +6779,256 @@
           <w:rFonts w:eastAsia="Times New Roman"/>
           <w:lang w:eastAsia="de-DE"/>
         </w:rPr>
+        <w:t>8. Realisierung der Pattern Erkennung</w:t>
+      </w:r>
+      <w:bookmarkEnd w:id="27"/>
+    </w:p>
+    <w:p>
+      <w:pPr>
+        <w:rPr>
+          <w:lang w:eastAsia="de-DE"/>
+        </w:rPr>
+      </w:pPr>
+      <w:r>
+        <w:rPr>
+          <w:lang w:eastAsia="de-DE"/>
+        </w:rPr>
+        <w:t>Nach dem in den vorherigen Kapiteln Grundlagen der einzelnen</w:t>
+      </w:r>
+      <w:r>
+        <w:rPr>
+          <w:lang w:eastAsia="de-DE"/>
+        </w:rPr>
+        <w:t xml:space="preserve"> </w:t>
+      </w:r>
+      <w:r>
+        <w:rPr>
+          <w:lang w:eastAsia="de-DE"/>
+        </w:rPr>
+        <w:t>Grundbausteine der Pattern Erkennung erklärt wurden, geht es in diesem</w:t>
+      </w:r>
+      <w:r>
+        <w:rPr>
+          <w:lang w:eastAsia="de-DE"/>
+        </w:rPr>
+        <w:t xml:space="preserve"> </w:t>
+      </w:r>
+      <w:r>
+        <w:rPr>
+          <w:lang w:eastAsia="de-DE"/>
+        </w:rPr>
+        <w:t>Abschnitt um die Realisierung der einzelnen Zwischenaufgaben. Die</w:t>
+      </w:r>
+      <w:r>
+        <w:rPr>
+          <w:lang w:eastAsia="de-DE"/>
+        </w:rPr>
+        <w:t xml:space="preserve"> </w:t>
+      </w:r>
+      <w:r>
+        <w:rPr>
+          <w:lang w:eastAsia="de-DE"/>
+        </w:rPr>
+        <w:t>Umsetzung des Projektes wird in Python geschehen.</w:t>
+      </w:r>
+    </w:p>
+    <w:p>
+      <w:pPr>
+        <w:rPr>
+          <w:lang w:eastAsia="de-DE"/>
+        </w:rPr>
+      </w:pPr>
+      <w:r>
+        <w:rPr>
+          <w:lang w:eastAsia="de-DE"/>
+        </w:rPr>
+        <w:t>Zu aller erst müssen auf das gewünschte Musikstück verschiedene Filter</w:t>
+      </w:r>
+      <w:r>
+        <w:rPr>
+          <w:lang w:eastAsia="de-DE"/>
+        </w:rPr>
+        <w:t xml:space="preserve"> </w:t>
+      </w:r>
+      <w:r>
+        <w:rPr>
+          <w:lang w:eastAsia="de-DE"/>
+        </w:rPr>
+        <w:t>gelegt werden. Die benötigten Filter sind ein Low-Pass-Filter, ein</w:t>
+      </w:r>
+      <w:r>
+        <w:rPr>
+          <w:lang w:eastAsia="de-DE"/>
+        </w:rPr>
+        <w:t xml:space="preserve"> </w:t>
+      </w:r>
+      <w:r>
+        <w:rPr>
+          <w:lang w:eastAsia="de-DE"/>
+        </w:rPr>
+        <w:t>Band-Pass-Filter und ein High-Pass-Filter. Als nächstes werden die</w:t>
+      </w:r>
+      <w:r>
+        <w:rPr>
+          <w:lang w:eastAsia="de-DE"/>
+        </w:rPr>
+        <w:t xml:space="preserve"> </w:t>
+      </w:r>
+      <w:proofErr w:type="spellStart"/>
+      <w:r>
+        <w:rPr>
+          <w:lang w:eastAsia="de-DE"/>
+        </w:rPr>
+        <w:t>Patternstreams</w:t>
+      </w:r>
+      <w:proofErr w:type="spellEnd"/>
+      <w:r>
+        <w:rPr>
+          <w:lang w:eastAsia="de-DE"/>
+        </w:rPr>
+        <w:t xml:space="preserve"> der Beats per </w:t>
+      </w:r>
+      <w:proofErr w:type="spellStart"/>
+      <w:r>
+        <w:rPr>
+          <w:lang w:eastAsia="de-DE"/>
+        </w:rPr>
+        <w:t>minute</w:t>
+      </w:r>
+      <w:proofErr w:type="spellEnd"/>
+      <w:r>
+        <w:rPr>
+          <w:lang w:eastAsia="de-DE"/>
+        </w:rPr>
+        <w:t xml:space="preserve"> (BPM) und des Rhythmus  des</w:t>
+      </w:r>
+      <w:r>
+        <w:rPr>
+          <w:lang w:eastAsia="de-DE"/>
+        </w:rPr>
+        <w:t xml:space="preserve"> </w:t>
+      </w:r>
+      <w:r>
+        <w:rPr>
+          <w:lang w:eastAsia="de-DE"/>
+        </w:rPr>
+        <w:t xml:space="preserve">Musikstücks extrahiert. Danach werden die </w:t>
+      </w:r>
+      <w:proofErr w:type="spellStart"/>
+      <w:r>
+        <w:rPr>
+          <w:lang w:eastAsia="de-DE"/>
+        </w:rPr>
+        <w:t>Spektrumbilder</w:t>
+      </w:r>
+      <w:proofErr w:type="spellEnd"/>
+      <w:r>
+        <w:rPr>
+          <w:lang w:eastAsia="de-DE"/>
+        </w:rPr>
+        <w:t xml:space="preserve"> des Low- und</w:t>
+      </w:r>
+      <w:r>
+        <w:rPr>
+          <w:lang w:eastAsia="de-DE"/>
+        </w:rPr>
+        <w:t xml:space="preserve"> </w:t>
+      </w:r>
+      <w:r>
+        <w:rPr>
+          <w:lang w:eastAsia="de-DE"/>
+        </w:rPr>
+        <w:t xml:space="preserve">High-Pass-Filter und die </w:t>
+      </w:r>
+      <w:proofErr w:type="spellStart"/>
+      <w:r>
+        <w:rPr>
+          <w:lang w:eastAsia="de-DE"/>
+        </w:rPr>
+        <w:t>Patternstreams</w:t>
+      </w:r>
+      <w:proofErr w:type="spellEnd"/>
+      <w:r>
+        <w:rPr>
+          <w:lang w:eastAsia="de-DE"/>
+        </w:rPr>
+        <w:t xml:space="preserve"> der BPM und des Rhythmus an ein</w:t>
+      </w:r>
+      <w:r>
+        <w:rPr>
+          <w:lang w:eastAsia="de-DE"/>
+        </w:rPr>
+        <w:t xml:space="preserve"> </w:t>
+      </w:r>
+      <w:r>
+        <w:rPr>
+          <w:lang w:eastAsia="de-DE"/>
+        </w:rPr>
+        <w:t>neuronales Netz gegeben, um die Pattern des Basses, der Drum und der Clap</w:t>
+      </w:r>
+      <w:r>
+        <w:rPr>
+          <w:lang w:eastAsia="de-DE"/>
+        </w:rPr>
+        <w:t xml:space="preserve"> </w:t>
+      </w:r>
+      <w:r>
+        <w:rPr>
+          <w:lang w:eastAsia="de-DE"/>
+        </w:rPr>
+        <w:t>zu erkennen.</w:t>
+      </w:r>
+    </w:p>
+    <w:p>
+      <w:pPr>
+        <w:rPr>
+          <w:lang w:eastAsia="de-DE"/>
+        </w:rPr>
+      </w:pPr>
+      <w:r>
+        <w:rPr>
+          <w:lang w:eastAsia="de-DE"/>
+        </w:rPr>
+        <w:t>Der darauffolgende Schritt besteht darin, dass die Audiodatei des</w:t>
+      </w:r>
+      <w:r>
+        <w:rPr>
+          <w:lang w:eastAsia="de-DE"/>
+        </w:rPr>
+        <w:t xml:space="preserve"> </w:t>
+      </w:r>
+      <w:r>
+        <w:rPr>
+          <w:lang w:eastAsia="de-DE"/>
+        </w:rPr>
+        <w:t>Band-Pass-Filters so manipuliert wird, sodass die Konvertierung der .</w:t>
+      </w:r>
+      <w:proofErr w:type="spellStart"/>
+      <w:r>
+        <w:rPr>
+          <w:lang w:eastAsia="de-DE"/>
+        </w:rPr>
+        <w:t>wav</w:t>
+      </w:r>
+      <w:proofErr w:type="spellEnd"/>
+      <w:r>
+        <w:rPr>
+          <w:lang w:eastAsia="de-DE"/>
+        </w:rPr>
+        <w:t xml:space="preserve"> </w:t>
+      </w:r>
+      <w:r>
+        <w:rPr>
+          <w:lang w:eastAsia="de-DE"/>
+        </w:rPr>
+        <w:t>Datei in ein MIDI-</w:t>
+      </w:r>
+      <w:r>
+        <w:rPr>
+          <w:lang w:eastAsia="de-DE"/>
+        </w:rPr>
         <w:lastRenderedPageBreak/>
-        <w:t>8. Realisierung der Pattern Erkennung</w:t>
-      </w:r>
-      <w:bookmarkEnd w:id="27"/>
-    </w:p>
-    <w:p>
-      <w:pPr>
-        <w:rPr>
-          <w:lang w:eastAsia="de-DE"/>
-        </w:rPr>
-      </w:pPr>
-      <w:r>
-        <w:rPr>
-          <w:lang w:eastAsia="de-DE"/>
-        </w:rPr>
-        <w:t>Nach dem in den vorherigen Kapiteln Grundlagen der einzelnen</w:t>
-      </w:r>
-      <w:r>
-        <w:rPr>
-          <w:lang w:eastAsia="de-DE"/>
-        </w:rPr>
-        <w:t xml:space="preserve"> </w:t>
-      </w:r>
-      <w:r>
-        <w:rPr>
-          <w:lang w:eastAsia="de-DE"/>
-        </w:rPr>
-        <w:t>Grundbausteine der Pattern Erkennung erklärt wurden, geht es in diesem</w:t>
-      </w:r>
-      <w:r>
-        <w:rPr>
-          <w:lang w:eastAsia="de-DE"/>
-        </w:rPr>
-        <w:t xml:space="preserve"> </w:t>
-      </w:r>
-      <w:r>
-        <w:rPr>
-          <w:lang w:eastAsia="de-DE"/>
-        </w:rPr>
-        <w:t>Abschnitt um die Realisierung der einzelnen Zwischenaufgaben. Die</w:t>
-      </w:r>
-      <w:r>
-        <w:rPr>
-          <w:lang w:eastAsia="de-DE"/>
-        </w:rPr>
-        <w:t xml:space="preserve"> </w:t>
-      </w:r>
-      <w:r>
-        <w:rPr>
-          <w:lang w:eastAsia="de-DE"/>
-        </w:rPr>
-        <w:t>Umsetzung des Projektes wird in Python geschehen.</w:t>
-      </w:r>
-    </w:p>
-    <w:p>
-      <w:pPr>
-        <w:rPr>
-          <w:lang w:eastAsia="de-DE"/>
-        </w:rPr>
-      </w:pPr>
-      <w:r>
-        <w:rPr>
-          <w:lang w:eastAsia="de-DE"/>
-        </w:rPr>
-        <w:t>Zu aller erst müssen auf das gewünschte Musikstück verschiedene Filter</w:t>
-      </w:r>
-      <w:r>
-        <w:rPr>
-          <w:lang w:eastAsia="de-DE"/>
-        </w:rPr>
-        <w:t xml:space="preserve"> </w:t>
-      </w:r>
-      <w:r>
-        <w:rPr>
-          <w:lang w:eastAsia="de-DE"/>
-        </w:rPr>
-        <w:t>gelegt werden. Die benötigten Filter sind ein Low-Pass-Filter, ein</w:t>
-      </w:r>
-      <w:r>
-        <w:rPr>
-          <w:lang w:eastAsia="de-DE"/>
-        </w:rPr>
-        <w:t xml:space="preserve"> </w:t>
-      </w:r>
-      <w:r>
-        <w:rPr>
-          <w:lang w:eastAsia="de-DE"/>
-        </w:rPr>
-        <w:t>Band-Pass-Filter und ein High-Pass-Filter. Als nächstes werden die</w:t>
-      </w:r>
-      <w:r>
-        <w:rPr>
-          <w:lang w:eastAsia="de-DE"/>
-        </w:rPr>
-        <w:t xml:space="preserve"> </w:t>
-      </w:r>
-      <w:r>
-        <w:rPr>
-          <w:lang w:eastAsia="de-DE"/>
-        </w:rPr>
-        <w:t>Patternstreams der Beats per minute (BPM) und des Rhythmus  des</w:t>
-      </w:r>
-      <w:r>
-        <w:rPr>
-          <w:lang w:eastAsia="de-DE"/>
-        </w:rPr>
-        <w:t xml:space="preserve"> </w:t>
-      </w:r>
-      <w:r>
-        <w:rPr>
-          <w:lang w:eastAsia="de-DE"/>
-        </w:rPr>
-        <w:t>Musikstücks extrahiert. Danach werden die Spektrumbilder des Low- und</w:t>
-      </w:r>
-      <w:r>
-        <w:rPr>
-          <w:lang w:eastAsia="de-DE"/>
-        </w:rPr>
-        <w:t xml:space="preserve"> </w:t>
-      </w:r>
-      <w:r>
-        <w:rPr>
-          <w:lang w:eastAsia="de-DE"/>
-        </w:rPr>
-        <w:t>High-Pass-Filter und die Patternstreams der BPM und des Rhythmus an ein</w:t>
-      </w:r>
-      <w:r>
-        <w:rPr>
-          <w:lang w:eastAsia="de-DE"/>
-        </w:rPr>
-        <w:t xml:space="preserve"> </w:t>
-      </w:r>
-      <w:r>
-        <w:rPr>
-          <w:lang w:eastAsia="de-DE"/>
-        </w:rPr>
-        <w:t>neuronales Netz gegeben, um die Pattern des Basses, der Drum und der Clap</w:t>
-      </w:r>
-      <w:r>
-        <w:rPr>
-          <w:lang w:eastAsia="de-DE"/>
-        </w:rPr>
-        <w:t xml:space="preserve"> </w:t>
-      </w:r>
-      <w:r>
-        <w:rPr>
-          <w:lang w:eastAsia="de-DE"/>
-        </w:rPr>
-        <w:t>zu erkennen.</w:t>
-      </w:r>
-    </w:p>
-    <w:p>
-      <w:pPr>
-        <w:rPr>
-          <w:lang w:eastAsia="de-DE"/>
-        </w:rPr>
-      </w:pPr>
-      <w:r>
-        <w:rPr>
-          <w:lang w:eastAsia="de-DE"/>
-        </w:rPr>
-        <w:t>Der darauffolgende Schritt besteht darin, dass die Audiodatei des</w:t>
-      </w:r>
-      <w:r>
-        <w:rPr>
-          <w:lang w:eastAsia="de-DE"/>
-        </w:rPr>
-        <w:t xml:space="preserve"> </w:t>
-      </w:r>
-      <w:r>
-        <w:rPr>
-          <w:lang w:eastAsia="de-DE"/>
-        </w:rPr>
-        <w:t>Band-Pass-Filters so manipuliert wird, sodass die Konvertierung der .wav</w:t>
-      </w:r>
-      <w:r>
-        <w:rPr>
-          <w:lang w:eastAsia="de-DE"/>
-        </w:rPr>
-        <w:t xml:space="preserve"> </w:t>
-      </w:r>
-      <w:r>
-        <w:rPr>
-          <w:lang w:eastAsia="de-DE"/>
-        </w:rPr>
-        <w:t>Datei in ein MIDI-File möglich ist. Wenn dies geschehen ist werden die im</w:t>
+        <w:t>File möglich ist. Wenn dies geschehen ist werden die im</w:t>
       </w:r>
       <w:r>
         <w:rPr>
@@ -6546,24 +7109,54 @@
         <w:rPr>
           <w:lang w:eastAsia="de-DE"/>
         </w:rPr>
-        <w:t>Für die Umsetzung der drei Filter wird das aus der Pythonbibliothek</w:t>
-      </w:r>
+        <w:t xml:space="preserve">Für die Umsetzung der drei Filter wird das aus der </w:t>
+      </w:r>
+      <w:proofErr w:type="spellStart"/>
       <w:r>
         <w:rPr>
           <w:lang w:eastAsia="de-DE"/>
         </w:rPr>
+        <w:t>Pythonbibliothek</w:t>
+      </w:r>
+      <w:proofErr w:type="spellEnd"/>
+      <w:r>
+        <w:rPr>
+          <w:lang w:eastAsia="de-DE"/>
+        </w:rPr>
         <w:t xml:space="preserve"> </w:t>
       </w:r>
       <w:r>
         <w:rPr>
           <w:lang w:eastAsia="de-DE"/>
         </w:rPr>
-        <w:t>stammende Packet aubio verwendet. Dieses ist zum einlesen der .wav</w:t>
-      </w:r>
+        <w:t xml:space="preserve">stammende Packet </w:t>
+      </w:r>
+      <w:proofErr w:type="spellStart"/>
       <w:r>
         <w:rPr>
           <w:lang w:eastAsia="de-DE"/>
         </w:rPr>
+        <w:t>aubio</w:t>
+      </w:r>
+      <w:proofErr w:type="spellEnd"/>
+      <w:r>
+        <w:rPr>
+          <w:lang w:eastAsia="de-DE"/>
+        </w:rPr>
+        <w:t xml:space="preserve"> verwendet. Dieses ist zum einlesen der .</w:t>
+      </w:r>
+      <w:proofErr w:type="spellStart"/>
+      <w:r>
+        <w:rPr>
+          <w:lang w:eastAsia="de-DE"/>
+        </w:rPr>
+        <w:t>wav</w:t>
+      </w:r>
+      <w:proofErr w:type="spellEnd"/>
+      <w:r>
+        <w:rPr>
+          <w:lang w:eastAsia="de-DE"/>
+        </w:rPr>
         <w:t xml:space="preserve"> </w:t>
       </w:r>
       <w:r>
@@ -6590,11 +7183,19 @@
         </w:rPr>
         <w:t xml:space="preserve"> </w:t>
       </w:r>
+      <w:proofErr w:type="spellStart"/>
       <w:r>
         <w:rPr>
           <w:lang w:eastAsia="de-DE"/>
         </w:rPr>
-        <w:t>Biquad-Filter benutzt werden.</w:t>
+        <w:t>Biquad</w:t>
+      </w:r>
+      <w:proofErr w:type="spellEnd"/>
+      <w:r>
+        <w:rPr>
+          <w:lang w:eastAsia="de-DE"/>
+        </w:rPr>
+        <w:t>-Filter benutzt werden.</w:t>
       </w:r>
     </w:p>
     <w:p/>
@@ -6729,7 +7330,6 @@
                 <w:rPr>
                   <w:noProof/>
                 </w:rPr>
-                <w:lastRenderedPageBreak/>
                 <w:t xml:space="preserve">Cannam, C., Landone , C., &amp; Sandler, M. (2010). </w:t>
               </w:r>
               <w:r>
@@ -6846,6 +7446,7 @@
                 <w:rPr>
                   <w:noProof/>
                 </w:rPr>
+                <w:lastRenderedPageBreak/>
                 <w:t xml:space="preserve">Math Works. (kein Datum). </w:t>
               </w:r>
               <w:r>
@@ -7078,7 +7679,6 @@
                 <w:rPr>
                   <w:noProof/>
                 </w:rPr>
-                <w:lastRenderedPageBreak/>
                 <w:t xml:space="preserve">Weisstein, E. W. (2. Februar 2015). </w:t>
               </w:r>
               <w:r>
@@ -7127,6 +7727,7 @@
     </w:p>
     <w:p>
       <w:r>
+        <w:lastRenderedPageBreak/>
         <w:t>Diese Arbeit ist bislang keiner anderen Prüfungsbehörde vorgelegt und auch nicht veröffentlicht worden.</w:t>
       </w:r>
     </w:p>
@@ -7450,6 +8051,119 @@
     </w:lvl>
   </w:abstractNum>
   <w:abstractNum w:abstractNumId="2" w15:restartNumberingAfterBreak="0">
+    <w:nsid w:val="5B4D7251"/>
+    <w:multiLevelType w:val="hybridMultilevel"/>
+    <w:tmpl w:val="BA04D89E"/>
+    <w:lvl w:ilvl="0" w:tplc="04070001">
+      <w:start w:val="1"/>
+      <w:numFmt w:val="bullet"/>
+      <w:lvlText w:val=""/>
+      <w:lvlJc w:val="left"/>
+      <w:pPr>
+        <w:ind w:left="720" w:hanging="360"/>
+      </w:pPr>
+      <w:rPr>
+        <w:rFonts w:ascii="Symbol" w:hAnsi="Symbol" w:hint="default"/>
+      </w:rPr>
+    </w:lvl>
+    <w:lvl w:ilvl="1" w:tplc="04070003" w:tentative="1">
+      <w:start w:val="1"/>
+      <w:numFmt w:val="bullet"/>
+      <w:lvlText w:val="o"/>
+      <w:lvlJc w:val="left"/>
+      <w:pPr>
+        <w:ind w:left="1440" w:hanging="360"/>
+      </w:pPr>
+      <w:rPr>
+        <w:rFonts w:ascii="Courier New" w:hAnsi="Courier New" w:cs="Courier New" w:hint="default"/>
+      </w:rPr>
+    </w:lvl>
+    <w:lvl w:ilvl="2" w:tplc="04070005" w:tentative="1">
+      <w:start w:val="1"/>
+      <w:numFmt w:val="bullet"/>
+      <w:lvlText w:val=""/>
+      <w:lvlJc w:val="left"/>
+      <w:pPr>
+        <w:ind w:left="2160" w:hanging="360"/>
+      </w:pPr>
+      <w:rPr>
+        <w:rFonts w:ascii="Wingdings" w:hAnsi="Wingdings" w:hint="default"/>
+      </w:rPr>
+    </w:lvl>
+    <w:lvl w:ilvl="3" w:tplc="04070001" w:tentative="1">
+      <w:start w:val="1"/>
+      <w:numFmt w:val="bullet"/>
+      <w:lvlText w:val=""/>
+      <w:lvlJc w:val="left"/>
+      <w:pPr>
+        <w:ind w:left="2880" w:hanging="360"/>
+      </w:pPr>
+      <w:rPr>
+        <w:rFonts w:ascii="Symbol" w:hAnsi="Symbol" w:hint="default"/>
+      </w:rPr>
+    </w:lvl>
+    <w:lvl w:ilvl="4" w:tplc="04070003" w:tentative="1">
+      <w:start w:val="1"/>
+      <w:numFmt w:val="bullet"/>
+      <w:lvlText w:val="o"/>
+      <w:lvlJc w:val="left"/>
+      <w:pPr>
+        <w:ind w:left="3600" w:hanging="360"/>
+      </w:pPr>
+      <w:rPr>
+        <w:rFonts w:ascii="Courier New" w:hAnsi="Courier New" w:cs="Courier New" w:hint="default"/>
+      </w:rPr>
+    </w:lvl>
+    <w:lvl w:ilvl="5" w:tplc="04070005" w:tentative="1">
+      <w:start w:val="1"/>
+      <w:numFmt w:val="bullet"/>
+      <w:lvlText w:val=""/>
+      <w:lvlJc w:val="left"/>
+      <w:pPr>
+        <w:ind w:left="4320" w:hanging="360"/>
+      </w:pPr>
+      <w:rPr>
+        <w:rFonts w:ascii="Wingdings" w:hAnsi="Wingdings" w:hint="default"/>
+      </w:rPr>
+    </w:lvl>
+    <w:lvl w:ilvl="6" w:tplc="04070001" w:tentative="1">
+      <w:start w:val="1"/>
+      <w:numFmt w:val="bullet"/>
+      <w:lvlText w:val=""/>
+      <w:lvlJc w:val="left"/>
+      <w:pPr>
+        <w:ind w:left="5040" w:hanging="360"/>
+      </w:pPr>
+      <w:rPr>
+        <w:rFonts w:ascii="Symbol" w:hAnsi="Symbol" w:hint="default"/>
+      </w:rPr>
+    </w:lvl>
+    <w:lvl w:ilvl="7" w:tplc="04070003" w:tentative="1">
+      <w:start w:val="1"/>
+      <w:numFmt w:val="bullet"/>
+      <w:lvlText w:val="o"/>
+      <w:lvlJc w:val="left"/>
+      <w:pPr>
+        <w:ind w:left="5760" w:hanging="360"/>
+      </w:pPr>
+      <w:rPr>
+        <w:rFonts w:ascii="Courier New" w:hAnsi="Courier New" w:cs="Courier New" w:hint="default"/>
+      </w:rPr>
+    </w:lvl>
+    <w:lvl w:ilvl="8" w:tplc="04070005" w:tentative="1">
+      <w:start w:val="1"/>
+      <w:numFmt w:val="bullet"/>
+      <w:lvlText w:val=""/>
+      <w:lvlJc w:val="left"/>
+      <w:pPr>
+        <w:ind w:left="6480" w:hanging="360"/>
+      </w:pPr>
+      <w:rPr>
+        <w:rFonts w:ascii="Wingdings" w:hAnsi="Wingdings" w:hint="default"/>
+      </w:rPr>
+    </w:lvl>
+  </w:abstractNum>
+  <w:abstractNum w:abstractNumId="3" w15:restartNumberingAfterBreak="0">
     <w:nsid w:val="5EFA764E"/>
     <w:multiLevelType w:val="hybridMultilevel"/>
     <w:tmpl w:val="5418B820"/>
@@ -7562,7 +8276,7 @@
       </w:rPr>
     </w:lvl>
   </w:abstractNum>
-  <w:abstractNum w:abstractNumId="3" w15:restartNumberingAfterBreak="0">
+  <w:abstractNum w:abstractNumId="4" w15:restartNumberingAfterBreak="0">
     <w:nsid w:val="736E2198"/>
     <w:multiLevelType w:val="hybridMultilevel"/>
     <w:tmpl w:val="67E435CE"/>
@@ -7651,7 +8365,7 @@
       </w:pPr>
     </w:lvl>
   </w:abstractNum>
-  <w:abstractNum w:abstractNumId="4" w15:restartNumberingAfterBreak="0">
+  <w:abstractNum w:abstractNumId="5" w15:restartNumberingAfterBreak="0">
     <w:nsid w:val="75FF1599"/>
     <w:multiLevelType w:val="hybridMultilevel"/>
     <w:tmpl w:val="243A30FA"/>
@@ -7740,20 +8454,139 @@
       </w:pPr>
     </w:lvl>
   </w:abstractNum>
+  <w:abstractNum w:abstractNumId="6" w15:restartNumberingAfterBreak="0">
+    <w:nsid w:val="783F55A7"/>
+    <w:multiLevelType w:val="hybridMultilevel"/>
+    <w:tmpl w:val="38FEE816"/>
+    <w:lvl w:ilvl="0" w:tplc="04070001">
+      <w:start w:val="1"/>
+      <w:numFmt w:val="bullet"/>
+      <w:lvlText w:val=""/>
+      <w:lvlJc w:val="left"/>
+      <w:pPr>
+        <w:ind w:left="720" w:hanging="360"/>
+      </w:pPr>
+      <w:rPr>
+        <w:rFonts w:ascii="Symbol" w:hAnsi="Symbol" w:hint="default"/>
+      </w:rPr>
+    </w:lvl>
+    <w:lvl w:ilvl="1" w:tplc="04070003" w:tentative="1">
+      <w:start w:val="1"/>
+      <w:numFmt w:val="bullet"/>
+      <w:lvlText w:val="o"/>
+      <w:lvlJc w:val="left"/>
+      <w:pPr>
+        <w:ind w:left="1440" w:hanging="360"/>
+      </w:pPr>
+      <w:rPr>
+        <w:rFonts w:ascii="Courier New" w:hAnsi="Courier New" w:cs="Courier New" w:hint="default"/>
+      </w:rPr>
+    </w:lvl>
+    <w:lvl w:ilvl="2" w:tplc="04070005" w:tentative="1">
+      <w:start w:val="1"/>
+      <w:numFmt w:val="bullet"/>
+      <w:lvlText w:val=""/>
+      <w:lvlJc w:val="left"/>
+      <w:pPr>
+        <w:ind w:left="2160" w:hanging="360"/>
+      </w:pPr>
+      <w:rPr>
+        <w:rFonts w:ascii="Wingdings" w:hAnsi="Wingdings" w:hint="default"/>
+      </w:rPr>
+    </w:lvl>
+    <w:lvl w:ilvl="3" w:tplc="04070001" w:tentative="1">
+      <w:start w:val="1"/>
+      <w:numFmt w:val="bullet"/>
+      <w:lvlText w:val=""/>
+      <w:lvlJc w:val="left"/>
+      <w:pPr>
+        <w:ind w:left="2880" w:hanging="360"/>
+      </w:pPr>
+      <w:rPr>
+        <w:rFonts w:ascii="Symbol" w:hAnsi="Symbol" w:hint="default"/>
+      </w:rPr>
+    </w:lvl>
+    <w:lvl w:ilvl="4" w:tplc="04070003" w:tentative="1">
+      <w:start w:val="1"/>
+      <w:numFmt w:val="bullet"/>
+      <w:lvlText w:val="o"/>
+      <w:lvlJc w:val="left"/>
+      <w:pPr>
+        <w:ind w:left="3600" w:hanging="360"/>
+      </w:pPr>
+      <w:rPr>
+        <w:rFonts w:ascii="Courier New" w:hAnsi="Courier New" w:cs="Courier New" w:hint="default"/>
+      </w:rPr>
+    </w:lvl>
+    <w:lvl w:ilvl="5" w:tplc="04070005" w:tentative="1">
+      <w:start w:val="1"/>
+      <w:numFmt w:val="bullet"/>
+      <w:lvlText w:val=""/>
+      <w:lvlJc w:val="left"/>
+      <w:pPr>
+        <w:ind w:left="4320" w:hanging="360"/>
+      </w:pPr>
+      <w:rPr>
+        <w:rFonts w:ascii="Wingdings" w:hAnsi="Wingdings" w:hint="default"/>
+      </w:rPr>
+    </w:lvl>
+    <w:lvl w:ilvl="6" w:tplc="04070001" w:tentative="1">
+      <w:start w:val="1"/>
+      <w:numFmt w:val="bullet"/>
+      <w:lvlText w:val=""/>
+      <w:lvlJc w:val="left"/>
+      <w:pPr>
+        <w:ind w:left="5040" w:hanging="360"/>
+      </w:pPr>
+      <w:rPr>
+        <w:rFonts w:ascii="Symbol" w:hAnsi="Symbol" w:hint="default"/>
+      </w:rPr>
+    </w:lvl>
+    <w:lvl w:ilvl="7" w:tplc="04070003" w:tentative="1">
+      <w:start w:val="1"/>
+      <w:numFmt w:val="bullet"/>
+      <w:lvlText w:val="o"/>
+      <w:lvlJc w:val="left"/>
+      <w:pPr>
+        <w:ind w:left="5760" w:hanging="360"/>
+      </w:pPr>
+      <w:rPr>
+        <w:rFonts w:ascii="Courier New" w:hAnsi="Courier New" w:cs="Courier New" w:hint="default"/>
+      </w:rPr>
+    </w:lvl>
+    <w:lvl w:ilvl="8" w:tplc="04070005" w:tentative="1">
+      <w:start w:val="1"/>
+      <w:numFmt w:val="bullet"/>
+      <w:lvlText w:val=""/>
+      <w:lvlJc w:val="left"/>
+      <w:pPr>
+        <w:ind w:left="6480" w:hanging="360"/>
+      </w:pPr>
+      <w:rPr>
+        <w:rFonts w:ascii="Wingdings" w:hAnsi="Wingdings" w:hint="default"/>
+      </w:rPr>
+    </w:lvl>
+  </w:abstractNum>
   <w:num w:numId="1">
     <w:abstractNumId w:val="0"/>
   </w:num>
   <w:num w:numId="2">
-    <w:abstractNumId w:val="3"/>
+    <w:abstractNumId w:val="4"/>
   </w:num>
   <w:num w:numId="3">
-    <w:abstractNumId w:val="4"/>
+    <w:abstractNumId w:val="5"/>
   </w:num>
   <w:num w:numId="4">
-    <w:abstractNumId w:val="2"/>
+    <w:abstractNumId w:val="3"/>
   </w:num>
   <w:num w:numId="5">
     <w:abstractNumId w:val="1"/>
+  </w:num>
+  <w:num w:numId="6">
+    <w:abstractNumId w:val="2"/>
+  </w:num>
+  <w:num w:numId="7">
+    <w:abstractNumId w:val="6"/>
   </w:num>
 </w:numbering>
 </file>
@@ -9150,11 +9983,87 @@
     <b:Comments>Link zu Github History: https://github.com/cs231n/cs231n.github.io/blob/master/convolutional-networks.md</b:Comments>
     <b:RefOrder>12</b:RefOrder>
   </b:Source>
+  <b:Source>
+    <b:Tag>Bro191</b:Tag>
+    <b:SourceType>InternetSite</b:SourceType>
+    <b:Guid>{CD968BD2-78F6-4594-99CA-3E19AACE0FB0}</b:Guid>
+    <b:Author>
+      <b:Author>
+        <b:NameList>
+          <b:Person>
+            <b:Last>Brownlee</b:Last>
+            <b:First>Dr.</b:First>
+            <b:Middle>Jason</b:Middle>
+          </b:Person>
+        </b:NameList>
+      </b:Author>
+    </b:Author>
+    <b:Title>How to Avoid Overfitting in Deep Learning Neural Networks</b:Title>
+    <b:InternetSiteTitle>Machine Learning Mastery</b:InternetSiteTitle>
+    <b:Year>2019</b:Year>
+    <b:Month>August</b:Month>
+    <b:Day>6</b:Day>
+    <b:URL>https://machinelearningmastery.com/introduction-to-regularization-to-reduce-overfitting-and-improve-generalization-error/</b:URL>
+    <b:YearAccessed>2020</b:YearAccessed>
+    <b:MonthAccessed>Januar</b:MonthAccessed>
+    <b:DayAccessed>17</b:DayAccessed>
+    <b:RefOrder>16</b:RefOrder>
+  </b:Source>
+  <b:Source>
+    <b:Tag>Nie15</b:Tag>
+    <b:SourceType>Book</b:SourceType>
+    <b:Guid>{EA59E877-FB4F-4C45-A59A-E0BE6675AE6C}</b:Guid>
+    <b:Title>Neural Networks and Deep Learning</b:Title>
+    <b:Year>2015</b:Year>
+    <b:URL>http://neuralnetworksanddeeplearning.com</b:URL>
+    <b:Author>
+      <b:Author>
+        <b:NameList>
+          <b:Person>
+            <b:Last>Nielsen</b:Last>
+            <b:First>Michael</b:First>
+            <b:Middle>A.</b:Middle>
+          </b:Person>
+        </b:NameList>
+      </b:Author>
+    </b:Author>
+    <b:Publisher>Determination Press</b:Publisher>
+    <b:YearAccessed>2020</b:YearAccessed>
+    <b:MonthAccessed>Januar</b:MonthAccessed>
+    <b:DayAccessed>17</b:DayAccessed>
+    <b:RefOrder>17</b:RefOrder>
+  </b:Source>
+  <b:Source>
+    <b:Tag>Kri12</b:Tag>
+    <b:SourceType>Report</b:SourceType>
+    <b:Guid>{063D01CD-27E1-4B80-8746-47A811F6C03E}</b:Guid>
+    <b:Title>ImageNet Classification with Deep Convolutional</b:Title>
+    <b:Year>2012</b:Year>
+    <b:Author>
+      <b:Author>
+        <b:NameList>
+          <b:Person>
+            <b:Last>Krizhevsky</b:Last>
+            <b:First>Alex</b:First>
+          </b:Person>
+          <b:Person>
+            <b:Last>Sutskever</b:Last>
+            <b:First>Ilya</b:First>
+          </b:Person>
+          <b:Person>
+            <b:Last>Geoffrey</b:Last>
+            <b:First>Hinton E.</b:First>
+          </b:Person>
+        </b:NameList>
+      </b:Author>
+    </b:Author>
+    <b:RefOrder>18</b:RefOrder>
+  </b:Source>
 </b:Sources>
 </file>
 
 <file path=customXml/itemProps1.xml><?xml version="1.0" encoding="utf-8"?>
-<ds:datastoreItem xmlns:ds="http://schemas.openxmlformats.org/officeDocument/2006/customXml" ds:itemID="{9D4B9347-73B1-441D-9B58-4AD1D7B49883}">
+<ds:datastoreItem xmlns:ds="http://schemas.openxmlformats.org/officeDocument/2006/customXml" ds:itemID="{1451736E-F17C-41FF-842E-4C188C222791}">
   <ds:schemaRefs>
     <ds:schemaRef ds:uri="http://schemas.openxmlformats.org/officeDocument/2006/bibliography"/>
   </ds:schemaRefs>

</xml_diff>

<commit_message>
Worked on 5.1.3 Vollständig Vermaschtes Netz
</commit_message>
<xml_diff>
--- a/Unterlagen/Masterarbeit.docx
+++ b/Unterlagen/Masterarbeit.docx
@@ -818,7 +818,7 @@
                 <w:noProof/>
                 <w:webHidden/>
               </w:rPr>
-              <w:t>8</w:t>
+              <w:t>9</w:t>
             </w:r>
             <w:r>
               <w:rPr>
@@ -888,7 +888,7 @@
                 <w:noProof/>
                 <w:webHidden/>
               </w:rPr>
-              <w:t>8</w:t>
+              <w:t>9</w:t>
             </w:r>
             <w:r>
               <w:rPr>
@@ -958,7 +958,7 @@
                 <w:noProof/>
                 <w:webHidden/>
               </w:rPr>
-              <w:t>9</w:t>
+              <w:t>10</w:t>
             </w:r>
             <w:r>
               <w:rPr>
@@ -1028,7 +1028,7 @@
                 <w:noProof/>
                 <w:webHidden/>
               </w:rPr>
-              <w:t>9</w:t>
+              <w:t>10</w:t>
             </w:r>
             <w:r>
               <w:rPr>
@@ -1098,7 +1098,7 @@
                 <w:noProof/>
                 <w:webHidden/>
               </w:rPr>
-              <w:t>9</w:t>
+              <w:t>10</w:t>
             </w:r>
             <w:r>
               <w:rPr>
@@ -1168,7 +1168,7 @@
                 <w:noProof/>
                 <w:webHidden/>
               </w:rPr>
-              <w:t>9</w:t>
+              <w:t>10</w:t>
             </w:r>
             <w:r>
               <w:rPr>
@@ -1238,7 +1238,7 @@
                 <w:noProof/>
                 <w:webHidden/>
               </w:rPr>
-              <w:t>9</w:t>
+              <w:t>10</w:t>
             </w:r>
             <w:r>
               <w:rPr>
@@ -1308,7 +1308,7 @@
                 <w:noProof/>
                 <w:webHidden/>
               </w:rPr>
-              <w:t>9</w:t>
+              <w:t>10</w:t>
             </w:r>
             <w:r>
               <w:rPr>
@@ -1378,7 +1378,7 @@
                 <w:noProof/>
                 <w:webHidden/>
               </w:rPr>
-              <w:t>9</w:t>
+              <w:t>10</w:t>
             </w:r>
             <w:r>
               <w:rPr>
@@ -1448,7 +1448,7 @@
                 <w:noProof/>
                 <w:webHidden/>
               </w:rPr>
-              <w:t>9</w:t>
+              <w:t>10</w:t>
             </w:r>
             <w:r>
               <w:rPr>
@@ -1518,7 +1518,7 @@
                 <w:noProof/>
                 <w:webHidden/>
               </w:rPr>
-              <w:t>9</w:t>
+              <w:t>10</w:t>
             </w:r>
             <w:r>
               <w:rPr>
@@ -1588,7 +1588,7 @@
                 <w:noProof/>
                 <w:webHidden/>
               </w:rPr>
-              <w:t>10</w:t>
+              <w:t>11</w:t>
             </w:r>
             <w:r>
               <w:rPr>
@@ -1658,7 +1658,7 @@
                 <w:noProof/>
                 <w:webHidden/>
               </w:rPr>
-              <w:t>10</w:t>
+              <w:t>11</w:t>
             </w:r>
             <w:r>
               <w:rPr>
@@ -1728,7 +1728,7 @@
                 <w:noProof/>
                 <w:webHidden/>
               </w:rPr>
-              <w:t>10</w:t>
+              <w:t>11</w:t>
             </w:r>
             <w:r>
               <w:rPr>
@@ -1798,7 +1798,7 @@
                 <w:noProof/>
                 <w:webHidden/>
               </w:rPr>
-              <w:t>10</w:t>
+              <w:t>11</w:t>
             </w:r>
             <w:r>
               <w:rPr>
@@ -1868,7 +1868,7 @@
                 <w:noProof/>
                 <w:webHidden/>
               </w:rPr>
-              <w:t>10</w:t>
+              <w:t>11</w:t>
             </w:r>
             <w:r>
               <w:rPr>
@@ -1940,7 +1940,7 @@
                 <w:noProof/>
                 <w:webHidden/>
               </w:rPr>
-              <w:t>11</w:t>
+              <w:t>12</w:t>
             </w:r>
             <w:r>
               <w:rPr>
@@ -2012,7 +2012,7 @@
                 <w:noProof/>
                 <w:webHidden/>
               </w:rPr>
-              <w:t>11</w:t>
+              <w:t>12</w:t>
             </w:r>
             <w:r>
               <w:rPr>
@@ -2082,7 +2082,7 @@
                 <w:noProof/>
                 <w:webHidden/>
               </w:rPr>
-              <w:t>11</w:t>
+              <w:t>12</w:t>
             </w:r>
             <w:r>
               <w:rPr>
@@ -2152,7 +2152,7 @@
                 <w:noProof/>
                 <w:webHidden/>
               </w:rPr>
-              <w:t>11</w:t>
+              <w:t>12</w:t>
             </w:r>
             <w:r>
               <w:rPr>
@@ -2222,7 +2222,7 @@
                 <w:noProof/>
                 <w:webHidden/>
               </w:rPr>
-              <w:t>11</w:t>
+              <w:t>12</w:t>
             </w:r>
             <w:r>
               <w:rPr>
@@ -2292,7 +2292,7 @@
                 <w:noProof/>
                 <w:webHidden/>
               </w:rPr>
-              <w:t>13</w:t>
+              <w:t>14</w:t>
             </w:r>
             <w:r>
               <w:rPr>
@@ -5731,7 +5731,7 @@
             <w:rPr>
               <w:noProof/>
             </w:rPr>
-            <w:t xml:space="preserve"> (Brownlee, 2019)</w:t>
+            <w:t xml:space="preserve"> (Brownlee, How Do Convolutional Layers Work in Deep Learning Neural Networks?, 2019)</w:t>
           </w:r>
           <w:r>
             <w:fldChar w:fldCharType="end"/>
@@ -5804,7 +5804,6 @@
       <w:r>
         <w:t xml:space="preserve"> Der ausgerechnete Wert wird in einer </w:t>
       </w:r>
-      <w:proofErr w:type="spellStart"/>
       <w:r>
         <w:rPr>
           <w:i/>
@@ -5812,7 +5811,6 @@
         </w:rPr>
         <w:t>Featuremap</w:t>
       </w:r>
-      <w:proofErr w:type="spellEnd"/>
       <w:r>
         <w:t xml:space="preserve"> gespeichert</w:t>
       </w:r>
@@ -5853,43 +5851,16 @@
         <w:t xml:space="preserve">von mehreren Filtern </w:t>
       </w:r>
       <w:r>
+        <w:t xml:space="preserve">der Größe 2x2, </w:t>
+      </w:r>
+      <w:r>
         <w:t xml:space="preserve">wird die </w:t>
       </w:r>
       <w:r>
         <w:t xml:space="preserve">dritte Dimension der </w:t>
       </w:r>
       <w:r>
-        <w:t>folgende</w:t>
-      </w:r>
-      <w:r>
-        <w:t>n</w:t>
-      </w:r>
-      <w:r>
-        <w:t xml:space="preserve"> Schicht </w:t>
-      </w:r>
-      <w:r>
-        <w:t xml:space="preserve">so groß wie </w:t>
-      </w:r>
-      <w:r>
-        <w:t>die Anzahl der realisierten</w:t>
-      </w:r>
-      <w:r>
-        <w:t xml:space="preserve"> Filter</w:t>
-      </w:r>
-      <w:r>
-        <w:t>kernel</w:t>
-      </w:r>
-      <w:r>
-        <w:t>. Dieser Sachverhalt wird</w:t>
-      </w:r>
-      <w:r>
-        <w:t xml:space="preserve"> in folgender Abbildung </w:t>
-      </w:r>
-      <w:r>
-        <w:t>dargestellt</w:t>
-      </w:r>
-      <w:r>
-        <w:t>.</w:t>
+        <w:t>Folgeschicht, in Abhängigkeit zu der Größe und Anzahl der verwendeten Filterkernel, größer.</w:t>
       </w:r>
       <w:sdt>
         <w:sdtPr>
@@ -5923,38 +5894,40 @@
     </w:p>
     <w:p>
       <w:r>
-        <w:t xml:space="preserve">(Text in Bild 32x32 Bild Anwendung von 10 </w:t>
-      </w:r>
-      <w:proofErr w:type="spellStart"/>
-      <w:r>
-        <w:t>FIltertn</w:t>
-      </w:r>
-      <w:proofErr w:type="spellEnd"/>
-      <w:r>
-        <w:t xml:space="preserve"> -&gt; 32x32x10)</w:t>
-      </w:r>
-    </w:p>
-    <w:p>
-      <w:r>
         <w:t xml:space="preserve">Da </w:t>
       </w:r>
       <w:r>
         <w:t>größere</w:t>
       </w:r>
       <w:r>
-        <w:t xml:space="preserve"> Filter jedoch nicht in die Pixelmatrix passt</w:t>
+        <w:t xml:space="preserve"> Filter jedoch nicht in die Pixelmatrix </w:t>
+      </w:r>
+      <w:r>
+        <w:t>passen</w:t>
       </w:r>
       <w:r>
         <w:t>,</w:t>
       </w:r>
       <w:r>
-        <w:t xml:space="preserve"> wenn er an Pixel</w:t>
+        <w:t xml:space="preserve"> wenn </w:t>
+      </w:r>
+      <w:r>
+        <w:t>diese</w:t>
+      </w:r>
+      <w:r>
+        <w:t xml:space="preserve"> an Pixel</w:t>
       </w:r>
       <w:r>
         <w:t>position</w:t>
       </w:r>
       <w:r>
-        <w:t xml:space="preserve"> 1x1 oder an jeder beliebigen Stelle am Rand steht, existieren zwei Möglichkeiten diese Sonderfälle zu behandeln. </w:t>
+        <w:t xml:space="preserve"> 1x1 oder an jeder beliebigen Stelle am Rand steh</w:t>
+      </w:r>
+      <w:r>
+        <w:t>en</w:t>
+      </w:r>
+      <w:r>
+        <w:t xml:space="preserve">, existieren zwei Möglichkeiten diese Sonderfälle zu behandeln. </w:t>
       </w:r>
       <w:r>
         <w:t xml:space="preserve">Die erste Option ist die Bildermatrix mit einem </w:t>
@@ -6018,15 +5991,7 @@
         <w:t xml:space="preserve"> Bild an Position 3x3 usw.</w:t>
       </w:r>
       <w:r>
-        <w:t xml:space="preserve"> Wenn die zweite Option gewählt wird, verkleinert sich die </w:t>
-      </w:r>
-      <w:proofErr w:type="spellStart"/>
-      <w:r>
-        <w:t>Featuremap</w:t>
-      </w:r>
-      <w:proofErr w:type="spellEnd"/>
-      <w:r>
-        <w:t xml:space="preserve"> in Abhängigkeit der Größe des Filters.</w:t>
+        <w:t xml:space="preserve"> Wenn die zweite Option gewählt wird, verkleinert sich die Featuremap in Abhängigkeit der Größe des Filters.</w:t>
       </w:r>
       <w:sdt>
         <w:sdtPr>
@@ -6067,32 +6032,16 @@
     </w:p>
     <w:p>
       <w:r>
-        <w:t xml:space="preserve">Die Pooling Schicht dient dazu, die eben errechneten </w:t>
-      </w:r>
-      <w:proofErr w:type="spellStart"/>
-      <w:r>
-        <w:t>Feature</w:t>
+        <w:t>Die Pooling Schicht dient dazu, die eben errechneten Feature</w:t>
       </w:r>
       <w:r>
         <w:t>m</w:t>
       </w:r>
       <w:r>
-        <w:t>aps</w:t>
-      </w:r>
-      <w:proofErr w:type="spellEnd"/>
-      <w:r>
-        <w:t xml:space="preserve"> zu verkleinern</w:t>
-      </w:r>
-      <w:r>
-        <w:t xml:space="preserve">. Durch eine Verkleinerung der </w:t>
-      </w:r>
-      <w:proofErr w:type="spellStart"/>
-      <w:r>
-        <w:t>Featuremap</w:t>
-      </w:r>
-      <w:proofErr w:type="spellEnd"/>
-      <w:r>
-        <w:t xml:space="preserve"> sinkt die Anzahl der zu </w:t>
+        <w:t>aps zu verkleinern</w:t>
+      </w:r>
+      <w:r>
+        <w:t xml:space="preserve">. Durch eine Verkleinerung der Featuremap sinkt die Anzahl der zu </w:t>
       </w:r>
       <w:r>
         <w:lastRenderedPageBreak/>
@@ -6177,15 +6126,7 @@
     </w:p>
     <w:p>
       <w:r>
-        <w:t xml:space="preserve">In der Pooling Schicht, wird abermals die Größe der Matrix angegeben. Jedoch werden keine Zahlenwerte, wie bei der Faltung in Kapitel 5.1.1, für die einzelnen Positionen in der Matrix eingegeben. Es wird lediglich angegeben mit welcher Schrittweite der </w:t>
-      </w:r>
-      <w:proofErr w:type="spellStart"/>
-      <w:r>
-        <w:t>Poolingkernel</w:t>
-      </w:r>
-      <w:proofErr w:type="spellEnd"/>
-      <w:r>
-        <w:t xml:space="preserve"> über die </w:t>
+        <w:t xml:space="preserve">In der Pooling Schicht, wird abermals die Größe der Matrix angegeben. Jedoch werden keine Zahlenwerte, wie bei der Faltung in Kapitel 5.1.1, für die einzelnen Positionen in der Matrix eingegeben. Es wird lediglich angegeben mit welcher Schrittweite der Poolingkernel über die </w:t>
       </w:r>
       <w:r>
         <w:t>e</w:t>
@@ -6271,6 +6212,86 @@
       </w:sdt>
     </w:p>
     <w:p>
+      <w:pPr>
+        <w:keepNext/>
+      </w:pPr>
+      <w:r>
+        <w:rPr>
+          <w:noProof/>
+        </w:rPr>
+        <w:drawing>
+          <wp:inline distT="0" distB="0" distL="0" distR="0">
+            <wp:extent cx="4679950" cy="776605"/>
+            <wp:effectExtent l="0" t="0" r="6350" b="4445"/>
+            <wp:docPr id="5" name="Grafik 5"/>
+            <wp:cNvGraphicFramePr>
+              <a:graphicFrameLocks xmlns:a="http://schemas.openxmlformats.org/drawingml/2006/main" noChangeAspect="1"/>
+            </wp:cNvGraphicFramePr>
+            <a:graphic xmlns:a="http://schemas.openxmlformats.org/drawingml/2006/main">
+              <a:graphicData uri="http://schemas.openxmlformats.org/drawingml/2006/picture">
+                <pic:pic xmlns:pic="http://schemas.openxmlformats.org/drawingml/2006/picture">
+                  <pic:nvPicPr>
+                    <pic:cNvPr id="5" name="Pooling.PNG"/>
+                    <pic:cNvPicPr/>
+                  </pic:nvPicPr>
+                  <pic:blipFill>
+                    <a:blip r:embed="rId11" cstate="print">
+                      <a:extLst>
+                        <a:ext uri="{28A0092B-C50C-407E-A947-70E740481C1C}">
+                          <a14:useLocalDpi xmlns:a14="http://schemas.microsoft.com/office/drawing/2010/main" val="0"/>
+                        </a:ext>
+                      </a:extLst>
+                    </a:blip>
+                    <a:stretch>
+                      <a:fillRect/>
+                    </a:stretch>
+                  </pic:blipFill>
+                  <pic:spPr>
+                    <a:xfrm>
+                      <a:off x="0" y="0"/>
+                      <a:ext cx="4679950" cy="776605"/>
+                    </a:xfrm>
+                    <a:prstGeom prst="rect">
+                      <a:avLst/>
+                    </a:prstGeom>
+                  </pic:spPr>
+                </pic:pic>
+              </a:graphicData>
+            </a:graphic>
+          </wp:inline>
+        </w:drawing>
+      </w:r>
+    </w:p>
+    <w:p>
+      <w:pPr>
+        <w:pStyle w:val="Beschriftung"/>
+      </w:pPr>
+      <w:r>
+        <w:t xml:space="preserve">Abbildung </w:t>
+      </w:r>
+      <w:fldSimple w:instr=" SEQ Abbildung \* ARABIC ">
+        <w:r>
+          <w:rPr>
+            <w:noProof/>
+          </w:rPr>
+          <w:t>4</w:t>
+        </w:r>
+      </w:fldSimple>
+      <w:r>
+        <w:t>: Anwendung der Unterschiedlichen Pooling Strategien mit einem 2x2 Filterkernel</w:t>
+      </w:r>
+    </w:p>
+    <w:p>
+      <w:r>
+        <w:t xml:space="preserve">In der obigen Abbildung soll die Ausgangsmatrix ein Bild mit schwarzen Rand und immer heller werdenden Inhalt darstellen. In den Ergebnismatrizen ist zu sehen, dass jede Poolingstrategie unterschiedliche Informationen enthält, woraus am Ende auch unterschiedliche </w:t>
+      </w:r>
+      <w:bookmarkStart w:id="11" w:name="_GoBack"/>
+      <w:bookmarkEnd w:id="11"/>
+      <w:r>
+        <w:t>Erkennungsraten resultieren.</w:t>
+      </w:r>
+    </w:p>
+    <w:p>
       <w:r>
         <w:t>Des Weiteren kann über das freie Festlegen der Schrittweite ein überlappendes Pooling erzeugt werden. Normalerweise wird die Schrittgröße der Matrixgröße angepasst, was bei einer 3x3 Matrix die Schrittweite drei bedeuten würde usw. Nimmt man aber die Schrittweite zwei, bei dem oben beschriebenen Beispiel, kommt es zu einer Überlappung der Pooling Matrizen</w:t>
       </w:r>
@@ -6278,15 +6299,7 @@
         <w:t>.</w:t>
       </w:r>
       <w:r>
-        <w:t xml:space="preserve"> Die Vorteile des Überlappenden Pooling, im Gegensatz zu dem regulären Pooling, sind ein kleinerer Informationsverlust nach dem Pooling, bessere Erkennungsraten bei gleichbleibenden Algorithmen und Struktur und der Overfitting-Effekt ist schwieriger zu erreichen. Die Nachteile des Überlappenden </w:t>
-      </w:r>
-      <w:proofErr w:type="spellStart"/>
-      <w:r>
-        <w:t>Poolings</w:t>
-      </w:r>
-      <w:proofErr w:type="spellEnd"/>
-      <w:r>
-        <w:t xml:space="preserve"> sind, dass die Größe der Feature Maps nicht so klein werden wie beim regulären Pooling. </w:t>
+        <w:t xml:space="preserve"> Die Vorteile des Überlappenden Pooling, im Gegensatz zu dem regulären Pooling, sind ein kleinerer Informationsverlust nach dem Pooling, bessere Erkennungsraten bei gleichbleibenden Algorithmen und Struktur und der Overfitting-Effekt ist schwieriger zu erreichen. Die Nachteile des Überlappenden Poolings sind, dass die Größe der Feature Maps nicht so klein werden wie beim regulären Pooling. </w:t>
       </w:r>
       <w:sdt>
         <w:sdtPr>
@@ -6314,8 +6327,6 @@
           </w:r>
         </w:sdtContent>
       </w:sdt>
-      <w:bookmarkStart w:id="11" w:name="_GoBack"/>
-      <w:bookmarkEnd w:id="11"/>
     </w:p>
     <w:p>
       <w:pPr>
@@ -6323,56 +6334,121 @@
       </w:pPr>
       <w:bookmarkStart w:id="12" w:name="_Toc29543618"/>
       <w:r>
-        <w:t>5.1.3. Vollständig Vermaschtes Netzwerk</w:t>
+        <w:lastRenderedPageBreak/>
+        <w:t xml:space="preserve">5.1.3. </w:t>
+      </w:r>
+      <w:r>
+        <w:t>V</w:t>
+      </w:r>
+      <w:r>
+        <w:t>ollständig Vermaschtes Netzwerk</w:t>
       </w:r>
       <w:bookmarkEnd w:id="12"/>
     </w:p>
+    <w:p>
+      <w:r>
+        <w:t xml:space="preserve">Das vollständig vermaschte Netzwerk bildet das letzte Glied in einem CNN. In diesem Teil des neuronalen Netzes wird die Klassifikation, der in den vorangestellten Schichten herausgefilterten Merkmale, durchgeführt. Hierbei sind alle Neuronen einer Schicht mit allen Neuronen der folgenden Schicht Verbunden. Neuronen derselben Schicht sind jedoch </w:t>
+      </w:r>
+      <w:r>
+        <w:t>unabhängig voneinander. Die Output Schicht des vollständig vermaschten Netzwerkes, stellt auch die Output Schicht des CNN dar. Jedes Output Neuron ist mit einer Klassifikationsgruppe gleich zu stellen, wobei die ausgegebenen Werte für Wahrscheinlichkeiten für die Klassifizierung in diese Gruppe darstellen.</w:t>
+      </w:r>
+      <w:sdt>
+        <w:sdtPr>
+          <w:id w:val="1260712310"/>
+          <w:citation/>
+        </w:sdtPr>
+        <w:sdtContent>
+          <w:r>
+            <w:fldChar w:fldCharType="begin"/>
+          </w:r>
+          <w:r>
+            <w:instrText xml:space="preserve"> CITATION Kar18 \l 1031 </w:instrText>
+          </w:r>
+          <w:r>
+            <w:fldChar w:fldCharType="separate"/>
+          </w:r>
+          <w:r>
+            <w:rPr>
+              <w:noProof/>
+            </w:rPr>
+            <w:t xml:space="preserve"> (Karpathy, 2018)</w:t>
+          </w:r>
+          <w:r>
+            <w:fldChar w:fldCharType="end"/>
+          </w:r>
+        </w:sdtContent>
+      </w:sdt>
+      <w:sdt>
+        <w:sdtPr>
+          <w:id w:val="175470953"/>
+          <w:citation/>
+        </w:sdtPr>
+        <w:sdtContent>
+          <w:r>
+            <w:fldChar w:fldCharType="begin"/>
+          </w:r>
+          <w:r>
+            <w:instrText xml:space="preserve">CITATION Bro192 \t  \l 1031 </w:instrText>
+          </w:r>
+          <w:r>
+            <w:fldChar w:fldCharType="separate"/>
+          </w:r>
+          <w:r>
+            <w:rPr>
+              <w:noProof/>
+            </w:rPr>
+            <w:t xml:space="preserve"> (Brownlee, 2019)</w:t>
+          </w:r>
+          <w:r>
+            <w:fldChar w:fldCharType="end"/>
+          </w:r>
+        </w:sdtContent>
+      </w:sdt>
+    </w:p>
+    <w:p>
+      <w:pPr>
+        <w:pStyle w:val="berschrift1"/>
+      </w:pPr>
+      <w:bookmarkStart w:id="13" w:name="_Toc29543619"/>
+      <w:r>
+        <w:t>5.2. Aktivierungsfunktionen</w:t>
+      </w:r>
+      <w:bookmarkEnd w:id="13"/>
+    </w:p>
+    <w:p>
+      <w:pPr>
+        <w:pStyle w:val="berschrift1"/>
+      </w:pPr>
+      <w:bookmarkStart w:id="14" w:name="_Toc29543620"/>
+      <w:r>
+        <w:t>5.2.1. Backpropagation</w:t>
+      </w:r>
+      <w:bookmarkEnd w:id="14"/>
+    </w:p>
     <w:p/>
     <w:p>
       <w:pPr>
         <w:pStyle w:val="berschrift1"/>
       </w:pPr>
-      <w:bookmarkStart w:id="13" w:name="_Toc29543619"/>
-      <w:r>
-        <w:t>5.2. Aktivierungsfunktionen</w:t>
-      </w:r>
-      <w:bookmarkEnd w:id="13"/>
-    </w:p>
+      <w:bookmarkStart w:id="15" w:name="_Toc29543621"/>
+      <w:r>
+        <w:t xml:space="preserve">5.2.2. </w:t>
+      </w:r>
+      <w:proofErr w:type="spellStart"/>
+      <w:r>
+        <w:t>ReLU</w:t>
+      </w:r>
+      <w:proofErr w:type="spellEnd"/>
+      <w:r>
+        <w:t xml:space="preserve"> Funktion</w:t>
+      </w:r>
+      <w:bookmarkEnd w:id="15"/>
+    </w:p>
+    <w:p/>
     <w:p>
       <w:pPr>
         <w:pStyle w:val="berschrift1"/>
       </w:pPr>
-      <w:bookmarkStart w:id="14" w:name="_Toc29543620"/>
-      <w:r>
-        <w:t>5.2.1. Backpropagation</w:t>
-      </w:r>
-      <w:bookmarkEnd w:id="14"/>
-    </w:p>
-    <w:p/>
-    <w:p>
-      <w:pPr>
-        <w:pStyle w:val="berschrift1"/>
-      </w:pPr>
-      <w:bookmarkStart w:id="15" w:name="_Toc29543621"/>
-      <w:r>
-        <w:lastRenderedPageBreak/>
-        <w:t xml:space="preserve">5.2.2. </w:t>
-      </w:r>
-      <w:proofErr w:type="spellStart"/>
-      <w:r>
-        <w:t>ReLU</w:t>
-      </w:r>
-      <w:proofErr w:type="spellEnd"/>
-      <w:r>
-        <w:t xml:space="preserve"> Funktion</w:t>
-      </w:r>
-      <w:bookmarkEnd w:id="15"/>
-    </w:p>
-    <w:p/>
-    <w:p>
-      <w:pPr>
-        <w:pStyle w:val="berschrift1"/>
-      </w:pPr>
       <w:bookmarkStart w:id="16" w:name="_Toc29543622"/>
       <w:r>
         <w:t>5.3. Segmentation Problem</w:t>
@@ -6386,7 +6462,7 @@
       <w:r>
         <w:t xml:space="preserve"> </w:t>
       </w:r>
-      <w:hyperlink r:id="rId11" w:history="1">
+      <w:hyperlink r:id="rId12" w:history="1">
         <w:r>
           <w:rPr>
             <w:rStyle w:val="Hyperlink"/>
@@ -6500,12 +6576,19 @@
       <w:r>
         <w:t xml:space="preserve">Zweidimensional Aufbereiten </w:t>
       </w:r>
-      <w:hyperlink r:id="rId12" w:history="1">
+      <w:hyperlink r:id="rId13" w:history="1">
         <w:r>
           <w:rPr>
             <w:rStyle w:val="Hyperlink"/>
           </w:rPr>
-          <w:t>http://drops.dagstuhl.de/opus/volltexte/2006/652/pdf/06171.MeredithDavid.Paper.652.pdf</w:t>
+          <w:t>http://drops.dagstuhl.de/opus/volltexte/2006/652/pdf/06171.MeredithDavid.Pa</w:t>
+        </w:r>
+        <w:r>
+          <w:rPr>
+            <w:rStyle w:val="Hyperlink"/>
+          </w:rPr>
+          <w:lastRenderedPageBreak/>
+          <w:t>per.652.pdf</w:t>
         </w:r>
       </w:hyperlink>
       <w:r>
@@ -6584,7 +6667,7 @@
       <w:bookmarkEnd w:id="25"/>
     </w:p>
     <w:p>
-      <w:hyperlink r:id="rId13" w:history="1">
+      <w:hyperlink r:id="rId14" w:history="1">
         <w:r>
           <w:rPr>
             <w:rStyle w:val="Hyperlink"/>
@@ -6630,7 +6713,6 @@
     </w:p>
     <w:p>
       <w:r>
-        <w:lastRenderedPageBreak/>
         <w:t>Ganze Musikstück muss nicht unbedingt ein Pattern sein es können auch „sinnlose“ Filler dabei sein</w:t>
       </w:r>
     </w:p>
@@ -6663,7 +6745,7 @@
       </w:r>
     </w:p>
     <w:p>
-      <w:hyperlink r:id="rId14" w:history="1">
+      <w:hyperlink r:id="rId15" w:history="1">
         <w:r>
           <w:rPr>
             <w:rStyle w:val="Hyperlink"/>
@@ -6684,7 +6766,7 @@
     </w:p>
     <w:p/>
     <w:p>
-      <w:hyperlink r:id="rId15" w:history="1">
+      <w:hyperlink r:id="rId16" w:history="1">
         <w:r>
           <w:rPr>
             <w:rStyle w:val="Hyperlink"/>
@@ -6758,6 +6840,7 @@
     <w:p>
       <w:proofErr w:type="spellStart"/>
       <w:r>
+        <w:lastRenderedPageBreak/>
         <w:t>Motif</w:t>
       </w:r>
       <w:proofErr w:type="spellEnd"/>
@@ -6900,7 +6983,7 @@
         <w:rPr>
           <w:lang w:eastAsia="de-DE"/>
         </w:rPr>
-        <w:t xml:space="preserve"> (BPM) und des Rhythmus  des</w:t>
+        <w:t xml:space="preserve"> (BPM) und des Rhythmus des</w:t>
       </w:r>
       <w:r>
         <w:rPr>
@@ -7021,14 +7104,7 @@
         <w:rPr>
           <w:lang w:eastAsia="de-DE"/>
         </w:rPr>
-        <w:t>Datei in ein MIDI-</w:t>
-      </w:r>
-      <w:r>
-        <w:rPr>
-          <w:lang w:eastAsia="de-DE"/>
-        </w:rPr>
-        <w:lastRenderedPageBreak/>
-        <w:t>File möglich ist. Wenn dies geschehen ist werden die im</w:t>
+        <w:t>Datei in ein MIDI-File möglich ist. Wenn dies geschehen ist werden die im</w:t>
       </w:r>
       <w:r>
         <w:rPr>
@@ -7109,7 +7185,19 @@
         <w:rPr>
           <w:lang w:eastAsia="de-DE"/>
         </w:rPr>
-        <w:t xml:space="preserve">Für die Umsetzung der drei Filter wird das aus der </w:t>
+        <w:t>Für die Umsetzung der drei Filter</w:t>
+      </w:r>
+      <w:r>
+        <w:rPr>
+          <w:lang w:eastAsia="de-DE"/>
+        </w:rPr>
+        <w:t>,</w:t>
+      </w:r>
+      <w:r>
+        <w:rPr>
+          <w:lang w:eastAsia="de-DE"/>
+        </w:rPr>
+        <w:t xml:space="preserve"> wird das aus der </w:t>
       </w:r>
       <w:proofErr w:type="spellStart"/>
       <w:r>
@@ -7315,7 +7403,43 @@
                 <w:rPr>
                   <w:noProof/>
                 </w:rPr>
-                <w:t xml:space="preserve"> Abgerufen am 16. Januar 2020 von Machine Learning Mastery: https://machinelearningmastery.com/convolutional-layers-for-deep-learning-neural-networks/</w:t>
+                <w:t xml:space="preserve"> Abgerufen am 16. Januar 2020 von Machine </w:t>
+              </w:r>
+              <w:r>
+                <w:rPr>
+                  <w:noProof/>
+                </w:rPr>
+                <w:lastRenderedPageBreak/>
+                <w:t>Learning Mastery: https://machinelearningmastery.com/convolutional-layers-for-deep-learning-neural-networks/</w:t>
+              </w:r>
+            </w:p>
+            <w:p>
+              <w:pPr>
+                <w:pStyle w:val="Literaturverzeichnis"/>
+                <w:ind w:left="720" w:hanging="720"/>
+                <w:rPr>
+                  <w:noProof/>
+                </w:rPr>
+              </w:pPr>
+              <w:r>
+                <w:rPr>
+                  <w:noProof/>
+                </w:rPr>
+                <w:t xml:space="preserve">Brownlee, D. J. (6. August 2019). </w:t>
+              </w:r>
+              <w:r>
+                <w:rPr>
+                  <w:i/>
+                  <w:iCs/>
+                  <w:noProof/>
+                </w:rPr>
+                <w:t>How to Avoid Overfitting in Deep Learning Neural Networks</w:t>
+              </w:r>
+              <w:r>
+                <w:rPr>
+                  <w:noProof/>
+                </w:rPr>
+                <w:t>. Abgerufen am 17. Januar 2020 von Machine Learning Mastery: https://machinelearningmastery.com/introduction-to-regularization-to-reduce-overfitting-and-improve-generalization-error/</w:t>
               </w:r>
             </w:p>
             <w:p>
@@ -7446,7 +7570,35 @@
                 <w:rPr>
                   <w:noProof/>
                 </w:rPr>
-                <w:lastRenderedPageBreak/>
+                <w:t xml:space="preserve">Krizhevsky, A., Sutskever, I., &amp; Geoffrey, H. (2012). </w:t>
+              </w:r>
+              <w:r>
+                <w:rPr>
+                  <w:i/>
+                  <w:iCs/>
+                  <w:noProof/>
+                </w:rPr>
+                <w:t>ImageNet Classification with Deep Convolutional.</w:t>
+              </w:r>
+              <w:r>
+                <w:rPr>
+                  <w:noProof/>
+                </w:rPr>
+                <w:t xml:space="preserve"> </w:t>
+              </w:r>
+            </w:p>
+            <w:p>
+              <w:pPr>
+                <w:pStyle w:val="Literaturverzeichnis"/>
+                <w:ind w:left="720" w:hanging="720"/>
+                <w:rPr>
+                  <w:noProof/>
+                </w:rPr>
+              </w:pPr>
+              <w:r>
+                <w:rPr>
+                  <w:noProof/>
+                </w:rPr>
                 <w:t xml:space="preserve">Math Works. (kein Datum). </w:t>
               </w:r>
               <w:r>
@@ -7462,6 +7614,35 @@
                   <w:noProof/>
                 </w:rPr>
                 <w:t>. Abgerufen am 8. Januar 2020 von Math Works: https://de.mathworks.com/solutions/deep-learning/convolutional-neural-network.html#howitworks</w:t>
+              </w:r>
+            </w:p>
+            <w:p>
+              <w:pPr>
+                <w:pStyle w:val="Literaturverzeichnis"/>
+                <w:ind w:left="720" w:hanging="720"/>
+                <w:rPr>
+                  <w:noProof/>
+                </w:rPr>
+              </w:pPr>
+              <w:r>
+                <w:rPr>
+                  <w:noProof/>
+                </w:rPr>
+                <w:t xml:space="preserve">Nielsen, M. A. (2015). </w:t>
+              </w:r>
+              <w:r>
+                <w:rPr>
+                  <w:i/>
+                  <w:iCs/>
+                  <w:noProof/>
+                </w:rPr>
+                <w:t>Neural Networks and Deep Learning.</w:t>
+              </w:r>
+              <w:r>
+                <w:rPr>
+                  <w:noProof/>
+                </w:rPr>
+                <w:t xml:space="preserve"> Determination Press. Abgerufen am 17. Januar 2020 von http://neuralnetworksanddeeplearning.com</w:t>
               </w:r>
             </w:p>
             <w:p>
@@ -7563,6 +7744,7 @@
                 <w:rPr>
                   <w:noProof/>
                 </w:rPr>
+                <w:lastRenderedPageBreak/>
                 <w:t xml:space="preserve">Teufel. (9. Juli 2019). </w:t>
               </w:r>
               <w:r>
@@ -7727,7 +7909,6 @@
     </w:p>
     <w:p>
       <w:r>
-        <w:lastRenderedPageBreak/>
         <w:t>Diese Arbeit ist bislang keiner anderen Prüfungsbehörde vorgelegt und auch nicht veröffentlicht worden.</w:t>
       </w:r>
     </w:p>
@@ -7744,7 +7925,7 @@
     </w:p>
     <w:p/>
     <w:sectPr>
-      <w:footerReference w:type="default" r:id="rId16"/>
+      <w:footerReference w:type="default" r:id="rId17"/>
       <w:pgSz w:w="11906" w:h="16838"/>
       <w:pgMar w:top="2268" w:right="2268" w:bottom="2268" w:left="2268" w:header="709" w:footer="709" w:gutter="0"/>
       <w:cols w:space="708"/>
@@ -10059,11 +10240,37 @@
     </b:Author>
     <b:RefOrder>18</b:RefOrder>
   </b:Source>
+  <b:Source>
+    <b:Tag>Bro192</b:Tag>
+    <b:SourceType>InternetSite</b:SourceType>
+    <b:Guid>{6EF57798-AAC9-48E3-80B5-845D87CBA6DB}</b:Guid>
+    <b:Author>
+      <b:Author>
+        <b:NameList>
+          <b:Person>
+            <b:Last>Brownlee</b:Last>
+            <b:First>Dr.</b:First>
+            <b:Middle>Jason</b:Middle>
+          </b:Person>
+        </b:NameList>
+      </b:Author>
+    </b:Author>
+    <b:Title>Crash Course in Convolutional Neural Networks for Machine Learning</b:Title>
+    <b:Year>2019</b:Year>
+    <b:InternetSiteTitle>Machine Learning Mastery</b:InternetSiteTitle>
+    <b:Month>August</b:Month>
+    <b:Day>19</b:Day>
+    <b:URL>https://machinelearningmastery.com/crash-course-convolutional-neural-networks/</b:URL>
+    <b:YearAccessed>2020</b:YearAccessed>
+    <b:MonthAccessed>Januar</b:MonthAccessed>
+    <b:DayAccessed>17</b:DayAccessed>
+    <b:RefOrder>19</b:RefOrder>
+  </b:Source>
 </b:Sources>
 </file>
 
 <file path=customXml/itemProps1.xml><?xml version="1.0" encoding="utf-8"?>
-<ds:datastoreItem xmlns:ds="http://schemas.openxmlformats.org/officeDocument/2006/customXml" ds:itemID="{1451736E-F17C-41FF-842E-4C188C222791}">
+<ds:datastoreItem xmlns:ds="http://schemas.openxmlformats.org/officeDocument/2006/customXml" ds:itemID="{2469AB9B-0B38-4952-9529-DC72B3AC0CDC}">
   <ds:schemaRefs>
     <ds:schemaRef ds:uri="http://schemas.openxmlformats.org/officeDocument/2006/bibliography"/>
   </ds:schemaRefs>

</xml_diff>

<commit_message>
Worked on 5.1.3 ReLU-Aktivierungsfunktion
</commit_message>
<xml_diff>
--- a/Unterlagen/Masterarbeit.docx
+++ b/Unterlagen/Masterarbeit.docx
@@ -2316,10 +2316,25 @@
     </w:sdt>
     <w:p>
       <w:pPr>
+        <w:spacing w:line="259" w:lineRule="auto"/>
+        <w:jc w:val="left"/>
+        <w:rPr>
+          <w:rFonts w:eastAsiaTheme="majorEastAsia" w:cstheme="majorBidi"/>
+          <w:sz w:val="32"/>
+          <w:szCs w:val="32"/>
+        </w:rPr>
+      </w:pPr>
+      <w:bookmarkStart w:id="0" w:name="_Toc29543607"/>
+      <w:r>
+        <w:br w:type="page"/>
+      </w:r>
+    </w:p>
+    <w:p>
+      <w:pPr>
         <w:pStyle w:val="berschrift1"/>
       </w:pPr>
-      <w:bookmarkStart w:id="0" w:name="_Toc29543607"/>
-      <w:r>
+      <w:r>
+        <w:lastRenderedPageBreak/>
         <w:t>Abstract</w:t>
       </w:r>
       <w:bookmarkEnd w:id="0"/>
@@ -2484,11 +2499,9 @@
           <w:numId w:val="7"/>
         </w:numPr>
       </w:pPr>
-      <w:proofErr w:type="spellStart"/>
       <w:r>
         <w:t>Fourierreihe</w:t>
       </w:r>
-      <w:proofErr w:type="spellEnd"/>
     </w:p>
     <w:p>
       <w:pPr>
@@ -3059,15 +3072,7 @@
         <w:t>k</w:t>
       </w:r>
       <w:r>
-        <w:t>-</w:t>
-      </w:r>
-      <w:proofErr w:type="spellStart"/>
-      <w:r>
-        <w:t>te</w:t>
-      </w:r>
-      <w:proofErr w:type="spellEnd"/>
-      <w:r>
-        <w:t xml:space="preserve"> Sample Bin.</w:t>
+        <w:t>-te Sample Bin.</w:t>
       </w:r>
     </w:p>
     <w:p>
@@ -4287,21 +4292,13 @@
         <w:t>deren Index</w:t>
       </w:r>
       <w:r>
-        <w:t xml:space="preserve"> ≥ Anzahl Samples/2 sind gelöscht werden. Dieser Wert wird das </w:t>
-      </w:r>
-      <w:proofErr w:type="spellStart"/>
-      <w:r>
-        <w:t>N</w:t>
+        <w:t xml:space="preserve"> ≥ Anzahl Samples/2 sind gelöscht werden. Dieser Wert wird das N</w:t>
       </w:r>
       <w:r>
         <w:t>y</w:t>
       </w:r>
       <w:r>
-        <w:t>quist</w:t>
-      </w:r>
-      <w:proofErr w:type="spellEnd"/>
-      <w:r>
-        <w:t xml:space="preserve">-Limit genannt. Es besagt das alle Ergebnisse über diesem </w:t>
+        <w:t xml:space="preserve">quist-Limit genannt. Es besagt das alle Ergebnisse über diesem </w:t>
       </w:r>
       <w:r>
         <w:lastRenderedPageBreak/>
@@ -4314,21 +4311,13 @@
         <w:t>,</w:t>
       </w:r>
       <w:r>
-        <w:t xml:space="preserve"> die unter dem </w:t>
-      </w:r>
-      <w:proofErr w:type="spellStart"/>
-      <w:r>
-        <w:t>N</w:t>
+        <w:t xml:space="preserve"> die unter dem N</w:t>
       </w:r>
       <w:r>
         <w:t>y</w:t>
       </w:r>
       <w:r>
-        <w:t>quist</w:t>
-      </w:r>
-      <w:proofErr w:type="spellEnd"/>
-      <w:r>
-        <w:t>-Limit liegen</w:t>
+        <w:t>quist-Limit liegen</w:t>
       </w:r>
       <w:r>
         <w:t>,</w:t>
@@ -4421,7 +4410,6 @@
       <w:r>
         <w:t xml:space="preserve">Zum einen </w:t>
       </w:r>
-      <w:proofErr w:type="spellStart"/>
       <w:r>
         <w:rPr>
           <w:i/>
@@ -4436,7 +4424,6 @@
         </w:rPr>
         <w:t>eakage</w:t>
       </w:r>
-      <w:proofErr w:type="spellEnd"/>
       <w:r>
         <w:t xml:space="preserve"> und zum anderen </w:t>
       </w:r>
@@ -4457,13 +4444,8 @@
       <w:r>
         <w:t xml:space="preserve">. </w:t>
       </w:r>
-      <w:proofErr w:type="spellStart"/>
-      <w:r>
-        <w:t>Leakage</w:t>
-      </w:r>
-      <w:proofErr w:type="spellEnd"/>
-      <w:r>
-        <w:t xml:space="preserve"> tritt auf, wenn die Schwingung in dem betrachteten Zeitabschnitt nicht perfekt periodisch ist.</w:t>
+      <w:r>
+        <w:t>Leakage tritt auf, wenn die Schwingung in dem betrachteten Zeitabschnitt nicht perfekt periodisch ist.</w:t>
       </w:r>
     </w:p>
     <w:p>
@@ -4537,15 +4519,7 @@
         </w:r>
       </w:fldSimple>
       <w:r>
-        <w:t xml:space="preserve">: Aufzeigen des </w:t>
-      </w:r>
-      <w:proofErr w:type="spellStart"/>
-      <w:r>
-        <w:t>Leakage</w:t>
-      </w:r>
-      <w:proofErr w:type="spellEnd"/>
-      <w:r>
-        <w:t>-Effektes mit einer Funktion von 2 Hz (oben) und 2.5 Hz (unten)</w:t>
+        <w:t>: Aufzeigen des Leakage-Effektes mit einer Funktion von 2 Hz (oben) und 2.5 Hz (unten)</w:t>
       </w:r>
     </w:p>
     <w:p>
@@ -4592,7 +4566,6 @@
       <w:r>
         <w:t xml:space="preserve">“ des Spektrums. Der </w:t>
       </w:r>
-      <w:proofErr w:type="spellStart"/>
       <w:r>
         <w:rPr>
           <w:i/>
@@ -4607,17 +4580,11 @@
         </w:rPr>
         <w:t>eakage</w:t>
       </w:r>
-      <w:proofErr w:type="spellEnd"/>
       <w:r>
         <w:t xml:space="preserve">-Effekt kann mit </w:t>
       </w:r>
-      <w:proofErr w:type="spellStart"/>
-      <w:r>
-        <w:t>Fenstfunktionen</w:t>
-      </w:r>
-      <w:proofErr w:type="spellEnd"/>
-      <w:r>
-        <w:t xml:space="preserve"> abgeschwächt werden. </w:t>
+      <w:r>
+        <w:t xml:space="preserve">Fenstfunktionen abgeschwächt werden. </w:t>
       </w:r>
       <w:r>
         <w:t xml:space="preserve">Wie in </w:t>
@@ -4675,27 +4642,14 @@
         </w:sdtContent>
       </w:sdt>
       <w:r>
-        <w:t xml:space="preserve">. Einige Fensterfunktionen sind unter anderem </w:t>
-      </w:r>
-      <w:proofErr w:type="spellStart"/>
-      <w:r>
-        <w:t>Barlett</w:t>
-      </w:r>
-      <w:proofErr w:type="spellEnd"/>
-      <w:r>
-        <w:t>-, Gauß- oder die H</w:t>
+        <w:t>. Einige Fensterfunktionen sind unter anderem Barlett-, Gauß- oder die H</w:t>
       </w:r>
       <w:r>
         <w:t>ann</w:t>
       </w:r>
       <w:r>
-        <w:t>ing-</w:t>
-      </w:r>
-      <w:proofErr w:type="spellStart"/>
-      <w:r>
-        <w:t>Festerfunktion</w:t>
-      </w:r>
-      <w:proofErr w:type="spellEnd"/>
+        <w:t>ing-Festerfunktion</w:t>
+      </w:r>
       <w:sdt>
         <w:sdtPr>
           <w:id w:val="711082536"/>
@@ -4918,24 +4872,11 @@
         <w:t>Daraus lässt sich wiederum Schlussfolgern das bei einer Fenstergröße von 32 Samples die zeitliche Genauigkeit</w:t>
       </w:r>
       <w:r>
-        <w:t xml:space="preserve">, durch die Fenstergröße von 0,7 </w:t>
-      </w:r>
-      <w:proofErr w:type="spellStart"/>
-      <w:r>
-        <w:t>ms</w:t>
-      </w:r>
-      <w:proofErr w:type="spellEnd"/>
-      <w:r>
-        <w:t>,</w:t>
-      </w:r>
-      <w:r>
-        <w:t xml:space="preserve"> im Mittelpunkt steht aber die Frequenz vernachlässigt wird. Die Vernachlässigung beruht auf dem in Punkt 3.1 beschrieben </w:t>
-      </w:r>
-      <w:proofErr w:type="spellStart"/>
-      <w:r>
-        <w:t>Nyquist</w:t>
-      </w:r>
-      <w:proofErr w:type="spellEnd"/>
+        <w:t>, durch die Fenstergröße von 0,7 ms,</w:t>
+      </w:r>
+      <w:r>
+        <w:t xml:space="preserve"> im Mittelpunkt steht aber die Frequenz vernachlässigt wird. Die Vernachlässigung beruht auf dem in Punkt 3.1 beschrieben Nyquist</w:t>
+      </w:r>
       <w:r>
         <w:t>-Limit, wodurch der Frequenzbereich in 15 gleichgroße Bereiche geteilt wird</w:t>
       </w:r>
@@ -5098,15 +5039,7 @@
         <w:t xml:space="preserve">5. </w:t>
       </w:r>
       <w:r>
-        <w:t xml:space="preserve">Convolutional </w:t>
-      </w:r>
-      <w:proofErr w:type="spellStart"/>
-      <w:r>
-        <w:t>Neural</w:t>
-      </w:r>
-      <w:proofErr w:type="spellEnd"/>
-      <w:r>
-        <w:t xml:space="preserve"> Network (CNN)</w:t>
+        <w:t>Convolutional Neural Network (CNN)</w:t>
       </w:r>
       <w:bookmarkEnd w:id="7"/>
     </w:p>
@@ -5206,95 +5139,51 @@
       <w:r>
         <w:t xml:space="preserve">. Die bekanntesten Pooling Verfahren sind das </w:t>
       </w:r>
-      <w:proofErr w:type="spellStart"/>
       <w:r>
         <w:rPr>
           <w:i/>
           <w:iCs/>
         </w:rPr>
-        <w:t>max</w:t>
-      </w:r>
-      <w:proofErr w:type="spellEnd"/>
+        <w:t>max-Pooling</w:t>
+      </w:r>
+      <w:r>
+        <w:t xml:space="preserve"> und das </w:t>
+      </w:r>
       <w:r>
         <w:rPr>
           <w:i/>
           <w:iCs/>
         </w:rPr>
-        <w:t>-Pooling</w:t>
-      </w:r>
-      <w:r>
-        <w:t xml:space="preserve"> und das </w:t>
-      </w:r>
-      <w:proofErr w:type="spellStart"/>
+        <w:t>average-Pooling</w:t>
+      </w:r>
+      <w:r>
+        <w:t>.</w:t>
+      </w:r>
+      <w:r>
+        <w:t xml:space="preserve"> </w:t>
+      </w:r>
+      <w:r>
+        <w:t>Hierbei wird nur ein Wert aus einer vordefinierten</w:t>
+      </w:r>
+      <w:r>
+        <w:t xml:space="preserve"> </w:t>
+      </w:r>
       <w:r>
         <w:rPr>
           <w:i/>
           <w:iCs/>
         </w:rPr>
-        <w:t>average</w:t>
-      </w:r>
-      <w:proofErr w:type="spellEnd"/>
+        <w:t>m</w:t>
+      </w:r>
       <w:r>
         <w:rPr>
           <w:i/>
           <w:iCs/>
         </w:rPr>
-        <w:t>-Pooling</w:t>
-      </w:r>
-      <w:r>
-        <w:t>.</w:t>
-      </w:r>
-      <w:r>
-        <w:t xml:space="preserve"> </w:t>
-      </w:r>
-      <w:r>
-        <w:t>Hierbei wird nur ein Wert aus einer vordefinierten</w:t>
-      </w:r>
-      <w:r>
-        <w:t xml:space="preserve"> </w:t>
-      </w:r>
-      <w:proofErr w:type="spellStart"/>
-      <w:r>
-        <w:rPr>
-          <w:i/>
-          <w:iCs/>
-        </w:rPr>
-        <w:t>m</w:t>
-      </w:r>
-      <w:r>
-        <w:rPr>
-          <w:i/>
-          <w:iCs/>
-        </w:rPr>
-        <w:t>xn</w:t>
-      </w:r>
-      <w:proofErr w:type="spellEnd"/>
-      <w:r>
-        <w:rPr>
-          <w:i/>
-          <w:iCs/>
-        </w:rPr>
-        <w:t xml:space="preserve"> </w:t>
-      </w:r>
-      <w:proofErr w:type="spellStart"/>
-      <w:r>
-        <w:rPr>
-          <w:i/>
-          <w:iCs/>
-        </w:rPr>
-        <w:t>Poolingmatrix</w:t>
-      </w:r>
-      <w:proofErr w:type="spellEnd"/>
-      <w:r>
-        <w:t xml:space="preserve"> </w:t>
-      </w:r>
-      <w:proofErr w:type="spellStart"/>
-      <w:r>
-        <w:t>übernomme</w:t>
-      </w:r>
-      <w:proofErr w:type="spellEnd"/>
-      <w:r>
-        <w:t>.</w:t>
+        <w:t>xn Poolingmatrix</w:t>
+      </w:r>
+      <w:r>
+        <w:t xml:space="preserve"> übernomme.</w:t>
       </w:r>
       <w:sdt>
         <w:sdtPr>
@@ -5367,7 +5256,7 @@
             <w:fldChar w:fldCharType="begin"/>
           </w:r>
           <w:r>
-            <w:instrText xml:space="preserve"> CITATION Bec18 \l 1031 </w:instrText>
+            <w:instrText xml:space="preserve">CITATION Bec18 \l 1031 </w:instrText>
           </w:r>
           <w:r>
             <w:fldChar w:fldCharType="separate"/>
@@ -5493,15 +5382,7 @@
         <w:t>Pooling</w:t>
       </w:r>
       <w:r>
-        <w:t xml:space="preserve"> Schicht. Das Pooling bewirkt, dass gewisse Informationen, innerhalb einer </w:t>
-      </w:r>
-      <w:proofErr w:type="spellStart"/>
-      <w:r>
-        <w:t>mxn</w:t>
-      </w:r>
-      <w:proofErr w:type="spellEnd"/>
-      <w:r>
-        <w:t xml:space="preserve"> Matrix, verworfen werden</w:t>
+        <w:t xml:space="preserve"> Schicht. Das Pooling bewirkt, dass gewisse Informationen, innerhalb einer mxn Matrix, verworfen werden</w:t>
       </w:r>
       <w:r>
         <w:t>. Dadurch wird die Anzahl der Pixel des Bildes verkleinert</w:t>
@@ -5509,14 +5390,12 @@
       <w:r>
         <w:t xml:space="preserve">. Der letzte Baustein ist ein voll </w:t>
       </w:r>
-      <w:proofErr w:type="spellStart"/>
       <w:r>
         <w:t>v</w:t>
       </w:r>
       <w:r>
         <w:t>ermaschtes</w:t>
       </w:r>
-      <w:proofErr w:type="spellEnd"/>
       <w:r>
         <w:t xml:space="preserve"> neuronales Netz. Das vollvermaschte Netz </w:t>
       </w:r>
@@ -5605,33 +5484,15 @@
     </w:p>
     <w:p>
       <w:r>
-        <w:t xml:space="preserve">Die Convolutional Schicht ist der Hauptteil eines CNN. Bei der in dieser Schicht stadtfindende Faltung (engl. </w:t>
-      </w:r>
-      <w:proofErr w:type="spellStart"/>
-      <w:r>
-        <w:t>convolution</w:t>
-      </w:r>
-      <w:proofErr w:type="spellEnd"/>
-      <w:r>
-        <w:t xml:space="preserve">), werden vom Ersteller gewünschten Merkmale extrahiert. </w:t>
-      </w:r>
-      <w:proofErr w:type="spellStart"/>
+        <w:t xml:space="preserve">Die Convolutional Schicht ist der Hauptteil eines CNN. Bei der in dieser Schicht stadtfindende Faltung (engl. convolution), werden vom Ersteller gewünschten Merkmale extrahiert. </w:t>
+      </w:r>
       <w:r>
         <w:rPr>
           <w:b/>
           <w:bCs/>
           <w:color w:val="FF0000"/>
         </w:rPr>
-        <w:t>ToDo</w:t>
-      </w:r>
-      <w:proofErr w:type="spellEnd"/>
-      <w:r>
-        <w:rPr>
-          <w:b/>
-          <w:bCs/>
-          <w:color w:val="FF0000"/>
-        </w:rPr>
-        <w:t>:  In höheren Schichten Einzelne Merkmale in Tieferen Schichten was anderes</w:t>
+        <w:t>ToDo:  In höheren Schichten Einzelne Merkmale in Tieferen Schichten was anderes</w:t>
       </w:r>
       <w:r>
         <w:rPr>
@@ -5937,17 +5798,8 @@
           <w:i/>
           <w:iCs/>
         </w:rPr>
-        <w:t>zero-</w:t>
-      </w:r>
-      <w:proofErr w:type="spellStart"/>
-      <w:r>
-        <w:rPr>
-          <w:i/>
-          <w:iCs/>
-        </w:rPr>
-        <w:t>padding</w:t>
-      </w:r>
-      <w:proofErr w:type="spellEnd"/>
+        <w:t>zero-padding</w:t>
+      </w:r>
       <w:r>
         <w:t xml:space="preserve"> </w:t>
       </w:r>
@@ -6283,12 +6135,7 @@
     </w:p>
     <w:p>
       <w:r>
-        <w:t xml:space="preserve">In der obigen Abbildung soll die Ausgangsmatrix ein Bild mit schwarzen Rand und immer heller werdenden Inhalt darstellen. In den Ergebnismatrizen ist zu sehen, dass jede Poolingstrategie unterschiedliche Informationen enthält, woraus am Ende auch unterschiedliche </w:t>
-      </w:r>
-      <w:bookmarkStart w:id="11" w:name="_GoBack"/>
-      <w:bookmarkEnd w:id="11"/>
-      <w:r>
-        <w:t>Erkennungsraten resultieren.</w:t>
+        <w:t>In der obigen Abbildung soll die Ausgangsmatrix ein Bild mit schwarzen Rand und immer heller werdenden Inhalt darstellen. In den Ergebnismatrizen ist zu sehen, dass jede Poolingstrategie unterschiedliche Informationen enthält, woraus am Ende auch unterschiedliche Erkennungsraten resultieren.</w:t>
       </w:r>
     </w:p>
     <w:p>
@@ -6332,7 +6179,7 @@
       <w:pPr>
         <w:pStyle w:val="berschrift1"/>
       </w:pPr>
-      <w:bookmarkStart w:id="12" w:name="_Toc29543618"/>
+      <w:bookmarkStart w:id="11" w:name="_Toc29543618"/>
       <w:r>
         <w:lastRenderedPageBreak/>
         <w:t xml:space="preserve">5.1.3. </w:t>
@@ -6343,7 +6190,7 @@
       <w:r>
         <w:t>ollständig Vermaschtes Netzwerk</w:t>
       </w:r>
-      <w:bookmarkEnd w:id="12"/>
+      <w:bookmarkEnd w:id="11"/>
     </w:p>
     <w:p>
       <w:r>
@@ -6409,10 +6256,273 @@
       <w:pPr>
         <w:pStyle w:val="berschrift1"/>
       </w:pPr>
-      <w:bookmarkStart w:id="13" w:name="_Toc29543619"/>
-      <w:r>
-        <w:t>5.2. Aktivierungsfunktionen</w:t>
-      </w:r>
+      <w:bookmarkStart w:id="12" w:name="_Toc29543619"/>
+      <w:r>
+        <w:t xml:space="preserve">5.2. </w:t>
+      </w:r>
+      <w:r>
+        <w:t>Die ReLU-</w:t>
+      </w:r>
+      <w:r>
+        <w:t>Aktivierungsfunktionen</w:t>
+      </w:r>
+      <w:bookmarkEnd w:id="12"/>
+    </w:p>
+    <w:p>
+      <w:r>
+        <w:t>ReLU steht für Rectefied Linear Unit und steht streng genommen nicht für die Aktivierungsfunktion für sich</w:t>
+      </w:r>
+      <w:r>
+        <w:t>,</w:t>
+      </w:r>
+      <w:r>
+        <w:t xml:space="preserve"> sondern für den Teil des CNN’s, welches die </w:t>
+      </w:r>
+      <w:r>
+        <w:t>lineare Korregierung (engl. Rectefied Linear) durchführt. Da Fachliteratur jedoch meist von der ReLU-Aktivierungsfunktion geschrieben wird, wird hierbei diese Ungenauigkeit bewusst eingegangen, um mit den Quellen im Einklang zu bleiben.</w:t>
+      </w:r>
+    </w:p>
+    <w:p>
+      <w:r>
+        <w:t>Aktivierungsfunktionen bilden den Netzinput auf ein Aktivitätslevel ab. Diese Abbildung geschieht häufig in einem 2-dimensionalen Diagramm in welchem die x-Achse der Netzinput und die y-Achse das daraus folgende Aktivitätslevel darstellt.</w:t>
+      </w:r>
+      <w:sdt>
+        <w:sdtPr>
+          <w:id w:val="-16395314"/>
+          <w:citation/>
+        </w:sdtPr>
+        <w:sdtContent>
+          <w:r>
+            <w:fldChar w:fldCharType="begin"/>
+          </w:r>
+          <w:r>
+            <w:instrText xml:space="preserve"> CITATION Bec18 \l 1031 </w:instrText>
+          </w:r>
+          <w:r>
+            <w:fldChar w:fldCharType="separate"/>
+          </w:r>
+          <w:r>
+            <w:rPr>
+              <w:noProof/>
+            </w:rPr>
+            <w:t xml:space="preserve"> (Beck &amp; Rey, 2018)</w:t>
+          </w:r>
+          <w:r>
+            <w:fldChar w:fldCharType="end"/>
+          </w:r>
+        </w:sdtContent>
+      </w:sdt>
+      <w:r>
+        <w:t xml:space="preserve"> </w:t>
+      </w:r>
+    </w:p>
+    <w:p>
+      <w:r>
+        <w:t xml:space="preserve">Die </w:t>
+      </w:r>
+      <w:r>
+        <w:t>am häufigsten benutzten Funktionen</w:t>
+      </w:r>
+      <w:r>
+        <w:t>,</w:t>
+      </w:r>
+      <w:r>
+        <w:t xml:space="preserve"> neben der ReLU-Aktivierungsfunktion</w:t>
+      </w:r>
+      <w:r>
+        <w:t>,</w:t>
+      </w:r>
+      <w:r>
+        <w:t xml:space="preserve"> sind die Sigmoid- und die Tanh-Aktivierungsfunktion. </w:t>
+      </w:r>
+      <w:r>
+        <w:t xml:space="preserve">Der große Unterschied ist die beschreibende Funktion und der daraus resultierenden unterschiedlichen Aktivierungslevels des Netzes. </w:t>
+      </w:r>
+    </w:p>
+    <w:p>
+      <w:r>
+        <w:t>(Bild einfügen für Funktionen von LeRU,Sigmoid, Tanh)</w:t>
+      </w:r>
+    </w:p>
+    <w:p>
+      <w:r>
+        <w:t xml:space="preserve">ReLU </w:t>
+      </w:r>
+      <w:r>
+        <w:t>bringt</w:t>
+      </w:r>
+      <w:r>
+        <w:t xml:space="preserve"> </w:t>
+      </w:r>
+      <w:r>
+        <w:t>allerdings mehrere Vorteile</w:t>
+      </w:r>
+      <w:r>
+        <w:t xml:space="preserve"> im Bereich des Deep Learnings</w:t>
+      </w:r>
+      <w:r>
+        <w:t xml:space="preserve">, </w:t>
+      </w:r>
+      <w:r>
+        <w:t>gegenüber Sigmoid und Tanh</w:t>
+      </w:r>
+      <w:r>
+        <w:t>, mit sich</w:t>
+      </w:r>
+      <w:r>
+        <w:t>. Der erste Vorteil ist, das</w:t>
+      </w:r>
+      <w:r>
+        <w:t>s</w:t>
+      </w:r>
+      <w:r>
+        <w:t xml:space="preserve"> die ReLU-Funktion</w:t>
+      </w:r>
+      <w:r>
+        <w:t>,</w:t>
+      </w:r>
+      <w:r>
+        <w:t xml:space="preserve"> </w:t>
+      </w:r>
+      <w:r>
+        <w:t>keinen</w:t>
+      </w:r>
+      <w:r>
+        <w:t xml:space="preserve"> </w:t>
+      </w:r>
+      <w:r>
+        <w:rPr>
+          <w:i/>
+          <w:iCs/>
+        </w:rPr>
+        <w:t>vanishing gradiant effect</w:t>
+      </w:r>
+      <w:r>
+        <w:t xml:space="preserve"> </w:t>
+      </w:r>
+      <w:r>
+        <w:t>besitzt</w:t>
+      </w:r>
+      <w:r>
+        <w:t>.</w:t>
+      </w:r>
+      <w:r>
+        <w:t xml:space="preserve"> Vanishing gradiant Effekte treten durch d</w:t>
+      </w:r>
+      <w:r>
+        <w:t>en festen Aktivierungsintervall von (0,1)</w:t>
+      </w:r>
+      <w:r>
+        <w:t xml:space="preserve"> </w:t>
+      </w:r>
+      <w:r>
+        <w:t>der Sigmoid oder Tanh</w:t>
+      </w:r>
+      <w:r>
+        <w:t xml:space="preserve"> auf</w:t>
+      </w:r>
+      <w:r>
+        <w:t>.</w:t>
+      </w:r>
+      <w:r>
+        <w:t xml:space="preserve"> </w:t>
+      </w:r>
+      <w:r>
+        <w:t xml:space="preserve">Sigmoid und Tanh </w:t>
+      </w:r>
+      <w:r>
+        <w:t xml:space="preserve">projizieren große Inputs auf 1 und kleine auf 0, selbst wenn diese Inputs wichtige Informationen enthalten würden. Außerdem </w:t>
+      </w:r>
+      <w:r>
+        <w:t xml:space="preserve">sind </w:t>
+      </w:r>
+      <w:r>
+        <w:t xml:space="preserve">die Funktionen </w:t>
+      </w:r>
+      <w:r>
+        <w:t xml:space="preserve">in der Nähe der Extremwerte </w:t>
+      </w:r>
+      <w:r>
+        <w:t>zu unsensibel</w:t>
+      </w:r>
+      <w:r>
+        <w:t xml:space="preserve">. </w:t>
+      </w:r>
+      <w:r>
+        <w:t xml:space="preserve">Deshalb sind die möglichen Veränderungen, im Gegensatz zur ReLU, nur marginal möglich. </w:t>
+      </w:r>
+      <w:r>
+        <w:t>Backpropagation</w:t>
+      </w:r>
+      <w:r>
+        <w:t xml:space="preserve"> </w:t>
+      </w:r>
+      <w:r>
+        <w:t xml:space="preserve">rechnet diese marginalen Fehler </w:t>
+      </w:r>
+      <w:r>
+        <w:t xml:space="preserve">auch noch </w:t>
+      </w:r>
+      <w:r>
+        <w:t xml:space="preserve">durch jede vorhandene Schicht zurück, wobei der </w:t>
+      </w:r>
+      <w:r>
+        <w:t xml:space="preserve">Gradient des </w:t>
+      </w:r>
+      <w:r>
+        <w:t>Fehler</w:t>
+      </w:r>
+      <w:r>
+        <w:t>s</w:t>
+      </w:r>
+      <w:r>
+        <w:t xml:space="preserve"> je Schicht kleiner wird. Dadurch </w:t>
+      </w:r>
+      <w:r>
+        <w:t>haben die Neuronen</w:t>
+      </w:r>
+      <w:r>
+        <w:t xml:space="preserve"> in der Nähe der </w:t>
+      </w:r>
+      <w:r>
+        <w:t xml:space="preserve">Output Schicht, welche noch vernünftig große Gradienten aufweisen, einen guten Lerneffekt. Neuronen, die weiter im inneren oder in der Nähe der Input Schicht liegen haben nur noch einen </w:t>
+      </w:r>
+      <w:r>
+        <w:lastRenderedPageBreak/>
+        <w:t>sehr kleinen Gradienten. Dadurch lernen diese Schichten nur sehr schlecht bis gar nicht.</w:t>
+      </w:r>
+      <w:sdt>
+        <w:sdtPr>
+          <w:id w:val="-634173350"/>
+          <w:citation/>
+        </w:sdtPr>
+        <w:sdtContent>
+          <w:r>
+            <w:fldChar w:fldCharType="begin"/>
+          </w:r>
+          <w:r>
+            <w:instrText xml:space="preserve">CITATION Bro193 \t  \l 1031 </w:instrText>
+          </w:r>
+          <w:r>
+            <w:fldChar w:fldCharType="separate"/>
+          </w:r>
+          <w:r>
+            <w:rPr>
+              <w:noProof/>
+            </w:rPr>
+            <w:t xml:space="preserve"> (Brownlee, 2019)</w:t>
+          </w:r>
+          <w:r>
+            <w:fldChar w:fldCharType="end"/>
+          </w:r>
+        </w:sdtContent>
+      </w:sdt>
+    </w:p>
+    <w:p>
+      <w:r>
+        <w:t>Hier dann weiter mit der Quelle drüber und dem Paper wieso ReLU diesen fehler nicht machen.</w:t>
+      </w:r>
+      <w:bookmarkStart w:id="13" w:name="_GoBack"/>
       <w:bookmarkEnd w:id="13"/>
     </w:p>
     <w:p>
@@ -6421,7 +6531,13 @@
       </w:pPr>
       <w:bookmarkStart w:id="14" w:name="_Toc29543620"/>
       <w:r>
-        <w:t>5.2.1. Backpropagation</w:t>
+        <w:t>5.</w:t>
+      </w:r>
+      <w:r>
+        <w:t>3</w:t>
+      </w:r>
+      <w:r>
+        <w:t>. Backpropagation</w:t>
       </w:r>
       <w:bookmarkEnd w:id="14"/>
     </w:p>
@@ -6430,30 +6546,17 @@
       <w:pPr>
         <w:pStyle w:val="berschrift1"/>
       </w:pPr>
-      <w:bookmarkStart w:id="15" w:name="_Toc29543621"/>
-      <w:r>
-        <w:t xml:space="preserve">5.2.2. </w:t>
-      </w:r>
-      <w:proofErr w:type="spellStart"/>
-      <w:r>
-        <w:t>ReLU</w:t>
-      </w:r>
-      <w:proofErr w:type="spellEnd"/>
-      <w:r>
-        <w:t xml:space="preserve"> Funktion</w:t>
+      <w:bookmarkStart w:id="15" w:name="_Toc29543622"/>
+      <w:r>
+        <w:t>5.</w:t>
+      </w:r>
+      <w:r>
+        <w:t>4</w:t>
+      </w:r>
+      <w:r>
+        <w:t>. Segmentation Problem</w:t>
       </w:r>
       <w:bookmarkEnd w:id="15"/>
-    </w:p>
-    <w:p/>
-    <w:p>
-      <w:pPr>
-        <w:pStyle w:val="berschrift1"/>
-      </w:pPr>
-      <w:bookmarkStart w:id="16" w:name="_Toc29543622"/>
-      <w:r>
-        <w:t>5.3. Segmentation Problem</w:t>
-      </w:r>
-      <w:bookmarkEnd w:id="16"/>
     </w:p>
     <w:p>
       <w:r>
@@ -6475,40 +6578,53 @@
       <w:pPr>
         <w:pStyle w:val="berschrift1"/>
       </w:pPr>
-      <w:bookmarkStart w:id="17" w:name="_Toc29543623"/>
-      <w:r>
-        <w:t>5</w:t>
+      <w:bookmarkStart w:id="16" w:name="_Toc29543624"/>
+      <w:r>
+        <w:t>6</w:t>
       </w:r>
       <w:r>
         <w:t xml:space="preserve">. </w:t>
       </w:r>
       <w:r>
-        <w:t>Pattern Erkennung mithilfe der Fourier Transformation</w:t>
+        <w:t xml:space="preserve">Pattern Erkennung mithilfe </w:t>
+      </w:r>
+      <w:r>
+        <w:t>von</w:t>
+      </w:r>
+      <w:r>
+        <w:t xml:space="preserve"> Rhythmus</w:t>
+      </w:r>
+      <w:r>
+        <w:t xml:space="preserve"> und Melodie</w:t>
+      </w:r>
+      <w:bookmarkEnd w:id="16"/>
+    </w:p>
+    <w:p>
+      <w:pPr>
+        <w:pStyle w:val="berschrift1"/>
+      </w:pPr>
+      <w:bookmarkStart w:id="17" w:name="_Toc29543625"/>
+      <w:r>
+        <w:t>6</w:t>
+      </w:r>
+      <w:r>
+        <w:t>.1. String basierte Pattern suche</w:t>
       </w:r>
       <w:bookmarkEnd w:id="17"/>
+      <w:r>
+        <w:t xml:space="preserve"> </w:t>
+      </w:r>
     </w:p>
     <w:p>
       <w:pPr>
         <w:pStyle w:val="berschrift1"/>
       </w:pPr>
-      <w:bookmarkStart w:id="18" w:name="_Toc29543624"/>
+      <w:bookmarkStart w:id="18" w:name="_Toc29543626"/>
       <w:r>
         <w:t>6</w:t>
       </w:r>
       <w:r>
-        <w:t xml:space="preserve">. </w:t>
-      </w:r>
-      <w:r>
-        <w:t xml:space="preserve">Pattern Erkennung mithilfe </w:t>
-      </w:r>
-      <w:r>
-        <w:t>von</w:t>
-      </w:r>
-      <w:r>
-        <w:t xml:space="preserve"> Rhythmus</w:t>
-      </w:r>
-      <w:r>
-        <w:t xml:space="preserve"> und Melodie</w:t>
+        <w:t>.2. Geometrische Pattern suche</w:t>
       </w:r>
       <w:bookmarkEnd w:id="18"/>
     </w:p>
@@ -6516,55 +6632,26 @@
       <w:pPr>
         <w:pStyle w:val="berschrift1"/>
       </w:pPr>
-      <w:bookmarkStart w:id="19" w:name="_Toc29543625"/>
+      <w:bookmarkStart w:id="19" w:name="_Toc29543627"/>
       <w:r>
         <w:t>6</w:t>
       </w:r>
       <w:r>
-        <w:t>.1. String basierte Pattern suche</w:t>
+        <w:t>.</w:t>
+      </w:r>
+      <w:r>
+        <w:t>2</w:t>
+      </w:r>
+      <w:r>
+        <w:t>.</w:t>
+      </w:r>
+      <w:r>
+        <w:t>1.</w:t>
+      </w:r>
+      <w:r>
+        <w:t xml:space="preserve"> Fünf-Dimensionales Punkt Set</w:t>
       </w:r>
       <w:bookmarkEnd w:id="19"/>
-      <w:r>
-        <w:t xml:space="preserve"> </w:t>
-      </w:r>
-    </w:p>
-    <w:p>
-      <w:pPr>
-        <w:pStyle w:val="berschrift1"/>
-      </w:pPr>
-      <w:bookmarkStart w:id="20" w:name="_Toc29543626"/>
-      <w:r>
-        <w:t>6</w:t>
-      </w:r>
-      <w:r>
-        <w:t>.2. Geometrische Pattern suche</w:t>
-      </w:r>
-      <w:bookmarkEnd w:id="20"/>
-    </w:p>
-    <w:p>
-      <w:pPr>
-        <w:pStyle w:val="berschrift1"/>
-      </w:pPr>
-      <w:bookmarkStart w:id="21" w:name="_Toc29543627"/>
-      <w:r>
-        <w:t>6</w:t>
-      </w:r>
-      <w:r>
-        <w:t>.</w:t>
-      </w:r>
-      <w:r>
-        <w:t>2</w:t>
-      </w:r>
-      <w:r>
-        <w:t>.</w:t>
-      </w:r>
-      <w:r>
-        <w:t>1.</w:t>
-      </w:r>
-      <w:r>
-        <w:t xml:space="preserve"> Fünf-Dimensionales Punkt Set</w:t>
-      </w:r>
-      <w:bookmarkEnd w:id="21"/>
     </w:p>
     <w:p>
       <w:r>
@@ -6581,24 +6668,12 @@
           <w:rPr>
             <w:rStyle w:val="Hyperlink"/>
           </w:rPr>
-          <w:t>http://drops.dagstuhl.de/opus/volltexte/2006/652/pdf/06171.MeredithDavid.Pa</w:t>
-        </w:r>
-        <w:r>
-          <w:rPr>
-            <w:rStyle w:val="Hyperlink"/>
-          </w:rPr>
-          <w:lastRenderedPageBreak/>
-          <w:t>per.652.pdf</w:t>
+          <w:t>http://drops.dagstuhl.de/opus/volltexte/2006/652/pdf/06171.MeredithDavid.Paper.652.pdf</w:t>
         </w:r>
       </w:hyperlink>
       <w:r>
-        <w:t xml:space="preserve"> Plus Quellen, Chromatische Scala für Musik(Wert 2 der Fünf Dimensionales </w:t>
-      </w:r>
-      <w:proofErr w:type="spellStart"/>
-      <w:r>
-        <w:t>Punktset</w:t>
-      </w:r>
-      <w:proofErr w:type="spellEnd"/>
+        <w:t xml:space="preserve"> Plus Quellen, Chromatische Scala für Musik(Wert 2 der Fünf Dimensionales Punktset</w:t>
+      </w:r>
       <w:r>
         <w:t>)</w:t>
       </w:r>
@@ -6618,53 +6693,53 @@
       <w:pPr>
         <w:pStyle w:val="berschrift1"/>
       </w:pPr>
-      <w:bookmarkStart w:id="22" w:name="_Toc29543628"/>
+      <w:bookmarkStart w:id="20" w:name="_Toc29543628"/>
       <w:r>
         <w:t>6</w:t>
       </w:r>
       <w:r>
         <w:t>.2.1.1. SIA</w:t>
       </w:r>
+      <w:bookmarkEnd w:id="20"/>
+    </w:p>
+    <w:p>
+      <w:pPr>
+        <w:pStyle w:val="berschrift1"/>
+      </w:pPr>
+      <w:bookmarkStart w:id="21" w:name="_Toc29543629"/>
+      <w:r>
+        <w:t>6</w:t>
+      </w:r>
+      <w:r>
+        <w:t>.2.1.2. SIATEC</w:t>
+      </w:r>
+      <w:bookmarkEnd w:id="21"/>
+    </w:p>
+    <w:p>
+      <w:pPr>
+        <w:pStyle w:val="berschrift1"/>
+      </w:pPr>
+      <w:bookmarkStart w:id="22" w:name="_Toc29543630"/>
+      <w:r>
+        <w:t>6</w:t>
+      </w:r>
+      <w:r>
+        <w:t>.2.1.3. COSIATEC</w:t>
+      </w:r>
       <w:bookmarkEnd w:id="22"/>
     </w:p>
     <w:p>
       <w:pPr>
         <w:pStyle w:val="berschrift1"/>
       </w:pPr>
-      <w:bookmarkStart w:id="23" w:name="_Toc29543629"/>
+      <w:bookmarkStart w:id="23" w:name="_Toc29543631"/>
       <w:r>
         <w:t>6</w:t>
       </w:r>
       <w:r>
-        <w:t>.2.1.2. SIATEC</w:t>
+        <w:t>.3. Pattern Erkennung mithilfe von Matrizen</w:t>
       </w:r>
       <w:bookmarkEnd w:id="23"/>
-    </w:p>
-    <w:p>
-      <w:pPr>
-        <w:pStyle w:val="berschrift1"/>
-      </w:pPr>
-      <w:bookmarkStart w:id="24" w:name="_Toc29543630"/>
-      <w:r>
-        <w:t>6</w:t>
-      </w:r>
-      <w:r>
-        <w:t>.2.1.3. COSIATEC</w:t>
-      </w:r>
-      <w:bookmarkEnd w:id="24"/>
-    </w:p>
-    <w:p>
-      <w:pPr>
-        <w:pStyle w:val="berschrift1"/>
-      </w:pPr>
-      <w:bookmarkStart w:id="25" w:name="_Toc29543631"/>
-      <w:r>
-        <w:t>6</w:t>
-      </w:r>
-      <w:r>
-        <w:t>.3. Pattern Erkennung mithilfe von Matrizen</w:t>
-      </w:r>
-      <w:bookmarkEnd w:id="25"/>
     </w:p>
     <w:p>
       <w:hyperlink r:id="rId14" w:history="1">
@@ -6692,23 +6767,8 @@
     </w:p>
     <w:p>
       <w:r>
-        <w:t xml:space="preserve">Pattern </w:t>
-      </w:r>
-      <w:proofErr w:type="spellStart"/>
-      <w:r>
-        <w:t>ranking</w:t>
-      </w:r>
-      <w:proofErr w:type="spellEnd"/>
-      <w:r>
-        <w:t xml:space="preserve"> </w:t>
-      </w:r>
-      <w:proofErr w:type="spellStart"/>
-      <w:r>
-        <w:t>function</w:t>
-      </w:r>
-      <w:proofErr w:type="spellEnd"/>
-      <w:r>
-        <w:t>?</w:t>
+        <w:lastRenderedPageBreak/>
+        <w:t>Pattern ranking function?</w:t>
       </w:r>
     </w:p>
     <w:p>
@@ -6723,25 +6783,12 @@
     </w:p>
     <w:p>
       <w:r>
-        <w:t xml:space="preserve">Methode: Melody </w:t>
-      </w:r>
-      <w:proofErr w:type="spellStart"/>
-      <w:r>
-        <w:t>extraction</w:t>
-      </w:r>
-      <w:proofErr w:type="spellEnd"/>
-      <w:r>
-        <w:t xml:space="preserve"> (nimmt an das Melodie in der höchsten Note enthalten ist)</w:t>
-      </w:r>
-    </w:p>
-    <w:p>
-      <w:proofErr w:type="spellStart"/>
-      <w:r>
-        <w:t>Stringbasierte</w:t>
-      </w:r>
-      <w:proofErr w:type="spellEnd"/>
-      <w:r>
-        <w:t xml:space="preserve"> Erkennung und geometrische Erkennung (Seite 101 Quellen anschauen) und beides zusammen (102 oben)</w:t>
+        <w:t>Methode: Melody extraction (nimmt an das Melodie in der höchsten Note enthalten ist)</w:t>
+      </w:r>
+    </w:p>
+    <w:p>
+      <w:r>
+        <w:t>Stringbasierte Erkennung und geometrische Erkennung (Seite 101 Quellen anschauen) und beides zusammen (102 oben)</w:t>
       </w:r>
     </w:p>
     <w:p>
@@ -6755,13 +6802,8 @@
       </w:hyperlink>
     </w:p>
     <w:p>
-      <w:proofErr w:type="spellStart"/>
-      <w:r>
-        <w:t>correlative</w:t>
-      </w:r>
-      <w:proofErr w:type="spellEnd"/>
-      <w:r>
-        <w:t xml:space="preserve"> Matrix Verfahren</w:t>
+      <w:r>
+        <w:t>correlative Matrix Verfahren</w:t>
       </w:r>
     </w:p>
     <w:p/>
@@ -6780,23 +6822,7 @@
         <w:t xml:space="preserve">Baumstruktur </w:t>
       </w:r>
       <w:r>
-        <w:t>(</w:t>
-      </w:r>
-      <w:proofErr w:type="spellStart"/>
-      <w:r>
-        <w:t>suffix</w:t>
-      </w:r>
-      <w:proofErr w:type="spellEnd"/>
-      <w:r>
-        <w:t xml:space="preserve"> </w:t>
-      </w:r>
-      <w:proofErr w:type="spellStart"/>
-      <w:r>
-        <w:t>tree</w:t>
-      </w:r>
-      <w:proofErr w:type="spellEnd"/>
-      <w:r>
-        <w:t xml:space="preserve">) </w:t>
+        <w:t xml:space="preserve">(suffix tree) </w:t>
       </w:r>
       <w:r>
         <w:t>beim auswerten (auch schon in anderen Werken benutzt)</w:t>
@@ -6806,7 +6832,7 @@
       <w:pPr>
         <w:pStyle w:val="berschrift1"/>
       </w:pPr>
-      <w:bookmarkStart w:id="26" w:name="_Toc29543632"/>
+      <w:bookmarkStart w:id="24" w:name="_Toc29543632"/>
       <w:r>
         <w:t>7</w:t>
       </w:r>
@@ -6816,36 +6842,22 @@
       <w:r>
         <w:t>Pattern Erkennung mithilfe von Neuronalen Netzen</w:t>
       </w:r>
-      <w:bookmarkEnd w:id="26"/>
+      <w:bookmarkEnd w:id="24"/>
     </w:p>
     <w:p>
       <w:r>
         <w:t>Mit Bildoperation aus Computergrafik bearbeiten</w:t>
       </w:r>
       <w:r>
-        <w:t xml:space="preserve"> &lt;- </w:t>
-      </w:r>
-      <w:proofErr w:type="spellStart"/>
-      <w:r>
-        <w:t>vllt</w:t>
-      </w:r>
-      <w:proofErr w:type="spellEnd"/>
-      <w:r>
-        <w:t xml:space="preserve"> nicht nötig da Einstellungen im Sonic Visualizer </w:t>
+        <w:t xml:space="preserve"> &lt;- vllt nicht nötig da Einstellungen im Sonic Visualizer </w:t>
       </w:r>
       <w:r>
         <w:t>die obsolet machen</w:t>
       </w:r>
     </w:p>
     <w:p>
-      <w:proofErr w:type="spellStart"/>
-      <w:r>
-        <w:lastRenderedPageBreak/>
-        <w:t>Motif</w:t>
-      </w:r>
-      <w:proofErr w:type="spellEnd"/>
-      <w:r>
-        <w:t xml:space="preserve"> Viewer mal anschauen</w:t>
+      <w:r>
+        <w:t>Motif Viewer mal anschauen</w:t>
       </w:r>
     </w:p>
     <w:p>
@@ -6856,7 +6868,7 @@
           <w:lang w:eastAsia="de-DE"/>
         </w:rPr>
       </w:pPr>
-      <w:bookmarkStart w:id="27" w:name="_Toc29543633"/>
+      <w:bookmarkStart w:id="25" w:name="_Toc29543633"/>
       <w:r>
         <w:rPr>
           <w:rFonts w:eastAsia="Times New Roman"/>
@@ -6864,7 +6876,7 @@
         </w:rPr>
         <w:t>8. Realisierung der Pattern Erkennung</w:t>
       </w:r>
-      <w:bookmarkEnd w:id="27"/>
+      <w:bookmarkEnd w:id="25"/>
     </w:p>
     <w:p>
       <w:pPr>
@@ -6957,143 +6969,86 @@
         </w:rPr>
         <w:t xml:space="preserve"> </w:t>
       </w:r>
-      <w:proofErr w:type="spellStart"/>
       <w:r>
         <w:rPr>
           <w:lang w:eastAsia="de-DE"/>
         </w:rPr>
-        <w:t>Patternstreams</w:t>
-      </w:r>
-      <w:proofErr w:type="spellEnd"/>
+        <w:t>Patternstreams der Beats per minute (BPM) und des Rhythmus des</w:t>
+      </w:r>
       <w:r>
         <w:rPr>
           <w:lang w:eastAsia="de-DE"/>
         </w:rPr>
-        <w:t xml:space="preserve"> der Beats per </w:t>
-      </w:r>
-      <w:proofErr w:type="spellStart"/>
+        <w:t xml:space="preserve"> </w:t>
+      </w:r>
       <w:r>
         <w:rPr>
           <w:lang w:eastAsia="de-DE"/>
         </w:rPr>
-        <w:t>minute</w:t>
-      </w:r>
-      <w:proofErr w:type="spellEnd"/>
+        <w:t>Musikstücks extrahiert. Danach werden die Spektrumbilder des Low- und</w:t>
+      </w:r>
       <w:r>
         <w:rPr>
           <w:lang w:eastAsia="de-DE"/>
         </w:rPr>
-        <w:t xml:space="preserve"> (BPM) und des Rhythmus des</w:t>
+        <w:t xml:space="preserve"> </w:t>
       </w:r>
       <w:r>
         <w:rPr>
           <w:lang w:eastAsia="de-DE"/>
         </w:rPr>
+        <w:t>High-Pass-Filter und die Patternstreams der BPM und des Rhythmus an ein</w:t>
+      </w:r>
+      <w:r>
+        <w:rPr>
+          <w:lang w:eastAsia="de-DE"/>
+        </w:rPr>
         <w:t xml:space="preserve"> </w:t>
       </w:r>
       <w:r>
         <w:rPr>
           <w:lang w:eastAsia="de-DE"/>
         </w:rPr>
-        <w:t xml:space="preserve">Musikstücks extrahiert. Danach werden die </w:t>
-      </w:r>
-      <w:proofErr w:type="spellStart"/>
+        <w:t>neuronales Netz gegeben, um die Pattern des Basses, der Drum und der Clap</w:t>
+      </w:r>
       <w:r>
         <w:rPr>
           <w:lang w:eastAsia="de-DE"/>
         </w:rPr>
-        <w:t>Spektrumbilder</w:t>
-      </w:r>
-      <w:proofErr w:type="spellEnd"/>
+        <w:t xml:space="preserve"> </w:t>
+      </w:r>
       <w:r>
         <w:rPr>
           <w:lang w:eastAsia="de-DE"/>
         </w:rPr>
-        <w:t xml:space="preserve"> des Low- und</w:t>
-      </w:r>
-      <w:r>
+        <w:t>zu erkennen.</w:t>
+      </w:r>
+    </w:p>
+    <w:p>
+      <w:pPr>
         <w:rPr>
           <w:lang w:eastAsia="de-DE"/>
         </w:rPr>
+      </w:pPr>
+      <w:r>
+        <w:rPr>
+          <w:lang w:eastAsia="de-DE"/>
+        </w:rPr>
+        <w:lastRenderedPageBreak/>
+        <w:t>Der darauffolgende Schritt besteht darin, dass die Audiodatei des</w:t>
+      </w:r>
+      <w:r>
+        <w:rPr>
+          <w:lang w:eastAsia="de-DE"/>
+        </w:rPr>
         <w:t xml:space="preserve"> </w:t>
       </w:r>
       <w:r>
         <w:rPr>
           <w:lang w:eastAsia="de-DE"/>
         </w:rPr>
-        <w:t xml:space="preserve">High-Pass-Filter und die </w:t>
-      </w:r>
-      <w:proofErr w:type="spellStart"/>
-      <w:r>
-        <w:rPr>
-          <w:lang w:eastAsia="de-DE"/>
-        </w:rPr>
-        <w:t>Patternstreams</w:t>
-      </w:r>
-      <w:proofErr w:type="spellEnd"/>
-      <w:r>
-        <w:rPr>
-          <w:lang w:eastAsia="de-DE"/>
-        </w:rPr>
-        <w:t xml:space="preserve"> der BPM und des Rhythmus an ein</w:t>
-      </w:r>
-      <w:r>
-        <w:rPr>
-          <w:lang w:eastAsia="de-DE"/>
-        </w:rPr>
-        <w:t xml:space="preserve"> </w:t>
-      </w:r>
-      <w:r>
-        <w:rPr>
-          <w:lang w:eastAsia="de-DE"/>
-        </w:rPr>
-        <w:t>neuronales Netz gegeben, um die Pattern des Basses, der Drum und der Clap</w:t>
-      </w:r>
-      <w:r>
-        <w:rPr>
-          <w:lang w:eastAsia="de-DE"/>
-        </w:rPr>
-        <w:t xml:space="preserve"> </w:t>
-      </w:r>
-      <w:r>
-        <w:rPr>
-          <w:lang w:eastAsia="de-DE"/>
-        </w:rPr>
-        <w:t>zu erkennen.</w:t>
-      </w:r>
-    </w:p>
-    <w:p>
-      <w:pPr>
-        <w:rPr>
-          <w:lang w:eastAsia="de-DE"/>
-        </w:rPr>
-      </w:pPr>
-      <w:r>
-        <w:rPr>
-          <w:lang w:eastAsia="de-DE"/>
-        </w:rPr>
-        <w:t>Der darauffolgende Schritt besteht darin, dass die Audiodatei des</w:t>
-      </w:r>
-      <w:r>
-        <w:rPr>
-          <w:lang w:eastAsia="de-DE"/>
-        </w:rPr>
-        <w:t xml:space="preserve"> </w:t>
-      </w:r>
-      <w:r>
-        <w:rPr>
-          <w:lang w:eastAsia="de-DE"/>
-        </w:rPr>
-        <w:t>Band-Pass-Filters so manipuliert wird, sodass die Konvertierung der .</w:t>
-      </w:r>
-      <w:proofErr w:type="spellStart"/>
-      <w:r>
-        <w:rPr>
-          <w:lang w:eastAsia="de-DE"/>
-        </w:rPr>
-        <w:t>wav</w:t>
-      </w:r>
-      <w:proofErr w:type="spellEnd"/>
+        <w:t>Band-Pass-Filters so manipuliert wird, sodass die Konvertierung der .wav</w:t>
+      </w:r>
       <w:r>
         <w:rPr>
           <w:lang w:eastAsia="de-DE"/>
@@ -7165,7 +7120,7 @@
           <w:lang w:eastAsia="de-DE"/>
         </w:rPr>
       </w:pPr>
-      <w:bookmarkStart w:id="28" w:name="_Toc29543634"/>
+      <w:bookmarkStart w:id="26" w:name="_Toc29543634"/>
       <w:r>
         <w:rPr>
           <w:rFonts w:eastAsia="Times New Roman"/>
@@ -7173,141 +7128,103 @@
         </w:rPr>
         <w:t>8.1. Realisierung des Low-/Band-/High-Pass-Filter</w:t>
       </w:r>
+      <w:bookmarkEnd w:id="26"/>
+    </w:p>
+    <w:p>
+      <w:pPr>
+        <w:rPr>
+          <w:lang w:eastAsia="de-DE"/>
+        </w:rPr>
+      </w:pPr>
+      <w:r>
+        <w:rPr>
+          <w:lang w:eastAsia="de-DE"/>
+        </w:rPr>
+        <w:t>Für die Umsetzung der drei Filter</w:t>
+      </w:r>
+      <w:r>
+        <w:rPr>
+          <w:lang w:eastAsia="de-DE"/>
+        </w:rPr>
+        <w:t>,</w:t>
+      </w:r>
+      <w:r>
+        <w:rPr>
+          <w:lang w:eastAsia="de-DE"/>
+        </w:rPr>
+        <w:t xml:space="preserve"> wird das aus der Pythonbibliothek</w:t>
+      </w:r>
+      <w:r>
+        <w:rPr>
+          <w:lang w:eastAsia="de-DE"/>
+        </w:rPr>
+        <w:t xml:space="preserve"> </w:t>
+      </w:r>
+      <w:r>
+        <w:rPr>
+          <w:lang w:eastAsia="de-DE"/>
+        </w:rPr>
+        <w:t>stammende Packet aubio verwendet. Dieses ist zum einlesen der .wav</w:t>
+      </w:r>
+      <w:r>
+        <w:rPr>
+          <w:lang w:eastAsia="de-DE"/>
+        </w:rPr>
+        <w:t xml:space="preserve"> </w:t>
+      </w:r>
+      <w:r>
+        <w:rPr>
+          <w:lang w:eastAsia="de-DE"/>
+        </w:rPr>
+        <w:t>zuständig. Da es in diesem Packet keine Funktionen für einen</w:t>
+      </w:r>
+      <w:r>
+        <w:rPr>
+          <w:lang w:eastAsia="de-DE"/>
+        </w:rPr>
+        <w:t xml:space="preserve"> </w:t>
+      </w:r>
+      <w:r>
+        <w:rPr>
+          <w:lang w:eastAsia="de-DE"/>
+        </w:rPr>
+        <w:t>Low-/Band-/High-Pass-Filter gibt, muss für dessen Umsetzung ein</w:t>
+      </w:r>
+      <w:r>
+        <w:rPr>
+          <w:lang w:eastAsia="de-DE"/>
+        </w:rPr>
+        <w:t xml:space="preserve"> </w:t>
+      </w:r>
+      <w:r>
+        <w:rPr>
+          <w:lang w:eastAsia="de-DE"/>
+        </w:rPr>
+        <w:t>Biquad-Filter benutzt werden.</w:t>
+      </w:r>
+    </w:p>
+    <w:p/>
+    <w:p>
+      <w:pPr>
+        <w:pStyle w:val="berschrift1"/>
+      </w:pPr>
+      <w:bookmarkStart w:id="27" w:name="_Toc29543635"/>
+      <w:r>
+        <w:t>Abbildungsverzeichnis</w:t>
+      </w:r>
+      <w:bookmarkEnd w:id="27"/>
+    </w:p>
+    <w:p>
+      <w:pPr>
+        <w:pStyle w:val="berschrift1"/>
+      </w:pPr>
+      <w:bookmarkStart w:id="28" w:name="_Toc29543636"/>
+      <w:r>
+        <w:t>Tabellenverzeichnis</w:t>
+      </w:r>
       <w:bookmarkEnd w:id="28"/>
     </w:p>
-    <w:p>
-      <w:pPr>
-        <w:rPr>
-          <w:lang w:eastAsia="de-DE"/>
-        </w:rPr>
-      </w:pPr>
-      <w:r>
-        <w:rPr>
-          <w:lang w:eastAsia="de-DE"/>
-        </w:rPr>
-        <w:t>Für die Umsetzung der drei Filter</w:t>
-      </w:r>
-      <w:r>
-        <w:rPr>
-          <w:lang w:eastAsia="de-DE"/>
-        </w:rPr>
-        <w:t>,</w:t>
-      </w:r>
-      <w:r>
-        <w:rPr>
-          <w:lang w:eastAsia="de-DE"/>
-        </w:rPr>
-        <w:t xml:space="preserve"> wird das aus der </w:t>
-      </w:r>
-      <w:proofErr w:type="spellStart"/>
-      <w:r>
-        <w:rPr>
-          <w:lang w:eastAsia="de-DE"/>
-        </w:rPr>
-        <w:t>Pythonbibliothek</w:t>
-      </w:r>
-      <w:proofErr w:type="spellEnd"/>
-      <w:r>
-        <w:rPr>
-          <w:lang w:eastAsia="de-DE"/>
-        </w:rPr>
-        <w:t xml:space="preserve"> </w:t>
-      </w:r>
-      <w:r>
-        <w:rPr>
-          <w:lang w:eastAsia="de-DE"/>
-        </w:rPr>
-        <w:t xml:space="preserve">stammende Packet </w:t>
-      </w:r>
-      <w:proofErr w:type="spellStart"/>
-      <w:r>
-        <w:rPr>
-          <w:lang w:eastAsia="de-DE"/>
-        </w:rPr>
-        <w:t>aubio</w:t>
-      </w:r>
-      <w:proofErr w:type="spellEnd"/>
-      <w:r>
-        <w:rPr>
-          <w:lang w:eastAsia="de-DE"/>
-        </w:rPr>
-        <w:t xml:space="preserve"> verwendet. Dieses ist zum einlesen der .</w:t>
-      </w:r>
-      <w:proofErr w:type="spellStart"/>
-      <w:r>
-        <w:rPr>
-          <w:lang w:eastAsia="de-DE"/>
-        </w:rPr>
-        <w:t>wav</w:t>
-      </w:r>
-      <w:proofErr w:type="spellEnd"/>
-      <w:r>
-        <w:rPr>
-          <w:lang w:eastAsia="de-DE"/>
-        </w:rPr>
-        <w:t xml:space="preserve"> </w:t>
-      </w:r>
-      <w:r>
-        <w:rPr>
-          <w:lang w:eastAsia="de-DE"/>
-        </w:rPr>
-        <w:t>zuständig. Da es in diesem Packet keine Funktionen für einen</w:t>
-      </w:r>
-      <w:r>
-        <w:rPr>
-          <w:lang w:eastAsia="de-DE"/>
-        </w:rPr>
-        <w:t xml:space="preserve"> </w:t>
-      </w:r>
-      <w:r>
-        <w:rPr>
-          <w:lang w:eastAsia="de-DE"/>
-        </w:rPr>
-        <w:t>Low-/Band-/High-Pass-Filter gibt, muss für dessen Umsetzung ein</w:t>
-      </w:r>
-      <w:r>
-        <w:rPr>
-          <w:lang w:eastAsia="de-DE"/>
-        </w:rPr>
-        <w:t xml:space="preserve"> </w:t>
-      </w:r>
-      <w:proofErr w:type="spellStart"/>
-      <w:r>
-        <w:rPr>
-          <w:lang w:eastAsia="de-DE"/>
-        </w:rPr>
-        <w:t>Biquad</w:t>
-      </w:r>
-      <w:proofErr w:type="spellEnd"/>
-      <w:r>
-        <w:rPr>
-          <w:lang w:eastAsia="de-DE"/>
-        </w:rPr>
-        <w:t>-Filter benutzt werden.</w:t>
-      </w:r>
-    </w:p>
-    <w:p/>
-    <w:p>
-      <w:pPr>
-        <w:pStyle w:val="berschrift1"/>
-      </w:pPr>
-      <w:bookmarkStart w:id="29" w:name="_Toc29543635"/>
-      <w:r>
-        <w:t>Abbildungsverzeichnis</w:t>
-      </w:r>
-      <w:bookmarkEnd w:id="29"/>
-    </w:p>
-    <w:p>
-      <w:pPr>
-        <w:pStyle w:val="berschrift1"/>
-      </w:pPr>
-      <w:bookmarkStart w:id="30" w:name="_Toc29543636"/>
-      <w:r>
-        <w:t>Tabellenverzeichnis</w:t>
-      </w:r>
-      <w:bookmarkEnd w:id="30"/>
-    </w:p>
-    <w:bookmarkStart w:id="31" w:name="_Toc29543637" w:displacedByCustomXml="next"/>
+    <w:bookmarkStart w:id="29" w:name="_Toc29543637" w:displacedByCustomXml="next"/>
     <w:sdt>
       <w:sdtPr>
         <w:rPr>
@@ -7329,7 +7246,7 @@
           <w:r>
             <w:t>Literaturverzeichnis</w:t>
           </w:r>
-          <w:bookmarkEnd w:id="31"/>
+          <w:bookmarkEnd w:id="29"/>
         </w:p>
         <w:sdt>
           <w:sdtPr>
@@ -7403,14 +7320,7 @@
                 <w:rPr>
                   <w:noProof/>
                 </w:rPr>
-                <w:t xml:space="preserve"> Abgerufen am 16. Januar 2020 von Machine </w:t>
-              </w:r>
-              <w:r>
-                <w:rPr>
-                  <w:noProof/>
-                </w:rPr>
-                <w:lastRenderedPageBreak/>
-                <w:t>Learning Mastery: https://machinelearningmastery.com/convolutional-layers-for-deep-learning-neural-networks/</w:t>
+                <w:t xml:space="preserve"> Abgerufen am 16. Januar 2020 von Machine Learning Mastery: https://machinelearningmastery.com/convolutional-layers-for-deep-learning-neural-networks/</w:t>
               </w:r>
             </w:p>
             <w:p>
@@ -7512,6 +7422,7 @@
                 <w:rPr>
                   <w:noProof/>
                 </w:rPr>
+                <w:lastRenderedPageBreak/>
                 <w:t xml:space="preserve">Imagenet. (26. July 2017). </w:t>
               </w:r>
               <w:r>
@@ -7744,7 +7655,6 @@
                 <w:rPr>
                   <w:noProof/>
                 </w:rPr>
-                <w:lastRenderedPageBreak/>
                 <w:t xml:space="preserve">Teufel. (9. Juli 2019). </w:t>
               </w:r>
               <w:r>
@@ -7861,6 +7771,7 @@
                 <w:rPr>
                   <w:noProof/>
                 </w:rPr>
+                <w:lastRenderedPageBreak/>
                 <w:t xml:space="preserve">Weisstein, E. W. (2. Februar 2015). </w:t>
               </w:r>
               <w:r>
@@ -7896,11 +7807,11 @@
       <w:pPr>
         <w:pStyle w:val="berschrift1"/>
       </w:pPr>
-      <w:bookmarkStart w:id="32" w:name="_Toc29543638"/>
+      <w:bookmarkStart w:id="30" w:name="_Toc29543638"/>
       <w:r>
         <w:t>Eidesstattliche Erklärung</w:t>
       </w:r>
-      <w:bookmarkEnd w:id="32"/>
+      <w:bookmarkEnd w:id="30"/>
     </w:p>
     <w:p>
       <w:r>
@@ -10065,36 +9976,6 @@
     <b:RefOrder>11</b:RefOrder>
   </b:Source>
   <b:Source>
-    <b:Tag>Bec18</b:Tag>
-    <b:SourceType>Book</b:SourceType>
-    <b:Guid>{FA86FB00-325D-4331-904B-8D5B5735DC36}</b:Guid>
-    <b:Title>Neuronale Netze: Eine Einführung in die Grundlagen, Anwendungen und Datenauswertung</b:Title>
-    <b:InternetSiteTitle>Neuronale Netze</b:InternetSiteTitle>
-    <b:Year>2018</b:Year>
-    <b:URL>http://www.neuronalesnetz.de</b:URL>
-    <b:Author>
-      <b:Author>
-        <b:NameList>
-          <b:Person>
-            <b:Last>Beck</b:Last>
-            <b:First>Fabian</b:First>
-          </b:Person>
-          <b:Person>
-            <b:Last>Rey</b:Last>
-            <b:First>Günther Daniel</b:First>
-          </b:Person>
-        </b:NameList>
-      </b:Author>
-    </b:Author>
-    <b:City>Deutschland</b:City>
-    <b:Publisher>hogrefe</b:Publisher>
-    <b:Pages>216</b:Pages>
-    <b:YearAccessed>2020</b:YearAccessed>
-    <b:MonthAccessed>Januar</b:MonthAccessed>
-    <b:DayAccessed>8</b:DayAccessed>
-    <b:RefOrder>13</b:RefOrder>
-  </b:Source>
-  <b:Source>
     <b:Tag>Mat20</b:Tag>
     <b:SourceType>InternetSite</b:SourceType>
     <b:Guid>{0813FC0C-F32F-4A67-BC5C-CE3B8589B0A2}</b:Guid>
@@ -10266,11 +10147,67 @@
     <b:DayAccessed>17</b:DayAccessed>
     <b:RefOrder>19</b:RefOrder>
   </b:Source>
+  <b:Source>
+    <b:Tag>Bec18</b:Tag>
+    <b:SourceType>Book</b:SourceType>
+    <b:Guid>{D8A60145-AEC1-4375-A406-9D006923FC5B}</b:Guid>
+    <b:Title>Neuronale Netze: Eine Einführung in die Grundlagen, Anwendungen und Datenauswertung</b:Title>
+    <b:InternetSiteTitle>Neuronale Netze</b:InternetSiteTitle>
+    <b:Year>2018</b:Year>
+    <b:URL>http://www.neuronalesnetz.de</b:URL>
+    <b:Author>
+      <b:Author>
+        <b:NameList>
+          <b:Person>
+            <b:Last>Beck</b:Last>
+            <b:First>Fabian</b:First>
+          </b:Person>
+          <b:Person>
+            <b:Last>Rey</b:Last>
+            <b:First>Günther Daniel</b:First>
+          </b:Person>
+        </b:NameList>
+      </b:Author>
+    </b:Author>
+    <b:City>Deutschland</b:City>
+    <b:Publisher>hogrefe</b:Publisher>
+    <b:Pages>216</b:Pages>
+    <b:YearAccessed>2020</b:YearAccessed>
+    <b:MonthAccessed>Januar</b:MonthAccessed>
+    <b:DayAccessed>17</b:DayAccessed>
+    <b:RefOrder>13</b:RefOrder>
+  </b:Source>
+  <b:Source>
+    <b:Tag>Bro193</b:Tag>
+    <b:SourceType>InternetSite</b:SourceType>
+    <b:Guid>{EE4C2FCF-C96D-4914-93A6-A15A72CC13AF}</b:Guid>
+    <b:Author>
+      <b:Author>
+        <b:NameList>
+          <b:Person>
+            <b:Last>Brownlee</b:Last>
+            <b:First>Dr.</b:First>
+            <b:Middle>Jason</b:Middle>
+          </b:Person>
+        </b:NameList>
+      </b:Author>
+    </b:Author>
+    <b:Title>A Gentle Introduction to the Rectified Linear Unit (ReLU)</b:Title>
+    <b:InternetSiteTitle>Machine Learning Mastery</b:InternetSiteTitle>
+    <b:Year>2019</b:Year>
+    <b:Month>Januar</b:Month>
+    <b:Day>9</b:Day>
+    <b:URL>https://machinelearningmastery.com/rectified-linear-activation-function-for-deep-learning-neural-networks/</b:URL>
+    <b:YearAccessed>2020</b:YearAccessed>
+    <b:MonthAccessed>Januar</b:MonthAccessed>
+    <b:DayAccessed>17</b:DayAccessed>
+    <b:RefOrder>20</b:RefOrder>
+  </b:Source>
 </b:Sources>
 </file>
 
 <file path=customXml/itemProps1.xml><?xml version="1.0" encoding="utf-8"?>
-<ds:datastoreItem xmlns:ds="http://schemas.openxmlformats.org/officeDocument/2006/customXml" ds:itemID="{2469AB9B-0B38-4952-9529-DC72B3AC0CDC}">
+<ds:datastoreItem xmlns:ds="http://schemas.openxmlformats.org/officeDocument/2006/customXml" ds:itemID="{2432F188-1ECE-47A5-ABFB-95F74F0A6E4D}">
   <ds:schemaRefs>
     <ds:schemaRef ds:uri="http://schemas.openxmlformats.org/officeDocument/2006/bibliography"/>
   </ds:schemaRefs>

</xml_diff>

<commit_message>
Worked on 5.3. Backpropagation
</commit_message>
<xml_diff>
--- a/Unterlagen/Masterarbeit.docx
+++ b/Unterlagen/Masterarbeit.docx
@@ -3819,21 +3819,13 @@
         <w:t xml:space="preserve">die Formel </w:t>
       </w:r>
       <w:r>
-        <w:t xml:space="preserve">ausgerechnet werden. Das Ergebnis aus dieser Formel besteht aus einem Real- und einen Imaginär Anteil. Die </w:t>
-      </w:r>
-      <w:proofErr w:type="gramStart"/>
-      <w:r>
-        <w:t>Real</w:t>
+        <w:t>ausgerechnet werden. Das Ergebnis aus dieser Formel besteht aus einem Real- und einen Imaginär Anteil. Die Real</w:t>
       </w:r>
       <w:r>
         <w:t>-</w:t>
       </w:r>
       <w:r>
-        <w:t xml:space="preserve"> und Imaginären</w:t>
-      </w:r>
-      <w:proofErr w:type="gramEnd"/>
-      <w:r>
-        <w:t xml:space="preserve"> Anteile können dann in ein Koordinatensystem eingetragen werden</w:t>
+        <w:t xml:space="preserve"> und Imaginären Anteile können dann in ein Koordinatensystem eingetragen werden</w:t>
       </w:r>
       <w:r>
         <w:t xml:space="preserve">, wobei der Realteil die x-Achse und der </w:t>
@@ -6216,16 +6208,11 @@
         <w:lastRenderedPageBreak/>
         <w:t xml:space="preserve">5.1.3. </w:t>
       </w:r>
-      <w:proofErr w:type="gramStart"/>
       <w:r>
         <w:t>V</w:t>
       </w:r>
       <w:r>
-        <w:t>ollständig</w:t>
-      </w:r>
-      <w:proofErr w:type="gramEnd"/>
-      <w:r>
-        <w:t xml:space="preserve"> Vermaschtes Netzwerk</w:t>
+        <w:t>ollständig Vermaschtes Netzwerk</w:t>
       </w:r>
       <w:bookmarkEnd w:id="11"/>
     </w:p>
@@ -6357,11 +6344,9 @@
       <w:r>
         <w:t xml:space="preserve">Die </w:t>
       </w:r>
-      <w:proofErr w:type="gramStart"/>
       <w:r>
         <w:t>am häufigsten benutzten Funktionen</w:t>
       </w:r>
-      <w:proofErr w:type="gramEnd"/>
       <w:r>
         <w:t>,</w:t>
       </w:r>
@@ -6383,12 +6368,10 @@
         <w:t xml:space="preserve">(Bild einfügen für Funktionen von </w:t>
       </w:r>
       <w:proofErr w:type="spellStart"/>
-      <w:proofErr w:type="gramStart"/>
       <w:r>
         <w:t>LeRU,Sigmoid</w:t>
       </w:r>
       <w:proofErr w:type="spellEnd"/>
-      <w:proofErr w:type="gramEnd"/>
       <w:r>
         <w:t>, Tanh)</w:t>
       </w:r>
@@ -6620,7 +6603,6 @@
       <w:r>
         <w:t xml:space="preserve">Wie in </w:t>
       </w:r>
-      <w:proofErr w:type="gramStart"/>
       <w:r>
         <w:rPr>
           <w:b/>
@@ -6629,7 +6611,6 @@
         </w:rPr>
         <w:t>Abbildung ?</w:t>
       </w:r>
-      <w:proofErr w:type="gramEnd"/>
       <w:r>
         <w:t xml:space="preserve"> zu sehen ist, ist die ReLU Funktion eine </w:t>
       </w:r>
@@ -6799,10 +6780,497 @@
         <w:t>. Backpropagation</w:t>
       </w:r>
       <w:bookmarkEnd w:id="13"/>
+      <w:r>
+        <w:t xml:space="preserve"> (</w:t>
+      </w:r>
+      <w:proofErr w:type="spellStart"/>
+      <w:r>
+        <w:t>vllt</w:t>
+      </w:r>
+      <w:proofErr w:type="spellEnd"/>
+      <w:r>
+        <w:t xml:space="preserve"> Seitenumbruch erzwingen)</w:t>
+      </w:r>
+    </w:p>
+    <w:p>
+      <w:r>
+        <w:t xml:space="preserve">Folgender Text ist aus den Quellen </w:t>
+      </w:r>
+      <w:sdt>
+        <w:sdtPr>
+          <w:id w:val="-2018990354"/>
+          <w:citation/>
+        </w:sdtPr>
+        <w:sdtContent>
+          <w:r>
+            <w:fldChar w:fldCharType="begin"/>
+          </w:r>
+          <w:r>
+            <w:instrText xml:space="preserve"> CITATION Gon96 \l 1031 </w:instrText>
+          </w:r>
+          <w:r>
+            <w:fldChar w:fldCharType="separate"/>
+          </w:r>
+          <w:r>
+            <w:rPr>
+              <w:noProof/>
+            </w:rPr>
+            <w:t>(Gonzales, 1996)</w:t>
+          </w:r>
+          <w:r>
+            <w:fldChar w:fldCharType="end"/>
+          </w:r>
+        </w:sdtContent>
+      </w:sdt>
+      <w:r>
+        <w:t xml:space="preserve">, </w:t>
+      </w:r>
+      <w:sdt>
+        <w:sdtPr>
+          <w:id w:val="589899980"/>
+          <w:citation/>
+        </w:sdtPr>
+        <w:sdtContent>
+          <w:r>
+            <w:fldChar w:fldCharType="begin"/>
+          </w:r>
+          <w:r>
+            <w:instrText xml:space="preserve"> CITATION Nie15 \l 1031 </w:instrText>
+          </w:r>
+          <w:r>
+            <w:fldChar w:fldCharType="separate"/>
+          </w:r>
+          <w:r>
+            <w:rPr>
+              <w:noProof/>
+            </w:rPr>
+            <w:t>(Nielsen, 2015)</w:t>
+          </w:r>
+          <w:r>
+            <w:fldChar w:fldCharType="end"/>
+          </w:r>
+        </w:sdtContent>
+      </w:sdt>
+      <w:r>
+        <w:t xml:space="preserve"> zusammengestellt. Da mehrmals zwischen den Quellen gesprungen wird, was den Lesefluss unterbrechen würde, wird in diesem Kapitel auf genaue Literaturverweise verzichtet.</w:t>
+      </w:r>
+      <w:r>
+        <w:t xml:space="preserve"> Des Weiteren wird mit der Annahme gearbeitet, dass das verwendete neuronales Netz ein einfaches Feed-forward Netz mit einer Sigmoid-Aktivierungsfunktion ist.</w:t>
+      </w:r>
+    </w:p>
+    <w:p>
+      <w:r>
+        <w:t>Um den Lesefluss nochmals zu verbessern werden nun alle Verwendeten Variablen angegeben.</w:t>
+      </w:r>
+    </w:p>
+    <w:p>
+      <w:pPr>
+        <w:ind w:left="705" w:hanging="705"/>
+        <w:rPr>
+          <w:rFonts w:eastAsiaTheme="minorEastAsia"/>
+        </w:rPr>
+      </w:pPr>
+      <m:oMath>
+        <m:sSubSup>
+          <m:sSubSupPr>
+            <m:ctrlPr>
+              <w:rPr>
+                <w:rFonts w:ascii="Cambria Math" w:hAnsi="Cambria Math"/>
+                <w:i/>
+              </w:rPr>
+            </m:ctrlPr>
+          </m:sSubSupPr>
+          <m:e>
+            <m:r>
+              <w:rPr>
+                <w:rFonts w:ascii="Cambria Math" w:hAnsi="Cambria Math"/>
+              </w:rPr>
+              <m:t>w</m:t>
+            </m:r>
+          </m:e>
+          <m:sub>
+            <m:r>
+              <w:rPr>
+                <w:rFonts w:ascii="Cambria Math" w:hAnsi="Cambria Math"/>
+              </w:rPr>
+              <m:t>jk</m:t>
+            </m:r>
+          </m:sub>
+          <m:sup>
+            <m:r>
+              <w:rPr>
+                <w:rFonts w:ascii="Cambria Math" w:hAnsi="Cambria Math"/>
+              </w:rPr>
+              <m:t>l</m:t>
+            </m:r>
+          </m:sup>
+        </m:sSubSup>
+      </m:oMath>
+      <w:r>
+        <w:rPr>
+          <w:rFonts w:eastAsiaTheme="minorEastAsia"/>
+        </w:rPr>
+        <w:t xml:space="preserve"> </w:t>
+      </w:r>
+      <w:r>
+        <w:rPr>
+          <w:rFonts w:eastAsiaTheme="minorEastAsia"/>
+        </w:rPr>
+        <w:tab/>
+        <w:t xml:space="preserve">Stellt das Gewicht zwischen Neuron </w:t>
+      </w:r>
+      <w:r>
+        <w:rPr>
+          <w:rFonts w:eastAsiaTheme="minorEastAsia"/>
+          <w:i/>
+          <w:iCs/>
+        </w:rPr>
+        <w:t>k</w:t>
+      </w:r>
+      <w:r>
+        <w:rPr>
+          <w:rFonts w:eastAsiaTheme="minorEastAsia"/>
+        </w:rPr>
+        <w:t xml:space="preserve"> der Schicht </w:t>
+      </w:r>
+      <w:r>
+        <w:rPr>
+          <w:rFonts w:eastAsiaTheme="minorEastAsia"/>
+          <w:i/>
+          <w:iCs/>
+        </w:rPr>
+        <w:t>l-1</w:t>
+      </w:r>
+      <w:r>
+        <w:rPr>
+          <w:rFonts w:eastAsiaTheme="minorEastAsia"/>
+        </w:rPr>
+        <w:t xml:space="preserve"> und Neuron </w:t>
+      </w:r>
+      <w:r>
+        <w:rPr>
+          <w:rFonts w:eastAsiaTheme="minorEastAsia"/>
+          <w:i/>
+          <w:iCs/>
+        </w:rPr>
+        <w:t>j</w:t>
+      </w:r>
+      <w:r>
+        <w:rPr>
+          <w:rFonts w:eastAsiaTheme="minorEastAsia"/>
+        </w:rPr>
+        <w:t xml:space="preserve"> der      Schicht </w:t>
+      </w:r>
+      <w:r>
+        <w:rPr>
+          <w:rFonts w:eastAsiaTheme="minorEastAsia"/>
+          <w:i/>
+          <w:iCs/>
+        </w:rPr>
+        <w:t>k</w:t>
+      </w:r>
+      <w:r>
+        <w:rPr>
+          <w:rFonts w:eastAsiaTheme="minorEastAsia"/>
+        </w:rPr>
+        <w:t xml:space="preserve"> dar</w:t>
+      </w:r>
+    </w:p>
+    <w:p>
+      <w:pPr>
+        <w:rPr>
+          <w:rFonts w:eastAsiaTheme="minorEastAsia"/>
+        </w:rPr>
+      </w:pPr>
+      <m:oMath>
+        <m:sSubSup>
+          <m:sSubSupPr>
+            <m:ctrlPr>
+              <w:rPr>
+                <w:rFonts w:ascii="Cambria Math" w:hAnsi="Cambria Math"/>
+                <w:i/>
+              </w:rPr>
+            </m:ctrlPr>
+          </m:sSubSupPr>
+          <m:e>
+            <m:r>
+              <w:rPr>
+                <w:rFonts w:ascii="Cambria Math" w:hAnsi="Cambria Math"/>
+              </w:rPr>
+              <m:t>b</m:t>
+            </m:r>
+          </m:e>
+          <m:sub>
+            <m:r>
+              <w:rPr>
+                <w:rFonts w:ascii="Cambria Math" w:hAnsi="Cambria Math"/>
+              </w:rPr>
+              <m:t>j</m:t>
+            </m:r>
+          </m:sub>
+          <m:sup>
+            <m:r>
+              <w:rPr>
+                <w:rFonts w:ascii="Cambria Math" w:hAnsi="Cambria Math"/>
+              </w:rPr>
+              <m:t>l</m:t>
+            </m:r>
+          </m:sup>
+        </m:sSubSup>
+      </m:oMath>
+      <w:r>
+        <w:rPr>
+          <w:rFonts w:eastAsiaTheme="minorEastAsia"/>
+        </w:rPr>
+        <w:t xml:space="preserve"> </w:t>
+      </w:r>
+      <w:r>
+        <w:rPr>
+          <w:rFonts w:eastAsiaTheme="minorEastAsia"/>
+        </w:rPr>
+        <w:tab/>
+        <w:t xml:space="preserve">Bias Neuron des </w:t>
+      </w:r>
+      <w:r>
+        <w:rPr>
+          <w:rFonts w:eastAsiaTheme="minorEastAsia"/>
+        </w:rPr>
+        <w:t>j-</w:t>
+      </w:r>
+      <w:proofErr w:type="spellStart"/>
+      <w:r>
+        <w:rPr>
+          <w:rFonts w:eastAsiaTheme="minorEastAsia"/>
+        </w:rPr>
+        <w:t>te</w:t>
+      </w:r>
+      <w:r>
+        <w:rPr>
+          <w:rFonts w:eastAsiaTheme="minorEastAsia"/>
+        </w:rPr>
+        <w:t>n</w:t>
+      </w:r>
+      <w:proofErr w:type="spellEnd"/>
+      <w:r>
+        <w:rPr>
+          <w:rFonts w:eastAsiaTheme="minorEastAsia"/>
+        </w:rPr>
+        <w:t xml:space="preserve"> Neuron</w:t>
+      </w:r>
+      <w:r>
+        <w:rPr>
+          <w:rFonts w:eastAsiaTheme="minorEastAsia"/>
+        </w:rPr>
+        <w:t>s der Schicht l</w:t>
+      </w:r>
+    </w:p>
+    <w:p>
+      <w:pPr>
+        <w:rPr>
+          <w:rFonts w:eastAsiaTheme="minorEastAsia"/>
+        </w:rPr>
+      </w:pPr>
+      <m:oMath>
+        <m:sSubSup>
+          <m:sSubSupPr>
+            <m:ctrlPr>
+              <w:rPr>
+                <w:rFonts w:ascii="Cambria Math" w:hAnsi="Cambria Math"/>
+                <w:i/>
+              </w:rPr>
+            </m:ctrlPr>
+          </m:sSubSupPr>
+          <m:e>
+            <m:r>
+              <w:rPr>
+                <w:rFonts w:ascii="Cambria Math" w:hAnsi="Cambria Math"/>
+              </w:rPr>
+              <m:t>a</m:t>
+            </m:r>
+          </m:e>
+          <m:sub>
+            <m:r>
+              <w:rPr>
+                <w:rFonts w:ascii="Cambria Math" w:hAnsi="Cambria Math"/>
+              </w:rPr>
+              <m:t>j</m:t>
+            </m:r>
+          </m:sub>
+          <m:sup>
+            <m:r>
+              <w:rPr>
+                <w:rFonts w:ascii="Cambria Math" w:hAnsi="Cambria Math"/>
+              </w:rPr>
+              <m:t>l</m:t>
+            </m:r>
+          </m:sup>
+        </m:sSubSup>
+      </m:oMath>
+      <w:r>
+        <w:rPr>
+          <w:rFonts w:eastAsiaTheme="minorEastAsia"/>
+        </w:rPr>
+        <w:tab/>
+        <w:t>Aktivierung des j-</w:t>
+      </w:r>
+      <w:proofErr w:type="spellStart"/>
+      <w:r>
+        <w:rPr>
+          <w:rFonts w:eastAsiaTheme="minorEastAsia"/>
+        </w:rPr>
+        <w:t>ten</w:t>
+      </w:r>
+      <w:proofErr w:type="spellEnd"/>
+      <w:r>
+        <w:rPr>
+          <w:rFonts w:eastAsiaTheme="minorEastAsia"/>
+        </w:rPr>
+        <w:t xml:space="preserve"> Neurons der Schicht l</w:t>
+      </w:r>
+    </w:p>
+    <w:p>
+      <w:pPr>
+        <w:rPr>
+          <w:rFonts w:eastAsiaTheme="minorEastAsia"/>
+        </w:rPr>
+      </w:pPr>
+      <m:oMath>
+        <m:sSubSup>
+          <m:sSubSupPr>
+            <m:ctrlPr>
+              <w:rPr>
+                <w:rFonts w:ascii="Cambria Math" w:hAnsi="Cambria Math"/>
+                <w:i/>
+              </w:rPr>
+            </m:ctrlPr>
+          </m:sSubSupPr>
+          <m:e>
+            <m:r>
+              <w:rPr>
+                <w:rFonts w:ascii="Cambria Math" w:hAnsi="Cambria Math"/>
+              </w:rPr>
+              <m:t>z</m:t>
+            </m:r>
+          </m:e>
+          <m:sub>
+            <m:r>
+              <w:rPr>
+                <w:rFonts w:ascii="Cambria Math" w:hAnsi="Cambria Math"/>
+              </w:rPr>
+              <m:t>j</m:t>
+            </m:r>
+          </m:sub>
+          <m:sup>
+            <m:r>
+              <w:rPr>
+                <w:rFonts w:ascii="Cambria Math" w:hAnsi="Cambria Math"/>
+              </w:rPr>
+              <m:t>l</m:t>
+            </m:r>
+          </m:sup>
+        </m:sSubSup>
+      </m:oMath>
+      <w:r>
+        <w:rPr>
+          <w:rFonts w:eastAsiaTheme="minorEastAsia"/>
+        </w:rPr>
+        <w:tab/>
+        <w:t>Gewichteter Input</w:t>
+      </w:r>
+      <w:r>
+        <w:rPr>
+          <w:rFonts w:eastAsiaTheme="minorEastAsia"/>
+        </w:rPr>
+        <w:t xml:space="preserve"> zu Neuron j in Schicht l</w:t>
+      </w:r>
+    </w:p>
+    <w:p>
+      <w:pPr>
+        <w:rPr>
+          <w:rFonts w:eastAsiaTheme="minorEastAsia"/>
+        </w:rPr>
+      </w:pPr>
+      <m:oMath>
+        <m:sSubSup>
+          <m:sSubSupPr>
+            <m:ctrlPr>
+              <w:rPr>
+                <w:rFonts w:ascii="Cambria Math" w:hAnsi="Cambria Math"/>
+                <w:i/>
+              </w:rPr>
+            </m:ctrlPr>
+          </m:sSubSupPr>
+          <m:e>
+            <m:r>
+              <w:rPr>
+                <w:rFonts w:ascii="Cambria Math" w:hAnsi="Cambria Math"/>
+              </w:rPr>
+              <m:t>δ</m:t>
+            </m:r>
+          </m:e>
+          <m:sub>
+            <m:r>
+              <w:rPr>
+                <w:rFonts w:ascii="Cambria Math" w:hAnsi="Cambria Math"/>
+              </w:rPr>
+              <m:t>j</m:t>
+            </m:r>
+          </m:sub>
+          <m:sup>
+            <m:r>
+              <w:rPr>
+                <w:rFonts w:ascii="Cambria Math" w:hAnsi="Cambria Math"/>
+              </w:rPr>
+              <m:t>l</m:t>
+            </m:r>
+          </m:sup>
+        </m:sSubSup>
+      </m:oMath>
+      <w:r>
+        <w:rPr>
+          <w:rFonts w:eastAsiaTheme="minorEastAsia"/>
+        </w:rPr>
+        <w:tab/>
+        <w:t>Fehler des j-</w:t>
+      </w:r>
+      <w:proofErr w:type="spellStart"/>
+      <w:r>
+        <w:rPr>
+          <w:rFonts w:eastAsiaTheme="minorEastAsia"/>
+        </w:rPr>
+        <w:t>ten</w:t>
+      </w:r>
+      <w:proofErr w:type="spellEnd"/>
+      <w:r>
+        <w:rPr>
+          <w:rFonts w:eastAsiaTheme="minorEastAsia"/>
+        </w:rPr>
+        <w:t xml:space="preserve"> Neurons der Schicht l</w:t>
+      </w:r>
+    </w:p>
+    <w:p>
+      <w:r>
+        <w:rPr>
+          <w:rFonts w:eastAsiaTheme="minorEastAsia"/>
+        </w:rPr>
+        <w:t>γ</w:t>
+      </w:r>
+      <w:r>
+        <w:rPr>
+          <w:rFonts w:eastAsiaTheme="minorEastAsia"/>
+        </w:rPr>
+        <w:tab/>
+        <w:t>Schrittweite bei der Anpassung der Gewichte</w:t>
+      </w:r>
     </w:p>
     <w:p>
       <w:r>
         <w:t>Backpropagation ist eine Möglichkeit, den an der Output Schicht entstandenen Fehler durch das gesamte neuronale Netz zurück zu rechnen.</w:t>
+      </w:r>
+    </w:p>
+    <w:p>
+      <w:r>
+        <w:t>Der Ablauf der Backpropagation ist:</w:t>
       </w:r>
     </w:p>
     <w:p>
@@ -6814,7 +7282,8 @@
         </w:numPr>
       </w:pPr>
       <w:r>
-        <w:t>Der Ablauf der Backpropagation ist dabei:</w:t>
+        <w:lastRenderedPageBreak/>
+        <w:t>Feed-forward Berechnung</w:t>
       </w:r>
     </w:p>
     <w:p>
@@ -6826,7 +7295,7 @@
         </w:numPr>
       </w:pPr>
       <w:r>
-        <w:t>Feed-forward Berechnung</w:t>
+        <w:t>Berechnung des Output Errors</w:t>
       </w:r>
     </w:p>
     <w:p>
@@ -6838,7 +7307,7 @@
         </w:numPr>
       </w:pPr>
       <w:r>
-        <w:t>Berechnung des Output Errors</w:t>
+        <w:t>Backpropagate des Fehlers durch die Schichten (Output- und Versteckten Schichten)</w:t>
       </w:r>
     </w:p>
     <w:p>
@@ -6850,7 +7319,7 @@
         </w:numPr>
       </w:pPr>
       <w:r>
-        <w:t>Backpropagate des Fehlers durch die Schichten (Output- und Versteckten Schichten)</w:t>
+        <w:t>Berechnung des Gradienten</w:t>
       </w:r>
     </w:p>
     <w:p>
@@ -6862,77 +7331,713 @@
         </w:numPr>
       </w:pPr>
       <w:r>
-        <w:t>Berechnung des Gradienten</w:t>
-      </w:r>
-    </w:p>
-    <w:p>
-      <w:pPr>
-        <w:pStyle w:val="Listenabsatz"/>
-        <w:numPr>
-          <w:ilvl w:val="0"/>
-          <w:numId w:val="8"/>
-        </w:numPr>
-      </w:pPr>
-      <w:r>
         <w:t>Anpassen der Gewichte</w:t>
       </w:r>
     </w:p>
     <w:p>
-      <w:sdt>
-        <w:sdtPr>
-          <w:id w:val="-703168250"/>
-          <w:citation/>
-        </w:sdtPr>
-        <w:sdtContent>
-          <w:r>
-            <w:fldChar w:fldCharType="begin"/>
-          </w:r>
-          <w:r>
-            <w:instrText xml:space="preserve"> CITATION Nie15 \l 1031 </w:instrText>
-          </w:r>
-          <w:r>
-            <w:fldChar w:fldCharType="separate"/>
-          </w:r>
-          <w:r>
+      <w:r>
+        <w:t xml:space="preserve">Im ersten Schritt werden dem Netz die verschiedenen Testdaten präsentiert. Das Netz gibt den Inputvektor Schicht für Schicht durch das neuronale Netz und errechnet so einen </w:t>
+      </w:r>
+      <w:proofErr w:type="spellStart"/>
+      <w:r>
+        <w:t>Outputvektor</w:t>
+      </w:r>
+      <w:proofErr w:type="spellEnd"/>
+      <w:r>
+        <w:t xml:space="preserve">. Jedoch unterscheiden sich der errechnete </w:t>
+      </w:r>
+      <w:proofErr w:type="spellStart"/>
+      <w:r>
+        <w:t>Outputvektor</w:t>
+      </w:r>
+      <w:proofErr w:type="spellEnd"/>
+      <w:r>
+        <w:t xml:space="preserve"> mit dem gewünschten </w:t>
+      </w:r>
+      <w:proofErr w:type="spellStart"/>
+      <w:r>
+        <w:t>Outputvektor</w:t>
+      </w:r>
+      <w:proofErr w:type="spellEnd"/>
+      <w:r>
+        <w:t>.</w:t>
+      </w:r>
+    </w:p>
+    <w:p>
+      <w:r>
+        <w:t>Die Fehlerberechnung, welche Schritt zwei darstellt, benötigt zur Berechnung die Kostenfunktion und d</w:t>
+      </w:r>
+      <w:r>
+        <w:t xml:space="preserve">en gewichteten Input. </w:t>
+      </w:r>
+    </w:p>
+    <w:p>
+      <w:pPr>
+        <w:keepNext/>
+      </w:pPr>
+      <m:oMathPara>
+        <m:oMath>
+          <m:r>
             <w:rPr>
-              <w:noProof/>
+              <w:rFonts w:ascii="Cambria Math" w:hAnsi="Cambria Math"/>
             </w:rPr>
-            <w:t>(Nielsen, 2015)</w:t>
-          </w:r>
-          <w:r>
-            <w:fldChar w:fldCharType="end"/>
-          </w:r>
-        </w:sdtContent>
-      </w:sdt>
-      <w:r>
-        <w:t xml:space="preserve">, </w:t>
-      </w:r>
-      <w:sdt>
-        <w:sdtPr>
-          <w:id w:val="1169290970"/>
-          <w:citation/>
-        </w:sdtPr>
-        <w:sdtContent>
-          <w:r>
-            <w:fldChar w:fldCharType="begin"/>
-          </w:r>
-          <w:r>
-            <w:instrText xml:space="preserve"> CITATION Gon96 \l 1031 </w:instrText>
-          </w:r>
-          <w:r>
-            <w:fldChar w:fldCharType="separate"/>
-          </w:r>
-          <w:r>
+            <m:t xml:space="preserve">C= </m:t>
+          </m:r>
+          <m:f>
+            <m:fPr>
+              <m:ctrlPr>
+                <w:rPr>
+                  <w:rFonts w:ascii="Cambria Math" w:hAnsi="Cambria Math"/>
+                  <w:i/>
+                </w:rPr>
+              </m:ctrlPr>
+            </m:fPr>
+            <m:num>
+              <m:r>
+                <w:rPr>
+                  <w:rFonts w:ascii="Cambria Math" w:hAnsi="Cambria Math"/>
+                </w:rPr>
+                <m:t>1</m:t>
+              </m:r>
+            </m:num>
+            <m:den>
+              <m:r>
+                <w:rPr>
+                  <w:rFonts w:ascii="Cambria Math" w:hAnsi="Cambria Math"/>
+                </w:rPr>
+                <m:t>2n</m:t>
+              </m:r>
+            </m:den>
+          </m:f>
+          <m:r>
             <w:rPr>
-              <w:noProof/>
+              <w:rFonts w:ascii="Cambria Math" w:hAnsi="Cambria Math"/>
             </w:rPr>
-            <w:t>(Gonzales, 1996)</w:t>
-          </w:r>
-          <w:r>
-            <w:fldChar w:fldCharType="end"/>
-          </w:r>
-        </w:sdtContent>
-      </w:sdt>
+            <m:t xml:space="preserve">* </m:t>
+          </m:r>
+          <m:nary>
+            <m:naryPr>
+              <m:chr m:val="∑"/>
+              <m:limLoc m:val="undOvr"/>
+              <m:supHide m:val="1"/>
+              <m:ctrlPr>
+                <w:rPr>
+                  <w:rFonts w:ascii="Cambria Math" w:hAnsi="Cambria Math"/>
+                  <w:i/>
+                </w:rPr>
+              </m:ctrlPr>
+            </m:naryPr>
+            <m:sub>
+              <m:r>
+                <w:rPr>
+                  <w:rFonts w:ascii="Cambria Math" w:hAnsi="Cambria Math"/>
+                </w:rPr>
+                <m:t>x</m:t>
+              </m:r>
+            </m:sub>
+            <m:sup/>
+            <m:e>
+              <m:sSup>
+                <m:sSupPr>
+                  <m:ctrlPr>
+                    <w:rPr>
+                      <w:rFonts w:ascii="Cambria Math" w:hAnsi="Cambria Math"/>
+                      <w:i/>
+                    </w:rPr>
+                  </m:ctrlPr>
+                </m:sSupPr>
+                <m:e>
+                  <m:r>
+                    <w:rPr>
+                      <w:rFonts w:ascii="Cambria Math" w:hAnsi="Cambria Math"/>
+                    </w:rPr>
+                    <m:t>|</m:t>
+                  </m:r>
+                  <m:d>
+                    <m:dPr>
+                      <m:begChr m:val="|"/>
+                      <m:endChr m:val="|"/>
+                      <m:ctrlPr>
+                        <w:rPr>
+                          <w:rFonts w:ascii="Cambria Math" w:hAnsi="Cambria Math"/>
+                          <w:i/>
+                        </w:rPr>
+                      </m:ctrlPr>
+                    </m:dPr>
+                    <m:e>
+                      <m:r>
+                        <w:rPr>
+                          <w:rFonts w:ascii="Cambria Math" w:hAnsi="Cambria Math"/>
+                        </w:rPr>
+                        <m:t>y</m:t>
+                      </m:r>
+                      <m:d>
+                        <m:dPr>
+                          <m:ctrlPr>
+                            <w:rPr>
+                              <w:rFonts w:ascii="Cambria Math" w:hAnsi="Cambria Math"/>
+                              <w:i/>
+                            </w:rPr>
+                          </m:ctrlPr>
+                        </m:dPr>
+                        <m:e>
+                          <m:r>
+                            <w:rPr>
+                              <w:rFonts w:ascii="Cambria Math" w:hAnsi="Cambria Math"/>
+                            </w:rPr>
+                            <m:t>x</m:t>
+                          </m:r>
+                        </m:e>
+                      </m:d>
+                      <m:r>
+                        <w:rPr>
+                          <w:rFonts w:ascii="Cambria Math" w:hAnsi="Cambria Math"/>
+                        </w:rPr>
+                        <m:t>-</m:t>
+                      </m:r>
+                      <m:sSup>
+                        <m:sSupPr>
+                          <m:ctrlPr>
+                            <w:rPr>
+                              <w:rFonts w:ascii="Cambria Math" w:hAnsi="Cambria Math"/>
+                              <w:i/>
+                            </w:rPr>
+                          </m:ctrlPr>
+                        </m:sSupPr>
+                        <m:e>
+                          <m:r>
+                            <w:rPr>
+                              <w:rFonts w:ascii="Cambria Math" w:hAnsi="Cambria Math"/>
+                            </w:rPr>
+                            <m:t>a</m:t>
+                          </m:r>
+                        </m:e>
+                        <m:sup>
+                          <m:r>
+                            <w:rPr>
+                              <w:rFonts w:ascii="Cambria Math" w:hAnsi="Cambria Math"/>
+                            </w:rPr>
+                            <m:t>L</m:t>
+                          </m:r>
+                        </m:sup>
+                      </m:sSup>
+                      <m:d>
+                        <m:dPr>
+                          <m:ctrlPr>
+                            <w:rPr>
+                              <w:rFonts w:ascii="Cambria Math" w:hAnsi="Cambria Math"/>
+                              <w:i/>
+                            </w:rPr>
+                          </m:ctrlPr>
+                        </m:dPr>
+                        <m:e>
+                          <m:r>
+                            <w:rPr>
+                              <w:rFonts w:ascii="Cambria Math" w:hAnsi="Cambria Math"/>
+                            </w:rPr>
+                            <m:t>x</m:t>
+                          </m:r>
+                        </m:e>
+                      </m:d>
+                    </m:e>
+                  </m:d>
+                  <m:r>
+                    <w:rPr>
+                      <w:rFonts w:ascii="Cambria Math" w:hAnsi="Cambria Math"/>
+                    </w:rPr>
+                    <m:t>|</m:t>
+                  </m:r>
+                </m:e>
+                <m:sup>
+                  <m:r>
+                    <w:rPr>
+                      <w:rFonts w:ascii="Cambria Math" w:hAnsi="Cambria Math"/>
+                    </w:rPr>
+                    <m:t>2</m:t>
+                  </m:r>
+                </m:sup>
+              </m:sSup>
+            </m:e>
+          </m:nary>
+        </m:oMath>
+      </m:oMathPara>
+    </w:p>
+    <w:p>
+      <w:pPr>
+        <w:pStyle w:val="Beschriftung"/>
+        <w:ind w:left="1416" w:firstLine="708"/>
+      </w:pPr>
+      <w:r>
+        <w:t xml:space="preserve">     Formel </w:t>
+      </w:r>
+      <w:fldSimple w:instr=" SEQ Formel \* ARABIC ">
+        <w:r>
+          <w:rPr>
+            <w:noProof/>
+          </w:rPr>
+          <w:t>5</w:t>
+        </w:r>
+      </w:fldSimple>
+      <w:r>
+        <w:t>: Kostenfunktion</w:t>
+      </w:r>
+    </w:p>
+    <w:p>
+      <w:r>
+        <w:rPr>
+          <w:i/>
+          <w:iCs/>
+        </w:rPr>
+        <w:t>n</w:t>
+      </w:r>
+      <w:r>
+        <w:t xml:space="preserve"> ist die Anzahl der verwendeten Testdaten, </w:t>
+      </w:r>
+      <w:r>
+        <w:rPr>
+          <w:i/>
+          <w:iCs/>
+        </w:rPr>
+        <w:t>x</w:t>
+      </w:r>
+      <w:r>
+        <w:t xml:space="preserve"> sind ein einzelner Testdatensatz </w:t>
+      </w:r>
+      <w:r>
+        <w:rPr>
+          <w:i/>
+          <w:iCs/>
+        </w:rPr>
+        <w:t>y(x)</w:t>
+      </w:r>
+      <w:r>
+        <w:t xml:space="preserve"> ist der gewünschte </w:t>
+      </w:r>
+      <w:proofErr w:type="spellStart"/>
+      <w:r>
+        <w:t>Outputvektor</w:t>
+      </w:r>
+      <w:proofErr w:type="spellEnd"/>
+      <w:r>
+        <w:t xml:space="preserve"> für das </w:t>
+      </w:r>
+      <w:r>
+        <w:t>Trainingss</w:t>
+      </w:r>
+      <w:r>
+        <w:t xml:space="preserve">ample </w:t>
+      </w:r>
+      <w:r>
+        <w:rPr>
+          <w:i/>
+          <w:iCs/>
+        </w:rPr>
+        <w:t>x</w:t>
+      </w:r>
+      <w:r>
+        <w:t xml:space="preserve"> und </w:t>
+      </w:r>
+      <m:oMath>
+        <m:sSup>
+          <m:sSupPr>
+            <m:ctrlPr>
+              <w:rPr>
+                <w:rFonts w:ascii="Cambria Math" w:hAnsi="Cambria Math"/>
+                <w:i/>
+              </w:rPr>
+            </m:ctrlPr>
+          </m:sSupPr>
+          <m:e>
+            <m:r>
+              <w:rPr>
+                <w:rFonts w:ascii="Cambria Math" w:hAnsi="Cambria Math"/>
+              </w:rPr>
+              <m:t>a</m:t>
+            </m:r>
+          </m:e>
+          <m:sup>
+            <m:r>
+              <w:rPr>
+                <w:rFonts w:ascii="Cambria Math" w:hAnsi="Cambria Math"/>
+              </w:rPr>
+              <m:t>L</m:t>
+            </m:r>
+          </m:sup>
+        </m:sSup>
+      </m:oMath>
+      <w:r>
+        <w:rPr>
+          <w:rFonts w:eastAsiaTheme="minorEastAsia"/>
+        </w:rPr>
+        <w:t xml:space="preserve"> ist die Aktivierung der Schicht </w:t>
+      </w:r>
+      <w:r>
+        <w:rPr>
+          <w:rFonts w:eastAsiaTheme="minorEastAsia"/>
+          <w:i/>
+          <w:iCs/>
+        </w:rPr>
+        <w:t>L</w:t>
+      </w:r>
+      <w:r>
+        <w:rPr>
+          <w:rFonts w:eastAsiaTheme="minorEastAsia"/>
+        </w:rPr>
+        <w:t xml:space="preserve">. Da </w:t>
+      </w:r>
+      <w:r>
+        <w:rPr>
+          <w:rFonts w:eastAsiaTheme="minorEastAsia"/>
+          <w:i/>
+          <w:iCs/>
+        </w:rPr>
+        <w:t>L</w:t>
+      </w:r>
+      <w:r>
+        <w:rPr>
+          <w:rFonts w:eastAsiaTheme="minorEastAsia"/>
+        </w:rPr>
+        <w:t xml:space="preserve"> die Anzahl der Schichten im Netz darstellt ist somit </w:t>
+      </w:r>
+      <m:oMath>
+        <m:sSup>
+          <m:sSupPr>
+            <m:ctrlPr>
+              <w:rPr>
+                <w:rFonts w:ascii="Cambria Math" w:eastAsiaTheme="minorEastAsia" w:hAnsi="Cambria Math"/>
+                <w:i/>
+              </w:rPr>
+            </m:ctrlPr>
+          </m:sSupPr>
+          <m:e>
+            <m:r>
+              <w:rPr>
+                <w:rFonts w:ascii="Cambria Math" w:eastAsiaTheme="minorEastAsia" w:hAnsi="Cambria Math"/>
+              </w:rPr>
+              <m:t>a</m:t>
+            </m:r>
+          </m:e>
+          <m:sup>
+            <m:r>
+              <w:rPr>
+                <w:rFonts w:ascii="Cambria Math" w:eastAsiaTheme="minorEastAsia" w:hAnsi="Cambria Math"/>
+              </w:rPr>
+              <m:t>L</m:t>
+            </m:r>
+          </m:sup>
+        </m:sSup>
+      </m:oMath>
+      <w:r>
+        <w:rPr>
+          <w:rFonts w:eastAsiaTheme="minorEastAsia"/>
+        </w:rPr>
+        <w:t xml:space="preserve"> den momentanen Output des Netzes darstellt.</w:t>
+      </w:r>
+    </w:p>
+    <w:p>
+      <w:r>
+        <w:t>Die Kostenfunktion ist jedoch mit zwei Annahmen versehen. Annahme eins ist, da</w:t>
+      </w:r>
+      <w:r>
+        <w:t>s</w:t>
+      </w:r>
+      <w:r>
+        <w:t xml:space="preserve">s die </w:t>
+      </w:r>
+      <w:r>
+        <w:t>Kostenf</w:t>
+      </w:r>
+      <w:r>
+        <w:t xml:space="preserve">unktion </w:t>
+      </w:r>
+      <w:r>
+        <w:t xml:space="preserve">als Durchschnitt über alle Testdaten dargestellt werden kann. </w:t>
+      </w:r>
+      <w:r>
+        <w:t xml:space="preserve">Diese Annahme ist umsetzbar, da die Formel </w:t>
+      </w:r>
+      <m:oMath>
+        <m:r>
+          <w:rPr>
+            <w:rFonts w:ascii="Cambria Math" w:hAnsi="Cambria Math"/>
+          </w:rPr>
+          <m:t>C=</m:t>
+        </m:r>
+        <m:f>
+          <m:fPr>
+            <m:ctrlPr>
+              <w:rPr>
+                <w:rFonts w:ascii="Cambria Math" w:hAnsi="Cambria Math"/>
+                <w:i/>
+              </w:rPr>
+            </m:ctrlPr>
+          </m:fPr>
+          <m:num>
+            <m:r>
+              <w:rPr>
+                <w:rFonts w:ascii="Cambria Math" w:hAnsi="Cambria Math"/>
+              </w:rPr>
+              <m:t>1</m:t>
+            </m:r>
+          </m:num>
+          <m:den>
+            <m:r>
+              <w:rPr>
+                <w:rFonts w:ascii="Cambria Math" w:hAnsi="Cambria Math"/>
+              </w:rPr>
+              <m:t>n</m:t>
+            </m:r>
+          </m:den>
+        </m:f>
+        <m:r>
+          <w:rPr>
+            <w:rFonts w:ascii="Cambria Math" w:hAnsi="Cambria Math"/>
+          </w:rPr>
+          <m:t>*</m:t>
+        </m:r>
+        <m:nary>
+          <m:naryPr>
+            <m:chr m:val="∑"/>
+            <m:limLoc m:val="undOvr"/>
+            <m:supHide m:val="1"/>
+            <m:ctrlPr>
+              <w:rPr>
+                <w:rFonts w:ascii="Cambria Math" w:hAnsi="Cambria Math"/>
+                <w:i/>
+              </w:rPr>
+            </m:ctrlPr>
+          </m:naryPr>
+          <m:sub>
+            <m:r>
+              <w:rPr>
+                <w:rFonts w:ascii="Cambria Math" w:hAnsi="Cambria Math"/>
+              </w:rPr>
+              <m:t>x</m:t>
+            </m:r>
+          </m:sub>
+          <m:sup/>
+          <m:e>
+            <m:sSub>
+              <m:sSubPr>
+                <m:ctrlPr>
+                  <w:rPr>
+                    <w:rFonts w:ascii="Cambria Math" w:hAnsi="Cambria Math"/>
+                    <w:i/>
+                  </w:rPr>
+                </m:ctrlPr>
+              </m:sSubPr>
+              <m:e>
+                <m:r>
+                  <w:rPr>
+                    <w:rFonts w:ascii="Cambria Math" w:hAnsi="Cambria Math"/>
+                  </w:rPr>
+                  <m:t>C</m:t>
+                </m:r>
+              </m:e>
+              <m:sub>
+                <m:r>
+                  <w:rPr>
+                    <w:rFonts w:ascii="Cambria Math" w:hAnsi="Cambria Math"/>
+                  </w:rPr>
+                  <m:t>x</m:t>
+                </m:r>
+              </m:sub>
+            </m:sSub>
+          </m:e>
+        </m:nary>
+      </m:oMath>
+      <w:r>
+        <w:rPr>
+          <w:rFonts w:eastAsiaTheme="minorEastAsia"/>
+        </w:rPr>
+        <w:t xml:space="preserve">  mit der Kostenfunktion für Testsample </w:t>
+      </w:r>
+      <w:r>
+        <w:rPr>
+          <w:rFonts w:eastAsiaTheme="minorEastAsia"/>
+          <w:i/>
+          <w:iCs/>
+        </w:rPr>
+        <w:t>x</w:t>
+      </w:r>
+      <w:r>
+        <w:rPr>
+          <w:rFonts w:eastAsiaTheme="minorEastAsia"/>
+        </w:rPr>
+        <w:t xml:space="preserve"> </w:t>
+      </w:r>
+      <m:oMath>
+        <m:sSub>
+          <m:sSubPr>
+            <m:ctrlPr>
+              <w:rPr>
+                <w:rFonts w:ascii="Cambria Math" w:eastAsiaTheme="minorEastAsia" w:hAnsi="Cambria Math"/>
+                <w:i/>
+              </w:rPr>
+            </m:ctrlPr>
+          </m:sSubPr>
+          <m:e>
+            <m:r>
+              <w:rPr>
+                <w:rFonts w:ascii="Cambria Math" w:eastAsiaTheme="minorEastAsia" w:hAnsi="Cambria Math"/>
+              </w:rPr>
+              <m:t>C</m:t>
+            </m:r>
+          </m:e>
+          <m:sub>
+            <m:r>
+              <w:rPr>
+                <w:rFonts w:ascii="Cambria Math" w:eastAsiaTheme="minorEastAsia" w:hAnsi="Cambria Math"/>
+              </w:rPr>
+              <m:t>x</m:t>
+            </m:r>
+          </m:sub>
+        </m:sSub>
+        <m:r>
+          <w:rPr>
+            <w:rFonts w:ascii="Cambria Math" w:eastAsiaTheme="minorEastAsia" w:hAnsi="Cambria Math"/>
+          </w:rPr>
+          <m:t xml:space="preserve">= </m:t>
+        </m:r>
+        <m:f>
+          <m:fPr>
+            <m:ctrlPr>
+              <w:rPr>
+                <w:rFonts w:ascii="Cambria Math" w:eastAsiaTheme="minorEastAsia" w:hAnsi="Cambria Math"/>
+                <w:i/>
+              </w:rPr>
+            </m:ctrlPr>
+          </m:fPr>
+          <m:num>
+            <m:r>
+              <w:rPr>
+                <w:rFonts w:ascii="Cambria Math" w:eastAsiaTheme="minorEastAsia" w:hAnsi="Cambria Math"/>
+              </w:rPr>
+              <m:t>1</m:t>
+            </m:r>
+          </m:num>
+          <m:den>
+            <m:r>
+              <w:rPr>
+                <w:rFonts w:ascii="Cambria Math" w:eastAsiaTheme="minorEastAsia" w:hAnsi="Cambria Math"/>
+              </w:rPr>
+              <m:t>2</m:t>
+            </m:r>
+          </m:den>
+        </m:f>
+        <m:r>
+          <w:rPr>
+            <w:rFonts w:ascii="Cambria Math" w:eastAsiaTheme="minorEastAsia" w:hAnsi="Cambria Math"/>
+          </w:rPr>
+          <m:t>*</m:t>
+        </m:r>
+        <m:sSup>
+          <m:sSupPr>
+            <m:ctrlPr>
+              <w:rPr>
+                <w:rFonts w:ascii="Cambria Math" w:eastAsiaTheme="minorEastAsia" w:hAnsi="Cambria Math"/>
+                <w:i/>
+              </w:rPr>
+            </m:ctrlPr>
+          </m:sSupPr>
+          <m:e>
+            <m:d>
+              <m:dPr>
+                <m:begChr m:val="|"/>
+                <m:endChr m:val="|"/>
+                <m:ctrlPr>
+                  <w:rPr>
+                    <w:rFonts w:ascii="Cambria Math" w:eastAsiaTheme="minorEastAsia" w:hAnsi="Cambria Math"/>
+                    <w:i/>
+                  </w:rPr>
+                </m:ctrlPr>
+              </m:dPr>
+              <m:e>
+                <m:d>
+                  <m:dPr>
+                    <m:begChr m:val="|"/>
+                    <m:endChr m:val="|"/>
+                    <m:ctrlPr>
+                      <w:rPr>
+                        <w:rFonts w:ascii="Cambria Math" w:eastAsiaTheme="minorEastAsia" w:hAnsi="Cambria Math"/>
+                        <w:i/>
+                      </w:rPr>
+                    </m:ctrlPr>
+                  </m:dPr>
+                  <m:e>
+                    <m:r>
+                      <w:rPr>
+                        <w:rFonts w:ascii="Cambria Math" w:eastAsiaTheme="minorEastAsia" w:hAnsi="Cambria Math"/>
+                      </w:rPr>
+                      <m:t>y-</m:t>
+                    </m:r>
+                    <m:sSup>
+                      <m:sSupPr>
+                        <m:ctrlPr>
+                          <w:rPr>
+                            <w:rFonts w:ascii="Cambria Math" w:eastAsiaTheme="minorEastAsia" w:hAnsi="Cambria Math"/>
+                            <w:i/>
+                          </w:rPr>
+                        </m:ctrlPr>
+                      </m:sSupPr>
+                      <m:e>
+                        <m:r>
+                          <w:rPr>
+                            <w:rFonts w:ascii="Cambria Math" w:eastAsiaTheme="minorEastAsia" w:hAnsi="Cambria Math"/>
+                          </w:rPr>
+                          <m:t>a</m:t>
+                        </m:r>
+                      </m:e>
+                      <m:sup>
+                        <m:r>
+                          <w:rPr>
+                            <w:rFonts w:ascii="Cambria Math" w:eastAsiaTheme="minorEastAsia" w:hAnsi="Cambria Math"/>
+                          </w:rPr>
+                          <m:t>L</m:t>
+                        </m:r>
+                      </m:sup>
+                    </m:sSup>
+                  </m:e>
+                </m:d>
+              </m:e>
+            </m:d>
+          </m:e>
+          <m:sup>
+            <m:r>
+              <w:rPr>
+                <w:rFonts w:ascii="Cambria Math" w:eastAsiaTheme="minorEastAsia" w:hAnsi="Cambria Math"/>
+              </w:rPr>
+              <m:t>2</m:t>
+            </m:r>
+          </m:sup>
+        </m:sSup>
+        <m:r>
+          <w:rPr>
+            <w:rFonts w:ascii="Cambria Math" w:eastAsiaTheme="minorEastAsia" w:hAnsi="Cambria Math"/>
+          </w:rPr>
+          <m:t xml:space="preserve"> </m:t>
+        </m:r>
+      </m:oMath>
+      <w:r>
+        <w:rPr>
+          <w:rFonts w:eastAsiaTheme="minorEastAsia"/>
+        </w:rPr>
+        <w:t>d</w:t>
+      </w:r>
+      <w:r>
+        <w:rPr>
+          <w:rFonts w:eastAsiaTheme="minorEastAsia"/>
+        </w:rPr>
+        <w:t>ie getroffene Annahme</w:t>
+      </w:r>
+      <w:r>
+        <w:rPr>
+          <w:rFonts w:eastAsiaTheme="minorEastAsia"/>
+        </w:rPr>
+        <w:t xml:space="preserve"> erfüllt.</w:t>
+      </w:r>
+      <w:bookmarkStart w:id="14" w:name="_GoBack"/>
+      <w:bookmarkEnd w:id="14"/>
     </w:p>
     <w:p>
       <w:r>
@@ -6945,11 +8050,6 @@
       </w:r>
     </w:p>
     <w:p>
-      <w:r>
-        <w:t>Erste Kapitel für Indizes</w:t>
-      </w:r>
-    </w:p>
-    <w:p>
       <w:proofErr w:type="spellStart"/>
       <w:r>
         <w:t>Four</w:t>
@@ -6989,13 +8089,8 @@
     </w:p>
     <w:p>
       <w:r>
-        <w:t xml:space="preserve">7.2. </w:t>
-      </w:r>
-      <w:proofErr w:type="gramStart"/>
-      <w:r>
-        <w:t>Komplett</w:t>
-      </w:r>
-      <w:proofErr w:type="gramEnd"/>
+        <w:t>7.2. Komplett</w:t>
+      </w:r>
     </w:p>
     <w:p>
       <w:r>
@@ -7004,16 +8099,16 @@
     </w:p>
     <w:p>
       <w:r>
+        <w:t>7.3.3.</w:t>
+      </w:r>
+    </w:p>
+    <w:p>
+      <w:pPr>
+        <w:pStyle w:val="berschrift1"/>
+      </w:pPr>
+      <w:bookmarkStart w:id="15" w:name="_Toc29986305"/>
+      <w:r>
         <w:lastRenderedPageBreak/>
-        <w:t>7.3.3.</w:t>
-      </w:r>
-    </w:p>
-    <w:p>
-      <w:pPr>
-        <w:pStyle w:val="berschrift1"/>
-      </w:pPr>
-      <w:bookmarkStart w:id="14" w:name="_Toc29986305"/>
-      <w:r>
         <w:t>5.</w:t>
       </w:r>
       <w:r>
@@ -7022,7 +8117,7 @@
       <w:r>
         <w:t>. Segmentation Problem</w:t>
       </w:r>
-      <w:bookmarkEnd w:id="14"/>
+      <w:bookmarkEnd w:id="15"/>
     </w:p>
     <w:p>
       <w:r>
@@ -7044,7 +8139,7 @@
       <w:pPr>
         <w:pStyle w:val="berschrift1"/>
       </w:pPr>
-      <w:bookmarkStart w:id="15" w:name="_Toc29986306"/>
+      <w:bookmarkStart w:id="16" w:name="_Toc29986306"/>
       <w:r>
         <w:t>6</w:t>
       </w:r>
@@ -7063,20 +8158,20 @@
       <w:r>
         <w:t xml:space="preserve"> und Melodie</w:t>
       </w:r>
-      <w:bookmarkEnd w:id="15"/>
+      <w:bookmarkEnd w:id="16"/>
     </w:p>
     <w:p>
       <w:pPr>
         <w:pStyle w:val="berschrift1"/>
       </w:pPr>
-      <w:bookmarkStart w:id="16" w:name="_Toc29986307"/>
+      <w:bookmarkStart w:id="17" w:name="_Toc29986307"/>
       <w:r>
         <w:t>6</w:t>
       </w:r>
       <w:r>
         <w:t>.1. String basierte Pattern suche</w:t>
       </w:r>
-      <w:bookmarkEnd w:id="16"/>
+      <w:bookmarkEnd w:id="17"/>
       <w:r>
         <w:t xml:space="preserve"> </w:t>
       </w:r>
@@ -7085,20 +8180,20 @@
       <w:pPr>
         <w:pStyle w:val="berschrift1"/>
       </w:pPr>
-      <w:bookmarkStart w:id="17" w:name="_Toc29986308"/>
+      <w:bookmarkStart w:id="18" w:name="_Toc29986308"/>
       <w:r>
         <w:t>6</w:t>
       </w:r>
       <w:r>
         <w:t>.2. Geometrische Pattern suche</w:t>
       </w:r>
-      <w:bookmarkEnd w:id="17"/>
+      <w:bookmarkEnd w:id="18"/>
     </w:p>
     <w:p>
       <w:pPr>
         <w:pStyle w:val="berschrift1"/>
       </w:pPr>
-      <w:bookmarkStart w:id="18" w:name="_Toc29986309"/>
+      <w:bookmarkStart w:id="19" w:name="_Toc29986309"/>
       <w:r>
         <w:t>6</w:t>
       </w:r>
@@ -7115,17 +8210,9 @@
         <w:t>1.</w:t>
       </w:r>
       <w:r>
-        <w:t xml:space="preserve"> </w:t>
-      </w:r>
-      <w:proofErr w:type="gramStart"/>
-      <w:r>
-        <w:t>Fünf-Dimensionales</w:t>
-      </w:r>
-      <w:proofErr w:type="gramEnd"/>
-      <w:r>
-        <w:t xml:space="preserve"> Punkt Set</w:t>
-      </w:r>
-      <w:bookmarkEnd w:id="18"/>
+        <w:t xml:space="preserve"> Fünf-Dimensionales Punkt Set</w:t>
+      </w:r>
+      <w:bookmarkEnd w:id="19"/>
     </w:p>
     <w:p>
       <w:r>
@@ -7172,53 +8259,53 @@
       <w:pPr>
         <w:pStyle w:val="berschrift1"/>
       </w:pPr>
-      <w:bookmarkStart w:id="19" w:name="_Toc29986310"/>
+      <w:bookmarkStart w:id="20" w:name="_Toc29986310"/>
       <w:r>
         <w:t>6</w:t>
       </w:r>
       <w:r>
         <w:t>.2.1.1. SIA</w:t>
       </w:r>
-      <w:bookmarkEnd w:id="19"/>
+      <w:bookmarkEnd w:id="20"/>
     </w:p>
     <w:p>
       <w:pPr>
         <w:pStyle w:val="berschrift1"/>
       </w:pPr>
-      <w:bookmarkStart w:id="20" w:name="_Toc29986311"/>
+      <w:bookmarkStart w:id="21" w:name="_Toc29986311"/>
       <w:r>
         <w:t>6</w:t>
       </w:r>
       <w:r>
         <w:t>.2.1.2. SIATEC</w:t>
       </w:r>
-      <w:bookmarkEnd w:id="20"/>
+      <w:bookmarkEnd w:id="21"/>
     </w:p>
     <w:p>
       <w:pPr>
         <w:pStyle w:val="berschrift1"/>
       </w:pPr>
-      <w:bookmarkStart w:id="21" w:name="_Toc29986312"/>
+      <w:bookmarkStart w:id="22" w:name="_Toc29986312"/>
       <w:r>
         <w:t>6</w:t>
       </w:r>
       <w:r>
         <w:t>.2.1.3. COSIATEC</w:t>
       </w:r>
-      <w:bookmarkEnd w:id="21"/>
+      <w:bookmarkEnd w:id="22"/>
     </w:p>
     <w:p>
       <w:pPr>
         <w:pStyle w:val="berschrift1"/>
       </w:pPr>
-      <w:bookmarkStart w:id="22" w:name="_Toc29986313"/>
+      <w:bookmarkStart w:id="23" w:name="_Toc29986313"/>
       <w:r>
         <w:t>6</w:t>
       </w:r>
       <w:r>
         <w:t>.3. Pattern Erkennung mithilfe von Matrizen</w:t>
       </w:r>
-      <w:bookmarkEnd w:id="22"/>
+      <w:bookmarkEnd w:id="23"/>
     </w:p>
     <w:p>
       <w:hyperlink r:id="rId14" w:history="1">
@@ -7361,7 +8448,7 @@
       <w:pPr>
         <w:pStyle w:val="berschrift1"/>
       </w:pPr>
-      <w:bookmarkStart w:id="23" w:name="_Toc29986314"/>
+      <w:bookmarkStart w:id="24" w:name="_Toc29986314"/>
       <w:r>
         <w:t>7</w:t>
       </w:r>
@@ -7371,7 +8458,7 @@
       <w:r>
         <w:t>Pattern Erkennung mithilfe von Neuronalen Netzen</w:t>
       </w:r>
-      <w:bookmarkEnd w:id="23"/>
+      <w:bookmarkEnd w:id="24"/>
     </w:p>
     <w:p>
       <w:r>
@@ -7410,7 +8497,7 @@
           <w:lang w:eastAsia="de-DE"/>
         </w:rPr>
       </w:pPr>
-      <w:bookmarkStart w:id="24" w:name="_Toc29986315"/>
+      <w:bookmarkStart w:id="25" w:name="_Toc29986315"/>
       <w:r>
         <w:rPr>
           <w:rFonts w:eastAsia="Times New Roman"/>
@@ -7418,7 +8505,7 @@
         </w:rPr>
         <w:t>8. Realisierung der Pattern Erkennung</w:t>
       </w:r>
-      <w:bookmarkEnd w:id="24"/>
+      <w:bookmarkEnd w:id="25"/>
     </w:p>
     <w:p>
       <w:pPr>
@@ -7601,21 +8688,7 @@
         <w:rPr>
           <w:lang w:eastAsia="de-DE"/>
         </w:rPr>
-        <w:t xml:space="preserve">neuronales Netz gegeben, um </w:t>
-      </w:r>
-      <w:proofErr w:type="gramStart"/>
-      <w:r>
-        <w:rPr>
-          <w:lang w:eastAsia="de-DE"/>
-        </w:rPr>
-        <w:t>die Pattern</w:t>
-      </w:r>
-      <w:proofErr w:type="gramEnd"/>
-      <w:r>
-        <w:rPr>
-          <w:lang w:eastAsia="de-DE"/>
-        </w:rPr>
-        <w:t xml:space="preserve"> des Basses, der Drum und der Clap</w:t>
+        <w:t>neuronales Netz gegeben, um die Pattern des Basses, der Drum und der Clap</w:t>
       </w:r>
       <w:r>
         <w:rPr>
@@ -7722,21 +8795,7 @@
         <w:rPr>
           <w:lang w:eastAsia="de-DE"/>
         </w:rPr>
-        <w:t xml:space="preserve">Zum Schluss müssen </w:t>
-      </w:r>
-      <w:proofErr w:type="gramStart"/>
-      <w:r>
-        <w:rPr>
-          <w:lang w:eastAsia="de-DE"/>
-        </w:rPr>
-        <w:t>die erkannten Pattern</w:t>
-      </w:r>
-      <w:proofErr w:type="gramEnd"/>
-      <w:r>
-        <w:rPr>
-          <w:lang w:eastAsia="de-DE"/>
-        </w:rPr>
-        <w:t xml:space="preserve"> angezeigt werden.</w:t>
+        <w:t>Zum Schluss müssen die erkannten Pattern angezeigt werden.</w:t>
       </w:r>
     </w:p>
     <w:p>
@@ -7747,7 +8806,7 @@
           <w:lang w:eastAsia="de-DE"/>
         </w:rPr>
       </w:pPr>
-      <w:bookmarkStart w:id="25" w:name="_Toc29986316"/>
+      <w:bookmarkStart w:id="26" w:name="_Toc29986316"/>
       <w:r>
         <w:rPr>
           <w:rFonts w:eastAsia="Times New Roman"/>
@@ -7756,7 +8815,7 @@
         <w:lastRenderedPageBreak/>
         <w:t>8.1. Realisierung des Low-/Band-/High-Pass-Filter</w:t>
       </w:r>
-      <w:bookmarkEnd w:id="25"/>
+      <w:bookmarkEnd w:id="26"/>
     </w:p>
     <w:p>
       <w:pPr>
@@ -7874,23 +8933,23 @@
       <w:pPr>
         <w:pStyle w:val="berschrift1"/>
       </w:pPr>
-      <w:bookmarkStart w:id="26" w:name="_Toc29986317"/>
+      <w:bookmarkStart w:id="27" w:name="_Toc29986317"/>
       <w:r>
         <w:t>Abbildungsverzeichnis</w:t>
       </w:r>
-      <w:bookmarkEnd w:id="26"/>
+      <w:bookmarkEnd w:id="27"/>
     </w:p>
     <w:p>
       <w:pPr>
         <w:pStyle w:val="berschrift1"/>
       </w:pPr>
-      <w:bookmarkStart w:id="27" w:name="_Toc29986318"/>
+      <w:bookmarkStart w:id="28" w:name="_Toc29986318"/>
       <w:r>
         <w:t>Tabellenverzeichnis</w:t>
       </w:r>
-      <w:bookmarkEnd w:id="27"/>
-    </w:p>
-    <w:bookmarkStart w:id="28" w:name="_Toc29986319" w:displacedByCustomXml="next"/>
+      <w:bookmarkEnd w:id="28"/>
+    </w:p>
+    <w:bookmarkStart w:id="29" w:name="_Toc29986319" w:displacedByCustomXml="next"/>
     <w:sdt>
       <w:sdtPr>
         <w:rPr>
@@ -7910,14 +8969,9 @@
             <w:pStyle w:val="berschrift1"/>
           </w:pPr>
           <w:r>
-            <w:t>Literaturverzei</w:t>
-          </w:r>
-          <w:bookmarkStart w:id="29" w:name="_GoBack"/>
+            <w:t>Literaturverzeichnis</w:t>
+          </w:r>
           <w:bookmarkEnd w:id="29"/>
-          <w:r>
-            <w:t>chnis</w:t>
-          </w:r>
-          <w:bookmarkEnd w:id="28"/>
         </w:p>
         <w:sdt>
           <w:sdtPr>
@@ -11202,7 +12256,7 @@
 </file>
 
 <file path=customXml/itemProps1.xml><?xml version="1.0" encoding="utf-8"?>
-<ds:datastoreItem xmlns:ds="http://schemas.openxmlformats.org/officeDocument/2006/customXml" ds:itemID="{7062B95A-A3C2-4236-BDFA-C043B555CAC0}">
+<ds:datastoreItem xmlns:ds="http://schemas.openxmlformats.org/officeDocument/2006/customXml" ds:itemID="{C61280FE-934A-495F-BF5F-2CC6AC6EDC34}">
   <ds:schemaRefs>
     <ds:schemaRef ds:uri="http://schemas.openxmlformats.org/officeDocument/2006/bibliography"/>
   </ds:schemaRefs>

</xml_diff>

<commit_message>
First Version of 5.3. Backpropagation finished
</commit_message>
<xml_diff>
--- a/Unterlagen/Masterarbeit.docx
+++ b/Unterlagen/Masterarbeit.docx
@@ -35,7 +35,12 @@
             <w:pStyle w:val="Inhaltsverzeichnisberschrift"/>
           </w:pPr>
           <w:r>
-            <w:t>Inhaltsverzeichnis</w:t>
+            <w:t>Inhaltsverzeich</w:t>
+          </w:r>
+          <w:bookmarkStart w:id="0" w:name="_GoBack"/>
+          <w:bookmarkEnd w:id="0"/>
+          <w:r>
+            <w:t>nis</w:t>
           </w:r>
         </w:p>
         <w:p>
@@ -1098,7 +1103,7 @@
                 <w:noProof/>
                 <w:webHidden/>
               </w:rPr>
-              <w:t>13</w:t>
+              <w:t>14</w:t>
             </w:r>
             <w:r>
               <w:rPr>
@@ -1168,7 +1173,7 @@
                 <w:noProof/>
                 <w:webHidden/>
               </w:rPr>
-              <w:t>13</w:t>
+              <w:t>15</w:t>
             </w:r>
             <w:r>
               <w:rPr>
@@ -1238,7 +1243,7 @@
                 <w:noProof/>
                 <w:webHidden/>
               </w:rPr>
-              <w:t>13</w:t>
+              <w:t>15</w:t>
             </w:r>
             <w:r>
               <w:rPr>
@@ -1308,7 +1313,7 @@
                 <w:noProof/>
                 <w:webHidden/>
               </w:rPr>
-              <w:t>13</w:t>
+              <w:t>15</w:t>
             </w:r>
             <w:r>
               <w:rPr>
@@ -1378,7 +1383,7 @@
                 <w:noProof/>
                 <w:webHidden/>
               </w:rPr>
-              <w:t>13</w:t>
+              <w:t>15</w:t>
             </w:r>
             <w:r>
               <w:rPr>
@@ -1448,7 +1453,7 @@
                 <w:noProof/>
                 <w:webHidden/>
               </w:rPr>
-              <w:t>13</w:t>
+              <w:t>15</w:t>
             </w:r>
             <w:r>
               <w:rPr>
@@ -1518,7 +1523,7 @@
                 <w:noProof/>
                 <w:webHidden/>
               </w:rPr>
-              <w:t>13</w:t>
+              <w:t>15</w:t>
             </w:r>
             <w:r>
               <w:rPr>
@@ -1588,7 +1593,7 @@
                 <w:noProof/>
                 <w:webHidden/>
               </w:rPr>
-              <w:t>13</w:t>
+              <w:t>15</w:t>
             </w:r>
             <w:r>
               <w:rPr>
@@ -1658,7 +1663,7 @@
                 <w:noProof/>
                 <w:webHidden/>
               </w:rPr>
-              <w:t>13</w:t>
+              <w:t>15</w:t>
             </w:r>
             <w:r>
               <w:rPr>
@@ -1728,7 +1733,7 @@
                 <w:noProof/>
                 <w:webHidden/>
               </w:rPr>
-              <w:t>14</w:t>
+              <w:t>16</w:t>
             </w:r>
             <w:r>
               <w:rPr>
@@ -1800,7 +1805,7 @@
                 <w:noProof/>
                 <w:webHidden/>
               </w:rPr>
-              <w:t>14</w:t>
+              <w:t>16</w:t>
             </w:r>
             <w:r>
               <w:rPr>
@@ -1872,7 +1877,7 @@
                 <w:noProof/>
                 <w:webHidden/>
               </w:rPr>
-              <w:t>15</w:t>
+              <w:t>16</w:t>
             </w:r>
             <w:r>
               <w:rPr>
@@ -1942,7 +1947,7 @@
                 <w:noProof/>
                 <w:webHidden/>
               </w:rPr>
-              <w:t>15</w:t>
+              <w:t>17</w:t>
             </w:r>
             <w:r>
               <w:rPr>
@@ -2012,7 +2017,7 @@
                 <w:noProof/>
                 <w:webHidden/>
               </w:rPr>
-              <w:t>15</w:t>
+              <w:t>17</w:t>
             </w:r>
             <w:r>
               <w:rPr>
@@ -2082,7 +2087,7 @@
                 <w:noProof/>
                 <w:webHidden/>
               </w:rPr>
-              <w:t>15</w:t>
+              <w:t>17</w:t>
             </w:r>
             <w:r>
               <w:rPr>
@@ -2152,7 +2157,7 @@
                 <w:noProof/>
                 <w:webHidden/>
               </w:rPr>
-              <w:t>17</w:t>
+              <w:t>19</w:t>
             </w:r>
             <w:r>
               <w:rPr>
@@ -2193,28 +2198,28 @@
       <w:pPr>
         <w:pStyle w:val="berschrift1"/>
       </w:pPr>
-      <w:bookmarkStart w:id="0" w:name="_Toc29986291"/>
+      <w:bookmarkStart w:id="1" w:name="_Toc29986291"/>
       <w:r>
         <w:lastRenderedPageBreak/>
         <w:t>Abstract</w:t>
       </w:r>
-      <w:bookmarkEnd w:id="0"/>
+      <w:bookmarkEnd w:id="1"/>
     </w:p>
     <w:p>
       <w:pPr>
         <w:pStyle w:val="berschrift1"/>
       </w:pPr>
-      <w:bookmarkStart w:id="1" w:name="_Toc29986292"/>
+      <w:bookmarkStart w:id="2" w:name="_Toc29986292"/>
       <w:r>
         <w:t>Danksagung</w:t>
       </w:r>
-      <w:bookmarkEnd w:id="1"/>
+      <w:bookmarkEnd w:id="2"/>
     </w:p>
     <w:p>
       <w:pPr>
         <w:pStyle w:val="berschrift1"/>
       </w:pPr>
-      <w:bookmarkStart w:id="2" w:name="_Toc29986293"/>
+      <w:bookmarkStart w:id="3" w:name="_Toc29986293"/>
       <w:r>
         <w:t>1.</w:t>
       </w:r>
@@ -2224,34 +2229,34 @@
       <w:r>
         <w:t>Einleitung</w:t>
       </w:r>
-      <w:bookmarkEnd w:id="2"/>
+      <w:bookmarkEnd w:id="3"/>
     </w:p>
     <w:p>
       <w:pPr>
         <w:pStyle w:val="berschrift1"/>
       </w:pPr>
-      <w:bookmarkStart w:id="3" w:name="_Toc29986294"/>
+      <w:bookmarkStart w:id="4" w:name="_Toc29986294"/>
       <w:r>
         <w:t>2</w:t>
       </w:r>
       <w:r>
         <w:t>. Arten von Pattern</w:t>
       </w:r>
-      <w:bookmarkEnd w:id="3"/>
+      <w:bookmarkEnd w:id="4"/>
     </w:p>
     <w:p/>
     <w:p>
       <w:pPr>
         <w:pStyle w:val="berschrift1"/>
       </w:pPr>
-      <w:bookmarkStart w:id="4" w:name="_Toc29986295"/>
+      <w:bookmarkStart w:id="5" w:name="_Toc29986295"/>
       <w:r>
         <w:t>3. Die Fourier</w:t>
       </w:r>
       <w:r>
         <w:t>-Analyse</w:t>
       </w:r>
-      <w:bookmarkEnd w:id="4"/>
+      <w:bookmarkEnd w:id="5"/>
     </w:p>
     <w:p>
       <w:r>
@@ -2515,11 +2520,11 @@
       <w:pPr>
         <w:pStyle w:val="berschrift1"/>
       </w:pPr>
-      <w:bookmarkStart w:id="5" w:name="_Toc29986296"/>
+      <w:bookmarkStart w:id="6" w:name="_Toc29986296"/>
       <w:r>
         <w:t>3.1. Die diskrete Fouriertransformation</w:t>
       </w:r>
-      <w:bookmarkEnd w:id="5"/>
+      <w:bookmarkEnd w:id="6"/>
     </w:p>
     <w:p>
       <w:r>
@@ -3819,13 +3824,21 @@
         <w:t xml:space="preserve">die Formel </w:t>
       </w:r>
       <w:r>
-        <w:t>ausgerechnet werden. Das Ergebnis aus dieser Formel besteht aus einem Real- und einen Imaginär Anteil. Die Real</w:t>
+        <w:t xml:space="preserve">ausgerechnet werden. Das Ergebnis aus dieser Formel besteht aus einem Real- und einen Imaginär Anteil. Die </w:t>
+      </w:r>
+      <w:proofErr w:type="gramStart"/>
+      <w:r>
+        <w:t>Real</w:t>
       </w:r>
       <w:r>
         <w:t>-</w:t>
       </w:r>
       <w:r>
-        <w:t xml:space="preserve"> und Imaginären Anteile können dann in ein Koordinatensystem eingetragen werden</w:t>
+        <w:t xml:space="preserve"> und Imaginären</w:t>
+      </w:r>
+      <w:proofErr w:type="gramEnd"/>
+      <w:r>
+        <w:t xml:space="preserve"> Anteile können dann in ein Koordinatensystem eingetragen werden</w:t>
       </w:r>
       <w:r>
         <w:t xml:space="preserve">, wobei der Realteil die x-Achse und der </w:t>
@@ -4724,11 +4737,11 @@
       <w:pPr>
         <w:pStyle w:val="berschrift1"/>
       </w:pPr>
-      <w:bookmarkStart w:id="6" w:name="_Toc29986297"/>
+      <w:bookmarkStart w:id="7" w:name="_Toc29986297"/>
       <w:r>
         <w:t>4. Die Spektralanalyse</w:t>
       </w:r>
-      <w:bookmarkEnd w:id="6"/>
+      <w:bookmarkEnd w:id="7"/>
     </w:p>
     <w:p>
       <w:r>
@@ -4968,7 +4981,7 @@
       <w:pPr>
         <w:pStyle w:val="berschrift1"/>
       </w:pPr>
-      <w:bookmarkStart w:id="7" w:name="_Toc29986298"/>
+      <w:bookmarkStart w:id="8" w:name="_Toc29986298"/>
       <w:r>
         <w:lastRenderedPageBreak/>
         <w:t xml:space="preserve">5. </w:t>
@@ -4984,7 +4997,7 @@
       <w:r>
         <w:t xml:space="preserve"> Network (CNN)</w:t>
       </w:r>
-      <w:bookmarkEnd w:id="7"/>
+      <w:bookmarkEnd w:id="8"/>
     </w:p>
     <w:p>
       <w:r>
@@ -5456,7 +5469,7 @@
       <w:pPr>
         <w:pStyle w:val="berschrift1"/>
       </w:pPr>
-      <w:bookmarkStart w:id="8" w:name="_Toc29986299"/>
+      <w:bookmarkStart w:id="9" w:name="_Toc29986299"/>
       <w:r>
         <w:lastRenderedPageBreak/>
         <w:t xml:space="preserve">5.1. </w:t>
@@ -5467,17 +5480,17 @@
       <w:r>
         <w:t>Bestandteile</w:t>
       </w:r>
-      <w:bookmarkEnd w:id="8"/>
+      <w:bookmarkEnd w:id="9"/>
     </w:p>
     <w:p>
       <w:pPr>
         <w:pStyle w:val="berschrift1"/>
       </w:pPr>
-      <w:bookmarkStart w:id="9" w:name="_Toc29986300"/>
+      <w:bookmarkStart w:id="10" w:name="_Toc29986300"/>
       <w:r>
         <w:t>5.1.1. Convolutional Schicht</w:t>
       </w:r>
-      <w:bookmarkEnd w:id="9"/>
+      <w:bookmarkEnd w:id="10"/>
     </w:p>
     <w:p>
       <w:r>
@@ -5900,11 +5913,11 @@
       <w:pPr>
         <w:pStyle w:val="berschrift1"/>
       </w:pPr>
-      <w:bookmarkStart w:id="10" w:name="_Toc29986301"/>
+      <w:bookmarkStart w:id="11" w:name="_Toc29986301"/>
       <w:r>
         <w:t>5.1.2. Pooling Schicht</w:t>
       </w:r>
-      <w:bookmarkEnd w:id="10"/>
+      <w:bookmarkEnd w:id="11"/>
     </w:p>
     <w:p>
       <w:r>
@@ -6203,18 +6216,23 @@
       <w:pPr>
         <w:pStyle w:val="berschrift1"/>
       </w:pPr>
-      <w:bookmarkStart w:id="11" w:name="_Toc29986302"/>
+      <w:bookmarkStart w:id="12" w:name="_Toc29986302"/>
       <w:r>
         <w:lastRenderedPageBreak/>
         <w:t xml:space="preserve">5.1.3. </w:t>
       </w:r>
+      <w:proofErr w:type="gramStart"/>
       <w:r>
         <w:t>V</w:t>
       </w:r>
       <w:r>
-        <w:t>ollständig Vermaschtes Netzwerk</w:t>
-      </w:r>
-      <w:bookmarkEnd w:id="11"/>
+        <w:t>ollständig</w:t>
+      </w:r>
+      <w:proofErr w:type="gramEnd"/>
+      <w:r>
+        <w:t xml:space="preserve"> Vermaschtes Netzwerk</w:t>
+      </w:r>
+      <w:bookmarkEnd w:id="12"/>
     </w:p>
     <w:p>
       <w:r>
@@ -6280,7 +6298,7 @@
       <w:pPr>
         <w:pStyle w:val="berschrift1"/>
       </w:pPr>
-      <w:bookmarkStart w:id="12" w:name="_Toc29986303"/>
+      <w:bookmarkStart w:id="13" w:name="_Toc29986303"/>
       <w:r>
         <w:t xml:space="preserve">5.2. </w:t>
       </w:r>
@@ -6290,7 +6308,7 @@
       <w:r>
         <w:t>Aktivierungsfunktionen</w:t>
       </w:r>
-      <w:bookmarkEnd w:id="12"/>
+      <w:bookmarkEnd w:id="13"/>
     </w:p>
     <w:p>
       <w:r>
@@ -6344,9 +6362,11 @@
       <w:r>
         <w:t xml:space="preserve">Die </w:t>
       </w:r>
+      <w:proofErr w:type="gramStart"/>
       <w:r>
         <w:t>am häufigsten benutzten Funktionen</w:t>
       </w:r>
+      <w:proofErr w:type="gramEnd"/>
       <w:r>
         <w:t>,</w:t>
       </w:r>
@@ -6368,10 +6388,12 @@
         <w:t xml:space="preserve">(Bild einfügen für Funktionen von </w:t>
       </w:r>
       <w:proofErr w:type="spellStart"/>
+      <w:proofErr w:type="gramStart"/>
       <w:r>
         <w:t>LeRU,Sigmoid</w:t>
       </w:r>
       <w:proofErr w:type="spellEnd"/>
+      <w:proofErr w:type="gramEnd"/>
       <w:r>
         <w:t>, Tanh)</w:t>
       </w:r>
@@ -6603,6 +6625,7 @@
       <w:r>
         <w:t xml:space="preserve">Wie in </w:t>
       </w:r>
+      <w:proofErr w:type="gramStart"/>
       <w:r>
         <w:rPr>
           <w:b/>
@@ -6611,6 +6634,7 @@
         </w:rPr>
         <w:t>Abbildung ?</w:t>
       </w:r>
+      <w:proofErr w:type="gramEnd"/>
       <w:r>
         <w:t xml:space="preserve"> zu sehen ist, ist die ReLU Funktion eine </w:t>
       </w:r>
@@ -6769,7 +6793,7 @@
       <w:pPr>
         <w:pStyle w:val="berschrift1"/>
       </w:pPr>
-      <w:bookmarkStart w:id="13" w:name="_Toc29986304"/>
+      <w:bookmarkStart w:id="14" w:name="_Toc29986304"/>
       <w:r>
         <w:t>5.</w:t>
       </w:r>
@@ -6779,7 +6803,7 @@
       <w:r>
         <w:t>. Backpropagation</w:t>
       </w:r>
-      <w:bookmarkEnd w:id="13"/>
+      <w:bookmarkEnd w:id="14"/>
       <w:r>
         <w:t xml:space="preserve"> (</w:t>
       </w:r>
@@ -6852,10 +6876,7 @@
         </w:sdtContent>
       </w:sdt>
       <w:r>
-        <w:t xml:space="preserve"> zusammengestellt. Da mehrmals zwischen den Quellen gesprungen wird, was den Lesefluss unterbrechen würde, wird in diesem Kapitel auf genaue Literaturverweise verzichtet.</w:t>
-      </w:r>
-      <w:r>
-        <w:t xml:space="preserve"> Des Weiteren wird mit der Annahme gearbeitet, dass das verwendete neuronales Netz ein einfaches Feed-forward Netz mit einer Sigmoid-Aktivierungsfunktion ist.</w:t>
+        <w:t xml:space="preserve"> zusammengestellt. Da mehrmals zwischen den Quellen gesprungen wird, was den Lesefluss unterbrechen würde, wird in diesem Kapitel auf genaue Literaturverweise verzichtet. Des Weiteren wird mit der Annahme gearbeitet, dass das verwendete neuronales Netz ein einfaches Feed-forward Netz mit einer Sigmoid-Aktivierungsfunktion ist.</w:t>
       </w:r>
     </w:p>
     <w:p>
@@ -7029,39 +7050,21 @@
           <w:rFonts w:eastAsiaTheme="minorEastAsia"/>
         </w:rPr>
         <w:tab/>
-        <w:t xml:space="preserve">Bias Neuron des </w:t>
-      </w:r>
+        <w:t>Bias Neuron des j-</w:t>
+      </w:r>
+      <w:proofErr w:type="spellStart"/>
       <w:r>
         <w:rPr>
           <w:rFonts w:eastAsiaTheme="minorEastAsia"/>
         </w:rPr>
-        <w:t>j-</w:t>
-      </w:r>
-      <w:proofErr w:type="spellStart"/>
+        <w:t>ten</w:t>
+      </w:r>
+      <w:proofErr w:type="spellEnd"/>
       <w:r>
         <w:rPr>
           <w:rFonts w:eastAsiaTheme="minorEastAsia"/>
         </w:rPr>
-        <w:t>te</w:t>
-      </w:r>
-      <w:r>
-        <w:rPr>
-          <w:rFonts w:eastAsiaTheme="minorEastAsia"/>
-        </w:rPr>
-        <w:t>n</w:t>
-      </w:r>
-      <w:proofErr w:type="spellEnd"/>
-      <w:r>
-        <w:rPr>
-          <w:rFonts w:eastAsiaTheme="minorEastAsia"/>
-        </w:rPr>
-        <w:t xml:space="preserve"> Neuron</w:t>
-      </w:r>
-      <w:r>
-        <w:rPr>
-          <w:rFonts w:eastAsiaTheme="minorEastAsia"/>
-        </w:rPr>
-        <w:t>s der Schicht l</w:t>
+        <w:t xml:space="preserve"> Neurons der Schicht l</w:t>
       </w:r>
     </w:p>
     <w:p>
@@ -7249,6 +7252,11 @@
       </w:r>
     </w:p>
     <w:p>
+      <w:pPr>
+        <w:rPr>
+          <w:rFonts w:eastAsiaTheme="minorEastAsia"/>
+        </w:rPr>
+      </w:pPr>
       <w:r>
         <w:rPr>
           <w:rFonts w:eastAsiaTheme="minorEastAsia"/>
@@ -7265,12 +7273,34 @@
     </w:p>
     <w:p>
       <w:r>
+        <w:rPr>
+          <w:rFonts w:eastAsiaTheme="minorEastAsia"/>
+        </w:rPr>
+        <w:t>б</w:t>
+      </w:r>
+      <w:r>
+        <w:rPr>
+          <w:rFonts w:eastAsiaTheme="minorEastAsia"/>
+        </w:rPr>
+        <w:tab/>
+        <w:t>Sigmoid Aktivierungsfunktion</w:t>
+      </w:r>
+    </w:p>
+    <w:p>
+      <w:r>
         <w:t>Backpropagation ist eine Möglichkeit, den an der Output Schicht entstandenen Fehler durch das gesamte neuronale Netz zurück zu rechnen.</w:t>
       </w:r>
     </w:p>
     <w:p>
       <w:r>
-        <w:t>Der Ablauf der Backpropagation ist:</w:t>
+        <w:lastRenderedPageBreak/>
+        <w:t>Der Ablauf der Backpropagation ist</w:t>
+      </w:r>
+      <w:r>
+        <w:t xml:space="preserve"> wie folgt</w:t>
+      </w:r>
+      <w:r>
+        <w:t>:</w:t>
       </w:r>
     </w:p>
     <w:p>
@@ -7282,7 +7312,6 @@
         </w:numPr>
       </w:pPr>
       <w:r>
-        <w:lastRenderedPageBreak/>
         <w:t>Feed-forward Berechnung</w:t>
       </w:r>
     </w:p>
@@ -7365,7 +7394,26 @@
     </w:p>
     <w:p>
       <w:r>
-        <w:t>Die Fehlerberechnung, welche Schritt zwei darstellt, benötigt zur Berechnung die Kostenfunktion und d</w:t>
+        <w:t>Die Fehlerberechnung</w:t>
+      </w:r>
+      <w:r>
+        <w:t xml:space="preserve"> der </w:t>
+      </w:r>
+      <w:proofErr w:type="spellStart"/>
+      <w:r>
+        <w:t>Outputschicht</w:t>
+      </w:r>
+      <w:proofErr w:type="spellEnd"/>
+      <w:r>
+        <w:t xml:space="preserve">, </w:t>
+      </w:r>
+      <w:proofErr w:type="gramStart"/>
+      <w:r>
+        <w:t>welche Schritt</w:t>
+      </w:r>
+      <w:proofErr w:type="gramEnd"/>
+      <w:r>
+        <w:t xml:space="preserve"> zwei darstellt, benötigt zur Berechnung die Kostenfunktion und d</w:t>
       </w:r>
       <w:r>
         <w:t xml:space="preserve">en gewichteten Input. </w:t>
@@ -7735,6 +7783,11 @@
       </w:r>
     </w:p>
     <w:p>
+      <w:pPr>
+        <w:rPr>
+          <w:rFonts w:eastAsiaTheme="minorEastAsia"/>
+        </w:rPr>
+      </w:pPr>
       <w:r>
         <w:t>Die Kostenfunktion ist jedoch mit zwei Annahmen versehen. Annahme eins ist, da</w:t>
       </w:r>
@@ -8036,70 +8089,1092 @@
         </w:rPr>
         <w:t xml:space="preserve"> erfüllt.</w:t>
       </w:r>
-      <w:bookmarkStart w:id="14" w:name="_GoBack"/>
-      <w:bookmarkEnd w:id="14"/>
-    </w:p>
-    <w:p>
-      <w:r>
-        <w:t xml:space="preserve">Diese Teile genauer anschauen: </w:t>
-      </w:r>
-    </w:p>
-    <w:p>
-      <w:r>
-        <w:t>Nielsen</w:t>
-      </w:r>
-    </w:p>
-    <w:p>
-      <w:proofErr w:type="spellStart"/>
-      <w:r>
-        <w:t>Four</w:t>
-      </w:r>
-      <w:proofErr w:type="spellEnd"/>
-      <w:r>
-        <w:t xml:space="preserve"> fundamental </w:t>
-      </w:r>
-      <w:proofErr w:type="spellStart"/>
-      <w:r>
-        <w:t>equations</w:t>
-      </w:r>
-      <w:proofErr w:type="spellEnd"/>
-    </w:p>
-    <w:p>
-      <w:r>
-        <w:t xml:space="preserve">The </w:t>
-      </w:r>
-      <w:proofErr w:type="spellStart"/>
-      <w:r>
-        <w:t>backpropagation</w:t>
-      </w:r>
-      <w:proofErr w:type="spellEnd"/>
+      <w:r>
+        <w:rPr>
+          <w:rFonts w:eastAsiaTheme="minorEastAsia"/>
+        </w:rPr>
+        <w:t xml:space="preserve"> Die </w:t>
+      </w:r>
+      <w:r>
+        <w:rPr>
+          <w:rFonts w:eastAsiaTheme="minorEastAsia"/>
+        </w:rPr>
+        <w:t>Fehler</w:t>
+      </w:r>
+      <w:r>
+        <w:rPr>
+          <w:rFonts w:eastAsiaTheme="minorEastAsia"/>
+        </w:rPr>
+        <w:t>funktion für Backpropagation lautet wie folgt.</w:t>
+      </w:r>
+    </w:p>
+    <w:p>
+      <w:pPr>
+        <w:keepNext/>
+        <w:rPr>
+          <w:rFonts w:eastAsiaTheme="minorEastAsia"/>
+        </w:rPr>
+      </w:pPr>
+      <m:oMathPara>
+        <m:oMath>
+          <m:sSubSup>
+            <m:sSubSupPr>
+              <m:ctrlPr>
+                <w:rPr>
+                  <w:rFonts w:ascii="Cambria Math" w:eastAsiaTheme="minorEastAsia" w:hAnsi="Cambria Math"/>
+                  <w:i/>
+                </w:rPr>
+              </m:ctrlPr>
+            </m:sSubSupPr>
+            <m:e>
+              <m:r>
+                <w:rPr>
+                  <w:rFonts w:ascii="Cambria Math" w:eastAsiaTheme="minorEastAsia" w:hAnsi="Cambria Math"/>
+                </w:rPr>
+                <m:t>δ</m:t>
+              </m:r>
+            </m:e>
+            <m:sub>
+              <m:r>
+                <w:rPr>
+                  <w:rFonts w:ascii="Cambria Math" w:eastAsiaTheme="minorEastAsia" w:hAnsi="Cambria Math"/>
+                </w:rPr>
+                <m:t>j</m:t>
+              </m:r>
+            </m:sub>
+            <m:sup>
+              <m:r>
+                <w:rPr>
+                  <w:rFonts w:ascii="Cambria Math" w:eastAsiaTheme="minorEastAsia" w:hAnsi="Cambria Math"/>
+                </w:rPr>
+                <m:t>l</m:t>
+              </m:r>
+            </m:sup>
+          </m:sSubSup>
+          <m:r>
+            <w:rPr>
+              <w:rFonts w:ascii="Cambria Math" w:eastAsiaTheme="minorEastAsia" w:hAnsi="Cambria Math"/>
+            </w:rPr>
+            <m:t xml:space="preserve">= </m:t>
+          </m:r>
+          <m:f>
+            <m:fPr>
+              <m:ctrlPr>
+                <w:rPr>
+                  <w:rFonts w:ascii="Cambria Math" w:eastAsiaTheme="minorEastAsia" w:hAnsi="Cambria Math"/>
+                  <w:i/>
+                </w:rPr>
+              </m:ctrlPr>
+            </m:fPr>
+            <m:num>
+              <m:r>
+                <w:rPr>
+                  <w:rFonts w:ascii="Cambria Math" w:eastAsiaTheme="minorEastAsia" w:hAnsi="Cambria Math"/>
+                </w:rPr>
+                <m:t>dC</m:t>
+              </m:r>
+            </m:num>
+            <m:den>
+              <m:r>
+                <w:rPr>
+                  <w:rFonts w:ascii="Cambria Math" w:eastAsiaTheme="minorEastAsia" w:hAnsi="Cambria Math"/>
+                </w:rPr>
+                <m:t>d</m:t>
+              </m:r>
+              <m:sSubSup>
+                <m:sSubSupPr>
+                  <m:ctrlPr>
+                    <w:rPr>
+                      <w:rFonts w:ascii="Cambria Math" w:eastAsiaTheme="minorEastAsia" w:hAnsi="Cambria Math"/>
+                      <w:i/>
+                    </w:rPr>
+                  </m:ctrlPr>
+                </m:sSubSupPr>
+                <m:e>
+                  <m:r>
+                    <w:rPr>
+                      <w:rFonts w:ascii="Cambria Math" w:eastAsiaTheme="minorEastAsia" w:hAnsi="Cambria Math"/>
+                    </w:rPr>
+                    <m:t>a</m:t>
+                  </m:r>
+                </m:e>
+                <m:sub>
+                  <m:r>
+                    <w:rPr>
+                      <w:rFonts w:ascii="Cambria Math" w:eastAsiaTheme="minorEastAsia" w:hAnsi="Cambria Math"/>
+                    </w:rPr>
+                    <m:t>j</m:t>
+                  </m:r>
+                </m:sub>
+                <m:sup>
+                  <m:r>
+                    <w:rPr>
+                      <w:rFonts w:ascii="Cambria Math" w:eastAsiaTheme="minorEastAsia" w:hAnsi="Cambria Math"/>
+                    </w:rPr>
+                    <m:t>L</m:t>
+                  </m:r>
+                </m:sup>
+              </m:sSubSup>
+            </m:den>
+          </m:f>
+          <m:r>
+            <w:rPr>
+              <w:rFonts w:ascii="Cambria Math" w:eastAsiaTheme="minorEastAsia" w:hAnsi="Cambria Math"/>
+            </w:rPr>
+            <m:t>*б'</m:t>
+          </m:r>
+          <m:r>
+            <w:rPr>
+              <w:rFonts w:ascii="Cambria Math" w:eastAsiaTheme="minorEastAsia" w:hAnsi="Cambria Math"/>
+            </w:rPr>
+            <m:t>(</m:t>
+          </m:r>
+          <m:sSubSup>
+            <m:sSubSupPr>
+              <m:ctrlPr>
+                <w:rPr>
+                  <w:rFonts w:ascii="Cambria Math" w:eastAsiaTheme="minorEastAsia" w:hAnsi="Cambria Math"/>
+                  <w:i/>
+                </w:rPr>
+              </m:ctrlPr>
+            </m:sSubSupPr>
+            <m:e>
+              <m:r>
+                <w:rPr>
+                  <w:rFonts w:ascii="Cambria Math" w:eastAsiaTheme="minorEastAsia" w:hAnsi="Cambria Math"/>
+                </w:rPr>
+                <m:t>z</m:t>
+              </m:r>
+            </m:e>
+            <m:sub>
+              <m:r>
+                <w:rPr>
+                  <w:rFonts w:ascii="Cambria Math" w:eastAsiaTheme="minorEastAsia" w:hAnsi="Cambria Math"/>
+                </w:rPr>
+                <m:t>j</m:t>
+              </m:r>
+            </m:sub>
+            <m:sup>
+              <m:r>
+                <w:rPr>
+                  <w:rFonts w:ascii="Cambria Math" w:eastAsiaTheme="minorEastAsia" w:hAnsi="Cambria Math"/>
+                </w:rPr>
+                <m:t>L</m:t>
+              </m:r>
+            </m:sup>
+          </m:sSubSup>
+          <m:r>
+            <w:rPr>
+              <w:rFonts w:ascii="Cambria Math" w:eastAsiaTheme="minorEastAsia" w:hAnsi="Cambria Math"/>
+            </w:rPr>
+            <m:t>)</m:t>
+          </m:r>
+        </m:oMath>
+      </m:oMathPara>
+    </w:p>
+    <w:p>
+      <w:pPr>
+        <w:pStyle w:val="Beschriftung"/>
+        <w:ind w:left="2124" w:firstLine="708"/>
+      </w:pPr>
+      <w:r>
+        <w:t xml:space="preserve">Formel </w:t>
+      </w:r>
+      <w:fldSimple w:instr=" SEQ Formel \* ARABIC ">
+        <w:r>
+          <w:rPr>
+            <w:noProof/>
+          </w:rPr>
+          <w:t>6</w:t>
+        </w:r>
+      </w:fldSimple>
+      <w:r>
+        <w:t xml:space="preserve">: </w:t>
+      </w:r>
+      <w:r>
+        <w:t>Fehler</w:t>
+      </w:r>
+      <w:r>
+        <w:t>funktion für ein einzelnes Neuron</w:t>
+      </w:r>
+    </w:p>
+    <w:p>
+      <w:r>
+        <w:t xml:space="preserve">Optional kann die </w:t>
+      </w:r>
+      <w:r>
+        <w:t>Fehler</w:t>
+      </w:r>
+      <w:r>
+        <w:t>funktion für Matrizen genommen werden</w:t>
+      </w:r>
+    </w:p>
+    <w:p>
+      <w:pPr>
+        <w:keepNext/>
+      </w:pPr>
+      <m:oMathPara>
+        <m:oMath>
+          <m:sSup>
+            <m:sSupPr>
+              <m:ctrlPr>
+                <w:rPr>
+                  <w:rFonts w:ascii="Cambria Math" w:hAnsi="Cambria Math"/>
+                  <w:i/>
+                </w:rPr>
+              </m:ctrlPr>
+            </m:sSupPr>
+            <m:e>
+              <m:r>
+                <w:rPr>
+                  <w:rFonts w:ascii="Cambria Math" w:hAnsi="Cambria Math"/>
+                </w:rPr>
+                <m:t>δ</m:t>
+              </m:r>
+            </m:e>
+            <m:sup>
+              <m:r>
+                <w:rPr>
+                  <w:rFonts w:ascii="Cambria Math" w:hAnsi="Cambria Math"/>
+                </w:rPr>
+                <m:t>L</m:t>
+              </m:r>
+            </m:sup>
+          </m:sSup>
+          <m:r>
+            <w:rPr>
+              <w:rFonts w:ascii="Cambria Math" w:hAnsi="Cambria Math"/>
+            </w:rPr>
+            <m:t>=</m:t>
+          </m:r>
+          <m:sSub>
+            <m:sSubPr>
+              <m:ctrlPr>
+                <w:rPr>
+                  <w:rFonts w:ascii="Cambria Math" w:hAnsi="Cambria Math"/>
+                  <w:i/>
+                </w:rPr>
+              </m:ctrlPr>
+            </m:sSubPr>
+            <m:e>
+              <m:r>
+                <w:rPr>
+                  <w:rFonts w:ascii="Cambria Math" w:hAnsi="Cambria Math"/>
+                </w:rPr>
+                <m:t>∇</m:t>
+              </m:r>
+            </m:e>
+            <m:sub>
+              <m:r>
+                <w:rPr>
+                  <w:rFonts w:ascii="Cambria Math" w:hAnsi="Cambria Math"/>
+                </w:rPr>
+                <m:t>a</m:t>
+              </m:r>
+            </m:sub>
+          </m:sSub>
+          <m:r>
+            <w:rPr>
+              <w:rFonts w:ascii="Cambria Math" w:hAnsi="Cambria Math"/>
+            </w:rPr>
+            <m:t>C⊙б'(</m:t>
+          </m:r>
+          <m:sSup>
+            <m:sSupPr>
+              <m:ctrlPr>
+                <w:rPr>
+                  <w:rFonts w:ascii="Cambria Math" w:hAnsi="Cambria Math"/>
+                  <w:i/>
+                </w:rPr>
+              </m:ctrlPr>
+            </m:sSupPr>
+            <m:e>
+              <m:r>
+                <w:rPr>
+                  <w:rFonts w:ascii="Cambria Math" w:hAnsi="Cambria Math"/>
+                </w:rPr>
+                <m:t>z</m:t>
+              </m:r>
+            </m:e>
+            <m:sup>
+              <m:r>
+                <w:rPr>
+                  <w:rFonts w:ascii="Cambria Math" w:hAnsi="Cambria Math"/>
+                </w:rPr>
+                <m:t>L</m:t>
+              </m:r>
+            </m:sup>
+          </m:sSup>
+          <m:r>
+            <w:rPr>
+              <w:rFonts w:ascii="Cambria Math" w:hAnsi="Cambria Math"/>
+            </w:rPr>
+            <m:t>)</m:t>
+          </m:r>
+        </m:oMath>
+      </m:oMathPara>
+    </w:p>
+    <w:p>
+      <w:pPr>
+        <w:pStyle w:val="Beschriftung"/>
+        <w:ind w:left="2124"/>
+      </w:pPr>
+      <w:r>
+        <w:t xml:space="preserve">                  </w:t>
+      </w:r>
       <w:r>
         <w:t xml:space="preserve"> </w:t>
       </w:r>
-      <w:proofErr w:type="spellStart"/>
-      <w:r>
-        <w:t>algorithm</w:t>
-      </w:r>
-      <w:proofErr w:type="spellEnd"/>
-    </w:p>
-    <w:p>
-      <w:r>
-        <w:t>RAUUUUUUUUULLL</w:t>
-      </w:r>
-    </w:p>
-    <w:p>
-      <w:r>
-        <w:t>7.2. Komplett</w:t>
-      </w:r>
-    </w:p>
-    <w:p>
-      <w:r>
-        <w:t>7.3.2.</w:t>
-      </w:r>
-    </w:p>
-    <w:p>
-      <w:r>
-        <w:t>7.3.3.</w:t>
+      <w:r>
+        <w:t xml:space="preserve">Formel </w:t>
+      </w:r>
+      <w:fldSimple w:instr=" SEQ Formel \* ARABIC ">
+        <w:r>
+          <w:rPr>
+            <w:noProof/>
+          </w:rPr>
+          <w:t>7</w:t>
+        </w:r>
+      </w:fldSimple>
+      <w:r>
+        <w:t>: Fehlerfunktion in Matrixschreibweise</w:t>
+      </w:r>
+    </w:p>
+    <w:p>
+      <w:r>
+        <w:t>Die folgende Formel, was den Vorgang der Backpropagation darstellt, baut auf eben vorgestellter Formel auf.</w:t>
+      </w:r>
+    </w:p>
+    <w:p>
+      <w:pPr>
+        <w:keepNext/>
+      </w:pPr>
+      <m:oMathPara>
+        <m:oMath>
+          <m:sSup>
+            <m:sSupPr>
+              <m:ctrlPr>
+                <w:rPr>
+                  <w:rFonts w:ascii="Cambria Math" w:hAnsi="Cambria Math"/>
+                  <w:i/>
+                </w:rPr>
+              </m:ctrlPr>
+            </m:sSupPr>
+            <m:e>
+              <m:r>
+                <w:rPr>
+                  <w:rFonts w:ascii="Cambria Math" w:hAnsi="Cambria Math"/>
+                </w:rPr>
+                <m:t>δ</m:t>
+              </m:r>
+            </m:e>
+            <m:sup>
+              <m:r>
+                <w:rPr>
+                  <w:rFonts w:ascii="Cambria Math" w:hAnsi="Cambria Math"/>
+                </w:rPr>
+                <m:t>l</m:t>
+              </m:r>
+            </m:sup>
+          </m:sSup>
+          <m:r>
+            <w:rPr>
+              <w:rFonts w:ascii="Cambria Math" w:hAnsi="Cambria Math"/>
+            </w:rPr>
+            <m:t>=(</m:t>
+          </m:r>
+          <m:sSup>
+            <m:sSupPr>
+              <m:ctrlPr>
+                <w:rPr>
+                  <w:rFonts w:ascii="Cambria Math" w:hAnsi="Cambria Math"/>
+                  <w:i/>
+                </w:rPr>
+              </m:ctrlPr>
+            </m:sSupPr>
+            <m:e>
+              <m:d>
+                <m:dPr>
+                  <m:ctrlPr>
+                    <w:rPr>
+                      <w:rFonts w:ascii="Cambria Math" w:hAnsi="Cambria Math"/>
+                      <w:i/>
+                    </w:rPr>
+                  </m:ctrlPr>
+                </m:dPr>
+                <m:e>
+                  <m:sSup>
+                    <m:sSupPr>
+                      <m:ctrlPr>
+                        <w:rPr>
+                          <w:rFonts w:ascii="Cambria Math" w:hAnsi="Cambria Math"/>
+                          <w:i/>
+                        </w:rPr>
+                      </m:ctrlPr>
+                    </m:sSupPr>
+                    <m:e>
+                      <m:r>
+                        <w:rPr>
+                          <w:rFonts w:ascii="Cambria Math" w:hAnsi="Cambria Math"/>
+                        </w:rPr>
+                        <m:t>w</m:t>
+                      </m:r>
+                    </m:e>
+                    <m:sup>
+                      <m:r>
+                        <w:rPr>
+                          <w:rFonts w:ascii="Cambria Math" w:hAnsi="Cambria Math"/>
+                        </w:rPr>
+                        <m:t>l+1</m:t>
+                      </m:r>
+                    </m:sup>
+                  </m:sSup>
+                </m:e>
+              </m:d>
+            </m:e>
+            <m:sup>
+              <m:r>
+                <w:rPr>
+                  <w:rFonts w:ascii="Cambria Math" w:hAnsi="Cambria Math"/>
+                </w:rPr>
+                <m:t>T</m:t>
+              </m:r>
+            </m:sup>
+          </m:sSup>
+          <m:r>
+            <w:rPr>
+              <w:rFonts w:ascii="Cambria Math" w:hAnsi="Cambria Math"/>
+            </w:rPr>
+            <m:t>*</m:t>
+          </m:r>
+          <m:sSup>
+            <m:sSupPr>
+              <m:ctrlPr>
+                <w:rPr>
+                  <w:rFonts w:ascii="Cambria Math" w:hAnsi="Cambria Math"/>
+                  <w:i/>
+                </w:rPr>
+              </m:ctrlPr>
+            </m:sSupPr>
+            <m:e>
+              <m:r>
+                <w:rPr>
+                  <w:rFonts w:ascii="Cambria Math" w:hAnsi="Cambria Math"/>
+                </w:rPr>
+                <m:t>δ</m:t>
+              </m:r>
+            </m:e>
+            <m:sup>
+              <m:r>
+                <w:rPr>
+                  <w:rFonts w:ascii="Cambria Math" w:hAnsi="Cambria Math"/>
+                </w:rPr>
+                <m:t>l+1</m:t>
+              </m:r>
+            </m:sup>
+          </m:sSup>
+          <m:r>
+            <w:rPr>
+              <w:rFonts w:ascii="Cambria Math" w:hAnsi="Cambria Math"/>
+            </w:rPr>
+            <m:t>⊙б'(</m:t>
+          </m:r>
+          <m:sSup>
+            <m:sSupPr>
+              <m:ctrlPr>
+                <w:rPr>
+                  <w:rFonts w:ascii="Cambria Math" w:hAnsi="Cambria Math"/>
+                  <w:i/>
+                </w:rPr>
+              </m:ctrlPr>
+            </m:sSupPr>
+            <m:e>
+              <m:r>
+                <w:rPr>
+                  <w:rFonts w:ascii="Cambria Math" w:hAnsi="Cambria Math"/>
+                </w:rPr>
+                <m:t>z</m:t>
+              </m:r>
+            </m:e>
+            <m:sup>
+              <m:r>
+                <w:rPr>
+                  <w:rFonts w:ascii="Cambria Math" w:hAnsi="Cambria Math"/>
+                </w:rPr>
+                <m:t>l</m:t>
+              </m:r>
+            </m:sup>
+          </m:sSup>
+          <m:r>
+            <w:rPr>
+              <w:rFonts w:ascii="Cambria Math" w:hAnsi="Cambria Math"/>
+            </w:rPr>
+            <m:t>)</m:t>
+          </m:r>
+        </m:oMath>
+      </m:oMathPara>
+    </w:p>
+    <w:p>
+      <w:pPr>
+        <w:pStyle w:val="Beschriftung"/>
+        <w:ind w:left="1416" w:firstLine="708"/>
+      </w:pPr>
+      <w:r>
+        <w:t xml:space="preserve">   Formel </w:t>
+      </w:r>
+      <w:fldSimple w:instr=" SEQ Formel \* ARABIC ">
+        <w:r>
+          <w:rPr>
+            <w:noProof/>
+          </w:rPr>
+          <w:t>8</w:t>
+        </w:r>
+      </w:fldSimple>
+      <w:r>
+        <w:t>: Fehler der nächsten Schicht</w:t>
+      </w:r>
+    </w:p>
+    <w:p>
+      <w:pPr>
+        <w:rPr>
+          <w:rFonts w:eastAsiaTheme="minorEastAsia"/>
+        </w:rPr>
+      </w:pPr>
+      <w:r>
+        <w:t>Formel 8 ist essenziell für die Backpropagation. Jedoch ist die Formel gut verständlich. Sollte das neuronale Netz den Backpropagation Vorgang starten, liegen dem Netz bereits folgende Informationen vor.</w:t>
+      </w:r>
+      <w:r>
+        <w:t xml:space="preserve"> </w:t>
+      </w:r>
+      <m:oMath>
+        <m:sSup>
+          <m:sSupPr>
+            <m:ctrlPr>
+              <w:rPr>
+                <w:rFonts w:ascii="Cambria Math" w:hAnsi="Cambria Math"/>
+                <w:i/>
+              </w:rPr>
+            </m:ctrlPr>
+          </m:sSupPr>
+          <m:e>
+            <m:r>
+              <w:rPr>
+                <w:rFonts w:ascii="Cambria Math" w:hAnsi="Cambria Math"/>
+              </w:rPr>
+              <m:t>w</m:t>
+            </m:r>
+          </m:e>
+          <m:sup>
+            <m:r>
+              <w:rPr>
+                <w:rFonts w:ascii="Cambria Math" w:hAnsi="Cambria Math"/>
+              </w:rPr>
+              <m:t>l+1</m:t>
+            </m:r>
+          </m:sup>
+        </m:sSup>
+      </m:oMath>
+      <w:r>
+        <w:rPr>
+          <w:rFonts w:eastAsiaTheme="minorEastAsia"/>
+        </w:rPr>
+        <w:t xml:space="preserve"> sind die Gewichte der nächsten Schicht. </w:t>
+      </w:r>
+      <m:oMath>
+        <m:sSup>
+          <m:sSupPr>
+            <m:ctrlPr>
+              <w:rPr>
+                <w:rFonts w:ascii="Cambria Math" w:hAnsi="Cambria Math"/>
+                <w:i/>
+              </w:rPr>
+            </m:ctrlPr>
+          </m:sSupPr>
+          <m:e>
+            <m:r>
+              <w:rPr>
+                <w:rFonts w:ascii="Cambria Math" w:hAnsi="Cambria Math"/>
+              </w:rPr>
+              <m:t>δ</m:t>
+            </m:r>
+          </m:e>
+          <m:sup>
+            <m:r>
+              <w:rPr>
+                <w:rFonts w:ascii="Cambria Math" w:hAnsi="Cambria Math"/>
+              </w:rPr>
+              <m:t>l+1</m:t>
+            </m:r>
+          </m:sup>
+        </m:sSup>
+      </m:oMath>
+      <w:r>
+        <w:rPr>
+          <w:rFonts w:eastAsiaTheme="minorEastAsia"/>
+        </w:rPr>
+        <w:tab/>
+      </w:r>
+      <w:r>
+        <w:rPr>
+          <w:rFonts w:eastAsiaTheme="minorEastAsia"/>
+        </w:rPr>
+        <w:t>ist bei der</w:t>
+      </w:r>
+      <w:r>
+        <w:rPr>
+          <w:rFonts w:eastAsiaTheme="minorEastAsia"/>
+        </w:rPr>
+        <w:t xml:space="preserve"> ersten Anwend</w:t>
+      </w:r>
+      <w:r>
+        <w:rPr>
+          <w:rFonts w:eastAsiaTheme="minorEastAsia"/>
+        </w:rPr>
+        <w:t>ung</w:t>
+      </w:r>
+      <w:r>
+        <w:rPr>
+          <w:rFonts w:eastAsiaTheme="minorEastAsia"/>
+        </w:rPr>
+        <w:t xml:space="preserve"> der </w:t>
+      </w:r>
+      <w:r>
+        <w:rPr>
+          <w:rFonts w:eastAsiaTheme="minorEastAsia"/>
+        </w:rPr>
+        <w:t xml:space="preserve">Formel diese Variable das Ergebnis aus Formel 7. </w:t>
+      </w:r>
+      <w:r>
+        <w:t xml:space="preserve"> </w:t>
+      </w:r>
+      <w:r>
+        <w:t xml:space="preserve">Beim zweiten Anwenden das Ergebnis der ersten Anwendung, wodurch sich diese Formel durch das gesamte Netz zurück rechnet. Wenn sich die Formel durch das gesamte Netz gearbeitet hat, liegt der Fehler für jede Schicht in Vektorschreibweise vor. Die Aktivierungsintensität der Neuronen aus Schicht </w:t>
+      </w:r>
+      <w:r>
+        <w:rPr>
+          <w:i/>
+          <w:iCs/>
+        </w:rPr>
+        <w:t>l</w:t>
+      </w:r>
+      <w:r>
+        <w:t xml:space="preserve"> wird mit </w:t>
+      </w:r>
+      <m:oMath>
+        <m:r>
+          <w:rPr>
+            <w:rFonts w:ascii="Cambria Math" w:hAnsi="Cambria Math"/>
+          </w:rPr>
+          <m:t>б'(</m:t>
+        </m:r>
+        <m:sSup>
+          <m:sSupPr>
+            <m:ctrlPr>
+              <w:rPr>
+                <w:rFonts w:ascii="Cambria Math" w:hAnsi="Cambria Math"/>
+                <w:i/>
+              </w:rPr>
+            </m:ctrlPr>
+          </m:sSupPr>
+          <m:e>
+            <m:r>
+              <w:rPr>
+                <w:rFonts w:ascii="Cambria Math" w:hAnsi="Cambria Math"/>
+              </w:rPr>
+              <m:t>z</m:t>
+            </m:r>
+          </m:e>
+          <m:sup>
+            <m:r>
+              <w:rPr>
+                <w:rFonts w:ascii="Cambria Math" w:hAnsi="Cambria Math"/>
+              </w:rPr>
+              <m:t>l</m:t>
+            </m:r>
+          </m:sup>
+        </m:sSup>
+        <m:r>
+          <w:rPr>
+            <w:rFonts w:ascii="Cambria Math" w:hAnsi="Cambria Math"/>
+          </w:rPr>
+          <m:t>)</m:t>
+        </m:r>
+      </m:oMath>
+      <w:r>
+        <w:rPr>
+          <w:rFonts w:eastAsiaTheme="minorEastAsia"/>
+        </w:rPr>
+        <w:t xml:space="preserve"> berechnet. Folgende Abbildung zeigt nochmals </w:t>
+      </w:r>
+      <w:r>
+        <w:rPr>
+          <w:rFonts w:eastAsiaTheme="minorEastAsia"/>
+        </w:rPr>
+        <w:t>woher die einzelnen Parameter stammen, um ein besseres Verständnis für Formel 8 zu entwickeln.</w:t>
+      </w:r>
+    </w:p>
+    <w:p>
+      <w:pPr>
+        <w:rPr>
+          <w:rFonts w:eastAsiaTheme="minorEastAsia"/>
+          <w:b/>
+          <w:bCs/>
+          <w:color w:val="FF0000"/>
+        </w:rPr>
+      </w:pPr>
+      <w:r>
+        <w:rPr>
+          <w:rFonts w:eastAsiaTheme="minorEastAsia"/>
+          <w:b/>
+          <w:bCs/>
+          <w:color w:val="FF0000"/>
+        </w:rPr>
+        <w:t>ABBILDUNG EINFÜGEN</w:t>
+      </w:r>
+    </w:p>
+    <w:p>
+      <w:r>
+        <w:rPr>
+          <w:rFonts w:eastAsiaTheme="minorEastAsia"/>
+        </w:rPr>
+        <w:t xml:space="preserve">Der in Formel 7 und 8 enthaltene Parameter </w:t>
+      </w:r>
+      <m:oMath>
+        <m:r>
+          <w:rPr>
+            <w:rFonts w:ascii="Cambria Math" w:hAnsi="Cambria Math"/>
+          </w:rPr>
+          <m:t>б'(</m:t>
+        </m:r>
+        <m:sSup>
+          <m:sSupPr>
+            <m:ctrlPr>
+              <w:rPr>
+                <w:rFonts w:ascii="Cambria Math" w:hAnsi="Cambria Math"/>
+                <w:i/>
+              </w:rPr>
+            </m:ctrlPr>
+          </m:sSupPr>
+          <m:e>
+            <m:r>
+              <w:rPr>
+                <w:rFonts w:ascii="Cambria Math" w:hAnsi="Cambria Math"/>
+              </w:rPr>
+              <m:t>z</m:t>
+            </m:r>
+          </m:e>
+          <m:sup>
+            <m:r>
+              <w:rPr>
+                <w:rFonts w:ascii="Cambria Math" w:hAnsi="Cambria Math"/>
+              </w:rPr>
+              <m:t>l</m:t>
+            </m:r>
+          </m:sup>
+        </m:sSup>
+        <m:r>
+          <w:rPr>
+            <w:rFonts w:ascii="Cambria Math" w:hAnsi="Cambria Math"/>
+          </w:rPr>
+          <m:t>)</m:t>
+        </m:r>
+      </m:oMath>
+      <w:r>
+        <w:rPr>
+          <w:rFonts w:eastAsiaTheme="minorEastAsia"/>
+        </w:rPr>
+        <w:t xml:space="preserve"> zeigt auch auf wie schnell ein Netz lernt. Wie in </w:t>
+      </w:r>
+      <w:proofErr w:type="gramStart"/>
+      <w:r>
+        <w:rPr>
+          <w:rFonts w:eastAsiaTheme="minorEastAsia"/>
+          <w:b/>
+          <w:bCs/>
+          <w:color w:val="FF0000"/>
+        </w:rPr>
+        <w:t>Abbildung ?</w:t>
+      </w:r>
+      <w:proofErr w:type="gramEnd"/>
+      <w:r>
+        <w:rPr>
+          <w:rFonts w:eastAsiaTheme="minorEastAsia"/>
+        </w:rPr>
+        <w:t xml:space="preserve"> zu sehen ist. Dabei wurde, wie auch schon im gesamten Kapitel, die Sigmoid Funktion dargestellt mit der benötigten ersten Ableitung der Funktion. Dabei ist zu sehen, dass der Anstieg in der Nähe von null und eins, gegen 0 geht. Der geringe Anstieg sorgt dafür, dass das Neuron „</w:t>
+      </w:r>
+      <w:r>
+        <w:rPr>
+          <w:rFonts w:eastAsiaTheme="minorEastAsia"/>
+          <w:i/>
+          <w:iCs/>
+        </w:rPr>
+        <w:t>gesättigt</w:t>
+      </w:r>
+      <w:r>
+        <w:rPr>
+          <w:rFonts w:eastAsiaTheme="minorEastAsia"/>
+        </w:rPr>
+        <w:t>“ ist und nur noch langsam oder, wie bei der ReLU-Funktion durch die „</w:t>
+      </w:r>
+      <w:r>
+        <w:rPr>
+          <w:rFonts w:eastAsiaTheme="minorEastAsia"/>
+          <w:i/>
+          <w:iCs/>
+        </w:rPr>
+        <w:t>harte</w:t>
+      </w:r>
+      <w:r>
+        <w:rPr>
+          <w:rFonts w:eastAsiaTheme="minorEastAsia"/>
+        </w:rPr>
+        <w:t>“ 0, gar nicht mehr lernt.</w:t>
+      </w:r>
+    </w:p>
+    <w:p>
+      <w:pPr>
+        <w:rPr>
+          <w:b/>
+          <w:bCs/>
+          <w:color w:val="FF0000"/>
+        </w:rPr>
+      </w:pPr>
+      <w:r>
+        <w:rPr>
+          <w:b/>
+          <w:bCs/>
+          <w:color w:val="FF0000"/>
+        </w:rPr>
+        <w:t>ABBILDUNG EINFÜGEN</w:t>
+      </w:r>
+    </w:p>
+    <w:p>
+      <w:r>
+        <w:t>Die letzten beiden Punkte im Ablauf der Backpropagation geschieht in einer Formel.</w:t>
+      </w:r>
+    </w:p>
+    <w:p>
+      <w:pPr>
+        <w:keepNext/>
+      </w:pPr>
+      <m:oMathPara>
+        <m:oMath>
+          <m:r>
+            <w:rPr>
+              <w:rFonts w:ascii="Cambria Math" w:hAnsi="Cambria Math"/>
+            </w:rPr>
+            <m:t>Δ</m:t>
+          </m:r>
+          <m:sSub>
+            <m:sSubPr>
+              <m:ctrlPr>
+                <w:rPr>
+                  <w:rFonts w:ascii="Cambria Math" w:hAnsi="Cambria Math"/>
+                  <w:i/>
+                </w:rPr>
+              </m:ctrlPr>
+            </m:sSubPr>
+            <m:e>
+              <m:r>
+                <w:rPr>
+                  <w:rFonts w:ascii="Cambria Math" w:hAnsi="Cambria Math"/>
+                </w:rPr>
+                <m:t>w</m:t>
+              </m:r>
+            </m:e>
+            <m:sub>
+              <m:r>
+                <w:rPr>
+                  <w:rFonts w:ascii="Cambria Math" w:hAnsi="Cambria Math"/>
+                </w:rPr>
+                <m:t>ij</m:t>
+              </m:r>
+            </m:sub>
+          </m:sSub>
+          <m:r>
+            <w:rPr>
+              <w:rFonts w:ascii="Cambria Math" w:hAnsi="Cambria Math"/>
+            </w:rPr>
+            <m:t>=-γ</m:t>
+          </m:r>
+          <m:sSubSup>
+            <m:sSubSupPr>
+              <m:ctrlPr>
+                <w:rPr>
+                  <w:rFonts w:ascii="Cambria Math" w:hAnsi="Cambria Math"/>
+                  <w:i/>
+                </w:rPr>
+              </m:ctrlPr>
+            </m:sSubSupPr>
+            <m:e>
+              <m:r>
+                <w:rPr>
+                  <w:rFonts w:ascii="Cambria Math" w:hAnsi="Cambria Math"/>
+                </w:rPr>
+                <m:t>*a</m:t>
+              </m:r>
+            </m:e>
+            <m:sub>
+              <m:r>
+                <w:rPr>
+                  <w:rFonts w:ascii="Cambria Math" w:hAnsi="Cambria Math"/>
+                </w:rPr>
+                <m:t>i</m:t>
+              </m:r>
+            </m:sub>
+            <m:sup>
+              <m:r>
+                <w:rPr>
+                  <w:rFonts w:ascii="Cambria Math" w:hAnsi="Cambria Math"/>
+                </w:rPr>
+                <m:t>l-1</m:t>
+              </m:r>
+            </m:sup>
+          </m:sSubSup>
+          <m:sSubSup>
+            <m:sSubSupPr>
+              <m:ctrlPr>
+                <w:rPr>
+                  <w:rFonts w:ascii="Cambria Math" w:hAnsi="Cambria Math"/>
+                  <w:i/>
+                </w:rPr>
+              </m:ctrlPr>
+            </m:sSubSupPr>
+            <m:e>
+              <m:r>
+                <w:rPr>
+                  <w:rFonts w:ascii="Cambria Math" w:hAnsi="Cambria Math"/>
+                </w:rPr>
+                <m:t>δ</m:t>
+              </m:r>
+            </m:e>
+            <m:sub>
+              <m:r>
+                <w:rPr>
+                  <w:rFonts w:ascii="Cambria Math" w:hAnsi="Cambria Math"/>
+                </w:rPr>
+                <m:t>j</m:t>
+              </m:r>
+            </m:sub>
+            <m:sup>
+              <m:r>
+                <w:rPr>
+                  <w:rFonts w:ascii="Cambria Math" w:hAnsi="Cambria Math"/>
+                </w:rPr>
+                <m:t>l</m:t>
+              </m:r>
+            </m:sup>
+          </m:sSubSup>
+        </m:oMath>
+      </m:oMathPara>
+    </w:p>
+    <w:p>
+      <w:pPr>
+        <w:pStyle w:val="Beschriftung"/>
+        <w:ind w:left="2124"/>
+      </w:pPr>
+      <w:r>
+        <w:t xml:space="preserve">                  Formel </w:t>
+      </w:r>
+      <w:fldSimple w:instr=" SEQ Formel \* ARABIC ">
+        <w:r>
+          <w:rPr>
+            <w:noProof/>
+          </w:rPr>
+          <w:t>9</w:t>
+        </w:r>
+      </w:fldSimple>
+      <w:r>
+        <w:t>: Formel zum Ändern der Gewichte</w:t>
+      </w:r>
+    </w:p>
+    <w:p>
+      <w:r>
+        <w:t xml:space="preserve">γ stellt die </w:t>
+      </w:r>
+      <w:proofErr w:type="gramStart"/>
+      <w:r>
+        <w:t>vom Benutzter</w:t>
+      </w:r>
+      <w:proofErr w:type="gramEnd"/>
+      <w:r>
+        <w:t xml:space="preserve"> gewählte Schrittweite beim lernen da und </w:t>
+      </w:r>
+      <m:oMath>
+        <m:sSubSup>
+          <m:sSubSupPr>
+            <m:ctrlPr>
+              <w:rPr>
+                <w:rFonts w:ascii="Cambria Math" w:hAnsi="Cambria Math"/>
+                <w:i/>
+              </w:rPr>
+            </m:ctrlPr>
+          </m:sSubSupPr>
+          <m:e>
+            <m:r>
+              <w:rPr>
+                <w:rFonts w:ascii="Cambria Math" w:hAnsi="Cambria Math"/>
+              </w:rPr>
+              <m:t>a</m:t>
+            </m:r>
+          </m:e>
+          <m:sub>
+            <m:r>
+              <w:rPr>
+                <w:rFonts w:ascii="Cambria Math" w:hAnsi="Cambria Math"/>
+              </w:rPr>
+              <m:t>i</m:t>
+            </m:r>
+          </m:sub>
+          <m:sup>
+            <m:r>
+              <w:rPr>
+                <w:rFonts w:ascii="Cambria Math" w:hAnsi="Cambria Math"/>
+              </w:rPr>
+              <m:t>l-1</m:t>
+            </m:r>
+          </m:sup>
+        </m:sSubSup>
+        <m:sSubSup>
+          <m:sSubSupPr>
+            <m:ctrlPr>
+              <w:rPr>
+                <w:rFonts w:ascii="Cambria Math" w:hAnsi="Cambria Math"/>
+                <w:i/>
+              </w:rPr>
+            </m:ctrlPr>
+          </m:sSubSupPr>
+          <m:e>
+            <m:r>
+              <w:rPr>
+                <w:rFonts w:ascii="Cambria Math" w:hAnsi="Cambria Math"/>
+              </w:rPr>
+              <m:t>δ</m:t>
+            </m:r>
+          </m:e>
+          <m:sub>
+            <m:r>
+              <w:rPr>
+                <w:rFonts w:ascii="Cambria Math" w:hAnsi="Cambria Math"/>
+              </w:rPr>
+              <m:t>j</m:t>
+            </m:r>
+          </m:sub>
+          <m:sup>
+            <m:r>
+              <w:rPr>
+                <w:rFonts w:ascii="Cambria Math" w:hAnsi="Cambria Math"/>
+              </w:rPr>
+              <m:t>l</m:t>
+            </m:r>
+          </m:sup>
+        </m:sSubSup>
+      </m:oMath>
+      <w:r>
+        <w:rPr>
+          <w:rFonts w:eastAsiaTheme="minorEastAsia"/>
+        </w:rPr>
+        <w:t xml:space="preserve"> ist der Gradient der Fehlerfunktion. Deshalb wird die Schrittweite auch negativ mit dem Gradienten multipliziert, um dem Fehler entgegen zu wirken.</w:t>
       </w:r>
     </w:p>
     <w:p>
@@ -8108,7 +9183,6 @@
       </w:pPr>
       <w:bookmarkStart w:id="15" w:name="_Toc29986305"/>
       <w:r>
-        <w:lastRenderedPageBreak/>
         <w:t>5.</w:t>
       </w:r>
       <w:r>
@@ -8141,6 +9215,7 @@
       </w:pPr>
       <w:bookmarkStart w:id="16" w:name="_Toc29986306"/>
       <w:r>
+        <w:lastRenderedPageBreak/>
         <w:t>6</w:t>
       </w:r>
       <w:r>
@@ -8210,7 +9285,15 @@
         <w:t>1.</w:t>
       </w:r>
       <w:r>
-        <w:t xml:space="preserve"> Fünf-Dimensionales Punkt Set</w:t>
+        <w:t xml:space="preserve"> </w:t>
+      </w:r>
+      <w:proofErr w:type="gramStart"/>
+      <w:r>
+        <w:t>Fünf-Dimensionales</w:t>
+      </w:r>
+      <w:proofErr w:type="gramEnd"/>
+      <w:r>
+        <w:t xml:space="preserve"> Punkt Set</w:t>
       </w:r>
       <w:bookmarkEnd w:id="19"/>
     </w:p>
@@ -8378,7 +9461,6 @@
     <w:p>
       <w:proofErr w:type="spellStart"/>
       <w:r>
-        <w:lastRenderedPageBreak/>
         <w:t>Stringbasierte</w:t>
       </w:r>
       <w:proofErr w:type="spellEnd"/>
@@ -8399,6 +9481,7 @@
     <w:p>
       <w:proofErr w:type="spellStart"/>
       <w:r>
+        <w:lastRenderedPageBreak/>
         <w:t>correlative</w:t>
       </w:r>
       <w:proofErr w:type="spellEnd"/>
@@ -8688,7 +9771,21 @@
         <w:rPr>
           <w:lang w:eastAsia="de-DE"/>
         </w:rPr>
-        <w:t>neuronales Netz gegeben, um die Pattern des Basses, der Drum und der Clap</w:t>
+        <w:t xml:space="preserve">neuronales Netz gegeben, um </w:t>
+      </w:r>
+      <w:proofErr w:type="gramStart"/>
+      <w:r>
+        <w:rPr>
+          <w:lang w:eastAsia="de-DE"/>
+        </w:rPr>
+        <w:t>die Pattern</w:t>
+      </w:r>
+      <w:proofErr w:type="gramEnd"/>
+      <w:r>
+        <w:rPr>
+          <w:lang w:eastAsia="de-DE"/>
+        </w:rPr>
+        <w:t xml:space="preserve"> des Basses, der Drum und der Clap</w:t>
       </w:r>
       <w:r>
         <w:rPr>
@@ -8795,7 +9892,21 @@
         <w:rPr>
           <w:lang w:eastAsia="de-DE"/>
         </w:rPr>
-        <w:t>Zum Schluss müssen die erkannten Pattern angezeigt werden.</w:t>
+        <w:t xml:space="preserve">Zum Schluss müssen </w:t>
+      </w:r>
+      <w:proofErr w:type="gramStart"/>
+      <w:r>
+        <w:rPr>
+          <w:lang w:eastAsia="de-DE"/>
+        </w:rPr>
+        <w:t>die erkannten Pattern</w:t>
+      </w:r>
+      <w:proofErr w:type="gramEnd"/>
+      <w:r>
+        <w:rPr>
+          <w:lang w:eastAsia="de-DE"/>
+        </w:rPr>
+        <w:t xml:space="preserve"> angezeigt werden.</w:t>
       </w:r>
     </w:p>
     <w:p>
@@ -8812,129 +9923,129 @@
           <w:rFonts w:eastAsia="Times New Roman"/>
           <w:lang w:eastAsia="de-DE"/>
         </w:rPr>
+        <w:t>8.1. Realisierung des Low-/Band-/High-Pass-Filter</w:t>
+      </w:r>
+      <w:bookmarkEnd w:id="26"/>
+    </w:p>
+    <w:p>
+      <w:pPr>
+        <w:rPr>
+          <w:lang w:eastAsia="de-DE"/>
+        </w:rPr>
+      </w:pPr>
+      <w:r>
+        <w:rPr>
+          <w:lang w:eastAsia="de-DE"/>
+        </w:rPr>
+        <w:t>Für die Umsetzung der drei Filter</w:t>
+      </w:r>
+      <w:r>
+        <w:rPr>
+          <w:lang w:eastAsia="de-DE"/>
+        </w:rPr>
+        <w:t>,</w:t>
+      </w:r>
+      <w:r>
+        <w:rPr>
+          <w:lang w:eastAsia="de-DE"/>
+        </w:rPr>
+        <w:t xml:space="preserve"> wird das aus der </w:t>
+      </w:r>
+      <w:proofErr w:type="spellStart"/>
+      <w:r>
+        <w:rPr>
+          <w:lang w:eastAsia="de-DE"/>
+        </w:rPr>
+        <w:t>Pythonbibliothek</w:t>
+      </w:r>
+      <w:proofErr w:type="spellEnd"/>
+      <w:r>
+        <w:rPr>
+          <w:lang w:eastAsia="de-DE"/>
+        </w:rPr>
+        <w:t xml:space="preserve"> </w:t>
+      </w:r>
+      <w:r>
+        <w:rPr>
+          <w:lang w:eastAsia="de-DE"/>
+        </w:rPr>
+        <w:t xml:space="preserve">stammende Packet </w:t>
+      </w:r>
+      <w:proofErr w:type="spellStart"/>
+      <w:r>
+        <w:rPr>
+          <w:lang w:eastAsia="de-DE"/>
+        </w:rPr>
+        <w:t>aubio</w:t>
+      </w:r>
+      <w:proofErr w:type="spellEnd"/>
+      <w:r>
+        <w:rPr>
+          <w:lang w:eastAsia="de-DE"/>
+        </w:rPr>
+        <w:t xml:space="preserve"> verwendet. Dieses ist zum einlesen der .</w:t>
+      </w:r>
+      <w:proofErr w:type="spellStart"/>
+      <w:r>
+        <w:rPr>
+          <w:lang w:eastAsia="de-DE"/>
+        </w:rPr>
+        <w:t>wav</w:t>
+      </w:r>
+      <w:proofErr w:type="spellEnd"/>
+      <w:r>
+        <w:rPr>
+          <w:lang w:eastAsia="de-DE"/>
+        </w:rPr>
+        <w:t xml:space="preserve"> </w:t>
+      </w:r>
+      <w:r>
+        <w:rPr>
+          <w:lang w:eastAsia="de-DE"/>
+        </w:rPr>
+        <w:t>zuständig. Da es in diesem Packet keine Funktionen für einen</w:t>
+      </w:r>
+      <w:r>
+        <w:rPr>
+          <w:lang w:eastAsia="de-DE"/>
+        </w:rPr>
+        <w:t xml:space="preserve"> </w:t>
+      </w:r>
+      <w:r>
+        <w:rPr>
+          <w:lang w:eastAsia="de-DE"/>
+        </w:rPr>
+        <w:t>Low-/Band-/High-Pass-Filter gibt, muss für dessen Umsetzung ein</w:t>
+      </w:r>
+      <w:r>
+        <w:rPr>
+          <w:lang w:eastAsia="de-DE"/>
+        </w:rPr>
+        <w:t xml:space="preserve"> </w:t>
+      </w:r>
+      <w:proofErr w:type="spellStart"/>
+      <w:r>
+        <w:rPr>
+          <w:lang w:eastAsia="de-DE"/>
+        </w:rPr>
+        <w:t>Biquad</w:t>
+      </w:r>
+      <w:proofErr w:type="spellEnd"/>
+      <w:r>
+        <w:rPr>
+          <w:lang w:eastAsia="de-DE"/>
+        </w:rPr>
+        <w:t>-Filter benutzt werden.</w:t>
+      </w:r>
+    </w:p>
+    <w:p/>
+    <w:p>
+      <w:pPr>
+        <w:pStyle w:val="berschrift1"/>
+      </w:pPr>
+      <w:bookmarkStart w:id="27" w:name="_Toc29986317"/>
+      <w:r>
         <w:lastRenderedPageBreak/>
-        <w:t>8.1. Realisierung des Low-/Band-/High-Pass-Filter</w:t>
-      </w:r>
-      <w:bookmarkEnd w:id="26"/>
-    </w:p>
-    <w:p>
-      <w:pPr>
-        <w:rPr>
-          <w:lang w:eastAsia="de-DE"/>
-        </w:rPr>
-      </w:pPr>
-      <w:r>
-        <w:rPr>
-          <w:lang w:eastAsia="de-DE"/>
-        </w:rPr>
-        <w:t>Für die Umsetzung der drei Filter</w:t>
-      </w:r>
-      <w:r>
-        <w:rPr>
-          <w:lang w:eastAsia="de-DE"/>
-        </w:rPr>
-        <w:t>,</w:t>
-      </w:r>
-      <w:r>
-        <w:rPr>
-          <w:lang w:eastAsia="de-DE"/>
-        </w:rPr>
-        <w:t xml:space="preserve"> wird das aus der </w:t>
-      </w:r>
-      <w:proofErr w:type="spellStart"/>
-      <w:r>
-        <w:rPr>
-          <w:lang w:eastAsia="de-DE"/>
-        </w:rPr>
-        <w:t>Pythonbibliothek</w:t>
-      </w:r>
-      <w:proofErr w:type="spellEnd"/>
-      <w:r>
-        <w:rPr>
-          <w:lang w:eastAsia="de-DE"/>
-        </w:rPr>
-        <w:t xml:space="preserve"> </w:t>
-      </w:r>
-      <w:r>
-        <w:rPr>
-          <w:lang w:eastAsia="de-DE"/>
-        </w:rPr>
-        <w:t xml:space="preserve">stammende Packet </w:t>
-      </w:r>
-      <w:proofErr w:type="spellStart"/>
-      <w:r>
-        <w:rPr>
-          <w:lang w:eastAsia="de-DE"/>
-        </w:rPr>
-        <w:t>aubio</w:t>
-      </w:r>
-      <w:proofErr w:type="spellEnd"/>
-      <w:r>
-        <w:rPr>
-          <w:lang w:eastAsia="de-DE"/>
-        </w:rPr>
-        <w:t xml:space="preserve"> verwendet. Dieses ist zum einlesen der .</w:t>
-      </w:r>
-      <w:proofErr w:type="spellStart"/>
-      <w:r>
-        <w:rPr>
-          <w:lang w:eastAsia="de-DE"/>
-        </w:rPr>
-        <w:t>wav</w:t>
-      </w:r>
-      <w:proofErr w:type="spellEnd"/>
-      <w:r>
-        <w:rPr>
-          <w:lang w:eastAsia="de-DE"/>
-        </w:rPr>
-        <w:t xml:space="preserve"> </w:t>
-      </w:r>
-      <w:r>
-        <w:rPr>
-          <w:lang w:eastAsia="de-DE"/>
-        </w:rPr>
-        <w:t>zuständig. Da es in diesem Packet keine Funktionen für einen</w:t>
-      </w:r>
-      <w:r>
-        <w:rPr>
-          <w:lang w:eastAsia="de-DE"/>
-        </w:rPr>
-        <w:t xml:space="preserve"> </w:t>
-      </w:r>
-      <w:r>
-        <w:rPr>
-          <w:lang w:eastAsia="de-DE"/>
-        </w:rPr>
-        <w:t>Low-/Band-/High-Pass-Filter gibt, muss für dessen Umsetzung ein</w:t>
-      </w:r>
-      <w:r>
-        <w:rPr>
-          <w:lang w:eastAsia="de-DE"/>
-        </w:rPr>
-        <w:t xml:space="preserve"> </w:t>
-      </w:r>
-      <w:proofErr w:type="spellStart"/>
-      <w:r>
-        <w:rPr>
-          <w:lang w:eastAsia="de-DE"/>
-        </w:rPr>
-        <w:t>Biquad</w:t>
-      </w:r>
-      <w:proofErr w:type="spellEnd"/>
-      <w:r>
-        <w:rPr>
-          <w:lang w:eastAsia="de-DE"/>
-        </w:rPr>
-        <w:t>-Filter benutzt werden.</w:t>
-      </w:r>
-    </w:p>
-    <w:p/>
-    <w:p>
-      <w:pPr>
-        <w:pStyle w:val="berschrift1"/>
-      </w:pPr>
-      <w:bookmarkStart w:id="27" w:name="_Toc29986317"/>
-      <w:r>
         <w:t>Abbildungsverzeichnis</w:t>
       </w:r>
       <w:bookmarkEnd w:id="27"/>
@@ -9205,7 +10316,6 @@
                 <w:rPr>
                   <w:noProof/>
                 </w:rPr>
-                <w:lastRenderedPageBreak/>
                 <w:t xml:space="preserve">Gonzales, R. R. (1996). </w:t>
               </w:r>
               <w:r>
@@ -9264,6 +10374,7 @@
                 <w:rPr>
                   <w:noProof/>
                 </w:rPr>
+                <w:lastRenderedPageBreak/>
                 <w:t xml:space="preserve">Hermann, P. D. (2010). </w:t>
               </w:r>
               <w:r>
@@ -9568,14 +10679,7 @@
                 <w:rPr>
                   <w:noProof/>
                 </w:rPr>
-                <w:t xml:space="preserve">. Abgerufen am 19. Dezember 2019 von Philipps </w:t>
-              </w:r>
-              <w:r>
-                <w:rPr>
-                  <w:noProof/>
-                </w:rPr>
-                <w:lastRenderedPageBreak/>
-                <w:t>Universität Marburg: https://www.mathematik.uni-marburg.de/~thormae/lectures/mmk/mmk_3_2_ger_web.html#1</w:t>
+                <w:t>. Abgerufen am 19. Dezember 2019 von Philipps Universität Marburg: https://www.mathematik.uni-marburg.de/~thormae/lectures/mmk/mmk_3_2_ger_web.html#1</w:t>
               </w:r>
             </w:p>
             <w:p>
@@ -9619,6 +10723,7 @@
                 <w:rPr>
                   <w:noProof/>
                 </w:rPr>
+                <w:lastRenderedPageBreak/>
                 <w:t xml:space="preserve">Weisstein, E. W. (2. Februar 2015). </w:t>
               </w:r>
               <w:r>
@@ -12256,7 +13361,7 @@
 </file>
 
 <file path=customXml/itemProps1.xml><?xml version="1.0" encoding="utf-8"?>
-<ds:datastoreItem xmlns:ds="http://schemas.openxmlformats.org/officeDocument/2006/customXml" ds:itemID="{C61280FE-934A-495F-BF5F-2CC6AC6EDC34}">
+<ds:datastoreItem xmlns:ds="http://schemas.openxmlformats.org/officeDocument/2006/customXml" ds:itemID="{BF91B780-F149-407E-8917-6C914DD1EF7A}">
   <ds:schemaRefs>
     <ds:schemaRef ds:uri="http://schemas.openxmlformats.org/officeDocument/2006/bibliography"/>
   </ds:schemaRefs>

</xml_diff>

<commit_message>
First Version of Chapter 5 finished
</commit_message>
<xml_diff>
--- a/Unterlagen/Masterarbeit.docx
+++ b/Unterlagen/Masterarbeit.docx
@@ -1238,7 +1238,7 @@
                 <w:noProof/>
                 <w:webHidden/>
               </w:rPr>
-              <w:t>15</w:t>
+              <w:t>16</w:t>
             </w:r>
             <w:r>
               <w:rPr>
@@ -1448,7 +1448,7 @@
                 <w:noProof/>
                 <w:webHidden/>
               </w:rPr>
-              <w:t>16</w:t>
+              <w:t>17</w:t>
             </w:r>
             <w:r>
               <w:rPr>
@@ -1518,7 +1518,7 @@
                 <w:noProof/>
                 <w:webHidden/>
               </w:rPr>
-              <w:t>16</w:t>
+              <w:t>17</w:t>
             </w:r>
             <w:r>
               <w:rPr>
@@ -1588,7 +1588,7 @@
                 <w:noProof/>
                 <w:webHidden/>
               </w:rPr>
-              <w:t>16</w:t>
+              <w:t>17</w:t>
             </w:r>
             <w:r>
               <w:rPr>
@@ -1658,7 +1658,7 @@
                 <w:noProof/>
                 <w:webHidden/>
               </w:rPr>
-              <w:t>17</w:t>
+              <w:t>18</w:t>
             </w:r>
             <w:r>
               <w:rPr>
@@ -1728,7 +1728,7 @@
                 <w:noProof/>
                 <w:webHidden/>
               </w:rPr>
-              <w:t>17</w:t>
+              <w:t>18</w:t>
             </w:r>
             <w:r>
               <w:rPr>
@@ -1798,7 +1798,7 @@
                 <w:noProof/>
                 <w:webHidden/>
               </w:rPr>
-              <w:t>17</w:t>
+              <w:t>18</w:t>
             </w:r>
             <w:r>
               <w:rPr>
@@ -1868,7 +1868,7 @@
                 <w:noProof/>
                 <w:webHidden/>
               </w:rPr>
-              <w:t>17</w:t>
+              <w:t>18</w:t>
             </w:r>
             <w:r>
               <w:rPr>
@@ -1938,7 +1938,7 @@
                 <w:noProof/>
                 <w:webHidden/>
               </w:rPr>
-              <w:t>17</w:t>
+              <w:t>18</w:t>
             </w:r>
             <w:r>
               <w:rPr>
@@ -2010,7 +2010,7 @@
                 <w:noProof/>
                 <w:webHidden/>
               </w:rPr>
-              <w:t>18</w:t>
+              <w:t>19</w:t>
             </w:r>
             <w:r>
               <w:rPr>
@@ -2082,7 +2082,7 @@
                 <w:noProof/>
                 <w:webHidden/>
               </w:rPr>
-              <w:t>18</w:t>
+              <w:t>19</w:t>
             </w:r>
             <w:r>
               <w:rPr>
@@ -2152,7 +2152,7 @@
                 <w:noProof/>
                 <w:webHidden/>
               </w:rPr>
-              <w:t>18</w:t>
+              <w:t>19</w:t>
             </w:r>
             <w:r>
               <w:rPr>
@@ -2222,7 +2222,7 @@
                 <w:noProof/>
                 <w:webHidden/>
               </w:rPr>
-              <w:t>18</w:t>
+              <w:t>19</w:t>
             </w:r>
             <w:r>
               <w:rPr>
@@ -2292,7 +2292,7 @@
                 <w:noProof/>
                 <w:webHidden/>
               </w:rPr>
-              <w:t>18</w:t>
+              <w:t>19</w:t>
             </w:r>
             <w:r>
               <w:rPr>
@@ -2362,7 +2362,7 @@
                 <w:noProof/>
                 <w:webHidden/>
               </w:rPr>
-              <w:t>21</w:t>
+              <w:t>22</w:t>
             </w:r>
             <w:r>
               <w:rPr>
@@ -2569,9 +2569,11 @@
           <w:numId w:val="7"/>
         </w:numPr>
       </w:pPr>
+      <w:proofErr w:type="spellStart"/>
       <w:r>
         <w:t>Fourierreihe</w:t>
       </w:r>
+      <w:proofErr w:type="spellEnd"/>
     </w:p>
     <w:p>
       <w:pPr>
@@ -3142,7 +3144,15 @@
         <w:t>k</w:t>
       </w:r>
       <w:r>
-        <w:t>-te Sample Bin.</w:t>
+        <w:t>-</w:t>
+      </w:r>
+      <w:proofErr w:type="spellStart"/>
+      <w:r>
+        <w:t>te</w:t>
+      </w:r>
+      <w:proofErr w:type="spellEnd"/>
+      <w:r>
+        <w:t xml:space="preserve"> Sample Bin.</w:t>
       </w:r>
     </w:p>
     <w:p>
@@ -4018,13 +4028,21 @@
         <w:t xml:space="preserve">die Formel </w:t>
       </w:r>
       <w:r>
-        <w:t>ausgerechnet werden. Das Ergebnis aus dieser Formel besteht aus einem Real- und einen Imaginär Anteil. Die Real</w:t>
+        <w:t xml:space="preserve">ausgerechnet werden. Das Ergebnis aus dieser Formel besteht aus einem Real- und einen Imaginär Anteil. Die </w:t>
+      </w:r>
+      <w:proofErr w:type="gramStart"/>
+      <w:r>
+        <w:t>Real</w:t>
       </w:r>
       <w:r>
         <w:t>-</w:t>
       </w:r>
       <w:r>
-        <w:t xml:space="preserve"> und Imaginären Anteile können dann in ein Koordinatensystem eingetragen werden</w:t>
+        <w:t xml:space="preserve"> und Imaginären</w:t>
+      </w:r>
+      <w:proofErr w:type="gramEnd"/>
+      <w:r>
+        <w:t xml:space="preserve"> Anteile können dann in ein Koordinatensystem eingetragen werden</w:t>
       </w:r>
       <w:r>
         <w:t xml:space="preserve">, wobei der Realteil die x-Achse und der </w:t>
@@ -4362,13 +4380,21 @@
         <w:t>deren Index</w:t>
       </w:r>
       <w:r>
-        <w:t xml:space="preserve"> ≥ Anzahl Samples/2 sind gelöscht werden. Dieser Wert wird das N</w:t>
+        <w:t xml:space="preserve"> ≥ Anzahl Samples/2 sind gelöscht werden. Dieser Wert wird das </w:t>
+      </w:r>
+      <w:proofErr w:type="spellStart"/>
+      <w:r>
+        <w:t>N</w:t>
       </w:r>
       <w:r>
         <w:t>y</w:t>
       </w:r>
       <w:r>
-        <w:t xml:space="preserve">quist-Limit genannt. Es besagt das alle Ergebnisse über diesem </w:t>
+        <w:t>quist</w:t>
+      </w:r>
+      <w:proofErr w:type="spellEnd"/>
+      <w:r>
+        <w:t xml:space="preserve">-Limit genannt. Es besagt das alle Ergebnisse über diesem </w:t>
       </w:r>
       <w:r>
         <w:lastRenderedPageBreak/>
@@ -4381,13 +4407,21 @@
         <w:t>,</w:t>
       </w:r>
       <w:r>
-        <w:t xml:space="preserve"> die unter dem N</w:t>
+        <w:t xml:space="preserve"> die unter dem </w:t>
+      </w:r>
+      <w:proofErr w:type="spellStart"/>
+      <w:r>
+        <w:t>N</w:t>
       </w:r>
       <w:r>
         <w:t>y</w:t>
       </w:r>
       <w:r>
-        <w:t>quist-Limit liegen</w:t>
+        <w:t>quist</w:t>
+      </w:r>
+      <w:proofErr w:type="spellEnd"/>
+      <w:r>
+        <w:t>-Limit liegen</w:t>
       </w:r>
       <w:r>
         <w:t>,</w:t>
@@ -4480,6 +4514,7 @@
       <w:r>
         <w:t xml:space="preserve">Zum einen </w:t>
       </w:r>
+      <w:proofErr w:type="spellStart"/>
       <w:r>
         <w:rPr>
           <w:i/>
@@ -4494,6 +4529,7 @@
         </w:rPr>
         <w:t>eakage</w:t>
       </w:r>
+      <w:proofErr w:type="spellEnd"/>
       <w:r>
         <w:t xml:space="preserve"> und zum anderen </w:t>
       </w:r>
@@ -4514,8 +4550,13 @@
       <w:r>
         <w:t xml:space="preserve">. </w:t>
       </w:r>
-      <w:r>
-        <w:t>Leakage tritt auf, wenn die Schwingung in dem betrachteten Zeitabschnitt nicht perfekt periodisch ist.</w:t>
+      <w:proofErr w:type="spellStart"/>
+      <w:r>
+        <w:t>Leakage</w:t>
+      </w:r>
+      <w:proofErr w:type="spellEnd"/>
+      <w:r>
+        <w:t xml:space="preserve"> tritt auf, wenn die Schwingung in dem betrachteten Zeitabschnitt nicht perfekt periodisch ist.</w:t>
       </w:r>
     </w:p>
     <w:p>
@@ -4589,7 +4630,15 @@
         </w:r>
       </w:fldSimple>
       <w:r>
-        <w:t>: Aufzeigen des Leakage-Effektes mit einer Funktion von 2 Hz (oben) und 2.5 Hz (unten)</w:t>
+        <w:t xml:space="preserve">: Aufzeigen des </w:t>
+      </w:r>
+      <w:proofErr w:type="spellStart"/>
+      <w:r>
+        <w:t>Leakage</w:t>
+      </w:r>
+      <w:proofErr w:type="spellEnd"/>
+      <w:r>
+        <w:t>-Effektes mit einer Funktion von 2 Hz (oben) und 2.5 Hz (unten)</w:t>
       </w:r>
     </w:p>
     <w:p>
@@ -4636,6 +4685,7 @@
       <w:r>
         <w:t xml:space="preserve">“ des Spektrums. Der </w:t>
       </w:r>
+      <w:proofErr w:type="spellStart"/>
       <w:r>
         <w:rPr>
           <w:i/>
@@ -4650,11 +4700,17 @@
         </w:rPr>
         <w:t>eakage</w:t>
       </w:r>
+      <w:proofErr w:type="spellEnd"/>
       <w:r>
         <w:t xml:space="preserve">-Effekt kann mit </w:t>
       </w:r>
-      <w:r>
-        <w:t xml:space="preserve">Fenstfunktionen abgeschwächt werden. </w:t>
+      <w:proofErr w:type="spellStart"/>
+      <w:r>
+        <w:t>Fenstfunktionen</w:t>
+      </w:r>
+      <w:proofErr w:type="spellEnd"/>
+      <w:r>
+        <w:t xml:space="preserve"> abgeschwächt werden. </w:t>
       </w:r>
       <w:r>
         <w:t xml:space="preserve">Wie in </w:t>
@@ -4712,14 +4768,27 @@
         </w:sdtContent>
       </w:sdt>
       <w:r>
-        <w:t>. Einige Fensterfunktionen sind unter anderem Barlett-, Gauß- oder die H</w:t>
+        <w:t xml:space="preserve">. Einige Fensterfunktionen sind unter anderem </w:t>
+      </w:r>
+      <w:proofErr w:type="spellStart"/>
+      <w:r>
+        <w:t>Barlett</w:t>
+      </w:r>
+      <w:proofErr w:type="spellEnd"/>
+      <w:r>
+        <w:t>-, Gauß- oder die H</w:t>
       </w:r>
       <w:r>
         <w:t>ann</w:t>
       </w:r>
       <w:r>
-        <w:t>ing-Festerfunktion</w:t>
-      </w:r>
+        <w:t>ing-</w:t>
+      </w:r>
+      <w:proofErr w:type="spellStart"/>
+      <w:r>
+        <w:t>Festerfunktion</w:t>
+      </w:r>
+      <w:proofErr w:type="spellEnd"/>
       <w:sdt>
         <w:sdtPr>
           <w:id w:val="711082536"/>
@@ -4942,11 +5011,24 @@
         <w:t>Daraus lässt sich wiederum Schlussfolgern das bei einer Fenstergröße von 32 Samples die zeitliche Genauigkeit</w:t>
       </w:r>
       <w:r>
-        <w:t>, durch die Fenstergröße von 0,7 ms,</w:t>
-      </w:r>
-      <w:r>
-        <w:t xml:space="preserve"> im Mittelpunkt steht aber die Frequenz vernachlässigt wird. Die Vernachlässigung beruht auf dem in Punkt 3.1 beschrieben Nyquist</w:t>
-      </w:r>
+        <w:t xml:space="preserve">, durch die Fenstergröße von 0,7 </w:t>
+      </w:r>
+      <w:proofErr w:type="spellStart"/>
+      <w:r>
+        <w:t>ms</w:t>
+      </w:r>
+      <w:proofErr w:type="spellEnd"/>
+      <w:r>
+        <w:t>,</w:t>
+      </w:r>
+      <w:r>
+        <w:t xml:space="preserve"> im Mittelpunkt steht aber die Frequenz vernachlässigt wird. Die Vernachlässigung beruht auf dem in Punkt 3.1 beschrieben </w:t>
+      </w:r>
+      <w:proofErr w:type="spellStart"/>
+      <w:r>
+        <w:t>Nyquist</w:t>
+      </w:r>
+      <w:proofErr w:type="spellEnd"/>
       <w:r>
         <w:t>-Limit, wodurch der Frequenzbereich in 15 gleichgroße Bereiche geteilt wird</w:t>
       </w:r>
@@ -5109,7 +5191,15 @@
         <w:t xml:space="preserve">5. </w:t>
       </w:r>
       <w:r>
-        <w:t>Convolutional Neural Network (CNN)</w:t>
+        <w:t xml:space="preserve">Convolutional </w:t>
+      </w:r>
+      <w:proofErr w:type="spellStart"/>
+      <w:r>
+        <w:t>Neural</w:t>
+      </w:r>
+      <w:proofErr w:type="spellEnd"/>
+      <w:r>
+        <w:t xml:space="preserve"> Network (CNN)</w:t>
       </w:r>
       <w:bookmarkEnd w:id="7"/>
     </w:p>
@@ -5560,15 +5650,33 @@
     </w:p>
     <w:p>
       <w:r>
-        <w:t xml:space="preserve">Die Convolutional Schicht ist der Hauptteil eines CNN. Bei der in dieser Schicht stadtfindende Faltung (engl. convolution), werden vom Ersteller gewünschten Merkmale extrahiert. </w:t>
-      </w:r>
+        <w:t xml:space="preserve">Die Convolutional Schicht ist der Hauptteil eines CNN. Bei der in dieser Schicht stadtfindende Faltung (engl. </w:t>
+      </w:r>
+      <w:proofErr w:type="spellStart"/>
+      <w:r>
+        <w:t>convolution</w:t>
+      </w:r>
+      <w:proofErr w:type="spellEnd"/>
+      <w:r>
+        <w:t xml:space="preserve">), werden vom Ersteller gewünschten Merkmale extrahiert. </w:t>
+      </w:r>
+      <w:proofErr w:type="spellStart"/>
       <w:r>
         <w:rPr>
           <w:b/>
           <w:bCs/>
           <w:color w:val="FF0000"/>
         </w:rPr>
-        <w:t>ToDo:  In höheren Schichten Einzelne Merkmale in Tieferen Schichten was anderes</w:t>
+        <w:t>ToDo</w:t>
+      </w:r>
+      <w:proofErr w:type="spellEnd"/>
+      <w:r>
+        <w:rPr>
+          <w:b/>
+          <w:bCs/>
+          <w:color w:val="FF0000"/>
+        </w:rPr>
+        <w:t>:  In höheren Schichten Einzelne Merkmale in Tieferen Schichten was anderes</w:t>
       </w:r>
       <w:r>
         <w:rPr>
@@ -5874,8 +5982,17 @@
           <w:i/>
           <w:iCs/>
         </w:rPr>
-        <w:t>zero-padding</w:t>
-      </w:r>
+        <w:t>zero-</w:t>
+      </w:r>
+      <w:proofErr w:type="spellStart"/>
+      <w:r>
+        <w:rPr>
+          <w:i/>
+          <w:iCs/>
+        </w:rPr>
+        <w:t>padding</w:t>
+      </w:r>
+      <w:proofErr w:type="spellEnd"/>
       <w:r>
         <w:t xml:space="preserve"> </w:t>
       </w:r>
@@ -6260,11 +6377,16 @@
         <w:lastRenderedPageBreak/>
         <w:t xml:space="preserve">5.1.3. </w:t>
       </w:r>
+      <w:proofErr w:type="gramStart"/>
       <w:r>
         <w:t>V</w:t>
       </w:r>
       <w:r>
-        <w:t>ollständig Vermaschtes Netzwerk</w:t>
+        <w:t>ollständig</w:t>
+      </w:r>
+      <w:proofErr w:type="gramEnd"/>
+      <w:r>
+        <w:t xml:space="preserve"> Vermaschtes Netzwerk</w:t>
       </w:r>
       <w:bookmarkEnd w:id="11"/>
     </w:p>
@@ -6416,8 +6538,40 @@
       </w:r>
     </w:p>
     <w:p>
-      <w:r>
-        <w:t>(Bild einfügen für Funktionen von LeRU,Sigmoid, Tanh)</w:t>
+      <w:pPr>
+        <w:rPr>
+          <w:b/>
+          <w:bCs/>
+          <w:color w:val="FF0000"/>
+        </w:rPr>
+      </w:pPr>
+      <w:r>
+        <w:rPr>
+          <w:b/>
+          <w:bCs/>
+          <w:color w:val="FF0000"/>
+        </w:rPr>
+        <w:t xml:space="preserve">(Bild einfügen für Funktionen von </w:t>
+      </w:r>
+      <w:proofErr w:type="spellStart"/>
+      <w:proofErr w:type="gramStart"/>
+      <w:r>
+        <w:rPr>
+          <w:b/>
+          <w:bCs/>
+          <w:color w:val="FF0000"/>
+        </w:rPr>
+        <w:t>LeRU,Sigmoid</w:t>
+      </w:r>
+      <w:proofErr w:type="spellEnd"/>
+      <w:proofErr w:type="gramEnd"/>
+      <w:r>
+        <w:rPr>
+          <w:b/>
+          <w:bCs/>
+          <w:color w:val="FF0000"/>
+        </w:rPr>
+        <w:t>, Tanh)</w:t>
       </w:r>
     </w:p>
     <w:p>
@@ -6434,8 +6588,13 @@
         <w:t>allerdings mehrere Vorteile</w:t>
       </w:r>
       <w:r>
-        <w:t xml:space="preserve"> im Bereich des Deep Learnings</w:t>
-      </w:r>
+        <w:t xml:space="preserve"> im Bereich des Deep </w:t>
+      </w:r>
+      <w:proofErr w:type="spellStart"/>
+      <w:r>
+        <w:t>Learnings</w:t>
+      </w:r>
+      <w:proofErr w:type="spellEnd"/>
       <w:r>
         <w:t>, gegenüber Sigmoid und Tanh, mit sich</w:t>
       </w:r>
@@ -6460,16 +6619,50 @@
       <w:r>
         <w:t xml:space="preserve"> </w:t>
       </w:r>
+      <w:proofErr w:type="spellStart"/>
       <w:r>
         <w:rPr>
           <w:i/>
           <w:iCs/>
         </w:rPr>
-        <w:t>vanishing gradiant effect</w:t>
-      </w:r>
-      <w:r>
+        <w:t>vanishing</w:t>
+      </w:r>
+      <w:proofErr w:type="spellEnd"/>
+      <w:r>
+        <w:rPr>
+          <w:i/>
+          <w:iCs/>
+        </w:rPr>
         <w:t xml:space="preserve"> </w:t>
       </w:r>
+      <w:proofErr w:type="spellStart"/>
+      <w:r>
+        <w:rPr>
+          <w:i/>
+          <w:iCs/>
+        </w:rPr>
+        <w:t>gradiant</w:t>
+      </w:r>
+      <w:proofErr w:type="spellEnd"/>
+      <w:r>
+        <w:rPr>
+          <w:i/>
+          <w:iCs/>
+        </w:rPr>
+        <w:t xml:space="preserve"> </w:t>
+      </w:r>
+      <w:proofErr w:type="spellStart"/>
+      <w:r>
+        <w:rPr>
+          <w:i/>
+          <w:iCs/>
+        </w:rPr>
+        <w:t>effect</w:t>
+      </w:r>
+      <w:proofErr w:type="spellEnd"/>
+      <w:r>
+        <w:t xml:space="preserve"> </w:t>
+      </w:r>
       <w:r>
         <w:t>besitzt</w:t>
       </w:r>
@@ -6477,7 +6670,23 @@
         <w:t>.</w:t>
       </w:r>
       <w:r>
-        <w:t xml:space="preserve"> Vanishing gradiant Effekte treten durch d</w:t>
+        <w:t xml:space="preserve"> </w:t>
+      </w:r>
+      <w:proofErr w:type="spellStart"/>
+      <w:r>
+        <w:t>Vanishing</w:t>
+      </w:r>
+      <w:proofErr w:type="spellEnd"/>
+      <w:r>
+        <w:t xml:space="preserve"> </w:t>
+      </w:r>
+      <w:proofErr w:type="spellStart"/>
+      <w:r>
+        <w:t>gradiant</w:t>
+      </w:r>
+      <w:proofErr w:type="spellEnd"/>
+      <w:r>
+        <w:t xml:space="preserve"> Effekte treten durch d</w:t>
       </w:r>
       <w:r>
         <w:t>en festen Aktivierungsintervall von (0,1)</w:t>
@@ -6592,6 +6801,7 @@
       <w:r>
         <w:t xml:space="preserve">Wie in </w:t>
       </w:r>
+      <w:proofErr w:type="gramStart"/>
       <w:r>
         <w:rPr>
           <w:b/>
@@ -6600,6 +6810,7 @@
         </w:rPr>
         <w:t>Abbildung ?</w:t>
       </w:r>
+      <w:proofErr w:type="gramEnd"/>
       <w:r>
         <w:t xml:space="preserve"> zu sehen ist, ist die ReLU Funktion eine </w:t>
       </w:r>
@@ -6625,7 +6836,23 @@
         <w:t>ernen geeigneten Gradienten darstellt.</w:t>
       </w:r>
       <w:r>
-        <w:t xml:space="preserve"> Der vanishing gradient Effekt kann somit nicht auftreten.</w:t>
+        <w:t xml:space="preserve"> Der </w:t>
+      </w:r>
+      <w:proofErr w:type="spellStart"/>
+      <w:r>
+        <w:t>vanishing</w:t>
+      </w:r>
+      <w:proofErr w:type="spellEnd"/>
+      <w:r>
+        <w:t xml:space="preserve"> </w:t>
+      </w:r>
+      <w:proofErr w:type="spellStart"/>
+      <w:r>
+        <w:t>gradient</w:t>
+      </w:r>
+      <w:proofErr w:type="spellEnd"/>
+      <w:r>
+        <w:t xml:space="preserve"> Effekt kann somit nicht auftreten.</w:t>
       </w:r>
       <w:sdt>
         <w:sdtPr>
@@ -6659,12 +6886,57 @@
         <w:t xml:space="preserve">Ein weiterer Vorteil der ReLU ist, dass sie den Wert 0 annehmen kann, was bei Tanh und Sigmoid nicht der Fall ist. </w:t>
       </w:r>
       <w:r>
-        <w:t>Xavier Glorot, Antoine Bordes und Yoshua Bengio fanden unter anderem in ihrem Paper heraus, das die „harte“ 0 der ReLU Funktion dabei hilft das Netz genauer zu trainieren. Beim betreuten Lernen war die ReLU Funktion durchweg besser als Sigmoid, Tanh und der Softplus Funktion. Die betrachteten Testdatensätze waren MNIST, CIFAR10, NISTP und NORB.</w:t>
-      </w:r>
-    </w:p>
-    <w:p>
-      <w:r>
-        <w:t>Softplus ist angelehnt an ReLU, jedoch besitzt die Softplus keine Null.</w:t>
+        <w:t xml:space="preserve">Xavier </w:t>
+      </w:r>
+      <w:proofErr w:type="spellStart"/>
+      <w:r>
+        <w:t>Glorot</w:t>
+      </w:r>
+      <w:proofErr w:type="spellEnd"/>
+      <w:r>
+        <w:t xml:space="preserve">, Antoine Bordes und </w:t>
+      </w:r>
+      <w:proofErr w:type="spellStart"/>
+      <w:r>
+        <w:t>Yoshua</w:t>
+      </w:r>
+      <w:proofErr w:type="spellEnd"/>
+      <w:r>
+        <w:t xml:space="preserve"> </w:t>
+      </w:r>
+      <w:proofErr w:type="spellStart"/>
+      <w:r>
+        <w:t>Bengio</w:t>
+      </w:r>
+      <w:proofErr w:type="spellEnd"/>
+      <w:r>
+        <w:t xml:space="preserve"> fanden unter anderem in ihrem Paper heraus, das die „harte“ 0 der ReLU Funktion dabei hilft das Netz genauer zu trainieren. Beim betreuten Lernen war die ReLU Funktion durchweg besser als Sigmoid, Tanh und der </w:t>
+      </w:r>
+      <w:proofErr w:type="spellStart"/>
+      <w:r>
+        <w:t>Softplus</w:t>
+      </w:r>
+      <w:proofErr w:type="spellEnd"/>
+      <w:r>
+        <w:t xml:space="preserve"> Funktion. Die betrachteten Testdatensätze waren MNIST, CIFAR10, NISTP und NORB.</w:t>
+      </w:r>
+    </w:p>
+    <w:p>
+      <w:proofErr w:type="spellStart"/>
+      <w:r>
+        <w:t>Softplus</w:t>
+      </w:r>
+      <w:proofErr w:type="spellEnd"/>
+      <w:r>
+        <w:t xml:space="preserve"> ist angelehnt an ReLU, jedoch besitzt die </w:t>
+      </w:r>
+      <w:proofErr w:type="spellStart"/>
+      <w:r>
+        <w:t>Softplus</w:t>
+      </w:r>
+      <w:proofErr w:type="spellEnd"/>
+      <w:r>
+        <w:t xml:space="preserve"> keine Null.</w:t>
       </w:r>
       <w:sdt>
         <w:sdtPr>
@@ -6708,7 +6980,15 @@
         <w:t>. Backpropagation</w:t>
       </w:r>
       <w:r>
-        <w:t xml:space="preserve"> (vllt Seitenumbruch erzwingen)</w:t>
+        <w:t xml:space="preserve"> (</w:t>
+      </w:r>
+      <w:proofErr w:type="spellStart"/>
+      <w:r>
+        <w:t>vllt</w:t>
+      </w:r>
+      <w:proofErr w:type="spellEnd"/>
+      <w:r>
+        <w:t xml:space="preserve"> Seitenumbruch erzwingen)</w:t>
       </w:r>
       <w:bookmarkEnd w:id="13"/>
     </w:p>
@@ -7219,7 +7499,31 @@
     </w:p>
     <w:p>
       <w:r>
-        <w:t>Im ersten Schritt werden dem Netz die verschiedenen Testdaten präsentiert. Das Netz gibt den Inputvektor Schicht für Schicht durch das neuronale Netz und errechnet so einen Outputvektor. Jedoch unterscheiden sich der errechnete Outputvektor mit dem gewünschten Outputvektor.</w:t>
+        <w:t xml:space="preserve">Im ersten Schritt werden dem Netz die verschiedenen Testdaten präsentiert. Das Netz gibt den Inputvektor Schicht für Schicht durch das neuronale Netz und errechnet so einen </w:t>
+      </w:r>
+      <w:proofErr w:type="spellStart"/>
+      <w:r>
+        <w:t>Outputvektor</w:t>
+      </w:r>
+      <w:proofErr w:type="spellEnd"/>
+      <w:r>
+        <w:t xml:space="preserve">. Jedoch unterscheiden sich der errechnete </w:t>
+      </w:r>
+      <w:proofErr w:type="spellStart"/>
+      <w:r>
+        <w:t>Outputvektor</w:t>
+      </w:r>
+      <w:proofErr w:type="spellEnd"/>
+      <w:r>
+        <w:t xml:space="preserve"> mit dem gewünschten </w:t>
+      </w:r>
+      <w:proofErr w:type="spellStart"/>
+      <w:r>
+        <w:t>Outputvektor</w:t>
+      </w:r>
+      <w:proofErr w:type="spellEnd"/>
+      <w:r>
+        <w:t>.</w:t>
       </w:r>
     </w:p>
     <w:p>
@@ -7227,10 +7531,23 @@
         <w:t>Die Fehlerberechnung</w:t>
       </w:r>
       <w:r>
-        <w:t xml:space="preserve"> der Outputschicht</w:t>
-      </w:r>
-      <w:r>
-        <w:t>, welche Schritt zwei darstellt, benötigt zur Berechnung die Kostenfunktion und d</w:t>
+        <w:t xml:space="preserve"> der </w:t>
+      </w:r>
+      <w:proofErr w:type="spellStart"/>
+      <w:r>
+        <w:t>Outputschicht</w:t>
+      </w:r>
+      <w:proofErr w:type="spellEnd"/>
+      <w:r>
+        <w:t xml:space="preserve">, </w:t>
+      </w:r>
+      <w:proofErr w:type="gramStart"/>
+      <w:r>
+        <w:t>welche Schritt</w:t>
+      </w:r>
+      <w:proofErr w:type="gramEnd"/>
+      <w:r>
+        <w:t xml:space="preserve"> zwei darstellt, benötigt zur Berechnung die Kostenfunktion und d</w:t>
       </w:r>
       <w:r>
         <w:t xml:space="preserve">en gewichteten Input. </w:t>
@@ -7476,7 +7793,15 @@
         <w:t>y(x)</w:t>
       </w:r>
       <w:r>
-        <w:t xml:space="preserve"> ist der gewünschte Outputvektor für das </w:t>
+        <w:t xml:space="preserve"> ist der gewünschte </w:t>
+      </w:r>
+      <w:proofErr w:type="spellStart"/>
+      <w:r>
+        <w:t>Outputvektor</w:t>
+      </w:r>
+      <w:proofErr w:type="spellEnd"/>
+      <w:r>
+        <w:t xml:space="preserve"> für das </w:t>
       </w:r>
       <w:r>
         <w:t>Trainingss</w:t>
@@ -8688,6 +9013,7 @@
         </w:rPr>
         <w:t xml:space="preserve"> zeigt auch auf wie schnell ein Netz lernt. Wie in </w:t>
       </w:r>
+      <w:proofErr w:type="gramStart"/>
       <w:r>
         <w:rPr>
           <w:rFonts w:eastAsiaTheme="minorEastAsia"/>
@@ -8697,6 +9023,7 @@
         </w:rPr>
         <w:t>Abbildung ?</w:t>
       </w:r>
+      <w:proofErr w:type="gramEnd"/>
       <w:r>
         <w:rPr>
           <w:rFonts w:eastAsiaTheme="minorEastAsia"/>
@@ -8891,7 +9218,23 @@
     </w:p>
     <w:p>
       <w:r>
-        <w:t xml:space="preserve">γ stellt die vom Benutzter gewählte Schrittweite beim lernen da und </w:t>
+        <w:t xml:space="preserve">γ stellt die </w:t>
+      </w:r>
+      <w:proofErr w:type="gramStart"/>
+      <w:r>
+        <w:t>vom Benutzter</w:t>
+      </w:r>
+      <w:proofErr w:type="gramEnd"/>
+      <w:r>
+        <w:t xml:space="preserve"> gewählte Schrittweite beim </w:t>
+      </w:r>
+      <w:proofErr w:type="spellStart"/>
+      <w:r>
+        <w:t>lernen</w:t>
+      </w:r>
+      <w:proofErr w:type="spellEnd"/>
+      <w:r>
+        <w:t xml:space="preserve"> da und </w:t>
       </w:r>
       <m:oMath>
         <m:sSubSup>
@@ -8991,6 +9334,46 @@
     </w:p>
     <w:p>
       <w:r>
+        <w:t xml:space="preserve">Die Klassifizierung von Bildern unterscheidet sich von der Objekterkennung in Bildern. Bei der Klassifizierung wird jedem Bild nur eine Gruppe zugeordnet. Bei der Objekterkennung kann jedoch jedes Bild mehrere Objekte aus mehreren Gruppen enthalten. Um die einzelnen Objekte zu erkennen und deren Position zu bestimmen muss das Bild segmentiert werden, um anschließend eine Bounding </w:t>
+      </w:r>
+      <w:proofErr w:type="gramStart"/>
+      <w:r>
+        <w:t>Boxes</w:t>
+      </w:r>
+      <w:proofErr w:type="gramEnd"/>
+      <w:r>
+        <w:t xml:space="preserve"> um diese Bereiche ziehen zu können.</w:t>
+      </w:r>
+      <w:sdt>
+        <w:sdtPr>
+          <w:id w:val="1187866576"/>
+          <w:citation/>
+        </w:sdtPr>
+        <w:sdtContent>
+          <w:r>
+            <w:fldChar w:fldCharType="begin"/>
+          </w:r>
+          <w:r>
+            <w:instrText xml:space="preserve"> CITATION Zha20 \l 1031 </w:instrText>
+          </w:r>
+          <w:r>
+            <w:fldChar w:fldCharType="separate"/>
+          </w:r>
+          <w:r>
+            <w:rPr>
+              <w:noProof/>
+            </w:rPr>
+            <w:t xml:space="preserve"> (Zhang, C. Lipton, Li, &amp; J. Smola, 2020)</w:t>
+          </w:r>
+          <w:r>
+            <w:fldChar w:fldCharType="end"/>
+          </w:r>
+        </w:sdtContent>
+      </w:sdt>
+    </w:p>
+    <w:p>
+      <w:r>
+        <w:lastRenderedPageBreak/>
         <w:t xml:space="preserve">Dieses Kapitel wird die drei Segmentationsalgorithmen YOLOv3, SSD und Faster R-CNN betrachtet. Es werden nur die drei Algorithmen betrachtet, da sie die am meisten Verbreiteten und </w:t>
       </w:r>
       <w:r>
@@ -9024,7 +9407,7 @@
             <w:rPr>
               <w:noProof/>
             </w:rPr>
-            <w:t xml:space="preserve"> (Redmon &amp; Farhadi, 2018)</w:t>
+            <w:t xml:space="preserve"> (Redmon &amp; Farhadi, YOLOv3: An Incremental Improvement, 2018)</w:t>
           </w:r>
           <w:r>
             <w:fldChar w:fldCharType="end"/>
@@ -9041,14 +9424,42 @@
       </w:pPr>
       <w:bookmarkStart w:id="15" w:name="_Toc31182259"/>
       <w:r>
-        <w:lastRenderedPageBreak/>
         <w:t>5.</w:t>
       </w:r>
       <w:r>
         <w:t xml:space="preserve">4.1. </w:t>
       </w:r>
-      <w:r>
-        <w:t>You only look once (YOLO)</w:t>
+      <w:proofErr w:type="spellStart"/>
+      <w:r>
+        <w:t>You</w:t>
+      </w:r>
+      <w:proofErr w:type="spellEnd"/>
+      <w:r>
+        <w:t xml:space="preserve"> </w:t>
+      </w:r>
+      <w:proofErr w:type="spellStart"/>
+      <w:r>
+        <w:t>only</w:t>
+      </w:r>
+      <w:proofErr w:type="spellEnd"/>
+      <w:r>
+        <w:t xml:space="preserve"> </w:t>
+      </w:r>
+      <w:proofErr w:type="spellStart"/>
+      <w:r>
+        <w:t>look</w:t>
+      </w:r>
+      <w:proofErr w:type="spellEnd"/>
+      <w:r>
+        <w:t xml:space="preserve"> </w:t>
+      </w:r>
+      <w:proofErr w:type="spellStart"/>
+      <w:r>
+        <w:t>once</w:t>
+      </w:r>
+      <w:proofErr w:type="spellEnd"/>
+      <w:r>
+        <w:t xml:space="preserve"> (YOLO)</w:t>
       </w:r>
       <w:bookmarkEnd w:id="15"/>
     </w:p>
@@ -9070,6 +9481,7 @@
       <w:r>
         <w:t xml:space="preserve"> bestimmt. YOLO arbeitet auf dem gesamten Bild. Zuerst wird das Bild in ein </w:t>
       </w:r>
+      <w:proofErr w:type="spellStart"/>
       <w:r>
         <w:t>S</w:t>
       </w:r>
@@ -9079,6 +9491,7 @@
       <w:r>
         <w:t>S</w:t>
       </w:r>
+      <w:proofErr w:type="spellEnd"/>
       <w:r>
         <w:t xml:space="preserve">-Grid unterteilt. Darauf werden in jedem </w:t>
       </w:r>
@@ -9231,10 +9644,26 @@
         <w:ind w:left="0"/>
       </w:pPr>
       <w:r>
-        <w:t>YOLO ist der schnellste Segmentierungsalgorithmus von den vorzustellenden Algorithmen. YOLOv3 ermöglicht es Bounding Boxes in Echtzeit zu erzeugen. Die maximal mögliche Bilderrate, bei einem 320x320 Pixel großen Bild und einer TitanX Grafikkarte, beträgt 45 FPS.</w:t>
-      </w:r>
-      <w:r>
-        <w:t xml:space="preserve"> Die Genauigkeit der Positionsbestimmung ist genauso gut wie der, im folgenden Kapitel vorgestellte, Algorithmus SSD und nur etwas schlechter wie der Algorithmus aus Kapitel 5.4.3.. Jedoch hat YOLO</w:t>
+        <w:t xml:space="preserve">YOLO ist der schnellste Segmentierungsalgorithmus von den vorzustellenden Algorithmen. YOLOv3 ermöglicht es Bounding Boxes in Echtzeit zu erzeugen. Die maximal mögliche Bilderrate, bei einem 320x320 Pixel großen Bild und einer </w:t>
+      </w:r>
+      <w:proofErr w:type="spellStart"/>
+      <w:r>
+        <w:t>TitanX</w:t>
+      </w:r>
+      <w:proofErr w:type="spellEnd"/>
+      <w:r>
+        <w:t xml:space="preserve"> Grafikkarte, beträgt 45 FPS.</w:t>
+      </w:r>
+      <w:r>
+        <w:t xml:space="preserve"> Die Genauigkeit der Positionsbestimmung ist genauso gut wie der, im folgenden Kapitel vorgestellte, Algorithmus SSD und nur etwas schlechter wie der Algorithmus aus Kapitel 5.4.</w:t>
+      </w:r>
+      <w:proofErr w:type="gramStart"/>
+      <w:r>
+        <w:t>3..</w:t>
+      </w:r>
+      <w:proofErr w:type="gramEnd"/>
+      <w:r>
+        <w:t xml:space="preserve"> Jedoch hat YOLO</w:t>
       </w:r>
       <w:r>
         <w:t>v2</w:t>
@@ -9284,7 +9713,16 @@
       </w:pPr>
       <w:bookmarkStart w:id="16" w:name="_Toc31182260"/>
       <w:r>
-        <w:t>5.4.2. Single Shoot Detector (SSD)</w:t>
+        <w:lastRenderedPageBreak/>
+        <w:t xml:space="preserve">5.4.2. Single Shoot </w:t>
+      </w:r>
+      <w:proofErr w:type="spellStart"/>
+      <w:r>
+        <w:t>Detector</w:t>
+      </w:r>
+      <w:proofErr w:type="spellEnd"/>
+      <w:r>
+        <w:t xml:space="preserve"> (SSD)</w:t>
       </w:r>
       <w:bookmarkEnd w:id="16"/>
     </w:p>
@@ -9373,11 +9811,7 @@
         <w:t>eckige</w:t>
       </w:r>
       <w:r>
-        <w:t xml:space="preserve"> Form haben. Ein Zoom Level bestimmt dabei </w:t>
-      </w:r>
-      <w:r>
-        <w:lastRenderedPageBreak/>
-        <w:t xml:space="preserve">wie groß die Anchor Box, im Verhältnis </w:t>
+        <w:t xml:space="preserve"> Form haben. Ein Zoom Level bestimmt dabei wie groß die Anchor Box, im Verhältnis </w:t>
       </w:r>
       <w:r>
         <w:t xml:space="preserve">zu </w:t>
@@ -9543,130 +9977,479 @@
     </w:p>
     <w:p>
       <w:r>
-        <w:t>Hier dann nach erlaubnis weiter wie schnell SSD ist.</w:t>
-      </w:r>
-      <w:bookmarkStart w:id="17" w:name="_GoBack"/>
+        <w:t xml:space="preserve">Hier dann nach </w:t>
+      </w:r>
+      <w:proofErr w:type="spellStart"/>
+      <w:r>
+        <w:t>erlaubnis</w:t>
+      </w:r>
+      <w:proofErr w:type="spellEnd"/>
+      <w:r>
+        <w:t xml:space="preserve"> weiter wie schnell SSD ist.</w:t>
+      </w:r>
+    </w:p>
+    <w:p>
+      <w:pPr>
+        <w:pStyle w:val="berschrift1"/>
+      </w:pPr>
+      <w:bookmarkStart w:id="17" w:name="_Toc31182261"/>
+      <w:r>
+        <w:t>5.4.3. Faster Region-</w:t>
+      </w:r>
+      <w:proofErr w:type="spellStart"/>
+      <w:r>
+        <w:t>Based</w:t>
+      </w:r>
+      <w:proofErr w:type="spellEnd"/>
+      <w:r>
+        <w:t xml:space="preserve"> Convolutional Neuronal Network</w:t>
+      </w:r>
+      <w:r>
+        <w:t xml:space="preserve"> (Faster R-CNN)</w:t>
+      </w:r>
       <w:bookmarkEnd w:id="17"/>
     </w:p>
     <w:p>
+      <w:bookmarkStart w:id="18" w:name="_Toc31182262"/>
+      <w:r>
+        <w:t xml:space="preserve">Faster R-CNN’s verwenden ein vorgestelltes </w:t>
+      </w:r>
+      <w:r>
+        <w:t>C</w:t>
+      </w:r>
+      <w:r>
+        <w:t>NN</w:t>
+      </w:r>
+      <w:r>
+        <w:t>,</w:t>
+      </w:r>
+      <w:r>
+        <w:t xml:space="preserve"> welches eine Feature </w:t>
+      </w:r>
+      <w:proofErr w:type="spellStart"/>
+      <w:r>
+        <w:t>Map</w:t>
+      </w:r>
+      <w:proofErr w:type="spellEnd"/>
+      <w:r>
+        <w:t xml:space="preserve"> von dem vorgestellten Bild erstellt. Diese Feature </w:t>
+      </w:r>
+      <w:proofErr w:type="spellStart"/>
+      <w:r>
+        <w:t>Map</w:t>
+      </w:r>
+      <w:proofErr w:type="spellEnd"/>
+      <w:r>
+        <w:t xml:space="preserve"> wird für zwei Dinge benutzt. Die erste Anwendung ist die Vorbestimmung von möglichen Objekten in einem </w:t>
+      </w:r>
+      <w:r>
+        <w:rPr>
+          <w:i/>
+          <w:iCs/>
+        </w:rPr>
+        <w:t xml:space="preserve">Region </w:t>
+      </w:r>
+      <w:proofErr w:type="spellStart"/>
+      <w:r>
+        <w:rPr>
+          <w:i/>
+          <w:iCs/>
+        </w:rPr>
+        <w:t>Proposal</w:t>
+      </w:r>
+      <w:proofErr w:type="spellEnd"/>
+      <w:r>
+        <w:rPr>
+          <w:i/>
+          <w:iCs/>
+        </w:rPr>
+        <w:t xml:space="preserve"> Network</w:t>
+      </w:r>
+      <w:r>
+        <w:t xml:space="preserve"> </w:t>
+      </w:r>
+      <w:r>
+        <w:t xml:space="preserve">(RPN) </w:t>
+      </w:r>
+      <w:r>
+        <w:t xml:space="preserve">und die zweite ist das Region </w:t>
+      </w:r>
+      <w:proofErr w:type="spellStart"/>
+      <w:r>
+        <w:t>of</w:t>
+      </w:r>
+      <w:proofErr w:type="spellEnd"/>
+      <w:r>
+        <w:t xml:space="preserve"> Interest-Pooling</w:t>
+      </w:r>
+      <w:r>
+        <w:t xml:space="preserve">, auch </w:t>
+      </w:r>
+      <w:proofErr w:type="spellStart"/>
+      <w:r>
+        <w:t>RoI</w:t>
+      </w:r>
+      <w:proofErr w:type="spellEnd"/>
+      <w:r>
+        <w:t xml:space="preserve">-Pooling genannt, welches die </w:t>
+      </w:r>
+      <w:r>
+        <w:t>G</w:t>
+      </w:r>
+      <w:r>
+        <w:t xml:space="preserve">röße der Feature </w:t>
+      </w:r>
+      <w:proofErr w:type="spellStart"/>
+      <w:r>
+        <w:t>Map</w:t>
+      </w:r>
+      <w:proofErr w:type="spellEnd"/>
+      <w:r>
+        <w:t xml:space="preserve"> auf </w:t>
+      </w:r>
+      <w:r>
+        <w:t>die geforderte Größe des folgenden Klassifizierungsschichten skaliert</w:t>
+      </w:r>
+      <w:r>
+        <w:t>.</w:t>
+      </w:r>
+      <w:r>
+        <w:t xml:space="preserve"> </w:t>
+      </w:r>
+      <w:sdt>
+        <w:sdtPr>
+          <w:id w:val="1532686614"/>
+          <w:citation/>
+        </w:sdtPr>
+        <w:sdtContent>
+          <w:r>
+            <w:fldChar w:fldCharType="begin"/>
+          </w:r>
+          <w:r>
+            <w:instrText xml:space="preserve"> CITATION Gre17 \l 1031 </w:instrText>
+          </w:r>
+          <w:r>
+            <w:fldChar w:fldCharType="separate"/>
+          </w:r>
+          <w:r>
+            <w:rPr>
+              <w:noProof/>
+            </w:rPr>
+            <w:t>(Grel, 2017)</w:t>
+          </w:r>
+          <w:r>
+            <w:fldChar w:fldCharType="end"/>
+          </w:r>
+        </w:sdtContent>
+      </w:sdt>
+    </w:p>
+    <w:p>
+      <w:r>
+        <w:t xml:space="preserve">Das RPN </w:t>
+      </w:r>
+      <w:r>
+        <w:t>bekommt die</w:t>
+      </w:r>
+      <w:r>
+        <w:t xml:space="preserve"> Feature Maps </w:t>
+      </w:r>
+      <w:r>
+        <w:t xml:space="preserve">des CNN’s </w:t>
+      </w:r>
+      <w:r>
+        <w:t>und gibt rechteckige Bereiche</w:t>
+      </w:r>
+      <w:r>
+        <w:t xml:space="preserve"> aus</w:t>
+      </w:r>
+      <w:r>
+        <w:t>, mit einer dazugehörigen Wahrscheinlichkeit zu welcher Gruppe dieser Bereich gehört.</w:t>
+      </w:r>
+      <w:r>
+        <w:t xml:space="preserve"> Um dies zu erreichen wird ein </w:t>
+      </w:r>
+      <w:proofErr w:type="spellStart"/>
+      <w:r>
+        <w:rPr>
+          <w:i/>
+          <w:iCs/>
+        </w:rPr>
+        <w:t>nxn</w:t>
+      </w:r>
+      <w:proofErr w:type="spellEnd"/>
+      <w:r>
+        <w:t xml:space="preserve"> große </w:t>
+      </w:r>
+      <w:r>
+        <w:t>Convolutional Schicht</w:t>
+      </w:r>
+      <w:r>
+        <w:t xml:space="preserve"> erstellt, </w:t>
+      </w:r>
+      <w:r>
+        <w:lastRenderedPageBreak/>
+        <w:t xml:space="preserve">welches sich über die Feature </w:t>
+      </w:r>
+      <w:proofErr w:type="spellStart"/>
+      <w:r>
+        <w:t>Map</w:t>
+      </w:r>
+      <w:proofErr w:type="spellEnd"/>
+      <w:r>
+        <w:t xml:space="preserve"> schiebt.</w:t>
+      </w:r>
+      <w:r>
+        <w:t xml:space="preserve"> Das Ergebnis wird in einer Box-Regression-Schicht und einer Box-Klassifizierungs-Schicht bearbeitet. Die Box-Regression-Schicht ist für die Anpassung der Größe der Bounding-Box zuständig und die Box-Klassifizierungs-Schicht wird für die Klassifizierungswahrscheinlichkeit benötigt. Die zwei Schichten werden </w:t>
+      </w:r>
+      <w:r>
+        <w:t>üblicherweise mit einer 1x1 Convolutional Schicht umgesetzt.</w:t>
+      </w:r>
+      <w:sdt>
+        <w:sdtPr>
+          <w:id w:val="233060671"/>
+          <w:citation/>
+        </w:sdtPr>
+        <w:sdtContent>
+          <w:r>
+            <w:fldChar w:fldCharType="begin"/>
+          </w:r>
+          <w:r>
+            <w:instrText xml:space="preserve"> CITATION Gre17 \l 1031 </w:instrText>
+          </w:r>
+          <w:r>
+            <w:fldChar w:fldCharType="separate"/>
+          </w:r>
+          <w:r>
+            <w:rPr>
+              <w:noProof/>
+            </w:rPr>
+            <w:t xml:space="preserve"> (Grel, 2017)</w:t>
+          </w:r>
+          <w:r>
+            <w:fldChar w:fldCharType="end"/>
+          </w:r>
+        </w:sdtContent>
+      </w:sdt>
+      <w:sdt>
+        <w:sdtPr>
+          <w:id w:val="1852914035"/>
+          <w:citation/>
+        </w:sdtPr>
+        <w:sdtContent>
+          <w:r>
+            <w:fldChar w:fldCharType="begin"/>
+          </w:r>
+          <w:r>
+            <w:instrText xml:space="preserve"> CITATION Ren16 \l 1031 </w:instrText>
+          </w:r>
+          <w:r>
+            <w:fldChar w:fldCharType="separate"/>
+          </w:r>
+          <w:r>
+            <w:rPr>
+              <w:noProof/>
+            </w:rPr>
+            <w:t xml:space="preserve"> (Ren, He, Girshick, &amp; Sun, 2016)</w:t>
+          </w:r>
+          <w:r>
+            <w:fldChar w:fldCharType="end"/>
+          </w:r>
+        </w:sdtContent>
+      </w:sdt>
+    </w:p>
+    <w:p>
+      <w:r>
+        <w:t xml:space="preserve">Im Anschluss übernimmt die Klassifizierungs-Schicht, welche nach dem </w:t>
+      </w:r>
+      <w:proofErr w:type="spellStart"/>
+      <w:r>
+        <w:t>RoI</w:t>
+      </w:r>
+      <w:proofErr w:type="spellEnd"/>
+      <w:r>
+        <w:t xml:space="preserve">-Pooling </w:t>
+      </w:r>
+      <w:r>
+        <w:t>implementiert ist, die genauen Bounding-Boxes und die Wahrscheinlichkeit zu welcher Gruppe diese Box gehört.</w:t>
+      </w:r>
+    </w:p>
+    <w:p>
+      <w:r>
+        <w:t>Das Faster R-CNN ist der langsamste, aber genaueste von den drei vorgestellten Algorithmen</w:t>
+      </w:r>
+      <w:r>
+        <w:t xml:space="preserve">, was abermals in </w:t>
+      </w:r>
+      <w:r>
+        <w:rPr>
+          <w:b/>
+          <w:bCs/>
+          <w:color w:val="FF0000"/>
+        </w:rPr>
+        <w:t>Abbildung ?</w:t>
+      </w:r>
+      <w:r>
+        <w:t xml:space="preserve"> zu sehen ist</w:t>
+      </w:r>
+      <w:r>
+        <w:t>.</w:t>
+      </w:r>
+      <w:sdt>
+        <w:sdtPr>
+          <w:id w:val="-650599358"/>
+          <w:citation/>
+        </w:sdtPr>
+        <w:sdtContent>
+          <w:r>
+            <w:fldChar w:fldCharType="begin"/>
+          </w:r>
+          <w:r>
+            <w:instrText xml:space="preserve"> CITATION Hua17 \l 1031 </w:instrText>
+          </w:r>
+          <w:r>
+            <w:fldChar w:fldCharType="separate"/>
+          </w:r>
+          <w:r>
+            <w:rPr>
+              <w:noProof/>
+            </w:rPr>
+            <w:t xml:space="preserve"> (Huang, et al., 2017)</w:t>
+          </w:r>
+          <w:r>
+            <w:fldChar w:fldCharType="end"/>
+          </w:r>
+        </w:sdtContent>
+      </w:sdt>
+      <w:r>
+        <w:t xml:space="preserve"> Die geringere Geschwindigkeit und die höhere Genauigkeit der Bounding-Boxes entsteht durch die Arbeitsweise des Netzes.</w:t>
+      </w:r>
+      <w:r>
+        <w:t xml:space="preserve"> Die oben beschriebene Arbeitsweise zeigt auf, dass Faster R-CNN’s zweimal das Bild verarbeiten, um die endgültigen Bounding-Boxes zu bestimmen. YOLO und SSD gehen nur einmal über das Bild. Dadurch wird Zeit und Rechenleistung gespart. Des Weiteren ist der Aufbau eines Faster R-CNN komplexer als die zwei anderen, was wiederum die Rechenzeit anhebt.</w:t>
+      </w:r>
+      <w:sdt>
+        <w:sdtPr>
+          <w:id w:val="386546174"/>
+          <w:citation/>
+        </w:sdtPr>
+        <w:sdtContent>
+          <w:r>
+            <w:fldChar w:fldCharType="begin"/>
+          </w:r>
+          <w:r>
+            <w:instrText xml:space="preserve"> CITATION Hua17 \l 1031 </w:instrText>
+          </w:r>
+          <w:r>
+            <w:fldChar w:fldCharType="separate"/>
+          </w:r>
+          <w:r>
+            <w:rPr>
+              <w:noProof/>
+            </w:rPr>
+            <w:t xml:space="preserve"> (Huang, et al., 2017)</w:t>
+          </w:r>
+          <w:r>
+            <w:fldChar w:fldCharType="end"/>
+          </w:r>
+        </w:sdtContent>
+      </w:sdt>
+    </w:p>
+    <w:p>
       <w:pPr>
         <w:pStyle w:val="berschrift1"/>
       </w:pPr>
-      <w:bookmarkStart w:id="18" w:name="_Toc31182261"/>
-      <w:r>
-        <w:t>5.4.3. Faster Region-Based Convolutional Neuronal Network</w:t>
-      </w:r>
-      <w:r>
-        <w:t xml:space="preserve"> (Faster R-CNN)</w:t>
+      <w:r>
+        <w:t>6</w:t>
+      </w:r>
+      <w:r>
+        <w:t xml:space="preserve">. </w:t>
+      </w:r>
+      <w:r>
+        <w:t xml:space="preserve">Pattern Erkennung mithilfe </w:t>
+      </w:r>
+      <w:r>
+        <w:t>von</w:t>
+      </w:r>
+      <w:r>
+        <w:t xml:space="preserve"> Rhythmus</w:t>
+      </w:r>
+      <w:r>
+        <w:t xml:space="preserve"> und Melodie</w:t>
       </w:r>
       <w:bookmarkEnd w:id="18"/>
     </w:p>
     <w:p>
-      <w:r>
-        <w:t>Hier dann aus Link:</w:t>
-      </w:r>
+      <w:pPr>
+        <w:pStyle w:val="berschrift1"/>
+      </w:pPr>
+      <w:bookmarkStart w:id="19" w:name="_Toc31182263"/>
+      <w:r>
+        <w:t>6</w:t>
+      </w:r>
+      <w:r>
+        <w:t>.1. String basierte Pattern suche</w:t>
+      </w:r>
+      <w:bookmarkEnd w:id="19"/>
       <w:r>
         <w:t xml:space="preserve"> </w:t>
       </w:r>
+    </w:p>
+    <w:p>
+      <w:pPr>
+        <w:pStyle w:val="berschrift1"/>
+      </w:pPr>
+      <w:bookmarkStart w:id="20" w:name="_Toc31182264"/>
+      <w:r>
+        <w:t>6</w:t>
+      </w:r>
+      <w:r>
+        <w:t>.2. Geometrische Pattern suche</w:t>
+      </w:r>
+      <w:bookmarkEnd w:id="20"/>
+    </w:p>
+    <w:p>
+      <w:pPr>
+        <w:pStyle w:val="berschrift1"/>
+      </w:pPr>
+      <w:bookmarkStart w:id="21" w:name="_Toc31182265"/>
+      <w:r>
+        <w:t>6</w:t>
+      </w:r>
+      <w:r>
+        <w:t>.</w:t>
+      </w:r>
+      <w:r>
+        <w:t>2</w:t>
+      </w:r>
+      <w:r>
+        <w:t>.</w:t>
+      </w:r>
+      <w:r>
+        <w:t>1.</w:t>
+      </w:r>
+      <w:r>
+        <w:t xml:space="preserve"> </w:t>
+      </w:r>
+      <w:proofErr w:type="gramStart"/>
+      <w:r>
+        <w:t>Fünf-Dimensionales</w:t>
+      </w:r>
+      <w:proofErr w:type="gramEnd"/>
+      <w:r>
+        <w:t xml:space="preserve"> Punkt Set</w:t>
+      </w:r>
+      <w:bookmarkEnd w:id="21"/>
+    </w:p>
+    <w:p>
+      <w:r>
+        <w:t>(</w:t>
+      </w:r>
+      <w:r>
+        <w:t xml:space="preserve">Erst ab drittens Interessant!! </w:t>
+      </w:r>
+      <w:r>
+        <w:t xml:space="preserve">Zweidimensional Aufbereiten </w:t>
+      </w:r>
       <w:hyperlink r:id="rId13" w:history="1">
-        <w:r>
-          <w:rPr>
-            <w:rStyle w:val="Hyperlink"/>
-          </w:rPr>
-          <w:t>https://stackoverflow.com/questions/42364513/how-to-locate-multiple-objects-in-the-same-image</w:t>
-        </w:r>
-      </w:hyperlink>
-    </w:p>
-    <w:p>
-      <w:pPr>
-        <w:pStyle w:val="berschrift1"/>
-      </w:pPr>
-      <w:bookmarkStart w:id="19" w:name="_Toc31182262"/>
-      <w:r>
-        <w:t>6</w:t>
-      </w:r>
-      <w:r>
-        <w:t xml:space="preserve">. </w:t>
-      </w:r>
-      <w:r>
-        <w:t xml:space="preserve">Pattern Erkennung mithilfe </w:t>
-      </w:r>
-      <w:r>
-        <w:t>von</w:t>
-      </w:r>
-      <w:r>
-        <w:t xml:space="preserve"> Rhythmus</w:t>
-      </w:r>
-      <w:r>
-        <w:t xml:space="preserve"> und Melodie</w:t>
-      </w:r>
-      <w:bookmarkEnd w:id="19"/>
-    </w:p>
-    <w:p>
-      <w:pPr>
-        <w:pStyle w:val="berschrift1"/>
-      </w:pPr>
-      <w:bookmarkStart w:id="20" w:name="_Toc31182263"/>
-      <w:r>
-        <w:t>6</w:t>
-      </w:r>
-      <w:r>
-        <w:t>.1. String basierte Pattern suche</w:t>
-      </w:r>
-      <w:bookmarkEnd w:id="20"/>
-      <w:r>
-        <w:t xml:space="preserve"> </w:t>
-      </w:r>
-    </w:p>
-    <w:p>
-      <w:pPr>
-        <w:pStyle w:val="berschrift1"/>
-      </w:pPr>
-      <w:bookmarkStart w:id="21" w:name="_Toc31182264"/>
-      <w:r>
-        <w:t>6</w:t>
-      </w:r>
-      <w:r>
-        <w:t>.2. Geometrische Pattern suche</w:t>
-      </w:r>
-      <w:bookmarkEnd w:id="21"/>
-    </w:p>
-    <w:p>
-      <w:pPr>
-        <w:pStyle w:val="berschrift1"/>
-      </w:pPr>
-      <w:bookmarkStart w:id="22" w:name="_Toc31182265"/>
-      <w:r>
-        <w:t>6</w:t>
-      </w:r>
-      <w:r>
-        <w:t>.</w:t>
-      </w:r>
-      <w:r>
-        <w:t>2</w:t>
-      </w:r>
-      <w:r>
-        <w:t>.</w:t>
-      </w:r>
-      <w:r>
-        <w:t>1.</w:t>
-      </w:r>
-      <w:r>
-        <w:t xml:space="preserve"> Fünf-Dimensionales Punkt Set</w:t>
-      </w:r>
-      <w:bookmarkEnd w:id="22"/>
-    </w:p>
-    <w:p>
-      <w:r>
-        <w:t>(</w:t>
-      </w:r>
-      <w:r>
-        <w:t xml:space="preserve">Erst ab drittens Interessant!! </w:t>
-      </w:r>
-      <w:r>
-        <w:t xml:space="preserve">Zweidimensional Aufbereiten </w:t>
-      </w:r>
-      <w:hyperlink r:id="rId14" w:history="1">
         <w:r>
           <w:rPr>
             <w:rStyle w:val="Hyperlink"/>
@@ -9675,8 +10458,13 @@
         </w:r>
       </w:hyperlink>
       <w:r>
-        <w:t xml:space="preserve"> Plus Quellen, Chromatische Scala für Musik(Wert 2 der Fünf Dimensionales Punktset</w:t>
-      </w:r>
+        <w:t xml:space="preserve"> Plus Quellen, Chromatische Scala für Musik(Wert 2 der Fünf Dimensionales </w:t>
+      </w:r>
+      <w:proofErr w:type="spellStart"/>
+      <w:r>
+        <w:t>Punktset</w:t>
+      </w:r>
+      <w:proofErr w:type="spellEnd"/>
       <w:r>
         <w:t>)</w:t>
       </w:r>
@@ -9696,7 +10484,7 @@
       <w:pPr>
         <w:pStyle w:val="berschrift1"/>
       </w:pPr>
-      <w:bookmarkStart w:id="23" w:name="_Toc31182266"/>
+      <w:bookmarkStart w:id="22" w:name="_Toc31182266"/>
       <w:r>
         <w:lastRenderedPageBreak/>
         <w:t>6</w:t>
@@ -9704,18 +10492,31 @@
       <w:r>
         <w:t>.2.1.1. SIA</w:t>
       </w:r>
+      <w:bookmarkEnd w:id="22"/>
+    </w:p>
+    <w:p>
+      <w:pPr>
+        <w:pStyle w:val="berschrift1"/>
+      </w:pPr>
+      <w:bookmarkStart w:id="23" w:name="_Toc31182267"/>
+      <w:r>
+        <w:t>6</w:t>
+      </w:r>
+      <w:r>
+        <w:t>.2.1.2. SIATEC</w:t>
+      </w:r>
       <w:bookmarkEnd w:id="23"/>
     </w:p>
     <w:p>
       <w:pPr>
         <w:pStyle w:val="berschrift1"/>
       </w:pPr>
-      <w:bookmarkStart w:id="24" w:name="_Toc31182267"/>
+      <w:bookmarkStart w:id="24" w:name="_Toc31182268"/>
       <w:r>
         <w:t>6</w:t>
       </w:r>
       <w:r>
-        <w:t>.2.1.2. SIATEC</w:t>
+        <w:t>.2.1.3. COSIATEC</w:t>
       </w:r>
       <w:bookmarkEnd w:id="24"/>
     </w:p>
@@ -9723,30 +10524,17 @@
       <w:pPr>
         <w:pStyle w:val="berschrift1"/>
       </w:pPr>
-      <w:bookmarkStart w:id="25" w:name="_Toc31182268"/>
+      <w:bookmarkStart w:id="25" w:name="_Toc31182269"/>
       <w:r>
         <w:t>6</w:t>
       </w:r>
       <w:r>
-        <w:t>.2.1.3. COSIATEC</w:t>
+        <w:t>.3. Pattern Erkennung mithilfe von Matrizen</w:t>
       </w:r>
       <w:bookmarkEnd w:id="25"/>
     </w:p>
     <w:p>
-      <w:pPr>
-        <w:pStyle w:val="berschrift1"/>
-      </w:pPr>
-      <w:bookmarkStart w:id="26" w:name="_Toc31182269"/>
-      <w:r>
-        <w:t>6</w:t>
-      </w:r>
-      <w:r>
-        <w:t>.3. Pattern Erkennung mithilfe von Matrizen</w:t>
-      </w:r>
-      <w:bookmarkEnd w:id="26"/>
-    </w:p>
-    <w:p>
-      <w:hyperlink r:id="rId15" w:history="1">
+      <w:hyperlink r:id="rId14" w:history="1">
         <w:r>
           <w:rPr>
             <w:rStyle w:val="Hyperlink"/>
@@ -9771,7 +10559,23 @@
     </w:p>
     <w:p>
       <w:r>
-        <w:t>Pattern ranking function?</w:t>
+        <w:t xml:space="preserve">Pattern </w:t>
+      </w:r>
+      <w:proofErr w:type="spellStart"/>
+      <w:r>
+        <w:t>ranking</w:t>
+      </w:r>
+      <w:proofErr w:type="spellEnd"/>
+      <w:r>
+        <w:t xml:space="preserve"> </w:t>
+      </w:r>
+      <w:proofErr w:type="spellStart"/>
+      <w:r>
+        <w:t>function</w:t>
+      </w:r>
+      <w:proofErr w:type="spellEnd"/>
+      <w:r>
+        <w:t>?</w:t>
       </w:r>
     </w:p>
     <w:p>
@@ -9786,16 +10590,29 @@
     </w:p>
     <w:p>
       <w:r>
-        <w:t>Methode: Melody extraction (nimmt an das Melodie in der höchsten Note enthalten ist)</w:t>
-      </w:r>
-    </w:p>
-    <w:p>
-      <w:r>
-        <w:t>Stringbasierte Erkennung und geometrische Erkennung (Seite 101 Quellen anschauen) und beides zusammen (102 oben)</w:t>
-      </w:r>
-    </w:p>
-    <w:p>
-      <w:hyperlink r:id="rId16" w:history="1">
+        <w:t xml:space="preserve">Methode: Melody </w:t>
+      </w:r>
+      <w:proofErr w:type="spellStart"/>
+      <w:r>
+        <w:t>extraction</w:t>
+      </w:r>
+      <w:proofErr w:type="spellEnd"/>
+      <w:r>
+        <w:t xml:space="preserve"> (nimmt an das Melodie in der höchsten Note enthalten ist)</w:t>
+      </w:r>
+    </w:p>
+    <w:p>
+      <w:proofErr w:type="spellStart"/>
+      <w:r>
+        <w:t>Stringbasierte</w:t>
+      </w:r>
+      <w:proofErr w:type="spellEnd"/>
+      <w:r>
+        <w:t xml:space="preserve"> Erkennung und geometrische Erkennung (Seite 101 Quellen anschauen) und beides zusammen (102 oben)</w:t>
+      </w:r>
+    </w:p>
+    <w:p>
+      <w:hyperlink r:id="rId15" w:history="1">
         <w:r>
           <w:rPr>
             <w:rStyle w:val="Hyperlink"/>
@@ -9805,13 +10622,18 @@
       </w:hyperlink>
     </w:p>
     <w:p>
-      <w:r>
-        <w:t>correlative Matrix Verfahren</w:t>
+      <w:proofErr w:type="spellStart"/>
+      <w:r>
+        <w:t>correlative</w:t>
+      </w:r>
+      <w:proofErr w:type="spellEnd"/>
+      <w:r>
+        <w:t xml:space="preserve"> Matrix Verfahren</w:t>
       </w:r>
     </w:p>
     <w:p/>
     <w:p>
-      <w:hyperlink r:id="rId17" w:history="1">
+      <w:hyperlink r:id="rId16" w:history="1">
         <w:r>
           <w:rPr>
             <w:rStyle w:val="Hyperlink"/>
@@ -9825,7 +10647,23 @@
         <w:t xml:space="preserve">Baumstruktur </w:t>
       </w:r>
       <w:r>
-        <w:t xml:space="preserve">(suffix tree) </w:t>
+        <w:t>(</w:t>
+      </w:r>
+      <w:proofErr w:type="spellStart"/>
+      <w:r>
+        <w:t>suffix</w:t>
+      </w:r>
+      <w:proofErr w:type="spellEnd"/>
+      <w:r>
+        <w:t xml:space="preserve"> </w:t>
+      </w:r>
+      <w:proofErr w:type="spellStart"/>
+      <w:r>
+        <w:t>tree</w:t>
+      </w:r>
+      <w:proofErr w:type="spellEnd"/>
+      <w:r>
+        <w:t xml:space="preserve">) </w:t>
       </w:r>
       <w:r>
         <w:t>beim auswerten (auch schon in anderen Werken benutzt)</w:t>
@@ -9835,7 +10673,7 @@
       <w:pPr>
         <w:pStyle w:val="berschrift1"/>
       </w:pPr>
-      <w:bookmarkStart w:id="27" w:name="_Toc31182270"/>
+      <w:bookmarkStart w:id="26" w:name="_Toc31182270"/>
       <w:r>
         <w:t>7</w:t>
       </w:r>
@@ -9845,26 +10683,39 @@
       <w:r>
         <w:t>Pattern Erkennung mithilfe von Neuronalen Netzen</w:t>
       </w:r>
-      <w:bookmarkEnd w:id="27"/>
+      <w:bookmarkEnd w:id="26"/>
     </w:p>
     <w:p>
       <w:r>
         <w:t>Mit Bildoperation aus Computergrafik bearbeiten</w:t>
       </w:r>
       <w:r>
-        <w:t xml:space="preserve"> &lt;- vllt nicht nötig da Einstellungen im Sonic Visualizer </w:t>
+        <w:t xml:space="preserve"> &lt;- </w:t>
+      </w:r>
+      <w:proofErr w:type="spellStart"/>
+      <w:r>
+        <w:t>vllt</w:t>
+      </w:r>
+      <w:proofErr w:type="spellEnd"/>
+      <w:r>
+        <w:t xml:space="preserve"> nicht nötig da Einstellungen im Sonic Visualizer </w:t>
       </w:r>
       <w:r>
         <w:t>die obsolet machen</w:t>
       </w:r>
     </w:p>
     <w:p>
-      <w:r>
-        <w:t>Motif Viewer mal anschauen</w:t>
-      </w:r>
-    </w:p>
-    <w:p>
-      <w:hyperlink r:id="rId18" w:history="1">
+      <w:proofErr w:type="spellStart"/>
+      <w:r>
+        <w:t>Motif</w:t>
+      </w:r>
+      <w:proofErr w:type="spellEnd"/>
+      <w:r>
+        <w:t xml:space="preserve"> Viewer mal anschauen</w:t>
+      </w:r>
+    </w:p>
+    <w:p>
+      <w:hyperlink r:id="rId17" w:history="1">
         <w:r>
           <w:rPr>
             <w:rStyle w:val="Hyperlink"/>
@@ -9892,7 +10743,7 @@
           <w:lang w:eastAsia="de-DE"/>
         </w:rPr>
       </w:pPr>
-      <w:bookmarkStart w:id="28" w:name="_Toc31182271"/>
+      <w:bookmarkStart w:id="27" w:name="_Toc31182271"/>
       <w:r>
         <w:rPr>
           <w:rFonts w:eastAsia="Times New Roman"/>
@@ -9900,7 +10751,7 @@
         </w:rPr>
         <w:t>8. Realisierung der Pattern Erkennung</w:t>
       </w:r>
-      <w:bookmarkEnd w:id="28"/>
+      <w:bookmarkEnd w:id="27"/>
     </w:p>
     <w:p>
       <w:pPr>
@@ -9993,52 +10844,116 @@
         </w:rPr>
         <w:t xml:space="preserve"> </w:t>
       </w:r>
+      <w:proofErr w:type="spellStart"/>
       <w:r>
         <w:rPr>
           <w:lang w:eastAsia="de-DE"/>
         </w:rPr>
-        <w:t>Patternstreams der Beats per minute (BPM) und des Rhythmus des</w:t>
-      </w:r>
+        <w:t>Patternstreams</w:t>
+      </w:r>
+      <w:proofErr w:type="spellEnd"/>
       <w:r>
         <w:rPr>
           <w:lang w:eastAsia="de-DE"/>
         </w:rPr>
+        <w:t xml:space="preserve"> der Beats per </w:t>
+      </w:r>
+      <w:proofErr w:type="spellStart"/>
+      <w:r>
+        <w:rPr>
+          <w:lang w:eastAsia="de-DE"/>
+        </w:rPr>
+        <w:t>minute</w:t>
+      </w:r>
+      <w:proofErr w:type="spellEnd"/>
+      <w:r>
+        <w:rPr>
+          <w:lang w:eastAsia="de-DE"/>
+        </w:rPr>
+        <w:t xml:space="preserve"> (BPM) und des Rhythmus des</w:t>
+      </w:r>
+      <w:r>
+        <w:rPr>
+          <w:lang w:eastAsia="de-DE"/>
+        </w:rPr>
         <w:t xml:space="preserve"> </w:t>
       </w:r>
       <w:r>
         <w:rPr>
           <w:lang w:eastAsia="de-DE"/>
         </w:rPr>
-        <w:t>Musikstücks extrahiert. Danach werden die Spektrumbilder des Low- und</w:t>
-      </w:r>
+        <w:t xml:space="preserve">Musikstücks extrahiert. Danach werden die </w:t>
+      </w:r>
+      <w:proofErr w:type="spellStart"/>
       <w:r>
         <w:rPr>
           <w:lang w:eastAsia="de-DE"/>
         </w:rPr>
+        <w:t>Spektrumbilder</w:t>
+      </w:r>
+      <w:proofErr w:type="spellEnd"/>
+      <w:r>
+        <w:rPr>
+          <w:lang w:eastAsia="de-DE"/>
+        </w:rPr>
+        <w:t xml:space="preserve"> des Low- und</w:t>
+      </w:r>
+      <w:r>
+        <w:rPr>
+          <w:lang w:eastAsia="de-DE"/>
+        </w:rPr>
         <w:t xml:space="preserve"> </w:t>
       </w:r>
       <w:r>
         <w:rPr>
           <w:lang w:eastAsia="de-DE"/>
         </w:rPr>
-        <w:t>High-Pass-Filter und die Patternstreams der BPM und des Rhythmus an ein</w:t>
-      </w:r>
+        <w:t xml:space="preserve">High-Pass-Filter und die </w:t>
+      </w:r>
+      <w:proofErr w:type="spellStart"/>
       <w:r>
         <w:rPr>
           <w:lang w:eastAsia="de-DE"/>
         </w:rPr>
+        <w:t>Patternstreams</w:t>
+      </w:r>
+      <w:proofErr w:type="spellEnd"/>
+      <w:r>
+        <w:rPr>
+          <w:lang w:eastAsia="de-DE"/>
+        </w:rPr>
+        <w:t xml:space="preserve"> der BPM und des Rhythmus an ein</w:t>
+      </w:r>
+      <w:r>
+        <w:rPr>
+          <w:lang w:eastAsia="de-DE"/>
+        </w:rPr>
         <w:t xml:space="preserve"> </w:t>
       </w:r>
       <w:r>
         <w:rPr>
           <w:lang w:eastAsia="de-DE"/>
         </w:rPr>
-        <w:t>neuronales Netz gegeben, um die Pattern des Basses, der Drum und der Clap</w:t>
-      </w:r>
+        <w:t xml:space="preserve">neuronales Netz gegeben, um </w:t>
+      </w:r>
+      <w:proofErr w:type="gramStart"/>
       <w:r>
         <w:rPr>
           <w:lang w:eastAsia="de-DE"/>
         </w:rPr>
+        <w:t>die Pattern</w:t>
+      </w:r>
+      <w:proofErr w:type="gramEnd"/>
+      <w:r>
+        <w:rPr>
+          <w:lang w:eastAsia="de-DE"/>
+        </w:rPr>
+        <w:t xml:space="preserve"> des Basses, der Drum und der Clap</w:t>
+      </w:r>
+      <w:r>
+        <w:rPr>
+          <w:lang w:eastAsia="de-DE"/>
+        </w:rPr>
         <w:t xml:space="preserve"> </w:t>
       </w:r>
       <w:r>
@@ -10070,8 +10985,16 @@
         <w:rPr>
           <w:lang w:eastAsia="de-DE"/>
         </w:rPr>
-        <w:t>Band-Pass-Filters so manipuliert wird, sodass die Konvertierung der .wav</w:t>
-      </w:r>
+        <w:t>Band-Pass-Filters so manipuliert wird, sodass die Konvertierung der .</w:t>
+      </w:r>
+      <w:proofErr w:type="spellStart"/>
+      <w:r>
+        <w:rPr>
+          <w:lang w:eastAsia="de-DE"/>
+        </w:rPr>
+        <w:t>wav</w:t>
+      </w:r>
+      <w:proofErr w:type="spellEnd"/>
       <w:r>
         <w:rPr>
           <w:lang w:eastAsia="de-DE"/>
@@ -10132,7 +11055,21 @@
         <w:rPr>
           <w:lang w:eastAsia="de-DE"/>
         </w:rPr>
-        <w:t>Zum Schluss müssen die erkannten Pattern angezeigt werden.</w:t>
+        <w:t xml:space="preserve">Zum Schluss müssen </w:t>
+      </w:r>
+      <w:proofErr w:type="gramStart"/>
+      <w:r>
+        <w:rPr>
+          <w:lang w:eastAsia="de-DE"/>
+        </w:rPr>
+        <w:t>die erkannten Pattern</w:t>
+      </w:r>
+      <w:proofErr w:type="gramEnd"/>
+      <w:r>
+        <w:rPr>
+          <w:lang w:eastAsia="de-DE"/>
+        </w:rPr>
+        <w:t xml:space="preserve"> angezeigt werden.</w:t>
       </w:r>
     </w:p>
     <w:p>
@@ -10143,7 +11080,7 @@
           <w:lang w:eastAsia="de-DE"/>
         </w:rPr>
       </w:pPr>
-      <w:bookmarkStart w:id="29" w:name="_Toc31182272"/>
+      <w:bookmarkStart w:id="28" w:name="_Toc31182272"/>
       <w:r>
         <w:rPr>
           <w:rFonts w:eastAsia="Times New Roman"/>
@@ -10151,100 +11088,140 @@
         </w:rPr>
         <w:t>8.1. Realisierung des Low-/Band-/High-Pass-Filter</w:t>
       </w:r>
+      <w:bookmarkEnd w:id="28"/>
+    </w:p>
+    <w:p>
+      <w:pPr>
+        <w:rPr>
+          <w:lang w:eastAsia="de-DE"/>
+        </w:rPr>
+      </w:pPr>
+      <w:r>
+        <w:rPr>
+          <w:lang w:eastAsia="de-DE"/>
+        </w:rPr>
+        <w:t>Für die Umsetzung der drei Filter</w:t>
+      </w:r>
+      <w:r>
+        <w:rPr>
+          <w:lang w:eastAsia="de-DE"/>
+        </w:rPr>
+        <w:t>,</w:t>
+      </w:r>
+      <w:r>
+        <w:rPr>
+          <w:lang w:eastAsia="de-DE"/>
+        </w:rPr>
+        <w:t xml:space="preserve"> wird das aus der </w:t>
+      </w:r>
+      <w:proofErr w:type="spellStart"/>
+      <w:r>
+        <w:rPr>
+          <w:lang w:eastAsia="de-DE"/>
+        </w:rPr>
+        <w:t>Pythonbibliothek</w:t>
+      </w:r>
+      <w:proofErr w:type="spellEnd"/>
+      <w:r>
+        <w:rPr>
+          <w:lang w:eastAsia="de-DE"/>
+        </w:rPr>
+        <w:t xml:space="preserve"> </w:t>
+      </w:r>
+      <w:r>
+        <w:rPr>
+          <w:lang w:eastAsia="de-DE"/>
+        </w:rPr>
+        <w:t xml:space="preserve">stammende Packet </w:t>
+      </w:r>
+      <w:proofErr w:type="spellStart"/>
+      <w:r>
+        <w:rPr>
+          <w:lang w:eastAsia="de-DE"/>
+        </w:rPr>
+        <w:t>aubio</w:t>
+      </w:r>
+      <w:proofErr w:type="spellEnd"/>
+      <w:r>
+        <w:rPr>
+          <w:lang w:eastAsia="de-DE"/>
+        </w:rPr>
+        <w:t xml:space="preserve"> verwendet. Dieses ist zum einlesen der .</w:t>
+      </w:r>
+      <w:proofErr w:type="spellStart"/>
+      <w:r>
+        <w:rPr>
+          <w:lang w:eastAsia="de-DE"/>
+        </w:rPr>
+        <w:t>wav</w:t>
+      </w:r>
+      <w:proofErr w:type="spellEnd"/>
+      <w:r>
+        <w:rPr>
+          <w:lang w:eastAsia="de-DE"/>
+        </w:rPr>
+        <w:t xml:space="preserve"> </w:t>
+      </w:r>
+      <w:r>
+        <w:rPr>
+          <w:lang w:eastAsia="de-DE"/>
+        </w:rPr>
+        <w:t>zuständig. Da es in diesem Packet keine Funktionen für einen</w:t>
+      </w:r>
+      <w:r>
+        <w:rPr>
+          <w:lang w:eastAsia="de-DE"/>
+        </w:rPr>
+        <w:t xml:space="preserve"> </w:t>
+      </w:r>
+      <w:r>
+        <w:rPr>
+          <w:lang w:eastAsia="de-DE"/>
+        </w:rPr>
+        <w:t>Low-/Band-/High-Pass-Filter gibt, muss für dessen Umsetzung ein</w:t>
+      </w:r>
+      <w:r>
+        <w:rPr>
+          <w:lang w:eastAsia="de-DE"/>
+        </w:rPr>
+        <w:t xml:space="preserve"> </w:t>
+      </w:r>
+      <w:proofErr w:type="spellStart"/>
+      <w:r>
+        <w:rPr>
+          <w:lang w:eastAsia="de-DE"/>
+        </w:rPr>
+        <w:t>Biquad</w:t>
+      </w:r>
+      <w:proofErr w:type="spellEnd"/>
+      <w:r>
+        <w:rPr>
+          <w:lang w:eastAsia="de-DE"/>
+        </w:rPr>
+        <w:t>-Filter benutzt werden.</w:t>
+      </w:r>
+    </w:p>
+    <w:p/>
+    <w:p>
+      <w:pPr>
+        <w:pStyle w:val="berschrift1"/>
+      </w:pPr>
+      <w:bookmarkStart w:id="29" w:name="_Toc31182273"/>
+      <w:r>
+        <w:t>Abbildungsverzeichnis</w:t>
+      </w:r>
       <w:bookmarkEnd w:id="29"/>
     </w:p>
     <w:p>
       <w:pPr>
-        <w:rPr>
-          <w:lang w:eastAsia="de-DE"/>
-        </w:rPr>
-      </w:pPr>
-      <w:r>
-        <w:rPr>
-          <w:lang w:eastAsia="de-DE"/>
-        </w:rPr>
-        <w:t>Für die Umsetzung der drei Filter</w:t>
-      </w:r>
-      <w:r>
-        <w:rPr>
-          <w:lang w:eastAsia="de-DE"/>
-        </w:rPr>
-        <w:t>,</w:t>
-      </w:r>
-      <w:r>
-        <w:rPr>
-          <w:lang w:eastAsia="de-DE"/>
-        </w:rPr>
-        <w:t xml:space="preserve"> wird das aus der Pythonbibliothek</w:t>
-      </w:r>
-      <w:r>
-        <w:rPr>
-          <w:lang w:eastAsia="de-DE"/>
-        </w:rPr>
-        <w:t xml:space="preserve"> </w:t>
-      </w:r>
-      <w:r>
-        <w:rPr>
-          <w:lang w:eastAsia="de-DE"/>
-        </w:rPr>
-        <w:t>stammende Packet aubio verwendet. Dieses ist zum einlesen der .wav</w:t>
-      </w:r>
-      <w:r>
-        <w:rPr>
-          <w:lang w:eastAsia="de-DE"/>
-        </w:rPr>
-        <w:t xml:space="preserve"> </w:t>
-      </w:r>
-      <w:r>
-        <w:rPr>
-          <w:lang w:eastAsia="de-DE"/>
-        </w:rPr>
-        <w:t>zuständig. Da es in diesem Packet keine Funktionen für einen</w:t>
-      </w:r>
-      <w:r>
-        <w:rPr>
-          <w:lang w:eastAsia="de-DE"/>
-        </w:rPr>
-        <w:t xml:space="preserve"> </w:t>
-      </w:r>
-      <w:r>
-        <w:rPr>
-          <w:lang w:eastAsia="de-DE"/>
-        </w:rPr>
-        <w:t>Low-/Band-/High-Pass-Filter gibt, muss für dessen Umsetzung ein</w:t>
-      </w:r>
-      <w:r>
-        <w:rPr>
-          <w:lang w:eastAsia="de-DE"/>
-        </w:rPr>
-        <w:t xml:space="preserve"> </w:t>
-      </w:r>
-      <w:r>
-        <w:rPr>
-          <w:lang w:eastAsia="de-DE"/>
-        </w:rPr>
-        <w:t>Biquad-Filter benutzt werden.</w:t>
-      </w:r>
-    </w:p>
-    <w:p/>
-    <w:p>
-      <w:pPr>
         <w:pStyle w:val="berschrift1"/>
       </w:pPr>
-      <w:bookmarkStart w:id="30" w:name="_Toc31182273"/>
-      <w:r>
-        <w:t>Abbildungsverzeichnis</w:t>
-      </w:r>
+      <w:bookmarkStart w:id="30" w:name="_Toc31182274"/>
+      <w:r>
+        <w:t>Tabellenverzeichnis</w:t>
+      </w:r>
+      <w:bookmarkStart w:id="31" w:name="_GoBack"/>
       <w:bookmarkEnd w:id="30"/>
-    </w:p>
-    <w:p>
-      <w:pPr>
-        <w:pStyle w:val="berschrift1"/>
-      </w:pPr>
-      <w:bookmarkStart w:id="31" w:name="_Toc31182274"/>
-      <w:r>
-        <w:t>Tabellenverzeichnis</w:t>
-      </w:r>
       <w:bookmarkEnd w:id="31"/>
     </w:p>
     <w:bookmarkStart w:id="32" w:name="_Toc31182275" w:displacedByCustomXml="next"/>
@@ -10300,6 +11277,36 @@
                 <w:rPr>
                   <w:noProof/>
                 </w:rPr>
+                <w:t xml:space="preserve">ArcGIS. (2019). </w:t>
+              </w:r>
+              <w:r>
+                <w:rPr>
+                  <w:i/>
+                  <w:iCs/>
+                  <w:noProof/>
+                </w:rPr>
+                <w:t>How single-shot detector (SSD) works?</w:t>
+              </w:r>
+              <w:r>
+                <w:rPr>
+                  <w:noProof/>
+                </w:rPr>
+                <w:t xml:space="preserve"> Abgerufen am 31. Januar 2020 von ArcGIS: https://developers.arcgis.com/python/guide/how-ssd-works/</w:t>
+              </w:r>
+            </w:p>
+            <w:p>
+              <w:pPr>
+                <w:pStyle w:val="Literaturverzeichnis"/>
+                <w:ind w:left="720" w:hanging="720"/>
+                <w:rPr>
+                  <w:noProof/>
+                </w:rPr>
+              </w:pPr>
+              <w:r>
+                <w:rPr>
+                  <w:noProof/>
+                </w:rPr>
+                <w:lastRenderedPageBreak/>
                 <w:t xml:space="preserve">Beck, F., &amp; Rey, G. (2018). </w:t>
               </w:r>
               <w:r>
@@ -10329,7 +11336,6 @@
                 <w:rPr>
                   <w:noProof/>
                 </w:rPr>
-                <w:lastRenderedPageBreak/>
                 <w:t xml:space="preserve">Brownlee, D. J. (9. Januar 2019). </w:t>
               </w:r>
               <w:r>
@@ -10562,6 +11568,35 @@
                 <w:rPr>
                   <w:noProof/>
                 </w:rPr>
+                <w:t xml:space="preserve">Grel, T. (28. Februar 2017). </w:t>
+              </w:r>
+              <w:r>
+                <w:rPr>
+                  <w:i/>
+                  <w:iCs/>
+                  <w:noProof/>
+                </w:rPr>
+                <w:t>Region of interest pooling explained</w:t>
+              </w:r>
+              <w:r>
+                <w:rPr>
+                  <w:noProof/>
+                </w:rPr>
+                <w:t>. Abgerufen am 31. Januar 2020 von deepsense.ai: https://deepsense.ai/region-of-interest-pooling-explained/</w:t>
+              </w:r>
+            </w:p>
+            <w:p>
+              <w:pPr>
+                <w:pStyle w:val="Literaturverzeichnis"/>
+                <w:ind w:left="720" w:hanging="720"/>
+                <w:rPr>
+                  <w:noProof/>
+                </w:rPr>
+              </w:pPr>
+              <w:r>
+                <w:rPr>
+                  <w:noProof/>
+                </w:rPr>
                 <w:t xml:space="preserve">Hermann, P. D. (2010). </w:t>
               </w:r>
               <w:r>
@@ -10591,6 +11626,28 @@
                 <w:rPr>
                   <w:noProof/>
                 </w:rPr>
+                <w:t xml:space="preserve">Huang, J., Fathi, A., Rathod, V., Fischer, I., Sun, C., Wojna, Z., . . . Guadarrama, S. (2017). Speed/accuracy trade-offs for modern convolutional object </w:t>
+              </w:r>
+              <w:r>
+                <w:rPr>
+                  <w:noProof/>
+                </w:rPr>
+                <w:lastRenderedPageBreak/>
+                <w:t>detectors. Abgerufen am 31. Januar 2020 von https://arxiv.org/pdf/1611.10012.pdf</w:t>
+              </w:r>
+            </w:p>
+            <w:p>
+              <w:pPr>
+                <w:pStyle w:val="Literaturverzeichnis"/>
+                <w:ind w:left="720" w:hanging="720"/>
+                <w:rPr>
+                  <w:noProof/>
+                </w:rPr>
+              </w:pPr>
+              <w:r>
+                <w:rPr>
+                  <w:noProof/>
+                </w:rPr>
                 <w:t xml:space="preserve">Imagenet. (26. July 2017). </w:t>
               </w:r>
               <w:r>
@@ -10678,7 +11735,6 @@
                 <w:rPr>
                   <w:noProof/>
                 </w:rPr>
-                <w:lastRenderedPageBreak/>
                 <w:t xml:space="preserve">Math Works. (kein Datum). </w:t>
               </w:r>
               <w:r>
@@ -10752,6 +11808,36 @@
                 <w:rPr>
                   <w:noProof/>
                 </w:rPr>
+                <w:t>Redmon, J., Divvala, S., Girshick, R., &amp; Farhadi, A. (9. Mai 2016). You Only Look Once:. Von https://arxiv.org/pdf/1506.02640.pdf abgerufen</w:t>
+              </w:r>
+            </w:p>
+            <w:p>
+              <w:pPr>
+                <w:pStyle w:val="Literaturverzeichnis"/>
+                <w:ind w:left="720" w:hanging="720"/>
+                <w:rPr>
+                  <w:noProof/>
+                </w:rPr>
+              </w:pPr>
+              <w:r>
+                <w:rPr>
+                  <w:noProof/>
+                </w:rPr>
+                <w:t>Ren, S., He, K., Girshick, R., &amp; Sun, J. (6. Januar 2016). Faster R-CNN: Towards Real-Time Object Detection with Region Proposal Networks. Abgerufen am 31. Januar 2020 von https://arxiv.org/pdf/1506.01497.pdf</w:t>
+              </w:r>
+            </w:p>
+            <w:p>
+              <w:pPr>
+                <w:pStyle w:val="Literaturverzeichnis"/>
+                <w:ind w:left="720" w:hanging="720"/>
+                <w:rPr>
+                  <w:noProof/>
+                </w:rPr>
+              </w:pPr>
+              <w:r>
+                <w:rPr>
+                  <w:noProof/>
+                </w:rPr>
                 <w:t xml:space="preserve">Roberts, P. S. (2017). </w:t>
               </w:r>
               <w:r>
@@ -10868,6 +11954,7 @@
                 <w:rPr>
                   <w:noProof/>
                 </w:rPr>
+                <w:lastRenderedPageBreak/>
                 <w:t xml:space="preserve">Thormählen, P. D. (23. April 2018). </w:t>
               </w:r>
               <w:r>
@@ -10970,6 +12057,21 @@
                   <w:noProof/>
                 </w:rPr>
                 <w:t>. Abgerufen am 19. Dezember 2019 von Wolfram Math World: http://mathworld.wolfram.com/DiscreteFourierTransform.html</w:t>
+              </w:r>
+            </w:p>
+            <w:p>
+              <w:pPr>
+                <w:pStyle w:val="Literaturverzeichnis"/>
+                <w:ind w:left="720" w:hanging="720"/>
+                <w:rPr>
+                  <w:noProof/>
+                </w:rPr>
+              </w:pPr>
+              <w:r>
+                <w:rPr>
+                  <w:noProof/>
+                </w:rPr>
+                <w:t>Zhang, A., C. Lipton, Z., Li, M., &amp; J. Smola, A. (2020). Dive into Deep Learning. Abgerufen am 31. Januar 2020 von https://d2l.ai</w:t>
               </w:r>
             </w:p>
             <w:p>
@@ -10992,7 +12094,6 @@
       </w:pPr>
       <w:bookmarkStart w:id="33" w:name="_Toc31182276"/>
       <w:r>
-        <w:lastRenderedPageBreak/>
         <w:t>Eidesstattliche Erklärung</w:t>
       </w:r>
       <w:bookmarkEnd w:id="33"/>
@@ -11020,7 +12121,7 @@
     </w:p>
     <w:p/>
     <w:sectPr>
-      <w:footerReference w:type="default" r:id="rId19"/>
+      <w:footerReference w:type="default" r:id="rId18"/>
       <w:pgSz w:w="11906" w:h="16838"/>
       <w:pgMar w:top="2268" w:right="2268" w:bottom="2268" w:left="2268" w:header="709" w:footer="709" w:gutter="0"/>
       <w:cols w:space="708"/>
@@ -13617,7 +14718,7 @@
     <b:MonthAccessed>Januar</b:MonthAccessed>
     <b:DayAccessed>31</b:DayAccessed>
     <b:URL>https://pjreddie.com/media/files/papers/YOLOv3.pdf</b:URL>
-    <b:RefOrder>24</b:RefOrder>
+    <b:RefOrder>25</b:RefOrder>
   </b:Source>
   <b:Source>
     <b:Tag>Red16</b:Tag>
@@ -13650,7 +14751,7 @@
       </b:Author>
     </b:Author>
     <b:URL>https://arxiv.org/pdf/1506.02640.pdf</b:URL>
-    <b:RefOrder>25</b:RefOrder>
+    <b:RefOrder>26</b:RefOrder>
   </b:Source>
   <b:Source>
     <b:Tag>Arc19</b:Tag>
@@ -13703,13 +14804,136 @@
     <b:DayAccessed>31</b:DayAccessed>
     <b:URL>https://d2l.ai</b:URL>
     <b:Comments>https://d2l.ai/chapter_computer-vision/ssd.html</b:Comments>
-    <b:RefOrder>26</b:RefOrder>
+    <b:RefOrder>24</b:RefOrder>
+  </b:Source>
+  <b:Source>
+    <b:Tag>Hua17</b:Tag>
+    <b:SourceType>ElectronicSource</b:SourceType>
+    <b:Guid>{DEB821F6-C4CB-4B0C-8547-F8236F4FC4AE}</b:Guid>
+    <b:Title>Speed/accuracy trade-offs for modern convolutional object detectors</b:Title>
+    <b:Year>2017</b:Year>
+    <b:URL>https://arxiv.org/pdf/1611.10012.pdf</b:URL>
+    <b:Author>
+      <b:Author>
+        <b:NameList>
+          <b:Person>
+            <b:Last>Huang</b:Last>
+            <b:First>Jonathan</b:First>
+          </b:Person>
+          <b:Person>
+            <b:Last>Fathi</b:Last>
+            <b:First>Alireza</b:First>
+          </b:Person>
+          <b:Person>
+            <b:Last>Rathod</b:Last>
+            <b:First>Vivek</b:First>
+          </b:Person>
+          <b:Person>
+            <b:Last>Fischer</b:Last>
+            <b:First>Ian</b:First>
+          </b:Person>
+          <b:Person>
+            <b:Last>Sun</b:Last>
+            <b:First>Chen</b:First>
+          </b:Person>
+          <b:Person>
+            <b:Last>Wojna</b:Last>
+            <b:First>Zbigniew</b:First>
+          </b:Person>
+          <b:Person>
+            <b:Last>Murphy</b:Last>
+            <b:First>Kevin</b:First>
+          </b:Person>
+          <b:Person>
+            <b:Last>Zhu</b:Last>
+            <b:First>Menglong</b:First>
+          </b:Person>
+          <b:Person>
+            <b:Last>Song</b:Last>
+            <b:First>Yang</b:First>
+          </b:Person>
+          <b:Person>
+            <b:Last>Korattikara</b:Last>
+            <b:First>Anoop</b:First>
+          </b:Person>
+          <b:Person>
+            <b:Last>Guadarrama</b:Last>
+            <b:First>Sergio</b:First>
+          </b:Person>
+        </b:NameList>
+      </b:Author>
+    </b:Author>
+    <b:YearAccessed>2020</b:YearAccessed>
+    <b:MonthAccessed>Januar</b:MonthAccessed>
+    <b:DayAccessed>31</b:DayAccessed>
+    <b:RefOrder>30</b:RefOrder>
+  </b:Source>
+  <b:Source>
+    <b:Tag>Gre17</b:Tag>
+    <b:SourceType>InternetSite</b:SourceType>
+    <b:Guid>{7C562B45-E0C5-4230-9B70-353A2137F7C8}</b:Guid>
+    <b:Author>
+      <b:Author>
+        <b:NameList>
+          <b:Person>
+            <b:Last>Grel</b:Last>
+            <b:First>Tomasz</b:First>
+          </b:Person>
+        </b:NameList>
+      </b:Author>
+    </b:Author>
+    <b:Title>Region of interest pooling explained</b:Title>
+    <b:Year>2017</b:Year>
+    <b:Month>Februar</b:Month>
+    <b:Day>28</b:Day>
+    <b:InternetSiteTitle>deepsense.ai</b:InternetSiteTitle>
+    <b:URL>https://deepsense.ai/region-of-interest-pooling-explained/</b:URL>
+    <b:YearAccessed>2020</b:YearAccessed>
+    <b:MonthAccessed>Januar</b:MonthAccessed>
+    <b:DayAccessed>31</b:DayAccessed>
+    <b:RefOrder>28</b:RefOrder>
+  </b:Source>
+  <b:Source>
+    <b:Tag>Ren16</b:Tag>
+    <b:SourceType>ElectronicSource</b:SourceType>
+    <b:Guid>{869B1AC5-1609-45DF-9EB3-C6F84FBB3610}</b:Guid>
+    <b:Title>Faster R-CNN: Towards Real-Time Object Detection with Region Proposal Networks</b:Title>
+    <b:Year>2016</b:Year>
+    <b:Month>Januar</b:Month>
+    <b:Day>6</b:Day>
+    <b:URL>https://arxiv.org/pdf/1506.01497.pdf</b:URL>
+    <b:Author>
+      <b:Author>
+        <b:NameList>
+          <b:Person>
+            <b:Last>Ren</b:Last>
+            <b:First>Shaoqing</b:First>
+          </b:Person>
+          <b:Person>
+            <b:Last>He</b:Last>
+            <b:First>Kaiming</b:First>
+          </b:Person>
+          <b:Person>
+            <b:Last>Girshick</b:Last>
+            <b:First>Ross</b:First>
+          </b:Person>
+          <b:Person>
+            <b:Last>Sun</b:Last>
+            <b:First>Jian</b:First>
+          </b:Person>
+        </b:NameList>
+      </b:Author>
+    </b:Author>
+    <b:YearAccessed>2020</b:YearAccessed>
+    <b:MonthAccessed>Januar</b:MonthAccessed>
+    <b:DayAccessed>31</b:DayAccessed>
+    <b:RefOrder>29</b:RefOrder>
   </b:Source>
 </b:Sources>
 </file>
 
 <file path=customXml/itemProps1.xml><?xml version="1.0" encoding="utf-8"?>
-<ds:datastoreItem xmlns:ds="http://schemas.openxmlformats.org/officeDocument/2006/customXml" ds:itemID="{3F715442-FCFF-4128-8A8F-07B5F971D783}">
+<ds:datastoreItem xmlns:ds="http://schemas.openxmlformats.org/officeDocument/2006/customXml" ds:itemID="{04946778-1D38-47FE-ABFA-19D068B2890C}">
   <ds:schemaRefs>
     <ds:schemaRef ds:uri="http://schemas.openxmlformats.org/officeDocument/2006/bibliography"/>
   </ds:schemaRefs>

</xml_diff>

<commit_message>
Second Version of Chapter 5 finished
</commit_message>
<xml_diff>
--- a/Unterlagen/Masterarbeit.docx
+++ b/Unterlagen/Masterarbeit.docx
@@ -5227,10 +5227,22 @@
         <w:t>sind,</w:t>
       </w:r>
       <w:r>
-        <w:t xml:space="preserve"> automatisch verarbeiten zu können werden neuronale Netze benötigt. </w:t>
-      </w:r>
-      <w:r>
-        <w:t xml:space="preserve"> Dafür wird ein CNN benutzt, da diese besser geeignet sind als andere </w:t>
+        <w:t xml:space="preserve"> automatisch verarbeiten zu können</w:t>
+      </w:r>
+      <w:r>
+        <w:t>,</w:t>
+      </w:r>
+      <w:r>
+        <w:t xml:space="preserve"> werden neuronale Netze benötigt. </w:t>
+      </w:r>
+      <w:r>
+        <w:t xml:space="preserve"> Dafür wird ein CNN benutzt, da diese besser geeignet sind </w:t>
+      </w:r>
+      <w:r>
+        <w:t xml:space="preserve">für die Klassifizierung und Bestimmung der Position von Objekten in Bildern </w:t>
+      </w:r>
+      <w:r>
+        <w:t xml:space="preserve">als andere </w:t>
       </w:r>
       <w:r>
         <w:t>Arten</w:t>
@@ -5291,7 +5303,13 @@
     </w:p>
     <w:p>
       <w:r>
-        <w:t xml:space="preserve">Der zweite Vorteil ist die Effizienz. Durch die Pooling-Schichten der CNN’s wird der Rechenaufwand </w:t>
+        <w:t>Der zweite Vorteil</w:t>
+      </w:r>
+      <w:r>
+        <w:t xml:space="preserve"> gegenüber anderen neuronalen Netzwerken</w:t>
+      </w:r>
+      <w:r>
+        <w:t xml:space="preserve"> ist die Effizienz. Durch die Pooling-Schichten der CNN’s wird der Rechenaufwand </w:t>
       </w:r>
       <w:r>
         <w:t>verringert</w:t>
@@ -5383,13 +5401,19 @@
     </w:p>
     <w:p>
       <w:r>
-        <w:t xml:space="preserve">Die in diesem Kapitel vorgestellten Netze haben </w:t>
-      </w:r>
-      <w:r>
-        <w:t>ebenfalls</w:t>
-      </w:r>
-      <w:r>
-        <w:t xml:space="preserve"> einen anderen Aufbau im Gegensatz zu anderen neuronalen Netzen (NN). NN </w:t>
+        <w:t xml:space="preserve">Die in diesem Kapitel vorgestellten </w:t>
+      </w:r>
+      <w:r>
+        <w:t>CNN‘s</w:t>
+      </w:r>
+      <w:r>
+        <w:t xml:space="preserve"> haben einen anderen Aufbau </w:t>
+      </w:r>
+      <w:r>
+        <w:t xml:space="preserve">als andere Arten von </w:t>
+      </w:r>
+      <w:r>
+        <w:t xml:space="preserve">neuronalen Netzen (NN). NN </w:t>
       </w:r>
       <w:r>
         <w:t xml:space="preserve">besitzen </w:t>
@@ -5442,7 +5466,25 @@
         <w:t xml:space="preserve"> Durch die Eindimensionalität der Input-Schicht können Daten nur als Vektor an das NN weitergegeben werden</w:t>
       </w:r>
       <w:r>
-        <w:t>, wodurch die Verarbeitung von Bildern nur noch eine eingeschränkte Effizienz aufweist</w:t>
+        <w:t>. Des Weiteren werden die Input Schicht und die erste Hidden Layer meist vollständig miteinander verbunden. Dies führt dazu das dreidimensionale Bilder zu einer Unmenge an Gewichten führt,</w:t>
+      </w:r>
+      <w:r>
+        <w:t xml:space="preserve"> wodurch die Verarbeitung von Bildern nur </w:t>
+      </w:r>
+      <w:r>
+        <w:t xml:space="preserve">noch </w:t>
+      </w:r>
+      <w:r>
+        <w:t>bedingt</w:t>
+      </w:r>
+      <w:r>
+        <w:t xml:space="preserve"> </w:t>
+      </w:r>
+      <w:r>
+        <w:t>effizient</w:t>
+      </w:r>
+      <w:r>
+        <w:t xml:space="preserve"> erfolgt</w:t>
       </w:r>
       <w:r>
         <w:t>.</w:t>
@@ -5473,6 +5515,32 @@
       </w:r>
       <w:r>
         <w:t>.</w:t>
+      </w:r>
+      <w:r>
+        <w:t xml:space="preserve"> Außerdem wird die erste Hidden Layer nicht vollständig mit der Input Schicht verbunden</w:t>
+      </w:r>
+      <w:r>
+        <w:t xml:space="preserve">. Die Verbindungen geschehen nur in einer räumlichen Region. Wie groß die Region ist hängt von der Größe des </w:t>
+      </w:r>
+      <w:r>
+        <w:rPr>
+          <w:i/>
+          <w:iCs/>
+        </w:rPr>
+        <w:t>Convolutional Kernels</w:t>
+      </w:r>
+      <w:r>
+        <w:t xml:space="preserve"> oder des </w:t>
+      </w:r>
+      <w:r>
+        <w:rPr>
+          <w:i/>
+          <w:iCs/>
+        </w:rPr>
+        <w:t>Pooling Kernels</w:t>
+      </w:r>
+      <w:r>
+        <w:t xml:space="preserve"> ab. </w:t>
       </w:r>
       <w:sdt>
         <w:sdtPr>
@@ -5503,6 +5571,8 @@
       <w:r>
         <w:t xml:space="preserve"> </w:t>
       </w:r>
+    </w:p>
+    <w:p>
       <w:r>
         <w:t>Die zweite Komponente der</w:t>
       </w:r>
@@ -5532,7 +5602,13 @@
         <w:t>Pixelmatrix der</w:t>
       </w:r>
       <w:r>
-        <w:t xml:space="preserve"> Schicht</w:t>
+        <w:t xml:space="preserve"> </w:t>
+      </w:r>
+      <w:r>
+        <w:t>Vorgängers</w:t>
+      </w:r>
+      <w:r>
+        <w:t>chicht</w:t>
       </w:r>
       <w:r>
         <w:t xml:space="preserve"> schiebt, um gewünschte Eigenschaften stärker hervor zu heben. </w:t>
@@ -5566,7 +5642,13 @@
         <w:t xml:space="preserve"> neuronales Netz. Das vollvermaschte Netz </w:t>
       </w:r>
       <w:r>
-        <w:t>wird benötigt um die verarbeiteten und verkleinerten Bilder zu Kategorisieren.</w:t>
+        <w:t>wird benötigt um die verarbeiteten und verkleinerten Bilder</w:t>
+      </w:r>
+      <w:r>
+        <w:t>, welche in Form von Feature Maps vorliegen,</w:t>
+      </w:r>
+      <w:r>
+        <w:t xml:space="preserve"> zu Kategorisieren.</w:t>
       </w:r>
       <w:sdt>
         <w:sdtPr>
@@ -5597,7 +5679,7 @@
     </w:p>
     <w:p>
       <w:r>
-        <w:t xml:space="preserve"> Die eben beschriebenen Bausteine müssen nicht in der vorgestellten Reihenfolge vorkommen. Es können mehrere Convolutional Schichten </w:t>
+        <w:t xml:space="preserve">Die eben beschriebenen Bausteine müssen nicht in der vorgestellten Reihenfolge vorkommen. Es können mehrere Convolutional Schichten </w:t>
       </w:r>
       <w:r>
         <w:t xml:space="preserve">realisiert werden bevor eine oder mehrere Pooling Schichten implementiert </w:t>
@@ -5606,13 +5688,23 @@
         <w:t>werden</w:t>
       </w:r>
       <w:r>
-        <w:t>. Diese Strukturen können sich dabei in ein und demselben Netz auch wiederholen. Die einzige</w:t>
+        <w:t xml:space="preserve">. Diese Strukturen können sich dabei in ein und demselben Netz auch wiederholen. Die </w:t>
+      </w:r>
+      <w:r>
+        <w:lastRenderedPageBreak/>
+        <w:t>einzige</w:t>
       </w:r>
       <w:r>
         <w:t>n</w:t>
       </w:r>
       <w:r>
-        <w:t xml:space="preserve"> Strukturen welche einen festen Platz in der Topologie des neuronalen Netzes besitzen ist die Input-Schicht, welche am Anfang </w:t>
+        <w:t xml:space="preserve"> Strukturen welche einen festen Platz in der Topologie des </w:t>
+      </w:r>
+      <w:r>
+        <w:t>CNN</w:t>
+      </w:r>
+      <w:r>
+        <w:t xml:space="preserve"> besitzen ist die Input-Schicht, welche am Anfang </w:t>
       </w:r>
       <w:r>
         <w:t>implementiert sein muss</w:t>
@@ -5627,7 +5719,6 @@
       </w:pPr>
       <w:bookmarkStart w:id="8" w:name="_Toc31182252"/>
       <w:r>
-        <w:lastRenderedPageBreak/>
         <w:t xml:space="preserve">5.1. </w:t>
       </w:r>
       <w:r>
@@ -5767,7 +5858,7 @@
             <w:fldChar w:fldCharType="begin"/>
           </w:r>
           <w:r>
-            <w:instrText xml:space="preserve"> CITATION Bro19 \l 1031 </w:instrText>
+            <w:instrText xml:space="preserve">CITATION Bro19 \t  \l 1031 </w:instrText>
           </w:r>
           <w:r>
             <w:fldChar w:fldCharType="separate"/>
@@ -5776,7 +5867,7 @@
             <w:rPr>
               <w:noProof/>
             </w:rPr>
-            <w:t xml:space="preserve"> (Brownlee, How Do Convolutional Layers Work in Deep Learning Neural Networks?, 2019)</w:t>
+            <w:t xml:space="preserve"> (Brownlee, 2019)</w:t>
           </w:r>
           <w:r>
             <w:fldChar w:fldCharType="end"/>
@@ -5854,8 +5945,31 @@
           <w:i/>
           <w:iCs/>
         </w:rPr>
-        <w:t>Featuremap</w:t>
-      </w:r>
+        <w:t>Feature</w:t>
+      </w:r>
+      <w:r>
+        <w:rPr>
+          <w:i/>
+          <w:iCs/>
+        </w:rPr>
+        <w:t xml:space="preserve"> </w:t>
+      </w:r>
+      <w:proofErr w:type="spellStart"/>
+      <w:r>
+        <w:rPr>
+          <w:i/>
+          <w:iCs/>
+        </w:rPr>
+        <w:t>M</w:t>
+      </w:r>
+      <w:r>
+        <w:rPr>
+          <w:i/>
+          <w:iCs/>
+        </w:rPr>
+        <w:t>ap</w:t>
+      </w:r>
+      <w:proofErr w:type="spellEnd"/>
       <w:r>
         <w:t xml:space="preserve"> gespeichert</w:t>
       </w:r>
@@ -5893,10 +6007,16 @@
         <w:t xml:space="preserve"> </w:t>
       </w:r>
       <w:r>
-        <w:t xml:space="preserve">von mehreren Filtern </w:t>
-      </w:r>
-      <w:r>
-        <w:t xml:space="preserve">der Größe 2x2, </w:t>
+        <w:t xml:space="preserve">von mehreren </w:t>
+      </w:r>
+      <w:r>
+        <w:t xml:space="preserve">zweidimensionalen </w:t>
+      </w:r>
+      <w:r>
+        <w:t>Filtern</w:t>
+      </w:r>
+      <w:r>
+        <w:t xml:space="preserve"> </w:t>
       </w:r>
       <w:r>
         <w:t xml:space="preserve">wird die </w:t>
@@ -5966,7 +6086,13 @@
         <w:t>position</w:t>
       </w:r>
       <w:r>
-        <w:t xml:space="preserve"> 1x1 oder an jeder beliebigen Stelle am Rand steh</w:t>
+        <w:t xml:space="preserve"> 1</w:t>
+      </w:r>
+      <w:r>
+        <w:t>,</w:t>
+      </w:r>
+      <w:r>
+        <w:t>1 oder an jeder beliebigen Stelle am Rand steh</w:t>
       </w:r>
       <w:r>
         <w:t>en</w:t>
@@ -5997,16 +6123,71 @@
         <w:t xml:space="preserve"> </w:t>
       </w:r>
       <w:r>
-        <w:t xml:space="preserve">so zu vergrößern, dass der Filter </w:t>
+        <w:t>so zu vergrößern</w:t>
+      </w:r>
+      <w:r>
+        <w:t>. Durch das zero-</w:t>
+      </w:r>
+      <w:proofErr w:type="spellStart"/>
+      <w:r>
+        <w:t>padding</w:t>
+      </w:r>
+      <w:proofErr w:type="spellEnd"/>
+      <w:r>
+        <w:t xml:space="preserve"> werde die Bilder am Rand mit 0 erweitert bis </w:t>
+      </w:r>
+      <w:r>
+        <w:t>d</w:t>
+      </w:r>
+      <w:r>
+        <w:t>as</w:t>
+      </w:r>
+      <w:r>
+        <w:t xml:space="preserve"> Filter </w:t>
       </w:r>
       <w:r>
         <w:t xml:space="preserve">an </w:t>
       </w:r>
       <w:r>
-        <w:t>Position 1x1 im Ausgangsbild anfangen kann</w:t>
-      </w:r>
-      <w:r>
-        <w:t>, was bewirkt das die Matrix nach der Faltung dieselbe Größe wie davor aufweist</w:t>
+        <w:t>Position 1</w:t>
+      </w:r>
+      <w:r>
+        <w:t>,</w:t>
+      </w:r>
+      <w:r>
+        <w:t xml:space="preserve">1 im Ausgangsbild </w:t>
+      </w:r>
+      <w:r>
+        <w:t>die Berechnung durchzuführen. Durch die Erweiterung der Bildmatrix mit Nullen</w:t>
+      </w:r>
+      <w:r>
+        <w:t xml:space="preserve"> ist </w:t>
+      </w:r>
+      <w:r>
+        <w:t xml:space="preserve">die </w:t>
+      </w:r>
+      <w:r>
+        <w:t xml:space="preserve">Berechnete Feature </w:t>
+      </w:r>
+      <w:proofErr w:type="spellStart"/>
+      <w:r>
+        <w:t>Map</w:t>
+      </w:r>
+      <w:proofErr w:type="spellEnd"/>
+      <w:r>
+        <w:t xml:space="preserve"> nach der Faltung </w:t>
+      </w:r>
+      <w:r>
+        <w:t>genauso</w:t>
+      </w:r>
+      <w:r>
+        <w:t xml:space="preserve"> Größe wie </w:t>
+      </w:r>
+      <w:r>
+        <w:t xml:space="preserve">die Bildermatrix </w:t>
+      </w:r>
+      <w:r>
+        <w:t>vor der Faltung</w:t>
       </w:r>
       <w:r>
         <w:t xml:space="preserve">. Die zweite Möglichkeit ist es nur valide Startpunkte für den Filter zu wählen. Bei einer </w:t>
@@ -6033,7 +6214,11 @@
         <w:t>5</w:t>
       </w:r>
       <w:r>
-        <w:t xml:space="preserve"> Bild an Position 3x3 usw.</w:t>
+        <w:t xml:space="preserve"> Bild an Position 3x3 </w:t>
+      </w:r>
+      <w:r>
+        <w:lastRenderedPageBreak/>
+        <w:t>usw.</w:t>
       </w:r>
       <w:r>
         <w:t xml:space="preserve"> Wenn die zweite Option gewählt wird, verkleinert sich die Featuremap in Abhängigkeit der Größe des Filters.</w:t>
@@ -6086,11 +6271,7 @@
         <w:t>aps zu verkleinern</w:t>
       </w:r>
       <w:r>
-        <w:t xml:space="preserve">. Durch eine Verkleinerung der Featuremap sinkt die Anzahl der zu </w:t>
-      </w:r>
-      <w:r>
-        <w:lastRenderedPageBreak/>
-        <w:t xml:space="preserve">lernenden Parameter und der Rechenaufwand. Dadurch wird auch ein </w:t>
+        <w:t xml:space="preserve">. Durch eine Verkleinerung der Featuremap sinkt die Anzahl der zu lernenden Parameter und der Rechenaufwand. Dadurch wird auch ein </w:t>
       </w:r>
       <w:r>
         <w:rPr>
@@ -6131,7 +6312,25 @@
     </w:p>
     <w:p>
       <w:r>
-        <w:t xml:space="preserve">Overfitting eines neuronalen Netzes bedeutet, dass das Netz gute Ergebnisse auf den Trainingsdaten erbringt, aber die Ergebnisse von neuen Klassifizierungen </w:t>
+        <w:t xml:space="preserve">Overfitting eines neuronalen Netzes bedeutet, dass das Netz </w:t>
+      </w:r>
+      <w:r>
+        <w:t xml:space="preserve">die Beispieldaten zu gut gelernt hat und sich an diese „erinnert“. Dadurch werden </w:t>
+      </w:r>
+      <w:r>
+        <w:t xml:space="preserve">gute Ergebnisse auf den Trainingsdaten </w:t>
+      </w:r>
+      <w:r>
+        <w:t>erbracht</w:t>
+      </w:r>
+      <w:r>
+        <w:t xml:space="preserve"> aber die Ergebnisse von neuen Klassifizierungen</w:t>
+      </w:r>
+      <w:r>
+        <w:t xml:space="preserve"> weisen</w:t>
+      </w:r>
+      <w:r>
+        <w:t xml:space="preserve"> </w:t>
       </w:r>
       <w:r>
         <w:t xml:space="preserve">eine </w:t>
@@ -6140,7 +6339,10 @@
         <w:t xml:space="preserve">nicht ausreichende Genauigkeit </w:t>
       </w:r>
       <w:r>
-        <w:t>aufweisen.</w:t>
+        <w:t>auf</w:t>
+      </w:r>
+      <w:r>
+        <w:t>.</w:t>
       </w:r>
       <w:sdt>
         <w:sdtPr>
@@ -6171,7 +6373,25 @@
     </w:p>
     <w:p>
       <w:r>
-        <w:t xml:space="preserve">In der Pooling Schicht, wird abermals die Größe der Matrix angegeben. Jedoch werden keine Zahlenwerte, wie bei der Faltung in Kapitel 5.1.1, für die einzelnen Positionen in der Matrix eingegeben. Es wird lediglich angegeben mit welcher Schrittweite der Poolingkernel über die </w:t>
+        <w:t>In der Pooling Schicht</w:t>
+      </w:r>
+      <w:r>
+        <w:t xml:space="preserve"> muss</w:t>
+      </w:r>
+      <w:r>
+        <w:t xml:space="preserve"> die Größe der </w:t>
+      </w:r>
+      <w:r>
+        <w:t>Poolingm</w:t>
+      </w:r>
+      <w:r>
+        <w:t>atrix angegeben</w:t>
+      </w:r>
+      <w:r>
+        <w:t xml:space="preserve"> werden</w:t>
+      </w:r>
+      <w:r>
+        <w:t xml:space="preserve">. Jedoch werden keine Zahlenwerte, wie bei der Faltung in Kapitel 5.1.1, für die einzelnen Positionen in der Matrix eingegeben. Es wird lediglich angegeben mit welcher Schrittweite der Poolingkernel über die </w:t>
       </w:r>
       <w:r>
         <w:t>e</w:t>
@@ -6180,7 +6400,10 @@
         <w:t xml:space="preserve">rrechneten </w:t>
       </w:r>
       <w:r>
-        <w:t xml:space="preserve">Ergebnisse der Convolution geschoben wird und mit welchem Verfahren das Kernel arbeitet. </w:t>
+        <w:t>Feature Maps</w:t>
+      </w:r>
+      <w:r>
+        <w:t xml:space="preserve"> der Convolution geschoben wird und mit welchem Verfahren das Kernel arbeitet. </w:t>
       </w:r>
       <w:r>
         <w:t>Es existieren drei verschiedene Pooling Verfahren.</w:t>
@@ -6224,10 +6447,34 @@
     </w:p>
     <w:p>
       <w:r>
-        <w:t>Average Pooling berechnet den Durchschnitt aller in der Matrixregion enthaltenen Zahlenwerten. Max Pooling nimmt sich nur den größten Zahlenwert und verwirft den Rest und L2 Pooling berechnet die Summe der Kernelregion</w:t>
-      </w:r>
-      <w:r>
-        <w:t xml:space="preserve"> und zieht zusätzlich daraus die Quadratwurzel.</w:t>
+        <w:t xml:space="preserve">Average Pooling berechnet den Durchschnitt aller in der Matrixregion enthaltenen Zahlenwerten. Max Pooling nimmt sich nur den größten Zahlenwert und verwirft </w:t>
+      </w:r>
+      <w:r>
+        <w:t>die</w:t>
+      </w:r>
+      <w:r>
+        <w:t xml:space="preserve"> </w:t>
+      </w:r>
+      <w:r>
+        <w:t>r</w:t>
+      </w:r>
+      <w:r>
+        <w:t>est</w:t>
+      </w:r>
+      <w:r>
+        <w:t>lichen Werte</w:t>
+      </w:r>
+      <w:r>
+        <w:t xml:space="preserve"> und L2 Pooling berechnet die Summe der Kernelregion</w:t>
+      </w:r>
+      <w:r>
+        <w:t xml:space="preserve"> und zieht </w:t>
+      </w:r>
+      <w:r>
+        <w:t>im Anschluss</w:t>
+      </w:r>
+      <w:r>
+        <w:t xml:space="preserve"> daraus die Quadratwurzel.</w:t>
       </w:r>
       <w:sdt>
         <w:sdtPr>
@@ -6328,18 +6575,37 @@
     </w:p>
     <w:p>
       <w:r>
-        <w:t>In der obigen Abbildung soll die Ausgangsmatrix ein Bild mit schwarzen Rand und immer heller werdenden Inhalt darstellen. In den Ergebnismatrizen ist zu sehen, dass jede Poolingstrategie unterschiedliche Informationen enthält, woraus am Ende auch unterschiedliche Erkennungsraten resultieren.</w:t>
-      </w:r>
-    </w:p>
-    <w:p>
-      <w:r>
-        <w:t>Des Weiteren kann über das freie Festlegen der Schrittweite ein überlappendes Pooling erzeugt werden. Normalerweise wird die Schrittgröße der Matrixgröße angepasst, was bei einer 3x3 Matrix die Schrittweite drei bedeuten würde usw. Nimmt man aber die Schrittweite zwei, bei dem oben beschriebenen Beispiel, kommt es zu einer Überlappung der Pooling Matrizen</w:t>
+        <w:t>In der obigen Abbildung soll die Ausgangsmatrix ein Bild mit schwarzen Rand und immer heller werdenden Inhalt darstellen. In den Ergebnismatrizen ist zu sehen, dass jede Poolingstrategie unterschiedliche Informationen enthält, woraus am Ende auch unterschiedliche Erkennungsraten resultieren</w:t>
+      </w:r>
+      <w:r>
+        <w:t xml:space="preserve"> können</w:t>
       </w:r>
       <w:r>
         <w:t>.</w:t>
       </w:r>
-      <w:r>
-        <w:t xml:space="preserve"> Die Vorteile des Überlappenden Pooling, im Gegensatz zu dem regulären Pooling, sind ein kleinerer Informationsverlust nach dem Pooling, bessere Erkennungsraten bei gleichbleibenden Algorithmen und Struktur und der Overfitting-Effekt ist schwieriger zu erreichen. Die Nachteile des Überlappenden Poolings sind, dass die Größe der Feature Maps nicht so klein werden wie beim regulären Pooling. </w:t>
+    </w:p>
+    <w:p>
+      <w:r>
+        <w:t>Des Weiteren kann über das freie Festlegen der Schrittweite ein überlappendes Pooling erzeugt werden. Normalerweise wird die Schrittgröße der Matrix angepasst, was bei einer 3x3 Matrix die Schrittweite drei bedeuten würde. Nimmt man aber die Schrittweite zwei</w:t>
+      </w:r>
+      <w:r>
+        <w:t xml:space="preserve"> so Überlappen sich die Pooling Matrizen mit einer </w:t>
+      </w:r>
+      <w:r>
+        <w:lastRenderedPageBreak/>
+        <w:t>Zeile und Spalte</w:t>
+      </w:r>
+      <w:r>
+        <w:t>.</w:t>
+      </w:r>
+      <w:r>
+        <w:t xml:space="preserve"> Die Vorteile des Überlappenden Pooling, im Gegensatz zu dem regulären Pooling, sind ein kleinerer Informationsverlust nach dem Pooling, bessere Erkennungsraten bei gleichbleibenden Algorithmen und Struktur und der Overfitting-Effekt ist schwieriger zu erreichen. Die Nachteile des Überlappenden Poolings sind, dass die Größe der Feature Maps nicht </w:t>
+      </w:r>
+      <w:r>
+        <w:t>so schnell an Größe verlieren und ein erhöhter</w:t>
+      </w:r>
+      <w:r>
+        <w:t xml:space="preserve">. </w:t>
       </w:r>
       <w:sdt>
         <w:sdtPr>
@@ -6374,7 +6640,6 @@
       </w:pPr>
       <w:bookmarkStart w:id="11" w:name="_Toc31182255"/>
       <w:r>
-        <w:lastRenderedPageBreak/>
         <w:t xml:space="preserve">5.1.3. </w:t>
       </w:r>
       <w:proofErr w:type="gramStart"/>
@@ -6392,10 +6657,45 @@
     </w:p>
     <w:p>
       <w:r>
-        <w:t xml:space="preserve">Das vollständig vermaschte Netzwerk bildet das letzte Glied in einem CNN. In diesem Teil des neuronalen Netzes wird die Klassifikation, der in den vorangestellten Schichten herausgefilterten Merkmale, durchgeführt. Hierbei sind alle Neuronen einer Schicht mit allen Neuronen der folgenden Schicht Verbunden. Neuronen derselben Schicht sind jedoch </w:t>
-      </w:r>
-      <w:r>
-        <w:t>unabhängig voneinander. Die Output Schicht des vollständig vermaschten Netzwerkes, stellt auch die Output Schicht des CNN dar. Jedes Output Neuron ist mit einer Klassifikationsgruppe gleich zu stellen, wobei die ausgegebenen Werte für Wahrscheinlichkeiten für die Klassifizierung in diese Gruppe darstellen.</w:t>
+        <w:t xml:space="preserve">Das vollständig vermaschte Netzwerk bildet das letzte Glied in einem CNN. In diesem Teil des neuronalen Netzes wird die Klassifikation, der in den vorangestellten </w:t>
+      </w:r>
+      <w:proofErr w:type="gramStart"/>
+      <w:r>
+        <w:t xml:space="preserve">Schichten </w:t>
+      </w:r>
+      <w:r>
+        <w:t xml:space="preserve"> berechneten</w:t>
+      </w:r>
+      <w:proofErr w:type="gramEnd"/>
+      <w:r>
+        <w:t xml:space="preserve"> Feature Maps</w:t>
+      </w:r>
+      <w:r>
+        <w:t xml:space="preserve">, durchgeführt. Hierbei sind alle Neuronen einer Schicht mit allen Neuronen der folgenden Schicht Verbunden. Neuronen derselben Schicht sind jedoch </w:t>
+      </w:r>
+      <w:r>
+        <w:t xml:space="preserve">unabhängig voneinander. Die Output Schicht des vollständig vermaschten Netzwerkes, stellt auch die Output Schicht des CNN </w:t>
+      </w:r>
+      <w:r>
+        <w:t>dar.</w:t>
+      </w:r>
+      <w:r>
+        <w:t xml:space="preserve"> </w:t>
+      </w:r>
+      <w:r>
+        <w:t xml:space="preserve">Jedes Output Neuron ist mit einer Klassifikationsgruppe gleich zu stellen, wobei die </w:t>
+      </w:r>
+      <w:r>
+        <w:t>aktivierten Neuronen</w:t>
+      </w:r>
+      <w:r>
+        <w:t xml:space="preserve"> für die Klassifizierung in diese Gruppe </w:t>
+      </w:r>
+      <w:r>
+        <w:t>darstellen</w:t>
+      </w:r>
+      <w:r>
+        <w:t>.</w:t>
       </w:r>
       <w:sdt>
         <w:sdtPr>
@@ -6477,7 +6777,19 @@
         <w:t xml:space="preserve"> sondern für den Teil des CNN’s, welches die </w:t>
       </w:r>
       <w:r>
-        <w:t>lineare Korregierung (engl. Rectefied Linear) durchführt. Da Fachliteratur jedoch meist von der ReLU-Aktivierungsfunktion geschrieben wird, wird hierbei diese Ungenauigkeit bewusst eingegangen, um mit den Quellen im Einklang zu bleiben.</w:t>
+        <w:t xml:space="preserve">lineare Korregierung (engl. Rectefied Linear) durchführt. Da </w:t>
+      </w:r>
+      <w:r>
+        <w:t xml:space="preserve">in </w:t>
+      </w:r>
+      <w:r>
+        <w:t xml:space="preserve">Fachliteratur jedoch meist von der ReLU-Aktivierungsfunktion </w:t>
+      </w:r>
+      <w:r>
+        <w:t>schreibt,</w:t>
+      </w:r>
+      <w:r>
+        <w:t xml:space="preserve"> wird hierbei diese Ungenauigkeit bewusst eingegangen, um mit den Quellen im Einklang zu bleiben.</w:t>
       </w:r>
     </w:p>
     <w:p>
@@ -6518,9 +6830,11 @@
       <w:r>
         <w:t xml:space="preserve">Die </w:t>
       </w:r>
+      <w:proofErr w:type="gramStart"/>
       <w:r>
         <w:t>am häufigsten benutzten Funktionen</w:t>
       </w:r>
+      <w:proofErr w:type="gramEnd"/>
       <w:r>
         <w:t>,</w:t>
       </w:r>
@@ -6534,7 +6848,13 @@
         <w:t xml:space="preserve"> sind die Sigmoid- und die Tanh-Aktivierungsfunktion. </w:t>
       </w:r>
       <w:r>
-        <w:t xml:space="preserve">Der große Unterschied ist die beschreibende Funktion und der daraus resultierenden unterschiedlichen Aktivierungslevels des Netzes. </w:t>
+        <w:t xml:space="preserve">Der große Unterschied ist die beschreibende Funktion und </w:t>
+      </w:r>
+      <w:r>
+        <w:t>die</w:t>
+      </w:r>
+      <w:r>
+        <w:t xml:space="preserve"> daraus resultierenden unterschiedlichen Aktivierungslevels des Netzes. </w:t>
       </w:r>
     </w:p>
     <w:p>
@@ -6710,7 +7030,27 @@
         <w:t xml:space="preserve">Sigmoid und Tanh </w:t>
       </w:r>
       <w:r>
-        <w:t xml:space="preserve">projizieren große Inputs auf 1 und kleine auf 0, selbst wenn diese Inputs wichtige Informationen enthalten würden. Außerdem </w:t>
+        <w:t xml:space="preserve">projizieren große Inputs auf 1 und kleine </w:t>
+      </w:r>
+      <w:proofErr w:type="gramStart"/>
+      <w:r>
+        <w:t xml:space="preserve">auf </w:t>
+      </w:r>
+      <w:r>
+        <w:t xml:space="preserve"> fast</w:t>
+      </w:r>
+      <w:proofErr w:type="gramEnd"/>
+      <w:r>
+        <w:t xml:space="preserve"> </w:t>
+      </w:r>
+      <w:r>
+        <w:t xml:space="preserve">0, selbst wenn diese Inputs wichtige Informationen </w:t>
+      </w:r>
+      <w:r>
+        <w:t>darstellen</w:t>
+      </w:r>
+      <w:r>
+        <w:t xml:space="preserve">. Außerdem </w:t>
       </w:r>
       <w:r>
         <w:t xml:space="preserve">sind </w:t>
@@ -6728,7 +7068,11 @@
         <w:t xml:space="preserve">. </w:t>
       </w:r>
       <w:r>
-        <w:t xml:space="preserve">Deshalb sind die möglichen Veränderungen, im Gegensatz zur ReLU, nur marginal möglich. </w:t>
+        <w:t xml:space="preserve">Deshalb sind die </w:t>
+      </w:r>
+      <w:r>
+        <w:lastRenderedPageBreak/>
+        <w:t xml:space="preserve">möglichen Veränderungen, im Gegensatz zur ReLU, nur marginal möglich. </w:t>
       </w:r>
       <w:r>
         <w:t>Backpropagation</w:t>
@@ -6764,11 +7108,7 @@
         <w:t xml:space="preserve"> in der Nähe der </w:t>
       </w:r>
       <w:r>
-        <w:t xml:space="preserve">Output Schicht, welche noch vernünftig große Gradienten aufweisen, einen guten Lerneffekt. Neuronen, die weiter im inneren oder in der Nähe der Input Schicht liegen haben nur noch einen </w:t>
-      </w:r>
-      <w:r>
-        <w:lastRenderedPageBreak/>
-        <w:t>sehr kleinen Gradienten. Dadurch lernen diese Schichten nur sehr schlecht bis gar nicht.</w:t>
+        <w:t>Output Schicht, welche noch vernünftig große Gradienten aufweisen, einen guten Lerneffekt. Neuronen, die weiter im inneren oder in der Nähe der Input Schicht liegen haben nur noch einen sehr kleinen Gradienten. Dadurch lernen diese Schichten nur sehr schlecht bis gar nicht.</w:t>
       </w:r>
       <w:sdt>
         <w:sdtPr>
@@ -7057,7 +7397,13 @@
     </w:p>
     <w:p>
       <w:r>
-        <w:t>Um den Lesefluss nochmals zu verbessern werden nun alle Verwendeten Variablen angegeben.</w:t>
+        <w:t xml:space="preserve">Um </w:t>
+      </w:r>
+      <w:r>
+        <w:t>im genauen aufzuzeigen welche Variablen die Backpropagation alle benötigt werden diese hier hintereinander aufgezählt</w:t>
+      </w:r>
+      <w:r>
+        <w:t>.</w:t>
       </w:r>
     </w:p>
     <w:p>
@@ -7164,7 +7510,7 @@
           <w:i/>
           <w:iCs/>
         </w:rPr>
-        <w:t>k</w:t>
+        <w:t>l</w:t>
       </w:r>
       <w:r>
         <w:rPr>
@@ -7395,6 +7741,7 @@
         <w:rPr>
           <w:rFonts w:eastAsiaTheme="minorEastAsia"/>
         </w:rPr>
+        <w:lastRenderedPageBreak/>
         <w:t>γ</w:t>
       </w:r>
       <w:r>
@@ -7427,7 +7774,6 @@
     </w:p>
     <w:p>
       <w:r>
-        <w:lastRenderedPageBreak/>
         <w:t>Der Ablauf der Backpropagation ist</w:t>
       </w:r>
       <w:r>
@@ -7499,31 +7845,7 @@
     </w:p>
     <w:p>
       <w:r>
-        <w:t xml:space="preserve">Im ersten Schritt werden dem Netz die verschiedenen Testdaten präsentiert. Das Netz gibt den Inputvektor Schicht für Schicht durch das neuronale Netz und errechnet so einen </w:t>
-      </w:r>
-      <w:proofErr w:type="spellStart"/>
-      <w:r>
-        <w:t>Outputvektor</w:t>
-      </w:r>
-      <w:proofErr w:type="spellEnd"/>
-      <w:r>
-        <w:t xml:space="preserve">. Jedoch unterscheiden sich der errechnete </w:t>
-      </w:r>
-      <w:proofErr w:type="spellStart"/>
-      <w:r>
-        <w:t>Outputvektor</w:t>
-      </w:r>
-      <w:proofErr w:type="spellEnd"/>
-      <w:r>
-        <w:t xml:space="preserve"> mit dem gewünschten </w:t>
-      </w:r>
-      <w:proofErr w:type="spellStart"/>
-      <w:r>
-        <w:t>Outputvektor</w:t>
-      </w:r>
-      <w:proofErr w:type="spellEnd"/>
-      <w:r>
-        <w:t>.</w:t>
+        <w:t>Im ersten Schritt werden dem Netz die verschiedenen Testdaten präsentiert. Das Netz gibt den Inputvektor Schicht für Schicht durch das neuronale Netz und errechnet so einen Outputvektor. Jedoch unterscheiden sich der errechnete Outputvektor mit dem gewünschten Outputvektor.</w:t>
       </w:r>
     </w:p>
     <w:p>
@@ -7793,15 +8115,7 @@
         <w:t>y(x)</w:t>
       </w:r>
       <w:r>
-        <w:t xml:space="preserve"> ist der gewünschte </w:t>
-      </w:r>
-      <w:proofErr w:type="spellStart"/>
-      <w:r>
-        <w:t>Outputvektor</w:t>
-      </w:r>
-      <w:proofErr w:type="spellEnd"/>
-      <w:r>
-        <w:t xml:space="preserve"> für das </w:t>
+        <w:t xml:space="preserve"> ist der gewünschte Outputvektor für das </w:t>
       </w:r>
       <w:r>
         <w:t>Trainingss</w:t>
@@ -7913,7 +8227,31 @@
         <w:rPr>
           <w:rFonts w:eastAsiaTheme="minorEastAsia"/>
         </w:rPr>
-        <w:t xml:space="preserve"> den momentanen Output des Netzes darstellt.</w:t>
+        <w:t xml:space="preserve"> de</w:t>
+      </w:r>
+      <w:r>
+        <w:rPr>
+          <w:rFonts w:eastAsiaTheme="minorEastAsia"/>
+        </w:rPr>
+        <w:t>r</w:t>
+      </w:r>
+      <w:r>
+        <w:rPr>
+          <w:rFonts w:eastAsiaTheme="minorEastAsia"/>
+        </w:rPr>
+        <w:t xml:space="preserve"> momentane Output des Netze</w:t>
+      </w:r>
+      <w:r>
+        <w:rPr>
+          <w:rFonts w:eastAsiaTheme="minorEastAsia"/>
+        </w:rPr>
+        <w:t>s</w:t>
+      </w:r>
+      <w:r>
+        <w:rPr>
+          <w:rFonts w:eastAsiaTheme="minorEastAsia"/>
+        </w:rPr>
+        <w:t>.</w:t>
       </w:r>
     </w:p>
     <w:p>
@@ -8570,7 +8908,22 @@
     </w:p>
     <w:p>
       <w:r>
-        <w:t>Die folgende Formel, was den Vorgang der Backpropagation darstellt, baut auf eben vorgestellter Formel auf.</w:t>
+        <w:t xml:space="preserve">Die folgende </w:t>
+      </w:r>
+      <w:r>
+        <w:t>Gleichung</w:t>
+      </w:r>
+      <w:r>
+        <w:t xml:space="preserve">, was den Vorgang der Backpropagation darstellt, baut auf eben vorgestellter </w:t>
+      </w:r>
+      <w:r>
+        <w:t>Gleichung</w:t>
+      </w:r>
+      <w:r>
+        <w:t xml:space="preserve"> 7</w:t>
+      </w:r>
+      <w:r>
+        <w:t xml:space="preserve"> auf.</w:t>
       </w:r>
     </w:p>
     <w:p>
@@ -8769,7 +9122,13 @@
         </w:rPr>
       </w:pPr>
       <w:r>
-        <w:t>Formel 8 ist essenziell für die Backpropagation. Jedoch ist die Formel gut verständlich. Sollte das neuronale Netz den Backpropagation Vorgang starten, liegen dem Netz bereits folgende Informationen vor.</w:t>
+        <w:t xml:space="preserve">Formel 8 ist essenziell für die Backpropagation. </w:t>
+      </w:r>
+      <w:r>
+        <w:t xml:space="preserve">Die Fehlerfunktion, für den Fehler der nächsten Schicht, ist jedoch </w:t>
+      </w:r>
+      <w:r>
+        <w:t>gut verständlich. Sollte das neuronale Netz den Backpropagation Vorgang starten, liegen dem Netz bereits folgende Informationen vor.</w:t>
       </w:r>
       <w:r>
         <w:t xml:space="preserve"> </w:t>
@@ -8840,7 +9199,7 @@
         <w:rPr>
           <w:rFonts w:eastAsiaTheme="minorEastAsia"/>
         </w:rPr>
-        <w:tab/>
+        <w:t xml:space="preserve"> </w:t>
       </w:r>
       <w:r>
         <w:rPr>
@@ -8870,13 +9229,104 @@
         <w:rPr>
           <w:rFonts w:eastAsiaTheme="minorEastAsia"/>
         </w:rPr>
-        <w:t xml:space="preserve">Formel diese Variable das Ergebnis aus Formel 7. </w:t>
+        <w:t xml:space="preserve">Formel </w:t>
+      </w:r>
+      <w:r>
+        <w:rPr>
+          <w:rFonts w:eastAsiaTheme="minorEastAsia"/>
+        </w:rPr>
+        <w:t xml:space="preserve">die Fehlerfunktion des NN, was </w:t>
+      </w:r>
+      <w:r>
+        <w:rPr>
+          <w:rFonts w:eastAsiaTheme="minorEastAsia"/>
+        </w:rPr>
+        <w:t xml:space="preserve">das Ergebnis aus </w:t>
+      </w:r>
+      <w:r>
+        <w:rPr>
+          <w:rFonts w:eastAsiaTheme="minorEastAsia"/>
+        </w:rPr>
+        <w:t>Gleichung</w:t>
+      </w:r>
+      <w:r>
+        <w:rPr>
+          <w:rFonts w:eastAsiaTheme="minorEastAsia"/>
+        </w:rPr>
+        <w:t xml:space="preserve"> 7</w:t>
+      </w:r>
+      <w:r>
+        <w:rPr>
+          <w:rFonts w:eastAsiaTheme="minorEastAsia"/>
+        </w:rPr>
+        <w:t xml:space="preserve"> ist</w:t>
+      </w:r>
+      <w:r>
+        <w:rPr>
+          <w:rFonts w:eastAsiaTheme="minorEastAsia"/>
+        </w:rPr>
+        <w:t xml:space="preserve">. </w:t>
       </w:r>
       <w:r>
         <w:t xml:space="preserve"> </w:t>
       </w:r>
       <w:r>
-        <w:t xml:space="preserve">Beim zweiten Anwenden das Ergebnis der ersten Anwendung, wodurch sich diese Formel durch das gesamte Netz zurück rechnet. Wenn sich die Formel durch das gesamte Netz gearbeitet hat, liegt der Fehler für jede Schicht in Vektorschreibweise vor. Die Aktivierungsintensität der Neuronen aus Schicht </w:t>
+        <w:t xml:space="preserve">Beim zweiten Anwenden </w:t>
+      </w:r>
+      <w:r>
+        <w:t xml:space="preserve">von Formel 8 ist </w:t>
+      </w:r>
+      <m:oMath>
+        <m:sSup>
+          <m:sSupPr>
+            <m:ctrlPr>
+              <w:rPr>
+                <w:rFonts w:ascii="Cambria Math" w:hAnsi="Cambria Math"/>
+                <w:i/>
+              </w:rPr>
+            </m:ctrlPr>
+          </m:sSupPr>
+          <m:e>
+            <m:r>
+              <w:rPr>
+                <w:rFonts w:ascii="Cambria Math" w:hAnsi="Cambria Math"/>
+              </w:rPr>
+              <m:t>δ</m:t>
+            </m:r>
+          </m:e>
+          <m:sup>
+            <m:r>
+              <w:rPr>
+                <w:rFonts w:ascii="Cambria Math" w:hAnsi="Cambria Math"/>
+              </w:rPr>
+              <m:t>l+1</m:t>
+            </m:r>
+          </m:sup>
+        </m:sSup>
+      </m:oMath>
+      <w:r>
+        <w:rPr>
+          <w:rFonts w:eastAsiaTheme="minorEastAsia"/>
+        </w:rPr>
+        <w:t xml:space="preserve"> </w:t>
+      </w:r>
+      <w:r>
+        <w:t>das Ergebnis der ersten Anwendung</w:t>
+      </w:r>
+      <w:r>
+        <w:t xml:space="preserve"> von Formel 8. </w:t>
+      </w:r>
+      <w:r>
+        <w:t>Durch diesen Sachverhalt</w:t>
+      </w:r>
+      <w:r>
+        <w:t xml:space="preserve"> </w:t>
+      </w:r>
+      <w:r>
+        <w:t>rechnet sich die Gleichung durch das gesamte Netz zurück</w:t>
+      </w:r>
+      <w:r>
+        <w:t xml:space="preserve">. Wenn sich die Formel durch das gesamte Netz gearbeitet hat, liegt der Fehler für jede Schicht in Vektorschreibweise vor. Die Aktivierungsintensität der Neuronen aus Schicht </w:t>
       </w:r>
       <w:r>
         <w:rPr>
@@ -9028,7 +9478,31 @@
         <w:rPr>
           <w:rFonts w:eastAsiaTheme="minorEastAsia"/>
         </w:rPr>
-        <w:t xml:space="preserve"> zu sehen ist. Dabei wurde, wie auch schon im gesamten Kapitel, die Sigmoid Funktion dargestellt mit der benötigten ersten Ableitung der Funktion. Dabei ist zu sehen, dass der Anstieg in der Nähe von null und eins, gegen 0 geht. Der geringe Anstieg sorgt dafür, dass das Neuron „</w:t>
+        <w:t xml:space="preserve"> zu sehen ist. Dabei wurde, wie auch schon im gesamten Kapitel, die Sigmoid Funktion dargestellt</w:t>
+      </w:r>
+      <w:r>
+        <w:rPr>
+          <w:rFonts w:eastAsiaTheme="minorEastAsia"/>
+        </w:rPr>
+        <w:t>,</w:t>
+      </w:r>
+      <w:r>
+        <w:rPr>
+          <w:rFonts w:eastAsiaTheme="minorEastAsia"/>
+        </w:rPr>
+        <w:t xml:space="preserve"> mit der benötigten ersten Ableitung der Funktion. Dabei ist zu sehen, dass der Anstieg in der Nähe von null und eins, gegen 0 geht. Der geringe Anstieg </w:t>
+      </w:r>
+      <w:r>
+        <w:rPr>
+          <w:rFonts w:eastAsiaTheme="minorEastAsia"/>
+        </w:rPr>
+        <w:t xml:space="preserve">der ersten Ableitung </w:t>
+      </w:r>
+      <w:r>
+        <w:rPr>
+          <w:rFonts w:eastAsiaTheme="minorEastAsia"/>
+        </w:rPr>
+        <w:t>sorgt dafür, dass das Neuron „</w:t>
       </w:r>
       <w:r>
         <w:rPr>
@@ -9078,7 +9552,13 @@
     </w:p>
     <w:p>
       <w:r>
-        <w:t>Die letzten beiden Punkte im Ablauf der Backpropagation geschieht in einer Formel.</w:t>
+        <w:t xml:space="preserve">Die letzten beiden Punkte im Ablauf der Backpropagation geschieht in einer </w:t>
+      </w:r>
+      <w:r>
+        <w:t>Rechnung</w:t>
+      </w:r>
+      <w:r>
+        <w:t>.</w:t>
       </w:r>
     </w:p>
     <w:p>
@@ -9218,21 +9698,11 @@
     </w:p>
     <w:p>
       <w:r>
-        <w:t xml:space="preserve">γ stellt die </w:t>
-      </w:r>
-      <w:proofErr w:type="gramStart"/>
-      <w:r>
-        <w:t>vom Benutzter</w:t>
-      </w:r>
-      <w:proofErr w:type="gramEnd"/>
-      <w:r>
-        <w:t xml:space="preserve"> gewählte Schrittweite beim </w:t>
-      </w:r>
-      <w:proofErr w:type="spellStart"/>
-      <w:r>
-        <w:t>lernen</w:t>
-      </w:r>
-      <w:proofErr w:type="spellEnd"/>
+        <w:t xml:space="preserve">γ stellt die vom Benutzer gewählte Schrittweite beim </w:t>
+      </w:r>
+      <w:r>
+        <w:t>Lernen</w:t>
+      </w:r>
       <w:r>
         <w:t xml:space="preserve"> da und </w:t>
       </w:r>
@@ -9319,6 +9789,7 @@
       </w:pPr>
       <w:bookmarkStart w:id="14" w:name="_Toc31182258"/>
       <w:r>
+        <w:lastRenderedPageBreak/>
         <w:t>5.</w:t>
       </w:r>
       <w:r>
@@ -9334,15 +9805,19 @@
     </w:p>
     <w:p>
       <w:r>
-        <w:t xml:space="preserve">Die Klassifizierung von Bildern unterscheidet sich von der Objekterkennung in Bildern. Bei der Klassifizierung wird jedem Bild nur eine Gruppe zugeordnet. Bei der Objekterkennung kann jedoch jedes Bild mehrere Objekte aus mehreren Gruppen enthalten. Um die einzelnen Objekte zu erkennen und deren Position zu bestimmen muss das Bild segmentiert werden, um anschließend eine Bounding </w:t>
-      </w:r>
-      <w:proofErr w:type="gramStart"/>
-      <w:r>
-        <w:t>Boxes</w:t>
-      </w:r>
-      <w:proofErr w:type="gramEnd"/>
-      <w:r>
-        <w:t xml:space="preserve"> um diese Bereiche ziehen zu können.</w:t>
+        <w:t>Die Klassifizierung von Bildern unterscheidet sich von der Objekterkennung in Bildern. Bei der Klassifizierung wird jedem Bild nur eine</w:t>
+      </w:r>
+      <w:r>
+        <w:t>r</w:t>
+      </w:r>
+      <w:r>
+        <w:t xml:space="preserve"> Gruppe zugeordnet. Bei der Objekterkennung kann jedoch jedes Bild mehrere Objekte aus mehreren Gruppen enthalten. Um die einzelnen Objekte zu erkennen und deren Position zu bestimmen muss das Bild segmentiert werden, um anschließend eine Bounding Box um diese</w:t>
+      </w:r>
+      <w:r>
+        <w:t>n</w:t>
+      </w:r>
+      <w:r>
+        <w:t xml:space="preserve"> Bereich ziehen zu können.</w:t>
       </w:r>
       <w:sdt>
         <w:sdtPr>
@@ -9373,7 +9848,6 @@
     </w:p>
     <w:p>
       <w:r>
-        <w:lastRenderedPageBreak/>
         <w:t xml:space="preserve">Dieses Kapitel wird die drei Segmentationsalgorithmen YOLOv3, SSD und Faster R-CNN betrachtet. Es werden nur die drei Algorithmen betrachtet, da sie die am meisten Verbreiteten und </w:t>
       </w:r>
       <w:r>
@@ -9398,7 +9872,7 @@
             <w:fldChar w:fldCharType="begin"/>
           </w:r>
           <w:r>
-            <w:instrText xml:space="preserve"> CITATION Red18 \l 1031 </w:instrText>
+            <w:instrText xml:space="preserve">CITATION Red18 \t  \l 1031 </w:instrText>
           </w:r>
           <w:r>
             <w:fldChar w:fldCharType="separate"/>
@@ -9407,7 +9881,7 @@
             <w:rPr>
               <w:noProof/>
             </w:rPr>
-            <w:t xml:space="preserve"> (Redmon &amp; Farhadi, YOLOv3: An Incremental Improvement, 2018)</w:t>
+            <w:t xml:space="preserve"> (Redmon &amp; Farhadi, 2018)</w:t>
           </w:r>
           <w:r>
             <w:fldChar w:fldCharType="end"/>
@@ -9479,7 +9953,13 @@
         <w:t>Bounding Box</w:t>
       </w:r>
       <w:r>
-        <w:t xml:space="preserve"> bestimmt. YOLO arbeitet auf dem gesamten Bild. Zuerst wird das Bild in ein </w:t>
+        <w:t xml:space="preserve"> bestimmt</w:t>
+      </w:r>
+      <w:r>
+        <w:t xml:space="preserve"> werden</w:t>
+      </w:r>
+      <w:r>
+        <w:t xml:space="preserve">. YOLO arbeitet auf dem gesamten Bild. Zuerst wird das Bild in ein </w:t>
       </w:r>
       <w:proofErr w:type="spellStart"/>
       <w:r>
@@ -9499,10 +9979,25 @@
         <w:t xml:space="preserve">Bereich des Grids B Bounding Boxes aufgespannt. </w:t>
       </w:r>
       <w:r>
-        <w:t xml:space="preserve">Dabei kann frei bestimmt werden wie viele Bounding Boxes pro Grid erzeugt werden sollen. </w:t>
-      </w:r>
-      <w:r>
-        <w:t>Jede erzeugte Bounding Box erhält eine</w:t>
+        <w:t xml:space="preserve">Dabei kann frei </w:t>
+      </w:r>
+      <w:r>
+        <w:t xml:space="preserve">bestimmt werden wie viele Bounding Boxes pro Grid erzeugt werden sollen. </w:t>
+      </w:r>
+    </w:p>
+    <w:p>
+      <w:pPr>
+        <w:pStyle w:val="Listenabsatz"/>
+        <w:ind w:left="0"/>
+      </w:pPr>
+      <w:r>
+        <w:t xml:space="preserve">Jede </w:t>
+      </w:r>
+      <w:r>
+        <w:t>vom Netz aufgespannte</w:t>
+      </w:r>
+      <w:r>
+        <w:t xml:space="preserve"> Bounding Box erhält eine</w:t>
       </w:r>
       <w:r>
         <w:t xml:space="preserve">n </w:t>
@@ -9533,7 +10028,12 @@
         <w:t>ein</w:t>
       </w:r>
       <w:r>
-        <w:t xml:space="preserve"> Objekt in der aufgespannten Bounding Box enthalten ist, sondern auch die Einschätzung des Netzes über die Genauigkeit der Box.</w:t>
+        <w:t xml:space="preserve"> Objekt in der aufgespannten Bounding Box e</w:t>
+      </w:r>
+      <w:bookmarkStart w:id="16" w:name="_GoBack"/>
+      <w:bookmarkEnd w:id="16"/>
+      <w:r>
+        <w:t>nthalten ist, sondern auch die Einschätzung des Netzes über die Genauigkeit der Box.</w:t>
       </w:r>
     </w:p>
     <w:p>
@@ -9551,7 +10051,10 @@
         <w:t xml:space="preserve">x und y </w:t>
       </w:r>
       <w:r>
-        <w:t>Parameter bestimmen den</w:t>
+        <w:t xml:space="preserve">Parameter bestimmen </w:t>
+      </w:r>
+      <w:r>
+        <w:t>den</w:t>
       </w:r>
       <w:r>
         <w:t xml:space="preserve"> Mittelpunkt der Box. Diese zwei Parameter stehen im Kontext des Grids. w und h sind die Höhe und Breite der Box im Kontext des gesamten Bildes. Der fünfte </w:t>
@@ -9644,7 +10147,15 @@
         <w:ind w:left="0"/>
       </w:pPr>
       <w:r>
-        <w:t xml:space="preserve">YOLO ist der schnellste Segmentierungsalgorithmus von den vorzustellenden Algorithmen. YOLOv3 ermöglicht es Bounding Boxes in Echtzeit zu erzeugen. Die maximal mögliche Bilderrate, bei einem 320x320 Pixel großen Bild und einer </w:t>
+        <w:t xml:space="preserve">YOLO ist der schnellste Segmentierungsalgorithmus </w:t>
+      </w:r>
+      <w:proofErr w:type="gramStart"/>
+      <w:r>
+        <w:t>von den vorzustellenden Algorithmen</w:t>
+      </w:r>
+      <w:proofErr w:type="gramEnd"/>
+      <w:r>
+        <w:t xml:space="preserve">. YOLOv3 ermöglicht es Bounding Boxes in Echtzeit zu erzeugen. Die maximal mögliche Bilderrate, bei einem 320x320 Pixel großen Bild und einer </w:t>
       </w:r>
       <w:proofErr w:type="spellStart"/>
       <w:r>
@@ -9655,7 +10166,11 @@
         <w:t xml:space="preserve"> Grafikkarte, beträgt 45 FPS.</w:t>
       </w:r>
       <w:r>
-        <w:t xml:space="preserve"> Die Genauigkeit der Positionsbestimmung ist genauso gut wie der, im folgenden Kapitel vorgestellte, Algorithmus SSD und nur etwas schlechter wie der Algorithmus aus Kapitel 5.4.</w:t>
+        <w:t xml:space="preserve"> Die Genauigkeit der Positionsbestimmung ist </w:t>
+      </w:r>
+      <w:r>
+        <w:lastRenderedPageBreak/>
+        <w:t>genauso gut wie der, im folgenden Kapitel vorgestellte, Algorithmus SSD und nur etwas schlechter wie der Algorithmus aus Kapitel 5.4.</w:t>
       </w:r>
       <w:proofErr w:type="gramStart"/>
       <w:r>
@@ -9711,9 +10226,8 @@
       <w:pPr>
         <w:pStyle w:val="berschrift1"/>
       </w:pPr>
-      <w:bookmarkStart w:id="16" w:name="_Toc31182260"/>
-      <w:r>
-        <w:lastRenderedPageBreak/>
+      <w:bookmarkStart w:id="17" w:name="_Toc31182260"/>
+      <w:r>
         <w:t xml:space="preserve">5.4.2. Single Shoot </w:t>
       </w:r>
       <w:proofErr w:type="spellStart"/>
@@ -9724,7 +10238,7 @@
       <w:r>
         <w:t xml:space="preserve"> (SSD)</w:t>
       </w:r>
-      <w:bookmarkEnd w:id="16"/>
+      <w:bookmarkEnd w:id="17"/>
     </w:p>
     <w:p>
       <w:r>
@@ -9734,39 +10248,56 @@
         <w:t>das Bild in gleichgroße Teile</w:t>
       </w:r>
       <w:r>
-        <w:t xml:space="preserve"> unterteilt. Für jeden Bereich des Bildes werden verschieden große und frei wählbare "Anchor Boxes" deklariert. Jede Box besitz dabei </w:t>
+        <w:t xml:space="preserve"> unterteilt. Für jeden Bereich des Bildes werden verschieden große und frei wählbare </w:t>
       </w:r>
       <w:r>
         <w:rPr>
           <w:i/>
           <w:iCs/>
         </w:rPr>
-        <w:t>K+1</w:t>
-      </w:r>
-      <w:r>
-        <w:t xml:space="preserve"> Kategorien. </w:t>
+        <w:t>Anchor Boxe</w:t>
       </w:r>
       <w:r>
         <w:rPr>
           <w:i/>
           <w:iCs/>
         </w:rPr>
-        <w:t>K</w:t>
-      </w:r>
-      <w:r>
-        <w:t xml:space="preserve"> steht hierbei für die Anzahl der </w:t>
-      </w:r>
-      <w:r>
-        <w:t>Klassifikationsgruppen</w:t>
-      </w:r>
-      <w:r>
-        <w:t xml:space="preserve"> und </w:t>
+        <w:t>s</w:t>
+      </w:r>
+      <w:r>
+        <w:t xml:space="preserve"> deklariert. Jede Box besitz dabei </w:t>
       </w:r>
       <w:r>
         <w:rPr>
           <w:i/>
           <w:iCs/>
         </w:rPr>
+        <w:t>K+1</w:t>
+      </w:r>
+      <w:r>
+        <w:t xml:space="preserve"> Kategorien. </w:t>
+      </w:r>
+      <w:r>
+        <w:rPr>
+          <w:i/>
+          <w:iCs/>
+        </w:rPr>
+        <w:t>K</w:t>
+      </w:r>
+      <w:r>
+        <w:t xml:space="preserve"> steht hierbei für die Anzahl der </w:t>
+      </w:r>
+      <w:r>
+        <w:t>Klassifikationsgruppen</w:t>
+      </w:r>
+      <w:r>
+        <w:t xml:space="preserve"> und </w:t>
+      </w:r>
+      <w:r>
+        <w:rPr>
+          <w:i/>
+          <w:iCs/>
+        </w:rPr>
         <w:t>+1</w:t>
       </w:r>
       <w:r>
@@ -9774,6 +10305,9 @@
       </w:r>
       <w:r>
         <w:t>Klassifikation</w:t>
+      </w:r>
+      <w:r>
+        <w:t xml:space="preserve"> als</w:t>
       </w:r>
       <w:r>
         <w:t xml:space="preserve"> Hintergrund steht, Kategorisiert wird.</w:t>
@@ -9992,7 +10526,7 @@
       <w:pPr>
         <w:pStyle w:val="berschrift1"/>
       </w:pPr>
-      <w:bookmarkStart w:id="17" w:name="_Toc31182261"/>
+      <w:bookmarkStart w:id="18" w:name="_Toc31182261"/>
       <w:r>
         <w:t>5.4.3. Faster Region-</w:t>
       </w:r>
@@ -10007,10 +10541,10 @@
       <w:r>
         <w:t xml:space="preserve"> (Faster R-CNN)</w:t>
       </w:r>
-      <w:bookmarkEnd w:id="17"/>
-    </w:p>
-    <w:p>
-      <w:bookmarkStart w:id="18" w:name="_Toc31182262"/>
+      <w:bookmarkEnd w:id="18"/>
+    </w:p>
+    <w:p>
+      <w:bookmarkStart w:id="19" w:name="_Toc31182262"/>
       <w:r>
         <w:t xml:space="preserve">Faster R-CNN’s verwenden ein vorgestelltes </w:t>
       </w:r>
@@ -10032,7 +10566,13 @@
       </w:r>
       <w:proofErr w:type="spellEnd"/>
       <w:r>
-        <w:t xml:space="preserve"> von dem vorgestellten Bild erstellt. Diese Feature </w:t>
+        <w:t xml:space="preserve"> von dem </w:t>
+      </w:r>
+      <w:r>
+        <w:t>zu Klassifizierenden</w:t>
+      </w:r>
+      <w:r>
+        <w:t xml:space="preserve"> Bild erstellt. Diese Feature </w:t>
       </w:r>
       <w:proofErr w:type="spellStart"/>
       <w:r>
@@ -10040,7 +10580,11 @@
       </w:r>
       <w:proofErr w:type="spellEnd"/>
       <w:r>
-        <w:t xml:space="preserve"> wird für zwei Dinge benutzt. Die erste Anwendung ist die Vorbestimmung von möglichen Objekten in einem </w:t>
+        <w:t xml:space="preserve"> wird für zwei Dinge benutzt. Die erste Anwendung ist die Vorbestimmung von möglichen Objekten in </w:t>
+      </w:r>
+      <w:r>
+        <w:lastRenderedPageBreak/>
+        <w:t xml:space="preserve">einem </w:t>
       </w:r>
       <w:r>
         <w:rPr>
@@ -10091,7 +10635,13 @@
       </w:r>
       <w:proofErr w:type="spellEnd"/>
       <w:r>
-        <w:t xml:space="preserve">-Pooling genannt, welches die </w:t>
+        <w:t>-Pooling genannt</w:t>
+      </w:r>
+      <w:r>
+        <w:t>. Dieses skaliert</w:t>
+      </w:r>
+      <w:r>
+        <w:t xml:space="preserve"> die </w:t>
       </w:r>
       <w:r>
         <w:t>G</w:t>
@@ -10108,7 +10658,7 @@
         <w:t xml:space="preserve"> auf </w:t>
       </w:r>
       <w:r>
-        <w:t>die geforderte Größe des folgenden Klassifizierungsschichten skaliert</w:t>
+        <w:t>die geforderte Größe des folgenden Klassifizierungsschichte</w:t>
       </w:r>
       <w:r>
         <w:t>.</w:t>
@@ -10160,10 +10710,25 @@
         <w:t>und gibt rechteckige Bereiche</w:t>
       </w:r>
       <w:r>
-        <w:t xml:space="preserve"> aus</w:t>
-      </w:r>
-      <w:r>
-        <w:t>, mit einer dazugehörigen Wahrscheinlichkeit zu welcher Gruppe dieser Bereich gehört.</w:t>
+        <w:t xml:space="preserve"> des Bildes,</w:t>
+      </w:r>
+      <w:r>
+        <w:t xml:space="preserve"> </w:t>
+      </w:r>
+      <w:r>
+        <w:t>mit einer dazugehörigen Wahrscheinlichkeit zu welcher Gruppe dieser Bereich gehört</w:t>
+      </w:r>
+      <w:r>
+        <w:t>,</w:t>
+      </w:r>
+      <w:r>
+        <w:t xml:space="preserve"> </w:t>
+      </w:r>
+      <w:r>
+        <w:t>zurück</w:t>
+      </w:r>
+      <w:r>
+        <w:t>.</w:t>
       </w:r>
       <w:r>
         <w:t xml:space="preserve"> Um dies zu erreichen wird ein </w:t>
@@ -10184,11 +10749,7 @@
         <w:t>Convolutional Schicht</w:t>
       </w:r>
       <w:r>
-        <w:t xml:space="preserve"> erstellt, </w:t>
-      </w:r>
-      <w:r>
-        <w:lastRenderedPageBreak/>
-        <w:t xml:space="preserve">welches sich über die Feature </w:t>
+        <w:t xml:space="preserve"> erstellt, welches sich über die Feature </w:t>
       </w:r>
       <w:proofErr w:type="spellStart"/>
       <w:r>
@@ -10258,6 +10819,23 @@
       </w:sdt>
     </w:p>
     <w:p>
+      <w:pPr>
+        <w:rPr>
+          <w:b/>
+          <w:bCs/>
+          <w:color w:val="FF0000"/>
+        </w:rPr>
+      </w:pPr>
+      <w:r>
+        <w:rPr>
+          <w:b/>
+          <w:bCs/>
+          <w:color w:val="FF0000"/>
+        </w:rPr>
+        <w:t>Abbildung eines Faster R-CNN einfügen</w:t>
+      </w:r>
+    </w:p>
+    <w:p>
       <w:r>
         <w:t xml:space="preserve">Im Anschluss übernimmt die Klassifizierungs-Schicht, welche nach dem </w:t>
       </w:r>
@@ -10321,10 +10899,7 @@
         </w:sdtContent>
       </w:sdt>
       <w:r>
-        <w:t xml:space="preserve"> Die geringere Geschwindigkeit und die höhere Genauigkeit der Bounding-Boxes entsteht durch die Arbeitsweise des Netzes.</w:t>
-      </w:r>
-      <w:r>
-        <w:t xml:space="preserve"> Die oben beschriebene Arbeitsweise zeigt auf, dass Faster R-CNN’s zweimal das Bild verarbeiten, um die endgültigen Bounding-Boxes zu bestimmen. YOLO und SSD gehen nur einmal über das Bild. Dadurch wird Zeit und Rechenleistung gespart. Des Weiteren ist der Aufbau eines Faster R-CNN komplexer als die zwei anderen, was wiederum die Rechenzeit anhebt.</w:t>
+        <w:t xml:space="preserve"> Die geringere Geschwindigkeit und die höhere Genauigkeit der Bounding-Boxes entsteht durch die Arbeitsweise des Netzes. Die oben beschriebene Arbeitsweise zeigt auf, dass Faster R-CNN’s zweimal das Bild verarbeiten, um die endgültigen Bounding-Boxes zu bestimmen. YOLO und SSD gehen nur einmal über das Bild. Dadurch wird Zeit und Rechenleistung gespart. Des Weiteren ist der Aufbau eines Faster R-CNN komplexer als die zwei anderen, was wiederum die Rechenzeit anhebt.</w:t>
       </w:r>
       <w:sdt>
         <w:sdtPr>
@@ -10375,20 +10950,20 @@
       <w:r>
         <w:t xml:space="preserve"> und Melodie</w:t>
       </w:r>
-      <w:bookmarkEnd w:id="18"/>
+      <w:bookmarkEnd w:id="19"/>
     </w:p>
     <w:p>
       <w:pPr>
         <w:pStyle w:val="berschrift1"/>
       </w:pPr>
-      <w:bookmarkStart w:id="19" w:name="_Toc31182263"/>
+      <w:bookmarkStart w:id="20" w:name="_Toc31182263"/>
       <w:r>
         <w:t>6</w:t>
       </w:r>
       <w:r>
         <w:t>.1. String basierte Pattern suche</w:t>
       </w:r>
-      <w:bookmarkEnd w:id="19"/>
+      <w:bookmarkEnd w:id="20"/>
       <w:r>
         <w:t xml:space="preserve"> </w:t>
       </w:r>
@@ -10397,20 +10972,20 @@
       <w:pPr>
         <w:pStyle w:val="berschrift1"/>
       </w:pPr>
-      <w:bookmarkStart w:id="20" w:name="_Toc31182264"/>
+      <w:bookmarkStart w:id="21" w:name="_Toc31182264"/>
       <w:r>
         <w:t>6</w:t>
       </w:r>
       <w:r>
         <w:t>.2. Geometrische Pattern suche</w:t>
       </w:r>
-      <w:bookmarkEnd w:id="20"/>
+      <w:bookmarkEnd w:id="21"/>
     </w:p>
     <w:p>
       <w:pPr>
         <w:pStyle w:val="berschrift1"/>
       </w:pPr>
-      <w:bookmarkStart w:id="21" w:name="_Toc31182265"/>
+      <w:bookmarkStart w:id="22" w:name="_Toc31182265"/>
       <w:r>
         <w:t>6</w:t>
       </w:r>
@@ -10437,7 +11012,7 @@
       <w:r>
         <w:t xml:space="preserve"> Punkt Set</w:t>
       </w:r>
-      <w:bookmarkEnd w:id="21"/>
+      <w:bookmarkEnd w:id="22"/>
     </w:p>
     <w:p>
       <w:r>
@@ -10471,6 +11046,7 @@
     </w:p>
     <w:p>
       <w:r>
+        <w:lastRenderedPageBreak/>
         <w:t>Algorithmen dafür unter anderen: SIA (MTPs)</w:t>
       </w:r>
       <w:r>
@@ -10484,54 +11060,53 @@
       <w:pPr>
         <w:pStyle w:val="berschrift1"/>
       </w:pPr>
-      <w:bookmarkStart w:id="22" w:name="_Toc31182266"/>
-      <w:r>
-        <w:lastRenderedPageBreak/>
+      <w:bookmarkStart w:id="23" w:name="_Toc31182266"/>
+      <w:r>
         <w:t>6</w:t>
       </w:r>
       <w:r>
         <w:t>.2.1.1. SIA</w:t>
       </w:r>
-      <w:bookmarkEnd w:id="22"/>
+      <w:bookmarkEnd w:id="23"/>
     </w:p>
     <w:p>
       <w:pPr>
         <w:pStyle w:val="berschrift1"/>
       </w:pPr>
-      <w:bookmarkStart w:id="23" w:name="_Toc31182267"/>
+      <w:bookmarkStart w:id="24" w:name="_Toc31182267"/>
       <w:r>
         <w:t>6</w:t>
       </w:r>
       <w:r>
         <w:t>.2.1.2. SIATEC</w:t>
       </w:r>
-      <w:bookmarkEnd w:id="23"/>
+      <w:bookmarkEnd w:id="24"/>
     </w:p>
     <w:p>
       <w:pPr>
         <w:pStyle w:val="berschrift1"/>
       </w:pPr>
-      <w:bookmarkStart w:id="24" w:name="_Toc31182268"/>
+      <w:bookmarkStart w:id="25" w:name="_Toc31182268"/>
       <w:r>
         <w:t>6</w:t>
       </w:r>
       <w:r>
         <w:t>.2.1.3. COSIATEC</w:t>
       </w:r>
-      <w:bookmarkEnd w:id="24"/>
+      <w:bookmarkEnd w:id="25"/>
     </w:p>
     <w:p>
       <w:pPr>
         <w:pStyle w:val="berschrift1"/>
       </w:pPr>
-      <w:bookmarkStart w:id="25" w:name="_Toc31182269"/>
+      <w:bookmarkStart w:id="26" w:name="_Toc31182269"/>
       <w:r>
         <w:t>6</w:t>
       </w:r>
       <w:r>
         <w:t>.3. Pattern Erkennung mithilfe von Matrizen</w:t>
       </w:r>
-      <w:bookmarkEnd w:id="25"/>
+      <w:bookmarkEnd w:id="26"/>
     </w:p>
     <w:p>
       <w:hyperlink r:id="rId14" w:history="1">
@@ -10673,7 +11248,7 @@
       <w:pPr>
         <w:pStyle w:val="berschrift1"/>
       </w:pPr>
-      <w:bookmarkStart w:id="26" w:name="_Toc31182270"/>
+      <w:bookmarkStart w:id="27" w:name="_Toc31182270"/>
       <w:r>
         <w:t>7</w:t>
       </w:r>
@@ -10683,7 +11258,7 @@
       <w:r>
         <w:t>Pattern Erkennung mithilfe von Neuronalen Netzen</w:t>
       </w:r>
-      <w:bookmarkEnd w:id="26"/>
+      <w:bookmarkEnd w:id="27"/>
     </w:p>
     <w:p>
       <w:r>
@@ -10726,7 +11301,6 @@
     </w:p>
     <w:p>
       <w:r>
-        <w:lastRenderedPageBreak/>
         <w:t>Laplace Operator könnte hilfreich sein</w:t>
       </w:r>
     </w:p>
@@ -10743,7 +11317,7 @@
           <w:lang w:eastAsia="de-DE"/>
         </w:rPr>
       </w:pPr>
-      <w:bookmarkStart w:id="27" w:name="_Toc31182271"/>
+      <w:bookmarkStart w:id="28" w:name="_Toc31182271"/>
       <w:r>
         <w:rPr>
           <w:rFonts w:eastAsia="Times New Roman"/>
@@ -10751,7 +11325,7 @@
         </w:rPr>
         <w:t>8. Realisierung der Pattern Erkennung</w:t>
       </w:r>
-      <w:bookmarkEnd w:id="27"/>
+      <w:bookmarkEnd w:id="28"/>
     </w:p>
     <w:p>
       <w:pPr>
@@ -11080,7 +11654,7 @@
           <w:lang w:eastAsia="de-DE"/>
         </w:rPr>
       </w:pPr>
-      <w:bookmarkStart w:id="28" w:name="_Toc31182272"/>
+      <w:bookmarkStart w:id="29" w:name="_Toc31182272"/>
       <w:r>
         <w:rPr>
           <w:rFonts w:eastAsia="Times New Roman"/>
@@ -11088,7 +11662,7 @@
         </w:rPr>
         <w:t>8.1. Realisierung des Low-/Band-/High-Pass-Filter</w:t>
       </w:r>
-      <w:bookmarkEnd w:id="28"/>
+      <w:bookmarkEnd w:id="29"/>
     </w:p>
     <w:p>
       <w:pPr>
@@ -11206,22 +11780,20 @@
       <w:pPr>
         <w:pStyle w:val="berschrift1"/>
       </w:pPr>
-      <w:bookmarkStart w:id="29" w:name="_Toc31182273"/>
+      <w:bookmarkStart w:id="30" w:name="_Toc31182273"/>
       <w:r>
         <w:t>Abbildungsverzeichnis</w:t>
       </w:r>
-      <w:bookmarkEnd w:id="29"/>
+      <w:bookmarkEnd w:id="30"/>
     </w:p>
     <w:p>
       <w:pPr>
         <w:pStyle w:val="berschrift1"/>
       </w:pPr>
-      <w:bookmarkStart w:id="30" w:name="_Toc31182274"/>
+      <w:bookmarkStart w:id="31" w:name="_Toc31182274"/>
       <w:r>
         <w:t>Tabellenverzeichnis</w:t>
       </w:r>
-      <w:bookmarkStart w:id="31" w:name="_GoBack"/>
-      <w:bookmarkEnd w:id="30"/>
       <w:bookmarkEnd w:id="31"/>
     </w:p>
     <w:bookmarkStart w:id="32" w:name="_Toc31182275" w:displacedByCustomXml="next"/>
@@ -14933,7 +15505,7 @@
 </file>
 
 <file path=customXml/itemProps1.xml><?xml version="1.0" encoding="utf-8"?>
-<ds:datastoreItem xmlns:ds="http://schemas.openxmlformats.org/officeDocument/2006/customXml" ds:itemID="{04946778-1D38-47FE-ABFA-19D068B2890C}">
+<ds:datastoreItem xmlns:ds="http://schemas.openxmlformats.org/officeDocument/2006/customXml" ds:itemID="{B1B7B566-6D1F-4DE6-AE7C-088666E128AE}">
   <ds:schemaRefs>
     <ds:schemaRef ds:uri="http://schemas.openxmlformats.org/officeDocument/2006/bibliography"/>
   </ds:schemaRefs>

</xml_diff>

<commit_message>
Third Version of Chapter 5 finished
</commit_message>
<xml_diff>
--- a/Unterlagen/Masterarbeit.docx
+++ b/Unterlagen/Masterarbeit.docx
@@ -2569,11 +2569,9 @@
           <w:numId w:val="7"/>
         </w:numPr>
       </w:pPr>
-      <w:proofErr w:type="spellStart"/>
       <w:r>
         <w:t>Fourierreihe</w:t>
       </w:r>
-      <w:proofErr w:type="spellEnd"/>
     </w:p>
     <w:p>
       <w:pPr>
@@ -3144,15 +3142,7 @@
         <w:t>k</w:t>
       </w:r>
       <w:r>
-        <w:t>-</w:t>
-      </w:r>
-      <w:proofErr w:type="spellStart"/>
-      <w:r>
-        <w:t>te</w:t>
-      </w:r>
-      <w:proofErr w:type="spellEnd"/>
-      <w:r>
-        <w:t xml:space="preserve"> Sample Bin.</w:t>
+        <w:t>-te Sample Bin.</w:t>
       </w:r>
     </w:p>
     <w:p>
@@ -4028,21 +4018,13 @@
         <w:t xml:space="preserve">die Formel </w:t>
       </w:r>
       <w:r>
-        <w:t xml:space="preserve">ausgerechnet werden. Das Ergebnis aus dieser Formel besteht aus einem Real- und einen Imaginär Anteil. Die </w:t>
-      </w:r>
-      <w:proofErr w:type="gramStart"/>
-      <w:r>
-        <w:t>Real</w:t>
+        <w:t>ausgerechnet werden. Das Ergebnis aus dieser Formel besteht aus einem Real- und einen Imaginär Anteil. Die Real</w:t>
       </w:r>
       <w:r>
         <w:t>-</w:t>
       </w:r>
       <w:r>
-        <w:t xml:space="preserve"> und Imaginären</w:t>
-      </w:r>
-      <w:proofErr w:type="gramEnd"/>
-      <w:r>
-        <w:t xml:space="preserve"> Anteile können dann in ein Koordinatensystem eingetragen werden</w:t>
+        <w:t xml:space="preserve"> und Imaginären Anteile können dann in ein Koordinatensystem eingetragen werden</w:t>
       </w:r>
       <w:r>
         <w:t xml:space="preserve">, wobei der Realteil die x-Achse und der </w:t>
@@ -4380,21 +4362,13 @@
         <w:t>deren Index</w:t>
       </w:r>
       <w:r>
-        <w:t xml:space="preserve"> ≥ Anzahl Samples/2 sind gelöscht werden. Dieser Wert wird das </w:t>
-      </w:r>
-      <w:proofErr w:type="spellStart"/>
-      <w:r>
-        <w:t>N</w:t>
+        <w:t xml:space="preserve"> ≥ Anzahl Samples/2 sind gelöscht werden. Dieser Wert wird das N</w:t>
       </w:r>
       <w:r>
         <w:t>y</w:t>
       </w:r>
       <w:r>
-        <w:t>quist</w:t>
-      </w:r>
-      <w:proofErr w:type="spellEnd"/>
-      <w:r>
-        <w:t xml:space="preserve">-Limit genannt. Es besagt das alle Ergebnisse über diesem </w:t>
+        <w:t xml:space="preserve">quist-Limit genannt. Es besagt das alle Ergebnisse über diesem </w:t>
       </w:r>
       <w:r>
         <w:lastRenderedPageBreak/>
@@ -4407,21 +4381,13 @@
         <w:t>,</w:t>
       </w:r>
       <w:r>
-        <w:t xml:space="preserve"> die unter dem </w:t>
-      </w:r>
-      <w:proofErr w:type="spellStart"/>
-      <w:r>
-        <w:t>N</w:t>
+        <w:t xml:space="preserve"> die unter dem N</w:t>
       </w:r>
       <w:r>
         <w:t>y</w:t>
       </w:r>
       <w:r>
-        <w:t>quist</w:t>
-      </w:r>
-      <w:proofErr w:type="spellEnd"/>
-      <w:r>
-        <w:t>-Limit liegen</w:t>
+        <w:t>quist-Limit liegen</w:t>
       </w:r>
       <w:r>
         <w:t>,</w:t>
@@ -4514,7 +4480,6 @@
       <w:r>
         <w:t xml:space="preserve">Zum einen </w:t>
       </w:r>
-      <w:proofErr w:type="spellStart"/>
       <w:r>
         <w:rPr>
           <w:i/>
@@ -4529,7 +4494,6 @@
         </w:rPr>
         <w:t>eakage</w:t>
       </w:r>
-      <w:proofErr w:type="spellEnd"/>
       <w:r>
         <w:t xml:space="preserve"> und zum anderen </w:t>
       </w:r>
@@ -4550,13 +4514,8 @@
       <w:r>
         <w:t xml:space="preserve">. </w:t>
       </w:r>
-      <w:proofErr w:type="spellStart"/>
-      <w:r>
-        <w:t>Leakage</w:t>
-      </w:r>
-      <w:proofErr w:type="spellEnd"/>
-      <w:r>
-        <w:t xml:space="preserve"> tritt auf, wenn die Schwingung in dem betrachteten Zeitabschnitt nicht perfekt periodisch ist.</w:t>
+      <w:r>
+        <w:t>Leakage tritt auf, wenn die Schwingung in dem betrachteten Zeitabschnitt nicht perfekt periodisch ist.</w:t>
       </w:r>
     </w:p>
     <w:p>
@@ -4630,15 +4589,7 @@
         </w:r>
       </w:fldSimple>
       <w:r>
-        <w:t xml:space="preserve">: Aufzeigen des </w:t>
-      </w:r>
-      <w:proofErr w:type="spellStart"/>
-      <w:r>
-        <w:t>Leakage</w:t>
-      </w:r>
-      <w:proofErr w:type="spellEnd"/>
-      <w:r>
-        <w:t>-Effektes mit einer Funktion von 2 Hz (oben) und 2.5 Hz (unten)</w:t>
+        <w:t>: Aufzeigen des Leakage-Effektes mit einer Funktion von 2 Hz (oben) und 2.5 Hz (unten)</w:t>
       </w:r>
     </w:p>
     <w:p>
@@ -4685,7 +4636,6 @@
       <w:r>
         <w:t xml:space="preserve">“ des Spektrums. Der </w:t>
       </w:r>
-      <w:proofErr w:type="spellStart"/>
       <w:r>
         <w:rPr>
           <w:i/>
@@ -4700,17 +4650,11 @@
         </w:rPr>
         <w:t>eakage</w:t>
       </w:r>
-      <w:proofErr w:type="spellEnd"/>
       <w:r>
         <w:t xml:space="preserve">-Effekt kann mit </w:t>
       </w:r>
-      <w:proofErr w:type="spellStart"/>
-      <w:r>
-        <w:t>Fenstfunktionen</w:t>
-      </w:r>
-      <w:proofErr w:type="spellEnd"/>
-      <w:r>
-        <w:t xml:space="preserve"> abgeschwächt werden. </w:t>
+      <w:r>
+        <w:t xml:space="preserve">Fenstfunktionen abgeschwächt werden. </w:t>
       </w:r>
       <w:r>
         <w:t xml:space="preserve">Wie in </w:t>
@@ -4768,27 +4712,14 @@
         </w:sdtContent>
       </w:sdt>
       <w:r>
-        <w:t xml:space="preserve">. Einige Fensterfunktionen sind unter anderem </w:t>
-      </w:r>
-      <w:proofErr w:type="spellStart"/>
-      <w:r>
-        <w:t>Barlett</w:t>
-      </w:r>
-      <w:proofErr w:type="spellEnd"/>
-      <w:r>
-        <w:t>-, Gauß- oder die H</w:t>
+        <w:t>. Einige Fensterfunktionen sind unter anderem Barlett-, Gauß- oder die H</w:t>
       </w:r>
       <w:r>
         <w:t>ann</w:t>
       </w:r>
       <w:r>
-        <w:t>ing-</w:t>
-      </w:r>
-      <w:proofErr w:type="spellStart"/>
-      <w:r>
-        <w:t>Festerfunktion</w:t>
-      </w:r>
-      <w:proofErr w:type="spellEnd"/>
+        <w:t>ing-Festerfunktion</w:t>
+      </w:r>
       <w:sdt>
         <w:sdtPr>
           <w:id w:val="711082536"/>
@@ -5011,24 +4942,11 @@
         <w:t>Daraus lässt sich wiederum Schlussfolgern das bei einer Fenstergröße von 32 Samples die zeitliche Genauigkeit</w:t>
       </w:r>
       <w:r>
-        <w:t xml:space="preserve">, durch die Fenstergröße von 0,7 </w:t>
-      </w:r>
-      <w:proofErr w:type="spellStart"/>
-      <w:r>
-        <w:t>ms</w:t>
-      </w:r>
-      <w:proofErr w:type="spellEnd"/>
-      <w:r>
-        <w:t>,</w:t>
-      </w:r>
-      <w:r>
-        <w:t xml:space="preserve"> im Mittelpunkt steht aber die Frequenz vernachlässigt wird. Die Vernachlässigung beruht auf dem in Punkt 3.1 beschrieben </w:t>
-      </w:r>
-      <w:proofErr w:type="spellStart"/>
-      <w:r>
-        <w:t>Nyquist</w:t>
-      </w:r>
-      <w:proofErr w:type="spellEnd"/>
+        <w:t>, durch die Fenstergröße von 0,7 ms,</w:t>
+      </w:r>
+      <w:r>
+        <w:t xml:space="preserve"> im Mittelpunkt steht aber die Frequenz vernachlässigt wird. Die Vernachlässigung beruht auf dem in Punkt 3.1 beschrieben Nyquist</w:t>
+      </w:r>
       <w:r>
         <w:t>-Limit, wodurch der Frequenzbereich in 15 gleichgroße Bereiche geteilt wird</w:t>
       </w:r>
@@ -5191,15 +5109,7 @@
         <w:t xml:space="preserve">5. </w:t>
       </w:r>
       <w:r>
-        <w:t xml:space="preserve">Convolutional </w:t>
-      </w:r>
-      <w:proofErr w:type="spellStart"/>
-      <w:r>
-        <w:t>Neural</w:t>
-      </w:r>
-      <w:proofErr w:type="spellEnd"/>
-      <w:r>
-        <w:t xml:space="preserve"> Network (CNN)</w:t>
+        <w:t>Convolutional Neural Network (CNN)</w:t>
       </w:r>
       <w:bookmarkEnd w:id="7"/>
     </w:p>
@@ -5254,7 +5164,13 @@
         <w:t>,</w:t>
       </w:r>
       <w:r>
-        <w:t xml:space="preserve"> mit der das Netzwerk die geforderte Klassifizierung vornimmt</w:t>
+        <w:t xml:space="preserve"> mit der das </w:t>
+      </w:r>
+      <w:r>
+        <w:t>CNN</w:t>
+      </w:r>
+      <w:r>
+        <w:t xml:space="preserve"> die geforderte Klassifizierung vornimmt</w:t>
       </w:r>
       <w:r>
         <w:t xml:space="preserve">. </w:t>
@@ -5407,7 +5323,13 @@
         <w:t>CNN‘s</w:t>
       </w:r>
       <w:r>
-        <w:t xml:space="preserve"> haben einen anderen Aufbau </w:t>
+        <w:t xml:space="preserve"> haben einen </w:t>
+      </w:r>
+      <w:r>
+        <w:t>unterschiedlichen</w:t>
+      </w:r>
+      <w:r>
+        <w:t xml:space="preserve"> Aufbau </w:t>
       </w:r>
       <w:r>
         <w:t xml:space="preserve">als andere Arten von </w:t>
@@ -5484,7 +5406,10 @@
         <w:t>effizient</w:t>
       </w:r>
       <w:r>
-        <w:t xml:space="preserve"> erfolgt</w:t>
+        <w:t xml:space="preserve"> </w:t>
+      </w:r>
+      <w:r>
+        <w:t>möglich ist</w:t>
       </w:r>
       <w:r>
         <w:t>.</w:t>
@@ -5520,7 +5445,19 @@
         <w:t xml:space="preserve"> Außerdem wird die erste Hidden Layer nicht vollständig mit der Input Schicht verbunden</w:t>
       </w:r>
       <w:r>
-        <w:t xml:space="preserve">. Die Verbindungen geschehen nur in einer räumlichen Region. Wie groß die Region ist hängt von der Größe des </w:t>
+        <w:t>. Die Verbindungen geschehen nur in eine</w:t>
+      </w:r>
+      <w:r>
+        <w:t>r</w:t>
+      </w:r>
+      <w:r>
+        <w:t xml:space="preserve"> räumlich </w:t>
+      </w:r>
+      <w:r>
+        <w:t>abgegrenzten Region</w:t>
+      </w:r>
+      <w:r>
+        <w:t xml:space="preserve">. Wie groß die Region ist hängt von der Größe des </w:t>
       </w:r>
       <w:r>
         <w:rPr>
@@ -5688,11 +5625,11 @@
         <w:t>werden</w:t>
       </w:r>
       <w:r>
-        <w:t xml:space="preserve">. Diese Strukturen können sich dabei in ein und demselben Netz auch wiederholen. Die </w:t>
+        <w:t xml:space="preserve">. Diese </w:t>
       </w:r>
       <w:r>
         <w:lastRenderedPageBreak/>
-        <w:t>einzige</w:t>
+        <w:t>Strukturen können sich dabei in ein und demselben Netz auch wiederholen. Die einzige</w:t>
       </w:r>
       <w:r>
         <w:t>n</w:t>
@@ -5741,33 +5678,23 @@
     </w:p>
     <w:p>
       <w:r>
-        <w:t xml:space="preserve">Die Convolutional Schicht ist der Hauptteil eines CNN. Bei der in dieser Schicht stadtfindende Faltung (engl. </w:t>
-      </w:r>
-      <w:proofErr w:type="spellStart"/>
-      <w:r>
-        <w:t>convolution</w:t>
-      </w:r>
-      <w:proofErr w:type="spellEnd"/>
-      <w:r>
-        <w:t xml:space="preserve">), werden vom Ersteller gewünschten Merkmale extrahiert. </w:t>
-      </w:r>
-      <w:proofErr w:type="spellStart"/>
+        <w:t xml:space="preserve">Die Convolutional Schicht ist der Hauptteil eines CNN. Bei der in dieser Schicht stadtfindende Faltung (engl. convolution), werden vom Ersteller gewünschten Merkmale extrahiert. </w:t>
+      </w:r>
       <w:r>
         <w:rPr>
           <w:b/>
           <w:bCs/>
           <w:color w:val="FF0000"/>
         </w:rPr>
-        <w:t>ToDo</w:t>
-      </w:r>
-      <w:proofErr w:type="spellEnd"/>
+        <w:t>ToDo:  In höheren Schichten Einzelne Merkmale in Tieferen Schichten was anderes</w:t>
+      </w:r>
       <w:r>
         <w:rPr>
           <w:b/>
           <w:bCs/>
           <w:color w:val="FF0000"/>
         </w:rPr>
-        <w:t>:  In höheren Schichten Einzelne Merkmale in Tieferen Schichten was anderes</w:t>
+        <w:t xml:space="preserve"> + Bild mit möglichen Merkmalen</w:t>
       </w:r>
       <w:r>
         <w:rPr>
@@ -5775,14 +5702,6 @@
           <w:bCs/>
           <w:color w:val="FF0000"/>
         </w:rPr>
-        <w:t xml:space="preserve"> + Bild mit möglichen Merkmalen</w:t>
-      </w:r>
-      <w:r>
-        <w:rPr>
-          <w:b/>
-          <w:bCs/>
-          <w:color w:val="FF0000"/>
-        </w:rPr>
         <w:t>.</w:t>
       </w:r>
       <w:r>
@@ -5795,10 +5714,19 @@
         <w:t xml:space="preserve">Bei zweidimensionalen Datensätzen </w:t>
       </w:r>
       <w:r>
-        <w:t>kann der</w:t>
-      </w:r>
-      <w:r>
-        <w:t xml:space="preserve"> Filter </w:t>
+        <w:t>kann d</w:t>
+      </w:r>
+      <w:r>
+        <w:t>as</w:t>
+      </w:r>
+      <w:r>
+        <w:t xml:space="preserve"> </w:t>
+      </w:r>
+      <w:r>
+        <w:t>Kernel</w:t>
+      </w:r>
+      <w:r>
+        <w:t xml:space="preserve"> </w:t>
       </w:r>
       <w:r>
         <w:t>eine Größe von</w:t>
@@ -5834,7 +5762,13 @@
         <w:t>besitzen</w:t>
       </w:r>
       <w:r>
-        <w:t xml:space="preserve">. Bei dreidimensionalen Datensätzen müssen Filter </w:t>
+        <w:t xml:space="preserve">. Bei dreidimensionalen Datensätzen müssen </w:t>
+      </w:r>
+      <w:r>
+        <w:t>die Matrizen</w:t>
+      </w:r>
+      <w:r>
+        <w:t xml:space="preserve"> </w:t>
       </w:r>
       <w:r>
         <w:t>in der dritten Dimension nicht</w:t>
@@ -5952,24 +5886,15 @@
           <w:i/>
           <w:iCs/>
         </w:rPr>
-        <w:t xml:space="preserve"> </w:t>
-      </w:r>
-      <w:proofErr w:type="spellStart"/>
+        <w:t xml:space="preserve"> M</w:t>
+      </w:r>
       <w:r>
         <w:rPr>
           <w:i/>
           <w:iCs/>
         </w:rPr>
-        <w:t>M</w:t>
-      </w:r>
-      <w:r>
-        <w:rPr>
-          <w:i/>
-          <w:iCs/>
-        </w:rPr>
         <w:t>ap</w:t>
       </w:r>
-      <w:proofErr w:type="spellEnd"/>
       <w:r>
         <w:t xml:space="preserve"> gespeichert</w:t>
       </w:r>
@@ -6025,7 +5950,13 @@
         <w:t xml:space="preserve">dritte Dimension der </w:t>
       </w:r>
       <w:r>
-        <w:t>Folgeschicht, in Abhängigkeit zu der Größe und Anzahl der verwendeten Filterkernel, größer.</w:t>
+        <w:t xml:space="preserve">Folgeschicht, in Abhängigkeit zu der Größe und Anzahl </w:t>
+      </w:r>
+      <w:r>
+        <w:t>des verwendeten Kernels</w:t>
+      </w:r>
+      <w:r>
+        <w:t>, größer.</w:t>
       </w:r>
       <w:sdt>
         <w:sdtPr>
@@ -6108,17 +6039,8 @@
           <w:i/>
           <w:iCs/>
         </w:rPr>
-        <w:t>zero-</w:t>
-      </w:r>
-      <w:proofErr w:type="spellStart"/>
-      <w:r>
-        <w:rPr>
-          <w:i/>
-          <w:iCs/>
-        </w:rPr>
-        <w:t>padding</w:t>
-      </w:r>
-      <w:proofErr w:type="spellEnd"/>
+        <w:t>zero-padding</w:t>
+      </w:r>
       <w:r>
         <w:t xml:space="preserve"> </w:t>
       </w:r>
@@ -6126,15 +6048,7 @@
         <w:t>so zu vergrößern</w:t>
       </w:r>
       <w:r>
-        <w:t>. Durch das zero-</w:t>
-      </w:r>
-      <w:proofErr w:type="spellStart"/>
-      <w:r>
-        <w:t>padding</w:t>
-      </w:r>
-      <w:proofErr w:type="spellEnd"/>
-      <w:r>
-        <w:t xml:space="preserve"> werde die Bilder am Rand mit 0 erweitert bis </w:t>
+        <w:t xml:space="preserve">. Durch das zero-padding werde die Bilder am Rand mit 0 erweitert bis </w:t>
       </w:r>
       <w:r>
         <w:t>d</w:t>
@@ -6167,13 +6081,8 @@
         <w:t xml:space="preserve">die </w:t>
       </w:r>
       <w:r>
-        <w:t xml:space="preserve">Berechnete Feature </w:t>
-      </w:r>
-      <w:proofErr w:type="spellStart"/>
-      <w:r>
-        <w:t>Map</w:t>
-      </w:r>
-      <w:proofErr w:type="spellEnd"/>
+        <w:t>Berechnete Feature Map</w:t>
+      </w:r>
       <w:r>
         <w:t xml:space="preserve"> nach der Faltung </w:t>
       </w:r>
@@ -6221,7 +6130,13 @@
         <w:t>usw.</w:t>
       </w:r>
       <w:r>
-        <w:t xml:space="preserve"> Wenn die zweite Option gewählt wird, verkleinert sich die Featuremap in Abhängigkeit der Größe des Filters.</w:t>
+        <w:t xml:space="preserve"> Wenn die zweite Option gewählt wird, verkleinert sich die Featuremap in Abhängigkeit der Größe des </w:t>
+      </w:r>
+      <w:r>
+        <w:t>Kernels</w:t>
+      </w:r>
+      <w:r>
+        <w:t>.</w:t>
       </w:r>
       <w:sdt>
         <w:sdtPr>
@@ -6474,7 +6389,7 @@
         <w:t>im Anschluss</w:t>
       </w:r>
       <w:r>
-        <w:t xml:space="preserve"> daraus die Quadratwurzel.</w:t>
+        <w:t xml:space="preserve"> die Quadratwurzel.</w:t>
       </w:r>
       <w:sdt>
         <w:sdtPr>
@@ -6575,7 +6490,22 @@
     </w:p>
     <w:p>
       <w:r>
-        <w:t>In der obigen Abbildung soll die Ausgangsmatrix ein Bild mit schwarzen Rand und immer heller werdenden Inhalt darstellen. In den Ergebnismatrizen ist zu sehen, dass jede Poolingstrategie unterschiedliche Informationen enthält, woraus am Ende auch unterschiedliche Erkennungsraten resultieren</w:t>
+        <w:t xml:space="preserve">In der obigen Abbildung soll die Ausgangsmatrix ein Bild mit schwarzen Rand und immer heller werdenden Inhalt darstellen. In den Ergebnismatrizen ist zu sehen, dass jede Poolingstrategie unterschiedliche </w:t>
+      </w:r>
+      <w:r>
+        <w:t>Feature Maps errechnet</w:t>
+      </w:r>
+      <w:r>
+        <w:t xml:space="preserve">, </w:t>
+      </w:r>
+      <w:r>
+        <w:t xml:space="preserve">welche </w:t>
+      </w:r>
+      <w:r>
+        <w:t xml:space="preserve">unterschiedliche Erkennungsraten </w:t>
+      </w:r>
+      <w:r>
+        <w:t>zur folge haben</w:t>
       </w:r>
       <w:r>
         <w:t xml:space="preserve"> können</w:t>
@@ -6603,6 +6533,9 @@
       </w:r>
       <w:r>
         <w:t>so schnell an Größe verlieren und ein erhöhter</w:t>
+      </w:r>
+      <w:r>
+        <w:t xml:space="preserve"> Rechenaufwand</w:t>
       </w:r>
       <w:r>
         <w:t xml:space="preserve">. </w:t>
@@ -6642,36 +6575,23 @@
       <w:r>
         <w:t xml:space="preserve">5.1.3. </w:t>
       </w:r>
-      <w:proofErr w:type="gramStart"/>
       <w:r>
         <w:t>V</w:t>
       </w:r>
       <w:r>
-        <w:t>ollständig</w:t>
-      </w:r>
-      <w:proofErr w:type="gramEnd"/>
-      <w:r>
-        <w:t xml:space="preserve"> Vermaschtes Netzwerk</w:t>
+        <w:t>ollständig Vermaschtes Netzwerk</w:t>
       </w:r>
       <w:bookmarkEnd w:id="11"/>
     </w:p>
     <w:p>
       <w:r>
-        <w:t xml:space="preserve">Das vollständig vermaschte Netzwerk bildet das letzte Glied in einem CNN. In diesem Teil des neuronalen Netzes wird die Klassifikation, der in den vorangestellten </w:t>
-      </w:r>
-      <w:proofErr w:type="gramStart"/>
-      <w:r>
-        <w:t xml:space="preserve">Schichten </w:t>
-      </w:r>
-      <w:r>
-        <w:t xml:space="preserve"> berechneten</w:t>
-      </w:r>
-      <w:proofErr w:type="gramEnd"/>
-      <w:r>
-        <w:t xml:space="preserve"> Feature Maps</w:t>
-      </w:r>
-      <w:r>
-        <w:t xml:space="preserve">, durchgeführt. Hierbei sind alle Neuronen einer Schicht mit allen Neuronen der folgenden Schicht Verbunden. Neuronen derselben Schicht sind jedoch </w:t>
+        <w:t xml:space="preserve">Das vollständig vermaschte Netzwerk bildet das letzte Glied in einem CNN. In diesem Teil des neuronalen Netzes </w:t>
+      </w:r>
+      <w:r>
+        <w:t>werden die Feature Maps der vorangestellten Schichten so gelernt, dass eine Klassifizierung aufgrund dieser erfolgen kann.</w:t>
+      </w:r>
+      <w:r>
+        <w:t xml:space="preserve"> Hierbei sind alle Neuronen einer Schicht mit allen Neuronen der folgenden Schicht Verbunden. Neuronen derselben Schicht sind jedoch </w:t>
       </w:r>
       <w:r>
         <w:t xml:space="preserve">unabhängig voneinander. Die Output Schicht des vollständig vermaschten Netzwerkes, stellt auch die Output Schicht des CNN </w:t>
@@ -6683,16 +6603,16 @@
         <w:t xml:space="preserve"> </w:t>
       </w:r>
       <w:r>
-        <w:t xml:space="preserve">Jedes Output Neuron ist mit einer Klassifikationsgruppe gleich zu stellen, wobei die </w:t>
-      </w:r>
-      <w:r>
-        <w:t>aktivierten Neuronen</w:t>
+        <w:t xml:space="preserve">Jedes Output Neuron ist mit einer Klassifikationsgruppe gleich zu stellen, wobei </w:t>
+      </w:r>
+      <w:r>
+        <w:t>aktivierte Neuronen</w:t>
       </w:r>
       <w:r>
         <w:t xml:space="preserve"> für die Klassifizierung in diese Gruppe </w:t>
       </w:r>
       <w:r>
-        <w:t>darstellen</w:t>
+        <w:t>stehen</w:t>
       </w:r>
       <w:r>
         <w:t>.</w:t>
@@ -6771,16 +6691,19 @@
         <w:t>ReLU steht für Rectefied Linear Unit und steht streng genommen nicht für die Aktivierungsfunktion für sich</w:t>
       </w:r>
       <w:r>
-        <w:t>,</w:t>
-      </w:r>
-      <w:r>
-        <w:t xml:space="preserve"> sondern für den Teil des CNN’s, welches die </w:t>
+        <w:t>. Es steht</w:t>
+      </w:r>
+      <w:r>
+        <w:t xml:space="preserve"> für den Teil des CNN’s, welches die </w:t>
       </w:r>
       <w:r>
         <w:t xml:space="preserve">lineare Korregierung (engl. Rectefied Linear) durchführt. Da </w:t>
       </w:r>
       <w:r>
-        <w:t xml:space="preserve">in </w:t>
+        <w:t>die</w:t>
+      </w:r>
+      <w:r>
+        <w:t xml:space="preserve"> </w:t>
       </w:r>
       <w:r>
         <w:t xml:space="preserve">Fachliteratur jedoch meist von der ReLU-Aktivierungsfunktion </w:t>
@@ -6830,11 +6753,9 @@
       <w:r>
         <w:t xml:space="preserve">Die </w:t>
       </w:r>
-      <w:proofErr w:type="gramStart"/>
       <w:r>
         <w:t>am häufigsten benutzten Funktionen</w:t>
       </w:r>
-      <w:proofErr w:type="gramEnd"/>
       <w:r>
         <w:t>,</w:t>
       </w:r>
@@ -6871,27 +6792,7 @@
           <w:bCs/>
           <w:color w:val="FF0000"/>
         </w:rPr>
-        <w:t xml:space="preserve">(Bild einfügen für Funktionen von </w:t>
-      </w:r>
-      <w:proofErr w:type="spellStart"/>
-      <w:proofErr w:type="gramStart"/>
-      <w:r>
-        <w:rPr>
-          <w:b/>
-          <w:bCs/>
-          <w:color w:val="FF0000"/>
-        </w:rPr>
-        <w:t>LeRU,Sigmoid</w:t>
-      </w:r>
-      <w:proofErr w:type="spellEnd"/>
-      <w:proofErr w:type="gramEnd"/>
-      <w:r>
-        <w:rPr>
-          <w:b/>
-          <w:bCs/>
-          <w:color w:val="FF0000"/>
-        </w:rPr>
-        <w:t>, Tanh)</w:t>
+        <w:t>(Bild einfügen für Funktionen von LeRU,Sigmoid, Tanh)</w:t>
       </w:r>
     </w:p>
     <w:p>
@@ -6908,13 +6809,8 @@
         <w:t>allerdings mehrere Vorteile</w:t>
       </w:r>
       <w:r>
-        <w:t xml:space="preserve"> im Bereich des Deep </w:t>
-      </w:r>
-      <w:proofErr w:type="spellStart"/>
-      <w:r>
-        <w:t>Learnings</w:t>
-      </w:r>
-      <w:proofErr w:type="spellEnd"/>
+        <w:t xml:space="preserve"> im Bereich des Deep Learnings</w:t>
+      </w:r>
       <w:r>
         <w:t>, gegenüber Sigmoid und Tanh, mit sich</w:t>
       </w:r>
@@ -6939,110 +6835,55 @@
       <w:r>
         <w:t xml:space="preserve"> </w:t>
       </w:r>
-      <w:proofErr w:type="spellStart"/>
       <w:r>
         <w:rPr>
           <w:i/>
           <w:iCs/>
         </w:rPr>
-        <w:t>vanishing</w:t>
-      </w:r>
-      <w:proofErr w:type="spellEnd"/>
-      <w:r>
-        <w:rPr>
-          <w:i/>
-          <w:iCs/>
-        </w:rPr>
+        <w:t>vanishing gradiant effect</w:t>
+      </w:r>
+      <w:r>
         <w:t xml:space="preserve"> </w:t>
       </w:r>
-      <w:proofErr w:type="spellStart"/>
-      <w:r>
-        <w:rPr>
-          <w:i/>
-          <w:iCs/>
-        </w:rPr>
-        <w:t>gradiant</w:t>
-      </w:r>
-      <w:proofErr w:type="spellEnd"/>
-      <w:r>
-        <w:rPr>
-          <w:i/>
-          <w:iCs/>
-        </w:rPr>
+      <w:r>
+        <w:t>besitzt</w:t>
+      </w:r>
+      <w:r>
+        <w:t>.</w:t>
+      </w:r>
+      <w:r>
+        <w:t xml:space="preserve"> Vanishing gradiant Effekte treten durch d</w:t>
+      </w:r>
+      <w:r>
+        <w:t>en festen Aktivierungsintervall von (0,1)</w:t>
+      </w:r>
+      <w:r>
         <w:t xml:space="preserve"> </w:t>
       </w:r>
-      <w:proofErr w:type="spellStart"/>
-      <w:r>
-        <w:rPr>
-          <w:i/>
-          <w:iCs/>
-        </w:rPr>
-        <w:t>effect</w:t>
-      </w:r>
-      <w:proofErr w:type="spellEnd"/>
+      <w:r>
+        <w:t>der Sigmoid oder Tanh</w:t>
+      </w:r>
+      <w:r>
+        <w:t xml:space="preserve"> auf</w:t>
+      </w:r>
+      <w:r>
+        <w:t>.</w:t>
+      </w:r>
       <w:r>
         <w:t xml:space="preserve"> </w:t>
       </w:r>
       <w:r>
-        <w:t>besitzt</w:t>
-      </w:r>
-      <w:r>
-        <w:t>.</w:t>
+        <w:t xml:space="preserve">Sigmoid und Tanh </w:t>
+      </w:r>
+      <w:r>
+        <w:t xml:space="preserve">projizieren große Inputs auf 1 und kleine </w:t>
+      </w:r>
+      <w:r>
+        <w:t>auf fast</w:t>
       </w:r>
       <w:r>
         <w:t xml:space="preserve"> </w:t>
       </w:r>
-      <w:proofErr w:type="spellStart"/>
-      <w:r>
-        <w:t>Vanishing</w:t>
-      </w:r>
-      <w:proofErr w:type="spellEnd"/>
-      <w:r>
-        <w:t xml:space="preserve"> </w:t>
-      </w:r>
-      <w:proofErr w:type="spellStart"/>
-      <w:r>
-        <w:t>gradiant</w:t>
-      </w:r>
-      <w:proofErr w:type="spellEnd"/>
-      <w:r>
-        <w:t xml:space="preserve"> Effekte treten durch d</w:t>
-      </w:r>
-      <w:r>
-        <w:t>en festen Aktivierungsintervall von (0,1)</w:t>
-      </w:r>
-      <w:r>
-        <w:t xml:space="preserve"> </w:t>
-      </w:r>
-      <w:r>
-        <w:t>der Sigmoid oder Tanh</w:t>
-      </w:r>
-      <w:r>
-        <w:t xml:space="preserve"> auf</w:t>
-      </w:r>
-      <w:r>
-        <w:t>.</w:t>
-      </w:r>
-      <w:r>
-        <w:t xml:space="preserve"> </w:t>
-      </w:r>
-      <w:r>
-        <w:t xml:space="preserve">Sigmoid und Tanh </w:t>
-      </w:r>
-      <w:r>
-        <w:t xml:space="preserve">projizieren große Inputs auf 1 und kleine </w:t>
-      </w:r>
-      <w:proofErr w:type="gramStart"/>
-      <w:r>
-        <w:t xml:space="preserve">auf </w:t>
-      </w:r>
-      <w:r>
-        <w:t xml:space="preserve"> fast</w:t>
-      </w:r>
-      <w:proofErr w:type="gramEnd"/>
-      <w:r>
-        <w:t xml:space="preserve"> </w:t>
-      </w:r>
       <w:r>
         <w:t xml:space="preserve">0, selbst wenn diese Inputs wichtige Informationen </w:t>
       </w:r>
@@ -7059,7 +6900,11 @@
         <w:t xml:space="preserve">die Funktionen </w:t>
       </w:r>
       <w:r>
-        <w:t xml:space="preserve">in der Nähe der Extremwerte </w:t>
+        <w:t xml:space="preserve">in </w:t>
+      </w:r>
+      <w:r>
+        <w:lastRenderedPageBreak/>
+        <w:t xml:space="preserve">der Nähe der Extremwerte </w:t>
       </w:r>
       <w:r>
         <w:t>zu unsensibel</w:t>
@@ -7068,11 +6913,7 @@
         <w:t xml:space="preserve">. </w:t>
       </w:r>
       <w:r>
-        <w:t xml:space="preserve">Deshalb sind die </w:t>
-      </w:r>
-      <w:r>
-        <w:lastRenderedPageBreak/>
-        <w:t xml:space="preserve">möglichen Veränderungen, im Gegensatz zur ReLU, nur marginal möglich. </w:t>
+        <w:t xml:space="preserve">Deshalb sind die möglichen Veränderungen, im Gegensatz zur ReLU, nur marginal möglich. </w:t>
       </w:r>
       <w:r>
         <w:t>Backpropagation</w:t>
@@ -7141,7 +6982,6 @@
       <w:r>
         <w:t xml:space="preserve">Wie in </w:t>
       </w:r>
-      <w:proofErr w:type="gramStart"/>
       <w:r>
         <w:rPr>
           <w:b/>
@@ -7150,7 +6990,6 @@
         </w:rPr>
         <w:t>Abbildung ?</w:t>
       </w:r>
-      <w:proofErr w:type="gramEnd"/>
       <w:r>
         <w:t xml:space="preserve"> zu sehen ist, ist die ReLU Funktion eine </w:t>
       </w:r>
@@ -7176,23 +7015,7 @@
         <w:t>ernen geeigneten Gradienten darstellt.</w:t>
       </w:r>
       <w:r>
-        <w:t xml:space="preserve"> Der </w:t>
-      </w:r>
-      <w:proofErr w:type="spellStart"/>
-      <w:r>
-        <w:t>vanishing</w:t>
-      </w:r>
-      <w:proofErr w:type="spellEnd"/>
-      <w:r>
-        <w:t xml:space="preserve"> </w:t>
-      </w:r>
-      <w:proofErr w:type="spellStart"/>
-      <w:r>
-        <w:t>gradient</w:t>
-      </w:r>
-      <w:proofErr w:type="spellEnd"/>
-      <w:r>
-        <w:t xml:space="preserve"> Effekt kann somit nicht auftreten.</w:t>
+        <w:t xml:space="preserve"> Der vanishing gradient Effekt kann somit nicht auftreten.</w:t>
       </w:r>
       <w:sdt>
         <w:sdtPr>
@@ -7226,57 +7049,18 @@
         <w:t xml:space="preserve">Ein weiterer Vorteil der ReLU ist, dass sie den Wert 0 annehmen kann, was bei Tanh und Sigmoid nicht der Fall ist. </w:t>
       </w:r>
       <w:r>
-        <w:t xml:space="preserve">Xavier </w:t>
-      </w:r>
-      <w:proofErr w:type="spellStart"/>
-      <w:r>
-        <w:t>Glorot</w:t>
-      </w:r>
-      <w:proofErr w:type="spellEnd"/>
-      <w:r>
-        <w:t xml:space="preserve">, Antoine Bordes und </w:t>
-      </w:r>
-      <w:proofErr w:type="spellStart"/>
-      <w:r>
-        <w:t>Yoshua</w:t>
-      </w:r>
-      <w:proofErr w:type="spellEnd"/>
-      <w:r>
-        <w:t xml:space="preserve"> </w:t>
-      </w:r>
-      <w:proofErr w:type="spellStart"/>
-      <w:r>
-        <w:t>Bengio</w:t>
-      </w:r>
-      <w:proofErr w:type="spellEnd"/>
-      <w:r>
-        <w:t xml:space="preserve"> fanden unter anderem in ihrem Paper heraus, das die „harte“ 0 der ReLU Funktion dabei hilft das Netz genauer zu trainieren. Beim betreuten Lernen war die ReLU Funktion durchweg besser als Sigmoid, Tanh und der </w:t>
-      </w:r>
-      <w:proofErr w:type="spellStart"/>
-      <w:r>
-        <w:t>Softplus</w:t>
-      </w:r>
-      <w:proofErr w:type="spellEnd"/>
-      <w:r>
-        <w:t xml:space="preserve"> Funktion. Die betrachteten Testdatensätze waren MNIST, CIFAR10, NISTP und NORB.</w:t>
-      </w:r>
-    </w:p>
-    <w:p>
-      <w:proofErr w:type="spellStart"/>
-      <w:r>
-        <w:t>Softplus</w:t>
-      </w:r>
-      <w:proofErr w:type="spellEnd"/>
-      <w:r>
-        <w:t xml:space="preserve"> ist angelehnt an ReLU, jedoch besitzt die </w:t>
-      </w:r>
-      <w:proofErr w:type="spellStart"/>
-      <w:r>
-        <w:t>Softplus</w:t>
-      </w:r>
-      <w:proofErr w:type="spellEnd"/>
-      <w:r>
-        <w:t xml:space="preserve"> keine Null.</w:t>
+        <w:t>Xavier Glorot, Antoine Bordes und Yoshua Bengio fanden unter anderem in ihrem Paper heraus, das die „harte“ 0 der ReLU Funktion dabei hilft das Netz genauer zu trainieren. Beim betreuten Lernen war die ReLU Funktion durchweg besser als Sigmoid, Tanh und der Softplus Funktion. Die betrachteten Testdatensätze waren MNIST, CIFAR10, NISTP und NORB.</w:t>
+      </w:r>
+    </w:p>
+    <w:p>
+      <w:r>
+        <w:t>Softplus ist angelehnt an ReLU, jedoch besitzt die Softplus keine</w:t>
+      </w:r>
+      <w:r>
+        <w:t xml:space="preserve"> „harte“</w:t>
+      </w:r>
+      <w:r>
+        <w:t xml:space="preserve"> Null.</w:t>
       </w:r>
       <w:sdt>
         <w:sdtPr>
@@ -7320,15 +7104,7 @@
         <w:t>. Backpropagation</w:t>
       </w:r>
       <w:r>
-        <w:t xml:space="preserve"> (</w:t>
-      </w:r>
-      <w:proofErr w:type="spellStart"/>
-      <w:r>
-        <w:t>vllt</w:t>
-      </w:r>
-      <w:proofErr w:type="spellEnd"/>
-      <w:r>
-        <w:t xml:space="preserve"> Seitenumbruch erzwingen)</w:t>
+        <w:t xml:space="preserve"> (vllt Seitenumbruch erzwingen)</w:t>
       </w:r>
       <w:bookmarkEnd w:id="13"/>
     </w:p>
@@ -7741,7 +7517,6 @@
         <w:rPr>
           <w:rFonts w:eastAsiaTheme="minorEastAsia"/>
         </w:rPr>
-        <w:lastRenderedPageBreak/>
         <w:t>γ</w:t>
       </w:r>
       <w:r>
@@ -7855,21 +7630,11 @@
       <w:r>
         <w:t xml:space="preserve"> der </w:t>
       </w:r>
-      <w:proofErr w:type="spellStart"/>
-      <w:r>
-        <w:t>Outputschicht</w:t>
-      </w:r>
-      <w:proofErr w:type="spellEnd"/>
-      <w:r>
-        <w:t xml:space="preserve">, </w:t>
-      </w:r>
-      <w:proofErr w:type="gramStart"/>
-      <w:r>
-        <w:t>welche Schritt</w:t>
-      </w:r>
-      <w:proofErr w:type="gramEnd"/>
-      <w:r>
-        <w:t xml:space="preserve"> zwei darstellt, benötigt zur Berechnung die Kostenfunktion und d</w:t>
+      <w:r>
+        <w:t>Output Schicht</w:t>
+      </w:r>
+      <w:r>
+        <w:t>, welche Schritt zwei darstellt, benötigt zur Berechnung die Kostenfunktion und d</w:t>
       </w:r>
       <w:r>
         <w:t xml:space="preserve">en gewichteten Input. </w:t>
@@ -8772,7 +8537,16 @@
         <w:t>Fehler</w:t>
       </w:r>
       <w:r>
-        <w:t>funktion für Matrizen genommen werden</w:t>
+        <w:t>funktion für Matrizen</w:t>
+      </w:r>
+      <w:r>
+        <w:t xml:space="preserve"> zur Berechnung</w:t>
+      </w:r>
+      <w:r>
+        <w:t xml:space="preserve"> genommen werden</w:t>
+      </w:r>
+      <w:r>
+        <w:t>.</w:t>
       </w:r>
     </w:p>
     <w:p>
@@ -9128,7 +8902,19 @@
         <w:t xml:space="preserve">Die Fehlerfunktion, für den Fehler der nächsten Schicht, ist jedoch </w:t>
       </w:r>
       <w:r>
-        <w:t>gut verständlich. Sollte das neuronale Netz den Backpropagation Vorgang starten, liegen dem Netz bereits folgende Informationen vor.</w:t>
+        <w:t xml:space="preserve">gut verständlich. </w:t>
+      </w:r>
+      <w:r>
+        <w:t>Wenn</w:t>
+      </w:r>
+      <w:r>
+        <w:t xml:space="preserve"> das </w:t>
+      </w:r>
+      <w:r>
+        <w:t>NN</w:t>
+      </w:r>
+      <w:r>
+        <w:t xml:space="preserve"> den Backpropagation Vorgang starten, liegen dem Netz bereits folgende Informationen vor.</w:t>
       </w:r>
       <w:r>
         <w:t xml:space="preserve"> </w:t>
@@ -9463,7 +9249,6 @@
         </w:rPr>
         <w:t xml:space="preserve"> zeigt auch auf wie schnell ein Netz lernt. Wie in </w:t>
       </w:r>
-      <w:proofErr w:type="gramStart"/>
       <w:r>
         <w:rPr>
           <w:rFonts w:eastAsiaTheme="minorEastAsia"/>
@@ -9473,7 +9258,6 @@
         </w:rPr>
         <w:t>Abbildung ?</w:t>
       </w:r>
-      <w:proofErr w:type="gramEnd"/>
       <w:r>
         <w:rPr>
           <w:rFonts w:eastAsiaTheme="minorEastAsia"/>
@@ -9903,37 +9687,8 @@
       <w:r>
         <w:t xml:space="preserve">4.1. </w:t>
       </w:r>
-      <w:proofErr w:type="spellStart"/>
-      <w:r>
-        <w:t>You</w:t>
-      </w:r>
-      <w:proofErr w:type="spellEnd"/>
-      <w:r>
-        <w:t xml:space="preserve"> </w:t>
-      </w:r>
-      <w:proofErr w:type="spellStart"/>
-      <w:r>
-        <w:t>only</w:t>
-      </w:r>
-      <w:proofErr w:type="spellEnd"/>
-      <w:r>
-        <w:t xml:space="preserve"> </w:t>
-      </w:r>
-      <w:proofErr w:type="spellStart"/>
-      <w:r>
-        <w:t>look</w:t>
-      </w:r>
-      <w:proofErr w:type="spellEnd"/>
-      <w:r>
-        <w:t xml:space="preserve"> </w:t>
-      </w:r>
-      <w:proofErr w:type="spellStart"/>
-      <w:r>
-        <w:t>once</w:t>
-      </w:r>
-      <w:proofErr w:type="spellEnd"/>
-      <w:r>
-        <w:t xml:space="preserve"> (YOLO)</w:t>
+      <w:r>
+        <w:t>You only look once (YOLO)</w:t>
       </w:r>
       <w:bookmarkEnd w:id="15"/>
     </w:p>
@@ -9961,7 +9716,6 @@
       <w:r>
         <w:t xml:space="preserve">. YOLO arbeitet auf dem gesamten Bild. Zuerst wird das Bild in ein </w:t>
       </w:r>
-      <w:proofErr w:type="spellStart"/>
       <w:r>
         <w:t>S</w:t>
       </w:r>
@@ -9971,7 +9725,6 @@
       <w:r>
         <w:t>S</w:t>
       </w:r>
-      <w:proofErr w:type="spellEnd"/>
       <w:r>
         <w:t xml:space="preserve">-Grid unterteilt. Darauf werden in jedem </w:t>
       </w:r>
@@ -10028,12 +9781,7 @@
         <w:t>ein</w:t>
       </w:r>
       <w:r>
-        <w:t xml:space="preserve"> Objekt in der aufgespannten Bounding Box e</w:t>
-      </w:r>
-      <w:bookmarkStart w:id="16" w:name="_GoBack"/>
-      <w:bookmarkEnd w:id="16"/>
-      <w:r>
-        <w:t>nthalten ist, sondern auch die Einschätzung des Netzes über die Genauigkeit der Box.</w:t>
+        <w:t xml:space="preserve"> Objekt in der aufgespannten Bounding Box enthalten ist, sondern auch die Einschätzung des Netzes über die Genauigkeit der Box.</w:t>
       </w:r>
     </w:p>
     <w:p>
@@ -10147,38 +9895,14 @@
         <w:ind w:left="0"/>
       </w:pPr>
       <w:r>
-        <w:t xml:space="preserve">YOLO ist der schnellste Segmentierungsalgorithmus </w:t>
-      </w:r>
-      <w:proofErr w:type="gramStart"/>
-      <w:r>
-        <w:t>von den vorzustellenden Algorithmen</w:t>
-      </w:r>
-      <w:proofErr w:type="gramEnd"/>
-      <w:r>
-        <w:t xml:space="preserve">. YOLOv3 ermöglicht es Bounding Boxes in Echtzeit zu erzeugen. Die maximal mögliche Bilderrate, bei einem 320x320 Pixel großen Bild und einer </w:t>
-      </w:r>
-      <w:proofErr w:type="spellStart"/>
-      <w:r>
-        <w:t>TitanX</w:t>
-      </w:r>
-      <w:proofErr w:type="spellEnd"/>
-      <w:r>
-        <w:t xml:space="preserve"> Grafikkarte, beträgt 45 FPS.</w:t>
+        <w:t>YOLO ist der schnellste Segmentierungsalgorithmus von den vorzustellenden Algorithmen. YOLOv3 ermöglicht es Bounding Boxes in Echtzeit zu erzeugen. Die maximal mögliche Bilderrate, bei einem 320x320 Pixel großen Bild und einer TitanX Grafikkarte, beträgt 45 FPS.</w:t>
       </w:r>
       <w:r>
         <w:t xml:space="preserve"> Die Genauigkeit der Positionsbestimmung ist </w:t>
       </w:r>
       <w:r>
         <w:lastRenderedPageBreak/>
-        <w:t>genauso gut wie der, im folgenden Kapitel vorgestellte, Algorithmus SSD und nur etwas schlechter wie der Algorithmus aus Kapitel 5.4.</w:t>
-      </w:r>
-      <w:proofErr w:type="gramStart"/>
-      <w:r>
-        <w:t>3..</w:t>
-      </w:r>
-      <w:proofErr w:type="gramEnd"/>
-      <w:r>
-        <w:t xml:space="preserve"> Jedoch hat YOLO</w:t>
+        <w:t>genauso gut wie der, im folgenden Kapitel vorgestellte, Algorithmus SSD und nur etwas schlechter wie der Algorithmus aus Kapitel 5.4.3.. Jedoch hat YOLO</w:t>
       </w:r>
       <w:r>
         <w:t>v2</w:t>
@@ -10226,19 +9950,11 @@
       <w:pPr>
         <w:pStyle w:val="berschrift1"/>
       </w:pPr>
-      <w:bookmarkStart w:id="17" w:name="_Toc31182260"/>
-      <w:r>
-        <w:t xml:space="preserve">5.4.2. Single Shoot </w:t>
-      </w:r>
-      <w:proofErr w:type="spellStart"/>
-      <w:r>
-        <w:t>Detector</w:t>
-      </w:r>
-      <w:proofErr w:type="spellEnd"/>
-      <w:r>
-        <w:t xml:space="preserve"> (SSD)</w:t>
-      </w:r>
-      <w:bookmarkEnd w:id="17"/>
+      <w:bookmarkStart w:id="16" w:name="_Toc31182260"/>
+      <w:r>
+        <w:t>5.4.2. Single Shoot Detector (SSD)</w:t>
+      </w:r>
+      <w:bookmarkEnd w:id="16"/>
     </w:p>
     <w:p>
       <w:r>
@@ -10511,40 +10227,24 @@
     </w:p>
     <w:p>
       <w:r>
-        <w:t xml:space="preserve">Hier dann nach </w:t>
-      </w:r>
-      <w:proofErr w:type="spellStart"/>
-      <w:r>
-        <w:t>erlaubnis</w:t>
-      </w:r>
-      <w:proofErr w:type="spellEnd"/>
-      <w:r>
-        <w:t xml:space="preserve"> weiter wie schnell SSD ist.</w:t>
+        <w:t>Hier dann nach erlaubnis weiter wie schnell SSD ist.</w:t>
       </w:r>
     </w:p>
     <w:p>
       <w:pPr>
         <w:pStyle w:val="berschrift1"/>
       </w:pPr>
-      <w:bookmarkStart w:id="18" w:name="_Toc31182261"/>
-      <w:r>
-        <w:t>5.4.3. Faster Region-</w:t>
-      </w:r>
-      <w:proofErr w:type="spellStart"/>
-      <w:r>
-        <w:t>Based</w:t>
-      </w:r>
-      <w:proofErr w:type="spellEnd"/>
-      <w:r>
-        <w:t xml:space="preserve"> Convolutional Neuronal Network</w:t>
+      <w:bookmarkStart w:id="17" w:name="_Toc31182261"/>
+      <w:r>
+        <w:t>5.4.3. Faster Region-Based Convolutional Neuronal Network</w:t>
       </w:r>
       <w:r>
         <w:t xml:space="preserve"> (Faster R-CNN)</w:t>
       </w:r>
-      <w:bookmarkEnd w:id="18"/>
-    </w:p>
-    <w:p>
-      <w:bookmarkStart w:id="19" w:name="_Toc31182262"/>
+      <w:bookmarkEnd w:id="17"/>
+    </w:p>
+    <w:p>
+      <w:bookmarkStart w:id="18" w:name="_Toc31182262"/>
       <w:r>
         <w:t xml:space="preserve">Faster R-CNN’s verwenden ein vorgestelltes </w:t>
       </w:r>
@@ -10558,29 +10258,13 @@
         <w:t>,</w:t>
       </w:r>
       <w:r>
-        <w:t xml:space="preserve"> welches eine Feature </w:t>
-      </w:r>
-      <w:proofErr w:type="spellStart"/>
-      <w:r>
-        <w:t>Map</w:t>
-      </w:r>
-      <w:proofErr w:type="spellEnd"/>
-      <w:r>
-        <w:t xml:space="preserve"> von dem </w:t>
+        <w:t xml:space="preserve"> welches eine Feature Map von dem </w:t>
       </w:r>
       <w:r>
         <w:t>zu Klassifizierenden</w:t>
       </w:r>
       <w:r>
-        <w:t xml:space="preserve"> Bild erstellt. Diese Feature </w:t>
-      </w:r>
-      <w:proofErr w:type="spellStart"/>
-      <w:r>
-        <w:t>Map</w:t>
-      </w:r>
-      <w:proofErr w:type="spellEnd"/>
-      <w:r>
-        <w:t xml:space="preserve"> wird für zwei Dinge benutzt. Die erste Anwendung ist die Vorbestimmung von möglichen Objekten in </w:t>
+        <w:t xml:space="preserve"> Bild erstellt. Diese Feature Map wird für zwei Dinge benutzt. Die erste Anwendung ist die Vorbestimmung von möglichen Objekten in </w:t>
       </w:r>
       <w:r>
         <w:lastRenderedPageBreak/>
@@ -10591,23 +10275,7 @@
           <w:i/>
           <w:iCs/>
         </w:rPr>
-        <w:t xml:space="preserve">Region </w:t>
-      </w:r>
-      <w:proofErr w:type="spellStart"/>
-      <w:r>
-        <w:rPr>
-          <w:i/>
-          <w:iCs/>
-        </w:rPr>
-        <w:t>Proposal</w:t>
-      </w:r>
-      <w:proofErr w:type="spellEnd"/>
-      <w:r>
-        <w:rPr>
-          <w:i/>
-          <w:iCs/>
-        </w:rPr>
-        <w:t xml:space="preserve"> Network</w:t>
+        <w:t>Region Proposal Network</w:t>
       </w:r>
       <w:r>
         <w:t xml:space="preserve"> </w:t>
@@ -10616,26 +10284,10 @@
         <w:t xml:space="preserve">(RPN) </w:t>
       </w:r>
       <w:r>
-        <w:t xml:space="preserve">und die zweite ist das Region </w:t>
-      </w:r>
-      <w:proofErr w:type="spellStart"/>
-      <w:r>
-        <w:t>of</w:t>
-      </w:r>
-      <w:proofErr w:type="spellEnd"/>
-      <w:r>
-        <w:t xml:space="preserve"> Interest-Pooling</w:t>
-      </w:r>
-      <w:r>
-        <w:t xml:space="preserve">, auch </w:t>
-      </w:r>
-      <w:proofErr w:type="spellStart"/>
-      <w:r>
-        <w:t>RoI</w:t>
-      </w:r>
-      <w:proofErr w:type="spellEnd"/>
-      <w:r>
-        <w:t>-Pooling genannt</w:t>
+        <w:t>und die zweite ist das Region of Interest-Pooling</w:t>
+      </w:r>
+      <w:r>
+        <w:t>, auch RoI-Pooling genannt</w:t>
       </w:r>
       <w:r>
         <w:t>. Dieses skaliert</w:t>
@@ -10647,15 +10299,7 @@
         <w:t>G</w:t>
       </w:r>
       <w:r>
-        <w:t xml:space="preserve">röße der Feature </w:t>
-      </w:r>
-      <w:proofErr w:type="spellStart"/>
-      <w:r>
-        <w:t>Map</w:t>
-      </w:r>
-      <w:proofErr w:type="spellEnd"/>
-      <w:r>
-        <w:t xml:space="preserve"> auf </w:t>
+        <w:t xml:space="preserve">röße der Feature Map auf </w:t>
       </w:r>
       <w:r>
         <w:t>die geforderte Größe des folgenden Klassifizierungsschichte</w:t>
@@ -10733,7 +10377,6 @@
       <w:r>
         <w:t xml:space="preserve"> Um dies zu erreichen wird ein </w:t>
       </w:r>
-      <w:proofErr w:type="spellStart"/>
       <w:r>
         <w:rPr>
           <w:i/>
@@ -10741,7 +10384,6 @@
         </w:rPr>
         <w:t>nxn</w:t>
       </w:r>
-      <w:proofErr w:type="spellEnd"/>
       <w:r>
         <w:t xml:space="preserve"> große </w:t>
       </w:r>
@@ -10749,15 +10391,7 @@
         <w:t>Convolutional Schicht</w:t>
       </w:r>
       <w:r>
-        <w:t xml:space="preserve"> erstellt, welches sich über die Feature </w:t>
-      </w:r>
-      <w:proofErr w:type="spellStart"/>
-      <w:r>
-        <w:t>Map</w:t>
-      </w:r>
-      <w:proofErr w:type="spellEnd"/>
-      <w:r>
-        <w:t xml:space="preserve"> schiebt.</w:t>
+        <w:t xml:space="preserve"> erstellt, welches sich über die Feature Map schiebt.</w:t>
       </w:r>
       <w:r>
         <w:t xml:space="preserve"> Das Ergebnis wird in einer Box-Regression-Schicht und einer Box-Klassifizierungs-Schicht bearbeitet. Die Box-Regression-Schicht ist für die Anpassung der Größe der Bounding-Box zuständig und die Box-Klassifizierungs-Schicht wird für die Klassifizierungswahrscheinlichkeit benötigt. Die zwei Schichten werden </w:t>
@@ -10837,15 +10471,7 @@
     </w:p>
     <w:p>
       <w:r>
-        <w:t xml:space="preserve">Im Anschluss übernimmt die Klassifizierungs-Schicht, welche nach dem </w:t>
-      </w:r>
-      <w:proofErr w:type="spellStart"/>
-      <w:r>
-        <w:t>RoI</w:t>
-      </w:r>
-      <w:proofErr w:type="spellEnd"/>
-      <w:r>
-        <w:t xml:space="preserve">-Pooling </w:t>
+        <w:t xml:space="preserve">Im Anschluss übernimmt die Klassifizierungs-Schicht, welche nach dem RoI-Pooling </w:t>
       </w:r>
       <w:r>
         <w:t>implementiert ist, die genauen Bounding-Boxes und die Wahrscheinlichkeit zu welcher Gruppe diese Box gehört.</w:t>
@@ -10899,7 +10525,18 @@
         </w:sdtContent>
       </w:sdt>
       <w:r>
-        <w:t xml:space="preserve"> Die geringere Geschwindigkeit und die höhere Genauigkeit der Bounding-Boxes entsteht durch die Arbeitsweise des Netzes. Die oben beschriebene Arbeitsweise zeigt auf, dass Faster R-CNN’s zweimal das Bild verarbeiten, um die endgültigen Bounding-Boxes zu bestimmen. YOLO und SSD gehen nur einmal über das Bild. Dadurch wird Zeit und Rechenleistung gespart. Des Weiteren ist der Aufbau eines Faster R-CNN komplexer als die zwei anderen, was wiederum die Rechenzeit anhebt.</w:t>
+        <w:t xml:space="preserve"> Die geringere Geschwindigkeit und die höhere Genauigkeit der Bounding-Boxes entsteht durch die Arbeitsweise des Netzes. Die oben beschriebene Arbeitsweise zeigt auf, dass Faster R-CNN’s </w:t>
+      </w:r>
+      <w:bookmarkStart w:id="19" w:name="_GoBack"/>
+      <w:bookmarkEnd w:id="19"/>
+      <w:r>
+        <w:t>das Bild</w:t>
+      </w:r>
+      <w:r>
+        <w:t xml:space="preserve"> zweimal</w:t>
+      </w:r>
+      <w:r>
+        <w:t xml:space="preserve"> verarbeiten, um die endgültigen Bounding-Boxes zu bestimmen. YOLO und SSD gehen nur einmal über das Bild. Dadurch wird Zeit und Rechenleistung gespart. Des Weiteren ist der Aufbau eines Faster R-CNN komplexer als die zwei anderen, was wiederum die Rechenzeit anhebt.</w:t>
       </w:r>
       <w:sdt>
         <w:sdtPr>
@@ -10950,7 +10587,7 @@
       <w:r>
         <w:t xml:space="preserve"> und Melodie</w:t>
       </w:r>
-      <w:bookmarkEnd w:id="19"/>
+      <w:bookmarkEnd w:id="18"/>
     </w:p>
     <w:p>
       <w:pPr>
@@ -11002,15 +10639,7 @@
         <w:t>1.</w:t>
       </w:r>
       <w:r>
-        <w:t xml:space="preserve"> </w:t>
-      </w:r>
-      <w:proofErr w:type="gramStart"/>
-      <w:r>
-        <w:t>Fünf-Dimensionales</w:t>
-      </w:r>
-      <w:proofErr w:type="gramEnd"/>
-      <w:r>
-        <w:t xml:space="preserve"> Punkt Set</w:t>
+        <w:t xml:space="preserve"> Fünf-Dimensionales Punkt Set</w:t>
       </w:r>
       <w:bookmarkEnd w:id="22"/>
     </w:p>
@@ -11033,13 +10662,8 @@
         </w:r>
       </w:hyperlink>
       <w:r>
-        <w:t xml:space="preserve"> Plus Quellen, Chromatische Scala für Musik(Wert 2 der Fünf Dimensionales </w:t>
-      </w:r>
-      <w:proofErr w:type="spellStart"/>
-      <w:r>
-        <w:t>Punktset</w:t>
-      </w:r>
-      <w:proofErr w:type="spellEnd"/>
+        <w:t xml:space="preserve"> Plus Quellen, Chromatische Scala für Musik(Wert 2 der Fünf Dimensionales Punktset</w:t>
+      </w:r>
       <w:r>
         <w:t>)</w:t>
       </w:r>
@@ -11134,23 +10758,7 @@
     </w:p>
     <w:p>
       <w:r>
-        <w:t xml:space="preserve">Pattern </w:t>
-      </w:r>
-      <w:proofErr w:type="spellStart"/>
-      <w:r>
-        <w:t>ranking</w:t>
-      </w:r>
-      <w:proofErr w:type="spellEnd"/>
-      <w:r>
-        <w:t xml:space="preserve"> </w:t>
-      </w:r>
-      <w:proofErr w:type="spellStart"/>
-      <w:r>
-        <w:t>function</w:t>
-      </w:r>
-      <w:proofErr w:type="spellEnd"/>
-      <w:r>
-        <w:t>?</w:t>
+        <w:t>Pattern ranking function?</w:t>
       </w:r>
     </w:p>
     <w:p>
@@ -11165,25 +10773,12 @@
     </w:p>
     <w:p>
       <w:r>
-        <w:t xml:space="preserve">Methode: Melody </w:t>
-      </w:r>
-      <w:proofErr w:type="spellStart"/>
-      <w:r>
-        <w:t>extraction</w:t>
-      </w:r>
-      <w:proofErr w:type="spellEnd"/>
-      <w:r>
-        <w:t xml:space="preserve"> (nimmt an das Melodie in der höchsten Note enthalten ist)</w:t>
-      </w:r>
-    </w:p>
-    <w:p>
-      <w:proofErr w:type="spellStart"/>
-      <w:r>
-        <w:t>Stringbasierte</w:t>
-      </w:r>
-      <w:proofErr w:type="spellEnd"/>
-      <w:r>
-        <w:t xml:space="preserve"> Erkennung und geometrische Erkennung (Seite 101 Quellen anschauen) und beides zusammen (102 oben)</w:t>
+        <w:t>Methode: Melody extraction (nimmt an das Melodie in der höchsten Note enthalten ist)</w:t>
+      </w:r>
+    </w:p>
+    <w:p>
+      <w:r>
+        <w:t>Stringbasierte Erkennung und geometrische Erkennung (Seite 101 Quellen anschauen) und beides zusammen (102 oben)</w:t>
       </w:r>
     </w:p>
     <w:p>
@@ -11197,13 +10792,8 @@
       </w:hyperlink>
     </w:p>
     <w:p>
-      <w:proofErr w:type="spellStart"/>
-      <w:r>
-        <w:t>correlative</w:t>
-      </w:r>
-      <w:proofErr w:type="spellEnd"/>
-      <w:r>
-        <w:t xml:space="preserve"> Matrix Verfahren</w:t>
+      <w:r>
+        <w:t>correlative Matrix Verfahren</w:t>
       </w:r>
     </w:p>
     <w:p/>
@@ -11222,23 +10812,7 @@
         <w:t xml:space="preserve">Baumstruktur </w:t>
       </w:r>
       <w:r>
-        <w:t>(</w:t>
-      </w:r>
-      <w:proofErr w:type="spellStart"/>
-      <w:r>
-        <w:t>suffix</w:t>
-      </w:r>
-      <w:proofErr w:type="spellEnd"/>
-      <w:r>
-        <w:t xml:space="preserve"> </w:t>
-      </w:r>
-      <w:proofErr w:type="spellStart"/>
-      <w:r>
-        <w:t>tree</w:t>
-      </w:r>
-      <w:proofErr w:type="spellEnd"/>
-      <w:r>
-        <w:t xml:space="preserve">) </w:t>
+        <w:t xml:space="preserve">(suffix tree) </w:t>
       </w:r>
       <w:r>
         <w:t>beim auswerten (auch schon in anderen Werken benutzt)</w:t>
@@ -11265,28 +10839,15 @@
         <w:t>Mit Bildoperation aus Computergrafik bearbeiten</w:t>
       </w:r>
       <w:r>
-        <w:t xml:space="preserve"> &lt;- </w:t>
-      </w:r>
-      <w:proofErr w:type="spellStart"/>
-      <w:r>
-        <w:t>vllt</w:t>
-      </w:r>
-      <w:proofErr w:type="spellEnd"/>
-      <w:r>
-        <w:t xml:space="preserve"> nicht nötig da Einstellungen im Sonic Visualizer </w:t>
+        <w:t xml:space="preserve"> &lt;- vllt nicht nötig da Einstellungen im Sonic Visualizer </w:t>
       </w:r>
       <w:r>
         <w:t>die obsolet machen</w:t>
       </w:r>
     </w:p>
     <w:p>
-      <w:proofErr w:type="spellStart"/>
-      <w:r>
-        <w:t>Motif</w:t>
-      </w:r>
-      <w:proofErr w:type="spellEnd"/>
-      <w:r>
-        <w:t xml:space="preserve"> Viewer mal anschauen</w:t>
+      <w:r>
+        <w:t>Motif Viewer mal anschauen</w:t>
       </w:r>
     </w:p>
     <w:p>
@@ -11418,157 +10979,85 @@
         </w:rPr>
         <w:t xml:space="preserve"> </w:t>
       </w:r>
-      <w:proofErr w:type="spellStart"/>
       <w:r>
         <w:rPr>
           <w:lang w:eastAsia="de-DE"/>
         </w:rPr>
-        <w:t>Patternstreams</w:t>
-      </w:r>
-      <w:proofErr w:type="spellEnd"/>
+        <w:t>Patternstreams der Beats per minute (BPM) und des Rhythmus des</w:t>
+      </w:r>
       <w:r>
         <w:rPr>
           <w:lang w:eastAsia="de-DE"/>
         </w:rPr>
-        <w:t xml:space="preserve"> der Beats per </w:t>
-      </w:r>
-      <w:proofErr w:type="spellStart"/>
+        <w:t xml:space="preserve"> </w:t>
+      </w:r>
       <w:r>
         <w:rPr>
           <w:lang w:eastAsia="de-DE"/>
         </w:rPr>
-        <w:t>minute</w:t>
-      </w:r>
-      <w:proofErr w:type="spellEnd"/>
+        <w:t>Musikstücks extrahiert. Danach werden die Spektrumbilder des Low- und</w:t>
+      </w:r>
       <w:r>
         <w:rPr>
           <w:lang w:eastAsia="de-DE"/>
         </w:rPr>
-        <w:t xml:space="preserve"> (BPM) und des Rhythmus des</w:t>
+        <w:t xml:space="preserve"> </w:t>
       </w:r>
       <w:r>
         <w:rPr>
           <w:lang w:eastAsia="de-DE"/>
         </w:rPr>
+        <w:t>High-Pass-Filter und die Patternstreams der BPM und des Rhythmus an ein</w:t>
+      </w:r>
+      <w:r>
+        <w:rPr>
+          <w:lang w:eastAsia="de-DE"/>
+        </w:rPr>
         <w:t xml:space="preserve"> </w:t>
       </w:r>
       <w:r>
         <w:rPr>
           <w:lang w:eastAsia="de-DE"/>
         </w:rPr>
-        <w:t xml:space="preserve">Musikstücks extrahiert. Danach werden die </w:t>
-      </w:r>
-      <w:proofErr w:type="spellStart"/>
+        <w:t>neuronales Netz gegeben, um die Pattern des Basses, der Drum und der Clap</w:t>
+      </w:r>
       <w:r>
         <w:rPr>
           <w:lang w:eastAsia="de-DE"/>
         </w:rPr>
-        <w:t>Spektrumbilder</w:t>
-      </w:r>
-      <w:proofErr w:type="spellEnd"/>
+        <w:t xml:space="preserve"> </w:t>
+      </w:r>
       <w:r>
         <w:rPr>
           <w:lang w:eastAsia="de-DE"/>
         </w:rPr>
-        <w:t xml:space="preserve"> des Low- und</w:t>
-      </w:r>
-      <w:r>
+        <w:t>zu erkennen.</w:t>
+      </w:r>
+    </w:p>
+    <w:p>
+      <w:pPr>
         <w:rPr>
           <w:lang w:eastAsia="de-DE"/>
         </w:rPr>
+      </w:pPr>
+      <w:r>
+        <w:rPr>
+          <w:lang w:eastAsia="de-DE"/>
+        </w:rPr>
+        <w:t>Der darauffolgende Schritt besteht darin, dass die Audiodatei des</w:t>
+      </w:r>
+      <w:r>
+        <w:rPr>
+          <w:lang w:eastAsia="de-DE"/>
+        </w:rPr>
         <w:t xml:space="preserve"> </w:t>
       </w:r>
       <w:r>
         <w:rPr>
           <w:lang w:eastAsia="de-DE"/>
         </w:rPr>
-        <w:t xml:space="preserve">High-Pass-Filter und die </w:t>
-      </w:r>
-      <w:proofErr w:type="spellStart"/>
-      <w:r>
-        <w:rPr>
-          <w:lang w:eastAsia="de-DE"/>
-        </w:rPr>
-        <w:t>Patternstreams</w:t>
-      </w:r>
-      <w:proofErr w:type="spellEnd"/>
-      <w:r>
-        <w:rPr>
-          <w:lang w:eastAsia="de-DE"/>
-        </w:rPr>
-        <w:t xml:space="preserve"> der BPM und des Rhythmus an ein</w:t>
-      </w:r>
-      <w:r>
-        <w:rPr>
-          <w:lang w:eastAsia="de-DE"/>
-        </w:rPr>
-        <w:t xml:space="preserve"> </w:t>
-      </w:r>
-      <w:r>
-        <w:rPr>
-          <w:lang w:eastAsia="de-DE"/>
-        </w:rPr>
-        <w:t xml:space="preserve">neuronales Netz gegeben, um </w:t>
-      </w:r>
-      <w:proofErr w:type="gramStart"/>
-      <w:r>
-        <w:rPr>
-          <w:lang w:eastAsia="de-DE"/>
-        </w:rPr>
-        <w:t>die Pattern</w:t>
-      </w:r>
-      <w:proofErr w:type="gramEnd"/>
-      <w:r>
-        <w:rPr>
-          <w:lang w:eastAsia="de-DE"/>
-        </w:rPr>
-        <w:t xml:space="preserve"> des Basses, der Drum und der Clap</w:t>
-      </w:r>
-      <w:r>
-        <w:rPr>
-          <w:lang w:eastAsia="de-DE"/>
-        </w:rPr>
-        <w:t xml:space="preserve"> </w:t>
-      </w:r>
-      <w:r>
-        <w:rPr>
-          <w:lang w:eastAsia="de-DE"/>
-        </w:rPr>
-        <w:t>zu erkennen.</w:t>
-      </w:r>
-    </w:p>
-    <w:p>
-      <w:pPr>
-        <w:rPr>
-          <w:lang w:eastAsia="de-DE"/>
-        </w:rPr>
-      </w:pPr>
-      <w:r>
-        <w:rPr>
-          <w:lang w:eastAsia="de-DE"/>
-        </w:rPr>
-        <w:t>Der darauffolgende Schritt besteht darin, dass die Audiodatei des</w:t>
-      </w:r>
-      <w:r>
-        <w:rPr>
-          <w:lang w:eastAsia="de-DE"/>
-        </w:rPr>
-        <w:t xml:space="preserve"> </w:t>
-      </w:r>
-      <w:r>
-        <w:rPr>
-          <w:lang w:eastAsia="de-DE"/>
-        </w:rPr>
-        <w:t>Band-Pass-Filters so manipuliert wird, sodass die Konvertierung der .</w:t>
-      </w:r>
-      <w:proofErr w:type="spellStart"/>
-      <w:r>
-        <w:rPr>
-          <w:lang w:eastAsia="de-DE"/>
-        </w:rPr>
-        <w:t>wav</w:t>
-      </w:r>
-      <w:proofErr w:type="spellEnd"/>
+        <w:t>Band-Pass-Filters so manipuliert wird, sodass die Konvertierung der .wav</w:t>
+      </w:r>
       <w:r>
         <w:rPr>
           <w:lang w:eastAsia="de-DE"/>
@@ -11629,21 +11118,7 @@
         <w:rPr>
           <w:lang w:eastAsia="de-DE"/>
         </w:rPr>
-        <w:t xml:space="preserve">Zum Schluss müssen </w:t>
-      </w:r>
-      <w:proofErr w:type="gramStart"/>
-      <w:r>
-        <w:rPr>
-          <w:lang w:eastAsia="de-DE"/>
-        </w:rPr>
-        <w:t>die erkannten Pattern</w:t>
-      </w:r>
-      <w:proofErr w:type="gramEnd"/>
-      <w:r>
-        <w:rPr>
-          <w:lang w:eastAsia="de-DE"/>
-        </w:rPr>
-        <w:t xml:space="preserve"> angezeigt werden.</w:t>
+        <w:t>Zum Schluss müssen die erkannten Pattern angezeigt werden.</w:t>
       </w:r>
     </w:p>
     <w:p>
@@ -11686,93 +11161,55 @@
         <w:rPr>
           <w:lang w:eastAsia="de-DE"/>
         </w:rPr>
-        <w:t xml:space="preserve"> wird das aus der </w:t>
-      </w:r>
-      <w:proofErr w:type="spellStart"/>
+        <w:t xml:space="preserve"> wird das aus der Pythonbibliothek</w:t>
+      </w:r>
       <w:r>
         <w:rPr>
           <w:lang w:eastAsia="de-DE"/>
         </w:rPr>
-        <w:t>Pythonbibliothek</w:t>
-      </w:r>
-      <w:proofErr w:type="spellEnd"/>
+        <w:t xml:space="preserve"> </w:t>
+      </w:r>
       <w:r>
         <w:rPr>
           <w:lang w:eastAsia="de-DE"/>
         </w:rPr>
+        <w:t>stammende Packet aubio verwendet. Dieses ist zum einlesen der .wav</w:t>
+      </w:r>
+      <w:r>
+        <w:rPr>
+          <w:lang w:eastAsia="de-DE"/>
+        </w:rPr>
         <w:t xml:space="preserve"> </w:t>
       </w:r>
       <w:r>
         <w:rPr>
           <w:lang w:eastAsia="de-DE"/>
         </w:rPr>
-        <w:t xml:space="preserve">stammende Packet </w:t>
-      </w:r>
-      <w:proofErr w:type="spellStart"/>
+        <w:t>zuständig. Da es in diesem Packet keine Funktionen für einen</w:t>
+      </w:r>
       <w:r>
         <w:rPr>
           <w:lang w:eastAsia="de-DE"/>
         </w:rPr>
-        <w:t>aubio</w:t>
-      </w:r>
-      <w:proofErr w:type="spellEnd"/>
+        <w:t xml:space="preserve"> </w:t>
+      </w:r>
       <w:r>
         <w:rPr>
           <w:lang w:eastAsia="de-DE"/>
         </w:rPr>
-        <w:t xml:space="preserve"> verwendet. Dieses ist zum einlesen der .</w:t>
-      </w:r>
-      <w:proofErr w:type="spellStart"/>
+        <w:t>Low-/Band-/High-Pass-Filter gibt, muss für dessen Umsetzung ein</w:t>
+      </w:r>
       <w:r>
         <w:rPr>
           <w:lang w:eastAsia="de-DE"/>
         </w:rPr>
-        <w:t>wav</w:t>
-      </w:r>
-      <w:proofErr w:type="spellEnd"/>
+        <w:t xml:space="preserve"> </w:t>
+      </w:r>
       <w:r>
         <w:rPr>
           <w:lang w:eastAsia="de-DE"/>
         </w:rPr>
-        <w:t xml:space="preserve"> </w:t>
-      </w:r>
-      <w:r>
-        <w:rPr>
-          <w:lang w:eastAsia="de-DE"/>
-        </w:rPr>
-        <w:t>zuständig. Da es in diesem Packet keine Funktionen für einen</w:t>
-      </w:r>
-      <w:r>
-        <w:rPr>
-          <w:lang w:eastAsia="de-DE"/>
-        </w:rPr>
-        <w:t xml:space="preserve"> </w:t>
-      </w:r>
-      <w:r>
-        <w:rPr>
-          <w:lang w:eastAsia="de-DE"/>
-        </w:rPr>
-        <w:t>Low-/Band-/High-Pass-Filter gibt, muss für dessen Umsetzung ein</w:t>
-      </w:r>
-      <w:r>
-        <w:rPr>
-          <w:lang w:eastAsia="de-DE"/>
-        </w:rPr>
-        <w:t xml:space="preserve"> </w:t>
-      </w:r>
-      <w:proofErr w:type="spellStart"/>
-      <w:r>
-        <w:rPr>
-          <w:lang w:eastAsia="de-DE"/>
-        </w:rPr>
-        <w:t>Biquad</w:t>
-      </w:r>
-      <w:proofErr w:type="spellEnd"/>
-      <w:r>
-        <w:rPr>
-          <w:lang w:eastAsia="de-DE"/>
-        </w:rPr>
-        <w:t>-Filter benutzt werden.</w:t>
+        <w:t>Biquad-Filter benutzt werden.</w:t>
       </w:r>
     </w:p>
     <w:p/>
@@ -15505,7 +14942,7 @@
 </file>
 
 <file path=customXml/itemProps1.xml><?xml version="1.0" encoding="utf-8"?>
-<ds:datastoreItem xmlns:ds="http://schemas.openxmlformats.org/officeDocument/2006/customXml" ds:itemID="{B1B7B566-6D1F-4DE6-AE7C-088666E128AE}">
+<ds:datastoreItem xmlns:ds="http://schemas.openxmlformats.org/officeDocument/2006/customXml" ds:itemID="{BD907838-E48C-4B7D-B1BD-1EEE77839CE1}">
   <ds:schemaRefs>
     <ds:schemaRef ds:uri="http://schemas.openxmlformats.org/officeDocument/2006/bibliography"/>
   </ds:schemaRefs>

</xml_diff>

<commit_message>
Added first Chapters for realisation of the CNN
</commit_message>
<xml_diff>
--- a/Unterlagen/Masterarbeit.docx
+++ b/Unterlagen/Masterarbeit.docx
@@ -71,7 +71,7 @@
             </w:rPr>
             <w:fldChar w:fldCharType="separate"/>
           </w:r>
-          <w:hyperlink w:anchor="_Toc31182244" w:history="1">
+          <w:hyperlink w:anchor="_Toc31789903" w:history="1">
             <w:r>
               <w:rPr>
                 <w:rStyle w:val="Hyperlink"/>
@@ -98,7 +98,7 @@
                 <w:noProof/>
                 <w:webHidden/>
               </w:rPr>
-              <w:instrText xml:space="preserve"> PAGEREF _Toc31182244 \h </w:instrText>
+              <w:instrText xml:space="preserve"> PAGEREF _Toc31789903 \h </w:instrText>
             </w:r>
             <w:r>
               <w:rPr>
@@ -141,7 +141,7 @@
               <w:lang w:eastAsia="de-DE"/>
             </w:rPr>
           </w:pPr>
-          <w:hyperlink w:anchor="_Toc31182245" w:history="1">
+          <w:hyperlink w:anchor="_Toc31789904" w:history="1">
             <w:r>
               <w:rPr>
                 <w:rStyle w:val="Hyperlink"/>
@@ -168,7 +168,7 @@
                 <w:noProof/>
                 <w:webHidden/>
               </w:rPr>
-              <w:instrText xml:space="preserve"> PAGEREF _Toc31182245 \h </w:instrText>
+              <w:instrText xml:space="preserve"> PAGEREF _Toc31789904 \h </w:instrText>
             </w:r>
             <w:r>
               <w:rPr>
@@ -211,7 +211,7 @@
               <w:lang w:eastAsia="de-DE"/>
             </w:rPr>
           </w:pPr>
-          <w:hyperlink w:anchor="_Toc31182246" w:history="1">
+          <w:hyperlink w:anchor="_Toc31789905" w:history="1">
             <w:r>
               <w:rPr>
                 <w:rStyle w:val="Hyperlink"/>
@@ -238,7 +238,7 @@
                 <w:noProof/>
                 <w:webHidden/>
               </w:rPr>
-              <w:instrText xml:space="preserve"> PAGEREF _Toc31182246 \h </w:instrText>
+              <w:instrText xml:space="preserve"> PAGEREF _Toc31789905 \h </w:instrText>
             </w:r>
             <w:r>
               <w:rPr>
@@ -281,7 +281,7 @@
               <w:lang w:eastAsia="de-DE"/>
             </w:rPr>
           </w:pPr>
-          <w:hyperlink w:anchor="_Toc31182247" w:history="1">
+          <w:hyperlink w:anchor="_Toc31789906" w:history="1">
             <w:r>
               <w:rPr>
                 <w:rStyle w:val="Hyperlink"/>
@@ -308,7 +308,7 @@
                 <w:noProof/>
                 <w:webHidden/>
               </w:rPr>
-              <w:instrText xml:space="preserve"> PAGEREF _Toc31182247 \h </w:instrText>
+              <w:instrText xml:space="preserve"> PAGEREF _Toc31789906 \h </w:instrText>
             </w:r>
             <w:r>
               <w:rPr>
@@ -351,7 +351,7 @@
               <w:lang w:eastAsia="de-DE"/>
             </w:rPr>
           </w:pPr>
-          <w:hyperlink w:anchor="_Toc31182248" w:history="1">
+          <w:hyperlink w:anchor="_Toc31789907" w:history="1">
             <w:r>
               <w:rPr>
                 <w:rStyle w:val="Hyperlink"/>
@@ -378,7 +378,7 @@
                 <w:noProof/>
                 <w:webHidden/>
               </w:rPr>
-              <w:instrText xml:space="preserve"> PAGEREF _Toc31182248 \h </w:instrText>
+              <w:instrText xml:space="preserve"> PAGEREF _Toc31789907 \h </w:instrText>
             </w:r>
             <w:r>
               <w:rPr>
@@ -421,7 +421,7 @@
               <w:lang w:eastAsia="de-DE"/>
             </w:rPr>
           </w:pPr>
-          <w:hyperlink w:anchor="_Toc31182249" w:history="1">
+          <w:hyperlink w:anchor="_Toc31789908" w:history="1">
             <w:r>
               <w:rPr>
                 <w:rStyle w:val="Hyperlink"/>
@@ -448,7 +448,7 @@
                 <w:noProof/>
                 <w:webHidden/>
               </w:rPr>
-              <w:instrText xml:space="preserve"> PAGEREF _Toc31182249 \h </w:instrText>
+              <w:instrText xml:space="preserve"> PAGEREF _Toc31789908 \h </w:instrText>
             </w:r>
             <w:r>
               <w:rPr>
@@ -491,7 +491,7 @@
               <w:lang w:eastAsia="de-DE"/>
             </w:rPr>
           </w:pPr>
-          <w:hyperlink w:anchor="_Toc31182250" w:history="1">
+          <w:hyperlink w:anchor="_Toc31789909" w:history="1">
             <w:r>
               <w:rPr>
                 <w:rStyle w:val="Hyperlink"/>
@@ -518,7 +518,7 @@
                 <w:noProof/>
                 <w:webHidden/>
               </w:rPr>
-              <w:instrText xml:space="preserve"> PAGEREF _Toc31182250 \h </w:instrText>
+              <w:instrText xml:space="preserve"> PAGEREF _Toc31789909 \h </w:instrText>
             </w:r>
             <w:r>
               <w:rPr>
@@ -561,13 +561,13 @@
               <w:lang w:eastAsia="de-DE"/>
             </w:rPr>
           </w:pPr>
-          <w:hyperlink w:anchor="_Toc31182251" w:history="1">
+          <w:hyperlink w:anchor="_Toc31789910" w:history="1">
             <w:r>
               <w:rPr>
                 <w:rStyle w:val="Hyperlink"/>
                 <w:noProof/>
               </w:rPr>
-              <w:t>5. Convolutional Neural Network (CNN)</w:t>
+              <w:t>5. Convolutional Neural Network</w:t>
             </w:r>
             <w:r>
               <w:rPr>
@@ -588,7 +588,7 @@
                 <w:noProof/>
                 <w:webHidden/>
               </w:rPr>
-              <w:instrText xml:space="preserve"> PAGEREF _Toc31182251 \h </w:instrText>
+              <w:instrText xml:space="preserve"> PAGEREF _Toc31789910 \h </w:instrText>
             </w:r>
             <w:r>
               <w:rPr>
@@ -631,7 +631,7 @@
               <w:lang w:eastAsia="de-DE"/>
             </w:rPr>
           </w:pPr>
-          <w:hyperlink w:anchor="_Toc31182252" w:history="1">
+          <w:hyperlink w:anchor="_Toc31789911" w:history="1">
             <w:r>
               <w:rPr>
                 <w:rStyle w:val="Hyperlink"/>
@@ -658,7 +658,7 @@
                 <w:noProof/>
                 <w:webHidden/>
               </w:rPr>
-              <w:instrText xml:space="preserve"> PAGEREF _Toc31182252 \h </w:instrText>
+              <w:instrText xml:space="preserve"> PAGEREF _Toc31789911 \h </w:instrText>
             </w:r>
             <w:r>
               <w:rPr>
@@ -701,7 +701,7 @@
               <w:lang w:eastAsia="de-DE"/>
             </w:rPr>
           </w:pPr>
-          <w:hyperlink w:anchor="_Toc31182253" w:history="1">
+          <w:hyperlink w:anchor="_Toc31789912" w:history="1">
             <w:r>
               <w:rPr>
                 <w:rStyle w:val="Hyperlink"/>
@@ -728,7 +728,7 @@
                 <w:noProof/>
                 <w:webHidden/>
               </w:rPr>
-              <w:instrText xml:space="preserve"> PAGEREF _Toc31182253 \h </w:instrText>
+              <w:instrText xml:space="preserve"> PAGEREF _Toc31789912 \h </w:instrText>
             </w:r>
             <w:r>
               <w:rPr>
@@ -771,7 +771,7 @@
               <w:lang w:eastAsia="de-DE"/>
             </w:rPr>
           </w:pPr>
-          <w:hyperlink w:anchor="_Toc31182254" w:history="1">
+          <w:hyperlink w:anchor="_Toc31789913" w:history="1">
             <w:r>
               <w:rPr>
                 <w:rStyle w:val="Hyperlink"/>
@@ -798,7 +798,7 @@
                 <w:noProof/>
                 <w:webHidden/>
               </w:rPr>
-              <w:instrText xml:space="preserve"> PAGEREF _Toc31182254 \h </w:instrText>
+              <w:instrText xml:space="preserve"> PAGEREF _Toc31789913 \h </w:instrText>
             </w:r>
             <w:r>
               <w:rPr>
@@ -818,7 +818,7 @@
                 <w:noProof/>
                 <w:webHidden/>
               </w:rPr>
-              <w:t>9</w:t>
+              <w:t>10</w:t>
             </w:r>
             <w:r>
               <w:rPr>
@@ -841,7 +841,7 @@
               <w:lang w:eastAsia="de-DE"/>
             </w:rPr>
           </w:pPr>
-          <w:hyperlink w:anchor="_Toc31182255" w:history="1">
+          <w:hyperlink w:anchor="_Toc31789914" w:history="1">
             <w:r>
               <w:rPr>
                 <w:rStyle w:val="Hyperlink"/>
@@ -868,7 +868,7 @@
                 <w:noProof/>
                 <w:webHidden/>
               </w:rPr>
-              <w:instrText xml:space="preserve"> PAGEREF _Toc31182255 \h </w:instrText>
+              <w:instrText xml:space="preserve"> PAGEREF _Toc31789914 \h </w:instrText>
             </w:r>
             <w:r>
               <w:rPr>
@@ -911,7 +911,7 @@
               <w:lang w:eastAsia="de-DE"/>
             </w:rPr>
           </w:pPr>
-          <w:hyperlink w:anchor="_Toc31182256" w:history="1">
+          <w:hyperlink w:anchor="_Toc31789915" w:history="1">
             <w:r>
               <w:rPr>
                 <w:rStyle w:val="Hyperlink"/>
@@ -938,7 +938,7 @@
                 <w:noProof/>
                 <w:webHidden/>
               </w:rPr>
-              <w:instrText xml:space="preserve"> PAGEREF _Toc31182256 \h </w:instrText>
+              <w:instrText xml:space="preserve"> PAGEREF _Toc31789915 \h </w:instrText>
             </w:r>
             <w:r>
               <w:rPr>
@@ -981,7 +981,7 @@
               <w:lang w:eastAsia="de-DE"/>
             </w:rPr>
           </w:pPr>
-          <w:hyperlink w:anchor="_Toc31182257" w:history="1">
+          <w:hyperlink w:anchor="_Toc31789916" w:history="1">
             <w:r>
               <w:rPr>
                 <w:rStyle w:val="Hyperlink"/>
@@ -1008,7 +1008,7 @@
                 <w:noProof/>
                 <w:webHidden/>
               </w:rPr>
-              <w:instrText xml:space="preserve"> PAGEREF _Toc31182257 \h </w:instrText>
+              <w:instrText xml:space="preserve"> PAGEREF _Toc31789916 \h </w:instrText>
             </w:r>
             <w:r>
               <w:rPr>
@@ -1051,7 +1051,7 @@
               <w:lang w:eastAsia="de-DE"/>
             </w:rPr>
           </w:pPr>
-          <w:hyperlink w:anchor="_Toc31182258" w:history="1">
+          <w:hyperlink w:anchor="_Toc31789917" w:history="1">
             <w:r>
               <w:rPr>
                 <w:rStyle w:val="Hyperlink"/>
@@ -1078,7 +1078,7 @@
                 <w:noProof/>
                 <w:webHidden/>
               </w:rPr>
-              <w:instrText xml:space="preserve"> PAGEREF _Toc31182258 \h </w:instrText>
+              <w:instrText xml:space="preserve"> PAGEREF _Toc31789917 \h </w:instrText>
             </w:r>
             <w:r>
               <w:rPr>
@@ -1098,7 +1098,7 @@
                 <w:noProof/>
                 <w:webHidden/>
               </w:rPr>
-              <w:t>14</w:t>
+              <w:t>15</w:t>
             </w:r>
             <w:r>
               <w:rPr>
@@ -1121,7 +1121,7 @@
               <w:lang w:eastAsia="de-DE"/>
             </w:rPr>
           </w:pPr>
-          <w:hyperlink w:anchor="_Toc31182259" w:history="1">
+          <w:hyperlink w:anchor="_Toc31789918" w:history="1">
             <w:r>
               <w:rPr>
                 <w:rStyle w:val="Hyperlink"/>
@@ -1148,7 +1148,7 @@
                 <w:noProof/>
                 <w:webHidden/>
               </w:rPr>
-              <w:instrText xml:space="preserve"> PAGEREF _Toc31182259 \h </w:instrText>
+              <w:instrText xml:space="preserve"> PAGEREF _Toc31789918 \h </w:instrText>
             </w:r>
             <w:r>
               <w:rPr>
@@ -1191,7 +1191,7 @@
               <w:lang w:eastAsia="de-DE"/>
             </w:rPr>
           </w:pPr>
-          <w:hyperlink w:anchor="_Toc31182260" w:history="1">
+          <w:hyperlink w:anchor="_Toc31789919" w:history="1">
             <w:r>
               <w:rPr>
                 <w:rStyle w:val="Hyperlink"/>
@@ -1218,7 +1218,7 @@
                 <w:noProof/>
                 <w:webHidden/>
               </w:rPr>
-              <w:instrText xml:space="preserve"> PAGEREF _Toc31182260 \h </w:instrText>
+              <w:instrText xml:space="preserve"> PAGEREF _Toc31789919 \h </w:instrText>
             </w:r>
             <w:r>
               <w:rPr>
@@ -1261,7 +1261,7 @@
               <w:lang w:eastAsia="de-DE"/>
             </w:rPr>
           </w:pPr>
-          <w:hyperlink w:anchor="_Toc31182261" w:history="1">
+          <w:hyperlink w:anchor="_Toc31789920" w:history="1">
             <w:r>
               <w:rPr>
                 <w:rStyle w:val="Hyperlink"/>
@@ -1288,7 +1288,7 @@
                 <w:noProof/>
                 <w:webHidden/>
               </w:rPr>
-              <w:instrText xml:space="preserve"> PAGEREF _Toc31182261 \h </w:instrText>
+              <w:instrText xml:space="preserve"> PAGEREF _Toc31789920 \h </w:instrText>
             </w:r>
             <w:r>
               <w:rPr>
@@ -1308,7 +1308,7 @@
                 <w:noProof/>
                 <w:webHidden/>
               </w:rPr>
-              <w:t>16</w:t>
+              <w:t>17</w:t>
             </w:r>
             <w:r>
               <w:rPr>
@@ -1331,13 +1331,15 @@
               <w:lang w:eastAsia="de-DE"/>
             </w:rPr>
           </w:pPr>
-          <w:hyperlink w:anchor="_Toc31182262" w:history="1">
+          <w:hyperlink w:anchor="_Toc31789921" w:history="1">
             <w:r>
               <w:rPr>
                 <w:rStyle w:val="Hyperlink"/>
-                <w:noProof/>
-              </w:rPr>
-              <w:t>6. Pattern Erkennung mithilfe von Rhythmus und Melodie</w:t>
+                <w:rFonts w:eastAsia="Times New Roman"/>
+                <w:noProof/>
+                <w:lang w:eastAsia="de-DE"/>
+              </w:rPr>
+              <w:t>6. Realisierung der Pattern Erkennung mittels einem Convolutional Neuronal Network</w:t>
             </w:r>
             <w:r>
               <w:rPr>
@@ -1358,7 +1360,7 @@
                 <w:noProof/>
                 <w:webHidden/>
               </w:rPr>
-              <w:instrText xml:space="preserve"> PAGEREF _Toc31182262 \h </w:instrText>
+              <w:instrText xml:space="preserve"> PAGEREF _Toc31789921 \h </w:instrText>
             </w:r>
             <w:r>
               <w:rPr>
@@ -1378,7 +1380,7 @@
                 <w:noProof/>
                 <w:webHidden/>
               </w:rPr>
-              <w:t>16</w:t>
+              <w:t>17</w:t>
             </w:r>
             <w:r>
               <w:rPr>
@@ -1401,13 +1403,15 @@
               <w:lang w:eastAsia="de-DE"/>
             </w:rPr>
           </w:pPr>
-          <w:hyperlink w:anchor="_Toc31182263" w:history="1">
+          <w:hyperlink w:anchor="_Toc31789922" w:history="1">
             <w:r>
               <w:rPr>
                 <w:rStyle w:val="Hyperlink"/>
-                <w:noProof/>
-              </w:rPr>
-              <w:t>6.1. String basierte Pattern suche</w:t>
+                <w:rFonts w:eastAsia="Times New Roman"/>
+                <w:noProof/>
+                <w:lang w:eastAsia="de-DE"/>
+              </w:rPr>
+              <w:t>6.1. Realisierung des Low-/Band-/High-Pass-Filter</w:t>
             </w:r>
             <w:r>
               <w:rPr>
@@ -1428,7 +1432,7 @@
                 <w:noProof/>
                 <w:webHidden/>
               </w:rPr>
-              <w:instrText xml:space="preserve"> PAGEREF _Toc31182263 \h </w:instrText>
+              <w:instrText xml:space="preserve"> PAGEREF _Toc31789922 \h </w:instrText>
             </w:r>
             <w:r>
               <w:rPr>
@@ -1448,7 +1452,7 @@
                 <w:noProof/>
                 <w:webHidden/>
               </w:rPr>
-              <w:t>17</w:t>
+              <w:t>18</w:t>
             </w:r>
             <w:r>
               <w:rPr>
@@ -1471,13 +1475,14 @@
               <w:lang w:eastAsia="de-DE"/>
             </w:rPr>
           </w:pPr>
-          <w:hyperlink w:anchor="_Toc31182264" w:history="1">
+          <w:hyperlink w:anchor="_Toc31789923" w:history="1">
             <w:r>
               <w:rPr>
                 <w:rStyle w:val="Hyperlink"/>
                 <w:noProof/>
-              </w:rPr>
-              <w:t>6.2. Geometrische Pattern suche</w:t>
+                <w:lang w:eastAsia="de-DE"/>
+              </w:rPr>
+              <w:t>6.2. Erzeugen der Spektren</w:t>
             </w:r>
             <w:r>
               <w:rPr>
@@ -1498,7 +1503,7 @@
                 <w:noProof/>
                 <w:webHidden/>
               </w:rPr>
-              <w:instrText xml:space="preserve"> PAGEREF _Toc31182264 \h </w:instrText>
+              <w:instrText xml:space="preserve"> PAGEREF _Toc31789923 \h </w:instrText>
             </w:r>
             <w:r>
               <w:rPr>
@@ -1518,7 +1523,7 @@
                 <w:noProof/>
                 <w:webHidden/>
               </w:rPr>
-              <w:t>17</w:t>
+              <w:t>19</w:t>
             </w:r>
             <w:r>
               <w:rPr>
@@ -1541,13 +1546,14 @@
               <w:lang w:eastAsia="de-DE"/>
             </w:rPr>
           </w:pPr>
-          <w:hyperlink w:anchor="_Toc31182265" w:history="1">
+          <w:hyperlink w:anchor="_Toc31789924" w:history="1">
             <w:r>
               <w:rPr>
                 <w:rStyle w:val="Hyperlink"/>
                 <w:noProof/>
-              </w:rPr>
-              <w:t>6.2.1. Fünf-Dimensionales Punkt Set</w:t>
+                <w:lang w:eastAsia="de-DE"/>
+              </w:rPr>
+              <w:t>6.3. Erstellen des Convolutional Neuronal Networks</w:t>
             </w:r>
             <w:r>
               <w:rPr>
@@ -1568,7 +1574,7 @@
                 <w:noProof/>
                 <w:webHidden/>
               </w:rPr>
-              <w:instrText xml:space="preserve"> PAGEREF _Toc31182265 \h </w:instrText>
+              <w:instrText xml:space="preserve"> PAGEREF _Toc31789924 \h </w:instrText>
             </w:r>
             <w:r>
               <w:rPr>
@@ -1588,7 +1594,7 @@
                 <w:noProof/>
                 <w:webHidden/>
               </w:rPr>
-              <w:t>17</w:t>
+              <w:t>19</w:t>
             </w:r>
             <w:r>
               <w:rPr>
@@ -1611,13 +1617,13 @@
               <w:lang w:eastAsia="de-DE"/>
             </w:rPr>
           </w:pPr>
-          <w:hyperlink w:anchor="_Toc31182266" w:history="1">
+          <w:hyperlink w:anchor="_Toc31789925" w:history="1">
             <w:r>
               <w:rPr>
                 <w:rStyle w:val="Hyperlink"/>
                 <w:noProof/>
               </w:rPr>
-              <w:t>6.2.1.1. SIA</w:t>
+              <w:t>6. Pattern Erkennung mithilfe von Rhythmus und Melodie</w:t>
             </w:r>
             <w:r>
               <w:rPr>
@@ -1638,7 +1644,7 @@
                 <w:noProof/>
                 <w:webHidden/>
               </w:rPr>
-              <w:instrText xml:space="preserve"> PAGEREF _Toc31182266 \h </w:instrText>
+              <w:instrText xml:space="preserve"> PAGEREF _Toc31789925 \h </w:instrText>
             </w:r>
             <w:r>
               <w:rPr>
@@ -1658,7 +1664,7 @@
                 <w:noProof/>
                 <w:webHidden/>
               </w:rPr>
-              <w:t>18</w:t>
+              <w:t>19</w:t>
             </w:r>
             <w:r>
               <w:rPr>
@@ -1681,13 +1687,13 @@
               <w:lang w:eastAsia="de-DE"/>
             </w:rPr>
           </w:pPr>
-          <w:hyperlink w:anchor="_Toc31182267" w:history="1">
+          <w:hyperlink w:anchor="_Toc31789926" w:history="1">
             <w:r>
               <w:rPr>
                 <w:rStyle w:val="Hyperlink"/>
                 <w:noProof/>
               </w:rPr>
-              <w:t>6.2.1.2. SIATEC</w:t>
+              <w:t>6.1. String basierte Pattern suche</w:t>
             </w:r>
             <w:r>
               <w:rPr>
@@ -1708,7 +1714,7 @@
                 <w:noProof/>
                 <w:webHidden/>
               </w:rPr>
-              <w:instrText xml:space="preserve"> PAGEREF _Toc31182267 \h </w:instrText>
+              <w:instrText xml:space="preserve"> PAGEREF _Toc31789926 \h </w:instrText>
             </w:r>
             <w:r>
               <w:rPr>
@@ -1728,7 +1734,7 @@
                 <w:noProof/>
                 <w:webHidden/>
               </w:rPr>
-              <w:t>18</w:t>
+              <w:t>19</w:t>
             </w:r>
             <w:r>
               <w:rPr>
@@ -1751,13 +1757,13 @@
               <w:lang w:eastAsia="de-DE"/>
             </w:rPr>
           </w:pPr>
-          <w:hyperlink w:anchor="_Toc31182268" w:history="1">
+          <w:hyperlink w:anchor="_Toc31789927" w:history="1">
             <w:r>
               <w:rPr>
                 <w:rStyle w:val="Hyperlink"/>
                 <w:noProof/>
               </w:rPr>
-              <w:t>6.2.1.3. COSIATEC</w:t>
+              <w:t>6.2. Geometrische Pattern suche</w:t>
             </w:r>
             <w:r>
               <w:rPr>
@@ -1778,7 +1784,7 @@
                 <w:noProof/>
                 <w:webHidden/>
               </w:rPr>
-              <w:instrText xml:space="preserve"> PAGEREF _Toc31182268 \h </w:instrText>
+              <w:instrText xml:space="preserve"> PAGEREF _Toc31789927 \h </w:instrText>
             </w:r>
             <w:r>
               <w:rPr>
@@ -1798,7 +1804,7 @@
                 <w:noProof/>
                 <w:webHidden/>
               </w:rPr>
-              <w:t>18</w:t>
+              <w:t>19</w:t>
             </w:r>
             <w:r>
               <w:rPr>
@@ -1821,13 +1827,13 @@
               <w:lang w:eastAsia="de-DE"/>
             </w:rPr>
           </w:pPr>
-          <w:hyperlink w:anchor="_Toc31182269" w:history="1">
+          <w:hyperlink w:anchor="_Toc31789928" w:history="1">
             <w:r>
               <w:rPr>
                 <w:rStyle w:val="Hyperlink"/>
                 <w:noProof/>
               </w:rPr>
-              <w:t>6.3. Pattern Erkennung mithilfe von Matrizen</w:t>
+              <w:t>6.2.1. Fünf-Dimensionales Punkt Set</w:t>
             </w:r>
             <w:r>
               <w:rPr>
@@ -1848,7 +1854,7 @@
                 <w:noProof/>
                 <w:webHidden/>
               </w:rPr>
-              <w:instrText xml:space="preserve"> PAGEREF _Toc31182269 \h </w:instrText>
+              <w:instrText xml:space="preserve"> PAGEREF _Toc31789928 \h </w:instrText>
             </w:r>
             <w:r>
               <w:rPr>
@@ -1868,7 +1874,7 @@
                 <w:noProof/>
                 <w:webHidden/>
               </w:rPr>
-              <w:t>18</w:t>
+              <w:t>19</w:t>
             </w:r>
             <w:r>
               <w:rPr>
@@ -1891,13 +1897,13 @@
               <w:lang w:eastAsia="de-DE"/>
             </w:rPr>
           </w:pPr>
-          <w:hyperlink w:anchor="_Toc31182270" w:history="1">
+          <w:hyperlink w:anchor="_Toc31789929" w:history="1">
             <w:r>
               <w:rPr>
                 <w:rStyle w:val="Hyperlink"/>
                 <w:noProof/>
               </w:rPr>
-              <w:t>7. Pattern Erkennung mithilfe von Neuronalen Netzen</w:t>
+              <w:t>6.2.1.1. SIA</w:t>
             </w:r>
             <w:r>
               <w:rPr>
@@ -1918,7 +1924,7 @@
                 <w:noProof/>
                 <w:webHidden/>
               </w:rPr>
-              <w:instrText xml:space="preserve"> PAGEREF _Toc31182270 \h </w:instrText>
+              <w:instrText xml:space="preserve"> PAGEREF _Toc31789929 \h </w:instrText>
             </w:r>
             <w:r>
               <w:rPr>
@@ -1938,7 +1944,7 @@
                 <w:noProof/>
                 <w:webHidden/>
               </w:rPr>
-              <w:t>18</w:t>
+              <w:t>20</w:t>
             </w:r>
             <w:r>
               <w:rPr>
@@ -1961,15 +1967,13 @@
               <w:lang w:eastAsia="de-DE"/>
             </w:rPr>
           </w:pPr>
-          <w:hyperlink w:anchor="_Toc31182271" w:history="1">
+          <w:hyperlink w:anchor="_Toc31789930" w:history="1">
             <w:r>
               <w:rPr>
                 <w:rStyle w:val="Hyperlink"/>
-                <w:rFonts w:eastAsia="Times New Roman"/>
-                <w:noProof/>
-                <w:lang w:eastAsia="de-DE"/>
-              </w:rPr>
-              <w:t>8. Realisierung der Pattern Erkennung</w:t>
+                <w:noProof/>
+              </w:rPr>
+              <w:t>6.2.1.2. SIATEC</w:t>
             </w:r>
             <w:r>
               <w:rPr>
@@ -1990,7 +1994,7 @@
                 <w:noProof/>
                 <w:webHidden/>
               </w:rPr>
-              <w:instrText xml:space="preserve"> PAGEREF _Toc31182271 \h </w:instrText>
+              <w:instrText xml:space="preserve"> PAGEREF _Toc31789930 \h </w:instrText>
             </w:r>
             <w:r>
               <w:rPr>
@@ -2010,7 +2014,7 @@
                 <w:noProof/>
                 <w:webHidden/>
               </w:rPr>
-              <w:t>19</w:t>
+              <w:t>20</w:t>
             </w:r>
             <w:r>
               <w:rPr>
@@ -2033,15 +2037,13 @@
               <w:lang w:eastAsia="de-DE"/>
             </w:rPr>
           </w:pPr>
-          <w:hyperlink w:anchor="_Toc31182272" w:history="1">
+          <w:hyperlink w:anchor="_Toc31789931" w:history="1">
             <w:r>
               <w:rPr>
                 <w:rStyle w:val="Hyperlink"/>
-                <w:rFonts w:eastAsia="Times New Roman"/>
-                <w:noProof/>
-                <w:lang w:eastAsia="de-DE"/>
-              </w:rPr>
-              <w:t>8.1. Realisierung des Low-/Band-/High-Pass-Filter</w:t>
+                <w:noProof/>
+              </w:rPr>
+              <w:t>6.2.1.3. COSIATEC</w:t>
             </w:r>
             <w:r>
               <w:rPr>
@@ -2062,7 +2064,7 @@
                 <w:noProof/>
                 <w:webHidden/>
               </w:rPr>
-              <w:instrText xml:space="preserve"> PAGEREF _Toc31182272 \h </w:instrText>
+              <w:instrText xml:space="preserve"> PAGEREF _Toc31789931 \h </w:instrText>
             </w:r>
             <w:r>
               <w:rPr>
@@ -2082,7 +2084,7 @@
                 <w:noProof/>
                 <w:webHidden/>
               </w:rPr>
-              <w:t>19</w:t>
+              <w:t>20</w:t>
             </w:r>
             <w:r>
               <w:rPr>
@@ -2105,13 +2107,13 @@
               <w:lang w:eastAsia="de-DE"/>
             </w:rPr>
           </w:pPr>
-          <w:hyperlink w:anchor="_Toc31182273" w:history="1">
+          <w:hyperlink w:anchor="_Toc31789932" w:history="1">
             <w:r>
               <w:rPr>
                 <w:rStyle w:val="Hyperlink"/>
                 <w:noProof/>
               </w:rPr>
-              <w:t>Abbildungsverzeichnis</w:t>
+              <w:t>6.3. Pattern Erkennung mithilfe von Matrizen</w:t>
             </w:r>
             <w:r>
               <w:rPr>
@@ -2132,7 +2134,7 @@
                 <w:noProof/>
                 <w:webHidden/>
               </w:rPr>
-              <w:instrText xml:space="preserve"> PAGEREF _Toc31182273 \h </w:instrText>
+              <w:instrText xml:space="preserve"> PAGEREF _Toc31789932 \h </w:instrText>
             </w:r>
             <w:r>
               <w:rPr>
@@ -2152,7 +2154,7 @@
                 <w:noProof/>
                 <w:webHidden/>
               </w:rPr>
-              <w:t>19</w:t>
+              <w:t>20</w:t>
             </w:r>
             <w:r>
               <w:rPr>
@@ -2175,13 +2177,13 @@
               <w:lang w:eastAsia="de-DE"/>
             </w:rPr>
           </w:pPr>
-          <w:hyperlink w:anchor="_Toc31182274" w:history="1">
+          <w:hyperlink w:anchor="_Toc31789933" w:history="1">
             <w:r>
               <w:rPr>
                 <w:rStyle w:val="Hyperlink"/>
                 <w:noProof/>
               </w:rPr>
-              <w:t>Tabellenverzeichnis</w:t>
+              <w:t>7. Pattern Erkennung mithilfe von Neuronalen Netzen</w:t>
             </w:r>
             <w:r>
               <w:rPr>
@@ -2202,7 +2204,7 @@
                 <w:noProof/>
                 <w:webHidden/>
               </w:rPr>
-              <w:instrText xml:space="preserve"> PAGEREF _Toc31182274 \h </w:instrText>
+              <w:instrText xml:space="preserve"> PAGEREF _Toc31789933 \h </w:instrText>
             </w:r>
             <w:r>
               <w:rPr>
@@ -2222,7 +2224,7 @@
                 <w:noProof/>
                 <w:webHidden/>
               </w:rPr>
-              <w:t>19</w:t>
+              <w:t>20</w:t>
             </w:r>
             <w:r>
               <w:rPr>
@@ -2245,13 +2247,13 @@
               <w:lang w:eastAsia="de-DE"/>
             </w:rPr>
           </w:pPr>
-          <w:hyperlink w:anchor="_Toc31182275" w:history="1">
+          <w:hyperlink w:anchor="_Toc31789934" w:history="1">
             <w:r>
               <w:rPr>
                 <w:rStyle w:val="Hyperlink"/>
                 <w:noProof/>
               </w:rPr>
-              <w:t>Literaturverzeichnis</w:t>
+              <w:t>Abbildungsverzeichnis</w:t>
             </w:r>
             <w:r>
               <w:rPr>
@@ -2272,7 +2274,7 @@
                 <w:noProof/>
                 <w:webHidden/>
               </w:rPr>
-              <w:instrText xml:space="preserve"> PAGEREF _Toc31182275 \h </w:instrText>
+              <w:instrText xml:space="preserve"> PAGEREF _Toc31789934 \h </w:instrText>
             </w:r>
             <w:r>
               <w:rPr>
@@ -2292,7 +2294,7 @@
                 <w:noProof/>
                 <w:webHidden/>
               </w:rPr>
-              <w:t>19</w:t>
+              <w:t>21</w:t>
             </w:r>
             <w:r>
               <w:rPr>
@@ -2315,12 +2317,152 @@
               <w:lang w:eastAsia="de-DE"/>
             </w:rPr>
           </w:pPr>
-          <w:hyperlink w:anchor="_Toc31182276" w:history="1">
+          <w:hyperlink w:anchor="_Toc31789935" w:history="1">
             <w:r>
               <w:rPr>
                 <w:rStyle w:val="Hyperlink"/>
                 <w:noProof/>
               </w:rPr>
+              <w:t>Tabellenverzeichnis</w:t>
+            </w:r>
+            <w:r>
+              <w:rPr>
+                <w:noProof/>
+                <w:webHidden/>
+              </w:rPr>
+              <w:tab/>
+            </w:r>
+            <w:r>
+              <w:rPr>
+                <w:noProof/>
+                <w:webHidden/>
+              </w:rPr>
+              <w:fldChar w:fldCharType="begin"/>
+            </w:r>
+            <w:r>
+              <w:rPr>
+                <w:noProof/>
+                <w:webHidden/>
+              </w:rPr>
+              <w:instrText xml:space="preserve"> PAGEREF _Toc31789935 \h </w:instrText>
+            </w:r>
+            <w:r>
+              <w:rPr>
+                <w:noProof/>
+                <w:webHidden/>
+              </w:rPr>
+            </w:r>
+            <w:r>
+              <w:rPr>
+                <w:noProof/>
+                <w:webHidden/>
+              </w:rPr>
+              <w:fldChar w:fldCharType="separate"/>
+            </w:r>
+            <w:r>
+              <w:rPr>
+                <w:noProof/>
+                <w:webHidden/>
+              </w:rPr>
+              <w:t>21</w:t>
+            </w:r>
+            <w:r>
+              <w:rPr>
+                <w:noProof/>
+                <w:webHidden/>
+              </w:rPr>
+              <w:fldChar w:fldCharType="end"/>
+            </w:r>
+          </w:hyperlink>
+        </w:p>
+        <w:p>
+          <w:pPr>
+            <w:pStyle w:val="Verzeichnis1"/>
+            <w:tabs>
+              <w:tab w:val="right" w:leader="dot" w:pos="7360"/>
+            </w:tabs>
+            <w:rPr>
+              <w:rFonts w:asciiTheme="minorHAnsi" w:eastAsiaTheme="minorEastAsia" w:hAnsiTheme="minorHAnsi"/>
+              <w:noProof/>
+              <w:lang w:eastAsia="de-DE"/>
+            </w:rPr>
+          </w:pPr>
+          <w:hyperlink w:anchor="_Toc31789936" w:history="1">
+            <w:r>
+              <w:rPr>
+                <w:rStyle w:val="Hyperlink"/>
+                <w:noProof/>
+              </w:rPr>
+              <w:t>Literaturverzeichnis</w:t>
+            </w:r>
+            <w:r>
+              <w:rPr>
+                <w:noProof/>
+                <w:webHidden/>
+              </w:rPr>
+              <w:tab/>
+            </w:r>
+            <w:r>
+              <w:rPr>
+                <w:noProof/>
+                <w:webHidden/>
+              </w:rPr>
+              <w:fldChar w:fldCharType="begin"/>
+            </w:r>
+            <w:r>
+              <w:rPr>
+                <w:noProof/>
+                <w:webHidden/>
+              </w:rPr>
+              <w:instrText xml:space="preserve"> PAGEREF _Toc31789936 \h </w:instrText>
+            </w:r>
+            <w:r>
+              <w:rPr>
+                <w:noProof/>
+                <w:webHidden/>
+              </w:rPr>
+            </w:r>
+            <w:r>
+              <w:rPr>
+                <w:noProof/>
+                <w:webHidden/>
+              </w:rPr>
+              <w:fldChar w:fldCharType="separate"/>
+            </w:r>
+            <w:r>
+              <w:rPr>
+                <w:noProof/>
+                <w:webHidden/>
+              </w:rPr>
+              <w:t>21</w:t>
+            </w:r>
+            <w:r>
+              <w:rPr>
+                <w:noProof/>
+                <w:webHidden/>
+              </w:rPr>
+              <w:fldChar w:fldCharType="end"/>
+            </w:r>
+          </w:hyperlink>
+        </w:p>
+        <w:p>
+          <w:pPr>
+            <w:pStyle w:val="Verzeichnis1"/>
+            <w:tabs>
+              <w:tab w:val="right" w:leader="dot" w:pos="7360"/>
+            </w:tabs>
+            <w:rPr>
+              <w:rFonts w:asciiTheme="minorHAnsi" w:eastAsiaTheme="minorEastAsia" w:hAnsiTheme="minorHAnsi"/>
+              <w:noProof/>
+              <w:lang w:eastAsia="de-DE"/>
+            </w:rPr>
+          </w:pPr>
+          <w:hyperlink w:anchor="_Toc31789937" w:history="1">
+            <w:r>
+              <w:rPr>
+                <w:rStyle w:val="Hyperlink"/>
+                <w:noProof/>
+              </w:rPr>
               <w:t>Eidesstattliche Erklärung</w:t>
             </w:r>
             <w:r>
@@ -2342,7 +2484,7 @@
                 <w:noProof/>
                 <w:webHidden/>
               </w:rPr>
-              <w:instrText xml:space="preserve"> PAGEREF _Toc31182276 \h </w:instrText>
+              <w:instrText xml:space="preserve"> PAGEREF _Toc31789937 \h </w:instrText>
             </w:r>
             <w:r>
               <w:rPr>
@@ -2362,7 +2504,7 @@
                 <w:noProof/>
                 <w:webHidden/>
               </w:rPr>
-              <w:t>22</w:t>
+              <w:t>24</w:t>
             </w:r>
             <w:r>
               <w:rPr>
@@ -2402,7 +2544,7 @@
       <w:pPr>
         <w:pStyle w:val="berschrift1"/>
       </w:pPr>
-      <w:bookmarkStart w:id="0" w:name="_Toc31182244"/>
+      <w:bookmarkStart w:id="0" w:name="_Toc31789903"/>
       <w:r>
         <w:lastRenderedPageBreak/>
         <w:t>Abstract</w:t>
@@ -2413,7 +2555,7 @@
       <w:pPr>
         <w:pStyle w:val="berschrift1"/>
       </w:pPr>
-      <w:bookmarkStart w:id="1" w:name="_Toc31182245"/>
+      <w:bookmarkStart w:id="1" w:name="_Toc31789904"/>
       <w:r>
         <w:t>Danksagung</w:t>
       </w:r>
@@ -2423,7 +2565,7 @@
       <w:pPr>
         <w:pStyle w:val="berschrift1"/>
       </w:pPr>
-      <w:bookmarkStart w:id="2" w:name="_Toc31182246"/>
+      <w:bookmarkStart w:id="2" w:name="_Toc31789905"/>
       <w:r>
         <w:t>1.</w:t>
       </w:r>
@@ -2439,7 +2581,7 @@
       <w:pPr>
         <w:pStyle w:val="berschrift1"/>
       </w:pPr>
-      <w:bookmarkStart w:id="3" w:name="_Toc31182247"/>
+      <w:bookmarkStart w:id="3" w:name="_Toc31789906"/>
       <w:r>
         <w:t>2</w:t>
       </w:r>
@@ -2453,7 +2595,7 @@
       <w:pPr>
         <w:pStyle w:val="berschrift1"/>
       </w:pPr>
-      <w:bookmarkStart w:id="4" w:name="_Toc31182248"/>
+      <w:bookmarkStart w:id="4" w:name="_Toc31789907"/>
       <w:r>
         <w:t>3. Die Fourier</w:t>
       </w:r>
@@ -2569,9 +2711,11 @@
           <w:numId w:val="7"/>
         </w:numPr>
       </w:pPr>
+      <w:proofErr w:type="spellStart"/>
       <w:r>
         <w:t>Fourierreihe</w:t>
       </w:r>
+      <w:proofErr w:type="spellEnd"/>
     </w:p>
     <w:p>
       <w:pPr>
@@ -2722,7 +2866,7 @@
       <w:pPr>
         <w:pStyle w:val="berschrift1"/>
       </w:pPr>
-      <w:bookmarkStart w:id="5" w:name="_Toc31182249"/>
+      <w:bookmarkStart w:id="5" w:name="_Toc31789908"/>
       <w:r>
         <w:t>3.1. Die diskrete Fouriertransformation</w:t>
       </w:r>
@@ -3142,7 +3286,15 @@
         <w:t>k</w:t>
       </w:r>
       <w:r>
-        <w:t>-te Sample Bin.</w:t>
+        <w:t>-</w:t>
+      </w:r>
+      <w:proofErr w:type="spellStart"/>
+      <w:r>
+        <w:t>te</w:t>
+      </w:r>
+      <w:proofErr w:type="spellEnd"/>
+      <w:r>
+        <w:t xml:space="preserve"> Sample Bin.</w:t>
       </w:r>
     </w:p>
     <w:p>
@@ -3152,7 +3304,13 @@
         </w:rPr>
       </w:pPr>
       <w:r>
-        <w:t>Der Unterschied der beiden Formel liegt bei</w:t>
+        <w:t>Der Unterschied der beiden Formel</w:t>
+      </w:r>
+      <w:r>
+        <w:t>n</w:t>
+      </w:r>
+      <w:r>
+        <w:t xml:space="preserve"> liegt bei</w:t>
       </w:r>
       <w:r>
         <w:t xml:space="preserve"> dem</w:t>
@@ -4018,13 +4176,21 @@
         <w:t xml:space="preserve">die Formel </w:t>
       </w:r>
       <w:r>
-        <w:t>ausgerechnet werden. Das Ergebnis aus dieser Formel besteht aus einem Real- und einen Imaginär Anteil. Die Real</w:t>
+        <w:t xml:space="preserve">ausgerechnet werden. Das Ergebnis aus dieser Formel besteht aus einem Real- und einen Imaginär Anteil. Die </w:t>
+      </w:r>
+      <w:proofErr w:type="gramStart"/>
+      <w:r>
+        <w:t>Real</w:t>
       </w:r>
       <w:r>
         <w:t>-</w:t>
       </w:r>
       <w:r>
-        <w:t xml:space="preserve"> und Imaginären Anteile können dann in ein Koordinatensystem eingetragen werden</w:t>
+        <w:t xml:space="preserve"> und Imaginären</w:t>
+      </w:r>
+      <w:proofErr w:type="gramEnd"/>
+      <w:r>
+        <w:t xml:space="preserve"> Anteile können dann in ein Koordinatensystem eingetragen werden</w:t>
       </w:r>
       <w:r>
         <w:t xml:space="preserve">, wobei der Realteil die x-Achse und der </w:t>
@@ -4261,7 +4427,31 @@
         </m:sSub>
       </m:oMath>
       <w:r>
-        <w:t xml:space="preserve">-te Schwingung hat hängt von der Abtastfrequenz und der Abtastpunkte ab. Die Frequenz des Punktes berechnet sich durch </w:t>
+        <w:t>-te Schwingung hat</w:t>
+      </w:r>
+      <w:r>
+        <w:t>,</w:t>
+      </w:r>
+      <w:r>
+        <w:t xml:space="preserve"> hängt von der Abtastfrequenz und der </w:t>
+      </w:r>
+      <w:r>
+        <w:t xml:space="preserve">Anzahl der </w:t>
+      </w:r>
+      <w:r>
+        <w:t>Abtastpunkte ab. Die Frequenz</w:t>
+      </w:r>
+      <w:r>
+        <w:t>differenz</w:t>
+      </w:r>
+      <w:r>
+        <w:t xml:space="preserve"> de</w:t>
+      </w:r>
+      <w:r>
+        <w:t>r</w:t>
+      </w:r>
+      <w:r>
+        <w:t xml:space="preserve"> Punkte berechnet sich durch </w:t>
       </w:r>
       <m:oMath>
         <m:f>
@@ -4362,13 +4552,21 @@
         <w:t>deren Index</w:t>
       </w:r>
       <w:r>
-        <w:t xml:space="preserve"> ≥ Anzahl Samples/2 sind gelöscht werden. Dieser Wert wird das N</w:t>
+        <w:t xml:space="preserve"> ≥ Anzahl Samples/2 sind gelöscht werden. Dieser Wert wird das </w:t>
+      </w:r>
+      <w:proofErr w:type="spellStart"/>
+      <w:r>
+        <w:t>N</w:t>
       </w:r>
       <w:r>
         <w:t>y</w:t>
       </w:r>
       <w:r>
-        <w:t xml:space="preserve">quist-Limit genannt. Es besagt das alle Ergebnisse über diesem </w:t>
+        <w:t>quist</w:t>
+      </w:r>
+      <w:proofErr w:type="spellEnd"/>
+      <w:r>
+        <w:t xml:space="preserve">-Limit genannt. Es besagt das alle Ergebnisse über diesem </w:t>
       </w:r>
       <w:r>
         <w:lastRenderedPageBreak/>
@@ -4381,13 +4579,21 @@
         <w:t>,</w:t>
       </w:r>
       <w:r>
-        <w:t xml:space="preserve"> die unter dem N</w:t>
+        <w:t xml:space="preserve"> die unter dem </w:t>
+      </w:r>
+      <w:proofErr w:type="spellStart"/>
+      <w:r>
+        <w:t>N</w:t>
       </w:r>
       <w:r>
         <w:t>y</w:t>
       </w:r>
       <w:r>
-        <w:t>quist-Limit liegen</w:t>
+        <w:t>quist</w:t>
+      </w:r>
+      <w:proofErr w:type="spellEnd"/>
+      <w:r>
+        <w:t>-Limit liegen</w:t>
       </w:r>
       <w:r>
         <w:t>,</w:t>
@@ -4480,6 +4686,7 @@
       <w:r>
         <w:t xml:space="preserve">Zum einen </w:t>
       </w:r>
+      <w:proofErr w:type="spellStart"/>
       <w:r>
         <w:rPr>
           <w:i/>
@@ -4494,6 +4701,7 @@
         </w:rPr>
         <w:t>eakage</w:t>
       </w:r>
+      <w:proofErr w:type="spellEnd"/>
       <w:r>
         <w:t xml:space="preserve"> und zum anderen </w:t>
       </w:r>
@@ -4514,8 +4722,13 @@
       <w:r>
         <w:t xml:space="preserve">. </w:t>
       </w:r>
-      <w:r>
-        <w:t>Leakage tritt auf, wenn die Schwingung in dem betrachteten Zeitabschnitt nicht perfekt periodisch ist.</w:t>
+      <w:proofErr w:type="spellStart"/>
+      <w:r>
+        <w:t>Leakage</w:t>
+      </w:r>
+      <w:proofErr w:type="spellEnd"/>
+      <w:r>
+        <w:t xml:space="preserve"> tritt auf, wenn die Schwingung in dem betrachteten Zeitabschnitt nicht perfekt periodisch ist.</w:t>
       </w:r>
     </w:p>
     <w:p>
@@ -4589,7 +4802,15 @@
         </w:r>
       </w:fldSimple>
       <w:r>
-        <w:t>: Aufzeigen des Leakage-Effektes mit einer Funktion von 2 Hz (oben) und 2.5 Hz (unten)</w:t>
+        <w:t xml:space="preserve">: Aufzeigen des </w:t>
+      </w:r>
+      <w:proofErr w:type="spellStart"/>
+      <w:r>
+        <w:t>Leakage</w:t>
+      </w:r>
+      <w:proofErr w:type="spellEnd"/>
+      <w:r>
+        <w:t>-Effektes mit einer Funktion von 2 Hz (oben) und 2.5 Hz (unten)</w:t>
       </w:r>
     </w:p>
     <w:p>
@@ -4636,6 +4857,7 @@
       <w:r>
         <w:t xml:space="preserve">“ des Spektrums. Der </w:t>
       </w:r>
+      <w:proofErr w:type="spellStart"/>
       <w:r>
         <w:rPr>
           <w:i/>
@@ -4650,11 +4872,17 @@
         </w:rPr>
         <w:t>eakage</w:t>
       </w:r>
+      <w:proofErr w:type="spellEnd"/>
       <w:r>
         <w:t xml:space="preserve">-Effekt kann mit </w:t>
       </w:r>
-      <w:r>
-        <w:t xml:space="preserve">Fenstfunktionen abgeschwächt werden. </w:t>
+      <w:proofErr w:type="spellStart"/>
+      <w:r>
+        <w:t>Fenstfunktionen</w:t>
+      </w:r>
+      <w:proofErr w:type="spellEnd"/>
+      <w:r>
+        <w:t xml:space="preserve"> abgeschwächt werden. </w:t>
       </w:r>
       <w:r>
         <w:t xml:space="preserve">Wie in </w:t>
@@ -4712,14 +4940,27 @@
         </w:sdtContent>
       </w:sdt>
       <w:r>
-        <w:t>. Einige Fensterfunktionen sind unter anderem Barlett-, Gauß- oder die H</w:t>
+        <w:t xml:space="preserve">. Einige Fensterfunktionen sind unter anderem </w:t>
+      </w:r>
+      <w:proofErr w:type="spellStart"/>
+      <w:r>
+        <w:t>Barlett</w:t>
+      </w:r>
+      <w:proofErr w:type="spellEnd"/>
+      <w:r>
+        <w:t>-, Gauß- oder die H</w:t>
       </w:r>
       <w:r>
         <w:t>ann</w:t>
       </w:r>
       <w:r>
-        <w:t>ing-Festerfunktion</w:t>
-      </w:r>
+        <w:t>ing-</w:t>
+      </w:r>
+      <w:proofErr w:type="spellStart"/>
+      <w:r>
+        <w:t>Festerfunktion</w:t>
+      </w:r>
+      <w:proofErr w:type="spellEnd"/>
       <w:sdt>
         <w:sdtPr>
           <w:id w:val="711082536"/>
@@ -4872,7 +5113,7 @@
       <w:pPr>
         <w:pStyle w:val="berschrift1"/>
       </w:pPr>
-      <w:bookmarkStart w:id="6" w:name="_Toc31182250"/>
+      <w:bookmarkStart w:id="6" w:name="_Toc31789909"/>
       <w:r>
         <w:t>4. Die Spektralanalyse</w:t>
       </w:r>
@@ -4898,7 +5139,13 @@
         <w:t xml:space="preserve"> </w:t>
       </w:r>
       <w:r>
-        <w:t xml:space="preserve">Bei einer Samplerate von 44100 Samples pro Sekunde, was eine Standartgröße bei Musik </w:t>
+        <w:t xml:space="preserve">Bei einer Samplerate von 44100 Samples pro Sekunde, was </w:t>
+      </w:r>
+      <w:r>
+        <w:t xml:space="preserve">als </w:t>
+      </w:r>
+      <w:r>
+        <w:t xml:space="preserve">eine Standartgröße bei Musik </w:t>
       </w:r>
       <w:r>
         <w:t xml:space="preserve">auf CDs </w:t>
@@ -4933,20 +5180,57 @@
         </w:sdtContent>
       </w:sdt>
       <w:r>
-        <w:t>, bedeutet dass das der Abstand zwischen 2 Samples Rund 22,67 µs beträgt</w:t>
+        <w:t xml:space="preserve">, bedeutet </w:t>
+      </w:r>
+      <w:r>
+        <w:t>dies,</w:t>
+      </w:r>
+      <w:r>
+        <w:t xml:space="preserve"> das</w:t>
+      </w:r>
+      <w:r>
+        <w:t>s</w:t>
+      </w:r>
+      <w:r>
+        <w:t xml:space="preserve"> der Abstand zwischen 2 Samples Rund 22,67 µs beträgt</w:t>
       </w:r>
       <w:r>
         <w:t xml:space="preserve">. </w:t>
       </w:r>
       <w:r>
-        <w:t>Daraus lässt sich wiederum Schlussfolgern das bei einer Fenstergröße von 32 Samples die zeitliche Genauigkeit</w:t>
-      </w:r>
-      <w:r>
-        <w:t>, durch die Fenstergröße von 0,7 ms,</w:t>
-      </w:r>
-      <w:r>
-        <w:t xml:space="preserve"> im Mittelpunkt steht aber die Frequenz vernachlässigt wird. Die Vernachlässigung beruht auf dem in Punkt 3.1 beschrieben Nyquist</w:t>
-      </w:r>
+        <w:t>Daraus lässt sich wiederum Schlussfolgern</w:t>
+      </w:r>
+      <w:r>
+        <w:t>,</w:t>
+      </w:r>
+      <w:r>
+        <w:t xml:space="preserve"> da</w:t>
+      </w:r>
+      <w:r>
+        <w:t>s</w:t>
+      </w:r>
+      <w:r>
+        <w:t>s bei einer Fenstergröße von 32 Samples die zeitliche Genauigkeit</w:t>
+      </w:r>
+      <w:r>
+        <w:t xml:space="preserve">, durch die Fenstergröße von 0,7 </w:t>
+      </w:r>
+      <w:proofErr w:type="spellStart"/>
+      <w:r>
+        <w:t>ms</w:t>
+      </w:r>
+      <w:proofErr w:type="spellEnd"/>
+      <w:r>
+        <w:t>,</w:t>
+      </w:r>
+      <w:r>
+        <w:t xml:space="preserve"> im Mittelpunkt steht aber die Frequenz vernachlässigt wird. Die Vernachlässigung beruht auf dem in Punkt 3.1 beschrieben </w:t>
+      </w:r>
+      <w:proofErr w:type="spellStart"/>
+      <w:r>
+        <w:t>Nyquist</w:t>
+      </w:r>
+      <w:proofErr w:type="spellEnd"/>
       <w:r>
         <w:t>-Limit, wodurch der Frequenzbereich in 15 gleichgroße Bereiche geteilt wird</w:t>
       </w:r>
@@ -4954,7 +5238,31 @@
         <w:t xml:space="preserve">. Bei 44100 Samples pro Sekunde und der daraus resultierenden maximalen Frequenz </w:t>
       </w:r>
       <w:r>
-        <w:t xml:space="preserve">von 22050 Hz Besitz jeder Bereich 1470 Frequenzen, was für eine Erkennung von Pattern unbrauchbar ist wie </w:t>
+        <w:t xml:space="preserve">von 22050 Hz </w:t>
+      </w:r>
+      <w:r>
+        <w:t>b</w:t>
+      </w:r>
+      <w:r>
+        <w:t>esitz</w:t>
+      </w:r>
+      <w:r>
+        <w:t>t</w:t>
+      </w:r>
+      <w:r>
+        <w:t xml:space="preserve"> jeder Bereich </w:t>
+      </w:r>
+      <w:r>
+        <w:t xml:space="preserve">ein Delta von </w:t>
+      </w:r>
+      <w:r>
+        <w:t>1470 Frequenzen, was für eine Erkennung von Pattern unbrauchbar ist</w:t>
+      </w:r>
+      <w:r>
+        <w:t>,</w:t>
+      </w:r>
+      <w:r>
+        <w:t xml:space="preserve"> wie </w:t>
       </w:r>
       <w:r>
         <w:rPr>
@@ -4970,10 +5278,22 @@
     </w:p>
     <w:p>
       <w:r>
-        <w:t>Ist jedoch das Fenster groß, gibt es eine feine Unterteilung der Frequenz aber eine ungenaue zeitliche Genauigkeit. Analog zu dem obigen Rechenbeispiel aber mit einer Fenstergröße von 32768 Bins</w:t>
-      </w:r>
-      <w:r>
-        <w:t xml:space="preserve"> bedeutet dies, dass das Fenster circa 0,74 Sekunden groß ist und jeder Frequenzbereich ein Delta von, rein Rechnerisch, 1,345 Hz hat.</w:t>
+        <w:t xml:space="preserve">Ist jedoch das Fenster groß, gibt es eine feine Unterteilung der Frequenz aber eine ungenaue zeitliche </w:t>
+      </w:r>
+      <w:r>
+        <w:t>Unterteilung</w:t>
+      </w:r>
+      <w:r>
+        <w:t>. Analog zu dem obigen Rechenbeispiel aber mit einer Fenstergröße von 32768 Bins</w:t>
+      </w:r>
+      <w:r>
+        <w:t xml:space="preserve"> bedeutet dies, dass das Fenster circa 0,74 Sekunden groß ist und jeder Frequenzbereich ein Delta von, rein </w:t>
+      </w:r>
+      <w:r>
+        <w:t>r</w:t>
+      </w:r>
+      <w:r>
+        <w:t>echnerisch, 1,345 Hz hat.</w:t>
       </w:r>
       <w:r>
         <w:t xml:space="preserve"> Um die großen Zeitintervalle auszugleichen können Bereiche auch überlappt werden. Dadurch wird das Spektralbild, je nach Überlappungsgrad, genauer.</w:t>
@@ -4997,7 +5317,7 @@
             <w:rPr>
               <w:noProof/>
             </w:rPr>
-            <w:t xml:space="preserve"> (Cannam, Landone , &amp; Sandler, 2010)</w:t>
+            <w:t xml:space="preserve"> (Cannam, Landone , &amp; Sandler, A Brief Reference, 2010)</w:t>
           </w:r>
           <w:r>
             <w:fldChar w:fldCharType="end"/>
@@ -5103,13 +5423,21 @@
       <w:pPr>
         <w:pStyle w:val="berschrift1"/>
       </w:pPr>
-      <w:bookmarkStart w:id="7" w:name="_Toc31182251"/>
+      <w:bookmarkStart w:id="7" w:name="_Toc31789910"/>
       <w:r>
         <w:lastRenderedPageBreak/>
         <w:t xml:space="preserve">5. </w:t>
       </w:r>
       <w:r>
-        <w:t>Convolutional Neural Network (CNN)</w:t>
+        <w:t xml:space="preserve">Convolutional </w:t>
+      </w:r>
+      <w:proofErr w:type="spellStart"/>
+      <w:r>
+        <w:t>Neural</w:t>
+      </w:r>
+      <w:proofErr w:type="spellEnd"/>
+      <w:r>
+        <w:t xml:space="preserve"> Network</w:t>
       </w:r>
       <w:bookmarkEnd w:id="7"/>
     </w:p>
@@ -5143,10 +5471,33 @@
         <w:t>,</w:t>
       </w:r>
       <w:r>
-        <w:t xml:space="preserve"> werden neuronale Netze benötigt. </w:t>
-      </w:r>
-      <w:r>
-        <w:t xml:space="preserve"> Dafür wird ein CNN benutzt, da diese besser geeignet sind </w:t>
+        <w:t xml:space="preserve"> werden neuronale Netze benötigt.</w:t>
+      </w:r>
+      <w:r>
+        <w:t xml:space="preserve"> </w:t>
+      </w:r>
+      <w:r>
+        <w:t xml:space="preserve">Dafür wird ein </w:t>
+      </w:r>
+      <w:r>
+        <w:t xml:space="preserve">Convolutional </w:t>
+      </w:r>
+      <w:proofErr w:type="spellStart"/>
+      <w:r>
+        <w:t>Neural</w:t>
+      </w:r>
+      <w:proofErr w:type="spellEnd"/>
+      <w:r>
+        <w:t xml:space="preserve"> Network (</w:t>
+      </w:r>
+      <w:r>
+        <w:t>CNN</w:t>
+      </w:r>
+      <w:r>
+        <w:t>)</w:t>
+      </w:r>
+      <w:r>
+        <w:t xml:space="preserve"> benutzt, da diese besser geeignet sind </w:t>
       </w:r>
       <w:r>
         <w:t xml:space="preserve">für die Klassifizierung und Bestimmung der Position von Objekten in Bildern </w:t>
@@ -5225,7 +5576,13 @@
         <w:t xml:space="preserve"> gegenüber anderen neuronalen Netzwerken</w:t>
       </w:r>
       <w:r>
-        <w:t xml:space="preserve"> ist die Effizienz. Durch die Pooling-Schichten der CNN’s wird der Rechenaufwand </w:t>
+        <w:t xml:space="preserve"> ist die Effizienz. Durch die Pooling-Schichten der CNN’s wird der Rechenaufwand</w:t>
+      </w:r>
+      <w:r>
+        <w:t>, in Abhängigkeit von der Größe der Poolingmatrix,</w:t>
+      </w:r>
+      <w:r>
+        <w:t xml:space="preserve"> </w:t>
       </w:r>
       <w:r>
         <w:t>verringert</w:t>
@@ -5385,13 +5742,65 @@
         </w:sdtContent>
       </w:sdt>
       <w:r>
-        <w:t xml:space="preserve"> Durch die Eindimensionalität der Input-Schicht können Daten nur als Vektor an das NN weitergegeben werden</w:t>
-      </w:r>
-      <w:r>
-        <w:t>. Des Weiteren werden die Input Schicht und die erste Hidden Layer meist vollständig miteinander verbunden. Dies führt dazu das dreidimensionale Bilder zu einer Unmenge an Gewichten führt,</w:t>
-      </w:r>
-      <w:r>
-        <w:t xml:space="preserve"> wodurch die Verarbeitung von Bildern nur </w:t>
+        <w:t xml:space="preserve"> Durch die Eindimensionalität der Input</w:t>
+      </w:r>
+      <w:r>
+        <w:t xml:space="preserve"> </w:t>
+      </w:r>
+      <w:r>
+        <w:t>Schicht können Daten nur als Vektor an das NN weitergegeben werden</w:t>
+      </w:r>
+      <w:r>
+        <w:t>. Des Weiteren werden die Input</w:t>
+      </w:r>
+      <w:r>
+        <w:t xml:space="preserve"> </w:t>
+      </w:r>
+      <w:r>
+        <w:t xml:space="preserve">Schicht und die erste Hidden Layer meist vollständig miteinander verbunden. </w:t>
+      </w:r>
+      <w:r>
+        <w:t>Bei RGB-Bildern</w:t>
+      </w:r>
+      <w:r>
+        <w:t xml:space="preserve"> wird jeder Farbkanal einzeln gespeichert, was zu einer Dreidimensionalität führt. Somit ist ein 30x30 Pixel großes Bild nicht nur 900 Pixel groß, sondern 2700 Pixel. </w:t>
+      </w:r>
+      <w:r>
+        <w:t xml:space="preserve">Dies führt dazu das </w:t>
+      </w:r>
+      <w:r>
+        <w:t xml:space="preserve">eine </w:t>
+      </w:r>
+      <w:proofErr w:type="spellStart"/>
+      <w:r>
+        <w:t>Vollvermaschung</w:t>
+      </w:r>
+      <w:proofErr w:type="spellEnd"/>
+      <w:r>
+        <w:t xml:space="preserve"> mit der ersten Hidden Layer 7,29 </w:t>
+      </w:r>
+      <w:proofErr w:type="spellStart"/>
+      <w:r>
+        <w:t>Mio</w:t>
+      </w:r>
+      <w:proofErr w:type="spellEnd"/>
+      <w:r>
+        <w:t xml:space="preserve"> Gewichte </w:t>
+      </w:r>
+      <w:r>
+        <w:t>anlernen muss</w:t>
+      </w:r>
+      <w:r>
+        <w:t>.</w:t>
+      </w:r>
+      <w:r>
+        <w:t xml:space="preserve"> </w:t>
+      </w:r>
+      <w:r>
+        <w:t>Dadurch ist</w:t>
+      </w:r>
+      <w:r>
+        <w:t xml:space="preserve"> die Verarbeitung von Bildern nur </w:t>
       </w:r>
       <w:r>
         <w:t xml:space="preserve">noch </w:t>
@@ -5409,7 +5818,7 @@
         <w:t xml:space="preserve"> </w:t>
       </w:r>
       <w:r>
-        <w:t>möglich ist</w:t>
+        <w:t>möglich</w:t>
       </w:r>
       <w:r>
         <w:t>.</w:t>
@@ -5498,7 +5907,7 @@
             <w:rPr>
               <w:noProof/>
             </w:rPr>
-            <w:t xml:space="preserve"> (Karpathy, 2018)</w:t>
+            <w:t>(Karpathy, 2018)</w:t>
           </w:r>
           <w:r>
             <w:fldChar w:fldCharType="end"/>
@@ -5508,6 +5917,35 @@
       <w:r>
         <w:t xml:space="preserve"> </w:t>
       </w:r>
+      <w:r>
+        <w:t>Bei eine</w:t>
+      </w:r>
+      <w:r>
+        <w:t xml:space="preserve">m 3x3 Convolutional Kernel wären dies, bei obigem Beispiel, lediglich 24843 </w:t>
+      </w:r>
+      <w:r>
+        <w:t>an</w:t>
+      </w:r>
+      <w:r>
+        <w:t xml:space="preserve">zulernende Gewichte. Somit muss das herkömmliche NN alleine zwischen Input Schicht und erster Hidden Layer circa </w:t>
+      </w:r>
+      <w:proofErr w:type="gramStart"/>
+      <w:r>
+        <w:t>290</w:t>
+      </w:r>
+      <w:r>
+        <w:t xml:space="preserve"> mal</w:t>
+      </w:r>
+      <w:proofErr w:type="gramEnd"/>
+      <w:r>
+        <w:t xml:space="preserve"> mehr Gewichte </w:t>
+      </w:r>
+      <w:r>
+        <w:t>an</w:t>
+      </w:r>
+      <w:r>
+        <w:t>lernen als das CNN.</w:t>
+      </w:r>
     </w:p>
     <w:p>
       <w:r>
@@ -5561,7 +5999,11 @@
         <w:t>Pooling</w:t>
       </w:r>
       <w:r>
-        <w:t xml:space="preserve"> Schicht. Das Pooling bewirkt, dass gewisse Informationen, innerhalb einer mxn Matrix, verworfen werden</w:t>
+        <w:t xml:space="preserve"> Schicht. Das Pooling bewirkt, dass gewisse Informationen, innerhalb einer mxn Matrix, </w:t>
+      </w:r>
+      <w:r>
+        <w:lastRenderedPageBreak/>
+        <w:t>verworfen werden</w:t>
       </w:r>
       <w:r>
         <w:t>. Dadurch wird die Anzahl der Pixel des Bildes verkleinert</w:t>
@@ -5625,11 +6067,7 @@
         <w:t>werden</w:t>
       </w:r>
       <w:r>
-        <w:t xml:space="preserve">. Diese </w:t>
-      </w:r>
-      <w:r>
-        <w:lastRenderedPageBreak/>
-        <w:t>Strukturen können sich dabei in ein und demselben Netz auch wiederholen. Die einzige</w:t>
+        <w:t>. Diese Strukturen können sich dabei in ein und demselben Netz auch wiederholen. Die einzige</w:t>
       </w:r>
       <w:r>
         <w:t>n</w:t>
@@ -5654,7 +6092,7 @@
       <w:pPr>
         <w:pStyle w:val="berschrift1"/>
       </w:pPr>
-      <w:bookmarkStart w:id="8" w:name="_Toc31182252"/>
+      <w:bookmarkStart w:id="8" w:name="_Toc31789911"/>
       <w:r>
         <w:t xml:space="preserve">5.1. </w:t>
       </w:r>
@@ -5670,7 +6108,7 @@
       <w:pPr>
         <w:pStyle w:val="berschrift1"/>
       </w:pPr>
-      <w:bookmarkStart w:id="9" w:name="_Toc31182253"/>
+      <w:bookmarkStart w:id="9" w:name="_Toc31789912"/>
       <w:r>
         <w:t>5.1.1. Convolutional Schicht</w:t>
       </w:r>
@@ -5678,15 +6116,33 @@
     </w:p>
     <w:p>
       <w:r>
-        <w:t xml:space="preserve">Die Convolutional Schicht ist der Hauptteil eines CNN. Bei der in dieser Schicht stadtfindende Faltung (engl. convolution), werden vom Ersteller gewünschten Merkmale extrahiert. </w:t>
-      </w:r>
+        <w:t xml:space="preserve">Die Convolutional Schicht ist der Hauptteil eines CNN. Bei der in dieser Schicht stadtfindende Faltung (engl. </w:t>
+      </w:r>
+      <w:proofErr w:type="spellStart"/>
+      <w:r>
+        <w:t>convolution</w:t>
+      </w:r>
+      <w:proofErr w:type="spellEnd"/>
+      <w:r>
+        <w:t xml:space="preserve">), werden vom Ersteller gewünschten Merkmale extrahiert. </w:t>
+      </w:r>
+      <w:proofErr w:type="spellStart"/>
       <w:r>
         <w:rPr>
           <w:b/>
           <w:bCs/>
           <w:color w:val="FF0000"/>
         </w:rPr>
-        <w:t>ToDo:  In höheren Schichten Einzelne Merkmale in Tieferen Schichten was anderes</w:t>
+        <w:t>ToDo</w:t>
+      </w:r>
+      <w:proofErr w:type="spellEnd"/>
+      <w:r>
+        <w:rPr>
+          <w:b/>
+          <w:bCs/>
+          <w:color w:val="FF0000"/>
+        </w:rPr>
+        <w:t>:  In höheren Schichten Einzelne Merkmale in Tieferen Schichten was anderes</w:t>
       </w:r>
       <w:r>
         <w:rPr>
@@ -5886,15 +6342,24 @@
           <w:i/>
           <w:iCs/>
         </w:rPr>
-        <w:t xml:space="preserve"> M</w:t>
-      </w:r>
+        <w:t xml:space="preserve"> </w:t>
+      </w:r>
+      <w:proofErr w:type="spellStart"/>
       <w:r>
         <w:rPr>
           <w:i/>
           <w:iCs/>
         </w:rPr>
+        <w:t>M</w:t>
+      </w:r>
+      <w:r>
+        <w:rPr>
+          <w:i/>
+          <w:iCs/>
+        </w:rPr>
         <w:t>ap</w:t>
       </w:r>
+      <w:proofErr w:type="spellEnd"/>
       <w:r>
         <w:t xml:space="preserve"> gespeichert</w:t>
       </w:r>
@@ -6032,15 +6497,28 @@
         <w:t xml:space="preserve">, existieren zwei Möglichkeiten diese Sonderfälle zu behandeln. </w:t>
       </w:r>
       <w:r>
-        <w:t xml:space="preserve">Die erste Option ist die Bildermatrix mit einem </w:t>
+        <w:t xml:space="preserve">Die erste Option ist die </w:t>
+      </w:r>
+      <w:r>
+        <w:lastRenderedPageBreak/>
+        <w:t xml:space="preserve">Bildermatrix mit einem </w:t>
       </w:r>
       <w:r>
         <w:rPr>
           <w:i/>
           <w:iCs/>
         </w:rPr>
-        <w:t>zero-padding</w:t>
-      </w:r>
+        <w:t>zero-</w:t>
+      </w:r>
+      <w:proofErr w:type="spellStart"/>
+      <w:r>
+        <w:rPr>
+          <w:i/>
+          <w:iCs/>
+        </w:rPr>
+        <w:t>padding</w:t>
+      </w:r>
+      <w:proofErr w:type="spellEnd"/>
       <w:r>
         <w:t xml:space="preserve"> </w:t>
       </w:r>
@@ -6048,7 +6526,15 @@
         <w:t>so zu vergrößern</w:t>
       </w:r>
       <w:r>
-        <w:t xml:space="preserve">. Durch das zero-padding werde die Bilder am Rand mit 0 erweitert bis </w:t>
+        <w:t>. Durch das zero-</w:t>
+      </w:r>
+      <w:proofErr w:type="spellStart"/>
+      <w:r>
+        <w:t>padding</w:t>
+      </w:r>
+      <w:proofErr w:type="spellEnd"/>
+      <w:r>
+        <w:t xml:space="preserve"> werde die Bilder am Rand mit 0 erweitert bis </w:t>
       </w:r>
       <w:r>
         <w:t>d</w:t>
@@ -6081,8 +6567,13 @@
         <w:t xml:space="preserve">die </w:t>
       </w:r>
       <w:r>
-        <w:t>Berechnete Feature Map</w:t>
-      </w:r>
+        <w:t xml:space="preserve">Berechnete Feature </w:t>
+      </w:r>
+      <w:proofErr w:type="spellStart"/>
+      <w:r>
+        <w:t>Map</w:t>
+      </w:r>
+      <w:proofErr w:type="spellEnd"/>
       <w:r>
         <w:t xml:space="preserve"> nach der Faltung </w:t>
       </w:r>
@@ -6123,11 +6614,7 @@
         <w:t>5</w:t>
       </w:r>
       <w:r>
-        <w:t xml:space="preserve"> Bild an Position 3x3 </w:t>
-      </w:r>
-      <w:r>
-        <w:lastRenderedPageBreak/>
-        <w:t>usw.</w:t>
+        <w:t xml:space="preserve"> Bild an Position 3x3 usw.</w:t>
       </w:r>
       <w:r>
         <w:t xml:space="preserve"> Wenn die zweite Option gewählt wird, verkleinert sich die Featuremap in Abhängigkeit der Größe des </w:t>
@@ -6169,7 +6656,7 @@
       <w:pPr>
         <w:pStyle w:val="berschrift1"/>
       </w:pPr>
-      <w:bookmarkStart w:id="10" w:name="_Toc31182254"/>
+      <w:bookmarkStart w:id="10" w:name="_Toc31789913"/>
       <w:r>
         <w:t>5.1.2. Pooling Schicht</w:t>
       </w:r>
@@ -6490,7 +6977,11 @@
     </w:p>
     <w:p>
       <w:r>
-        <w:t xml:space="preserve">In der obigen Abbildung soll die Ausgangsmatrix ein Bild mit schwarzen Rand und immer heller werdenden Inhalt darstellen. In den Ergebnismatrizen ist zu sehen, dass jede Poolingstrategie unterschiedliche </w:t>
+        <w:t xml:space="preserve">In der obigen Abbildung soll die Ausgangsmatrix ein Bild mit schwarzen Rand und immer heller werdenden Inhalt darstellen. In den Ergebnismatrizen ist zu sehen, </w:t>
+      </w:r>
+      <w:r>
+        <w:lastRenderedPageBreak/>
+        <w:t xml:space="preserve">dass jede Poolingstrategie unterschiedliche </w:t>
       </w:r>
       <w:r>
         <w:t>Feature Maps errechnet</w:t>
@@ -6505,7 +6996,15 @@
         <w:t xml:space="preserve">unterschiedliche Erkennungsraten </w:t>
       </w:r>
       <w:r>
-        <w:t>zur folge haben</w:t>
+        <w:t xml:space="preserve">zur </w:t>
+      </w:r>
+      <w:proofErr w:type="spellStart"/>
+      <w:r>
+        <w:t>folge</w:t>
+      </w:r>
+      <w:proofErr w:type="spellEnd"/>
+      <w:r>
+        <w:t xml:space="preserve"> haben</w:t>
       </w:r>
       <w:r>
         <w:t xml:space="preserve"> können</w:t>
@@ -6519,11 +7018,7 @@
         <w:t>Des Weiteren kann über das freie Festlegen der Schrittweite ein überlappendes Pooling erzeugt werden. Normalerweise wird die Schrittgröße der Matrix angepasst, was bei einer 3x3 Matrix die Schrittweite drei bedeuten würde. Nimmt man aber die Schrittweite zwei</w:t>
       </w:r>
       <w:r>
-        <w:t xml:space="preserve"> so Überlappen sich die Pooling Matrizen mit einer </w:t>
-      </w:r>
-      <w:r>
-        <w:lastRenderedPageBreak/>
-        <w:t>Zeile und Spalte</w:t>
+        <w:t xml:space="preserve"> so Überlappen sich die Pooling Matrizen mit einer Zeile und Spalte</w:t>
       </w:r>
       <w:r>
         <w:t>.</w:t>
@@ -6571,15 +7066,20 @@
       <w:pPr>
         <w:pStyle w:val="berschrift1"/>
       </w:pPr>
-      <w:bookmarkStart w:id="11" w:name="_Toc31182255"/>
+      <w:bookmarkStart w:id="11" w:name="_Toc31789914"/>
       <w:r>
         <w:t xml:space="preserve">5.1.3. </w:t>
       </w:r>
+      <w:proofErr w:type="gramStart"/>
       <w:r>
         <w:t>V</w:t>
       </w:r>
       <w:r>
-        <w:t>ollständig Vermaschtes Netzwerk</w:t>
+        <w:t>ollständig</w:t>
+      </w:r>
+      <w:proofErr w:type="gramEnd"/>
+      <w:r>
+        <w:t xml:space="preserve"> Vermaschtes Netzwerk</w:t>
       </w:r>
       <w:bookmarkEnd w:id="11"/>
     </w:p>
@@ -6674,7 +7174,7 @@
       <w:pPr>
         <w:pStyle w:val="berschrift1"/>
       </w:pPr>
-      <w:bookmarkStart w:id="12" w:name="_Toc31182256"/>
+      <w:bookmarkStart w:id="12" w:name="_Toc31789915"/>
       <w:r>
         <w:t xml:space="preserve">5.2. </w:t>
       </w:r>
@@ -6753,9 +7253,11 @@
       <w:r>
         <w:t xml:space="preserve">Die </w:t>
       </w:r>
+      <w:proofErr w:type="gramStart"/>
       <w:r>
         <w:t>am häufigsten benutzten Funktionen</w:t>
       </w:r>
+      <w:proofErr w:type="gramEnd"/>
       <w:r>
         <w:t>,</w:t>
       </w:r>
@@ -6792,11 +7294,32 @@
           <w:bCs/>
           <w:color w:val="FF0000"/>
         </w:rPr>
-        <w:t>(Bild einfügen für Funktionen von LeRU,Sigmoid, Tanh)</w:t>
-      </w:r>
-    </w:p>
-    <w:p>
-      <w:r>
+        <w:t xml:space="preserve">(Bild einfügen für Funktionen von </w:t>
+      </w:r>
+      <w:proofErr w:type="spellStart"/>
+      <w:proofErr w:type="gramStart"/>
+      <w:r>
+        <w:rPr>
+          <w:b/>
+          <w:bCs/>
+          <w:color w:val="FF0000"/>
+        </w:rPr>
+        <w:t>LeRU,Sigmoid</w:t>
+      </w:r>
+      <w:proofErr w:type="spellEnd"/>
+      <w:proofErr w:type="gramEnd"/>
+      <w:r>
+        <w:rPr>
+          <w:b/>
+          <w:bCs/>
+          <w:color w:val="FF0000"/>
+        </w:rPr>
+        <w:t>, Tanh)</w:t>
+      </w:r>
+    </w:p>
+    <w:p>
+      <w:r>
+        <w:lastRenderedPageBreak/>
         <w:t xml:space="preserve">ReLU </w:t>
       </w:r>
       <w:r>
@@ -6809,8 +7332,13 @@
         <w:t>allerdings mehrere Vorteile</w:t>
       </w:r>
       <w:r>
-        <w:t xml:space="preserve"> im Bereich des Deep Learnings</w:t>
-      </w:r>
+        <w:t xml:space="preserve"> im Bereich des Deep </w:t>
+      </w:r>
+      <w:proofErr w:type="spellStart"/>
+      <w:r>
+        <w:t>Learnings</w:t>
+      </w:r>
+      <w:proofErr w:type="spellEnd"/>
       <w:r>
         <w:t>, gegenüber Sigmoid und Tanh, mit sich</w:t>
       </w:r>
@@ -6835,16 +7363,50 @@
       <w:r>
         <w:t xml:space="preserve"> </w:t>
       </w:r>
+      <w:proofErr w:type="spellStart"/>
       <w:r>
         <w:rPr>
           <w:i/>
           <w:iCs/>
         </w:rPr>
-        <w:t>vanishing gradiant effect</w:t>
-      </w:r>
-      <w:r>
+        <w:t>vanishing</w:t>
+      </w:r>
+      <w:proofErr w:type="spellEnd"/>
+      <w:r>
+        <w:rPr>
+          <w:i/>
+          <w:iCs/>
+        </w:rPr>
         <w:t xml:space="preserve"> </w:t>
       </w:r>
+      <w:proofErr w:type="spellStart"/>
+      <w:r>
+        <w:rPr>
+          <w:i/>
+          <w:iCs/>
+        </w:rPr>
+        <w:t>gradiant</w:t>
+      </w:r>
+      <w:proofErr w:type="spellEnd"/>
+      <w:r>
+        <w:rPr>
+          <w:i/>
+          <w:iCs/>
+        </w:rPr>
+        <w:t xml:space="preserve"> </w:t>
+      </w:r>
+      <w:proofErr w:type="spellStart"/>
+      <w:r>
+        <w:rPr>
+          <w:i/>
+          <w:iCs/>
+        </w:rPr>
+        <w:t>effect</w:t>
+      </w:r>
+      <w:proofErr w:type="spellEnd"/>
+      <w:r>
+        <w:t xml:space="preserve"> </w:t>
+      </w:r>
       <w:r>
         <w:t>besitzt</w:t>
       </w:r>
@@ -6852,7 +7414,23 @@
         <w:t>.</w:t>
       </w:r>
       <w:r>
-        <w:t xml:space="preserve"> Vanishing gradiant Effekte treten durch d</w:t>
+        <w:t xml:space="preserve"> </w:t>
+      </w:r>
+      <w:proofErr w:type="spellStart"/>
+      <w:r>
+        <w:t>Vanishing</w:t>
+      </w:r>
+      <w:proofErr w:type="spellEnd"/>
+      <w:r>
+        <w:t xml:space="preserve"> </w:t>
+      </w:r>
+      <w:proofErr w:type="spellStart"/>
+      <w:r>
+        <w:t>gradiant</w:t>
+      </w:r>
+      <w:proofErr w:type="spellEnd"/>
+      <w:r>
+        <w:t xml:space="preserve"> Effekte treten durch d</w:t>
       </w:r>
       <w:r>
         <w:t>en festen Aktivierungsintervall von (0,1)</w:t>
@@ -6900,11 +7478,7 @@
         <w:t xml:space="preserve">die Funktionen </w:t>
       </w:r>
       <w:r>
-        <w:t xml:space="preserve">in </w:t>
-      </w:r>
-      <w:r>
-        <w:lastRenderedPageBreak/>
-        <w:t xml:space="preserve">der Nähe der Extremwerte </w:t>
+        <w:t xml:space="preserve">in der Nähe der Extremwerte </w:t>
       </w:r>
       <w:r>
         <w:t>zu unsensibel</w:t>
@@ -6982,6 +7556,7 @@
       <w:r>
         <w:t xml:space="preserve">Wie in </w:t>
       </w:r>
+      <w:proofErr w:type="gramStart"/>
       <w:r>
         <w:rPr>
           <w:b/>
@@ -6990,6 +7565,7 @@
         </w:rPr>
         <w:t>Abbildung ?</w:t>
       </w:r>
+      <w:proofErr w:type="gramEnd"/>
       <w:r>
         <w:t xml:space="preserve"> zu sehen ist, ist die ReLU Funktion eine </w:t>
       </w:r>
@@ -7015,7 +7591,23 @@
         <w:t>ernen geeigneten Gradienten darstellt.</w:t>
       </w:r>
       <w:r>
-        <w:t xml:space="preserve"> Der vanishing gradient Effekt kann somit nicht auftreten.</w:t>
+        <w:t xml:space="preserve"> Der </w:t>
+      </w:r>
+      <w:proofErr w:type="spellStart"/>
+      <w:r>
+        <w:t>vanishing</w:t>
+      </w:r>
+      <w:proofErr w:type="spellEnd"/>
+      <w:r>
+        <w:t xml:space="preserve"> </w:t>
+      </w:r>
+      <w:proofErr w:type="spellStart"/>
+      <w:r>
+        <w:t>gradient</w:t>
+      </w:r>
+      <w:proofErr w:type="spellEnd"/>
+      <w:r>
+        <w:t xml:space="preserve"> Effekt kann somit nicht auftreten.</w:t>
       </w:r>
       <w:sdt>
         <w:sdtPr>
@@ -7049,12 +7641,57 @@
         <w:t xml:space="preserve">Ein weiterer Vorteil der ReLU ist, dass sie den Wert 0 annehmen kann, was bei Tanh und Sigmoid nicht der Fall ist. </w:t>
       </w:r>
       <w:r>
-        <w:t>Xavier Glorot, Antoine Bordes und Yoshua Bengio fanden unter anderem in ihrem Paper heraus, das die „harte“ 0 der ReLU Funktion dabei hilft das Netz genauer zu trainieren. Beim betreuten Lernen war die ReLU Funktion durchweg besser als Sigmoid, Tanh und der Softplus Funktion. Die betrachteten Testdatensätze waren MNIST, CIFAR10, NISTP und NORB.</w:t>
-      </w:r>
-    </w:p>
-    <w:p>
-      <w:r>
-        <w:t>Softplus ist angelehnt an ReLU, jedoch besitzt die Softplus keine</w:t>
+        <w:t xml:space="preserve">Xavier </w:t>
+      </w:r>
+      <w:proofErr w:type="spellStart"/>
+      <w:r>
+        <w:t>Glorot</w:t>
+      </w:r>
+      <w:proofErr w:type="spellEnd"/>
+      <w:r>
+        <w:t xml:space="preserve">, Antoine Bordes und </w:t>
+      </w:r>
+      <w:proofErr w:type="spellStart"/>
+      <w:r>
+        <w:t>Yoshua</w:t>
+      </w:r>
+      <w:proofErr w:type="spellEnd"/>
+      <w:r>
+        <w:t xml:space="preserve"> </w:t>
+      </w:r>
+      <w:proofErr w:type="spellStart"/>
+      <w:r>
+        <w:t>Bengio</w:t>
+      </w:r>
+      <w:proofErr w:type="spellEnd"/>
+      <w:r>
+        <w:t xml:space="preserve"> fanden unter anderem in ihrem Paper heraus, das die „harte“ 0 der ReLU Funktion dabei hilft das Netz genauer zu trainieren. Beim betreuten Lernen war die ReLU Funktion durchweg besser als Sigmoid, Tanh und der </w:t>
+      </w:r>
+      <w:proofErr w:type="spellStart"/>
+      <w:r>
+        <w:t>Softplus</w:t>
+      </w:r>
+      <w:proofErr w:type="spellEnd"/>
+      <w:r>
+        <w:t xml:space="preserve"> Funktion. Die betrachteten Testdatensätze waren MNIST, CIFAR10, NISTP und NORB.</w:t>
+      </w:r>
+    </w:p>
+    <w:p>
+      <w:proofErr w:type="spellStart"/>
+      <w:r>
+        <w:t>Softplus</w:t>
+      </w:r>
+      <w:proofErr w:type="spellEnd"/>
+      <w:r>
+        <w:t xml:space="preserve"> ist angelehnt an ReLU, jedoch besitzt die </w:t>
+      </w:r>
+      <w:proofErr w:type="spellStart"/>
+      <w:r>
+        <w:t>Softplus</w:t>
+      </w:r>
+      <w:proofErr w:type="spellEnd"/>
+      <w:r>
+        <w:t xml:space="preserve"> keine</w:t>
       </w:r>
       <w:r>
         <w:t xml:space="preserve"> „harte“</w:t>
@@ -7093,7 +7730,7 @@
       <w:pPr>
         <w:pStyle w:val="berschrift1"/>
       </w:pPr>
-      <w:bookmarkStart w:id="13" w:name="_Toc31182257"/>
+      <w:bookmarkStart w:id="13" w:name="_Toc31789916"/>
       <w:r>
         <w:t>5.</w:t>
       </w:r>
@@ -7104,7 +7741,15 @@
         <w:t>. Backpropagation</w:t>
       </w:r>
       <w:r>
-        <w:t xml:space="preserve"> (vllt Seitenumbruch erzwingen)</w:t>
+        <w:t xml:space="preserve"> (</w:t>
+      </w:r>
+      <w:proofErr w:type="spellStart"/>
+      <w:r>
+        <w:t>vllt</w:t>
+      </w:r>
+      <w:proofErr w:type="spellEnd"/>
+      <w:r>
+        <w:t xml:space="preserve"> Seitenumbruch erzwingen)</w:t>
       </w:r>
       <w:bookmarkEnd w:id="13"/>
     </w:p>
@@ -9249,6 +9894,7 @@
         </w:rPr>
         <w:t xml:space="preserve"> zeigt auch auf wie schnell ein Netz lernt. Wie in </w:t>
       </w:r>
+      <w:proofErr w:type="gramStart"/>
       <w:r>
         <w:rPr>
           <w:rFonts w:eastAsiaTheme="minorEastAsia"/>
@@ -9258,6 +9904,7 @@
         </w:rPr>
         <w:t>Abbildung ?</w:t>
       </w:r>
+      <w:proofErr w:type="gramEnd"/>
       <w:r>
         <w:rPr>
           <w:rFonts w:eastAsiaTheme="minorEastAsia"/>
@@ -9355,6 +10002,7 @@
             <w:rPr>
               <w:rFonts w:ascii="Cambria Math" w:hAnsi="Cambria Math"/>
             </w:rPr>
+            <w:lastRenderedPageBreak/>
             <m:t>Δ</m:t>
           </m:r>
           <m:sSub>
@@ -9571,9 +10219,8 @@
       <w:pPr>
         <w:pStyle w:val="berschrift1"/>
       </w:pPr>
-      <w:bookmarkStart w:id="14" w:name="_Toc31182258"/>
-      <w:r>
-        <w:lastRenderedPageBreak/>
+      <w:bookmarkStart w:id="14" w:name="_Toc31789917"/>
+      <w:r>
         <w:t>5.</w:t>
       </w:r>
       <w:r>
@@ -9680,15 +10327,44 @@
       <w:pPr>
         <w:pStyle w:val="berschrift1"/>
       </w:pPr>
-      <w:bookmarkStart w:id="15" w:name="_Toc31182259"/>
+      <w:bookmarkStart w:id="15" w:name="_Toc31789918"/>
       <w:r>
         <w:t>5.</w:t>
       </w:r>
       <w:r>
         <w:t xml:space="preserve">4.1. </w:t>
       </w:r>
-      <w:r>
-        <w:t>You only look once (YOLO)</w:t>
+      <w:proofErr w:type="spellStart"/>
+      <w:r>
+        <w:t>You</w:t>
+      </w:r>
+      <w:proofErr w:type="spellEnd"/>
+      <w:r>
+        <w:t xml:space="preserve"> </w:t>
+      </w:r>
+      <w:proofErr w:type="spellStart"/>
+      <w:r>
+        <w:t>only</w:t>
+      </w:r>
+      <w:proofErr w:type="spellEnd"/>
+      <w:r>
+        <w:t xml:space="preserve"> </w:t>
+      </w:r>
+      <w:proofErr w:type="spellStart"/>
+      <w:r>
+        <w:t>look</w:t>
+      </w:r>
+      <w:proofErr w:type="spellEnd"/>
+      <w:r>
+        <w:t xml:space="preserve"> </w:t>
+      </w:r>
+      <w:proofErr w:type="spellStart"/>
+      <w:r>
+        <w:t>once</w:t>
+      </w:r>
+      <w:proofErr w:type="spellEnd"/>
+      <w:r>
+        <w:t xml:space="preserve"> (YOLO)</w:t>
       </w:r>
       <w:bookmarkEnd w:id="15"/>
     </w:p>
@@ -9716,6 +10392,7 @@
       <w:r>
         <w:t xml:space="preserve">. YOLO arbeitet auf dem gesamten Bild. Zuerst wird das Bild in ein </w:t>
       </w:r>
+      <w:proofErr w:type="spellStart"/>
       <w:r>
         <w:t>S</w:t>
       </w:r>
@@ -9725,6 +10402,7 @@
       <w:r>
         <w:t>S</w:t>
       </w:r>
+      <w:proofErr w:type="spellEnd"/>
       <w:r>
         <w:t xml:space="preserve">-Grid unterteilt. Darauf werden in jedem </w:t>
       </w:r>
@@ -9848,6 +10526,7 @@
         <w:ind w:left="0"/>
       </w:pPr>
       <w:r>
+        <w:lastRenderedPageBreak/>
         <w:t xml:space="preserve">Wenn die Berechnungen </w:t>
       </w:r>
       <w:r>
@@ -9895,14 +10574,34 @@
         <w:ind w:left="0"/>
       </w:pPr>
       <w:r>
-        <w:t>YOLO ist der schnellste Segmentierungsalgorithmus von den vorzustellenden Algorithmen. YOLOv3 ermöglicht es Bounding Boxes in Echtzeit zu erzeugen. Die maximal mögliche Bilderrate, bei einem 320x320 Pixel großen Bild und einer TitanX Grafikkarte, beträgt 45 FPS.</w:t>
-      </w:r>
-      <w:r>
-        <w:t xml:space="preserve"> Die Genauigkeit der Positionsbestimmung ist </w:t>
-      </w:r>
-      <w:r>
-        <w:lastRenderedPageBreak/>
-        <w:t>genauso gut wie der, im folgenden Kapitel vorgestellte, Algorithmus SSD und nur etwas schlechter wie der Algorithmus aus Kapitel 5.4.3.. Jedoch hat YOLO</w:t>
+        <w:t xml:space="preserve">YOLO ist der schnellste Segmentierungsalgorithmus </w:t>
+      </w:r>
+      <w:proofErr w:type="gramStart"/>
+      <w:r>
+        <w:t>von den vorzustellenden Algorithmen</w:t>
+      </w:r>
+      <w:proofErr w:type="gramEnd"/>
+      <w:r>
+        <w:t xml:space="preserve">. YOLOv3 ermöglicht es Bounding Boxes in Echtzeit zu erzeugen. Die maximal mögliche Bilderrate, bei einem 320x320 Pixel großen Bild und einer </w:t>
+      </w:r>
+      <w:proofErr w:type="spellStart"/>
+      <w:r>
+        <w:t>TitanX</w:t>
+      </w:r>
+      <w:proofErr w:type="spellEnd"/>
+      <w:r>
+        <w:t xml:space="preserve"> Grafikkarte, beträgt 45 FPS.</w:t>
+      </w:r>
+      <w:r>
+        <w:t xml:space="preserve"> Die Genauigkeit der Positionsbestimmung ist genauso gut wie der, im folgenden Kapitel vorgestellte, Algorithmus SSD und nur etwas schlechter wie der Algorithmus aus Kapitel 5.4.</w:t>
+      </w:r>
+      <w:proofErr w:type="gramStart"/>
+      <w:r>
+        <w:t>3..</w:t>
+      </w:r>
+      <w:proofErr w:type="gramEnd"/>
+      <w:r>
+        <w:t xml:space="preserve"> Jedoch hat YOLO</w:t>
       </w:r>
       <w:r>
         <w:t>v2</w:t>
@@ -9950,9 +10649,17 @@
       <w:pPr>
         <w:pStyle w:val="berschrift1"/>
       </w:pPr>
-      <w:bookmarkStart w:id="16" w:name="_Toc31182260"/>
-      <w:r>
-        <w:t>5.4.2. Single Shoot Detector (SSD)</w:t>
+      <w:bookmarkStart w:id="16" w:name="_Toc31789919"/>
+      <w:r>
+        <w:t xml:space="preserve">5.4.2. Single Shoot </w:t>
+      </w:r>
+      <w:proofErr w:type="spellStart"/>
+      <w:r>
+        <w:t>Detector</w:t>
+      </w:r>
+      <w:proofErr w:type="spellEnd"/>
+      <w:r>
+        <w:t xml:space="preserve"> (SSD)</w:t>
       </w:r>
       <w:bookmarkEnd w:id="16"/>
     </w:p>
@@ -10227,16 +10934,33 @@
     </w:p>
     <w:p>
       <w:r>
-        <w:t>Hier dann nach erlaubnis weiter wie schnell SSD ist.</w:t>
+        <w:lastRenderedPageBreak/>
+        <w:t xml:space="preserve">Hier dann nach </w:t>
+      </w:r>
+      <w:proofErr w:type="spellStart"/>
+      <w:r>
+        <w:t>erlaubnis</w:t>
+      </w:r>
+      <w:proofErr w:type="spellEnd"/>
+      <w:r>
+        <w:t xml:space="preserve"> weiter wie schnell SSD ist.</w:t>
       </w:r>
     </w:p>
     <w:p>
       <w:pPr>
         <w:pStyle w:val="berschrift1"/>
       </w:pPr>
-      <w:bookmarkStart w:id="17" w:name="_Toc31182261"/>
-      <w:r>
-        <w:t>5.4.3. Faster Region-Based Convolutional Neuronal Network</w:t>
+      <w:bookmarkStart w:id="17" w:name="_Toc31789920"/>
+      <w:r>
+        <w:t>5.4.3. Faster Region-</w:t>
+      </w:r>
+      <w:proofErr w:type="spellStart"/>
+      <w:r>
+        <w:t>Based</w:t>
+      </w:r>
+      <w:proofErr w:type="spellEnd"/>
+      <w:r>
+        <w:t xml:space="preserve"> Convolutional Neuronal Network</w:t>
       </w:r>
       <w:r>
         <w:t xml:space="preserve"> (Faster R-CNN)</w:t>
@@ -10244,7 +10968,6 @@
       <w:bookmarkEnd w:id="17"/>
     </w:p>
     <w:p>
-      <w:bookmarkStart w:id="18" w:name="_Toc31182262"/>
       <w:r>
         <w:t xml:space="preserve">Faster R-CNN’s verwenden ein vorgestelltes </w:t>
       </w:r>
@@ -10258,24 +10981,52 @@
         <w:t>,</w:t>
       </w:r>
       <w:r>
-        <w:t xml:space="preserve"> welches eine Feature Map von dem </w:t>
+        <w:t xml:space="preserve"> welches eine Feature </w:t>
+      </w:r>
+      <w:proofErr w:type="spellStart"/>
+      <w:r>
+        <w:t>Map</w:t>
+      </w:r>
+      <w:proofErr w:type="spellEnd"/>
+      <w:r>
+        <w:t xml:space="preserve"> von dem </w:t>
       </w:r>
       <w:r>
         <w:t>zu Klassifizierenden</w:t>
       </w:r>
       <w:r>
-        <w:t xml:space="preserve"> Bild erstellt. Diese Feature Map wird für zwei Dinge benutzt. Die erste Anwendung ist die Vorbestimmung von möglichen Objekten in </w:t>
-      </w:r>
-      <w:r>
-        <w:lastRenderedPageBreak/>
-        <w:t xml:space="preserve">einem </w:t>
+        <w:t xml:space="preserve"> Bild erstellt. Diese Feature </w:t>
+      </w:r>
+      <w:proofErr w:type="spellStart"/>
+      <w:r>
+        <w:t>Map</w:t>
+      </w:r>
+      <w:proofErr w:type="spellEnd"/>
+      <w:r>
+        <w:t xml:space="preserve"> wird für zwei Dinge benutzt. Die erste Anwendung ist die Vorbestimmung von möglichen Objekten in einem </w:t>
       </w:r>
       <w:r>
         <w:rPr>
           <w:i/>
           <w:iCs/>
         </w:rPr>
-        <w:t>Region Proposal Network</w:t>
+        <w:t xml:space="preserve">Region </w:t>
+      </w:r>
+      <w:proofErr w:type="spellStart"/>
+      <w:r>
+        <w:rPr>
+          <w:i/>
+          <w:iCs/>
+        </w:rPr>
+        <w:t>Proposal</w:t>
+      </w:r>
+      <w:proofErr w:type="spellEnd"/>
+      <w:r>
+        <w:rPr>
+          <w:i/>
+          <w:iCs/>
+        </w:rPr>
+        <w:t xml:space="preserve"> Network</w:t>
       </w:r>
       <w:r>
         <w:t xml:space="preserve"> </w:t>
@@ -10284,10 +11035,26 @@
         <w:t xml:space="preserve">(RPN) </w:t>
       </w:r>
       <w:r>
-        <w:t>und die zweite ist das Region of Interest-Pooling</w:t>
-      </w:r>
-      <w:r>
-        <w:t>, auch RoI-Pooling genannt</w:t>
+        <w:t xml:space="preserve">und die zweite ist das Region </w:t>
+      </w:r>
+      <w:proofErr w:type="spellStart"/>
+      <w:r>
+        <w:t>of</w:t>
+      </w:r>
+      <w:proofErr w:type="spellEnd"/>
+      <w:r>
+        <w:t xml:space="preserve"> Interest-Pooling</w:t>
+      </w:r>
+      <w:r>
+        <w:t xml:space="preserve">, auch </w:t>
+      </w:r>
+      <w:proofErr w:type="spellStart"/>
+      <w:r>
+        <w:t>RoI</w:t>
+      </w:r>
+      <w:proofErr w:type="spellEnd"/>
+      <w:r>
+        <w:t>-Pooling genannt</w:t>
       </w:r>
       <w:r>
         <w:t>. Dieses skaliert</w:t>
@@ -10299,7 +11066,15 @@
         <w:t>G</w:t>
       </w:r>
       <w:r>
-        <w:t xml:space="preserve">röße der Feature Map auf </w:t>
+        <w:t xml:space="preserve">röße der Feature </w:t>
+      </w:r>
+      <w:proofErr w:type="spellStart"/>
+      <w:r>
+        <w:t>Map</w:t>
+      </w:r>
+      <w:proofErr w:type="spellEnd"/>
+      <w:r>
+        <w:t xml:space="preserve"> auf </w:t>
       </w:r>
       <w:r>
         <w:t>die geforderte Größe des folgenden Klassifizierungsschichte</w:t>
@@ -10360,10 +11135,7 @@
         <w:t xml:space="preserve"> </w:t>
       </w:r>
       <w:r>
-        <w:t>mit einer dazugehörigen Wahrscheinlichkeit zu welcher Gruppe dieser Bereich gehört</w:t>
-      </w:r>
-      <w:r>
-        <w:t>,</w:t>
+        <w:t>mit einer dazugehörigen Wahrscheinlichkeit zu welcher Gruppe dieser Bereich gehört,</w:t>
       </w:r>
       <w:r>
         <w:t xml:space="preserve"> </w:t>
@@ -10377,6 +11149,7 @@
       <w:r>
         <w:t xml:space="preserve"> Um dies zu erreichen wird ein </w:t>
       </w:r>
+      <w:proofErr w:type="spellStart"/>
       <w:r>
         <w:rPr>
           <w:i/>
@@ -10384,6 +11157,7 @@
         </w:rPr>
         <w:t>nxn</w:t>
       </w:r>
+      <w:proofErr w:type="spellEnd"/>
       <w:r>
         <w:t xml:space="preserve"> große </w:t>
       </w:r>
@@ -10391,7 +11165,15 @@
         <w:t>Convolutional Schicht</w:t>
       </w:r>
       <w:r>
-        <w:t xml:space="preserve"> erstellt, welches sich über die Feature Map schiebt.</w:t>
+        <w:t xml:space="preserve"> erstellt, welches sich über die Feature </w:t>
+      </w:r>
+      <w:proofErr w:type="spellStart"/>
+      <w:r>
+        <w:t>Map</w:t>
+      </w:r>
+      <w:proofErr w:type="spellEnd"/>
+      <w:r>
+        <w:t xml:space="preserve"> schiebt.</w:t>
       </w:r>
       <w:r>
         <w:t xml:space="preserve"> Das Ergebnis wird in einer Box-Regression-Schicht und einer Box-Klassifizierungs-Schicht bearbeitet. Die Box-Regression-Schicht ist für die Anpassung der Größe der Bounding-Box zuständig und die Box-Klassifizierungs-Schicht wird für die Klassifizierungswahrscheinlichkeit benötigt. Die zwei Schichten werden </w:t>
@@ -10471,7 +11253,15 @@
     </w:p>
     <w:p>
       <w:r>
-        <w:t xml:space="preserve">Im Anschluss übernimmt die Klassifizierungs-Schicht, welche nach dem RoI-Pooling </w:t>
+        <w:t xml:space="preserve">Im Anschluss übernimmt die Klassifizierungs-Schicht, welche nach dem </w:t>
+      </w:r>
+      <w:proofErr w:type="spellStart"/>
+      <w:r>
+        <w:t>RoI</w:t>
+      </w:r>
+      <w:proofErr w:type="spellEnd"/>
+      <w:r>
+        <w:t xml:space="preserve">-Pooling </w:t>
       </w:r>
       <w:r>
         <w:t>implementiert ist, die genauen Bounding-Boxes und die Wahrscheinlichkeit zu welcher Gruppe diese Box gehört.</w:t>
@@ -10525,12 +11315,7 @@
         </w:sdtContent>
       </w:sdt>
       <w:r>
-        <w:t xml:space="preserve"> Die geringere Geschwindigkeit und die höhere Genauigkeit der Bounding-Boxes entsteht durch die Arbeitsweise des Netzes. Die oben beschriebene Arbeitsweise zeigt auf, dass Faster R-CNN’s </w:t>
-      </w:r>
-      <w:bookmarkStart w:id="19" w:name="_GoBack"/>
-      <w:bookmarkEnd w:id="19"/>
-      <w:r>
-        <w:t>das Bild</w:t>
+        <w:t xml:space="preserve"> Die geringere Geschwindigkeit und die höhere Genauigkeit der Bounding-Boxes entsteht durch die Arbeitsweise des Netzes. Die oben beschriebene Arbeitsweise zeigt auf, dass Faster R-CNN’s das Bild</w:t>
       </w:r>
       <w:r>
         <w:t xml:space="preserve"> zweimal</w:t>
@@ -10568,14 +11353,1101 @@
     <w:p>
       <w:pPr>
         <w:pStyle w:val="berschrift1"/>
-      </w:pPr>
-      <w:r>
+        <w:rPr>
+          <w:rFonts w:eastAsia="Times New Roman"/>
+          <w:lang w:eastAsia="de-DE"/>
+        </w:rPr>
+      </w:pPr>
+      <w:bookmarkStart w:id="18" w:name="_Toc31789921"/>
+      <w:r>
+        <w:rPr>
+          <w:rFonts w:eastAsia="Times New Roman"/>
+          <w:lang w:eastAsia="de-DE"/>
+        </w:rPr>
         <w:t>6</w:t>
       </w:r>
       <w:r>
+        <w:rPr>
+          <w:rFonts w:eastAsia="Times New Roman"/>
+          <w:lang w:eastAsia="de-DE"/>
+        </w:rPr>
+        <w:t>. Realisierung der Pattern Erkennung</w:t>
+      </w:r>
+      <w:r>
+        <w:rPr>
+          <w:rFonts w:eastAsia="Times New Roman"/>
+          <w:lang w:eastAsia="de-DE"/>
+        </w:rPr>
+        <w:t xml:space="preserve"> mittels einem Convolutional Neuronal Network</w:t>
+      </w:r>
+      <w:bookmarkEnd w:id="18"/>
+    </w:p>
+    <w:p>
+      <w:pPr>
+        <w:rPr>
+          <w:lang w:eastAsia="de-DE"/>
+        </w:rPr>
+      </w:pPr>
+      <w:r>
+        <w:rPr>
+          <w:lang w:eastAsia="de-DE"/>
+        </w:rPr>
+        <w:t>Nach dem in den vorherigen Kapiteln Grundlagen der einzelnen</w:t>
+      </w:r>
+      <w:r>
+        <w:rPr>
+          <w:lang w:eastAsia="de-DE"/>
+        </w:rPr>
+        <w:t xml:space="preserve"> </w:t>
+      </w:r>
+      <w:r>
+        <w:rPr>
+          <w:lang w:eastAsia="de-DE"/>
+        </w:rPr>
+        <w:t>Grundbausteine der Pattern Erkennung</w:t>
+      </w:r>
+      <w:r>
+        <w:rPr>
+          <w:lang w:eastAsia="de-DE"/>
+        </w:rPr>
+        <w:t xml:space="preserve"> mit einem CNN</w:t>
+      </w:r>
+      <w:r>
+        <w:rPr>
+          <w:lang w:eastAsia="de-DE"/>
+        </w:rPr>
+        <w:t xml:space="preserve"> erklärt wurden, geht es in diesem</w:t>
+      </w:r>
+      <w:r>
+        <w:rPr>
+          <w:lang w:eastAsia="de-DE"/>
+        </w:rPr>
+        <w:t xml:space="preserve"> </w:t>
+      </w:r>
+      <w:r>
+        <w:rPr>
+          <w:lang w:eastAsia="de-DE"/>
+        </w:rPr>
+        <w:lastRenderedPageBreak/>
+        <w:t>Abschnitt um die Realisierung der einzelnen Zwischenaufgaben. Die</w:t>
+      </w:r>
+      <w:r>
+        <w:rPr>
+          <w:lang w:eastAsia="de-DE"/>
+        </w:rPr>
+        <w:t xml:space="preserve"> </w:t>
+      </w:r>
+      <w:r>
+        <w:rPr>
+          <w:lang w:eastAsia="de-DE"/>
+        </w:rPr>
+        <w:t>Umsetzung des Projektes wird in Python geschehen.</w:t>
+      </w:r>
+    </w:p>
+    <w:p>
+      <w:pPr>
+        <w:rPr>
+          <w:lang w:eastAsia="de-DE"/>
+        </w:rPr>
+      </w:pPr>
+      <w:r>
+        <w:rPr>
+          <w:lang w:eastAsia="de-DE"/>
+        </w:rPr>
+        <w:t>Zu aller erst müssen auf das gewünschte Musikstück verschiedene Filter</w:t>
+      </w:r>
+      <w:r>
+        <w:rPr>
+          <w:lang w:eastAsia="de-DE"/>
+        </w:rPr>
+        <w:t xml:space="preserve"> </w:t>
+      </w:r>
+      <w:r>
+        <w:rPr>
+          <w:lang w:eastAsia="de-DE"/>
+        </w:rPr>
+        <w:t xml:space="preserve">gelegt werden. </w:t>
+      </w:r>
+      <w:r>
+        <w:rPr>
+          <w:lang w:eastAsia="de-DE"/>
+        </w:rPr>
+        <w:t xml:space="preserve">Die Filter sind dafür wichtig um die Größe der Bilder, welche in das CNN gegeben werden, zu verringern. </w:t>
+      </w:r>
+      <w:r>
+        <w:rPr>
+          <w:lang w:eastAsia="de-DE"/>
+        </w:rPr>
+        <w:t>Die benötigten Filter sind ein Low-Pass-Filter, ein</w:t>
+      </w:r>
+      <w:r>
+        <w:rPr>
+          <w:lang w:eastAsia="de-DE"/>
+        </w:rPr>
+        <w:t xml:space="preserve"> </w:t>
+      </w:r>
+      <w:r>
+        <w:rPr>
+          <w:lang w:eastAsia="de-DE"/>
+        </w:rPr>
+        <w:t>Band-Pass-Filter und ein High-Pass-Filter.</w:t>
+      </w:r>
+      <w:r>
+        <w:rPr>
+          <w:lang w:eastAsia="de-DE"/>
+        </w:rPr>
+        <w:t xml:space="preserve"> Aus diesem Grund werden pro Lied drei Klassifizierungen durch das Netz nötig sein. </w:t>
+      </w:r>
+      <w:r>
+        <w:rPr>
+          <w:color w:val="FF0000"/>
+          <w:lang w:eastAsia="de-DE"/>
+        </w:rPr>
+        <w:t xml:space="preserve">Als nächstes werden die </w:t>
+      </w:r>
+      <w:proofErr w:type="spellStart"/>
+      <w:r>
+        <w:rPr>
+          <w:color w:val="FF0000"/>
+          <w:lang w:eastAsia="de-DE"/>
+        </w:rPr>
+        <w:t>Patternstreams</w:t>
+      </w:r>
+      <w:proofErr w:type="spellEnd"/>
+      <w:r>
+        <w:rPr>
+          <w:color w:val="FF0000"/>
+          <w:lang w:eastAsia="de-DE"/>
+        </w:rPr>
+        <w:t xml:space="preserve"> der Beats per </w:t>
+      </w:r>
+      <w:proofErr w:type="spellStart"/>
+      <w:r>
+        <w:rPr>
+          <w:color w:val="FF0000"/>
+          <w:lang w:eastAsia="de-DE"/>
+        </w:rPr>
+        <w:t>minute</w:t>
+      </w:r>
+      <w:proofErr w:type="spellEnd"/>
+      <w:r>
+        <w:rPr>
+          <w:color w:val="FF0000"/>
+          <w:lang w:eastAsia="de-DE"/>
+        </w:rPr>
+        <w:t xml:space="preserve"> (BPM) und des Rhythmus des Musikstücks extrahiert</w:t>
+      </w:r>
+      <w:r>
+        <w:rPr>
+          <w:color w:val="FF0000"/>
+          <w:lang w:eastAsia="de-DE"/>
+        </w:rPr>
         <w:t xml:space="preserve">. </w:t>
       </w:r>
       <w:r>
+        <w:rPr>
+          <w:b/>
+          <w:bCs/>
+          <w:color w:val="FF0000"/>
+          <w:lang w:eastAsia="de-DE"/>
+        </w:rPr>
+        <w:t>(Unter Umständen nicht nötig)</w:t>
+      </w:r>
+      <w:r>
+        <w:rPr>
+          <w:lang w:eastAsia="de-DE"/>
+        </w:rPr>
+        <w:t xml:space="preserve"> Danach werden die </w:t>
+      </w:r>
+      <w:proofErr w:type="spellStart"/>
+      <w:r>
+        <w:rPr>
+          <w:lang w:eastAsia="de-DE"/>
+        </w:rPr>
+        <w:t>Spektrumbilder</w:t>
+      </w:r>
+      <w:proofErr w:type="spellEnd"/>
+      <w:r>
+        <w:rPr>
+          <w:lang w:eastAsia="de-DE"/>
+        </w:rPr>
+        <w:t xml:space="preserve"> des Low- und</w:t>
+      </w:r>
+      <w:r>
+        <w:rPr>
+          <w:lang w:eastAsia="de-DE"/>
+        </w:rPr>
+        <w:t xml:space="preserve"> </w:t>
+      </w:r>
+      <w:r>
+        <w:rPr>
+          <w:lang w:eastAsia="de-DE"/>
+        </w:rPr>
+        <w:t xml:space="preserve">High-Pass-Filter </w:t>
+      </w:r>
+      <w:r>
+        <w:rPr>
+          <w:color w:val="FF0000"/>
+          <w:lang w:eastAsia="de-DE"/>
+        </w:rPr>
+        <w:t xml:space="preserve">und die </w:t>
+      </w:r>
+      <w:proofErr w:type="spellStart"/>
+      <w:r>
+        <w:rPr>
+          <w:color w:val="FF0000"/>
+          <w:lang w:eastAsia="de-DE"/>
+        </w:rPr>
+        <w:t>Patternstreams</w:t>
+      </w:r>
+      <w:proofErr w:type="spellEnd"/>
+      <w:r>
+        <w:rPr>
+          <w:color w:val="FF0000"/>
+          <w:lang w:eastAsia="de-DE"/>
+        </w:rPr>
+        <w:t xml:space="preserve"> der BPM und des Rhythmus</w:t>
+      </w:r>
+      <w:r>
+        <w:rPr>
+          <w:lang w:eastAsia="de-DE"/>
+        </w:rPr>
+        <w:t xml:space="preserve"> an ein</w:t>
+      </w:r>
+      <w:r>
+        <w:rPr>
+          <w:lang w:eastAsia="de-DE"/>
+        </w:rPr>
+        <w:t xml:space="preserve"> </w:t>
+      </w:r>
+      <w:r>
+        <w:rPr>
+          <w:lang w:eastAsia="de-DE"/>
+        </w:rPr>
+        <w:t>neuronales Netz gegeben, um die Pattern des Basses, der Drum und der Clap</w:t>
+      </w:r>
+      <w:r>
+        <w:rPr>
+          <w:lang w:eastAsia="de-DE"/>
+        </w:rPr>
+        <w:t xml:space="preserve"> </w:t>
+      </w:r>
+      <w:r>
+        <w:rPr>
+          <w:lang w:eastAsia="de-DE"/>
+        </w:rPr>
+        <w:t>zu erkennen.</w:t>
+      </w:r>
+      <w:r>
+        <w:rPr>
+          <w:lang w:eastAsia="de-DE"/>
+        </w:rPr>
+        <w:t xml:space="preserve"> Der Bass, Drum und die Clap sind gut zu erkennen, wie </w:t>
+      </w:r>
+      <w:proofErr w:type="gramStart"/>
+      <w:r>
+        <w:rPr>
+          <w:b/>
+          <w:bCs/>
+          <w:color w:val="FF0000"/>
+          <w:lang w:eastAsia="de-DE"/>
+        </w:rPr>
+        <w:t>Abbildung ?</w:t>
+      </w:r>
+      <w:proofErr w:type="gramEnd"/>
+      <w:r>
+        <w:rPr>
+          <w:b/>
+          <w:bCs/>
+          <w:color w:val="FF0000"/>
+          <w:lang w:eastAsia="de-DE"/>
+        </w:rPr>
+        <w:t xml:space="preserve"> a und c</w:t>
+      </w:r>
+      <w:r>
+        <w:rPr>
+          <w:lang w:eastAsia="de-DE"/>
+        </w:rPr>
+        <w:t xml:space="preserve"> aufzeigt.</w:t>
+      </w:r>
+    </w:p>
+    <w:p>
+      <w:pPr>
+        <w:rPr>
+          <w:b/>
+          <w:bCs/>
+          <w:color w:val="FF0000"/>
+          <w:lang w:eastAsia="de-DE"/>
+        </w:rPr>
+      </w:pPr>
+      <w:r>
+        <w:rPr>
+          <w:b/>
+          <w:bCs/>
+          <w:color w:val="FF0000"/>
+          <w:lang w:eastAsia="de-DE"/>
+        </w:rPr>
+        <w:t>Bild mit den drei Spektren einfügen</w:t>
+      </w:r>
+    </w:p>
+    <w:p>
+      <w:pPr>
+        <w:rPr>
+          <w:lang w:eastAsia="de-DE"/>
+        </w:rPr>
+      </w:pPr>
+      <w:r>
+        <w:rPr>
+          <w:lang w:eastAsia="de-DE"/>
+        </w:rPr>
+        <w:t xml:space="preserve">Das Spektrum des Middle-Pass-Filters wird der schwierigste Teil in dieser Klassifikation, da in diesem </w:t>
+      </w:r>
+      <w:r>
+        <w:rPr>
+          <w:lang w:eastAsia="de-DE"/>
+        </w:rPr>
+        <w:t xml:space="preserve">Frequenzbereich die restlichen Instrumente liegen. Somit überlagern sich in diesem Spektrum auch die Frequenzen der Instrumente, was das Spektrum in </w:t>
+      </w:r>
+      <w:proofErr w:type="gramStart"/>
+      <w:r>
+        <w:rPr>
+          <w:b/>
+          <w:bCs/>
+          <w:color w:val="FF0000"/>
+          <w:lang w:eastAsia="de-DE"/>
+        </w:rPr>
+        <w:t>Abbildung ?</w:t>
+      </w:r>
+      <w:proofErr w:type="gramEnd"/>
+      <w:r>
+        <w:rPr>
+          <w:color w:val="FF0000"/>
+          <w:lang w:eastAsia="de-DE"/>
+        </w:rPr>
+        <w:t xml:space="preserve"> </w:t>
+      </w:r>
+      <w:r>
+        <w:rPr>
+          <w:lang w:eastAsia="de-DE"/>
+        </w:rPr>
+        <w:t xml:space="preserve">b beweist. Dadurch wird es nicht mehr möglich sein die erkannten Pattern einem Instrument zuzuordnen. Somit wird das CNN lediglich wiederholende Muster im Spektrum erkennen. Die Klassifizierung welches Instrument das angezeigte Pattern spielt muss somit noch vom Endbenutzter bestimmt werden. </w:t>
+      </w:r>
+    </w:p>
+    <w:p>
+      <w:pPr>
+        <w:rPr>
+          <w:lang w:eastAsia="de-DE"/>
+        </w:rPr>
+      </w:pPr>
+      <w:r>
+        <w:rPr>
+          <w:lang w:eastAsia="de-DE"/>
+        </w:rPr>
+        <w:t xml:space="preserve">Zum Schluss müssen </w:t>
+      </w:r>
+      <w:proofErr w:type="gramStart"/>
+      <w:r>
+        <w:rPr>
+          <w:lang w:eastAsia="de-DE"/>
+        </w:rPr>
+        <w:t>die erkannten Pattern</w:t>
+      </w:r>
+      <w:proofErr w:type="gramEnd"/>
+      <w:r>
+        <w:rPr>
+          <w:lang w:eastAsia="de-DE"/>
+        </w:rPr>
+        <w:t xml:space="preserve"> angezeigt werden.</w:t>
+      </w:r>
+    </w:p>
+    <w:p>
+      <w:pPr>
+        <w:pStyle w:val="berschrift1"/>
+        <w:rPr>
+          <w:rFonts w:eastAsia="Times New Roman"/>
+          <w:lang w:eastAsia="de-DE"/>
+        </w:rPr>
+      </w:pPr>
+      <w:bookmarkStart w:id="19" w:name="_Toc31789922"/>
+      <w:r>
+        <w:rPr>
+          <w:rFonts w:eastAsia="Times New Roman"/>
+          <w:lang w:eastAsia="de-DE"/>
+        </w:rPr>
+        <w:t>6</w:t>
+      </w:r>
+      <w:r>
+        <w:rPr>
+          <w:rFonts w:eastAsia="Times New Roman"/>
+          <w:lang w:eastAsia="de-DE"/>
+        </w:rPr>
+        <w:t>.1. Realisierung des Low-/Band-/High-Pass-Filter</w:t>
+      </w:r>
+      <w:bookmarkEnd w:id="19"/>
+    </w:p>
+    <w:p>
+      <w:pPr>
+        <w:rPr>
+          <w:lang w:eastAsia="de-DE"/>
+        </w:rPr>
+      </w:pPr>
+      <w:r>
+        <w:rPr>
+          <w:lang w:eastAsia="de-DE"/>
+        </w:rPr>
+        <w:t>Für die Umsetzung der drei Filter</w:t>
+      </w:r>
+      <w:r>
+        <w:rPr>
+          <w:lang w:eastAsia="de-DE"/>
+        </w:rPr>
+        <w:t>,</w:t>
+      </w:r>
+      <w:r>
+        <w:rPr>
+          <w:lang w:eastAsia="de-DE"/>
+        </w:rPr>
+        <w:t xml:space="preserve"> wird das aus der </w:t>
+      </w:r>
+      <w:proofErr w:type="spellStart"/>
+      <w:r>
+        <w:rPr>
+          <w:lang w:eastAsia="de-DE"/>
+        </w:rPr>
+        <w:t>Pythonbibliothek</w:t>
+      </w:r>
+      <w:proofErr w:type="spellEnd"/>
+      <w:r>
+        <w:rPr>
+          <w:lang w:eastAsia="de-DE"/>
+        </w:rPr>
+        <w:t xml:space="preserve"> </w:t>
+      </w:r>
+      <w:r>
+        <w:rPr>
+          <w:lang w:eastAsia="de-DE"/>
+        </w:rPr>
+        <w:t xml:space="preserve">stammende Packet </w:t>
+      </w:r>
+      <w:proofErr w:type="spellStart"/>
+      <w:r>
+        <w:rPr>
+          <w:lang w:eastAsia="de-DE"/>
+        </w:rPr>
+        <w:t>aubio</w:t>
+      </w:r>
+      <w:proofErr w:type="spellEnd"/>
+      <w:r>
+        <w:rPr>
+          <w:lang w:eastAsia="de-DE"/>
+        </w:rPr>
+        <w:t xml:space="preserve"> verwendet. Dieses ist zum einlesen der .</w:t>
+      </w:r>
+      <w:proofErr w:type="spellStart"/>
+      <w:r>
+        <w:rPr>
+          <w:lang w:eastAsia="de-DE"/>
+        </w:rPr>
+        <w:t>wav</w:t>
+      </w:r>
+      <w:proofErr w:type="spellEnd"/>
+      <w:r>
+        <w:rPr>
+          <w:lang w:eastAsia="de-DE"/>
+        </w:rPr>
+        <w:t xml:space="preserve"> </w:t>
+      </w:r>
+      <w:r>
+        <w:rPr>
+          <w:lang w:eastAsia="de-DE"/>
+        </w:rPr>
+        <w:t>zuständig. Da es in diesem Packet keine Funktionen für einen</w:t>
+      </w:r>
+      <w:r>
+        <w:rPr>
+          <w:lang w:eastAsia="de-DE"/>
+        </w:rPr>
+        <w:t xml:space="preserve"> </w:t>
+      </w:r>
+      <w:r>
+        <w:rPr>
+          <w:lang w:eastAsia="de-DE"/>
+        </w:rPr>
+        <w:t>Low-/Band-/High-Pass-Filter gibt, muss für dessen Umsetzung ein</w:t>
+      </w:r>
+      <w:r>
+        <w:rPr>
+          <w:lang w:eastAsia="de-DE"/>
+        </w:rPr>
+        <w:t xml:space="preserve"> </w:t>
+      </w:r>
+      <w:proofErr w:type="spellStart"/>
+      <w:r>
+        <w:rPr>
+          <w:lang w:eastAsia="de-DE"/>
+        </w:rPr>
+        <w:t>Biquad</w:t>
+      </w:r>
+      <w:proofErr w:type="spellEnd"/>
+      <w:r>
+        <w:rPr>
+          <w:lang w:eastAsia="de-DE"/>
+        </w:rPr>
+        <w:t>-Filter benutzt werden.</w:t>
+      </w:r>
+      <w:r>
+        <w:rPr>
+          <w:lang w:eastAsia="de-DE"/>
+        </w:rPr>
+        <w:t xml:space="preserve"> Ein </w:t>
+      </w:r>
+      <w:proofErr w:type="spellStart"/>
+      <w:r>
+        <w:rPr>
+          <w:lang w:eastAsia="de-DE"/>
+        </w:rPr>
+        <w:t>Biquad</w:t>
+      </w:r>
+      <w:proofErr w:type="spellEnd"/>
+      <w:r>
+        <w:rPr>
+          <w:lang w:eastAsia="de-DE"/>
+        </w:rPr>
+        <w:t xml:space="preserve">-Filter ist ein </w:t>
+      </w:r>
+      <w:r>
+        <w:rPr>
+          <w:i/>
+          <w:iCs/>
+          <w:lang w:eastAsia="de-DE"/>
+        </w:rPr>
+        <w:t xml:space="preserve">infinite </w:t>
+      </w:r>
+      <w:proofErr w:type="spellStart"/>
+      <w:r>
+        <w:rPr>
+          <w:i/>
+          <w:iCs/>
+          <w:lang w:eastAsia="de-DE"/>
+        </w:rPr>
+        <w:t>impulse</w:t>
+      </w:r>
+      <w:proofErr w:type="spellEnd"/>
+      <w:r>
+        <w:rPr>
+          <w:i/>
+          <w:iCs/>
+          <w:lang w:eastAsia="de-DE"/>
+        </w:rPr>
+        <w:t xml:space="preserve"> </w:t>
+      </w:r>
+      <w:proofErr w:type="spellStart"/>
+      <w:r>
+        <w:rPr>
+          <w:i/>
+          <w:iCs/>
+          <w:lang w:eastAsia="de-DE"/>
+        </w:rPr>
+        <w:t>response</w:t>
+      </w:r>
+      <w:proofErr w:type="spellEnd"/>
+      <w:r>
+        <w:rPr>
+          <w:lang w:eastAsia="de-DE"/>
+        </w:rPr>
+        <w:t xml:space="preserve"> Filter der zweiten Ordnung welcher als Grundbaustein für komplexere Filter dient.</w:t>
+      </w:r>
+      <w:sdt>
+        <w:sdtPr>
+          <w:rPr>
+            <w:lang w:eastAsia="de-DE"/>
+          </w:rPr>
+          <w:id w:val="1502460442"/>
+          <w:citation/>
+        </w:sdtPr>
+        <w:sdtContent>
+          <w:r>
+            <w:rPr>
+              <w:lang w:eastAsia="de-DE"/>
+            </w:rPr>
+            <w:fldChar w:fldCharType="begin"/>
+          </w:r>
+          <w:r>
+            <w:rPr>
+              <w:lang w:eastAsia="de-DE"/>
+            </w:rPr>
+            <w:instrText xml:space="preserve"> CITATION Red03 \l 1031 </w:instrText>
+          </w:r>
+          <w:r>
+            <w:rPr>
+              <w:lang w:eastAsia="de-DE"/>
+            </w:rPr>
+            <w:fldChar w:fldCharType="separate"/>
+          </w:r>
+          <w:r>
+            <w:rPr>
+              <w:noProof/>
+              <w:lang w:eastAsia="de-DE"/>
+            </w:rPr>
+            <w:t xml:space="preserve"> (Redmon N. , 2003)</w:t>
+          </w:r>
+          <w:r>
+            <w:rPr>
+              <w:lang w:eastAsia="de-DE"/>
+            </w:rPr>
+            <w:fldChar w:fldCharType="end"/>
+          </w:r>
+        </w:sdtContent>
+      </w:sdt>
+    </w:p>
+    <w:p>
+      <w:pPr>
+        <w:rPr>
+          <w:b/>
+          <w:bCs/>
+          <w:color w:val="FF0000"/>
+          <w:lang w:eastAsia="de-DE"/>
+        </w:rPr>
+      </w:pPr>
+      <w:r>
+        <w:rPr>
+          <w:lang w:eastAsia="de-DE"/>
+        </w:rPr>
+        <w:t xml:space="preserve">Als nächstes müssen die Koeffizienten für den </w:t>
+      </w:r>
+      <w:proofErr w:type="spellStart"/>
+      <w:r>
+        <w:rPr>
+          <w:lang w:eastAsia="de-DE"/>
+        </w:rPr>
+        <w:t>Biquad</w:t>
+      </w:r>
+      <w:proofErr w:type="spellEnd"/>
+      <w:r>
+        <w:rPr>
+          <w:lang w:eastAsia="de-DE"/>
+        </w:rPr>
+        <w:t xml:space="preserve"> bestimmt werden. Dafür wird </w:t>
+      </w:r>
+      <w:proofErr w:type="spellStart"/>
+      <w:r>
+        <w:rPr>
+          <w:lang w:eastAsia="de-DE"/>
+        </w:rPr>
+        <w:t>Matlab</w:t>
+      </w:r>
+      <w:proofErr w:type="spellEnd"/>
+      <w:r>
+        <w:rPr>
+          <w:lang w:eastAsia="de-DE"/>
+        </w:rPr>
+        <w:t xml:space="preserve"> verwendet. </w:t>
+      </w:r>
+      <w:r>
+        <w:rPr>
+          <w:b/>
+          <w:bCs/>
+          <w:color w:val="FF0000"/>
+          <w:lang w:eastAsia="de-DE"/>
+        </w:rPr>
+        <w:t>Hier dann weiter am Freitag</w:t>
+      </w:r>
+      <w:r>
+        <w:rPr>
+          <w:b/>
+          <w:bCs/>
+          <w:color w:val="FF0000"/>
+          <w:lang w:eastAsia="de-DE"/>
+        </w:rPr>
+        <w:t xml:space="preserve"> auch mit aufsagen wo die Filter enden sollen</w:t>
+      </w:r>
+    </w:p>
+    <w:p>
+      <w:pPr>
+        <w:rPr>
+          <w:lang w:eastAsia="de-DE"/>
+        </w:rPr>
+      </w:pPr>
+      <w:r>
+        <w:rPr>
+          <w:lang w:eastAsia="de-DE"/>
+        </w:rPr>
+        <w:t xml:space="preserve">Nachdem die Koeffizienten bestimmt sind, </w:t>
+      </w:r>
+      <w:r>
+        <w:rPr>
+          <w:lang w:eastAsia="de-DE"/>
+        </w:rPr>
+        <w:t xml:space="preserve">sind folgende </w:t>
+      </w:r>
+      <w:r>
+        <w:rPr>
+          <w:lang w:eastAsia="de-DE"/>
+        </w:rPr>
+        <w:t>Filterfunktionen realisiert worden.</w:t>
+      </w:r>
+    </w:p>
+    <w:p>
+      <w:pPr>
+        <w:rPr>
+          <w:b/>
+          <w:bCs/>
+          <w:color w:val="FF0000"/>
+          <w:lang w:eastAsia="de-DE"/>
+        </w:rPr>
+      </w:pPr>
+      <w:r>
+        <w:rPr>
+          <w:b/>
+          <w:bCs/>
+          <w:color w:val="FF0000"/>
+          <w:lang w:eastAsia="de-DE"/>
+        </w:rPr>
+        <w:t>BILD EINFÜGEN</w:t>
+      </w:r>
+    </w:p>
+    <w:p>
+      <w:pPr>
+        <w:rPr>
+          <w:lang w:eastAsia="de-DE"/>
+        </w:rPr>
+      </w:pPr>
+      <w:r>
+        <w:rPr>
+          <w:lang w:eastAsia="de-DE"/>
+        </w:rPr>
+        <w:lastRenderedPageBreak/>
+        <w:t xml:space="preserve">Da folgende Funktionen keine harten Kanten an Grenzen aufweisen, werden mehrere </w:t>
+      </w:r>
+      <w:proofErr w:type="spellStart"/>
+      <w:r>
+        <w:rPr>
+          <w:lang w:eastAsia="de-DE"/>
+        </w:rPr>
+        <w:t>Biquads</w:t>
+      </w:r>
+      <w:proofErr w:type="spellEnd"/>
+      <w:r>
+        <w:rPr>
+          <w:lang w:eastAsia="de-DE"/>
+        </w:rPr>
+        <w:t xml:space="preserve"> mit gleichen Koeffizienten hintereinander gehangen. Das führt dazu das die Grenzen schärfer werden.</w:t>
+      </w:r>
+      <w:sdt>
+        <w:sdtPr>
+          <w:rPr>
+            <w:lang w:eastAsia="de-DE"/>
+          </w:rPr>
+          <w:id w:val="1256018972"/>
+          <w:citation/>
+        </w:sdtPr>
+        <w:sdtContent>
+          <w:r>
+            <w:rPr>
+              <w:lang w:eastAsia="de-DE"/>
+            </w:rPr>
+            <w:fldChar w:fldCharType="begin"/>
+          </w:r>
+          <w:r>
+            <w:rPr>
+              <w:lang w:eastAsia="de-DE"/>
+            </w:rPr>
+            <w:instrText xml:space="preserve"> CITATION Red03 \l 1031 </w:instrText>
+          </w:r>
+          <w:r>
+            <w:rPr>
+              <w:lang w:eastAsia="de-DE"/>
+            </w:rPr>
+            <w:fldChar w:fldCharType="separate"/>
+          </w:r>
+          <w:r>
+            <w:rPr>
+              <w:noProof/>
+              <w:lang w:eastAsia="de-DE"/>
+            </w:rPr>
+            <w:t xml:space="preserve"> (Redmon N. , 2003)</w:t>
+          </w:r>
+          <w:r>
+            <w:rPr>
+              <w:lang w:eastAsia="de-DE"/>
+            </w:rPr>
+            <w:fldChar w:fldCharType="end"/>
+          </w:r>
+        </w:sdtContent>
+      </w:sdt>
+    </w:p>
+    <w:p>
+      <w:pPr>
+        <w:rPr>
+          <w:lang w:eastAsia="de-DE"/>
+        </w:rPr>
+      </w:pPr>
+      <w:r>
+        <w:rPr>
+          <w:lang w:eastAsia="de-DE"/>
+        </w:rPr>
+        <w:t>Nachdem die Filter auf das Musikstück angewendet wurden, ist ganz klar zu hören, dass die Filter funktioniert haben. Ob die Grenzen an den gewünschten Frequenzen liegen, lasst sich durch das erzeugen der zugehörigen Spektren erkennen.</w:t>
+      </w:r>
+    </w:p>
+    <w:p>
+      <w:pPr>
+        <w:pStyle w:val="berschrift1"/>
+        <w:rPr>
+          <w:lang w:eastAsia="de-DE"/>
+        </w:rPr>
+      </w:pPr>
+      <w:bookmarkStart w:id="20" w:name="_Toc31789923"/>
+      <w:r>
+        <w:rPr>
+          <w:lang w:eastAsia="de-DE"/>
+        </w:rPr>
+        <w:t>6.2. Erzeugen der Spektren</w:t>
+      </w:r>
+      <w:bookmarkEnd w:id="20"/>
+      <w:r>
+        <w:rPr>
+          <w:lang w:eastAsia="de-DE"/>
+        </w:rPr>
+        <w:t xml:space="preserve"> </w:t>
+      </w:r>
+    </w:p>
+    <w:p>
+      <w:pPr>
+        <w:rPr>
+          <w:lang w:eastAsia="de-DE"/>
+        </w:rPr>
+      </w:pPr>
+      <w:r>
+        <w:rPr>
+          <w:lang w:eastAsia="de-DE"/>
+        </w:rPr>
+        <w:t xml:space="preserve">Nachdem alle Filter angewendet wurden, liegen nun drei MP3-Dateien pro Musikstück vor. Da jedoch dem CNN die Spektren der einzelnen Dateien vorgelegt werden sollen, müssen diese erstellt werden. Dafür wird das Programm </w:t>
+      </w:r>
+      <w:r>
+        <w:rPr>
+          <w:i/>
+          <w:iCs/>
+          <w:lang w:eastAsia="de-DE"/>
+        </w:rPr>
+        <w:t>Sonic</w:t>
+      </w:r>
+      <w:r>
+        <w:rPr>
+          <w:i/>
+          <w:iCs/>
+          <w:lang w:eastAsia="de-DE"/>
+        </w:rPr>
+        <w:t xml:space="preserve"> </w:t>
+      </w:r>
+      <w:r>
+        <w:rPr>
+          <w:i/>
+          <w:iCs/>
+          <w:lang w:eastAsia="de-DE"/>
+        </w:rPr>
+        <w:t>Visualizer</w:t>
+      </w:r>
+      <w:r>
+        <w:rPr>
+          <w:lang w:eastAsia="de-DE"/>
+        </w:rPr>
+        <w:t xml:space="preserve"> verwendet.</w:t>
+      </w:r>
+    </w:p>
+    <w:p>
+      <w:pPr>
+        <w:rPr>
+          <w:lang w:eastAsia="de-DE"/>
+        </w:rPr>
+      </w:pPr>
+      <w:r>
+        <w:rPr>
+          <w:lang w:eastAsia="de-DE"/>
+        </w:rPr>
+        <w:t>Der Sonic Visualizer ist ein kostenlosen Open Source Programm der Queen Mary Universität London</w:t>
+      </w:r>
+      <w:r>
+        <w:rPr>
+          <w:lang w:eastAsia="de-DE"/>
+        </w:rPr>
+        <w:t>,</w:t>
+      </w:r>
+      <w:r>
+        <w:rPr>
+          <w:lang w:eastAsia="de-DE"/>
+        </w:rPr>
+        <w:t xml:space="preserve"> mit welchem Musik mittels einer Vielzahl von Tool analysiert werden kann. </w:t>
+      </w:r>
+      <w:sdt>
+        <w:sdtPr>
+          <w:rPr>
+            <w:lang w:eastAsia="de-DE"/>
+          </w:rPr>
+          <w:id w:val="-1700471000"/>
+          <w:citation/>
+        </w:sdtPr>
+        <w:sdtContent>
+          <w:r>
+            <w:rPr>
+              <w:lang w:eastAsia="de-DE"/>
+            </w:rPr>
+            <w:fldChar w:fldCharType="begin"/>
+          </w:r>
+          <w:r>
+            <w:rPr>
+              <w:lang w:eastAsia="de-DE"/>
+            </w:rPr>
+            <w:instrText xml:space="preserve">CITATION Can19 \t  \l 1031 </w:instrText>
+          </w:r>
+          <w:r>
+            <w:rPr>
+              <w:lang w:eastAsia="de-DE"/>
+            </w:rPr>
+            <w:fldChar w:fldCharType="separate"/>
+          </w:r>
+          <w:r>
+            <w:rPr>
+              <w:noProof/>
+              <w:lang w:eastAsia="de-DE"/>
+            </w:rPr>
+            <w:t>(Cannam, Landone, &amp; Sandler, 2019)</w:t>
+          </w:r>
+          <w:r>
+            <w:rPr>
+              <w:lang w:eastAsia="de-DE"/>
+            </w:rPr>
+            <w:fldChar w:fldCharType="end"/>
+          </w:r>
+        </w:sdtContent>
+      </w:sdt>
+    </w:p>
+    <w:p>
+      <w:pPr>
+        <w:rPr>
+          <w:lang w:eastAsia="de-DE"/>
+        </w:rPr>
+      </w:pPr>
+      <w:r>
+        <w:rPr>
+          <w:lang w:eastAsia="de-DE"/>
+        </w:rPr>
+        <w:t xml:space="preserve">Die erzeugten Spektren der MP3-Dateien sind vergleichbar zu </w:t>
+      </w:r>
+      <w:proofErr w:type="gramStart"/>
+      <w:r>
+        <w:rPr>
+          <w:b/>
+          <w:bCs/>
+          <w:color w:val="FF0000"/>
+          <w:lang w:eastAsia="de-DE"/>
+        </w:rPr>
+        <w:t>Abbildung ?</w:t>
+      </w:r>
+      <w:proofErr w:type="gramEnd"/>
+      <w:r>
+        <w:rPr>
+          <w:b/>
+          <w:bCs/>
+          <w:color w:val="FF0000"/>
+          <w:lang w:eastAsia="de-DE"/>
+        </w:rPr>
+        <w:t xml:space="preserve"> </w:t>
+      </w:r>
+      <w:proofErr w:type="spellStart"/>
+      <w:r>
+        <w:rPr>
+          <w:b/>
+          <w:bCs/>
+          <w:color w:val="FF0000"/>
+          <w:lang w:eastAsia="de-DE"/>
+        </w:rPr>
+        <w:t>a,b</w:t>
+      </w:r>
+      <w:proofErr w:type="spellEnd"/>
+      <w:r>
+        <w:rPr>
+          <w:b/>
+          <w:bCs/>
+          <w:color w:val="FF0000"/>
+          <w:lang w:eastAsia="de-DE"/>
+        </w:rPr>
+        <w:t xml:space="preserve"> und c</w:t>
+      </w:r>
+      <w:r>
+        <w:rPr>
+          <w:b/>
+          <w:bCs/>
+          <w:color w:val="FF0000"/>
+          <w:lang w:eastAsia="de-DE"/>
+        </w:rPr>
+        <w:t>.</w:t>
+      </w:r>
+      <w:r>
+        <w:rPr>
+          <w:color w:val="FF0000"/>
+          <w:lang w:eastAsia="de-DE"/>
+        </w:rPr>
+        <w:t xml:space="preserve"> </w:t>
+      </w:r>
+      <w:r>
+        <w:rPr>
+          <w:lang w:eastAsia="de-DE"/>
+        </w:rPr>
+        <w:t>Bei der Kontrolle exportierten Bilder der Spektren ist die Grenze der Filter klar erkennbar. Somit haben die in Kapitel 5.1. erstellten Filter wie geplant funktioniert. Mit den exportierten Bildern ist die erste Voraussetzung für das erkennen der Pattern in diesem Musikstück mit einem CNN gegeben. Die nächste Aufgabe ist das Erstellen des CNN.</w:t>
+      </w:r>
+    </w:p>
+    <w:p>
+      <w:pPr>
+        <w:pStyle w:val="berschrift1"/>
+        <w:rPr>
+          <w:lang w:eastAsia="de-DE"/>
+        </w:rPr>
+      </w:pPr>
+      <w:bookmarkStart w:id="21" w:name="_Toc31789924"/>
+      <w:r>
+        <w:rPr>
+          <w:lang w:eastAsia="de-DE"/>
+        </w:rPr>
+        <w:t>6.3. Erstellen des Convolutional Neuronal Networks</w:t>
+      </w:r>
+      <w:bookmarkEnd w:id="21"/>
+    </w:p>
+    <w:p>
+      <w:r>
+        <w:t xml:space="preserve">Das CNN für die </w:t>
+      </w:r>
+      <w:r>
+        <w:t>Pattern Erkennung</w:t>
+      </w:r>
+      <w:r>
+        <w:t xml:space="preserve"> wird in Python mittels Tensorflow und Keras erstellt.</w:t>
+      </w:r>
+      <w:r>
+        <w:t xml:space="preserve"> </w:t>
+      </w:r>
+      <w:bookmarkStart w:id="22" w:name="_GoBack"/>
+      <w:r>
+        <w:rPr>
+          <w:b/>
+          <w:bCs/>
+          <w:color w:val="FF0000"/>
+        </w:rPr>
+        <w:t>Hier dann weiter nach der Erstellung des Netzwerks</w:t>
+      </w:r>
+      <w:bookmarkEnd w:id="22"/>
+    </w:p>
+    <w:p>
+      <w:pPr>
+        <w:pStyle w:val="berschrift1"/>
+      </w:pPr>
+      <w:bookmarkStart w:id="23" w:name="_Toc31789925"/>
+      <w:r>
+        <w:t>6</w:t>
+      </w:r>
+      <w:r>
+        <w:t xml:space="preserve">. </w:t>
+      </w:r>
+      <w:r>
         <w:t xml:space="preserve">Pattern Erkennung mithilfe </w:t>
       </w:r>
       <w:r>
@@ -10587,20 +12459,20 @@
       <w:r>
         <w:t xml:space="preserve"> und Melodie</w:t>
       </w:r>
-      <w:bookmarkEnd w:id="18"/>
+      <w:bookmarkEnd w:id="23"/>
     </w:p>
     <w:p>
       <w:pPr>
         <w:pStyle w:val="berschrift1"/>
       </w:pPr>
-      <w:bookmarkStart w:id="20" w:name="_Toc31182263"/>
+      <w:bookmarkStart w:id="24" w:name="_Toc31789926"/>
       <w:r>
         <w:t>6</w:t>
       </w:r>
       <w:r>
         <w:t>.1. String basierte Pattern suche</w:t>
       </w:r>
-      <w:bookmarkEnd w:id="20"/>
+      <w:bookmarkEnd w:id="24"/>
       <w:r>
         <w:t xml:space="preserve"> </w:t>
       </w:r>
@@ -10609,20 +12481,20 @@
       <w:pPr>
         <w:pStyle w:val="berschrift1"/>
       </w:pPr>
-      <w:bookmarkStart w:id="21" w:name="_Toc31182264"/>
+      <w:bookmarkStart w:id="25" w:name="_Toc31789927"/>
       <w:r>
         <w:t>6</w:t>
       </w:r>
       <w:r>
         <w:t>.2. Geometrische Pattern suche</w:t>
       </w:r>
-      <w:bookmarkEnd w:id="21"/>
+      <w:bookmarkEnd w:id="25"/>
     </w:p>
     <w:p>
       <w:pPr>
         <w:pStyle w:val="berschrift1"/>
       </w:pPr>
-      <w:bookmarkStart w:id="22" w:name="_Toc31182265"/>
+      <w:bookmarkStart w:id="26" w:name="_Toc31789928"/>
       <w:r>
         <w:t>6</w:t>
       </w:r>
@@ -10639,9 +12511,17 @@
         <w:t>1.</w:t>
       </w:r>
       <w:r>
-        <w:t xml:space="preserve"> Fünf-Dimensionales Punkt Set</w:t>
-      </w:r>
-      <w:bookmarkEnd w:id="22"/>
+        <w:t xml:space="preserve"> </w:t>
+      </w:r>
+      <w:proofErr w:type="gramStart"/>
+      <w:r>
+        <w:t>Fünf-Dimensionales</w:t>
+      </w:r>
+      <w:proofErr w:type="gramEnd"/>
+      <w:r>
+        <w:t xml:space="preserve"> Punkt Set</w:t>
+      </w:r>
+      <w:bookmarkEnd w:id="26"/>
     </w:p>
     <w:p>
       <w:r>
@@ -10662,8 +12542,13 @@
         </w:r>
       </w:hyperlink>
       <w:r>
-        <w:t xml:space="preserve"> Plus Quellen, Chromatische Scala für Musik(Wert 2 der Fünf Dimensionales Punktset</w:t>
-      </w:r>
+        <w:t xml:space="preserve"> Plus Quellen, Chromatische Scala für Musik(Wert 2 der Fünf Dimensionales </w:t>
+      </w:r>
+      <w:proofErr w:type="spellStart"/>
+      <w:r>
+        <w:t>Punktset</w:t>
+      </w:r>
+      <w:proofErr w:type="spellEnd"/>
       <w:r>
         <w:t>)</w:t>
       </w:r>
@@ -10684,53 +12569,53 @@
       <w:pPr>
         <w:pStyle w:val="berschrift1"/>
       </w:pPr>
-      <w:bookmarkStart w:id="23" w:name="_Toc31182266"/>
+      <w:bookmarkStart w:id="27" w:name="_Toc31789929"/>
       <w:r>
         <w:t>6</w:t>
       </w:r>
       <w:r>
         <w:t>.2.1.1. SIA</w:t>
       </w:r>
-      <w:bookmarkEnd w:id="23"/>
+      <w:bookmarkEnd w:id="27"/>
     </w:p>
     <w:p>
       <w:pPr>
         <w:pStyle w:val="berschrift1"/>
       </w:pPr>
-      <w:bookmarkStart w:id="24" w:name="_Toc31182267"/>
+      <w:bookmarkStart w:id="28" w:name="_Toc31789930"/>
       <w:r>
         <w:t>6</w:t>
       </w:r>
       <w:r>
         <w:t>.2.1.2. SIATEC</w:t>
       </w:r>
-      <w:bookmarkEnd w:id="24"/>
+      <w:bookmarkEnd w:id="28"/>
     </w:p>
     <w:p>
       <w:pPr>
         <w:pStyle w:val="berschrift1"/>
       </w:pPr>
-      <w:bookmarkStart w:id="25" w:name="_Toc31182268"/>
+      <w:bookmarkStart w:id="29" w:name="_Toc31789931"/>
       <w:r>
         <w:t>6</w:t>
       </w:r>
       <w:r>
         <w:t>.2.1.3. COSIATEC</w:t>
       </w:r>
-      <w:bookmarkEnd w:id="25"/>
+      <w:bookmarkEnd w:id="29"/>
     </w:p>
     <w:p>
       <w:pPr>
         <w:pStyle w:val="berschrift1"/>
       </w:pPr>
-      <w:bookmarkStart w:id="26" w:name="_Toc31182269"/>
+      <w:bookmarkStart w:id="30" w:name="_Toc31789932"/>
       <w:r>
         <w:t>6</w:t>
       </w:r>
       <w:r>
         <w:t>.3. Pattern Erkennung mithilfe von Matrizen</w:t>
       </w:r>
-      <w:bookmarkEnd w:id="26"/>
+      <w:bookmarkEnd w:id="30"/>
     </w:p>
     <w:p>
       <w:hyperlink r:id="rId14" w:history="1">
@@ -10758,7 +12643,23 @@
     </w:p>
     <w:p>
       <w:r>
-        <w:t>Pattern ranking function?</w:t>
+        <w:t xml:space="preserve">Pattern </w:t>
+      </w:r>
+      <w:proofErr w:type="spellStart"/>
+      <w:r>
+        <w:t>ranking</w:t>
+      </w:r>
+      <w:proofErr w:type="spellEnd"/>
+      <w:r>
+        <w:t xml:space="preserve"> </w:t>
+      </w:r>
+      <w:proofErr w:type="spellStart"/>
+      <w:r>
+        <w:t>function</w:t>
+      </w:r>
+      <w:proofErr w:type="spellEnd"/>
+      <w:r>
+        <w:t>?</w:t>
       </w:r>
     </w:p>
     <w:p>
@@ -10773,12 +12674,25 @@
     </w:p>
     <w:p>
       <w:r>
-        <w:t>Methode: Melody extraction (nimmt an das Melodie in der höchsten Note enthalten ist)</w:t>
-      </w:r>
-    </w:p>
-    <w:p>
-      <w:r>
-        <w:t>Stringbasierte Erkennung und geometrische Erkennung (Seite 101 Quellen anschauen) und beides zusammen (102 oben)</w:t>
+        <w:t xml:space="preserve">Methode: Melody </w:t>
+      </w:r>
+      <w:proofErr w:type="spellStart"/>
+      <w:r>
+        <w:t>extraction</w:t>
+      </w:r>
+      <w:proofErr w:type="spellEnd"/>
+      <w:r>
+        <w:t xml:space="preserve"> (nimmt an das Melodie in der höchsten Note enthalten ist)</w:t>
+      </w:r>
+    </w:p>
+    <w:p>
+      <w:proofErr w:type="spellStart"/>
+      <w:r>
+        <w:t>Stringbasierte</w:t>
+      </w:r>
+      <w:proofErr w:type="spellEnd"/>
+      <w:r>
+        <w:t xml:space="preserve"> Erkennung und geometrische Erkennung (Seite 101 Quellen anschauen) und beides zusammen (102 oben)</w:t>
       </w:r>
     </w:p>
     <w:p>
@@ -10792,8 +12706,13 @@
       </w:hyperlink>
     </w:p>
     <w:p>
-      <w:r>
-        <w:t>correlative Matrix Verfahren</w:t>
+      <w:proofErr w:type="spellStart"/>
+      <w:r>
+        <w:t>correlative</w:t>
+      </w:r>
+      <w:proofErr w:type="spellEnd"/>
+      <w:r>
+        <w:t xml:space="preserve"> Matrix Verfahren</w:t>
       </w:r>
     </w:p>
     <w:p/>
@@ -10812,7 +12731,23 @@
         <w:t xml:space="preserve">Baumstruktur </w:t>
       </w:r>
       <w:r>
-        <w:t xml:space="preserve">(suffix tree) </w:t>
+        <w:t>(</w:t>
+      </w:r>
+      <w:proofErr w:type="spellStart"/>
+      <w:r>
+        <w:t>suffix</w:t>
+      </w:r>
+      <w:proofErr w:type="spellEnd"/>
+      <w:r>
+        <w:t xml:space="preserve"> </w:t>
+      </w:r>
+      <w:proofErr w:type="spellStart"/>
+      <w:r>
+        <w:t>tree</w:t>
+      </w:r>
+      <w:proofErr w:type="spellEnd"/>
+      <w:r>
+        <w:t xml:space="preserve">) </w:t>
       </w:r>
       <w:r>
         <w:t>beim auswerten (auch schon in anderen Werken benutzt)</w:t>
@@ -10822,7 +12757,7 @@
       <w:pPr>
         <w:pStyle w:val="berschrift1"/>
       </w:pPr>
-      <w:bookmarkStart w:id="27" w:name="_Toc31182270"/>
+      <w:bookmarkStart w:id="31" w:name="_Toc31789933"/>
       <w:r>
         <w:t>7</w:t>
       </w:r>
@@ -10832,22 +12767,35 @@
       <w:r>
         <w:t>Pattern Erkennung mithilfe von Neuronalen Netzen</w:t>
       </w:r>
-      <w:bookmarkEnd w:id="27"/>
+      <w:bookmarkEnd w:id="31"/>
     </w:p>
     <w:p>
       <w:r>
         <w:t>Mit Bildoperation aus Computergrafik bearbeiten</w:t>
       </w:r>
       <w:r>
-        <w:t xml:space="preserve"> &lt;- vllt nicht nötig da Einstellungen im Sonic Visualizer </w:t>
+        <w:t xml:space="preserve"> &lt;- </w:t>
+      </w:r>
+      <w:proofErr w:type="spellStart"/>
+      <w:r>
+        <w:t>vllt</w:t>
+      </w:r>
+      <w:proofErr w:type="spellEnd"/>
+      <w:r>
+        <w:t xml:space="preserve"> nicht nötig da Einstellungen im Sonic Visualizer </w:t>
       </w:r>
       <w:r>
         <w:t>die obsolet machen</w:t>
       </w:r>
     </w:p>
     <w:p>
-      <w:r>
-        <w:t>Motif Viewer mal anschauen</w:t>
+      <w:proofErr w:type="spellStart"/>
+      <w:r>
+        <w:t>Motif</w:t>
+      </w:r>
+      <w:proofErr w:type="spellEnd"/>
+      <w:r>
+        <w:t xml:space="preserve"> Viewer mal anschauen</w:t>
       </w:r>
     </w:p>
     <w:p>
@@ -10870,370 +12818,28 @@
         <w:t>Faster RCNN+YOLO?</w:t>
       </w:r>
     </w:p>
+    <w:p/>
     <w:p>
       <w:pPr>
         <w:pStyle w:val="berschrift1"/>
-        <w:rPr>
-          <w:rFonts w:eastAsia="Times New Roman"/>
-          <w:lang w:eastAsia="de-DE"/>
-        </w:rPr>
-      </w:pPr>
-      <w:bookmarkStart w:id="28" w:name="_Toc31182271"/>
-      <w:r>
-        <w:rPr>
-          <w:rFonts w:eastAsia="Times New Roman"/>
-          <w:lang w:eastAsia="de-DE"/>
-        </w:rPr>
-        <w:t>8. Realisierung der Pattern Erkennung</w:t>
-      </w:r>
-      <w:bookmarkEnd w:id="28"/>
-    </w:p>
-    <w:p>
-      <w:pPr>
-        <w:rPr>
-          <w:lang w:eastAsia="de-DE"/>
-        </w:rPr>
-      </w:pPr>
-      <w:r>
-        <w:rPr>
-          <w:lang w:eastAsia="de-DE"/>
-        </w:rPr>
-        <w:t>Nach dem in den vorherigen Kapiteln Grundlagen der einzelnen</w:t>
-      </w:r>
-      <w:r>
-        <w:rPr>
-          <w:lang w:eastAsia="de-DE"/>
-        </w:rPr>
-        <w:t xml:space="preserve"> </w:t>
-      </w:r>
-      <w:r>
-        <w:rPr>
-          <w:lang w:eastAsia="de-DE"/>
-        </w:rPr>
-        <w:t>Grundbausteine der Pattern Erkennung erklärt wurden, geht es in diesem</w:t>
-      </w:r>
-      <w:r>
-        <w:rPr>
-          <w:lang w:eastAsia="de-DE"/>
-        </w:rPr>
-        <w:t xml:space="preserve"> </w:t>
-      </w:r>
-      <w:r>
-        <w:rPr>
-          <w:lang w:eastAsia="de-DE"/>
-        </w:rPr>
-        <w:t>Abschnitt um die Realisierung der einzelnen Zwischenaufgaben. Die</w:t>
-      </w:r>
-      <w:r>
-        <w:rPr>
-          <w:lang w:eastAsia="de-DE"/>
-        </w:rPr>
-        <w:t xml:space="preserve"> </w:t>
-      </w:r>
-      <w:r>
-        <w:rPr>
-          <w:lang w:eastAsia="de-DE"/>
-        </w:rPr>
-        <w:t>Umsetzung des Projektes wird in Python geschehen.</w:t>
-      </w:r>
-    </w:p>
-    <w:p>
-      <w:pPr>
-        <w:rPr>
-          <w:lang w:eastAsia="de-DE"/>
-        </w:rPr>
-      </w:pPr>
-      <w:r>
-        <w:rPr>
-          <w:lang w:eastAsia="de-DE"/>
-        </w:rPr>
-        <w:t>Zu aller erst müssen auf das gewünschte Musikstück verschiedene Filter</w:t>
-      </w:r>
-      <w:r>
-        <w:rPr>
-          <w:lang w:eastAsia="de-DE"/>
-        </w:rPr>
-        <w:t xml:space="preserve"> </w:t>
-      </w:r>
-      <w:r>
-        <w:rPr>
-          <w:lang w:eastAsia="de-DE"/>
-        </w:rPr>
-        <w:t>gelegt werden. Die benötigten Filter sind ein Low-Pass-Filter, ein</w:t>
-      </w:r>
-      <w:r>
-        <w:rPr>
-          <w:lang w:eastAsia="de-DE"/>
-        </w:rPr>
-        <w:t xml:space="preserve"> </w:t>
-      </w:r>
-      <w:r>
-        <w:rPr>
-          <w:lang w:eastAsia="de-DE"/>
-        </w:rPr>
-        <w:t>Band-Pass-Filter und ein High-Pass-Filter. Als nächstes werden die</w:t>
-      </w:r>
-      <w:r>
-        <w:rPr>
-          <w:lang w:eastAsia="de-DE"/>
-        </w:rPr>
-        <w:t xml:space="preserve"> </w:t>
-      </w:r>
-      <w:r>
-        <w:rPr>
-          <w:lang w:eastAsia="de-DE"/>
-        </w:rPr>
-        <w:t>Patternstreams der Beats per minute (BPM) und des Rhythmus des</w:t>
-      </w:r>
-      <w:r>
-        <w:rPr>
-          <w:lang w:eastAsia="de-DE"/>
-        </w:rPr>
-        <w:t xml:space="preserve"> </w:t>
-      </w:r>
-      <w:r>
-        <w:rPr>
-          <w:lang w:eastAsia="de-DE"/>
-        </w:rPr>
-        <w:t>Musikstücks extrahiert. Danach werden die Spektrumbilder des Low- und</w:t>
-      </w:r>
-      <w:r>
-        <w:rPr>
-          <w:lang w:eastAsia="de-DE"/>
-        </w:rPr>
-        <w:t xml:space="preserve"> </w:t>
-      </w:r>
-      <w:r>
-        <w:rPr>
-          <w:lang w:eastAsia="de-DE"/>
-        </w:rPr>
-        <w:t>High-Pass-Filter und die Patternstreams der BPM und des Rhythmus an ein</w:t>
-      </w:r>
-      <w:r>
-        <w:rPr>
-          <w:lang w:eastAsia="de-DE"/>
-        </w:rPr>
-        <w:t xml:space="preserve"> </w:t>
-      </w:r>
-      <w:r>
-        <w:rPr>
-          <w:lang w:eastAsia="de-DE"/>
-        </w:rPr>
-        <w:t>neuronales Netz gegeben, um die Pattern des Basses, der Drum und der Clap</w:t>
-      </w:r>
-      <w:r>
-        <w:rPr>
-          <w:lang w:eastAsia="de-DE"/>
-        </w:rPr>
-        <w:t xml:space="preserve"> </w:t>
-      </w:r>
-      <w:r>
-        <w:rPr>
-          <w:lang w:eastAsia="de-DE"/>
-        </w:rPr>
-        <w:t>zu erkennen.</w:t>
-      </w:r>
-    </w:p>
-    <w:p>
-      <w:pPr>
-        <w:rPr>
-          <w:lang w:eastAsia="de-DE"/>
-        </w:rPr>
-      </w:pPr>
-      <w:r>
-        <w:rPr>
-          <w:lang w:eastAsia="de-DE"/>
-        </w:rPr>
-        <w:t>Der darauffolgende Schritt besteht darin, dass die Audiodatei des</w:t>
-      </w:r>
-      <w:r>
-        <w:rPr>
-          <w:lang w:eastAsia="de-DE"/>
-        </w:rPr>
-        <w:t xml:space="preserve"> </w:t>
-      </w:r>
-      <w:r>
-        <w:rPr>
-          <w:lang w:eastAsia="de-DE"/>
-        </w:rPr>
-        <w:t>Band-Pass-Filters so manipuliert wird, sodass die Konvertierung der .wav</w:t>
-      </w:r>
-      <w:r>
-        <w:rPr>
-          <w:lang w:eastAsia="de-DE"/>
-        </w:rPr>
-        <w:t xml:space="preserve"> </w:t>
-      </w:r>
-      <w:r>
-        <w:rPr>
-          <w:lang w:eastAsia="de-DE"/>
-        </w:rPr>
-        <w:t>Datei in ein MIDI-File möglich ist. Wenn dies geschehen ist werden die im</w:t>
-      </w:r>
-      <w:r>
-        <w:rPr>
-          <w:lang w:eastAsia="de-DE"/>
-        </w:rPr>
-        <w:t xml:space="preserve"> </w:t>
-      </w:r>
-      <w:r>
-        <w:rPr>
-          <w:lang w:eastAsia="de-DE"/>
-        </w:rPr>
-        <w:t xml:space="preserve">Kapitel </w:t>
-      </w:r>
-      <w:r>
-        <w:rPr>
-          <w:color w:val="FF0000"/>
-          <w:lang w:eastAsia="de-DE"/>
-        </w:rPr>
-        <w:t>[am Schluss aktualisieren]</w:t>
-      </w:r>
-      <w:r>
-        <w:rPr>
-          <w:lang w:eastAsia="de-DE"/>
-        </w:rPr>
-        <w:t xml:space="preserve"> verschiedene Algorithmen zur Pattern</w:t>
-      </w:r>
-      <w:r>
-        <w:rPr>
-          <w:lang w:eastAsia="de-DE"/>
-        </w:rPr>
-        <w:t xml:space="preserve"> </w:t>
-      </w:r>
-      <w:r>
-        <w:rPr>
-          <w:lang w:eastAsia="de-DE"/>
-        </w:rPr>
-        <w:t>Erkennung implementiert und bewertet.</w:t>
-      </w:r>
-    </w:p>
-    <w:p>
-      <w:pPr>
-        <w:rPr>
-          <w:lang w:eastAsia="de-DE"/>
-        </w:rPr>
-      </w:pPr>
-      <w:r>
-        <w:rPr>
-          <w:lang w:eastAsia="de-DE"/>
-        </w:rPr>
-        <w:t>Zum Schluss müssen die erkannten Pattern angezeigt werden.</w:t>
-      </w:r>
+      </w:pPr>
+      <w:bookmarkStart w:id="32" w:name="_Toc31789934"/>
+      <w:r>
+        <w:t>Abbildungsverzeichnis</w:t>
+      </w:r>
+      <w:bookmarkEnd w:id="32"/>
     </w:p>
     <w:p>
       <w:pPr>
         <w:pStyle w:val="berschrift1"/>
-        <w:rPr>
-          <w:rFonts w:eastAsia="Times New Roman"/>
-          <w:lang w:eastAsia="de-DE"/>
-        </w:rPr>
-      </w:pPr>
-      <w:bookmarkStart w:id="29" w:name="_Toc31182272"/>
-      <w:r>
-        <w:rPr>
-          <w:rFonts w:eastAsia="Times New Roman"/>
-          <w:lang w:eastAsia="de-DE"/>
-        </w:rPr>
-        <w:t>8.1. Realisierung des Low-/Band-/High-Pass-Filter</w:t>
-      </w:r>
-      <w:bookmarkEnd w:id="29"/>
-    </w:p>
-    <w:p>
-      <w:pPr>
-        <w:rPr>
-          <w:lang w:eastAsia="de-DE"/>
-        </w:rPr>
-      </w:pPr>
-      <w:r>
-        <w:rPr>
-          <w:lang w:eastAsia="de-DE"/>
-        </w:rPr>
-        <w:t>Für die Umsetzung der drei Filter</w:t>
-      </w:r>
-      <w:r>
-        <w:rPr>
-          <w:lang w:eastAsia="de-DE"/>
-        </w:rPr>
-        <w:t>,</w:t>
-      </w:r>
-      <w:r>
-        <w:rPr>
-          <w:lang w:eastAsia="de-DE"/>
-        </w:rPr>
-        <w:t xml:space="preserve"> wird das aus der Pythonbibliothek</w:t>
-      </w:r>
-      <w:r>
-        <w:rPr>
-          <w:lang w:eastAsia="de-DE"/>
-        </w:rPr>
-        <w:t xml:space="preserve"> </w:t>
-      </w:r>
-      <w:r>
-        <w:rPr>
-          <w:lang w:eastAsia="de-DE"/>
-        </w:rPr>
-        <w:t>stammende Packet aubio verwendet. Dieses ist zum einlesen der .wav</w:t>
-      </w:r>
-      <w:r>
-        <w:rPr>
-          <w:lang w:eastAsia="de-DE"/>
-        </w:rPr>
-        <w:t xml:space="preserve"> </w:t>
-      </w:r>
-      <w:r>
-        <w:rPr>
-          <w:lang w:eastAsia="de-DE"/>
-        </w:rPr>
-        <w:t>zuständig. Da es in diesem Packet keine Funktionen für einen</w:t>
-      </w:r>
-      <w:r>
-        <w:rPr>
-          <w:lang w:eastAsia="de-DE"/>
-        </w:rPr>
-        <w:t xml:space="preserve"> </w:t>
-      </w:r>
-      <w:r>
-        <w:rPr>
-          <w:lang w:eastAsia="de-DE"/>
-        </w:rPr>
-        <w:t>Low-/Band-/High-Pass-Filter gibt, muss für dessen Umsetzung ein</w:t>
-      </w:r>
-      <w:r>
-        <w:rPr>
-          <w:lang w:eastAsia="de-DE"/>
-        </w:rPr>
-        <w:t xml:space="preserve"> </w:t>
-      </w:r>
-      <w:r>
-        <w:rPr>
-          <w:lang w:eastAsia="de-DE"/>
-        </w:rPr>
-        <w:t>Biquad-Filter benutzt werden.</w:t>
-      </w:r>
-    </w:p>
-    <w:p/>
-    <w:p>
-      <w:pPr>
-        <w:pStyle w:val="berschrift1"/>
-      </w:pPr>
-      <w:bookmarkStart w:id="30" w:name="_Toc31182273"/>
-      <w:r>
-        <w:t>Abbildungsverzeichnis</w:t>
-      </w:r>
-      <w:bookmarkEnd w:id="30"/>
-    </w:p>
-    <w:p>
-      <w:pPr>
-        <w:pStyle w:val="berschrift1"/>
-      </w:pPr>
-      <w:bookmarkStart w:id="31" w:name="_Toc31182274"/>
+      </w:pPr>
+      <w:bookmarkStart w:id="33" w:name="_Toc31789935"/>
       <w:r>
         <w:t>Tabellenverzeichnis</w:t>
       </w:r>
-      <w:bookmarkEnd w:id="31"/>
-    </w:p>
-    <w:bookmarkStart w:id="32" w:name="_Toc31182275" w:displacedByCustomXml="next"/>
+      <w:bookmarkEnd w:id="33"/>
+    </w:p>
+    <w:bookmarkStart w:id="34" w:name="_Toc31789936" w:displacedByCustomXml="next"/>
     <w:sdt>
       <w:sdtPr>
         <w:rPr>
@@ -11255,7 +12861,7 @@
           <w:r>
             <w:t>Literaturverzeichnis</w:t>
           </w:r>
-          <w:bookmarkEnd w:id="32"/>
+          <w:bookmarkEnd w:id="34"/>
         </w:p>
         <w:sdt>
           <w:sdtPr>
@@ -11315,7 +12921,6 @@
                 <w:rPr>
                   <w:noProof/>
                 </w:rPr>
-                <w:lastRenderedPageBreak/>
                 <w:t xml:space="preserve">Beck, F., &amp; Rey, G. (2018). </w:t>
               </w:r>
               <w:r>
@@ -11490,6 +13095,36 @@
                 <w:rPr>
                   <w:noProof/>
                 </w:rPr>
+                <w:lastRenderedPageBreak/>
+                <w:t xml:space="preserve">Cannam, C., Landone, C., &amp; Sandler, M. (Dezember 2019). </w:t>
+              </w:r>
+              <w:r>
+                <w:rPr>
+                  <w:i/>
+                  <w:iCs/>
+                  <w:noProof/>
+                </w:rPr>
+                <w:t>Visualisation, analysis, and annotation of music audio recordings</w:t>
+              </w:r>
+              <w:r>
+                <w:rPr>
+                  <w:noProof/>
+                </w:rPr>
+                <w:t>. Abgerufen am 5. Februar 2020 von Sonic Visualizer: https://www.sonicvisualiser.org/</w:t>
+              </w:r>
+            </w:p>
+            <w:p>
+              <w:pPr>
+                <w:pStyle w:val="Literaturverzeichnis"/>
+                <w:ind w:left="720" w:hanging="720"/>
+                <w:rPr>
+                  <w:noProof/>
+                </w:rPr>
+              </w:pPr>
+              <w:r>
+                <w:rPr>
+                  <w:noProof/>
+                </w:rPr>
                 <w:t xml:space="preserve">Glorot, X., Bordes, A., &amp; Bengio, Y. (2011). </w:t>
               </w:r>
               <w:r>
@@ -11635,14 +13270,7 @@
                 <w:rPr>
                   <w:noProof/>
                 </w:rPr>
-                <w:t xml:space="preserve">Huang, J., Fathi, A., Rathod, V., Fischer, I., Sun, C., Wojna, Z., . . . Guadarrama, S. (2017). Speed/accuracy trade-offs for modern convolutional object </w:t>
-              </w:r>
-              <w:r>
-                <w:rPr>
-                  <w:noProof/>
-                </w:rPr>
-                <w:lastRenderedPageBreak/>
-                <w:t>detectors. Abgerufen am 31. Januar 2020 von https://arxiv.org/pdf/1611.10012.pdf</w:t>
+                <w:t>Huang, J., Fathi, A., Rathod, V., Fischer, I., Sun, C., Wojna, Z., . . . Guadarrama, S. (2017). Speed/accuracy trade-offs for modern convolutional object detectors. Abgerufen am 31. Januar 2020 von https://arxiv.org/pdf/1611.10012.pdf</w:t>
               </w:r>
             </w:p>
             <w:p>
@@ -11802,6 +13430,7 @@
                 <w:rPr>
                   <w:noProof/>
                 </w:rPr>
+                <w:lastRenderedPageBreak/>
                 <w:t>Redmon, J., &amp; Farhadi, A. (2018). YOLOv3: An Incremental Improvement. arXiv. Abgerufen am 31. Januar 2020 von https://pjreddie.com/media/files/papers/YOLOv3.pdf</w:t>
               </w:r>
             </w:p>
@@ -11832,6 +13461,35 @@
                 <w:rPr>
                   <w:noProof/>
                 </w:rPr>
+                <w:t xml:space="preserve">Redmon, N. (28. Februar 2003). </w:t>
+              </w:r>
+              <w:r>
+                <w:rPr>
+                  <w:i/>
+                  <w:iCs/>
+                  <w:noProof/>
+                </w:rPr>
+                <w:t>Biquads</w:t>
+              </w:r>
+              <w:r>
+                <w:rPr>
+                  <w:noProof/>
+                </w:rPr>
+                <w:t>. Abgerufen am 5. Februar 2020 von EARLevel Engineering: https://www.earlevel.com/main/2003/02/28/biquads/</w:t>
+              </w:r>
+            </w:p>
+            <w:p>
+              <w:pPr>
+                <w:pStyle w:val="Literaturverzeichnis"/>
+                <w:ind w:left="720" w:hanging="720"/>
+                <w:rPr>
+                  <w:noProof/>
+                </w:rPr>
+              </w:pPr>
+              <w:r>
+                <w:rPr>
+                  <w:noProof/>
+                </w:rPr>
                 <w:t>Ren, S., He, K., Girshick, R., &amp; Sun, J. (6. Januar 2016). Faster R-CNN: Towards Real-Time Object Detection with Region Proposal Networks. Abgerufen am 31. Januar 2020 von https://arxiv.org/pdf/1506.01497.pdf</w:t>
               </w:r>
             </w:p>
@@ -11963,7 +13621,6 @@
                 <w:rPr>
                   <w:noProof/>
                 </w:rPr>
-                <w:lastRenderedPageBreak/>
                 <w:t xml:space="preserve">Thormählen, P. D. (23. April 2018). </w:t>
               </w:r>
               <w:r>
@@ -12089,6 +13746,7 @@
                   <w:b/>
                   <w:bCs/>
                 </w:rPr>
+                <w:lastRenderedPageBreak/>
                 <w:fldChar w:fldCharType="end"/>
               </w:r>
             </w:p>
@@ -12101,11 +13759,11 @@
       <w:pPr>
         <w:pStyle w:val="berschrift1"/>
       </w:pPr>
-      <w:bookmarkStart w:id="33" w:name="_Toc31182276"/>
+      <w:bookmarkStart w:id="35" w:name="_Toc31789937"/>
       <w:r>
         <w:t>Eidesstattliche Erklärung</w:t>
       </w:r>
-      <w:bookmarkEnd w:id="33"/>
+      <w:bookmarkEnd w:id="35"/>
     </w:p>
     <w:p>
       <w:r>
@@ -14938,11 +16596,68 @@
     <b:DayAccessed>31</b:DayAccessed>
     <b:RefOrder>29</b:RefOrder>
   </b:Source>
+  <b:Source>
+    <b:Tag>Red03</b:Tag>
+    <b:SourceType>InternetSite</b:SourceType>
+    <b:Guid>{3E76584F-AB82-43CC-A6AC-0290FD09D6BC}</b:Guid>
+    <b:Author>
+      <b:Author>
+        <b:NameList>
+          <b:Person>
+            <b:Last>Redmon</b:Last>
+            <b:First>Nigel</b:First>
+          </b:Person>
+        </b:NameList>
+      </b:Author>
+    </b:Author>
+    <b:Title>Biquads</b:Title>
+    <b:InternetSiteTitle>EARLevel Engineering</b:InternetSiteTitle>
+    <b:Year>2003</b:Year>
+    <b:Month>Februar</b:Month>
+    <b:Day>28</b:Day>
+    <b:URL>https://www.earlevel.com/main/2003/02/28/biquads/</b:URL>
+    <b:YearAccessed>2020</b:YearAccessed>
+    <b:MonthAccessed>Februar</b:MonthAccessed>
+    <b:DayAccessed>5</b:DayAccessed>
+    <b:RefOrder>31</b:RefOrder>
+  </b:Source>
+  <b:Source>
+    <b:Tag>Can19</b:Tag>
+    <b:SourceType>InternetSite</b:SourceType>
+    <b:Guid>{8F4B979E-95E7-484D-9118-D182AE2AF25E}</b:Guid>
+    <b:Title>Visualisation, analysis, and annotation of music audio recordings</b:Title>
+    <b:InternetSiteTitle>Sonic Visualizer</b:InternetSiteTitle>
+    <b:Year>2019</b:Year>
+    <b:Month>Dezember</b:Month>
+    <b:URL>https://www.sonicvisualiser.org/</b:URL>
+    <b:Author>
+      <b:Author>
+        <b:NameList>
+          <b:Person>
+            <b:Last>Cannam</b:Last>
+            <b:First>Chris</b:First>
+          </b:Person>
+          <b:Person>
+            <b:Last>Landone</b:Last>
+            <b:First>Christian</b:First>
+          </b:Person>
+          <b:Person>
+            <b:Last>Sandler</b:Last>
+            <b:First>Mark</b:First>
+          </b:Person>
+        </b:NameList>
+      </b:Author>
+    </b:Author>
+    <b:YearAccessed>2020</b:YearAccessed>
+    <b:MonthAccessed>Februar</b:MonthAccessed>
+    <b:DayAccessed>5</b:DayAccessed>
+    <b:RefOrder>32</b:RefOrder>
+  </b:Source>
 </b:Sources>
 </file>
 
 <file path=customXml/itemProps1.xml><?xml version="1.0" encoding="utf-8"?>
-<ds:datastoreItem xmlns:ds="http://schemas.openxmlformats.org/officeDocument/2006/customXml" ds:itemID="{BD907838-E48C-4B7D-B1BD-1EEE77839CE1}">
+<ds:datastoreItem xmlns:ds="http://schemas.openxmlformats.org/officeDocument/2006/customXml" ds:itemID="{8868BAE3-EDDB-4A1B-8224-820C0282A11B}">
   <ds:schemaRefs>
     <ds:schemaRef ds:uri="http://schemas.openxmlformats.org/officeDocument/2006/bibliography"/>
   </ds:schemaRefs>

</xml_diff>

<commit_message>
Get Notes+Time_played from a MIDI File and write it into .txt File
</commit_message>
<xml_diff>
--- a/Unterlagen/Masterarbeit.docx
+++ b/Unterlagen/Masterarbeit.docx
@@ -33,6 +33,7 @@
         <w:p>
           <w:pPr>
             <w:pStyle w:val="Inhaltsverzeichnisberschrift"/>
+            <w:spacing w:before="0"/>
           </w:pPr>
           <w:r>
             <w:t>Inhaltsverzeichnis</w:t>
@@ -71,7 +72,7 @@
             </w:rPr>
             <w:fldChar w:fldCharType="separate"/>
           </w:r>
-          <w:hyperlink w:anchor="_Toc31789903" w:history="1">
+          <w:hyperlink w:anchor="_Toc32822892" w:history="1">
             <w:r>
               <w:rPr>
                 <w:rStyle w:val="Hyperlink"/>
@@ -98,7 +99,7 @@
                 <w:noProof/>
                 <w:webHidden/>
               </w:rPr>
-              <w:instrText xml:space="preserve"> PAGEREF _Toc31789903 \h </w:instrText>
+              <w:instrText xml:space="preserve"> PAGEREF _Toc32822892 \h </w:instrText>
             </w:r>
             <w:r>
               <w:rPr>
@@ -141,7 +142,7 @@
               <w:lang w:eastAsia="de-DE"/>
             </w:rPr>
           </w:pPr>
-          <w:hyperlink w:anchor="_Toc31789904" w:history="1">
+          <w:hyperlink w:anchor="_Toc32822893" w:history="1">
             <w:r>
               <w:rPr>
                 <w:rStyle w:val="Hyperlink"/>
@@ -168,7 +169,7 @@
                 <w:noProof/>
                 <w:webHidden/>
               </w:rPr>
-              <w:instrText xml:space="preserve"> PAGEREF _Toc31789904 \h </w:instrText>
+              <w:instrText xml:space="preserve"> PAGEREF _Toc32822893 \h </w:instrText>
             </w:r>
             <w:r>
               <w:rPr>
@@ -211,7 +212,7 @@
               <w:lang w:eastAsia="de-DE"/>
             </w:rPr>
           </w:pPr>
-          <w:hyperlink w:anchor="_Toc31789905" w:history="1">
+          <w:hyperlink w:anchor="_Toc32822894" w:history="1">
             <w:r>
               <w:rPr>
                 <w:rStyle w:val="Hyperlink"/>
@@ -238,7 +239,7 @@
                 <w:noProof/>
                 <w:webHidden/>
               </w:rPr>
-              <w:instrText xml:space="preserve"> PAGEREF _Toc31789905 \h </w:instrText>
+              <w:instrText xml:space="preserve"> PAGEREF _Toc32822894 \h </w:instrText>
             </w:r>
             <w:r>
               <w:rPr>
@@ -281,7 +282,7 @@
               <w:lang w:eastAsia="de-DE"/>
             </w:rPr>
           </w:pPr>
-          <w:hyperlink w:anchor="_Toc31789906" w:history="1">
+          <w:hyperlink w:anchor="_Toc32822895" w:history="1">
             <w:r>
               <w:rPr>
                 <w:rStyle w:val="Hyperlink"/>
@@ -308,7 +309,7 @@
                 <w:noProof/>
                 <w:webHidden/>
               </w:rPr>
-              <w:instrText xml:space="preserve"> PAGEREF _Toc31789906 \h </w:instrText>
+              <w:instrText xml:space="preserve"> PAGEREF _Toc32822895 \h </w:instrText>
             </w:r>
             <w:r>
               <w:rPr>
@@ -351,7 +352,7 @@
               <w:lang w:eastAsia="de-DE"/>
             </w:rPr>
           </w:pPr>
-          <w:hyperlink w:anchor="_Toc31789907" w:history="1">
+          <w:hyperlink w:anchor="_Toc32822896" w:history="1">
             <w:r>
               <w:rPr>
                 <w:rStyle w:val="Hyperlink"/>
@@ -378,7 +379,7 @@
                 <w:noProof/>
                 <w:webHidden/>
               </w:rPr>
-              <w:instrText xml:space="preserve"> PAGEREF _Toc31789907 \h </w:instrText>
+              <w:instrText xml:space="preserve"> PAGEREF _Toc32822896 \h </w:instrText>
             </w:r>
             <w:r>
               <w:rPr>
@@ -421,7 +422,7 @@
               <w:lang w:eastAsia="de-DE"/>
             </w:rPr>
           </w:pPr>
-          <w:hyperlink w:anchor="_Toc31789908" w:history="1">
+          <w:hyperlink w:anchor="_Toc32822897" w:history="1">
             <w:r>
               <w:rPr>
                 <w:rStyle w:val="Hyperlink"/>
@@ -448,7 +449,7 @@
                 <w:noProof/>
                 <w:webHidden/>
               </w:rPr>
-              <w:instrText xml:space="preserve"> PAGEREF _Toc31789908 \h </w:instrText>
+              <w:instrText xml:space="preserve"> PAGEREF _Toc32822897 \h </w:instrText>
             </w:r>
             <w:r>
               <w:rPr>
@@ -491,7 +492,7 @@
               <w:lang w:eastAsia="de-DE"/>
             </w:rPr>
           </w:pPr>
-          <w:hyperlink w:anchor="_Toc31789909" w:history="1">
+          <w:hyperlink w:anchor="_Toc32822898" w:history="1">
             <w:r>
               <w:rPr>
                 <w:rStyle w:val="Hyperlink"/>
@@ -518,7 +519,7 @@
                 <w:noProof/>
                 <w:webHidden/>
               </w:rPr>
-              <w:instrText xml:space="preserve"> PAGEREF _Toc31789909 \h </w:instrText>
+              <w:instrText xml:space="preserve"> PAGEREF _Toc32822898 \h </w:instrText>
             </w:r>
             <w:r>
               <w:rPr>
@@ -561,7 +562,7 @@
               <w:lang w:eastAsia="de-DE"/>
             </w:rPr>
           </w:pPr>
-          <w:hyperlink w:anchor="_Toc31789910" w:history="1">
+          <w:hyperlink w:anchor="_Toc32822899" w:history="1">
             <w:r>
               <w:rPr>
                 <w:rStyle w:val="Hyperlink"/>
@@ -588,7 +589,7 @@
                 <w:noProof/>
                 <w:webHidden/>
               </w:rPr>
-              <w:instrText xml:space="preserve"> PAGEREF _Toc31789910 \h </w:instrText>
+              <w:instrText xml:space="preserve"> PAGEREF _Toc32822899 \h </w:instrText>
             </w:r>
             <w:r>
               <w:rPr>
@@ -631,7 +632,7 @@
               <w:lang w:eastAsia="de-DE"/>
             </w:rPr>
           </w:pPr>
-          <w:hyperlink w:anchor="_Toc31789911" w:history="1">
+          <w:hyperlink w:anchor="_Toc32822900" w:history="1">
             <w:r>
               <w:rPr>
                 <w:rStyle w:val="Hyperlink"/>
@@ -658,7 +659,7 @@
                 <w:noProof/>
                 <w:webHidden/>
               </w:rPr>
-              <w:instrText xml:space="preserve"> PAGEREF _Toc31789911 \h </w:instrText>
+              <w:instrText xml:space="preserve"> PAGEREF _Toc32822900 \h </w:instrText>
             </w:r>
             <w:r>
               <w:rPr>
@@ -701,7 +702,7 @@
               <w:lang w:eastAsia="de-DE"/>
             </w:rPr>
           </w:pPr>
-          <w:hyperlink w:anchor="_Toc31789912" w:history="1">
+          <w:hyperlink w:anchor="_Toc32822901" w:history="1">
             <w:r>
               <w:rPr>
                 <w:rStyle w:val="Hyperlink"/>
@@ -728,7 +729,7 @@
                 <w:noProof/>
                 <w:webHidden/>
               </w:rPr>
-              <w:instrText xml:space="preserve"> PAGEREF _Toc31789912 \h </w:instrText>
+              <w:instrText xml:space="preserve"> PAGEREF _Toc32822901 \h </w:instrText>
             </w:r>
             <w:r>
               <w:rPr>
@@ -771,7 +772,7 @@
               <w:lang w:eastAsia="de-DE"/>
             </w:rPr>
           </w:pPr>
-          <w:hyperlink w:anchor="_Toc31789913" w:history="1">
+          <w:hyperlink w:anchor="_Toc32822902" w:history="1">
             <w:r>
               <w:rPr>
                 <w:rStyle w:val="Hyperlink"/>
@@ -798,7 +799,7 @@
                 <w:noProof/>
                 <w:webHidden/>
               </w:rPr>
-              <w:instrText xml:space="preserve"> PAGEREF _Toc31789913 \h </w:instrText>
+              <w:instrText xml:space="preserve"> PAGEREF _Toc32822902 \h </w:instrText>
             </w:r>
             <w:r>
               <w:rPr>
@@ -841,7 +842,7 @@
               <w:lang w:eastAsia="de-DE"/>
             </w:rPr>
           </w:pPr>
-          <w:hyperlink w:anchor="_Toc31789914" w:history="1">
+          <w:hyperlink w:anchor="_Toc32822903" w:history="1">
             <w:r>
               <w:rPr>
                 <w:rStyle w:val="Hyperlink"/>
@@ -868,7 +869,7 @@
                 <w:noProof/>
                 <w:webHidden/>
               </w:rPr>
-              <w:instrText xml:space="preserve"> PAGEREF _Toc31789914 \h </w:instrText>
+              <w:instrText xml:space="preserve"> PAGEREF _Toc32822903 \h </w:instrText>
             </w:r>
             <w:r>
               <w:rPr>
@@ -911,7 +912,7 @@
               <w:lang w:eastAsia="de-DE"/>
             </w:rPr>
           </w:pPr>
-          <w:hyperlink w:anchor="_Toc31789915" w:history="1">
+          <w:hyperlink w:anchor="_Toc32822904" w:history="1">
             <w:r>
               <w:rPr>
                 <w:rStyle w:val="Hyperlink"/>
@@ -938,7 +939,7 @@
                 <w:noProof/>
                 <w:webHidden/>
               </w:rPr>
-              <w:instrText xml:space="preserve"> PAGEREF _Toc31789915 \h </w:instrText>
+              <w:instrText xml:space="preserve"> PAGEREF _Toc32822904 \h </w:instrText>
             </w:r>
             <w:r>
               <w:rPr>
@@ -981,7 +982,7 @@
               <w:lang w:eastAsia="de-DE"/>
             </w:rPr>
           </w:pPr>
-          <w:hyperlink w:anchor="_Toc31789916" w:history="1">
+          <w:hyperlink w:anchor="_Toc32822905" w:history="1">
             <w:r>
               <w:rPr>
                 <w:rStyle w:val="Hyperlink"/>
@@ -1008,7 +1009,7 @@
                 <w:noProof/>
                 <w:webHidden/>
               </w:rPr>
-              <w:instrText xml:space="preserve"> PAGEREF _Toc31789916 \h </w:instrText>
+              <w:instrText xml:space="preserve"> PAGEREF _Toc32822905 \h </w:instrText>
             </w:r>
             <w:r>
               <w:rPr>
@@ -1051,7 +1052,7 @@
               <w:lang w:eastAsia="de-DE"/>
             </w:rPr>
           </w:pPr>
-          <w:hyperlink w:anchor="_Toc31789917" w:history="1">
+          <w:hyperlink w:anchor="_Toc32822906" w:history="1">
             <w:r>
               <w:rPr>
                 <w:rStyle w:val="Hyperlink"/>
@@ -1078,7 +1079,7 @@
                 <w:noProof/>
                 <w:webHidden/>
               </w:rPr>
-              <w:instrText xml:space="preserve"> PAGEREF _Toc31789917 \h </w:instrText>
+              <w:instrText xml:space="preserve"> PAGEREF _Toc32822906 \h </w:instrText>
             </w:r>
             <w:r>
               <w:rPr>
@@ -1121,11 +1122,12 @@
               <w:lang w:eastAsia="de-DE"/>
             </w:rPr>
           </w:pPr>
-          <w:hyperlink w:anchor="_Toc31789918" w:history="1">
+          <w:hyperlink w:anchor="_Toc32822907" w:history="1">
             <w:r>
               <w:rPr>
                 <w:rStyle w:val="Hyperlink"/>
                 <w:noProof/>
+                <w:lang w:val="en-US"/>
               </w:rPr>
               <w:t>5.4.1. You only look once (YOLO)</w:t>
             </w:r>
@@ -1148,7 +1150,7 @@
                 <w:noProof/>
                 <w:webHidden/>
               </w:rPr>
-              <w:instrText xml:space="preserve"> PAGEREF _Toc31789918 \h </w:instrText>
+              <w:instrText xml:space="preserve"> PAGEREF _Toc32822907 \h </w:instrText>
             </w:r>
             <w:r>
               <w:rPr>
@@ -1191,7 +1193,7 @@
               <w:lang w:eastAsia="de-DE"/>
             </w:rPr>
           </w:pPr>
-          <w:hyperlink w:anchor="_Toc31789919" w:history="1">
+          <w:hyperlink w:anchor="_Toc32822908" w:history="1">
             <w:r>
               <w:rPr>
                 <w:rStyle w:val="Hyperlink"/>
@@ -1218,7 +1220,7 @@
                 <w:noProof/>
                 <w:webHidden/>
               </w:rPr>
-              <w:instrText xml:space="preserve"> PAGEREF _Toc31789919 \h </w:instrText>
+              <w:instrText xml:space="preserve"> PAGEREF _Toc32822908 \h </w:instrText>
             </w:r>
             <w:r>
               <w:rPr>
@@ -1238,7 +1240,7 @@
                 <w:noProof/>
                 <w:webHidden/>
               </w:rPr>
-              <w:t>17</w:t>
+              <w:t>16</w:t>
             </w:r>
             <w:r>
               <w:rPr>
@@ -1261,11 +1263,12 @@
               <w:lang w:eastAsia="de-DE"/>
             </w:rPr>
           </w:pPr>
-          <w:hyperlink w:anchor="_Toc31789920" w:history="1">
+          <w:hyperlink w:anchor="_Toc32822909" w:history="1">
             <w:r>
               <w:rPr>
                 <w:rStyle w:val="Hyperlink"/>
                 <w:noProof/>
+                <w:lang w:val="en-US"/>
               </w:rPr>
               <w:t>5.4.3. Faster Region-Based Convolutional Neuronal Network (Faster R-CNN)</w:t>
             </w:r>
@@ -1288,7 +1291,7 @@
                 <w:noProof/>
                 <w:webHidden/>
               </w:rPr>
-              <w:instrText xml:space="preserve"> PAGEREF _Toc31789920 \h </w:instrText>
+              <w:instrText xml:space="preserve"> PAGEREF _Toc32822909 \h </w:instrText>
             </w:r>
             <w:r>
               <w:rPr>
@@ -1308,7 +1311,7 @@
                 <w:noProof/>
                 <w:webHidden/>
               </w:rPr>
-              <w:t>17</w:t>
+              <w:t>18</w:t>
             </w:r>
             <w:r>
               <w:rPr>
@@ -1331,7 +1334,7 @@
               <w:lang w:eastAsia="de-DE"/>
             </w:rPr>
           </w:pPr>
-          <w:hyperlink w:anchor="_Toc31789921" w:history="1">
+          <w:hyperlink w:anchor="_Toc32822910" w:history="1">
             <w:r>
               <w:rPr>
                 <w:rStyle w:val="Hyperlink"/>
@@ -1360,7 +1363,7 @@
                 <w:noProof/>
                 <w:webHidden/>
               </w:rPr>
-              <w:instrText xml:space="preserve"> PAGEREF _Toc31789921 \h </w:instrText>
+              <w:instrText xml:space="preserve"> PAGEREF _Toc32822910 \h </w:instrText>
             </w:r>
             <w:r>
               <w:rPr>
@@ -1380,7 +1383,7 @@
                 <w:noProof/>
                 <w:webHidden/>
               </w:rPr>
-              <w:t>18</w:t>
+              <w:t>19</w:t>
             </w:r>
             <w:r>
               <w:rPr>
@@ -1403,7 +1406,7 @@
               <w:lang w:eastAsia="de-DE"/>
             </w:rPr>
           </w:pPr>
-          <w:hyperlink w:anchor="_Toc31789922" w:history="1">
+          <w:hyperlink w:anchor="_Toc32822911" w:history="1">
             <w:r>
               <w:rPr>
                 <w:rStyle w:val="Hyperlink"/>
@@ -1432,7 +1435,7 @@
                 <w:noProof/>
                 <w:webHidden/>
               </w:rPr>
-              <w:instrText xml:space="preserve"> PAGEREF _Toc31789922 \h </w:instrText>
+              <w:instrText xml:space="preserve"> PAGEREF _Toc32822911 \h </w:instrText>
             </w:r>
             <w:r>
               <w:rPr>
@@ -1452,7 +1455,7 @@
                 <w:noProof/>
                 <w:webHidden/>
               </w:rPr>
-              <w:t>19</w:t>
+              <w:t>20</w:t>
             </w:r>
             <w:r>
               <w:rPr>
@@ -1475,7 +1478,7 @@
               <w:lang w:eastAsia="de-DE"/>
             </w:rPr>
           </w:pPr>
-          <w:hyperlink w:anchor="_Toc31789923" w:history="1">
+          <w:hyperlink w:anchor="_Toc32822912" w:history="1">
             <w:r>
               <w:rPr>
                 <w:rStyle w:val="Hyperlink"/>
@@ -1503,7 +1506,7 @@
                 <w:noProof/>
                 <w:webHidden/>
               </w:rPr>
-              <w:instrText xml:space="preserve"> PAGEREF _Toc31789923 \h </w:instrText>
+              <w:instrText xml:space="preserve"> PAGEREF _Toc32822912 \h </w:instrText>
             </w:r>
             <w:r>
               <w:rPr>
@@ -1523,7 +1526,7 @@
                 <w:noProof/>
                 <w:webHidden/>
               </w:rPr>
-              <w:t>19</w:t>
+              <w:t>20</w:t>
             </w:r>
             <w:r>
               <w:rPr>
@@ -1546,7 +1549,7 @@
               <w:lang w:eastAsia="de-DE"/>
             </w:rPr>
           </w:pPr>
-          <w:hyperlink w:anchor="_Toc31789924" w:history="1">
+          <w:hyperlink w:anchor="_Toc32822913" w:history="1">
             <w:r>
               <w:rPr>
                 <w:rStyle w:val="Hyperlink"/>
@@ -1574,7 +1577,7 @@
                 <w:noProof/>
                 <w:webHidden/>
               </w:rPr>
-              <w:instrText xml:space="preserve"> PAGEREF _Toc31789924 \h </w:instrText>
+              <w:instrText xml:space="preserve"> PAGEREF _Toc32822913 \h </w:instrText>
             </w:r>
             <w:r>
               <w:rPr>
@@ -1594,7 +1597,7 @@
                 <w:noProof/>
                 <w:webHidden/>
               </w:rPr>
-              <w:t>20</w:t>
+              <w:t>21</w:t>
             </w:r>
             <w:r>
               <w:rPr>
@@ -1617,13 +1620,13 @@
               <w:lang w:eastAsia="de-DE"/>
             </w:rPr>
           </w:pPr>
-          <w:hyperlink w:anchor="_Toc31789925" w:history="1">
+          <w:hyperlink w:anchor="_Toc32822914" w:history="1">
             <w:r>
               <w:rPr>
                 <w:rStyle w:val="Hyperlink"/>
                 <w:noProof/>
               </w:rPr>
-              <w:t>6. Pattern Erkennung mithilfe von Rhythmus und Melodie</w:t>
+              <w:t>7. Pattern Erkennung mithilfe von Rhythmus und Melodie</w:t>
             </w:r>
             <w:r>
               <w:rPr>
@@ -1644,7 +1647,7 @@
                 <w:noProof/>
                 <w:webHidden/>
               </w:rPr>
-              <w:instrText xml:space="preserve"> PAGEREF _Toc31789925 \h </w:instrText>
+              <w:instrText xml:space="preserve"> PAGEREF _Toc32822914 \h </w:instrText>
             </w:r>
             <w:r>
               <w:rPr>
@@ -1664,7 +1667,7 @@
                 <w:noProof/>
                 <w:webHidden/>
               </w:rPr>
-              <w:t>20</w:t>
+              <w:t>21</w:t>
             </w:r>
             <w:r>
               <w:rPr>
@@ -1687,13 +1690,13 @@
               <w:lang w:eastAsia="de-DE"/>
             </w:rPr>
           </w:pPr>
-          <w:hyperlink w:anchor="_Toc31789926" w:history="1">
+          <w:hyperlink w:anchor="_Toc32822915" w:history="1">
             <w:r>
               <w:rPr>
                 <w:rStyle w:val="Hyperlink"/>
                 <w:noProof/>
               </w:rPr>
-              <w:t>6.1. String basierte Pattern suche</w:t>
+              <w:t>7.1. String basierte Pattern suche</w:t>
             </w:r>
             <w:r>
               <w:rPr>
@@ -1714,7 +1717,7 @@
                 <w:noProof/>
                 <w:webHidden/>
               </w:rPr>
-              <w:instrText xml:space="preserve"> PAGEREF _Toc31789926 \h </w:instrText>
+              <w:instrText xml:space="preserve"> PAGEREF _Toc32822915 \h </w:instrText>
             </w:r>
             <w:r>
               <w:rPr>
@@ -1734,7 +1737,7 @@
                 <w:noProof/>
                 <w:webHidden/>
               </w:rPr>
-              <w:t>20</w:t>
+              <w:t>21</w:t>
             </w:r>
             <w:r>
               <w:rPr>
@@ -1757,13 +1760,13 @@
               <w:lang w:eastAsia="de-DE"/>
             </w:rPr>
           </w:pPr>
-          <w:hyperlink w:anchor="_Toc31789927" w:history="1">
+          <w:hyperlink w:anchor="_Toc32822916" w:history="1">
             <w:r>
               <w:rPr>
                 <w:rStyle w:val="Hyperlink"/>
                 <w:noProof/>
               </w:rPr>
-              <w:t>6.2. Geometrische Pattern suche</w:t>
+              <w:t>7.2. Geometrische Pattern suche</w:t>
             </w:r>
             <w:r>
               <w:rPr>
@@ -1784,7 +1787,7 @@
                 <w:noProof/>
                 <w:webHidden/>
               </w:rPr>
-              <w:instrText xml:space="preserve"> PAGEREF _Toc31789927 \h </w:instrText>
+              <w:instrText xml:space="preserve"> PAGEREF _Toc32822916 \h </w:instrText>
             </w:r>
             <w:r>
               <w:rPr>
@@ -1804,7 +1807,7 @@
                 <w:noProof/>
                 <w:webHidden/>
               </w:rPr>
-              <w:t>20</w:t>
+              <w:t>21</w:t>
             </w:r>
             <w:r>
               <w:rPr>
@@ -1827,13 +1830,13 @@
               <w:lang w:eastAsia="de-DE"/>
             </w:rPr>
           </w:pPr>
-          <w:hyperlink w:anchor="_Toc31789928" w:history="1">
+          <w:hyperlink w:anchor="_Toc32822917" w:history="1">
             <w:r>
               <w:rPr>
                 <w:rStyle w:val="Hyperlink"/>
                 <w:noProof/>
               </w:rPr>
-              <w:t>6.2.1. Fünf-Dimensionales Punkt Set</w:t>
+              <w:t>7.2.1. Fünf-Dimensionales Punkt Set</w:t>
             </w:r>
             <w:r>
               <w:rPr>
@@ -1854,7 +1857,7 @@
                 <w:noProof/>
                 <w:webHidden/>
               </w:rPr>
-              <w:instrText xml:space="preserve"> PAGEREF _Toc31789928 \h </w:instrText>
+              <w:instrText xml:space="preserve"> PAGEREF _Toc32822917 \h </w:instrText>
             </w:r>
             <w:r>
               <w:rPr>
@@ -1874,7 +1877,7 @@
                 <w:noProof/>
                 <w:webHidden/>
               </w:rPr>
-              <w:t>20</w:t>
+              <w:t>21</w:t>
             </w:r>
             <w:r>
               <w:rPr>
@@ -1897,13 +1900,13 @@
               <w:lang w:eastAsia="de-DE"/>
             </w:rPr>
           </w:pPr>
-          <w:hyperlink w:anchor="_Toc31789929" w:history="1">
+          <w:hyperlink w:anchor="_Toc32822918" w:history="1">
             <w:r>
               <w:rPr>
                 <w:rStyle w:val="Hyperlink"/>
                 <w:noProof/>
               </w:rPr>
-              <w:t>6.2.1.1. SIA</w:t>
+              <w:t>7.2.1.1. SIA</w:t>
             </w:r>
             <w:r>
               <w:rPr>
@@ -1924,7 +1927,7 @@
                 <w:noProof/>
                 <w:webHidden/>
               </w:rPr>
-              <w:instrText xml:space="preserve"> PAGEREF _Toc31789929 \h </w:instrText>
+              <w:instrText xml:space="preserve"> PAGEREF _Toc32822918 \h </w:instrText>
             </w:r>
             <w:r>
               <w:rPr>
@@ -1944,7 +1947,7 @@
                 <w:noProof/>
                 <w:webHidden/>
               </w:rPr>
-              <w:t>20</w:t>
+              <w:t>21</w:t>
             </w:r>
             <w:r>
               <w:rPr>
@@ -1967,13 +1970,13 @@
               <w:lang w:eastAsia="de-DE"/>
             </w:rPr>
           </w:pPr>
-          <w:hyperlink w:anchor="_Toc31789930" w:history="1">
+          <w:hyperlink w:anchor="_Toc32822919" w:history="1">
             <w:r>
               <w:rPr>
                 <w:rStyle w:val="Hyperlink"/>
                 <w:noProof/>
               </w:rPr>
-              <w:t>6.2.1.2. SIATEC</w:t>
+              <w:t>7.2.1.2. SIATEC</w:t>
             </w:r>
             <w:r>
               <w:rPr>
@@ -1994,7 +1997,7 @@
                 <w:noProof/>
                 <w:webHidden/>
               </w:rPr>
-              <w:instrText xml:space="preserve"> PAGEREF _Toc31789930 \h </w:instrText>
+              <w:instrText xml:space="preserve"> PAGEREF _Toc32822919 \h </w:instrText>
             </w:r>
             <w:r>
               <w:rPr>
@@ -2014,7 +2017,7 @@
                 <w:noProof/>
                 <w:webHidden/>
               </w:rPr>
-              <w:t>20</w:t>
+              <w:t>21</w:t>
             </w:r>
             <w:r>
               <w:rPr>
@@ -2037,13 +2040,13 @@
               <w:lang w:eastAsia="de-DE"/>
             </w:rPr>
           </w:pPr>
-          <w:hyperlink w:anchor="_Toc31789931" w:history="1">
+          <w:hyperlink w:anchor="_Toc32822920" w:history="1">
             <w:r>
               <w:rPr>
                 <w:rStyle w:val="Hyperlink"/>
                 <w:noProof/>
               </w:rPr>
-              <w:t>6.2.1.3. COSIATEC</w:t>
+              <w:t>7.2.1.3. COSIATEC</w:t>
             </w:r>
             <w:r>
               <w:rPr>
@@ -2064,7 +2067,7 @@
                 <w:noProof/>
                 <w:webHidden/>
               </w:rPr>
-              <w:instrText xml:space="preserve"> PAGEREF _Toc31789931 \h </w:instrText>
+              <w:instrText xml:space="preserve"> PAGEREF _Toc32822920 \h </w:instrText>
             </w:r>
             <w:r>
               <w:rPr>
@@ -2084,7 +2087,7 @@
                 <w:noProof/>
                 <w:webHidden/>
               </w:rPr>
-              <w:t>20</w:t>
+              <w:t>21</w:t>
             </w:r>
             <w:r>
               <w:rPr>
@@ -2107,13 +2110,13 @@
               <w:lang w:eastAsia="de-DE"/>
             </w:rPr>
           </w:pPr>
-          <w:hyperlink w:anchor="_Toc31789932" w:history="1">
+          <w:hyperlink w:anchor="_Toc32822921" w:history="1">
             <w:r>
               <w:rPr>
                 <w:rStyle w:val="Hyperlink"/>
                 <w:noProof/>
               </w:rPr>
-              <w:t>6.3. Pattern Erkennung mithilfe von Matrizen</w:t>
+              <w:t>7.3. Pattern Erkennung mithilfe von Matrizen</w:t>
             </w:r>
             <w:r>
               <w:rPr>
@@ -2134,7 +2137,7 @@
                 <w:noProof/>
                 <w:webHidden/>
               </w:rPr>
-              <w:instrText xml:space="preserve"> PAGEREF _Toc31789932 \h </w:instrText>
+              <w:instrText xml:space="preserve"> PAGEREF _Toc32822921 \h </w:instrText>
             </w:r>
             <w:r>
               <w:rPr>
@@ -2154,7 +2157,7 @@
                 <w:noProof/>
                 <w:webHidden/>
               </w:rPr>
-              <w:t>20</w:t>
+              <w:t>21</w:t>
             </w:r>
             <w:r>
               <w:rPr>
@@ -2177,7 +2180,7 @@
               <w:lang w:eastAsia="de-DE"/>
             </w:rPr>
           </w:pPr>
-          <w:hyperlink w:anchor="_Toc31789933" w:history="1">
+          <w:hyperlink w:anchor="_Toc32822922" w:history="1">
             <w:r>
               <w:rPr>
                 <w:rStyle w:val="Hyperlink"/>
@@ -2204,7 +2207,7 @@
                 <w:noProof/>
                 <w:webHidden/>
               </w:rPr>
-              <w:instrText xml:space="preserve"> PAGEREF _Toc31789933 \h </w:instrText>
+              <w:instrText xml:space="preserve"> PAGEREF _Toc32822922 \h </w:instrText>
             </w:r>
             <w:r>
               <w:rPr>
@@ -2224,7 +2227,7 @@
                 <w:noProof/>
                 <w:webHidden/>
               </w:rPr>
-              <w:t>21</w:t>
+              <w:t>22</w:t>
             </w:r>
             <w:r>
               <w:rPr>
@@ -2247,7 +2250,7 @@
               <w:lang w:eastAsia="de-DE"/>
             </w:rPr>
           </w:pPr>
-          <w:hyperlink w:anchor="_Toc31789934" w:history="1">
+          <w:hyperlink w:anchor="_Toc32822923" w:history="1">
             <w:r>
               <w:rPr>
                 <w:rStyle w:val="Hyperlink"/>
@@ -2274,7 +2277,7 @@
                 <w:noProof/>
                 <w:webHidden/>
               </w:rPr>
-              <w:instrText xml:space="preserve"> PAGEREF _Toc31789934 \h </w:instrText>
+              <w:instrText xml:space="preserve"> PAGEREF _Toc32822923 \h </w:instrText>
             </w:r>
             <w:r>
               <w:rPr>
@@ -2317,7 +2320,7 @@
               <w:lang w:eastAsia="de-DE"/>
             </w:rPr>
           </w:pPr>
-          <w:hyperlink w:anchor="_Toc31789935" w:history="1">
+          <w:hyperlink w:anchor="_Toc32822924" w:history="1">
             <w:r>
               <w:rPr>
                 <w:rStyle w:val="Hyperlink"/>
@@ -2344,7 +2347,7 @@
                 <w:noProof/>
                 <w:webHidden/>
               </w:rPr>
-              <w:instrText xml:space="preserve"> PAGEREF _Toc31789935 \h </w:instrText>
+              <w:instrText xml:space="preserve"> PAGEREF _Toc32822924 \h </w:instrText>
             </w:r>
             <w:r>
               <w:rPr>
@@ -2387,7 +2390,7 @@
               <w:lang w:eastAsia="de-DE"/>
             </w:rPr>
           </w:pPr>
-          <w:hyperlink w:anchor="_Toc31789936" w:history="1">
+          <w:hyperlink w:anchor="_Toc32822925" w:history="1">
             <w:r>
               <w:rPr>
                 <w:rStyle w:val="Hyperlink"/>
@@ -2414,7 +2417,7 @@
                 <w:noProof/>
                 <w:webHidden/>
               </w:rPr>
-              <w:instrText xml:space="preserve"> PAGEREF _Toc31789936 \h </w:instrText>
+              <w:instrText xml:space="preserve"> PAGEREF _Toc32822925 \h </w:instrText>
             </w:r>
             <w:r>
               <w:rPr>
@@ -2457,7 +2460,7 @@
               <w:lang w:eastAsia="de-DE"/>
             </w:rPr>
           </w:pPr>
-          <w:hyperlink w:anchor="_Toc31789937" w:history="1">
+          <w:hyperlink w:anchor="_Toc32822926" w:history="1">
             <w:r>
               <w:rPr>
                 <w:rStyle w:val="Hyperlink"/>
@@ -2484,7 +2487,7 @@
                 <w:noProof/>
                 <w:webHidden/>
               </w:rPr>
-              <w:instrText xml:space="preserve"> PAGEREF _Toc31789937 \h </w:instrText>
+              <w:instrText xml:space="preserve"> PAGEREF _Toc32822926 \h </w:instrText>
             </w:r>
             <w:r>
               <w:rPr>
@@ -2544,7 +2547,7 @@
       <w:pPr>
         <w:pStyle w:val="berschrift1"/>
       </w:pPr>
-      <w:bookmarkStart w:id="0" w:name="_Toc31789903"/>
+      <w:bookmarkStart w:id="0" w:name="_Toc32822892"/>
       <w:r>
         <w:lastRenderedPageBreak/>
         <w:t>Abstract</w:t>
@@ -2555,7 +2558,7 @@
       <w:pPr>
         <w:pStyle w:val="berschrift1"/>
       </w:pPr>
-      <w:bookmarkStart w:id="1" w:name="_Toc31789904"/>
+      <w:bookmarkStart w:id="1" w:name="_Toc32822893"/>
       <w:r>
         <w:t>Danksagung</w:t>
       </w:r>
@@ -2565,7 +2568,7 @@
       <w:pPr>
         <w:pStyle w:val="berschrift1"/>
       </w:pPr>
-      <w:bookmarkStart w:id="2" w:name="_Toc31789905"/>
+      <w:bookmarkStart w:id="2" w:name="_Toc32822894"/>
       <w:r>
         <w:t>1.</w:t>
       </w:r>
@@ -2581,7 +2584,7 @@
       <w:pPr>
         <w:pStyle w:val="berschrift1"/>
       </w:pPr>
-      <w:bookmarkStart w:id="3" w:name="_Toc31789906"/>
+      <w:bookmarkStart w:id="3" w:name="_Toc32822895"/>
       <w:r>
         <w:t>2</w:t>
       </w:r>
@@ -2595,7 +2598,7 @@
       <w:pPr>
         <w:pStyle w:val="berschrift1"/>
       </w:pPr>
-      <w:bookmarkStart w:id="4" w:name="_Toc31789907"/>
+      <w:bookmarkStart w:id="4" w:name="_Toc32822896"/>
       <w:r>
         <w:t>3. Die Fourier</w:t>
       </w:r>
@@ -2661,7 +2664,6 @@
           <w:id w:val="149334102"/>
           <w:citation/>
         </w:sdtPr>
-        <w:sdtEndPr/>
         <w:sdtContent>
           <w:r>
             <w:fldChar w:fldCharType="begin"/>
@@ -2712,11 +2714,9 @@
           <w:numId w:val="7"/>
         </w:numPr>
       </w:pPr>
-      <w:proofErr w:type="spellStart"/>
       <w:r>
         <w:t>Fourierreihe</w:t>
       </w:r>
-      <w:proofErr w:type="spellEnd"/>
     </w:p>
     <w:p>
       <w:pPr>
@@ -2838,7 +2838,6 @@
           <w:id w:val="-606811312"/>
           <w:citation/>
         </w:sdtPr>
-        <w:sdtEndPr/>
         <w:sdtContent>
           <w:r>
             <w:fldChar w:fldCharType="begin"/>
@@ -2868,7 +2867,7 @@
       <w:pPr>
         <w:pStyle w:val="berschrift1"/>
       </w:pPr>
-      <w:bookmarkStart w:id="5" w:name="_Toc31789908"/>
+      <w:bookmarkStart w:id="5" w:name="_Toc32822897"/>
       <w:r>
         <w:t>3.1. Die diskrete Fouriertransformation</w:t>
       </w:r>
@@ -3027,27 +3026,14 @@
       <w:r>
         <w:t xml:space="preserve">Formel </w:t>
       </w:r>
-      <w:r>
-        <w:fldChar w:fldCharType="begin"/>
-      </w:r>
-      <w:r>
-        <w:instrText xml:space="preserve"> SEQ Formel \* ARABIC </w:instrText>
-      </w:r>
-      <w:r>
-        <w:fldChar w:fldCharType="separate"/>
-      </w:r>
-      <w:r>
-        <w:rPr>
-          <w:noProof/>
-        </w:rPr>
-        <w:t>1</w:t>
-      </w:r>
-      <w:r>
-        <w:rPr>
-          <w:noProof/>
-        </w:rPr>
-        <w:fldChar w:fldCharType="end"/>
-      </w:r>
+      <w:fldSimple w:instr=" SEQ Formel \* ARABIC ">
+        <w:r>
+          <w:rPr>
+            <w:noProof/>
+          </w:rPr>
+          <w:t>1</w:t>
+        </w:r>
+      </w:fldSimple>
       <w:r>
         <w:t>: Formel der CTFT</w:t>
       </w:r>
@@ -3056,7 +3042,6 @@
           <w:id w:val="1801256355"/>
           <w:citation/>
         </w:sdtPr>
-        <w:sdtEndPr/>
         <w:sdtContent>
           <w:r>
             <w:fldChar w:fldCharType="begin"/>
@@ -3242,27 +3227,14 @@
       <w:r>
         <w:t xml:space="preserve">     Formel </w:t>
       </w:r>
-      <w:r>
-        <w:fldChar w:fldCharType="begin"/>
-      </w:r>
-      <w:r>
-        <w:instrText xml:space="preserve"> SEQ Formel \* ARABIC </w:instrText>
-      </w:r>
-      <w:r>
-        <w:fldChar w:fldCharType="separate"/>
-      </w:r>
-      <w:r>
-        <w:rPr>
-          <w:noProof/>
-        </w:rPr>
-        <w:t>2</w:t>
-      </w:r>
-      <w:r>
-        <w:rPr>
-          <w:noProof/>
-        </w:rPr>
-        <w:fldChar w:fldCharType="end"/>
-      </w:r>
+      <w:fldSimple w:instr=" SEQ Formel \* ARABIC ">
+        <w:r>
+          <w:rPr>
+            <w:noProof/>
+          </w:rPr>
+          <w:t>2</w:t>
+        </w:r>
+      </w:fldSimple>
       <w:r>
         <w:t>: Formel der DFT</w:t>
       </w:r>
@@ -3271,7 +3243,6 @@
           <w:id w:val="16506382"/>
           <w:citation/>
         </w:sdtPr>
-        <w:sdtEndPr/>
         <w:sdtContent>
           <w:r>
             <w:fldChar w:fldCharType="begin"/>
@@ -3316,15 +3287,7 @@
         <w:t>k</w:t>
       </w:r>
       <w:r>
-        <w:t>-</w:t>
-      </w:r>
-      <w:proofErr w:type="spellStart"/>
-      <w:r>
-        <w:t>te</w:t>
-      </w:r>
-      <w:proofErr w:type="spellEnd"/>
-      <w:r>
-        <w:t xml:space="preserve"> Sample Bin.</w:t>
+        <w:t>-te Sample Bin.</w:t>
       </w:r>
     </w:p>
     <w:p>
@@ -3474,7 +3437,6 @@
           <w:id w:val="-1880081787"/>
           <w:citation/>
         </w:sdtPr>
-        <w:sdtEndPr/>
         <w:sdtContent>
           <w:r>
             <w:rPr>
@@ -3631,7 +3593,6 @@
           <w:id w:val="800882601"/>
           <w:citation/>
         </w:sdtPr>
-        <w:sdtEndPr/>
         <w:sdtContent>
           <w:r>
             <w:rPr>
@@ -4166,27 +4127,14 @@
       <w:r>
         <w:t xml:space="preserve">              Formel </w:t>
       </w:r>
-      <w:r>
-        <w:fldChar w:fldCharType="begin"/>
-      </w:r>
-      <w:r>
-        <w:instrText xml:space="preserve"> SEQ Formel \* ARABIC </w:instrText>
-      </w:r>
-      <w:r>
-        <w:fldChar w:fldCharType="separate"/>
-      </w:r>
-      <w:r>
-        <w:rPr>
-          <w:noProof/>
-        </w:rPr>
-        <w:t>3</w:t>
-      </w:r>
-      <w:r>
-        <w:rPr>
-          <w:noProof/>
-        </w:rPr>
-        <w:fldChar w:fldCharType="end"/>
-      </w:r>
+      <w:fldSimple w:instr=" SEQ Formel \* ARABIC ">
+        <w:r>
+          <w:rPr>
+            <w:noProof/>
+          </w:rPr>
+          <w:t>3</w:t>
+        </w:r>
+      </w:fldSimple>
       <w:r>
         <w:t>: Umformulierte DFT-Formel</w:t>
       </w:r>
@@ -4221,21 +4169,13 @@
         <w:t xml:space="preserve">die Formel </w:t>
       </w:r>
       <w:r>
-        <w:t xml:space="preserve">ausgerechnet werden. Das Ergebnis aus dieser Formel besteht aus einem Real- und einen Imaginär Anteil. Die </w:t>
-      </w:r>
-      <w:proofErr w:type="gramStart"/>
-      <w:r>
-        <w:t>Real</w:t>
+        <w:t>ausgerechnet werden. Das Ergebnis aus dieser Formel besteht aus einem Real- und einen Imaginär Anteil. Die Real</w:t>
       </w:r>
       <w:r>
         <w:t>-</w:t>
       </w:r>
       <w:r>
-        <w:t xml:space="preserve"> und Imaginären</w:t>
-      </w:r>
-      <w:proofErr w:type="gramEnd"/>
-      <w:r>
-        <w:t xml:space="preserve"> Anteile können dann in ein Koordinatensystem eingetragen werden</w:t>
+        <w:t xml:space="preserve"> und Imaginären Anteile können dann in ein Koordinatensystem eingetragen werden</w:t>
       </w:r>
       <w:r>
         <w:t xml:space="preserve">, wobei der Realteil die x-Achse und der </w:t>
@@ -4427,27 +4367,14 @@
       <w:r>
         <w:t xml:space="preserve">                 Formel </w:t>
       </w:r>
-      <w:r>
-        <w:fldChar w:fldCharType="begin"/>
-      </w:r>
-      <w:r>
-        <w:instrText xml:space="preserve"> SEQ Formel \* ARABIC </w:instrText>
-      </w:r>
-      <w:r>
-        <w:fldChar w:fldCharType="separate"/>
-      </w:r>
-      <w:r>
-        <w:rPr>
-          <w:noProof/>
-        </w:rPr>
-        <w:t>4</w:t>
-      </w:r>
-      <w:r>
-        <w:rPr>
-          <w:noProof/>
-        </w:rPr>
-        <w:fldChar w:fldCharType="end"/>
-      </w:r>
+      <w:fldSimple w:instr=" SEQ Formel \* ARABIC ">
+        <w:r>
+          <w:rPr>
+            <w:noProof/>
+          </w:rPr>
+          <w:t>4</w:t>
+        </w:r>
+      </w:fldSimple>
       <w:r>
         <w:t>: Berechnung des Betrages eines Vektors</w:t>
       </w:r>
@@ -4554,7 +4481,6 @@
           <w:id w:val="-1810005089"/>
           <w:citation/>
         </w:sdtPr>
-        <w:sdtEndPr/>
         <w:sdtContent>
           <w:r>
             <w:rPr>
@@ -4611,21 +4537,13 @@
         <w:t>deren Index</w:t>
       </w:r>
       <w:r>
-        <w:t xml:space="preserve"> ≥ Anzahl Samples/2 sind gelöscht werden. Dieser Wert wird das </w:t>
-      </w:r>
-      <w:proofErr w:type="spellStart"/>
-      <w:r>
-        <w:t>N</w:t>
+        <w:t xml:space="preserve"> ≥ Anzahl Samples/2 sind gelöscht werden. Dieser Wert wird das N</w:t>
       </w:r>
       <w:r>
         <w:t>y</w:t>
       </w:r>
       <w:r>
-        <w:t>quist</w:t>
-      </w:r>
-      <w:proofErr w:type="spellEnd"/>
-      <w:r>
-        <w:t xml:space="preserve">-Limit genannt. Es besagt das alle Ergebnisse über diesem </w:t>
+        <w:t xml:space="preserve">quist-Limit genannt. Es besagt das alle Ergebnisse über diesem </w:t>
       </w:r>
       <w:r>
         <w:lastRenderedPageBreak/>
@@ -4638,21 +4556,13 @@
         <w:t>,</w:t>
       </w:r>
       <w:r>
-        <w:t xml:space="preserve"> die unter dem </w:t>
-      </w:r>
-      <w:proofErr w:type="spellStart"/>
-      <w:r>
-        <w:t>N</w:t>
+        <w:t xml:space="preserve"> die unter dem N</w:t>
       </w:r>
       <w:r>
         <w:t>y</w:t>
       </w:r>
       <w:r>
-        <w:t>quist</w:t>
-      </w:r>
-      <w:proofErr w:type="spellEnd"/>
-      <w:r>
-        <w:t>-Limit liegen</w:t>
+        <w:t>quist-Limit liegen</w:t>
       </w:r>
       <w:r>
         <w:t>,</w:t>
@@ -4665,7 +4575,6 @@
           <w:id w:val="282936415"/>
           <w:citation/>
         </w:sdtPr>
-        <w:sdtEndPr/>
         <w:sdtContent>
           <w:r>
             <w:fldChar w:fldCharType="begin"/>
@@ -4717,7 +4626,6 @@
           <w:id w:val="252014634"/>
           <w:citation/>
         </w:sdtPr>
-        <w:sdtEndPr/>
         <w:sdtContent>
           <w:r>
             <w:fldChar w:fldCharType="begin"/>
@@ -4747,7 +4655,6 @@
       <w:r>
         <w:t xml:space="preserve">Zum einen </w:t>
       </w:r>
-      <w:proofErr w:type="spellStart"/>
       <w:r>
         <w:rPr>
           <w:i/>
@@ -4762,7 +4669,6 @@
         </w:rPr>
         <w:t>eakage</w:t>
       </w:r>
-      <w:proofErr w:type="spellEnd"/>
       <w:r>
         <w:t xml:space="preserve"> und zum anderen </w:t>
       </w:r>
@@ -4783,13 +4689,8 @@
       <w:r>
         <w:t xml:space="preserve">. </w:t>
       </w:r>
-      <w:proofErr w:type="spellStart"/>
-      <w:r>
-        <w:t>Leakage</w:t>
-      </w:r>
-      <w:proofErr w:type="spellEnd"/>
-      <w:r>
-        <w:t xml:space="preserve"> tritt auf, wenn die Schwingung in dem betrachteten Zeitabschnitt nicht perfekt periodisch ist.</w:t>
+      <w:r>
+        <w:t>Leakage tritt auf, wenn die Schwingung in dem betrachteten Zeitabschnitt nicht perfekt periodisch ist.</w:t>
       </w:r>
     </w:p>
     <w:p>
@@ -4854,37 +4755,16 @@
       <w:r>
         <w:t xml:space="preserve">Abbildung </w:t>
       </w:r>
-      <w:r>
-        <w:fldChar w:fldCharType="begin"/>
-      </w:r>
-      <w:r>
-        <w:instrText xml:space="preserve"> SEQ Abbildung \* ARABIC </w:instrText>
-      </w:r>
-      <w:r>
-        <w:fldChar w:fldCharType="separate"/>
-      </w:r>
-      <w:r>
-        <w:rPr>
-          <w:noProof/>
-        </w:rPr>
-        <w:t>1</w:t>
-      </w:r>
-      <w:r>
-        <w:rPr>
-          <w:noProof/>
-        </w:rPr>
-        <w:fldChar w:fldCharType="end"/>
-      </w:r>
-      <w:r>
-        <w:t xml:space="preserve">: Aufzeigen des </w:t>
-      </w:r>
-      <w:proofErr w:type="spellStart"/>
-      <w:r>
-        <w:t>Leakage</w:t>
-      </w:r>
-      <w:proofErr w:type="spellEnd"/>
-      <w:r>
-        <w:t>-Effektes mit einer Funktion von 2 Hz (oben) und 2.5 Hz (unten)</w:t>
+      <w:fldSimple w:instr=" SEQ Abbildung \* ARABIC ">
+        <w:r>
+          <w:rPr>
+            <w:noProof/>
+          </w:rPr>
+          <w:t>1</w:t>
+        </w:r>
+      </w:fldSimple>
+      <w:r>
+        <w:t>: Aufzeigen des Leakage-Effektes mit einer Funktion von 2 Hz (oben) und 2.5 Hz (unten)</w:t>
       </w:r>
     </w:p>
     <w:p>
@@ -4931,7 +4811,6 @@
       <w:r>
         <w:t xml:space="preserve">“ des Spektrums. Der </w:t>
       </w:r>
-      <w:proofErr w:type="spellStart"/>
       <w:r>
         <w:rPr>
           <w:i/>
@@ -4946,17 +4825,11 @@
         </w:rPr>
         <w:t>eakage</w:t>
       </w:r>
-      <w:proofErr w:type="spellEnd"/>
       <w:r>
         <w:t xml:space="preserve">-Effekt kann mit </w:t>
       </w:r>
-      <w:proofErr w:type="spellStart"/>
-      <w:r>
-        <w:t>Fenstfunktionen</w:t>
-      </w:r>
-      <w:proofErr w:type="spellEnd"/>
-      <w:r>
-        <w:t xml:space="preserve"> abgeschwächt werden. </w:t>
+      <w:r>
+        <w:t xml:space="preserve">Fenstfunktionen abgeschwächt werden. </w:t>
       </w:r>
       <w:r>
         <w:t xml:space="preserve">Wie in </w:t>
@@ -4992,7 +4865,6 @@
           <w:id w:val="-1694992318"/>
           <w:citation/>
         </w:sdtPr>
-        <w:sdtEndPr/>
         <w:sdtContent>
           <w:r>
             <w:fldChar w:fldCharType="begin"/>
@@ -5015,33 +4887,19 @@
         </w:sdtContent>
       </w:sdt>
       <w:r>
-        <w:t xml:space="preserve">. Einige Fensterfunktionen sind unter anderem </w:t>
-      </w:r>
-      <w:proofErr w:type="spellStart"/>
-      <w:r>
-        <w:t>Barlett</w:t>
-      </w:r>
-      <w:proofErr w:type="spellEnd"/>
-      <w:r>
-        <w:t>-, Gauß- oder die H</w:t>
+        <w:t>. Einige Fensterfunktionen sind unter anderem Barlett-, Gauß- oder die H</w:t>
       </w:r>
       <w:r>
         <w:t>ann</w:t>
       </w:r>
       <w:r>
-        <w:t>ing-</w:t>
-      </w:r>
-      <w:proofErr w:type="spellStart"/>
-      <w:r>
-        <w:t>Festerfunktion</w:t>
-      </w:r>
-      <w:proofErr w:type="spellEnd"/>
+        <w:t>ing-Festerfunktion</w:t>
+      </w:r>
       <w:sdt>
         <w:sdtPr>
           <w:id w:val="711082536"/>
           <w:citation/>
         </w:sdtPr>
-        <w:sdtEndPr/>
         <w:sdtContent>
           <w:r>
             <w:fldChar w:fldCharType="begin"/>
@@ -5125,27 +4983,14 @@
       <w:r>
         <w:t xml:space="preserve">Abbildung </w:t>
       </w:r>
-      <w:r>
-        <w:fldChar w:fldCharType="begin"/>
-      </w:r>
-      <w:r>
-        <w:instrText xml:space="preserve"> SEQ Abbildung \* ARABIC </w:instrText>
-      </w:r>
-      <w:r>
-        <w:fldChar w:fldCharType="separate"/>
-      </w:r>
-      <w:r>
-        <w:rPr>
-          <w:noProof/>
-        </w:rPr>
-        <w:t>2</w:t>
-      </w:r>
-      <w:r>
-        <w:rPr>
-          <w:noProof/>
-        </w:rPr>
-        <w:fldChar w:fldCharType="end"/>
-      </w:r>
+      <w:fldSimple w:instr=" SEQ Abbildung \* ARABIC ">
+        <w:r>
+          <w:rPr>
+            <w:noProof/>
+          </w:rPr>
+          <w:t>2</w:t>
+        </w:r>
+      </w:fldSimple>
       <w:r>
         <w:t>: Anwenden der Hanning-Fensterfunktion auf eine Schwingung von 2.5 Hz</w:t>
       </w:r>
@@ -5173,7 +5018,6 @@
           <w:id w:val="253555575"/>
           <w:citation/>
         </w:sdtPr>
-        <w:sdtEndPr/>
         <w:sdtContent>
           <w:r>
             <w:fldChar w:fldCharType="begin"/>
@@ -5203,7 +5047,7 @@
       <w:pPr>
         <w:pStyle w:val="berschrift1"/>
       </w:pPr>
-      <w:bookmarkStart w:id="6" w:name="_Toc31789909"/>
+      <w:bookmarkStart w:id="6" w:name="_Toc32822898"/>
       <w:r>
         <w:t>4. Die Spektralanalyse</w:t>
       </w:r>
@@ -5248,7 +5092,6 @@
           <w:id w:val="-725526123"/>
           <w:citation/>
         </w:sdtPr>
-        <w:sdtEndPr/>
         <w:sdtContent>
           <w:r>
             <w:fldChar w:fldCharType="begin"/>
@@ -5304,24 +5147,11 @@
         <w:t>s bei einer Fenstergröße von 32 Samples die zeitliche Genauigkeit</w:t>
       </w:r>
       <w:r>
-        <w:t xml:space="preserve">, durch die Fenstergröße von 0,7 </w:t>
-      </w:r>
-      <w:proofErr w:type="spellStart"/>
-      <w:r>
-        <w:t>ms</w:t>
-      </w:r>
-      <w:proofErr w:type="spellEnd"/>
-      <w:r>
-        <w:t>,</w:t>
-      </w:r>
-      <w:r>
-        <w:t xml:space="preserve"> im Mittelpunkt steht aber die Frequenz vernachlässigt wird. Die Vernachlässigung beruht auf dem in Punkt 3.1 beschrieben </w:t>
-      </w:r>
-      <w:proofErr w:type="spellStart"/>
-      <w:r>
-        <w:t>Nyquist</w:t>
-      </w:r>
-      <w:proofErr w:type="spellEnd"/>
+        <w:t>, durch die Fenstergröße von 0,7 ms,</w:t>
+      </w:r>
+      <w:r>
+        <w:t xml:space="preserve"> im Mittelpunkt steht aber die Frequenz vernachlässigt wird. Die Vernachlässigung beruht auf dem in Punkt 3.1 beschrieben Nyquist</w:t>
+      </w:r>
       <w:r>
         <w:t>-Limit, wodurch der Frequenzbereich in 15 gleichgroße Bereiche geteilt wird</w:t>
       </w:r>
@@ -5394,7 +5224,6 @@
           <w:id w:val="1888226036"/>
           <w:citation/>
         </w:sdtPr>
-        <w:sdtEndPr/>
         <w:sdtContent>
           <w:r>
             <w:fldChar w:fldCharType="begin"/>
@@ -5476,27 +5305,14 @@
       <w:r>
         <w:t xml:space="preserve">Abbildung </w:t>
       </w:r>
-      <w:r>
-        <w:fldChar w:fldCharType="begin"/>
-      </w:r>
-      <w:r>
-        <w:instrText xml:space="preserve"> SEQ Abbildung \* ARABIC </w:instrText>
-      </w:r>
-      <w:r>
-        <w:fldChar w:fldCharType="separate"/>
-      </w:r>
-      <w:r>
-        <w:rPr>
-          <w:noProof/>
-        </w:rPr>
-        <w:t>3</w:t>
-      </w:r>
-      <w:r>
-        <w:rPr>
-          <w:noProof/>
-        </w:rPr>
-        <w:fldChar w:fldCharType="end"/>
-      </w:r>
+      <w:fldSimple w:instr=" SEQ Abbildung \* ARABIC ">
+        <w:r>
+          <w:rPr>
+            <w:noProof/>
+          </w:rPr>
+          <w:t>3</w:t>
+        </w:r>
+      </w:fldSimple>
       <w:r>
         <w:t>: a) Spektrum mit 32 Bins berechnet</w:t>
       </w:r>
@@ -5528,26 +5344,13 @@
       <w:pPr>
         <w:pStyle w:val="berschrift1"/>
       </w:pPr>
-      <w:bookmarkStart w:id="7" w:name="_Toc31789910"/>
+      <w:bookmarkStart w:id="7" w:name="_Toc32822899"/>
       <w:r>
         <w:lastRenderedPageBreak/>
         <w:t xml:space="preserve">5. </w:t>
       </w:r>
-      <w:proofErr w:type="spellStart"/>
-      <w:r>
-        <w:t>Convolutional</w:t>
-      </w:r>
-      <w:proofErr w:type="spellEnd"/>
-      <w:r>
-        <w:t xml:space="preserve"> </w:t>
-      </w:r>
-      <w:proofErr w:type="spellStart"/>
-      <w:r>
-        <w:t>Neural</w:t>
-      </w:r>
-      <w:proofErr w:type="spellEnd"/>
-      <w:r>
-        <w:t xml:space="preserve"> Network</w:t>
+      <w:r>
+        <w:t>Convolutional Neural Network</w:t>
       </w:r>
       <w:bookmarkEnd w:id="7"/>
     </w:p>
@@ -5589,21 +5392,8 @@
       <w:r>
         <w:t xml:space="preserve">Dafür wird ein </w:t>
       </w:r>
-      <w:proofErr w:type="spellStart"/>
-      <w:r>
-        <w:t>Convolutional</w:t>
-      </w:r>
-      <w:proofErr w:type="spellEnd"/>
-      <w:r>
-        <w:t xml:space="preserve"> </w:t>
-      </w:r>
-      <w:proofErr w:type="spellStart"/>
-      <w:r>
-        <w:t>Neural</w:t>
-      </w:r>
-      <w:proofErr w:type="spellEnd"/>
-      <w:r>
-        <w:t xml:space="preserve"> Network (</w:t>
+      <w:r>
+        <w:t>Convolutional Neural Network (</w:t>
       </w:r>
       <w:r>
         <w:t>CNN</w:t>
@@ -5661,7 +5451,6 @@
           <w:id w:val="-1347174349"/>
           <w:citation/>
         </w:sdtPr>
-        <w:sdtEndPr/>
         <w:sdtContent>
           <w:r>
             <w:fldChar w:fldCharType="begin"/>
@@ -5763,7 +5552,6 @@
           <w:id w:val="689493429"/>
           <w:citation/>
         </w:sdtPr>
-        <w:sdtEndPr/>
         <w:sdtContent>
           <w:r>
             <w:fldChar w:fldCharType="begin"/>
@@ -5837,7 +5625,6 @@
           <w:id w:val="1966389436"/>
           <w:citation/>
         </w:sdtPr>
-        <w:sdtEndPr/>
         <w:sdtContent>
           <w:r>
             <w:fldChar w:fldCharType="begin"/>
@@ -5887,23 +5674,7 @@
         <w:t xml:space="preserve">Dies führt dazu das </w:t>
       </w:r>
       <w:r>
-        <w:t xml:space="preserve">eine </w:t>
-      </w:r>
-      <w:proofErr w:type="spellStart"/>
-      <w:r>
-        <w:t>Vollvermaschung</w:t>
-      </w:r>
-      <w:proofErr w:type="spellEnd"/>
-      <w:r>
-        <w:t xml:space="preserve"> mit der ersten Hidden Layer 7,29 </w:t>
-      </w:r>
-      <w:proofErr w:type="spellStart"/>
-      <w:r>
-        <w:t>Mio</w:t>
-      </w:r>
-      <w:proofErr w:type="spellEnd"/>
-      <w:r>
-        <w:t xml:space="preserve"> Gewichte </w:t>
+        <w:t xml:space="preserve">eine Vollvermaschung mit der ersten Hidden Layer 7,29 Mio Gewichte </w:t>
       </w:r>
       <w:r>
         <w:t>anlernen muss</w:t>
@@ -6011,7 +5782,6 @@
           <w:id w:val="316694898"/>
           <w:citation/>
         </w:sdtPr>
-        <w:sdtEndPr/>
         <w:sdtContent>
           <w:r>
             <w:fldChar w:fldCharType="begin"/>
@@ -6046,16 +5816,11 @@
         <w:t>an</w:t>
       </w:r>
       <w:r>
-        <w:t xml:space="preserve">zulernende Gewichte. Somit muss das herkömmliche NN alleine zwischen Input Schicht und erster Hidden Layer circa </w:t>
-      </w:r>
-      <w:proofErr w:type="gramStart"/>
-      <w:r>
-        <w:t>290</w:t>
+        <w:t>zulernende Gewichte. Somit muss das herkömmliche NN alleine zwischen Input Schicht und erster Hidden Layer circa 290</w:t>
       </w:r>
       <w:r>
         <w:t xml:space="preserve"> mal</w:t>
       </w:r>
-      <w:proofErr w:type="gramEnd"/>
       <w:r>
         <w:t xml:space="preserve"> mehr Gewichte </w:t>
       </w:r>
@@ -6153,7 +5918,6 @@
           <w:id w:val="-1586295390"/>
           <w:citation/>
         </w:sdtPr>
-        <w:sdtEndPr/>
         <w:sdtContent>
           <w:r>
             <w:fldChar w:fldCharType="begin"/>
@@ -6212,7 +5976,7 @@
       <w:pPr>
         <w:pStyle w:val="berschrift1"/>
       </w:pPr>
-      <w:bookmarkStart w:id="8" w:name="_Toc31789911"/>
+      <w:bookmarkStart w:id="8" w:name="_Toc32822900"/>
       <w:r>
         <w:t xml:space="preserve">5.1. </w:t>
       </w:r>
@@ -6228,7 +5992,7 @@
       <w:pPr>
         <w:pStyle w:val="berschrift1"/>
       </w:pPr>
-      <w:bookmarkStart w:id="9" w:name="_Toc31789912"/>
+      <w:bookmarkStart w:id="9" w:name="_Toc32822901"/>
       <w:r>
         <w:t>5.1.1. Convolutional Schicht</w:t>
       </w:r>
@@ -6236,33 +6000,15 @@
     </w:p>
     <w:p>
       <w:r>
-        <w:t xml:space="preserve">Die Convolutional Schicht ist der Hauptteil eines CNN. Bei der in dieser Schicht stadtfindende Faltung (engl. </w:t>
-      </w:r>
-      <w:proofErr w:type="spellStart"/>
-      <w:r>
-        <w:t>convolution</w:t>
-      </w:r>
-      <w:proofErr w:type="spellEnd"/>
-      <w:r>
-        <w:t xml:space="preserve">), werden vom Ersteller gewünschten Merkmale extrahiert. </w:t>
-      </w:r>
-      <w:proofErr w:type="spellStart"/>
+        <w:t xml:space="preserve">Die Convolutional Schicht ist der Hauptteil eines CNN. Bei der in dieser Schicht stadtfindende Faltung (engl. convolution), werden vom Ersteller gewünschten Merkmale extrahiert. </w:t>
+      </w:r>
       <w:r>
         <w:rPr>
           <w:b/>
           <w:bCs/>
           <w:color w:val="FF0000"/>
         </w:rPr>
-        <w:t>ToDo</w:t>
-      </w:r>
-      <w:proofErr w:type="spellEnd"/>
-      <w:r>
-        <w:rPr>
-          <w:b/>
-          <w:bCs/>
-          <w:color w:val="FF0000"/>
-        </w:rPr>
-        <w:t>:  In höheren Schichten Einzelne Merkmale in Tieferen Schichten was anderes</w:t>
+        <w:t>ToDo:  In höheren Schichten Einzelne Merkmale in Tieferen Schichten was anderes</w:t>
       </w:r>
       <w:r>
         <w:rPr>
@@ -6363,7 +6109,6 @@
           <w:id w:val="140163323"/>
           <w:citation/>
         </w:sdtPr>
-        <w:sdtEndPr/>
         <w:sdtContent>
           <w:r>
             <w:fldChar w:fldCharType="begin"/>
@@ -6463,24 +6208,15 @@
           <w:i/>
           <w:iCs/>
         </w:rPr>
-        <w:t xml:space="preserve"> </w:t>
-      </w:r>
-      <w:proofErr w:type="spellStart"/>
+        <w:t xml:space="preserve"> M</w:t>
+      </w:r>
       <w:r>
         <w:rPr>
           <w:i/>
           <w:iCs/>
         </w:rPr>
-        <w:t>M</w:t>
-      </w:r>
-      <w:r>
-        <w:rPr>
-          <w:i/>
-          <w:iCs/>
-        </w:rPr>
         <w:t>ap</w:t>
       </w:r>
-      <w:proofErr w:type="spellEnd"/>
       <w:r>
         <w:t xml:space="preserve"> gespeichert</w:t>
       </w:r>
@@ -6549,7 +6285,6 @@
           <w:id w:val="1080487523"/>
           <w:citation/>
         </w:sdtPr>
-        <w:sdtEndPr/>
         <w:sdtContent>
           <w:r>
             <w:fldChar w:fldCharType="begin"/>
@@ -6630,17 +6365,8 @@
           <w:i/>
           <w:iCs/>
         </w:rPr>
-        <w:t>zero-</w:t>
-      </w:r>
-      <w:proofErr w:type="spellStart"/>
-      <w:r>
-        <w:rPr>
-          <w:i/>
-          <w:iCs/>
-        </w:rPr>
-        <w:t>padding</w:t>
-      </w:r>
-      <w:proofErr w:type="spellEnd"/>
+        <w:t>zero-padding</w:t>
+      </w:r>
       <w:r>
         <w:t xml:space="preserve"> </w:t>
       </w:r>
@@ -6648,15 +6374,7 @@
         <w:t>so zu vergrößern</w:t>
       </w:r>
       <w:r>
-        <w:t>. Durch das zero-</w:t>
-      </w:r>
-      <w:proofErr w:type="spellStart"/>
-      <w:r>
-        <w:t>padding</w:t>
-      </w:r>
-      <w:proofErr w:type="spellEnd"/>
-      <w:r>
-        <w:t xml:space="preserve"> werde die Bilder am Rand mit 0 erweitert bis </w:t>
+        <w:t xml:space="preserve">. Durch das zero-padding werde die Bilder am Rand mit 0 erweitert bis </w:t>
       </w:r>
       <w:r>
         <w:t>d</w:t>
@@ -6689,13 +6407,8 @@
         <w:t xml:space="preserve">die </w:t>
       </w:r>
       <w:r>
-        <w:t xml:space="preserve">Berechnete Feature </w:t>
-      </w:r>
-      <w:proofErr w:type="spellStart"/>
-      <w:r>
-        <w:t>Map</w:t>
-      </w:r>
-      <w:proofErr w:type="spellEnd"/>
+        <w:t>Berechnete Feature Map</w:t>
+      </w:r>
       <w:r>
         <w:t xml:space="preserve"> nach der Faltung </w:t>
       </w:r>
@@ -6752,7 +6465,6 @@
           <w:id w:val="2145781759"/>
           <w:citation/>
         </w:sdtPr>
-        <w:sdtEndPr/>
         <w:sdtContent>
           <w:r>
             <w:fldChar w:fldCharType="begin"/>
@@ -6779,7 +6491,7 @@
       <w:pPr>
         <w:pStyle w:val="berschrift1"/>
       </w:pPr>
-      <w:bookmarkStart w:id="10" w:name="_Toc31789913"/>
+      <w:bookmarkStart w:id="10" w:name="_Toc32822902"/>
       <w:r>
         <w:t>5.1.2. Pooling Schicht</w:t>
       </w:r>
@@ -6813,7 +6525,6 @@
           <w:id w:val="1858309800"/>
           <w:citation/>
         </w:sdtPr>
-        <w:sdtEndPr/>
         <w:sdtContent>
           <w:r>
             <w:fldChar w:fldCharType="begin"/>
@@ -6875,7 +6586,6 @@
           <w:id w:val="212015024"/>
           <w:citation/>
         </w:sdtPr>
-        <w:sdtEndPr/>
         <w:sdtContent>
           <w:r>
             <w:fldChar w:fldCharType="begin"/>
@@ -7008,7 +6718,6 @@
           <w:id w:val="473953125"/>
           <w:citation/>
         </w:sdtPr>
-        <w:sdtEndPr/>
         <w:sdtContent>
           <w:r>
             <w:fldChar w:fldCharType="begin"/>
@@ -7089,27 +6798,14 @@
       <w:r>
         <w:t xml:space="preserve">Abbildung </w:t>
       </w:r>
-      <w:r>
-        <w:fldChar w:fldCharType="begin"/>
-      </w:r>
-      <w:r>
-        <w:instrText xml:space="preserve"> SEQ Abbildung \* ARABIC </w:instrText>
-      </w:r>
-      <w:r>
-        <w:fldChar w:fldCharType="separate"/>
-      </w:r>
-      <w:r>
-        <w:rPr>
-          <w:noProof/>
-        </w:rPr>
-        <w:t>4</w:t>
-      </w:r>
-      <w:r>
-        <w:rPr>
-          <w:noProof/>
-        </w:rPr>
-        <w:fldChar w:fldCharType="end"/>
-      </w:r>
+      <w:fldSimple w:instr=" SEQ Abbildung \* ARABIC ">
+        <w:r>
+          <w:rPr>
+            <w:noProof/>
+          </w:rPr>
+          <w:t>4</w:t>
+        </w:r>
+      </w:fldSimple>
       <w:r>
         <w:t>: Anwendung der Unterschiedlichen Pooling Strategien mit einem 2x2 Filterkernel</w:t>
       </w:r>
@@ -7135,15 +6831,7 @@
         <w:t xml:space="preserve">unterschiedliche Erkennungsraten </w:t>
       </w:r>
       <w:r>
-        <w:t xml:space="preserve">zur </w:t>
-      </w:r>
-      <w:proofErr w:type="spellStart"/>
-      <w:r>
-        <w:t>folge</w:t>
-      </w:r>
-      <w:proofErr w:type="spellEnd"/>
-      <w:r>
-        <w:t xml:space="preserve"> haben</w:t>
+        <w:t>zur folge haben</w:t>
       </w:r>
       <w:r>
         <w:t xml:space="preserve"> können</w:t>
@@ -7179,7 +6867,6 @@
           <w:id w:val="1976178026"/>
           <w:citation/>
         </w:sdtPr>
-        <w:sdtEndPr/>
         <w:sdtContent>
           <w:r>
             <w:fldChar w:fldCharType="begin"/>
@@ -7206,20 +6893,15 @@
       <w:pPr>
         <w:pStyle w:val="berschrift1"/>
       </w:pPr>
-      <w:bookmarkStart w:id="11" w:name="_Toc31789914"/>
+      <w:bookmarkStart w:id="11" w:name="_Toc32822903"/>
       <w:r>
         <w:t xml:space="preserve">5.1.3. </w:t>
       </w:r>
-      <w:proofErr w:type="gramStart"/>
       <w:r>
         <w:t>V</w:t>
       </w:r>
       <w:r>
-        <w:t>ollständig</w:t>
-      </w:r>
-      <w:proofErr w:type="gramEnd"/>
-      <w:r>
-        <w:t xml:space="preserve"> Vermaschtes Netzwerk</w:t>
+        <w:t>ollständig Vermaschtes Netzwerk</w:t>
       </w:r>
       <w:bookmarkEnd w:id="11"/>
     </w:p>
@@ -7262,7 +6944,6 @@
           <w:id w:val="1260712310"/>
           <w:citation/>
         </w:sdtPr>
-        <w:sdtEndPr/>
         <w:sdtContent>
           <w:r>
             <w:fldChar w:fldCharType="begin"/>
@@ -7289,7 +6970,6 @@
           <w:id w:val="175470953"/>
           <w:citation/>
         </w:sdtPr>
-        <w:sdtEndPr/>
         <w:sdtContent>
           <w:r>
             <w:fldChar w:fldCharType="begin"/>
@@ -7316,7 +6996,7 @@
       <w:pPr>
         <w:pStyle w:val="berschrift1"/>
       </w:pPr>
-      <w:bookmarkStart w:id="12" w:name="_Toc31789915"/>
+      <w:bookmarkStart w:id="12" w:name="_Toc32822904"/>
       <w:r>
         <w:t xml:space="preserve">5.2. </w:t>
       </w:r>
@@ -7366,7 +7046,6 @@
           <w:id w:val="-16395314"/>
           <w:citation/>
         </w:sdtPr>
-        <w:sdtEndPr/>
         <w:sdtContent>
           <w:r>
             <w:fldChar w:fldCharType="begin"/>
@@ -7396,11 +7075,9 @@
       <w:r>
         <w:t xml:space="preserve">Die </w:t>
       </w:r>
-      <w:proofErr w:type="gramStart"/>
       <w:r>
         <w:t>am häufigsten benutzten Funktionen</w:t>
       </w:r>
-      <w:proofErr w:type="gramEnd"/>
       <w:r>
         <w:t>,</w:t>
       </w:r>
@@ -7424,108 +7101,56 @@
       </w:r>
     </w:p>
     <w:p>
-      <w:proofErr w:type="spellStart"/>
       <w:r>
         <w:lastRenderedPageBreak/>
-        <w:t>ReLU</w:t>
-      </w:r>
-      <w:proofErr w:type="spellEnd"/>
+        <w:t xml:space="preserve">ReLU </w:t>
+      </w:r>
+      <w:r>
+        <w:t>bringt</w:t>
+      </w:r>
       <w:r>
         <w:t xml:space="preserve"> </w:t>
       </w:r>
       <w:r>
-        <w:t>bringt</w:t>
+        <w:t>allerdings mehrere Vorteile</w:t>
+      </w:r>
+      <w:r>
+        <w:t xml:space="preserve"> im Bereich des Deep Learnings</w:t>
+      </w:r>
+      <w:r>
+        <w:t>, gegenüber Sigmoid und Tanh, mit sich</w:t>
+      </w:r>
+      <w:r>
+        <w:t>. Der erste Vorteil ist, das</w:t>
+      </w:r>
+      <w:r>
+        <w:t>s</w:t>
+      </w:r>
+      <w:r>
+        <w:t xml:space="preserve"> die ReLU-Funktion</w:t>
+      </w:r>
+      <w:r>
+        <w:t>,</w:t>
       </w:r>
       <w:r>
         <w:t xml:space="preserve"> </w:t>
       </w:r>
       <w:r>
-        <w:t>allerdings mehrere Vorteile</w:t>
-      </w:r>
-      <w:r>
-        <w:t xml:space="preserve"> im Bereich des Deep </w:t>
-      </w:r>
-      <w:proofErr w:type="spellStart"/>
-      <w:r>
-        <w:t>Learnings</w:t>
-      </w:r>
-      <w:proofErr w:type="spellEnd"/>
-      <w:r>
-        <w:t>, gegenüber Sigmoid und Tanh, mit sich</w:t>
-      </w:r>
-      <w:r>
-        <w:t>. Der erste Vorteil ist, das</w:t>
-      </w:r>
-      <w:r>
-        <w:t>s</w:t>
-      </w:r>
-      <w:r>
-        <w:t xml:space="preserve"> die </w:t>
-      </w:r>
-      <w:proofErr w:type="spellStart"/>
-      <w:r>
-        <w:t>ReLU</w:t>
-      </w:r>
-      <w:proofErr w:type="spellEnd"/>
-      <w:r>
-        <w:t>-Funktion</w:t>
-      </w:r>
-      <w:r>
-        <w:t>,</w:t>
+        <w:t>keinen</w:t>
       </w:r>
       <w:r>
         <w:t xml:space="preserve"> </w:t>
       </w:r>
-      <w:r>
-        <w:t>keinen</w:t>
-      </w:r>
-      <w:r>
-        <w:t xml:space="preserve"> </w:t>
-      </w:r>
-      <w:proofErr w:type="spellStart"/>
       <w:r>
         <w:rPr>
           <w:i/>
           <w:iCs/>
         </w:rPr>
-        <w:t>vanishing</w:t>
-      </w:r>
-      <w:proofErr w:type="spellEnd"/>
-      <w:r>
-        <w:rPr>
-          <w:i/>
-          <w:iCs/>
-        </w:rPr>
+        <w:t>vanishing gradiant effect</w:t>
+      </w:r>
+      <w:r>
         <w:t xml:space="preserve"> </w:t>
       </w:r>
-      <w:proofErr w:type="spellStart"/>
-      <w:r>
-        <w:rPr>
-          <w:i/>
-          <w:iCs/>
-        </w:rPr>
-        <w:t>gradiant</w:t>
-      </w:r>
-      <w:proofErr w:type="spellEnd"/>
-      <w:r>
-        <w:rPr>
-          <w:i/>
-          <w:iCs/>
-        </w:rPr>
-        <w:t xml:space="preserve"> </w:t>
-      </w:r>
-      <w:proofErr w:type="spellStart"/>
-      <w:r>
-        <w:rPr>
-          <w:i/>
-          <w:iCs/>
-        </w:rPr>
-        <w:t>effect</w:t>
-      </w:r>
-      <w:proofErr w:type="spellEnd"/>
-      <w:r>
-        <w:t xml:space="preserve"> </w:t>
-      </w:r>
       <w:r>
         <w:t>besitzt</w:t>
       </w:r>
@@ -7533,23 +7158,7 @@
         <w:t>.</w:t>
       </w:r>
       <w:r>
-        <w:t xml:space="preserve"> </w:t>
-      </w:r>
-      <w:proofErr w:type="spellStart"/>
-      <w:r>
-        <w:t>Vanishing</w:t>
-      </w:r>
-      <w:proofErr w:type="spellEnd"/>
-      <w:r>
-        <w:t xml:space="preserve"> </w:t>
-      </w:r>
-      <w:proofErr w:type="spellStart"/>
-      <w:r>
-        <w:t>gradiant</w:t>
-      </w:r>
-      <w:proofErr w:type="spellEnd"/>
-      <w:r>
-        <w:t xml:space="preserve"> Effekte treten durch d</w:t>
+        <w:t xml:space="preserve"> Vanishing gradiant Effekte treten durch d</w:t>
       </w:r>
       <w:r>
         <w:t>en festen Aktivierungsintervall von (0,1)</w:t>
@@ -7649,7 +7258,6 @@
           <w:id w:val="-634173350"/>
           <w:citation/>
         </w:sdtPr>
-        <w:sdtEndPr/>
         <w:sdtContent>
           <w:r>
             <w:fldChar w:fldCharType="begin"/>
@@ -7730,37 +7338,16 @@
       <w:r>
         <w:t xml:space="preserve">Abbildung </w:t>
       </w:r>
-      <w:r>
-        <w:fldChar w:fldCharType="begin"/>
-      </w:r>
-      <w:r>
-        <w:instrText xml:space="preserve"> SEQ Abbildung \* ARABIC </w:instrText>
-      </w:r>
-      <w:r>
-        <w:fldChar w:fldCharType="separate"/>
-      </w:r>
-      <w:r>
-        <w:rPr>
-          <w:noProof/>
-        </w:rPr>
-        <w:t>5</w:t>
-      </w:r>
-      <w:r>
-        <w:rPr>
-          <w:noProof/>
-        </w:rPr>
-        <w:fldChar w:fldCharType="end"/>
-      </w:r>
-      <w:r>
-        <w:t xml:space="preserve">: </w:t>
-      </w:r>
-      <w:proofErr w:type="gramStart"/>
-      <w:r>
-        <w:t>a)Sigmoid</w:t>
-      </w:r>
-      <w:proofErr w:type="gramEnd"/>
-      <w:r>
-        <w:t xml:space="preserve"> Aktivierungsfunktion</w:t>
+      <w:fldSimple w:instr=" SEQ Abbildung \* ARABIC ">
+        <w:r>
+          <w:rPr>
+            <w:noProof/>
+          </w:rPr>
+          <w:t>5</w:t>
+        </w:r>
+      </w:fldSimple>
+      <w:r>
+        <w:t>: a)Sigmoid Aktivierungsfunktion</w:t>
       </w:r>
       <w:r>
         <w:tab/>
@@ -7782,15 +7369,7 @@
       </w:r>
       <w:r>
         <w:tab/>
-        <w:t xml:space="preserve">       b)</w:t>
-      </w:r>
-      <w:proofErr w:type="spellStart"/>
-      <w:r>
-        <w:t>Tanh</w:t>
-      </w:r>
-      <w:proofErr w:type="spellEnd"/>
-      <w:r>
-        <w:t xml:space="preserve"> Aktivierungsfunktion</w:t>
+        <w:t xml:space="preserve">       b)Tanh Aktivierungsfunktion</w:t>
       </w:r>
       <w:r>
         <w:tab/>
@@ -7812,15 +7391,7 @@
       </w:r>
       <w:r>
         <w:tab/>
-        <w:t xml:space="preserve">       c)</w:t>
-      </w:r>
-      <w:proofErr w:type="spellStart"/>
-      <w:r>
-        <w:t>ReLU</w:t>
-      </w:r>
-      <w:proofErr w:type="spellEnd"/>
-      <w:r>
-        <w:t xml:space="preserve"> Aktivierungsfunktion</w:t>
+        <w:t xml:space="preserve">       c)ReLU Aktivierungsfunktion</w:t>
       </w:r>
       <w:r>
         <w:tab/>
@@ -7830,7 +7401,6 @@
       <w:r>
         <w:t xml:space="preserve">Wie in </w:t>
       </w:r>
-      <w:proofErr w:type="gramStart"/>
       <w:r>
         <w:rPr>
           <w:b/>
@@ -7839,7 +7409,6 @@
         </w:rPr>
         <w:t>Abbildung ?</w:t>
       </w:r>
-      <w:proofErr w:type="gramEnd"/>
       <w:r>
         <w:t xml:space="preserve"> zu sehen ist, ist die ReLU Funktion eine </w:t>
       </w:r>
@@ -7865,30 +7434,13 @@
         <w:t>ernen geeigneten Gradienten darstellt.</w:t>
       </w:r>
       <w:r>
-        <w:t xml:space="preserve"> Der </w:t>
-      </w:r>
-      <w:proofErr w:type="spellStart"/>
-      <w:r>
-        <w:t>vanishing</w:t>
-      </w:r>
-      <w:proofErr w:type="spellEnd"/>
-      <w:r>
-        <w:t xml:space="preserve"> </w:t>
-      </w:r>
-      <w:proofErr w:type="spellStart"/>
-      <w:r>
-        <w:t>gradient</w:t>
-      </w:r>
-      <w:proofErr w:type="spellEnd"/>
-      <w:r>
-        <w:t xml:space="preserve"> Effekt kann somit nicht auftreten.</w:t>
+        <w:t xml:space="preserve"> Der vanishing gradient Effekt kann somit nicht auftreten.</w:t>
       </w:r>
       <w:sdt>
         <w:sdtPr>
           <w:id w:val="-948227329"/>
           <w:citation/>
         </w:sdtPr>
-        <w:sdtEndPr/>
         <w:sdtContent>
           <w:r>
             <w:fldChar w:fldCharType="begin"/>
@@ -7916,65 +7468,12 @@
         <w:t xml:space="preserve">Ein weiterer Vorteil der ReLU ist, dass sie den Wert 0 annehmen kann, was bei Tanh und Sigmoid nicht der Fall ist. </w:t>
       </w:r>
       <w:r>
-        <w:t xml:space="preserve">Xavier </w:t>
-      </w:r>
-      <w:proofErr w:type="spellStart"/>
-      <w:r>
-        <w:t>Glorot</w:t>
-      </w:r>
-      <w:proofErr w:type="spellEnd"/>
-      <w:r>
-        <w:t xml:space="preserve">, Antoine Bordes und </w:t>
-      </w:r>
-      <w:proofErr w:type="spellStart"/>
-      <w:r>
-        <w:t>Yoshua</w:t>
-      </w:r>
-      <w:proofErr w:type="spellEnd"/>
-      <w:r>
-        <w:t xml:space="preserve"> </w:t>
-      </w:r>
-      <w:proofErr w:type="spellStart"/>
-      <w:r>
-        <w:t>Bengio</w:t>
-      </w:r>
-      <w:proofErr w:type="spellEnd"/>
-      <w:r>
-        <w:t xml:space="preserve"> fanden unter anderem in ihrem Paper heraus, das die „harte“ 0 der ReLU Funktion dabei hilft das Netz genauer zu trainieren. Beim betreuten Lernen war die ReLU Funktion durchweg besser als Sigmoid, </w:t>
-      </w:r>
-      <w:proofErr w:type="spellStart"/>
-      <w:r>
-        <w:t>Tanh</w:t>
-      </w:r>
-      <w:proofErr w:type="spellEnd"/>
-      <w:r>
-        <w:t xml:space="preserve"> und der </w:t>
-      </w:r>
-      <w:proofErr w:type="spellStart"/>
-      <w:r>
-        <w:t>Softplus</w:t>
-      </w:r>
-      <w:proofErr w:type="spellEnd"/>
-      <w:r>
-        <w:t xml:space="preserve"> Funktion. Die betrachteten Testdatensätze waren MNIST, CIFAR10, NISTP und NORB.</w:t>
-      </w:r>
-    </w:p>
-    <w:p>
-      <w:proofErr w:type="spellStart"/>
-      <w:r>
-        <w:t>Softplus</w:t>
-      </w:r>
-      <w:proofErr w:type="spellEnd"/>
-      <w:r>
-        <w:t xml:space="preserve"> ist angelehnt an ReLU, jedoch besitzt die </w:t>
-      </w:r>
-      <w:proofErr w:type="spellStart"/>
-      <w:r>
-        <w:t>Softplus</w:t>
-      </w:r>
-      <w:proofErr w:type="spellEnd"/>
-      <w:r>
-        <w:t xml:space="preserve"> keine</w:t>
+        <w:t>Xavier Glorot, Antoine Bordes und Yoshua Bengio fanden unter anderem in ihrem Paper heraus, das die „harte“ 0 der ReLU Funktion dabei hilft das Netz genauer zu trainieren. Beim betreuten Lernen war die ReLU Funktion durchweg besser als Sigmoid, Tanh und der Softplus Funktion. Die betrachteten Testdatensätze waren MNIST, CIFAR10, NISTP und NORB.</w:t>
+      </w:r>
+    </w:p>
+    <w:p>
+      <w:r>
+        <w:t>Softplus ist angelehnt an ReLU, jedoch besitzt die Softplus keine</w:t>
       </w:r>
       <w:r>
         <w:t xml:space="preserve"> „harte“</w:t>
@@ -7987,7 +7486,6 @@
           <w:id w:val="183021599"/>
           <w:citation/>
         </w:sdtPr>
-        <w:sdtEndPr/>
         <w:sdtContent>
           <w:r>
             <w:fldChar w:fldCharType="begin"/>
@@ -8014,7 +7512,7 @@
       <w:pPr>
         <w:pStyle w:val="berschrift1"/>
       </w:pPr>
-      <w:bookmarkStart w:id="13" w:name="_Toc31789916"/>
+      <w:bookmarkStart w:id="13" w:name="_Toc32822905"/>
       <w:r>
         <w:lastRenderedPageBreak/>
         <w:t>5.</w:t>
@@ -8026,15 +7524,7 @@
         <w:t>. Backpropagation</w:t>
       </w:r>
       <w:r>
-        <w:t xml:space="preserve"> (</w:t>
-      </w:r>
-      <w:proofErr w:type="spellStart"/>
-      <w:r>
-        <w:t>vllt</w:t>
-      </w:r>
-      <w:proofErr w:type="spellEnd"/>
-      <w:r>
-        <w:t xml:space="preserve"> Seitenumbruch erzwingen)</w:t>
+        <w:t xml:space="preserve"> (vllt Seitenumbruch erzwingen)</w:t>
       </w:r>
       <w:bookmarkEnd w:id="13"/>
     </w:p>
@@ -8047,7 +7537,6 @@
           <w:id w:val="-2018990354"/>
           <w:citation/>
         </w:sdtPr>
-        <w:sdtEndPr/>
         <w:sdtContent>
           <w:r>
             <w:fldChar w:fldCharType="begin"/>
@@ -8077,7 +7566,6 @@
           <w:id w:val="589899980"/>
           <w:citation/>
         </w:sdtPr>
-        <w:sdtEndPr/>
         <w:sdtContent>
           <w:r>
             <w:fldChar w:fldCharType="begin"/>
@@ -8772,27 +8260,14 @@
       <w:r>
         <w:t xml:space="preserve">     Formel </w:t>
       </w:r>
-      <w:r>
-        <w:fldChar w:fldCharType="begin"/>
-      </w:r>
-      <w:r>
-        <w:instrText xml:space="preserve"> SEQ Formel \* ARABIC </w:instrText>
-      </w:r>
-      <w:r>
-        <w:fldChar w:fldCharType="separate"/>
-      </w:r>
-      <w:r>
-        <w:rPr>
-          <w:noProof/>
-        </w:rPr>
-        <w:t>5</w:t>
-      </w:r>
-      <w:r>
-        <w:rPr>
-          <w:noProof/>
-        </w:rPr>
-        <w:fldChar w:fldCharType="end"/>
-      </w:r>
+      <w:fldSimple w:instr=" SEQ Formel \* ARABIC ">
+        <w:r>
+          <w:rPr>
+            <w:noProof/>
+          </w:rPr>
+          <w:t>5</w:t>
+        </w:r>
+      </w:fldSimple>
       <w:r>
         <w:t>: Kostenfunktion</w:t>
       </w:r>
@@ -9457,27 +8932,14 @@
       <w:r>
         <w:t xml:space="preserve">Formel </w:t>
       </w:r>
-      <w:r>
-        <w:fldChar w:fldCharType="begin"/>
-      </w:r>
-      <w:r>
-        <w:instrText xml:space="preserve"> SEQ Formel \* ARABIC </w:instrText>
-      </w:r>
-      <w:r>
-        <w:fldChar w:fldCharType="separate"/>
-      </w:r>
-      <w:r>
-        <w:rPr>
-          <w:noProof/>
-        </w:rPr>
-        <w:t>6</w:t>
-      </w:r>
-      <w:r>
-        <w:rPr>
-          <w:noProof/>
-        </w:rPr>
-        <w:fldChar w:fldCharType="end"/>
-      </w:r>
+      <w:fldSimple w:instr=" SEQ Formel \* ARABIC ">
+        <w:r>
+          <w:rPr>
+            <w:noProof/>
+          </w:rPr>
+          <w:t>6</w:t>
+        </w:r>
+      </w:fldSimple>
       <w:r>
         <w:t xml:space="preserve">: </w:t>
       </w:r>
@@ -9627,27 +9089,14 @@
       <w:r>
         <w:t xml:space="preserve">Formel </w:t>
       </w:r>
-      <w:r>
-        <w:fldChar w:fldCharType="begin"/>
-      </w:r>
-      <w:r>
-        <w:instrText xml:space="preserve"> SEQ Formel \* ARABIC </w:instrText>
-      </w:r>
-      <w:r>
-        <w:fldChar w:fldCharType="separate"/>
-      </w:r>
-      <w:r>
-        <w:rPr>
-          <w:noProof/>
-        </w:rPr>
-        <w:t>7</w:t>
-      </w:r>
-      <w:r>
-        <w:rPr>
-          <w:noProof/>
-        </w:rPr>
-        <w:fldChar w:fldCharType="end"/>
-      </w:r>
+      <w:fldSimple w:instr=" SEQ Formel \* ARABIC ">
+        <w:r>
+          <w:rPr>
+            <w:noProof/>
+          </w:rPr>
+          <w:t>7</w:t>
+        </w:r>
+      </w:fldSimple>
       <w:r>
         <w:t>: Fehlerfunktion in Matrixschreibweise</w:t>
       </w:r>
@@ -9849,27 +9298,14 @@
       <w:r>
         <w:t xml:space="preserve">   Formel </w:t>
       </w:r>
-      <w:r>
-        <w:fldChar w:fldCharType="begin"/>
-      </w:r>
-      <w:r>
-        <w:instrText xml:space="preserve"> SEQ Formel \* ARABIC </w:instrText>
-      </w:r>
-      <w:r>
-        <w:fldChar w:fldCharType="separate"/>
-      </w:r>
-      <w:r>
-        <w:rPr>
-          <w:noProof/>
-        </w:rPr>
-        <w:t>8</w:t>
-      </w:r>
-      <w:r>
-        <w:rPr>
-          <w:noProof/>
-        </w:rPr>
-        <w:fldChar w:fldCharType="end"/>
-      </w:r>
+      <w:fldSimple w:instr=" SEQ Formel \* ARABIC ">
+        <w:r>
+          <w:rPr>
+            <w:noProof/>
+          </w:rPr>
+          <w:t>8</w:t>
+        </w:r>
+      </w:fldSimple>
       <w:r>
         <w:t>: Fehler der nächsten Schicht</w:t>
       </w:r>
@@ -10225,7 +9661,6 @@
         </w:rPr>
         <w:t xml:space="preserve"> in </w:t>
       </w:r>
-      <w:proofErr w:type="gramStart"/>
       <w:r>
         <w:rPr>
           <w:rFonts w:eastAsiaTheme="minorEastAsia"/>
@@ -10235,7 +9670,6 @@
         </w:rPr>
         <w:t>Abbildung ?</w:t>
       </w:r>
-      <w:proofErr w:type="gramEnd"/>
       <w:r>
         <w:rPr>
           <w:rFonts w:eastAsiaTheme="minorEastAsia"/>
@@ -10379,27 +9813,14 @@
       <w:r>
         <w:t xml:space="preserve">Abbildung </w:t>
       </w:r>
-      <w:r>
-        <w:fldChar w:fldCharType="begin"/>
-      </w:r>
-      <w:r>
-        <w:instrText xml:space="preserve"> SEQ Abbildung \* ARABIC </w:instrText>
-      </w:r>
-      <w:r>
-        <w:fldChar w:fldCharType="separate"/>
-      </w:r>
-      <w:r>
-        <w:rPr>
-          <w:noProof/>
-        </w:rPr>
-        <w:t>6</w:t>
-      </w:r>
-      <w:r>
-        <w:rPr>
-          <w:noProof/>
-        </w:rPr>
-        <w:fldChar w:fldCharType="end"/>
-      </w:r>
+      <w:fldSimple w:instr=" SEQ Abbildung \* ARABIC ">
+        <w:r>
+          <w:rPr>
+            <w:noProof/>
+          </w:rPr>
+          <w:t>6</w:t>
+        </w:r>
+      </w:fldSimple>
       <w:r>
         <w:t>: Erste Ableitung der Sigmoid Aktivierungsfunktion</w:t>
       </w:r>
@@ -10544,27 +9965,14 @@
       <w:r>
         <w:t xml:space="preserve">                  Formel </w:t>
       </w:r>
-      <w:r>
-        <w:fldChar w:fldCharType="begin"/>
-      </w:r>
-      <w:r>
-        <w:instrText xml:space="preserve"> SEQ Formel \* ARABIC </w:instrText>
-      </w:r>
-      <w:r>
-        <w:fldChar w:fldCharType="separate"/>
-      </w:r>
-      <w:r>
-        <w:rPr>
-          <w:noProof/>
-        </w:rPr>
-        <w:t>9</w:t>
-      </w:r>
-      <w:r>
-        <w:rPr>
-          <w:noProof/>
-        </w:rPr>
-        <w:fldChar w:fldCharType="end"/>
-      </w:r>
+      <w:fldSimple w:instr=" SEQ Formel \* ARABIC ">
+        <w:r>
+          <w:rPr>
+            <w:noProof/>
+          </w:rPr>
+          <w:t>9</w:t>
+        </w:r>
+      </w:fldSimple>
       <w:r>
         <w:t>: Formel zum Ändern der Gewichte</w:t>
       </w:r>
@@ -10660,7 +10068,7 @@
       <w:pPr>
         <w:pStyle w:val="berschrift1"/>
       </w:pPr>
-      <w:bookmarkStart w:id="14" w:name="_Toc31789917"/>
+      <w:bookmarkStart w:id="14" w:name="_Toc32822906"/>
       <w:r>
         <w:t>5.</w:t>
       </w:r>
@@ -10696,7 +10104,6 @@
           <w:id w:val="1187866576"/>
           <w:citation/>
         </w:sdtPr>
-        <w:sdtEndPr/>
         <w:sdtContent>
           <w:r>
             <w:fldChar w:fldCharType="begin"/>
@@ -10744,7 +10151,6 @@
           <w:id w:val="-830222843"/>
           <w:citation/>
         </w:sdtPr>
-        <w:sdtEndPr/>
         <w:sdtContent>
           <w:r>
             <w:fldChar w:fldCharType="begin"/>
@@ -10777,7 +10183,7 @@
           <w:lang w:val="en-US"/>
         </w:rPr>
       </w:pPr>
-      <w:bookmarkStart w:id="15" w:name="_Toc31789918"/>
+      <w:bookmarkStart w:id="15" w:name="_Toc32822907"/>
       <w:r>
         <w:rPr>
           <w:lang w:val="en-US"/>
@@ -10816,7 +10222,6 @@
       <w:r>
         <w:t xml:space="preserve">. YOLO arbeitet auf dem gesamten Bild. Zuerst wird das Bild in ein </w:t>
       </w:r>
-      <w:proofErr w:type="spellStart"/>
       <w:r>
         <w:t>S</w:t>
       </w:r>
@@ -10827,11 +10232,7 @@
         <w:t>S</w:t>
       </w:r>
       <w:r>
-        <w:t>-Grid</w:t>
-      </w:r>
-      <w:proofErr w:type="spellEnd"/>
-      <w:r>
-        <w:t xml:space="preserve"> unterteilt. Darauf werden in jedem </w:t>
+        <w:t xml:space="preserve">-Grid unterteilt. Darauf werden in jedem </w:t>
       </w:r>
       <w:r>
         <w:t xml:space="preserve">Bereich des Grids B Bounding Boxes aufgespannt. </w:t>
@@ -10972,7 +10373,6 @@
           <w:id w:val="869735957"/>
           <w:citation/>
         </w:sdtPr>
-        <w:sdtEndPr/>
         <w:sdtContent>
           <w:r>
             <w:fldChar w:fldCharType="begin"/>
@@ -11001,34 +10401,10 @@
         <w:ind w:left="0"/>
       </w:pPr>
       <w:r>
-        <w:t xml:space="preserve">YOLO ist der schnellste Segmentierungsalgorithmus </w:t>
-      </w:r>
-      <w:proofErr w:type="gramStart"/>
-      <w:r>
-        <w:t>von den vorzustellenden Algorithmen</w:t>
-      </w:r>
-      <w:proofErr w:type="gramEnd"/>
-      <w:r>
-        <w:t xml:space="preserve">. YOLOv3 ermöglicht es Bounding Boxes in Echtzeit zu erzeugen. Die maximal mögliche Bilderrate, bei einem 320x320 Pixel großen Bild und einer </w:t>
-      </w:r>
-      <w:proofErr w:type="spellStart"/>
-      <w:r>
-        <w:t>TitanX</w:t>
-      </w:r>
-      <w:proofErr w:type="spellEnd"/>
-      <w:r>
-        <w:t xml:space="preserve"> Grafikkarte, beträgt 45 FPS.</w:t>
-      </w:r>
-      <w:r>
-        <w:t xml:space="preserve"> Die Genauigkeit der Positionsbestimmung ist genauso gut wie der, im folgenden Kapitel vorgestellte, Algorithmus SSD und nur etwas schlechter wie der Algorithmus aus Kapitel 5.4.</w:t>
-      </w:r>
-      <w:proofErr w:type="gramStart"/>
-      <w:r>
-        <w:t>3..</w:t>
-      </w:r>
-      <w:proofErr w:type="gramEnd"/>
-      <w:r>
-        <w:t xml:space="preserve"> Jedoch hat YOLO</w:t>
+        <w:t>YOLO ist der schnellste Segmentierungsalgorithmus von den vorzustellenden Algorithmen. YOLOv3 ermöglicht es Bounding Boxes in Echtzeit zu erzeugen. Die maximal mögliche Bilderrate, bei einem 320x320 Pixel großen Bild und einer TitanX Grafikkarte, beträgt 45 FPS.</w:t>
+      </w:r>
+      <w:r>
+        <w:t xml:space="preserve"> Die Genauigkeit der Positionsbestimmung ist genauso gut wie der, im folgenden Kapitel vorgestellte, Algorithmus SSD und nur etwas schlechter wie der Algorithmus aus Kapitel 5.4.3.. Jedoch hat YOLO</w:t>
       </w:r>
       <w:r>
         <w:t>v2</w:t>
@@ -11047,7 +10423,6 @@
           <w:id w:val="1735651718"/>
           <w:citation/>
         </w:sdtPr>
-        <w:sdtEndPr/>
         <w:sdtContent>
           <w:r>
             <w:fldChar w:fldCharType="begin"/>
@@ -11077,17 +10452,9 @@
       <w:pPr>
         <w:pStyle w:val="berschrift1"/>
       </w:pPr>
-      <w:bookmarkStart w:id="16" w:name="_Toc31789919"/>
-      <w:r>
-        <w:t xml:space="preserve">5.4.2. Single Shoot </w:t>
-      </w:r>
-      <w:proofErr w:type="spellStart"/>
-      <w:r>
-        <w:t>Detector</w:t>
-      </w:r>
-      <w:proofErr w:type="spellEnd"/>
-      <w:r>
-        <w:t xml:space="preserve"> (SSD)</w:t>
+      <w:bookmarkStart w:id="16" w:name="_Toc32822908"/>
+      <w:r>
+        <w:t>5.4.2. Single Shoot Detector (SSD)</w:t>
       </w:r>
       <w:bookmarkEnd w:id="16"/>
     </w:p>
@@ -11172,7 +10539,6 @@
           <w:id w:val="1382060194"/>
           <w:citation/>
         </w:sdtPr>
-        <w:sdtEndPr/>
         <w:sdtContent>
           <w:r>
             <w:fldChar w:fldCharType="begin"/>
@@ -11282,7 +10648,6 @@
           <w:id w:val="-259063380"/>
           <w:citation/>
         </w:sdtPr>
-        <w:sdtEndPr/>
         <w:sdtContent>
           <w:r>
             <w:fldChar w:fldCharType="begin"/>
@@ -11366,37 +10731,19 @@
       <w:r>
         <w:t xml:space="preserve">Abbildung </w:t>
       </w:r>
-      <w:r>
-        <w:fldChar w:fldCharType="begin"/>
-      </w:r>
-      <w:r>
-        <w:instrText xml:space="preserve"> SEQ Abbildung \* ARABIC </w:instrText>
-      </w:r>
-      <w:r>
-        <w:fldChar w:fldCharType="separate"/>
-      </w:r>
-      <w:r>
-        <w:rPr>
-          <w:noProof/>
-        </w:rPr>
-        <w:t>7</w:t>
-      </w:r>
-      <w:r>
-        <w:rPr>
-          <w:noProof/>
-        </w:rPr>
-        <w:fldChar w:fldCharType="end"/>
-      </w:r>
+      <w:fldSimple w:instr=" SEQ Abbildung \* ARABIC ">
+        <w:r>
+          <w:rPr>
+            <w:noProof/>
+          </w:rPr>
+          <w:t>7</w:t>
+        </w:r>
+      </w:fldSimple>
       <w:r>
         <w:t xml:space="preserve">: Ergebnis eines Versuches in welchem </w:t>
       </w:r>
-      <w:proofErr w:type="spellStart"/>
-      <w:r>
-        <w:t>abgewägt</w:t>
-      </w:r>
-      <w:proofErr w:type="spellEnd"/>
-      <w:r>
-        <w:t xml:space="preserve"> wird zwischen </w:t>
+      <w:r>
+        <w:t xml:space="preserve">abgewägt wird zwischen </w:t>
       </w:r>
       <w:r>
         <w:t xml:space="preserve">Genauigkeit </w:t>
@@ -11416,7 +10763,6 @@
           <w:id w:val="-855269618"/>
           <w:citation/>
         </w:sdtPr>
-        <w:sdtEndPr/>
         <w:sdtContent>
           <w:r>
             <w:fldChar w:fldCharType="begin"/>
@@ -11445,23 +10791,7 @@
     <w:p>
       <w:r>
         <w:lastRenderedPageBreak/>
-        <w:t xml:space="preserve">In obiger Abbildung ist erkennbar, das SSD in allen Fällen schneller ist als das im folgenden Kapitel vorgestellte </w:t>
-      </w:r>
-      <w:proofErr w:type="spellStart"/>
-      <w:r>
-        <w:t>Faster</w:t>
-      </w:r>
-      <w:proofErr w:type="spellEnd"/>
-      <w:r>
-        <w:t xml:space="preserve"> R-CNN. Jedoch ist die Durchschnittliche Genauigkeit der erzeugten </w:t>
-      </w:r>
-      <w:proofErr w:type="spellStart"/>
-      <w:r>
-        <w:t>Bounding</w:t>
-      </w:r>
-      <w:proofErr w:type="spellEnd"/>
-      <w:r>
-        <w:t xml:space="preserve"> Boxes geringer.</w:t>
+        <w:t>In obiger Abbildung ist erkennbar, das SSD in allen Fällen schneller ist als das im folgenden Kapitel vorgestellte Faster R-CNN. Jedoch ist die Durchschnittliche Genauigkeit der erzeugten Bounding Boxes geringer.</w:t>
       </w:r>
     </w:p>
     <w:p>
@@ -11471,7 +10801,7 @@
           <w:lang w:val="en-US"/>
         </w:rPr>
       </w:pPr>
-      <w:bookmarkStart w:id="17" w:name="_Toc31789920"/>
+      <w:bookmarkStart w:id="17" w:name="_Toc32822909"/>
       <w:r>
         <w:rPr>
           <w:lang w:val="en-US"/>
@@ -11493,21 +10823,8 @@
       <w:bookmarkEnd w:id="17"/>
     </w:p>
     <w:p>
-      <w:proofErr w:type="spellStart"/>
-      <w:r>
-        <w:t>Faster</w:t>
-      </w:r>
-      <w:proofErr w:type="spellEnd"/>
-      <w:r>
-        <w:t xml:space="preserve"> R-</w:t>
-      </w:r>
-      <w:proofErr w:type="spellStart"/>
-      <w:r>
-        <w:t>CNN’s</w:t>
-      </w:r>
-      <w:proofErr w:type="spellEnd"/>
-      <w:r>
-        <w:t xml:space="preserve"> verwenden ein vorgestelltes </w:t>
+      <w:r>
+        <w:t xml:space="preserve">Faster R-CNN’s verwenden ein vorgestelltes </w:t>
       </w:r>
       <w:r>
         <w:t>C</w:t>
@@ -11519,52 +10836,20 @@
         <w:t>,</w:t>
       </w:r>
       <w:r>
-        <w:t xml:space="preserve"> welches eine Feature </w:t>
-      </w:r>
-      <w:proofErr w:type="spellStart"/>
-      <w:r>
-        <w:t>Map</w:t>
-      </w:r>
-      <w:proofErr w:type="spellEnd"/>
-      <w:r>
-        <w:t xml:space="preserve"> von dem </w:t>
+        <w:t xml:space="preserve"> welches eine Feature Map von dem </w:t>
       </w:r>
       <w:r>
         <w:t>zu Klassifizierenden</w:t>
       </w:r>
       <w:r>
-        <w:t xml:space="preserve"> Bild erstellt. Diese Feature </w:t>
-      </w:r>
-      <w:proofErr w:type="spellStart"/>
-      <w:r>
-        <w:t>Map</w:t>
-      </w:r>
-      <w:proofErr w:type="spellEnd"/>
-      <w:r>
-        <w:t xml:space="preserve"> wird für zwei Dinge benutzt. Die erste Anwendung ist die Vorbestimmung von möglichen Objekten in einem </w:t>
+        <w:t xml:space="preserve"> Bild erstellt. Diese Feature Map wird für zwei Dinge benutzt. Die erste Anwendung ist die Vorbestimmung von möglichen Objekten in einem </w:t>
       </w:r>
       <w:r>
         <w:rPr>
           <w:i/>
           <w:iCs/>
         </w:rPr>
-        <w:t xml:space="preserve">Region </w:t>
-      </w:r>
-      <w:proofErr w:type="spellStart"/>
-      <w:r>
-        <w:rPr>
-          <w:i/>
-          <w:iCs/>
-        </w:rPr>
-        <w:t>Proposal</w:t>
-      </w:r>
-      <w:proofErr w:type="spellEnd"/>
-      <w:r>
-        <w:rPr>
-          <w:i/>
-          <w:iCs/>
-        </w:rPr>
-        <w:t xml:space="preserve"> Network</w:t>
+        <w:t>Region Proposal Network</w:t>
       </w:r>
       <w:r>
         <w:t xml:space="preserve"> </w:t>
@@ -11573,26 +10858,10 @@
         <w:t xml:space="preserve">(RPN) </w:t>
       </w:r>
       <w:r>
-        <w:t xml:space="preserve">und die zweite ist das Region </w:t>
-      </w:r>
-      <w:proofErr w:type="spellStart"/>
-      <w:r>
-        <w:t>of</w:t>
-      </w:r>
-      <w:proofErr w:type="spellEnd"/>
-      <w:r>
-        <w:t xml:space="preserve"> Interest-Pooling</w:t>
-      </w:r>
-      <w:r>
-        <w:t xml:space="preserve">, auch </w:t>
-      </w:r>
-      <w:proofErr w:type="spellStart"/>
-      <w:r>
-        <w:t>RoI</w:t>
-      </w:r>
-      <w:proofErr w:type="spellEnd"/>
-      <w:r>
-        <w:t>-Pooling genannt</w:t>
+        <w:t>und die zweite ist das Region of Interest-Pooling</w:t>
+      </w:r>
+      <w:r>
+        <w:t>, auch RoI-Pooling genannt</w:t>
       </w:r>
       <w:r>
         <w:t>. Dieses skaliert</w:t>
@@ -11604,15 +10873,7 @@
         <w:t>G</w:t>
       </w:r>
       <w:r>
-        <w:t xml:space="preserve">röße der Feature </w:t>
-      </w:r>
-      <w:proofErr w:type="spellStart"/>
-      <w:r>
-        <w:t>Map</w:t>
-      </w:r>
-      <w:proofErr w:type="spellEnd"/>
-      <w:r>
-        <w:t xml:space="preserve"> auf </w:t>
+        <w:t xml:space="preserve">röße der Feature Map auf </w:t>
       </w:r>
       <w:r>
         <w:t>die geforderte Größe des folgenden Klassifizierungsschichte</w:t>
@@ -11628,7 +10889,6 @@
           <w:id w:val="1532686614"/>
           <w:citation/>
         </w:sdtPr>
-        <w:sdtEndPr/>
         <w:sdtContent>
           <w:r>
             <w:fldChar w:fldCharType="begin"/>
@@ -11706,40 +10966,16 @@
                             <w:r>
                               <w:t xml:space="preserve">Abbildung </w:t>
                             </w:r>
+                            <w:fldSimple w:instr=" SEQ Abbildung \* ARABIC ">
+                              <w:r>
+                                <w:rPr>
+                                  <w:noProof/>
+                                </w:rPr>
+                                <w:t>8</w:t>
+                              </w:r>
+                            </w:fldSimple>
                             <w:r>
-                              <w:fldChar w:fldCharType="begin"/>
-                            </w:r>
-                            <w:r>
-                              <w:instrText xml:space="preserve"> SEQ Abbildung \* ARABIC </w:instrText>
-                            </w:r>
-                            <w:r>
-                              <w:fldChar w:fldCharType="separate"/>
-                            </w:r>
-                            <w:r>
-                              <w:rPr>
-                                <w:noProof/>
-                              </w:rPr>
-                              <w:t>8</w:t>
-                            </w:r>
-                            <w:r>
-                              <w:rPr>
-                                <w:noProof/>
-                              </w:rPr>
-                              <w:fldChar w:fldCharType="end"/>
-                            </w:r>
-                            <w:r>
-                              <w:t xml:space="preserve">: Aufbau eines </w:t>
-                            </w:r>
-                            <w:proofErr w:type="spellStart"/>
-                            <w:r>
-                              <w:t>Faster</w:t>
-                            </w:r>
-                            <w:proofErr w:type="spellEnd"/>
-                            <w:r>
-                              <w:t xml:space="preserve"> R-CNN</w:t>
-                            </w:r>
-                            <w:r>
-                              <w:t xml:space="preserve"> von Quelle </w:t>
+                              <w:t xml:space="preserve">: Aufbau eines Faster R-CNN von Quelle </w:t>
                             </w:r>
                             <w:sdt>
                               <w:sdtPr>
@@ -11807,40 +11043,16 @@
                       <w:r>
                         <w:t xml:space="preserve">Abbildung </w:t>
                       </w:r>
+                      <w:fldSimple w:instr=" SEQ Abbildung \* ARABIC ">
+                        <w:r>
+                          <w:rPr>
+                            <w:noProof/>
+                          </w:rPr>
+                          <w:t>8</w:t>
+                        </w:r>
+                      </w:fldSimple>
                       <w:r>
-                        <w:fldChar w:fldCharType="begin"/>
-                      </w:r>
-                      <w:r>
-                        <w:instrText xml:space="preserve"> SEQ Abbildung \* ARABIC </w:instrText>
-                      </w:r>
-                      <w:r>
-                        <w:fldChar w:fldCharType="separate"/>
-                      </w:r>
-                      <w:r>
-                        <w:rPr>
-                          <w:noProof/>
-                        </w:rPr>
-                        <w:t>8</w:t>
-                      </w:r>
-                      <w:r>
-                        <w:rPr>
-                          <w:noProof/>
-                        </w:rPr>
-                        <w:fldChar w:fldCharType="end"/>
-                      </w:r>
-                      <w:r>
-                        <w:t xml:space="preserve">: Aufbau eines </w:t>
-                      </w:r>
-                      <w:proofErr w:type="spellStart"/>
-                      <w:r>
-                        <w:t>Faster</w:t>
-                      </w:r>
-                      <w:proofErr w:type="spellEnd"/>
-                      <w:r>
-                        <w:t xml:space="preserve"> R-CNN</w:t>
-                      </w:r>
-                      <w:r>
-                        <w:t xml:space="preserve"> von Quelle </w:t>
+                        <w:t xml:space="preserve">: Aufbau eines Faster R-CNN von Quelle </w:t>
                       </w:r>
                       <w:sdt>
                         <w:sdtPr>
@@ -11979,7 +11191,6 @@
       <w:r>
         <w:t xml:space="preserve"> Um dies zu erreichen wird ein </w:t>
       </w:r>
-      <w:proofErr w:type="spellStart"/>
       <w:r>
         <w:rPr>
           <w:i/>
@@ -11987,28 +11198,14 @@
         </w:rPr>
         <w:t>nxn</w:t>
       </w:r>
-      <w:proofErr w:type="spellEnd"/>
       <w:r>
         <w:t xml:space="preserve"> große </w:t>
       </w:r>
-      <w:proofErr w:type="spellStart"/>
-      <w:r>
-        <w:t>Convolutional</w:t>
-      </w:r>
-      <w:proofErr w:type="spellEnd"/>
-      <w:r>
-        <w:t xml:space="preserve"> Schicht</w:t>
-      </w:r>
-      <w:r>
-        <w:t xml:space="preserve"> erstellt, welches sich über die Feature </w:t>
-      </w:r>
-      <w:proofErr w:type="spellStart"/>
-      <w:r>
-        <w:t>Map</w:t>
-      </w:r>
-      <w:proofErr w:type="spellEnd"/>
-      <w:r>
-        <w:t xml:space="preserve"> schiebt.</w:t>
+      <w:r>
+        <w:t>Convolutional Schicht</w:t>
+      </w:r>
+      <w:r>
+        <w:t xml:space="preserve"> erstellt, welches sich über die Feature Map schiebt.</w:t>
       </w:r>
       <w:r>
         <w:t xml:space="preserve"> Das Ergebnis wird in einer Box-Regression-Schicht und einer Box-Klassifizierungs-Schicht bearbeitet. Die Box-Regression-Schicht ist für die Anpassung der Größe der Bounding-Box zuständig und die Box-Klassifizierungs-Schicht wird für die Klassifizierungswahrscheinlichkeit benötigt. Die zwei Schichten werden </w:t>
@@ -12021,7 +11218,6 @@
           <w:id w:val="233060671"/>
           <w:citation/>
         </w:sdtPr>
-        <w:sdtEndPr/>
         <w:sdtContent>
           <w:r>
             <w:fldChar w:fldCharType="begin"/>
@@ -12048,7 +11244,6 @@
           <w:id w:val="1852914035"/>
           <w:citation/>
         </w:sdtPr>
-        <w:sdtEndPr/>
         <w:sdtContent>
           <w:r>
             <w:fldChar w:fldCharType="begin"/>
@@ -12070,8 +11265,6 @@
           </w:r>
         </w:sdtContent>
       </w:sdt>
-      <w:bookmarkStart w:id="18" w:name="_GoBack"/>
-      <w:bookmarkEnd w:id="18"/>
     </w:p>
     <w:p>
       <w:pPr>
@@ -12083,43 +11276,42 @@
       </w:pPr>
     </w:p>
     <w:p>
-      <w:r>
-        <w:lastRenderedPageBreak/>
-        <w:t xml:space="preserve">Im Anschluss übernimmt die Klassifizierungs-Schicht, welche nach dem </w:t>
-      </w:r>
-      <w:proofErr w:type="spellStart"/>
-      <w:r>
-        <w:t>RoI</w:t>
-      </w:r>
-      <w:proofErr w:type="spellEnd"/>
-      <w:r>
-        <w:t xml:space="preserve">-Pooling </w:t>
-      </w:r>
-      <w:r>
-        <w:t>implementiert ist, die genauen Bounding-Boxes und die Wahrscheinlichkeit zu welcher Gruppe diese Box gehört.</w:t>
-      </w:r>
-    </w:p>
-    <w:p>
-      <w:proofErr w:type="gramStart"/>
-      <w:r>
+      <w:pPr>
         <w:rPr>
           <w:b/>
           <w:bCs/>
           <w:color w:val="FF0000"/>
         </w:rPr>
+      </w:pPr>
+      <w:r>
+        <w:rPr>
+          <w:b/>
+          <w:bCs/>
+          <w:color w:val="FF0000"/>
+        </w:rPr>
+        <w:lastRenderedPageBreak/>
+        <w:t>TODO: ABBILDUNG NOCHMAL BEARBEITEN, DA ROTEN BEREICHE IN OBERSTER SCHICHT NICHT SICHTBAR SIND</w:t>
+      </w:r>
+    </w:p>
+    <w:p>
+      <w:r>
+        <w:t xml:space="preserve">Im Anschluss übernimmt die Klassifizierungs-Schicht, welche nach dem RoI-Pooling </w:t>
+      </w:r>
+      <w:r>
+        <w:t>implementiert ist, die genauen Bounding-Boxes und die Wahrscheinlichkeit zu welcher Gruppe diese Box gehört.</w:t>
+      </w:r>
+    </w:p>
+    <w:p>
+      <w:r>
+        <w:rPr>
+          <w:b/>
+          <w:bCs/>
+          <w:color w:val="FF0000"/>
+        </w:rPr>
         <w:t>Abbildung ?</w:t>
       </w:r>
-      <w:proofErr w:type="gramEnd"/>
-      <w:r>
-        <w:t xml:space="preserve"> zeigt den Aufbau eines </w:t>
-      </w:r>
-      <w:proofErr w:type="spellStart"/>
-      <w:r>
-        <w:t>Faster</w:t>
-      </w:r>
-      <w:proofErr w:type="spellEnd"/>
-      <w:r>
-        <w:t xml:space="preserve"> R-CNN um den eben beschriebenen Aufbau abermals verständlich Darzustellen.</w:t>
+      <w:r>
+        <w:t xml:space="preserve"> zeigt den Aufbau eines Faster R-CNN um den eben beschriebenen Aufbau abermals verständlich Darzustellen.</w:t>
       </w:r>
     </w:p>
     <w:p>
@@ -12148,7 +11340,6 @@
           <w:id w:val="-650599358"/>
           <w:citation/>
         </w:sdtPr>
-        <w:sdtEndPr/>
         <w:sdtContent>
           <w:r>
             <w:fldChar w:fldCharType="begin"/>
@@ -12184,7 +11375,6 @@
           <w:id w:val="386546174"/>
           <w:citation/>
         </w:sdtPr>
-        <w:sdtEndPr/>
         <w:sdtContent>
           <w:r>
             <w:fldChar w:fldCharType="begin"/>
@@ -12215,7 +11405,7 @@
           <w:lang w:eastAsia="de-DE"/>
         </w:rPr>
       </w:pPr>
-      <w:bookmarkStart w:id="19" w:name="_Toc31789921"/>
+      <w:bookmarkStart w:id="18" w:name="_Toc32822910"/>
       <w:r>
         <w:rPr>
           <w:rFonts w:eastAsia="Times New Roman"/>
@@ -12237,7 +11427,7 @@
         </w:rPr>
         <w:t xml:space="preserve"> mittels einem Convolutional Neuronal Network</w:t>
       </w:r>
-      <w:bookmarkEnd w:id="19"/>
+      <w:bookmarkEnd w:id="18"/>
     </w:p>
     <w:p>
       <w:pPr>
@@ -12359,39 +11549,7 @@
           <w:color w:val="FF0000"/>
           <w:lang w:eastAsia="de-DE"/>
         </w:rPr>
-        <w:t xml:space="preserve">Als nächstes werden die </w:t>
-      </w:r>
-      <w:proofErr w:type="spellStart"/>
-      <w:r>
-        <w:rPr>
-          <w:color w:val="FF0000"/>
-          <w:lang w:eastAsia="de-DE"/>
-        </w:rPr>
-        <w:t>Patternstreams</w:t>
-      </w:r>
-      <w:proofErr w:type="spellEnd"/>
-      <w:r>
-        <w:rPr>
-          <w:color w:val="FF0000"/>
-          <w:lang w:eastAsia="de-DE"/>
-        </w:rPr>
-        <w:t xml:space="preserve"> der Beats per </w:t>
-      </w:r>
-      <w:proofErr w:type="spellStart"/>
-      <w:r>
-        <w:rPr>
-          <w:color w:val="FF0000"/>
-          <w:lang w:eastAsia="de-DE"/>
-        </w:rPr>
-        <w:t>minute</w:t>
-      </w:r>
-      <w:proofErr w:type="spellEnd"/>
-      <w:r>
-        <w:rPr>
-          <w:color w:val="FF0000"/>
-          <w:lang w:eastAsia="de-DE"/>
-        </w:rPr>
-        <w:t xml:space="preserve"> (BPM) und des Rhythmus des Musikstücks extrahiert</w:t>
+        <w:t>Als nächstes werden die Patternstreams der Beats per minute (BPM) und des Rhythmus des Musikstücks extrahiert</w:t>
       </w:r>
       <w:r>
         <w:rPr>
@@ -12413,21 +11571,7 @@
         <w:rPr>
           <w:lang w:eastAsia="de-DE"/>
         </w:rPr>
-        <w:t xml:space="preserve"> Danach werden die </w:t>
-      </w:r>
-      <w:proofErr w:type="spellStart"/>
-      <w:r>
-        <w:rPr>
-          <w:lang w:eastAsia="de-DE"/>
-        </w:rPr>
-        <w:t>Spektrumbilder</w:t>
-      </w:r>
-      <w:proofErr w:type="spellEnd"/>
-      <w:r>
-        <w:rPr>
-          <w:lang w:eastAsia="de-DE"/>
-        </w:rPr>
-        <w:t xml:space="preserve"> des Low- und</w:t>
+        <w:t xml:space="preserve"> Danach werden die Spektrumbilder des Low- und</w:t>
       </w:r>
       <w:r>
         <w:rPr>
@@ -12446,29 +11590,25 @@
           <w:color w:val="FF0000"/>
           <w:lang w:eastAsia="de-DE"/>
         </w:rPr>
-        <w:t xml:space="preserve">und die </w:t>
-      </w:r>
-      <w:proofErr w:type="spellStart"/>
-      <w:r>
-        <w:rPr>
-          <w:color w:val="FF0000"/>
+        <w:t>und die Patternstreams der BPM und des Rhythmus</w:t>
+      </w:r>
+      <w:r>
+        <w:rPr>
           <w:lang w:eastAsia="de-DE"/>
         </w:rPr>
-        <w:t>Patternstreams</w:t>
-      </w:r>
-      <w:proofErr w:type="spellEnd"/>
-      <w:r>
-        <w:rPr>
-          <w:color w:val="FF0000"/>
+        <w:t xml:space="preserve"> an ein</w:t>
+      </w:r>
+      <w:r>
+        <w:rPr>
           <w:lang w:eastAsia="de-DE"/>
         </w:rPr>
-        <w:t xml:space="preserve"> der BPM und des Rhythmus</w:t>
+        <w:t xml:space="preserve"> </w:t>
       </w:r>
       <w:r>
         <w:rPr>
           <w:lang w:eastAsia="de-DE"/>
         </w:rPr>
-        <w:t xml:space="preserve"> an ein</w:t>
+        <w:t>neuronales Netz gegeben, um die Pattern des Basses, der Drum und der Clap</w:t>
       </w:r>
       <w:r>
         <w:rPr>
@@ -12480,27 +11620,14 @@
         <w:rPr>
           <w:lang w:eastAsia="de-DE"/>
         </w:rPr>
-        <w:t>neuronales Netz gegeben, um die Pattern des Basses, der Drum und der Clap</w:t>
+        <w:t>zu erkennen.</w:t>
       </w:r>
       <w:r>
         <w:rPr>
           <w:lang w:eastAsia="de-DE"/>
         </w:rPr>
-        <w:t xml:space="preserve"> </w:t>
-      </w:r>
-      <w:r>
-        <w:rPr>
-          <w:lang w:eastAsia="de-DE"/>
-        </w:rPr>
-        <w:t>zu erkennen.</w:t>
-      </w:r>
-      <w:r>
-        <w:rPr>
-          <w:lang w:eastAsia="de-DE"/>
-        </w:rPr>
         <w:t xml:space="preserve"> Der Bass, Drum und die Clap sind gut zu erkennen, wie </w:t>
       </w:r>
-      <w:proofErr w:type="gramStart"/>
       <w:r>
         <w:rPr>
           <w:b/>
@@ -12510,7 +11637,6 @@
         </w:rPr>
         <w:t>Abbildung ?</w:t>
       </w:r>
-      <w:proofErr w:type="gramEnd"/>
       <w:r>
         <w:rPr>
           <w:b/>
@@ -12564,7 +11690,6 @@
         </w:rPr>
         <w:t xml:space="preserve">Frequenzbereich die restlichen Instrumente liegen. Somit überlagern sich in diesem Spektrum auch die Frequenzen der Instrumente, was das Spektrum in </w:t>
       </w:r>
-      <w:proofErr w:type="gramStart"/>
       <w:r>
         <w:rPr>
           <w:b/>
@@ -12574,7 +11699,6 @@
         </w:rPr>
         <w:t>Abbildung ?</w:t>
       </w:r>
-      <w:proofErr w:type="gramEnd"/>
       <w:r>
         <w:rPr>
           <w:color w:val="FF0000"/>
@@ -12586,14 +11710,14 @@
         <w:rPr>
           <w:lang w:eastAsia="de-DE"/>
         </w:rPr>
-        <w:t xml:space="preserve">b beweist. Dadurch wird es nicht mehr möglich sein die erkannten Pattern einem Instrument zuzuordnen. Somit wird das CNN lediglich wiederholende Muster im Spektrum erkennen. Die Klassifizierung </w:t>
+        <w:t xml:space="preserve">b beweist. Dadurch wird es nicht mehr möglich </w:t>
       </w:r>
       <w:r>
         <w:rPr>
           <w:lang w:eastAsia="de-DE"/>
         </w:rPr>
         <w:lastRenderedPageBreak/>
-        <w:t xml:space="preserve">welches Instrument das angezeigte Pattern spielt muss somit noch vom Endbenutzter bestimmt werden. </w:t>
+        <w:t xml:space="preserve">sein die erkannten Pattern einem Instrument zuzuordnen. Somit wird das CNN lediglich wiederholende Muster im Spektrum erkennen. Die Klassifizierung welches Instrument das angezeigte Pattern spielt muss somit noch vom Endbenutzter bestimmt werden. </w:t>
       </w:r>
     </w:p>
     <w:p>
@@ -12606,21 +11730,7 @@
         <w:rPr>
           <w:lang w:eastAsia="de-DE"/>
         </w:rPr>
-        <w:t xml:space="preserve">Zum Schluss müssen </w:t>
-      </w:r>
-      <w:proofErr w:type="gramStart"/>
-      <w:r>
-        <w:rPr>
-          <w:lang w:eastAsia="de-DE"/>
-        </w:rPr>
-        <w:t>die erkannten Pattern</w:t>
-      </w:r>
-      <w:proofErr w:type="gramEnd"/>
-      <w:r>
-        <w:rPr>
-          <w:lang w:eastAsia="de-DE"/>
-        </w:rPr>
-        <w:t xml:space="preserve"> angezeigt werden.</w:t>
+        <w:t>Zum Schluss müssen die erkannten Pattern angezeigt werden.</w:t>
       </w:r>
     </w:p>
     <w:p>
@@ -12631,7 +11741,7 @@
           <w:lang w:eastAsia="de-DE"/>
         </w:rPr>
       </w:pPr>
-      <w:bookmarkStart w:id="20" w:name="_Toc31789922"/>
+      <w:bookmarkStart w:id="19" w:name="_Toc32822911"/>
       <w:r>
         <w:rPr>
           <w:rFonts w:eastAsia="Times New Roman"/>
@@ -12646,7 +11756,7 @@
         </w:rPr>
         <w:t>.1. Realisierung des Low-/Band-/High-Pass-Filter</w:t>
       </w:r>
-      <w:bookmarkEnd w:id="20"/>
+      <w:bookmarkEnd w:id="19"/>
     </w:p>
     <w:p>
       <w:pPr>
@@ -12670,113 +11780,61 @@
         <w:rPr>
           <w:lang w:eastAsia="de-DE"/>
         </w:rPr>
-        <w:t xml:space="preserve"> wird das aus der </w:t>
-      </w:r>
-      <w:proofErr w:type="spellStart"/>
+        <w:t xml:space="preserve"> wird das aus der Pythonbibliothek</w:t>
+      </w:r>
       <w:r>
         <w:rPr>
           <w:lang w:eastAsia="de-DE"/>
         </w:rPr>
-        <w:t>Pythonbibliothek</w:t>
-      </w:r>
-      <w:proofErr w:type="spellEnd"/>
+        <w:t xml:space="preserve"> </w:t>
+      </w:r>
       <w:r>
         <w:rPr>
           <w:lang w:eastAsia="de-DE"/>
         </w:rPr>
+        <w:t>stammende Packet aubio verwendet. Dieses ist zum einlesen der .wav</w:t>
+      </w:r>
+      <w:r>
+        <w:rPr>
+          <w:lang w:eastAsia="de-DE"/>
+        </w:rPr>
         <w:t xml:space="preserve"> </w:t>
       </w:r>
       <w:r>
         <w:rPr>
           <w:lang w:eastAsia="de-DE"/>
         </w:rPr>
-        <w:t xml:space="preserve">stammende Packet </w:t>
-      </w:r>
-      <w:proofErr w:type="spellStart"/>
+        <w:t>zuständig. Da es in diesem Packet keine Funktionen für einen</w:t>
+      </w:r>
       <w:r>
         <w:rPr>
           <w:lang w:eastAsia="de-DE"/>
         </w:rPr>
-        <w:t>aubio</w:t>
-      </w:r>
-      <w:proofErr w:type="spellEnd"/>
+        <w:t xml:space="preserve"> </w:t>
+      </w:r>
       <w:r>
         <w:rPr>
           <w:lang w:eastAsia="de-DE"/>
         </w:rPr>
-        <w:t xml:space="preserve"> verwendet. Dieses ist zum einlesen der .</w:t>
-      </w:r>
-      <w:proofErr w:type="spellStart"/>
+        <w:t>Low-/Band-/High-Pass-Filter gibt, muss für dessen Umsetzung ein</w:t>
+      </w:r>
       <w:r>
         <w:rPr>
           <w:lang w:eastAsia="de-DE"/>
         </w:rPr>
-        <w:t>wav</w:t>
-      </w:r>
-      <w:proofErr w:type="spellEnd"/>
+        <w:t xml:space="preserve"> </w:t>
+      </w:r>
       <w:r>
         <w:rPr>
           <w:lang w:eastAsia="de-DE"/>
         </w:rPr>
-        <w:t xml:space="preserve"> </w:t>
+        <w:t>Biquad-Filter benutzt werden.</w:t>
       </w:r>
       <w:r>
         <w:rPr>
           <w:lang w:eastAsia="de-DE"/>
         </w:rPr>
-        <w:t>zuständig. Da es in diesem Packet keine Funktionen für einen</w:t>
-      </w:r>
-      <w:r>
-        <w:rPr>
-          <w:lang w:eastAsia="de-DE"/>
-        </w:rPr>
-        <w:t xml:space="preserve"> </w:t>
-      </w:r>
-      <w:r>
-        <w:rPr>
-          <w:lang w:eastAsia="de-DE"/>
-        </w:rPr>
-        <w:t>Low-/Band-/High-Pass-Filter gibt, muss für dessen Umsetzung ein</w:t>
-      </w:r>
-      <w:r>
-        <w:rPr>
-          <w:lang w:eastAsia="de-DE"/>
-        </w:rPr>
-        <w:t xml:space="preserve"> </w:t>
-      </w:r>
-      <w:proofErr w:type="spellStart"/>
-      <w:r>
-        <w:rPr>
-          <w:lang w:eastAsia="de-DE"/>
-        </w:rPr>
-        <w:t>Biquad</w:t>
-      </w:r>
-      <w:proofErr w:type="spellEnd"/>
-      <w:r>
-        <w:rPr>
-          <w:lang w:eastAsia="de-DE"/>
-        </w:rPr>
-        <w:t>-Filter benutzt werden.</w:t>
-      </w:r>
-      <w:r>
-        <w:rPr>
-          <w:lang w:eastAsia="de-DE"/>
-        </w:rPr>
-        <w:t xml:space="preserve"> Ein </w:t>
-      </w:r>
-      <w:proofErr w:type="spellStart"/>
-      <w:r>
-        <w:rPr>
-          <w:lang w:eastAsia="de-DE"/>
-        </w:rPr>
-        <w:t>Biquad</w:t>
-      </w:r>
-      <w:proofErr w:type="spellEnd"/>
-      <w:r>
-        <w:rPr>
-          <w:lang w:eastAsia="de-DE"/>
-        </w:rPr>
-        <w:t xml:space="preserve">-Filter ist ein </w:t>
+        <w:t xml:space="preserve"> Ein Biquad-Filter ist ein </w:t>
       </w:r>
       <w:r>
         <w:rPr>
@@ -12784,36 +11842,8 @@
           <w:iCs/>
           <w:lang w:eastAsia="de-DE"/>
         </w:rPr>
-        <w:t xml:space="preserve">infinite </w:t>
-      </w:r>
-      <w:proofErr w:type="spellStart"/>
-      <w:r>
-        <w:rPr>
-          <w:i/>
-          <w:iCs/>
-          <w:lang w:eastAsia="de-DE"/>
-        </w:rPr>
-        <w:t>impulse</w:t>
-      </w:r>
-      <w:proofErr w:type="spellEnd"/>
-      <w:r>
-        <w:rPr>
-          <w:i/>
-          <w:iCs/>
-          <w:lang w:eastAsia="de-DE"/>
-        </w:rPr>
-        <w:t xml:space="preserve"> </w:t>
-      </w:r>
-      <w:proofErr w:type="spellStart"/>
-      <w:r>
-        <w:rPr>
-          <w:i/>
-          <w:iCs/>
-          <w:lang w:eastAsia="de-DE"/>
-        </w:rPr>
-        <w:t>response</w:t>
-      </w:r>
-      <w:proofErr w:type="spellEnd"/>
+        <w:t>infinite impulse response</w:t>
+      </w:r>
       <w:r>
         <w:rPr>
           <w:lang w:eastAsia="de-DE"/>
@@ -12828,7 +11858,6 @@
           <w:id w:val="1502460442"/>
           <w:citation/>
         </w:sdtPr>
-        <w:sdtEndPr/>
         <w:sdtContent>
           <w:r>
             <w:rPr>
@@ -12877,35 +11906,7 @@
         <w:rPr>
           <w:lang w:eastAsia="de-DE"/>
         </w:rPr>
-        <w:t xml:space="preserve">Als nächstes müssen die Koeffizienten für den </w:t>
-      </w:r>
-      <w:proofErr w:type="spellStart"/>
-      <w:r>
-        <w:rPr>
-          <w:lang w:eastAsia="de-DE"/>
-        </w:rPr>
-        <w:t>Biquad</w:t>
-      </w:r>
-      <w:proofErr w:type="spellEnd"/>
-      <w:r>
-        <w:rPr>
-          <w:lang w:eastAsia="de-DE"/>
-        </w:rPr>
-        <w:t xml:space="preserve"> bestimmt werden. Dafür wird </w:t>
-      </w:r>
-      <w:proofErr w:type="spellStart"/>
-      <w:r>
-        <w:rPr>
-          <w:lang w:eastAsia="de-DE"/>
-        </w:rPr>
-        <w:t>Matlab</w:t>
-      </w:r>
-      <w:proofErr w:type="spellEnd"/>
-      <w:r>
-        <w:rPr>
-          <w:lang w:eastAsia="de-DE"/>
-        </w:rPr>
-        <w:t xml:space="preserve"> verwendet. </w:t>
+        <w:t xml:space="preserve">Als nächstes müssen die Koeffizienten für den Biquad bestimmt werden. Dafür wird Matlab verwendet. </w:t>
       </w:r>
       <w:r>
         <w:rPr>
@@ -12980,21 +11981,7 @@
         <w:rPr>
           <w:lang w:eastAsia="de-DE"/>
         </w:rPr>
-        <w:t xml:space="preserve">Da folgende Funktionen keine harten Kanten an Grenzen aufweisen, werden mehrere </w:t>
-      </w:r>
-      <w:proofErr w:type="spellStart"/>
-      <w:r>
-        <w:rPr>
-          <w:lang w:eastAsia="de-DE"/>
-        </w:rPr>
-        <w:t>Biquads</w:t>
-      </w:r>
-      <w:proofErr w:type="spellEnd"/>
-      <w:r>
-        <w:rPr>
-          <w:lang w:eastAsia="de-DE"/>
-        </w:rPr>
-        <w:t xml:space="preserve"> mit gleichen Koeffizienten hintereinander gehangen. Das führt dazu das die Grenzen schärfer werden.</w:t>
+        <w:t>Da folgende Funktionen keine harten Kanten an Grenzen aufweisen, werden mehrere Biquads mit gleichen Koeffizienten hintereinander gehangen. Das führt dazu das die Grenzen schärfer werden.</w:t>
       </w:r>
       <w:sdt>
         <w:sdtPr>
@@ -13004,7 +11991,6 @@
           <w:id w:val="1256018972"/>
           <w:citation/>
         </w:sdtPr>
-        <w:sdtEndPr/>
         <w:sdtContent>
           <w:r>
             <w:rPr>
@@ -13060,14 +12046,14 @@
           <w:lang w:eastAsia="de-DE"/>
         </w:rPr>
       </w:pPr>
-      <w:bookmarkStart w:id="21" w:name="_Toc31789923"/>
+      <w:bookmarkStart w:id="20" w:name="_Toc32822912"/>
       <w:r>
         <w:rPr>
           <w:lang w:eastAsia="de-DE"/>
         </w:rPr>
         <w:t>6.2. Erzeugen der Spektren</w:t>
       </w:r>
-      <w:bookmarkEnd w:id="21"/>
+      <w:bookmarkEnd w:id="20"/>
       <w:r>
         <w:rPr>
           <w:lang w:eastAsia="de-DE"/>
@@ -13150,7 +12136,6 @@
           <w:id w:val="-1700471000"/>
           <w:citation/>
         </w:sdtPr>
-        <w:sdtEndPr/>
         <w:sdtContent>
           <w:r>
             <w:rPr>
@@ -13198,7 +12183,6 @@
         </w:rPr>
         <w:t xml:space="preserve">Die erzeugten Spektren der MP3-Dateien sind vergleichbar zu </w:t>
       </w:r>
-      <w:proofErr w:type="gramStart"/>
       <w:r>
         <w:rPr>
           <w:b/>
@@ -13206,9 +12190,8 @@
           <w:color w:val="FF0000"/>
           <w:lang w:eastAsia="de-DE"/>
         </w:rPr>
-        <w:t>Abbildung ?</w:t>
-      </w:r>
-      <w:proofErr w:type="gramEnd"/>
+        <w:t>Abbildung ? a,b und c</w:t>
+      </w:r>
       <w:r>
         <w:rPr>
           <w:b/>
@@ -13216,180 +12199,153 @@
           <w:color w:val="FF0000"/>
           <w:lang w:eastAsia="de-DE"/>
         </w:rPr>
+        <w:t>.</w:t>
+      </w:r>
+      <w:r>
+        <w:rPr>
+          <w:color w:val="FF0000"/>
+          <w:lang w:eastAsia="de-DE"/>
+        </w:rPr>
         <w:t xml:space="preserve"> </w:t>
       </w:r>
-      <w:proofErr w:type="spellStart"/>
+      <w:r>
+        <w:rPr>
+          <w:lang w:eastAsia="de-DE"/>
+        </w:rPr>
+        <w:t xml:space="preserve">Bei der Kontrolle exportierten Bilder der Spektren ist die Grenze der Filter klar erkennbar. Somit haben die in Kapitel 5.1. erstellten Filter wie geplant </w:t>
+      </w:r>
+      <w:r>
+        <w:rPr>
+          <w:lang w:eastAsia="de-DE"/>
+        </w:rPr>
+        <w:lastRenderedPageBreak/>
+        <w:t>funktioniert. Mit den exportierten Bildern ist die erste Voraussetzung für das erkennen der Pattern in diesem Musikstück mit einem CNN gegeben. Die nächste Aufgabe ist das Erstellen des CNN.</w:t>
+      </w:r>
+    </w:p>
+    <w:p>
+      <w:pPr>
+        <w:pStyle w:val="berschrift1"/>
+        <w:rPr>
+          <w:lang w:eastAsia="de-DE"/>
+        </w:rPr>
+      </w:pPr>
+      <w:bookmarkStart w:id="21" w:name="_Toc32822913"/>
+      <w:r>
+        <w:rPr>
+          <w:lang w:eastAsia="de-DE"/>
+        </w:rPr>
+        <w:t>6.3. Erstellen des Convolutional Neuronal Networks</w:t>
+      </w:r>
+      <w:bookmarkEnd w:id="21"/>
+    </w:p>
+    <w:p>
+      <w:r>
+        <w:t xml:space="preserve">Das CNN für die </w:t>
+      </w:r>
+      <w:r>
+        <w:t>Pattern Erkennung</w:t>
+      </w:r>
+      <w:r>
+        <w:t xml:space="preserve"> wird in Python mittels Tensorflow und Keras erstellt.</w:t>
+      </w:r>
+      <w:r>
+        <w:t xml:space="preserve"> </w:t>
+      </w:r>
       <w:r>
         <w:rPr>
           <w:b/>
           <w:bCs/>
           <w:color w:val="FF0000"/>
-          <w:lang w:eastAsia="de-DE"/>
-        </w:rPr>
-        <w:t>a,b</w:t>
-      </w:r>
-      <w:proofErr w:type="spellEnd"/>
-      <w:r>
-        <w:rPr>
-          <w:b/>
-          <w:bCs/>
-          <w:color w:val="FF0000"/>
-          <w:lang w:eastAsia="de-DE"/>
-        </w:rPr>
-        <w:t xml:space="preserve"> und c</w:t>
-      </w:r>
-      <w:r>
-        <w:rPr>
-          <w:b/>
-          <w:bCs/>
-          <w:color w:val="FF0000"/>
-          <w:lang w:eastAsia="de-DE"/>
-        </w:rPr>
+        </w:rPr>
+        <w:t>Hier dann weiter nach der Erstellung des Netzwerks</w:t>
+      </w:r>
+    </w:p>
+    <w:p>
+      <w:pPr>
+        <w:pStyle w:val="berschrift1"/>
+      </w:pPr>
+      <w:r>
+        <w:t>7</w:t>
+      </w:r>
+      <w:r>
+        <w:t xml:space="preserve">. </w:t>
+      </w:r>
+      <w:bookmarkStart w:id="22" w:name="_Toc32822914"/>
+      <w:r>
+        <w:t xml:space="preserve">Pattern Erkennung mithilfe </w:t>
+      </w:r>
+      <w:r>
+        <w:t>von</w:t>
+      </w:r>
+      <w:r>
+        <w:t xml:space="preserve"> Rhythmus</w:t>
+      </w:r>
+      <w:r>
+        <w:t xml:space="preserve"> und Melodie</w:t>
+      </w:r>
+      <w:bookmarkEnd w:id="22"/>
+    </w:p>
+    <w:p>
+      <w:r>
+        <w:t>Nachdem im ersten Teil der Arbeit die Spektren der einzelnen Musikstücke für die Erkennung von Pattern benutzt wurden, werden im zweiten Teil die Noten der Musikstücke für die Erkennung von Pattern verwendet</w:t>
+      </w:r>
+      <w:bookmarkStart w:id="23" w:name="_GoBack"/>
+      <w:bookmarkEnd w:id="23"/>
+      <w:r>
+        <w:t xml:space="preserve">. Die </w:t>
+      </w:r>
+    </w:p>
+    <w:p>
+      <w:pPr>
+        <w:pStyle w:val="berschrift1"/>
+      </w:pPr>
+      <w:bookmarkStart w:id="24" w:name="_Toc32822915"/>
+      <w:r>
+        <w:t>7</w:t>
+      </w:r>
+      <w:r>
+        <w:t>.1. String basierte Pattern suche</w:t>
+      </w:r>
+      <w:bookmarkEnd w:id="24"/>
+      <w:r>
+        <w:t xml:space="preserve"> </w:t>
+      </w:r>
+    </w:p>
+    <w:p>
+      <w:pPr>
+        <w:pStyle w:val="berschrift1"/>
+      </w:pPr>
+      <w:bookmarkStart w:id="25" w:name="_Toc32822916"/>
+      <w:r>
+        <w:t>7</w:t>
+      </w:r>
+      <w:r>
+        <w:t>.2. Geometrische Pattern suche</w:t>
+      </w:r>
+      <w:bookmarkEnd w:id="25"/>
+    </w:p>
+    <w:p>
+      <w:pPr>
+        <w:pStyle w:val="berschrift1"/>
+      </w:pPr>
+      <w:bookmarkStart w:id="26" w:name="_Toc32822917"/>
+      <w:r>
+        <w:t>7</w:t>
+      </w:r>
+      <w:r>
         <w:t>.</w:t>
       </w:r>
       <w:r>
-        <w:rPr>
-          <w:color w:val="FF0000"/>
-          <w:lang w:eastAsia="de-DE"/>
-        </w:rPr>
-        <w:t xml:space="preserve"> </w:t>
-      </w:r>
-      <w:r>
-        <w:rPr>
-          <w:lang w:eastAsia="de-DE"/>
-        </w:rPr>
-        <w:t xml:space="preserve">Bei der Kontrolle exportierten Bilder der Spektren ist die Grenze der Filter klar erkennbar. Somit haben die in Kapitel 5.1. erstellten Filter wie geplant funktioniert. Mit den exportierten Bildern ist die erste Voraussetzung für das </w:t>
-      </w:r>
-      <w:r>
-        <w:rPr>
-          <w:lang w:eastAsia="de-DE"/>
-        </w:rPr>
-        <w:lastRenderedPageBreak/>
-        <w:t>erkennen der Pattern in diesem Musikstück mit einem CNN gegeben. Die nächste Aufgabe ist das Erstellen des CNN.</w:t>
-      </w:r>
-    </w:p>
-    <w:p>
-      <w:pPr>
-        <w:pStyle w:val="berschrift1"/>
-        <w:rPr>
-          <w:lang w:eastAsia="de-DE"/>
-        </w:rPr>
-      </w:pPr>
-      <w:bookmarkStart w:id="22" w:name="_Toc31789924"/>
-      <w:r>
-        <w:rPr>
-          <w:lang w:eastAsia="de-DE"/>
-        </w:rPr>
-        <w:t>6.3. Erstellen des Convolutional Neuronal Networks</w:t>
-      </w:r>
-      <w:bookmarkEnd w:id="22"/>
-    </w:p>
-    <w:p>
-      <w:r>
-        <w:t xml:space="preserve">Das CNN für die </w:t>
-      </w:r>
-      <w:r>
-        <w:t>Pattern Erkennung</w:t>
-      </w:r>
-      <w:r>
-        <w:t xml:space="preserve"> wird in Python mittels Tensorflow und Keras erstellt.</w:t>
-      </w:r>
-      <w:r>
-        <w:t xml:space="preserve"> </w:t>
-      </w:r>
-      <w:r>
-        <w:rPr>
-          <w:b/>
-          <w:bCs/>
-          <w:color w:val="FF0000"/>
-        </w:rPr>
-        <w:t>Hier dann weiter nach der Erstellung des Netzwerks</w:t>
-      </w:r>
-    </w:p>
-    <w:p>
-      <w:pPr>
-        <w:pStyle w:val="berschrift1"/>
-      </w:pPr>
-      <w:bookmarkStart w:id="23" w:name="_Toc31789925"/>
-      <w:r>
-        <w:t>6</w:t>
-      </w:r>
-      <w:r>
-        <w:t xml:space="preserve">. </w:t>
-      </w:r>
-      <w:r>
-        <w:t xml:space="preserve">Pattern Erkennung mithilfe </w:t>
-      </w:r>
-      <w:r>
-        <w:t>von</w:t>
-      </w:r>
-      <w:r>
-        <w:t xml:space="preserve"> Rhythmus</w:t>
-      </w:r>
-      <w:r>
-        <w:t xml:space="preserve"> und Melodie</w:t>
-      </w:r>
-      <w:bookmarkEnd w:id="23"/>
-    </w:p>
-    <w:p>
-      <w:pPr>
-        <w:pStyle w:val="berschrift1"/>
-      </w:pPr>
-      <w:bookmarkStart w:id="24" w:name="_Toc31789926"/>
-      <w:r>
-        <w:t>6</w:t>
-      </w:r>
-      <w:r>
-        <w:t>.1. String basierte Pattern suche</w:t>
-      </w:r>
-      <w:bookmarkEnd w:id="24"/>
-      <w:r>
-        <w:t xml:space="preserve"> </w:t>
-      </w:r>
-    </w:p>
-    <w:p>
-      <w:pPr>
-        <w:pStyle w:val="berschrift1"/>
-      </w:pPr>
-      <w:bookmarkStart w:id="25" w:name="_Toc31789927"/>
-      <w:r>
-        <w:t>6</w:t>
-      </w:r>
-      <w:r>
-        <w:t>.2. Geometrische Pattern suche</w:t>
-      </w:r>
-      <w:bookmarkEnd w:id="25"/>
-    </w:p>
-    <w:p>
-      <w:pPr>
-        <w:pStyle w:val="berschrift1"/>
-      </w:pPr>
-      <w:bookmarkStart w:id="26" w:name="_Toc31789928"/>
-      <w:r>
-        <w:t>6</w:t>
+        <w:t>2</w:t>
       </w:r>
       <w:r>
         <w:t>.</w:t>
       </w:r>
       <w:r>
-        <w:t>2</w:t>
-      </w:r>
-      <w:r>
-        <w:t>.</w:t>
-      </w:r>
-      <w:r>
         <w:t>1.</w:t>
       </w:r>
       <w:r>
-        <w:t xml:space="preserve"> </w:t>
-      </w:r>
-      <w:proofErr w:type="gramStart"/>
-      <w:r>
-        <w:t>Fünf-Dimensionales</w:t>
-      </w:r>
-      <w:proofErr w:type="gramEnd"/>
-      <w:r>
-        <w:t xml:space="preserve"> Punkt Set</w:t>
+        <w:t xml:space="preserve"> Fünf-Dimensionales Punkt Set</w:t>
       </w:r>
       <w:bookmarkEnd w:id="26"/>
     </w:p>
@@ -13412,13 +12368,8 @@
         </w:r>
       </w:hyperlink>
       <w:r>
-        <w:t xml:space="preserve"> Plus Quellen, Chromatische Scala für Musik(Wert 2 der Fünf Dimensionales </w:t>
-      </w:r>
-      <w:proofErr w:type="spellStart"/>
-      <w:r>
-        <w:t>Punktset</w:t>
-      </w:r>
-      <w:proofErr w:type="spellEnd"/>
+        <w:t xml:space="preserve"> Plus Quellen, Chromatische Scala für Musik(Wert 2 der Fünf Dimensionales Punktset</w:t>
+      </w:r>
       <w:r>
         <w:t>)</w:t>
       </w:r>
@@ -13438,9 +12389,9 @@
       <w:pPr>
         <w:pStyle w:val="berschrift1"/>
       </w:pPr>
-      <w:bookmarkStart w:id="27" w:name="_Toc31789929"/>
-      <w:r>
-        <w:t>6</w:t>
+      <w:bookmarkStart w:id="27" w:name="_Toc32822918"/>
+      <w:r>
+        <w:t>7</w:t>
       </w:r>
       <w:r>
         <w:t>.2.1.1. SIA</w:t>
@@ -13451,9 +12402,9 @@
       <w:pPr>
         <w:pStyle w:val="berschrift1"/>
       </w:pPr>
-      <w:bookmarkStart w:id="28" w:name="_Toc31789930"/>
-      <w:r>
-        <w:t>6</w:t>
+      <w:bookmarkStart w:id="28" w:name="_Toc32822919"/>
+      <w:r>
+        <w:t>7</w:t>
       </w:r>
       <w:r>
         <w:t>.2.1.2. SIATEC</w:t>
@@ -13464,9 +12415,9 @@
       <w:pPr>
         <w:pStyle w:val="berschrift1"/>
       </w:pPr>
-      <w:bookmarkStart w:id="29" w:name="_Toc31789931"/>
-      <w:r>
-        <w:t>6</w:t>
+      <w:bookmarkStart w:id="29" w:name="_Toc32822920"/>
+      <w:r>
+        <w:t>7</w:t>
       </w:r>
       <w:r>
         <w:t>.2.1.3. COSIATEC</w:t>
@@ -13477,9 +12428,9 @@
       <w:pPr>
         <w:pStyle w:val="berschrift1"/>
       </w:pPr>
-      <w:bookmarkStart w:id="30" w:name="_Toc31789932"/>
-      <w:r>
-        <w:t>6</w:t>
+      <w:bookmarkStart w:id="30" w:name="_Toc32822921"/>
+      <w:r>
+        <w:t>7</w:t>
       </w:r>
       <w:r>
         <w:t>.3. Pattern Erkennung mithilfe von Matrizen</w:t>
@@ -13512,27 +12463,12 @@
     </w:p>
     <w:p>
       <w:r>
-        <w:t xml:space="preserve">Pattern </w:t>
-      </w:r>
-      <w:proofErr w:type="spellStart"/>
-      <w:r>
-        <w:t>ranking</w:t>
-      </w:r>
-      <w:proofErr w:type="spellEnd"/>
-      <w:r>
-        <w:t xml:space="preserve"> </w:t>
-      </w:r>
-      <w:proofErr w:type="spellStart"/>
-      <w:r>
-        <w:t>function</w:t>
-      </w:r>
-      <w:proofErr w:type="spellEnd"/>
-      <w:r>
-        <w:t>?</w:t>
-      </w:r>
-    </w:p>
-    <w:p>
-      <w:r>
+        <w:t>Pattern ranking function?</w:t>
+      </w:r>
+    </w:p>
+    <w:p>
+      <w:r>
+        <w:lastRenderedPageBreak/>
         <w:t>Ganze Musikstück muss nicht unbedingt ein Pattern sein es können auch „sinnlose“ Filler dabei sein</w:t>
       </w:r>
     </w:p>
@@ -13543,26 +12479,12 @@
     </w:p>
     <w:p>
       <w:r>
-        <w:lastRenderedPageBreak/>
-        <w:t xml:space="preserve">Methode: Melody </w:t>
-      </w:r>
-      <w:proofErr w:type="spellStart"/>
-      <w:r>
-        <w:t>extraction</w:t>
-      </w:r>
-      <w:proofErr w:type="spellEnd"/>
-      <w:r>
-        <w:t xml:space="preserve"> (nimmt an das Melodie in der höchsten Note enthalten ist)</w:t>
-      </w:r>
-    </w:p>
-    <w:p>
-      <w:proofErr w:type="spellStart"/>
-      <w:r>
-        <w:t>Stringbasierte</w:t>
-      </w:r>
-      <w:proofErr w:type="spellEnd"/>
-      <w:r>
-        <w:t xml:space="preserve"> Erkennung und geometrische Erkennung (Seite 101 Quellen anschauen) und beides zusammen (102 oben)</w:t>
+        <w:t>Methode: Melody extraction (nimmt an das Melodie in der höchsten Note enthalten ist)</w:t>
+      </w:r>
+    </w:p>
+    <w:p>
+      <w:r>
+        <w:t>Stringbasierte Erkennung und geometrische Erkennung (Seite 101 Quellen anschauen) und beides zusammen (102 oben)</w:t>
       </w:r>
     </w:p>
     <w:p>
@@ -13585,16 +12507,15 @@
         <w:rPr>
           <w:lang w:val="en-US"/>
         </w:rPr>
-        <w:t xml:space="preserve">correlative Matrix </w:t>
-      </w:r>
-      <w:proofErr w:type="spellStart"/>
-      <w:r>
+        <w:t>correlative Matrix Verfahren</w:t>
+      </w:r>
+    </w:p>
+    <w:p>
+      <w:pPr>
         <w:rPr>
           <w:lang w:val="en-US"/>
         </w:rPr>
-        <w:t>Verfahren</w:t>
-      </w:r>
-      <w:proofErr w:type="spellEnd"/>
+      </w:pPr>
     </w:p>
     <w:p>
       <w:pPr>
@@ -13602,62 +12523,22 @@
           <w:lang w:val="en-US"/>
         </w:rPr>
       </w:pPr>
-    </w:p>
-    <w:p>
-      <w:pPr>
-        <w:rPr>
-          <w:lang w:val="en-US"/>
-        </w:rPr>
-      </w:pPr>
-      <w:r>
-        <w:fldChar w:fldCharType="begin"/>
-      </w:r>
-      <w:r>
-        <w:rPr>
-          <w:lang w:val="en-US"/>
-        </w:rPr>
-        <w:instrText xml:space="preserve"> HYPERLINK "http://pdfs.semanticscholar.org/f6ce/8e49f1987d927be91c99e82458c415266c89.pdf" </w:instrText>
-      </w:r>
-      <w:r>
-        <w:fldChar w:fldCharType="separate"/>
-      </w:r>
-      <w:r>
-        <w:rPr>
-          <w:rStyle w:val="Hyperlink"/>
-          <w:lang w:val="en-US"/>
-        </w:rPr>
-        <w:t>http://pdfs.semanticscholar.org/f6ce/8e49f1987d927be91c99e82458c415266c89.pdf</w:t>
-      </w:r>
-      <w:r>
-        <w:rPr>
-          <w:rStyle w:val="Hyperlink"/>
-          <w:lang w:val="en-US"/>
-        </w:rPr>
-        <w:fldChar w:fldCharType="end"/>
-      </w:r>
+      <w:hyperlink r:id="rId19" w:history="1">
+        <w:r>
+          <w:rPr>
+            <w:rStyle w:val="Hyperlink"/>
+            <w:lang w:val="en-US"/>
+          </w:rPr>
+          <w:t>http://pdfs.semanticscholar.org/f6ce/8e49f1987d927be91c99e82458c415266c89.pdf</w:t>
+        </w:r>
+      </w:hyperlink>
     </w:p>
     <w:p>
       <w:r>
         <w:t xml:space="preserve">Baumstruktur </w:t>
       </w:r>
       <w:r>
-        <w:t>(</w:t>
-      </w:r>
-      <w:proofErr w:type="spellStart"/>
-      <w:r>
-        <w:t>suffix</w:t>
-      </w:r>
-      <w:proofErr w:type="spellEnd"/>
-      <w:r>
-        <w:t xml:space="preserve"> </w:t>
-      </w:r>
-      <w:proofErr w:type="spellStart"/>
-      <w:r>
-        <w:t>tree</w:t>
-      </w:r>
-      <w:proofErr w:type="spellEnd"/>
-      <w:r>
-        <w:t xml:space="preserve">) </w:t>
+        <w:t xml:space="preserve">(suffix tree) </w:t>
       </w:r>
       <w:r>
         <w:t>beim auswerten (auch schon in anderen Werken benutzt)</w:t>
@@ -13667,7 +12548,7 @@
       <w:pPr>
         <w:pStyle w:val="berschrift1"/>
       </w:pPr>
-      <w:bookmarkStart w:id="31" w:name="_Toc31789933"/>
+      <w:bookmarkStart w:id="31" w:name="_Toc32822922"/>
       <w:r>
         <w:t>7</w:t>
       </w:r>
@@ -13684,32 +12565,19 @@
         <w:t>Mit Bildoperation aus Computergrafik bearbeiten</w:t>
       </w:r>
       <w:r>
-        <w:t xml:space="preserve"> &lt;- </w:t>
-      </w:r>
-      <w:proofErr w:type="spellStart"/>
-      <w:r>
-        <w:t>vllt</w:t>
-      </w:r>
-      <w:proofErr w:type="spellEnd"/>
-      <w:r>
-        <w:t xml:space="preserve"> nicht nötig da Einstellungen im Sonic Visualizer </w:t>
+        <w:t xml:space="preserve"> &lt;- vllt nicht nötig da Einstellungen im Sonic Visualizer </w:t>
       </w:r>
       <w:r>
         <w:t>die obsolet machen</w:t>
       </w:r>
     </w:p>
     <w:p>
-      <w:proofErr w:type="spellStart"/>
-      <w:r>
-        <w:t>Motif</w:t>
-      </w:r>
-      <w:proofErr w:type="spellEnd"/>
-      <w:r>
-        <w:t xml:space="preserve"> Viewer mal anschauen</w:t>
-      </w:r>
-    </w:p>
-    <w:p>
-      <w:hyperlink r:id="rId19" w:history="1">
+      <w:r>
+        <w:t>Motif Viewer mal anschauen</w:t>
+      </w:r>
+    </w:p>
+    <w:p>
+      <w:hyperlink r:id="rId20" w:history="1">
         <w:r>
           <w:rPr>
             <w:rStyle w:val="Hyperlink"/>
@@ -13733,7 +12601,7 @@
       <w:pPr>
         <w:pStyle w:val="berschrift1"/>
       </w:pPr>
-      <w:bookmarkStart w:id="32" w:name="_Toc31789934"/>
+      <w:bookmarkStart w:id="32" w:name="_Toc32822923"/>
       <w:r>
         <w:t>Abbildungsverzeichnis</w:t>
       </w:r>
@@ -13743,13 +12611,13 @@
       <w:pPr>
         <w:pStyle w:val="berschrift1"/>
       </w:pPr>
-      <w:bookmarkStart w:id="33" w:name="_Toc31789935"/>
+      <w:bookmarkStart w:id="33" w:name="_Toc32822924"/>
       <w:r>
         <w:t>Tabellenverzeichnis</w:t>
       </w:r>
       <w:bookmarkEnd w:id="33"/>
     </w:p>
-    <w:bookmarkStart w:id="34" w:name="_Toc31789936" w:displacedByCustomXml="next"/>
+    <w:bookmarkStart w:id="34" w:name="_Toc32822925" w:displacedByCustomXml="next"/>
     <w:sdt>
       <w:sdtPr>
         <w:rPr>
@@ -13763,7 +12631,6 @@
           <w:docPartUnique/>
         </w:docPartObj>
       </w:sdtPr>
-      <w:sdtEndPr/>
       <w:sdtContent>
         <w:p>
           <w:pPr>
@@ -13779,7 +12646,6 @@
             <w:id w:val="111145805"/>
             <w:bibliography/>
           </w:sdtPr>
-          <w:sdtEndPr/>
           <w:sdtContent>
             <w:p>
               <w:pPr>
@@ -13839,6 +12705,7 @@
                 <w:rPr>
                   <w:noProof/>
                 </w:rPr>
+                <w:lastRenderedPageBreak/>
                 <w:t xml:space="preserve">Beck, F., &amp; Rey, G. (2018). </w:t>
               </w:r>
               <w:r>
@@ -13869,7 +12736,6 @@
                   <w:noProof/>
                   <w:lang w:val="en-US"/>
                 </w:rPr>
-                <w:lastRenderedPageBreak/>
                 <w:t xml:space="preserve">Brownlee, D. J. (9. Januar 2019). </w:t>
               </w:r>
               <w:r>
@@ -14219,6 +13085,7 @@
                 <w:rPr>
                   <w:noProof/>
                 </w:rPr>
+                <w:lastRenderedPageBreak/>
                 <w:t xml:space="preserve">Hermann, P. D. (2010). </w:t>
               </w:r>
               <w:r>
@@ -14249,15 +13116,7 @@
                   <w:noProof/>
                   <w:lang w:val="en-US"/>
                 </w:rPr>
-                <w:t xml:space="preserve">Huang, J., Fathi, A., Rathod, V., Fischer, I., Sun, C., Wojna, Z., . . . Guadarrama, S. (2017). Speed/accuracy trade-offs for modern convolutional object </w:t>
-              </w:r>
-              <w:r>
-                <w:rPr>
-                  <w:noProof/>
-                  <w:lang w:val="en-US"/>
-                </w:rPr>
-                <w:lastRenderedPageBreak/>
-                <w:t xml:space="preserve">detectors. </w:t>
+                <w:t xml:space="preserve">Huang, J., Fathi, A., Rathod, V., Fischer, I., Sun, C., Wojna, Z., . . . Guadarrama, S. (2017). Speed/accuracy trade-offs for modern convolutional object detectors. </w:t>
               </w:r>
               <w:r>
                 <w:rPr>
@@ -14589,6 +13448,7 @@
                   <w:noProof/>
                   <w:lang w:val="en-US"/>
                 </w:rPr>
+                <w:lastRenderedPageBreak/>
                 <w:t xml:space="preserve">Smith, S. W. (1997). </w:t>
               </w:r>
               <w:r>
@@ -14658,7 +13518,6 @@
                 <w:rPr>
                   <w:noProof/>
                 </w:rPr>
-                <w:lastRenderedPageBreak/>
                 <w:t xml:space="preserve">Teufel. (9. Juli 2019). </w:t>
               </w:r>
               <w:r>
@@ -14832,7 +13691,7 @@
       <w:pPr>
         <w:pStyle w:val="berschrift1"/>
       </w:pPr>
-      <w:bookmarkStart w:id="35" w:name="_Toc31789937"/>
+      <w:bookmarkStart w:id="35" w:name="_Toc32822926"/>
       <w:r>
         <w:t>Eidesstattliche Erklärung</w:t>
       </w:r>
@@ -14861,7 +13720,7 @@
     </w:p>
     <w:p/>
     <w:sectPr>
-      <w:footerReference w:type="default" r:id="rId20"/>
+      <w:footerReference w:type="default" r:id="rId21"/>
       <w:pgSz w:w="11906" w:h="16838"/>
       <w:pgMar w:top="2268" w:right="2268" w:bottom="2268" w:left="2268" w:header="709" w:footer="709" w:gutter="0"/>
       <w:cols w:space="708"/>
@@ -14906,7 +13765,6 @@
         <w:docPartUnique/>
       </w:docPartObj>
     </w:sdtPr>
-    <w:sdtEndPr/>
     <w:sdtContent>
       <w:p>
         <w:pPr>
@@ -17731,7 +16589,7 @@
 </file>
 
 <file path=customXml/itemProps1.xml><?xml version="1.0" encoding="utf-8"?>
-<ds:datastoreItem xmlns:ds="http://schemas.openxmlformats.org/officeDocument/2006/customXml" ds:itemID="{0B63DBF0-B7B2-40A8-B655-98947E9A28F9}">
+<ds:datastoreItem xmlns:ds="http://schemas.openxmlformats.org/officeDocument/2006/customXml" ds:itemID="{AD6F2620-7B80-4E74-9949-6831D810AA46}">
   <ds:schemaRefs>
     <ds:schemaRef ds:uri="http://schemas.openxmlformats.org/officeDocument/2006/bibliography"/>
   </ds:schemaRefs>

</xml_diff>

<commit_message>
Started with second part of the thesis where the neuronal network is'nt the main subject anymore.
</commit_message>
<xml_diff>
--- a/Unterlagen/Masterarbeit.docx
+++ b/Unterlagen/Masterarbeit.docx
@@ -12287,12 +12287,21 @@
     </w:p>
     <w:p>
       <w:r>
-        <w:t>Nachdem im ersten Teil der Arbeit die Spektren der einzelnen Musikstücke für die Erkennung von Pattern benutzt wurden, werden im zweiten Teil die Noten der Musikstücke für die Erkennung von Pattern verwendet</w:t>
+        <w:t xml:space="preserve">Nachdem im ersten Teil der Arbeit die Spektren der einzelnen Musikstücke für die Erkennung von Pattern benutzt wurden, werden im zweiten Teil die Noten der Musikstücke für die Erkennung von Pattern verwendet. Die </w:t>
+      </w:r>
+      <w:r>
+        <w:t xml:space="preserve">in diesem Abschnitt beschriebenen Algorithmen arbeiten </w:t>
+      </w:r>
+      <w:r>
+        <w:t xml:space="preserve">entweder mit den </w:t>
+      </w:r>
+      <w:r>
+        <w:t>gespielten Noten</w:t>
       </w:r>
       <w:bookmarkStart w:id="23" w:name="_GoBack"/>
       <w:bookmarkEnd w:id="23"/>
       <w:r>
-        <w:t xml:space="preserve">. Die </w:t>
+        <w:t xml:space="preserve"> des Musikstückes oder mit Fünf-Dimensionale-Daten der Noten eines Musikstückes.</w:t>
       </w:r>
     </w:p>
     <w:p>
@@ -12315,130 +12324,20 @@
       <w:pPr>
         <w:pStyle w:val="berschrift1"/>
       </w:pPr>
-      <w:bookmarkStart w:id="25" w:name="_Toc32822916"/>
-      <w:r>
-        <w:t>7</w:t>
-      </w:r>
-      <w:r>
-        <w:t>.2. Geometrische Pattern suche</w:t>
+      <w:bookmarkStart w:id="25" w:name="_Toc32822921"/>
+      <w:r>
+        <w:t>7.</w:t>
+      </w:r>
+      <w:r>
+        <w:t>2</w:t>
+      </w:r>
+      <w:r>
+        <w:t>. Pattern Erkennung mithilfe von Matrizen</w:t>
       </w:r>
       <w:bookmarkEnd w:id="25"/>
     </w:p>
     <w:p>
-      <w:pPr>
-        <w:pStyle w:val="berschrift1"/>
-      </w:pPr>
-      <w:bookmarkStart w:id="26" w:name="_Toc32822917"/>
-      <w:r>
-        <w:t>7</w:t>
-      </w:r>
-      <w:r>
-        <w:t>.</w:t>
-      </w:r>
-      <w:r>
-        <w:t>2</w:t>
-      </w:r>
-      <w:r>
-        <w:t>.</w:t>
-      </w:r>
-      <w:r>
-        <w:t>1.</w:t>
-      </w:r>
-      <w:r>
-        <w:t xml:space="preserve"> Fünf-Dimensionales Punkt Set</w:t>
-      </w:r>
-      <w:bookmarkEnd w:id="26"/>
-    </w:p>
-    <w:p>
-      <w:r>
-        <w:t>(</w:t>
-      </w:r>
-      <w:r>
-        <w:t xml:space="preserve">Erst ab drittens Interessant!! </w:t>
-      </w:r>
-      <w:r>
-        <w:t xml:space="preserve">Zweidimensional Aufbereiten </w:t>
-      </w:r>
       <w:hyperlink r:id="rId16" w:history="1">
-        <w:r>
-          <w:rPr>
-            <w:rStyle w:val="Hyperlink"/>
-          </w:rPr>
-          <w:t>http://drops.dagstuhl.de/opus/volltexte/2006/652/pdf/06171.MeredithDavid.Paper.652.pdf</w:t>
-        </w:r>
-      </w:hyperlink>
-      <w:r>
-        <w:t xml:space="preserve"> Plus Quellen, Chromatische Scala für Musik(Wert 2 der Fünf Dimensionales Punktset</w:t>
-      </w:r>
-      <w:r>
-        <w:t>)</w:t>
-      </w:r>
-    </w:p>
-    <w:p>
-      <w:r>
-        <w:t>Algorithmen dafür unter anderen: SIA (MTPs)</w:t>
-      </w:r>
-      <w:r>
-        <w:t>, SIATEC, COSIATEC</w:t>
-      </w:r>
-      <w:r>
-        <w:t>)</w:t>
-      </w:r>
-    </w:p>
-    <w:p>
-      <w:pPr>
-        <w:pStyle w:val="berschrift1"/>
-      </w:pPr>
-      <w:bookmarkStart w:id="27" w:name="_Toc32822918"/>
-      <w:r>
-        <w:t>7</w:t>
-      </w:r>
-      <w:r>
-        <w:t>.2.1.1. SIA</w:t>
-      </w:r>
-      <w:bookmarkEnd w:id="27"/>
-    </w:p>
-    <w:p>
-      <w:pPr>
-        <w:pStyle w:val="berschrift1"/>
-      </w:pPr>
-      <w:bookmarkStart w:id="28" w:name="_Toc32822919"/>
-      <w:r>
-        <w:t>7</w:t>
-      </w:r>
-      <w:r>
-        <w:t>.2.1.2. SIATEC</w:t>
-      </w:r>
-      <w:bookmarkEnd w:id="28"/>
-    </w:p>
-    <w:p>
-      <w:pPr>
-        <w:pStyle w:val="berschrift1"/>
-      </w:pPr>
-      <w:bookmarkStart w:id="29" w:name="_Toc32822920"/>
-      <w:r>
-        <w:t>7</w:t>
-      </w:r>
-      <w:r>
-        <w:t>.2.1.3. COSIATEC</w:t>
-      </w:r>
-      <w:bookmarkEnd w:id="29"/>
-    </w:p>
-    <w:p>
-      <w:pPr>
-        <w:pStyle w:val="berschrift1"/>
-      </w:pPr>
-      <w:bookmarkStart w:id="30" w:name="_Toc32822921"/>
-      <w:r>
-        <w:t>7</w:t>
-      </w:r>
-      <w:r>
-        <w:t>.3. Pattern Erkennung mithilfe von Matrizen</w:t>
-      </w:r>
-      <w:bookmarkEnd w:id="30"/>
-    </w:p>
-    <w:p>
-      <w:hyperlink r:id="rId17" w:history="1">
         <w:r>
           <w:rPr>
             <w:rStyle w:val="Hyperlink"/>
@@ -12447,13 +12346,7 @@
         </w:r>
       </w:hyperlink>
       <w:r>
-        <w:t xml:space="preserve"> (darunter alle von dem Link</w:t>
-      </w:r>
-      <w:r>
-        <w:t xml:space="preserve"> ab 6.2 interessant</w:t>
-      </w:r>
-      <w:r>
-        <w:t>)</w:t>
+        <w:t xml:space="preserve"> (darunter alle von dem Link ab 6.2 interessant)</w:t>
       </w:r>
     </w:p>
     <w:p>
@@ -12468,7 +12361,6 @@
     </w:p>
     <w:p>
       <w:r>
-        <w:lastRenderedPageBreak/>
         <w:t>Ganze Musikstück muss nicht unbedingt ein Pattern sein es können auch „sinnlose“ Filler dabei sein</w:t>
       </w:r>
     </w:p>
@@ -12488,7 +12380,7 @@
       </w:r>
     </w:p>
     <w:p>
-      <w:hyperlink r:id="rId18" w:history="1">
+      <w:hyperlink r:id="rId17" w:history="1">
         <w:r>
           <w:rPr>
             <w:rStyle w:val="Hyperlink"/>
@@ -12523,7 +12415,7 @@
           <w:lang w:val="en-US"/>
         </w:rPr>
       </w:pPr>
-      <w:hyperlink r:id="rId19" w:history="1">
+      <w:hyperlink r:id="rId18" w:history="1">
         <w:r>
           <w:rPr>
             <w:rStyle w:val="Hyperlink"/>
@@ -12535,14 +12427,145 @@
     </w:p>
     <w:p>
       <w:r>
-        <w:t xml:space="preserve">Baumstruktur </w:t>
-      </w:r>
-      <w:r>
-        <w:t xml:space="preserve">(suffix tree) </w:t>
-      </w:r>
-      <w:r>
-        <w:t>beim auswerten (auch schon in anderen Werken benutzt)</w:t>
-      </w:r>
+        <w:t>Baumstruktur (suffix tree) beim auswerten (auch schon in anderen Werken benutzt)</w:t>
+      </w:r>
+    </w:p>
+    <w:p>
+      <w:pPr>
+        <w:pStyle w:val="berschrift1"/>
+      </w:pPr>
+      <w:bookmarkStart w:id="26" w:name="_Toc32822916"/>
+      <w:r>
+        <w:t>7</w:t>
+      </w:r>
+      <w:r>
+        <w:t>.</w:t>
+      </w:r>
+      <w:r>
+        <w:t>3</w:t>
+      </w:r>
+      <w:r>
+        <w:t>. Geometrische Pattern suche</w:t>
+      </w:r>
+      <w:bookmarkEnd w:id="26"/>
+    </w:p>
+    <w:p>
+      <w:pPr>
+        <w:pStyle w:val="berschrift1"/>
+      </w:pPr>
+      <w:bookmarkStart w:id="27" w:name="_Toc32822917"/>
+      <w:r>
+        <w:t>7</w:t>
+      </w:r>
+      <w:r>
+        <w:t>.</w:t>
+      </w:r>
+      <w:r>
+        <w:t>3</w:t>
+      </w:r>
+      <w:r>
+        <w:t>.</w:t>
+      </w:r>
+      <w:r>
+        <w:t>1.</w:t>
+      </w:r>
+      <w:r>
+        <w:t xml:space="preserve"> Fünf-Dimensionales Punkt Set</w:t>
+      </w:r>
+      <w:bookmarkEnd w:id="27"/>
+    </w:p>
+    <w:p>
+      <w:r>
+        <w:t>(</w:t>
+      </w:r>
+      <w:r>
+        <w:t xml:space="preserve">Erst ab drittens Interessant!! </w:t>
+      </w:r>
+      <w:r>
+        <w:t xml:space="preserve">Zweidimensional Aufbereiten </w:t>
+      </w:r>
+      <w:hyperlink r:id="rId19" w:history="1">
+        <w:r>
+          <w:rPr>
+            <w:rStyle w:val="Hyperlink"/>
+          </w:rPr>
+          <w:t>http://drops.dagstuhl.de/opus/volltexte/2006/652/pdf/06171.MeredithDavid.Paper.652.pdf</w:t>
+        </w:r>
+      </w:hyperlink>
+      <w:r>
+        <w:t xml:space="preserve"> Plus Quellen, Chromatische Scala für Musik(Wert 2 der Fünf Dimensionales Punktset</w:t>
+      </w:r>
+      <w:r>
+        <w:t>)</w:t>
+      </w:r>
+    </w:p>
+    <w:p>
+      <w:r>
+        <w:t>Algorithmen dafür unter anderen: SIA (MTPs)</w:t>
+      </w:r>
+      <w:r>
+        <w:t>, SIATEC, COSIATEC</w:t>
+      </w:r>
+      <w:r>
+        <w:t>)</w:t>
+      </w:r>
+    </w:p>
+    <w:p>
+      <w:pPr>
+        <w:pStyle w:val="berschrift1"/>
+      </w:pPr>
+      <w:bookmarkStart w:id="28" w:name="_Toc32822918"/>
+      <w:r>
+        <w:t>7</w:t>
+      </w:r>
+      <w:r>
+        <w:t>.</w:t>
+      </w:r>
+      <w:r>
+        <w:t>3</w:t>
+      </w:r>
+      <w:r>
+        <w:t>.1.1. SIA</w:t>
+      </w:r>
+      <w:bookmarkEnd w:id="28"/>
+    </w:p>
+    <w:p>
+      <w:pPr>
+        <w:pStyle w:val="berschrift1"/>
+      </w:pPr>
+      <w:bookmarkStart w:id="29" w:name="_Toc32822919"/>
+      <w:r>
+        <w:t>7</w:t>
+      </w:r>
+      <w:r>
+        <w:t>.</w:t>
+      </w:r>
+      <w:r>
+        <w:t>3</w:t>
+      </w:r>
+      <w:r>
+        <w:t>.1.2. SIATEC</w:t>
+      </w:r>
+      <w:bookmarkEnd w:id="29"/>
+    </w:p>
+    <w:p>
+      <w:pPr>
+        <w:pStyle w:val="berschrift1"/>
+      </w:pPr>
+      <w:bookmarkStart w:id="30" w:name="_Toc32822920"/>
+      <w:r>
+        <w:t>7</w:t>
+      </w:r>
+      <w:r>
+        <w:t>.</w:t>
+      </w:r>
+      <w:r>
+        <w:t>3</w:t>
+      </w:r>
+      <w:r>
+        <w:t>.1.3. COSIATEC</w:t>
+      </w:r>
+      <w:bookmarkEnd w:id="30"/>
     </w:p>
     <w:p>
       <w:pPr>
@@ -12603,6 +12626,7 @@
       </w:pPr>
       <w:bookmarkStart w:id="32" w:name="_Toc32822923"/>
       <w:r>
+        <w:lastRenderedPageBreak/>
         <w:t>Abbildungsverzeichnis</w:t>
       </w:r>
       <w:bookmarkEnd w:id="32"/>
@@ -12705,7 +12729,6 @@
                 <w:rPr>
                   <w:noProof/>
                 </w:rPr>
-                <w:lastRenderedPageBreak/>
                 <w:t xml:space="preserve">Beck, F., &amp; Rey, G. (2018). </w:t>
               </w:r>
               <w:r>
@@ -12988,6 +13011,7 @@
                   <w:noProof/>
                   <w:lang w:val="en-US"/>
                 </w:rPr>
+                <w:lastRenderedPageBreak/>
                 <w:t xml:space="preserve">Gonzales, R. R. (1996). </w:t>
               </w:r>
               <w:r>
@@ -13085,7 +13109,6 @@
                 <w:rPr>
                   <w:noProof/>
                 </w:rPr>
-                <w:lastRenderedPageBreak/>
                 <w:t xml:space="preserve">Hermann, P. D. (2010). </w:t>
               </w:r>
               <w:r>
@@ -13364,6 +13387,7 @@
                 <w:rPr>
                   <w:noProof/>
                 </w:rPr>
+                <w:lastRenderedPageBreak/>
                 <w:t xml:space="preserve">Redmon, N. (28. Februar 2003). </w:t>
               </w:r>
               <w:r>
@@ -13448,7 +13472,6 @@
                   <w:noProof/>
                   <w:lang w:val="en-US"/>
                 </w:rPr>
-                <w:lastRenderedPageBreak/>
                 <w:t xml:space="preserve">Smith, S. W. (1997). </w:t>
               </w:r>
               <w:r>
@@ -13693,6 +13716,7 @@
       </w:pPr>
       <w:bookmarkStart w:id="35" w:name="_Toc32822926"/>
       <w:r>
+        <w:lastRenderedPageBreak/>
         <w:t>Eidesstattliche Erklärung</w:t>
       </w:r>
       <w:bookmarkEnd w:id="35"/>
@@ -16589,7 +16613,7 @@
 </file>
 
 <file path=customXml/itemProps1.xml><?xml version="1.0" encoding="utf-8"?>
-<ds:datastoreItem xmlns:ds="http://schemas.openxmlformats.org/officeDocument/2006/customXml" ds:itemID="{AD6F2620-7B80-4E74-9949-6831D810AA46}">
+<ds:datastoreItem xmlns:ds="http://schemas.openxmlformats.org/officeDocument/2006/customXml" ds:itemID="{E06AF963-D5F9-40AD-8EDB-9F511BD82E39}">
   <ds:schemaRefs>
     <ds:schemaRef ds:uri="http://schemas.openxmlformats.org/officeDocument/2006/bibliography"/>
   </ds:schemaRefs>

</xml_diff>

<commit_message>
Finished String-Based-Patternsearch V2.1.3 (Version before big change)
</commit_message>
<xml_diff>
--- a/Unterlagen/Masterarbeit.docx
+++ b/Unterlagen/Masterarbeit.docx
@@ -12298,10 +12298,31 @@
       <w:r>
         <w:t>gespielten Noten</w:t>
       </w:r>
+      <w:r>
+        <w:t xml:space="preserve"> des Musikstückes oder mit Fünf-Dimensionale-Daten der Noten eines Musikstückes.</w:t>
+      </w:r>
+      <w:r>
+        <w:t xml:space="preserve"> Alle in dieser Arbeit beschriebenen Verfahren</w:t>
+      </w:r>
+      <w:r>
+        <w:t>,</w:t>
+      </w:r>
+      <w:r>
+        <w:t xml:space="preserve"> welche auf den gespielten Noten basieren</w:t>
+      </w:r>
+      <w:r>
+        <w:t>,</w:t>
+      </w:r>
+      <w:r>
+        <w:t xml:space="preserve"> werden mittels MIDI-Dateien </w:t>
+      </w:r>
+      <w:r>
+        <w:t>eingelesen. In einer MIDI-Datei</w:t>
+      </w:r>
       <w:bookmarkStart w:id="23" w:name="_GoBack"/>
       <w:bookmarkEnd w:id="23"/>
       <w:r>
-        <w:t xml:space="preserve"> des Musikstückes oder mit Fünf-Dimensionale-Daten der Noten eines Musikstückes.</w:t>
+        <w:t xml:space="preserve"> </w:t>
       </w:r>
     </w:p>
     <w:p>
@@ -12326,13 +12347,7 @@
       </w:pPr>
       <w:bookmarkStart w:id="25" w:name="_Toc32822921"/>
       <w:r>
-        <w:t>7.</w:t>
-      </w:r>
-      <w:r>
-        <w:t>2</w:t>
-      </w:r>
-      <w:r>
-        <w:t>. Pattern Erkennung mithilfe von Matrizen</w:t>
+        <w:t>7.2. Pattern Erkennung mithilfe von Matrizen</w:t>
       </w:r>
       <w:bookmarkEnd w:id="25"/>
     </w:p>
@@ -16613,7 +16628,7 @@
 </file>
 
 <file path=customXml/itemProps1.xml><?xml version="1.0" encoding="utf-8"?>
-<ds:datastoreItem xmlns:ds="http://schemas.openxmlformats.org/officeDocument/2006/customXml" ds:itemID="{E06AF963-D5F9-40AD-8EDB-9F511BD82E39}">
+<ds:datastoreItem xmlns:ds="http://schemas.openxmlformats.org/officeDocument/2006/customXml" ds:itemID="{C0347A7D-1502-4487-96CD-C3E68ACBBC5C}">
   <ds:schemaRefs>
     <ds:schemaRef ds:uri="http://schemas.openxmlformats.org/officeDocument/2006/bibliography"/>
   </ds:schemaRefs>

</xml_diff>

<commit_message>
Worked on Thesis Chapter 2
</commit_message>
<xml_diff>
--- a/Unterlagen/Masterarbeit.docx
+++ b/Unterlagen/Masterarbeit.docx
@@ -73,7 +73,7 @@
             </w:rPr>
             <w:fldChar w:fldCharType="separate"/>
           </w:r>
-          <w:hyperlink w:anchor="_Toc34047383" w:history="1">
+          <w:hyperlink w:anchor="_Toc35422762" w:history="1">
             <w:r>
               <w:rPr>
                 <w:rStyle w:val="Hyperlink"/>
@@ -100,7 +100,7 @@
                 <w:noProof/>
                 <w:webHidden/>
               </w:rPr>
-              <w:instrText xml:space="preserve"> PAGEREF _Toc34047383 \h </w:instrText>
+              <w:instrText xml:space="preserve"> PAGEREF _Toc35422762 \h </w:instrText>
             </w:r>
             <w:r>
               <w:rPr>
@@ -143,7 +143,7 @@
               <w:lang w:eastAsia="de-DE"/>
             </w:rPr>
           </w:pPr>
-          <w:hyperlink w:anchor="_Toc34047384" w:history="1">
+          <w:hyperlink w:anchor="_Toc35422763" w:history="1">
             <w:r>
               <w:rPr>
                 <w:rStyle w:val="Hyperlink"/>
@@ -170,7 +170,7 @@
                 <w:noProof/>
                 <w:webHidden/>
               </w:rPr>
-              <w:instrText xml:space="preserve"> PAGEREF _Toc34047384 \h </w:instrText>
+              <w:instrText xml:space="preserve"> PAGEREF _Toc35422763 \h </w:instrText>
             </w:r>
             <w:r>
               <w:rPr>
@@ -213,7 +213,7 @@
               <w:lang w:eastAsia="de-DE"/>
             </w:rPr>
           </w:pPr>
-          <w:hyperlink w:anchor="_Toc34047385" w:history="1">
+          <w:hyperlink w:anchor="_Toc35422764" w:history="1">
             <w:r>
               <w:rPr>
                 <w:rStyle w:val="Hyperlink"/>
@@ -240,7 +240,7 @@
                 <w:noProof/>
                 <w:webHidden/>
               </w:rPr>
-              <w:instrText xml:space="preserve"> PAGEREF _Toc34047385 \h </w:instrText>
+              <w:instrText xml:space="preserve"> PAGEREF _Toc35422764 \h </w:instrText>
             </w:r>
             <w:r>
               <w:rPr>
@@ -283,7 +283,7 @@
               <w:lang w:eastAsia="de-DE"/>
             </w:rPr>
           </w:pPr>
-          <w:hyperlink w:anchor="_Toc34047386" w:history="1">
+          <w:hyperlink w:anchor="_Toc35422765" w:history="1">
             <w:r>
               <w:rPr>
                 <w:rStyle w:val="Hyperlink"/>
@@ -310,7 +310,7 @@
                 <w:noProof/>
                 <w:webHidden/>
               </w:rPr>
-              <w:instrText xml:space="preserve"> PAGEREF _Toc34047386 \h </w:instrText>
+              <w:instrText xml:space="preserve"> PAGEREF _Toc35422765 \h </w:instrText>
             </w:r>
             <w:r>
               <w:rPr>
@@ -353,7 +353,7 @@
               <w:lang w:eastAsia="de-DE"/>
             </w:rPr>
           </w:pPr>
-          <w:hyperlink w:anchor="_Toc34047387" w:history="1">
+          <w:hyperlink w:anchor="_Toc35422766" w:history="1">
             <w:r>
               <w:rPr>
                 <w:rStyle w:val="Hyperlink"/>
@@ -380,7 +380,7 @@
                 <w:noProof/>
                 <w:webHidden/>
               </w:rPr>
-              <w:instrText xml:space="preserve"> PAGEREF _Toc34047387 \h </w:instrText>
+              <w:instrText xml:space="preserve"> PAGEREF _Toc35422766 \h </w:instrText>
             </w:r>
             <w:r>
               <w:rPr>
@@ -400,7 +400,7 @@
                 <w:noProof/>
                 <w:webHidden/>
               </w:rPr>
-              <w:t>4</w:t>
+              <w:t>5</w:t>
             </w:r>
             <w:r>
               <w:rPr>
@@ -423,7 +423,7 @@
               <w:lang w:eastAsia="de-DE"/>
             </w:rPr>
           </w:pPr>
-          <w:hyperlink w:anchor="_Toc34047388" w:history="1">
+          <w:hyperlink w:anchor="_Toc35422767" w:history="1">
             <w:r>
               <w:rPr>
                 <w:rStyle w:val="Hyperlink"/>
@@ -450,7 +450,7 @@
                 <w:noProof/>
                 <w:webHidden/>
               </w:rPr>
-              <w:instrText xml:space="preserve"> PAGEREF _Toc34047388 \h </w:instrText>
+              <w:instrText xml:space="preserve"> PAGEREF _Toc35422767 \h </w:instrText>
             </w:r>
             <w:r>
               <w:rPr>
@@ -470,7 +470,7 @@
                 <w:noProof/>
                 <w:webHidden/>
               </w:rPr>
-              <w:t>4</w:t>
+              <w:t>5</w:t>
             </w:r>
             <w:r>
               <w:rPr>
@@ -493,7 +493,7 @@
               <w:lang w:eastAsia="de-DE"/>
             </w:rPr>
           </w:pPr>
-          <w:hyperlink w:anchor="_Toc34047389" w:history="1">
+          <w:hyperlink w:anchor="_Toc35422768" w:history="1">
             <w:r>
               <w:rPr>
                 <w:rStyle w:val="Hyperlink"/>
@@ -520,7 +520,7 @@
                 <w:noProof/>
                 <w:webHidden/>
               </w:rPr>
-              <w:instrText xml:space="preserve"> PAGEREF _Toc34047389 \h </w:instrText>
+              <w:instrText xml:space="preserve"> PAGEREF _Toc35422768 \h </w:instrText>
             </w:r>
             <w:r>
               <w:rPr>
@@ -540,7 +540,7 @@
                 <w:noProof/>
                 <w:webHidden/>
               </w:rPr>
-              <w:t>7</w:t>
+              <w:t>8</w:t>
             </w:r>
             <w:r>
               <w:rPr>
@@ -563,7 +563,7 @@
               <w:lang w:eastAsia="de-DE"/>
             </w:rPr>
           </w:pPr>
-          <w:hyperlink w:anchor="_Toc34047390" w:history="1">
+          <w:hyperlink w:anchor="_Toc35422769" w:history="1">
             <w:r>
               <w:rPr>
                 <w:rStyle w:val="Hyperlink"/>
@@ -590,7 +590,7 @@
                 <w:noProof/>
                 <w:webHidden/>
               </w:rPr>
-              <w:instrText xml:space="preserve"> PAGEREF _Toc34047390 \h </w:instrText>
+              <w:instrText xml:space="preserve"> PAGEREF _Toc35422769 \h </w:instrText>
             </w:r>
             <w:r>
               <w:rPr>
@@ -610,7 +610,7 @@
                 <w:noProof/>
                 <w:webHidden/>
               </w:rPr>
-              <w:t>8</w:t>
+              <w:t>9</w:t>
             </w:r>
             <w:r>
               <w:rPr>
@@ -633,7 +633,7 @@
               <w:lang w:eastAsia="de-DE"/>
             </w:rPr>
           </w:pPr>
-          <w:hyperlink w:anchor="_Toc34047391" w:history="1">
+          <w:hyperlink w:anchor="_Toc35422770" w:history="1">
             <w:r>
               <w:rPr>
                 <w:rStyle w:val="Hyperlink"/>
@@ -660,7 +660,7 @@
                 <w:noProof/>
                 <w:webHidden/>
               </w:rPr>
-              <w:instrText xml:space="preserve"> PAGEREF _Toc34047391 \h </w:instrText>
+              <w:instrText xml:space="preserve"> PAGEREF _Toc35422770 \h </w:instrText>
             </w:r>
             <w:r>
               <w:rPr>
@@ -680,7 +680,7 @@
                 <w:noProof/>
                 <w:webHidden/>
               </w:rPr>
-              <w:t>9</w:t>
+              <w:t>10</w:t>
             </w:r>
             <w:r>
               <w:rPr>
@@ -703,7 +703,7 @@
               <w:lang w:eastAsia="de-DE"/>
             </w:rPr>
           </w:pPr>
-          <w:hyperlink w:anchor="_Toc34047392" w:history="1">
+          <w:hyperlink w:anchor="_Toc35422771" w:history="1">
             <w:r>
               <w:rPr>
                 <w:rStyle w:val="Hyperlink"/>
@@ -730,7 +730,7 @@
                 <w:noProof/>
                 <w:webHidden/>
               </w:rPr>
-              <w:instrText xml:space="preserve"> PAGEREF _Toc34047392 \h </w:instrText>
+              <w:instrText xml:space="preserve"> PAGEREF _Toc35422771 \h </w:instrText>
             </w:r>
             <w:r>
               <w:rPr>
@@ -750,7 +750,7 @@
                 <w:noProof/>
                 <w:webHidden/>
               </w:rPr>
-              <w:t>9</w:t>
+              <w:t>10</w:t>
             </w:r>
             <w:r>
               <w:rPr>
@@ -773,7 +773,7 @@
               <w:lang w:eastAsia="de-DE"/>
             </w:rPr>
           </w:pPr>
-          <w:hyperlink w:anchor="_Toc34047393" w:history="1">
+          <w:hyperlink w:anchor="_Toc35422772" w:history="1">
             <w:r>
               <w:rPr>
                 <w:rStyle w:val="Hyperlink"/>
@@ -800,7 +800,7 @@
                 <w:noProof/>
                 <w:webHidden/>
               </w:rPr>
-              <w:instrText xml:space="preserve"> PAGEREF _Toc34047393 \h </w:instrText>
+              <w:instrText xml:space="preserve"> PAGEREF _Toc35422772 \h </w:instrText>
             </w:r>
             <w:r>
               <w:rPr>
@@ -820,7 +820,7 @@
                 <w:noProof/>
                 <w:webHidden/>
               </w:rPr>
-              <w:t>10</w:t>
+              <w:t>11</w:t>
             </w:r>
             <w:r>
               <w:rPr>
@@ -843,7 +843,7 @@
               <w:lang w:eastAsia="de-DE"/>
             </w:rPr>
           </w:pPr>
-          <w:hyperlink w:anchor="_Toc34047394" w:history="1">
+          <w:hyperlink w:anchor="_Toc35422773" w:history="1">
             <w:r>
               <w:rPr>
                 <w:rStyle w:val="Hyperlink"/>
@@ -870,7 +870,7 @@
                 <w:noProof/>
                 <w:webHidden/>
               </w:rPr>
-              <w:instrText xml:space="preserve"> PAGEREF _Toc34047394 \h </w:instrText>
+              <w:instrText xml:space="preserve"> PAGEREF _Toc35422773 \h </w:instrText>
             </w:r>
             <w:r>
               <w:rPr>
@@ -890,7 +890,7 @@
                 <w:noProof/>
                 <w:webHidden/>
               </w:rPr>
-              <w:t>11</w:t>
+              <w:t>12</w:t>
             </w:r>
             <w:r>
               <w:rPr>
@@ -913,7 +913,7 @@
               <w:lang w:eastAsia="de-DE"/>
             </w:rPr>
           </w:pPr>
-          <w:hyperlink w:anchor="_Toc34047395" w:history="1">
+          <w:hyperlink w:anchor="_Toc35422774" w:history="1">
             <w:r>
               <w:rPr>
                 <w:rStyle w:val="Hyperlink"/>
@@ -940,7 +940,7 @@
                 <w:noProof/>
                 <w:webHidden/>
               </w:rPr>
-              <w:instrText xml:space="preserve"> PAGEREF _Toc34047395 \h </w:instrText>
+              <w:instrText xml:space="preserve"> PAGEREF _Toc35422774 \h </w:instrText>
             </w:r>
             <w:r>
               <w:rPr>
@@ -960,7 +960,7 @@
                 <w:noProof/>
                 <w:webHidden/>
               </w:rPr>
-              <w:t>11</w:t>
+              <w:t>13</w:t>
             </w:r>
             <w:r>
               <w:rPr>
@@ -983,7 +983,7 @@
               <w:lang w:eastAsia="de-DE"/>
             </w:rPr>
           </w:pPr>
-          <w:hyperlink w:anchor="_Toc34047396" w:history="1">
+          <w:hyperlink w:anchor="_Toc35422775" w:history="1">
             <w:r>
               <w:rPr>
                 <w:rStyle w:val="Hyperlink"/>
@@ -1010,7 +1010,7 @@
                 <w:noProof/>
                 <w:webHidden/>
               </w:rPr>
-              <w:instrText xml:space="preserve"> PAGEREF _Toc34047396 \h </w:instrText>
+              <w:instrText xml:space="preserve"> PAGEREF _Toc35422775 \h </w:instrText>
             </w:r>
             <w:r>
               <w:rPr>
@@ -1030,7 +1030,7 @@
                 <w:noProof/>
                 <w:webHidden/>
               </w:rPr>
-              <w:t>13</w:t>
+              <w:t>14</w:t>
             </w:r>
             <w:r>
               <w:rPr>
@@ -1053,7 +1053,7 @@
               <w:lang w:eastAsia="de-DE"/>
             </w:rPr>
           </w:pPr>
-          <w:hyperlink w:anchor="_Toc34047397" w:history="1">
+          <w:hyperlink w:anchor="_Toc35422776" w:history="1">
             <w:r>
               <w:rPr>
                 <w:rStyle w:val="Hyperlink"/>
@@ -1080,7 +1080,7 @@
                 <w:noProof/>
                 <w:webHidden/>
               </w:rPr>
-              <w:instrText xml:space="preserve"> PAGEREF _Toc34047397 \h </w:instrText>
+              <w:instrText xml:space="preserve"> PAGEREF _Toc35422776 \h </w:instrText>
             </w:r>
             <w:r>
               <w:rPr>
@@ -1100,7 +1100,7 @@
                 <w:noProof/>
                 <w:webHidden/>
               </w:rPr>
-              <w:t>15</w:t>
+              <w:t>17</w:t>
             </w:r>
             <w:r>
               <w:rPr>
@@ -1123,7 +1123,7 @@
               <w:lang w:eastAsia="de-DE"/>
             </w:rPr>
           </w:pPr>
-          <w:hyperlink w:anchor="_Toc34047398" w:history="1">
+          <w:hyperlink w:anchor="_Toc35422777" w:history="1">
             <w:r>
               <w:rPr>
                 <w:rStyle w:val="Hyperlink"/>
@@ -1151,7 +1151,7 @@
                 <w:noProof/>
                 <w:webHidden/>
               </w:rPr>
-              <w:instrText xml:space="preserve"> PAGEREF _Toc34047398 \h </w:instrText>
+              <w:instrText xml:space="preserve"> PAGEREF _Toc35422777 \h </w:instrText>
             </w:r>
             <w:r>
               <w:rPr>
@@ -1171,7 +1171,7 @@
                 <w:noProof/>
                 <w:webHidden/>
               </w:rPr>
-              <w:t>16</w:t>
+              <w:t>17</w:t>
             </w:r>
             <w:r>
               <w:rPr>
@@ -1194,7 +1194,7 @@
               <w:lang w:eastAsia="de-DE"/>
             </w:rPr>
           </w:pPr>
-          <w:hyperlink w:anchor="_Toc34047399" w:history="1">
+          <w:hyperlink w:anchor="_Toc35422778" w:history="1">
             <w:r>
               <w:rPr>
                 <w:rStyle w:val="Hyperlink"/>
@@ -1221,7 +1221,7 @@
                 <w:noProof/>
                 <w:webHidden/>
               </w:rPr>
-              <w:instrText xml:space="preserve"> PAGEREF _Toc34047399 \h </w:instrText>
+              <w:instrText xml:space="preserve"> PAGEREF _Toc35422778 \h </w:instrText>
             </w:r>
             <w:r>
               <w:rPr>
@@ -1241,7 +1241,7 @@
                 <w:noProof/>
                 <w:webHidden/>
               </w:rPr>
-              <w:t>16</w:t>
+              <w:t>18</w:t>
             </w:r>
             <w:r>
               <w:rPr>
@@ -1264,7 +1264,7 @@
               <w:lang w:eastAsia="de-DE"/>
             </w:rPr>
           </w:pPr>
-          <w:hyperlink w:anchor="_Toc34047400" w:history="1">
+          <w:hyperlink w:anchor="_Toc35422779" w:history="1">
             <w:r>
               <w:rPr>
                 <w:rStyle w:val="Hyperlink"/>
@@ -1292,7 +1292,7 @@
                 <w:noProof/>
                 <w:webHidden/>
               </w:rPr>
-              <w:instrText xml:space="preserve"> PAGEREF _Toc34047400 \h </w:instrText>
+              <w:instrText xml:space="preserve"> PAGEREF _Toc35422779 \h </w:instrText>
             </w:r>
             <w:r>
               <w:rPr>
@@ -1312,7 +1312,7 @@
                 <w:noProof/>
                 <w:webHidden/>
               </w:rPr>
-              <w:t>18</w:t>
+              <w:t>19</w:t>
             </w:r>
             <w:r>
               <w:rPr>
@@ -1335,7 +1335,7 @@
               <w:lang w:eastAsia="de-DE"/>
             </w:rPr>
           </w:pPr>
-          <w:hyperlink w:anchor="_Toc34047401" w:history="1">
+          <w:hyperlink w:anchor="_Toc35422780" w:history="1">
             <w:r>
               <w:rPr>
                 <w:rStyle w:val="Hyperlink"/>
@@ -1364,7 +1364,7 @@
                 <w:noProof/>
                 <w:webHidden/>
               </w:rPr>
-              <w:instrText xml:space="preserve"> PAGEREF _Toc34047401 \h </w:instrText>
+              <w:instrText xml:space="preserve"> PAGEREF _Toc35422780 \h </w:instrText>
             </w:r>
             <w:r>
               <w:rPr>
@@ -1384,7 +1384,7 @@
                 <w:noProof/>
                 <w:webHidden/>
               </w:rPr>
-              <w:t>19</w:t>
+              <w:t>21</w:t>
             </w:r>
             <w:r>
               <w:rPr>
@@ -1407,7 +1407,7 @@
               <w:lang w:eastAsia="de-DE"/>
             </w:rPr>
           </w:pPr>
-          <w:hyperlink w:anchor="_Toc34047402" w:history="1">
+          <w:hyperlink w:anchor="_Toc35422781" w:history="1">
             <w:r>
               <w:rPr>
                 <w:rStyle w:val="Hyperlink"/>
@@ -1436,7 +1436,7 @@
                 <w:noProof/>
                 <w:webHidden/>
               </w:rPr>
-              <w:instrText xml:space="preserve"> PAGEREF _Toc34047402 \h </w:instrText>
+              <w:instrText xml:space="preserve"> PAGEREF _Toc35422781 \h </w:instrText>
             </w:r>
             <w:r>
               <w:rPr>
@@ -1456,7 +1456,7 @@
                 <w:noProof/>
                 <w:webHidden/>
               </w:rPr>
-              <w:t>20</w:t>
+              <w:t>22</w:t>
             </w:r>
             <w:r>
               <w:rPr>
@@ -1479,7 +1479,7 @@
               <w:lang w:eastAsia="de-DE"/>
             </w:rPr>
           </w:pPr>
-          <w:hyperlink w:anchor="_Toc34047403" w:history="1">
+          <w:hyperlink w:anchor="_Toc35422782" w:history="1">
             <w:r>
               <w:rPr>
                 <w:rStyle w:val="Hyperlink"/>
@@ -1507,7 +1507,7 @@
                 <w:noProof/>
                 <w:webHidden/>
               </w:rPr>
-              <w:instrText xml:space="preserve"> PAGEREF _Toc34047403 \h </w:instrText>
+              <w:instrText xml:space="preserve"> PAGEREF _Toc35422782 \h </w:instrText>
             </w:r>
             <w:r>
               <w:rPr>
@@ -1527,7 +1527,7 @@
                 <w:noProof/>
                 <w:webHidden/>
               </w:rPr>
-              <w:t>20</w:t>
+              <w:t>22</w:t>
             </w:r>
             <w:r>
               <w:rPr>
@@ -1550,7 +1550,7 @@
               <w:lang w:eastAsia="de-DE"/>
             </w:rPr>
           </w:pPr>
-          <w:hyperlink w:anchor="_Toc34047404" w:history="1">
+          <w:hyperlink w:anchor="_Toc35422783" w:history="1">
             <w:r>
               <w:rPr>
                 <w:rStyle w:val="Hyperlink"/>
@@ -1578,7 +1578,7 @@
                 <w:noProof/>
                 <w:webHidden/>
               </w:rPr>
-              <w:instrText xml:space="preserve"> PAGEREF _Toc34047404 \h </w:instrText>
+              <w:instrText xml:space="preserve"> PAGEREF _Toc35422783 \h </w:instrText>
             </w:r>
             <w:r>
               <w:rPr>
@@ -1598,7 +1598,7 @@
                 <w:noProof/>
                 <w:webHidden/>
               </w:rPr>
-              <w:t>21</w:t>
+              <w:t>23</w:t>
             </w:r>
             <w:r>
               <w:rPr>
@@ -1621,7 +1621,7 @@
               <w:lang w:eastAsia="de-DE"/>
             </w:rPr>
           </w:pPr>
-          <w:hyperlink w:anchor="_Toc34047405" w:history="1">
+          <w:hyperlink w:anchor="_Toc35422784" w:history="1">
             <w:r>
               <w:rPr>
                 <w:rStyle w:val="Hyperlink"/>
@@ -1648,7 +1648,7 @@
                 <w:noProof/>
                 <w:webHidden/>
               </w:rPr>
-              <w:instrText xml:space="preserve"> PAGEREF _Toc34047405 \h </w:instrText>
+              <w:instrText xml:space="preserve"> PAGEREF _Toc35422784 \h </w:instrText>
             </w:r>
             <w:r>
               <w:rPr>
@@ -1668,7 +1668,7 @@
                 <w:noProof/>
                 <w:webHidden/>
               </w:rPr>
-              <w:t>21</w:t>
+              <w:t>23</w:t>
             </w:r>
             <w:r>
               <w:rPr>
@@ -1691,7 +1691,7 @@
               <w:lang w:eastAsia="de-DE"/>
             </w:rPr>
           </w:pPr>
-          <w:hyperlink w:anchor="_Toc34047406" w:history="1">
+          <w:hyperlink w:anchor="_Toc35422785" w:history="1">
             <w:r>
               <w:rPr>
                 <w:rStyle w:val="Hyperlink"/>
@@ -1718,7 +1718,7 @@
                 <w:noProof/>
                 <w:webHidden/>
               </w:rPr>
-              <w:instrText xml:space="preserve"> PAGEREF _Toc34047406 \h </w:instrText>
+              <w:instrText xml:space="preserve"> PAGEREF _Toc35422785 \h </w:instrText>
             </w:r>
             <w:r>
               <w:rPr>
@@ -1738,7 +1738,7 @@
                 <w:noProof/>
                 <w:webHidden/>
               </w:rPr>
-              <w:t>21</w:t>
+              <w:t>23</w:t>
             </w:r>
             <w:r>
               <w:rPr>
@@ -1761,7 +1761,7 @@
               <w:lang w:eastAsia="de-DE"/>
             </w:rPr>
           </w:pPr>
-          <w:hyperlink w:anchor="_Toc34047407" w:history="1">
+          <w:hyperlink w:anchor="_Toc35422786" w:history="1">
             <w:r>
               <w:rPr>
                 <w:rStyle w:val="Hyperlink"/>
@@ -1788,7 +1788,7 @@
                 <w:noProof/>
                 <w:webHidden/>
               </w:rPr>
-              <w:instrText xml:space="preserve"> PAGEREF _Toc34047407 \h </w:instrText>
+              <w:instrText xml:space="preserve"> PAGEREF _Toc35422786 \h </w:instrText>
             </w:r>
             <w:r>
               <w:rPr>
@@ -1808,7 +1808,7 @@
                 <w:noProof/>
                 <w:webHidden/>
               </w:rPr>
-              <w:t>21</w:t>
+              <w:t>23</w:t>
             </w:r>
             <w:r>
               <w:rPr>
@@ -1831,7 +1831,7 @@
               <w:lang w:eastAsia="de-DE"/>
             </w:rPr>
           </w:pPr>
-          <w:hyperlink w:anchor="_Toc34047408" w:history="1">
+          <w:hyperlink w:anchor="_Toc35422787" w:history="1">
             <w:r>
               <w:rPr>
                 <w:rStyle w:val="Hyperlink"/>
@@ -1858,7 +1858,7 @@
                 <w:noProof/>
                 <w:webHidden/>
               </w:rPr>
-              <w:instrText xml:space="preserve"> PAGEREF _Toc34047408 \h </w:instrText>
+              <w:instrText xml:space="preserve"> PAGEREF _Toc35422787 \h </w:instrText>
             </w:r>
             <w:r>
               <w:rPr>
@@ -1878,7 +1878,7 @@
                 <w:noProof/>
                 <w:webHidden/>
               </w:rPr>
-              <w:t>22</w:t>
+              <w:t>24</w:t>
             </w:r>
             <w:r>
               <w:rPr>
@@ -1901,7 +1901,7 @@
               <w:lang w:eastAsia="de-DE"/>
             </w:rPr>
           </w:pPr>
-          <w:hyperlink w:anchor="_Toc34047409" w:history="1">
+          <w:hyperlink w:anchor="_Toc35422788" w:history="1">
             <w:r>
               <w:rPr>
                 <w:rStyle w:val="Hyperlink"/>
@@ -1928,7 +1928,7 @@
                 <w:noProof/>
                 <w:webHidden/>
               </w:rPr>
-              <w:instrText xml:space="preserve"> PAGEREF _Toc34047409 \h </w:instrText>
+              <w:instrText xml:space="preserve"> PAGEREF _Toc35422788 \h </w:instrText>
             </w:r>
             <w:r>
               <w:rPr>
@@ -1948,7 +1948,7 @@
                 <w:noProof/>
                 <w:webHidden/>
               </w:rPr>
-              <w:t>22</w:t>
+              <w:t>24</w:t>
             </w:r>
             <w:r>
               <w:rPr>
@@ -1971,7 +1971,7 @@
               <w:lang w:eastAsia="de-DE"/>
             </w:rPr>
           </w:pPr>
-          <w:hyperlink w:anchor="_Toc34047410" w:history="1">
+          <w:hyperlink w:anchor="_Toc35422789" w:history="1">
             <w:r>
               <w:rPr>
                 <w:rStyle w:val="Hyperlink"/>
@@ -1998,7 +1998,7 @@
                 <w:noProof/>
                 <w:webHidden/>
               </w:rPr>
-              <w:instrText xml:space="preserve"> PAGEREF _Toc34047410 \h </w:instrText>
+              <w:instrText xml:space="preserve"> PAGEREF _Toc35422789 \h </w:instrText>
             </w:r>
             <w:r>
               <w:rPr>
@@ -2018,7 +2018,7 @@
                 <w:noProof/>
                 <w:webHidden/>
               </w:rPr>
-              <w:t>23</w:t>
+              <w:t>25</w:t>
             </w:r>
             <w:r>
               <w:rPr>
@@ -2041,7 +2041,7 @@
               <w:lang w:eastAsia="de-DE"/>
             </w:rPr>
           </w:pPr>
-          <w:hyperlink w:anchor="_Toc34047411" w:history="1">
+          <w:hyperlink w:anchor="_Toc35422790" w:history="1">
             <w:r>
               <w:rPr>
                 <w:rStyle w:val="Hyperlink"/>
@@ -2068,7 +2068,7 @@
                 <w:noProof/>
                 <w:webHidden/>
               </w:rPr>
-              <w:instrText xml:space="preserve"> PAGEREF _Toc34047411 \h </w:instrText>
+              <w:instrText xml:space="preserve"> PAGEREF _Toc35422790 \h </w:instrText>
             </w:r>
             <w:r>
               <w:rPr>
@@ -2088,7 +2088,7 @@
                 <w:noProof/>
                 <w:webHidden/>
               </w:rPr>
-              <w:t>23</w:t>
+              <w:t>25</w:t>
             </w:r>
             <w:r>
               <w:rPr>
@@ -2111,7 +2111,7 @@
               <w:lang w:eastAsia="de-DE"/>
             </w:rPr>
           </w:pPr>
-          <w:hyperlink w:anchor="_Toc34047412" w:history="1">
+          <w:hyperlink w:anchor="_Toc35422791" w:history="1">
             <w:r>
               <w:rPr>
                 <w:rStyle w:val="Hyperlink"/>
@@ -2138,7 +2138,7 @@
                 <w:noProof/>
                 <w:webHidden/>
               </w:rPr>
-              <w:instrText xml:space="preserve"> PAGEREF _Toc34047412 \h </w:instrText>
+              <w:instrText xml:space="preserve"> PAGEREF _Toc35422791 \h </w:instrText>
             </w:r>
             <w:r>
               <w:rPr>
@@ -2158,7 +2158,7 @@
                 <w:noProof/>
                 <w:webHidden/>
               </w:rPr>
-              <w:t>23</w:t>
+              <w:t>25</w:t>
             </w:r>
             <w:r>
               <w:rPr>
@@ -2181,7 +2181,7 @@
               <w:lang w:eastAsia="de-DE"/>
             </w:rPr>
           </w:pPr>
-          <w:hyperlink w:anchor="_Toc34047413" w:history="1">
+          <w:hyperlink w:anchor="_Toc35422792" w:history="1">
             <w:r>
               <w:rPr>
                 <w:rStyle w:val="Hyperlink"/>
@@ -2208,7 +2208,7 @@
                 <w:noProof/>
                 <w:webHidden/>
               </w:rPr>
-              <w:instrText xml:space="preserve"> PAGEREF _Toc34047413 \h </w:instrText>
+              <w:instrText xml:space="preserve"> PAGEREF _Toc35422792 \h </w:instrText>
             </w:r>
             <w:r>
               <w:rPr>
@@ -2228,7 +2228,7 @@
                 <w:noProof/>
                 <w:webHidden/>
               </w:rPr>
-              <w:t>23</w:t>
+              <w:t>25</w:t>
             </w:r>
             <w:r>
               <w:rPr>
@@ -2251,7 +2251,7 @@
               <w:lang w:eastAsia="de-DE"/>
             </w:rPr>
           </w:pPr>
-          <w:hyperlink w:anchor="_Toc34047414" w:history="1">
+          <w:hyperlink w:anchor="_Toc35422793" w:history="1">
             <w:r>
               <w:rPr>
                 <w:rStyle w:val="Hyperlink"/>
@@ -2278,7 +2278,7 @@
                 <w:noProof/>
                 <w:webHidden/>
               </w:rPr>
-              <w:instrText xml:space="preserve"> PAGEREF _Toc34047414 \h </w:instrText>
+              <w:instrText xml:space="preserve"> PAGEREF _Toc35422793 \h </w:instrText>
             </w:r>
             <w:r>
               <w:rPr>
@@ -2298,7 +2298,7 @@
                 <w:noProof/>
                 <w:webHidden/>
               </w:rPr>
-              <w:t>23</w:t>
+              <w:t>25</w:t>
             </w:r>
             <w:r>
               <w:rPr>
@@ -2321,7 +2321,7 @@
               <w:lang w:eastAsia="de-DE"/>
             </w:rPr>
           </w:pPr>
-          <w:hyperlink w:anchor="_Toc34047415" w:history="1">
+          <w:hyperlink w:anchor="_Toc35422794" w:history="1">
             <w:r>
               <w:rPr>
                 <w:rStyle w:val="Hyperlink"/>
@@ -2348,7 +2348,7 @@
                 <w:noProof/>
                 <w:webHidden/>
               </w:rPr>
-              <w:instrText xml:space="preserve"> PAGEREF _Toc34047415 \h </w:instrText>
+              <w:instrText xml:space="preserve"> PAGEREF _Toc35422794 \h </w:instrText>
             </w:r>
             <w:r>
               <w:rPr>
@@ -2368,7 +2368,7 @@
                 <w:noProof/>
                 <w:webHidden/>
               </w:rPr>
-              <w:t>23</w:t>
+              <w:t>25</w:t>
             </w:r>
             <w:r>
               <w:rPr>
@@ -2391,7 +2391,7 @@
               <w:lang w:eastAsia="de-DE"/>
             </w:rPr>
           </w:pPr>
-          <w:hyperlink w:anchor="_Toc34047416" w:history="1">
+          <w:hyperlink w:anchor="_Toc35422795" w:history="1">
             <w:r>
               <w:rPr>
                 <w:rStyle w:val="Hyperlink"/>
@@ -2418,7 +2418,7 @@
                 <w:noProof/>
                 <w:webHidden/>
               </w:rPr>
-              <w:instrText xml:space="preserve"> PAGEREF _Toc34047416 \h </w:instrText>
+              <w:instrText xml:space="preserve"> PAGEREF _Toc35422795 \h </w:instrText>
             </w:r>
             <w:r>
               <w:rPr>
@@ -2438,7 +2438,7 @@
                 <w:noProof/>
                 <w:webHidden/>
               </w:rPr>
-              <w:t>23</w:t>
+              <w:t>25</w:t>
             </w:r>
             <w:r>
               <w:rPr>
@@ -2461,7 +2461,7 @@
               <w:lang w:eastAsia="de-DE"/>
             </w:rPr>
           </w:pPr>
-          <w:hyperlink w:anchor="_Toc34047417" w:history="1">
+          <w:hyperlink w:anchor="_Toc35422796" w:history="1">
             <w:r>
               <w:rPr>
                 <w:rStyle w:val="Hyperlink"/>
@@ -2488,7 +2488,7 @@
                 <w:noProof/>
                 <w:webHidden/>
               </w:rPr>
-              <w:instrText xml:space="preserve"> PAGEREF _Toc34047417 \h </w:instrText>
+              <w:instrText xml:space="preserve"> PAGEREF _Toc35422796 \h </w:instrText>
             </w:r>
             <w:r>
               <w:rPr>
@@ -2508,7 +2508,7 @@
                 <w:noProof/>
                 <w:webHidden/>
               </w:rPr>
-              <w:t>23</w:t>
+              <w:t>25</w:t>
             </w:r>
             <w:r>
               <w:rPr>
@@ -2531,7 +2531,7 @@
               <w:lang w:eastAsia="de-DE"/>
             </w:rPr>
           </w:pPr>
-          <w:hyperlink w:anchor="_Toc34047418" w:history="1">
+          <w:hyperlink w:anchor="_Toc35422797" w:history="1">
             <w:r>
               <w:rPr>
                 <w:rStyle w:val="Hyperlink"/>
@@ -2558,7 +2558,7 @@
                 <w:noProof/>
                 <w:webHidden/>
               </w:rPr>
-              <w:instrText xml:space="preserve"> PAGEREF _Toc34047418 \h </w:instrText>
+              <w:instrText xml:space="preserve"> PAGEREF _Toc35422797 \h </w:instrText>
             </w:r>
             <w:r>
               <w:rPr>
@@ -2578,7 +2578,7 @@
                 <w:noProof/>
                 <w:webHidden/>
               </w:rPr>
-              <w:t>23</w:t>
+              <w:t>25</w:t>
             </w:r>
             <w:r>
               <w:rPr>
@@ -2601,7 +2601,7 @@
               <w:lang w:eastAsia="de-DE"/>
             </w:rPr>
           </w:pPr>
-          <w:hyperlink w:anchor="_Toc34047419" w:history="1">
+          <w:hyperlink w:anchor="_Toc35422798" w:history="1">
             <w:r>
               <w:rPr>
                 <w:rStyle w:val="Hyperlink"/>
@@ -2628,7 +2628,7 @@
                 <w:noProof/>
                 <w:webHidden/>
               </w:rPr>
-              <w:instrText xml:space="preserve"> PAGEREF _Toc34047419 \h </w:instrText>
+              <w:instrText xml:space="preserve"> PAGEREF _Toc35422798 \h </w:instrText>
             </w:r>
             <w:r>
               <w:rPr>
@@ -2648,7 +2648,7 @@
                 <w:noProof/>
                 <w:webHidden/>
               </w:rPr>
-              <w:t>23</w:t>
+              <w:t>25</w:t>
             </w:r>
             <w:r>
               <w:rPr>
@@ -2671,7 +2671,7 @@
               <w:lang w:eastAsia="de-DE"/>
             </w:rPr>
           </w:pPr>
-          <w:hyperlink w:anchor="_Toc34047420" w:history="1">
+          <w:hyperlink w:anchor="_Toc35422799" w:history="1">
             <w:r>
               <w:rPr>
                 <w:rStyle w:val="Hyperlink"/>
@@ -2698,7 +2698,7 @@
                 <w:noProof/>
                 <w:webHidden/>
               </w:rPr>
-              <w:instrText xml:space="preserve"> PAGEREF _Toc34047420 \h </w:instrText>
+              <w:instrText xml:space="preserve"> PAGEREF _Toc35422799 \h </w:instrText>
             </w:r>
             <w:r>
               <w:rPr>
@@ -2718,7 +2718,7 @@
                 <w:noProof/>
                 <w:webHidden/>
               </w:rPr>
-              <w:t>23</w:t>
+              <w:t>25</w:t>
             </w:r>
             <w:r>
               <w:rPr>
@@ -2741,7 +2741,7 @@
               <w:lang w:eastAsia="de-DE"/>
             </w:rPr>
           </w:pPr>
-          <w:hyperlink w:anchor="_Toc34047421" w:history="1">
+          <w:hyperlink w:anchor="_Toc35422800" w:history="1">
             <w:r>
               <w:rPr>
                 <w:rStyle w:val="Hyperlink"/>
@@ -2768,7 +2768,7 @@
                 <w:noProof/>
                 <w:webHidden/>
               </w:rPr>
-              <w:instrText xml:space="preserve"> PAGEREF _Toc34047421 \h </w:instrText>
+              <w:instrText xml:space="preserve"> PAGEREF _Toc35422800 \h </w:instrText>
             </w:r>
             <w:r>
               <w:rPr>
@@ -2788,7 +2788,7 @@
                 <w:noProof/>
                 <w:webHidden/>
               </w:rPr>
-              <w:t>23</w:t>
+              <w:t>25</w:t>
             </w:r>
             <w:r>
               <w:rPr>
@@ -2811,7 +2811,7 @@
               <w:lang w:eastAsia="de-DE"/>
             </w:rPr>
           </w:pPr>
-          <w:hyperlink w:anchor="_Toc34047422" w:history="1">
+          <w:hyperlink w:anchor="_Toc35422801" w:history="1">
             <w:r>
               <w:rPr>
                 <w:rStyle w:val="Hyperlink"/>
@@ -2838,7 +2838,7 @@
                 <w:noProof/>
                 <w:webHidden/>
               </w:rPr>
-              <w:instrText xml:space="preserve"> PAGEREF _Toc34047422 \h </w:instrText>
+              <w:instrText xml:space="preserve"> PAGEREF _Toc35422801 \h </w:instrText>
             </w:r>
             <w:r>
               <w:rPr>
@@ -2858,7 +2858,7 @@
                 <w:noProof/>
                 <w:webHidden/>
               </w:rPr>
-              <w:t>26</w:t>
+              <w:t>28</w:t>
             </w:r>
             <w:r>
               <w:rPr>
@@ -2898,7 +2898,7 @@
       <w:pPr>
         <w:pStyle w:val="berschrift1"/>
       </w:pPr>
-      <w:bookmarkStart w:id="0" w:name="_Toc34047383"/>
+      <w:bookmarkStart w:id="0" w:name="_Toc35422762"/>
       <w:r>
         <w:lastRenderedPageBreak/>
         <w:t>Abstract</w:t>
@@ -2909,7 +2909,7 @@
       <w:pPr>
         <w:pStyle w:val="berschrift1"/>
       </w:pPr>
-      <w:bookmarkStart w:id="1" w:name="_Toc34047384"/>
+      <w:bookmarkStart w:id="1" w:name="_Toc35422763"/>
       <w:r>
         <w:t>Danksagung</w:t>
       </w:r>
@@ -2919,7 +2919,7 @@
       <w:pPr>
         <w:pStyle w:val="berschrift1"/>
       </w:pPr>
-      <w:bookmarkStart w:id="2" w:name="_Toc34047385"/>
+      <w:bookmarkStart w:id="2" w:name="_Toc35422764"/>
       <w:r>
         <w:t>1.</w:t>
       </w:r>
@@ -2935,7 +2935,7 @@
       <w:pPr>
         <w:pStyle w:val="berschrift1"/>
       </w:pPr>
-      <w:bookmarkStart w:id="3" w:name="_Toc34047386"/>
+      <w:bookmarkStart w:id="3" w:name="_Toc35422765"/>
       <w:r>
         <w:t>2</w:t>
       </w:r>
@@ -2944,19 +2944,299 @@
       </w:r>
       <w:bookmarkEnd w:id="3"/>
     </w:p>
-    <w:p/>
+    <w:p>
+      <w:r>
+        <w:t>Bevor mit den Kapiteln für die Grundlagen angefangen wird, dreht sich dieses Kapitel um die zu erkennenden Pattern. Dabei sei angemerkt das nicht alle Pattern der Musiktheorie, erkannt werden sollen.</w:t>
+      </w:r>
+    </w:p>
+    <w:p>
+      <w:r>
+        <w:t>Die zu erkennenden Pattern sind folgende:</w:t>
+      </w:r>
+    </w:p>
+    <w:p>
+      <w:pPr>
+        <w:pStyle w:val="Listenabsatz"/>
+        <w:numPr>
+          <w:ilvl w:val="0"/>
+          <w:numId w:val="9"/>
+        </w:numPr>
+      </w:pPr>
+      <w:r>
+        <w:t>Wiederholung</w:t>
+      </w:r>
+    </w:p>
+    <w:p>
+      <w:pPr>
+        <w:pStyle w:val="Listenabsatz"/>
+        <w:numPr>
+          <w:ilvl w:val="0"/>
+          <w:numId w:val="9"/>
+        </w:numPr>
+      </w:pPr>
+      <w:r>
+        <w:t>Keychange</w:t>
+      </w:r>
+    </w:p>
+    <w:p>
+      <w:pPr>
+        <w:pStyle w:val="Listenabsatz"/>
+        <w:numPr>
+          <w:ilvl w:val="0"/>
+          <w:numId w:val="9"/>
+        </w:numPr>
+      </w:pPr>
+      <w:r>
+        <w:t>vertikale Spiegelung der Noten</w:t>
+      </w:r>
+      <w:r>
+        <w:t xml:space="preserve"> oder auch melodische Inversion</w:t>
+      </w:r>
+    </w:p>
+    <w:p>
+      <w:r>
+        <w:t xml:space="preserve">Wenn </w:t>
+      </w:r>
+      <w:proofErr w:type="gramStart"/>
+      <w:r>
+        <w:t>diese Pattern</w:t>
+      </w:r>
+      <w:proofErr w:type="gramEnd"/>
+      <w:r>
+        <w:t xml:space="preserve"> erkannt wurden kann man diese für weitere Informationen benutzten. Bei dem Keychange soll ebenfalls entschieden werden, ob der Keychange teil eines Quintenzirkels ist. Weitere Informationen werden jedoch nicht aus den Daten ausgelesen, da das musikalische Kenntnis bei dem Verfasser dieser Arbeit ab diesen Punkt nur noch mangelhaft vorzufinden sind. Somit könnte das Auslesen weiterer musikalischer Merkmale teil einer anderen Abschlussarbeit sein.</w:t>
+      </w:r>
+    </w:p>
+    <w:p>
+      <w:pPr>
+        <w:rPr>
+          <w:b/>
+          <w:bCs/>
+          <w:sz w:val="24"/>
+          <w:szCs w:val="24"/>
+        </w:rPr>
+      </w:pPr>
+      <w:r>
+        <w:rPr>
+          <w:b/>
+          <w:bCs/>
+          <w:sz w:val="24"/>
+          <w:szCs w:val="24"/>
+        </w:rPr>
+        <w:t>Wiederholung</w:t>
+      </w:r>
+    </w:p>
+    <w:p>
+      <w:r>
+        <w:t xml:space="preserve">Die Wiederholung der gespielten Noten ist am einfachsten </w:t>
+      </w:r>
+      <w:proofErr w:type="gramStart"/>
+      <w:r>
+        <w:t>zu erkennende Struktur</w:t>
+      </w:r>
+      <w:proofErr w:type="gramEnd"/>
+      <w:r>
+        <w:t xml:space="preserve"> in Musikstücken. Die mindestlänge einer Wiederholung wird in dieser Arbeit bei drei Noten liegen, da drei Noten einen Akkord darstellen können. Ein Akkord kann auch durch zwei Noten dargestellt werden. Jedoch würde diese Länge bei dem Suchen nach Pattern zu „</w:t>
+      </w:r>
+      <w:proofErr w:type="spellStart"/>
+      <w:r>
+        <w:t>false</w:t>
+      </w:r>
+      <w:proofErr w:type="spellEnd"/>
+      <w:r>
+        <w:t xml:space="preserve"> positives“ führen und somit die Ergebnisliste unnötig verlängern. </w:t>
+      </w:r>
+      <w:r>
+        <w:t xml:space="preserve">Die Maximallänge liegt bei </w:t>
+      </w:r>
+      <w:r>
+        <w:t>Anzahl der Noten geteilt durch zwei.</w:t>
+      </w:r>
+    </w:p>
+    <w:p>
+      <w:r>
+        <w:t>Abbildung 1 zeigt ein Beispiel einer Wiederholung</w:t>
+      </w:r>
+      <w:r>
+        <w:t>, welche in dieser Arbeit erkannt werden soll</w:t>
+      </w:r>
+      <w:r>
+        <w:t>.</w:t>
+      </w:r>
+    </w:p>
+    <w:p>
+      <w:pPr>
+        <w:rPr>
+          <w:b/>
+          <w:bCs/>
+          <w:color w:val="FF0000"/>
+        </w:rPr>
+      </w:pPr>
+      <w:r>
+        <w:rPr>
+          <w:b/>
+          <w:bCs/>
+          <w:color w:val="FF0000"/>
+        </w:rPr>
+        <w:t>BILD EINFÜGEN</w:t>
+      </w:r>
+      <w:r>
+        <w:rPr>
+          <w:b/>
+          <w:bCs/>
+          <w:color w:val="FF0000"/>
+        </w:rPr>
+        <w:t xml:space="preserve"> WDH</w:t>
+      </w:r>
+      <w:r>
+        <w:rPr>
+          <w:b/>
+          <w:bCs/>
+          <w:color w:val="FF0000"/>
+        </w:rPr>
+        <w:t xml:space="preserve"> </w:t>
+      </w:r>
+    </w:p>
+    <w:p>
+      <w:pPr>
+        <w:rPr>
+          <w:b/>
+          <w:bCs/>
+          <w:sz w:val="24"/>
+          <w:szCs w:val="24"/>
+        </w:rPr>
+      </w:pPr>
+      <w:r>
+        <w:rPr>
+          <w:b/>
+          <w:bCs/>
+          <w:sz w:val="24"/>
+          <w:szCs w:val="24"/>
+        </w:rPr>
+        <w:t>Keychange</w:t>
+      </w:r>
+    </w:p>
+    <w:p>
+      <w:r>
+        <w:t xml:space="preserve">Ein Keychange ist eine Erhöhung/Verringerung der Notenhöhe. Dabei ist es unrelevant wie groß der Betrag des Unterschiedes ist. Es zählt lediglich, wie schon bei der Wiederholung, das drei aufeinander folgende Noten denselben Betrag aufweisen. Die mindestlänge von drei besteht wiederum, da ein Keychange der </w:t>
+      </w:r>
+      <w:r>
+        <w:lastRenderedPageBreak/>
+        <w:t>Länge eins das gesamte Musikstück als Pattern erkennen würde und der Länge zwei</w:t>
+      </w:r>
+      <w:r>
+        <w:t xml:space="preserve"> ebenfalls zu </w:t>
+      </w:r>
+      <w:proofErr w:type="spellStart"/>
+      <w:r>
+        <w:t>false</w:t>
+      </w:r>
+      <w:proofErr w:type="spellEnd"/>
+      <w:r>
+        <w:t xml:space="preserve"> positives führen könnte. </w:t>
+      </w:r>
+      <w:r>
+        <w:t xml:space="preserve">Die Maximallänge beträgt, wie auch schon bei der Wiederholung, </w:t>
+      </w:r>
+      <w:r>
+        <w:t>Anzahl der Noten geteilt durch zwei.</w:t>
+      </w:r>
+    </w:p>
+    <w:p>
+      <w:r>
+        <w:t>Untergestellte Abbildung zeigt einige Beispiele für den Keychange.</w:t>
+      </w:r>
+    </w:p>
+    <w:p>
+      <w:pPr>
+        <w:rPr>
+          <w:b/>
+          <w:bCs/>
+          <w:color w:val="FF0000"/>
+        </w:rPr>
+      </w:pPr>
+      <w:r>
+        <w:rPr>
+          <w:b/>
+          <w:bCs/>
+          <w:color w:val="FF0000"/>
+        </w:rPr>
+        <w:t>BILD EINFÜGEN KEYCHANGE</w:t>
+      </w:r>
+    </w:p>
+    <w:p>
+      <w:pPr>
+        <w:rPr>
+          <w:b/>
+          <w:bCs/>
+          <w:sz w:val="24"/>
+          <w:szCs w:val="24"/>
+        </w:rPr>
+      </w:pPr>
+      <w:r>
+        <w:rPr>
+          <w:b/>
+          <w:bCs/>
+          <w:sz w:val="24"/>
+          <w:szCs w:val="24"/>
+        </w:rPr>
+        <w:t>Melodische Inversion</w:t>
+      </w:r>
+    </w:p>
+    <w:p>
+      <w:r>
+        <w:t xml:space="preserve">Die melodische Inversion ist das Spiegeln der Noten an einer Spiegelachse in horizontaler Richtung. Somit besitzt diese Art </w:t>
+      </w:r>
+      <w:proofErr w:type="gramStart"/>
+      <w:r>
+        <w:t>des Pattern</w:t>
+      </w:r>
+      <w:proofErr w:type="gramEnd"/>
+      <w:r>
+        <w:t xml:space="preserve"> auch Eigenschaften des Keychanges. Jedoch wenn im Originalpattern die Noten höher wurden, werden die Noten bei der melodischen Inversion tiefer.</w:t>
+      </w:r>
+      <w:r>
+        <w:t xml:space="preserve"> Die Mindestlänge </w:t>
+      </w:r>
+      <w:proofErr w:type="gramStart"/>
+      <w:r>
+        <w:t>der Pattern</w:t>
+      </w:r>
+      <w:proofErr w:type="gramEnd"/>
+      <w:r>
+        <w:t xml:space="preserve"> ist die selbe wie bei dem Keychange und der Wiederholung.</w:t>
+      </w:r>
+    </w:p>
+    <w:p>
+      <w:pPr>
+        <w:rPr>
+          <w:b/>
+          <w:bCs/>
+          <w:color w:val="FF0000"/>
+        </w:rPr>
+      </w:pPr>
+      <w:bookmarkStart w:id="4" w:name="_GoBack"/>
+      <w:r>
+        <w:rPr>
+          <w:b/>
+          <w:bCs/>
+          <w:color w:val="FF0000"/>
+        </w:rPr>
+        <w:t>BILD EINFÜGEN MEDOLIC INVERSION</w:t>
+      </w:r>
+    </w:p>
     <w:p>
       <w:pPr>
         <w:pStyle w:val="berschrift1"/>
       </w:pPr>
-      <w:bookmarkStart w:id="4" w:name="_Toc34047387"/>
+      <w:bookmarkStart w:id="5" w:name="_Toc35422766"/>
+      <w:bookmarkEnd w:id="4"/>
       <w:r>
         <w:t>3. Die Fourier</w:t>
       </w:r>
       <w:r>
         <w:t>-Analyse</w:t>
       </w:r>
-      <w:bookmarkEnd w:id="4"/>
+      <w:bookmarkEnd w:id="5"/>
     </w:p>
     <w:p>
       <w:r>
@@ -3220,18 +3500,22 @@
       <w:pPr>
         <w:pStyle w:val="berschrift1"/>
       </w:pPr>
-      <w:bookmarkStart w:id="5" w:name="_Toc34047388"/>
+      <w:bookmarkStart w:id="6" w:name="_Toc35422767"/>
       <w:r>
         <w:t>3.1. Die diskrete Fouriertransformation</w:t>
       </w:r>
-      <w:bookmarkEnd w:id="5"/>
+      <w:bookmarkEnd w:id="6"/>
     </w:p>
     <w:p>
       <w:r>
         <w:t xml:space="preserve">Wie im vorherigen Kapitel schon beschrieben, ist die diskrete Fouriertransformation die einzige Transformation, welche vom Computer berechnet werden kann. </w:t>
       </w:r>
       <w:r>
-        <w:t>Um aber die diskrete und endliche Funktion der DFT zu verstehen, wird an dieser Stelle aufgezeigt wie sich die Formeln der DFT und der kontinuierlichen Fouriertransformation (CTFT) unterscheiden.</w:t>
+        <w:t xml:space="preserve">Um aber die diskrete und endliche Funktion der DFT zu </w:t>
+      </w:r>
+      <w:r>
+        <w:lastRenderedPageBreak/>
+        <w:t>verstehen, wird an dieser Stelle aufgezeigt wie sich die Formeln der DFT und der kontinuierlichen Fouriertransformation (CTFT) unterscheiden.</w:t>
       </w:r>
     </w:p>
     <w:p>
@@ -3244,7 +3528,6 @@
             <w:rPr>
               <w:rFonts w:ascii="Cambria Math" w:hAnsi="Cambria Math"/>
             </w:rPr>
-            <w:lastRenderedPageBreak/>
             <m:t>X</m:t>
           </m:r>
           <m:d>
@@ -4894,6 +5177,7 @@
     </w:p>
     <w:p>
       <w:r>
+        <w:lastRenderedPageBreak/>
         <w:t xml:space="preserve">Bevor Formel 4 benutzt werden </w:t>
       </w:r>
       <w:r>
@@ -4920,11 +5204,7 @@
       </w:r>
       <w:proofErr w:type="spellEnd"/>
       <w:r>
-        <w:t xml:space="preserve">-Limit genannt. Es besagt das alle Ergebnisse über diesem </w:t>
-      </w:r>
-      <w:r>
-        <w:lastRenderedPageBreak/>
-        <w:t xml:space="preserve">Limit gelöscht werden und die Ergebnisse </w:t>
+        <w:t xml:space="preserve">-Limit genannt. Es besagt das alle Ergebnisse über diesem Limit gelöscht werden und die Ergebnisse </w:t>
       </w:r>
       <w:r>
         <w:t>der Samples</w:t>
@@ -5353,6 +5633,7 @@
         <w:rPr>
           <w:noProof/>
         </w:rPr>
+        <w:lastRenderedPageBreak/>
         <w:drawing>
           <wp:inline distT="0" distB="0" distL="0" distR="0">
             <wp:extent cx="4679950" cy="1638300"/>
@@ -5421,7 +5702,6 @@
           <w:i/>
           <w:iCs/>
         </w:rPr>
-        <w:lastRenderedPageBreak/>
         <w:t>Aliasing</w:t>
       </w:r>
       <w:r>
@@ -5467,11 +5747,11 @@
       <w:pPr>
         <w:pStyle w:val="berschrift1"/>
       </w:pPr>
-      <w:bookmarkStart w:id="6" w:name="_Toc34047389"/>
+      <w:bookmarkStart w:id="7" w:name="_Toc35422768"/>
       <w:r>
         <w:t>4. Die Spektralanalyse</w:t>
       </w:r>
-      <w:bookmarkEnd w:id="6"/>
+      <w:bookmarkEnd w:id="7"/>
     </w:p>
     <w:p>
       <w:r>
@@ -5687,6 +5967,7 @@
         <w:rPr>
           <w:noProof/>
         </w:rPr>
+        <w:lastRenderedPageBreak/>
         <w:drawing>
           <wp:inline distT="0" distB="0" distL="0" distR="0">
             <wp:extent cx="4679950" cy="1572567"/>
@@ -5810,9 +6091,8 @@
       <w:pPr>
         <w:pStyle w:val="berschrift1"/>
       </w:pPr>
-      <w:bookmarkStart w:id="7" w:name="_Toc34047390"/>
-      <w:r>
-        <w:lastRenderedPageBreak/>
+      <w:bookmarkStart w:id="8" w:name="_Toc35422769"/>
+      <w:r>
         <w:t xml:space="preserve">5. </w:t>
       </w:r>
       <w:proofErr w:type="spellStart"/>
@@ -5831,7 +6111,7 @@
       <w:r>
         <w:t xml:space="preserve"> Network</w:t>
       </w:r>
-      <w:bookmarkEnd w:id="7"/>
+      <w:bookmarkEnd w:id="8"/>
     </w:p>
     <w:p>
       <w:r>
@@ -6224,6 +6504,7 @@
         <w:t xml:space="preserve"> </w:t>
       </w:r>
       <w:r>
+        <w:lastRenderedPageBreak/>
         <w:t>CNN’s haben den eben beschriebenen Aufbau</w:t>
       </w:r>
       <w:r>
@@ -6396,11 +6677,7 @@
         <w:t>Pooling</w:t>
       </w:r>
       <w:r>
-        <w:t xml:space="preserve"> Schicht. Das Pooling bewirkt, dass gewisse Informationen, innerhalb einer mxn Matrix, </w:t>
-      </w:r>
-      <w:r>
-        <w:lastRenderedPageBreak/>
-        <w:t>verworfen werden</w:t>
+        <w:t xml:space="preserve"> Schicht. Das Pooling bewirkt, dass gewisse Informationen, innerhalb einer mxn Matrix, verworfen werden</w:t>
       </w:r>
       <w:r>
         <w:t>. Dadurch wird die Anzahl der Pixel des Bildes verkleinert</w:t>
@@ -6489,7 +6766,7 @@
       <w:pPr>
         <w:pStyle w:val="berschrift1"/>
       </w:pPr>
-      <w:bookmarkStart w:id="8" w:name="_Toc34047391"/>
+      <w:bookmarkStart w:id="9" w:name="_Toc35422770"/>
       <w:r>
         <w:t xml:space="preserve">5.1. </w:t>
       </w:r>
@@ -6499,17 +6776,17 @@
       <w:r>
         <w:t>Bestandteile</w:t>
       </w:r>
-      <w:bookmarkEnd w:id="8"/>
+      <w:bookmarkEnd w:id="9"/>
     </w:p>
     <w:p>
       <w:pPr>
         <w:pStyle w:val="berschrift1"/>
       </w:pPr>
-      <w:bookmarkStart w:id="9" w:name="_Toc34047392"/>
+      <w:bookmarkStart w:id="10" w:name="_Toc35422771"/>
       <w:r>
         <w:t>5.1.1. Convolutional Schicht</w:t>
       </w:r>
-      <w:bookmarkEnd w:id="9"/>
+      <w:bookmarkEnd w:id="10"/>
     </w:p>
     <w:p>
       <w:r>
@@ -6677,7 +6954,11 @@
         <w:t>In welcher Schrittweite das Kernel über die Bildmatrix geschoben wird,</w:t>
       </w:r>
       <w:r>
-        <w:t xml:space="preserve"> kann vom Ersteller frei gewählt werden. Eine größere Schrittweite hat einen kleineren Rechenaufwand</w:t>
+        <w:t xml:space="preserve"> kann vom Ersteller frei gewählt werden. Eine größere Schrittweite hat einen kleineren </w:t>
+      </w:r>
+      <w:r>
+        <w:lastRenderedPageBreak/>
+        <w:t>Rechenaufwand</w:t>
       </w:r>
       <w:r>
         <w:t>, ein kleineres Bild nach Ausführung de</w:t>
@@ -6894,11 +7175,7 @@
         <w:t xml:space="preserve">, existieren zwei Möglichkeiten diese Sonderfälle zu behandeln. </w:t>
       </w:r>
       <w:r>
-        <w:t xml:space="preserve">Die erste Option ist die </w:t>
-      </w:r>
-      <w:r>
-        <w:lastRenderedPageBreak/>
-        <w:t xml:space="preserve">Bildermatrix mit einem </w:t>
+        <w:t xml:space="preserve">Die erste Option ist die Bildermatrix mit einem </w:t>
       </w:r>
       <w:r>
         <w:rPr>
@@ -7053,11 +7330,11 @@
       <w:pPr>
         <w:pStyle w:val="berschrift1"/>
       </w:pPr>
-      <w:bookmarkStart w:id="10" w:name="_Toc34047393"/>
+      <w:bookmarkStart w:id="11" w:name="_Toc35422772"/>
       <w:r>
         <w:t>5.1.2. Pooling Schicht</w:t>
       </w:r>
-      <w:bookmarkEnd w:id="10"/>
+      <w:bookmarkEnd w:id="11"/>
     </w:p>
     <w:p>
       <w:r>
@@ -7241,6 +7518,7 @@
         </w:numPr>
       </w:pPr>
       <w:r>
+        <w:lastRenderedPageBreak/>
         <w:t>L2 Pooling</w:t>
       </w:r>
     </w:p>
@@ -7374,11 +7652,7 @@
     </w:p>
     <w:p>
       <w:r>
-        <w:t xml:space="preserve">In der obigen Abbildung soll die Ausgangsmatrix ein Bild mit schwarzen Rand und immer heller werdenden Inhalt darstellen. In den Ergebnismatrizen ist zu sehen, </w:t>
-      </w:r>
-      <w:r>
-        <w:lastRenderedPageBreak/>
-        <w:t xml:space="preserve">dass jede Poolingstrategie unterschiedliche </w:t>
+        <w:t xml:space="preserve">In der obigen Abbildung soll die Ausgangsmatrix ein Bild mit schwarzen Rand und immer heller werdenden Inhalt darstellen. In den Ergebnismatrizen ist zu sehen, dass jede Poolingstrategie unterschiedliche </w:t>
       </w:r>
       <w:r>
         <w:t>Feature Maps errechnet</w:t>
@@ -7463,7 +7737,7 @@
       <w:pPr>
         <w:pStyle w:val="berschrift1"/>
       </w:pPr>
-      <w:bookmarkStart w:id="11" w:name="_Toc34047394"/>
+      <w:bookmarkStart w:id="12" w:name="_Toc35422773"/>
       <w:r>
         <w:t xml:space="preserve">5.1.3. </w:t>
       </w:r>
@@ -7478,7 +7752,7 @@
       <w:r>
         <w:t xml:space="preserve"> Vermaschtes Netzwerk</w:t>
       </w:r>
-      <w:bookmarkEnd w:id="11"/>
+      <w:bookmarkEnd w:id="12"/>
     </w:p>
     <w:p>
       <w:r>
@@ -7571,8 +7845,9 @@
       <w:pPr>
         <w:pStyle w:val="berschrift1"/>
       </w:pPr>
-      <w:bookmarkStart w:id="12" w:name="_Toc34047395"/>
-      <w:r>
+      <w:bookmarkStart w:id="13" w:name="_Toc35422774"/>
+      <w:r>
+        <w:lastRenderedPageBreak/>
         <w:t xml:space="preserve">5.2. </w:t>
       </w:r>
       <w:r>
@@ -7581,7 +7856,7 @@
       <w:r>
         <w:t>Aktivierungsfunktionen</w:t>
       </w:r>
-      <w:bookmarkEnd w:id="12"/>
+      <w:bookmarkEnd w:id="13"/>
     </w:p>
     <w:p>
       <w:r>
@@ -7679,7 +7954,6 @@
     </w:p>
     <w:p>
       <w:r>
-        <w:lastRenderedPageBreak/>
         <w:t xml:space="preserve">ReLU </w:t>
       </w:r>
       <w:r>
@@ -8066,7 +8340,11 @@
         <w:t>im positiven Bereich stätige Funktion. Die erste Ableitung ist im positiven Bereich immer konstant eins</w:t>
       </w:r>
       <w:r>
-        <w:t xml:space="preserve"> und bei Ableitungen zweiten Grades immer 0</w:t>
+        <w:t xml:space="preserve"> </w:t>
+      </w:r>
+      <w:r>
+        <w:lastRenderedPageBreak/>
+        <w:t>und bei Ableitungen zweiten Grades immer 0</w:t>
       </w:r>
       <w:r>
         <w:t xml:space="preserve">, was einen </w:t>
@@ -8231,9 +8509,8 @@
       <w:pPr>
         <w:pStyle w:val="berschrift1"/>
       </w:pPr>
-      <w:bookmarkStart w:id="13" w:name="_Toc34047396"/>
-      <w:r>
-        <w:lastRenderedPageBreak/>
+      <w:bookmarkStart w:id="14" w:name="_Toc35422775"/>
+      <w:r>
         <w:t>5.</w:t>
       </w:r>
       <w:r>
@@ -8253,7 +8530,7 @@
       <w:r>
         <w:t xml:space="preserve"> Seitenumbruch erzwingen)</w:t>
       </w:r>
-      <w:bookmarkEnd w:id="13"/>
+      <w:bookmarkEnd w:id="14"/>
     </w:p>
     <w:p>
       <w:r>
@@ -8738,6 +9015,7 @@
         </w:numPr>
       </w:pPr>
       <w:r>
+        <w:lastRenderedPageBreak/>
         <w:t>Backpropagate des Fehlers durch die Schichten (Output- und Versteckten Schichten)</w:t>
       </w:r>
     </w:p>
@@ -8797,7 +9075,6 @@
             <w:rPr>
               <w:rFonts w:ascii="Cambria Math" w:hAnsi="Cambria Math"/>
             </w:rPr>
-            <w:lastRenderedPageBreak/>
             <m:t xml:space="preserve">C= </m:t>
           </m:r>
           <m:f>
@@ -10047,6 +10324,7 @@
         </w:rPr>
       </w:pPr>
       <w:r>
+        <w:lastRenderedPageBreak/>
         <w:t xml:space="preserve">Formel 8 ist essenziell für die Backpropagation. </w:t>
       </w:r>
       <w:r>
@@ -10327,7 +10605,6 @@
         <w:rPr>
           <w:rFonts w:eastAsiaTheme="minorEastAsia"/>
         </w:rPr>
-        <w:lastRenderedPageBreak/>
         <w:t xml:space="preserve">Der in Formel 7 und 8 enthaltene Parameter </w:t>
       </w:r>
       <m:oMath>
@@ -10797,8 +11074,9 @@
       <w:pPr>
         <w:pStyle w:val="berschrift1"/>
       </w:pPr>
-      <w:bookmarkStart w:id="14" w:name="_Toc34047397"/>
-      <w:r>
+      <w:bookmarkStart w:id="15" w:name="_Toc35422776"/>
+      <w:r>
+        <w:lastRenderedPageBreak/>
         <w:t>5.</w:t>
       </w:r>
       <w:r>
@@ -10810,7 +11088,7 @@
       <w:r>
         <w:t>Algorithmen</w:t>
       </w:r>
-      <w:bookmarkEnd w:id="14"/>
+      <w:bookmarkEnd w:id="15"/>
     </w:p>
     <w:p>
       <w:r>
@@ -10863,11 +11141,7 @@
         <w:t xml:space="preserve">unter anderem mit zu den </w:t>
       </w:r>
       <w:r>
-        <w:t xml:space="preserve">schnellsten Algorithmen zur </w:t>
-      </w:r>
-      <w:r>
-        <w:lastRenderedPageBreak/>
-        <w:t xml:space="preserve">Segmentierung </w:t>
+        <w:t xml:space="preserve">schnellsten Algorithmen zur Segmentierung </w:t>
       </w:r>
       <w:r>
         <w:t>gehören</w:t>
@@ -10912,7 +11186,7 @@
           <w:lang w:val="en-US"/>
         </w:rPr>
       </w:pPr>
-      <w:bookmarkStart w:id="15" w:name="_Toc34047398"/>
+      <w:bookmarkStart w:id="16" w:name="_Toc35422777"/>
       <w:r>
         <w:rPr>
           <w:lang w:val="en-US"/>
@@ -10925,7 +11199,7 @@
         </w:rPr>
         <w:t>You only look once (YOLO)</w:t>
       </w:r>
-      <w:bookmarkEnd w:id="15"/>
+      <w:bookmarkEnd w:id="16"/>
     </w:p>
     <w:p>
       <w:pPr>
@@ -11154,7 +11428,11 @@
         <w:t xml:space="preserve"> Grafikkarte, beträgt 45 FPS.</w:t>
       </w:r>
       <w:r>
-        <w:t xml:space="preserve"> Die Genauigkeit der Positionsbestimmung ist genauso gut wie der, im folgenden Kapitel vorgestellte, Algorithmus SSD und nur etwas schlechter wie der Algorithmus aus Kapitel 5.4.</w:t>
+        <w:t xml:space="preserve"> Die Genauigkeit der Positionsbestimmung ist </w:t>
+      </w:r>
+      <w:r>
+        <w:lastRenderedPageBreak/>
+        <w:t>genauso gut wie der, im folgenden Kapitel vorgestellte, Algorithmus SSD und nur etwas schlechter wie der Algorithmus aus Kapitel 5.4.</w:t>
       </w:r>
       <w:proofErr w:type="gramStart"/>
       <w:r>
@@ -11210,7 +11488,7 @@
       <w:pPr>
         <w:pStyle w:val="berschrift1"/>
       </w:pPr>
-      <w:bookmarkStart w:id="16" w:name="_Toc34047399"/>
+      <w:bookmarkStart w:id="17" w:name="_Toc35422778"/>
       <w:r>
         <w:t xml:space="preserve">5.4.2. Single Shoot </w:t>
       </w:r>
@@ -11222,7 +11500,7 @@
       <w:r>
         <w:t xml:space="preserve"> (SSD)</w:t>
       </w:r>
-      <w:bookmarkEnd w:id="16"/>
+      <w:bookmarkEnd w:id="17"/>
     </w:p>
     <w:p>
       <w:r>
@@ -11232,11 +11510,7 @@
         <w:t>das Bild in gleichgroße Teile</w:t>
       </w:r>
       <w:r>
-        <w:t xml:space="preserve"> unterteilt. Für jeden Bereich des Bildes werden verschieden </w:t>
-      </w:r>
-      <w:r>
-        <w:lastRenderedPageBreak/>
-        <w:t xml:space="preserve">große und frei wählbare </w:t>
+        <w:t xml:space="preserve"> unterteilt. Für jeden Bereich des Bildes werden verschieden große und frei wählbare </w:t>
       </w:r>
       <w:r>
         <w:rPr>
@@ -11447,6 +11721,7 @@
           <w:noProof/>
           <w:color w:val="FF0000"/>
         </w:rPr>
+        <w:lastRenderedPageBreak/>
         <w:drawing>
           <wp:inline distT="0" distB="0" distL="0" distR="0">
             <wp:extent cx="4679950" cy="2807335"/>
@@ -11561,7 +11836,6 @@
     </w:p>
     <w:p>
       <w:r>
-        <w:lastRenderedPageBreak/>
         <w:t>In obiger Abbildung ist erkennbar, das SSD in allen Fällen schneller ist als das im folgenden Kapitel vorgestellte Faster R-CNN. Jedoch ist die Durchschnittliche Genauigkeit der erzeugten Bounding Boxes geringer.</w:t>
       </w:r>
     </w:p>
@@ -11572,7 +11846,7 @@
           <w:lang w:val="en-US"/>
         </w:rPr>
       </w:pPr>
-      <w:bookmarkStart w:id="17" w:name="_Toc34047400"/>
+      <w:bookmarkStart w:id="18" w:name="_Toc35422779"/>
       <w:r>
         <w:rPr>
           <w:lang w:val="en-US"/>
@@ -11591,7 +11865,7 @@
         </w:rPr>
         <w:t xml:space="preserve"> (Faster R-CNN)</w:t>
       </w:r>
-      <w:bookmarkEnd w:id="17"/>
+      <w:bookmarkEnd w:id="18"/>
     </w:p>
     <w:p>
       <w:r>
@@ -11743,6 +12017,7 @@
         <w:rPr>
           <w:noProof/>
         </w:rPr>
+        <w:lastRenderedPageBreak/>
         <mc:AlternateContent>
           <mc:Choice Requires="wps">
             <w:drawing>
@@ -11802,23 +12077,7 @@
                               <w:t xml:space="preserve">: </w:t>
                             </w:r>
                             <w:r>
-                              <w:t xml:space="preserve">Aufbau eines </w:t>
-                            </w:r>
-                            <w:proofErr w:type="spellStart"/>
-                            <w:r>
-                              <w:t>Faster</w:t>
-                            </w:r>
-                            <w:proofErr w:type="spellEnd"/>
-                            <w:r>
-                              <w:t xml:space="preserve"> R-CNN von Quelle (Ren, He, </w:t>
-                            </w:r>
-                            <w:proofErr w:type="spellStart"/>
-                            <w:r>
-                              <w:t>Girshick</w:t>
-                            </w:r>
-                            <w:proofErr w:type="spellEnd"/>
-                            <w:r>
-                              <w:t>, &amp; Sun, 2016) nachgestellt.</w:t>
+                              <w:t>Aufbau eines Faster R-CNN von Quelle (Ren, He, Girshick, &amp; Sun, 2016) nachgestellt.</w:t>
                             </w:r>
                           </w:p>
                         </w:txbxContent>
@@ -11866,23 +12125,7 @@
                         <w:t xml:space="preserve">: </w:t>
                       </w:r>
                       <w:r>
-                        <w:t xml:space="preserve">Aufbau eines </w:t>
-                      </w:r>
-                      <w:proofErr w:type="spellStart"/>
-                      <w:r>
-                        <w:t>Faster</w:t>
-                      </w:r>
-                      <w:proofErr w:type="spellEnd"/>
-                      <w:r>
-                        <w:t xml:space="preserve"> R-CNN von Quelle (Ren, He, </w:t>
-                      </w:r>
-                      <w:proofErr w:type="spellStart"/>
-                      <w:r>
-                        <w:t>Girshick</w:t>
-                      </w:r>
-                      <w:proofErr w:type="spellEnd"/>
-                      <w:r>
-                        <w:t>, &amp; Sun, 2016) nachgestellt.</w:t>
+                        <w:t>Aufbau eines Faster R-CNN von Quelle (Ren, He, Girshick, &amp; Sun, 2016) nachgestellt.</w:t>
                       </w:r>
                     </w:p>
                   </w:txbxContent>
@@ -12180,7 +12423,6 @@
     </w:p>
     <w:p>
       <w:r>
-        <w:lastRenderedPageBreak/>
         <w:t xml:space="preserve">Im Anschluss übernimmt die Klassifizierungs-Schicht, welche nach dem </w:t>
       </w:r>
       <w:proofErr w:type="spellStart"/>
@@ -12281,6 +12523,7 @@
     </w:p>
     <w:p>
       <w:r>
+        <w:lastRenderedPageBreak/>
         <w:t xml:space="preserve">Dadurch wird Zeit und Rechenleistung gespart. Des Weiteren ist der Aufbau eines Faster R-CNN komplexer als die zwei anderen, was wiederum die Rechenzeit </w:t>
       </w:r>
       <w:r>
@@ -12324,7 +12567,7 @@
           <w:lang w:eastAsia="de-DE"/>
         </w:rPr>
       </w:pPr>
-      <w:bookmarkStart w:id="18" w:name="_Toc34047401"/>
+      <w:bookmarkStart w:id="19" w:name="_Toc35422780"/>
       <w:r>
         <w:rPr>
           <w:rFonts w:eastAsia="Times New Roman"/>
@@ -12362,7 +12605,7 @@
         </w:rPr>
         <w:t xml:space="preserve"> Neuronal Network</w:t>
       </w:r>
-      <w:bookmarkEnd w:id="18"/>
+      <w:bookmarkEnd w:id="19"/>
     </w:p>
     <w:p>
       <w:pPr>
@@ -12687,7 +12930,6 @@
           <w:noProof/>
           <w:lang w:eastAsia="de-DE"/>
         </w:rPr>
-        <w:lastRenderedPageBreak/>
         <w:drawing>
           <wp:inline distT="0" distB="0" distL="0" distR="0">
             <wp:extent cx="4679636" cy="2186813"/>
@@ -12730,8 +12972,6 @@
           </wp:inline>
         </w:drawing>
       </w:r>
-      <w:bookmarkStart w:id="19" w:name="_GoBack"/>
-      <w:bookmarkEnd w:id="19"/>
     </w:p>
     <w:p>
       <w:pPr>
@@ -12855,7 +13095,14 @@
         <w:rPr>
           <w:lang w:eastAsia="de-DE"/>
         </w:rPr>
-        <w:t xml:space="preserve">b beweist. Dadurch wird es nicht mehr möglich sein </w:t>
+        <w:t xml:space="preserve">b beweist. Dadurch wird es nicht mehr möglich </w:t>
+      </w:r>
+      <w:r>
+        <w:rPr>
+          <w:lang w:eastAsia="de-DE"/>
+        </w:rPr>
+        <w:lastRenderedPageBreak/>
+        <w:t xml:space="preserve">sein </w:t>
       </w:r>
       <w:proofErr w:type="gramStart"/>
       <w:r>
@@ -12943,7 +13190,7 @@
           <w:lang w:eastAsia="de-DE"/>
         </w:rPr>
       </w:pPr>
-      <w:bookmarkStart w:id="20" w:name="_Toc34047402"/>
+      <w:bookmarkStart w:id="20" w:name="_Toc35422781"/>
       <w:r>
         <w:rPr>
           <w:rFonts w:eastAsia="Times New Roman"/>
@@ -13305,7 +13552,6 @@
         <w:rPr>
           <w:lang w:eastAsia="de-DE"/>
         </w:rPr>
-        <w:lastRenderedPageBreak/>
         <w:t xml:space="preserve">Da folgende Funktionen keine harten Kanten an Grenzen aufweisen, werden mehrere </w:t>
       </w:r>
       <w:proofErr w:type="spellStart"/>
@@ -13409,7 +13655,7 @@
           <w:lang w:eastAsia="de-DE"/>
         </w:rPr>
       </w:pPr>
-      <w:bookmarkStart w:id="21" w:name="_Toc34047403"/>
+      <w:bookmarkStart w:id="21" w:name="_Toc35422782"/>
       <w:r>
         <w:rPr>
           <w:lang w:eastAsia="de-DE"/>
@@ -13644,7 +13890,21 @@
         <w:rPr>
           <w:lang w:eastAsia="de-DE"/>
         </w:rPr>
-        <w:t xml:space="preserve">Bei der Kontrolle exportierten Bilder der Spektren ist die Grenze der Filter klar erkennbar. Somit haben die in Kapitel 5.1. erstellten Filter wie geplant funktioniert. Mit den exportierten Bildern ist die erste Voraussetzung für das </w:t>
+        <w:t xml:space="preserve">Bei der Kontrolle exportierten Bilder der Spektren ist die Grenze der Filter </w:t>
+      </w:r>
+      <w:r>
+        <w:rPr>
+          <w:lang w:eastAsia="de-DE"/>
+        </w:rPr>
+        <w:lastRenderedPageBreak/>
+        <w:t xml:space="preserve">klar erkennbar. Somit haben die in Kapitel 5.1. erstellten Filter wie geplant funktioniert. Mit den exportierten Bildern ist die erste Voraussetzung für </w:t>
+      </w:r>
+      <w:proofErr w:type="gramStart"/>
+      <w:r>
+        <w:rPr>
+          <w:lang w:eastAsia="de-DE"/>
+        </w:rPr>
+        <w:t xml:space="preserve">das </w:t>
       </w:r>
       <w:proofErr w:type="spellStart"/>
       <w:r>
@@ -13654,35 +13914,22 @@
         <w:t>erkennen</w:t>
       </w:r>
       <w:proofErr w:type="spellEnd"/>
+      <w:proofErr w:type="gramEnd"/>
       <w:r>
         <w:rPr>
           <w:lang w:eastAsia="de-DE"/>
         </w:rPr>
-        <w:t xml:space="preserve"> </w:t>
-      </w:r>
-      <w:proofErr w:type="gramStart"/>
-      <w:r>
+        <w:t xml:space="preserve"> der Pattern in diesem Musikstück mit einem CNN gegeben. Die nächste Aufgabe ist das Erstellen des CNN.</w:t>
+      </w:r>
+    </w:p>
+    <w:p>
+      <w:pPr>
+        <w:pStyle w:val="berschrift1"/>
         <w:rPr>
           <w:lang w:eastAsia="de-DE"/>
         </w:rPr>
-        <w:t>der Pattern</w:t>
-      </w:r>
-      <w:proofErr w:type="gramEnd"/>
-      <w:r>
-        <w:rPr>
-          <w:lang w:eastAsia="de-DE"/>
-        </w:rPr>
-        <w:t xml:space="preserve"> in diesem Musikstück mit einem CNN gegeben. Die nächste Aufgabe ist das Erstellen des CNN.</w:t>
-      </w:r>
-    </w:p>
-    <w:p>
-      <w:pPr>
-        <w:pStyle w:val="berschrift1"/>
-        <w:rPr>
-          <w:lang w:eastAsia="de-DE"/>
-        </w:rPr>
-      </w:pPr>
-      <w:bookmarkStart w:id="22" w:name="_Toc34047404"/>
+      </w:pPr>
+      <w:bookmarkStart w:id="22" w:name="_Toc35422783"/>
       <w:r>
         <w:rPr>
           <w:lang w:eastAsia="de-DE"/>
@@ -13717,7 +13964,7 @@
       <w:pPr>
         <w:pStyle w:val="berschrift1"/>
       </w:pPr>
-      <w:bookmarkStart w:id="23" w:name="_Toc34047405"/>
+      <w:bookmarkStart w:id="23" w:name="_Toc35422784"/>
       <w:r>
         <w:t>7</w:t>
       </w:r>
@@ -13819,11 +14066,7 @@
         </w:sdtContent>
       </w:sdt>
       <w:r>
-        <w:t xml:space="preserve"> </w:t>
-      </w:r>
-      <w:r>
-        <w:lastRenderedPageBreak/>
-        <w:t xml:space="preserve">Diese Information wird aber nicht verwendet, da beide Algorithmen </w:t>
+        <w:t xml:space="preserve"> Diese Information wird aber nicht verwendet, da beide Algorithmen </w:t>
       </w:r>
       <w:r>
         <w:t xml:space="preserve">durch das implementierte Pattern </w:t>
@@ -13899,7 +14142,7 @@
       <w:pPr>
         <w:pStyle w:val="berschrift1"/>
       </w:pPr>
-      <w:bookmarkStart w:id="24" w:name="_Toc34047406"/>
+      <w:bookmarkStart w:id="24" w:name="_Toc35422785"/>
       <w:r>
         <w:t>7</w:t>
       </w:r>
@@ -13940,7 +14183,7 @@
       <w:pPr>
         <w:pStyle w:val="berschrift1"/>
       </w:pPr>
-      <w:bookmarkStart w:id="25" w:name="_Toc34047407"/>
+      <w:bookmarkStart w:id="25" w:name="_Toc35422786"/>
       <w:r>
         <w:t>7.2. Pattern Erkennung mithilfe von Matrizen</w:t>
       </w:r>
@@ -13966,6 +14209,7 @@
     </w:p>
     <w:p>
       <w:r>
+        <w:lastRenderedPageBreak/>
         <w:t xml:space="preserve">Pattern </w:t>
       </w:r>
       <w:proofErr w:type="spellStart"/>
@@ -14097,9 +14341,8 @@
       <w:pPr>
         <w:pStyle w:val="berschrift1"/>
       </w:pPr>
-      <w:bookmarkStart w:id="26" w:name="_Toc34047408"/>
-      <w:r>
-        <w:lastRenderedPageBreak/>
+      <w:bookmarkStart w:id="26" w:name="_Toc35422787"/>
+      <w:r>
         <w:t>7</w:t>
       </w:r>
       <w:r>
@@ -14123,7 +14366,7 @@
       <w:pPr>
         <w:pStyle w:val="berschrift1"/>
       </w:pPr>
-      <w:bookmarkStart w:id="27" w:name="_Toc34047409"/>
+      <w:bookmarkStart w:id="27" w:name="_Toc35422788"/>
       <w:r>
         <w:t>7</w:t>
       </w:r>
@@ -14197,8 +14440,9 @@
       <w:pPr>
         <w:pStyle w:val="berschrift1"/>
       </w:pPr>
-      <w:bookmarkStart w:id="28" w:name="_Toc34047410"/>
-      <w:r>
+      <w:bookmarkStart w:id="28" w:name="_Toc35422789"/>
+      <w:r>
+        <w:lastRenderedPageBreak/>
         <w:t>7</w:t>
       </w:r>
       <w:r>
@@ -14216,7 +14460,7 @@
       <w:pPr>
         <w:pStyle w:val="berschrift1"/>
       </w:pPr>
-      <w:bookmarkStart w:id="29" w:name="_Toc34047411"/>
+      <w:bookmarkStart w:id="29" w:name="_Toc35422790"/>
       <w:r>
         <w:t>7</w:t>
       </w:r>
@@ -14235,7 +14479,7 @@
       <w:pPr>
         <w:pStyle w:val="berschrift1"/>
       </w:pPr>
-      <w:bookmarkStart w:id="30" w:name="_Toc34047412"/>
+      <w:bookmarkStart w:id="30" w:name="_Toc35422791"/>
       <w:r>
         <w:t>7.4. Umsetzung der Vektorgeometrischen Pattern suche</w:t>
       </w:r>
@@ -14245,7 +14489,7 @@
       <w:pPr>
         <w:pStyle w:val="berschrift1"/>
       </w:pPr>
-      <w:bookmarkStart w:id="31" w:name="_Toc34047413"/>
+      <w:bookmarkStart w:id="31" w:name="_Toc35422792"/>
       <w:r>
         <w:t>8</w:t>
       </w:r>
@@ -14319,9 +14563,8 @@
       <w:pPr>
         <w:pStyle w:val="berschrift1"/>
       </w:pPr>
-      <w:bookmarkStart w:id="32" w:name="_Toc34047414"/>
-      <w:r>
-        <w:lastRenderedPageBreak/>
+      <w:bookmarkStart w:id="32" w:name="_Toc35422793"/>
+      <w:r>
         <w:t>9. Vergleich der unterschiedlichen Verfahren der Pattern Erkennung</w:t>
       </w:r>
       <w:bookmarkEnd w:id="32"/>
@@ -14330,7 +14573,7 @@
       <w:pPr>
         <w:pStyle w:val="berschrift1"/>
       </w:pPr>
-      <w:bookmarkStart w:id="33" w:name="_Toc34047415"/>
+      <w:bookmarkStart w:id="33" w:name="_Toc35422794"/>
       <w:r>
         <w:t>9.1. Anwendungsbereiche hinsichtlich Musikgenre</w:t>
       </w:r>
@@ -14340,7 +14583,7 @@
       <w:pPr>
         <w:pStyle w:val="berschrift1"/>
       </w:pPr>
-      <w:bookmarkStart w:id="34" w:name="_Toc34047416"/>
+      <w:bookmarkStart w:id="34" w:name="_Toc35422795"/>
       <w:r>
         <w:t>9.2. Rechenzeit</w:t>
       </w:r>
@@ -14350,7 +14593,7 @@
       <w:pPr>
         <w:pStyle w:val="berschrift1"/>
       </w:pPr>
-      <w:bookmarkStart w:id="35" w:name="_Toc34047417"/>
+      <w:bookmarkStart w:id="35" w:name="_Toc35422796"/>
       <w:r>
         <w:t xml:space="preserve">9.3. Anzahl </w:t>
       </w:r>
@@ -14368,7 +14611,7 @@
       <w:r>
         <w:t xml:space="preserve"> </w:t>
       </w:r>
-      <w:bookmarkStart w:id="36" w:name="_Toc34047418"/>
+      <w:bookmarkStart w:id="36" w:name="_Toc35422797"/>
       <w:r>
         <w:t>10. Fazit</w:t>
       </w:r>
@@ -14378,7 +14621,7 @@
       <w:pPr>
         <w:pStyle w:val="berschrift1"/>
       </w:pPr>
-      <w:bookmarkStart w:id="37" w:name="_Toc34047419"/>
+      <w:bookmarkStart w:id="37" w:name="_Toc35422798"/>
       <w:r>
         <w:t>Abbildungsverzeichnis</w:t>
       </w:r>
@@ -14388,13 +14631,13 @@
       <w:pPr>
         <w:pStyle w:val="berschrift1"/>
       </w:pPr>
-      <w:bookmarkStart w:id="38" w:name="_Toc34047420"/>
+      <w:bookmarkStart w:id="38" w:name="_Toc35422799"/>
       <w:r>
         <w:t>Tabellenverzeichnis</w:t>
       </w:r>
       <w:bookmarkEnd w:id="38"/>
     </w:p>
-    <w:bookmarkStart w:id="39" w:name="_Toc34047421" w:displacedByCustomXml="next"/>
+    <w:bookmarkStart w:id="39" w:name="_Toc35422800" w:displacedByCustomXml="next"/>
     <w:sdt>
       <w:sdtPr>
         <w:rPr>
@@ -14482,6 +14725,7 @@
                 <w:rPr>
                   <w:noProof/>
                 </w:rPr>
+                <w:lastRenderedPageBreak/>
                 <w:t xml:space="preserve">Beck, F., &amp; Rey, G. (2018). </w:t>
               </w:r>
               <w:r>
@@ -14648,14 +14892,7 @@
                 <w:rPr>
                   <w:noProof/>
                 </w:rPr>
-                <w:t xml:space="preserve">Abgerufen am 17. Januar 2020 von Machine Learning Mastery: </w:t>
-              </w:r>
-              <w:r>
-                <w:rPr>
-                  <w:noProof/>
-                </w:rPr>
-                <w:lastRenderedPageBreak/>
-                <w:t>https://machinelearningmastery.com/introduction-to-regularization-to-reduce-overfitting-and-improve-generalization-error/</w:t>
+                <w:t>Abgerufen am 17. Januar 2020 von Machine Learning Mastery: https://machinelearningmastery.com/introduction-to-regularization-to-reduce-overfitting-and-improve-generalization-error/</w:t>
               </w:r>
             </w:p>
             <w:p>
@@ -14868,6 +15105,7 @@
                 <w:rPr>
                   <w:noProof/>
                 </w:rPr>
+                <w:lastRenderedPageBreak/>
                 <w:t xml:space="preserve">Hermann, P. D. (2010). </w:t>
               </w:r>
               <w:r>
@@ -15048,14 +15286,7 @@
                 <w:rPr>
                   <w:noProof/>
                 </w:rPr>
-                <w:t xml:space="preserve">. Abgerufen am 8. Januar 2020 von Math Works: </w:t>
-              </w:r>
-              <w:r>
-                <w:rPr>
-                  <w:noProof/>
-                </w:rPr>
-                <w:lastRenderedPageBreak/>
-                <w:t>https://de.mathworks.com/solutions/deep-learning/convolutional-neural-network.html#howitworks</w:t>
+                <w:t>. Abgerufen am 8. Januar 2020 von Math Works: https://de.mathworks.com/solutions/deep-learning/convolutional-neural-network.html#howitworks</w:t>
               </w:r>
             </w:p>
             <w:p>
@@ -15237,6 +15468,7 @@
                   <w:noProof/>
                   <w:lang w:val="en-US"/>
                 </w:rPr>
+                <w:lastRenderedPageBreak/>
                 <w:t xml:space="preserve">Smith, S. W. (1997). </w:t>
               </w:r>
               <w:r>
@@ -15422,7 +15654,6 @@
                 <w:rPr>
                   <w:noProof/>
                 </w:rPr>
-                <w:lastRenderedPageBreak/>
                 <w:t xml:space="preserve">Weisstein, E. W. (2. Februar 2015). </w:t>
               </w:r>
               <w:r>
@@ -15480,7 +15711,7 @@
       <w:pPr>
         <w:pStyle w:val="berschrift1"/>
       </w:pPr>
-      <w:bookmarkStart w:id="40" w:name="_Toc34047422"/>
+      <w:bookmarkStart w:id="40" w:name="_Toc35422801"/>
       <w:r>
         <w:t>Eidesstattliche Erklärung</w:t>
       </w:r>
@@ -15816,9 +16047,9 @@
     </w:lvl>
   </w:abstractNum>
   <w:abstractNum w:abstractNumId="2" w15:restartNumberingAfterBreak="0">
-    <w:nsid w:val="5B4D7251"/>
+    <w:nsid w:val="50841CB9"/>
     <w:multiLevelType w:val="hybridMultilevel"/>
-    <w:tmpl w:val="BA04D89E"/>
+    <w:tmpl w:val="213A30A8"/>
     <w:lvl w:ilvl="0" w:tplc="04070001">
       <w:start w:val="1"/>
       <w:numFmt w:val="bullet"/>
@@ -15929,6 +16160,119 @@
     </w:lvl>
   </w:abstractNum>
   <w:abstractNum w:abstractNumId="3" w15:restartNumberingAfterBreak="0">
+    <w:nsid w:val="5B4D7251"/>
+    <w:multiLevelType w:val="hybridMultilevel"/>
+    <w:tmpl w:val="BA04D89E"/>
+    <w:lvl w:ilvl="0" w:tplc="04070001">
+      <w:start w:val="1"/>
+      <w:numFmt w:val="bullet"/>
+      <w:lvlText w:val=""/>
+      <w:lvlJc w:val="left"/>
+      <w:pPr>
+        <w:ind w:left="720" w:hanging="360"/>
+      </w:pPr>
+      <w:rPr>
+        <w:rFonts w:ascii="Symbol" w:hAnsi="Symbol" w:hint="default"/>
+      </w:rPr>
+    </w:lvl>
+    <w:lvl w:ilvl="1" w:tplc="04070003" w:tentative="1">
+      <w:start w:val="1"/>
+      <w:numFmt w:val="bullet"/>
+      <w:lvlText w:val="o"/>
+      <w:lvlJc w:val="left"/>
+      <w:pPr>
+        <w:ind w:left="1440" w:hanging="360"/>
+      </w:pPr>
+      <w:rPr>
+        <w:rFonts w:ascii="Courier New" w:hAnsi="Courier New" w:cs="Courier New" w:hint="default"/>
+      </w:rPr>
+    </w:lvl>
+    <w:lvl w:ilvl="2" w:tplc="04070005" w:tentative="1">
+      <w:start w:val="1"/>
+      <w:numFmt w:val="bullet"/>
+      <w:lvlText w:val=""/>
+      <w:lvlJc w:val="left"/>
+      <w:pPr>
+        <w:ind w:left="2160" w:hanging="360"/>
+      </w:pPr>
+      <w:rPr>
+        <w:rFonts w:ascii="Wingdings" w:hAnsi="Wingdings" w:hint="default"/>
+      </w:rPr>
+    </w:lvl>
+    <w:lvl w:ilvl="3" w:tplc="04070001" w:tentative="1">
+      <w:start w:val="1"/>
+      <w:numFmt w:val="bullet"/>
+      <w:lvlText w:val=""/>
+      <w:lvlJc w:val="left"/>
+      <w:pPr>
+        <w:ind w:left="2880" w:hanging="360"/>
+      </w:pPr>
+      <w:rPr>
+        <w:rFonts w:ascii="Symbol" w:hAnsi="Symbol" w:hint="default"/>
+      </w:rPr>
+    </w:lvl>
+    <w:lvl w:ilvl="4" w:tplc="04070003" w:tentative="1">
+      <w:start w:val="1"/>
+      <w:numFmt w:val="bullet"/>
+      <w:lvlText w:val="o"/>
+      <w:lvlJc w:val="left"/>
+      <w:pPr>
+        <w:ind w:left="3600" w:hanging="360"/>
+      </w:pPr>
+      <w:rPr>
+        <w:rFonts w:ascii="Courier New" w:hAnsi="Courier New" w:cs="Courier New" w:hint="default"/>
+      </w:rPr>
+    </w:lvl>
+    <w:lvl w:ilvl="5" w:tplc="04070005" w:tentative="1">
+      <w:start w:val="1"/>
+      <w:numFmt w:val="bullet"/>
+      <w:lvlText w:val=""/>
+      <w:lvlJc w:val="left"/>
+      <w:pPr>
+        <w:ind w:left="4320" w:hanging="360"/>
+      </w:pPr>
+      <w:rPr>
+        <w:rFonts w:ascii="Wingdings" w:hAnsi="Wingdings" w:hint="default"/>
+      </w:rPr>
+    </w:lvl>
+    <w:lvl w:ilvl="6" w:tplc="04070001" w:tentative="1">
+      <w:start w:val="1"/>
+      <w:numFmt w:val="bullet"/>
+      <w:lvlText w:val=""/>
+      <w:lvlJc w:val="left"/>
+      <w:pPr>
+        <w:ind w:left="5040" w:hanging="360"/>
+      </w:pPr>
+      <w:rPr>
+        <w:rFonts w:ascii="Symbol" w:hAnsi="Symbol" w:hint="default"/>
+      </w:rPr>
+    </w:lvl>
+    <w:lvl w:ilvl="7" w:tplc="04070003" w:tentative="1">
+      <w:start w:val="1"/>
+      <w:numFmt w:val="bullet"/>
+      <w:lvlText w:val="o"/>
+      <w:lvlJc w:val="left"/>
+      <w:pPr>
+        <w:ind w:left="5760" w:hanging="360"/>
+      </w:pPr>
+      <w:rPr>
+        <w:rFonts w:ascii="Courier New" w:hAnsi="Courier New" w:cs="Courier New" w:hint="default"/>
+      </w:rPr>
+    </w:lvl>
+    <w:lvl w:ilvl="8" w:tplc="04070005" w:tentative="1">
+      <w:start w:val="1"/>
+      <w:numFmt w:val="bullet"/>
+      <w:lvlText w:val=""/>
+      <w:lvlJc w:val="left"/>
+      <w:pPr>
+        <w:ind w:left="6480" w:hanging="360"/>
+      </w:pPr>
+      <w:rPr>
+        <w:rFonts w:ascii="Wingdings" w:hAnsi="Wingdings" w:hint="default"/>
+      </w:rPr>
+    </w:lvl>
+  </w:abstractNum>
+  <w:abstractNum w:abstractNumId="4" w15:restartNumberingAfterBreak="0">
     <w:nsid w:val="5EFA764E"/>
     <w:multiLevelType w:val="hybridMultilevel"/>
     <w:tmpl w:val="5418B820"/>
@@ -16041,7 +16385,7 @@
       </w:rPr>
     </w:lvl>
   </w:abstractNum>
-  <w:abstractNum w:abstractNumId="4" w15:restartNumberingAfterBreak="0">
+  <w:abstractNum w:abstractNumId="5" w15:restartNumberingAfterBreak="0">
     <w:nsid w:val="6FF4375D"/>
     <w:multiLevelType w:val="multilevel"/>
     <w:tmpl w:val="AD669B8C"/>
@@ -16159,7 +16503,7 @@
       </w:rPr>
     </w:lvl>
   </w:abstractNum>
-  <w:abstractNum w:abstractNumId="5" w15:restartNumberingAfterBreak="0">
+  <w:abstractNum w:abstractNumId="6" w15:restartNumberingAfterBreak="0">
     <w:nsid w:val="736E2198"/>
     <w:multiLevelType w:val="hybridMultilevel"/>
     <w:tmpl w:val="67E435CE"/>
@@ -16248,7 +16592,7 @@
       </w:pPr>
     </w:lvl>
   </w:abstractNum>
-  <w:abstractNum w:abstractNumId="6" w15:restartNumberingAfterBreak="0">
+  <w:abstractNum w:abstractNumId="7" w15:restartNumberingAfterBreak="0">
     <w:nsid w:val="75FF1599"/>
     <w:multiLevelType w:val="hybridMultilevel"/>
     <w:tmpl w:val="243A30FA"/>
@@ -16337,7 +16681,7 @@
       </w:pPr>
     </w:lvl>
   </w:abstractNum>
-  <w:abstractNum w:abstractNumId="7" w15:restartNumberingAfterBreak="0">
+  <w:abstractNum w:abstractNumId="8" w15:restartNumberingAfterBreak="0">
     <w:nsid w:val="783F55A7"/>
     <w:multiLevelType w:val="hybridMultilevel"/>
     <w:tmpl w:val="38FEE816"/>
@@ -16454,25 +16798,28 @@
     <w:abstractNumId w:val="0"/>
   </w:num>
   <w:num w:numId="2">
-    <w:abstractNumId w:val="5"/>
+    <w:abstractNumId w:val="6"/>
   </w:num>
   <w:num w:numId="3">
-    <w:abstractNumId w:val="6"/>
+    <w:abstractNumId w:val="7"/>
   </w:num>
   <w:num w:numId="4">
-    <w:abstractNumId w:val="3"/>
+    <w:abstractNumId w:val="4"/>
   </w:num>
   <w:num w:numId="5">
     <w:abstractNumId w:val="1"/>
   </w:num>
   <w:num w:numId="6">
-    <w:abstractNumId w:val="2"/>
+    <w:abstractNumId w:val="3"/>
   </w:num>
   <w:num w:numId="7">
-    <w:abstractNumId w:val="7"/>
+    <w:abstractNumId w:val="8"/>
   </w:num>
   <w:num w:numId="8">
-    <w:abstractNumId w:val="4"/>
+    <w:abstractNumId w:val="5"/>
+  </w:num>
+  <w:num w:numId="9">
+    <w:abstractNumId w:val="2"/>
   </w:num>
 </w:numbering>
 </file>
@@ -16494,7 +16841,7 @@
       </w:pPr>
     </w:pPrDefault>
   </w:docDefaults>
-  <w:latentStyles w:defLockedState="0" w:defUIPriority="99" w:defSemiHidden="0" w:defUnhideWhenUsed="0" w:defQFormat="0" w:count="377">
+  <w:latentStyles w:defLockedState="0" w:defUIPriority="99" w:defSemiHidden="0" w:defUnhideWhenUsed="0" w:defQFormat="0" w:count="376">
     <w:lsdException w:name="Normal" w:uiPriority="0" w:qFormat="1"/>
     <w:lsdException w:name="heading 1" w:uiPriority="9" w:qFormat="1"/>
     <w:lsdException w:name="heading 2" w:semiHidden="1" w:uiPriority="9" w:unhideWhenUsed="1" w:qFormat="1"/>
@@ -16871,7 +17218,6 @@
     <w:lsdException w:name="Hashtag" w:semiHidden="1" w:unhideWhenUsed="1"/>
     <w:lsdException w:name="Unresolved Mention" w:semiHidden="1" w:unhideWhenUsed="1"/>
     <w:lsdException w:name="Smart Link" w:semiHidden="1" w:unhideWhenUsed="1"/>
-    <w:lsdException w:name="Smart Link Error" w:semiHidden="1" w:unhideWhenUsed="1"/>
   </w:latentStyles>
   <w:style w:type="paragraph" w:default="1" w:styleId="Standard">
     <w:name w:val="Normal"/>
@@ -18419,7 +18765,7 @@
 </file>
 
 <file path=customXml/itemProps1.xml><?xml version="1.0" encoding="utf-8"?>
-<ds:datastoreItem xmlns:ds="http://schemas.openxmlformats.org/officeDocument/2006/customXml" ds:itemID="{AC97ADC0-9743-439D-8A4E-C49EA3EA823D}">
+<ds:datastoreItem xmlns:ds="http://schemas.openxmlformats.org/officeDocument/2006/customXml" ds:itemID="{8A5A3E72-D623-49E3-AA01-D6702B84396F}">
   <ds:schemaRefs>
     <ds:schemaRef ds:uri="http://schemas.openxmlformats.org/officeDocument/2006/bibliography"/>
   </ds:schemaRefs>

</xml_diff>

<commit_message>
Worked on String based Patternsearch
</commit_message>
<xml_diff>
--- a/Unterlagen/Masterarbeit.docx
+++ b/Unterlagen/Masterarbeit.docx
@@ -3386,8 +3386,6 @@
       <w:r>
         <w:t xml:space="preserve">ganzzahlig </w:t>
       </w:r>
-      <w:bookmarkStart w:id="4" w:name="_GoBack"/>
-      <w:bookmarkEnd w:id="4"/>
       <w:r>
         <w:t>geteilt durch zwei.</w:t>
       </w:r>
@@ -3567,7 +3565,7 @@
       <w:pPr>
         <w:pStyle w:val="berschrift1"/>
       </w:pPr>
-      <w:bookmarkStart w:id="5" w:name="_Toc35422766"/>
+      <w:bookmarkStart w:id="4" w:name="_Toc35422766"/>
       <w:r>
         <w:rPr>
           <w:noProof/>
@@ -3644,7 +3642,7 @@
       <w:r>
         <w:t>-Analyse</w:t>
       </w:r>
-      <w:bookmarkEnd w:id="5"/>
+      <w:bookmarkEnd w:id="4"/>
     </w:p>
     <w:p>
       <w:r>
@@ -3910,11 +3908,11 @@
       <w:pPr>
         <w:pStyle w:val="berschrift1"/>
       </w:pPr>
-      <w:bookmarkStart w:id="6" w:name="_Toc35422767"/>
+      <w:bookmarkStart w:id="5" w:name="_Toc35422767"/>
       <w:r>
         <w:t>3.1. Die diskrete Fouriertransformation</w:t>
       </w:r>
-      <w:bookmarkEnd w:id="6"/>
+      <w:bookmarkEnd w:id="5"/>
     </w:p>
     <w:p>
       <w:r>
@@ -6085,11 +6083,11 @@
       <w:pPr>
         <w:pStyle w:val="berschrift1"/>
       </w:pPr>
-      <w:bookmarkStart w:id="7" w:name="_Toc35422768"/>
+      <w:bookmarkStart w:id="6" w:name="_Toc35422768"/>
       <w:r>
         <w:t>4. Die Spektralanalyse</w:t>
       </w:r>
-      <w:bookmarkEnd w:id="7"/>
+      <w:bookmarkEnd w:id="6"/>
     </w:p>
     <w:p>
       <w:r>
@@ -6411,14 +6409,14 @@
       <w:pPr>
         <w:pStyle w:val="berschrift1"/>
       </w:pPr>
-      <w:bookmarkStart w:id="8" w:name="_Toc35422769"/>
+      <w:bookmarkStart w:id="7" w:name="_Toc35422769"/>
       <w:r>
         <w:t xml:space="preserve">5. </w:t>
       </w:r>
       <w:r>
         <w:t>Convolutional Neural Network</w:t>
       </w:r>
-      <w:bookmarkEnd w:id="8"/>
+      <w:bookmarkEnd w:id="7"/>
     </w:p>
     <w:p>
       <w:r>
@@ -7042,7 +7040,7 @@
       <w:pPr>
         <w:pStyle w:val="berschrift1"/>
       </w:pPr>
-      <w:bookmarkStart w:id="9" w:name="_Toc35422770"/>
+      <w:bookmarkStart w:id="8" w:name="_Toc35422770"/>
       <w:r>
         <w:t xml:space="preserve">5.1. </w:t>
       </w:r>
@@ -7052,17 +7050,17 @@
       <w:r>
         <w:t>Bestandteile</w:t>
       </w:r>
+      <w:bookmarkEnd w:id="8"/>
+    </w:p>
+    <w:p>
+      <w:pPr>
+        <w:pStyle w:val="berschrift1"/>
+      </w:pPr>
+      <w:bookmarkStart w:id="9" w:name="_Toc35422771"/>
+      <w:r>
+        <w:t>5.1.1. Convolutional Schicht</w:t>
+      </w:r>
       <w:bookmarkEnd w:id="9"/>
-    </w:p>
-    <w:p>
-      <w:pPr>
-        <w:pStyle w:val="berschrift1"/>
-      </w:pPr>
-      <w:bookmarkStart w:id="10" w:name="_Toc35422771"/>
-      <w:r>
-        <w:t>5.1.1. Convolutional Schicht</w:t>
-      </w:r>
-      <w:bookmarkEnd w:id="10"/>
     </w:p>
     <w:p>
       <w:r>
@@ -7557,11 +7555,11 @@
       <w:pPr>
         <w:pStyle w:val="berschrift1"/>
       </w:pPr>
-      <w:bookmarkStart w:id="11" w:name="_Toc35422772"/>
+      <w:bookmarkStart w:id="10" w:name="_Toc35422772"/>
       <w:r>
         <w:t>5.1.2. Pooling Schicht</w:t>
       </w:r>
-      <w:bookmarkEnd w:id="11"/>
+      <w:bookmarkEnd w:id="10"/>
     </w:p>
     <w:p>
       <w:r>
@@ -7956,7 +7954,7 @@
       <w:pPr>
         <w:pStyle w:val="berschrift1"/>
       </w:pPr>
-      <w:bookmarkStart w:id="12" w:name="_Toc35422773"/>
+      <w:bookmarkStart w:id="11" w:name="_Toc35422773"/>
       <w:r>
         <w:t xml:space="preserve">5.1.3. </w:t>
       </w:r>
@@ -7966,7 +7964,7 @@
       <w:r>
         <w:t>ollständig Vermaschtes Netzwerk</w:t>
       </w:r>
-      <w:bookmarkEnd w:id="12"/>
+      <w:bookmarkEnd w:id="11"/>
     </w:p>
     <w:p>
       <w:r>
@@ -8063,7 +8061,7 @@
       <w:pPr>
         <w:pStyle w:val="berschrift1"/>
       </w:pPr>
-      <w:bookmarkStart w:id="13" w:name="_Toc35422774"/>
+      <w:bookmarkStart w:id="12" w:name="_Toc35422774"/>
       <w:r>
         <w:t xml:space="preserve">5.2. </w:t>
       </w:r>
@@ -8073,7 +8071,7 @@
       <w:r>
         <w:t>Aktivierungsfunktionen</w:t>
       </w:r>
-      <w:bookmarkEnd w:id="13"/>
+      <w:bookmarkEnd w:id="12"/>
     </w:p>
     <w:p>
       <w:r>
@@ -8579,7 +8577,7 @@
       <w:pPr>
         <w:pStyle w:val="berschrift1"/>
       </w:pPr>
-      <w:bookmarkStart w:id="14" w:name="_Toc35422775"/>
+      <w:bookmarkStart w:id="13" w:name="_Toc35422775"/>
       <w:r>
         <w:t>5.</w:t>
       </w:r>
@@ -8592,7 +8590,7 @@
       <w:r>
         <w:t xml:space="preserve"> (vllt Seitenumbruch erzwingen)</w:t>
       </w:r>
-      <w:bookmarkEnd w:id="14"/>
+      <w:bookmarkEnd w:id="13"/>
     </w:p>
     <w:p>
       <w:r>
@@ -11133,7 +11131,7 @@
       <w:pPr>
         <w:pStyle w:val="berschrift1"/>
       </w:pPr>
-      <w:bookmarkStart w:id="15" w:name="_Toc35422776"/>
+      <w:bookmarkStart w:id="14" w:name="_Toc35422776"/>
       <w:r>
         <w:t>5.</w:t>
       </w:r>
@@ -11146,7 +11144,7 @@
       <w:r>
         <w:t>Algorithmen</w:t>
       </w:r>
-      <w:bookmarkEnd w:id="15"/>
+      <w:bookmarkEnd w:id="14"/>
     </w:p>
     <w:p>
       <w:r>
@@ -11244,7 +11242,7 @@
           <w:lang w:val="en-US"/>
         </w:rPr>
       </w:pPr>
-      <w:bookmarkStart w:id="16" w:name="_Toc35422777"/>
+      <w:bookmarkStart w:id="15" w:name="_Toc35422777"/>
       <w:r>
         <w:rPr>
           <w:lang w:val="en-US"/>
@@ -11257,7 +11255,7 @@
         </w:rPr>
         <w:t>You only look once (YOLO)</w:t>
       </w:r>
-      <w:bookmarkEnd w:id="16"/>
+      <w:bookmarkEnd w:id="15"/>
     </w:p>
     <w:p>
       <w:pPr>
@@ -11517,11 +11515,11 @@
       <w:pPr>
         <w:pStyle w:val="berschrift1"/>
       </w:pPr>
-      <w:bookmarkStart w:id="17" w:name="_Toc35422778"/>
+      <w:bookmarkStart w:id="16" w:name="_Toc35422778"/>
       <w:r>
         <w:t>5.4.2. Single Shoot Detector (SSD)</w:t>
       </w:r>
-      <w:bookmarkEnd w:id="17"/>
+      <w:bookmarkEnd w:id="16"/>
     </w:p>
     <w:p>
       <w:r>
@@ -11862,7 +11860,7 @@
           <w:lang w:val="en-US"/>
         </w:rPr>
       </w:pPr>
-      <w:bookmarkStart w:id="18" w:name="_Toc35422779"/>
+      <w:bookmarkStart w:id="17" w:name="_Toc35422779"/>
       <w:r>
         <w:rPr>
           <w:lang w:val="en-US"/>
@@ -11881,7 +11879,7 @@
         </w:rPr>
         <w:t xml:space="preserve"> (Faster R-CNN)</w:t>
       </w:r>
-      <w:bookmarkEnd w:id="18"/>
+      <w:bookmarkEnd w:id="17"/>
     </w:p>
     <w:p>
       <w:r>
@@ -12498,7 +12496,7 @@
           <w:lang w:eastAsia="de-DE"/>
         </w:rPr>
       </w:pPr>
-      <w:bookmarkStart w:id="19" w:name="_Toc35422780"/>
+      <w:bookmarkStart w:id="18" w:name="_Toc35422780"/>
       <w:r>
         <w:rPr>
           <w:rFonts w:eastAsia="Times New Roman"/>
@@ -12520,7 +12518,7 @@
         </w:rPr>
         <w:t xml:space="preserve"> mittels einem Convolutional Neuronal Network</w:t>
       </w:r>
-      <w:bookmarkEnd w:id="19"/>
+      <w:bookmarkEnd w:id="18"/>
     </w:p>
     <w:p>
       <w:pPr>
@@ -12981,7 +12979,7 @@
           <w:lang w:eastAsia="de-DE"/>
         </w:rPr>
       </w:pPr>
-      <w:bookmarkStart w:id="20" w:name="_Toc35422781"/>
+      <w:bookmarkStart w:id="19" w:name="_Toc35422781"/>
       <w:r>
         <w:rPr>
           <w:rFonts w:eastAsia="Times New Roman"/>
@@ -12996,7 +12994,7 @@
         </w:rPr>
         <w:t>.1. Realisierung des Low-/Band-/High-Pass-Filter</w:t>
       </w:r>
-      <w:bookmarkEnd w:id="20"/>
+      <w:bookmarkEnd w:id="19"/>
     </w:p>
     <w:p>
       <w:pPr>
@@ -13336,14 +13334,14 @@
           <w:lang w:eastAsia="de-DE"/>
         </w:rPr>
       </w:pPr>
-      <w:bookmarkStart w:id="21" w:name="_Toc35422782"/>
+      <w:bookmarkStart w:id="20" w:name="_Toc35422782"/>
       <w:r>
         <w:rPr>
           <w:lang w:eastAsia="de-DE"/>
         </w:rPr>
         <w:t>6.2. Erzeugen der Spektren</w:t>
       </w:r>
-      <w:bookmarkEnd w:id="21"/>
+      <w:bookmarkEnd w:id="20"/>
       <w:r>
         <w:rPr>
           <w:lang w:eastAsia="de-DE"/>
@@ -13543,14 +13541,14 @@
           <w:lang w:eastAsia="de-DE"/>
         </w:rPr>
       </w:pPr>
-      <w:bookmarkStart w:id="22" w:name="_Toc35422783"/>
+      <w:bookmarkStart w:id="21" w:name="_Toc35422783"/>
       <w:r>
         <w:rPr>
           <w:lang w:eastAsia="de-DE"/>
         </w:rPr>
         <w:t>6.3. Erstellen des Convolutional Neuronal Networks</w:t>
       </w:r>
-      <w:bookmarkEnd w:id="22"/>
+      <w:bookmarkEnd w:id="21"/>
     </w:p>
     <w:p>
       <w:r>
@@ -13578,7 +13576,7 @@
       <w:pPr>
         <w:pStyle w:val="berschrift1"/>
       </w:pPr>
-      <w:bookmarkStart w:id="23" w:name="_Toc35422784"/>
+      <w:bookmarkStart w:id="22" w:name="_Toc35422784"/>
       <w:r>
         <w:t>7</w:t>
       </w:r>
@@ -13597,7 +13595,7 @@
       <w:r>
         <w:t xml:space="preserve"> und Melodie</w:t>
       </w:r>
-      <w:bookmarkEnd w:id="23"/>
+      <w:bookmarkEnd w:id="22"/>
     </w:p>
     <w:p>
       <w:r>
@@ -13746,36 +13744,62 @@
       <w:pPr>
         <w:pStyle w:val="berschrift1"/>
       </w:pPr>
-      <w:bookmarkStart w:id="24" w:name="_Toc35422785"/>
+      <w:bookmarkStart w:id="23" w:name="_Toc35422785"/>
       <w:r>
         <w:t>7</w:t>
       </w:r>
       <w:r>
         <w:t>.1. String basierte Pattern suche</w:t>
       </w:r>
+      <w:bookmarkEnd w:id="23"/>
+      <w:r>
+        <w:t xml:space="preserve"> </w:t>
+      </w:r>
+    </w:p>
+    <w:p>
+      <w:r>
+        <w:t>Die String basierte Pattern suche ist d</w:t>
+      </w:r>
+      <w:r>
+        <w:t>er</w:t>
+      </w:r>
+      <w:r>
+        <w:t xml:space="preserve"> </w:t>
+      </w:r>
+      <w:r>
+        <w:t>e</w:t>
+      </w:r>
+      <w:r>
+        <w:t xml:space="preserve">infachste </w:t>
+      </w:r>
+      <w:r>
+        <w:t>Algorithmus aller in Kapitel 7 vorgestellter Algorithmen.</w:t>
+      </w:r>
+    </w:p>
+    <w:p>
+      <w:r>
+        <w:t>NOTIZ:</w:t>
+      </w:r>
+    </w:p>
+    <w:p>
+      <w:r>
+        <w:t>String basierte Patternsuche kann NUR Wiederholung darstellen, da die Realisierung anderen Pattern eine Matrixsuche darstellen würde.</w:t>
+      </w:r>
+    </w:p>
+    <w:p>
+      <w:r>
+        <w:t>Ablauf: Man müsste für jede mögliche Patternlänge jede mögliche Startposition abgleichen -&gt; Effiziente Speicherung nur in Matrix möglich</w:t>
+      </w:r>
+    </w:p>
+    <w:p>
+      <w:r>
+        <w:lastRenderedPageBreak/>
+        <w:t xml:space="preserve">Spalten sind Musikstück und </w:t>
+      </w:r>
+      <w:bookmarkStart w:id="24" w:name="_GoBack"/>
       <w:bookmarkEnd w:id="24"/>
       <w:r>
-        <w:t xml:space="preserve"> </w:t>
-      </w:r>
-    </w:p>
-    <w:p>
-      <w:r>
-        <w:t>Die String basierte Pattern suche ist d</w:t>
-      </w:r>
-      <w:r>
-        <w:t>er</w:t>
-      </w:r>
-      <w:r>
-        <w:t xml:space="preserve"> </w:t>
-      </w:r>
-      <w:r>
-        <w:t>e</w:t>
-      </w:r>
-      <w:r>
-        <w:t xml:space="preserve">infachste </w:t>
-      </w:r>
-      <w:r>
-        <w:t>Algorithmus aller in Kapitel 7 vorgestellter Algorithmen.</w:t>
+        <w:t>Zeilen Startposition</w:t>
       </w:r>
     </w:p>
     <w:p>
@@ -13808,7 +13832,6 @@
     </w:p>
     <w:p>
       <w:r>
-        <w:lastRenderedPageBreak/>
         <w:t>Pattern ranking function?</w:t>
       </w:r>
     </w:p>
@@ -14202,19 +14225,28 @@
                 <w:rPr>
                   <w:noProof/>
                 </w:rPr>
-                <w:t xml:space="preserve">ArcGIS. (2019). </w:t>
+                <w:t xml:space="preserve">ArcGIS. </w:t>
+              </w:r>
+              <w:r>
+                <w:rPr>
+                  <w:noProof/>
+                  <w:lang w:val="en-US"/>
+                </w:rPr>
+                <w:t xml:space="preserve">(2019). </w:t>
               </w:r>
               <w:r>
                 <w:rPr>
                   <w:i/>
                   <w:iCs/>
                   <w:noProof/>
+                  <w:lang w:val="en-US"/>
                 </w:rPr>
                 <w:t>How single-shot detector (SSD) works?</w:t>
               </w:r>
               <w:r>
                 <w:rPr>
                   <w:noProof/>
+                  <w:lang w:val="en-US"/>
                 </w:rPr>
                 <w:t xml:space="preserve"> </w:t>
               </w:r>
@@ -18333,7 +18365,7 @@
 </file>
 
 <file path=customXml/itemProps1.xml><?xml version="1.0" encoding="utf-8"?>
-<ds:datastoreItem xmlns:ds="http://schemas.openxmlformats.org/officeDocument/2006/customXml" ds:itemID="{43D05FD9-7105-46A6-B3A8-8F1E4FB29A77}">
+<ds:datastoreItem xmlns:ds="http://schemas.openxmlformats.org/officeDocument/2006/customXml" ds:itemID="{6A4C21EE-4ED5-4447-91D1-7797378257BD}">
   <ds:schemaRefs>
     <ds:schemaRef ds:uri="http://schemas.openxmlformats.org/officeDocument/2006/bibliography"/>
   </ds:schemaRefs>

</xml_diff>